<commit_message>
More work on meta-functions.
Former-commit-id: 3e2d9d13553e08f7cae379b45361e50bf1e774ca
</commit_message>
<xml_diff>
--- a/Nu/Nu.Documentation/Nu Semantic Design.docx
+++ b/Nu/Nu.Documentation/Nu Semantic Design.docx
@@ -1483,6 +1483,34 @@
           <w:u w:val="none"/>
           <w:lang w:val="en"/>
         </w:rPr>
+        <w:t>Any = Axiom "The base type."</w:t>
+      </w:r>
+    </w:p>
+    <w:p>
+      <w:pPr>
+        <w:pStyle w:val="Normal"/>
+        <w:spacing w:lineRule="auto" w:line="276" w:before="0" w:after="200"/>
+        <w:rPr>
+          <w:rFonts w:ascii="Courier New" w:hAnsi="Courier New"/>
+          <w:b w:val="false"/>
+          <w:b w:val="false"/>
+          <w:i w:val="false"/>
+          <w:i w:val="false"/>
+          <w:sz w:val="18"/>
+          <w:u w:val="none"/>
+          <w:lang w:val="en"/>
+        </w:rPr>
+      </w:pPr>
+      <w:r>
+        <w:rPr>
+          <w:rFonts w:ascii="Courier New" w:hAnsi="Courier New"/>
+          <w:b w:val="false"/>
+          <w:i w:val="false"/>
+          <w:sz w:val="18"/>
+          <w:u w:val="none"/>
+          <w:lang w:val="en"/>
+        </w:rPr>
+        <w:t>Map&lt;a, b&gt; = Axiom "The map type such as defined in Caml."</w:t>
       </w:r>
       <w:r>
         <w:br w:type="page"/>
@@ -1863,7 +1891,31 @@
           <w:u w:val="none"/>
           <w:lang w:val="en"/>
         </w:rPr>
-        <w:t xml:space="preserve">Symbol = "Symbolic type </w:t>
+        <w:t xml:space="preserve">Symbol = </w:t>
+      </w:r>
+      <w:r>
+        <w:rPr>
+          <w:rFonts w:ascii="Courier New" w:hAnsi="Courier New"/>
+          <w:b w:val="false"/>
+          <w:i w:val="false"/>
+          <w:color w:val="000000"/>
+          <w:sz w:val="18"/>
+          <w:u w:val="none"/>
+          <w:lang w:val="en"/>
+        </w:rPr>
+        <w:t xml:space="preserve">Axiom </w:t>
+      </w:r>
+      <w:r>
+        <w:rPr>
+          <w:rFonts w:ascii="Courier New" w:hAnsi="Courier New"/>
+          <w:b w:val="false"/>
+          <w:i w:val="false"/>
+          <w:color w:val="000000"/>
+          <w:sz w:val="18"/>
+          <w:u w:val="none"/>
+          <w:lang w:val="en"/>
+        </w:rPr>
+        <w:t xml:space="preserve">"Symbolic type </w:t>
       </w:r>
       <w:r>
         <w:rPr>
@@ -1887,7 +1939,31 @@
           <w:u w:val="none"/>
           <w:lang w:val="en"/>
         </w:rPr>
-        <w:t>as defined by Prime."</w:t>
+        <w:t xml:space="preserve">as </w:t>
+      </w:r>
+      <w:r>
+        <w:rPr>
+          <w:rFonts w:ascii="Courier New" w:hAnsi="Courier New"/>
+          <w:b w:val="false"/>
+          <w:i w:val="false"/>
+          <w:color w:val="000000"/>
+          <w:sz w:val="18"/>
+          <w:u w:val="none"/>
+          <w:lang w:val="en"/>
+        </w:rPr>
+        <w:t xml:space="preserve">the one </w:t>
+      </w:r>
+      <w:r>
+        <w:rPr>
+          <w:rFonts w:ascii="Courier New" w:hAnsi="Courier New"/>
+          <w:b w:val="false"/>
+          <w:i w:val="false"/>
+          <w:color w:val="000000"/>
+          <w:sz w:val="18"/>
+          <w:u w:val="none"/>
+          <w:lang w:val="en"/>
+        </w:rPr>
+        <w:t>defined by Prime."</w:t>
       </w:r>
     </w:p>
     <w:p>
@@ -1906,7 +1982,67 @@
           <w:u w:val="none"/>
           <w:lang w:val="en"/>
         </w:rPr>
-        <w:t xml:space="preserve">Async&lt;a&gt; = "Asynchronous result monad where result is 'a' </w:t>
+        <w:t>V</w:t>
+      </w:r>
+      <w:r>
+        <w:rPr>
+          <w:rFonts w:ascii="Courier New" w:hAnsi="Courier New"/>
+          <w:b w:val="false"/>
+          <w:i w:val="false"/>
+          <w:color w:val="000000"/>
+          <w:sz w:val="18"/>
+          <w:u w:val="none"/>
+          <w:lang w:val="en"/>
+        </w:rPr>
+        <w:t xml:space="preserve">sync&lt;a&gt; = </w:t>
+      </w:r>
+      <w:r>
+        <w:rPr>
+          <w:rFonts w:ascii="Courier New" w:hAnsi="Courier New"/>
+          <w:b w:val="false"/>
+          <w:i w:val="false"/>
+          <w:color w:val="000000"/>
+          <w:sz w:val="18"/>
+          <w:u w:val="none"/>
+          <w:lang w:val="en"/>
+        </w:rPr>
+        <w:t xml:space="preserve">Axiom </w:t>
+      </w:r>
+      <w:r>
+        <w:rPr>
+          <w:rFonts w:ascii="Courier New" w:hAnsi="Courier New"/>
+          <w:b w:val="false"/>
+          <w:i w:val="false"/>
+          <w:color w:val="000000"/>
+          <w:sz w:val="18"/>
+          <w:u w:val="none"/>
+          <w:lang w:val="en"/>
+        </w:rPr>
+        <w:t>"</w:t>
+      </w:r>
+      <w:r>
+        <w:rPr>
+          <w:rFonts w:ascii="Courier New" w:hAnsi="Courier New"/>
+          <w:b w:val="false"/>
+          <w:i w:val="false"/>
+          <w:color w:val="000000"/>
+          <w:sz w:val="18"/>
+          <w:u w:val="none"/>
+          <w:lang w:val="en"/>
+        </w:rPr>
+        <w:t>Potentially a</w:t>
+      </w:r>
+      <w:r>
+        <w:rPr>
+          <w:rFonts w:ascii="Courier New" w:hAnsi="Courier New"/>
+          <w:b w:val="false"/>
+          <w:i w:val="false"/>
+          <w:color w:val="000000"/>
+          <w:sz w:val="18"/>
+          <w:u w:val="none"/>
+          <w:lang w:val="en"/>
+        </w:rPr>
+        <w:t xml:space="preserve">synchronous monad </w:t>
       </w:r>
       <w:r>
         <w:rPr>
@@ -1930,7 +2066,55 @@
           <w:u w:val="none"/>
           <w:lang w:val="en"/>
         </w:rPr>
-        <w:t>as defined by F#."</w:t>
+        <w:t xml:space="preserve">as </w:t>
+      </w:r>
+      <w:r>
+        <w:rPr>
+          <w:rFonts w:ascii="Courier New" w:hAnsi="Courier New"/>
+          <w:b w:val="false"/>
+          <w:i w:val="false"/>
+          <w:color w:val="000000"/>
+          <w:sz w:val="18"/>
+          <w:u w:val="none"/>
+          <w:lang w:val="en"/>
+        </w:rPr>
+        <w:t xml:space="preserve">the one </w:t>
+      </w:r>
+      <w:r>
+        <w:rPr>
+          <w:rFonts w:ascii="Courier New" w:hAnsi="Courier New"/>
+          <w:b w:val="false"/>
+          <w:i w:val="false"/>
+          <w:color w:val="000000"/>
+          <w:sz w:val="18"/>
+          <w:u w:val="none"/>
+          <w:lang w:val="en"/>
+        </w:rPr>
+        <w:t xml:space="preserve">defined by </w:t>
+      </w:r>
+      <w:r>
+        <w:rPr>
+          <w:rFonts w:ascii="Courier New" w:hAnsi="Courier New"/>
+          <w:b w:val="false"/>
+          <w:i w:val="false"/>
+          <w:color w:val="000000"/>
+          <w:sz w:val="18"/>
+          <w:u w:val="none"/>
+          <w:lang w:val="en"/>
+        </w:rPr>
+        <w:t>Prime</w:t>
+      </w:r>
+      <w:r>
+        <w:rPr>
+          <w:rFonts w:ascii="Courier New" w:hAnsi="Courier New"/>
+          <w:b w:val="false"/>
+          <w:i w:val="false"/>
+          <w:color w:val="000000"/>
+          <w:sz w:val="18"/>
+          <w:u w:val="none"/>
+          <w:lang w:val="en"/>
+        </w:rPr>
+        <w:t>."</w:t>
       </w:r>
     </w:p>
     <w:p>
@@ -1949,7 +2133,19 @@
           <w:u w:val="none"/>
           <w:lang w:val="en"/>
         </w:rPr>
-        <w:t>IPAddress = String</w:t>
+        <w:t xml:space="preserve">IPAddress = String // </w:t>
+      </w:r>
+      <w:r>
+        <w:rPr>
+          <w:rFonts w:ascii="Courier New" w:hAnsi="Courier New"/>
+          <w:b w:val="false"/>
+          <w:i w:val="false"/>
+          <w:color w:val="000000"/>
+          <w:sz w:val="18"/>
+          <w:u w:val="none"/>
+          <w:lang w:val="en"/>
+        </w:rPr>
+        <w:t>a network address</w:t>
       </w:r>
     </w:p>
     <w:p>
@@ -1968,7 +2164,19 @@
           <w:u w:val="none"/>
           <w:lang w:val="en"/>
         </w:rPr>
-        <w:t>Port = Int</w:t>
+        <w:t xml:space="preserve">Port = Int // </w:t>
+      </w:r>
+      <w:r>
+        <w:rPr>
+          <w:rFonts w:ascii="Courier New" w:hAnsi="Courier New"/>
+          <w:b w:val="false"/>
+          <w:i w:val="false"/>
+          <w:color w:val="000000"/>
+          <w:sz w:val="18"/>
+          <w:u w:val="none"/>
+          <w:lang w:val="en"/>
+        </w:rPr>
+        <w:t>a network port</w:t>
       </w:r>
     </w:p>
     <w:p>
@@ -1987,7 +2195,19 @@
           <w:u w:val="none"/>
           <w:lang w:val="en"/>
         </w:rPr>
-        <w:t>MetaName = "Specifies which MetaFunction to call for a given Port for a given IPAddress."</w:t>
+        <w:t>Endpoint</w:t>
+      </w:r>
+      <w:r>
+        <w:rPr>
+          <w:rFonts w:ascii="Courier New" w:hAnsi="Courier New"/>
+          <w:b w:val="false"/>
+          <w:i w:val="false"/>
+          <w:color w:val="000000"/>
+          <w:sz w:val="18"/>
+          <w:u w:val="none"/>
+          <w:lang w:val="en"/>
+        </w:rPr>
+        <w:t xml:space="preserve"> = (IPAddress, Port)</w:t>
       </w:r>
     </w:p>
     <w:p>
@@ -2006,7 +2226,67 @@
           <w:u w:val="none"/>
           <w:lang w:val="en"/>
         </w:rPr>
-        <w:t>MetaAddress = (IPAddress, Port, MetaName)</w:t>
+        <w:t>Me</w:t>
+      </w:r>
+      <w:r>
+        <w:rPr>
+          <w:rFonts w:ascii="Courier New" w:hAnsi="Courier New"/>
+          <w:b w:val="false"/>
+          <w:i w:val="false"/>
+          <w:color w:val="000000"/>
+          <w:sz w:val="18"/>
+          <w:u w:val="none"/>
+          <w:lang w:val="en"/>
+        </w:rPr>
+        <w:t>aning</w:t>
+      </w:r>
+      <w:r>
+        <w:rPr>
+          <w:rFonts w:ascii="Courier New" w:hAnsi="Courier New"/>
+          <w:b w:val="false"/>
+          <w:i w:val="false"/>
+          <w:color w:val="000000"/>
+          <w:sz w:val="18"/>
+          <w:u w:val="none"/>
+          <w:lang w:val="en"/>
+        </w:rPr>
+        <w:t xml:space="preserve"> = </w:t>
+      </w:r>
+      <w:r>
+        <w:rPr>
+          <w:rFonts w:ascii="Courier New" w:hAnsi="Courier New"/>
+          <w:b w:val="false"/>
+          <w:i w:val="false"/>
+          <w:color w:val="000000"/>
+          <w:sz w:val="18"/>
+          <w:u w:val="none"/>
+          <w:lang w:val="en"/>
+        </w:rPr>
+        <w:t xml:space="preserve">String // </w:t>
+      </w:r>
+      <w:r>
+        <w:rPr>
+          <w:rFonts w:ascii="Courier New" w:hAnsi="Courier New"/>
+          <w:b w:val="false"/>
+          <w:i w:val="false"/>
+          <w:color w:val="000000"/>
+          <w:sz w:val="18"/>
+          <w:u w:val="none"/>
+          <w:lang w:val="en"/>
+        </w:rPr>
+        <w:t xml:space="preserve">the intended meaning of a MetaFunction </w:t>
+      </w:r>
+      <w:r>
+        <w:rPr>
+          <w:rFonts w:ascii="Courier New" w:hAnsi="Courier New"/>
+          <w:b w:val="false"/>
+          <w:i w:val="false"/>
+          <w:color w:val="000000"/>
+          <w:sz w:val="18"/>
+          <w:u w:val="none"/>
+          <w:lang w:val="en"/>
+        </w:rPr>
+        <w:t>(indexes functionality from a provider)</w:t>
       </w:r>
     </w:p>
     <w:p>
@@ -2025,7 +2305,55 @@
           <w:u w:val="none"/>
           <w:lang w:val="en"/>
         </w:rPr>
-        <w:t>MetaContainer = Symbol -&gt; Async&lt;Symbol&gt;</w:t>
+        <w:t xml:space="preserve">Container = </w:t>
+      </w:r>
+      <w:r>
+        <w:rPr>
+          <w:rFonts w:ascii="Courier New" w:hAnsi="Courier New"/>
+          <w:b w:val="false"/>
+          <w:i w:val="false"/>
+          <w:color w:val="000000"/>
+          <w:sz w:val="18"/>
+          <w:u w:val="none"/>
+          <w:lang w:val="en"/>
+        </w:rPr>
+        <w:t xml:space="preserve">Meaning -&gt; </w:t>
+      </w:r>
+      <w:r>
+        <w:rPr>
+          <w:rFonts w:ascii="Courier New" w:hAnsi="Courier New"/>
+          <w:b w:val="false"/>
+          <w:i w:val="false"/>
+          <w:color w:val="000000"/>
+          <w:sz w:val="18"/>
+          <w:u w:val="none"/>
+          <w:lang w:val="en"/>
+        </w:rPr>
+        <w:t xml:space="preserve">Symbol -&gt; </w:t>
+      </w:r>
+      <w:r>
+        <w:rPr>
+          <w:rFonts w:ascii="Courier New" w:hAnsi="Courier New"/>
+          <w:b w:val="false"/>
+          <w:i w:val="false"/>
+          <w:color w:val="000000"/>
+          <w:sz w:val="18"/>
+          <w:u w:val="none"/>
+          <w:lang w:val="en"/>
+        </w:rPr>
+        <w:t>V</w:t>
+      </w:r>
+      <w:r>
+        <w:rPr>
+          <w:rFonts w:ascii="Courier New" w:hAnsi="Courier New"/>
+          <w:b w:val="false"/>
+          <w:i w:val="false"/>
+          <w:color w:val="000000"/>
+          <w:sz w:val="18"/>
+          <w:u w:val="none"/>
+          <w:lang w:val="en"/>
+        </w:rPr>
+        <w:t>sync&lt;Symbol&gt;</w:t>
       </w:r>
     </w:p>
     <w:p>
@@ -2044,7 +2372,409 @@
           <w:u w:val="none"/>
           <w:lang w:val="en"/>
         </w:rPr>
-        <w:t>MetaFn = (MetaAddress | MetaContainer) -&gt; Symbol -&gt; Async&lt;Symbol&gt;</w:t>
+        <w:t>Provider = Endpoint | Container</w:t>
+      </w:r>
+    </w:p>
+    <w:p>
+      <w:pPr>
+        <w:pStyle w:val="Normal"/>
+        <w:spacing w:lineRule="auto" w:line="276" w:before="0" w:after="200"/>
+        <w:rPr/>
+      </w:pPr>
+      <w:r>
+        <w:rPr>
+          <w:rFonts w:ascii="Courier New" w:hAnsi="Courier New"/>
+          <w:b w:val="false"/>
+          <w:i w:val="false"/>
+          <w:color w:val="000000"/>
+          <w:sz w:val="18"/>
+          <w:u w:val="none"/>
+          <w:lang w:val="en"/>
+        </w:rPr>
+        <w:t>MetaF</w:t>
+      </w:r>
+      <w:r>
+        <w:rPr>
+          <w:rFonts w:ascii="Courier New" w:hAnsi="Courier New"/>
+          <w:b w:val="false"/>
+          <w:i w:val="false"/>
+          <w:color w:val="000000"/>
+          <w:sz w:val="18"/>
+          <w:u w:val="none"/>
+          <w:lang w:val="en"/>
+        </w:rPr>
+        <w:t>u</w:t>
+      </w:r>
+      <w:r>
+        <w:rPr>
+          <w:rFonts w:ascii="Courier New" w:hAnsi="Courier New"/>
+          <w:b w:val="false"/>
+          <w:i w:val="false"/>
+          <w:color w:val="000000"/>
+          <w:sz w:val="18"/>
+          <w:u w:val="none"/>
+          <w:lang w:val="en"/>
+        </w:rPr>
+        <w:t>n</w:t>
+      </w:r>
+      <w:r>
+        <w:rPr>
+          <w:rFonts w:ascii="Courier New" w:hAnsi="Courier New"/>
+          <w:b w:val="false"/>
+          <w:i w:val="false"/>
+          <w:color w:val="000000"/>
+          <w:sz w:val="18"/>
+          <w:u w:val="none"/>
+          <w:lang w:val="en"/>
+        </w:rPr>
+        <w:t>ction</w:t>
+      </w:r>
+      <w:r>
+        <w:rPr>
+          <w:rFonts w:ascii="Courier New" w:hAnsi="Courier New"/>
+          <w:b w:val="false"/>
+          <w:i w:val="false"/>
+          <w:color w:val="000000"/>
+          <w:sz w:val="18"/>
+          <w:u w:val="none"/>
+          <w:lang w:val="en"/>
+        </w:rPr>
+        <w:t xml:space="preserve"> = </w:t>
+      </w:r>
+      <w:r>
+        <w:rPr>
+          <w:rFonts w:ascii="Courier New" w:hAnsi="Courier New"/>
+          <w:b w:val="false"/>
+          <w:i w:val="false"/>
+          <w:color w:val="000000"/>
+          <w:sz w:val="18"/>
+          <w:u w:val="none"/>
+          <w:lang w:val="en"/>
+        </w:rPr>
+        <w:t>Provider</w:t>
+      </w:r>
+      <w:r>
+        <w:rPr>
+          <w:rFonts w:ascii="Courier New" w:hAnsi="Courier New"/>
+          <w:b w:val="false"/>
+          <w:i w:val="false"/>
+          <w:color w:val="000000"/>
+          <w:sz w:val="18"/>
+          <w:u w:val="none"/>
+          <w:lang w:val="en"/>
+        </w:rPr>
+        <w:t xml:space="preserve"> </w:t>
+      </w:r>
+      <w:r>
+        <w:rPr>
+          <w:rFonts w:ascii="Courier New" w:hAnsi="Courier New"/>
+          <w:b w:val="false"/>
+          <w:i w:val="false"/>
+          <w:color w:val="000000"/>
+          <w:sz w:val="18"/>
+          <w:u w:val="none"/>
+          <w:lang w:val="en"/>
+        </w:rPr>
+        <w:t xml:space="preserve">-&gt; </w:t>
+      </w:r>
+      <w:r>
+        <w:rPr>
+          <w:rFonts w:ascii="Courier New" w:hAnsi="Courier New"/>
+          <w:b w:val="false"/>
+          <w:i w:val="false"/>
+          <w:color w:val="000000"/>
+          <w:sz w:val="18"/>
+          <w:u w:val="none"/>
+          <w:lang w:val="en"/>
+        </w:rPr>
+        <w:t>Meaning</w:t>
+      </w:r>
+      <w:r>
+        <w:rPr>
+          <w:rFonts w:ascii="Courier New" w:hAnsi="Courier New"/>
+          <w:b w:val="false"/>
+          <w:i w:val="false"/>
+          <w:color w:val="000000"/>
+          <w:sz w:val="18"/>
+          <w:u w:val="none"/>
+          <w:lang w:val="en"/>
+        </w:rPr>
+        <w:t xml:space="preserve"> </w:t>
+      </w:r>
+      <w:r>
+        <w:rPr>
+          <w:rFonts w:ascii="Courier New" w:hAnsi="Courier New"/>
+          <w:b w:val="false"/>
+          <w:i w:val="false"/>
+          <w:color w:val="000000"/>
+          <w:sz w:val="18"/>
+          <w:u w:val="none"/>
+          <w:lang w:val="en"/>
+        </w:rPr>
+        <w:t xml:space="preserve">-&gt; Symbol -&gt; </w:t>
+      </w:r>
+      <w:bookmarkStart w:id="0" w:name="__DdeLink__213_1716356468"/>
+      <w:r>
+        <w:rPr>
+          <w:rFonts w:ascii="Courier New" w:hAnsi="Courier New"/>
+          <w:b w:val="false"/>
+          <w:i w:val="false"/>
+          <w:color w:val="000000"/>
+          <w:sz w:val="18"/>
+          <w:u w:val="none"/>
+          <w:lang w:val="en"/>
+        </w:rPr>
+        <w:t>V</w:t>
+      </w:r>
+      <w:r>
+        <w:rPr>
+          <w:rFonts w:ascii="Courier New" w:hAnsi="Courier New"/>
+          <w:b w:val="false"/>
+          <w:i w:val="false"/>
+          <w:color w:val="000000"/>
+          <w:sz w:val="18"/>
+          <w:u w:val="none"/>
+          <w:lang w:val="en"/>
+        </w:rPr>
+        <w:t>sync&lt;Symbol&gt;</w:t>
+      </w:r>
+      <w:bookmarkEnd w:id="0"/>
+    </w:p>
+    <w:p>
+      <w:pPr>
+        <w:pStyle w:val="Normal"/>
+        <w:spacing w:lineRule="auto" w:line="276" w:before="0" w:after="200"/>
+        <w:rPr/>
+      </w:pPr>
+      <w:r>
+        <w:rPr>
+          <w:rFonts w:ascii="Courier New" w:hAnsi="Courier New"/>
+          <w:b w:val="false"/>
+          <w:i w:val="false"/>
+          <w:color w:val="000000"/>
+          <w:sz w:val="18"/>
+          <w:u w:val="none"/>
+          <w:lang w:val="en"/>
+        </w:rPr>
+        <w:t xml:space="preserve">makeContainer </w:t>
+      </w:r>
+      <w:r>
+        <w:rPr>
+          <w:rFonts w:ascii="Courier New" w:hAnsi="Courier New"/>
+          <w:b w:val="false"/>
+          <w:i w:val="false"/>
+          <w:color w:val="000000"/>
+          <w:sz w:val="18"/>
+          <w:u w:val="none"/>
+          <w:lang w:val="en"/>
+        </w:rPr>
+        <w:t xml:space="preserve">(asynchrounous : Bool) </w:t>
+      </w:r>
+      <w:r>
+        <w:rPr>
+          <w:rFonts w:ascii="Courier New" w:hAnsi="Courier New"/>
+          <w:b w:val="false"/>
+          <w:i w:val="false"/>
+          <w:color w:val="000000"/>
+          <w:sz w:val="18"/>
+          <w:u w:val="none"/>
+          <w:lang w:val="en"/>
+        </w:rPr>
+        <w:t xml:space="preserve">(gitUrl : String) (envDeps : </w:t>
+      </w:r>
+      <w:r>
+        <w:rPr>
+          <w:rFonts w:ascii="Courier New" w:hAnsi="Courier New"/>
+          <w:b w:val="false"/>
+          <w:i w:val="false"/>
+          <w:color w:val="000000"/>
+          <w:sz w:val="18"/>
+          <w:u w:val="none"/>
+          <w:lang w:val="en"/>
+        </w:rPr>
+        <w:t xml:space="preserve">Map&lt;String, </w:t>
+      </w:r>
+      <w:r>
+        <w:rPr>
+          <w:rFonts w:ascii="Courier New" w:hAnsi="Courier New"/>
+          <w:b w:val="false"/>
+          <w:i w:val="false"/>
+          <w:color w:val="000000"/>
+          <w:sz w:val="18"/>
+          <w:u w:val="none"/>
+          <w:lang w:val="en"/>
+        </w:rPr>
+        <w:t>Any</w:t>
+      </w:r>
+      <w:r>
+        <w:rPr>
+          <w:rFonts w:ascii="Courier New" w:hAnsi="Courier New"/>
+          <w:b w:val="false"/>
+          <w:i w:val="false"/>
+          <w:color w:val="000000"/>
+          <w:sz w:val="18"/>
+          <w:u w:val="none"/>
+          <w:lang w:val="en"/>
+        </w:rPr>
+        <w:t>&gt;</w:t>
+      </w:r>
+      <w:r>
+        <w:rPr>
+          <w:rFonts w:ascii="Courier New" w:hAnsi="Courier New"/>
+          <w:b w:val="false"/>
+          <w:i w:val="false"/>
+          <w:color w:val="000000"/>
+          <w:sz w:val="18"/>
+          <w:u w:val="none"/>
+          <w:lang w:val="en"/>
+        </w:rPr>
+        <w:t>) : Container = Axiom "</w:t>
+      </w:r>
+      <w:r>
+        <w:rPr>
+          <w:rFonts w:ascii="Courier New" w:hAnsi="Courier New"/>
+          <w:b w:val="false"/>
+          <w:i w:val="false"/>
+          <w:color w:val="000000"/>
+          <w:sz w:val="18"/>
+          <w:u w:val="none"/>
+          <w:lang w:val="en"/>
+        </w:rPr>
+        <w:t xml:space="preserve">Make a container </w:t>
+      </w:r>
+      <w:r>
+        <w:rPr>
+          <w:rFonts w:ascii="Courier New" w:hAnsi="Courier New"/>
+          <w:b w:val="false"/>
+          <w:i w:val="false"/>
+          <w:color w:val="000000"/>
+          <w:sz w:val="18"/>
+          <w:u w:val="none"/>
+          <w:lang w:val="en"/>
+        </w:rPr>
+        <w:t xml:space="preserve">configured with its Vsync as asyncronous or not, </w:t>
+      </w:r>
+      <w:r>
+        <w:rPr>
+          <w:rFonts w:ascii="Courier New" w:hAnsi="Courier New"/>
+          <w:b w:val="false"/>
+          <w:i w:val="false"/>
+          <w:color w:val="000000"/>
+          <w:sz w:val="18"/>
+          <w:u w:val="none"/>
+          <w:lang w:val="en"/>
+        </w:rPr>
+        <w:t>built from source pulled from the givern GIT url, and provided the given environmental dependencies</w:t>
+      </w:r>
+      <w:r>
+        <w:rPr>
+          <w:rFonts w:ascii="Courier New" w:hAnsi="Courier New"/>
+          <w:b w:val="false"/>
+          <w:i w:val="false"/>
+          <w:color w:val="000000"/>
+          <w:sz w:val="18"/>
+          <w:u w:val="none"/>
+          <w:lang w:val="en"/>
+        </w:rPr>
+        <w:t>."</w:t>
+      </w:r>
+    </w:p>
+    <w:p>
+      <w:pPr>
+        <w:pStyle w:val="Normal"/>
+        <w:spacing w:lineRule="auto" w:line="276" w:before="0" w:after="200"/>
+        <w:rPr/>
+      </w:pPr>
+      <w:r>
+        <w:rPr>
+          <w:rFonts w:ascii="Courier New" w:hAnsi="Courier New"/>
+          <w:b w:val="false"/>
+          <w:i w:val="false"/>
+          <w:color w:val="000000"/>
+          <w:sz w:val="18"/>
+          <w:u w:val="none"/>
+          <w:lang w:val="en"/>
+        </w:rPr>
+        <w:t xml:space="preserve">attachDebugger (container : Container) = Axiom! "Attach debugger to </w:t>
+      </w:r>
+      <w:r>
+        <w:rPr>
+          <w:rFonts w:ascii="Courier New" w:hAnsi="Courier New"/>
+          <w:b w:val="false"/>
+          <w:i w:val="false"/>
+          <w:color w:val="000000"/>
+          <w:sz w:val="18"/>
+          <w:u w:val="none"/>
+          <w:lang w:val="en"/>
+        </w:rPr>
+        <w:t xml:space="preserve">code called inside the given </w:t>
+      </w:r>
+      <w:r>
+        <w:rPr>
+          <w:rFonts w:ascii="Courier New" w:hAnsi="Courier New"/>
+          <w:b w:val="false"/>
+          <w:i w:val="false"/>
+          <w:color w:val="000000"/>
+          <w:sz w:val="18"/>
+          <w:u w:val="none"/>
+          <w:lang w:val="en"/>
+        </w:rPr>
+        <w:t>container."</w:t>
+      </w:r>
+    </w:p>
+    <w:p>
+      <w:pPr>
+        <w:pStyle w:val="Normal"/>
+        <w:spacing w:lineRule="auto" w:line="276" w:before="0" w:after="200"/>
+        <w:rPr/>
+      </w:pPr>
+      <w:r>
+        <w:rPr>
+          <w:rFonts w:ascii="Courier New" w:hAnsi="Courier New"/>
+          <w:b w:val="false"/>
+          <w:i w:val="false"/>
+          <w:color w:val="000000"/>
+          <w:sz w:val="18"/>
+          <w:u w:val="none"/>
+          <w:lang w:val="en"/>
+        </w:rPr>
+        <w:t>c</w:t>
+      </w:r>
+      <w:r>
+        <w:rPr>
+          <w:rFonts w:ascii="Courier New" w:hAnsi="Courier New"/>
+          <w:b w:val="false"/>
+          <w:i w:val="false"/>
+          <w:color w:val="000000"/>
+          <w:sz w:val="18"/>
+          <w:u w:val="none"/>
+          <w:lang w:val="en"/>
+        </w:rPr>
+        <w:t xml:space="preserve">all (mfn : MetaFunction) provider meaning args : </w:t>
+      </w:r>
+      <w:r>
+        <w:rPr>
+          <w:rFonts w:ascii="Courier New" w:hAnsi="Courier New"/>
+          <w:b w:val="false"/>
+          <w:i w:val="false"/>
+          <w:color w:val="000000"/>
+          <w:sz w:val="18"/>
+          <w:u w:val="none"/>
+          <w:lang w:val="en"/>
+        </w:rPr>
+        <w:t>V</w:t>
+      </w:r>
+      <w:r>
+        <w:rPr>
+          <w:rFonts w:ascii="Courier New" w:hAnsi="Courier New"/>
+          <w:b w:val="false"/>
+          <w:i w:val="false"/>
+          <w:color w:val="000000"/>
+          <w:sz w:val="18"/>
+          <w:u w:val="none"/>
+          <w:lang w:val="en"/>
+        </w:rPr>
+        <w:t>sync&lt;Symbol&gt; = mfn provider meaning args</w:t>
       </w:r>
     </w:p>
     <w:sectPr>

</xml_diff>

<commit_message>
More work on Adela.
</commit_message>
<xml_diff>
--- a/Nu/Nu.Documentation/Nu Semantic Design.docx
+++ b/Nu/Nu.Documentation/Nu Semantic Design.docx
@@ -4890,19 +4890,41 @@
           <w:lang w:val="en"/>
         </w:rPr>
         <w:t>Category</w:t>
-        <w:tab/>
-      </w:r>
-      <w:r>
-        <w:rPr>
-          <w:rFonts w:ascii="Courier New" w:hAnsi="Courier New"/>
-          <w:b w:val="false"/>
-          <w:bCs w:val="false"/>
-          <w:i w:val="false"/>
-          <w:sz w:val="18"/>
-          <w:u w:val="none"/>
-          <w:lang w:val="en"/>
-        </w:rPr>
-        <w:tab/>
+      </w:r>
+      <w:r>
+        <w:rPr>
+          <w:rFonts w:ascii="Courier New" w:hAnsi="Courier New"/>
+          <w:b w:val="false"/>
+          <w:bCs w:val="false"/>
+          <w:i w:val="false"/>
+          <w:sz w:val="18"/>
+          <w:u w:val="none"/>
+          <w:lang w:val="en"/>
+        </w:rPr>
+        <w:t>&lt;a&gt;</w:t>
+      </w:r>
+      <w:r>
+        <w:rPr>
+          <w:rFonts w:ascii="Courier New" w:hAnsi="Courier New"/>
+          <w:b/>
+          <w:bCs/>
+          <w:i w:val="false"/>
+          <w:sz w:val="18"/>
+          <w:u w:val="none"/>
+          <w:lang w:val="en"/>
+        </w:rPr>
+        <w:tab/>
+      </w:r>
+      <w:r>
+        <w:rPr>
+          <w:rFonts w:ascii="Courier New" w:hAnsi="Courier New"/>
+          <w:b w:val="false"/>
+          <w:bCs w:val="false"/>
+          <w:i w:val="false"/>
+          <w:sz w:val="18"/>
+          <w:u w:val="none"/>
+          <w:lang w:val="en"/>
+        </w:rPr>
         <w:tab/>
         <w:tab/>
         <w:tab/>

</xml_diff>

<commit_message>
More work on semantic design.
Former-commit-id: d99e5c7903027de3bd2311b4dd8258d66e48312d
</commit_message>
<xml_diff>
--- a/Nu/Nu.Documentation/Nu Semantic Design.docx
+++ b/Nu/Nu.Documentation/Nu Semantic Design.docx
@@ -4877,6 +4877,8 @@
         </w:rPr>
         <w:t xml:space="preserve"> :=</w:t>
         <w:tab/>
+        <w:tab/>
+        <w:tab/>
         <w:t xml:space="preserve">a =&gt; </w:t>
       </w:r>
       <w:r>
@@ -4925,8 +4927,6 @@
           <w:u w:val="none"/>
           <w:lang w:val="en"/>
         </w:rPr>
-        <w:tab/>
-        <w:tab/>
         <w:tab/>
         <w:tab/>
         <w:tab/>
@@ -5087,20 +5087,21 @@
           <w:u w:val="none"/>
           <w:lang w:val="en"/>
         </w:rPr>
-        <w:t xml:space="preserve"> </w:t>
-      </w:r>
-      <w:r>
-        <w:rPr>
-          <w:rFonts w:ascii="Courier New" w:hAnsi="Courier New"/>
-          <w:b/>
-          <w:bCs/>
-          <w:i w:val="false"/>
-          <w:iCs w:val="false"/>
-          <w:sz w:val="18"/>
-          <w:u w:val="none"/>
-          <w:lang w:val="en"/>
-        </w:rPr>
-        <w:t xml:space="preserve">Explanation: </w:t>
+        <w:tab/>
+        <w:tab/>
+      </w:r>
+      <w:r>
+        <w:rPr>
+          <w:rFonts w:ascii="Courier New" w:hAnsi="Courier New"/>
+          <w:b/>
+          <w:bCs/>
+          <w:i w:val="false"/>
+          <w:iCs w:val="false"/>
+          <w:sz w:val="18"/>
+          <w:u w:val="none"/>
+          <w:lang w:val="en"/>
+        </w:rPr>
+        <w:t xml:space="preserve">Rule: </w:t>
       </w:r>
       <w:r>
         <w:rPr>
@@ -5508,7 +5509,8 @@
           <w:u w:val="none"/>
           <w:lang w:val="en"/>
         </w:rPr>
-        <w:t xml:space="preserve">:= </w:t>
+        <w:t>:=</w:t>
+        <w:tab/>
       </w:r>
       <w:r>
         <w:rPr>
@@ -5721,6 +5723,7 @@
         </w:rPr>
         <w:tab/>
         <w:tab/>
+        <w:tab/>
         <w:t xml:space="preserve">_ = (_ : </w:t>
       </w:r>
       <w:r>
@@ -6476,46 +6479,39 @@
           <w:u w:val="none"/>
           <w:lang w:val="en"/>
         </w:rPr>
-        <w:t>Meaning = String // the intended meaning of a MetaFunction (indexes functionality from a provider)</w:t>
-      </w:r>
-    </w:p>
-    <w:p>
-      <w:pPr>
-        <w:pStyle w:val="Normal"/>
-        <w:spacing w:lineRule="auto" w:line="276" w:before="0" w:after="0"/>
-        <w:rPr>
-          <w:rFonts w:ascii="Courier New" w:hAnsi="Courier New"/>
-          <w:b w:val="false"/>
-          <w:b w:val="false"/>
-          <w:i w:val="false"/>
+        <w:t>Intent</w:t>
+      </w:r>
+      <w:r>
+        <w:rPr>
+          <w:rFonts w:ascii="Courier New" w:hAnsi="Courier New"/>
+          <w:b w:val="false"/>
           <w:i w:val="false"/>
           <w:color w:val="000000"/>
           <w:sz w:val="18"/>
           <w:u w:val="none"/>
           <w:lang w:val="en"/>
         </w:rPr>
-      </w:pPr>
-      <w:r>
-        <w:rPr/>
-      </w:r>
-    </w:p>
-    <w:p>
-      <w:pPr>
-        <w:pStyle w:val="Normal"/>
-        <w:spacing w:lineRule="auto" w:line="276" w:before="0" w:after="0"/>
-        <w:rPr/>
-      </w:pPr>
-      <w:r>
-        <w:rPr>
-          <w:rFonts w:ascii="Courier New" w:hAnsi="Courier New"/>
-          <w:b w:val="false"/>
+        <w:t xml:space="preserve"> = String // the intended meaning of a MetaFunction (indexes functionality from a provider)</w:t>
+      </w:r>
+    </w:p>
+    <w:p>
+      <w:pPr>
+        <w:pStyle w:val="Normal"/>
+        <w:spacing w:lineRule="auto" w:line="276" w:before="0" w:after="0"/>
+        <w:rPr>
+          <w:rFonts w:ascii="Courier New" w:hAnsi="Courier New"/>
+          <w:b w:val="false"/>
+          <w:b w:val="false"/>
+          <w:i w:val="false"/>
           <w:i w:val="false"/>
           <w:color w:val="000000"/>
           <w:sz w:val="18"/>
           <w:u w:val="none"/>
           <w:lang w:val="en"/>
         </w:rPr>
-        <w:t>Container = Meaning -&gt; Symbol -&gt; Vsync&lt;Symbol&gt;</w:t>
+      </w:pPr>
+      <w:r>
+        <w:rPr/>
       </w:r>
     </w:p>
     <w:p>
@@ -6534,6 +6530,49 @@
           <w:u w:val="none"/>
           <w:lang w:val="en"/>
         </w:rPr>
+        <w:t xml:space="preserve">Container = </w:t>
+      </w:r>
+      <w:r>
+        <w:rPr>
+          <w:rFonts w:ascii="Courier New" w:hAnsi="Courier New"/>
+          <w:b w:val="false"/>
+          <w:i w:val="false"/>
+          <w:color w:val="000000"/>
+          <w:sz w:val="18"/>
+          <w:u w:val="none"/>
+          <w:lang w:val="en"/>
+        </w:rPr>
+        <w:t>Intent</w:t>
+      </w:r>
+      <w:r>
+        <w:rPr>
+          <w:rFonts w:ascii="Courier New" w:hAnsi="Courier New"/>
+          <w:b w:val="false"/>
+          <w:i w:val="false"/>
+          <w:color w:val="000000"/>
+          <w:sz w:val="18"/>
+          <w:u w:val="none"/>
+          <w:lang w:val="en"/>
+        </w:rPr>
+        <w:t xml:space="preserve"> -&gt; Symbol -&gt; Vsync&lt;Symbol&gt;</w:t>
+      </w:r>
+    </w:p>
+    <w:p>
+      <w:pPr>
+        <w:pStyle w:val="Normal"/>
+        <w:spacing w:lineRule="auto" w:line="276" w:before="0" w:after="0"/>
+        <w:rPr/>
+      </w:pPr>
+      <w:r>
+        <w:rPr>
+          <w:rFonts w:ascii="Courier New" w:hAnsi="Courier New"/>
+          <w:b w:val="false"/>
+          <w:i w:val="false"/>
+          <w:color w:val="000000"/>
+          <w:sz w:val="18"/>
+          <w:u w:val="none"/>
+          <w:lang w:val="en"/>
+        </w:rPr>
         <w:t>Provider = Endpoint | Container</w:t>
       </w:r>
     </w:p>
@@ -6553,7 +6592,31 @@
           <w:u w:val="none"/>
           <w:lang w:val="en"/>
         </w:rPr>
-        <w:t xml:space="preserve">MetaFunction = Provider -&gt; Meaning -&gt; Symbol -&gt; </w:t>
+        <w:t xml:space="preserve">MetaFunction = Provider -&gt; </w:t>
+      </w:r>
+      <w:r>
+        <w:rPr>
+          <w:rFonts w:ascii="Courier New" w:hAnsi="Courier New"/>
+          <w:b w:val="false"/>
+          <w:i w:val="false"/>
+          <w:color w:val="000000"/>
+          <w:sz w:val="18"/>
+          <w:u w:val="none"/>
+          <w:lang w:val="en"/>
+        </w:rPr>
+        <w:t>Intent</w:t>
+      </w:r>
+      <w:r>
+        <w:rPr>
+          <w:rFonts w:ascii="Courier New" w:hAnsi="Courier New"/>
+          <w:b w:val="false"/>
+          <w:i w:val="false"/>
+          <w:color w:val="000000"/>
+          <w:sz w:val="18"/>
+          <w:u w:val="none"/>
+          <w:lang w:val="en"/>
+        </w:rPr>
+        <w:t xml:space="preserve"> -&gt; Symbol -&gt; </w:t>
       </w:r>
       <w:bookmarkStart w:id="0" w:name="__DdeLink__213_1716356468"/>
       <w:r>
@@ -6683,7 +6746,55 @@
           <w:u w:val="none"/>
           <w:lang w:val="en"/>
         </w:rPr>
-        <w:t>call (mfn : MetaFunction) provider meaning args : Vsync&lt;Symbol&gt; = mfn provider meaning args</w:t>
+        <w:t xml:space="preserve">call (mfn : MetaFunction) provider </w:t>
+      </w:r>
+      <w:r>
+        <w:rPr>
+          <w:rFonts w:ascii="Courier New" w:hAnsi="Courier New"/>
+          <w:b w:val="false"/>
+          <w:i w:val="false"/>
+          <w:color w:val="000000"/>
+          <w:sz w:val="18"/>
+          <w:u w:val="none"/>
+          <w:lang w:val="en"/>
+        </w:rPr>
+        <w:t>intent</w:t>
+      </w:r>
+      <w:r>
+        <w:rPr>
+          <w:rFonts w:ascii="Courier New" w:hAnsi="Courier New"/>
+          <w:b w:val="false"/>
+          <w:i w:val="false"/>
+          <w:color w:val="000000"/>
+          <w:sz w:val="18"/>
+          <w:u w:val="none"/>
+          <w:lang w:val="en"/>
+        </w:rPr>
+        <w:t xml:space="preserve"> args : Vsync&lt;Symbol&gt; = mfn provider </w:t>
+      </w:r>
+      <w:r>
+        <w:rPr>
+          <w:rFonts w:ascii="Courier New" w:hAnsi="Courier New"/>
+          <w:b w:val="false"/>
+          <w:i w:val="false"/>
+          <w:color w:val="000000"/>
+          <w:sz w:val="18"/>
+          <w:u w:val="none"/>
+          <w:lang w:val="en"/>
+        </w:rPr>
+        <w:t>intent</w:t>
+      </w:r>
+      <w:r>
+        <w:rPr>
+          <w:rFonts w:ascii="Courier New" w:hAnsi="Courier New"/>
+          <w:b w:val="false"/>
+          <w:i w:val="false"/>
+          <w:color w:val="000000"/>
+          <w:sz w:val="18"/>
+          <w:u w:val="none"/>
+          <w:lang w:val="en"/>
+        </w:rPr>
+        <w:t xml:space="preserve"> args</w:t>
       </w:r>
     </w:p>
     <w:sectPr>

</xml_diff>

<commit_message>
Work on Adela prelude.
Former-commit-id: c737cf44970384ea97b948a72a7243dc90d3504b
</commit_message>
<xml_diff>
--- a/Nu/Nu.Documentation/Nu Semantic Design.docx
+++ b/Nu/Nu.Documentation/Nu Semantic Design.docx
@@ -5065,7 +5065,7 @@
           <w:u w:val="none"/>
           <w:lang w:val="en"/>
         </w:rPr>
-        <w:t xml:space="preserve">    </w:t>
+        <w:t xml:space="preserve">  </w:t>
       </w:r>
       <w:r>
         <w:rPr>
@@ -5132,6 +5132,89 @@
           <w:lang w:val="en"/>
         </w:rPr>
         <w:t>a</w:t>
+      </w:r>
+    </w:p>
+    <w:p>
+      <w:pPr>
+        <w:pStyle w:val="Normal"/>
+        <w:spacing w:lineRule="auto" w:line="276" w:before="0" w:after="0"/>
+        <w:rPr>
+          <w:rFonts w:ascii="Courier New" w:hAnsi="Courier New"/>
+          <w:b w:val="false"/>
+          <w:b w:val="false"/>
+          <w:i w:val="false"/>
+          <w:i w:val="false"/>
+          <w:sz w:val="18"/>
+          <w:u w:val="none"/>
+          <w:lang w:val="en"/>
+        </w:rPr>
+      </w:pPr>
+      <w:r>
+        <w:rPr/>
+      </w:r>
+    </w:p>
+    <w:p>
+      <w:pPr>
+        <w:pStyle w:val="Normal"/>
+        <w:spacing w:lineRule="auto" w:line="276" w:before="0" w:after="0"/>
+        <w:rPr/>
+      </w:pPr>
+      <w:r>
+        <w:rPr>
+          <w:rFonts w:ascii="Courier New" w:hAnsi="Courier New"/>
+          <w:b w:val="false"/>
+          <w:i w:val="false"/>
+          <w:sz w:val="18"/>
+          <w:u w:val="none"/>
+          <w:lang w:val="en"/>
+        </w:rPr>
+        <w:t>c</w:t>
+      </w:r>
+      <w:r>
+        <w:rPr>
+          <w:rFonts w:ascii="Courier New" w:hAnsi="Courier New"/>
+          <w:b w:val="false"/>
+          <w:i w:val="false"/>
+          <w:sz w:val="18"/>
+          <w:u w:val="none"/>
+          <w:lang w:val="en"/>
+        </w:rPr>
+        <w:t>ategory Monoid&lt;a; Semigroup&lt;a&gt;&gt; =</w:t>
+      </w:r>
+    </w:p>
+    <w:p>
+      <w:pPr>
+        <w:pStyle w:val="Normal"/>
+        <w:spacing w:lineRule="auto" w:line="276" w:before="0" w:after="0"/>
+        <w:rPr>
+          <w:b w:val="false"/>
+          <w:b w:val="false"/>
+          <w:bCs w:val="false"/>
+        </w:rPr>
+      </w:pPr>
+      <w:r>
+        <w:rPr>
+          <w:rFonts w:ascii="Courier New" w:hAnsi="Courier New"/>
+          <w:b w:val="false"/>
+          <w:bCs w:val="false"/>
+          <w:i w:val="false"/>
+          <w:sz w:val="18"/>
+          <w:u w:val="none"/>
+          <w:lang w:val="en"/>
+        </w:rPr>
+        <w:t xml:space="preserve">  </w:t>
+      </w:r>
+      <w:r>
+        <w:rPr>
+          <w:rFonts w:ascii="Courier New" w:hAnsi="Courier New"/>
+          <w:b w:val="false"/>
+          <w:bCs w:val="false"/>
+          <w:i w:val="false"/>
+          <w:sz w:val="18"/>
+          <w:u w:val="none"/>
+          <w:lang w:val="en"/>
+        </w:rPr>
+        <w:t>| empty = a</w:t>
       </w:r>
     </w:p>
     <w:p>

</xml_diff>

<commit_message>
More work on semantic designs.
Former-commit-id: 2dbbada2e0ff5d5a3da8722766f68649e5ff8300
</commit_message>
<xml_diff>
--- a/Nu/Nu.Documentation/Nu Semantic Design.docx
+++ b/Nu/Nu.Documentation/Nu Semantic Design.docx
@@ -186,7 +186,15 @@
           <w:sz w:val="18"/>
           <w:lang w:val="en"/>
         </w:rPr>
-        <w:t>nguage). First, we present the definition of ADELA, then the semantic design for Nu and MetaFunctions in terms of ADELA.</w:t>
+        <w:t xml:space="preserve">nguage). First, we present the definition of ADELA, then the semantic design for Nu and MetaFunctions in terms of ADELA. </w:t>
+      </w:r>
+      <w:r>
+        <w:rPr>
+          <w:rFonts w:ascii="Courier New" w:hAnsi="Courier New"/>
+          <w:sz w:val="18"/>
+          <w:lang w:val="en"/>
+        </w:rPr>
+        <w:t>Although I may yet write a parser and type-checked for ADELA, there will never be a compiler or intepreter. Thus, ADELA will have no syntax for if expressions or the like. The only meanings that will be defined in its Prelude will be combinators such as flip, const, id, and etc. It’s data ‘primitives’ are all defined as axioms and thus have no available operations. This is important because it enforces the appropriate barrier between a program’s design in ADELA and its implementation in a compilable language.</w:t>
       </w:r>
     </w:p>
     <w:p>
@@ -1296,29 +1304,7 @@
         </w:rPr>
         <w:tab/>
         <w:tab/>
-        <w:t>MyProd</w:t>
-      </w:r>
-      <w:r>
-        <w:rPr>
-          <w:rFonts w:ascii="Courier New" w:hAnsi="Courier New"/>
-          <w:b w:val="false"/>
-          <w:i w:val="false"/>
-          <w:sz w:val="18"/>
-          <w:u w:val="none"/>
-          <w:lang w:val="en"/>
-        </w:rPr>
-        <w:t>uct</w:t>
-      </w:r>
-      <w:r>
-        <w:rPr>
-          <w:rFonts w:ascii="Courier New" w:hAnsi="Courier New"/>
-          <w:b w:val="false"/>
-          <w:i w:val="false"/>
-          <w:sz w:val="18"/>
-          <w:u w:val="none"/>
-          <w:lang w:val="en"/>
-        </w:rPr>
-        <w:t xml:space="preserve">&lt;...&gt; = </w:t>
+        <w:t xml:space="preserve">MyProduct&lt;...&gt; = </w:t>
       </w:r>
       <w:r>
         <w:rPr>
@@ -1534,29 +1520,7 @@
           <w:u w:val="none"/>
           <w:lang w:val="en"/>
         </w:rPr>
-        <w:t>Prod</w:t>
-      </w:r>
-      <w:r>
-        <w:rPr>
-          <w:rFonts w:ascii="Courier New" w:hAnsi="Courier New"/>
-          <w:b w:val="false"/>
-          <w:i w:val="false"/>
-          <w:sz w:val="18"/>
-          <w:u w:val="none"/>
-          <w:lang w:val="en"/>
-        </w:rPr>
-        <w:t>uct</w:t>
-      </w:r>
-      <w:r>
-        <w:rPr>
-          <w:rFonts w:ascii="Courier New" w:hAnsi="Courier New"/>
-          <w:b w:val="false"/>
-          <w:i w:val="false"/>
-          <w:sz w:val="18"/>
-          <w:u w:val="none"/>
-          <w:lang w:val="en"/>
-        </w:rPr>
-        <w:t>&lt;...&gt;</w:t>
+        <w:t>Product&lt;...&gt;</w:t>
       </w:r>
       <w:r>
         <w:rPr>
@@ -3394,20 +3358,7 @@
           <w:u w:val="none"/>
           <w:lang w:val="en"/>
         </w:rPr>
-        <w:t>Type</w:t>
-      </w:r>
-      <w:r>
-        <w:rPr>
-          <w:rFonts w:ascii="Courier New" w:hAnsi="Courier New"/>
-          <w:b/>
-          <w:bCs/>
-          <w:i w:val="false"/>
-          <w:iCs w:val="false"/>
-          <w:sz w:val="18"/>
-          <w:u w:val="none"/>
-          <w:lang w:val="en"/>
-        </w:rPr>
-        <w:t>s Expressions</w:t>
+        <w:t>Types Expressions</w:t>
       </w:r>
     </w:p>
     <w:p>
@@ -4114,20 +4065,7 @@
           <w:u w:val="none"/>
           <w:lang w:val="en"/>
         </w:rPr>
-        <w:t>A</w:t>
-      </w:r>
-      <w:r>
-        <w:rPr>
-          <w:rFonts w:ascii="Courier New" w:hAnsi="Courier New"/>
-          <w:b/>
-          <w:bCs/>
-          <w:i/>
-          <w:iCs/>
-          <w:sz w:val="18"/>
-          <w:u w:val="none"/>
-          <w:lang w:val="en"/>
-        </w:rPr>
-        <w:t>,</w:t>
+        <w:t>A,</w:t>
       </w:r>
       <w:r>
         <w:rPr>
@@ -4675,7 +4613,191 @@
           <w:u w:val="none"/>
           <w:lang w:val="en"/>
         </w:rPr>
-        <w:t>Unit = Axiom "The empty value."</w:t>
+        <w:t xml:space="preserve">Unit = Axiom "The empty </w:t>
+      </w:r>
+      <w:r>
+        <w:rPr>
+          <w:rFonts w:ascii="Courier New" w:hAnsi="Courier New"/>
+          <w:b w:val="false"/>
+          <w:i w:val="false"/>
+          <w:sz w:val="18"/>
+          <w:u w:val="none"/>
+          <w:lang w:val="en"/>
+        </w:rPr>
+        <w:t>type</w:t>
+      </w:r>
+      <w:r>
+        <w:rPr>
+          <w:rFonts w:ascii="Courier New" w:hAnsi="Courier New"/>
+          <w:b w:val="false"/>
+          <w:i w:val="false"/>
+          <w:sz w:val="18"/>
+          <w:u w:val="none"/>
+          <w:lang w:val="en"/>
+        </w:rPr>
+        <w:t>."</w:t>
+      </w:r>
+    </w:p>
+    <w:p>
+      <w:pPr>
+        <w:pStyle w:val="Normal"/>
+        <w:spacing w:lineRule="auto" w:line="276" w:before="0" w:after="0"/>
+        <w:rPr>
+          <w:rFonts w:ascii="Courier New" w:hAnsi="Courier New"/>
+          <w:b w:val="false"/>
+          <w:b w:val="false"/>
+          <w:i w:val="false"/>
+          <w:i w:val="false"/>
+          <w:sz w:val="18"/>
+          <w:u w:val="none"/>
+          <w:lang w:val="en"/>
+        </w:rPr>
+      </w:pPr>
+      <w:r>
+        <w:rPr>
+          <w:rFonts w:ascii="Courier New" w:hAnsi="Courier New"/>
+          <w:b w:val="false"/>
+          <w:i w:val="false"/>
+          <w:sz w:val="18"/>
+          <w:u w:val="none"/>
+          <w:lang w:val="en"/>
+        </w:rPr>
+        <w:t>Bool = Axiom "A binary type."</w:t>
+      </w:r>
+    </w:p>
+    <w:p>
+      <w:pPr>
+        <w:pStyle w:val="Normal"/>
+        <w:spacing w:lineRule="auto" w:line="276" w:before="0" w:after="0"/>
+        <w:rPr>
+          <w:rFonts w:ascii="Courier New" w:hAnsi="Courier New"/>
+          <w:b w:val="false"/>
+          <w:b w:val="false"/>
+          <w:i w:val="false"/>
+          <w:i w:val="false"/>
+          <w:sz w:val="18"/>
+          <w:u w:val="none"/>
+          <w:lang w:val="en"/>
+        </w:rPr>
+      </w:pPr>
+      <w:r>
+        <w:rPr>
+          <w:rFonts w:ascii="Courier New" w:hAnsi="Courier New"/>
+          <w:b w:val="false"/>
+          <w:i w:val="false"/>
+          <w:sz w:val="18"/>
+          <w:u w:val="none"/>
+          <w:lang w:val="en"/>
+        </w:rPr>
+        <w:t>Whole = Axiom "A whole number type."</w:t>
+      </w:r>
+    </w:p>
+    <w:p>
+      <w:pPr>
+        <w:pStyle w:val="Normal"/>
+        <w:spacing w:lineRule="auto" w:line="276" w:before="0" w:after="0"/>
+        <w:rPr>
+          <w:rFonts w:ascii="Courier New" w:hAnsi="Courier New"/>
+          <w:b w:val="false"/>
+          <w:b w:val="false"/>
+          <w:i w:val="false"/>
+          <w:i w:val="false"/>
+          <w:sz w:val="18"/>
+          <w:u w:val="none"/>
+          <w:lang w:val="en"/>
+        </w:rPr>
+      </w:pPr>
+      <w:r>
+        <w:rPr>
+          <w:rFonts w:ascii="Courier New" w:hAnsi="Courier New"/>
+          <w:b w:val="false"/>
+          <w:i w:val="false"/>
+          <w:sz w:val="18"/>
+          <w:u w:val="none"/>
+          <w:lang w:val="en"/>
+        </w:rPr>
+        <w:t>Ratio = Axiom "A rational number type."</w:t>
+      </w:r>
+    </w:p>
+    <w:p>
+      <w:pPr>
+        <w:pStyle w:val="Normal"/>
+        <w:spacing w:lineRule="auto" w:line="276" w:before="0" w:after="0"/>
+        <w:rPr>
+          <w:rFonts w:ascii="Courier New" w:hAnsi="Courier New"/>
+          <w:b w:val="false"/>
+          <w:b w:val="false"/>
+          <w:i w:val="false"/>
+          <w:i w:val="false"/>
+          <w:sz w:val="18"/>
+          <w:u w:val="none"/>
+          <w:lang w:val="en"/>
+        </w:rPr>
+      </w:pPr>
+      <w:r>
+        <w:rPr>
+          <w:rFonts w:ascii="Courier New" w:hAnsi="Courier New"/>
+          <w:b w:val="false"/>
+          <w:i w:val="false"/>
+          <w:sz w:val="18"/>
+          <w:u w:val="none"/>
+          <w:lang w:val="en"/>
+        </w:rPr>
+        <w:t>String = Axiom "A textual type."</w:t>
+      </w:r>
+    </w:p>
+    <w:p>
+      <w:pPr>
+        <w:pStyle w:val="Normal"/>
+        <w:spacing w:lineRule="auto" w:line="276" w:before="0" w:after="0"/>
+        <w:rPr>
+          <w:rFonts w:ascii="Courier New" w:hAnsi="Courier New"/>
+          <w:b w:val="false"/>
+          <w:b w:val="false"/>
+          <w:i w:val="false"/>
+          <w:i w:val="false"/>
+          <w:sz w:val="18"/>
+          <w:u w:val="none"/>
+          <w:lang w:val="en"/>
+        </w:rPr>
+      </w:pPr>
+      <w:r>
+        <w:rPr>
+          <w:rFonts w:ascii="Courier New" w:hAnsi="Courier New"/>
+          <w:b w:val="false"/>
+          <w:i w:val="false"/>
+          <w:sz w:val="18"/>
+          <w:u w:val="none"/>
+          <w:lang w:val="en"/>
+        </w:rPr>
+        <w:t>DateTime = Axiom "A date time type."</w:t>
+      </w:r>
+    </w:p>
+    <w:p>
+      <w:pPr>
+        <w:pStyle w:val="Normal"/>
+        <w:spacing w:lineRule="auto" w:line="276" w:before="0" w:after="0"/>
+        <w:rPr>
+          <w:rFonts w:ascii="Courier New" w:hAnsi="Courier New"/>
+          <w:b w:val="false"/>
+          <w:b w:val="false"/>
+          <w:i w:val="false"/>
+          <w:i w:val="false"/>
+          <w:sz w:val="18"/>
+          <w:u w:val="none"/>
+          <w:lang w:val="en"/>
+        </w:rPr>
+      </w:pPr>
+      <w:r>
+        <w:rPr>
+          <w:rFonts w:ascii="Courier New" w:hAnsi="Courier New"/>
+          <w:b w:val="false"/>
+          <w:i w:val="false"/>
+          <w:sz w:val="18"/>
+          <w:u w:val="none"/>
+          <w:lang w:val="en"/>
+        </w:rPr>
+        <w:t>Any = Axiom "The base type."</w:t>
       </w:r>
     </w:p>
     <w:p>
@@ -4834,22 +4956,141 @@
           <w:rFonts w:ascii="Courier New" w:hAnsi="Courier New"/>
           <w:b w:val="false"/>
           <w:b w:val="false"/>
-          <w:i w:val="false"/>
-          <w:i w:val="false"/>
-          <w:sz w:val="18"/>
-          <w:u w:val="none"/>
-          <w:lang w:val="en"/>
-        </w:rPr>
-      </w:pPr>
-      <w:r>
-        <w:rPr>
-          <w:rFonts w:ascii="Courier New" w:hAnsi="Courier New"/>
-          <w:b w:val="false"/>
-          <w:i w:val="false"/>
-          <w:sz w:val="18"/>
-          <w:u w:val="none"/>
-          <w:lang w:val="en"/>
-        </w:rPr>
+          <w:bCs w:val="false"/>
+          <w:i w:val="false"/>
+          <w:i w:val="false"/>
+          <w:sz w:val="18"/>
+          <w:u w:val="none"/>
+          <w:lang w:val="en"/>
+        </w:rPr>
+      </w:pPr>
+      <w:r>
+        <w:rPr/>
+      </w:r>
+    </w:p>
+    <w:p>
+      <w:pPr>
+        <w:pStyle w:val="Normal"/>
+        <w:spacing w:lineRule="auto" w:line="276" w:before="0" w:after="0"/>
+        <w:rPr/>
+      </w:pPr>
+      <w:r>
+        <w:rPr>
+          <w:rFonts w:ascii="Courier New" w:hAnsi="Courier New"/>
+          <w:b w:val="false"/>
+          <w:bCs w:val="false"/>
+          <w:i w:val="false"/>
+          <w:sz w:val="18"/>
+          <w:u w:val="none"/>
+          <w:lang w:val="en"/>
+        </w:rPr>
+        <w:t>flip f a b = f b a</w:t>
+      </w:r>
+    </w:p>
+    <w:p>
+      <w:pPr>
+        <w:pStyle w:val="Normal"/>
+        <w:spacing w:lineRule="auto" w:line="276" w:before="0" w:after="0"/>
+        <w:rPr>
+          <w:rFonts w:ascii="Courier New" w:hAnsi="Courier New"/>
+          <w:b w:val="false"/>
+          <w:b w:val="false"/>
+          <w:i w:val="false"/>
+          <w:i w:val="false"/>
+          <w:sz w:val="18"/>
+          <w:u w:val="none"/>
+          <w:lang w:val="en"/>
+        </w:rPr>
+      </w:pPr>
+      <w:r>
+        <w:rPr>
+          <w:rFonts w:ascii="Courier New" w:hAnsi="Courier New"/>
+          <w:b w:val="false"/>
+          <w:i w:val="false"/>
+          <w:sz w:val="18"/>
+          <w:u w:val="none"/>
+          <w:lang w:val="en"/>
+        </w:rPr>
+      </w:r>
+    </w:p>
+    <w:p>
+      <w:pPr>
+        <w:pStyle w:val="Normal"/>
+        <w:spacing w:lineRule="auto" w:line="276" w:before="0" w:after="0"/>
+        <w:rPr>
+          <w:rFonts w:ascii="Courier New" w:hAnsi="Courier New"/>
+          <w:b w:val="false"/>
+          <w:b w:val="false"/>
+          <w:i w:val="false"/>
+          <w:i w:val="false"/>
+          <w:sz w:val="18"/>
+          <w:u w:val="none"/>
+          <w:lang w:val="en"/>
+        </w:rPr>
+      </w:pPr>
+      <w:r>
+        <w:rPr>
+          <w:rFonts w:ascii="Courier New" w:hAnsi="Courier New"/>
+          <w:b w:val="false"/>
+          <w:i w:val="false"/>
+          <w:sz w:val="18"/>
+          <w:u w:val="none"/>
+          <w:lang w:val="en"/>
+        </w:rPr>
+        <w:t>const a _ = a</w:t>
+      </w:r>
+    </w:p>
+    <w:p>
+      <w:pPr>
+        <w:pStyle w:val="Normal"/>
+        <w:spacing w:lineRule="auto" w:line="276" w:before="0" w:after="0"/>
+        <w:rPr>
+          <w:rFonts w:ascii="Courier New" w:hAnsi="Courier New"/>
+          <w:b w:val="false"/>
+          <w:b w:val="false"/>
+          <w:i w:val="false"/>
+          <w:i w:val="false"/>
+          <w:sz w:val="18"/>
+          <w:u w:val="none"/>
+          <w:lang w:val="en"/>
+        </w:rPr>
+      </w:pPr>
+      <w:r>
+        <w:rPr>
+          <w:rFonts w:ascii="Courier New" w:hAnsi="Courier New"/>
+          <w:b w:val="false"/>
+          <w:i w:val="false"/>
+          <w:sz w:val="18"/>
+          <w:u w:val="none"/>
+          <w:lang w:val="en"/>
+        </w:rPr>
+      </w:r>
+    </w:p>
+    <w:p>
+      <w:pPr>
+        <w:pStyle w:val="Normal"/>
+        <w:spacing w:lineRule="auto" w:line="276" w:before="0" w:after="0"/>
+        <w:rPr>
+          <w:rFonts w:ascii="Courier New" w:hAnsi="Courier New"/>
+          <w:b w:val="false"/>
+          <w:b w:val="false"/>
+          <w:i w:val="false"/>
+          <w:i w:val="false"/>
+          <w:sz w:val="18"/>
+          <w:u w:val="none"/>
+          <w:lang w:val="en"/>
+        </w:rPr>
+      </w:pPr>
+      <w:r>
+        <w:rPr>
+          <w:rFonts w:ascii="Courier New" w:hAnsi="Courier New"/>
+          <w:b w:val="false"/>
+          <w:i w:val="false"/>
+          <w:sz w:val="18"/>
+          <w:u w:val="none"/>
+          <w:lang w:val="en"/>
+        </w:rPr>
+        <w:t>id a = a</w:t>
       </w:r>
       <w:r>
         <w:br w:type="page"/>
@@ -5211,7 +5452,15 @@
         </w:rPr>
       </w:pPr>
       <w:r>
-        <w:rPr/>
+        <w:rPr>
+          <w:rFonts w:ascii="Courier New" w:hAnsi="Courier New"/>
+          <w:b w:val="false"/>
+          <w:i w:val="false"/>
+          <w:color w:val="000000"/>
+          <w:sz w:val="18"/>
+          <w:u w:val="none"/>
+          <w:lang w:val="en"/>
+        </w:rPr>
       </w:r>
       <w:r>
         <w:br w:type="page"/>
@@ -5268,18 +5517,119 @@
       <w:pPr>
         <w:pStyle w:val="Normal"/>
         <w:spacing w:lineRule="auto" w:line="276" w:before="0" w:after="0"/>
-        <w:rPr/>
-      </w:pPr>
-      <w:r>
-        <w:rPr>
-          <w:rFonts w:ascii="Courier New" w:hAnsi="Courier New"/>
-          <w:b w:val="false"/>
+        <w:rPr>
+          <w:rFonts w:ascii="Courier New" w:hAnsi="Courier New"/>
+          <w:b w:val="false"/>
+          <w:b w:val="false"/>
+          <w:i w:val="false"/>
           <w:i w:val="false"/>
           <w:color w:val="000000"/>
           <w:sz w:val="18"/>
           <w:u w:val="none"/>
           <w:lang w:val="en"/>
         </w:rPr>
+      </w:pPr>
+      <w:r>
+        <w:rPr>
+          <w:rFonts w:ascii="Courier New" w:hAnsi="Courier New"/>
+          <w:b w:val="false"/>
+          <w:i w:val="false"/>
+          <w:color w:val="000000"/>
+          <w:sz w:val="18"/>
+          <w:u w:val="none"/>
+          <w:lang w:val="en"/>
+        </w:rPr>
+        <w:t>List&lt;a&gt; = Axiom "The functional list type such as the one defined by F#."</w:t>
+      </w:r>
+    </w:p>
+    <w:p>
+      <w:pPr>
+        <w:pStyle w:val="Normal"/>
+        <w:spacing w:lineRule="auto" w:line="276" w:before="0" w:after="0"/>
+        <w:rPr>
+          <w:rFonts w:ascii="Courier New" w:hAnsi="Courier New"/>
+          <w:b w:val="false"/>
+          <w:b w:val="false"/>
+          <w:i w:val="false"/>
+          <w:i w:val="false"/>
+          <w:color w:val="000000"/>
+          <w:sz w:val="18"/>
+          <w:u w:val="none"/>
+          <w:lang w:val="en"/>
+        </w:rPr>
+      </w:pPr>
+      <w:r>
+        <w:rPr>
+          <w:rFonts w:ascii="Courier New" w:hAnsi="Courier New"/>
+          <w:b w:val="false"/>
+          <w:i w:val="false"/>
+          <w:color w:val="000000"/>
+          <w:sz w:val="18"/>
+          <w:u w:val="none"/>
+          <w:lang w:val="en"/>
+        </w:rPr>
+        <w:t>Map&lt;a, b&gt; = Axiom "The functional map type such as the one defined by F#."</w:t>
+      </w:r>
+    </w:p>
+    <w:p>
+      <w:pPr>
+        <w:pStyle w:val="Normal"/>
+        <w:spacing w:lineRule="auto" w:line="276" w:before="0" w:after="0"/>
+        <w:rPr/>
+      </w:pPr>
+      <w:r>
+        <w:rPr>
+          <w:rFonts w:ascii="Courier New" w:hAnsi="Courier New"/>
+          <w:b w:val="false"/>
+          <w:i w:val="false"/>
+          <w:color w:val="000000"/>
+          <w:sz w:val="18"/>
+          <w:u w:val="none"/>
+          <w:lang w:val="en"/>
+        </w:rPr>
+        <w:t>Vsync&lt;a&gt; = Axiom "</w:t>
+      </w:r>
+      <w:r>
+        <w:rPr>
+          <w:rFonts w:ascii="Courier New" w:hAnsi="Courier New"/>
+          <w:b w:val="false"/>
+          <w:i w:val="false"/>
+          <w:color w:val="000000"/>
+          <w:sz w:val="18"/>
+          <w:u w:val="none"/>
+          <w:lang w:val="en"/>
+        </w:rPr>
+        <w:t>The p</w:t>
+      </w:r>
+      <w:r>
+        <w:rPr>
+          <w:rFonts w:ascii="Courier New" w:hAnsi="Courier New"/>
+          <w:b w:val="false"/>
+          <w:i w:val="false"/>
+          <w:color w:val="000000"/>
+          <w:sz w:val="18"/>
+          <w:u w:val="none"/>
+          <w:lang w:val="en"/>
+        </w:rPr>
+        <w:t>otentially asynchronous monad such as the one defined by Prime."</w:t>
+      </w:r>
+    </w:p>
+    <w:p>
+      <w:pPr>
+        <w:pStyle w:val="Normal"/>
+        <w:spacing w:lineRule="auto" w:line="276" w:before="0" w:after="0"/>
+        <w:rPr/>
+      </w:pPr>
+      <w:r>
+        <w:rPr>
+          <w:rFonts w:ascii="Courier New" w:hAnsi="Courier New"/>
+          <w:b w:val="false"/>
+          <w:i w:val="false"/>
+          <w:color w:val="000000"/>
+          <w:sz w:val="18"/>
+          <w:u w:val="none"/>
+          <w:lang w:val="en"/>
+        </w:rPr>
         <w:t>Symbol = Axiom "Symbolic type such as the one defined by Prime."</w:t>
       </w:r>
     </w:p>
@@ -5287,36 +5637,35 @@
       <w:pPr>
         <w:pStyle w:val="Normal"/>
         <w:spacing w:lineRule="auto" w:line="276" w:before="0" w:after="0"/>
-        <w:rPr/>
-      </w:pPr>
-      <w:r>
-        <w:rPr>
-          <w:rFonts w:ascii="Courier New" w:hAnsi="Courier New"/>
-          <w:b w:val="false"/>
+        <w:rPr>
+          <w:rFonts w:ascii="Courier New" w:hAnsi="Courier New"/>
+          <w:b w:val="false"/>
+          <w:b w:val="false"/>
+          <w:i w:val="false"/>
           <w:i w:val="false"/>
           <w:color w:val="000000"/>
           <w:sz w:val="18"/>
           <w:u w:val="none"/>
           <w:lang w:val="en"/>
         </w:rPr>
-        <w:t>Vsync&lt;a&gt; = Axiom "Potentially asynchronous monad such as the one defined by Prime."</w:t>
-      </w:r>
-    </w:p>
-    <w:p>
-      <w:pPr>
-        <w:pStyle w:val="Normal"/>
-        <w:spacing w:lineRule="auto" w:line="276" w:before="0" w:after="0"/>
-        <w:rPr>
-          <w:rFonts w:ascii="Courier New" w:hAnsi="Courier New"/>
-          <w:b w:val="false"/>
-          <w:b w:val="false"/>
-          <w:i w:val="false"/>
+      </w:pPr>
+      <w:r>
+        <w:rPr>
+          <w:rFonts w:ascii="Courier New" w:hAnsi="Courier New"/>
+          <w:b w:val="false"/>
           <w:i w:val="false"/>
           <w:color w:val="000000"/>
           <w:sz w:val="18"/>
           <w:u w:val="none"/>
           <w:lang w:val="en"/>
         </w:rPr>
+      </w:r>
+    </w:p>
+    <w:p>
+      <w:pPr>
+        <w:pStyle w:val="Normal"/>
+        <w:spacing w:lineRule="auto" w:line="276" w:before="0" w:after="0"/>
+        <w:rPr/>
       </w:pPr>
       <w:r>
         <w:rPr>
@@ -5328,6 +5677,7 @@
           <w:u w:val="none"/>
           <w:lang w:val="en"/>
         </w:rPr>
+        <w:t>IPAddress = String // a network address</w:t>
       </w:r>
     </w:p>
     <w:p>
@@ -5346,15 +5696,8 @@
           <w:u w:val="none"/>
           <w:lang w:val="en"/>
         </w:rPr>
-        <w:t>IPAddress = String // a network address</w:t>
-      </w:r>
-    </w:p>
-    <w:p>
-      <w:pPr>
-        <w:pStyle w:val="Normal"/>
-        <w:spacing w:lineRule="auto" w:line="276" w:before="0" w:after="0"/>
-        <w:rPr/>
-      </w:pPr>
+        <w:t xml:space="preserve">Port = </w:t>
+      </w:r>
       <w:r>
         <w:rPr>
           <w:rFonts w:ascii="Courier New" w:hAnsi="Courier New"/>
@@ -5365,7 +5708,19 @@
           <w:u w:val="none"/>
           <w:lang w:val="en"/>
         </w:rPr>
-        <w:t>Port = Int // a network port</w:t>
+        <w:t>Whole</w:t>
+      </w:r>
+      <w:r>
+        <w:rPr>
+          <w:rFonts w:ascii="Courier New" w:hAnsi="Courier New"/>
+          <w:b w:val="false"/>
+          <w:i w:val="false"/>
+          <w:color w:val="000000"/>
+          <w:sz w:val="18"/>
+          <w:u w:val="none"/>
+          <w:lang w:val="en"/>
+        </w:rPr>
+        <w:t xml:space="preserve"> // a network port</w:t>
       </w:r>
     </w:p>
     <w:p>
@@ -5754,6 +6109,15 @@
       <w:lang w:val="en"/>
     </w:rPr>
   </w:style>
+  <w:style w:type="character" w:styleId="ListLabel8">
+    <w:name w:val="ListLabel 8"/>
+    <w:qFormat/>
+    <w:rPr>
+      <w:rFonts w:ascii="Courier New" w:hAnsi="Courier New"/>
+      <w:sz w:val="18"/>
+      <w:lang w:val="en"/>
+    </w:rPr>
+  </w:style>
   <w:style w:type="paragraph" w:styleId="Heading">
     <w:name w:val="Heading"/>
     <w:basedOn w:val="Normal"/>

</xml_diff>

<commit_message>
Renamed Adela to Sedela.
Former-commit-id: d2acf83a4bc523adb0db2fe4b79617180fb905a3
</commit_message>
<xml_diff>
--- a/Nu/Nu.Documentation/Nu Semantic Design.docx
+++ b/Nu/Nu.Documentation/Nu Semantic Design.docx
@@ -6,9 +6,7 @@
       <w:pPr>
         <w:pStyle w:val="Normal"/>
         <w:spacing w:lineRule="auto" w:line="276" w:before="0" w:after="0"/>
-        <w:rPr>
-          <w:u w:val="single"/>
-        </w:rPr>
+        <w:rPr/>
       </w:pPr>
       <w:r>
         <w:rPr>
@@ -69,73 +67,56 @@
           <w:sz w:val="18"/>
           <w:lang w:val="en"/>
         </w:rPr>
-        <w:t>. The difference is that semantic design does not connect back to an existing language such as mathematics but is instead built upon an orthogonal set of axiomatic definitions.</w:t>
-      </w:r>
-    </w:p>
-    <w:p>
-      <w:pPr>
-        <w:pStyle w:val="Normal"/>
-        <w:spacing w:lineRule="auto" w:line="276" w:before="0" w:after="0"/>
-        <w:rPr>
-          <w:rFonts w:ascii="Courier New" w:hAnsi="Courier New"/>
-          <w:sz w:val="18"/>
-          <w:lang w:val="en"/>
-        </w:rPr>
-      </w:pPr>
-      <w:r>
-        <w:rPr>
-          <w:rFonts w:ascii="Courier New" w:hAnsi="Courier New"/>
-          <w:sz w:val="18"/>
-          <w:lang w:val="en"/>
-        </w:rPr>
-      </w:r>
-    </w:p>
-    <w:p>
-      <w:pPr>
-        <w:pStyle w:val="Normal"/>
-        <w:spacing w:lineRule="auto" w:line="276" w:before="0" w:after="0"/>
-        <w:rPr/>
-      </w:pPr>
-      <w:r>
-        <w:rPr>
-          <w:rFonts w:ascii="Courier New" w:hAnsi="Courier New"/>
-          <w:sz w:val="18"/>
-          <w:lang w:val="en"/>
-        </w:rPr>
-        <w:t>Whereas denotational design is a more thorough design treatment that is used in greenfield development to yield high-precision design artifacts, semantic design works well for projects that don’t satisfy any simple denotational design, such as those that are already far into their implementation.</w:t>
-      </w:r>
-    </w:p>
-    <w:p>
-      <w:pPr>
-        <w:pStyle w:val="Normal"/>
-        <w:spacing w:lineRule="auto" w:line="276" w:before="0" w:after="0"/>
-        <w:rPr>
-          <w:rFonts w:ascii="Courier New" w:hAnsi="Courier New"/>
-          <w:sz w:val="18"/>
-          <w:lang w:val="en"/>
-        </w:rPr>
-      </w:pPr>
-      <w:r>
-        <w:rPr>
-          <w:rFonts w:ascii="Courier New" w:hAnsi="Courier New"/>
-          <w:sz w:val="18"/>
-          <w:lang w:val="en"/>
-        </w:rPr>
-      </w:r>
-    </w:p>
-    <w:p>
-      <w:pPr>
-        <w:pStyle w:val="Normal"/>
-        <w:spacing w:lineRule="auto" w:line="276" w:before="0" w:after="0"/>
-        <w:rPr/>
-      </w:pPr>
-      <w:r>
-        <w:rPr>
-          <w:rFonts w:ascii="Courier New" w:hAnsi="Courier New"/>
-          <w:sz w:val="18"/>
-          <w:lang w:val="en"/>
-        </w:rPr>
-        <w:t xml:space="preserve">To specify semantic designs generally, I’ve created a meta-language called ADELA (for </w:t>
+        <w:t>.</w:t>
+      </w:r>
+    </w:p>
+    <w:p>
+      <w:pPr>
+        <w:pStyle w:val="Normal"/>
+        <w:spacing w:lineRule="auto" w:line="276" w:before="0" w:after="0"/>
+        <w:rPr>
+          <w:rFonts w:ascii="Courier New" w:hAnsi="Courier New"/>
+          <w:sz w:val="18"/>
+          <w:lang w:val="en"/>
+        </w:rPr>
+      </w:pPr>
+      <w:r>
+        <w:rPr>
+          <w:rFonts w:ascii="Courier New" w:hAnsi="Courier New"/>
+          <w:sz w:val="18"/>
+          <w:lang w:val="en"/>
+        </w:rPr>
+      </w:r>
+    </w:p>
+    <w:p>
+      <w:pPr>
+        <w:pStyle w:val="Normal"/>
+        <w:spacing w:lineRule="auto" w:line="276" w:before="0" w:after="0"/>
+        <w:rPr/>
+      </w:pPr>
+      <w:r>
+        <w:rPr>
+          <w:rFonts w:ascii="Courier New" w:hAnsi="Courier New"/>
+          <w:sz w:val="18"/>
+          <w:lang w:val="en"/>
+        </w:rPr>
+        <w:t xml:space="preserve">To specify semantic designs generally, I’ve created a meta-language called </w:t>
+      </w:r>
+      <w:r>
+        <w:rPr>
+          <w:rFonts w:ascii="Courier New" w:hAnsi="Courier New"/>
+          <w:sz w:val="18"/>
+          <w:lang w:val="en"/>
+        </w:rPr>
+        <w:t>SE</w:t>
+      </w:r>
+      <w:r>
+        <w:rPr>
+          <w:rFonts w:ascii="Courier New" w:hAnsi="Courier New"/>
+          <w:sz w:val="18"/>
+          <w:lang w:val="en"/>
+        </w:rPr>
+        <w:t xml:space="preserve">DELA (for </w:t>
       </w:r>
       <w:r>
         <w:rPr>
@@ -144,6 +125,314 @@
           <w:u w:val="single"/>
           <w:lang w:val="en"/>
         </w:rPr>
+        <w:t>Se</w:t>
+      </w:r>
+      <w:r>
+        <w:rPr>
+          <w:rFonts w:ascii="Courier New" w:hAnsi="Courier New"/>
+          <w:sz w:val="18"/>
+          <w:lang w:val="en"/>
+        </w:rPr>
+        <w:t>ma</w:t>
+      </w:r>
+      <w:r>
+        <w:rPr>
+          <w:rFonts w:ascii="Courier New" w:hAnsi="Courier New"/>
+          <w:sz w:val="18"/>
+          <w:lang w:val="en"/>
+        </w:rPr>
+        <w:t>n</w:t>
+      </w:r>
+      <w:r>
+        <w:rPr>
+          <w:rFonts w:ascii="Courier New" w:hAnsi="Courier New"/>
+          <w:sz w:val="18"/>
+          <w:lang w:val="en"/>
+        </w:rPr>
+        <w:t xml:space="preserve">tic </w:t>
+      </w:r>
+      <w:r>
+        <w:rPr>
+          <w:rFonts w:ascii="Courier New" w:hAnsi="Courier New"/>
+          <w:sz w:val="18"/>
+          <w:u w:val="single"/>
+          <w:lang w:val="en"/>
+        </w:rPr>
+        <w:t>De</w:t>
+      </w:r>
+      <w:r>
+        <w:rPr>
+          <w:rFonts w:ascii="Courier New" w:hAnsi="Courier New"/>
+          <w:sz w:val="18"/>
+          <w:lang w:val="en"/>
+        </w:rPr>
+        <w:t xml:space="preserve">sign </w:t>
+      </w:r>
+      <w:r>
+        <w:rPr>
+          <w:rFonts w:ascii="Courier New" w:hAnsi="Courier New"/>
+          <w:sz w:val="18"/>
+          <w:u w:val="single"/>
+          <w:lang w:val="en"/>
+        </w:rPr>
+        <w:t>La</w:t>
+      </w:r>
+      <w:r>
+        <w:rPr>
+          <w:rFonts w:ascii="Courier New" w:hAnsi="Courier New"/>
+          <w:sz w:val="18"/>
+          <w:lang w:val="en"/>
+        </w:rPr>
+        <w:t xml:space="preserve">nguage). First, we present the definition of </w:t>
+      </w:r>
+      <w:r>
+        <w:rPr>
+          <w:rFonts w:ascii="Courier New" w:hAnsi="Courier New"/>
+          <w:sz w:val="18"/>
+          <w:lang w:val="en"/>
+        </w:rPr>
+        <w:t>SE</w:t>
+      </w:r>
+      <w:r>
+        <w:rPr>
+          <w:rFonts w:ascii="Courier New" w:hAnsi="Courier New"/>
+          <w:sz w:val="18"/>
+          <w:lang w:val="en"/>
+        </w:rPr>
+        <w:t>DELA, then the semantic design for Nu’</w:t>
+      </w:r>
+      <w:r>
+        <w:rPr>
+          <w:rFonts w:ascii="Courier New" w:hAnsi="Courier New"/>
+          <w:sz w:val="18"/>
+          <w:lang w:val="en"/>
+        </w:rPr>
+        <w:t>s scripting system</w:t>
+      </w:r>
+      <w:r>
+        <w:rPr>
+          <w:rFonts w:ascii="Courier New" w:hAnsi="Courier New"/>
+          <w:sz w:val="18"/>
+          <w:lang w:val="en"/>
+        </w:rPr>
+        <w:t xml:space="preserve"> </w:t>
+      </w:r>
+      <w:r>
+        <w:rPr>
+          <w:rFonts w:ascii="Courier New" w:hAnsi="Courier New"/>
+          <w:sz w:val="18"/>
+          <w:lang w:val="en"/>
+        </w:rPr>
+        <w:t>as well</w:t>
+      </w:r>
+      <w:r>
+        <w:rPr>
+          <w:rFonts w:ascii="Courier New" w:hAnsi="Courier New"/>
+          <w:sz w:val="18"/>
+          <w:lang w:val="en"/>
+        </w:rPr>
+        <w:t xml:space="preserve"> MetaFunctions in terms of </w:t>
+      </w:r>
+      <w:r>
+        <w:rPr>
+          <w:rFonts w:ascii="Courier New" w:hAnsi="Courier New"/>
+          <w:sz w:val="18"/>
+          <w:lang w:val="en"/>
+        </w:rPr>
+        <w:t>SE</w:t>
+      </w:r>
+      <w:r>
+        <w:rPr>
+          <w:rFonts w:ascii="Courier New" w:hAnsi="Courier New"/>
+          <w:sz w:val="18"/>
+          <w:lang w:val="en"/>
+        </w:rPr>
+        <w:t xml:space="preserve">DELA. Although I </w:t>
+      </w:r>
+      <w:r>
+        <w:rPr>
+          <w:rFonts w:ascii="Courier New" w:hAnsi="Courier New"/>
+          <w:sz w:val="18"/>
+          <w:lang w:val="en"/>
+        </w:rPr>
+        <w:t>may aim to</w:t>
+      </w:r>
+      <w:r>
+        <w:rPr>
+          <w:rFonts w:ascii="Courier New" w:hAnsi="Courier New"/>
+          <w:sz w:val="18"/>
+          <w:lang w:val="en"/>
+        </w:rPr>
+        <w:t xml:space="preserve"> write a parser and type-checke</w:t>
+      </w:r>
+      <w:r>
+        <w:rPr>
+          <w:rFonts w:ascii="Courier New" w:hAnsi="Courier New"/>
+          <w:sz w:val="18"/>
+          <w:lang w:val="en"/>
+        </w:rPr>
+        <w:t>r</w:t>
+      </w:r>
+      <w:r>
+        <w:rPr>
+          <w:rFonts w:ascii="Courier New" w:hAnsi="Courier New"/>
+          <w:sz w:val="18"/>
+          <w:lang w:val="en"/>
+        </w:rPr>
+        <w:t xml:space="preserve"> for </w:t>
+      </w:r>
+      <w:r>
+        <w:rPr>
+          <w:rFonts w:ascii="Courier New" w:hAnsi="Courier New"/>
+          <w:sz w:val="18"/>
+          <w:lang w:val="en"/>
+        </w:rPr>
+        <w:t>SE</w:t>
+      </w:r>
+      <w:r>
+        <w:rPr>
+          <w:rFonts w:ascii="Courier New" w:hAnsi="Courier New"/>
+          <w:sz w:val="18"/>
+          <w:lang w:val="en"/>
+        </w:rPr>
+        <w:t xml:space="preserve">DELA, there will never be a compiler or intepreter. Thus, </w:t>
+      </w:r>
+      <w:r>
+        <w:rPr>
+          <w:rFonts w:ascii="Courier New" w:hAnsi="Courier New"/>
+          <w:sz w:val="18"/>
+          <w:lang w:val="en"/>
+        </w:rPr>
+        <w:t>SE</w:t>
+      </w:r>
+      <w:r>
+        <w:rPr>
+          <w:rFonts w:ascii="Courier New" w:hAnsi="Courier New"/>
+          <w:sz w:val="18"/>
+          <w:lang w:val="en"/>
+        </w:rPr>
+        <w:t xml:space="preserve">DELA will have no syntax for </w:t>
+      </w:r>
+      <w:r>
+        <w:rPr>
+          <w:rFonts w:ascii="Courier New" w:hAnsi="Courier New"/>
+          <w:b/>
+          <w:bCs/>
+          <w:sz w:val="18"/>
+          <w:lang w:val="en"/>
+        </w:rPr>
+        <w:t>if</w:t>
+      </w:r>
+      <w:r>
+        <w:rPr>
+          <w:rFonts w:ascii="Courier New" w:hAnsi="Courier New"/>
+          <w:sz w:val="18"/>
+          <w:lang w:val="en"/>
+        </w:rPr>
+        <w:t xml:space="preserve"> expressions or the like. The only </w:t>
+      </w:r>
+      <w:r>
+        <w:rPr>
+          <w:rFonts w:ascii="Courier New" w:hAnsi="Courier New"/>
+          <w:sz w:val="18"/>
+          <w:lang w:val="en"/>
+        </w:rPr>
+        <w:t>M</w:t>
+      </w:r>
+      <w:r>
+        <w:rPr>
+          <w:rFonts w:ascii="Courier New" w:hAnsi="Courier New"/>
+          <w:sz w:val="18"/>
+          <w:lang w:val="en"/>
+        </w:rPr>
+        <w:t xml:space="preserve">eanings </w:t>
+      </w:r>
+      <w:r>
+        <w:rPr>
+          <w:rFonts w:ascii="Courier New" w:hAnsi="Courier New"/>
+          <w:sz w:val="18"/>
+          <w:lang w:val="en"/>
+        </w:rPr>
+        <w:t xml:space="preserve">(SEDELA’s nomenclature for functions) </w:t>
+      </w:r>
+      <w:r>
+        <w:rPr>
+          <w:rFonts w:ascii="Courier New" w:hAnsi="Courier New"/>
+          <w:sz w:val="18"/>
+          <w:lang w:val="en"/>
+        </w:rPr>
+        <w:t xml:space="preserve">defined in </w:t>
+      </w:r>
+      <w:r>
+        <w:rPr>
+          <w:rFonts w:ascii="Courier New" w:hAnsi="Courier New"/>
+          <w:sz w:val="18"/>
+          <w:lang w:val="en"/>
+        </w:rPr>
+        <w:t>the</w:t>
+      </w:r>
+      <w:r>
+        <w:rPr>
+          <w:rFonts w:ascii="Courier New" w:hAnsi="Courier New"/>
+          <w:sz w:val="18"/>
+          <w:lang w:val="en"/>
+        </w:rPr>
+        <w:t xml:space="preserve"> Prelude will be combinators such as id, const, flip, and etc. </w:t>
+      </w:r>
+      <w:r>
+        <w:rPr>
+          <w:rFonts w:ascii="Courier New" w:hAnsi="Courier New"/>
+          <w:sz w:val="18"/>
+          <w:lang w:val="en"/>
+        </w:rPr>
+        <w:t>SEDELA’s</w:t>
+      </w:r>
+      <w:r>
+        <w:rPr>
+          <w:rFonts w:ascii="Courier New" w:hAnsi="Courier New"/>
+          <w:sz w:val="18"/>
+          <w:lang w:val="en"/>
+        </w:rPr>
+        <w:t xml:space="preserve"> primitive </w:t>
+      </w:r>
+      <w:r>
+        <w:rPr>
+          <w:rFonts w:ascii="Courier New" w:hAnsi="Courier New"/>
+          <w:sz w:val="18"/>
+          <w:lang w:val="en"/>
+        </w:rPr>
+        <w:t>type</w:t>
+      </w:r>
+      <w:r>
+        <w:rPr>
+          <w:rFonts w:ascii="Courier New" w:hAnsi="Courier New"/>
+          <w:sz w:val="18"/>
+          <w:lang w:val="en"/>
+        </w:rPr>
+        <w:t xml:space="preserve">s are all defined </w:t>
+      </w:r>
+      <w:r>
+        <w:rPr>
+          <w:rFonts w:ascii="Courier New" w:hAnsi="Courier New"/>
+          <w:sz w:val="18"/>
+          <w:lang w:val="en"/>
+        </w:rPr>
+        <w:t>in terms of</w:t>
+      </w:r>
+      <w:r>
+        <w:rPr>
+          <w:rFonts w:ascii="Courier New" w:hAnsi="Courier New"/>
+          <w:sz w:val="18"/>
+          <w:lang w:val="en"/>
+        </w:rPr>
+        <w:t xml:space="preserve"> </w:t>
+      </w:r>
+      <w:r>
+        <w:rPr>
+          <w:rFonts w:ascii="Courier New" w:hAnsi="Courier New"/>
+          <w:sz w:val="18"/>
+          <w:lang w:val="en"/>
+        </w:rPr>
         <w:t>A</w:t>
       </w:r>
       <w:r>
@@ -152,8 +441,69 @@
           <w:sz w:val="18"/>
           <w:lang w:val="en"/>
         </w:rPr>
-        <w:t xml:space="preserve">xiomatic </w:t>
-      </w:r>
+        <w:t xml:space="preserve">xioms </w:t>
+      </w:r>
+      <w:r>
+        <w:rPr>
+          <w:rFonts w:ascii="Courier New" w:hAnsi="Courier New"/>
+          <w:sz w:val="18"/>
+          <w:lang w:val="en"/>
+        </w:rPr>
+        <w:t>(types without formal definitions)</w:t>
+      </w:r>
+      <w:r>
+        <w:rPr>
+          <w:rFonts w:ascii="Courier New" w:hAnsi="Courier New"/>
+          <w:sz w:val="18"/>
+          <w:lang w:val="en"/>
+        </w:rPr>
+        <w:t xml:space="preserve"> </w:t>
+      </w:r>
+      <w:r>
+        <w:rPr>
+          <w:rFonts w:ascii="Courier New" w:hAnsi="Courier New"/>
+          <w:sz w:val="18"/>
+          <w:lang w:val="en"/>
+        </w:rPr>
+        <w:t>with</w:t>
+      </w:r>
+      <w:r>
+        <w:rPr>
+          <w:rFonts w:ascii="Courier New" w:hAnsi="Courier New"/>
+          <w:sz w:val="18"/>
+          <w:lang w:val="en"/>
+        </w:rPr>
+        <w:t xml:space="preserve"> no available operations.</w:t>
+      </w:r>
+    </w:p>
+    <w:p>
+      <w:pPr>
+        <w:pStyle w:val="Normal"/>
+        <w:spacing w:lineRule="auto" w:line="276" w:before="0" w:after="0"/>
+        <w:rPr>
+          <w:rFonts w:ascii="Courier New" w:hAnsi="Courier New"/>
+          <w:sz w:val="18"/>
+          <w:lang w:val="en"/>
+        </w:rPr>
+      </w:pPr>
+      <w:r>
+        <w:rPr>
+          <w:rFonts w:ascii="Courier New" w:hAnsi="Courier New"/>
+          <w:sz w:val="18"/>
+          <w:lang w:val="en"/>
+        </w:rPr>
+      </w:r>
+      <w:r>
+        <w:br w:type="page"/>
+      </w:r>
+    </w:p>
+    <w:p>
+      <w:pPr>
+        <w:pStyle w:val="Normal"/>
+        <w:spacing w:lineRule="auto" w:line="276" w:before="0" w:after="0"/>
+        <w:rPr/>
+      </w:pPr>
+      <w:bookmarkStart w:id="0" w:name="__DdeLink__1130_2562330614"/>
       <w:r>
         <w:rPr>
           <w:rFonts w:ascii="Courier New" w:hAnsi="Courier New"/>
@@ -161,16 +511,9 @@
           <w:u w:val="single"/>
           <w:lang w:val="en"/>
         </w:rPr>
-        <w:t>De</w:t>
-      </w:r>
-      <w:r>
-        <w:rPr>
-          <w:rFonts w:ascii="Courier New" w:hAnsi="Courier New"/>
-          <w:sz w:val="18"/>
-          <w:lang w:val="en"/>
-        </w:rPr>
-        <w:t xml:space="preserve">sign </w:t>
-      </w:r>
+        <w:t>Sedela</w:t>
+      </w:r>
+      <w:bookmarkEnd w:id="0"/>
       <w:r>
         <w:rPr>
           <w:rFonts w:ascii="Courier New" w:hAnsi="Courier New"/>
@@ -178,52 +521,7 @@
           <w:u w:val="single"/>
           <w:lang w:val="en"/>
         </w:rPr>
-        <w:t>La</w:t>
-      </w:r>
-      <w:r>
-        <w:rPr>
-          <w:rFonts w:ascii="Courier New" w:hAnsi="Courier New"/>
-          <w:sz w:val="18"/>
-          <w:lang w:val="en"/>
-        </w:rPr>
-        <w:t>nguage). First, we present the definition of ADELA, then the semantic design for Nu and MetaFunctions in terms of ADELA. Although I may yet write a parser and type-checked for ADELA, there will never be a compiler or intepreter. Thus, ADELA will have no syntax for if expressions or the like. The only meanings that will be defined in its Prelude will be combinators such as id, const, flip, and etc. Its data 'primitives' are all defined as axioms and have no available operations. This is important because it enforces the appropriate barrier between a program’s design in ADELA and its implementation in a compilable language.</w:t>
-      </w:r>
-    </w:p>
-    <w:p>
-      <w:pPr>
-        <w:pStyle w:val="Normal"/>
-        <w:spacing w:lineRule="auto" w:line="276" w:before="0" w:after="0"/>
-        <w:rPr>
-          <w:rFonts w:ascii="Courier New" w:hAnsi="Courier New"/>
-          <w:sz w:val="18"/>
-          <w:lang w:val="en"/>
-        </w:rPr>
-      </w:pPr>
-      <w:r>
-        <w:rPr>
-          <w:rFonts w:ascii="Courier New" w:hAnsi="Courier New"/>
-          <w:sz w:val="18"/>
-          <w:lang w:val="en"/>
-        </w:rPr>
-      </w:r>
-      <w:r>
-        <w:br w:type="page"/>
-      </w:r>
-    </w:p>
-    <w:p>
-      <w:pPr>
-        <w:pStyle w:val="Normal"/>
-        <w:spacing w:lineRule="auto" w:line="276" w:before="0" w:after="0"/>
-        <w:rPr/>
-      </w:pPr>
-      <w:r>
-        <w:rPr>
-          <w:rFonts w:ascii="Courier New" w:hAnsi="Courier New"/>
-          <w:sz w:val="18"/>
-          <w:u w:val="single"/>
-          <w:lang w:val="en"/>
-        </w:rPr>
-        <w:t>Adela Language Definition</w:t>
+        <w:t xml:space="preserve"> Language Definition</w:t>
       </w:r>
     </w:p>
     <w:p>
@@ -859,7 +1157,7 @@
         <w:tab/>
         <w:tab/>
       </w:r>
-      <w:bookmarkStart w:id="0" w:name="__DdeLink__647_2980183585"/>
+      <w:bookmarkStart w:id="1" w:name="__DdeLink__647_2980183585"/>
       <w:r>
         <w:rPr>
           <w:rFonts w:ascii="Courier New" w:hAnsi="Courier New"/>
@@ -912,7 +1210,7 @@
         </w:rPr>
         <w:t>Type Expressions</w:t>
       </w:r>
-      <w:bookmarkEnd w:id="0"/>
+      <w:bookmarkEnd w:id="1"/>
     </w:p>
     <w:p>
       <w:pPr>
@@ -3597,7 +3895,7 @@
         <w:tab/>
         <w:t xml:space="preserve">  | f (a : A) ... (z : Z) : R = </w:t>
       </w:r>
-      <w:bookmarkStart w:id="1" w:name="__DdeLink__554_3408707303"/>
+      <w:bookmarkStart w:id="2" w:name="__DdeLink__554_3408707303"/>
       <w:r>
         <w:rPr>
           <w:rFonts w:ascii="Courier New" w:hAnsi="Courier New"/>
@@ -3610,7 +3908,7 @@
         </w:rPr>
         <w:t>Expression</w:t>
       </w:r>
-      <w:bookmarkEnd w:id="1"/>
+      <w:bookmarkEnd w:id="2"/>
       <w:r>
         <w:rPr>
           <w:rFonts w:ascii="Courier New" w:hAnsi="Courier New"/>
@@ -4835,7 +5133,18 @@
           <w:u w:val="single"/>
           <w:lang w:val="en"/>
         </w:rPr>
-        <w:t>Adela Language Prelude</w:t>
+        <w:t>Sedela</w:t>
+      </w:r>
+      <w:r>
+        <w:rPr>
+          <w:rFonts w:ascii="Courier New" w:hAnsi="Courier New"/>
+          <w:b w:val="false"/>
+          <w:i w:val="false"/>
+          <w:sz w:val="18"/>
+          <w:u w:val="single"/>
+          <w:lang w:val="en"/>
+        </w:rPr>
+        <w:t xml:space="preserve"> Language Prelude</w:t>
       </w:r>
     </w:p>
     <w:p>
@@ -6724,7 +7033,29 @@
           <w:u w:val="none"/>
           <w:lang w:val="en"/>
         </w:rPr>
-        <w:t>| extend f = map f . duplicate</w:t>
+        <w:t xml:space="preserve">| extend = </w:t>
+      </w:r>
+      <w:r>
+        <w:rPr>
+          <w:rFonts w:ascii="Courier New" w:hAnsi="Courier New"/>
+          <w:b w:val="false"/>
+          <w:i w:val="false"/>
+          <w:sz w:val="18"/>
+          <w:u w:val="none"/>
+          <w:lang w:val="en"/>
+        </w:rPr>
+        <w:t xml:space="preserve">fun f -&gt; </w:t>
+      </w:r>
+      <w:r>
+        <w:rPr>
+          <w:rFonts w:ascii="Courier New" w:hAnsi="Courier New"/>
+          <w:b w:val="false"/>
+          <w:i w:val="false"/>
+          <w:sz w:val="18"/>
+          <w:u w:val="none"/>
+          <w:lang w:val="en"/>
+        </w:rPr>
+        <w:t>map f . duplicate</w:t>
       </w:r>
     </w:p>
     <w:p>
@@ -7116,7 +7447,7 @@
         </w:rPr>
         <w:t xml:space="preserve">MetaFunction = Provider -&gt; Intent -&gt; Symbol -&gt; </w:t>
       </w:r>
-      <w:bookmarkStart w:id="2" w:name="__DdeLink__213_1716356468"/>
+      <w:bookmarkStart w:id="3" w:name="__DdeLink__213_1716356468"/>
       <w:r>
         <w:rPr>
           <w:rFonts w:ascii="Courier New" w:hAnsi="Courier New"/>
@@ -7129,7 +7460,7 @@
         </w:rPr>
         <w:t>Vsync&lt;Symbol&gt;</w:t>
       </w:r>
-      <w:bookmarkEnd w:id="2"/>
+      <w:bookmarkEnd w:id="3"/>
     </w:p>
     <w:p>
       <w:pPr>

</xml_diff>

<commit_message>
Removed unused SEDELA primitive.
</commit_message>
<xml_diff>
--- a/Nu/Nu.Documentation/Nu Semantic Design.docx
+++ b/Nu/Nu.Documentation/Nu Semantic Design.docx
@@ -503,7 +503,6 @@
         <w:spacing w:lineRule="auto" w:line="276" w:before="0" w:after="0"/>
         <w:rPr/>
       </w:pPr>
-      <w:bookmarkStart w:id="0" w:name="__DdeLink__1130_2562330614"/>
       <w:r>
         <w:rPr>
           <w:rFonts w:ascii="Courier New" w:hAnsi="Courier New"/>
@@ -513,7 +512,6 @@
         </w:rPr>
         <w:t>Sedela</w:t>
       </w:r>
-      <w:bookmarkEnd w:id="0"/>
       <w:r>
         <w:rPr>
           <w:rFonts w:ascii="Courier New" w:hAnsi="Courier New"/>
@@ -1157,7 +1155,7 @@
         <w:tab/>
         <w:tab/>
       </w:r>
-      <w:bookmarkStart w:id="1" w:name="__DdeLink__647_2980183585"/>
+      <w:bookmarkStart w:id="0" w:name="__DdeLink__647_2980183585"/>
       <w:r>
         <w:rPr>
           <w:rFonts w:ascii="Courier New" w:hAnsi="Courier New"/>
@@ -1210,7 +1208,7 @@
         </w:rPr>
         <w:t>Type Expressions</w:t>
       </w:r>
-      <w:bookmarkEnd w:id="1"/>
+      <w:bookmarkEnd w:id="0"/>
     </w:p>
     <w:p>
       <w:pPr>
@@ -3895,7 +3893,7 @@
         <w:tab/>
         <w:t xml:space="preserve">  | f (a : A) ... (z : Z) : R = </w:t>
       </w:r>
-      <w:bookmarkStart w:id="2" w:name="__DdeLink__554_3408707303"/>
+      <w:bookmarkStart w:id="1" w:name="__DdeLink__554_3408707303"/>
       <w:r>
         <w:rPr>
           <w:rFonts w:ascii="Courier New" w:hAnsi="Courier New"/>
@@ -3908,7 +3906,7 @@
         </w:rPr>
         <w:t>Expression</w:t>
       </w:r>
-      <w:bookmarkEnd w:id="2"/>
+      <w:bookmarkEnd w:id="1"/>
       <w:r>
         <w:rPr>
           <w:rFonts w:ascii="Courier New" w:hAnsi="Courier New"/>
@@ -5282,33 +5280,6 @@
       <w:pPr>
         <w:pStyle w:val="Normal"/>
         <w:spacing w:lineRule="auto" w:line="276" w:before="0" w:after="0"/>
-        <w:rPr>
-          <w:rFonts w:ascii="Courier New" w:hAnsi="Courier New"/>
-          <w:b w:val="false"/>
-          <w:b w:val="false"/>
-          <w:i w:val="false"/>
-          <w:i w:val="false"/>
-          <w:sz w:val="18"/>
-          <w:u w:val="none"/>
-          <w:lang w:val="en"/>
-        </w:rPr>
-      </w:pPr>
-      <w:r>
-        <w:rPr>
-          <w:rFonts w:ascii="Courier New" w:hAnsi="Courier New"/>
-          <w:b w:val="false"/>
-          <w:i w:val="false"/>
-          <w:sz w:val="18"/>
-          <w:u w:val="none"/>
-          <w:lang w:val="en"/>
-        </w:rPr>
-        <w:t>DateTime = Axiom "A date time type."</w:t>
-      </w:r>
-    </w:p>
-    <w:p>
-      <w:pPr>
-        <w:pStyle w:val="Normal"/>
-        <w:spacing w:lineRule="auto" w:line="276" w:before="0" w:after="0"/>
         <w:rPr/>
       </w:pPr>
       <w:r>
@@ -7447,7 +7418,7 @@
         </w:rPr>
         <w:t xml:space="preserve">MetaFunction = Provider -&gt; Intent -&gt; Symbol -&gt; </w:t>
       </w:r>
-      <w:bookmarkStart w:id="3" w:name="__DdeLink__213_1716356468"/>
+      <w:bookmarkStart w:id="2" w:name="__DdeLink__213_1716356468"/>
       <w:r>
         <w:rPr>
           <w:rFonts w:ascii="Courier New" w:hAnsi="Courier New"/>
@@ -7460,7 +7431,7 @@
         </w:rPr>
         <w:t>Vsync&lt;Symbol&gt;</w:t>
       </w:r>
-      <w:bookmarkEnd w:id="3"/>
+      <w:bookmarkEnd w:id="2"/>
     </w:p>
     <w:p>
       <w:pPr>

</xml_diff>

<commit_message>
Renamed 'constraint' concept to 'categorize'.
Former-commit-id: fb3905e877b1b3de2e0ecbe7a4b30d5cbd5fb156
</commit_message>
<xml_diff>
--- a/Nu/Nu.Documentation/Nu Semantic Design.docx
+++ b/Nu/Nu.Documentation/Nu Semantic Design.docx
@@ -4370,7 +4370,59 @@
           <w:u w:val="none"/>
           <w:lang w:val="en"/>
         </w:rPr>
-        <w:t xml:space="preserve"> is allowable for type parameter constrained to </w:t>
+        <w:t xml:space="preserve"> is allowable for type parameter </w:t>
+      </w:r>
+      <w:r>
+        <w:rPr>
+          <w:rFonts w:ascii="Courier New" w:hAnsi="Courier New"/>
+          <w:b w:val="false"/>
+          <w:bCs w:val="false"/>
+          <w:i/>
+          <w:iCs/>
+          <w:sz w:val="18"/>
+          <w:u w:val="none"/>
+          <w:lang w:val="en"/>
+        </w:rPr>
+        <w:t>categorized</w:t>
+      </w:r>
+      <w:r>
+        <w:rPr>
+          <w:rFonts w:ascii="Courier New" w:hAnsi="Courier New"/>
+          <w:b w:val="false"/>
+          <w:bCs w:val="false"/>
+          <w:i/>
+          <w:iCs/>
+          <w:sz w:val="18"/>
+          <w:u w:val="none"/>
+          <w:lang w:val="en"/>
+        </w:rPr>
+        <w:t xml:space="preserve"> </w:t>
+      </w:r>
+      <w:r>
+        <w:rPr>
+          <w:rFonts w:ascii="Courier New" w:hAnsi="Courier New"/>
+          <w:b w:val="false"/>
+          <w:bCs w:val="false"/>
+          <w:i/>
+          <w:iCs/>
+          <w:sz w:val="18"/>
+          <w:u w:val="none"/>
+          <w:lang w:val="en"/>
+        </w:rPr>
+        <w:t>as</w:t>
+      </w:r>
+      <w:r>
+        <w:rPr>
+          <w:rFonts w:ascii="Courier New" w:hAnsi="Courier New"/>
+          <w:b w:val="false"/>
+          <w:bCs w:val="false"/>
+          <w:i/>
+          <w:iCs/>
+          <w:sz w:val="18"/>
+          <w:u w:val="none"/>
+          <w:lang w:val="en"/>
+        </w:rPr>
+        <w:t xml:space="preserve"> </w:t>
       </w:r>
       <w:r>
         <w:rPr>

</xml_diff>

<commit_message>
More work on MetaFunctions.
</commit_message>
<xml_diff>
--- a/Nu/Nu.Documentation/Nu Semantic Design.docx
+++ b/Nu/Nu.Documentation/Nu Semantic Design.docx
@@ -100,23 +100,7 @@
           <w:sz w:val="18"/>
           <w:lang w:val="en"/>
         </w:rPr>
-        <w:t xml:space="preserve">To specify semantic designs generally, I’ve created a meta-language called </w:t>
-      </w:r>
-      <w:r>
-        <w:rPr>
-          <w:rFonts w:ascii="Courier New" w:hAnsi="Courier New"/>
-          <w:sz w:val="18"/>
-          <w:lang w:val="en"/>
-        </w:rPr>
-        <w:t>SE</w:t>
-      </w:r>
-      <w:r>
-        <w:rPr>
-          <w:rFonts w:ascii="Courier New" w:hAnsi="Courier New"/>
-          <w:sz w:val="18"/>
-          <w:lang w:val="en"/>
-        </w:rPr>
-        <w:t xml:space="preserve">DELA (for </w:t>
+        <w:t xml:space="preserve">To specify semantic designs generally, I’ve created a meta-language called SEDELA (for </w:t>
       </w:r>
       <w:r>
         <w:rPr>
@@ -133,23 +117,7 @@
           <w:sz w:val="18"/>
           <w:lang w:val="en"/>
         </w:rPr>
-        <w:t>ma</w:t>
-      </w:r>
-      <w:r>
-        <w:rPr>
-          <w:rFonts w:ascii="Courier New" w:hAnsi="Courier New"/>
-          <w:sz w:val="18"/>
-          <w:lang w:val="en"/>
-        </w:rPr>
-        <w:t>n</w:t>
-      </w:r>
-      <w:r>
-        <w:rPr>
-          <w:rFonts w:ascii="Courier New" w:hAnsi="Courier New"/>
-          <w:sz w:val="18"/>
-          <w:lang w:val="en"/>
-        </w:rPr>
-        <w:t xml:space="preserve">tic </w:t>
+        <w:t xml:space="preserve">mantic </w:t>
       </w:r>
       <w:r>
         <w:rPr>
@@ -183,135 +151,7 @@
           <w:sz w:val="18"/>
           <w:lang w:val="en"/>
         </w:rPr>
-        <w:t xml:space="preserve">nguage). First, we present the definition of </w:t>
-      </w:r>
-      <w:r>
-        <w:rPr>
-          <w:rFonts w:ascii="Courier New" w:hAnsi="Courier New"/>
-          <w:sz w:val="18"/>
-          <w:lang w:val="en"/>
-        </w:rPr>
-        <w:t>SE</w:t>
-      </w:r>
-      <w:r>
-        <w:rPr>
-          <w:rFonts w:ascii="Courier New" w:hAnsi="Courier New"/>
-          <w:sz w:val="18"/>
-          <w:lang w:val="en"/>
-        </w:rPr>
-        <w:t>DELA, then the semantic design for Nu’</w:t>
-      </w:r>
-      <w:r>
-        <w:rPr>
-          <w:rFonts w:ascii="Courier New" w:hAnsi="Courier New"/>
-          <w:sz w:val="18"/>
-          <w:lang w:val="en"/>
-        </w:rPr>
-        <w:t>s scripting system</w:t>
-      </w:r>
-      <w:r>
-        <w:rPr>
-          <w:rFonts w:ascii="Courier New" w:hAnsi="Courier New"/>
-          <w:sz w:val="18"/>
-          <w:lang w:val="en"/>
-        </w:rPr>
-        <w:t xml:space="preserve"> </w:t>
-      </w:r>
-      <w:r>
-        <w:rPr>
-          <w:rFonts w:ascii="Courier New" w:hAnsi="Courier New"/>
-          <w:sz w:val="18"/>
-          <w:lang w:val="en"/>
-        </w:rPr>
-        <w:t>as well</w:t>
-      </w:r>
-      <w:r>
-        <w:rPr>
-          <w:rFonts w:ascii="Courier New" w:hAnsi="Courier New"/>
-          <w:sz w:val="18"/>
-          <w:lang w:val="en"/>
-        </w:rPr>
-        <w:t xml:space="preserve"> MetaFunctions in terms of </w:t>
-      </w:r>
-      <w:r>
-        <w:rPr>
-          <w:rFonts w:ascii="Courier New" w:hAnsi="Courier New"/>
-          <w:sz w:val="18"/>
-          <w:lang w:val="en"/>
-        </w:rPr>
-        <w:t>SE</w:t>
-      </w:r>
-      <w:r>
-        <w:rPr>
-          <w:rFonts w:ascii="Courier New" w:hAnsi="Courier New"/>
-          <w:sz w:val="18"/>
-          <w:lang w:val="en"/>
-        </w:rPr>
-        <w:t xml:space="preserve">DELA. Although I </w:t>
-      </w:r>
-      <w:r>
-        <w:rPr>
-          <w:rFonts w:ascii="Courier New" w:hAnsi="Courier New"/>
-          <w:sz w:val="18"/>
-          <w:lang w:val="en"/>
-        </w:rPr>
-        <w:t>may aim to</w:t>
-      </w:r>
-      <w:r>
-        <w:rPr>
-          <w:rFonts w:ascii="Courier New" w:hAnsi="Courier New"/>
-          <w:sz w:val="18"/>
-          <w:lang w:val="en"/>
-        </w:rPr>
-        <w:t xml:space="preserve"> write a parser and type-checke</w:t>
-      </w:r>
-      <w:r>
-        <w:rPr>
-          <w:rFonts w:ascii="Courier New" w:hAnsi="Courier New"/>
-          <w:sz w:val="18"/>
-          <w:lang w:val="en"/>
-        </w:rPr>
-        <w:t>r</w:t>
-      </w:r>
-      <w:r>
-        <w:rPr>
-          <w:rFonts w:ascii="Courier New" w:hAnsi="Courier New"/>
-          <w:sz w:val="18"/>
-          <w:lang w:val="en"/>
-        </w:rPr>
-        <w:t xml:space="preserve"> for </w:t>
-      </w:r>
-      <w:r>
-        <w:rPr>
-          <w:rFonts w:ascii="Courier New" w:hAnsi="Courier New"/>
-          <w:sz w:val="18"/>
-          <w:lang w:val="en"/>
-        </w:rPr>
-        <w:t>SE</w:t>
-      </w:r>
-      <w:r>
-        <w:rPr>
-          <w:rFonts w:ascii="Courier New" w:hAnsi="Courier New"/>
-          <w:sz w:val="18"/>
-          <w:lang w:val="en"/>
-        </w:rPr>
-        <w:t xml:space="preserve">DELA, there will never be a compiler or intepreter. Thus, </w:t>
-      </w:r>
-      <w:r>
-        <w:rPr>
-          <w:rFonts w:ascii="Courier New" w:hAnsi="Courier New"/>
-          <w:sz w:val="18"/>
-          <w:lang w:val="en"/>
-        </w:rPr>
-        <w:t>SE</w:t>
-      </w:r>
-      <w:r>
-        <w:rPr>
-          <w:rFonts w:ascii="Courier New" w:hAnsi="Courier New"/>
-          <w:sz w:val="18"/>
-          <w:lang w:val="en"/>
-        </w:rPr>
-        <w:t xml:space="preserve">DELA will have no syntax for </w:t>
+        <w:t xml:space="preserve">nguage). First, we present the definition of SEDELA, then the semantic design for Nu’s scripting system as well MetaFunctions in terms of SEDELA. Although I may aim to write a parser and type-checker for SEDELA, there will never be a compiler or intepreter. Thus, SEDELA will have no syntax for </w:t>
       </w:r>
       <w:r>
         <w:rPr>
@@ -329,151 +169,7 @@
           <w:sz w:val="18"/>
           <w:lang w:val="en"/>
         </w:rPr>
-        <w:t xml:space="preserve"> expressions or the like. The only </w:t>
-      </w:r>
-      <w:r>
-        <w:rPr>
-          <w:rFonts w:ascii="Courier New" w:hAnsi="Courier New"/>
-          <w:sz w:val="18"/>
-          <w:lang w:val="en"/>
-        </w:rPr>
-        <w:t>M</w:t>
-      </w:r>
-      <w:r>
-        <w:rPr>
-          <w:rFonts w:ascii="Courier New" w:hAnsi="Courier New"/>
-          <w:sz w:val="18"/>
-          <w:lang w:val="en"/>
-        </w:rPr>
-        <w:t xml:space="preserve">eanings </w:t>
-      </w:r>
-      <w:r>
-        <w:rPr>
-          <w:rFonts w:ascii="Courier New" w:hAnsi="Courier New"/>
-          <w:sz w:val="18"/>
-          <w:lang w:val="en"/>
-        </w:rPr>
-        <w:t xml:space="preserve">(SEDELA’s nomenclature for functions) </w:t>
-      </w:r>
-      <w:r>
-        <w:rPr>
-          <w:rFonts w:ascii="Courier New" w:hAnsi="Courier New"/>
-          <w:sz w:val="18"/>
-          <w:lang w:val="en"/>
-        </w:rPr>
-        <w:t xml:space="preserve">defined in </w:t>
-      </w:r>
-      <w:r>
-        <w:rPr>
-          <w:rFonts w:ascii="Courier New" w:hAnsi="Courier New"/>
-          <w:sz w:val="18"/>
-          <w:lang w:val="en"/>
-        </w:rPr>
-        <w:t>the</w:t>
-      </w:r>
-      <w:r>
-        <w:rPr>
-          <w:rFonts w:ascii="Courier New" w:hAnsi="Courier New"/>
-          <w:sz w:val="18"/>
-          <w:lang w:val="en"/>
-        </w:rPr>
-        <w:t xml:space="preserve"> Prelude will be combinators such as id, const, flip, and etc. </w:t>
-      </w:r>
-      <w:r>
-        <w:rPr>
-          <w:rFonts w:ascii="Courier New" w:hAnsi="Courier New"/>
-          <w:sz w:val="18"/>
-          <w:lang w:val="en"/>
-        </w:rPr>
-        <w:t>SEDELA’s</w:t>
-      </w:r>
-      <w:r>
-        <w:rPr>
-          <w:rFonts w:ascii="Courier New" w:hAnsi="Courier New"/>
-          <w:sz w:val="18"/>
-          <w:lang w:val="en"/>
-        </w:rPr>
-        <w:t xml:space="preserve"> primitive </w:t>
-      </w:r>
-      <w:r>
-        <w:rPr>
-          <w:rFonts w:ascii="Courier New" w:hAnsi="Courier New"/>
-          <w:sz w:val="18"/>
-          <w:lang w:val="en"/>
-        </w:rPr>
-        <w:t>type</w:t>
-      </w:r>
-      <w:r>
-        <w:rPr>
-          <w:rFonts w:ascii="Courier New" w:hAnsi="Courier New"/>
-          <w:sz w:val="18"/>
-          <w:lang w:val="en"/>
-        </w:rPr>
-        <w:t xml:space="preserve">s are all defined </w:t>
-      </w:r>
-      <w:r>
-        <w:rPr>
-          <w:rFonts w:ascii="Courier New" w:hAnsi="Courier New"/>
-          <w:sz w:val="18"/>
-          <w:lang w:val="en"/>
-        </w:rPr>
-        <w:t>in terms of</w:t>
-      </w:r>
-      <w:r>
-        <w:rPr>
-          <w:rFonts w:ascii="Courier New" w:hAnsi="Courier New"/>
-          <w:sz w:val="18"/>
-          <w:lang w:val="en"/>
-        </w:rPr>
-        <w:t xml:space="preserve"> </w:t>
-      </w:r>
-      <w:r>
-        <w:rPr>
-          <w:rFonts w:ascii="Courier New" w:hAnsi="Courier New"/>
-          <w:sz w:val="18"/>
-          <w:lang w:val="en"/>
-        </w:rPr>
-        <w:t>A</w:t>
-      </w:r>
-      <w:r>
-        <w:rPr>
-          <w:rFonts w:ascii="Courier New" w:hAnsi="Courier New"/>
-          <w:sz w:val="18"/>
-          <w:lang w:val="en"/>
-        </w:rPr>
-        <w:t xml:space="preserve">xioms </w:t>
-      </w:r>
-      <w:r>
-        <w:rPr>
-          <w:rFonts w:ascii="Courier New" w:hAnsi="Courier New"/>
-          <w:sz w:val="18"/>
-          <w:lang w:val="en"/>
-        </w:rPr>
-        <w:t>(types without formal definitions)</w:t>
-      </w:r>
-      <w:r>
-        <w:rPr>
-          <w:rFonts w:ascii="Courier New" w:hAnsi="Courier New"/>
-          <w:sz w:val="18"/>
-          <w:lang w:val="en"/>
-        </w:rPr>
-        <w:t xml:space="preserve"> </w:t>
-      </w:r>
-      <w:r>
-        <w:rPr>
-          <w:rFonts w:ascii="Courier New" w:hAnsi="Courier New"/>
-          <w:sz w:val="18"/>
-          <w:lang w:val="en"/>
-        </w:rPr>
-        <w:t>with</w:t>
-      </w:r>
-      <w:r>
-        <w:rPr>
-          <w:rFonts w:ascii="Courier New" w:hAnsi="Courier New"/>
-          <w:sz w:val="18"/>
-          <w:lang w:val="en"/>
-        </w:rPr>
-        <w:t xml:space="preserve"> no available operations.</w:t>
+        <w:t xml:space="preserve"> expressions or the like. The only Meanings (SEDELA’s nomenclature for functions) defined in the Prelude will be combinators such as id, const, flip, and etc. SEDELA’s primitive types are all defined in terms of Axioms (types without formal definitions) with no available operations.</w:t>
       </w:r>
     </w:p>
     <w:p>
@@ -510,16 +206,7 @@
           <w:u w:val="single"/>
           <w:lang w:val="en"/>
         </w:rPr>
-        <w:t>Sedela</w:t>
-      </w:r>
-      <w:r>
-        <w:rPr>
-          <w:rFonts w:ascii="Courier New" w:hAnsi="Courier New"/>
-          <w:sz w:val="18"/>
-          <w:u w:val="single"/>
-          <w:lang w:val="en"/>
-        </w:rPr>
-        <w:t xml:space="preserve"> Language Definition</w:t>
+        <w:t>Sedela Language Definition</w:t>
       </w:r>
     </w:p>
     <w:p>
@@ -3187,7 +2874,16 @@
         </w:rPr>
       </w:pPr>
       <w:r>
-        <w:rPr/>
+        <w:rPr>
+          <w:rFonts w:ascii="Courier New" w:hAnsi="Courier New"/>
+          <w:b w:val="false"/>
+          <w:bCs w:val="false"/>
+          <w:i w:val="false"/>
+          <w:iCs w:val="false"/>
+          <w:sz w:val="18"/>
+          <w:u w:val="none"/>
+          <w:lang w:val="en"/>
+        </w:rPr>
       </w:r>
     </w:p>
     <w:p>
@@ -3913,12 +3609,23 @@
           <w:b/>
           <w:bCs/>
           <w:i w:val="false"/>
-          <w:iCs w:val="false"/>
-          <w:sz w:val="18"/>
-          <w:u w:val="none"/>
-          <w:lang w:val="en"/>
-        </w:rPr>
-        <w:t xml:space="preserve"> | Axiom</w:t>
+          <w:sz w:val="18"/>
+          <w:u w:val="none"/>
+          <w:lang w:val="en"/>
+        </w:rPr>
+        <w:tab/>
+      </w:r>
+      <w:r>
+        <w:rPr>
+          <w:rFonts w:ascii="Courier New" w:hAnsi="Courier New"/>
+          <w:b/>
+          <w:bCs/>
+          <w:i w:val="false"/>
+          <w:iCs w:val="false"/>
+          <w:sz w:val="18"/>
+          <w:u w:val="none"/>
+          <w:lang w:val="en"/>
+        </w:rPr>
         <w:tab/>
         <w:tab/>
       </w:r>
@@ -4163,6 +3870,7 @@
           <w:lang w:val="en"/>
         </w:rPr>
         <w:t>Expression</w:t>
+        <w:tab/>
       </w:r>
       <w:r>
         <w:rPr>
@@ -4175,7 +3883,6 @@
           <w:u w:val="none"/>
           <w:lang w:val="en"/>
         </w:rPr>
-        <w:t xml:space="preserve"> | Axiom</w:t>
         <w:tab/>
         <w:tab/>
       </w:r>
@@ -4370,59 +4077,7 @@
           <w:u w:val="none"/>
           <w:lang w:val="en"/>
         </w:rPr>
-        <w:t xml:space="preserve"> is allowable for type parameter </w:t>
-      </w:r>
-      <w:r>
-        <w:rPr>
-          <w:rFonts w:ascii="Courier New" w:hAnsi="Courier New"/>
-          <w:b w:val="false"/>
-          <w:bCs w:val="false"/>
-          <w:i/>
-          <w:iCs/>
-          <w:sz w:val="18"/>
-          <w:u w:val="none"/>
-          <w:lang w:val="en"/>
-        </w:rPr>
-        <w:t>categorized</w:t>
-      </w:r>
-      <w:r>
-        <w:rPr>
-          <w:rFonts w:ascii="Courier New" w:hAnsi="Courier New"/>
-          <w:b w:val="false"/>
-          <w:bCs w:val="false"/>
-          <w:i/>
-          <w:iCs/>
-          <w:sz w:val="18"/>
-          <w:u w:val="none"/>
-          <w:lang w:val="en"/>
-        </w:rPr>
-        <w:t xml:space="preserve"> </w:t>
-      </w:r>
-      <w:r>
-        <w:rPr>
-          <w:rFonts w:ascii="Courier New" w:hAnsi="Courier New"/>
-          <w:b w:val="false"/>
-          <w:bCs w:val="false"/>
-          <w:i/>
-          <w:iCs/>
-          <w:sz w:val="18"/>
-          <w:u w:val="none"/>
-          <w:lang w:val="en"/>
-        </w:rPr>
-        <w:t>as</w:t>
-      </w:r>
-      <w:r>
-        <w:rPr>
-          <w:rFonts w:ascii="Courier New" w:hAnsi="Courier New"/>
-          <w:b w:val="false"/>
-          <w:bCs w:val="false"/>
-          <w:i/>
-          <w:iCs/>
-          <w:sz w:val="18"/>
-          <w:u w:val="none"/>
-          <w:lang w:val="en"/>
-        </w:rPr>
-        <w:t xml:space="preserve"> </w:t>
+        <w:t xml:space="preserve"> is allowable for type parameter categorized as </w:t>
       </w:r>
       <w:r>
         <w:rPr>
@@ -5183,8 +4838,1008 @@
           <w:u w:val="single"/>
           <w:lang w:val="en"/>
         </w:rPr>
-        <w:t>Sedela</w:t>
-      </w:r>
+        <w:t>Sedela Language Prelude</w:t>
+      </w:r>
+    </w:p>
+    <w:p>
+      <w:pPr>
+        <w:pStyle w:val="Normal"/>
+        <w:spacing w:lineRule="auto" w:line="276" w:before="0" w:after="0"/>
+        <w:rPr>
+          <w:rFonts w:ascii="Courier New" w:hAnsi="Courier New"/>
+          <w:b w:val="false"/>
+          <w:b w:val="false"/>
+          <w:i w:val="false"/>
+          <w:i w:val="false"/>
+          <w:sz w:val="18"/>
+          <w:u w:val="none"/>
+          <w:lang w:val="en"/>
+        </w:rPr>
+      </w:pPr>
+      <w:r>
+        <w:rPr>
+          <w:rFonts w:ascii="Courier New" w:hAnsi="Courier New"/>
+          <w:b w:val="false"/>
+          <w:i w:val="false"/>
+          <w:sz w:val="18"/>
+          <w:u w:val="none"/>
+          <w:lang w:val="en"/>
+        </w:rPr>
+      </w:r>
+    </w:p>
+    <w:p>
+      <w:pPr>
+        <w:pStyle w:val="Normal"/>
+        <w:spacing w:lineRule="auto" w:line="276" w:before="0" w:after="0"/>
+        <w:rPr/>
+      </w:pPr>
+      <w:r>
+        <w:rPr>
+          <w:rFonts w:ascii="Courier New" w:hAnsi="Courier New"/>
+          <w:b w:val="false"/>
+          <w:i w:val="false"/>
+          <w:color w:val="000000"/>
+          <w:sz w:val="18"/>
+          <w:u w:val="none"/>
+          <w:lang w:val="en"/>
+        </w:rPr>
+        <w:t>Any = Axiom "The base type."</w:t>
+      </w:r>
+    </w:p>
+    <w:p>
+      <w:pPr>
+        <w:pStyle w:val="Normal"/>
+        <w:spacing w:lineRule="auto" w:line="276" w:before="0" w:after="0"/>
+        <w:rPr/>
+      </w:pPr>
+      <w:r>
+        <w:rPr>
+          <w:rFonts w:ascii="Courier New" w:hAnsi="Courier New"/>
+          <w:b w:val="false"/>
+          <w:i w:val="false"/>
+          <w:sz w:val="18"/>
+          <w:u w:val="none"/>
+          <w:lang w:val="en"/>
+        </w:rPr>
+        <w:t>Bool = Axiom "A binary type."</w:t>
+      </w:r>
+    </w:p>
+    <w:p>
+      <w:pPr>
+        <w:pStyle w:val="Normal"/>
+        <w:spacing w:lineRule="auto" w:line="276" w:before="0" w:after="0"/>
+        <w:rPr/>
+      </w:pPr>
+      <w:r>
+        <w:rPr>
+          <w:rFonts w:ascii="Courier New" w:hAnsi="Courier New"/>
+          <w:b w:val="false"/>
+          <w:i w:val="false"/>
+          <w:sz w:val="18"/>
+          <w:u w:val="none"/>
+          <w:lang w:val="en"/>
+        </w:rPr>
+        <w:t>Whole = Axiom "A whole number type."</w:t>
+      </w:r>
+    </w:p>
+    <w:p>
+      <w:pPr>
+        <w:pStyle w:val="Normal"/>
+        <w:spacing w:lineRule="auto" w:line="276" w:before="0" w:after="0"/>
+        <w:rPr/>
+      </w:pPr>
+      <w:r>
+        <w:rPr>
+          <w:rFonts w:ascii="Courier New" w:hAnsi="Courier New"/>
+          <w:b w:val="false"/>
+          <w:i w:val="false"/>
+          <w:sz w:val="18"/>
+          <w:u w:val="none"/>
+          <w:lang w:val="en"/>
+        </w:rPr>
+        <w:t>Real = Axiom "A real number type."</w:t>
+      </w:r>
+    </w:p>
+    <w:p>
+      <w:pPr>
+        <w:pStyle w:val="Normal"/>
+        <w:spacing w:lineRule="auto" w:line="276" w:before="0" w:after="0"/>
+        <w:rPr/>
+      </w:pPr>
+      <w:r>
+        <w:rPr>
+          <w:rFonts w:ascii="Courier New" w:hAnsi="Courier New"/>
+          <w:b w:val="false"/>
+          <w:i w:val="false"/>
+          <w:sz w:val="18"/>
+          <w:u w:val="none"/>
+          <w:lang w:val="en"/>
+        </w:rPr>
+        <w:t>String = Axiom "A textual type."</w:t>
+      </w:r>
+    </w:p>
+    <w:p>
+      <w:pPr>
+        <w:pStyle w:val="Normal"/>
+        <w:spacing w:lineRule="auto" w:line="276" w:before="0" w:after="0"/>
+        <w:rPr/>
+      </w:pPr>
+      <w:r>
+        <w:rPr>
+          <w:rFonts w:ascii="Courier New" w:hAnsi="Courier New"/>
+          <w:b w:val="false"/>
+          <w:i w:val="false"/>
+          <w:sz w:val="18"/>
+          <w:u w:val="none"/>
+          <w:lang w:val="en"/>
+        </w:rPr>
+        <w:t>Maybe&lt;a&gt; = | Some of a | None</w:t>
+      </w:r>
+    </w:p>
+    <w:p>
+      <w:pPr>
+        <w:pStyle w:val="Normal"/>
+        <w:spacing w:lineRule="auto" w:line="276" w:before="0" w:after="0"/>
+        <w:rPr>
+          <w:rFonts w:ascii="Courier New" w:hAnsi="Courier New"/>
+          <w:b w:val="false"/>
+          <w:b w:val="false"/>
+          <w:i w:val="false"/>
+          <w:i w:val="false"/>
+          <w:color w:val="000000"/>
+          <w:sz w:val="18"/>
+          <w:u w:val="none"/>
+          <w:lang w:val="en"/>
+        </w:rPr>
+      </w:pPr>
+      <w:r>
+        <w:rPr>
+          <w:rFonts w:ascii="Courier New" w:hAnsi="Courier New"/>
+          <w:b w:val="false"/>
+          <w:i w:val="false"/>
+          <w:sz w:val="18"/>
+          <w:u w:val="none"/>
+          <w:lang w:val="en"/>
+        </w:rPr>
+        <w:t>Either&lt;a, b&gt; = | Left of a | Right of b</w:t>
+      </w:r>
+    </w:p>
+    <w:p>
+      <w:pPr>
+        <w:pStyle w:val="Normal"/>
+        <w:spacing w:lineRule="auto" w:line="276" w:before="0" w:after="0"/>
+        <w:rPr/>
+      </w:pPr>
+      <w:r>
+        <w:rPr>
+          <w:rFonts w:ascii="Courier New" w:hAnsi="Courier New"/>
+          <w:b w:val="false"/>
+          <w:i w:val="false"/>
+          <w:color w:val="000000"/>
+          <w:sz w:val="18"/>
+          <w:u w:val="none"/>
+          <w:lang w:val="en"/>
+        </w:rPr>
+        <w:t xml:space="preserve">List&lt;a&gt; = </w:t>
+      </w:r>
+      <w:r>
+        <w:rPr>
+          <w:rFonts w:ascii="Courier New" w:hAnsi="Courier New"/>
+          <w:b w:val="false"/>
+          <w:i w:val="false"/>
+          <w:color w:val="000000"/>
+          <w:sz w:val="18"/>
+          <w:u w:val="none"/>
+          <w:lang w:val="en"/>
+        </w:rPr>
+        <w:t xml:space="preserve">| </w:t>
+      </w:r>
+      <w:r>
+        <w:rPr>
+          <w:rFonts w:ascii="Courier New" w:hAnsi="Courier New"/>
+          <w:b w:val="false"/>
+          <w:i w:val="false"/>
+          <w:color w:val="000000"/>
+          <w:sz w:val="18"/>
+          <w:u w:val="none"/>
+          <w:lang w:val="en"/>
+        </w:rPr>
+        <w:t>Nil</w:t>
+      </w:r>
+      <w:r>
+        <w:rPr>
+          <w:rFonts w:ascii="Courier New" w:hAnsi="Courier New"/>
+          <w:b w:val="false"/>
+          <w:i w:val="false"/>
+          <w:color w:val="000000"/>
+          <w:sz w:val="18"/>
+          <w:u w:val="none"/>
+          <w:lang w:val="en"/>
+        </w:rPr>
+        <w:t xml:space="preserve"> | </w:t>
+      </w:r>
+      <w:r>
+        <w:rPr>
+          <w:rFonts w:ascii="Courier New" w:hAnsi="Courier New"/>
+          <w:b w:val="false"/>
+          <w:i w:val="false"/>
+          <w:color w:val="000000"/>
+          <w:sz w:val="18"/>
+          <w:u w:val="none"/>
+          <w:lang w:val="en"/>
+        </w:rPr>
+        <w:t>Link</w:t>
+      </w:r>
+      <w:r>
+        <w:rPr>
+          <w:rFonts w:ascii="Courier New" w:hAnsi="Courier New"/>
+          <w:b w:val="false"/>
+          <w:i w:val="false"/>
+          <w:color w:val="000000"/>
+          <w:sz w:val="18"/>
+          <w:u w:val="none"/>
+          <w:lang w:val="en"/>
+        </w:rPr>
+        <w:t xml:space="preserve"> of (a, List&lt;a&gt;)</w:t>
+      </w:r>
+    </w:p>
+    <w:p>
+      <w:pPr>
+        <w:pStyle w:val="Normal"/>
+        <w:spacing w:lineRule="auto" w:line="276" w:before="0" w:after="0"/>
+        <w:rPr/>
+      </w:pPr>
+      <w:r>
+        <w:rPr>
+          <w:rFonts w:ascii="Courier New" w:hAnsi="Courier New"/>
+          <w:b w:val="false"/>
+          <w:i w:val="false"/>
+          <w:color w:val="000000"/>
+          <w:sz w:val="18"/>
+          <w:u w:val="none"/>
+          <w:lang w:val="en"/>
+        </w:rPr>
+        <w:t xml:space="preserve">Map&lt;a, b&gt; = </w:t>
+      </w:r>
+      <w:r>
+        <w:rPr>
+          <w:rFonts w:ascii="Courier New" w:hAnsi="Courier New"/>
+          <w:b w:val="false"/>
+          <w:i w:val="false"/>
+          <w:color w:val="000000"/>
+          <w:sz w:val="18"/>
+          <w:u w:val="none"/>
+          <w:lang w:val="en"/>
+        </w:rPr>
+        <w:t>| Nil | Link of (a, b, Map&lt;a, b&gt;)</w:t>
+      </w:r>
+    </w:p>
+    <w:p>
+      <w:pPr>
+        <w:pStyle w:val="Normal"/>
+        <w:spacing w:lineRule="auto" w:line="276" w:before="0" w:after="0"/>
+        <w:rPr>
+          <w:rFonts w:ascii="Courier New" w:hAnsi="Courier New"/>
+          <w:b w:val="false"/>
+          <w:b w:val="false"/>
+          <w:i w:val="false"/>
+          <w:i w:val="false"/>
+          <w:sz w:val="18"/>
+          <w:u w:val="none"/>
+          <w:lang w:val="en"/>
+        </w:rPr>
+      </w:pPr>
+      <w:r>
+        <w:rPr>
+          <w:rFonts w:ascii="Courier New" w:hAnsi="Courier New"/>
+          <w:b w:val="false"/>
+          <w:i w:val="false"/>
+          <w:sz w:val="18"/>
+          <w:u w:val="none"/>
+          <w:lang w:val="en"/>
+        </w:rPr>
+      </w:r>
+    </w:p>
+    <w:p>
+      <w:pPr>
+        <w:pStyle w:val="Normal"/>
+        <w:spacing w:lineRule="auto" w:line="276" w:before="0" w:after="0"/>
+        <w:rPr/>
+      </w:pPr>
+      <w:r>
+        <w:rPr>
+          <w:rFonts w:ascii="Courier New" w:hAnsi="Courier New"/>
+          <w:b w:val="false"/>
+          <w:i w:val="false"/>
+          <w:sz w:val="18"/>
+          <w:u w:val="none"/>
+          <w:lang w:val="en"/>
+        </w:rPr>
+        <w:t>category Semigroup&lt;a&gt; =</w:t>
+      </w:r>
+    </w:p>
+    <w:p>
+      <w:pPr>
+        <w:pStyle w:val="Normal"/>
+        <w:spacing w:lineRule="auto" w:line="276" w:before="0" w:after="0"/>
+        <w:rPr/>
+      </w:pPr>
+      <w:r>
+        <w:rPr>
+          <w:rFonts w:ascii="Courier New" w:hAnsi="Courier New"/>
+          <w:b w:val="false"/>
+          <w:i w:val="false"/>
+          <w:sz w:val="18"/>
+          <w:u w:val="none"/>
+          <w:lang w:val="en"/>
+        </w:rPr>
+        <w:t xml:space="preserve">  </w:t>
+      </w:r>
+      <w:r>
+        <w:rPr>
+          <w:rFonts w:ascii="Courier New" w:hAnsi="Courier New"/>
+          <w:b w:val="false"/>
+          <w:i w:val="false"/>
+          <w:sz w:val="18"/>
+          <w:u w:val="none"/>
+          <w:lang w:val="en"/>
+        </w:rPr>
+        <w:t>| append : a -&gt; a -&gt; a</w:t>
+      </w:r>
+    </w:p>
+    <w:p>
+      <w:pPr>
+        <w:pStyle w:val="Normal"/>
+        <w:spacing w:lineRule="auto" w:line="276" w:before="0" w:after="0"/>
+        <w:rPr>
+          <w:rFonts w:ascii="Courier New" w:hAnsi="Courier New"/>
+          <w:b w:val="false"/>
+          <w:b w:val="false"/>
+          <w:i w:val="false"/>
+          <w:i w:val="false"/>
+          <w:sz w:val="18"/>
+          <w:u w:val="none"/>
+          <w:lang w:val="en"/>
+        </w:rPr>
+      </w:pPr>
+      <w:r>
+        <w:rPr>
+          <w:rFonts w:ascii="Courier New" w:hAnsi="Courier New"/>
+          <w:b w:val="false"/>
+          <w:i w:val="false"/>
+          <w:sz w:val="18"/>
+          <w:u w:val="none"/>
+          <w:lang w:val="en"/>
+        </w:rPr>
+      </w:r>
+    </w:p>
+    <w:p>
+      <w:pPr>
+        <w:pStyle w:val="Normal"/>
+        <w:spacing w:lineRule="auto" w:line="276" w:before="0" w:after="0"/>
+        <w:rPr/>
+      </w:pPr>
+      <w:r>
+        <w:rPr>
+          <w:rFonts w:ascii="Courier New" w:hAnsi="Courier New"/>
+          <w:b w:val="false"/>
+          <w:i w:val="false"/>
+          <w:sz w:val="18"/>
+          <w:u w:val="none"/>
+          <w:lang w:val="en"/>
+        </w:rPr>
+        <w:t>category Monoid&lt;m; Semigroup&lt;m&gt;&gt; =</w:t>
+      </w:r>
+    </w:p>
+    <w:p>
+      <w:pPr>
+        <w:pStyle w:val="Normal"/>
+        <w:spacing w:lineRule="auto" w:line="276" w:before="0" w:after="0"/>
+        <w:rPr/>
+      </w:pPr>
+      <w:r>
+        <w:rPr>
+          <w:rFonts w:ascii="Courier New" w:hAnsi="Courier New"/>
+          <w:b w:val="false"/>
+          <w:bCs w:val="false"/>
+          <w:i w:val="false"/>
+          <w:sz w:val="18"/>
+          <w:u w:val="none"/>
+          <w:lang w:val="en"/>
+        </w:rPr>
+        <w:t xml:space="preserve">  </w:t>
+      </w:r>
+      <w:r>
+        <w:rPr>
+          <w:rFonts w:ascii="Courier New" w:hAnsi="Courier New"/>
+          <w:b w:val="false"/>
+          <w:bCs w:val="false"/>
+          <w:i w:val="false"/>
+          <w:sz w:val="18"/>
+          <w:u w:val="none"/>
+          <w:lang w:val="en"/>
+        </w:rPr>
+        <w:t>| empty : m</w:t>
+      </w:r>
+    </w:p>
+    <w:p>
+      <w:pPr>
+        <w:pStyle w:val="Normal"/>
+        <w:spacing w:lineRule="auto" w:line="276" w:before="0" w:after="0"/>
+        <w:rPr>
+          <w:rFonts w:ascii="Courier New" w:hAnsi="Courier New"/>
+          <w:b w:val="false"/>
+          <w:b w:val="false"/>
+          <w:bCs w:val="false"/>
+          <w:i w:val="false"/>
+          <w:i w:val="false"/>
+          <w:sz w:val="18"/>
+          <w:u w:val="none"/>
+          <w:lang w:val="en"/>
+        </w:rPr>
+      </w:pPr>
+      <w:r>
+        <w:rPr>
+          <w:rFonts w:ascii="Courier New" w:hAnsi="Courier New"/>
+          <w:b w:val="false"/>
+          <w:bCs w:val="false"/>
+          <w:i w:val="false"/>
+          <w:sz w:val="18"/>
+          <w:u w:val="none"/>
+          <w:lang w:val="en"/>
+        </w:rPr>
+      </w:r>
+    </w:p>
+    <w:p>
+      <w:pPr>
+        <w:pStyle w:val="Normal"/>
+        <w:spacing w:lineRule="auto" w:line="276" w:before="0" w:after="0"/>
+        <w:rPr/>
+      </w:pPr>
+      <w:r>
+        <w:rPr>
+          <w:rFonts w:ascii="Courier New" w:hAnsi="Courier New"/>
+          <w:b w:val="false"/>
+          <w:bCs w:val="false"/>
+          <w:i w:val="false"/>
+          <w:sz w:val="18"/>
+          <w:u w:val="none"/>
+          <w:lang w:val="en"/>
+        </w:rPr>
+        <w:t>category Monad&lt;m&gt; =</w:t>
+      </w:r>
+    </w:p>
+    <w:p>
+      <w:pPr>
+        <w:pStyle w:val="Normal"/>
+        <w:spacing w:lineRule="auto" w:line="276" w:before="0" w:after="0"/>
+        <w:rPr/>
+      </w:pPr>
+      <w:r>
+        <w:rPr>
+          <w:rFonts w:ascii="Courier New" w:hAnsi="Courier New"/>
+          <w:b w:val="false"/>
+          <w:bCs w:val="false"/>
+          <w:i w:val="false"/>
+          <w:sz w:val="18"/>
+          <w:u w:val="none"/>
+          <w:lang w:val="en"/>
+        </w:rPr>
+        <w:t xml:space="preserve">  </w:t>
+      </w:r>
+      <w:r>
+        <w:rPr>
+          <w:rFonts w:ascii="Courier New" w:hAnsi="Courier New"/>
+          <w:b w:val="false"/>
+          <w:bCs w:val="false"/>
+          <w:i w:val="false"/>
+          <w:sz w:val="18"/>
+          <w:u w:val="none"/>
+          <w:lang w:val="en"/>
+        </w:rPr>
+        <w:t>| bind&lt;a, b&gt; : m&lt;a&gt; -&gt; (a -&gt; m&lt;b&gt;) -&gt; m&lt;b&gt;</w:t>
+      </w:r>
+    </w:p>
+    <w:p>
+      <w:pPr>
+        <w:pStyle w:val="Normal"/>
+        <w:spacing w:lineRule="auto" w:line="276" w:before="0" w:after="0"/>
+        <w:rPr/>
+      </w:pPr>
+      <w:r>
+        <w:rPr>
+          <w:rFonts w:ascii="Courier New" w:hAnsi="Courier New"/>
+          <w:b w:val="false"/>
+          <w:bCs w:val="false"/>
+          <w:i w:val="false"/>
+          <w:sz w:val="18"/>
+          <w:u w:val="none"/>
+          <w:lang w:val="en"/>
+        </w:rPr>
+        <w:t xml:space="preserve">  </w:t>
+      </w:r>
+      <w:r>
+        <w:rPr>
+          <w:rFonts w:ascii="Courier New" w:hAnsi="Courier New"/>
+          <w:b w:val="false"/>
+          <w:bCs w:val="false"/>
+          <w:i w:val="false"/>
+          <w:sz w:val="18"/>
+          <w:u w:val="none"/>
+          <w:lang w:val="en"/>
+        </w:rPr>
+        <w:t>| return&lt;a&gt; : a</w:t>
+      </w:r>
+    </w:p>
+    <w:p>
+      <w:pPr>
+        <w:pStyle w:val="Normal"/>
+        <w:spacing w:lineRule="auto" w:line="276" w:before="0" w:after="0"/>
+        <w:rPr>
+          <w:rFonts w:ascii="Courier New" w:hAnsi="Courier New"/>
+          <w:b w:val="false"/>
+          <w:b w:val="false"/>
+          <w:bCs w:val="false"/>
+          <w:i w:val="false"/>
+          <w:i w:val="false"/>
+          <w:sz w:val="18"/>
+          <w:u w:val="none"/>
+          <w:lang w:val="en"/>
+        </w:rPr>
+      </w:pPr>
+      <w:r>
+        <w:rPr>
+          <w:rFonts w:ascii="Courier New" w:hAnsi="Courier New"/>
+          <w:b w:val="false"/>
+          <w:bCs w:val="false"/>
+          <w:i w:val="false"/>
+          <w:sz w:val="18"/>
+          <w:u w:val="none"/>
+          <w:lang w:val="en"/>
+        </w:rPr>
+      </w:r>
+    </w:p>
+    <w:p>
+      <w:pPr>
+        <w:pStyle w:val="Normal"/>
+        <w:spacing w:lineRule="auto" w:line="276" w:before="0" w:after="0"/>
+        <w:rPr/>
+      </w:pPr>
+      <w:r>
+        <w:rPr>
+          <w:rFonts w:ascii="Courier New" w:hAnsi="Courier New"/>
+          <w:b w:val="false"/>
+          <w:bCs w:val="false"/>
+          <w:i w:val="false"/>
+          <w:sz w:val="18"/>
+          <w:u w:val="none"/>
+          <w:lang w:val="en"/>
+        </w:rPr>
+        <w:t>category MonadPlus&lt;m; Monoid&lt;m&gt;; Monad&lt;m&gt;&gt;</w:t>
+      </w:r>
+    </w:p>
+    <w:p>
+      <w:pPr>
+        <w:pStyle w:val="Normal"/>
+        <w:spacing w:lineRule="auto" w:line="276" w:before="0" w:after="0"/>
+        <w:rPr>
+          <w:rFonts w:ascii="Courier New" w:hAnsi="Courier New"/>
+          <w:b w:val="false"/>
+          <w:b w:val="false"/>
+          <w:bCs w:val="false"/>
+          <w:i w:val="false"/>
+          <w:i w:val="false"/>
+          <w:sz w:val="18"/>
+          <w:u w:val="none"/>
+          <w:lang w:val="en"/>
+        </w:rPr>
+      </w:pPr>
+      <w:r>
+        <w:rPr>
+          <w:rFonts w:ascii="Courier New" w:hAnsi="Courier New"/>
+          <w:b w:val="false"/>
+          <w:bCs w:val="false"/>
+          <w:i w:val="false"/>
+          <w:sz w:val="18"/>
+          <w:u w:val="none"/>
+          <w:lang w:val="en"/>
+        </w:rPr>
+      </w:r>
+    </w:p>
+    <w:p>
+      <w:pPr>
+        <w:pStyle w:val="Normal"/>
+        <w:spacing w:lineRule="auto" w:line="276" w:before="0" w:after="0"/>
+        <w:rPr/>
+      </w:pPr>
+      <w:r>
+        <w:rPr>
+          <w:rFonts w:ascii="Courier New" w:hAnsi="Courier New"/>
+          <w:b w:val="false"/>
+          <w:bCs w:val="false"/>
+          <w:i w:val="false"/>
+          <w:sz w:val="18"/>
+          <w:u w:val="none"/>
+          <w:lang w:val="en"/>
+        </w:rPr>
+        <w:t>category Functor&lt;f&gt; =</w:t>
+      </w:r>
+    </w:p>
+    <w:p>
+      <w:pPr>
+        <w:pStyle w:val="Normal"/>
+        <w:spacing w:lineRule="auto" w:line="276" w:before="0" w:after="0"/>
+        <w:rPr/>
+      </w:pPr>
+      <w:r>
+        <w:rPr>
+          <w:rFonts w:ascii="Courier New" w:hAnsi="Courier New"/>
+          <w:b w:val="false"/>
+          <w:bCs w:val="false"/>
+          <w:i w:val="false"/>
+          <w:sz w:val="18"/>
+          <w:u w:val="none"/>
+          <w:lang w:val="en"/>
+        </w:rPr>
+        <w:t xml:space="preserve">  </w:t>
+      </w:r>
+      <w:r>
+        <w:rPr>
+          <w:rFonts w:ascii="Courier New" w:hAnsi="Courier New"/>
+          <w:b w:val="false"/>
+          <w:bCs w:val="false"/>
+          <w:i w:val="false"/>
+          <w:sz w:val="18"/>
+          <w:u w:val="none"/>
+          <w:lang w:val="en"/>
+        </w:rPr>
+        <w:t>| map&lt;a, b&gt; : (a -&gt; b) -&gt; f&lt;a&gt; -&gt; f&lt;b&gt;</w:t>
+      </w:r>
+    </w:p>
+    <w:p>
+      <w:pPr>
+        <w:pStyle w:val="Normal"/>
+        <w:spacing w:lineRule="auto" w:line="276" w:before="0" w:after="0"/>
+        <w:rPr>
+          <w:rFonts w:ascii="Courier New" w:hAnsi="Courier New"/>
+          <w:b w:val="false"/>
+          <w:b w:val="false"/>
+          <w:i w:val="false"/>
+          <w:i w:val="false"/>
+          <w:sz w:val="18"/>
+          <w:u w:val="none"/>
+          <w:lang w:val="en"/>
+        </w:rPr>
+      </w:pPr>
+      <w:r>
+        <w:rPr>
+          <w:rFonts w:ascii="Courier New" w:hAnsi="Courier New"/>
+          <w:b w:val="false"/>
+          <w:i w:val="false"/>
+          <w:sz w:val="18"/>
+          <w:u w:val="none"/>
+          <w:lang w:val="en"/>
+        </w:rPr>
+      </w:r>
+    </w:p>
+    <w:p>
+      <w:pPr>
+        <w:pStyle w:val="Normal"/>
+        <w:spacing w:lineRule="auto" w:line="276" w:before="0" w:after="0"/>
+        <w:rPr>
+          <w:rFonts w:ascii="Courier New" w:hAnsi="Courier New"/>
+          <w:b w:val="false"/>
+          <w:b w:val="false"/>
+          <w:i w:val="false"/>
+          <w:i w:val="false"/>
+          <w:sz w:val="18"/>
+          <w:u w:val="none"/>
+          <w:lang w:val="en"/>
+        </w:rPr>
+      </w:pPr>
+      <w:r>
+        <w:rPr>
+          <w:rFonts w:ascii="Courier New" w:hAnsi="Courier New"/>
+          <w:b w:val="false"/>
+          <w:i w:val="false"/>
+          <w:sz w:val="18"/>
+          <w:u w:val="none"/>
+          <w:lang w:val="en"/>
+        </w:rPr>
+        <w:t>category Comonad&lt;c; Functor&lt;c&gt;&gt; =</w:t>
+      </w:r>
+    </w:p>
+    <w:p>
+      <w:pPr>
+        <w:pStyle w:val="Normal"/>
+        <w:spacing w:lineRule="auto" w:line="276" w:before="0" w:after="0"/>
+        <w:rPr>
+          <w:rFonts w:ascii="Courier New" w:hAnsi="Courier New"/>
+          <w:b w:val="false"/>
+          <w:b w:val="false"/>
+          <w:i w:val="false"/>
+          <w:i w:val="false"/>
+          <w:sz w:val="18"/>
+          <w:u w:val="none"/>
+          <w:lang w:val="en"/>
+        </w:rPr>
+      </w:pPr>
+      <w:r>
+        <w:rPr>
+          <w:rFonts w:ascii="Courier New" w:hAnsi="Courier New"/>
+          <w:b w:val="false"/>
+          <w:i w:val="false"/>
+          <w:sz w:val="18"/>
+          <w:u w:val="none"/>
+          <w:lang w:val="en"/>
+        </w:rPr>
+        <w:t xml:space="preserve">  </w:t>
+      </w:r>
+      <w:r>
+        <w:rPr>
+          <w:rFonts w:ascii="Courier New" w:hAnsi="Courier New"/>
+          <w:b w:val="false"/>
+          <w:i w:val="false"/>
+          <w:sz w:val="18"/>
+          <w:u w:val="none"/>
+          <w:lang w:val="en"/>
+        </w:rPr>
+        <w:t>| extract&lt;a&gt; : c&lt;a&gt; -&gt; a</w:t>
+      </w:r>
+    </w:p>
+    <w:p>
+      <w:pPr>
+        <w:pStyle w:val="Normal"/>
+        <w:spacing w:lineRule="auto" w:line="276" w:before="0" w:after="0"/>
+        <w:rPr>
+          <w:rFonts w:ascii="Courier New" w:hAnsi="Courier New"/>
+          <w:b w:val="false"/>
+          <w:b w:val="false"/>
+          <w:i w:val="false"/>
+          <w:i w:val="false"/>
+          <w:sz w:val="18"/>
+          <w:u w:val="none"/>
+          <w:lang w:val="en"/>
+        </w:rPr>
+      </w:pPr>
+      <w:r>
+        <w:rPr>
+          <w:rFonts w:ascii="Courier New" w:hAnsi="Courier New"/>
+          <w:b w:val="false"/>
+          <w:i w:val="false"/>
+          <w:sz w:val="18"/>
+          <w:u w:val="none"/>
+          <w:lang w:val="en"/>
+        </w:rPr>
+        <w:t xml:space="preserve">  </w:t>
+      </w:r>
+      <w:r>
+        <w:rPr>
+          <w:rFonts w:ascii="Courier New" w:hAnsi="Courier New"/>
+          <w:b w:val="false"/>
+          <w:i w:val="false"/>
+          <w:sz w:val="18"/>
+          <w:u w:val="none"/>
+          <w:lang w:val="en"/>
+        </w:rPr>
+        <w:t>| duplicate&lt;a, b&gt; : c&lt;a&gt; -&gt; c&lt;c&lt;a&gt;&gt;</w:t>
+      </w:r>
+    </w:p>
+    <w:p>
+      <w:pPr>
+        <w:pStyle w:val="Normal"/>
+        <w:spacing w:lineRule="auto" w:line="276" w:before="0" w:after="0"/>
+        <w:rPr>
+          <w:rFonts w:ascii="Courier New" w:hAnsi="Courier New"/>
+          <w:b w:val="false"/>
+          <w:b w:val="false"/>
+          <w:i w:val="false"/>
+          <w:i w:val="false"/>
+          <w:sz w:val="18"/>
+          <w:u w:val="none"/>
+          <w:lang w:val="en"/>
+        </w:rPr>
+      </w:pPr>
+      <w:r>
+        <w:rPr>
+          <w:rFonts w:ascii="Courier New" w:hAnsi="Courier New"/>
+          <w:b w:val="false"/>
+          <w:i w:val="false"/>
+          <w:sz w:val="18"/>
+          <w:u w:val="none"/>
+          <w:lang w:val="en"/>
+        </w:rPr>
+        <w:t xml:space="preserve">  </w:t>
+      </w:r>
+      <w:r>
+        <w:rPr>
+          <w:rFonts w:ascii="Courier New" w:hAnsi="Courier New"/>
+          <w:b w:val="false"/>
+          <w:i w:val="false"/>
+          <w:sz w:val="18"/>
+          <w:u w:val="none"/>
+          <w:lang w:val="en"/>
+        </w:rPr>
+        <w:t>| extend&lt;a, b&gt; : (c&lt;a&gt; -&gt; b) -&gt; c&lt;a&gt; -&gt; c&lt;b&gt;</w:t>
+      </w:r>
+    </w:p>
+    <w:p>
+      <w:pPr>
+        <w:pStyle w:val="Normal"/>
+        <w:spacing w:lineRule="auto" w:line="276" w:before="0" w:after="0"/>
+        <w:rPr>
+          <w:rFonts w:ascii="Courier New" w:hAnsi="Courier New"/>
+          <w:b w:val="false"/>
+          <w:b w:val="false"/>
+          <w:i w:val="false"/>
+          <w:i w:val="false"/>
+          <w:sz w:val="18"/>
+          <w:u w:val="none"/>
+          <w:lang w:val="en"/>
+        </w:rPr>
+      </w:pPr>
+      <w:r>
+        <w:rPr>
+          <w:rFonts w:ascii="Courier New" w:hAnsi="Courier New"/>
+          <w:b w:val="false"/>
+          <w:i w:val="false"/>
+          <w:sz w:val="18"/>
+          <w:u w:val="none"/>
+          <w:lang w:val="en"/>
+        </w:rPr>
+      </w:r>
+    </w:p>
+    <w:p>
+      <w:pPr>
+        <w:pStyle w:val="Normal"/>
+        <w:spacing w:lineRule="auto" w:line="276" w:before="0" w:after="0"/>
+        <w:rPr/>
+      </w:pPr>
+      <w:r>
+        <w:rPr>
+          <w:rFonts w:ascii="Courier New" w:hAnsi="Courier New"/>
+          <w:b w:val="false"/>
+          <w:bCs w:val="false"/>
+          <w:i w:val="false"/>
+          <w:sz w:val="18"/>
+          <w:u w:val="none"/>
+          <w:lang w:val="en"/>
+        </w:rPr>
+        <w:t>id a = a</w:t>
+      </w:r>
+    </w:p>
+    <w:p>
+      <w:pPr>
+        <w:pStyle w:val="Normal"/>
+        <w:spacing w:lineRule="auto" w:line="276" w:before="0" w:after="0"/>
+        <w:rPr>
+          <w:rFonts w:ascii="Courier New" w:hAnsi="Courier New"/>
+          <w:b w:val="false"/>
+          <w:b w:val="false"/>
+          <w:i w:val="false"/>
+          <w:i w:val="false"/>
+          <w:sz w:val="18"/>
+          <w:u w:val="none"/>
+          <w:lang w:val="en"/>
+        </w:rPr>
+      </w:pPr>
+      <w:r>
+        <w:rPr>
+          <w:rFonts w:ascii="Courier New" w:hAnsi="Courier New"/>
+          <w:b w:val="false"/>
+          <w:i w:val="false"/>
+          <w:sz w:val="18"/>
+          <w:u w:val="none"/>
+          <w:lang w:val="en"/>
+        </w:rPr>
+      </w:r>
+    </w:p>
+    <w:p>
+      <w:pPr>
+        <w:pStyle w:val="Normal"/>
+        <w:spacing w:lineRule="auto" w:line="276" w:before="0" w:after="0"/>
+        <w:rPr>
+          <w:rFonts w:ascii="Courier New" w:hAnsi="Courier New"/>
+          <w:b w:val="false"/>
+          <w:b w:val="false"/>
+          <w:i w:val="false"/>
+          <w:i w:val="false"/>
+          <w:sz w:val="18"/>
+          <w:u w:val="none"/>
+          <w:lang w:val="en"/>
+        </w:rPr>
+      </w:pPr>
+      <w:r>
+        <w:rPr>
+          <w:rFonts w:ascii="Courier New" w:hAnsi="Courier New"/>
+          <w:b w:val="false"/>
+          <w:i w:val="false"/>
+          <w:sz w:val="18"/>
+          <w:u w:val="none"/>
+          <w:lang w:val="en"/>
+        </w:rPr>
+        <w:t>const a _ = a</w:t>
+      </w:r>
+    </w:p>
+    <w:p>
+      <w:pPr>
+        <w:pStyle w:val="Normal"/>
+        <w:spacing w:lineRule="auto" w:line="276" w:before="0" w:after="0"/>
+        <w:rPr>
+          <w:rFonts w:ascii="Courier New" w:hAnsi="Courier New"/>
+          <w:b w:val="false"/>
+          <w:b w:val="false"/>
+          <w:bCs w:val="false"/>
+          <w:i w:val="false"/>
+          <w:i w:val="false"/>
+          <w:sz w:val="18"/>
+          <w:u w:val="none"/>
+          <w:lang w:val="en"/>
+        </w:rPr>
+      </w:pPr>
+      <w:r>
+        <w:rPr>
+          <w:rFonts w:ascii="Courier New" w:hAnsi="Courier New"/>
+          <w:b w:val="false"/>
+          <w:bCs w:val="false"/>
+          <w:i w:val="false"/>
+          <w:sz w:val="18"/>
+          <w:u w:val="none"/>
+          <w:lang w:val="en"/>
+        </w:rPr>
+      </w:r>
+    </w:p>
+    <w:p>
+      <w:pPr>
+        <w:pStyle w:val="Normal"/>
+        <w:spacing w:lineRule="auto" w:line="276" w:before="0" w:after="0"/>
+        <w:rPr>
+          <w:rFonts w:ascii="Courier New" w:hAnsi="Courier New"/>
+          <w:b w:val="false"/>
+          <w:b w:val="false"/>
+          <w:i w:val="false"/>
+          <w:i w:val="false"/>
+          <w:sz w:val="18"/>
+          <w:u w:val="none"/>
+          <w:lang w:val="en"/>
+        </w:rPr>
+      </w:pPr>
+      <w:r>
+        <w:rPr>
+          <w:rFonts w:ascii="Courier New" w:hAnsi="Courier New"/>
+          <w:b w:val="false"/>
+          <w:bCs w:val="false"/>
+          <w:i w:val="false"/>
+          <w:sz w:val="18"/>
+          <w:u w:val="none"/>
+          <w:lang w:val="en"/>
+        </w:rPr>
+        <w:t>flip f a b = f b a</w:t>
+      </w:r>
+    </w:p>
+    <w:p>
+      <w:pPr>
+        <w:pStyle w:val="Normal"/>
+        <w:spacing w:lineRule="auto" w:line="276" w:before="0" w:after="0"/>
+        <w:rPr>
+          <w:bCs w:val="false"/>
+        </w:rPr>
+      </w:pPr>
+      <w:r>
+        <w:rPr>
+          <w:bCs w:val="false"/>
+        </w:rPr>
+      </w:r>
+      <w:r>
+        <w:br w:type="page"/>
+      </w:r>
+    </w:p>
+    <w:p>
+      <w:pPr>
+        <w:pStyle w:val="Normal"/>
+        <w:spacing w:lineRule="auto" w:line="276" w:before="0" w:after="0"/>
+        <w:rPr/>
+      </w:pPr>
       <w:r>
         <w:rPr>
           <w:rFonts w:ascii="Courier New" w:hAnsi="Courier New"/>
@@ -5194,218 +5849,375 @@
           <w:u w:val="single"/>
           <w:lang w:val="en"/>
         </w:rPr>
-        <w:t xml:space="preserve"> Language Prelude</w:t>
-      </w:r>
-    </w:p>
-    <w:p>
-      <w:pPr>
-        <w:pStyle w:val="Normal"/>
-        <w:spacing w:lineRule="auto" w:line="276" w:before="0" w:after="0"/>
-        <w:rPr>
-          <w:rFonts w:ascii="Courier New" w:hAnsi="Courier New"/>
-          <w:b w:val="false"/>
-          <w:b w:val="false"/>
-          <w:i w:val="false"/>
-          <w:i w:val="false"/>
-          <w:sz w:val="18"/>
-          <w:u w:val="none"/>
-          <w:lang w:val="en"/>
-        </w:rPr>
-      </w:pPr>
-      <w:r>
-        <w:rPr>
-          <w:rFonts w:ascii="Courier New" w:hAnsi="Courier New"/>
-          <w:b w:val="false"/>
-          <w:i w:val="false"/>
-          <w:sz w:val="18"/>
-          <w:u w:val="none"/>
-          <w:lang w:val="en"/>
-        </w:rPr>
-      </w:r>
-    </w:p>
-    <w:p>
-      <w:pPr>
-        <w:pStyle w:val="Normal"/>
-        <w:spacing w:lineRule="auto" w:line="276" w:before="0" w:after="0"/>
-        <w:rPr/>
-      </w:pPr>
-      <w:r>
-        <w:rPr>
-          <w:rFonts w:ascii="Courier New" w:hAnsi="Courier New"/>
-          <w:b w:val="false"/>
-          <w:i w:val="false"/>
-          <w:sz w:val="18"/>
-          <w:u w:val="none"/>
-          <w:lang w:val="en"/>
-        </w:rPr>
-        <w:t>Bool = Axiom "A binary type."</w:t>
-      </w:r>
-    </w:p>
-    <w:p>
-      <w:pPr>
-        <w:pStyle w:val="Normal"/>
-        <w:spacing w:lineRule="auto" w:line="276" w:before="0" w:after="0"/>
-        <w:rPr/>
-      </w:pPr>
-      <w:r>
-        <w:rPr>
-          <w:rFonts w:ascii="Courier New" w:hAnsi="Courier New"/>
-          <w:b w:val="false"/>
-          <w:i w:val="false"/>
-          <w:sz w:val="18"/>
-          <w:u w:val="none"/>
-          <w:lang w:val="en"/>
-        </w:rPr>
-        <w:t>Whole = Axiom "A whole number type."</w:t>
-      </w:r>
-    </w:p>
-    <w:p>
-      <w:pPr>
-        <w:pStyle w:val="Normal"/>
-        <w:spacing w:lineRule="auto" w:line="276" w:before="0" w:after="0"/>
-        <w:rPr/>
-      </w:pPr>
-      <w:r>
-        <w:rPr>
-          <w:rFonts w:ascii="Courier New" w:hAnsi="Courier New"/>
-          <w:b w:val="false"/>
-          <w:i w:val="false"/>
-          <w:sz w:val="18"/>
-          <w:u w:val="none"/>
-          <w:lang w:val="en"/>
-        </w:rPr>
-        <w:t>Real</w:t>
-      </w:r>
-      <w:r>
-        <w:rPr>
-          <w:rFonts w:ascii="Courier New" w:hAnsi="Courier New"/>
-          <w:b w:val="false"/>
-          <w:i w:val="false"/>
-          <w:sz w:val="18"/>
-          <w:u w:val="none"/>
-          <w:lang w:val="en"/>
-        </w:rPr>
-        <w:t xml:space="preserve"> = Axiom "A </w:t>
-      </w:r>
-      <w:r>
-        <w:rPr>
-          <w:rFonts w:ascii="Courier New" w:hAnsi="Courier New"/>
-          <w:b w:val="false"/>
-          <w:i w:val="false"/>
-          <w:sz w:val="18"/>
-          <w:u w:val="none"/>
-          <w:lang w:val="en"/>
-        </w:rPr>
-        <w:t>real</w:t>
-      </w:r>
-      <w:r>
-        <w:rPr>
-          <w:rFonts w:ascii="Courier New" w:hAnsi="Courier New"/>
-          <w:b w:val="false"/>
-          <w:i w:val="false"/>
-          <w:sz w:val="18"/>
-          <w:u w:val="none"/>
-          <w:lang w:val="en"/>
-        </w:rPr>
-        <w:t xml:space="preserve"> number type."</w:t>
-      </w:r>
-    </w:p>
-    <w:p>
-      <w:pPr>
-        <w:pStyle w:val="Normal"/>
-        <w:spacing w:lineRule="auto" w:line="276" w:before="0" w:after="0"/>
-        <w:rPr/>
-      </w:pPr>
-      <w:r>
-        <w:rPr>
-          <w:rFonts w:ascii="Courier New" w:hAnsi="Courier New"/>
-          <w:b w:val="false"/>
-          <w:i w:val="false"/>
-          <w:sz w:val="18"/>
-          <w:u w:val="none"/>
-          <w:lang w:val="en"/>
-        </w:rPr>
-        <w:t>String = Axiom "A textual type."</w:t>
-      </w:r>
-    </w:p>
-    <w:p>
-      <w:pPr>
-        <w:pStyle w:val="Normal"/>
-        <w:spacing w:lineRule="auto" w:line="276" w:before="0" w:after="0"/>
-        <w:rPr/>
-      </w:pPr>
-      <w:r>
-        <w:rPr>
-          <w:rFonts w:ascii="Courier New" w:hAnsi="Courier New"/>
-          <w:b w:val="false"/>
-          <w:i w:val="false"/>
-          <w:sz w:val="18"/>
-          <w:u w:val="none"/>
-          <w:lang w:val="en"/>
-        </w:rPr>
-        <w:t>Maybe&lt;a&gt; = | Some of a | None</w:t>
-      </w:r>
-    </w:p>
-    <w:p>
-      <w:pPr>
-        <w:pStyle w:val="Normal"/>
-        <w:spacing w:lineRule="auto" w:line="276" w:before="0" w:after="0"/>
-        <w:rPr/>
-      </w:pPr>
-      <w:r>
-        <w:rPr>
-          <w:rFonts w:ascii="Courier New" w:hAnsi="Courier New"/>
-          <w:b w:val="false"/>
-          <w:i w:val="false"/>
-          <w:sz w:val="18"/>
-          <w:u w:val="none"/>
-          <w:lang w:val="en"/>
-        </w:rPr>
-        <w:t>Either&lt;a, b&gt; = | Left of a | Right of b</w:t>
-      </w:r>
-    </w:p>
-    <w:p>
-      <w:pPr>
-        <w:pStyle w:val="Normal"/>
-        <w:spacing w:lineRule="auto" w:line="276" w:before="0" w:after="0"/>
-        <w:rPr>
-          <w:rFonts w:ascii="Courier New" w:hAnsi="Courier New"/>
-          <w:b w:val="false"/>
-          <w:b w:val="false"/>
-          <w:i w:val="false"/>
-          <w:i w:val="false"/>
-          <w:sz w:val="18"/>
-          <w:u w:val="none"/>
-          <w:lang w:val="en"/>
-        </w:rPr>
-      </w:pPr>
-      <w:r>
-        <w:rPr>
-          <w:rFonts w:ascii="Courier New" w:hAnsi="Courier New"/>
-          <w:b w:val="false"/>
-          <w:i w:val="false"/>
-          <w:sz w:val="18"/>
-          <w:u w:val="none"/>
-          <w:lang w:val="en"/>
-        </w:rPr>
-      </w:r>
-    </w:p>
-    <w:p>
-      <w:pPr>
-        <w:pStyle w:val="Normal"/>
-        <w:spacing w:lineRule="auto" w:line="276" w:before="0" w:after="0"/>
-        <w:rPr/>
-      </w:pPr>
-      <w:r>
-        <w:rPr>
-          <w:rFonts w:ascii="Courier New" w:hAnsi="Courier New"/>
-          <w:b w:val="false"/>
-          <w:i w:val="false"/>
-          <w:sz w:val="18"/>
-          <w:u w:val="none"/>
-          <w:lang w:val="en"/>
-        </w:rPr>
-        <w:t>category Semigroup&lt;a&gt; =</w:t>
+        <w:t>Nu Semantic Design</w:t>
+      </w:r>
+    </w:p>
+    <w:p>
+      <w:pPr>
+        <w:pStyle w:val="Normal"/>
+        <w:spacing w:lineRule="auto" w:line="276" w:before="0" w:after="0"/>
+        <w:rPr>
+          <w:rFonts w:ascii="Courier New" w:hAnsi="Courier New"/>
+          <w:b w:val="false"/>
+          <w:b w:val="false"/>
+          <w:i w:val="false"/>
+          <w:i w:val="false"/>
+          <w:sz w:val="18"/>
+          <w:u w:val="none"/>
+          <w:lang w:val="en"/>
+        </w:rPr>
+      </w:pPr>
+      <w:r>
+        <w:rPr>
+          <w:rFonts w:ascii="Courier New" w:hAnsi="Courier New"/>
+          <w:b w:val="false"/>
+          <w:i w:val="false"/>
+          <w:sz w:val="18"/>
+          <w:u w:val="none"/>
+          <w:lang w:val="en"/>
+        </w:rPr>
+      </w:r>
+    </w:p>
+    <w:p>
+      <w:pPr>
+        <w:pStyle w:val="Normal"/>
+        <w:spacing w:lineRule="auto" w:line="276" w:before="0" w:after="0"/>
+        <w:rPr/>
+      </w:pPr>
+      <w:r>
+        <w:rPr>
+          <w:rFonts w:ascii="Courier New" w:hAnsi="Courier New"/>
+          <w:b w:val="false"/>
+          <w:i w:val="false"/>
+          <w:sz w:val="18"/>
+          <w:u w:val="none"/>
+          <w:lang w:val="en"/>
+        </w:rPr>
+        <w:t>Property = Axiom "A property of a simulant."</w:t>
+      </w:r>
+    </w:p>
+    <w:p>
+      <w:pPr>
+        <w:pStyle w:val="Normal"/>
+        <w:spacing w:lineRule="auto" w:line="276" w:before="0" w:after="0"/>
+        <w:rPr/>
+      </w:pPr>
+      <w:r>
+        <w:rPr>
+          <w:rFonts w:ascii="Courier New" w:hAnsi="Courier New"/>
+          <w:b w:val="false"/>
+          <w:i w:val="false"/>
+          <w:sz w:val="18"/>
+          <w:u w:val="none"/>
+          <w:lang w:val="en"/>
+        </w:rPr>
+        <w:t>Relation = Axiom "Indexes a simulant or event relative to the local simulant."</w:t>
+      </w:r>
+    </w:p>
+    <w:p>
+      <w:pPr>
+        <w:pStyle w:val="Normal"/>
+        <w:spacing w:lineRule="auto" w:line="276" w:before="0" w:after="0"/>
+        <w:rPr/>
+      </w:pPr>
+      <w:r>
+        <w:rPr>
+          <w:rFonts w:ascii="Courier New" w:hAnsi="Courier New"/>
+          <w:b w:val="false"/>
+          <w:i w:val="false"/>
+          <w:sz w:val="18"/>
+          <w:u w:val="none"/>
+          <w:lang w:val="en"/>
+        </w:rPr>
+        <w:t>Address = Axiom "Indexes a global simulant or event."</w:t>
+      </w:r>
+    </w:p>
+    <w:p>
+      <w:pPr>
+        <w:pStyle w:val="Normal"/>
+        <w:spacing w:lineRule="auto" w:line="276" w:before="0" w:after="0"/>
+        <w:rPr>
+          <w:rFonts w:ascii="Courier New" w:hAnsi="Courier New"/>
+          <w:b w:val="false"/>
+          <w:b w:val="false"/>
+          <w:i w:val="false"/>
+          <w:i w:val="false"/>
+          <w:sz w:val="18"/>
+          <w:u w:val="none"/>
+          <w:lang w:val="en"/>
+        </w:rPr>
+      </w:pPr>
+      <w:r>
+        <w:rPr>
+          <w:rFonts w:ascii="Courier New" w:hAnsi="Courier New"/>
+          <w:b w:val="false"/>
+          <w:i w:val="false"/>
+          <w:sz w:val="18"/>
+          <w:u w:val="none"/>
+          <w:lang w:val="en"/>
+        </w:rPr>
+      </w:r>
+    </w:p>
+    <w:p>
+      <w:pPr>
+        <w:pStyle w:val="Normal"/>
+        <w:spacing w:lineRule="auto" w:line="276" w:before="0" w:after="0"/>
+        <w:rPr/>
+      </w:pPr>
+      <w:r>
+        <w:rPr>
+          <w:rFonts w:ascii="Courier New" w:hAnsi="Courier New"/>
+          <w:b w:val="false"/>
+          <w:i w:val="false"/>
+          <w:sz w:val="18"/>
+          <w:u w:val="none"/>
+          <w:lang w:val="en"/>
+        </w:rPr>
+        <w:t>get&lt;a&gt; : Property -&gt; Relation -&gt; a = Axiom "Retrieve a property of a simulant indexed by Relation."</w:t>
+      </w:r>
+    </w:p>
+    <w:p>
+      <w:pPr>
+        <w:pStyle w:val="Normal"/>
+        <w:spacing w:lineRule="auto" w:line="276" w:before="0" w:after="0"/>
+        <w:rPr/>
+      </w:pPr>
+      <w:r>
+        <w:rPr>
+          <w:rFonts w:ascii="Courier New" w:hAnsi="Courier New"/>
+          <w:b w:val="false"/>
+          <w:i w:val="false"/>
+          <w:sz w:val="18"/>
+          <w:u w:val="none"/>
+          <w:lang w:val="en"/>
+        </w:rPr>
+        <w:t>set&lt;a&gt; : Property -&gt; Relation -&gt; a -&gt; a = Axiom! "Update a property of a simulant indexed by Relation, then returns its value."</w:t>
+      </w:r>
+    </w:p>
+    <w:p>
+      <w:pPr>
+        <w:pStyle w:val="Normal"/>
+        <w:spacing w:lineRule="auto" w:line="276" w:before="0" w:after="0"/>
+        <w:rPr>
+          <w:rFonts w:ascii="Courier New" w:hAnsi="Courier New"/>
+          <w:b w:val="false"/>
+          <w:b w:val="false"/>
+          <w:i w:val="false"/>
+          <w:i w:val="false"/>
+          <w:sz w:val="18"/>
+          <w:u w:val="none"/>
+          <w:lang w:val="en"/>
+        </w:rPr>
+      </w:pPr>
+      <w:r>
+        <w:rPr>
+          <w:rFonts w:ascii="Courier New" w:hAnsi="Courier New"/>
+          <w:b w:val="false"/>
+          <w:i w:val="false"/>
+          <w:sz w:val="18"/>
+          <w:u w:val="none"/>
+          <w:lang w:val="en"/>
+        </w:rPr>
+      </w:r>
+    </w:p>
+    <w:p>
+      <w:pPr>
+        <w:pStyle w:val="Normal"/>
+        <w:spacing w:lineRule="auto" w:line="276" w:before="0" w:after="0"/>
+        <w:rPr/>
+      </w:pPr>
+      <w:r>
+        <w:rPr>
+          <w:rFonts w:ascii="Courier New" w:hAnsi="Courier New"/>
+          <w:b w:val="false"/>
+          <w:i w:val="false"/>
+          <w:sz w:val="18"/>
+          <w:u w:val="none"/>
+          <w:lang w:val="en"/>
+        </w:rPr>
+        <w:t>Stream&lt;a&gt; = Axiom "A stream of simulant property or event values."</w:t>
+      </w:r>
+    </w:p>
+    <w:p>
+      <w:pPr>
+        <w:pStyle w:val="Normal"/>
+        <w:spacing w:lineRule="auto" w:line="276" w:before="0" w:after="0"/>
+        <w:rPr/>
+      </w:pPr>
+      <w:r>
+        <w:rPr>
+          <w:rFonts w:ascii="Courier New" w:hAnsi="Courier New"/>
+          <w:b w:val="false"/>
+          <w:i w:val="false"/>
+          <w:sz w:val="18"/>
+          <w:u w:val="none"/>
+          <w:lang w:val="en"/>
+        </w:rPr>
+        <w:t>getAsStream&lt;a&gt; : Property -&gt; Relation -&gt; Stream&lt;a&gt; = Axiom "Construct a stream of values from a simulant property."</w:t>
+      </w:r>
+    </w:p>
+    <w:p>
+      <w:pPr>
+        <w:pStyle w:val="Normal"/>
+        <w:spacing w:lineRule="auto" w:line="276" w:before="0" w:after="0"/>
+        <w:rPr/>
+      </w:pPr>
+      <w:r>
+        <w:rPr>
+          <w:rFonts w:ascii="Courier New" w:hAnsi="Courier New"/>
+          <w:b w:val="false"/>
+          <w:i w:val="false"/>
+          <w:color w:val="000000"/>
+          <w:sz w:val="18"/>
+          <w:u w:val="none"/>
+          <w:lang w:val="en"/>
+        </w:rPr>
+        <w:t>setToStream&lt;a&gt; property relation stream = foldStream (fun _ -&gt; set&lt;a&gt; property relation) stream</w:t>
+      </w:r>
+    </w:p>
+    <w:p>
+      <w:pPr>
+        <w:pStyle w:val="Normal"/>
+        <w:spacing w:lineRule="auto" w:line="276" w:before="0" w:after="0"/>
+        <w:rPr/>
+      </w:pPr>
+      <w:r>
+        <w:rPr>
+          <w:rFonts w:ascii="Courier New" w:hAnsi="Courier New"/>
+          <w:b w:val="false"/>
+          <w:i w:val="false"/>
+          <w:color w:val="000000"/>
+          <w:sz w:val="18"/>
+          <w:u w:val="none"/>
+          <w:lang w:val="en"/>
+        </w:rPr>
+        <w:t>eventStream&lt;a&gt; : Address -&gt; Stream&lt;a&gt; = Axiom "Construct a stream of values from event data."</w:t>
+      </w:r>
+    </w:p>
+    <w:p>
+      <w:pPr>
+        <w:pStyle w:val="Normal"/>
+        <w:spacing w:lineRule="auto" w:line="276" w:before="0" w:after="0"/>
+        <w:rPr>
+          <w:rFonts w:ascii="Courier New" w:hAnsi="Courier New"/>
+          <w:b w:val="false"/>
+          <w:b w:val="false"/>
+          <w:i w:val="false"/>
+          <w:i w:val="false"/>
+          <w:sz w:val="18"/>
+          <w:u w:val="none"/>
+          <w:lang w:val="en"/>
+        </w:rPr>
+      </w:pPr>
+      <w:r>
+        <w:rPr>
+          <w:rFonts w:ascii="Courier New" w:hAnsi="Courier New"/>
+          <w:b w:val="false"/>
+          <w:i w:val="false"/>
+          <w:sz w:val="18"/>
+          <w:u w:val="none"/>
+          <w:lang w:val="en"/>
+        </w:rPr>
+      </w:r>
+    </w:p>
+    <w:p>
+      <w:pPr>
+        <w:pStyle w:val="Normal"/>
+        <w:spacing w:lineRule="auto" w:line="276" w:before="0" w:after="0"/>
+        <w:rPr/>
+      </w:pPr>
+      <w:r>
+        <w:rPr>
+          <w:rFonts w:ascii="Courier New" w:hAnsi="Courier New"/>
+          <w:b w:val="false"/>
+          <w:i w:val="false"/>
+          <w:sz w:val="18"/>
+          <w:u w:val="none"/>
+          <w:lang w:val="en"/>
+        </w:rPr>
+        <w:t>foldStream&lt;a, b&gt; : (b -&gt; a -&gt; b) -&gt; Stream&lt;a&gt; -&gt; b = Axiom "Fold over a stream."</w:t>
+      </w:r>
+    </w:p>
+    <w:p>
+      <w:pPr>
+        <w:pStyle w:val="Normal"/>
+        <w:spacing w:lineRule="auto" w:line="276" w:before="0" w:after="0"/>
+        <w:rPr/>
+      </w:pPr>
+      <w:r>
+        <w:rPr>
+          <w:rFonts w:ascii="Courier New" w:hAnsi="Courier New"/>
+          <w:b w:val="false"/>
+          <w:i w:val="false"/>
+          <w:sz w:val="18"/>
+          <w:u w:val="none"/>
+          <w:lang w:val="en"/>
+        </w:rPr>
+        <w:t>productStream&lt;a, b&gt; : Stream&lt;a&gt; -&gt; Stream&lt;b&gt; -&gt; Stream&lt;(a, b)&gt; = Axiom "Combines two streams into a single product stream"</w:t>
+      </w:r>
+    </w:p>
+    <w:p>
+      <w:pPr>
+        <w:pStyle w:val="Normal"/>
+        <w:spacing w:lineRule="auto" w:line="276" w:before="0" w:after="0"/>
+        <w:rPr/>
+      </w:pPr>
+      <w:r>
+        <w:rPr>
+          <w:rFonts w:ascii="Courier New" w:hAnsi="Courier New"/>
+          <w:b w:val="false"/>
+          <w:i w:val="false"/>
+          <w:sz w:val="18"/>
+          <w:u w:val="none"/>
+          <w:lang w:val="en"/>
+        </w:rPr>
+        <w:t>sumStream&lt;a, b&gt; : Stream&lt;a&gt; -&gt; Stream&lt;b&gt; -&gt; Stream&lt;Either&lt;a, b&gt;&gt; = Axiom "Combines two streams into a single sum stream."</w:t>
+      </w:r>
+    </w:p>
+    <w:p>
+      <w:pPr>
+        <w:pStyle w:val="Normal"/>
+        <w:spacing w:lineRule="auto" w:line="276" w:before="0" w:after="0"/>
+        <w:rPr/>
+      </w:pPr>
+      <w:r>
+        <w:rPr>
+          <w:rFonts w:ascii="Courier New" w:hAnsi="Courier New"/>
+          <w:b w:val="false"/>
+          <w:i w:val="false"/>
+          <w:sz w:val="18"/>
+          <w:u w:val="none"/>
+          <w:lang w:val="en"/>
+        </w:rPr>
+        <w:t>mapStream&lt;a, b&gt; mapper stream = foldStream (fun _ -&gt; mapper a) stream</w:t>
+      </w:r>
+    </w:p>
+    <w:p>
+      <w:pPr>
+        <w:pStyle w:val="Normal"/>
+        <w:spacing w:lineRule="auto" w:line="276" w:before="0" w:after="0"/>
+        <w:rPr/>
+      </w:pPr>
+      <w:r>
+        <w:rPr/>
+      </w:r>
+    </w:p>
+    <w:p>
+      <w:pPr>
+        <w:pStyle w:val="Normal"/>
+        <w:spacing w:lineRule="auto" w:line="276" w:before="0" w:after="0"/>
+        <w:rPr/>
+      </w:pPr>
+      <w:r>
+        <w:rPr>
+          <w:rFonts w:ascii="Courier New" w:hAnsi="Courier New"/>
+          <w:b w:val="false"/>
+          <w:i w:val="false"/>
+          <w:sz w:val="18"/>
+          <w:u w:val="none"/>
+          <w:lang w:val="en"/>
+        </w:rPr>
+        <w:t>witness Comonad =</w:t>
       </w:r>
     </w:p>
     <w:p>
@@ -5434,108 +6246,19 @@
           <w:u w:val="none"/>
           <w:lang w:val="en"/>
         </w:rPr>
-        <w:t>| append : a -&gt; a -&gt; a</w:t>
-      </w:r>
-    </w:p>
-    <w:p>
-      <w:pPr>
-        <w:pStyle w:val="Normal"/>
-        <w:spacing w:lineRule="auto" w:line="276" w:before="0" w:after="0"/>
-        <w:rPr>
-          <w:rFonts w:ascii="Courier New" w:hAnsi="Courier New"/>
-          <w:b w:val="false"/>
-          <w:b w:val="false"/>
-          <w:i w:val="false"/>
-          <w:i w:val="false"/>
-          <w:sz w:val="18"/>
-          <w:u w:val="none"/>
-          <w:lang w:val="en"/>
-        </w:rPr>
-      </w:pPr>
-      <w:r>
-        <w:rPr>
-          <w:rFonts w:ascii="Courier New" w:hAnsi="Courier New"/>
-          <w:b w:val="false"/>
-          <w:i w:val="false"/>
-          <w:sz w:val="18"/>
-          <w:u w:val="none"/>
-          <w:lang w:val="en"/>
-        </w:rPr>
-      </w:r>
-    </w:p>
-    <w:p>
-      <w:pPr>
-        <w:pStyle w:val="Normal"/>
-        <w:spacing w:lineRule="auto" w:line="276" w:before="0" w:after="0"/>
-        <w:rPr/>
-      </w:pPr>
-      <w:r>
-        <w:rPr>
-          <w:rFonts w:ascii="Courier New" w:hAnsi="Courier New"/>
-          <w:b w:val="false"/>
-          <w:i w:val="false"/>
-          <w:sz w:val="18"/>
-          <w:u w:val="none"/>
-          <w:lang w:val="en"/>
-        </w:rPr>
-        <w:t>category Monoid&lt;</w:t>
-      </w:r>
-      <w:r>
-        <w:rPr>
-          <w:rFonts w:ascii="Courier New" w:hAnsi="Courier New"/>
-          <w:b w:val="false"/>
-          <w:i w:val="false"/>
-          <w:sz w:val="18"/>
-          <w:u w:val="none"/>
-          <w:lang w:val="en"/>
-        </w:rPr>
-        <w:t>m</w:t>
-      </w:r>
-      <w:r>
-        <w:rPr>
-          <w:rFonts w:ascii="Courier New" w:hAnsi="Courier New"/>
-          <w:b w:val="false"/>
-          <w:i w:val="false"/>
-          <w:sz w:val="18"/>
-          <w:u w:val="none"/>
-          <w:lang w:val="en"/>
-        </w:rPr>
-        <w:t>; Semigroup&lt;</w:t>
-      </w:r>
-      <w:r>
-        <w:rPr>
-          <w:rFonts w:ascii="Courier New" w:hAnsi="Courier New"/>
-          <w:b w:val="false"/>
-          <w:i w:val="false"/>
-          <w:sz w:val="18"/>
-          <w:u w:val="none"/>
-          <w:lang w:val="en"/>
-        </w:rPr>
-        <w:t>m</w:t>
-      </w:r>
-      <w:r>
-        <w:rPr>
-          <w:rFonts w:ascii="Courier New" w:hAnsi="Courier New"/>
-          <w:b w:val="false"/>
-          <w:i w:val="false"/>
-          <w:sz w:val="18"/>
-          <w:u w:val="none"/>
-          <w:lang w:val="en"/>
-        </w:rPr>
-        <w:t>&gt;&gt; =</w:t>
-      </w:r>
-    </w:p>
-    <w:p>
-      <w:pPr>
-        <w:pStyle w:val="Normal"/>
-        <w:spacing w:lineRule="auto" w:line="276" w:before="0" w:after="0"/>
-        <w:rPr/>
-      </w:pPr>
-      <w:r>
-        <w:rPr>
-          <w:rFonts w:ascii="Courier New" w:hAnsi="Courier New"/>
-          <w:b w:val="false"/>
-          <w:bCs w:val="false"/>
+        <w:t>| map = mapStream</w:t>
+      </w:r>
+    </w:p>
+    <w:p>
+      <w:pPr>
+        <w:pStyle w:val="Normal"/>
+        <w:spacing w:lineRule="auto" w:line="276" w:before="0" w:after="0"/>
+        <w:rPr/>
+      </w:pPr>
+      <w:r>
+        <w:rPr>
+          <w:rFonts w:ascii="Courier New" w:hAnsi="Courier New"/>
+          <w:b w:val="false"/>
           <w:i w:val="false"/>
           <w:sz w:val="18"/>
           <w:u w:val="none"/>
@@ -5547,77 +6270,24 @@
         <w:rPr>
           <w:rFonts w:ascii="Courier New" w:hAnsi="Courier New"/>
           <w:b w:val="false"/>
-          <w:bCs w:val="false"/>
-          <w:i w:val="false"/>
-          <w:sz w:val="18"/>
-          <w:u w:val="none"/>
-          <w:lang w:val="en"/>
-        </w:rPr>
-        <w:t xml:space="preserve">| empty : </w:t>
-      </w:r>
-      <w:r>
-        <w:rPr>
-          <w:rFonts w:ascii="Courier New" w:hAnsi="Courier New"/>
-          <w:b w:val="false"/>
-          <w:bCs w:val="false"/>
-          <w:i w:val="false"/>
-          <w:sz w:val="18"/>
-          <w:u w:val="none"/>
-          <w:lang w:val="en"/>
-        </w:rPr>
-        <w:t>m</w:t>
-      </w:r>
-    </w:p>
-    <w:p>
-      <w:pPr>
-        <w:pStyle w:val="Normal"/>
-        <w:spacing w:lineRule="auto" w:line="276" w:before="0" w:after="0"/>
-        <w:rPr>
-          <w:rFonts w:ascii="Courier New" w:hAnsi="Courier New"/>
-          <w:b w:val="false"/>
-          <w:b w:val="false"/>
-          <w:bCs w:val="false"/>
-          <w:i w:val="false"/>
-          <w:i w:val="false"/>
-          <w:sz w:val="18"/>
-          <w:u w:val="none"/>
-          <w:lang w:val="en"/>
-        </w:rPr>
-      </w:pPr>
-      <w:r>
-        <w:rPr/>
-      </w:r>
-    </w:p>
-    <w:p>
-      <w:pPr>
-        <w:pStyle w:val="Normal"/>
-        <w:spacing w:lineRule="auto" w:line="276" w:before="0" w:after="0"/>
-        <w:rPr/>
-      </w:pPr>
-      <w:r>
-        <w:rPr>
-          <w:rFonts w:ascii="Courier New" w:hAnsi="Courier New"/>
-          <w:b w:val="false"/>
-          <w:bCs w:val="false"/>
-          <w:i w:val="false"/>
-          <w:sz w:val="18"/>
-          <w:u w:val="none"/>
-          <w:lang w:val="en"/>
-        </w:rPr>
-        <w:t>category Monad&lt;m&gt; =</w:t>
-      </w:r>
-    </w:p>
-    <w:p>
-      <w:pPr>
-        <w:pStyle w:val="Normal"/>
-        <w:spacing w:lineRule="auto" w:line="276" w:before="0" w:after="0"/>
-        <w:rPr/>
-      </w:pPr>
-      <w:r>
-        <w:rPr>
-          <w:rFonts w:ascii="Courier New" w:hAnsi="Courier New"/>
-          <w:b w:val="false"/>
-          <w:bCs w:val="false"/>
+          <w:i w:val="false"/>
+          <w:sz w:val="18"/>
+          <w:u w:val="none"/>
+          <w:lang w:val="en"/>
+        </w:rPr>
+        <w:t>| extract = fun f a -&gt; f a</w:t>
+      </w:r>
+    </w:p>
+    <w:p>
+      <w:pPr>
+        <w:pStyle w:val="Normal"/>
+        <w:spacing w:lineRule="auto" w:line="276" w:before="0" w:after="0"/>
+        <w:rPr/>
+      </w:pPr>
+      <w:r>
+        <w:rPr>
+          <w:rFonts w:ascii="Courier New" w:hAnsi="Courier New"/>
+          <w:b w:val="false"/>
           <w:i w:val="false"/>
           <w:sz w:val="18"/>
           <w:u w:val="none"/>
@@ -5629,26 +6299,24 @@
         <w:rPr>
           <w:rFonts w:ascii="Courier New" w:hAnsi="Courier New"/>
           <w:b w:val="false"/>
-          <w:bCs w:val="false"/>
-          <w:i w:val="false"/>
-          <w:sz w:val="18"/>
-          <w:u w:val="none"/>
-          <w:lang w:val="en"/>
-        </w:rPr>
-        <w:t>| bind&lt;a, b&gt; : m&lt;a&gt; -&gt; (a -&gt; m&lt;b&gt;) -&gt; m&lt;b&gt;</w:t>
-      </w:r>
-    </w:p>
-    <w:p>
-      <w:pPr>
-        <w:pStyle w:val="Normal"/>
-        <w:spacing w:lineRule="auto" w:line="276" w:before="0" w:after="0"/>
-        <w:rPr/>
-      </w:pPr>
-      <w:r>
-        <w:rPr>
-          <w:rFonts w:ascii="Courier New" w:hAnsi="Courier New"/>
-          <w:b w:val="false"/>
-          <w:bCs w:val="false"/>
+          <w:i w:val="false"/>
+          <w:sz w:val="18"/>
+          <w:u w:val="none"/>
+          <w:lang w:val="en"/>
+        </w:rPr>
+        <w:t>| duplicate = fun f -&gt; f f</w:t>
+      </w:r>
+    </w:p>
+    <w:p>
+      <w:pPr>
+        <w:pStyle w:val="Normal"/>
+        <w:spacing w:lineRule="auto" w:line="276" w:before="0" w:after="0"/>
+        <w:rPr/>
+      </w:pPr>
+      <w:r>
+        <w:rPr>
+          <w:rFonts w:ascii="Courier New" w:hAnsi="Courier New"/>
+          <w:b w:val="false"/>
           <w:i w:val="false"/>
           <w:sz w:val="18"/>
           <w:u w:val="none"/>
@@ -5660,117 +6328,115 @@
         <w:rPr>
           <w:rFonts w:ascii="Courier New" w:hAnsi="Courier New"/>
           <w:b w:val="false"/>
-          <w:bCs w:val="false"/>
-          <w:i w:val="false"/>
-          <w:sz w:val="18"/>
-          <w:u w:val="none"/>
-          <w:lang w:val="en"/>
-        </w:rPr>
-        <w:t>| return&lt;a&gt; : a</w:t>
-      </w:r>
-    </w:p>
-    <w:p>
-      <w:pPr>
-        <w:pStyle w:val="Normal"/>
-        <w:spacing w:lineRule="auto" w:line="276" w:before="0" w:after="0"/>
-        <w:rPr>
-          <w:rFonts w:ascii="Courier New" w:hAnsi="Courier New"/>
-          <w:b w:val="false"/>
-          <w:b w:val="false"/>
-          <w:bCs w:val="false"/>
-          <w:i w:val="false"/>
-          <w:i w:val="false"/>
-          <w:sz w:val="18"/>
-          <w:u w:val="none"/>
-          <w:lang w:val="en"/>
-        </w:rPr>
-      </w:pPr>
-      <w:r>
-        <w:rPr/>
-      </w:r>
-    </w:p>
-    <w:p>
-      <w:pPr>
-        <w:pStyle w:val="Normal"/>
-        <w:spacing w:lineRule="auto" w:line="276" w:before="0" w:after="0"/>
-        <w:rPr/>
-      </w:pPr>
-      <w:r>
-        <w:rPr>
-          <w:rFonts w:ascii="Courier New" w:hAnsi="Courier New"/>
-          <w:b w:val="false"/>
-          <w:bCs w:val="false"/>
-          <w:i w:val="false"/>
-          <w:sz w:val="18"/>
-          <w:u w:val="none"/>
-          <w:lang w:val="en"/>
-        </w:rPr>
-        <w:t>category MonadPlus&lt;m; Monoid&lt;m&gt;; Monad&lt;m&gt;&gt;</w:t>
-      </w:r>
-    </w:p>
-    <w:p>
-      <w:pPr>
-        <w:pStyle w:val="Normal"/>
-        <w:spacing w:lineRule="auto" w:line="276" w:before="0" w:after="0"/>
-        <w:rPr>
-          <w:rFonts w:ascii="Courier New" w:hAnsi="Courier New"/>
-          <w:b w:val="false"/>
-          <w:b w:val="false"/>
-          <w:bCs w:val="false"/>
-          <w:i w:val="false"/>
-          <w:i w:val="false"/>
-          <w:sz w:val="18"/>
-          <w:u w:val="none"/>
-          <w:lang w:val="en"/>
-        </w:rPr>
-      </w:pPr>
-      <w:r>
-        <w:rPr/>
-      </w:r>
-    </w:p>
-    <w:p>
-      <w:pPr>
-        <w:pStyle w:val="Normal"/>
-        <w:spacing w:lineRule="auto" w:line="276" w:before="0" w:after="0"/>
-        <w:rPr/>
-      </w:pPr>
-      <w:r>
-        <w:rPr>
-          <w:rFonts w:ascii="Courier New" w:hAnsi="Courier New"/>
-          <w:b w:val="false"/>
-          <w:bCs w:val="false"/>
-          <w:i w:val="false"/>
-          <w:sz w:val="18"/>
-          <w:u w:val="none"/>
-          <w:lang w:val="en"/>
-        </w:rPr>
-        <w:t xml:space="preserve">category Functor&lt;f&gt; </w:t>
-      </w:r>
-      <w:r>
-        <w:rPr>
-          <w:rFonts w:ascii="Courier New" w:hAnsi="Courier New"/>
-          <w:b w:val="false"/>
-          <w:bCs w:val="false"/>
-          <w:i w:val="false"/>
-          <w:sz w:val="18"/>
-          <w:u w:val="none"/>
-          <w:lang w:val="en"/>
-        </w:rPr>
-        <w:t>=</w:t>
-      </w:r>
-    </w:p>
-    <w:p>
-      <w:pPr>
-        <w:pStyle w:val="Normal"/>
-        <w:spacing w:lineRule="auto" w:line="276" w:before="0" w:after="0"/>
-        <w:rPr/>
-      </w:pPr>
-      <w:r>
-        <w:rPr>
-          <w:rFonts w:ascii="Courier New" w:hAnsi="Courier New"/>
-          <w:b w:val="false"/>
-          <w:bCs w:val="false"/>
-          <w:i w:val="false"/>
+          <w:i w:val="false"/>
+          <w:sz w:val="18"/>
+          <w:u w:val="none"/>
+          <w:lang w:val="en"/>
+        </w:rPr>
+        <w:t>| extend = fun f -&gt; map f . duplicate</w:t>
+      </w:r>
+    </w:p>
+    <w:p>
+      <w:pPr>
+        <w:pStyle w:val="Normal"/>
+        <w:spacing w:lineRule="auto" w:line="276" w:before="0" w:after="0"/>
+        <w:rPr>
+          <w:rFonts w:ascii="Courier New" w:hAnsi="Courier New"/>
+          <w:b w:val="false"/>
+          <w:b w:val="false"/>
+          <w:i w:val="false"/>
+          <w:i w:val="false"/>
+          <w:color w:val="000000"/>
+          <w:sz w:val="18"/>
+          <w:u w:val="none"/>
+          <w:lang w:val="en"/>
+        </w:rPr>
+      </w:pPr>
+      <w:r>
+        <w:rPr>
+          <w:rFonts w:ascii="Courier New" w:hAnsi="Courier New"/>
+          <w:b w:val="false"/>
+          <w:i w:val="false"/>
+          <w:color w:val="000000"/>
+          <w:sz w:val="18"/>
+          <w:u w:val="none"/>
+          <w:lang w:val="en"/>
+        </w:rPr>
+      </w:r>
+      <w:r>
+        <w:br w:type="page"/>
+      </w:r>
+    </w:p>
+    <w:p>
+      <w:pPr>
+        <w:pStyle w:val="Normal"/>
+        <w:spacing w:lineRule="auto" w:line="276" w:before="0" w:after="0"/>
+        <w:rPr/>
+      </w:pPr>
+      <w:r>
+        <w:rPr>
+          <w:rFonts w:ascii="Courier New" w:hAnsi="Courier New"/>
+          <w:b w:val="false"/>
+          <w:i w:val="false"/>
+          <w:color w:val="000000"/>
+          <w:sz w:val="18"/>
+          <w:u w:val="single"/>
+          <w:lang w:val="en"/>
+        </w:rPr>
+        <w:t>Semantic Design for MetaFunctions (a replacement for micro-services – unrelated to Nu)</w:t>
+      </w:r>
+    </w:p>
+    <w:p>
+      <w:pPr>
+        <w:pStyle w:val="Normal"/>
+        <w:spacing w:lineRule="auto" w:line="276" w:before="0" w:after="0"/>
+        <w:rPr>
+          <w:rFonts w:ascii="Courier New" w:hAnsi="Courier New"/>
+          <w:b w:val="false"/>
+          <w:b w:val="false"/>
+          <w:i w:val="false"/>
+          <w:i w:val="false"/>
+          <w:color w:val="000000"/>
+          <w:sz w:val="18"/>
+          <w:u w:val="none"/>
+          <w:lang w:val="en"/>
+        </w:rPr>
+      </w:pPr>
+      <w:r>
+        <w:rPr/>
+      </w:r>
+    </w:p>
+    <w:p>
+      <w:pPr>
+        <w:pStyle w:val="Normal"/>
+        <w:spacing w:lineRule="auto" w:line="276" w:before="0" w:after="0"/>
+        <w:rPr/>
+      </w:pPr>
+      <w:r>
+        <w:rPr>
+          <w:rFonts w:ascii="Courier New" w:hAnsi="Courier New"/>
+          <w:b w:val="false"/>
+          <w:i w:val="false"/>
+          <w:color w:val="000000"/>
+          <w:sz w:val="18"/>
+          <w:u w:val="none"/>
+          <w:lang w:val="en"/>
+        </w:rPr>
+        <w:t>Symbol =</w:t>
+      </w:r>
+    </w:p>
+    <w:p>
+      <w:pPr>
+        <w:pStyle w:val="Normal"/>
+        <w:spacing w:lineRule="auto" w:line="276" w:before="0" w:after="0"/>
+        <w:rPr/>
+      </w:pPr>
+      <w:r>
+        <w:rPr>
+          <w:rFonts w:ascii="Courier New" w:hAnsi="Courier New"/>
+          <w:b w:val="false"/>
+          <w:i w:val="false"/>
+          <w:color w:val="000000"/>
           <w:sz w:val="18"/>
           <w:u w:val="none"/>
           <w:lang w:val="en"/>
@@ -5781,20 +6447,252 @@
         <w:rPr>
           <w:rFonts w:ascii="Courier New" w:hAnsi="Courier New"/>
           <w:b w:val="false"/>
-          <w:bCs w:val="false"/>
-          <w:i w:val="false"/>
-          <w:sz w:val="18"/>
-          <w:u w:val="none"/>
-          <w:lang w:val="en"/>
-        </w:rPr>
-        <w:t>| map</w:t>
-      </w:r>
-      <w:r>
-        <w:rPr>
-          <w:rFonts w:ascii="Courier New" w:hAnsi="Courier New"/>
-          <w:b w:val="false"/>
-          <w:bCs w:val="false"/>
-          <w:i w:val="false"/>
+          <w:i w:val="false"/>
+          <w:color w:val="000000"/>
+          <w:sz w:val="18"/>
+          <w:u w:val="none"/>
+          <w:lang w:val="en"/>
+        </w:rPr>
+        <w:t>| Atom of String</w:t>
+      </w:r>
+    </w:p>
+    <w:p>
+      <w:pPr>
+        <w:pStyle w:val="Normal"/>
+        <w:spacing w:lineRule="auto" w:line="276" w:before="0" w:after="0"/>
+        <w:rPr/>
+      </w:pPr>
+      <w:r>
+        <w:rPr>
+          <w:rFonts w:ascii="Courier New" w:hAnsi="Courier New"/>
+          <w:b w:val="false"/>
+          <w:i w:val="false"/>
+          <w:color w:val="000000"/>
+          <w:sz w:val="18"/>
+          <w:u w:val="none"/>
+          <w:lang w:val="en"/>
+        </w:rPr>
+        <w:t xml:space="preserve">  </w:t>
+      </w:r>
+      <w:r>
+        <w:rPr>
+          <w:rFonts w:ascii="Courier New" w:hAnsi="Courier New"/>
+          <w:b w:val="false"/>
+          <w:i w:val="false"/>
+          <w:color w:val="000000"/>
+          <w:sz w:val="18"/>
+          <w:u w:val="none"/>
+          <w:lang w:val="en"/>
+        </w:rPr>
+        <w:t>| Number of String</w:t>
+      </w:r>
+    </w:p>
+    <w:p>
+      <w:pPr>
+        <w:pStyle w:val="Normal"/>
+        <w:spacing w:lineRule="auto" w:line="276" w:before="0" w:after="0"/>
+        <w:rPr/>
+      </w:pPr>
+      <w:r>
+        <w:rPr>
+          <w:rFonts w:ascii="Courier New" w:hAnsi="Courier New"/>
+          <w:b w:val="false"/>
+          <w:i w:val="false"/>
+          <w:color w:val="000000"/>
+          <w:sz w:val="18"/>
+          <w:u w:val="none"/>
+          <w:lang w:val="en"/>
+        </w:rPr>
+        <w:t xml:space="preserve">  </w:t>
+      </w:r>
+      <w:r>
+        <w:rPr>
+          <w:rFonts w:ascii="Courier New" w:hAnsi="Courier New"/>
+          <w:b w:val="false"/>
+          <w:i w:val="false"/>
+          <w:color w:val="000000"/>
+          <w:sz w:val="18"/>
+          <w:u w:val="none"/>
+          <w:lang w:val="en"/>
+        </w:rPr>
+        <w:t>| String of String</w:t>
+      </w:r>
+    </w:p>
+    <w:p>
+      <w:pPr>
+        <w:pStyle w:val="Normal"/>
+        <w:spacing w:lineRule="auto" w:line="276" w:before="0" w:after="0"/>
+        <w:rPr/>
+      </w:pPr>
+      <w:r>
+        <w:rPr>
+          <w:rFonts w:ascii="Courier New" w:hAnsi="Courier New"/>
+          <w:b w:val="false"/>
+          <w:i w:val="false"/>
+          <w:color w:val="000000"/>
+          <w:sz w:val="18"/>
+          <w:u w:val="none"/>
+          <w:lang w:val="en"/>
+        </w:rPr>
+        <w:t xml:space="preserve">  </w:t>
+      </w:r>
+      <w:r>
+        <w:rPr>
+          <w:rFonts w:ascii="Courier New" w:hAnsi="Courier New"/>
+          <w:b w:val="false"/>
+          <w:i w:val="false"/>
+          <w:color w:val="000000"/>
+          <w:sz w:val="18"/>
+          <w:u w:val="none"/>
+          <w:lang w:val="en"/>
+        </w:rPr>
+        <w:t>| Quote of Symbol</w:t>
+      </w:r>
+    </w:p>
+    <w:p>
+      <w:pPr>
+        <w:pStyle w:val="Normal"/>
+        <w:spacing w:lineRule="auto" w:line="276" w:before="0" w:after="0"/>
+        <w:rPr/>
+      </w:pPr>
+      <w:r>
+        <w:rPr>
+          <w:rFonts w:ascii="Courier New" w:hAnsi="Courier New"/>
+          <w:b w:val="false"/>
+          <w:i w:val="false"/>
+          <w:color w:val="000000"/>
+          <w:sz w:val="18"/>
+          <w:u w:val="none"/>
+          <w:lang w:val="en"/>
+        </w:rPr>
+        <w:t xml:space="preserve">  </w:t>
+      </w:r>
+      <w:r>
+        <w:rPr>
+          <w:rFonts w:ascii="Courier New" w:hAnsi="Courier New"/>
+          <w:b w:val="false"/>
+          <w:i w:val="false"/>
+          <w:color w:val="000000"/>
+          <w:sz w:val="18"/>
+          <w:u w:val="none"/>
+          <w:lang w:val="en"/>
+        </w:rPr>
+        <w:t>| Symbols of List&lt;Symbol&gt;</w:t>
+      </w:r>
+    </w:p>
+    <w:p>
+      <w:pPr>
+        <w:pStyle w:val="Normal"/>
+        <w:spacing w:lineRule="auto" w:line="276" w:before="0" w:after="0"/>
+        <w:rPr/>
+      </w:pPr>
+      <w:r>
+        <w:rPr>
+          <w:rFonts w:ascii="Courier New" w:hAnsi="Courier New"/>
+          <w:b w:val="false"/>
+          <w:i w:val="false"/>
+          <w:color w:val="000000"/>
+          <w:sz w:val="18"/>
+          <w:u w:val="none"/>
+          <w:lang w:val="en"/>
+        </w:rPr>
+        <w:t>symbolToString (symbol : Symbol) : String = Axiom "Convert a symbol to string."</w:t>
+      </w:r>
+    </w:p>
+    <w:p>
+      <w:pPr>
+        <w:pStyle w:val="Normal"/>
+        <w:spacing w:lineRule="auto" w:line="276" w:before="0" w:after="0"/>
+        <w:rPr/>
+      </w:pPr>
+      <w:r>
+        <w:rPr>
+          <w:rFonts w:ascii="Courier New" w:hAnsi="Courier New"/>
+          <w:b w:val="false"/>
+          <w:i w:val="false"/>
+          <w:color w:val="000000"/>
+          <w:sz w:val="18"/>
+          <w:u w:val="none"/>
+          <w:lang w:val="en"/>
+        </w:rPr>
+        <w:t>symbolFromString</w:t>
+      </w:r>
+      <w:r>
+        <w:rPr>
+          <w:rFonts w:ascii="Courier New" w:hAnsi="Courier New"/>
+          <w:b w:val="false"/>
+          <w:i w:val="false"/>
+          <w:color w:val="000000"/>
+          <w:sz w:val="18"/>
+          <w:u w:val="none"/>
+          <w:lang w:val="en"/>
+        </w:rPr>
+        <w:t xml:space="preserve"> (str : String) : Symbol = Axiom "Convert a string to a symbol."</w:t>
+      </w:r>
+    </w:p>
+    <w:p>
+      <w:pPr>
+        <w:pStyle w:val="Normal"/>
+        <w:spacing w:lineRule="auto" w:line="276" w:before="0" w:after="0"/>
+        <w:rPr>
+          <w:rFonts w:ascii="Courier New" w:hAnsi="Courier New"/>
+          <w:b w:val="false"/>
+          <w:b w:val="false"/>
+          <w:i w:val="false"/>
+          <w:i w:val="false"/>
+          <w:color w:val="000000"/>
+          <w:sz w:val="18"/>
+          <w:u w:val="none"/>
+          <w:lang w:val="en"/>
+        </w:rPr>
+      </w:pPr>
+      <w:r>
+        <w:rPr/>
+      </w:r>
+    </w:p>
+    <w:p>
+      <w:pPr>
+        <w:pStyle w:val="Normal"/>
+        <w:spacing w:lineRule="auto" w:line="276" w:before="0" w:after="0"/>
+        <w:rPr/>
+      </w:pPr>
+      <w:r>
+        <w:rPr>
+          <w:rFonts w:ascii="Courier New" w:hAnsi="Courier New"/>
+          <w:b w:val="false"/>
+          <w:i w:val="false"/>
+          <w:color w:val="000000"/>
+          <w:sz w:val="18"/>
+          <w:u w:val="none"/>
+          <w:lang w:val="en"/>
+        </w:rPr>
+        <w:t>Vsync&lt;a&gt; = Axiom "The potentially asynchronous monad such as the one defined by Prime."</w:t>
+      </w:r>
+    </w:p>
+    <w:p>
+      <w:pPr>
+        <w:pStyle w:val="Normal"/>
+        <w:spacing w:lineRule="auto" w:line="276" w:before="0" w:after="0"/>
+        <w:rPr/>
+      </w:pPr>
+      <w:r>
+        <w:rPr>
+          <w:rFonts w:ascii="Courier New" w:hAnsi="Courier New"/>
+          <w:b w:val="false"/>
+          <w:i w:val="false"/>
+          <w:color w:val="000000"/>
+          <w:sz w:val="18"/>
+          <w:u w:val="none"/>
+          <w:lang w:val="en"/>
+        </w:rPr>
+        <w:t>vsyncBind</w:t>
+      </w:r>
+      <w:r>
+        <w:rPr>
+          <w:rFonts w:ascii="Courier New" w:hAnsi="Courier New"/>
+          <w:b w:val="false"/>
+          <w:i w:val="false"/>
+          <w:color w:val="000000"/>
           <w:sz w:val="18"/>
           <w:u w:val="none"/>
           <w:lang w:val="en"/>
@@ -5805,194 +6703,89 @@
         <w:rPr>
           <w:rFonts w:ascii="Courier New" w:hAnsi="Courier New"/>
           <w:b w:val="false"/>
-          <w:bCs w:val="false"/>
-          <w:i w:val="false"/>
-          <w:sz w:val="18"/>
-          <w:u w:val="none"/>
-          <w:lang w:val="en"/>
-        </w:rPr>
-        <w:t xml:space="preserve"> : (a -&gt; b) -&gt; f</w:t>
-      </w:r>
-      <w:r>
-        <w:rPr>
-          <w:rFonts w:ascii="Courier New" w:hAnsi="Courier New"/>
-          <w:b w:val="false"/>
-          <w:bCs w:val="false"/>
-          <w:i w:val="false"/>
-          <w:sz w:val="18"/>
-          <w:u w:val="none"/>
-          <w:lang w:val="en"/>
-        </w:rPr>
-        <w:t>&lt;</w:t>
-      </w:r>
-      <w:r>
-        <w:rPr>
-          <w:rFonts w:ascii="Courier New" w:hAnsi="Courier New"/>
-          <w:b w:val="false"/>
-          <w:bCs w:val="false"/>
-          <w:i w:val="false"/>
-          <w:sz w:val="18"/>
-          <w:u w:val="none"/>
-          <w:lang w:val="en"/>
-        </w:rPr>
-        <w:t>a</w:t>
-      </w:r>
-      <w:r>
-        <w:rPr>
-          <w:rFonts w:ascii="Courier New" w:hAnsi="Courier New"/>
-          <w:b w:val="false"/>
-          <w:bCs w:val="false"/>
-          <w:i w:val="false"/>
-          <w:sz w:val="18"/>
-          <w:u w:val="none"/>
-          <w:lang w:val="en"/>
-        </w:rPr>
-        <w:t>&gt;</w:t>
-      </w:r>
-      <w:r>
-        <w:rPr>
-          <w:rFonts w:ascii="Courier New" w:hAnsi="Courier New"/>
-          <w:b w:val="false"/>
-          <w:bCs w:val="false"/>
-          <w:i w:val="false"/>
-          <w:sz w:val="18"/>
-          <w:u w:val="none"/>
-          <w:lang w:val="en"/>
-        </w:rPr>
-        <w:t xml:space="preserve"> -&gt; f</w:t>
-      </w:r>
-      <w:r>
-        <w:rPr>
-          <w:rFonts w:ascii="Courier New" w:hAnsi="Courier New"/>
-          <w:b w:val="false"/>
-          <w:bCs w:val="false"/>
-          <w:i w:val="false"/>
-          <w:sz w:val="18"/>
-          <w:u w:val="none"/>
-          <w:lang w:val="en"/>
-        </w:rPr>
-        <w:t>&lt;</w:t>
-      </w:r>
-      <w:r>
-        <w:rPr>
-          <w:rFonts w:ascii="Courier New" w:hAnsi="Courier New"/>
-          <w:b w:val="false"/>
-          <w:bCs w:val="false"/>
-          <w:i w:val="false"/>
-          <w:sz w:val="18"/>
-          <w:u w:val="none"/>
-          <w:lang w:val="en"/>
-        </w:rPr>
-        <w:t>b</w:t>
-      </w:r>
-      <w:r>
-        <w:rPr>
-          <w:rFonts w:ascii="Courier New" w:hAnsi="Courier New"/>
-          <w:b w:val="false"/>
-          <w:bCs w:val="false"/>
-          <w:i w:val="false"/>
-          <w:sz w:val="18"/>
-          <w:u w:val="none"/>
-          <w:lang w:val="en"/>
-        </w:rPr>
-        <w:t>&gt;</w:t>
-      </w:r>
-    </w:p>
-    <w:p>
-      <w:pPr>
-        <w:pStyle w:val="Normal"/>
-        <w:spacing w:lineRule="auto" w:line="276" w:before="0" w:after="0"/>
-        <w:rPr>
-          <w:rFonts w:ascii="Courier New" w:hAnsi="Courier New"/>
-          <w:b w:val="false"/>
-          <w:b w:val="false"/>
-          <w:i w:val="false"/>
-          <w:i w:val="false"/>
-          <w:sz w:val="18"/>
-          <w:u w:val="none"/>
-          <w:lang w:val="en"/>
-        </w:rPr>
-      </w:pPr>
-      <w:r>
-        <w:rPr>
-          <w:rFonts w:ascii="Courier New" w:hAnsi="Courier New"/>
-          <w:b w:val="false"/>
-          <w:i w:val="false"/>
-          <w:sz w:val="18"/>
-          <w:u w:val="none"/>
-          <w:lang w:val="en"/>
-        </w:rPr>
-      </w:r>
-    </w:p>
-    <w:p>
-      <w:pPr>
-        <w:pStyle w:val="Normal"/>
-        <w:spacing w:lineRule="auto" w:line="276" w:before="0" w:after="0"/>
-        <w:rPr>
-          <w:rFonts w:ascii="Courier New" w:hAnsi="Courier New"/>
-          <w:b w:val="false"/>
-          <w:b w:val="false"/>
-          <w:i w:val="false"/>
-          <w:i w:val="false"/>
-          <w:sz w:val="18"/>
-          <w:u w:val="none"/>
-          <w:lang w:val="en"/>
-        </w:rPr>
-      </w:pPr>
-      <w:r>
-        <w:rPr>
-          <w:rFonts w:ascii="Courier New" w:hAnsi="Courier New"/>
-          <w:b w:val="false"/>
-          <w:i w:val="false"/>
-          <w:sz w:val="18"/>
-          <w:u w:val="none"/>
-          <w:lang w:val="en"/>
-        </w:rPr>
-        <w:t xml:space="preserve">category Comonad&lt;c; </w:t>
-      </w:r>
-      <w:r>
-        <w:rPr>
-          <w:rFonts w:ascii="Courier New" w:hAnsi="Courier New"/>
-          <w:b w:val="false"/>
-          <w:i w:val="false"/>
-          <w:sz w:val="18"/>
-          <w:u w:val="none"/>
-          <w:lang w:val="en"/>
-        </w:rPr>
-        <w:t>Functor&lt;c&gt;</w:t>
-      </w:r>
-      <w:r>
-        <w:rPr>
-          <w:rFonts w:ascii="Courier New" w:hAnsi="Courier New"/>
-          <w:b w:val="false"/>
-          <w:i w:val="false"/>
-          <w:sz w:val="18"/>
-          <w:u w:val="none"/>
-          <w:lang w:val="en"/>
-        </w:rPr>
-        <w:t>&gt; =</w:t>
-      </w:r>
-    </w:p>
-    <w:p>
-      <w:pPr>
-        <w:pStyle w:val="Normal"/>
-        <w:spacing w:lineRule="auto" w:line="276" w:before="0" w:after="0"/>
-        <w:rPr>
-          <w:rFonts w:ascii="Courier New" w:hAnsi="Courier New"/>
-          <w:b w:val="false"/>
-          <w:b w:val="false"/>
-          <w:i w:val="false"/>
-          <w:i w:val="false"/>
-          <w:sz w:val="18"/>
-          <w:u w:val="none"/>
-          <w:lang w:val="en"/>
-        </w:rPr>
-      </w:pPr>
-      <w:r>
-        <w:rPr>
-          <w:rFonts w:ascii="Courier New" w:hAnsi="Courier New"/>
-          <w:b w:val="false"/>
-          <w:i w:val="false"/>
+          <w:i w:val="false"/>
+          <w:color w:val="000000"/>
+          <w:sz w:val="18"/>
+          <w:u w:val="none"/>
+          <w:lang w:val="en"/>
+        </w:rPr>
+        <w:t xml:space="preserve"> (vsync : Vsync&lt;a&gt;) (f : a -&gt; Vsync&lt;b&gt;) : Vsync&lt;b&gt; = Axiom "</w:t>
+      </w:r>
+      <w:r>
+        <w:rPr>
+          <w:rFonts w:ascii="Courier New" w:hAnsi="Courier New"/>
+          <w:b w:val="false"/>
+          <w:i w:val="false"/>
+          <w:color w:val="000000"/>
+          <w:sz w:val="18"/>
+          <w:u w:val="none"/>
+          <w:lang w:val="en"/>
+        </w:rPr>
+        <w:t>Create a potentially asynchronous operation."</w:t>
+      </w:r>
+    </w:p>
+    <w:p>
+      <w:pPr>
+        <w:pStyle w:val="Normal"/>
+        <w:spacing w:lineRule="auto" w:line="276" w:before="0" w:after="0"/>
+        <w:rPr/>
+      </w:pPr>
+      <w:r>
+        <w:rPr>
+          <w:rFonts w:ascii="Courier New" w:hAnsi="Courier New"/>
+          <w:b w:val="false"/>
+          <w:i w:val="false"/>
+          <w:color w:val="000000"/>
+          <w:sz w:val="18"/>
+          <w:u w:val="none"/>
+          <w:lang w:val="en"/>
+        </w:rPr>
+        <w:t>v</w:t>
+      </w:r>
+      <w:r>
+        <w:rPr>
+          <w:rFonts w:ascii="Courier New" w:hAnsi="Courier New"/>
+          <w:b w:val="false"/>
+          <w:i w:val="false"/>
+          <w:color w:val="000000"/>
+          <w:sz w:val="18"/>
+          <w:u w:val="none"/>
+          <w:lang w:val="en"/>
+        </w:rPr>
+        <w:t>syncReturn&lt;a&gt; (a : a) : Vsync&lt;a&gt; = Axiom "Create a potentially asynchronous operation that return the result 'a'."</w:t>
+      </w:r>
+    </w:p>
+    <w:p>
+      <w:pPr>
+        <w:pStyle w:val="Normal"/>
+        <w:spacing w:lineRule="auto" w:line="276" w:before="0" w:after="0"/>
+        <w:rPr/>
+      </w:pPr>
+      <w:r>
+        <w:rPr>
+          <w:rFonts w:ascii="Courier New" w:hAnsi="Courier New"/>
+          <w:b w:val="false"/>
+          <w:i w:val="false"/>
+          <w:color w:val="000000"/>
+          <w:sz w:val="18"/>
+          <w:u w:val="none"/>
+          <w:lang w:val="en"/>
+        </w:rPr>
+        <w:t>witness Monad =</w:t>
+      </w:r>
+    </w:p>
+    <w:p>
+      <w:pPr>
+        <w:pStyle w:val="Normal"/>
+        <w:spacing w:lineRule="auto" w:line="276" w:before="0" w:after="0"/>
+        <w:rPr/>
+      </w:pPr>
+      <w:r>
+        <w:rPr>
+          <w:rFonts w:ascii="Courier New" w:hAnsi="Courier New"/>
+          <w:b w:val="false"/>
+          <w:i w:val="false"/>
+          <w:color w:val="000000"/>
           <w:sz w:val="18"/>
           <w:u w:val="none"/>
           <w:lang w:val="en"/>
@@ -6004,6 +6797,340 @@
           <w:rFonts w:ascii="Courier New" w:hAnsi="Courier New"/>
           <w:b w:val="false"/>
           <w:i w:val="false"/>
+          <w:color w:val="000000"/>
+          <w:sz w:val="18"/>
+          <w:u w:val="none"/>
+          <w:lang w:val="en"/>
+        </w:rPr>
+        <w:t xml:space="preserve">| bind </w:t>
+      </w:r>
+      <w:r>
+        <w:rPr>
+          <w:rFonts w:ascii="Courier New" w:hAnsi="Courier New"/>
+          <w:b w:val="false"/>
+          <w:i w:val="false"/>
+          <w:color w:val="000000"/>
+          <w:sz w:val="18"/>
+          <w:u w:val="none"/>
+          <w:lang w:val="en"/>
+        </w:rPr>
+        <w:t>= vsyncBind</w:t>
+      </w:r>
+    </w:p>
+    <w:p>
+      <w:pPr>
+        <w:pStyle w:val="Normal"/>
+        <w:spacing w:lineRule="auto" w:line="276" w:before="0" w:after="0"/>
+        <w:rPr/>
+      </w:pPr>
+      <w:r>
+        <w:rPr>
+          <w:rFonts w:ascii="Courier New" w:hAnsi="Courier New"/>
+          <w:b w:val="false"/>
+          <w:i w:val="false"/>
+          <w:color w:val="000000"/>
+          <w:sz w:val="18"/>
+          <w:u w:val="none"/>
+          <w:lang w:val="en"/>
+        </w:rPr>
+        <w:t xml:space="preserve">  </w:t>
+      </w:r>
+      <w:r>
+        <w:rPr>
+          <w:rFonts w:ascii="Courier New" w:hAnsi="Courier New"/>
+          <w:b w:val="false"/>
+          <w:i w:val="false"/>
+          <w:color w:val="000000"/>
+          <w:sz w:val="18"/>
+          <w:u w:val="none"/>
+          <w:lang w:val="en"/>
+        </w:rPr>
+        <w:t>| return = vsyncReturn</w:t>
+      </w:r>
+    </w:p>
+    <w:p>
+      <w:pPr>
+        <w:pStyle w:val="Normal"/>
+        <w:spacing w:lineRule="auto" w:line="276" w:before="0" w:after="0"/>
+        <w:rPr>
+          <w:rFonts w:ascii="Courier New" w:hAnsi="Courier New"/>
+          <w:b w:val="false"/>
+          <w:b w:val="false"/>
+          <w:i w:val="false"/>
+          <w:i w:val="false"/>
+          <w:color w:val="000000"/>
+          <w:sz w:val="18"/>
+          <w:u w:val="none"/>
+          <w:lang w:val="en"/>
+        </w:rPr>
+      </w:pPr>
+      <w:r>
+        <w:rPr>
+          <w:rFonts w:ascii="Courier New" w:hAnsi="Courier New"/>
+          <w:b w:val="false"/>
+          <w:i w:val="false"/>
+          <w:color w:val="000000"/>
+          <w:sz w:val="18"/>
+          <w:u w:val="none"/>
+          <w:lang w:val="en"/>
+        </w:rPr>
+      </w:r>
+    </w:p>
+    <w:p>
+      <w:pPr>
+        <w:pStyle w:val="Normal"/>
+        <w:spacing w:lineRule="auto" w:line="276" w:before="0" w:after="0"/>
+        <w:rPr/>
+      </w:pPr>
+      <w:r>
+        <w:rPr>
+          <w:rFonts w:ascii="Courier New" w:hAnsi="Courier New"/>
+          <w:b w:val="false"/>
+          <w:i w:val="false"/>
+          <w:color w:val="000000"/>
+          <w:sz w:val="18"/>
+          <w:u w:val="none"/>
+          <w:lang w:val="en"/>
+        </w:rPr>
+        <w:t>IPAddress = String</w:t>
+      </w:r>
+    </w:p>
+    <w:p>
+      <w:pPr>
+        <w:pStyle w:val="Normal"/>
+        <w:spacing w:lineRule="auto" w:line="276" w:before="0" w:after="0"/>
+        <w:rPr/>
+      </w:pPr>
+      <w:r>
+        <w:rPr>
+          <w:rFonts w:ascii="Courier New" w:hAnsi="Courier New"/>
+          <w:b w:val="false"/>
+          <w:i w:val="false"/>
+          <w:color w:val="000000"/>
+          <w:sz w:val="18"/>
+          <w:u w:val="none"/>
+          <w:lang w:val="en"/>
+        </w:rPr>
+        <w:t>Network</w:t>
+      </w:r>
+      <w:r>
+        <w:rPr>
+          <w:rFonts w:ascii="Courier New" w:hAnsi="Courier New"/>
+          <w:b w:val="false"/>
+          <w:i w:val="false"/>
+          <w:color w:val="000000"/>
+          <w:sz w:val="18"/>
+          <w:u w:val="none"/>
+          <w:lang w:val="en"/>
+        </w:rPr>
+        <w:t>Port = Whole</w:t>
+      </w:r>
+    </w:p>
+    <w:p>
+      <w:pPr>
+        <w:pStyle w:val="Normal"/>
+        <w:spacing w:lineRule="auto" w:line="276" w:before="0" w:after="0"/>
+        <w:rPr/>
+      </w:pPr>
+      <w:r>
+        <w:rPr>
+          <w:rFonts w:ascii="Courier New" w:hAnsi="Courier New"/>
+          <w:b w:val="false"/>
+          <w:i w:val="false"/>
+          <w:color w:val="000000"/>
+          <w:sz w:val="18"/>
+          <w:u w:val="none"/>
+          <w:lang w:val="en"/>
+        </w:rPr>
+        <w:t xml:space="preserve">Endpoint = (IPAddress, </w:t>
+      </w:r>
+      <w:r>
+        <w:rPr>
+          <w:rFonts w:ascii="Courier New" w:hAnsi="Courier New"/>
+          <w:b w:val="false"/>
+          <w:i w:val="false"/>
+          <w:color w:val="000000"/>
+          <w:sz w:val="18"/>
+          <w:u w:val="none"/>
+          <w:lang w:val="en"/>
+        </w:rPr>
+        <w:t>Network</w:t>
+      </w:r>
+      <w:r>
+        <w:rPr>
+          <w:rFonts w:ascii="Courier New" w:hAnsi="Courier New"/>
+          <w:b w:val="false"/>
+          <w:i w:val="false"/>
+          <w:color w:val="000000"/>
+          <w:sz w:val="18"/>
+          <w:u w:val="none"/>
+          <w:lang w:val="en"/>
+        </w:rPr>
+        <w:t>Port)</w:t>
+      </w:r>
+    </w:p>
+    <w:p>
+      <w:pPr>
+        <w:pStyle w:val="Normal"/>
+        <w:spacing w:lineRule="auto" w:line="276" w:before="0" w:after="0"/>
+        <w:rPr/>
+      </w:pPr>
+      <w:r>
+        <w:rPr>
+          <w:rFonts w:ascii="Courier New" w:hAnsi="Courier New"/>
+          <w:b w:val="false"/>
+          <w:i w:val="false"/>
+          <w:color w:val="000000"/>
+          <w:sz w:val="18"/>
+          <w:u w:val="none"/>
+          <w:lang w:val="en"/>
+        </w:rPr>
+        <w:t xml:space="preserve">Intent = String // the intended meaning of a MetaFunction (indexes </w:t>
+      </w:r>
+      <w:r>
+        <w:rPr>
+          <w:rFonts w:ascii="Courier New" w:hAnsi="Courier New"/>
+          <w:b w:val="false"/>
+          <w:i w:val="false"/>
+          <w:color w:val="000000"/>
+          <w:sz w:val="18"/>
+          <w:u w:val="none"/>
+          <w:lang w:val="en"/>
+        </w:rPr>
+        <w:t>a MetaFunction</w:t>
+      </w:r>
+      <w:r>
+        <w:rPr>
+          <w:rFonts w:ascii="Courier New" w:hAnsi="Courier New"/>
+          <w:b w:val="false"/>
+          <w:i w:val="false"/>
+          <w:color w:val="000000"/>
+          <w:sz w:val="18"/>
+          <w:u w:val="none"/>
+          <w:lang w:val="en"/>
+        </w:rPr>
+        <w:t xml:space="preserve"> from a </w:t>
+      </w:r>
+      <w:r>
+        <w:rPr>
+          <w:rFonts w:ascii="Courier New" w:hAnsi="Courier New"/>
+          <w:b w:val="false"/>
+          <w:i w:val="false"/>
+          <w:color w:val="000000"/>
+          <w:sz w:val="18"/>
+          <w:u w:val="none"/>
+          <w:lang w:val="en"/>
+        </w:rPr>
+        <w:t>P</w:t>
+      </w:r>
+      <w:r>
+        <w:rPr>
+          <w:rFonts w:ascii="Courier New" w:hAnsi="Courier New"/>
+          <w:b w:val="false"/>
+          <w:i w:val="false"/>
+          <w:color w:val="000000"/>
+          <w:sz w:val="18"/>
+          <w:u w:val="none"/>
+          <w:lang w:val="en"/>
+        </w:rPr>
+        <w:t xml:space="preserve">rovider – </w:t>
+      </w:r>
+      <w:r>
+        <w:rPr>
+          <w:rFonts w:ascii="Courier New" w:hAnsi="Courier New"/>
+          <w:b w:val="false"/>
+          <w:i w:val="false"/>
+          <w:color w:val="000000"/>
+          <w:sz w:val="18"/>
+          <w:u w:val="none"/>
+          <w:lang w:val="en"/>
+        </w:rPr>
+        <w:t>see below</w:t>
+      </w:r>
+      <w:r>
+        <w:rPr>
+          <w:rFonts w:ascii="Courier New" w:hAnsi="Courier New"/>
+          <w:b w:val="false"/>
+          <w:i w:val="false"/>
+          <w:color w:val="000000"/>
+          <w:sz w:val="18"/>
+          <w:u w:val="none"/>
+          <w:lang w:val="en"/>
+        </w:rPr>
+        <w:t>)</w:t>
+      </w:r>
+    </w:p>
+    <w:p>
+      <w:pPr>
+        <w:pStyle w:val="Normal"/>
+        <w:spacing w:lineRule="auto" w:line="276" w:before="0" w:after="0"/>
+        <w:rPr>
+          <w:rFonts w:ascii="Courier New" w:hAnsi="Courier New"/>
+          <w:b w:val="false"/>
+          <w:b w:val="false"/>
+          <w:i w:val="false"/>
+          <w:i w:val="false"/>
+          <w:color w:val="000000"/>
+          <w:sz w:val="18"/>
+          <w:u w:val="none"/>
+          <w:lang w:val="en"/>
+        </w:rPr>
+      </w:pPr>
+      <w:r>
+        <w:rPr>
+          <w:rFonts w:ascii="Courier New" w:hAnsi="Courier New"/>
+          <w:b w:val="false"/>
+          <w:i w:val="false"/>
+          <w:color w:val="000000"/>
+          <w:sz w:val="18"/>
+          <w:u w:val="none"/>
+          <w:lang w:val="en"/>
+        </w:rPr>
+      </w:r>
+    </w:p>
+    <w:p>
+      <w:pPr>
+        <w:pStyle w:val="Normal"/>
+        <w:spacing w:lineRule="auto" w:line="276" w:before="0" w:after="0"/>
+        <w:rPr/>
+      </w:pPr>
+      <w:r>
+        <w:rPr>
+          <w:rFonts w:ascii="Courier New" w:hAnsi="Courier New"/>
+          <w:b w:val="false"/>
+          <w:i w:val="false"/>
+          <w:color w:val="000000"/>
+          <w:sz w:val="18"/>
+          <w:u w:val="none"/>
+          <w:lang w:val="en"/>
+        </w:rPr>
+        <w:t>Container = Intent -&gt; Symbol -&gt; Vsync&lt;Symbol&gt;</w:t>
+      </w:r>
+    </w:p>
+    <w:p>
+      <w:pPr>
+        <w:pStyle w:val="Normal"/>
+        <w:spacing w:lineRule="auto" w:line="276" w:before="0" w:after="0"/>
+        <w:rPr/>
+      </w:pPr>
+      <w:r>
+        <w:rPr>
+          <w:rFonts w:ascii="Courier New" w:hAnsi="Courier New"/>
+          <w:b w:val="false"/>
+          <w:i w:val="false"/>
+          <w:color w:val="000000"/>
+          <w:sz w:val="18"/>
+          <w:u w:val="none"/>
+          <w:lang w:val="en"/>
+        </w:rPr>
+        <w:t xml:space="preserve">Provider = </w:t>
+      </w:r>
+      <w:r>
+        <w:rPr>
+          <w:rFonts w:ascii="Courier New" w:hAnsi="Courier New"/>
+          <w:b w:val="false"/>
+          <w:i w:val="false"/>
+          <w:color w:val="000000"/>
           <w:sz w:val="18"/>
           <w:u w:val="none"/>
           <w:lang w:val="en"/>
@@ -6015,1441 +7142,12 @@
           <w:rFonts w:ascii="Courier New" w:hAnsi="Courier New"/>
           <w:b w:val="false"/>
           <w:i w:val="false"/>
-          <w:sz w:val="18"/>
-          <w:u w:val="none"/>
-          <w:lang w:val="en"/>
-        </w:rPr>
-        <w:t>extract&lt;a&gt; : c&lt;a&gt; -&gt; a</w:t>
-      </w:r>
-    </w:p>
-    <w:p>
-      <w:pPr>
-        <w:pStyle w:val="Normal"/>
-        <w:spacing w:lineRule="auto" w:line="276" w:before="0" w:after="0"/>
-        <w:rPr>
-          <w:rFonts w:ascii="Courier New" w:hAnsi="Courier New"/>
-          <w:b w:val="false"/>
-          <w:b w:val="false"/>
-          <w:i w:val="false"/>
-          <w:i w:val="false"/>
-          <w:sz w:val="18"/>
-          <w:u w:val="none"/>
-          <w:lang w:val="en"/>
-        </w:rPr>
-      </w:pPr>
-      <w:r>
-        <w:rPr>
-          <w:rFonts w:ascii="Courier New" w:hAnsi="Courier New"/>
-          <w:b w:val="false"/>
-          <w:i w:val="false"/>
-          <w:sz w:val="18"/>
-          <w:u w:val="none"/>
-          <w:lang w:val="en"/>
-        </w:rPr>
-        <w:t xml:space="preserve">  </w:t>
-      </w:r>
-      <w:r>
-        <w:rPr>
-          <w:rFonts w:ascii="Courier New" w:hAnsi="Courier New"/>
-          <w:b w:val="false"/>
-          <w:i w:val="false"/>
-          <w:sz w:val="18"/>
-          <w:u w:val="none"/>
-          <w:lang w:val="en"/>
-        </w:rPr>
-        <w:t>| duplicate&lt;a, b&gt; : c&lt;a&gt; -&gt; c&lt;c&lt;a&gt;&gt;</w:t>
-      </w:r>
-    </w:p>
-    <w:p>
-      <w:pPr>
-        <w:pStyle w:val="Normal"/>
-        <w:spacing w:lineRule="auto" w:line="276" w:before="0" w:after="0"/>
-        <w:rPr>
-          <w:rFonts w:ascii="Courier New" w:hAnsi="Courier New"/>
-          <w:b w:val="false"/>
-          <w:b w:val="false"/>
-          <w:i w:val="false"/>
-          <w:i w:val="false"/>
-          <w:sz w:val="18"/>
-          <w:u w:val="none"/>
-          <w:lang w:val="en"/>
-        </w:rPr>
-      </w:pPr>
-      <w:r>
-        <w:rPr>
-          <w:rFonts w:ascii="Courier New" w:hAnsi="Courier New"/>
-          <w:b w:val="false"/>
-          <w:i w:val="false"/>
-          <w:sz w:val="18"/>
-          <w:u w:val="none"/>
-          <w:lang w:val="en"/>
-        </w:rPr>
-        <w:t xml:space="preserve">  </w:t>
-      </w:r>
-      <w:r>
-        <w:rPr>
-          <w:rFonts w:ascii="Courier New" w:hAnsi="Courier New"/>
-          <w:b w:val="false"/>
-          <w:i w:val="false"/>
-          <w:sz w:val="18"/>
-          <w:u w:val="none"/>
-          <w:lang w:val="en"/>
-        </w:rPr>
-        <w:t>| extend&lt;a, b&gt; : (c&lt;a&gt; -&gt; b) -&gt; c&lt;a&gt; -&gt; c&lt;b&gt;</w:t>
-      </w:r>
-    </w:p>
-    <w:p>
-      <w:pPr>
-        <w:pStyle w:val="Normal"/>
-        <w:spacing w:lineRule="auto" w:line="276" w:before="0" w:after="0"/>
-        <w:rPr>
-          <w:rFonts w:ascii="Courier New" w:hAnsi="Courier New"/>
-          <w:b w:val="false"/>
-          <w:b w:val="false"/>
-          <w:i w:val="false"/>
-          <w:i w:val="false"/>
-          <w:sz w:val="18"/>
-          <w:u w:val="none"/>
-          <w:lang w:val="en"/>
-        </w:rPr>
-      </w:pPr>
-      <w:r>
-        <w:rPr>
-          <w:rFonts w:ascii="Courier New" w:hAnsi="Courier New"/>
-          <w:b w:val="false"/>
-          <w:i w:val="false"/>
-          <w:sz w:val="18"/>
-          <w:u w:val="none"/>
-          <w:lang w:val="en"/>
-        </w:rPr>
-      </w:r>
-    </w:p>
-    <w:p>
-      <w:pPr>
-        <w:pStyle w:val="Normal"/>
-        <w:spacing w:lineRule="auto" w:line="276" w:before="0" w:after="0"/>
-        <w:rPr/>
-      </w:pPr>
-      <w:r>
-        <w:rPr>
-          <w:rFonts w:ascii="Courier New" w:hAnsi="Courier New"/>
-          <w:b w:val="false"/>
-          <w:bCs w:val="false"/>
-          <w:i w:val="false"/>
-          <w:sz w:val="18"/>
-          <w:u w:val="none"/>
-          <w:lang w:val="en"/>
-        </w:rPr>
-        <w:t>id a = a</w:t>
-      </w:r>
-    </w:p>
-    <w:p>
-      <w:pPr>
-        <w:pStyle w:val="Normal"/>
-        <w:spacing w:lineRule="auto" w:line="276" w:before="0" w:after="0"/>
-        <w:rPr>
-          <w:rFonts w:ascii="Courier New" w:hAnsi="Courier New"/>
-          <w:b w:val="false"/>
-          <w:b w:val="false"/>
-          <w:i w:val="false"/>
-          <w:i w:val="false"/>
-          <w:sz w:val="18"/>
-          <w:u w:val="none"/>
-          <w:lang w:val="en"/>
-        </w:rPr>
-      </w:pPr>
-      <w:r>
-        <w:rPr>
-          <w:rFonts w:ascii="Courier New" w:hAnsi="Courier New"/>
-          <w:b w:val="false"/>
-          <w:i w:val="false"/>
-          <w:sz w:val="18"/>
-          <w:u w:val="none"/>
-          <w:lang w:val="en"/>
-        </w:rPr>
-      </w:r>
-    </w:p>
-    <w:p>
-      <w:pPr>
-        <w:pStyle w:val="Normal"/>
-        <w:spacing w:lineRule="auto" w:line="276" w:before="0" w:after="0"/>
-        <w:rPr>
-          <w:rFonts w:ascii="Courier New" w:hAnsi="Courier New"/>
-          <w:b w:val="false"/>
-          <w:b w:val="false"/>
-          <w:i w:val="false"/>
-          <w:i w:val="false"/>
-          <w:sz w:val="18"/>
-          <w:u w:val="none"/>
-          <w:lang w:val="en"/>
-        </w:rPr>
-      </w:pPr>
-      <w:r>
-        <w:rPr>
-          <w:rFonts w:ascii="Courier New" w:hAnsi="Courier New"/>
-          <w:b w:val="false"/>
-          <w:i w:val="false"/>
-          <w:sz w:val="18"/>
-          <w:u w:val="none"/>
-          <w:lang w:val="en"/>
-        </w:rPr>
-        <w:t>const a _ = a</w:t>
-      </w:r>
-    </w:p>
-    <w:p>
-      <w:pPr>
-        <w:pStyle w:val="Normal"/>
-        <w:spacing w:lineRule="auto" w:line="276" w:before="0" w:after="0"/>
-        <w:rPr>
-          <w:rFonts w:ascii="Courier New" w:hAnsi="Courier New"/>
-          <w:b w:val="false"/>
-          <w:b w:val="false"/>
-          <w:bCs w:val="false"/>
-          <w:i w:val="false"/>
-          <w:i w:val="false"/>
-          <w:sz w:val="18"/>
-          <w:u w:val="none"/>
-          <w:lang w:val="en"/>
-        </w:rPr>
-      </w:pPr>
-      <w:r>
-        <w:rPr>
-          <w:rFonts w:ascii="Courier New" w:hAnsi="Courier New"/>
-          <w:b w:val="false"/>
-          <w:bCs w:val="false"/>
-          <w:i w:val="false"/>
-          <w:sz w:val="18"/>
-          <w:u w:val="none"/>
-          <w:lang w:val="en"/>
-        </w:rPr>
-      </w:r>
-    </w:p>
-    <w:p>
-      <w:pPr>
-        <w:pStyle w:val="Normal"/>
-        <w:spacing w:lineRule="auto" w:line="276" w:before="0" w:after="0"/>
-        <w:rPr>
-          <w:rFonts w:ascii="Courier New" w:hAnsi="Courier New"/>
-          <w:b w:val="false"/>
-          <w:b w:val="false"/>
-          <w:i w:val="false"/>
-          <w:i w:val="false"/>
-          <w:sz w:val="18"/>
-          <w:u w:val="none"/>
-          <w:lang w:val="en"/>
-        </w:rPr>
-      </w:pPr>
-      <w:r>
-        <w:rPr>
-          <w:rFonts w:ascii="Courier New" w:hAnsi="Courier New"/>
-          <w:b w:val="false"/>
-          <w:bCs w:val="false"/>
-          <w:i w:val="false"/>
-          <w:sz w:val="18"/>
-          <w:u w:val="none"/>
-          <w:lang w:val="en"/>
-        </w:rPr>
-        <w:t>flip f a b = f b a</w:t>
-      </w:r>
-    </w:p>
-    <w:p>
-      <w:pPr>
-        <w:pStyle w:val="Normal"/>
-        <w:spacing w:lineRule="auto" w:line="276" w:before="0" w:after="0"/>
-        <w:rPr>
-          <w:bCs w:val="false"/>
-        </w:rPr>
-      </w:pPr>
-      <w:r>
-        <w:rPr>
-          <w:bCs w:val="false"/>
-        </w:rPr>
-      </w:r>
-      <w:r>
-        <w:br w:type="page"/>
-      </w:r>
-    </w:p>
-    <w:p>
-      <w:pPr>
-        <w:pStyle w:val="Normal"/>
-        <w:spacing w:lineRule="auto" w:line="276" w:before="0" w:after="0"/>
-        <w:rPr/>
-      </w:pPr>
-      <w:r>
-        <w:rPr>
-          <w:rFonts w:ascii="Courier New" w:hAnsi="Courier New"/>
-          <w:b w:val="false"/>
-          <w:i w:val="false"/>
-          <w:sz w:val="18"/>
-          <w:u w:val="single"/>
-          <w:lang w:val="en"/>
-        </w:rPr>
-        <w:t>Nu Semantic Design</w:t>
-      </w:r>
-    </w:p>
-    <w:p>
-      <w:pPr>
-        <w:pStyle w:val="Normal"/>
-        <w:spacing w:lineRule="auto" w:line="276" w:before="0" w:after="0"/>
-        <w:rPr>
-          <w:rFonts w:ascii="Courier New" w:hAnsi="Courier New"/>
-          <w:b w:val="false"/>
-          <w:b w:val="false"/>
-          <w:i w:val="false"/>
-          <w:i w:val="false"/>
-          <w:sz w:val="18"/>
-          <w:u w:val="none"/>
-          <w:lang w:val="en"/>
-        </w:rPr>
-      </w:pPr>
-      <w:r>
-        <w:rPr>
-          <w:rFonts w:ascii="Courier New" w:hAnsi="Courier New"/>
-          <w:b w:val="false"/>
-          <w:i w:val="false"/>
-          <w:sz w:val="18"/>
-          <w:u w:val="none"/>
-          <w:lang w:val="en"/>
-        </w:rPr>
-      </w:r>
-    </w:p>
-    <w:p>
-      <w:pPr>
-        <w:pStyle w:val="Normal"/>
-        <w:spacing w:lineRule="auto" w:line="276" w:before="0" w:after="0"/>
-        <w:rPr/>
-      </w:pPr>
-      <w:r>
-        <w:rPr>
-          <w:rFonts w:ascii="Courier New" w:hAnsi="Courier New"/>
-          <w:b w:val="false"/>
-          <w:i w:val="false"/>
-          <w:sz w:val="18"/>
-          <w:u w:val="none"/>
-          <w:lang w:val="en"/>
-        </w:rPr>
-        <w:t>Property</w:t>
-      </w:r>
-      <w:r>
-        <w:rPr>
-          <w:rFonts w:ascii="Courier New" w:hAnsi="Courier New"/>
-          <w:b w:val="false"/>
-          <w:i w:val="false"/>
-          <w:sz w:val="18"/>
-          <w:u w:val="none"/>
-          <w:lang w:val="en"/>
-        </w:rPr>
-        <w:t xml:space="preserve"> = Axiom "</w:t>
-      </w:r>
-      <w:r>
-        <w:rPr>
-          <w:rFonts w:ascii="Courier New" w:hAnsi="Courier New"/>
-          <w:b w:val="false"/>
-          <w:i w:val="false"/>
-          <w:sz w:val="18"/>
-          <w:u w:val="none"/>
-          <w:lang w:val="en"/>
-        </w:rPr>
-        <w:t>A</w:t>
-      </w:r>
-      <w:r>
-        <w:rPr>
-          <w:rFonts w:ascii="Courier New" w:hAnsi="Courier New"/>
-          <w:b w:val="false"/>
-          <w:i w:val="false"/>
-          <w:sz w:val="18"/>
-          <w:u w:val="none"/>
-          <w:lang w:val="en"/>
-        </w:rPr>
-        <w:t xml:space="preserve"> property of a simulant."</w:t>
-      </w:r>
-    </w:p>
-    <w:p>
-      <w:pPr>
-        <w:pStyle w:val="Normal"/>
-        <w:spacing w:lineRule="auto" w:line="276" w:before="0" w:after="0"/>
-        <w:rPr/>
-      </w:pPr>
-      <w:r>
-        <w:rPr>
-          <w:rFonts w:ascii="Courier New" w:hAnsi="Courier New"/>
-          <w:b w:val="false"/>
-          <w:i w:val="false"/>
-          <w:sz w:val="18"/>
-          <w:u w:val="none"/>
-          <w:lang w:val="en"/>
-        </w:rPr>
-        <w:t>Relation = Axiom "Indexes a simulant or event relative to the local simulant."</w:t>
-      </w:r>
-    </w:p>
-    <w:p>
-      <w:pPr>
-        <w:pStyle w:val="Normal"/>
-        <w:spacing w:lineRule="auto" w:line="276" w:before="0" w:after="0"/>
-        <w:rPr/>
-      </w:pPr>
-      <w:r>
-        <w:rPr>
-          <w:rFonts w:ascii="Courier New" w:hAnsi="Courier New"/>
-          <w:b w:val="false"/>
-          <w:i w:val="false"/>
-          <w:sz w:val="18"/>
-          <w:u w:val="none"/>
-          <w:lang w:val="en"/>
-        </w:rPr>
-        <w:t>Address = Axiom "Indexes a global simulant or event."</w:t>
-      </w:r>
-    </w:p>
-    <w:p>
-      <w:pPr>
-        <w:pStyle w:val="Normal"/>
-        <w:spacing w:lineRule="auto" w:line="276" w:before="0" w:after="0"/>
-        <w:rPr>
-          <w:rFonts w:ascii="Courier New" w:hAnsi="Courier New"/>
-          <w:b w:val="false"/>
-          <w:b w:val="false"/>
-          <w:i w:val="false"/>
-          <w:i w:val="false"/>
-          <w:sz w:val="18"/>
-          <w:u w:val="none"/>
-          <w:lang w:val="en"/>
-        </w:rPr>
-      </w:pPr>
-      <w:r>
-        <w:rPr>
-          <w:rFonts w:ascii="Courier New" w:hAnsi="Courier New"/>
-          <w:b w:val="false"/>
-          <w:i w:val="false"/>
-          <w:sz w:val="18"/>
-          <w:u w:val="none"/>
-          <w:lang w:val="en"/>
-        </w:rPr>
-      </w:r>
-    </w:p>
-    <w:p>
-      <w:pPr>
-        <w:pStyle w:val="Normal"/>
-        <w:spacing w:lineRule="auto" w:line="276" w:before="0" w:after="0"/>
-        <w:rPr/>
-      </w:pPr>
-      <w:r>
-        <w:rPr>
-          <w:rFonts w:ascii="Courier New" w:hAnsi="Courier New"/>
-          <w:b w:val="false"/>
-          <w:i w:val="false"/>
-          <w:sz w:val="18"/>
-          <w:u w:val="none"/>
-          <w:lang w:val="en"/>
-        </w:rPr>
-        <w:t xml:space="preserve">get&lt;a&gt; : </w:t>
-      </w:r>
-      <w:r>
-        <w:rPr>
-          <w:rFonts w:ascii="Courier New" w:hAnsi="Courier New"/>
-          <w:b w:val="false"/>
-          <w:i w:val="false"/>
-          <w:sz w:val="18"/>
-          <w:u w:val="none"/>
-          <w:lang w:val="en"/>
-        </w:rPr>
-        <w:t>Property</w:t>
-      </w:r>
-      <w:r>
-        <w:rPr>
-          <w:rFonts w:ascii="Courier New" w:hAnsi="Courier New"/>
-          <w:b w:val="false"/>
-          <w:i w:val="false"/>
-          <w:sz w:val="18"/>
-          <w:u w:val="none"/>
-          <w:lang w:val="en"/>
-        </w:rPr>
-        <w:t xml:space="preserve"> -&gt; Relation -&gt; a = Axiom "Retrieve a property of a simulant indexed by Relation."</w:t>
-      </w:r>
-    </w:p>
-    <w:p>
-      <w:pPr>
-        <w:pStyle w:val="Normal"/>
-        <w:spacing w:lineRule="auto" w:line="276" w:before="0" w:after="0"/>
-        <w:rPr/>
-      </w:pPr>
-      <w:r>
-        <w:rPr>
-          <w:rFonts w:ascii="Courier New" w:hAnsi="Courier New"/>
-          <w:b w:val="false"/>
-          <w:i w:val="false"/>
-          <w:sz w:val="18"/>
-          <w:u w:val="none"/>
-          <w:lang w:val="en"/>
-        </w:rPr>
-        <w:t xml:space="preserve">set&lt;a&gt; : </w:t>
-      </w:r>
-      <w:r>
-        <w:rPr>
-          <w:rFonts w:ascii="Courier New" w:hAnsi="Courier New"/>
-          <w:b w:val="false"/>
-          <w:i w:val="false"/>
-          <w:sz w:val="18"/>
-          <w:u w:val="none"/>
-          <w:lang w:val="en"/>
-        </w:rPr>
-        <w:t>Property</w:t>
-      </w:r>
-      <w:r>
-        <w:rPr>
-          <w:rFonts w:ascii="Courier New" w:hAnsi="Courier New"/>
-          <w:b w:val="false"/>
-          <w:i w:val="false"/>
-          <w:sz w:val="18"/>
-          <w:u w:val="none"/>
-          <w:lang w:val="en"/>
-        </w:rPr>
-        <w:t xml:space="preserve"> -&gt; Relation -&gt; a -&gt; a = Axiom! "Update a property of a simulant indexed by Relation, then returns its value."</w:t>
-      </w:r>
-    </w:p>
-    <w:p>
-      <w:pPr>
-        <w:pStyle w:val="Normal"/>
-        <w:spacing w:lineRule="auto" w:line="276" w:before="0" w:after="0"/>
-        <w:rPr>
-          <w:rFonts w:ascii="Courier New" w:hAnsi="Courier New"/>
-          <w:b w:val="false"/>
-          <w:b w:val="false"/>
-          <w:i w:val="false"/>
-          <w:i w:val="false"/>
-          <w:sz w:val="18"/>
-          <w:u w:val="none"/>
-          <w:lang w:val="en"/>
-        </w:rPr>
-      </w:pPr>
-      <w:r>
-        <w:rPr/>
-      </w:r>
-    </w:p>
-    <w:p>
-      <w:pPr>
-        <w:pStyle w:val="Normal"/>
-        <w:spacing w:lineRule="auto" w:line="276" w:before="0" w:after="0"/>
-        <w:rPr/>
-      </w:pPr>
-      <w:r>
-        <w:rPr>
-          <w:rFonts w:ascii="Courier New" w:hAnsi="Courier New"/>
-          <w:b w:val="false"/>
-          <w:i w:val="false"/>
-          <w:sz w:val="18"/>
-          <w:u w:val="none"/>
-          <w:lang w:val="en"/>
-        </w:rPr>
-        <w:t xml:space="preserve">Stream&lt;a&gt; = Axiom "A stream of </w:t>
-      </w:r>
-      <w:r>
-        <w:rPr>
-          <w:rFonts w:ascii="Courier New" w:hAnsi="Courier New"/>
-          <w:b w:val="false"/>
-          <w:i w:val="false"/>
-          <w:sz w:val="18"/>
-          <w:u w:val="none"/>
-          <w:lang w:val="en"/>
-        </w:rPr>
-        <w:t xml:space="preserve">simulant property or event </w:t>
-      </w:r>
-      <w:r>
-        <w:rPr>
-          <w:rFonts w:ascii="Courier New" w:hAnsi="Courier New"/>
-          <w:b w:val="false"/>
-          <w:i w:val="false"/>
-          <w:sz w:val="18"/>
-          <w:u w:val="none"/>
-          <w:lang w:val="en"/>
-        </w:rPr>
-        <w:t>values."</w:t>
-      </w:r>
-    </w:p>
-    <w:p>
-      <w:pPr>
-        <w:pStyle w:val="Normal"/>
-        <w:spacing w:lineRule="auto" w:line="276" w:before="0" w:after="0"/>
-        <w:rPr/>
-      </w:pPr>
-      <w:r>
-        <w:rPr>
-          <w:rFonts w:ascii="Courier New" w:hAnsi="Courier New"/>
-          <w:b w:val="false"/>
-          <w:i w:val="false"/>
-          <w:sz w:val="18"/>
-          <w:u w:val="none"/>
-          <w:lang w:val="en"/>
-        </w:rPr>
-        <w:t xml:space="preserve">getAsStream&lt;a&gt; : </w:t>
-      </w:r>
-      <w:r>
-        <w:rPr>
-          <w:rFonts w:ascii="Courier New" w:hAnsi="Courier New"/>
-          <w:b w:val="false"/>
-          <w:i w:val="false"/>
-          <w:sz w:val="18"/>
-          <w:u w:val="none"/>
-          <w:lang w:val="en"/>
-        </w:rPr>
-        <w:t>Property</w:t>
-      </w:r>
-      <w:r>
-        <w:rPr>
-          <w:rFonts w:ascii="Courier New" w:hAnsi="Courier New"/>
-          <w:b w:val="false"/>
-          <w:i w:val="false"/>
-          <w:sz w:val="18"/>
-          <w:u w:val="none"/>
-          <w:lang w:val="en"/>
-        </w:rPr>
-        <w:t xml:space="preserve"> -&gt; Relation -&gt; Stream&lt;a&gt; = Axiom "Construct a stream of values from a simulant property."</w:t>
-      </w:r>
-    </w:p>
-    <w:p>
-      <w:pPr>
-        <w:pStyle w:val="Normal"/>
-        <w:spacing w:lineRule="auto" w:line="276" w:before="0" w:after="0"/>
-        <w:rPr/>
-      </w:pPr>
-      <w:r>
-        <w:rPr>
-          <w:rFonts w:ascii="Courier New" w:hAnsi="Courier New"/>
-          <w:b w:val="false"/>
-          <w:i w:val="false"/>
           <w:color w:val="000000"/>
           <w:sz w:val="18"/>
           <w:u w:val="none"/>
           <w:lang w:val="en"/>
         </w:rPr>
-        <w:t xml:space="preserve">setToStream&lt;a&gt; </w:t>
-      </w:r>
-      <w:r>
-        <w:rPr>
-          <w:rFonts w:ascii="Courier New" w:hAnsi="Courier New"/>
-          <w:b w:val="false"/>
-          <w:i w:val="false"/>
-          <w:color w:val="000000"/>
-          <w:sz w:val="18"/>
-          <w:u w:val="none"/>
-          <w:lang w:val="en"/>
-        </w:rPr>
-        <w:t>property</w:t>
-      </w:r>
-      <w:r>
-        <w:rPr>
-          <w:rFonts w:ascii="Courier New" w:hAnsi="Courier New"/>
-          <w:b w:val="false"/>
-          <w:i w:val="false"/>
-          <w:color w:val="000000"/>
-          <w:sz w:val="18"/>
-          <w:u w:val="none"/>
-          <w:lang w:val="en"/>
-        </w:rPr>
-        <w:t xml:space="preserve"> relation stream = foldStream (fun _ -&gt; set&lt;a&gt; </w:t>
-      </w:r>
-      <w:r>
-        <w:rPr>
-          <w:rFonts w:ascii="Courier New" w:hAnsi="Courier New"/>
-          <w:b w:val="false"/>
-          <w:i w:val="false"/>
-          <w:color w:val="000000"/>
-          <w:sz w:val="18"/>
-          <w:u w:val="none"/>
-          <w:lang w:val="en"/>
-        </w:rPr>
-        <w:t>property</w:t>
-      </w:r>
-      <w:r>
-        <w:rPr>
-          <w:rFonts w:ascii="Courier New" w:hAnsi="Courier New"/>
-          <w:b w:val="false"/>
-          <w:i w:val="false"/>
-          <w:color w:val="000000"/>
-          <w:sz w:val="18"/>
-          <w:u w:val="none"/>
-          <w:lang w:val="en"/>
-        </w:rPr>
-        <w:t xml:space="preserve"> relation) stream</w:t>
-      </w:r>
-    </w:p>
-    <w:p>
-      <w:pPr>
-        <w:pStyle w:val="Normal"/>
-        <w:spacing w:lineRule="auto" w:line="276" w:before="0" w:after="0"/>
-        <w:rPr/>
-      </w:pPr>
-      <w:r>
-        <w:rPr>
-          <w:rFonts w:ascii="Courier New" w:hAnsi="Courier New"/>
-          <w:b w:val="false"/>
-          <w:i w:val="false"/>
-          <w:color w:val="000000"/>
-          <w:sz w:val="18"/>
-          <w:u w:val="none"/>
-          <w:lang w:val="en"/>
-        </w:rPr>
-        <w:t>event</w:t>
-      </w:r>
-      <w:r>
-        <w:rPr>
-          <w:rFonts w:ascii="Courier New" w:hAnsi="Courier New"/>
-          <w:b w:val="false"/>
-          <w:i w:val="false"/>
-          <w:color w:val="000000"/>
-          <w:sz w:val="18"/>
-          <w:u w:val="none"/>
-          <w:lang w:val="en"/>
-        </w:rPr>
-        <w:t>Stream&lt;a&gt; : Address -&gt; Stream&lt;a&gt; = Axiom "Construct a stream of values from event data."</w:t>
-      </w:r>
-    </w:p>
-    <w:p>
-      <w:pPr>
-        <w:pStyle w:val="Normal"/>
-        <w:spacing w:lineRule="auto" w:line="276" w:before="0" w:after="0"/>
-        <w:rPr>
-          <w:rFonts w:ascii="Courier New" w:hAnsi="Courier New"/>
-          <w:b w:val="false"/>
-          <w:b w:val="false"/>
-          <w:i w:val="false"/>
-          <w:i w:val="false"/>
-          <w:sz w:val="18"/>
-          <w:u w:val="none"/>
-          <w:lang w:val="en"/>
-        </w:rPr>
-      </w:pPr>
-      <w:r>
-        <w:rPr/>
-      </w:r>
-    </w:p>
-    <w:p>
-      <w:pPr>
-        <w:pStyle w:val="Normal"/>
-        <w:spacing w:lineRule="auto" w:line="276" w:before="0" w:after="0"/>
-        <w:rPr/>
-      </w:pPr>
-      <w:r>
-        <w:rPr>
-          <w:rFonts w:ascii="Courier New" w:hAnsi="Courier New"/>
-          <w:b w:val="false"/>
-          <w:i w:val="false"/>
-          <w:sz w:val="18"/>
-          <w:u w:val="none"/>
-          <w:lang w:val="en"/>
-        </w:rPr>
-        <w:t>foldStream&lt;a, b&gt; : (b -&gt; a -&gt; b) -&gt; Stream&lt;a&gt; -&gt; b = Axiom "Fold over a stream."</w:t>
-      </w:r>
-    </w:p>
-    <w:p>
-      <w:pPr>
-        <w:pStyle w:val="Normal"/>
-        <w:spacing w:lineRule="auto" w:line="276" w:before="0" w:after="0"/>
-        <w:rPr/>
-      </w:pPr>
-      <w:r>
-        <w:rPr>
-          <w:rFonts w:ascii="Courier New" w:hAnsi="Courier New"/>
-          <w:b w:val="false"/>
-          <w:i w:val="false"/>
-          <w:sz w:val="18"/>
-          <w:u w:val="none"/>
-          <w:lang w:val="en"/>
-        </w:rPr>
-        <w:t>productStream&lt;a, b&gt; : Stream&lt;a&gt; -&gt; Stream&lt;b&gt; -&gt; Stream&lt;</w:t>
-      </w:r>
-      <w:r>
-        <w:rPr>
-          <w:rFonts w:ascii="Courier New" w:hAnsi="Courier New"/>
-          <w:b w:val="false"/>
-          <w:i w:val="false"/>
-          <w:sz w:val="18"/>
-          <w:u w:val="none"/>
-          <w:lang w:val="en"/>
-        </w:rPr>
-        <w:t>(</w:t>
-      </w:r>
-      <w:r>
-        <w:rPr>
-          <w:rFonts w:ascii="Courier New" w:hAnsi="Courier New"/>
-          <w:b w:val="false"/>
-          <w:i w:val="false"/>
-          <w:sz w:val="18"/>
-          <w:u w:val="none"/>
-          <w:lang w:val="en"/>
-        </w:rPr>
-        <w:t>a, b</w:t>
-      </w:r>
-      <w:r>
-        <w:rPr>
-          <w:rFonts w:ascii="Courier New" w:hAnsi="Courier New"/>
-          <w:b w:val="false"/>
-          <w:i w:val="false"/>
-          <w:sz w:val="18"/>
-          <w:u w:val="none"/>
-          <w:lang w:val="en"/>
-        </w:rPr>
-        <w:t>)</w:t>
-      </w:r>
-      <w:r>
-        <w:rPr>
-          <w:rFonts w:ascii="Courier New" w:hAnsi="Courier New"/>
-          <w:b w:val="false"/>
-          <w:i w:val="false"/>
-          <w:sz w:val="18"/>
-          <w:u w:val="none"/>
-          <w:lang w:val="en"/>
-        </w:rPr>
-        <w:t>&gt; = Axiom "Combines two streams into a single product stream"</w:t>
-      </w:r>
-    </w:p>
-    <w:p>
-      <w:pPr>
-        <w:pStyle w:val="Normal"/>
-        <w:spacing w:lineRule="auto" w:line="276" w:before="0" w:after="0"/>
-        <w:rPr/>
-      </w:pPr>
-      <w:r>
-        <w:rPr>
-          <w:rFonts w:ascii="Courier New" w:hAnsi="Courier New"/>
-          <w:b w:val="false"/>
-          <w:i w:val="false"/>
-          <w:sz w:val="18"/>
-          <w:u w:val="none"/>
-          <w:lang w:val="en"/>
-        </w:rPr>
-        <w:t>sumStream&lt;a, b&gt; : Stream&lt;a&gt; -&gt; Stream&lt;b&gt; -&gt; Stream&lt;</w:t>
-      </w:r>
-      <w:r>
-        <w:rPr>
-          <w:rFonts w:ascii="Courier New" w:hAnsi="Courier New"/>
-          <w:b w:val="false"/>
-          <w:i w:val="false"/>
-          <w:sz w:val="18"/>
-          <w:u w:val="none"/>
-          <w:lang w:val="en"/>
-        </w:rPr>
-        <w:t>Either&lt;</w:t>
-      </w:r>
-      <w:r>
-        <w:rPr>
-          <w:rFonts w:ascii="Courier New" w:hAnsi="Courier New"/>
-          <w:b w:val="false"/>
-          <w:i w:val="false"/>
-          <w:sz w:val="18"/>
-          <w:u w:val="none"/>
-          <w:lang w:val="en"/>
-        </w:rPr>
-        <w:t>a</w:t>
-      </w:r>
-      <w:r>
-        <w:rPr>
-          <w:rFonts w:ascii="Courier New" w:hAnsi="Courier New"/>
-          <w:b w:val="false"/>
-          <w:i w:val="false"/>
-          <w:sz w:val="18"/>
-          <w:u w:val="none"/>
-          <w:lang w:val="en"/>
-        </w:rPr>
-        <w:t>,</w:t>
-      </w:r>
-      <w:r>
-        <w:rPr>
-          <w:rFonts w:ascii="Courier New" w:hAnsi="Courier New"/>
-          <w:b w:val="false"/>
-          <w:i w:val="false"/>
-          <w:sz w:val="18"/>
-          <w:u w:val="none"/>
-          <w:lang w:val="en"/>
-        </w:rPr>
-        <w:t xml:space="preserve"> b</w:t>
-      </w:r>
-      <w:r>
-        <w:rPr>
-          <w:rFonts w:ascii="Courier New" w:hAnsi="Courier New"/>
-          <w:b w:val="false"/>
-          <w:i w:val="false"/>
-          <w:sz w:val="18"/>
-          <w:u w:val="none"/>
-          <w:lang w:val="en"/>
-        </w:rPr>
-        <w:t>&gt;</w:t>
-      </w:r>
-      <w:r>
-        <w:rPr>
-          <w:rFonts w:ascii="Courier New" w:hAnsi="Courier New"/>
-          <w:b w:val="false"/>
-          <w:i w:val="false"/>
-          <w:sz w:val="18"/>
-          <w:u w:val="none"/>
-          <w:lang w:val="en"/>
-        </w:rPr>
-        <w:t>&gt; = Axiom "Combines two streams into a single sum stream."</w:t>
-      </w:r>
-    </w:p>
-    <w:p>
-      <w:pPr>
-        <w:pStyle w:val="Normal"/>
-        <w:spacing w:lineRule="auto" w:line="276" w:before="0" w:after="0"/>
-        <w:rPr/>
-      </w:pPr>
-      <w:r>
-        <w:rPr>
-          <w:rFonts w:ascii="Courier New" w:hAnsi="Courier New"/>
-          <w:b w:val="false"/>
-          <w:i w:val="false"/>
-          <w:sz w:val="18"/>
-          <w:u w:val="none"/>
-          <w:lang w:val="en"/>
-        </w:rPr>
-        <w:t>mapStream&lt;a, b&gt; mapper stream = foldStream (fun _ -&gt; mapper a) stream</w:t>
-      </w:r>
-    </w:p>
-    <w:p>
-      <w:pPr>
-        <w:pStyle w:val="Normal"/>
-        <w:spacing w:lineRule="auto" w:line="276" w:before="0" w:after="0"/>
-        <w:rPr/>
-      </w:pPr>
-      <w:r>
-        <w:rPr/>
-      </w:r>
-    </w:p>
-    <w:p>
-      <w:pPr>
-        <w:pStyle w:val="Normal"/>
-        <w:spacing w:lineRule="auto" w:line="276" w:before="0" w:after="0"/>
-        <w:rPr/>
-      </w:pPr>
-      <w:r>
-        <w:rPr>
-          <w:rFonts w:ascii="Courier New" w:hAnsi="Courier New"/>
-          <w:b w:val="false"/>
-          <w:i w:val="false"/>
-          <w:sz w:val="18"/>
-          <w:u w:val="none"/>
-          <w:lang w:val="en"/>
-        </w:rPr>
-        <w:t>witness Comonad =</w:t>
-      </w:r>
-    </w:p>
-    <w:p>
-      <w:pPr>
-        <w:pStyle w:val="Normal"/>
-        <w:spacing w:lineRule="auto" w:line="276" w:before="0" w:after="0"/>
-        <w:rPr/>
-      </w:pPr>
-      <w:r>
-        <w:rPr>
-          <w:rFonts w:ascii="Courier New" w:hAnsi="Courier New"/>
-          <w:b w:val="false"/>
-          <w:i w:val="false"/>
-          <w:sz w:val="18"/>
-          <w:u w:val="none"/>
-          <w:lang w:val="en"/>
-        </w:rPr>
-        <w:t xml:space="preserve">  </w:t>
-      </w:r>
-      <w:r>
-        <w:rPr>
-          <w:rFonts w:ascii="Courier New" w:hAnsi="Courier New"/>
-          <w:b w:val="false"/>
-          <w:i w:val="false"/>
-          <w:sz w:val="18"/>
-          <w:u w:val="none"/>
-          <w:lang w:val="en"/>
-        </w:rPr>
-        <w:t xml:space="preserve">| map = </w:t>
-      </w:r>
-      <w:r>
-        <w:rPr>
-          <w:rFonts w:ascii="Courier New" w:hAnsi="Courier New"/>
-          <w:b w:val="false"/>
-          <w:i w:val="false"/>
-          <w:sz w:val="18"/>
-          <w:u w:val="none"/>
-          <w:lang w:val="en"/>
-        </w:rPr>
-        <w:t>mapStream</w:t>
-      </w:r>
-    </w:p>
-    <w:p>
-      <w:pPr>
-        <w:pStyle w:val="Normal"/>
-        <w:spacing w:lineRule="auto" w:line="276" w:before="0" w:after="0"/>
-        <w:rPr/>
-      </w:pPr>
-      <w:r>
-        <w:rPr>
-          <w:rFonts w:ascii="Courier New" w:hAnsi="Courier New"/>
-          <w:b w:val="false"/>
-          <w:i w:val="false"/>
-          <w:sz w:val="18"/>
-          <w:u w:val="none"/>
-          <w:lang w:val="en"/>
-        </w:rPr>
-        <w:t xml:space="preserve">  </w:t>
-      </w:r>
-      <w:r>
-        <w:rPr>
-          <w:rFonts w:ascii="Courier New" w:hAnsi="Courier New"/>
-          <w:b w:val="false"/>
-          <w:i w:val="false"/>
-          <w:sz w:val="18"/>
-          <w:u w:val="none"/>
-          <w:lang w:val="en"/>
-        </w:rPr>
-        <w:t>| extract = fun f a -&gt; f a</w:t>
-      </w:r>
-    </w:p>
-    <w:p>
-      <w:pPr>
-        <w:pStyle w:val="Normal"/>
-        <w:spacing w:lineRule="auto" w:line="276" w:before="0" w:after="0"/>
-        <w:rPr/>
-      </w:pPr>
-      <w:r>
-        <w:rPr>
-          <w:rFonts w:ascii="Courier New" w:hAnsi="Courier New"/>
-          <w:b w:val="false"/>
-          <w:i w:val="false"/>
-          <w:sz w:val="18"/>
-          <w:u w:val="none"/>
-          <w:lang w:val="en"/>
-        </w:rPr>
-        <w:t xml:space="preserve">  </w:t>
-      </w:r>
-      <w:r>
-        <w:rPr>
-          <w:rFonts w:ascii="Courier New" w:hAnsi="Courier New"/>
-          <w:b w:val="false"/>
-          <w:i w:val="false"/>
-          <w:sz w:val="18"/>
-          <w:u w:val="none"/>
-          <w:lang w:val="en"/>
-        </w:rPr>
-        <w:t>| duplicate = fun f -&gt; f f</w:t>
-      </w:r>
-    </w:p>
-    <w:p>
-      <w:pPr>
-        <w:pStyle w:val="Normal"/>
-        <w:spacing w:lineRule="auto" w:line="276" w:before="0" w:after="0"/>
-        <w:rPr/>
-      </w:pPr>
-      <w:r>
-        <w:rPr>
-          <w:rFonts w:ascii="Courier New" w:hAnsi="Courier New"/>
-          <w:b w:val="false"/>
-          <w:i w:val="false"/>
-          <w:sz w:val="18"/>
-          <w:u w:val="none"/>
-          <w:lang w:val="en"/>
-        </w:rPr>
-        <w:t xml:space="preserve">  </w:t>
-      </w:r>
-      <w:r>
-        <w:rPr>
-          <w:rFonts w:ascii="Courier New" w:hAnsi="Courier New"/>
-          <w:b w:val="false"/>
-          <w:i w:val="false"/>
-          <w:sz w:val="18"/>
-          <w:u w:val="none"/>
-          <w:lang w:val="en"/>
-        </w:rPr>
-        <w:t xml:space="preserve">| extend = </w:t>
-      </w:r>
-      <w:r>
-        <w:rPr>
-          <w:rFonts w:ascii="Courier New" w:hAnsi="Courier New"/>
-          <w:b w:val="false"/>
-          <w:i w:val="false"/>
-          <w:sz w:val="18"/>
-          <w:u w:val="none"/>
-          <w:lang w:val="en"/>
-        </w:rPr>
-        <w:t xml:space="preserve">fun f -&gt; </w:t>
-      </w:r>
-      <w:r>
-        <w:rPr>
-          <w:rFonts w:ascii="Courier New" w:hAnsi="Courier New"/>
-          <w:b w:val="false"/>
-          <w:i w:val="false"/>
-          <w:sz w:val="18"/>
-          <w:u w:val="none"/>
-          <w:lang w:val="en"/>
-        </w:rPr>
-        <w:t>map f . duplicate</w:t>
-      </w:r>
-    </w:p>
-    <w:p>
-      <w:pPr>
-        <w:pStyle w:val="Normal"/>
-        <w:spacing w:lineRule="auto" w:line="276" w:before="0" w:after="0"/>
-        <w:rPr>
-          <w:rFonts w:ascii="Courier New" w:hAnsi="Courier New"/>
-          <w:b w:val="false"/>
-          <w:b w:val="false"/>
-          <w:i w:val="false"/>
-          <w:i w:val="false"/>
-          <w:color w:val="000000"/>
-          <w:sz w:val="18"/>
-          <w:u w:val="none"/>
-          <w:lang w:val="en"/>
-        </w:rPr>
-      </w:pPr>
-      <w:r>
-        <w:rPr>
-          <w:rFonts w:ascii="Courier New" w:hAnsi="Courier New"/>
-          <w:b w:val="false"/>
-          <w:i w:val="false"/>
-          <w:color w:val="000000"/>
-          <w:sz w:val="18"/>
-          <w:u w:val="none"/>
-          <w:lang w:val="en"/>
-        </w:rPr>
-      </w:r>
-      <w:r>
-        <w:br w:type="page"/>
-      </w:r>
-    </w:p>
-    <w:p>
-      <w:pPr>
-        <w:pStyle w:val="Normal"/>
-        <w:spacing w:lineRule="auto" w:line="276" w:before="0" w:after="0"/>
-        <w:rPr/>
-      </w:pPr>
-      <w:r>
-        <w:rPr>
-          <w:rFonts w:ascii="Courier New" w:hAnsi="Courier New"/>
-          <w:b w:val="false"/>
-          <w:i w:val="false"/>
-          <w:color w:val="000000"/>
-          <w:sz w:val="18"/>
-          <w:u w:val="single"/>
-          <w:lang w:val="en"/>
-        </w:rPr>
-        <w:t>Semantic Design for MetaFunctions (a replacement for micro-services – unrelated to Nu)</w:t>
-      </w:r>
-    </w:p>
-    <w:p>
-      <w:pPr>
-        <w:pStyle w:val="Normal"/>
-        <w:spacing w:lineRule="auto" w:line="276" w:before="0" w:after="0"/>
-        <w:rPr>
-          <w:rFonts w:ascii="Courier New" w:hAnsi="Courier New"/>
-          <w:b w:val="false"/>
-          <w:b w:val="false"/>
-          <w:i w:val="false"/>
-          <w:i w:val="false"/>
-          <w:sz w:val="18"/>
-          <w:u w:val="none"/>
-          <w:lang w:val="en"/>
-        </w:rPr>
-      </w:pPr>
-      <w:r>
-        <w:rPr>
-          <w:rFonts w:ascii="Courier New" w:hAnsi="Courier New"/>
-          <w:b w:val="false"/>
-          <w:i w:val="false"/>
-          <w:sz w:val="18"/>
-          <w:u w:val="none"/>
-          <w:lang w:val="en"/>
-        </w:rPr>
-      </w:r>
-    </w:p>
-    <w:p>
-      <w:pPr>
-        <w:pStyle w:val="Normal"/>
-        <w:spacing w:lineRule="auto" w:line="276" w:before="0" w:after="0"/>
-        <w:rPr>
-          <w:rFonts w:ascii="Courier New" w:hAnsi="Courier New"/>
-          <w:b w:val="false"/>
-          <w:b w:val="false"/>
-          <w:i w:val="false"/>
-          <w:i w:val="false"/>
-          <w:color w:val="000000"/>
-          <w:sz w:val="18"/>
-          <w:u w:val="none"/>
-          <w:lang w:val="en"/>
-        </w:rPr>
-      </w:pPr>
-      <w:r>
-        <w:rPr>
-          <w:rFonts w:ascii="Courier New" w:hAnsi="Courier New"/>
-          <w:b w:val="false"/>
-          <w:i w:val="false"/>
-          <w:color w:val="000000"/>
-          <w:sz w:val="18"/>
-          <w:u w:val="none"/>
-          <w:lang w:val="en"/>
-        </w:rPr>
-        <w:t>Any = Axiom "The base type of all types."</w:t>
-      </w:r>
-    </w:p>
-    <w:p>
-      <w:pPr>
-        <w:pStyle w:val="Normal"/>
-        <w:spacing w:lineRule="auto" w:line="276" w:before="0" w:after="0"/>
-        <w:rPr>
-          <w:rFonts w:ascii="Courier New" w:hAnsi="Courier New"/>
-          <w:b w:val="false"/>
-          <w:b w:val="false"/>
-          <w:i w:val="false"/>
-          <w:i w:val="false"/>
-          <w:color w:val="000000"/>
-          <w:sz w:val="18"/>
-          <w:u w:val="none"/>
-          <w:lang w:val="en"/>
-        </w:rPr>
-      </w:pPr>
-      <w:r>
-        <w:rPr>
-          <w:rFonts w:ascii="Courier New" w:hAnsi="Courier New"/>
-          <w:b w:val="false"/>
-          <w:i w:val="false"/>
-          <w:color w:val="000000"/>
-          <w:sz w:val="18"/>
-          <w:u w:val="none"/>
-          <w:lang w:val="en"/>
-        </w:rPr>
-        <w:t>List&lt;a&gt; = Axiom "The functional list type such as the one defined by F#."</w:t>
-      </w:r>
-    </w:p>
-    <w:p>
-      <w:pPr>
-        <w:pStyle w:val="Normal"/>
-        <w:spacing w:lineRule="auto" w:line="276" w:before="0" w:after="0"/>
-        <w:rPr>
-          <w:rFonts w:ascii="Courier New" w:hAnsi="Courier New"/>
-          <w:b w:val="false"/>
-          <w:b w:val="false"/>
-          <w:i w:val="false"/>
-          <w:i w:val="false"/>
-          <w:color w:val="000000"/>
-          <w:sz w:val="18"/>
-          <w:u w:val="none"/>
-          <w:lang w:val="en"/>
-        </w:rPr>
-      </w:pPr>
-      <w:r>
-        <w:rPr>
-          <w:rFonts w:ascii="Courier New" w:hAnsi="Courier New"/>
-          <w:b w:val="false"/>
-          <w:i w:val="false"/>
-          <w:color w:val="000000"/>
-          <w:sz w:val="18"/>
-          <w:u w:val="none"/>
-          <w:lang w:val="en"/>
-        </w:rPr>
-        <w:t>Map&lt;a, b&gt; = Axiom "The functional map type such as the one defined by F#."</w:t>
-      </w:r>
-    </w:p>
-    <w:p>
-      <w:pPr>
-        <w:pStyle w:val="Normal"/>
-        <w:spacing w:lineRule="auto" w:line="276" w:before="0" w:after="0"/>
-        <w:rPr/>
-      </w:pPr>
-      <w:r>
-        <w:rPr>
-          <w:rFonts w:ascii="Courier New" w:hAnsi="Courier New"/>
-          <w:b w:val="false"/>
-          <w:i w:val="false"/>
-          <w:color w:val="000000"/>
-          <w:sz w:val="18"/>
-          <w:u w:val="none"/>
-          <w:lang w:val="en"/>
-        </w:rPr>
-        <w:t>Vsync&lt;a&gt; = Axiom "The potentially asynchronous monad such as the one defined by Prime."</w:t>
-      </w:r>
-    </w:p>
-    <w:p>
-      <w:pPr>
-        <w:pStyle w:val="Normal"/>
-        <w:spacing w:lineRule="auto" w:line="276" w:before="0" w:after="0"/>
-        <w:rPr/>
-      </w:pPr>
-      <w:r>
-        <w:rPr>
-          <w:rFonts w:ascii="Courier New" w:hAnsi="Courier New"/>
-          <w:b w:val="false"/>
-          <w:i w:val="false"/>
-          <w:color w:val="000000"/>
-          <w:sz w:val="18"/>
-          <w:u w:val="none"/>
-          <w:lang w:val="en"/>
-        </w:rPr>
-        <w:t>Symbol = Axiom "Symbolic type such as the one defined by Prime."</w:t>
-      </w:r>
-    </w:p>
-    <w:p>
-      <w:pPr>
-        <w:pStyle w:val="Normal"/>
-        <w:spacing w:lineRule="auto" w:line="276" w:before="0" w:after="0"/>
-        <w:rPr>
-          <w:rFonts w:ascii="Courier New" w:hAnsi="Courier New"/>
-          <w:b w:val="false"/>
-          <w:b w:val="false"/>
-          <w:i w:val="false"/>
-          <w:i w:val="false"/>
-          <w:color w:val="000000"/>
-          <w:sz w:val="18"/>
-          <w:u w:val="none"/>
-          <w:lang w:val="en"/>
-        </w:rPr>
-      </w:pPr>
-      <w:r>
-        <w:rPr>
-          <w:rFonts w:ascii="Courier New" w:hAnsi="Courier New"/>
-          <w:b w:val="false"/>
-          <w:i w:val="false"/>
-          <w:color w:val="000000"/>
-          <w:sz w:val="18"/>
-          <w:u w:val="none"/>
-          <w:lang w:val="en"/>
-        </w:rPr>
-      </w:r>
-    </w:p>
-    <w:p>
-      <w:pPr>
-        <w:pStyle w:val="Normal"/>
-        <w:spacing w:lineRule="auto" w:line="276" w:before="0" w:after="0"/>
-        <w:rPr/>
-      </w:pPr>
-      <w:r>
-        <w:rPr>
-          <w:rFonts w:ascii="Courier New" w:hAnsi="Courier New"/>
-          <w:b w:val="false"/>
-          <w:i w:val="false"/>
-          <w:color w:val="000000"/>
-          <w:sz w:val="18"/>
-          <w:u w:val="none"/>
-          <w:lang w:val="en"/>
-        </w:rPr>
-        <w:t>IPAddress = String // a network address</w:t>
-      </w:r>
-    </w:p>
-    <w:p>
-      <w:pPr>
-        <w:pStyle w:val="Normal"/>
-        <w:spacing w:lineRule="auto" w:line="276" w:before="0" w:after="0"/>
-        <w:rPr/>
-      </w:pPr>
-      <w:r>
-        <w:rPr>
-          <w:rFonts w:ascii="Courier New" w:hAnsi="Courier New"/>
-          <w:b w:val="false"/>
-          <w:i w:val="false"/>
-          <w:color w:val="000000"/>
-          <w:sz w:val="18"/>
-          <w:u w:val="none"/>
-          <w:lang w:val="en"/>
-        </w:rPr>
-        <w:t>Port = Whole // a network port</w:t>
-      </w:r>
-    </w:p>
-    <w:p>
-      <w:pPr>
-        <w:pStyle w:val="Normal"/>
-        <w:spacing w:lineRule="auto" w:line="276" w:before="0" w:after="0"/>
-        <w:rPr/>
-      </w:pPr>
-      <w:r>
-        <w:rPr>
-          <w:rFonts w:ascii="Courier New" w:hAnsi="Courier New"/>
-          <w:b w:val="false"/>
-          <w:i w:val="false"/>
-          <w:color w:val="000000"/>
-          <w:sz w:val="18"/>
-          <w:u w:val="none"/>
-          <w:lang w:val="en"/>
-        </w:rPr>
-        <w:t>Endpoint = (IPAddress, Port)</w:t>
-      </w:r>
-    </w:p>
-    <w:p>
-      <w:pPr>
-        <w:pStyle w:val="Normal"/>
-        <w:spacing w:lineRule="auto" w:line="276" w:before="0" w:after="0"/>
-        <w:rPr/>
-      </w:pPr>
-      <w:r>
-        <w:rPr>
-          <w:rFonts w:ascii="Courier New" w:hAnsi="Courier New"/>
-          <w:b w:val="false"/>
-          <w:i w:val="false"/>
-          <w:color w:val="000000"/>
-          <w:sz w:val="18"/>
-          <w:u w:val="none"/>
-          <w:lang w:val="en"/>
-        </w:rPr>
-        <w:t>Intent = String // the intended meaning of a MetaFunction (indexes functionality from a provider)</w:t>
-      </w:r>
-    </w:p>
-    <w:p>
-      <w:pPr>
-        <w:pStyle w:val="Normal"/>
-        <w:spacing w:lineRule="auto" w:line="276" w:before="0" w:after="0"/>
-        <w:rPr>
-          <w:rFonts w:ascii="Courier New" w:hAnsi="Courier New"/>
-          <w:b w:val="false"/>
-          <w:b w:val="false"/>
-          <w:i w:val="false"/>
-          <w:i w:val="false"/>
-          <w:color w:val="000000"/>
-          <w:sz w:val="18"/>
-          <w:u w:val="none"/>
-          <w:lang w:val="en"/>
-        </w:rPr>
-      </w:pPr>
-      <w:r>
-        <w:rPr>
-          <w:rFonts w:ascii="Courier New" w:hAnsi="Courier New"/>
-          <w:b w:val="false"/>
-          <w:i w:val="false"/>
-          <w:color w:val="000000"/>
-          <w:sz w:val="18"/>
-          <w:u w:val="none"/>
-          <w:lang w:val="en"/>
-        </w:rPr>
-      </w:r>
-    </w:p>
-    <w:p>
-      <w:pPr>
-        <w:pStyle w:val="Normal"/>
-        <w:spacing w:lineRule="auto" w:line="276" w:before="0" w:after="0"/>
-        <w:rPr/>
-      </w:pPr>
-      <w:r>
-        <w:rPr>
-          <w:rFonts w:ascii="Courier New" w:hAnsi="Courier New"/>
-          <w:b w:val="false"/>
-          <w:i w:val="false"/>
-          <w:color w:val="000000"/>
-          <w:sz w:val="18"/>
-          <w:u w:val="none"/>
-          <w:lang w:val="en"/>
-        </w:rPr>
-        <w:t>Container = Intent -&gt; Symbol -&gt; Vsync&lt;Symbol&gt;</w:t>
-      </w:r>
-    </w:p>
-    <w:p>
-      <w:pPr>
-        <w:pStyle w:val="Normal"/>
-        <w:spacing w:lineRule="auto" w:line="276" w:before="0" w:after="0"/>
-        <w:rPr/>
-      </w:pPr>
-      <w:r>
-        <w:rPr>
-          <w:rFonts w:ascii="Courier New" w:hAnsi="Courier New"/>
-          <w:b w:val="false"/>
-          <w:i w:val="false"/>
-          <w:color w:val="000000"/>
-          <w:sz w:val="18"/>
-          <w:u w:val="none"/>
-          <w:lang w:val="en"/>
-        </w:rPr>
-        <w:t>Provider = Endpoint | Container</w:t>
+        <w:t>Endpoint | Container</w:t>
       </w:r>
     </w:p>
     <w:p>
@@ -7780,6 +7478,15 @@
       <w:lang w:val="en"/>
     </w:rPr>
   </w:style>
+  <w:style w:type="character" w:styleId="ListLabel11">
+    <w:name w:val="ListLabel 11"/>
+    <w:qFormat/>
+    <w:rPr>
+      <w:rFonts w:ascii="Courier New" w:hAnsi="Courier New"/>
+      <w:sz w:val="18"/>
+      <w:lang w:val="en"/>
+    </w:rPr>
+  </w:style>
   <w:style w:type="paragraph" w:styleId="Heading">
     <w:name w:val="Heading"/>
     <w:basedOn w:val="Normal"/>

</xml_diff>

<commit_message>
More work on Sedela.
Former-commit-id: 646d597c8b02b7db85717e0b18aedd69c3e3232a
</commit_message>
<xml_diff>
--- a/Nu/Nu.Documentation/Nu Semantic Design.docx
+++ b/Nu/Nu.Documentation/Nu Semantic Design.docx
@@ -169,7 +169,23 @@
           <w:sz w:val="18"/>
           <w:lang w:val="en"/>
         </w:rPr>
-        <w:t xml:space="preserve"> expressions or the like. The only Meanings (SEDELA’s nomenclature for functions) defined in the Prelude will be combinators such as id, const, flip, and etc. SEDELA’s primitive types are all defined in terms of Axioms (types without formal definitions) with no available operations.</w:t>
+        <w:t xml:space="preserve"> expressions </w:t>
+      </w:r>
+      <w:r>
+        <w:rPr>
+          <w:rFonts w:ascii="Courier New" w:hAnsi="Courier New"/>
+          <w:sz w:val="18"/>
+          <w:lang w:val="en"/>
+        </w:rPr>
+        <w:t>and</w:t>
+      </w:r>
+      <w:r>
+        <w:rPr>
+          <w:rFonts w:ascii="Courier New" w:hAnsi="Courier New"/>
+          <w:sz w:val="18"/>
+          <w:lang w:val="en"/>
+        </w:rPr>
+        <w:t xml:space="preserve"> the like. The only Meanings (SEDELA’s nomenclature for functions) defined in the Prelude will be combinators such as id, const, flip, and etc. SEDELA’s primitive types are all defined in terms of Axioms (types without formal definitions) with no available operations.</w:t>
       </w:r>
     </w:p>
     <w:p>
@@ -4883,7 +4899,31 @@
           <w:u w:val="none"/>
           <w:lang w:val="en"/>
         </w:rPr>
-        <w:t>Any = Axiom "The base type."</w:t>
+        <w:t xml:space="preserve">Any = Axiom "The </w:t>
+      </w:r>
+      <w:r>
+        <w:rPr>
+          <w:rFonts w:ascii="Courier New" w:hAnsi="Courier New"/>
+          <w:b w:val="false"/>
+          <w:i w:val="false"/>
+          <w:color w:val="000000"/>
+          <w:sz w:val="18"/>
+          <w:u w:val="none"/>
+          <w:lang w:val="en"/>
+        </w:rPr>
+        <w:t xml:space="preserve">universal </w:t>
+      </w:r>
+      <w:r>
+        <w:rPr>
+          <w:rFonts w:ascii="Courier New" w:hAnsi="Courier New"/>
+          <w:b w:val="false"/>
+          <w:i w:val="false"/>
+          <w:color w:val="000000"/>
+          <w:sz w:val="18"/>
+          <w:u w:val="none"/>
+          <w:lang w:val="en"/>
+        </w:rPr>
+        <w:t>base type."</w:t>
       </w:r>
     </w:p>
     <w:p>
@@ -4919,6 +4959,24 @@
           <w:u w:val="none"/>
           <w:lang w:val="en"/>
         </w:rPr>
+        <w:t>Real = Axiom "A real number type."</w:t>
+      </w:r>
+    </w:p>
+    <w:p>
+      <w:pPr>
+        <w:pStyle w:val="Normal"/>
+        <w:spacing w:lineRule="auto" w:line="276" w:before="0" w:after="0"/>
+        <w:rPr/>
+      </w:pPr>
+      <w:r>
+        <w:rPr>
+          <w:rFonts w:ascii="Courier New" w:hAnsi="Courier New"/>
+          <w:b w:val="false"/>
+          <w:i w:val="false"/>
+          <w:sz w:val="18"/>
+          <w:u w:val="none"/>
+          <w:lang w:val="en"/>
+        </w:rPr>
         <w:t>Whole = Axiom "A whole number type."</w:t>
       </w:r>
     </w:p>
@@ -4937,24 +4995,6 @@
           <w:u w:val="none"/>
           <w:lang w:val="en"/>
         </w:rPr>
-        <w:t>Real = Axiom "A real number type."</w:t>
-      </w:r>
-    </w:p>
-    <w:p>
-      <w:pPr>
-        <w:pStyle w:val="Normal"/>
-        <w:spacing w:lineRule="auto" w:line="276" w:before="0" w:after="0"/>
-        <w:rPr/>
-      </w:pPr>
-      <w:r>
-        <w:rPr>
-          <w:rFonts w:ascii="Courier New" w:hAnsi="Courier New"/>
-          <w:b w:val="false"/>
-          <w:i w:val="false"/>
-          <w:sz w:val="18"/>
-          <w:u w:val="none"/>
-          <w:lang w:val="en"/>
-        </w:rPr>
         <w:t>String = Axiom "A textual type."</w:t>
       </w:r>
     </w:p>
@@ -5020,8 +5060,15 @@
           <w:u w:val="none"/>
           <w:lang w:val="en"/>
         </w:rPr>
-        <w:t xml:space="preserve">List&lt;a&gt; = </w:t>
-      </w:r>
+        <w:t>List&lt;a&gt; = | Nil | Link of (a, List&lt;a&gt;)</w:t>
+      </w:r>
+    </w:p>
+    <w:p>
+      <w:pPr>
+        <w:pStyle w:val="Normal"/>
+        <w:spacing w:lineRule="auto" w:line="276" w:before="0" w:after="0"/>
+        <w:rPr/>
+      </w:pPr>
       <w:r>
         <w:rPr>
           <w:rFonts w:ascii="Courier New" w:hAnsi="Courier New"/>
@@ -5032,20 +5079,2070 @@
           <w:u w:val="none"/>
           <w:lang w:val="en"/>
         </w:rPr>
+        <w:t xml:space="preserve">Map&lt;a, b&gt; = | </w:t>
+      </w:r>
+      <w:r>
+        <w:rPr>
+          <w:rFonts w:ascii="Courier New" w:hAnsi="Courier New"/>
+          <w:b w:val="false"/>
+          <w:i w:val="false"/>
+          <w:color w:val="000000"/>
+          <w:sz w:val="18"/>
+          <w:u w:val="none"/>
+          <w:lang w:val="en"/>
+        </w:rPr>
+        <w:t>Leaf of (a, b)</w:t>
+      </w:r>
+      <w:r>
+        <w:rPr>
+          <w:rFonts w:ascii="Courier New" w:hAnsi="Courier New"/>
+          <w:b w:val="false"/>
+          <w:i w:val="false"/>
+          <w:color w:val="000000"/>
+          <w:sz w:val="18"/>
+          <w:u w:val="none"/>
+          <w:lang w:val="en"/>
+        </w:rPr>
+        <w:t xml:space="preserve"> | </w:t>
+      </w:r>
+      <w:r>
+        <w:rPr>
+          <w:rFonts w:ascii="Courier New" w:hAnsi="Courier New"/>
+          <w:b w:val="false"/>
+          <w:i w:val="false"/>
+          <w:color w:val="000000"/>
+          <w:sz w:val="18"/>
+          <w:u w:val="none"/>
+          <w:lang w:val="en"/>
+        </w:rPr>
+        <w:t>Node</w:t>
+      </w:r>
+      <w:r>
+        <w:rPr>
+          <w:rFonts w:ascii="Courier New" w:hAnsi="Courier New"/>
+          <w:b w:val="false"/>
+          <w:i w:val="false"/>
+          <w:color w:val="000000"/>
+          <w:sz w:val="18"/>
+          <w:u w:val="none"/>
+          <w:lang w:val="en"/>
+        </w:rPr>
+        <w:t xml:space="preserve"> of (Map&lt;a, b&gt;, Map&lt;a, b&gt;)</w:t>
+      </w:r>
+    </w:p>
+    <w:p>
+      <w:pPr>
+        <w:pStyle w:val="Normal"/>
+        <w:spacing w:lineRule="auto" w:line="276" w:before="0" w:after="0"/>
+        <w:rPr>
+          <w:rFonts w:ascii="Courier New" w:hAnsi="Courier New"/>
+          <w:b w:val="false"/>
+          <w:b w:val="false"/>
+          <w:i w:val="false"/>
+          <w:i w:val="false"/>
+          <w:sz w:val="18"/>
+          <w:u w:val="none"/>
+          <w:lang w:val="en"/>
+        </w:rPr>
+      </w:pPr>
+      <w:r>
+        <w:rPr>
+          <w:rFonts w:ascii="Courier New" w:hAnsi="Courier New"/>
+          <w:b w:val="false"/>
+          <w:i w:val="false"/>
+          <w:sz w:val="18"/>
+          <w:u w:val="none"/>
+          <w:lang w:val="en"/>
+        </w:rPr>
+      </w:r>
+    </w:p>
+    <w:p>
+      <w:pPr>
+        <w:pStyle w:val="Normal"/>
+        <w:spacing w:lineRule="auto" w:line="276" w:before="0" w:after="0"/>
+        <w:rPr/>
+      </w:pPr>
+      <w:r>
+        <w:rPr>
+          <w:rFonts w:ascii="Courier New" w:hAnsi="Courier New"/>
+          <w:b w:val="false"/>
+          <w:i w:val="false"/>
+          <w:sz w:val="18"/>
+          <w:u w:val="none"/>
+          <w:lang w:val="en"/>
+        </w:rPr>
+        <w:t>category Semigroup&lt;a&gt; =</w:t>
+      </w:r>
+    </w:p>
+    <w:p>
+      <w:pPr>
+        <w:pStyle w:val="Normal"/>
+        <w:spacing w:lineRule="auto" w:line="276" w:before="0" w:after="0"/>
+        <w:rPr/>
+      </w:pPr>
+      <w:r>
+        <w:rPr>
+          <w:rFonts w:ascii="Courier New" w:hAnsi="Courier New"/>
+          <w:b w:val="false"/>
+          <w:i w:val="false"/>
+          <w:sz w:val="18"/>
+          <w:u w:val="none"/>
+          <w:lang w:val="en"/>
+        </w:rPr>
+        <w:t xml:space="preserve">  </w:t>
+      </w:r>
+      <w:r>
+        <w:rPr>
+          <w:rFonts w:ascii="Courier New" w:hAnsi="Courier New"/>
+          <w:b w:val="false"/>
+          <w:i w:val="false"/>
+          <w:sz w:val="18"/>
+          <w:u w:val="none"/>
+          <w:lang w:val="en"/>
+        </w:rPr>
+        <w:t>| append : a -&gt; a -&gt; a</w:t>
+      </w:r>
+    </w:p>
+    <w:p>
+      <w:pPr>
+        <w:pStyle w:val="Normal"/>
+        <w:spacing w:lineRule="auto" w:line="276" w:before="0" w:after="0"/>
+        <w:rPr>
+          <w:rFonts w:ascii="Courier New" w:hAnsi="Courier New"/>
+          <w:b w:val="false"/>
+          <w:b w:val="false"/>
+          <w:i w:val="false"/>
+          <w:i w:val="false"/>
+          <w:sz w:val="18"/>
+          <w:u w:val="none"/>
+          <w:lang w:val="en"/>
+        </w:rPr>
+      </w:pPr>
+      <w:r>
+        <w:rPr>
+          <w:rFonts w:ascii="Courier New" w:hAnsi="Courier New"/>
+          <w:b w:val="false"/>
+          <w:i w:val="false"/>
+          <w:sz w:val="18"/>
+          <w:u w:val="none"/>
+          <w:lang w:val="en"/>
+        </w:rPr>
+      </w:r>
+    </w:p>
+    <w:p>
+      <w:pPr>
+        <w:pStyle w:val="Normal"/>
+        <w:spacing w:lineRule="auto" w:line="276" w:before="0" w:after="0"/>
+        <w:rPr/>
+      </w:pPr>
+      <w:r>
+        <w:rPr>
+          <w:rFonts w:ascii="Courier New" w:hAnsi="Courier New"/>
+          <w:b w:val="false"/>
+          <w:i w:val="false"/>
+          <w:sz w:val="18"/>
+          <w:u w:val="none"/>
+          <w:lang w:val="en"/>
+        </w:rPr>
+        <w:t>category Monoid&lt;m; Semigroup&lt;m&gt;&gt; =</w:t>
+      </w:r>
+    </w:p>
+    <w:p>
+      <w:pPr>
+        <w:pStyle w:val="Normal"/>
+        <w:spacing w:lineRule="auto" w:line="276" w:before="0" w:after="0"/>
+        <w:rPr/>
+      </w:pPr>
+      <w:r>
+        <w:rPr>
+          <w:rFonts w:ascii="Courier New" w:hAnsi="Courier New"/>
+          <w:b w:val="false"/>
+          <w:bCs w:val="false"/>
+          <w:i w:val="false"/>
+          <w:sz w:val="18"/>
+          <w:u w:val="none"/>
+          <w:lang w:val="en"/>
+        </w:rPr>
+        <w:t xml:space="preserve">  </w:t>
+      </w:r>
+      <w:r>
+        <w:rPr>
+          <w:rFonts w:ascii="Courier New" w:hAnsi="Courier New"/>
+          <w:b w:val="false"/>
+          <w:bCs w:val="false"/>
+          <w:i w:val="false"/>
+          <w:sz w:val="18"/>
+          <w:u w:val="none"/>
+          <w:lang w:val="en"/>
+        </w:rPr>
+        <w:t>| empty : m</w:t>
+      </w:r>
+    </w:p>
+    <w:p>
+      <w:pPr>
+        <w:pStyle w:val="Normal"/>
+        <w:spacing w:lineRule="auto" w:line="276" w:before="0" w:after="0"/>
+        <w:rPr>
+          <w:rFonts w:ascii="Courier New" w:hAnsi="Courier New"/>
+          <w:b w:val="false"/>
+          <w:b w:val="false"/>
+          <w:bCs w:val="false"/>
+          <w:i w:val="false"/>
+          <w:i w:val="false"/>
+          <w:sz w:val="18"/>
+          <w:u w:val="none"/>
+          <w:lang w:val="en"/>
+        </w:rPr>
+      </w:pPr>
+      <w:r>
+        <w:rPr>
+          <w:rFonts w:ascii="Courier New" w:hAnsi="Courier New"/>
+          <w:b w:val="false"/>
+          <w:bCs w:val="false"/>
+          <w:i w:val="false"/>
+          <w:sz w:val="18"/>
+          <w:u w:val="none"/>
+          <w:lang w:val="en"/>
+        </w:rPr>
+      </w:r>
+    </w:p>
+    <w:p>
+      <w:pPr>
+        <w:pStyle w:val="Normal"/>
+        <w:spacing w:lineRule="auto" w:line="276" w:before="0" w:after="0"/>
+        <w:rPr/>
+      </w:pPr>
+      <w:r>
+        <w:rPr>
+          <w:rFonts w:ascii="Courier New" w:hAnsi="Courier New"/>
+          <w:b w:val="false"/>
+          <w:bCs w:val="false"/>
+          <w:i w:val="false"/>
+          <w:sz w:val="18"/>
+          <w:u w:val="none"/>
+          <w:lang w:val="en"/>
+        </w:rPr>
+        <w:t>category Functor&lt;f&gt; =</w:t>
+      </w:r>
+    </w:p>
+    <w:p>
+      <w:pPr>
+        <w:pStyle w:val="Normal"/>
+        <w:spacing w:lineRule="auto" w:line="276" w:before="0" w:after="0"/>
+        <w:rPr/>
+      </w:pPr>
+      <w:r>
+        <w:rPr>
+          <w:rFonts w:ascii="Courier New" w:hAnsi="Courier New"/>
+          <w:b w:val="false"/>
+          <w:bCs w:val="false"/>
+          <w:i w:val="false"/>
+          <w:sz w:val="18"/>
+          <w:u w:val="none"/>
+          <w:lang w:val="en"/>
+        </w:rPr>
+        <w:t xml:space="preserve">  </w:t>
+      </w:r>
+      <w:r>
+        <w:rPr>
+          <w:rFonts w:ascii="Courier New" w:hAnsi="Courier New"/>
+          <w:b w:val="false"/>
+          <w:bCs w:val="false"/>
+          <w:i w:val="false"/>
+          <w:sz w:val="18"/>
+          <w:u w:val="none"/>
+          <w:lang w:val="en"/>
+        </w:rPr>
+        <w:t>| map&lt;a, b&gt; : (a -&gt; b) -&gt; f&lt;a&gt; -&gt; f&lt;b&gt;</w:t>
+      </w:r>
+    </w:p>
+    <w:p>
+      <w:pPr>
+        <w:pStyle w:val="Normal"/>
+        <w:spacing w:lineRule="auto" w:line="276" w:before="0" w:after="0"/>
+        <w:rPr>
+          <w:rFonts w:ascii="Courier New" w:hAnsi="Courier New"/>
+          <w:b w:val="false"/>
+          <w:b w:val="false"/>
+          <w:bCs w:val="false"/>
+          <w:i w:val="false"/>
+          <w:i w:val="false"/>
+          <w:sz w:val="18"/>
+          <w:u w:val="none"/>
+          <w:lang w:val="en"/>
+        </w:rPr>
+      </w:pPr>
+      <w:r>
+        <w:rPr/>
+      </w:r>
+    </w:p>
+    <w:p>
+      <w:pPr>
+        <w:pStyle w:val="Normal"/>
+        <w:spacing w:lineRule="auto" w:line="276" w:before="0" w:after="0"/>
+        <w:rPr/>
+      </w:pPr>
+      <w:r>
+        <w:rPr>
+          <w:rFonts w:ascii="Courier New" w:hAnsi="Courier New"/>
+          <w:b w:val="false"/>
+          <w:bCs w:val="false"/>
+          <w:i w:val="false"/>
+          <w:sz w:val="18"/>
+          <w:u w:val="none"/>
+          <w:lang w:val="en"/>
+        </w:rPr>
+        <w:t xml:space="preserve">category Applicative&lt;p; </w:t>
+      </w:r>
+      <w:r>
+        <w:rPr>
+          <w:rFonts w:ascii="Courier New" w:hAnsi="Courier New"/>
+          <w:b w:val="false"/>
+          <w:bCs w:val="false"/>
+          <w:i w:val="false"/>
+          <w:sz w:val="18"/>
+          <w:u w:val="none"/>
+          <w:lang w:val="en"/>
+        </w:rPr>
+        <w:t>Functor&lt;p&gt;</w:t>
+      </w:r>
+      <w:r>
+        <w:rPr>
+          <w:rFonts w:ascii="Courier New" w:hAnsi="Courier New"/>
+          <w:b w:val="false"/>
+          <w:bCs w:val="false"/>
+          <w:i w:val="false"/>
+          <w:sz w:val="18"/>
+          <w:u w:val="none"/>
+          <w:lang w:val="en"/>
+        </w:rPr>
+        <w:t>&gt; =</w:t>
+      </w:r>
+    </w:p>
+    <w:p>
+      <w:pPr>
+        <w:pStyle w:val="Normal"/>
+        <w:spacing w:lineRule="auto" w:line="276" w:before="0" w:after="0"/>
+        <w:rPr/>
+      </w:pPr>
+      <w:r>
+        <w:rPr>
+          <w:rFonts w:ascii="Courier New" w:hAnsi="Courier New"/>
+          <w:b w:val="false"/>
+          <w:bCs w:val="false"/>
+          <w:i w:val="false"/>
+          <w:sz w:val="18"/>
+          <w:u w:val="none"/>
+          <w:lang w:val="en"/>
+        </w:rPr>
+        <w:t xml:space="preserve">  </w:t>
+      </w:r>
+      <w:r>
+        <w:rPr>
+          <w:rFonts w:ascii="Courier New" w:hAnsi="Courier New"/>
+          <w:b w:val="false"/>
+          <w:bCs w:val="false"/>
+          <w:i w:val="false"/>
+          <w:sz w:val="18"/>
+          <w:u w:val="none"/>
+          <w:lang w:val="en"/>
+        </w:rPr>
+        <w:t>| pure&lt;a&gt; : a -&gt; p&lt;a&gt;</w:t>
+      </w:r>
+    </w:p>
+    <w:p>
+      <w:pPr>
+        <w:pStyle w:val="Normal"/>
+        <w:spacing w:lineRule="auto" w:line="276" w:before="0" w:after="0"/>
+        <w:rPr>
+          <w:rFonts w:ascii="Courier New" w:hAnsi="Courier New"/>
+          <w:b w:val="false"/>
+          <w:b w:val="false"/>
+          <w:i w:val="false"/>
+          <w:i w:val="false"/>
+          <w:sz w:val="18"/>
+          <w:u w:val="none"/>
+          <w:lang w:val="en"/>
+        </w:rPr>
+      </w:pPr>
+      <w:r>
+        <w:rPr>
+          <w:rFonts w:ascii="Courier New" w:hAnsi="Courier New"/>
+          <w:b w:val="false"/>
+          <w:bCs w:val="false"/>
+          <w:i w:val="false"/>
+          <w:sz w:val="18"/>
+          <w:u w:val="none"/>
+          <w:lang w:val="en"/>
+        </w:rPr>
+        <w:t xml:space="preserve">  </w:t>
+      </w:r>
+      <w:r>
+        <w:rPr>
+          <w:rFonts w:ascii="Courier New" w:hAnsi="Courier New"/>
+          <w:b w:val="false"/>
+          <w:bCs w:val="false"/>
+          <w:i w:val="false"/>
+          <w:sz w:val="18"/>
+          <w:u w:val="none"/>
+          <w:lang w:val="en"/>
+        </w:rPr>
         <w:t xml:space="preserve">| </w:t>
       </w:r>
       <w:r>
         <w:rPr>
           <w:rFonts w:ascii="Courier New" w:hAnsi="Courier New"/>
           <w:b w:val="false"/>
+          <w:bCs w:val="false"/>
+          <w:i w:val="false"/>
+          <w:sz w:val="18"/>
+          <w:u w:val="none"/>
+          <w:lang w:val="en"/>
+        </w:rPr>
+        <w:t>apply&lt;a, b&gt; : p&lt;a -&gt; b&gt; -&gt; p&lt;a&gt; -&gt; p&lt;b&gt;</w:t>
+      </w:r>
+    </w:p>
+    <w:p>
+      <w:pPr>
+        <w:pStyle w:val="Normal"/>
+        <w:spacing w:lineRule="auto" w:line="276" w:before="0" w:after="0"/>
+        <w:rPr>
+          <w:rFonts w:ascii="Courier New" w:hAnsi="Courier New"/>
+          <w:b w:val="false"/>
+          <w:b w:val="false"/>
+          <w:i w:val="false"/>
+          <w:i w:val="false"/>
+          <w:sz w:val="18"/>
+          <w:u w:val="none"/>
+          <w:lang w:val="en"/>
+        </w:rPr>
+      </w:pPr>
+      <w:r>
+        <w:rPr>
+          <w:rFonts w:ascii="Courier New" w:hAnsi="Courier New"/>
+          <w:b w:val="false"/>
+          <w:i w:val="false"/>
+          <w:sz w:val="18"/>
+          <w:u w:val="none"/>
+          <w:lang w:val="en"/>
+        </w:rPr>
+      </w:r>
+    </w:p>
+    <w:p>
+      <w:pPr>
+        <w:pStyle w:val="Normal"/>
+        <w:spacing w:lineRule="auto" w:line="276" w:before="0" w:after="0"/>
+        <w:rPr>
+          <w:rFonts w:ascii="Courier New" w:hAnsi="Courier New"/>
+          <w:b w:val="false"/>
+          <w:b w:val="false"/>
+          <w:i w:val="false"/>
+          <w:i w:val="false"/>
+          <w:sz w:val="18"/>
+          <w:u w:val="none"/>
+          <w:lang w:val="en"/>
+        </w:rPr>
+      </w:pPr>
+      <w:r>
+        <w:rPr>
+          <w:rFonts w:ascii="Courier New" w:hAnsi="Courier New"/>
+          <w:b w:val="false"/>
+          <w:bCs w:val="false"/>
+          <w:i w:val="false"/>
+          <w:sz w:val="18"/>
+          <w:u w:val="none"/>
+          <w:lang w:val="en"/>
+        </w:rPr>
+        <w:t>category Alternative&lt;l; A</w:t>
+      </w:r>
+      <w:r>
+        <w:rPr>
+          <w:rFonts w:ascii="Courier New" w:hAnsi="Courier New"/>
+          <w:b w:val="false"/>
+          <w:bCs w:val="false"/>
+          <w:i w:val="false"/>
+          <w:sz w:val="18"/>
+          <w:u w:val="none"/>
+          <w:lang w:val="en"/>
+        </w:rPr>
+        <w:t>pplicative&lt;l&gt;</w:t>
+      </w:r>
+      <w:r>
+        <w:rPr>
+          <w:rFonts w:ascii="Courier New" w:hAnsi="Courier New"/>
+          <w:b w:val="false"/>
+          <w:bCs w:val="false"/>
+          <w:i w:val="false"/>
+          <w:sz w:val="18"/>
+          <w:u w:val="none"/>
+          <w:lang w:val="en"/>
+        </w:rPr>
+        <w:t xml:space="preserve">&gt; </w:t>
+      </w:r>
+      <w:r>
+        <w:rPr>
+          <w:rFonts w:ascii="Courier New" w:hAnsi="Courier New"/>
+          <w:b w:val="false"/>
+          <w:bCs w:val="false"/>
+          <w:i w:val="false"/>
+          <w:sz w:val="18"/>
+          <w:u w:val="none"/>
+          <w:lang w:val="en"/>
+        </w:rPr>
+        <w:t>=</w:t>
+      </w:r>
+    </w:p>
+    <w:p>
+      <w:pPr>
+        <w:pStyle w:val="Normal"/>
+        <w:spacing w:lineRule="auto" w:line="276" w:before="0" w:after="0"/>
+        <w:rPr>
+          <w:rFonts w:ascii="Courier New" w:hAnsi="Courier New"/>
+          <w:b w:val="false"/>
+          <w:b w:val="false"/>
+          <w:i w:val="false"/>
+          <w:i w:val="false"/>
+          <w:sz w:val="18"/>
+          <w:u w:val="none"/>
+          <w:lang w:val="en"/>
+        </w:rPr>
+      </w:pPr>
+      <w:r>
+        <w:rPr>
+          <w:rFonts w:ascii="Courier New" w:hAnsi="Courier New"/>
+          <w:b w:val="false"/>
+          <w:bCs w:val="false"/>
+          <w:i w:val="false"/>
+          <w:sz w:val="18"/>
+          <w:u w:val="none"/>
+          <w:lang w:val="en"/>
+        </w:rPr>
+        <w:t xml:space="preserve">  </w:t>
+      </w:r>
+      <w:r>
+        <w:rPr>
+          <w:rFonts w:ascii="Courier New" w:hAnsi="Courier New"/>
+          <w:b w:val="false"/>
+          <w:bCs w:val="false"/>
+          <w:i w:val="false"/>
+          <w:sz w:val="18"/>
+          <w:u w:val="none"/>
+          <w:lang w:val="en"/>
+        </w:rPr>
+        <w:t>| empty&lt;a&gt; : l&lt;a&gt;</w:t>
+      </w:r>
+    </w:p>
+    <w:p>
+      <w:pPr>
+        <w:pStyle w:val="Normal"/>
+        <w:spacing w:lineRule="auto" w:line="276" w:before="0" w:after="0"/>
+        <w:rPr>
+          <w:rFonts w:ascii="Courier New" w:hAnsi="Courier New"/>
+          <w:b w:val="false"/>
+          <w:b w:val="false"/>
+          <w:i w:val="false"/>
+          <w:i w:val="false"/>
+          <w:sz w:val="18"/>
+          <w:u w:val="none"/>
+          <w:lang w:val="en"/>
+        </w:rPr>
+      </w:pPr>
+      <w:r>
+        <w:rPr>
+          <w:rFonts w:ascii="Courier New" w:hAnsi="Courier New"/>
+          <w:b w:val="false"/>
+          <w:bCs w:val="false"/>
+          <w:i w:val="false"/>
+          <w:sz w:val="18"/>
+          <w:u w:val="none"/>
+          <w:lang w:val="en"/>
+        </w:rPr>
+        <w:t xml:space="preserve">  </w:t>
+      </w:r>
+      <w:r>
+        <w:rPr>
+          <w:rFonts w:ascii="Courier New" w:hAnsi="Courier New"/>
+          <w:b w:val="false"/>
+          <w:bCs w:val="false"/>
+          <w:i w:val="false"/>
+          <w:sz w:val="18"/>
+          <w:u w:val="none"/>
+          <w:lang w:val="en"/>
+        </w:rPr>
+        <w:t>| choice : l&lt;a&gt; -&gt; l&lt;a&gt; -&gt; l&lt;a&gt;</w:t>
+      </w:r>
+    </w:p>
+    <w:p>
+      <w:pPr>
+        <w:pStyle w:val="Normal"/>
+        <w:spacing w:lineRule="auto" w:line="276" w:before="0" w:after="0"/>
+        <w:rPr>
+          <w:rFonts w:ascii="Courier New" w:hAnsi="Courier New"/>
+          <w:b w:val="false"/>
+          <w:b w:val="false"/>
+          <w:bCs w:val="false"/>
+          <w:i w:val="false"/>
+          <w:i w:val="false"/>
+          <w:sz w:val="18"/>
+          <w:u w:val="none"/>
+          <w:lang w:val="en"/>
+        </w:rPr>
+      </w:pPr>
+      <w:r>
+        <w:rPr>
+          <w:rFonts w:ascii="Courier New" w:hAnsi="Courier New"/>
+          <w:b w:val="false"/>
+          <w:bCs w:val="false"/>
+          <w:i w:val="false"/>
+          <w:sz w:val="18"/>
+          <w:u w:val="none"/>
+          <w:lang w:val="en"/>
+        </w:rPr>
+      </w:r>
+    </w:p>
+    <w:p>
+      <w:pPr>
+        <w:pStyle w:val="Normal"/>
+        <w:spacing w:lineRule="auto" w:line="276" w:before="0" w:after="0"/>
+        <w:rPr/>
+      </w:pPr>
+      <w:r>
+        <w:rPr>
+          <w:rFonts w:ascii="Courier New" w:hAnsi="Courier New"/>
+          <w:b w:val="false"/>
+          <w:bCs w:val="false"/>
+          <w:i w:val="false"/>
+          <w:sz w:val="18"/>
+          <w:u w:val="none"/>
+          <w:lang w:val="en"/>
+        </w:rPr>
+        <w:t xml:space="preserve">category Monad&lt;m; </w:t>
+      </w:r>
+      <w:r>
+        <w:rPr>
+          <w:rFonts w:ascii="Courier New" w:hAnsi="Courier New"/>
+          <w:b w:val="false"/>
+          <w:bCs w:val="false"/>
+          <w:i w:val="false"/>
+          <w:sz w:val="18"/>
+          <w:u w:val="none"/>
+          <w:lang w:val="en"/>
+        </w:rPr>
+        <w:t>Applicative&lt;m&gt;</w:t>
+      </w:r>
+      <w:r>
+        <w:rPr>
+          <w:rFonts w:ascii="Courier New" w:hAnsi="Courier New"/>
+          <w:b w:val="false"/>
+          <w:bCs w:val="false"/>
+          <w:i w:val="false"/>
+          <w:sz w:val="18"/>
+          <w:u w:val="none"/>
+          <w:lang w:val="en"/>
+        </w:rPr>
+        <w:t>&gt; =</w:t>
+      </w:r>
+    </w:p>
+    <w:p>
+      <w:pPr>
+        <w:pStyle w:val="Normal"/>
+        <w:spacing w:lineRule="auto" w:line="276" w:before="0" w:after="0"/>
+        <w:rPr/>
+      </w:pPr>
+      <w:r>
+        <w:rPr>
+          <w:rFonts w:ascii="Courier New" w:hAnsi="Courier New"/>
+          <w:b w:val="false"/>
+          <w:bCs w:val="false"/>
+          <w:i w:val="false"/>
+          <w:sz w:val="18"/>
+          <w:u w:val="none"/>
+          <w:lang w:val="en"/>
+        </w:rPr>
+        <w:t xml:space="preserve">  </w:t>
+      </w:r>
+      <w:r>
+        <w:rPr>
+          <w:rFonts w:ascii="Courier New" w:hAnsi="Courier New"/>
+          <w:b w:val="false"/>
+          <w:bCs w:val="false"/>
+          <w:i w:val="false"/>
+          <w:sz w:val="18"/>
+          <w:u w:val="none"/>
+          <w:lang w:val="en"/>
+        </w:rPr>
+        <w:t>| bind&lt;a, b&gt; : m&lt;a&gt; -&gt; (a -&gt; m&lt;b&gt;) -&gt; m&lt;b&gt;</w:t>
+      </w:r>
+    </w:p>
+    <w:p>
+      <w:pPr>
+        <w:pStyle w:val="Normal"/>
+        <w:spacing w:lineRule="auto" w:line="276" w:before="0" w:after="0"/>
+        <w:rPr/>
+      </w:pPr>
+      <w:r>
+        <w:rPr>
+          <w:rFonts w:ascii="Courier New" w:hAnsi="Courier New"/>
+          <w:b w:val="false"/>
+          <w:bCs w:val="false"/>
+          <w:i w:val="false"/>
+          <w:sz w:val="18"/>
+          <w:u w:val="none"/>
+          <w:lang w:val="en"/>
+        </w:rPr>
+        <w:t xml:space="preserve">  </w:t>
+      </w:r>
+      <w:r>
+        <w:rPr>
+          <w:rFonts w:ascii="Courier New" w:hAnsi="Courier New"/>
+          <w:b w:val="false"/>
+          <w:bCs w:val="false"/>
+          <w:i w:val="false"/>
+          <w:sz w:val="18"/>
+          <w:u w:val="none"/>
+          <w:lang w:val="en"/>
+        </w:rPr>
+        <w:t>| return&lt;a&gt; : a</w:t>
+      </w:r>
+    </w:p>
+    <w:p>
+      <w:pPr>
+        <w:pStyle w:val="Normal"/>
+        <w:spacing w:lineRule="auto" w:line="276" w:before="0" w:after="0"/>
+        <w:rPr>
+          <w:rFonts w:ascii="Courier New" w:hAnsi="Courier New"/>
+          <w:b w:val="false"/>
+          <w:b w:val="false"/>
+          <w:i w:val="false"/>
+          <w:i w:val="false"/>
+          <w:sz w:val="18"/>
+          <w:u w:val="none"/>
+          <w:lang w:val="en"/>
+        </w:rPr>
+      </w:pPr>
+      <w:r>
+        <w:rPr>
+          <w:rFonts w:ascii="Courier New" w:hAnsi="Courier New"/>
+          <w:b w:val="false"/>
+          <w:i w:val="false"/>
+          <w:sz w:val="18"/>
+          <w:u w:val="none"/>
+          <w:lang w:val="en"/>
+        </w:rPr>
+      </w:r>
+    </w:p>
+    <w:p>
+      <w:pPr>
+        <w:pStyle w:val="Normal"/>
+        <w:spacing w:lineRule="auto" w:line="276" w:before="0" w:after="0"/>
+        <w:rPr>
+          <w:rFonts w:ascii="Courier New" w:hAnsi="Courier New"/>
+          <w:b w:val="false"/>
+          <w:b w:val="false"/>
+          <w:i w:val="false"/>
+          <w:i w:val="false"/>
+          <w:sz w:val="18"/>
+          <w:u w:val="none"/>
+          <w:lang w:val="en"/>
+        </w:rPr>
+      </w:pPr>
+      <w:r>
+        <w:rPr>
+          <w:rFonts w:ascii="Courier New" w:hAnsi="Courier New"/>
+          <w:b w:val="false"/>
+          <w:i w:val="false"/>
+          <w:sz w:val="18"/>
+          <w:u w:val="none"/>
+          <w:lang w:val="en"/>
+        </w:rPr>
+        <w:t>category Comonad&lt;c; Functor&lt;c&gt;&gt; =</w:t>
+      </w:r>
+    </w:p>
+    <w:p>
+      <w:pPr>
+        <w:pStyle w:val="Normal"/>
+        <w:spacing w:lineRule="auto" w:line="276" w:before="0" w:after="0"/>
+        <w:rPr>
+          <w:rFonts w:ascii="Courier New" w:hAnsi="Courier New"/>
+          <w:b w:val="false"/>
+          <w:b w:val="false"/>
+          <w:i w:val="false"/>
+          <w:i w:val="false"/>
+          <w:sz w:val="18"/>
+          <w:u w:val="none"/>
+          <w:lang w:val="en"/>
+        </w:rPr>
+      </w:pPr>
+      <w:r>
+        <w:rPr>
+          <w:rFonts w:ascii="Courier New" w:hAnsi="Courier New"/>
+          <w:b w:val="false"/>
+          <w:i w:val="false"/>
+          <w:sz w:val="18"/>
+          <w:u w:val="none"/>
+          <w:lang w:val="en"/>
+        </w:rPr>
+        <w:t xml:space="preserve">  </w:t>
+      </w:r>
+      <w:r>
+        <w:rPr>
+          <w:rFonts w:ascii="Courier New" w:hAnsi="Courier New"/>
+          <w:b w:val="false"/>
+          <w:i w:val="false"/>
+          <w:sz w:val="18"/>
+          <w:u w:val="none"/>
+          <w:lang w:val="en"/>
+        </w:rPr>
+        <w:t>| extract&lt;a&gt; : c&lt;a&gt; -&gt; a</w:t>
+      </w:r>
+    </w:p>
+    <w:p>
+      <w:pPr>
+        <w:pStyle w:val="Normal"/>
+        <w:spacing w:lineRule="auto" w:line="276" w:before="0" w:after="0"/>
+        <w:rPr>
+          <w:rFonts w:ascii="Courier New" w:hAnsi="Courier New"/>
+          <w:b w:val="false"/>
+          <w:b w:val="false"/>
+          <w:i w:val="false"/>
+          <w:i w:val="false"/>
+          <w:sz w:val="18"/>
+          <w:u w:val="none"/>
+          <w:lang w:val="en"/>
+        </w:rPr>
+      </w:pPr>
+      <w:r>
+        <w:rPr>
+          <w:rFonts w:ascii="Courier New" w:hAnsi="Courier New"/>
+          <w:b w:val="false"/>
+          <w:i w:val="false"/>
+          <w:sz w:val="18"/>
+          <w:u w:val="none"/>
+          <w:lang w:val="en"/>
+        </w:rPr>
+        <w:t xml:space="preserve">  </w:t>
+      </w:r>
+      <w:r>
+        <w:rPr>
+          <w:rFonts w:ascii="Courier New" w:hAnsi="Courier New"/>
+          <w:b w:val="false"/>
+          <w:i w:val="false"/>
+          <w:sz w:val="18"/>
+          <w:u w:val="none"/>
+          <w:lang w:val="en"/>
+        </w:rPr>
+        <w:t>| duplicate&lt;a, b&gt; : c&lt;a&gt; -&gt; c&lt;c&lt;a&gt;&gt;</w:t>
+      </w:r>
+    </w:p>
+    <w:p>
+      <w:pPr>
+        <w:pStyle w:val="Normal"/>
+        <w:spacing w:lineRule="auto" w:line="276" w:before="0" w:after="0"/>
+        <w:rPr>
+          <w:rFonts w:ascii="Courier New" w:hAnsi="Courier New"/>
+          <w:b w:val="false"/>
+          <w:b w:val="false"/>
+          <w:i w:val="false"/>
+          <w:i w:val="false"/>
+          <w:sz w:val="18"/>
+          <w:u w:val="none"/>
+          <w:lang w:val="en"/>
+        </w:rPr>
+      </w:pPr>
+      <w:r>
+        <w:rPr>
+          <w:rFonts w:ascii="Courier New" w:hAnsi="Courier New"/>
+          <w:b w:val="false"/>
+          <w:i w:val="false"/>
+          <w:sz w:val="18"/>
+          <w:u w:val="none"/>
+          <w:lang w:val="en"/>
+        </w:rPr>
+        <w:t xml:space="preserve">  </w:t>
+      </w:r>
+      <w:r>
+        <w:rPr>
+          <w:rFonts w:ascii="Courier New" w:hAnsi="Courier New"/>
+          <w:b w:val="false"/>
+          <w:i w:val="false"/>
+          <w:sz w:val="18"/>
+          <w:u w:val="none"/>
+          <w:lang w:val="en"/>
+        </w:rPr>
+        <w:t>| extend&lt;a, b&gt; : (c&lt;a&gt; -&gt; b) -&gt; c&lt;a&gt; -&gt; c&lt;b&gt;</w:t>
+      </w:r>
+    </w:p>
+    <w:p>
+      <w:pPr>
+        <w:pStyle w:val="Normal"/>
+        <w:spacing w:lineRule="auto" w:line="276" w:before="0" w:after="0"/>
+        <w:rPr>
+          <w:rFonts w:ascii="Courier New" w:hAnsi="Courier New"/>
+          <w:b w:val="false"/>
+          <w:b w:val="false"/>
+          <w:i w:val="false"/>
+          <w:i w:val="false"/>
+          <w:sz w:val="18"/>
+          <w:u w:val="none"/>
+          <w:lang w:val="en"/>
+        </w:rPr>
+      </w:pPr>
+      <w:r>
+        <w:rPr>
+          <w:rFonts w:ascii="Courier New" w:hAnsi="Courier New"/>
+          <w:b w:val="false"/>
+          <w:i w:val="false"/>
+          <w:sz w:val="18"/>
+          <w:u w:val="none"/>
+          <w:lang w:val="en"/>
+        </w:rPr>
+      </w:r>
+    </w:p>
+    <w:p>
+      <w:pPr>
+        <w:pStyle w:val="Normal"/>
+        <w:spacing w:lineRule="auto" w:line="276" w:before="0" w:after="0"/>
+        <w:rPr>
+          <w:rFonts w:ascii="Courier New" w:hAnsi="Courier New"/>
+          <w:b w:val="false"/>
+          <w:b w:val="false"/>
+          <w:i w:val="false"/>
+          <w:i w:val="false"/>
+          <w:sz w:val="18"/>
+          <w:u w:val="none"/>
+          <w:lang w:val="en"/>
+        </w:rPr>
+      </w:pPr>
+      <w:r>
+        <w:rPr>
+          <w:rFonts w:ascii="Courier New" w:hAnsi="Courier New"/>
+          <w:b w:val="false"/>
+          <w:i w:val="false"/>
+          <w:sz w:val="18"/>
+          <w:u w:val="none"/>
+          <w:lang w:val="en"/>
+        </w:rPr>
+        <w:t>category Foldable</w:t>
+      </w:r>
+      <w:r>
+        <w:rPr>
+          <w:rFonts w:ascii="Courier New" w:hAnsi="Courier New"/>
+          <w:b w:val="false"/>
+          <w:i w:val="false"/>
+          <w:sz w:val="18"/>
+          <w:u w:val="none"/>
+          <w:lang w:val="en"/>
+        </w:rPr>
+        <w:t>&lt;f&gt;</w:t>
+      </w:r>
+      <w:r>
+        <w:rPr>
+          <w:rFonts w:ascii="Courier New" w:hAnsi="Courier New"/>
+          <w:b w:val="false"/>
+          <w:i w:val="false"/>
+          <w:sz w:val="18"/>
+          <w:u w:val="none"/>
+          <w:lang w:val="en"/>
+        </w:rPr>
+        <w:t xml:space="preserve"> =</w:t>
+      </w:r>
+    </w:p>
+    <w:p>
+      <w:pPr>
+        <w:pStyle w:val="Normal"/>
+        <w:spacing w:lineRule="auto" w:line="276" w:before="0" w:after="0"/>
+        <w:rPr>
+          <w:rFonts w:ascii="Courier New" w:hAnsi="Courier New"/>
+          <w:b w:val="false"/>
+          <w:b w:val="false"/>
+          <w:i w:val="false"/>
+          <w:i w:val="false"/>
+          <w:sz w:val="18"/>
+          <w:u w:val="none"/>
+          <w:lang w:val="en"/>
+        </w:rPr>
+      </w:pPr>
+      <w:r>
+        <w:rPr>
+          <w:rFonts w:ascii="Courier New" w:hAnsi="Courier New"/>
+          <w:b w:val="false"/>
+          <w:i w:val="false"/>
+          <w:sz w:val="18"/>
+          <w:u w:val="none"/>
+          <w:lang w:val="en"/>
+        </w:rPr>
+        <w:t xml:space="preserve">  </w:t>
+      </w:r>
+      <w:r>
+        <w:rPr>
+          <w:rFonts w:ascii="Courier New" w:hAnsi="Courier New"/>
+          <w:b w:val="false"/>
+          <w:i w:val="false"/>
+          <w:sz w:val="18"/>
+          <w:u w:val="none"/>
+          <w:lang w:val="en"/>
+        </w:rPr>
+        <w:t>| foldMap</w:t>
+      </w:r>
+      <w:r>
+        <w:rPr>
+          <w:rFonts w:ascii="Courier New" w:hAnsi="Courier New"/>
+          <w:b w:val="false"/>
+          <w:i w:val="false"/>
+          <w:sz w:val="18"/>
+          <w:u w:val="none"/>
+          <w:lang w:val="en"/>
+        </w:rPr>
+        <w:t>&lt;m; Monoid&lt;m&gt;&gt; : (a -&gt; m) -&gt; f&lt;a&gt; -&gt; m</w:t>
+      </w:r>
+    </w:p>
+    <w:p>
+      <w:pPr>
+        <w:pStyle w:val="Normal"/>
+        <w:spacing w:lineRule="auto" w:line="276" w:before="0" w:after="0"/>
+        <w:rPr>
+          <w:rFonts w:ascii="Courier New" w:hAnsi="Courier New"/>
+          <w:b w:val="false"/>
+          <w:b w:val="false"/>
+          <w:i w:val="false"/>
+          <w:i w:val="false"/>
+          <w:sz w:val="18"/>
+          <w:u w:val="none"/>
+          <w:lang w:val="en"/>
+        </w:rPr>
+      </w:pPr>
+      <w:r>
+        <w:rPr>
+          <w:rFonts w:ascii="Courier New" w:hAnsi="Courier New"/>
+          <w:b w:val="false"/>
+          <w:i w:val="false"/>
+          <w:sz w:val="18"/>
+          <w:u w:val="none"/>
+          <w:lang w:val="en"/>
+        </w:rPr>
+      </w:r>
+    </w:p>
+    <w:p>
+      <w:pPr>
+        <w:pStyle w:val="Normal"/>
+        <w:spacing w:lineRule="auto" w:line="276" w:before="0" w:after="0"/>
+        <w:rPr>
+          <w:rFonts w:ascii="Courier New" w:hAnsi="Courier New"/>
+          <w:b w:val="false"/>
+          <w:b w:val="false"/>
+          <w:i w:val="false"/>
+          <w:i w:val="false"/>
+          <w:sz w:val="18"/>
+          <w:u w:val="none"/>
+          <w:lang w:val="en"/>
+        </w:rPr>
+      </w:pPr>
+      <w:r>
+        <w:rPr>
+          <w:rFonts w:ascii="Courier New" w:hAnsi="Courier New"/>
+          <w:b w:val="false"/>
+          <w:i w:val="false"/>
+          <w:sz w:val="18"/>
+          <w:u w:val="none"/>
+          <w:lang w:val="en"/>
+        </w:rPr>
+      </w:r>
+    </w:p>
+    <w:p>
+      <w:pPr>
+        <w:pStyle w:val="Normal"/>
+        <w:spacing w:lineRule="auto" w:line="276" w:before="0" w:after="0"/>
+        <w:rPr>
+          <w:rFonts w:ascii="Courier New" w:hAnsi="Courier New"/>
+          <w:b w:val="false"/>
+          <w:b w:val="false"/>
+          <w:i w:val="false"/>
+          <w:i w:val="false"/>
+          <w:sz w:val="18"/>
+          <w:u w:val="none"/>
+          <w:lang w:val="en"/>
+        </w:rPr>
+      </w:pPr>
+      <w:r>
+        <w:rPr>
+          <w:rFonts w:ascii="Courier New" w:hAnsi="Courier New"/>
+          <w:b w:val="false"/>
+          <w:i w:val="false"/>
+          <w:sz w:val="18"/>
+          <w:u w:val="none"/>
+          <w:lang w:val="en"/>
+        </w:rPr>
+        <w:t>category Traversable&lt;t; Functor&lt;t&gt;; Foldable&lt;t&gt;&gt; =</w:t>
+      </w:r>
+    </w:p>
+    <w:p>
+      <w:pPr>
+        <w:pStyle w:val="Normal"/>
+        <w:spacing w:lineRule="auto" w:line="276" w:before="0" w:after="0"/>
+        <w:rPr>
+          <w:rFonts w:ascii="Courier New" w:hAnsi="Courier New"/>
+          <w:b w:val="false"/>
+          <w:b w:val="false"/>
+          <w:i w:val="false"/>
+          <w:i w:val="false"/>
+          <w:sz w:val="18"/>
+          <w:u w:val="none"/>
+          <w:lang w:val="en"/>
+        </w:rPr>
+      </w:pPr>
+      <w:r>
+        <w:rPr>
+          <w:rFonts w:ascii="Courier New" w:hAnsi="Courier New"/>
+          <w:b w:val="false"/>
+          <w:i w:val="false"/>
+          <w:sz w:val="18"/>
+          <w:u w:val="none"/>
+          <w:lang w:val="en"/>
+        </w:rPr>
+        <w:t xml:space="preserve">  </w:t>
+      </w:r>
+      <w:r>
+        <w:rPr>
+          <w:rFonts w:ascii="Courier New" w:hAnsi="Courier New"/>
+          <w:b w:val="false"/>
+          <w:i w:val="false"/>
+          <w:sz w:val="18"/>
+          <w:u w:val="none"/>
+          <w:lang w:val="en"/>
+        </w:rPr>
+        <w:t>| traverse&lt;a, b, f; Applicative&lt;f&gt;&gt; : (a -&gt; f&lt;b&gt;) -&gt; t&lt;a&gt; -&gt; f&lt;t&lt;b&gt;&gt;</w:t>
+      </w:r>
+    </w:p>
+    <w:p>
+      <w:pPr>
+        <w:pStyle w:val="Normal"/>
+        <w:spacing w:lineRule="auto" w:line="276" w:before="0" w:after="0"/>
+        <w:rPr>
+          <w:rFonts w:ascii="Courier New" w:hAnsi="Courier New"/>
+          <w:b w:val="false"/>
+          <w:b w:val="false"/>
+          <w:i w:val="false"/>
+          <w:i w:val="false"/>
+          <w:sz w:val="18"/>
+          <w:u w:val="none"/>
+          <w:lang w:val="en"/>
+        </w:rPr>
+      </w:pPr>
+      <w:r>
+        <w:rPr>
+          <w:rFonts w:ascii="Courier New" w:hAnsi="Courier New"/>
+          <w:b w:val="false"/>
+          <w:i w:val="false"/>
+          <w:sz w:val="18"/>
+          <w:u w:val="none"/>
+          <w:lang w:val="en"/>
+        </w:rPr>
+      </w:r>
+    </w:p>
+    <w:p>
+      <w:pPr>
+        <w:pStyle w:val="Normal"/>
+        <w:spacing w:lineRule="auto" w:line="276" w:before="0" w:after="0"/>
+        <w:rPr>
+          <w:rFonts w:ascii="Courier New" w:hAnsi="Courier New"/>
+          <w:b w:val="false"/>
+          <w:b w:val="false"/>
+          <w:i w:val="false"/>
+          <w:i w:val="false"/>
+          <w:sz w:val="18"/>
+          <w:u w:val="none"/>
+          <w:lang w:val="en"/>
+        </w:rPr>
+      </w:pPr>
+      <w:r>
+        <w:rPr>
+          <w:rFonts w:ascii="Courier New" w:hAnsi="Courier New"/>
+          <w:b w:val="false"/>
+          <w:i w:val="false"/>
+          <w:sz w:val="18"/>
+          <w:u w:val="none"/>
+          <w:lang w:val="en"/>
+        </w:rPr>
+        <w:t>// TODO: define the Arrow categories.</w:t>
+      </w:r>
+    </w:p>
+    <w:p>
+      <w:pPr>
+        <w:pStyle w:val="Normal"/>
+        <w:spacing w:lineRule="auto" w:line="276" w:before="0" w:after="0"/>
+        <w:rPr>
+          <w:rFonts w:ascii="Courier New" w:hAnsi="Courier New"/>
+          <w:b w:val="false"/>
+          <w:b w:val="false"/>
+          <w:i w:val="false"/>
+          <w:i w:val="false"/>
+          <w:sz w:val="18"/>
+          <w:u w:val="none"/>
+          <w:lang w:val="en"/>
+        </w:rPr>
+      </w:pPr>
+      <w:r>
+        <w:rPr>
+          <w:rFonts w:ascii="Courier New" w:hAnsi="Courier New"/>
+          <w:b w:val="false"/>
+          <w:i w:val="false"/>
+          <w:sz w:val="18"/>
+          <w:u w:val="none"/>
+          <w:lang w:val="en"/>
+        </w:rPr>
+      </w:r>
+    </w:p>
+    <w:p>
+      <w:pPr>
+        <w:pStyle w:val="Normal"/>
+        <w:spacing w:lineRule="auto" w:line="276" w:before="0" w:after="0"/>
+        <w:rPr/>
+      </w:pPr>
+      <w:r>
+        <w:rPr>
+          <w:rFonts w:ascii="Courier New" w:hAnsi="Courier New"/>
+          <w:b w:val="false"/>
+          <w:bCs w:val="false"/>
+          <w:i w:val="false"/>
+          <w:sz w:val="18"/>
+          <w:u w:val="none"/>
+          <w:lang w:val="en"/>
+        </w:rPr>
+        <w:t>id a = a</w:t>
+      </w:r>
+    </w:p>
+    <w:p>
+      <w:pPr>
+        <w:pStyle w:val="Normal"/>
+        <w:spacing w:lineRule="auto" w:line="276" w:before="0" w:after="0"/>
+        <w:rPr/>
+      </w:pPr>
+      <w:r>
+        <w:rPr>
+          <w:rFonts w:ascii="Courier New" w:hAnsi="Courier New"/>
+          <w:b w:val="false"/>
+          <w:i w:val="false"/>
+          <w:sz w:val="18"/>
+          <w:u w:val="none"/>
+          <w:lang w:val="en"/>
+        </w:rPr>
+        <w:t>const a _ = a</w:t>
+      </w:r>
+    </w:p>
+    <w:p>
+      <w:pPr>
+        <w:pStyle w:val="Normal"/>
+        <w:spacing w:lineRule="auto" w:line="276" w:before="0" w:after="0"/>
+        <w:rPr/>
+      </w:pPr>
+      <w:r>
+        <w:rPr>
+          <w:rFonts w:ascii="Courier New" w:hAnsi="Courier New"/>
+          <w:b w:val="false"/>
+          <w:bCs w:val="false"/>
+          <w:i w:val="false"/>
+          <w:sz w:val="18"/>
+          <w:u w:val="none"/>
+          <w:lang w:val="en"/>
+        </w:rPr>
+        <w:t>flip f a b = f b a</w:t>
+      </w:r>
+    </w:p>
+    <w:p>
+      <w:pPr>
+        <w:pStyle w:val="Normal"/>
+        <w:spacing w:lineRule="auto" w:line="276" w:before="0" w:after="0"/>
+        <w:rPr>
+          <w:bCs w:val="false"/>
+        </w:rPr>
+      </w:pPr>
+      <w:r>
+        <w:rPr>
+          <w:bCs w:val="false"/>
+        </w:rPr>
+      </w:r>
+      <w:r>
+        <w:br w:type="page"/>
+      </w:r>
+    </w:p>
+    <w:p>
+      <w:pPr>
+        <w:pStyle w:val="Normal"/>
+        <w:spacing w:lineRule="auto" w:line="276" w:before="0" w:after="0"/>
+        <w:rPr/>
+      </w:pPr>
+      <w:r>
+        <w:rPr>
+          <w:rFonts w:ascii="Courier New" w:hAnsi="Courier New"/>
+          <w:b w:val="false"/>
+          <w:i w:val="false"/>
+          <w:sz w:val="18"/>
+          <w:u w:val="single"/>
+          <w:lang w:val="en"/>
+        </w:rPr>
+        <w:t xml:space="preserve">Nu </w:t>
+      </w:r>
+      <w:r>
+        <w:rPr>
+          <w:rFonts w:ascii="Courier New" w:hAnsi="Courier New"/>
+          <w:b w:val="false"/>
+          <w:i w:val="false"/>
+          <w:sz w:val="18"/>
+          <w:u w:val="single"/>
+          <w:lang w:val="en"/>
+        </w:rPr>
+        <w:t xml:space="preserve">Script </w:t>
+      </w:r>
+      <w:r>
+        <w:rPr>
+          <w:rFonts w:ascii="Courier New" w:hAnsi="Courier New"/>
+          <w:b w:val="false"/>
+          <w:i w:val="false"/>
+          <w:sz w:val="18"/>
+          <w:u w:val="single"/>
+          <w:lang w:val="en"/>
+        </w:rPr>
+        <w:t>Semantic Design</w:t>
+      </w:r>
+    </w:p>
+    <w:p>
+      <w:pPr>
+        <w:pStyle w:val="Normal"/>
+        <w:spacing w:lineRule="auto" w:line="276" w:before="0" w:after="0"/>
+        <w:rPr>
+          <w:rFonts w:ascii="Courier New" w:hAnsi="Courier New"/>
+          <w:b w:val="false"/>
+          <w:b w:val="false"/>
+          <w:i w:val="false"/>
+          <w:i w:val="false"/>
+          <w:sz w:val="18"/>
+          <w:u w:val="none"/>
+          <w:lang w:val="en"/>
+        </w:rPr>
+      </w:pPr>
+      <w:r>
+        <w:rPr>
+          <w:rFonts w:ascii="Courier New" w:hAnsi="Courier New"/>
+          <w:b w:val="false"/>
+          <w:i w:val="false"/>
+          <w:sz w:val="18"/>
+          <w:u w:val="none"/>
+          <w:lang w:val="en"/>
+        </w:rPr>
+      </w:r>
+    </w:p>
+    <w:p>
+      <w:pPr>
+        <w:pStyle w:val="Normal"/>
+        <w:spacing w:lineRule="auto" w:line="276" w:before="0" w:after="0"/>
+        <w:rPr>
+          <w:rFonts w:ascii="Courier New" w:hAnsi="Courier New"/>
+          <w:b w:val="false"/>
+          <w:b w:val="false"/>
+          <w:i w:val="false"/>
+          <w:i w:val="false"/>
+          <w:sz w:val="18"/>
+          <w:u w:val="none"/>
+          <w:lang w:val="en"/>
+        </w:rPr>
+      </w:pPr>
+      <w:r>
+        <w:rPr>
+          <w:rFonts w:ascii="Courier New" w:hAnsi="Courier New"/>
+          <w:b w:val="false"/>
+          <w:i w:val="false"/>
+          <w:sz w:val="18"/>
+          <w:u w:val="none"/>
+          <w:lang w:val="en"/>
+        </w:rPr>
+        <w:t>witness Monoid =</w:t>
+      </w:r>
+    </w:p>
+    <w:p>
+      <w:pPr>
+        <w:pStyle w:val="Normal"/>
+        <w:spacing w:lineRule="auto" w:line="276" w:before="0" w:after="0"/>
+        <w:rPr>
+          <w:rFonts w:ascii="Courier New" w:hAnsi="Courier New"/>
+          <w:b w:val="false"/>
+          <w:b w:val="false"/>
+          <w:i w:val="false"/>
+          <w:i w:val="false"/>
+          <w:sz w:val="18"/>
+          <w:u w:val="none"/>
+          <w:lang w:val="en"/>
+        </w:rPr>
+      </w:pPr>
+      <w:r>
+        <w:rPr>
+          <w:rFonts w:ascii="Courier New" w:hAnsi="Courier New"/>
+          <w:b w:val="false"/>
+          <w:i w:val="false"/>
+          <w:sz w:val="18"/>
+          <w:u w:val="none"/>
+          <w:lang w:val="en"/>
+        </w:rPr>
+        <w:t xml:space="preserve">  </w:t>
+      </w:r>
+      <w:r>
+        <w:rPr>
+          <w:rFonts w:ascii="Courier New" w:hAnsi="Courier New"/>
+          <w:b w:val="false"/>
+          <w:i w:val="false"/>
+          <w:sz w:val="18"/>
+          <w:u w:val="none"/>
+          <w:lang w:val="en"/>
+        </w:rPr>
+        <w:t>| append = +</w:t>
+      </w:r>
+    </w:p>
+    <w:p>
+      <w:pPr>
+        <w:pStyle w:val="Normal"/>
+        <w:spacing w:lineRule="auto" w:line="276" w:before="0" w:after="0"/>
+        <w:rPr>
+          <w:rFonts w:ascii="Courier New" w:hAnsi="Courier New"/>
+          <w:b w:val="false"/>
+          <w:b w:val="false"/>
+          <w:i w:val="false"/>
+          <w:i w:val="false"/>
+          <w:sz w:val="18"/>
+          <w:u w:val="none"/>
+          <w:lang w:val="en"/>
+        </w:rPr>
+      </w:pPr>
+      <w:r>
+        <w:rPr>
+          <w:rFonts w:ascii="Courier New" w:hAnsi="Courier New"/>
+          <w:b w:val="false"/>
+          <w:i w:val="false"/>
+          <w:sz w:val="18"/>
+          <w:u w:val="none"/>
+          <w:lang w:val="en"/>
+        </w:rPr>
+        <w:t xml:space="preserve">  </w:t>
+      </w:r>
+      <w:r>
+        <w:rPr>
+          <w:rFonts w:ascii="Courier New" w:hAnsi="Courier New"/>
+          <w:b w:val="false"/>
+          <w:i w:val="false"/>
+          <w:sz w:val="18"/>
+          <w:u w:val="none"/>
+          <w:lang w:val="en"/>
+        </w:rPr>
+        <w:t xml:space="preserve">| empty = toEmpty </w:t>
+      </w:r>
+      <w:bookmarkStart w:id="2" w:name="__DdeLink__640_527755831"/>
+      <w:r>
+        <w:rPr>
+          <w:rFonts w:ascii="Courier New" w:hAnsi="Courier New"/>
+          <w:b w:val="false"/>
+          <w:i w:val="false"/>
+          <w:sz w:val="18"/>
+          <w:u w:val="none"/>
+          <w:lang w:val="en"/>
+        </w:rPr>
+        <w:t>-</w:t>
+      </w:r>
+      <w:r>
+        <w:rPr>
+          <w:rFonts w:ascii="Courier New" w:hAnsi="Courier New"/>
+          <w:b w:val="false"/>
+          <w:i w:val="false"/>
+          <w:sz w:val="18"/>
+          <w:u w:val="none"/>
+          <w:lang w:val="en"/>
+        </w:rPr>
+        <w:t>t-</w:t>
+      </w:r>
+      <w:bookmarkEnd w:id="2"/>
+    </w:p>
+    <w:p>
+      <w:pPr>
+        <w:pStyle w:val="Normal"/>
+        <w:spacing w:lineRule="auto" w:line="276" w:before="0" w:after="0"/>
+        <w:rPr>
+          <w:rFonts w:ascii="Courier New" w:hAnsi="Courier New"/>
+          <w:b w:val="false"/>
+          <w:b w:val="false"/>
+          <w:i w:val="false"/>
+          <w:i w:val="false"/>
+          <w:sz w:val="18"/>
+          <w:u w:val="none"/>
+          <w:lang w:val="en"/>
+        </w:rPr>
+      </w:pPr>
+      <w:r>
+        <w:rPr>
+          <w:rFonts w:ascii="Courier New" w:hAnsi="Courier New"/>
+          <w:b w:val="false"/>
+          <w:i w:val="false"/>
+          <w:sz w:val="18"/>
+          <w:u w:val="none"/>
+          <w:lang w:val="en"/>
+        </w:rPr>
+      </w:r>
+    </w:p>
+    <w:p>
+      <w:pPr>
+        <w:pStyle w:val="Normal"/>
+        <w:spacing w:lineRule="auto" w:line="276" w:before="0" w:after="0"/>
+        <w:rPr>
+          <w:rFonts w:ascii="Courier New" w:hAnsi="Courier New"/>
+          <w:b w:val="false"/>
+          <w:b w:val="false"/>
+          <w:i w:val="false"/>
+          <w:i w:val="false"/>
+          <w:sz w:val="18"/>
+          <w:u w:val="none"/>
+          <w:lang w:val="en"/>
+        </w:rPr>
+      </w:pPr>
+      <w:r>
+        <w:rPr>
+          <w:rFonts w:ascii="Courier New" w:hAnsi="Courier New"/>
+          <w:b w:val="false"/>
+          <w:i w:val="false"/>
+          <w:sz w:val="18"/>
+          <w:u w:val="none"/>
+          <w:lang w:val="en"/>
+        </w:rPr>
+        <w:t>witness Monad =</w:t>
+      </w:r>
+    </w:p>
+    <w:p>
+      <w:pPr>
+        <w:pStyle w:val="Normal"/>
+        <w:spacing w:lineRule="auto" w:line="276" w:before="0" w:after="0"/>
+        <w:rPr>
+          <w:rFonts w:ascii="Courier New" w:hAnsi="Courier New"/>
+          <w:b w:val="false"/>
+          <w:b w:val="false"/>
+          <w:i w:val="false"/>
+          <w:i w:val="false"/>
+          <w:sz w:val="18"/>
+          <w:u w:val="none"/>
+          <w:lang w:val="en"/>
+        </w:rPr>
+      </w:pPr>
+      <w:r>
+        <w:rPr>
+          <w:rFonts w:ascii="Courier New" w:hAnsi="Courier New"/>
+          <w:b w:val="false"/>
+          <w:i w:val="false"/>
+          <w:sz w:val="18"/>
+          <w:u w:val="none"/>
+          <w:lang w:val="en"/>
+        </w:rPr>
+        <w:t xml:space="preserve">  </w:t>
+      </w:r>
+      <w:r>
+        <w:rPr>
+          <w:rFonts w:ascii="Courier New" w:hAnsi="Courier New"/>
+          <w:b w:val="false"/>
+          <w:i w:val="false"/>
+          <w:sz w:val="18"/>
+          <w:u w:val="none"/>
+          <w:lang w:val="en"/>
+        </w:rPr>
+        <w:t>| map = map</w:t>
+      </w:r>
+    </w:p>
+    <w:p>
+      <w:pPr>
+        <w:pStyle w:val="Normal"/>
+        <w:spacing w:lineRule="auto" w:line="276" w:before="0" w:after="0"/>
+        <w:rPr>
+          <w:rFonts w:ascii="Courier New" w:hAnsi="Courier New"/>
+          <w:b w:val="false"/>
+          <w:b w:val="false"/>
+          <w:i w:val="false"/>
+          <w:i w:val="false"/>
+          <w:sz w:val="18"/>
+          <w:u w:val="none"/>
+          <w:lang w:val="en"/>
+        </w:rPr>
+      </w:pPr>
+      <w:r>
+        <w:rPr>
+          <w:rFonts w:ascii="Courier New" w:hAnsi="Courier New"/>
+          <w:b w:val="false"/>
+          <w:i w:val="false"/>
+          <w:sz w:val="18"/>
+          <w:u w:val="none"/>
+          <w:lang w:val="en"/>
+        </w:rPr>
+        <w:t xml:space="preserve">  </w:t>
+      </w:r>
+      <w:r>
+        <w:rPr>
+          <w:rFonts w:ascii="Courier New" w:hAnsi="Courier New"/>
+          <w:b w:val="false"/>
+          <w:i w:val="false"/>
+          <w:sz w:val="18"/>
+          <w:u w:val="none"/>
+          <w:lang w:val="en"/>
+        </w:rPr>
+        <w:t xml:space="preserve">| pure = toPure </w:t>
+      </w:r>
+      <w:r>
+        <w:rPr>
+          <w:rFonts w:ascii="Courier New" w:hAnsi="Courier New"/>
+          <w:b w:val="false"/>
+          <w:i w:val="false"/>
+          <w:sz w:val="18"/>
+          <w:u w:val="none"/>
+          <w:lang w:val="en"/>
+        </w:rPr>
+        <w:t>-</w:t>
+      </w:r>
+      <w:r>
+        <w:rPr>
+          <w:rFonts w:ascii="Courier New" w:hAnsi="Courier New"/>
+          <w:b w:val="false"/>
+          <w:i w:val="false"/>
+          <w:sz w:val="18"/>
+          <w:u w:val="none"/>
+          <w:lang w:val="en"/>
+        </w:rPr>
+        <w:t>t-</w:t>
+      </w:r>
+    </w:p>
+    <w:p>
+      <w:pPr>
+        <w:pStyle w:val="Normal"/>
+        <w:spacing w:lineRule="auto" w:line="276" w:before="0" w:after="0"/>
+        <w:rPr>
+          <w:rFonts w:ascii="Courier New" w:hAnsi="Courier New"/>
+          <w:b w:val="false"/>
+          <w:b w:val="false"/>
+          <w:i w:val="false"/>
+          <w:i w:val="false"/>
+          <w:sz w:val="18"/>
+          <w:u w:val="none"/>
+          <w:lang w:val="en"/>
+        </w:rPr>
+      </w:pPr>
+      <w:r>
+        <w:rPr>
+          <w:rFonts w:ascii="Courier New" w:hAnsi="Courier New"/>
+          <w:b w:val="false"/>
+          <w:i w:val="false"/>
+          <w:sz w:val="18"/>
+          <w:u w:val="none"/>
+          <w:lang w:val="en"/>
+        </w:rPr>
+        <w:t xml:space="preserve">  </w:t>
+      </w:r>
+      <w:r>
+        <w:rPr>
+          <w:rFonts w:ascii="Courier New" w:hAnsi="Courier New"/>
+          <w:b w:val="false"/>
+          <w:i w:val="false"/>
+          <w:sz w:val="18"/>
+          <w:u w:val="none"/>
+          <w:lang w:val="en"/>
+        </w:rPr>
+        <w:t>| apply = apply</w:t>
+      </w:r>
+    </w:p>
+    <w:p>
+      <w:pPr>
+        <w:pStyle w:val="Normal"/>
+        <w:spacing w:lineRule="auto" w:line="276" w:before="0" w:after="0"/>
+        <w:rPr>
+          <w:rFonts w:ascii="Courier New" w:hAnsi="Courier New"/>
+          <w:b w:val="false"/>
+          <w:b w:val="false"/>
+          <w:i w:val="false"/>
+          <w:i w:val="false"/>
+          <w:sz w:val="18"/>
+          <w:u w:val="none"/>
+          <w:lang w:val="en"/>
+        </w:rPr>
+      </w:pPr>
+      <w:r>
+        <w:rPr>
+          <w:rFonts w:ascii="Courier New" w:hAnsi="Courier New"/>
+          <w:b w:val="false"/>
+          <w:i w:val="false"/>
+          <w:sz w:val="18"/>
+          <w:u w:val="none"/>
+          <w:lang w:val="en"/>
+        </w:rPr>
+        <w:t xml:space="preserve">  </w:t>
+      </w:r>
+      <w:r>
+        <w:rPr>
+          <w:rFonts w:ascii="Courier New" w:hAnsi="Courier New"/>
+          <w:b w:val="false"/>
+          <w:i w:val="false"/>
+          <w:sz w:val="18"/>
+          <w:u w:val="none"/>
+          <w:lang w:val="en"/>
+        </w:rPr>
+        <w:t>| bind = bind</w:t>
+      </w:r>
+    </w:p>
+    <w:p>
+      <w:pPr>
+        <w:pStyle w:val="Normal"/>
+        <w:spacing w:lineRule="auto" w:line="276" w:before="0" w:after="0"/>
+        <w:rPr>
+          <w:rFonts w:ascii="Courier New" w:hAnsi="Courier New"/>
+          <w:b w:val="false"/>
+          <w:b w:val="false"/>
+          <w:i w:val="false"/>
+          <w:i w:val="false"/>
+          <w:sz w:val="18"/>
+          <w:u w:val="none"/>
+          <w:lang w:val="en"/>
+        </w:rPr>
+      </w:pPr>
+      <w:r>
+        <w:rPr>
+          <w:rFonts w:ascii="Courier New" w:hAnsi="Courier New"/>
+          <w:b w:val="false"/>
+          <w:i w:val="false"/>
+          <w:sz w:val="18"/>
+          <w:u w:val="none"/>
+          <w:lang w:val="en"/>
+        </w:rPr>
+        <w:t xml:space="preserve">  </w:t>
+      </w:r>
+      <w:r>
+        <w:rPr>
+          <w:rFonts w:ascii="Courier New" w:hAnsi="Courier New"/>
+          <w:b w:val="false"/>
+          <w:i w:val="false"/>
+          <w:sz w:val="18"/>
+          <w:u w:val="none"/>
+          <w:lang w:val="en"/>
+        </w:rPr>
+        <w:t>| return = return</w:t>
+      </w:r>
+    </w:p>
+    <w:p>
+      <w:pPr>
+        <w:pStyle w:val="Normal"/>
+        <w:spacing w:lineRule="auto" w:line="276" w:before="0" w:after="0"/>
+        <w:rPr>
+          <w:rFonts w:ascii="Courier New" w:hAnsi="Courier New"/>
+          <w:b w:val="false"/>
+          <w:b w:val="false"/>
+          <w:i w:val="false"/>
+          <w:i w:val="false"/>
+          <w:sz w:val="18"/>
+          <w:u w:val="none"/>
+          <w:lang w:val="en"/>
+        </w:rPr>
+      </w:pPr>
+      <w:r>
+        <w:rPr>
+          <w:rFonts w:ascii="Courier New" w:hAnsi="Courier New"/>
+          <w:b w:val="false"/>
+          <w:i w:val="false"/>
+          <w:sz w:val="18"/>
+          <w:u w:val="none"/>
+          <w:lang w:val="en"/>
+        </w:rPr>
+      </w:r>
+    </w:p>
+    <w:p>
+      <w:pPr>
+        <w:pStyle w:val="Normal"/>
+        <w:spacing w:lineRule="auto" w:line="276" w:before="0" w:after="0"/>
+        <w:rPr>
+          <w:rFonts w:ascii="Courier New" w:hAnsi="Courier New"/>
+          <w:b w:val="false"/>
+          <w:b w:val="false"/>
+          <w:i w:val="false"/>
+          <w:i w:val="false"/>
+          <w:sz w:val="18"/>
+          <w:u w:val="none"/>
+          <w:lang w:val="en"/>
+        </w:rPr>
+      </w:pPr>
+      <w:r>
+        <w:rPr>
+          <w:rFonts w:ascii="Courier New" w:hAnsi="Courier New"/>
+          <w:b w:val="false"/>
+          <w:i w:val="false"/>
+          <w:sz w:val="18"/>
+          <w:u w:val="none"/>
+          <w:lang w:val="en"/>
+        </w:rPr>
+        <w:t>witness Foldable =</w:t>
+      </w:r>
+    </w:p>
+    <w:p>
+      <w:pPr>
+        <w:pStyle w:val="Normal"/>
+        <w:spacing w:lineRule="auto" w:line="276" w:before="0" w:after="0"/>
+        <w:rPr>
+          <w:rFonts w:ascii="Courier New" w:hAnsi="Courier New"/>
+          <w:b w:val="false"/>
+          <w:b w:val="false"/>
+          <w:i w:val="false"/>
+          <w:i w:val="false"/>
+          <w:sz w:val="18"/>
+          <w:u w:val="none"/>
+          <w:lang w:val="en"/>
+        </w:rPr>
+      </w:pPr>
+      <w:r>
+        <w:rPr>
+          <w:rFonts w:ascii="Courier New" w:hAnsi="Courier New"/>
+          <w:b w:val="false"/>
+          <w:i w:val="false"/>
+          <w:sz w:val="18"/>
+          <w:u w:val="none"/>
+          <w:lang w:val="en"/>
+        </w:rPr>
+        <w:t xml:space="preserve">  </w:t>
+      </w:r>
+      <w:r>
+        <w:rPr>
+          <w:rFonts w:ascii="Courier New" w:hAnsi="Courier New"/>
+          <w:b w:val="false"/>
+          <w:i w:val="false"/>
+          <w:sz w:val="18"/>
+          <w:u w:val="none"/>
+          <w:lang w:val="en"/>
+        </w:rPr>
+        <w:t>| foldMap = foldMap</w:t>
+      </w:r>
+    </w:p>
+    <w:p>
+      <w:pPr>
+        <w:pStyle w:val="Normal"/>
+        <w:spacing w:lineRule="auto" w:line="276" w:before="0" w:after="0"/>
+        <w:rPr>
+          <w:rFonts w:ascii="Courier New" w:hAnsi="Courier New"/>
+          <w:b w:val="false"/>
+          <w:b w:val="false"/>
+          <w:i w:val="false"/>
+          <w:i w:val="false"/>
+          <w:sz w:val="18"/>
+          <w:u w:val="none"/>
+          <w:lang w:val="en"/>
+        </w:rPr>
+      </w:pPr>
+      <w:r>
+        <w:rPr>
+          <w:rFonts w:ascii="Courier New" w:hAnsi="Courier New"/>
+          <w:b w:val="false"/>
+          <w:i w:val="false"/>
+          <w:sz w:val="18"/>
+          <w:u w:val="none"/>
+          <w:lang w:val="en"/>
+        </w:rPr>
+      </w:r>
+    </w:p>
+    <w:p>
+      <w:pPr>
+        <w:pStyle w:val="Normal"/>
+        <w:spacing w:lineRule="auto" w:line="276" w:before="0" w:after="0"/>
+        <w:rPr/>
+      </w:pPr>
+      <w:r>
+        <w:rPr>
+          <w:rFonts w:ascii="Courier New" w:hAnsi="Courier New"/>
+          <w:b w:val="false"/>
+          <w:i w:val="false"/>
+          <w:sz w:val="18"/>
+          <w:u w:val="none"/>
+          <w:lang w:val="en"/>
+        </w:rPr>
+        <w:t>Property = Axiom "A property of a simulant."</w:t>
+      </w:r>
+    </w:p>
+    <w:p>
+      <w:pPr>
+        <w:pStyle w:val="Normal"/>
+        <w:spacing w:lineRule="auto" w:line="276" w:before="0" w:after="0"/>
+        <w:rPr/>
+      </w:pPr>
+      <w:r>
+        <w:rPr>
+          <w:rFonts w:ascii="Courier New" w:hAnsi="Courier New"/>
+          <w:b w:val="false"/>
+          <w:i w:val="false"/>
+          <w:sz w:val="18"/>
+          <w:u w:val="none"/>
+          <w:lang w:val="en"/>
+        </w:rPr>
+        <w:t>Relation = Axiom "Indexes a simulant or event relative to the local simulant."</w:t>
+      </w:r>
+    </w:p>
+    <w:p>
+      <w:pPr>
+        <w:pStyle w:val="Normal"/>
+        <w:spacing w:lineRule="auto" w:line="276" w:before="0" w:after="0"/>
+        <w:rPr/>
+      </w:pPr>
+      <w:r>
+        <w:rPr>
+          <w:rFonts w:ascii="Courier New" w:hAnsi="Courier New"/>
+          <w:b w:val="false"/>
+          <w:i w:val="false"/>
+          <w:sz w:val="18"/>
+          <w:u w:val="none"/>
+          <w:lang w:val="en"/>
+        </w:rPr>
+        <w:t>Address = Axiom "Indexes a global simulant or event."</w:t>
+      </w:r>
+    </w:p>
+    <w:p>
+      <w:pPr>
+        <w:pStyle w:val="Normal"/>
+        <w:spacing w:lineRule="auto" w:line="276" w:before="0" w:after="0"/>
+        <w:rPr>
+          <w:rFonts w:ascii="Courier New" w:hAnsi="Courier New"/>
+          <w:b w:val="false"/>
+          <w:b w:val="false"/>
+          <w:i w:val="false"/>
+          <w:i w:val="false"/>
+          <w:sz w:val="18"/>
+          <w:u w:val="none"/>
+          <w:lang w:val="en"/>
+        </w:rPr>
+      </w:pPr>
+      <w:r>
+        <w:rPr>
+          <w:rFonts w:ascii="Courier New" w:hAnsi="Courier New"/>
+          <w:b w:val="false"/>
+          <w:i w:val="false"/>
+          <w:sz w:val="18"/>
+          <w:u w:val="none"/>
+          <w:lang w:val="en"/>
+        </w:rPr>
+      </w:r>
+    </w:p>
+    <w:p>
+      <w:pPr>
+        <w:pStyle w:val="Normal"/>
+        <w:spacing w:lineRule="auto" w:line="276" w:before="0" w:after="0"/>
+        <w:rPr/>
+      </w:pPr>
+      <w:r>
+        <w:rPr>
+          <w:rFonts w:ascii="Courier New" w:hAnsi="Courier New"/>
+          <w:b w:val="false"/>
+          <w:i w:val="false"/>
+          <w:sz w:val="18"/>
+          <w:u w:val="none"/>
+          <w:lang w:val="en"/>
+        </w:rPr>
+        <w:t>get&lt;a&gt; : Property -&gt; Relation -&gt; a = Axiom "Retrieve a property of a simulant indexed by Relation."</w:t>
+      </w:r>
+    </w:p>
+    <w:p>
+      <w:pPr>
+        <w:pStyle w:val="Normal"/>
+        <w:spacing w:lineRule="auto" w:line="276" w:before="0" w:after="0"/>
+        <w:rPr/>
+      </w:pPr>
+      <w:r>
+        <w:rPr>
+          <w:rFonts w:ascii="Courier New" w:hAnsi="Courier New"/>
+          <w:b w:val="false"/>
+          <w:i w:val="false"/>
+          <w:sz w:val="18"/>
+          <w:u w:val="none"/>
+          <w:lang w:val="en"/>
+        </w:rPr>
+        <w:t>set&lt;a&gt; : Property -&gt; Relation -&gt; a -&gt; a = Axiom! "Update a property of a simulant indexed by Relation, then returns its value."</w:t>
+      </w:r>
+    </w:p>
+    <w:p>
+      <w:pPr>
+        <w:pStyle w:val="Normal"/>
+        <w:spacing w:lineRule="auto" w:line="276" w:before="0" w:after="0"/>
+        <w:rPr>
+          <w:rFonts w:ascii="Courier New" w:hAnsi="Courier New"/>
+          <w:b w:val="false"/>
+          <w:b w:val="false"/>
+          <w:i w:val="false"/>
+          <w:i w:val="false"/>
+          <w:sz w:val="18"/>
+          <w:u w:val="none"/>
+          <w:lang w:val="en"/>
+        </w:rPr>
+      </w:pPr>
+      <w:r>
+        <w:rPr>
+          <w:rFonts w:ascii="Courier New" w:hAnsi="Courier New"/>
+          <w:b w:val="false"/>
+          <w:i w:val="false"/>
+          <w:sz w:val="18"/>
+          <w:u w:val="none"/>
+          <w:lang w:val="en"/>
+        </w:rPr>
+      </w:r>
+    </w:p>
+    <w:p>
+      <w:pPr>
+        <w:pStyle w:val="Normal"/>
+        <w:spacing w:lineRule="auto" w:line="276" w:before="0" w:after="0"/>
+        <w:rPr/>
+      </w:pPr>
+      <w:r>
+        <w:rPr>
+          <w:rFonts w:ascii="Courier New" w:hAnsi="Courier New"/>
+          <w:b w:val="false"/>
+          <w:i w:val="false"/>
+          <w:sz w:val="18"/>
+          <w:u w:val="none"/>
+          <w:lang w:val="en"/>
+        </w:rPr>
+        <w:t>Stream&lt;a&gt; = Axiom "A stream of simulant property or event values."</w:t>
+      </w:r>
+    </w:p>
+    <w:p>
+      <w:pPr>
+        <w:pStyle w:val="Normal"/>
+        <w:spacing w:lineRule="auto" w:line="276" w:before="0" w:after="0"/>
+        <w:rPr/>
+      </w:pPr>
+      <w:r>
+        <w:rPr>
+          <w:rFonts w:ascii="Courier New" w:hAnsi="Courier New"/>
+          <w:b w:val="false"/>
+          <w:i w:val="false"/>
+          <w:sz w:val="18"/>
+          <w:u w:val="none"/>
+          <w:lang w:val="en"/>
+        </w:rPr>
+        <w:t>getAsStream&lt;a&gt; : Property -&gt; Relation -&gt; Stream&lt;a&gt; = Axiom "Construct a stream of values from a simulant property."</w:t>
+      </w:r>
+    </w:p>
+    <w:p>
+      <w:pPr>
+        <w:pStyle w:val="Normal"/>
+        <w:spacing w:lineRule="auto" w:line="276" w:before="0" w:after="0"/>
+        <w:rPr/>
+      </w:pPr>
+      <w:r>
+        <w:rPr>
+          <w:rFonts w:ascii="Courier New" w:hAnsi="Courier New"/>
+          <w:b w:val="false"/>
           <w:i w:val="false"/>
           <w:color w:val="000000"/>
           <w:sz w:val="18"/>
           <w:u w:val="none"/>
           <w:lang w:val="en"/>
         </w:rPr>
-        <w:t>Nil</w:t>
-      </w:r>
+        <w:t>setToStream&lt;a&gt; property relation stream = foldStream (fun _ -&gt; set&lt;a&gt; property relation) stream</w:t>
+      </w:r>
+    </w:p>
+    <w:p>
+      <w:pPr>
+        <w:pStyle w:val="Normal"/>
+        <w:spacing w:lineRule="auto" w:line="276" w:before="0" w:after="0"/>
+        <w:rPr/>
+      </w:pPr>
       <w:r>
         <w:rPr>
           <w:rFonts w:ascii="Courier New" w:hAnsi="Courier New"/>
@@ -5056,20 +7153,267 @@
           <w:u w:val="none"/>
           <w:lang w:val="en"/>
         </w:rPr>
-        <w:t xml:space="preserve"> | </w:t>
-      </w:r>
-      <w:r>
-        <w:rPr>
-          <w:rFonts w:ascii="Courier New" w:hAnsi="Courier New"/>
-          <w:b w:val="false"/>
+        <w:t>eventStream&lt;a&gt; : Address -&gt; Stream&lt;a&gt; = Axiom "Construct a stream of values from event data."</w:t>
+      </w:r>
+    </w:p>
+    <w:p>
+      <w:pPr>
+        <w:pStyle w:val="Normal"/>
+        <w:spacing w:lineRule="auto" w:line="276" w:before="0" w:after="0"/>
+        <w:rPr>
+          <w:rFonts w:ascii="Courier New" w:hAnsi="Courier New"/>
+          <w:b w:val="false"/>
+          <w:b w:val="false"/>
+          <w:i w:val="false"/>
+          <w:i w:val="false"/>
+          <w:sz w:val="18"/>
+          <w:u w:val="none"/>
+          <w:lang w:val="en"/>
+        </w:rPr>
+      </w:pPr>
+      <w:r>
+        <w:rPr>
+          <w:rFonts w:ascii="Courier New" w:hAnsi="Courier New"/>
+          <w:b w:val="false"/>
+          <w:i w:val="false"/>
+          <w:sz w:val="18"/>
+          <w:u w:val="none"/>
+          <w:lang w:val="en"/>
+        </w:rPr>
+      </w:r>
+    </w:p>
+    <w:p>
+      <w:pPr>
+        <w:pStyle w:val="Normal"/>
+        <w:spacing w:lineRule="auto" w:line="276" w:before="0" w:after="0"/>
+        <w:rPr/>
+      </w:pPr>
+      <w:r>
+        <w:rPr>
+          <w:rFonts w:ascii="Courier New" w:hAnsi="Courier New"/>
+          <w:b w:val="false"/>
+          <w:i w:val="false"/>
+          <w:sz w:val="18"/>
+          <w:u w:val="none"/>
+          <w:lang w:val="en"/>
+        </w:rPr>
+        <w:t>foldStream&lt;a, b&gt; : (b -&gt; a -&gt; b) -&gt; Stream&lt;a&gt; -&gt; b = Axiom "Fold over a stream."</w:t>
+      </w:r>
+    </w:p>
+    <w:p>
+      <w:pPr>
+        <w:pStyle w:val="Normal"/>
+        <w:spacing w:lineRule="auto" w:line="276" w:before="0" w:after="0"/>
+        <w:rPr/>
+      </w:pPr>
+      <w:r>
+        <w:rPr>
+          <w:rFonts w:ascii="Courier New" w:hAnsi="Courier New"/>
+          <w:b w:val="false"/>
+          <w:i w:val="false"/>
+          <w:sz w:val="18"/>
+          <w:u w:val="none"/>
+          <w:lang w:val="en"/>
+        </w:rPr>
+        <w:t>productStream&lt;a, b&gt; : Stream&lt;a&gt; -&gt; Stream&lt;b&gt; -&gt; Stream&lt;(a, b)&gt; = Axiom "Combines two streams into a single product stream"</w:t>
+      </w:r>
+    </w:p>
+    <w:p>
+      <w:pPr>
+        <w:pStyle w:val="Normal"/>
+        <w:spacing w:lineRule="auto" w:line="276" w:before="0" w:after="0"/>
+        <w:rPr/>
+      </w:pPr>
+      <w:r>
+        <w:rPr>
+          <w:rFonts w:ascii="Courier New" w:hAnsi="Courier New"/>
+          <w:b w:val="false"/>
+          <w:i w:val="false"/>
+          <w:sz w:val="18"/>
+          <w:u w:val="none"/>
+          <w:lang w:val="en"/>
+        </w:rPr>
+        <w:t>sumStream&lt;a, b&gt; : Stream&lt;a&gt; -&gt; Stream&lt;b&gt; -&gt; Stream&lt;Either&lt;a, b&gt;&gt; = Axiom "Combines two streams into a single sum stream."</w:t>
+      </w:r>
+    </w:p>
+    <w:p>
+      <w:pPr>
+        <w:pStyle w:val="Normal"/>
+        <w:spacing w:lineRule="auto" w:line="276" w:before="0" w:after="0"/>
+        <w:rPr/>
+      </w:pPr>
+      <w:r>
+        <w:rPr>
+          <w:rFonts w:ascii="Courier New" w:hAnsi="Courier New"/>
+          <w:b w:val="false"/>
+          <w:i w:val="false"/>
+          <w:sz w:val="18"/>
+          <w:u w:val="none"/>
+          <w:lang w:val="en"/>
+        </w:rPr>
+        <w:t>mapStream&lt;a, b&gt; mapper stream = foldStream (fun _ -&gt; mapper a) stream</w:t>
+      </w:r>
+    </w:p>
+    <w:p>
+      <w:pPr>
+        <w:pStyle w:val="Normal"/>
+        <w:spacing w:lineRule="auto" w:line="276" w:before="0" w:after="0"/>
+        <w:rPr/>
+      </w:pPr>
+      <w:r>
+        <w:rPr/>
+      </w:r>
+    </w:p>
+    <w:p>
+      <w:pPr>
+        <w:pStyle w:val="Normal"/>
+        <w:spacing w:lineRule="auto" w:line="276" w:before="0" w:after="0"/>
+        <w:rPr/>
+      </w:pPr>
+      <w:r>
+        <w:rPr>
+          <w:rFonts w:ascii="Courier New" w:hAnsi="Courier New"/>
+          <w:b w:val="false"/>
+          <w:i w:val="false"/>
+          <w:sz w:val="18"/>
+          <w:u w:val="none"/>
+          <w:lang w:val="en"/>
+        </w:rPr>
+        <w:t>witness Comonad =</w:t>
+      </w:r>
+    </w:p>
+    <w:p>
+      <w:pPr>
+        <w:pStyle w:val="Normal"/>
+        <w:spacing w:lineRule="auto" w:line="276" w:before="0" w:after="0"/>
+        <w:rPr/>
+      </w:pPr>
+      <w:r>
+        <w:rPr>
+          <w:rFonts w:ascii="Courier New" w:hAnsi="Courier New"/>
+          <w:b w:val="false"/>
+          <w:i w:val="false"/>
+          <w:sz w:val="18"/>
+          <w:u w:val="none"/>
+          <w:lang w:val="en"/>
+        </w:rPr>
+        <w:t xml:space="preserve">  </w:t>
+      </w:r>
+      <w:r>
+        <w:rPr>
+          <w:rFonts w:ascii="Courier New" w:hAnsi="Courier New"/>
+          <w:b w:val="false"/>
+          <w:i w:val="false"/>
+          <w:sz w:val="18"/>
+          <w:u w:val="none"/>
+          <w:lang w:val="en"/>
+        </w:rPr>
+        <w:t>| map = mapStream</w:t>
+      </w:r>
+    </w:p>
+    <w:p>
+      <w:pPr>
+        <w:pStyle w:val="Normal"/>
+        <w:spacing w:lineRule="auto" w:line="276" w:before="0" w:after="0"/>
+        <w:rPr/>
+      </w:pPr>
+      <w:r>
+        <w:rPr>
+          <w:rFonts w:ascii="Courier New" w:hAnsi="Courier New"/>
+          <w:b w:val="false"/>
+          <w:i w:val="false"/>
+          <w:sz w:val="18"/>
+          <w:u w:val="none"/>
+          <w:lang w:val="en"/>
+        </w:rPr>
+        <w:t xml:space="preserve">  </w:t>
+      </w:r>
+      <w:r>
+        <w:rPr>
+          <w:rFonts w:ascii="Courier New" w:hAnsi="Courier New"/>
+          <w:b w:val="false"/>
+          <w:i w:val="false"/>
+          <w:sz w:val="18"/>
+          <w:u w:val="none"/>
+          <w:lang w:val="en"/>
+        </w:rPr>
+        <w:t>| extract = fun f a -&gt; f a</w:t>
+      </w:r>
+    </w:p>
+    <w:p>
+      <w:pPr>
+        <w:pStyle w:val="Normal"/>
+        <w:spacing w:lineRule="auto" w:line="276" w:before="0" w:after="0"/>
+        <w:rPr/>
+      </w:pPr>
+      <w:r>
+        <w:rPr>
+          <w:rFonts w:ascii="Courier New" w:hAnsi="Courier New"/>
+          <w:b w:val="false"/>
+          <w:i w:val="false"/>
+          <w:sz w:val="18"/>
+          <w:u w:val="none"/>
+          <w:lang w:val="en"/>
+        </w:rPr>
+        <w:t xml:space="preserve">  </w:t>
+      </w:r>
+      <w:r>
+        <w:rPr>
+          <w:rFonts w:ascii="Courier New" w:hAnsi="Courier New"/>
+          <w:b w:val="false"/>
+          <w:i w:val="false"/>
+          <w:sz w:val="18"/>
+          <w:u w:val="none"/>
+          <w:lang w:val="en"/>
+        </w:rPr>
+        <w:t>| duplicate = fun f -&gt; f f</w:t>
+      </w:r>
+    </w:p>
+    <w:p>
+      <w:pPr>
+        <w:pStyle w:val="Normal"/>
+        <w:spacing w:lineRule="auto" w:line="276" w:before="0" w:after="0"/>
+        <w:rPr/>
+      </w:pPr>
+      <w:r>
+        <w:rPr>
+          <w:rFonts w:ascii="Courier New" w:hAnsi="Courier New"/>
+          <w:b w:val="false"/>
+          <w:i w:val="false"/>
+          <w:sz w:val="18"/>
+          <w:u w:val="none"/>
+          <w:lang w:val="en"/>
+        </w:rPr>
+        <w:t xml:space="preserve">  </w:t>
+      </w:r>
+      <w:r>
+        <w:rPr>
+          <w:rFonts w:ascii="Courier New" w:hAnsi="Courier New"/>
+          <w:b w:val="false"/>
+          <w:i w:val="false"/>
+          <w:sz w:val="18"/>
+          <w:u w:val="none"/>
+          <w:lang w:val="en"/>
+        </w:rPr>
+        <w:t>| extend = fun f -&gt; map f . duplicate</w:t>
+      </w:r>
+    </w:p>
+    <w:p>
+      <w:pPr>
+        <w:pStyle w:val="Normal"/>
+        <w:spacing w:lineRule="auto" w:line="276" w:before="0" w:after="0"/>
+        <w:rPr>
+          <w:rFonts w:ascii="Courier New" w:hAnsi="Courier New"/>
+          <w:b w:val="false"/>
+          <w:b w:val="false"/>
+          <w:i w:val="false"/>
           <w:i w:val="false"/>
           <w:color w:val="000000"/>
           <w:sz w:val="18"/>
           <w:u w:val="none"/>
           <w:lang w:val="en"/>
         </w:rPr>
-        <w:t>Link</w:t>
-      </w:r>
+      </w:pPr>
       <w:r>
         <w:rPr>
           <w:rFonts w:ascii="Courier New" w:hAnsi="Courier New"/>
@@ -5080,7 +7424,9 @@
           <w:u w:val="none"/>
           <w:lang w:val="en"/>
         </w:rPr>
-        <w:t xml:space="preserve"> of (a, List&lt;a&gt;)</w:t>
+      </w:r>
+      <w:r>
+        <w:br w:type="page"/>
       </w:r>
     </w:p>
     <w:p>
@@ -5096,79 +7442,71 @@
           <w:i w:val="false"/>
           <w:color w:val="000000"/>
           <w:sz w:val="18"/>
-          <w:u w:val="none"/>
-          <w:lang w:val="en"/>
-        </w:rPr>
-        <w:t xml:space="preserve">Map&lt;a, b&gt; = </w:t>
-      </w:r>
-      <w:r>
-        <w:rPr>
-          <w:rFonts w:ascii="Courier New" w:hAnsi="Courier New"/>
-          <w:b w:val="false"/>
+          <w:u w:val="single"/>
+          <w:lang w:val="en"/>
+        </w:rPr>
+        <w:t>Semantic Design for MetaFunctions (a replacement for micro-services – unrelated to Nu)</w:t>
+      </w:r>
+    </w:p>
+    <w:p>
+      <w:pPr>
+        <w:pStyle w:val="Normal"/>
+        <w:spacing w:lineRule="auto" w:line="276" w:before="0" w:after="0"/>
+        <w:rPr>
+          <w:rFonts w:ascii="Courier New" w:hAnsi="Courier New"/>
+          <w:b w:val="false"/>
+          <w:b w:val="false"/>
+          <w:i w:val="false"/>
           <w:i w:val="false"/>
           <w:color w:val="000000"/>
           <w:sz w:val="18"/>
           <w:u w:val="none"/>
           <w:lang w:val="en"/>
         </w:rPr>
-        <w:t>| Nil | Link of (a, b, Map&lt;a, b&gt;)</w:t>
-      </w:r>
-    </w:p>
-    <w:p>
-      <w:pPr>
-        <w:pStyle w:val="Normal"/>
-        <w:spacing w:lineRule="auto" w:line="276" w:before="0" w:after="0"/>
-        <w:rPr>
-          <w:rFonts w:ascii="Courier New" w:hAnsi="Courier New"/>
-          <w:b w:val="false"/>
-          <w:b w:val="false"/>
-          <w:i w:val="false"/>
-          <w:i w:val="false"/>
-          <w:sz w:val="18"/>
-          <w:u w:val="none"/>
-          <w:lang w:val="en"/>
-        </w:rPr>
-      </w:pPr>
-      <w:r>
-        <w:rPr>
-          <w:rFonts w:ascii="Courier New" w:hAnsi="Courier New"/>
-          <w:b w:val="false"/>
-          <w:i w:val="false"/>
-          <w:sz w:val="18"/>
-          <w:u w:val="none"/>
-          <w:lang w:val="en"/>
-        </w:rPr>
-      </w:r>
-    </w:p>
-    <w:p>
-      <w:pPr>
-        <w:pStyle w:val="Normal"/>
-        <w:spacing w:lineRule="auto" w:line="276" w:before="0" w:after="0"/>
-        <w:rPr/>
-      </w:pPr>
-      <w:r>
-        <w:rPr>
-          <w:rFonts w:ascii="Courier New" w:hAnsi="Courier New"/>
-          <w:b w:val="false"/>
-          <w:i w:val="false"/>
-          <w:sz w:val="18"/>
-          <w:u w:val="none"/>
-          <w:lang w:val="en"/>
-        </w:rPr>
-        <w:t>category Semigroup&lt;a&gt; =</w:t>
-      </w:r>
-    </w:p>
-    <w:p>
-      <w:pPr>
-        <w:pStyle w:val="Normal"/>
-        <w:spacing w:lineRule="auto" w:line="276" w:before="0" w:after="0"/>
-        <w:rPr/>
-      </w:pPr>
-      <w:r>
-        <w:rPr>
-          <w:rFonts w:ascii="Courier New" w:hAnsi="Courier New"/>
-          <w:b w:val="false"/>
-          <w:i w:val="false"/>
+      </w:pPr>
+      <w:r>
+        <w:rPr>
+          <w:rFonts w:ascii="Courier New" w:hAnsi="Courier New"/>
+          <w:b w:val="false"/>
+          <w:i w:val="false"/>
+          <w:color w:val="000000"/>
+          <w:sz w:val="18"/>
+          <w:u w:val="none"/>
+          <w:lang w:val="en"/>
+        </w:rPr>
+      </w:r>
+    </w:p>
+    <w:p>
+      <w:pPr>
+        <w:pStyle w:val="Normal"/>
+        <w:spacing w:lineRule="auto" w:line="276" w:before="0" w:after="0"/>
+        <w:rPr/>
+      </w:pPr>
+      <w:r>
+        <w:rPr>
+          <w:rFonts w:ascii="Courier New" w:hAnsi="Courier New"/>
+          <w:b w:val="false"/>
+          <w:i w:val="false"/>
+          <w:color w:val="000000"/>
+          <w:sz w:val="18"/>
+          <w:u w:val="none"/>
+          <w:lang w:val="en"/>
+        </w:rPr>
+        <w:t>Symbol =</w:t>
+      </w:r>
+    </w:p>
+    <w:p>
+      <w:pPr>
+        <w:pStyle w:val="Normal"/>
+        <w:spacing w:lineRule="auto" w:line="276" w:before="0" w:after="0"/>
+        <w:rPr/>
+      </w:pPr>
+      <w:r>
+        <w:rPr>
+          <w:rFonts w:ascii="Courier New" w:hAnsi="Courier New"/>
+          <w:b w:val="false"/>
+          <w:i w:val="false"/>
+          <w:color w:val="000000"/>
           <w:sz w:val="18"/>
           <w:u w:val="none"/>
           <w:lang w:val="en"/>
@@ -5180,69 +7518,26 @@
           <w:rFonts w:ascii="Courier New" w:hAnsi="Courier New"/>
           <w:b w:val="false"/>
           <w:i w:val="false"/>
-          <w:sz w:val="18"/>
-          <w:u w:val="none"/>
-          <w:lang w:val="en"/>
-        </w:rPr>
-        <w:t>| append : a -&gt; a -&gt; a</w:t>
-      </w:r>
-    </w:p>
-    <w:p>
-      <w:pPr>
-        <w:pStyle w:val="Normal"/>
-        <w:spacing w:lineRule="auto" w:line="276" w:before="0" w:after="0"/>
-        <w:rPr>
-          <w:rFonts w:ascii="Courier New" w:hAnsi="Courier New"/>
-          <w:b w:val="false"/>
-          <w:b w:val="false"/>
-          <w:i w:val="false"/>
-          <w:i w:val="false"/>
-          <w:sz w:val="18"/>
-          <w:u w:val="none"/>
-          <w:lang w:val="en"/>
-        </w:rPr>
-      </w:pPr>
-      <w:r>
-        <w:rPr>
-          <w:rFonts w:ascii="Courier New" w:hAnsi="Courier New"/>
-          <w:b w:val="false"/>
-          <w:i w:val="false"/>
-          <w:sz w:val="18"/>
-          <w:u w:val="none"/>
-          <w:lang w:val="en"/>
-        </w:rPr>
-      </w:r>
-    </w:p>
-    <w:p>
-      <w:pPr>
-        <w:pStyle w:val="Normal"/>
-        <w:spacing w:lineRule="auto" w:line="276" w:before="0" w:after="0"/>
-        <w:rPr/>
-      </w:pPr>
-      <w:r>
-        <w:rPr>
-          <w:rFonts w:ascii="Courier New" w:hAnsi="Courier New"/>
-          <w:b w:val="false"/>
-          <w:i w:val="false"/>
-          <w:sz w:val="18"/>
-          <w:u w:val="none"/>
-          <w:lang w:val="en"/>
-        </w:rPr>
-        <w:t>category Monoid&lt;m; Semigroup&lt;m&gt;&gt; =</w:t>
-      </w:r>
-    </w:p>
-    <w:p>
-      <w:pPr>
-        <w:pStyle w:val="Normal"/>
-        <w:spacing w:lineRule="auto" w:line="276" w:before="0" w:after="0"/>
-        <w:rPr/>
-      </w:pPr>
-      <w:r>
-        <w:rPr>
-          <w:rFonts w:ascii="Courier New" w:hAnsi="Courier New"/>
-          <w:b w:val="false"/>
-          <w:bCs w:val="false"/>
-          <w:i w:val="false"/>
+          <w:color w:val="000000"/>
+          <w:sz w:val="18"/>
+          <w:u w:val="none"/>
+          <w:lang w:val="en"/>
+        </w:rPr>
+        <w:t>| Atom of String</w:t>
+      </w:r>
+    </w:p>
+    <w:p>
+      <w:pPr>
+        <w:pStyle w:val="Normal"/>
+        <w:spacing w:lineRule="auto" w:line="276" w:before="0" w:after="0"/>
+        <w:rPr/>
+      </w:pPr>
+      <w:r>
+        <w:rPr>
+          <w:rFonts w:ascii="Courier New" w:hAnsi="Courier New"/>
+          <w:b w:val="false"/>
+          <w:i w:val="false"/>
+          <w:color w:val="000000"/>
           <w:sz w:val="18"/>
           <w:u w:val="none"/>
           <w:lang w:val="en"/>
@@ -5253,74 +7548,27 @@
         <w:rPr>
           <w:rFonts w:ascii="Courier New" w:hAnsi="Courier New"/>
           <w:b w:val="false"/>
-          <w:bCs w:val="false"/>
-          <w:i w:val="false"/>
-          <w:sz w:val="18"/>
-          <w:u w:val="none"/>
-          <w:lang w:val="en"/>
-        </w:rPr>
-        <w:t>| empty : m</w:t>
-      </w:r>
-    </w:p>
-    <w:p>
-      <w:pPr>
-        <w:pStyle w:val="Normal"/>
-        <w:spacing w:lineRule="auto" w:line="276" w:before="0" w:after="0"/>
-        <w:rPr>
-          <w:rFonts w:ascii="Courier New" w:hAnsi="Courier New"/>
-          <w:b w:val="false"/>
-          <w:b w:val="false"/>
-          <w:bCs w:val="false"/>
-          <w:i w:val="false"/>
-          <w:i w:val="false"/>
-          <w:sz w:val="18"/>
-          <w:u w:val="none"/>
-          <w:lang w:val="en"/>
-        </w:rPr>
-      </w:pPr>
-      <w:r>
-        <w:rPr>
-          <w:rFonts w:ascii="Courier New" w:hAnsi="Courier New"/>
-          <w:b w:val="false"/>
-          <w:bCs w:val="false"/>
-          <w:i w:val="false"/>
-          <w:sz w:val="18"/>
-          <w:u w:val="none"/>
-          <w:lang w:val="en"/>
-        </w:rPr>
-      </w:r>
-    </w:p>
-    <w:p>
-      <w:pPr>
-        <w:pStyle w:val="Normal"/>
-        <w:spacing w:lineRule="auto" w:line="276" w:before="0" w:after="0"/>
-        <w:rPr/>
-      </w:pPr>
-      <w:r>
-        <w:rPr>
-          <w:rFonts w:ascii="Courier New" w:hAnsi="Courier New"/>
-          <w:b w:val="false"/>
-          <w:bCs w:val="false"/>
-          <w:i w:val="false"/>
-          <w:sz w:val="18"/>
-          <w:u w:val="none"/>
-          <w:lang w:val="en"/>
-        </w:rPr>
-        <w:t>category Monad&lt;m&gt; =</w:t>
-      </w:r>
-    </w:p>
-    <w:p>
-      <w:pPr>
-        <w:pStyle w:val="Normal"/>
-        <w:spacing w:lineRule="auto" w:line="276" w:before="0" w:after="0"/>
-        <w:rPr/>
-      </w:pPr>
-      <w:r>
-        <w:rPr>
-          <w:rFonts w:ascii="Courier New" w:hAnsi="Courier New"/>
-          <w:b w:val="false"/>
-          <w:bCs w:val="false"/>
-          <w:i w:val="false"/>
+          <w:i w:val="false"/>
+          <w:color w:val="000000"/>
+          <w:sz w:val="18"/>
+          <w:u w:val="none"/>
+          <w:lang w:val="en"/>
+        </w:rPr>
+        <w:t>| Number of String</w:t>
+      </w:r>
+    </w:p>
+    <w:p>
+      <w:pPr>
+        <w:pStyle w:val="Normal"/>
+        <w:spacing w:lineRule="auto" w:line="276" w:before="0" w:after="0"/>
+        <w:rPr/>
+      </w:pPr>
+      <w:r>
+        <w:rPr>
+          <w:rFonts w:ascii="Courier New" w:hAnsi="Courier New"/>
+          <w:b w:val="false"/>
+          <w:i w:val="false"/>
+          <w:color w:val="000000"/>
           <w:sz w:val="18"/>
           <w:u w:val="none"/>
           <w:lang w:val="en"/>
@@ -5331,27 +7579,27 @@
         <w:rPr>
           <w:rFonts w:ascii="Courier New" w:hAnsi="Courier New"/>
           <w:b w:val="false"/>
-          <w:bCs w:val="false"/>
-          <w:i w:val="false"/>
-          <w:sz w:val="18"/>
-          <w:u w:val="none"/>
-          <w:lang w:val="en"/>
-        </w:rPr>
-        <w:t>| bind&lt;a, b&gt; : m&lt;a&gt; -&gt; (a -&gt; m&lt;b&gt;) -&gt; m&lt;b&gt;</w:t>
-      </w:r>
-    </w:p>
-    <w:p>
-      <w:pPr>
-        <w:pStyle w:val="Normal"/>
-        <w:spacing w:lineRule="auto" w:line="276" w:before="0" w:after="0"/>
-        <w:rPr/>
-      </w:pPr>
-      <w:r>
-        <w:rPr>
-          <w:rFonts w:ascii="Courier New" w:hAnsi="Courier New"/>
-          <w:b w:val="false"/>
-          <w:bCs w:val="false"/>
-          <w:i w:val="false"/>
+          <w:i w:val="false"/>
+          <w:color w:val="000000"/>
+          <w:sz w:val="18"/>
+          <w:u w:val="none"/>
+          <w:lang w:val="en"/>
+        </w:rPr>
+        <w:t>| String of String</w:t>
+      </w:r>
+    </w:p>
+    <w:p>
+      <w:pPr>
+        <w:pStyle w:val="Normal"/>
+        <w:spacing w:lineRule="auto" w:line="276" w:before="0" w:after="0"/>
+        <w:rPr/>
+      </w:pPr>
+      <w:r>
+        <w:rPr>
+          <w:rFonts w:ascii="Courier New" w:hAnsi="Courier New"/>
+          <w:b w:val="false"/>
+          <w:i w:val="false"/>
+          <w:color w:val="000000"/>
           <w:sz w:val="18"/>
           <w:u w:val="none"/>
           <w:lang w:val="en"/>
@@ -5362,121 +7610,27 @@
         <w:rPr>
           <w:rFonts w:ascii="Courier New" w:hAnsi="Courier New"/>
           <w:b w:val="false"/>
-          <w:bCs w:val="false"/>
-          <w:i w:val="false"/>
-          <w:sz w:val="18"/>
-          <w:u w:val="none"/>
-          <w:lang w:val="en"/>
-        </w:rPr>
-        <w:t>| return&lt;a&gt; : a</w:t>
-      </w:r>
-    </w:p>
-    <w:p>
-      <w:pPr>
-        <w:pStyle w:val="Normal"/>
-        <w:spacing w:lineRule="auto" w:line="276" w:before="0" w:after="0"/>
-        <w:rPr>
-          <w:rFonts w:ascii="Courier New" w:hAnsi="Courier New"/>
-          <w:b w:val="false"/>
-          <w:b w:val="false"/>
-          <w:bCs w:val="false"/>
-          <w:i w:val="false"/>
-          <w:i w:val="false"/>
-          <w:sz w:val="18"/>
-          <w:u w:val="none"/>
-          <w:lang w:val="en"/>
-        </w:rPr>
-      </w:pPr>
-      <w:r>
-        <w:rPr>
-          <w:rFonts w:ascii="Courier New" w:hAnsi="Courier New"/>
-          <w:b w:val="false"/>
-          <w:bCs w:val="false"/>
-          <w:i w:val="false"/>
-          <w:sz w:val="18"/>
-          <w:u w:val="none"/>
-          <w:lang w:val="en"/>
-        </w:rPr>
-      </w:r>
-    </w:p>
-    <w:p>
-      <w:pPr>
-        <w:pStyle w:val="Normal"/>
-        <w:spacing w:lineRule="auto" w:line="276" w:before="0" w:after="0"/>
-        <w:rPr/>
-      </w:pPr>
-      <w:r>
-        <w:rPr>
-          <w:rFonts w:ascii="Courier New" w:hAnsi="Courier New"/>
-          <w:b w:val="false"/>
-          <w:bCs w:val="false"/>
-          <w:i w:val="false"/>
-          <w:sz w:val="18"/>
-          <w:u w:val="none"/>
-          <w:lang w:val="en"/>
-        </w:rPr>
-        <w:t>category MonadPlus&lt;m; Monoid&lt;m&gt;; Monad&lt;m&gt;&gt;</w:t>
-      </w:r>
-    </w:p>
-    <w:p>
-      <w:pPr>
-        <w:pStyle w:val="Normal"/>
-        <w:spacing w:lineRule="auto" w:line="276" w:before="0" w:after="0"/>
-        <w:rPr>
-          <w:rFonts w:ascii="Courier New" w:hAnsi="Courier New"/>
-          <w:b w:val="false"/>
-          <w:b w:val="false"/>
-          <w:bCs w:val="false"/>
-          <w:i w:val="false"/>
-          <w:i w:val="false"/>
-          <w:sz w:val="18"/>
-          <w:u w:val="none"/>
-          <w:lang w:val="en"/>
-        </w:rPr>
-      </w:pPr>
-      <w:r>
-        <w:rPr>
-          <w:rFonts w:ascii="Courier New" w:hAnsi="Courier New"/>
-          <w:b w:val="false"/>
-          <w:bCs w:val="false"/>
-          <w:i w:val="false"/>
-          <w:sz w:val="18"/>
-          <w:u w:val="none"/>
-          <w:lang w:val="en"/>
-        </w:rPr>
-      </w:r>
-    </w:p>
-    <w:p>
-      <w:pPr>
-        <w:pStyle w:val="Normal"/>
-        <w:spacing w:lineRule="auto" w:line="276" w:before="0" w:after="0"/>
-        <w:rPr/>
-      </w:pPr>
-      <w:r>
-        <w:rPr>
-          <w:rFonts w:ascii="Courier New" w:hAnsi="Courier New"/>
-          <w:b w:val="false"/>
-          <w:bCs w:val="false"/>
-          <w:i w:val="false"/>
-          <w:sz w:val="18"/>
-          <w:u w:val="none"/>
-          <w:lang w:val="en"/>
-        </w:rPr>
-        <w:t>category Functor&lt;f&gt; =</w:t>
-      </w:r>
-    </w:p>
-    <w:p>
-      <w:pPr>
-        <w:pStyle w:val="Normal"/>
-        <w:spacing w:lineRule="auto" w:line="276" w:before="0" w:after="0"/>
-        <w:rPr/>
-      </w:pPr>
-      <w:r>
-        <w:rPr>
-          <w:rFonts w:ascii="Courier New" w:hAnsi="Courier New"/>
-          <w:b w:val="false"/>
-          <w:bCs w:val="false"/>
-          <w:i w:val="false"/>
+          <w:i w:val="false"/>
+          <w:color w:val="000000"/>
+          <w:sz w:val="18"/>
+          <w:u w:val="none"/>
+          <w:lang w:val="en"/>
+        </w:rPr>
+        <w:t>| Quote of Symbol</w:t>
+      </w:r>
+    </w:p>
+    <w:p>
+      <w:pPr>
+        <w:pStyle w:val="Normal"/>
+        <w:spacing w:lineRule="auto" w:line="276" w:before="0" w:after="0"/>
+        <w:rPr/>
+      </w:pPr>
+      <w:r>
+        <w:rPr>
+          <w:rFonts w:ascii="Courier New" w:hAnsi="Courier New"/>
+          <w:b w:val="false"/>
+          <w:i w:val="false"/>
+          <w:color w:val="000000"/>
           <w:sz w:val="18"/>
           <w:u w:val="none"/>
           <w:lang w:val="en"/>
@@ -5487,88 +7641,169 @@
         <w:rPr>
           <w:rFonts w:ascii="Courier New" w:hAnsi="Courier New"/>
           <w:b w:val="false"/>
-          <w:bCs w:val="false"/>
-          <w:i w:val="false"/>
-          <w:sz w:val="18"/>
-          <w:u w:val="none"/>
-          <w:lang w:val="en"/>
-        </w:rPr>
-        <w:t>| map&lt;a, b&gt; : (a -&gt; b) -&gt; f&lt;a&gt; -&gt; f&lt;b&gt;</w:t>
-      </w:r>
-    </w:p>
-    <w:p>
-      <w:pPr>
-        <w:pStyle w:val="Normal"/>
-        <w:spacing w:lineRule="auto" w:line="276" w:before="0" w:after="0"/>
-        <w:rPr>
-          <w:rFonts w:ascii="Courier New" w:hAnsi="Courier New"/>
-          <w:b w:val="false"/>
-          <w:b w:val="false"/>
-          <w:i w:val="false"/>
-          <w:i w:val="false"/>
-          <w:sz w:val="18"/>
-          <w:u w:val="none"/>
-          <w:lang w:val="en"/>
-        </w:rPr>
-      </w:pPr>
-      <w:r>
-        <w:rPr>
-          <w:rFonts w:ascii="Courier New" w:hAnsi="Courier New"/>
-          <w:b w:val="false"/>
-          <w:i w:val="false"/>
-          <w:sz w:val="18"/>
-          <w:u w:val="none"/>
-          <w:lang w:val="en"/>
-        </w:rPr>
-      </w:r>
-    </w:p>
-    <w:p>
-      <w:pPr>
-        <w:pStyle w:val="Normal"/>
-        <w:spacing w:lineRule="auto" w:line="276" w:before="0" w:after="0"/>
-        <w:rPr>
-          <w:rFonts w:ascii="Courier New" w:hAnsi="Courier New"/>
-          <w:b w:val="false"/>
-          <w:b w:val="false"/>
-          <w:i w:val="false"/>
-          <w:i w:val="false"/>
-          <w:sz w:val="18"/>
-          <w:u w:val="none"/>
-          <w:lang w:val="en"/>
-        </w:rPr>
-      </w:pPr>
-      <w:r>
-        <w:rPr>
-          <w:rFonts w:ascii="Courier New" w:hAnsi="Courier New"/>
-          <w:b w:val="false"/>
-          <w:i w:val="false"/>
-          <w:sz w:val="18"/>
-          <w:u w:val="none"/>
-          <w:lang w:val="en"/>
-        </w:rPr>
-        <w:t>category Comonad&lt;c; Functor&lt;c&gt;&gt; =</w:t>
-      </w:r>
-    </w:p>
-    <w:p>
-      <w:pPr>
-        <w:pStyle w:val="Normal"/>
-        <w:spacing w:lineRule="auto" w:line="276" w:before="0" w:after="0"/>
-        <w:rPr>
-          <w:rFonts w:ascii="Courier New" w:hAnsi="Courier New"/>
-          <w:b w:val="false"/>
-          <w:b w:val="false"/>
-          <w:i w:val="false"/>
-          <w:i w:val="false"/>
-          <w:sz w:val="18"/>
-          <w:u w:val="none"/>
-          <w:lang w:val="en"/>
-        </w:rPr>
-      </w:pPr>
-      <w:r>
-        <w:rPr>
-          <w:rFonts w:ascii="Courier New" w:hAnsi="Courier New"/>
-          <w:b w:val="false"/>
-          <w:i w:val="false"/>
+          <w:i w:val="false"/>
+          <w:color w:val="000000"/>
+          <w:sz w:val="18"/>
+          <w:u w:val="none"/>
+          <w:lang w:val="en"/>
+        </w:rPr>
+        <w:t>| Symbols of List&lt;Symbol&gt;</w:t>
+      </w:r>
+    </w:p>
+    <w:p>
+      <w:pPr>
+        <w:pStyle w:val="Normal"/>
+        <w:spacing w:lineRule="auto" w:line="276" w:before="0" w:after="0"/>
+        <w:rPr/>
+      </w:pPr>
+      <w:r>
+        <w:rPr>
+          <w:rFonts w:ascii="Courier New" w:hAnsi="Courier New"/>
+          <w:b w:val="false"/>
+          <w:i w:val="false"/>
+          <w:color w:val="000000"/>
+          <w:sz w:val="18"/>
+          <w:u w:val="none"/>
+          <w:lang w:val="en"/>
+        </w:rPr>
+        <w:t>symbolToString (symbol : Symbol) : String = Axiom "Convert a symbol to string."</w:t>
+      </w:r>
+    </w:p>
+    <w:p>
+      <w:pPr>
+        <w:pStyle w:val="Normal"/>
+        <w:spacing w:lineRule="auto" w:line="276" w:before="0" w:after="0"/>
+        <w:rPr/>
+      </w:pPr>
+      <w:r>
+        <w:rPr>
+          <w:rFonts w:ascii="Courier New" w:hAnsi="Courier New"/>
+          <w:b w:val="false"/>
+          <w:i w:val="false"/>
+          <w:color w:val="000000"/>
+          <w:sz w:val="18"/>
+          <w:u w:val="none"/>
+          <w:lang w:val="en"/>
+        </w:rPr>
+        <w:t>symbolFromString (str : String) : Symbol = Axiom "Convert a string to a symbol."</w:t>
+      </w:r>
+    </w:p>
+    <w:p>
+      <w:pPr>
+        <w:pStyle w:val="Normal"/>
+        <w:spacing w:lineRule="auto" w:line="276" w:before="0" w:after="0"/>
+        <w:rPr>
+          <w:rFonts w:ascii="Courier New" w:hAnsi="Courier New"/>
+          <w:b w:val="false"/>
+          <w:b w:val="false"/>
+          <w:i w:val="false"/>
+          <w:i w:val="false"/>
+          <w:color w:val="000000"/>
+          <w:sz w:val="18"/>
+          <w:u w:val="none"/>
+          <w:lang w:val="en"/>
+        </w:rPr>
+      </w:pPr>
+      <w:r>
+        <w:rPr>
+          <w:rFonts w:ascii="Courier New" w:hAnsi="Courier New"/>
+          <w:b w:val="false"/>
+          <w:i w:val="false"/>
+          <w:color w:val="000000"/>
+          <w:sz w:val="18"/>
+          <w:u w:val="none"/>
+          <w:lang w:val="en"/>
+        </w:rPr>
+      </w:r>
+    </w:p>
+    <w:p>
+      <w:pPr>
+        <w:pStyle w:val="Normal"/>
+        <w:spacing w:lineRule="auto" w:line="276" w:before="0" w:after="0"/>
+        <w:rPr/>
+      </w:pPr>
+      <w:r>
+        <w:rPr>
+          <w:rFonts w:ascii="Courier New" w:hAnsi="Courier New"/>
+          <w:b w:val="false"/>
+          <w:i w:val="false"/>
+          <w:color w:val="000000"/>
+          <w:sz w:val="18"/>
+          <w:u w:val="none"/>
+          <w:lang w:val="en"/>
+        </w:rPr>
+        <w:t>Vsync&lt;a&gt; = Axiom "The potentially asynchronous monad such as the one defined by Prime."</w:t>
+      </w:r>
+    </w:p>
+    <w:p>
+      <w:pPr>
+        <w:pStyle w:val="Normal"/>
+        <w:spacing w:lineRule="auto" w:line="276" w:before="0" w:after="0"/>
+        <w:rPr/>
+      </w:pPr>
+      <w:r>
+        <w:rPr>
+          <w:rFonts w:ascii="Courier New" w:hAnsi="Courier New"/>
+          <w:b w:val="false"/>
+          <w:i w:val="false"/>
+          <w:color w:val="000000"/>
+          <w:sz w:val="18"/>
+          <w:u w:val="none"/>
+          <w:lang w:val="en"/>
+        </w:rPr>
+        <w:t>vsyncBind&lt;a, b&gt; (vsync : Vsync&lt;a&gt;) (f : a -&gt; Vsync&lt;b&gt;) : Vsync&lt;b&gt; = Axiom "Create a potentially asynchronous operation."</w:t>
+      </w:r>
+    </w:p>
+    <w:p>
+      <w:pPr>
+        <w:pStyle w:val="Normal"/>
+        <w:spacing w:lineRule="auto" w:line="276" w:before="0" w:after="0"/>
+        <w:rPr/>
+      </w:pPr>
+      <w:r>
+        <w:rPr>
+          <w:rFonts w:ascii="Courier New" w:hAnsi="Courier New"/>
+          <w:b w:val="false"/>
+          <w:i w:val="false"/>
+          <w:color w:val="000000"/>
+          <w:sz w:val="18"/>
+          <w:u w:val="none"/>
+          <w:lang w:val="en"/>
+        </w:rPr>
+        <w:t>vsyncReturn&lt;a&gt; (a : a) : Vsync&lt;a&gt; = Axiom "Create a potentially asynchronous operation that return the result 'a'."</w:t>
+      </w:r>
+    </w:p>
+    <w:p>
+      <w:pPr>
+        <w:pStyle w:val="Normal"/>
+        <w:spacing w:lineRule="auto" w:line="276" w:before="0" w:after="0"/>
+        <w:rPr/>
+      </w:pPr>
+      <w:r>
+        <w:rPr>
+          <w:rFonts w:ascii="Courier New" w:hAnsi="Courier New"/>
+          <w:b w:val="false"/>
+          <w:i w:val="false"/>
+          <w:color w:val="000000"/>
+          <w:sz w:val="18"/>
+          <w:u w:val="none"/>
+          <w:lang w:val="en"/>
+        </w:rPr>
+        <w:t>witness Monad =</w:t>
+      </w:r>
+    </w:p>
+    <w:p>
+      <w:pPr>
+        <w:pStyle w:val="Normal"/>
+        <w:spacing w:lineRule="auto" w:line="276" w:before="0" w:after="0"/>
+        <w:rPr/>
+      </w:pPr>
+      <w:r>
+        <w:rPr>
+          <w:rFonts w:ascii="Courier New" w:hAnsi="Courier New"/>
+          <w:b w:val="false"/>
+          <w:i w:val="false"/>
+          <w:color w:val="000000"/>
           <w:sz w:val="18"/>
           <w:u w:val="none"/>
           <w:lang w:val="en"/>
@@ -5580,33 +7815,26 @@
           <w:rFonts w:ascii="Courier New" w:hAnsi="Courier New"/>
           <w:b w:val="false"/>
           <w:i w:val="false"/>
-          <w:sz w:val="18"/>
-          <w:u w:val="none"/>
-          <w:lang w:val="en"/>
-        </w:rPr>
-        <w:t>| extract&lt;a&gt; : c&lt;a&gt; -&gt; a</w:t>
-      </w:r>
-    </w:p>
-    <w:p>
-      <w:pPr>
-        <w:pStyle w:val="Normal"/>
-        <w:spacing w:lineRule="auto" w:line="276" w:before="0" w:after="0"/>
-        <w:rPr>
-          <w:rFonts w:ascii="Courier New" w:hAnsi="Courier New"/>
-          <w:b w:val="false"/>
-          <w:b w:val="false"/>
-          <w:i w:val="false"/>
-          <w:i w:val="false"/>
-          <w:sz w:val="18"/>
-          <w:u w:val="none"/>
-          <w:lang w:val="en"/>
-        </w:rPr>
-      </w:pPr>
-      <w:r>
-        <w:rPr>
-          <w:rFonts w:ascii="Courier New" w:hAnsi="Courier New"/>
-          <w:b w:val="false"/>
-          <w:i w:val="false"/>
+          <w:color w:val="000000"/>
+          <w:sz w:val="18"/>
+          <w:u w:val="none"/>
+          <w:lang w:val="en"/>
+        </w:rPr>
+        <w:t>| bind = vsyncBind</w:t>
+      </w:r>
+    </w:p>
+    <w:p>
+      <w:pPr>
+        <w:pStyle w:val="Normal"/>
+        <w:spacing w:lineRule="auto" w:line="276" w:before="0" w:after="0"/>
+        <w:rPr/>
+      </w:pPr>
+      <w:r>
+        <w:rPr>
+          <w:rFonts w:ascii="Courier New" w:hAnsi="Courier New"/>
+          <w:b w:val="false"/>
+          <w:i w:val="false"/>
+          <w:color w:val="000000"/>
           <w:sz w:val="18"/>
           <w:u w:val="none"/>
           <w:lang w:val="en"/>
@@ -5618,739 +7846,47 @@
           <w:rFonts w:ascii="Courier New" w:hAnsi="Courier New"/>
           <w:b w:val="false"/>
           <w:i w:val="false"/>
-          <w:sz w:val="18"/>
-          <w:u w:val="none"/>
-          <w:lang w:val="en"/>
-        </w:rPr>
-        <w:t>| duplicate&lt;a, b&gt; : c&lt;a&gt; -&gt; c&lt;c&lt;a&gt;&gt;</w:t>
-      </w:r>
-    </w:p>
-    <w:p>
-      <w:pPr>
-        <w:pStyle w:val="Normal"/>
-        <w:spacing w:lineRule="auto" w:line="276" w:before="0" w:after="0"/>
-        <w:rPr>
-          <w:rFonts w:ascii="Courier New" w:hAnsi="Courier New"/>
-          <w:b w:val="false"/>
-          <w:b w:val="false"/>
-          <w:i w:val="false"/>
-          <w:i w:val="false"/>
-          <w:sz w:val="18"/>
-          <w:u w:val="none"/>
-          <w:lang w:val="en"/>
-        </w:rPr>
-      </w:pPr>
-      <w:r>
-        <w:rPr>
-          <w:rFonts w:ascii="Courier New" w:hAnsi="Courier New"/>
-          <w:b w:val="false"/>
-          <w:i w:val="false"/>
-          <w:sz w:val="18"/>
-          <w:u w:val="none"/>
-          <w:lang w:val="en"/>
-        </w:rPr>
-        <w:t xml:space="preserve">  </w:t>
-      </w:r>
-      <w:r>
-        <w:rPr>
-          <w:rFonts w:ascii="Courier New" w:hAnsi="Courier New"/>
-          <w:b w:val="false"/>
-          <w:i w:val="false"/>
-          <w:sz w:val="18"/>
-          <w:u w:val="none"/>
-          <w:lang w:val="en"/>
-        </w:rPr>
-        <w:t>| extend&lt;a, b&gt; : (c&lt;a&gt; -&gt; b) -&gt; c&lt;a&gt; -&gt; c&lt;b&gt;</w:t>
-      </w:r>
-    </w:p>
-    <w:p>
-      <w:pPr>
-        <w:pStyle w:val="Normal"/>
-        <w:spacing w:lineRule="auto" w:line="276" w:before="0" w:after="0"/>
-        <w:rPr>
-          <w:rFonts w:ascii="Courier New" w:hAnsi="Courier New"/>
-          <w:b w:val="false"/>
-          <w:b w:val="false"/>
-          <w:i w:val="false"/>
-          <w:i w:val="false"/>
-          <w:sz w:val="18"/>
-          <w:u w:val="none"/>
-          <w:lang w:val="en"/>
-        </w:rPr>
-      </w:pPr>
-      <w:r>
-        <w:rPr>
-          <w:rFonts w:ascii="Courier New" w:hAnsi="Courier New"/>
-          <w:b w:val="false"/>
-          <w:i w:val="false"/>
-          <w:sz w:val="18"/>
-          <w:u w:val="none"/>
-          <w:lang w:val="en"/>
-        </w:rPr>
-      </w:r>
-    </w:p>
-    <w:p>
-      <w:pPr>
-        <w:pStyle w:val="Normal"/>
-        <w:spacing w:lineRule="auto" w:line="276" w:before="0" w:after="0"/>
-        <w:rPr/>
-      </w:pPr>
-      <w:r>
-        <w:rPr>
-          <w:rFonts w:ascii="Courier New" w:hAnsi="Courier New"/>
-          <w:b w:val="false"/>
-          <w:bCs w:val="false"/>
-          <w:i w:val="false"/>
-          <w:sz w:val="18"/>
-          <w:u w:val="none"/>
-          <w:lang w:val="en"/>
-        </w:rPr>
-        <w:t>id a = a</w:t>
-      </w:r>
-    </w:p>
-    <w:p>
-      <w:pPr>
-        <w:pStyle w:val="Normal"/>
-        <w:spacing w:lineRule="auto" w:line="276" w:before="0" w:after="0"/>
-        <w:rPr>
-          <w:rFonts w:ascii="Courier New" w:hAnsi="Courier New"/>
-          <w:b w:val="false"/>
-          <w:b w:val="false"/>
-          <w:i w:val="false"/>
-          <w:i w:val="false"/>
-          <w:sz w:val="18"/>
-          <w:u w:val="none"/>
-          <w:lang w:val="en"/>
-        </w:rPr>
-      </w:pPr>
-      <w:r>
-        <w:rPr>
-          <w:rFonts w:ascii="Courier New" w:hAnsi="Courier New"/>
-          <w:b w:val="false"/>
-          <w:i w:val="false"/>
-          <w:sz w:val="18"/>
-          <w:u w:val="none"/>
-          <w:lang w:val="en"/>
-        </w:rPr>
-      </w:r>
-    </w:p>
-    <w:p>
-      <w:pPr>
-        <w:pStyle w:val="Normal"/>
-        <w:spacing w:lineRule="auto" w:line="276" w:before="0" w:after="0"/>
-        <w:rPr>
-          <w:rFonts w:ascii="Courier New" w:hAnsi="Courier New"/>
-          <w:b w:val="false"/>
-          <w:b w:val="false"/>
-          <w:i w:val="false"/>
-          <w:i w:val="false"/>
-          <w:sz w:val="18"/>
-          <w:u w:val="none"/>
-          <w:lang w:val="en"/>
-        </w:rPr>
-      </w:pPr>
-      <w:r>
-        <w:rPr>
-          <w:rFonts w:ascii="Courier New" w:hAnsi="Courier New"/>
-          <w:b w:val="false"/>
-          <w:i w:val="false"/>
-          <w:sz w:val="18"/>
-          <w:u w:val="none"/>
-          <w:lang w:val="en"/>
-        </w:rPr>
-        <w:t>const a _ = a</w:t>
-      </w:r>
-    </w:p>
-    <w:p>
-      <w:pPr>
-        <w:pStyle w:val="Normal"/>
-        <w:spacing w:lineRule="auto" w:line="276" w:before="0" w:after="0"/>
-        <w:rPr>
-          <w:rFonts w:ascii="Courier New" w:hAnsi="Courier New"/>
-          <w:b w:val="false"/>
-          <w:b w:val="false"/>
-          <w:bCs w:val="false"/>
-          <w:i w:val="false"/>
-          <w:i w:val="false"/>
-          <w:sz w:val="18"/>
-          <w:u w:val="none"/>
-          <w:lang w:val="en"/>
-        </w:rPr>
-      </w:pPr>
-      <w:r>
-        <w:rPr>
-          <w:rFonts w:ascii="Courier New" w:hAnsi="Courier New"/>
-          <w:b w:val="false"/>
-          <w:bCs w:val="false"/>
-          <w:i w:val="false"/>
-          <w:sz w:val="18"/>
-          <w:u w:val="none"/>
-          <w:lang w:val="en"/>
-        </w:rPr>
-      </w:r>
-    </w:p>
-    <w:p>
-      <w:pPr>
-        <w:pStyle w:val="Normal"/>
-        <w:spacing w:lineRule="auto" w:line="276" w:before="0" w:after="0"/>
-        <w:rPr>
-          <w:rFonts w:ascii="Courier New" w:hAnsi="Courier New"/>
-          <w:b w:val="false"/>
-          <w:b w:val="false"/>
-          <w:i w:val="false"/>
-          <w:i w:val="false"/>
-          <w:sz w:val="18"/>
-          <w:u w:val="none"/>
-          <w:lang w:val="en"/>
-        </w:rPr>
-      </w:pPr>
-      <w:r>
-        <w:rPr>
-          <w:rFonts w:ascii="Courier New" w:hAnsi="Courier New"/>
-          <w:b w:val="false"/>
-          <w:bCs w:val="false"/>
-          <w:i w:val="false"/>
-          <w:sz w:val="18"/>
-          <w:u w:val="none"/>
-          <w:lang w:val="en"/>
-        </w:rPr>
-        <w:t>flip f a b = f b a</w:t>
-      </w:r>
-    </w:p>
-    <w:p>
-      <w:pPr>
-        <w:pStyle w:val="Normal"/>
-        <w:spacing w:lineRule="auto" w:line="276" w:before="0" w:after="0"/>
-        <w:rPr>
-          <w:bCs w:val="false"/>
-        </w:rPr>
-      </w:pPr>
-      <w:r>
-        <w:rPr>
-          <w:bCs w:val="false"/>
-        </w:rPr>
-      </w:r>
-      <w:r>
-        <w:br w:type="page"/>
-      </w:r>
-    </w:p>
-    <w:p>
-      <w:pPr>
-        <w:pStyle w:val="Normal"/>
-        <w:spacing w:lineRule="auto" w:line="276" w:before="0" w:after="0"/>
-        <w:rPr/>
-      </w:pPr>
-      <w:r>
-        <w:rPr>
-          <w:rFonts w:ascii="Courier New" w:hAnsi="Courier New"/>
-          <w:b w:val="false"/>
-          <w:i w:val="false"/>
-          <w:sz w:val="18"/>
-          <w:u w:val="single"/>
-          <w:lang w:val="en"/>
-        </w:rPr>
-        <w:t>Nu Semantic Design</w:t>
-      </w:r>
-    </w:p>
-    <w:p>
-      <w:pPr>
-        <w:pStyle w:val="Normal"/>
-        <w:spacing w:lineRule="auto" w:line="276" w:before="0" w:after="0"/>
-        <w:rPr>
-          <w:rFonts w:ascii="Courier New" w:hAnsi="Courier New"/>
-          <w:b w:val="false"/>
-          <w:b w:val="false"/>
-          <w:i w:val="false"/>
-          <w:i w:val="false"/>
-          <w:sz w:val="18"/>
-          <w:u w:val="none"/>
-          <w:lang w:val="en"/>
-        </w:rPr>
-      </w:pPr>
-      <w:r>
-        <w:rPr>
-          <w:rFonts w:ascii="Courier New" w:hAnsi="Courier New"/>
-          <w:b w:val="false"/>
-          <w:i w:val="false"/>
-          <w:sz w:val="18"/>
-          <w:u w:val="none"/>
-          <w:lang w:val="en"/>
-        </w:rPr>
-      </w:r>
-    </w:p>
-    <w:p>
-      <w:pPr>
-        <w:pStyle w:val="Normal"/>
-        <w:spacing w:lineRule="auto" w:line="276" w:before="0" w:after="0"/>
-        <w:rPr/>
-      </w:pPr>
-      <w:r>
-        <w:rPr>
-          <w:rFonts w:ascii="Courier New" w:hAnsi="Courier New"/>
-          <w:b w:val="false"/>
-          <w:i w:val="false"/>
-          <w:sz w:val="18"/>
-          <w:u w:val="none"/>
-          <w:lang w:val="en"/>
-        </w:rPr>
-        <w:t>Property = Axiom "A property of a simulant."</w:t>
-      </w:r>
-    </w:p>
-    <w:p>
-      <w:pPr>
-        <w:pStyle w:val="Normal"/>
-        <w:spacing w:lineRule="auto" w:line="276" w:before="0" w:after="0"/>
-        <w:rPr/>
-      </w:pPr>
-      <w:r>
-        <w:rPr>
-          <w:rFonts w:ascii="Courier New" w:hAnsi="Courier New"/>
-          <w:b w:val="false"/>
-          <w:i w:val="false"/>
-          <w:sz w:val="18"/>
-          <w:u w:val="none"/>
-          <w:lang w:val="en"/>
-        </w:rPr>
-        <w:t>Relation = Axiom "Indexes a simulant or event relative to the local simulant."</w:t>
-      </w:r>
-    </w:p>
-    <w:p>
-      <w:pPr>
-        <w:pStyle w:val="Normal"/>
-        <w:spacing w:lineRule="auto" w:line="276" w:before="0" w:after="0"/>
-        <w:rPr/>
-      </w:pPr>
-      <w:r>
-        <w:rPr>
-          <w:rFonts w:ascii="Courier New" w:hAnsi="Courier New"/>
-          <w:b w:val="false"/>
-          <w:i w:val="false"/>
-          <w:sz w:val="18"/>
-          <w:u w:val="none"/>
-          <w:lang w:val="en"/>
-        </w:rPr>
-        <w:t>Address = Axiom "Indexes a global simulant or event."</w:t>
-      </w:r>
-    </w:p>
-    <w:p>
-      <w:pPr>
-        <w:pStyle w:val="Normal"/>
-        <w:spacing w:lineRule="auto" w:line="276" w:before="0" w:after="0"/>
-        <w:rPr>
-          <w:rFonts w:ascii="Courier New" w:hAnsi="Courier New"/>
-          <w:b w:val="false"/>
-          <w:b w:val="false"/>
-          <w:i w:val="false"/>
-          <w:i w:val="false"/>
-          <w:sz w:val="18"/>
-          <w:u w:val="none"/>
-          <w:lang w:val="en"/>
-        </w:rPr>
-      </w:pPr>
-      <w:r>
-        <w:rPr>
-          <w:rFonts w:ascii="Courier New" w:hAnsi="Courier New"/>
-          <w:b w:val="false"/>
-          <w:i w:val="false"/>
-          <w:sz w:val="18"/>
-          <w:u w:val="none"/>
-          <w:lang w:val="en"/>
-        </w:rPr>
-      </w:r>
-    </w:p>
-    <w:p>
-      <w:pPr>
-        <w:pStyle w:val="Normal"/>
-        <w:spacing w:lineRule="auto" w:line="276" w:before="0" w:after="0"/>
-        <w:rPr/>
-      </w:pPr>
-      <w:r>
-        <w:rPr>
-          <w:rFonts w:ascii="Courier New" w:hAnsi="Courier New"/>
-          <w:b w:val="false"/>
-          <w:i w:val="false"/>
-          <w:sz w:val="18"/>
-          <w:u w:val="none"/>
-          <w:lang w:val="en"/>
-        </w:rPr>
-        <w:t>get&lt;a&gt; : Property -&gt; Relation -&gt; a = Axiom "Retrieve a property of a simulant indexed by Relation."</w:t>
-      </w:r>
-    </w:p>
-    <w:p>
-      <w:pPr>
-        <w:pStyle w:val="Normal"/>
-        <w:spacing w:lineRule="auto" w:line="276" w:before="0" w:after="0"/>
-        <w:rPr/>
-      </w:pPr>
-      <w:r>
-        <w:rPr>
-          <w:rFonts w:ascii="Courier New" w:hAnsi="Courier New"/>
-          <w:b w:val="false"/>
-          <w:i w:val="false"/>
-          <w:sz w:val="18"/>
-          <w:u w:val="none"/>
-          <w:lang w:val="en"/>
-        </w:rPr>
-        <w:t>set&lt;a&gt; : Property -&gt; Relation -&gt; a -&gt; a = Axiom! "Update a property of a simulant indexed by Relation, then returns its value."</w:t>
-      </w:r>
-    </w:p>
-    <w:p>
-      <w:pPr>
-        <w:pStyle w:val="Normal"/>
-        <w:spacing w:lineRule="auto" w:line="276" w:before="0" w:after="0"/>
-        <w:rPr>
-          <w:rFonts w:ascii="Courier New" w:hAnsi="Courier New"/>
-          <w:b w:val="false"/>
-          <w:b w:val="false"/>
-          <w:i w:val="false"/>
-          <w:i w:val="false"/>
-          <w:sz w:val="18"/>
-          <w:u w:val="none"/>
-          <w:lang w:val="en"/>
-        </w:rPr>
-      </w:pPr>
-      <w:r>
-        <w:rPr>
-          <w:rFonts w:ascii="Courier New" w:hAnsi="Courier New"/>
-          <w:b w:val="false"/>
-          <w:i w:val="false"/>
-          <w:sz w:val="18"/>
-          <w:u w:val="none"/>
-          <w:lang w:val="en"/>
-        </w:rPr>
-      </w:r>
-    </w:p>
-    <w:p>
-      <w:pPr>
-        <w:pStyle w:val="Normal"/>
-        <w:spacing w:lineRule="auto" w:line="276" w:before="0" w:after="0"/>
-        <w:rPr/>
-      </w:pPr>
-      <w:r>
-        <w:rPr>
-          <w:rFonts w:ascii="Courier New" w:hAnsi="Courier New"/>
-          <w:b w:val="false"/>
-          <w:i w:val="false"/>
-          <w:sz w:val="18"/>
-          <w:u w:val="none"/>
-          <w:lang w:val="en"/>
-        </w:rPr>
-        <w:t>Stream&lt;a&gt; = Axiom "A stream of simulant property or event values."</w:t>
-      </w:r>
-    </w:p>
-    <w:p>
-      <w:pPr>
-        <w:pStyle w:val="Normal"/>
-        <w:spacing w:lineRule="auto" w:line="276" w:before="0" w:after="0"/>
-        <w:rPr/>
-      </w:pPr>
-      <w:r>
-        <w:rPr>
-          <w:rFonts w:ascii="Courier New" w:hAnsi="Courier New"/>
-          <w:b w:val="false"/>
-          <w:i w:val="false"/>
-          <w:sz w:val="18"/>
-          <w:u w:val="none"/>
-          <w:lang w:val="en"/>
-        </w:rPr>
-        <w:t>getAsStream&lt;a&gt; : Property -&gt; Relation -&gt; Stream&lt;a&gt; = Axiom "Construct a stream of values from a simulant property."</w:t>
-      </w:r>
-    </w:p>
-    <w:p>
-      <w:pPr>
-        <w:pStyle w:val="Normal"/>
-        <w:spacing w:lineRule="auto" w:line="276" w:before="0" w:after="0"/>
-        <w:rPr/>
-      </w:pPr>
-      <w:r>
-        <w:rPr>
-          <w:rFonts w:ascii="Courier New" w:hAnsi="Courier New"/>
-          <w:b w:val="false"/>
-          <w:i w:val="false"/>
           <w:color w:val="000000"/>
           <w:sz w:val="18"/>
           <w:u w:val="none"/>
           <w:lang w:val="en"/>
         </w:rPr>
-        <w:t>setToStream&lt;a&gt; property relation stream = foldStream (fun _ -&gt; set&lt;a&gt; property relation) stream</w:t>
-      </w:r>
-    </w:p>
-    <w:p>
-      <w:pPr>
-        <w:pStyle w:val="Normal"/>
-        <w:spacing w:lineRule="auto" w:line="276" w:before="0" w:after="0"/>
-        <w:rPr/>
-      </w:pPr>
-      <w:r>
-        <w:rPr>
-          <w:rFonts w:ascii="Courier New" w:hAnsi="Courier New"/>
-          <w:b w:val="false"/>
+        <w:t>| return = vsyncReturn</w:t>
+      </w:r>
+    </w:p>
+    <w:p>
+      <w:pPr>
+        <w:pStyle w:val="Normal"/>
+        <w:spacing w:lineRule="auto" w:line="276" w:before="0" w:after="0"/>
+        <w:rPr>
+          <w:rFonts w:ascii="Courier New" w:hAnsi="Courier New"/>
+          <w:b w:val="false"/>
+          <w:b w:val="false"/>
+          <w:i w:val="false"/>
           <w:i w:val="false"/>
           <w:color w:val="000000"/>
           <w:sz w:val="18"/>
           <w:u w:val="none"/>
           <w:lang w:val="en"/>
         </w:rPr>
-        <w:t>eventStream&lt;a&gt; : Address -&gt; Stream&lt;a&gt; = Axiom "Construct a stream of values from event data."</w:t>
-      </w:r>
-    </w:p>
-    <w:p>
-      <w:pPr>
-        <w:pStyle w:val="Normal"/>
-        <w:spacing w:lineRule="auto" w:line="276" w:before="0" w:after="0"/>
-        <w:rPr>
-          <w:rFonts w:ascii="Courier New" w:hAnsi="Courier New"/>
-          <w:b w:val="false"/>
-          <w:b w:val="false"/>
-          <w:i w:val="false"/>
-          <w:i w:val="false"/>
-          <w:sz w:val="18"/>
-          <w:u w:val="none"/>
-          <w:lang w:val="en"/>
-        </w:rPr>
-      </w:pPr>
-      <w:r>
-        <w:rPr>
-          <w:rFonts w:ascii="Courier New" w:hAnsi="Courier New"/>
-          <w:b w:val="false"/>
-          <w:i w:val="false"/>
-          <w:sz w:val="18"/>
-          <w:u w:val="none"/>
-          <w:lang w:val="en"/>
-        </w:rPr>
-      </w:r>
-    </w:p>
-    <w:p>
-      <w:pPr>
-        <w:pStyle w:val="Normal"/>
-        <w:spacing w:lineRule="auto" w:line="276" w:before="0" w:after="0"/>
-        <w:rPr/>
-      </w:pPr>
-      <w:r>
-        <w:rPr>
-          <w:rFonts w:ascii="Courier New" w:hAnsi="Courier New"/>
-          <w:b w:val="false"/>
-          <w:i w:val="false"/>
-          <w:sz w:val="18"/>
-          <w:u w:val="none"/>
-          <w:lang w:val="en"/>
-        </w:rPr>
-        <w:t>foldStream&lt;a, b&gt; : (b -&gt; a -&gt; b) -&gt; Stream&lt;a&gt; -&gt; b = Axiom "Fold over a stream."</w:t>
-      </w:r>
-    </w:p>
-    <w:p>
-      <w:pPr>
-        <w:pStyle w:val="Normal"/>
-        <w:spacing w:lineRule="auto" w:line="276" w:before="0" w:after="0"/>
-        <w:rPr/>
-      </w:pPr>
-      <w:r>
-        <w:rPr>
-          <w:rFonts w:ascii="Courier New" w:hAnsi="Courier New"/>
-          <w:b w:val="false"/>
-          <w:i w:val="false"/>
-          <w:sz w:val="18"/>
-          <w:u w:val="none"/>
-          <w:lang w:val="en"/>
-        </w:rPr>
-        <w:t>productStream&lt;a, b&gt; : Stream&lt;a&gt; -&gt; Stream&lt;b&gt; -&gt; Stream&lt;(a, b)&gt; = Axiom "Combines two streams into a single product stream"</w:t>
-      </w:r>
-    </w:p>
-    <w:p>
-      <w:pPr>
-        <w:pStyle w:val="Normal"/>
-        <w:spacing w:lineRule="auto" w:line="276" w:before="0" w:after="0"/>
-        <w:rPr/>
-      </w:pPr>
-      <w:r>
-        <w:rPr>
-          <w:rFonts w:ascii="Courier New" w:hAnsi="Courier New"/>
-          <w:b w:val="false"/>
-          <w:i w:val="false"/>
-          <w:sz w:val="18"/>
-          <w:u w:val="none"/>
-          <w:lang w:val="en"/>
-        </w:rPr>
-        <w:t>sumStream&lt;a, b&gt; : Stream&lt;a&gt; -&gt; Stream&lt;b&gt; -&gt; Stream&lt;Either&lt;a, b&gt;&gt; = Axiom "Combines two streams into a single sum stream."</w:t>
-      </w:r>
-    </w:p>
-    <w:p>
-      <w:pPr>
-        <w:pStyle w:val="Normal"/>
-        <w:spacing w:lineRule="auto" w:line="276" w:before="0" w:after="0"/>
-        <w:rPr/>
-      </w:pPr>
-      <w:r>
-        <w:rPr>
-          <w:rFonts w:ascii="Courier New" w:hAnsi="Courier New"/>
-          <w:b w:val="false"/>
-          <w:i w:val="false"/>
-          <w:sz w:val="18"/>
-          <w:u w:val="none"/>
-          <w:lang w:val="en"/>
-        </w:rPr>
-        <w:t>mapStream&lt;a, b&gt; mapper stream = foldStream (fun _ -&gt; mapper a) stream</w:t>
-      </w:r>
-    </w:p>
-    <w:p>
-      <w:pPr>
-        <w:pStyle w:val="Normal"/>
-        <w:spacing w:lineRule="auto" w:line="276" w:before="0" w:after="0"/>
-        <w:rPr/>
-      </w:pPr>
-      <w:r>
-        <w:rPr/>
-      </w:r>
-    </w:p>
-    <w:p>
-      <w:pPr>
-        <w:pStyle w:val="Normal"/>
-        <w:spacing w:lineRule="auto" w:line="276" w:before="0" w:after="0"/>
-        <w:rPr/>
-      </w:pPr>
-      <w:r>
-        <w:rPr>
-          <w:rFonts w:ascii="Courier New" w:hAnsi="Courier New"/>
-          <w:b w:val="false"/>
-          <w:i w:val="false"/>
-          <w:sz w:val="18"/>
-          <w:u w:val="none"/>
-          <w:lang w:val="en"/>
-        </w:rPr>
-        <w:t>witness Comonad =</w:t>
-      </w:r>
-    </w:p>
-    <w:p>
-      <w:pPr>
-        <w:pStyle w:val="Normal"/>
-        <w:spacing w:lineRule="auto" w:line="276" w:before="0" w:after="0"/>
-        <w:rPr/>
-      </w:pPr>
-      <w:r>
-        <w:rPr>
-          <w:rFonts w:ascii="Courier New" w:hAnsi="Courier New"/>
-          <w:b w:val="false"/>
-          <w:i w:val="false"/>
-          <w:sz w:val="18"/>
-          <w:u w:val="none"/>
-          <w:lang w:val="en"/>
-        </w:rPr>
-        <w:t xml:space="preserve">  </w:t>
-      </w:r>
-      <w:r>
-        <w:rPr>
-          <w:rFonts w:ascii="Courier New" w:hAnsi="Courier New"/>
-          <w:b w:val="false"/>
-          <w:i w:val="false"/>
-          <w:sz w:val="18"/>
-          <w:u w:val="none"/>
-          <w:lang w:val="en"/>
-        </w:rPr>
-        <w:t>| map = mapStream</w:t>
-      </w:r>
-    </w:p>
-    <w:p>
-      <w:pPr>
-        <w:pStyle w:val="Normal"/>
-        <w:spacing w:lineRule="auto" w:line="276" w:before="0" w:after="0"/>
-        <w:rPr/>
-      </w:pPr>
-      <w:r>
-        <w:rPr>
-          <w:rFonts w:ascii="Courier New" w:hAnsi="Courier New"/>
-          <w:b w:val="false"/>
-          <w:i w:val="false"/>
-          <w:sz w:val="18"/>
-          <w:u w:val="none"/>
-          <w:lang w:val="en"/>
-        </w:rPr>
-        <w:t xml:space="preserve">  </w:t>
-      </w:r>
-      <w:r>
-        <w:rPr>
-          <w:rFonts w:ascii="Courier New" w:hAnsi="Courier New"/>
-          <w:b w:val="false"/>
-          <w:i w:val="false"/>
-          <w:sz w:val="18"/>
-          <w:u w:val="none"/>
-          <w:lang w:val="en"/>
-        </w:rPr>
-        <w:t>| extract = fun f a -&gt; f a</w:t>
-      </w:r>
-    </w:p>
-    <w:p>
-      <w:pPr>
-        <w:pStyle w:val="Normal"/>
-        <w:spacing w:lineRule="auto" w:line="276" w:before="0" w:after="0"/>
-        <w:rPr/>
-      </w:pPr>
-      <w:r>
-        <w:rPr>
-          <w:rFonts w:ascii="Courier New" w:hAnsi="Courier New"/>
-          <w:b w:val="false"/>
-          <w:i w:val="false"/>
-          <w:sz w:val="18"/>
-          <w:u w:val="none"/>
-          <w:lang w:val="en"/>
-        </w:rPr>
-        <w:t xml:space="preserve">  </w:t>
-      </w:r>
-      <w:r>
-        <w:rPr>
-          <w:rFonts w:ascii="Courier New" w:hAnsi="Courier New"/>
-          <w:b w:val="false"/>
-          <w:i w:val="false"/>
-          <w:sz w:val="18"/>
-          <w:u w:val="none"/>
-          <w:lang w:val="en"/>
-        </w:rPr>
-        <w:t>| duplicate = fun f -&gt; f f</w:t>
-      </w:r>
-    </w:p>
-    <w:p>
-      <w:pPr>
-        <w:pStyle w:val="Normal"/>
-        <w:spacing w:lineRule="auto" w:line="276" w:before="0" w:after="0"/>
-        <w:rPr/>
-      </w:pPr>
-      <w:r>
-        <w:rPr>
-          <w:rFonts w:ascii="Courier New" w:hAnsi="Courier New"/>
-          <w:b w:val="false"/>
-          <w:i w:val="false"/>
-          <w:sz w:val="18"/>
-          <w:u w:val="none"/>
-          <w:lang w:val="en"/>
-        </w:rPr>
-        <w:t xml:space="preserve">  </w:t>
-      </w:r>
-      <w:r>
-        <w:rPr>
-          <w:rFonts w:ascii="Courier New" w:hAnsi="Courier New"/>
-          <w:b w:val="false"/>
-          <w:i w:val="false"/>
-          <w:sz w:val="18"/>
-          <w:u w:val="none"/>
-          <w:lang w:val="en"/>
-        </w:rPr>
-        <w:t>| extend = fun f -&gt; map f . duplicate</w:t>
-      </w:r>
-    </w:p>
-    <w:p>
-      <w:pPr>
-        <w:pStyle w:val="Normal"/>
-        <w:spacing w:lineRule="auto" w:line="276" w:before="0" w:after="0"/>
-        <w:rPr>
-          <w:rFonts w:ascii="Courier New" w:hAnsi="Courier New"/>
-          <w:b w:val="false"/>
-          <w:b w:val="false"/>
-          <w:i w:val="false"/>
+      </w:pPr>
+      <w:r>
+        <w:rPr>
+          <w:rFonts w:ascii="Courier New" w:hAnsi="Courier New"/>
+          <w:b w:val="false"/>
           <w:i w:val="false"/>
           <w:color w:val="000000"/>
           <w:sz w:val="18"/>
           <w:u w:val="none"/>
           <w:lang w:val="en"/>
         </w:rPr>
+      </w:r>
+    </w:p>
+    <w:p>
+      <w:pPr>
+        <w:pStyle w:val="Normal"/>
+        <w:spacing w:lineRule="auto" w:line="276" w:before="0" w:after="0"/>
+        <w:rPr/>
       </w:pPr>
       <w:r>
         <w:rPr>
@@ -6362,9 +7898,7 @@
           <w:u w:val="none"/>
           <w:lang w:val="en"/>
         </w:rPr>
-      </w:r>
-      <w:r>
-        <w:br w:type="page"/>
+        <w:t>IPAddress = String</w:t>
       </w:r>
     </w:p>
     <w:p>
@@ -6380,30 +7914,29 @@
           <w:i w:val="false"/>
           <w:color w:val="000000"/>
           <w:sz w:val="18"/>
-          <w:u w:val="single"/>
-          <w:lang w:val="en"/>
-        </w:rPr>
-        <w:t>Semantic Design for MetaFunctions (a replacement for micro-services – unrelated to Nu)</w:t>
-      </w:r>
-    </w:p>
-    <w:p>
-      <w:pPr>
-        <w:pStyle w:val="Normal"/>
-        <w:spacing w:lineRule="auto" w:line="276" w:before="0" w:after="0"/>
-        <w:rPr>
-          <w:rFonts w:ascii="Courier New" w:hAnsi="Courier New"/>
-          <w:b w:val="false"/>
-          <w:b w:val="false"/>
-          <w:i w:val="false"/>
+          <w:u w:val="none"/>
+          <w:lang w:val="en"/>
+        </w:rPr>
+        <w:t>NetworkPort = Whole</w:t>
+      </w:r>
+    </w:p>
+    <w:p>
+      <w:pPr>
+        <w:pStyle w:val="Normal"/>
+        <w:spacing w:lineRule="auto" w:line="276" w:before="0" w:after="0"/>
+        <w:rPr/>
+      </w:pPr>
+      <w:r>
+        <w:rPr>
+          <w:rFonts w:ascii="Courier New" w:hAnsi="Courier New"/>
+          <w:b w:val="false"/>
           <w:i w:val="false"/>
           <w:color w:val="000000"/>
           <w:sz w:val="18"/>
           <w:u w:val="none"/>
           <w:lang w:val="en"/>
         </w:rPr>
-      </w:pPr>
-      <w:r>
-        <w:rPr/>
+        <w:t>Endpoint = (IPAddress, NetworkPort)</w:t>
       </w:r>
     </w:p>
     <w:p>
@@ -6422,27 +7955,25 @@
           <w:u w:val="none"/>
           <w:lang w:val="en"/>
         </w:rPr>
-        <w:t>Symbol =</w:t>
-      </w:r>
-    </w:p>
-    <w:p>
-      <w:pPr>
-        <w:pStyle w:val="Normal"/>
-        <w:spacing w:lineRule="auto" w:line="276" w:before="0" w:after="0"/>
-        <w:rPr/>
-      </w:pPr>
-      <w:r>
-        <w:rPr>
-          <w:rFonts w:ascii="Courier New" w:hAnsi="Courier New"/>
-          <w:b w:val="false"/>
+        <w:t>Intent = String // the intended meaning of a MetaFunction (indexes a MetaFunction from a Provider – see below)</w:t>
+      </w:r>
+    </w:p>
+    <w:p>
+      <w:pPr>
+        <w:pStyle w:val="Normal"/>
+        <w:spacing w:lineRule="auto" w:line="276" w:before="0" w:after="0"/>
+        <w:rPr>
+          <w:rFonts w:ascii="Courier New" w:hAnsi="Courier New"/>
+          <w:b w:val="false"/>
+          <w:b w:val="false"/>
+          <w:i w:val="false"/>
           <w:i w:val="false"/>
           <w:color w:val="000000"/>
           <w:sz w:val="18"/>
           <w:u w:val="none"/>
           <w:lang w:val="en"/>
         </w:rPr>
-        <w:t xml:space="preserve">  </w:t>
-      </w:r>
+      </w:pPr>
       <w:r>
         <w:rPr>
           <w:rFonts w:ascii="Courier New" w:hAnsi="Courier New"/>
@@ -6453,7 +7984,6 @@
           <w:u w:val="none"/>
           <w:lang w:val="en"/>
         </w:rPr>
-        <w:t>| Atom of String</w:t>
       </w:r>
     </w:p>
     <w:p>
@@ -6472,8 +8002,15 @@
           <w:u w:val="none"/>
           <w:lang w:val="en"/>
         </w:rPr>
-        <w:t xml:space="preserve">  </w:t>
-      </w:r>
+        <w:t>Container = Intent -&gt; Symbol -&gt; Vsync&lt;Symbol&gt;</w:t>
+      </w:r>
+    </w:p>
+    <w:p>
+      <w:pPr>
+        <w:pStyle w:val="Normal"/>
+        <w:spacing w:lineRule="auto" w:line="276" w:before="0" w:after="0"/>
+        <w:rPr/>
+      </w:pPr>
       <w:r>
         <w:rPr>
           <w:rFonts w:ascii="Courier New" w:hAnsi="Courier New"/>
@@ -6484,7 +8021,7 @@
           <w:u w:val="none"/>
           <w:lang w:val="en"/>
         </w:rPr>
-        <w:t>| Number of String</w:t>
+        <w:t>Provider = | Endpoint | Container</w:t>
       </w:r>
     </w:p>
     <w:p>
@@ -6503,8 +8040,9 @@
           <w:u w:val="none"/>
           <w:lang w:val="en"/>
         </w:rPr>
-        <w:t xml:space="preserve">  </w:t>
-      </w:r>
+        <w:t xml:space="preserve">MetaFunction = Provider -&gt; Intent -&gt; Symbol -&gt; </w:t>
+      </w:r>
+      <w:bookmarkStart w:id="3" w:name="__DdeLink__213_1716356468"/>
       <w:r>
         <w:rPr>
           <w:rFonts w:ascii="Courier New" w:hAnsi="Courier New"/>
@@ -6515,673 +8053,9 @@
           <w:u w:val="none"/>
           <w:lang w:val="en"/>
         </w:rPr>
-        <w:t>| String of String</w:t>
-      </w:r>
-    </w:p>
-    <w:p>
-      <w:pPr>
-        <w:pStyle w:val="Normal"/>
-        <w:spacing w:lineRule="auto" w:line="276" w:before="0" w:after="0"/>
-        <w:rPr/>
-      </w:pPr>
-      <w:r>
-        <w:rPr>
-          <w:rFonts w:ascii="Courier New" w:hAnsi="Courier New"/>
-          <w:b w:val="false"/>
-          <w:i w:val="false"/>
-          <w:color w:val="000000"/>
-          <w:sz w:val="18"/>
-          <w:u w:val="none"/>
-          <w:lang w:val="en"/>
-        </w:rPr>
-        <w:t xml:space="preserve">  </w:t>
-      </w:r>
-      <w:r>
-        <w:rPr>
-          <w:rFonts w:ascii="Courier New" w:hAnsi="Courier New"/>
-          <w:b w:val="false"/>
-          <w:i w:val="false"/>
-          <w:color w:val="000000"/>
-          <w:sz w:val="18"/>
-          <w:u w:val="none"/>
-          <w:lang w:val="en"/>
-        </w:rPr>
-        <w:t>| Quote of Symbol</w:t>
-      </w:r>
-    </w:p>
-    <w:p>
-      <w:pPr>
-        <w:pStyle w:val="Normal"/>
-        <w:spacing w:lineRule="auto" w:line="276" w:before="0" w:after="0"/>
-        <w:rPr/>
-      </w:pPr>
-      <w:r>
-        <w:rPr>
-          <w:rFonts w:ascii="Courier New" w:hAnsi="Courier New"/>
-          <w:b w:val="false"/>
-          <w:i w:val="false"/>
-          <w:color w:val="000000"/>
-          <w:sz w:val="18"/>
-          <w:u w:val="none"/>
-          <w:lang w:val="en"/>
-        </w:rPr>
-        <w:t xml:space="preserve">  </w:t>
-      </w:r>
-      <w:r>
-        <w:rPr>
-          <w:rFonts w:ascii="Courier New" w:hAnsi="Courier New"/>
-          <w:b w:val="false"/>
-          <w:i w:val="false"/>
-          <w:color w:val="000000"/>
-          <w:sz w:val="18"/>
-          <w:u w:val="none"/>
-          <w:lang w:val="en"/>
-        </w:rPr>
-        <w:t>| Symbols of List&lt;Symbol&gt;</w:t>
-      </w:r>
-    </w:p>
-    <w:p>
-      <w:pPr>
-        <w:pStyle w:val="Normal"/>
-        <w:spacing w:lineRule="auto" w:line="276" w:before="0" w:after="0"/>
-        <w:rPr/>
-      </w:pPr>
-      <w:r>
-        <w:rPr>
-          <w:rFonts w:ascii="Courier New" w:hAnsi="Courier New"/>
-          <w:b w:val="false"/>
-          <w:i w:val="false"/>
-          <w:color w:val="000000"/>
-          <w:sz w:val="18"/>
-          <w:u w:val="none"/>
-          <w:lang w:val="en"/>
-        </w:rPr>
-        <w:t>symbolToString (symbol : Symbol) : String = Axiom "Convert a symbol to string."</w:t>
-      </w:r>
-    </w:p>
-    <w:p>
-      <w:pPr>
-        <w:pStyle w:val="Normal"/>
-        <w:spacing w:lineRule="auto" w:line="276" w:before="0" w:after="0"/>
-        <w:rPr/>
-      </w:pPr>
-      <w:r>
-        <w:rPr>
-          <w:rFonts w:ascii="Courier New" w:hAnsi="Courier New"/>
-          <w:b w:val="false"/>
-          <w:i w:val="false"/>
-          <w:color w:val="000000"/>
-          <w:sz w:val="18"/>
-          <w:u w:val="none"/>
-          <w:lang w:val="en"/>
-        </w:rPr>
-        <w:t>symbolFromString</w:t>
-      </w:r>
-      <w:r>
-        <w:rPr>
-          <w:rFonts w:ascii="Courier New" w:hAnsi="Courier New"/>
-          <w:b w:val="false"/>
-          <w:i w:val="false"/>
-          <w:color w:val="000000"/>
-          <w:sz w:val="18"/>
-          <w:u w:val="none"/>
-          <w:lang w:val="en"/>
-        </w:rPr>
-        <w:t xml:space="preserve"> (str : String) : Symbol = Axiom "Convert a string to a symbol."</w:t>
-      </w:r>
-    </w:p>
-    <w:p>
-      <w:pPr>
-        <w:pStyle w:val="Normal"/>
-        <w:spacing w:lineRule="auto" w:line="276" w:before="0" w:after="0"/>
-        <w:rPr>
-          <w:rFonts w:ascii="Courier New" w:hAnsi="Courier New"/>
-          <w:b w:val="false"/>
-          <w:b w:val="false"/>
-          <w:i w:val="false"/>
-          <w:i w:val="false"/>
-          <w:color w:val="000000"/>
-          <w:sz w:val="18"/>
-          <w:u w:val="none"/>
-          <w:lang w:val="en"/>
-        </w:rPr>
-      </w:pPr>
-      <w:r>
-        <w:rPr/>
-      </w:r>
-    </w:p>
-    <w:p>
-      <w:pPr>
-        <w:pStyle w:val="Normal"/>
-        <w:spacing w:lineRule="auto" w:line="276" w:before="0" w:after="0"/>
-        <w:rPr/>
-      </w:pPr>
-      <w:r>
-        <w:rPr>
-          <w:rFonts w:ascii="Courier New" w:hAnsi="Courier New"/>
-          <w:b w:val="false"/>
-          <w:i w:val="false"/>
-          <w:color w:val="000000"/>
-          <w:sz w:val="18"/>
-          <w:u w:val="none"/>
-          <w:lang w:val="en"/>
-        </w:rPr>
-        <w:t>Vsync&lt;a&gt; = Axiom "The potentially asynchronous monad such as the one defined by Prime."</w:t>
-      </w:r>
-    </w:p>
-    <w:p>
-      <w:pPr>
-        <w:pStyle w:val="Normal"/>
-        <w:spacing w:lineRule="auto" w:line="276" w:before="0" w:after="0"/>
-        <w:rPr/>
-      </w:pPr>
-      <w:r>
-        <w:rPr>
-          <w:rFonts w:ascii="Courier New" w:hAnsi="Courier New"/>
-          <w:b w:val="false"/>
-          <w:i w:val="false"/>
-          <w:color w:val="000000"/>
-          <w:sz w:val="18"/>
-          <w:u w:val="none"/>
-          <w:lang w:val="en"/>
-        </w:rPr>
-        <w:t>vsyncBind</w:t>
-      </w:r>
-      <w:r>
-        <w:rPr>
-          <w:rFonts w:ascii="Courier New" w:hAnsi="Courier New"/>
-          <w:b w:val="false"/>
-          <w:i w:val="false"/>
-          <w:color w:val="000000"/>
-          <w:sz w:val="18"/>
-          <w:u w:val="none"/>
-          <w:lang w:val="en"/>
-        </w:rPr>
-        <w:t>&lt;a, b&gt;</w:t>
-      </w:r>
-      <w:r>
-        <w:rPr>
-          <w:rFonts w:ascii="Courier New" w:hAnsi="Courier New"/>
-          <w:b w:val="false"/>
-          <w:i w:val="false"/>
-          <w:color w:val="000000"/>
-          <w:sz w:val="18"/>
-          <w:u w:val="none"/>
-          <w:lang w:val="en"/>
-        </w:rPr>
-        <w:t xml:space="preserve"> (vsync : Vsync&lt;a&gt;) (f : a -&gt; Vsync&lt;b&gt;) : Vsync&lt;b&gt; = Axiom "</w:t>
-      </w:r>
-      <w:r>
-        <w:rPr>
-          <w:rFonts w:ascii="Courier New" w:hAnsi="Courier New"/>
-          <w:b w:val="false"/>
-          <w:i w:val="false"/>
-          <w:color w:val="000000"/>
-          <w:sz w:val="18"/>
-          <w:u w:val="none"/>
-          <w:lang w:val="en"/>
-        </w:rPr>
-        <w:t>Create a potentially asynchronous operation."</w:t>
-      </w:r>
-    </w:p>
-    <w:p>
-      <w:pPr>
-        <w:pStyle w:val="Normal"/>
-        <w:spacing w:lineRule="auto" w:line="276" w:before="0" w:after="0"/>
-        <w:rPr/>
-      </w:pPr>
-      <w:r>
-        <w:rPr>
-          <w:rFonts w:ascii="Courier New" w:hAnsi="Courier New"/>
-          <w:b w:val="false"/>
-          <w:i w:val="false"/>
-          <w:color w:val="000000"/>
-          <w:sz w:val="18"/>
-          <w:u w:val="none"/>
-          <w:lang w:val="en"/>
-        </w:rPr>
-        <w:t>v</w:t>
-      </w:r>
-      <w:r>
-        <w:rPr>
-          <w:rFonts w:ascii="Courier New" w:hAnsi="Courier New"/>
-          <w:b w:val="false"/>
-          <w:i w:val="false"/>
-          <w:color w:val="000000"/>
-          <w:sz w:val="18"/>
-          <w:u w:val="none"/>
-          <w:lang w:val="en"/>
-        </w:rPr>
-        <w:t>syncReturn&lt;a&gt; (a : a) : Vsync&lt;a&gt; = Axiom "Create a potentially asynchronous operation that return the result 'a'."</w:t>
-      </w:r>
-    </w:p>
-    <w:p>
-      <w:pPr>
-        <w:pStyle w:val="Normal"/>
-        <w:spacing w:lineRule="auto" w:line="276" w:before="0" w:after="0"/>
-        <w:rPr/>
-      </w:pPr>
-      <w:r>
-        <w:rPr>
-          <w:rFonts w:ascii="Courier New" w:hAnsi="Courier New"/>
-          <w:b w:val="false"/>
-          <w:i w:val="false"/>
-          <w:color w:val="000000"/>
-          <w:sz w:val="18"/>
-          <w:u w:val="none"/>
-          <w:lang w:val="en"/>
-        </w:rPr>
-        <w:t>witness Monad =</w:t>
-      </w:r>
-    </w:p>
-    <w:p>
-      <w:pPr>
-        <w:pStyle w:val="Normal"/>
-        <w:spacing w:lineRule="auto" w:line="276" w:before="0" w:after="0"/>
-        <w:rPr/>
-      </w:pPr>
-      <w:r>
-        <w:rPr>
-          <w:rFonts w:ascii="Courier New" w:hAnsi="Courier New"/>
-          <w:b w:val="false"/>
-          <w:i w:val="false"/>
-          <w:color w:val="000000"/>
-          <w:sz w:val="18"/>
-          <w:u w:val="none"/>
-          <w:lang w:val="en"/>
-        </w:rPr>
-        <w:t xml:space="preserve">  </w:t>
-      </w:r>
-      <w:r>
-        <w:rPr>
-          <w:rFonts w:ascii="Courier New" w:hAnsi="Courier New"/>
-          <w:b w:val="false"/>
-          <w:i w:val="false"/>
-          <w:color w:val="000000"/>
-          <w:sz w:val="18"/>
-          <w:u w:val="none"/>
-          <w:lang w:val="en"/>
-        </w:rPr>
-        <w:t xml:space="preserve">| bind </w:t>
-      </w:r>
-      <w:r>
-        <w:rPr>
-          <w:rFonts w:ascii="Courier New" w:hAnsi="Courier New"/>
-          <w:b w:val="false"/>
-          <w:i w:val="false"/>
-          <w:color w:val="000000"/>
-          <w:sz w:val="18"/>
-          <w:u w:val="none"/>
-          <w:lang w:val="en"/>
-        </w:rPr>
-        <w:t>= vsyncBind</w:t>
-      </w:r>
-    </w:p>
-    <w:p>
-      <w:pPr>
-        <w:pStyle w:val="Normal"/>
-        <w:spacing w:lineRule="auto" w:line="276" w:before="0" w:after="0"/>
-        <w:rPr/>
-      </w:pPr>
-      <w:r>
-        <w:rPr>
-          <w:rFonts w:ascii="Courier New" w:hAnsi="Courier New"/>
-          <w:b w:val="false"/>
-          <w:i w:val="false"/>
-          <w:color w:val="000000"/>
-          <w:sz w:val="18"/>
-          <w:u w:val="none"/>
-          <w:lang w:val="en"/>
-        </w:rPr>
-        <w:t xml:space="preserve">  </w:t>
-      </w:r>
-      <w:r>
-        <w:rPr>
-          <w:rFonts w:ascii="Courier New" w:hAnsi="Courier New"/>
-          <w:b w:val="false"/>
-          <w:i w:val="false"/>
-          <w:color w:val="000000"/>
-          <w:sz w:val="18"/>
-          <w:u w:val="none"/>
-          <w:lang w:val="en"/>
-        </w:rPr>
-        <w:t>| return = vsyncReturn</w:t>
-      </w:r>
-    </w:p>
-    <w:p>
-      <w:pPr>
-        <w:pStyle w:val="Normal"/>
-        <w:spacing w:lineRule="auto" w:line="276" w:before="0" w:after="0"/>
-        <w:rPr>
-          <w:rFonts w:ascii="Courier New" w:hAnsi="Courier New"/>
-          <w:b w:val="false"/>
-          <w:b w:val="false"/>
-          <w:i w:val="false"/>
-          <w:i w:val="false"/>
-          <w:color w:val="000000"/>
-          <w:sz w:val="18"/>
-          <w:u w:val="none"/>
-          <w:lang w:val="en"/>
-        </w:rPr>
-      </w:pPr>
-      <w:r>
-        <w:rPr>
-          <w:rFonts w:ascii="Courier New" w:hAnsi="Courier New"/>
-          <w:b w:val="false"/>
-          <w:i w:val="false"/>
-          <w:color w:val="000000"/>
-          <w:sz w:val="18"/>
-          <w:u w:val="none"/>
-          <w:lang w:val="en"/>
-        </w:rPr>
-      </w:r>
-    </w:p>
-    <w:p>
-      <w:pPr>
-        <w:pStyle w:val="Normal"/>
-        <w:spacing w:lineRule="auto" w:line="276" w:before="0" w:after="0"/>
-        <w:rPr/>
-      </w:pPr>
-      <w:r>
-        <w:rPr>
-          <w:rFonts w:ascii="Courier New" w:hAnsi="Courier New"/>
-          <w:b w:val="false"/>
-          <w:i w:val="false"/>
-          <w:color w:val="000000"/>
-          <w:sz w:val="18"/>
-          <w:u w:val="none"/>
-          <w:lang w:val="en"/>
-        </w:rPr>
-        <w:t>IPAddress = String</w:t>
-      </w:r>
-    </w:p>
-    <w:p>
-      <w:pPr>
-        <w:pStyle w:val="Normal"/>
-        <w:spacing w:lineRule="auto" w:line="276" w:before="0" w:after="0"/>
-        <w:rPr/>
-      </w:pPr>
-      <w:r>
-        <w:rPr>
-          <w:rFonts w:ascii="Courier New" w:hAnsi="Courier New"/>
-          <w:b w:val="false"/>
-          <w:i w:val="false"/>
-          <w:color w:val="000000"/>
-          <w:sz w:val="18"/>
-          <w:u w:val="none"/>
-          <w:lang w:val="en"/>
-        </w:rPr>
-        <w:t>Network</w:t>
-      </w:r>
-      <w:r>
-        <w:rPr>
-          <w:rFonts w:ascii="Courier New" w:hAnsi="Courier New"/>
-          <w:b w:val="false"/>
-          <w:i w:val="false"/>
-          <w:color w:val="000000"/>
-          <w:sz w:val="18"/>
-          <w:u w:val="none"/>
-          <w:lang w:val="en"/>
-        </w:rPr>
-        <w:t>Port = Whole</w:t>
-      </w:r>
-    </w:p>
-    <w:p>
-      <w:pPr>
-        <w:pStyle w:val="Normal"/>
-        <w:spacing w:lineRule="auto" w:line="276" w:before="0" w:after="0"/>
-        <w:rPr/>
-      </w:pPr>
-      <w:r>
-        <w:rPr>
-          <w:rFonts w:ascii="Courier New" w:hAnsi="Courier New"/>
-          <w:b w:val="false"/>
-          <w:i w:val="false"/>
-          <w:color w:val="000000"/>
-          <w:sz w:val="18"/>
-          <w:u w:val="none"/>
-          <w:lang w:val="en"/>
-        </w:rPr>
-        <w:t xml:space="preserve">Endpoint = (IPAddress, </w:t>
-      </w:r>
-      <w:r>
-        <w:rPr>
-          <w:rFonts w:ascii="Courier New" w:hAnsi="Courier New"/>
-          <w:b w:val="false"/>
-          <w:i w:val="false"/>
-          <w:color w:val="000000"/>
-          <w:sz w:val="18"/>
-          <w:u w:val="none"/>
-          <w:lang w:val="en"/>
-        </w:rPr>
-        <w:t>Network</w:t>
-      </w:r>
-      <w:r>
-        <w:rPr>
-          <w:rFonts w:ascii="Courier New" w:hAnsi="Courier New"/>
-          <w:b w:val="false"/>
-          <w:i w:val="false"/>
-          <w:color w:val="000000"/>
-          <w:sz w:val="18"/>
-          <w:u w:val="none"/>
-          <w:lang w:val="en"/>
-        </w:rPr>
-        <w:t>Port)</w:t>
-      </w:r>
-    </w:p>
-    <w:p>
-      <w:pPr>
-        <w:pStyle w:val="Normal"/>
-        <w:spacing w:lineRule="auto" w:line="276" w:before="0" w:after="0"/>
-        <w:rPr/>
-      </w:pPr>
-      <w:r>
-        <w:rPr>
-          <w:rFonts w:ascii="Courier New" w:hAnsi="Courier New"/>
-          <w:b w:val="false"/>
-          <w:i w:val="false"/>
-          <w:color w:val="000000"/>
-          <w:sz w:val="18"/>
-          <w:u w:val="none"/>
-          <w:lang w:val="en"/>
-        </w:rPr>
-        <w:t xml:space="preserve">Intent = String // the intended meaning of a MetaFunction (indexes </w:t>
-      </w:r>
-      <w:r>
-        <w:rPr>
-          <w:rFonts w:ascii="Courier New" w:hAnsi="Courier New"/>
-          <w:b w:val="false"/>
-          <w:i w:val="false"/>
-          <w:color w:val="000000"/>
-          <w:sz w:val="18"/>
-          <w:u w:val="none"/>
-          <w:lang w:val="en"/>
-        </w:rPr>
-        <w:t>a MetaFunction</w:t>
-      </w:r>
-      <w:r>
-        <w:rPr>
-          <w:rFonts w:ascii="Courier New" w:hAnsi="Courier New"/>
-          <w:b w:val="false"/>
-          <w:i w:val="false"/>
-          <w:color w:val="000000"/>
-          <w:sz w:val="18"/>
-          <w:u w:val="none"/>
-          <w:lang w:val="en"/>
-        </w:rPr>
-        <w:t xml:space="preserve"> from a </w:t>
-      </w:r>
-      <w:r>
-        <w:rPr>
-          <w:rFonts w:ascii="Courier New" w:hAnsi="Courier New"/>
-          <w:b w:val="false"/>
-          <w:i w:val="false"/>
-          <w:color w:val="000000"/>
-          <w:sz w:val="18"/>
-          <w:u w:val="none"/>
-          <w:lang w:val="en"/>
-        </w:rPr>
-        <w:t>P</w:t>
-      </w:r>
-      <w:r>
-        <w:rPr>
-          <w:rFonts w:ascii="Courier New" w:hAnsi="Courier New"/>
-          <w:b w:val="false"/>
-          <w:i w:val="false"/>
-          <w:color w:val="000000"/>
-          <w:sz w:val="18"/>
-          <w:u w:val="none"/>
-          <w:lang w:val="en"/>
-        </w:rPr>
-        <w:t xml:space="preserve">rovider – </w:t>
-      </w:r>
-      <w:r>
-        <w:rPr>
-          <w:rFonts w:ascii="Courier New" w:hAnsi="Courier New"/>
-          <w:b w:val="false"/>
-          <w:i w:val="false"/>
-          <w:color w:val="000000"/>
-          <w:sz w:val="18"/>
-          <w:u w:val="none"/>
-          <w:lang w:val="en"/>
-        </w:rPr>
-        <w:t>see below</w:t>
-      </w:r>
-      <w:r>
-        <w:rPr>
-          <w:rFonts w:ascii="Courier New" w:hAnsi="Courier New"/>
-          <w:b w:val="false"/>
-          <w:i w:val="false"/>
-          <w:color w:val="000000"/>
-          <w:sz w:val="18"/>
-          <w:u w:val="none"/>
-          <w:lang w:val="en"/>
-        </w:rPr>
-        <w:t>)</w:t>
-      </w:r>
-    </w:p>
-    <w:p>
-      <w:pPr>
-        <w:pStyle w:val="Normal"/>
-        <w:spacing w:lineRule="auto" w:line="276" w:before="0" w:after="0"/>
-        <w:rPr>
-          <w:rFonts w:ascii="Courier New" w:hAnsi="Courier New"/>
-          <w:b w:val="false"/>
-          <w:b w:val="false"/>
-          <w:i w:val="false"/>
-          <w:i w:val="false"/>
-          <w:color w:val="000000"/>
-          <w:sz w:val="18"/>
-          <w:u w:val="none"/>
-          <w:lang w:val="en"/>
-        </w:rPr>
-      </w:pPr>
-      <w:r>
-        <w:rPr>
-          <w:rFonts w:ascii="Courier New" w:hAnsi="Courier New"/>
-          <w:b w:val="false"/>
-          <w:i w:val="false"/>
-          <w:color w:val="000000"/>
-          <w:sz w:val="18"/>
-          <w:u w:val="none"/>
-          <w:lang w:val="en"/>
-        </w:rPr>
-      </w:r>
-    </w:p>
-    <w:p>
-      <w:pPr>
-        <w:pStyle w:val="Normal"/>
-        <w:spacing w:lineRule="auto" w:line="276" w:before="0" w:after="0"/>
-        <w:rPr/>
-      </w:pPr>
-      <w:r>
-        <w:rPr>
-          <w:rFonts w:ascii="Courier New" w:hAnsi="Courier New"/>
-          <w:b w:val="false"/>
-          <w:i w:val="false"/>
-          <w:color w:val="000000"/>
-          <w:sz w:val="18"/>
-          <w:u w:val="none"/>
-          <w:lang w:val="en"/>
-        </w:rPr>
-        <w:t>Container = Intent -&gt; Symbol -&gt; Vsync&lt;Symbol&gt;</w:t>
-      </w:r>
-    </w:p>
-    <w:p>
-      <w:pPr>
-        <w:pStyle w:val="Normal"/>
-        <w:spacing w:lineRule="auto" w:line="276" w:before="0" w:after="0"/>
-        <w:rPr/>
-      </w:pPr>
-      <w:r>
-        <w:rPr>
-          <w:rFonts w:ascii="Courier New" w:hAnsi="Courier New"/>
-          <w:b w:val="false"/>
-          <w:i w:val="false"/>
-          <w:color w:val="000000"/>
-          <w:sz w:val="18"/>
-          <w:u w:val="none"/>
-          <w:lang w:val="en"/>
-        </w:rPr>
-        <w:t xml:space="preserve">Provider = </w:t>
-      </w:r>
-      <w:r>
-        <w:rPr>
-          <w:rFonts w:ascii="Courier New" w:hAnsi="Courier New"/>
-          <w:b w:val="false"/>
-          <w:i w:val="false"/>
-          <w:color w:val="000000"/>
-          <w:sz w:val="18"/>
-          <w:u w:val="none"/>
-          <w:lang w:val="en"/>
-        </w:rPr>
-        <w:t xml:space="preserve">| </w:t>
-      </w:r>
-      <w:r>
-        <w:rPr>
-          <w:rFonts w:ascii="Courier New" w:hAnsi="Courier New"/>
-          <w:b w:val="false"/>
-          <w:i w:val="false"/>
-          <w:color w:val="000000"/>
-          <w:sz w:val="18"/>
-          <w:u w:val="none"/>
-          <w:lang w:val="en"/>
-        </w:rPr>
-        <w:t>Endpoint | Container</w:t>
-      </w:r>
-    </w:p>
-    <w:p>
-      <w:pPr>
-        <w:pStyle w:val="Normal"/>
-        <w:spacing w:lineRule="auto" w:line="276" w:before="0" w:after="0"/>
-        <w:rPr/>
-      </w:pPr>
-      <w:r>
-        <w:rPr>
-          <w:rFonts w:ascii="Courier New" w:hAnsi="Courier New"/>
-          <w:b w:val="false"/>
-          <w:i w:val="false"/>
-          <w:color w:val="000000"/>
-          <w:sz w:val="18"/>
-          <w:u w:val="none"/>
-          <w:lang w:val="en"/>
-        </w:rPr>
-        <w:t xml:space="preserve">MetaFunction = Provider -&gt; Intent -&gt; Symbol -&gt; </w:t>
-      </w:r>
-      <w:bookmarkStart w:id="2" w:name="__DdeLink__213_1716356468"/>
-      <w:r>
-        <w:rPr>
-          <w:rFonts w:ascii="Courier New" w:hAnsi="Courier New"/>
-          <w:b w:val="false"/>
-          <w:i w:val="false"/>
-          <w:color w:val="000000"/>
-          <w:sz w:val="18"/>
-          <w:u w:val="none"/>
-          <w:lang w:val="en"/>
-        </w:rPr>
         <w:t>Vsync&lt;Symbol&gt;</w:t>
       </w:r>
-      <w:bookmarkEnd w:id="2"/>
+      <w:bookmarkEnd w:id="3"/>
     </w:p>
     <w:p>
       <w:pPr>
@@ -7487,6 +8361,15 @@
       <w:lang w:val="en"/>
     </w:rPr>
   </w:style>
+  <w:style w:type="character" w:styleId="ListLabel12">
+    <w:name w:val="ListLabel 12"/>
+    <w:qFormat/>
+    <w:rPr>
+      <w:rFonts w:ascii="Courier New" w:hAnsi="Courier New"/>
+      <w:sz w:val="18"/>
+      <w:lang w:val="en"/>
+    </w:rPr>
+  </w:style>
   <w:style w:type="paragraph" w:styleId="Heading">
     <w:name w:val="Heading"/>
     <w:basedOn w:val="Normal"/>

</xml_diff>

<commit_message>
Work on Nu Script semantics.
Former-commit-id: 1d8c73ad613bd4ac38b34e9fc652d5f15417765a
</commit_message>
<xml_diff>
--- a/Nu/Nu.Documentation/Nu Semantic Design.docx
+++ b/Nu/Nu.Documentation/Nu Semantic Design.docx
@@ -5270,19 +5270,29 @@
       <w:pPr>
         <w:pStyle w:val="Normal"/>
         <w:spacing w:lineRule="auto" w:line="276" w:before="0" w:after="0"/>
-        <w:rPr/>
-      </w:pPr>
-      <w:r>
-        <w:rPr>
-          <w:rFonts w:ascii="Courier New" w:hAnsi="Courier New"/>
-          <w:b w:val="false"/>
-          <w:bCs w:val="false"/>
-          <w:i w:val="false"/>
-          <w:sz w:val="18"/>
-          <w:u w:val="none"/>
-          <w:lang w:val="en"/>
-        </w:rPr>
-        <w:t>category Functor&lt;f&gt; =</w:t>
+        <w:rPr>
+          <w:rFonts w:ascii="Courier New" w:hAnsi="Courier New"/>
+          <w:b w:val="false"/>
+          <w:b w:val="false"/>
+          <w:bCs w:val="false"/>
+          <w:i w:val="false"/>
+          <w:i w:val="false"/>
+          <w:sz w:val="18"/>
+          <w:u w:val="none"/>
+          <w:lang w:val="en"/>
+        </w:rPr>
+      </w:pPr>
+      <w:r>
+        <w:rPr>
+          <w:rFonts w:ascii="Courier New" w:hAnsi="Courier New"/>
+          <w:b w:val="false"/>
+          <w:bCs w:val="false"/>
+          <w:i w:val="false"/>
+          <w:sz w:val="18"/>
+          <w:u w:val="none"/>
+          <w:lang w:val="en"/>
+        </w:rPr>
+        <w:t>category Pointed&lt;p&gt; =</w:t>
       </w:r>
     </w:p>
     <w:p>
@@ -5313,6 +5323,132 @@
           <w:u w:val="none"/>
           <w:lang w:val="en"/>
         </w:rPr>
+        <w:t>| pure&lt;a&gt; : a -&gt; p&lt;a&gt;</w:t>
+      </w:r>
+    </w:p>
+    <w:p>
+      <w:pPr>
+        <w:pStyle w:val="Normal"/>
+        <w:spacing w:lineRule="auto" w:line="276" w:before="0" w:after="0"/>
+        <w:rPr>
+          <w:rFonts w:ascii="Courier New" w:hAnsi="Courier New"/>
+          <w:b w:val="false"/>
+          <w:b w:val="false"/>
+          <w:bCs w:val="false"/>
+          <w:i w:val="false"/>
+          <w:i w:val="false"/>
+          <w:sz w:val="18"/>
+          <w:u w:val="none"/>
+          <w:lang w:val="en"/>
+        </w:rPr>
+      </w:pPr>
+      <w:r>
+        <w:rPr>
+          <w:rFonts w:ascii="Courier New" w:hAnsi="Courier New"/>
+          <w:b w:val="false"/>
+          <w:bCs w:val="false"/>
+          <w:i w:val="false"/>
+          <w:sz w:val="18"/>
+          <w:u w:val="none"/>
+          <w:lang w:val="en"/>
+        </w:rPr>
+      </w:r>
+    </w:p>
+    <w:p>
+      <w:pPr>
+        <w:pStyle w:val="Normal"/>
+        <w:spacing w:lineRule="auto" w:line="276" w:before="0" w:after="0"/>
+        <w:rPr/>
+      </w:pPr>
+      <w:r>
+        <w:rPr>
+          <w:rFonts w:ascii="Courier New" w:hAnsi="Courier New"/>
+          <w:b w:val="false"/>
+          <w:bCs w:val="false"/>
+          <w:i w:val="false"/>
+          <w:sz w:val="18"/>
+          <w:u w:val="none"/>
+          <w:lang w:val="en"/>
+        </w:rPr>
+        <w:t xml:space="preserve">category Functor&lt;f; </w:t>
+      </w:r>
+      <w:r>
+        <w:rPr>
+          <w:rFonts w:ascii="Courier New" w:hAnsi="Courier New"/>
+          <w:b w:val="false"/>
+          <w:bCs w:val="false"/>
+          <w:i w:val="false"/>
+          <w:sz w:val="18"/>
+          <w:u w:val="none"/>
+          <w:lang w:val="en"/>
+        </w:rPr>
+        <w:t>Pointed&lt;</w:t>
+      </w:r>
+      <w:r>
+        <w:rPr>
+          <w:rFonts w:ascii="Courier New" w:hAnsi="Courier New"/>
+          <w:b w:val="false"/>
+          <w:bCs w:val="false"/>
+          <w:i w:val="false"/>
+          <w:sz w:val="18"/>
+          <w:u w:val="none"/>
+          <w:lang w:val="en"/>
+        </w:rPr>
+        <w:t>f</w:t>
+      </w:r>
+      <w:r>
+        <w:rPr>
+          <w:rFonts w:ascii="Courier New" w:hAnsi="Courier New"/>
+          <w:b w:val="false"/>
+          <w:bCs w:val="false"/>
+          <w:i w:val="false"/>
+          <w:sz w:val="18"/>
+          <w:u w:val="none"/>
+          <w:lang w:val="en"/>
+        </w:rPr>
+        <w:t>&gt;</w:t>
+      </w:r>
+      <w:r>
+        <w:rPr>
+          <w:rFonts w:ascii="Courier New" w:hAnsi="Courier New"/>
+          <w:b w:val="false"/>
+          <w:bCs w:val="false"/>
+          <w:i w:val="false"/>
+          <w:sz w:val="18"/>
+          <w:u w:val="none"/>
+          <w:lang w:val="en"/>
+        </w:rPr>
+        <w:t>&gt; =</w:t>
+      </w:r>
+    </w:p>
+    <w:p>
+      <w:pPr>
+        <w:pStyle w:val="Normal"/>
+        <w:spacing w:lineRule="auto" w:line="276" w:before="0" w:after="0"/>
+        <w:rPr/>
+      </w:pPr>
+      <w:r>
+        <w:rPr>
+          <w:rFonts w:ascii="Courier New" w:hAnsi="Courier New"/>
+          <w:b w:val="false"/>
+          <w:bCs w:val="false"/>
+          <w:i w:val="false"/>
+          <w:sz w:val="18"/>
+          <w:u w:val="none"/>
+          <w:lang w:val="en"/>
+        </w:rPr>
+        <w:t xml:space="preserve">  </w:t>
+      </w:r>
+      <w:r>
+        <w:rPr>
+          <w:rFonts w:ascii="Courier New" w:hAnsi="Courier New"/>
+          <w:b w:val="false"/>
+          <w:bCs w:val="false"/>
+          <w:i w:val="false"/>
+          <w:sz w:val="18"/>
+          <w:u w:val="none"/>
+          <w:lang w:val="en"/>
+        </w:rPr>
         <w:t>| map&lt;a, b&gt; : (a -&gt; b) -&gt; f&lt;a&gt; -&gt; f&lt;b&gt;</w:t>
       </w:r>
     </w:p>
@@ -5348,36 +5484,59 @@
       <w:pPr>
         <w:pStyle w:val="Normal"/>
         <w:spacing w:lineRule="auto" w:line="276" w:before="0" w:after="0"/>
-        <w:rPr>
-          <w:rFonts w:ascii="Courier New" w:hAnsi="Courier New"/>
-          <w:b w:val="false"/>
-          <w:b w:val="false"/>
-          <w:bCs w:val="false"/>
-          <w:i w:val="false"/>
-          <w:i w:val="false"/>
-          <w:sz w:val="18"/>
-          <w:u w:val="none"/>
-          <w:lang w:val="en"/>
-        </w:rPr>
-      </w:pPr>
-      <w:r>
-        <w:rPr>
-          <w:rFonts w:ascii="Courier New" w:hAnsi="Courier New"/>
-          <w:b w:val="false"/>
-          <w:bCs w:val="false"/>
-          <w:i w:val="false"/>
-          <w:sz w:val="18"/>
-          <w:u w:val="none"/>
-          <w:lang w:val="en"/>
-        </w:rPr>
-        <w:t>category Pointed&lt;p; Functor&lt;p&gt;&gt; =</w:t>
-      </w:r>
-    </w:p>
-    <w:p>
-      <w:pPr>
-        <w:pStyle w:val="Normal"/>
-        <w:spacing w:lineRule="auto" w:line="276" w:before="0" w:after="0"/>
-        <w:rPr/>
+        <w:rPr/>
+      </w:pPr>
+      <w:r>
+        <w:rPr>
+          <w:rFonts w:ascii="Courier New" w:hAnsi="Courier New"/>
+          <w:b w:val="false"/>
+          <w:bCs w:val="false"/>
+          <w:i w:val="false"/>
+          <w:sz w:val="18"/>
+          <w:u w:val="none"/>
+          <w:lang w:val="en"/>
+        </w:rPr>
+        <w:t>category Applicative&lt;p</w:t>
+      </w:r>
+      <w:r>
+        <w:rPr>
+          <w:rFonts w:ascii="Courier New" w:hAnsi="Courier New"/>
+          <w:b w:val="false"/>
+          <w:bCs w:val="false"/>
+          <w:i w:val="false"/>
+          <w:sz w:val="18"/>
+          <w:u w:val="none"/>
+          <w:lang w:val="en"/>
+        </w:rPr>
+        <w:t>; Functor&lt;p&gt;</w:t>
+      </w:r>
+      <w:r>
+        <w:rPr>
+          <w:rFonts w:ascii="Courier New" w:hAnsi="Courier New"/>
+          <w:b w:val="false"/>
+          <w:bCs w:val="false"/>
+          <w:i w:val="false"/>
+          <w:sz w:val="18"/>
+          <w:u w:val="none"/>
+          <w:lang w:val="en"/>
+        </w:rPr>
+        <w:t>&gt; =</w:t>
+      </w:r>
+    </w:p>
+    <w:p>
+      <w:pPr>
+        <w:pStyle w:val="Normal"/>
+        <w:spacing w:lineRule="auto" w:line="276" w:before="0" w:after="0"/>
+        <w:rPr>
+          <w:rFonts w:ascii="Courier New" w:hAnsi="Courier New"/>
+          <w:b w:val="false"/>
+          <w:b w:val="false"/>
+          <w:i w:val="false"/>
+          <w:i w:val="false"/>
+          <w:sz w:val="18"/>
+          <w:u w:val="none"/>
+          <w:lang w:val="en"/>
+        </w:rPr>
       </w:pPr>
       <w:r>
         <w:rPr>
@@ -5401,78 +5560,54 @@
           <w:u w:val="none"/>
           <w:lang w:val="en"/>
         </w:rPr>
-        <w:t>| pure&lt;a&gt; : a -&gt; p&lt;a&gt;</w:t>
-      </w:r>
-    </w:p>
-    <w:p>
-      <w:pPr>
-        <w:pStyle w:val="Normal"/>
-        <w:spacing w:lineRule="auto" w:line="276" w:before="0" w:after="0"/>
-        <w:rPr>
-          <w:rFonts w:ascii="Courier New" w:hAnsi="Courier New"/>
-          <w:b w:val="false"/>
-          <w:b w:val="false"/>
-          <w:bCs w:val="false"/>
-          <w:i w:val="false"/>
-          <w:i w:val="false"/>
-          <w:sz w:val="18"/>
-          <w:u w:val="none"/>
-          <w:lang w:val="en"/>
-        </w:rPr>
-      </w:pPr>
-      <w:r>
-        <w:rPr>
-          <w:rFonts w:ascii="Courier New" w:hAnsi="Courier New"/>
-          <w:b w:val="false"/>
-          <w:bCs w:val="false"/>
-          <w:i w:val="false"/>
-          <w:sz w:val="18"/>
-          <w:u w:val="none"/>
-          <w:lang w:val="en"/>
-        </w:rPr>
-      </w:r>
-    </w:p>
-    <w:p>
-      <w:pPr>
-        <w:pStyle w:val="Normal"/>
-        <w:spacing w:lineRule="auto" w:line="276" w:before="0" w:after="0"/>
-        <w:rPr/>
-      </w:pPr>
-      <w:r>
-        <w:rPr>
-          <w:rFonts w:ascii="Courier New" w:hAnsi="Courier New"/>
-          <w:b w:val="false"/>
-          <w:bCs w:val="false"/>
-          <w:i w:val="false"/>
-          <w:sz w:val="18"/>
-          <w:u w:val="none"/>
-          <w:lang w:val="en"/>
-        </w:rPr>
-        <w:t xml:space="preserve">category Applicative&lt;p; </w:t>
-      </w:r>
-      <w:r>
-        <w:rPr>
-          <w:rFonts w:ascii="Courier New" w:hAnsi="Courier New"/>
-          <w:b w:val="false"/>
-          <w:bCs w:val="false"/>
-          <w:i w:val="false"/>
-          <w:sz w:val="18"/>
-          <w:u w:val="none"/>
-          <w:lang w:val="en"/>
-        </w:rPr>
-        <w:t>Pointed&lt;p&gt;</w:t>
-      </w:r>
-      <w:r>
-        <w:rPr>
-          <w:rFonts w:ascii="Courier New" w:hAnsi="Courier New"/>
-          <w:b w:val="false"/>
-          <w:bCs w:val="false"/>
-          <w:i w:val="false"/>
-          <w:sz w:val="18"/>
-          <w:u w:val="none"/>
-          <w:lang w:val="en"/>
-        </w:rPr>
-        <w:t>&gt; =</w:t>
+        <w:t>| apply&lt;a, b&gt; : p&lt;a -&gt; b&gt; -&gt; p&lt;a&gt; -&gt; p&lt;b&gt;</w:t>
+      </w:r>
+    </w:p>
+    <w:p>
+      <w:pPr>
+        <w:pStyle w:val="Normal"/>
+        <w:spacing w:lineRule="auto" w:line="276" w:before="0" w:after="0"/>
+        <w:rPr>
+          <w:rFonts w:ascii="Courier New" w:hAnsi="Courier New"/>
+          <w:b w:val="false"/>
+          <w:b w:val="false"/>
+          <w:bCs w:val="false"/>
+          <w:i w:val="false"/>
+          <w:i w:val="false"/>
+          <w:sz w:val="18"/>
+          <w:u w:val="none"/>
+          <w:lang w:val="en"/>
+        </w:rPr>
+      </w:pPr>
+      <w:r>
+        <w:rPr>
+          <w:rFonts w:ascii="Courier New" w:hAnsi="Courier New"/>
+          <w:b w:val="false"/>
+          <w:bCs w:val="false"/>
+          <w:i w:val="false"/>
+          <w:sz w:val="18"/>
+          <w:u w:val="none"/>
+          <w:lang w:val="en"/>
+        </w:rPr>
+      </w:r>
+    </w:p>
+    <w:p>
+      <w:pPr>
+        <w:pStyle w:val="Normal"/>
+        <w:spacing w:lineRule="auto" w:line="276" w:before="0" w:after="0"/>
+        <w:rPr/>
+      </w:pPr>
+      <w:r>
+        <w:rPr>
+          <w:rFonts w:ascii="Courier New" w:hAnsi="Courier New"/>
+          <w:b w:val="false"/>
+          <w:bCs w:val="false"/>
+          <w:i w:val="false"/>
+          <w:sz w:val="18"/>
+          <w:u w:val="none"/>
+          <w:lang w:val="en"/>
+        </w:rPr>
+        <w:t>category Monad&lt;m; Applicative&lt;m&gt;&gt; =</w:t>
       </w:r>
     </w:p>
     <w:p>
@@ -5503,7 +5638,7 @@
           <w:u w:val="none"/>
           <w:lang w:val="en"/>
         </w:rPr>
-        <w:t>| apply&lt;a, b&gt; : p&lt;a -&gt; b&gt; -&gt; p&lt;a&gt; -&gt; p&lt;b&gt;</w:t>
+        <w:t>| bind&lt;a, b&gt; : m&lt;a&gt; -&gt; (a -&gt; m&lt;b&gt;) -&gt; m&lt;b&gt;</w:t>
       </w:r>
     </w:p>
     <w:p>
@@ -5604,16 +5739,7 @@
       <w:pPr>
         <w:pStyle w:val="Normal"/>
         <w:spacing w:lineRule="auto" w:line="276" w:before="0" w:after="0"/>
-        <w:rPr>
-          <w:rFonts w:ascii="Courier New" w:hAnsi="Courier New"/>
-          <w:b w:val="false"/>
-          <w:b w:val="false"/>
-          <w:i w:val="false"/>
-          <w:i w:val="false"/>
-          <w:sz w:val="18"/>
-          <w:u w:val="none"/>
-          <w:lang w:val="en"/>
-        </w:rPr>
+        <w:rPr/>
       </w:pPr>
       <w:r>
         <w:rPr>
@@ -5648,56 +5774,70 @@
           <w:rFonts w:ascii="Courier New" w:hAnsi="Courier New"/>
           <w:b w:val="false"/>
           <w:b w:val="false"/>
-          <w:bCs w:val="false"/>
-          <w:i w:val="false"/>
-          <w:i w:val="false"/>
-          <w:sz w:val="18"/>
-          <w:u w:val="none"/>
-          <w:lang w:val="en"/>
-        </w:rPr>
-      </w:pPr>
-      <w:r>
-        <w:rPr>
-          <w:rFonts w:ascii="Courier New" w:hAnsi="Courier New"/>
-          <w:b w:val="false"/>
-          <w:bCs w:val="false"/>
-          <w:i w:val="false"/>
-          <w:sz w:val="18"/>
-          <w:u w:val="none"/>
-          <w:lang w:val="en"/>
-        </w:rPr>
-      </w:r>
-    </w:p>
-    <w:p>
-      <w:pPr>
-        <w:pStyle w:val="Normal"/>
-        <w:spacing w:lineRule="auto" w:line="276" w:before="0" w:after="0"/>
-        <w:rPr/>
-      </w:pPr>
-      <w:r>
-        <w:rPr>
-          <w:rFonts w:ascii="Courier New" w:hAnsi="Courier New"/>
-          <w:b w:val="false"/>
-          <w:bCs w:val="false"/>
-          <w:i w:val="false"/>
-          <w:sz w:val="18"/>
-          <w:u w:val="none"/>
-          <w:lang w:val="en"/>
-        </w:rPr>
-        <w:t>category Monad&lt;m; Applicative&lt;m&gt;&gt; =</w:t>
-      </w:r>
-    </w:p>
-    <w:p>
-      <w:pPr>
-        <w:pStyle w:val="Normal"/>
-        <w:spacing w:lineRule="auto" w:line="276" w:before="0" w:after="0"/>
-        <w:rPr/>
-      </w:pPr>
-      <w:r>
-        <w:rPr>
-          <w:rFonts w:ascii="Courier New" w:hAnsi="Courier New"/>
-          <w:b w:val="false"/>
-          <w:bCs w:val="false"/>
+          <w:i w:val="false"/>
+          <w:i w:val="false"/>
+          <w:sz w:val="18"/>
+          <w:u w:val="none"/>
+          <w:lang w:val="en"/>
+        </w:rPr>
+      </w:pPr>
+      <w:r>
+        <w:rPr>
+          <w:rFonts w:ascii="Courier New" w:hAnsi="Courier New"/>
+          <w:b w:val="false"/>
+          <w:i w:val="false"/>
+          <w:sz w:val="18"/>
+          <w:u w:val="none"/>
+          <w:lang w:val="en"/>
+        </w:rPr>
+      </w:r>
+    </w:p>
+    <w:p>
+      <w:pPr>
+        <w:pStyle w:val="Normal"/>
+        <w:spacing w:lineRule="auto" w:line="276" w:before="0" w:after="0"/>
+        <w:rPr>
+          <w:rFonts w:ascii="Courier New" w:hAnsi="Courier New"/>
+          <w:b w:val="false"/>
+          <w:b w:val="false"/>
+          <w:i w:val="false"/>
+          <w:i w:val="false"/>
+          <w:sz w:val="18"/>
+          <w:u w:val="none"/>
+          <w:lang w:val="en"/>
+        </w:rPr>
+      </w:pPr>
+      <w:r>
+        <w:rPr>
+          <w:rFonts w:ascii="Courier New" w:hAnsi="Courier New"/>
+          <w:b w:val="false"/>
+          <w:i w:val="false"/>
+          <w:sz w:val="18"/>
+          <w:u w:val="none"/>
+          <w:lang w:val="en"/>
+        </w:rPr>
+        <w:t>category Comonad&lt;c; Functor&lt;c&gt;&gt; =</w:t>
+      </w:r>
+    </w:p>
+    <w:p>
+      <w:pPr>
+        <w:pStyle w:val="Normal"/>
+        <w:spacing w:lineRule="auto" w:line="276" w:before="0" w:after="0"/>
+        <w:rPr>
+          <w:rFonts w:ascii="Courier New" w:hAnsi="Courier New"/>
+          <w:b w:val="false"/>
+          <w:b w:val="false"/>
+          <w:i w:val="false"/>
+          <w:i w:val="false"/>
+          <w:sz w:val="18"/>
+          <w:u w:val="none"/>
+          <w:lang w:val="en"/>
+        </w:rPr>
+      </w:pPr>
+      <w:r>
+        <w:rPr>
+          <w:rFonts w:ascii="Courier New" w:hAnsi="Courier New"/>
+          <w:b w:val="false"/>
           <w:i w:val="false"/>
           <w:sz w:val="18"/>
           <w:u w:val="none"/>
@@ -5709,66 +5849,12 @@
         <w:rPr>
           <w:rFonts w:ascii="Courier New" w:hAnsi="Courier New"/>
           <w:b w:val="false"/>
-          <w:bCs w:val="false"/>
-          <w:i w:val="false"/>
-          <w:sz w:val="18"/>
-          <w:u w:val="none"/>
-          <w:lang w:val="en"/>
-        </w:rPr>
-        <w:t>| bind&lt;a, b&gt; : m&lt;a&gt; -&gt; (a -&gt; m&lt;b&gt;) -&gt; m&lt;b&gt;</w:t>
-      </w:r>
-    </w:p>
-    <w:p>
-      <w:pPr>
-        <w:pStyle w:val="Normal"/>
-        <w:spacing w:lineRule="auto" w:line="276" w:before="0" w:after="0"/>
-        <w:rPr>
-          <w:rFonts w:ascii="Courier New" w:hAnsi="Courier New"/>
-          <w:b w:val="false"/>
-          <w:b w:val="false"/>
-          <w:i w:val="false"/>
-          <w:i w:val="false"/>
-          <w:sz w:val="18"/>
-          <w:u w:val="none"/>
-          <w:lang w:val="en"/>
-        </w:rPr>
-      </w:pPr>
-      <w:r>
-        <w:rPr>
-          <w:rFonts w:ascii="Courier New" w:hAnsi="Courier New"/>
-          <w:b w:val="false"/>
-          <w:i w:val="false"/>
-          <w:sz w:val="18"/>
-          <w:u w:val="none"/>
-          <w:lang w:val="en"/>
-        </w:rPr>
-      </w:r>
-    </w:p>
-    <w:p>
-      <w:pPr>
-        <w:pStyle w:val="Normal"/>
-        <w:spacing w:lineRule="auto" w:line="276" w:before="0" w:after="0"/>
-        <w:rPr>
-          <w:rFonts w:ascii="Courier New" w:hAnsi="Courier New"/>
-          <w:b w:val="false"/>
-          <w:b w:val="false"/>
-          <w:i w:val="false"/>
-          <w:i w:val="false"/>
-          <w:sz w:val="18"/>
-          <w:u w:val="none"/>
-          <w:lang w:val="en"/>
-        </w:rPr>
-      </w:pPr>
-      <w:r>
-        <w:rPr>
-          <w:rFonts w:ascii="Courier New" w:hAnsi="Courier New"/>
-          <w:b w:val="false"/>
-          <w:i w:val="false"/>
-          <w:sz w:val="18"/>
-          <w:u w:val="none"/>
-          <w:lang w:val="en"/>
-        </w:rPr>
-        <w:t>category Comonad&lt;c; Functor&lt;c&gt;&gt; =</w:t>
+          <w:i w:val="false"/>
+          <w:sz w:val="18"/>
+          <w:u w:val="none"/>
+          <w:lang w:val="en"/>
+        </w:rPr>
+        <w:t>| extract&lt;a&gt; : c&lt;a&gt; -&gt; a</w:t>
       </w:r>
     </w:p>
     <w:p>
@@ -5806,7 +5892,7 @@
           <w:u w:val="none"/>
           <w:lang w:val="en"/>
         </w:rPr>
-        <w:t>| extract&lt;a&gt; : c&lt;a&gt; -&gt; a</w:t>
+        <w:t>| duplicate&lt;a, b&gt; : c&lt;a&gt; -&gt; c&lt;c&lt;a&gt;&gt;</w:t>
       </w:r>
     </w:p>
     <w:p>
@@ -5844,7 +5930,60 @@
           <w:u w:val="none"/>
           <w:lang w:val="en"/>
         </w:rPr>
-        <w:t>| duplicate&lt;a, b&gt; : c&lt;a&gt; -&gt; c&lt;c&lt;a&gt;&gt;</w:t>
+        <w:t>| extend&lt;a, b&gt; : (c&lt;a&gt; -&gt; b) -&gt; c&lt;a&gt; -&gt; c&lt;b&gt;</w:t>
+      </w:r>
+    </w:p>
+    <w:p>
+      <w:pPr>
+        <w:pStyle w:val="Normal"/>
+        <w:spacing w:lineRule="auto" w:line="276" w:before="0" w:after="0"/>
+        <w:rPr>
+          <w:rFonts w:ascii="Courier New" w:hAnsi="Courier New"/>
+          <w:b w:val="false"/>
+          <w:b w:val="false"/>
+          <w:i w:val="false"/>
+          <w:i w:val="false"/>
+          <w:sz w:val="18"/>
+          <w:u w:val="none"/>
+          <w:lang w:val="en"/>
+        </w:rPr>
+      </w:pPr>
+      <w:r>
+        <w:rPr>
+          <w:rFonts w:ascii="Courier New" w:hAnsi="Courier New"/>
+          <w:b w:val="false"/>
+          <w:i w:val="false"/>
+          <w:sz w:val="18"/>
+          <w:u w:val="none"/>
+          <w:lang w:val="en"/>
+        </w:rPr>
+      </w:r>
+    </w:p>
+    <w:p>
+      <w:pPr>
+        <w:pStyle w:val="Normal"/>
+        <w:spacing w:lineRule="auto" w:line="276" w:before="0" w:after="0"/>
+        <w:rPr>
+          <w:rFonts w:ascii="Courier New" w:hAnsi="Courier New"/>
+          <w:b w:val="false"/>
+          <w:b w:val="false"/>
+          <w:i w:val="false"/>
+          <w:i w:val="false"/>
+          <w:sz w:val="18"/>
+          <w:u w:val="none"/>
+          <w:lang w:val="en"/>
+        </w:rPr>
+      </w:pPr>
+      <w:r>
+        <w:rPr>
+          <w:rFonts w:ascii="Courier New" w:hAnsi="Courier New"/>
+          <w:b w:val="false"/>
+          <w:i w:val="false"/>
+          <w:sz w:val="18"/>
+          <w:u w:val="none"/>
+          <w:lang w:val="en"/>
+        </w:rPr>
+        <w:t>category Foldable&lt;f&gt; =</w:t>
       </w:r>
     </w:p>
     <w:p>
@@ -5882,76 +6021,93 @@
           <w:u w:val="none"/>
           <w:lang w:val="en"/>
         </w:rPr>
-        <w:t>| extend&lt;a, b&gt; : (c&lt;a&gt; -&gt; b) -&gt; c&lt;a&gt; -&gt; c&lt;b&gt;</w:t>
-      </w:r>
-    </w:p>
-    <w:p>
-      <w:pPr>
-        <w:pStyle w:val="Normal"/>
-        <w:spacing w:lineRule="auto" w:line="276" w:before="0" w:after="0"/>
-        <w:rPr>
-          <w:rFonts w:ascii="Courier New" w:hAnsi="Courier New"/>
-          <w:b w:val="false"/>
-          <w:b w:val="false"/>
-          <w:i w:val="false"/>
-          <w:i w:val="false"/>
-          <w:sz w:val="18"/>
-          <w:u w:val="none"/>
-          <w:lang w:val="en"/>
-        </w:rPr>
-      </w:pPr>
-      <w:r>
-        <w:rPr>
-          <w:rFonts w:ascii="Courier New" w:hAnsi="Courier New"/>
-          <w:b w:val="false"/>
-          <w:i w:val="false"/>
-          <w:sz w:val="18"/>
-          <w:u w:val="none"/>
-          <w:lang w:val="en"/>
-        </w:rPr>
-      </w:r>
-    </w:p>
-    <w:p>
-      <w:pPr>
-        <w:pStyle w:val="Normal"/>
-        <w:spacing w:lineRule="auto" w:line="276" w:before="0" w:after="0"/>
-        <w:rPr>
-          <w:rFonts w:ascii="Courier New" w:hAnsi="Courier New"/>
-          <w:b w:val="false"/>
-          <w:b w:val="false"/>
-          <w:i w:val="false"/>
-          <w:i w:val="false"/>
-          <w:sz w:val="18"/>
-          <w:u w:val="none"/>
-          <w:lang w:val="en"/>
-        </w:rPr>
-      </w:pPr>
-      <w:r>
-        <w:rPr>
-          <w:rFonts w:ascii="Courier New" w:hAnsi="Courier New"/>
-          <w:b w:val="false"/>
-          <w:i w:val="false"/>
-          <w:sz w:val="18"/>
-          <w:u w:val="none"/>
-          <w:lang w:val="en"/>
-        </w:rPr>
-        <w:t>category Foldable&lt;f&gt; =</w:t>
-      </w:r>
-    </w:p>
-    <w:p>
-      <w:pPr>
-        <w:pStyle w:val="Normal"/>
-        <w:spacing w:lineRule="auto" w:line="276" w:before="0" w:after="0"/>
-        <w:rPr>
-          <w:rFonts w:ascii="Courier New" w:hAnsi="Courier New"/>
-          <w:b w:val="false"/>
-          <w:b w:val="false"/>
-          <w:i w:val="false"/>
-          <w:i w:val="false"/>
-          <w:sz w:val="18"/>
-          <w:u w:val="none"/>
-          <w:lang w:val="en"/>
-        </w:rPr>
+        <w:t>| fold&lt;a, b&gt; : (a -&gt; b -&gt; b) -&gt; b -&gt; f&lt;a&gt; -&gt; b</w:t>
+      </w:r>
+    </w:p>
+    <w:p>
+      <w:pPr>
+        <w:pStyle w:val="Normal"/>
+        <w:spacing w:lineRule="auto" w:line="276" w:before="0" w:after="0"/>
+        <w:rPr>
+          <w:rFonts w:ascii="Courier New" w:hAnsi="Courier New"/>
+          <w:b w:val="false"/>
+          <w:b w:val="false"/>
+          <w:i w:val="false"/>
+          <w:i w:val="false"/>
+          <w:sz w:val="18"/>
+          <w:u w:val="none"/>
+          <w:lang w:val="en"/>
+        </w:rPr>
+      </w:pPr>
+      <w:r>
+        <w:rPr>
+          <w:rFonts w:ascii="Courier New" w:hAnsi="Courier New"/>
+          <w:b w:val="false"/>
+          <w:i w:val="false"/>
+          <w:sz w:val="18"/>
+          <w:u w:val="none"/>
+          <w:lang w:val="en"/>
+        </w:rPr>
+      </w:r>
+    </w:p>
+    <w:p>
+      <w:pPr>
+        <w:pStyle w:val="Normal"/>
+        <w:spacing w:lineRule="auto" w:line="276" w:before="0" w:after="0"/>
+        <w:rPr>
+          <w:rFonts w:ascii="Courier New" w:hAnsi="Courier New"/>
+          <w:b w:val="false"/>
+          <w:b w:val="false"/>
+          <w:i w:val="false"/>
+          <w:i w:val="false"/>
+          <w:sz w:val="18"/>
+          <w:u w:val="none"/>
+          <w:lang w:val="en"/>
+        </w:rPr>
+      </w:pPr>
+      <w:r>
+        <w:rPr>
+          <w:rFonts w:ascii="Courier New" w:hAnsi="Courier New"/>
+          <w:b w:val="false"/>
+          <w:i w:val="false"/>
+          <w:sz w:val="18"/>
+          <w:u w:val="none"/>
+          <w:lang w:val="en"/>
+        </w:rPr>
+      </w:r>
+    </w:p>
+    <w:p>
+      <w:pPr>
+        <w:pStyle w:val="Normal"/>
+        <w:spacing w:lineRule="auto" w:line="276" w:before="0" w:after="0"/>
+        <w:rPr>
+          <w:rFonts w:ascii="Courier New" w:hAnsi="Courier New"/>
+          <w:b w:val="false"/>
+          <w:b w:val="false"/>
+          <w:i w:val="false"/>
+          <w:i w:val="false"/>
+          <w:sz w:val="18"/>
+          <w:u w:val="none"/>
+          <w:lang w:val="en"/>
+        </w:rPr>
+      </w:pPr>
+      <w:r>
+        <w:rPr>
+          <w:rFonts w:ascii="Courier New" w:hAnsi="Courier New"/>
+          <w:b w:val="false"/>
+          <w:i w:val="false"/>
+          <w:sz w:val="18"/>
+          <w:u w:val="none"/>
+          <w:lang w:val="en"/>
+        </w:rPr>
+        <w:t>category Traversable&lt;t; Functor&lt;t&gt;; Foldable&lt;t&gt;&gt; =</w:t>
+      </w:r>
+    </w:p>
+    <w:p>
+      <w:pPr>
+        <w:pStyle w:val="Normal"/>
+        <w:spacing w:lineRule="auto" w:line="276" w:before="0" w:after="0"/>
+        <w:rPr/>
       </w:pPr>
       <w:r>
         <w:rPr>
@@ -5973,93 +6129,312 @@
           <w:u w:val="none"/>
           <w:lang w:val="en"/>
         </w:rPr>
-        <w:t>| fold&lt;a, b&gt; : (a -&gt; b -&gt; b) -&gt; b -&gt; f&lt;a&gt; -&gt; b</w:t>
-      </w:r>
-    </w:p>
-    <w:p>
-      <w:pPr>
-        <w:pStyle w:val="Normal"/>
-        <w:spacing w:lineRule="auto" w:line="276" w:before="0" w:after="0"/>
-        <w:rPr>
-          <w:rFonts w:ascii="Courier New" w:hAnsi="Courier New"/>
-          <w:b w:val="false"/>
-          <w:b w:val="false"/>
-          <w:i w:val="false"/>
-          <w:i w:val="false"/>
-          <w:sz w:val="18"/>
-          <w:u w:val="none"/>
-          <w:lang w:val="en"/>
-        </w:rPr>
-      </w:pPr>
-      <w:r>
-        <w:rPr>
-          <w:rFonts w:ascii="Courier New" w:hAnsi="Courier New"/>
-          <w:b w:val="false"/>
-          <w:i w:val="false"/>
-          <w:sz w:val="18"/>
-          <w:u w:val="none"/>
-          <w:lang w:val="en"/>
-        </w:rPr>
-      </w:r>
-    </w:p>
-    <w:p>
-      <w:pPr>
-        <w:pStyle w:val="Normal"/>
-        <w:spacing w:lineRule="auto" w:line="276" w:before="0" w:after="0"/>
-        <w:rPr>
-          <w:rFonts w:ascii="Courier New" w:hAnsi="Courier New"/>
-          <w:b w:val="false"/>
-          <w:b w:val="false"/>
-          <w:i w:val="false"/>
-          <w:i w:val="false"/>
-          <w:sz w:val="18"/>
-          <w:u w:val="none"/>
-          <w:lang w:val="en"/>
-        </w:rPr>
-      </w:pPr>
-      <w:r>
-        <w:rPr>
-          <w:rFonts w:ascii="Courier New" w:hAnsi="Courier New"/>
-          <w:b w:val="false"/>
-          <w:i w:val="false"/>
-          <w:sz w:val="18"/>
-          <w:u w:val="none"/>
-          <w:lang w:val="en"/>
-        </w:rPr>
-      </w:r>
-    </w:p>
-    <w:p>
-      <w:pPr>
-        <w:pStyle w:val="Normal"/>
-        <w:spacing w:lineRule="auto" w:line="276" w:before="0" w:after="0"/>
-        <w:rPr>
-          <w:rFonts w:ascii="Courier New" w:hAnsi="Courier New"/>
-          <w:b w:val="false"/>
-          <w:b w:val="false"/>
-          <w:i w:val="false"/>
-          <w:i w:val="false"/>
-          <w:sz w:val="18"/>
-          <w:u w:val="none"/>
-          <w:lang w:val="en"/>
-        </w:rPr>
-      </w:pPr>
-      <w:r>
-        <w:rPr>
-          <w:rFonts w:ascii="Courier New" w:hAnsi="Courier New"/>
-          <w:b w:val="false"/>
-          <w:i w:val="false"/>
-          <w:sz w:val="18"/>
-          <w:u w:val="none"/>
-          <w:lang w:val="en"/>
-        </w:rPr>
-        <w:t>category Traversable&lt;t; Functor&lt;t&gt;; Foldable&lt;t&gt;&gt; =</w:t>
-      </w:r>
-    </w:p>
-    <w:p>
-      <w:pPr>
-        <w:pStyle w:val="Normal"/>
-        <w:spacing w:lineRule="auto" w:line="276" w:before="0" w:after="0"/>
-        <w:rPr/>
+        <w:t xml:space="preserve">| traverse&lt;a, b, </w:t>
+      </w:r>
+      <w:r>
+        <w:rPr>
+          <w:rFonts w:ascii="Courier New" w:hAnsi="Courier New"/>
+          <w:b w:val="false"/>
+          <w:i w:val="false"/>
+          <w:sz w:val="18"/>
+          <w:u w:val="none"/>
+          <w:lang w:val="en"/>
+        </w:rPr>
+        <w:t>p</w:t>
+      </w:r>
+      <w:r>
+        <w:rPr>
+          <w:rFonts w:ascii="Courier New" w:hAnsi="Courier New"/>
+          <w:b w:val="false"/>
+          <w:i w:val="false"/>
+          <w:sz w:val="18"/>
+          <w:u w:val="none"/>
+          <w:lang w:val="en"/>
+        </w:rPr>
+        <w:t xml:space="preserve">; Applicative&lt;f&gt;&gt; : (a -&gt; </w:t>
+      </w:r>
+      <w:r>
+        <w:rPr>
+          <w:rFonts w:ascii="Courier New" w:hAnsi="Courier New"/>
+          <w:b w:val="false"/>
+          <w:i w:val="false"/>
+          <w:sz w:val="18"/>
+          <w:u w:val="none"/>
+          <w:lang w:val="en"/>
+        </w:rPr>
+        <w:t>p</w:t>
+      </w:r>
+      <w:r>
+        <w:rPr>
+          <w:rFonts w:ascii="Courier New" w:hAnsi="Courier New"/>
+          <w:b w:val="false"/>
+          <w:i w:val="false"/>
+          <w:sz w:val="18"/>
+          <w:u w:val="none"/>
+          <w:lang w:val="en"/>
+        </w:rPr>
+        <w:t xml:space="preserve">&lt;b&gt;) -&gt; t&lt;a&gt; -&gt; </w:t>
+      </w:r>
+      <w:r>
+        <w:rPr>
+          <w:rFonts w:ascii="Courier New" w:hAnsi="Courier New"/>
+          <w:b w:val="false"/>
+          <w:i w:val="false"/>
+          <w:sz w:val="18"/>
+          <w:u w:val="none"/>
+          <w:lang w:val="en"/>
+        </w:rPr>
+        <w:t>p</w:t>
+      </w:r>
+      <w:r>
+        <w:rPr>
+          <w:rFonts w:ascii="Courier New" w:hAnsi="Courier New"/>
+          <w:b w:val="false"/>
+          <w:i w:val="false"/>
+          <w:sz w:val="18"/>
+          <w:u w:val="none"/>
+          <w:lang w:val="en"/>
+        </w:rPr>
+        <w:t>&lt;t&lt;b&gt;&gt;</w:t>
+      </w:r>
+    </w:p>
+    <w:p>
+      <w:pPr>
+        <w:pStyle w:val="Normal"/>
+        <w:spacing w:lineRule="auto" w:line="276" w:before="0" w:after="0"/>
+        <w:rPr>
+          <w:rFonts w:ascii="Courier New" w:hAnsi="Courier New"/>
+          <w:b w:val="false"/>
+          <w:b w:val="false"/>
+          <w:i w:val="false"/>
+          <w:i w:val="false"/>
+          <w:sz w:val="18"/>
+          <w:u w:val="none"/>
+          <w:lang w:val="en"/>
+        </w:rPr>
+      </w:pPr>
+      <w:r>
+        <w:rPr>
+          <w:rFonts w:ascii="Courier New" w:hAnsi="Courier New"/>
+          <w:b w:val="false"/>
+          <w:i w:val="false"/>
+          <w:sz w:val="18"/>
+          <w:u w:val="none"/>
+          <w:lang w:val="en"/>
+        </w:rPr>
+      </w:r>
+    </w:p>
+    <w:p>
+      <w:pPr>
+        <w:pStyle w:val="Normal"/>
+        <w:spacing w:lineRule="auto" w:line="276" w:before="0" w:after="0"/>
+        <w:rPr>
+          <w:rFonts w:ascii="Courier New" w:hAnsi="Courier New"/>
+          <w:b w:val="false"/>
+          <w:b w:val="false"/>
+          <w:i w:val="false"/>
+          <w:i w:val="false"/>
+          <w:sz w:val="18"/>
+          <w:u w:val="none"/>
+          <w:lang w:val="en"/>
+        </w:rPr>
+      </w:pPr>
+      <w:r>
+        <w:rPr>
+          <w:rFonts w:ascii="Courier New" w:hAnsi="Courier New"/>
+          <w:b w:val="false"/>
+          <w:i w:val="false"/>
+          <w:sz w:val="18"/>
+          <w:u w:val="none"/>
+          <w:lang w:val="en"/>
+        </w:rPr>
+        <w:t>// TODO: define the Arrow categories.</w:t>
+      </w:r>
+    </w:p>
+    <w:p>
+      <w:pPr>
+        <w:pStyle w:val="Normal"/>
+        <w:spacing w:lineRule="auto" w:line="276" w:before="0" w:after="0"/>
+        <w:rPr>
+          <w:rFonts w:ascii="Courier New" w:hAnsi="Courier New"/>
+          <w:b w:val="false"/>
+          <w:b w:val="false"/>
+          <w:i w:val="false"/>
+          <w:i w:val="false"/>
+          <w:sz w:val="18"/>
+          <w:u w:val="none"/>
+          <w:lang w:val="en"/>
+        </w:rPr>
+      </w:pPr>
+      <w:r>
+        <w:rPr>
+          <w:rFonts w:ascii="Courier New" w:hAnsi="Courier New"/>
+          <w:b w:val="false"/>
+          <w:i w:val="false"/>
+          <w:sz w:val="18"/>
+          <w:u w:val="none"/>
+          <w:lang w:val="en"/>
+        </w:rPr>
+      </w:r>
+    </w:p>
+    <w:p>
+      <w:pPr>
+        <w:pStyle w:val="Normal"/>
+        <w:spacing w:lineRule="auto" w:line="276" w:before="0" w:after="0"/>
+        <w:rPr/>
+      </w:pPr>
+      <w:r>
+        <w:rPr>
+          <w:rFonts w:ascii="Courier New" w:hAnsi="Courier New"/>
+          <w:b w:val="false"/>
+          <w:bCs w:val="false"/>
+          <w:i w:val="false"/>
+          <w:sz w:val="18"/>
+          <w:u w:val="none"/>
+          <w:lang w:val="en"/>
+        </w:rPr>
+        <w:t>id a = a</w:t>
+      </w:r>
+    </w:p>
+    <w:p>
+      <w:pPr>
+        <w:pStyle w:val="Normal"/>
+        <w:spacing w:lineRule="auto" w:line="276" w:before="0" w:after="0"/>
+        <w:rPr/>
+      </w:pPr>
+      <w:r>
+        <w:rPr>
+          <w:rFonts w:ascii="Courier New" w:hAnsi="Courier New"/>
+          <w:b w:val="false"/>
+          <w:i w:val="false"/>
+          <w:sz w:val="18"/>
+          <w:u w:val="none"/>
+          <w:lang w:val="en"/>
+        </w:rPr>
+        <w:t>const a _ = a</w:t>
+      </w:r>
+    </w:p>
+    <w:p>
+      <w:pPr>
+        <w:pStyle w:val="Normal"/>
+        <w:spacing w:lineRule="auto" w:line="276" w:before="0" w:after="0"/>
+        <w:rPr/>
+      </w:pPr>
+      <w:r>
+        <w:rPr>
+          <w:rFonts w:ascii="Courier New" w:hAnsi="Courier New"/>
+          <w:b w:val="false"/>
+          <w:bCs w:val="false"/>
+          <w:i w:val="false"/>
+          <w:sz w:val="18"/>
+          <w:u w:val="none"/>
+          <w:lang w:val="en"/>
+        </w:rPr>
+        <w:t>flip f a b = f b a</w:t>
+      </w:r>
+    </w:p>
+    <w:p>
+      <w:pPr>
+        <w:pStyle w:val="Normal"/>
+        <w:spacing w:lineRule="auto" w:line="276" w:before="0" w:after="0"/>
+        <w:rPr>
+          <w:bCs w:val="false"/>
+        </w:rPr>
+      </w:pPr>
+      <w:r>
+        <w:rPr>
+          <w:bCs w:val="false"/>
+        </w:rPr>
+      </w:r>
+      <w:r>
+        <w:br w:type="page"/>
+      </w:r>
+    </w:p>
+    <w:p>
+      <w:pPr>
+        <w:pStyle w:val="Normal"/>
+        <w:spacing w:lineRule="auto" w:line="276" w:before="0" w:after="0"/>
+        <w:rPr/>
+      </w:pPr>
+      <w:r>
+        <w:rPr>
+          <w:rFonts w:ascii="Courier New" w:hAnsi="Courier New"/>
+          <w:b w:val="false"/>
+          <w:i w:val="false"/>
+          <w:sz w:val="18"/>
+          <w:u w:val="single"/>
+          <w:lang w:val="en"/>
+        </w:rPr>
+        <w:t>Nu Script Semantic Design</w:t>
+      </w:r>
+    </w:p>
+    <w:p>
+      <w:pPr>
+        <w:pStyle w:val="Normal"/>
+        <w:spacing w:lineRule="auto" w:line="276" w:before="0" w:after="0"/>
+        <w:rPr>
+          <w:rFonts w:ascii="Courier New" w:hAnsi="Courier New"/>
+          <w:b w:val="false"/>
+          <w:b w:val="false"/>
+          <w:i w:val="false"/>
+          <w:i w:val="false"/>
+          <w:sz w:val="18"/>
+          <w:u w:val="none"/>
+          <w:lang w:val="en"/>
+        </w:rPr>
+      </w:pPr>
+      <w:r>
+        <w:rPr>
+          <w:rFonts w:ascii="Courier New" w:hAnsi="Courier New"/>
+          <w:b w:val="false"/>
+          <w:i w:val="false"/>
+          <w:sz w:val="18"/>
+          <w:u w:val="none"/>
+          <w:lang w:val="en"/>
+        </w:rPr>
+      </w:r>
+    </w:p>
+    <w:p>
+      <w:pPr>
+        <w:pStyle w:val="Normal"/>
+        <w:spacing w:lineRule="auto" w:line="276" w:before="0" w:after="0"/>
+        <w:rPr>
+          <w:rFonts w:ascii="Courier New" w:hAnsi="Courier New"/>
+          <w:b w:val="false"/>
+          <w:b w:val="false"/>
+          <w:i w:val="false"/>
+          <w:i w:val="false"/>
+          <w:sz w:val="18"/>
+          <w:u w:val="none"/>
+          <w:lang w:val="en"/>
+        </w:rPr>
+      </w:pPr>
+      <w:r>
+        <w:rPr>
+          <w:rFonts w:ascii="Courier New" w:hAnsi="Courier New"/>
+          <w:b w:val="false"/>
+          <w:i w:val="false"/>
+          <w:sz w:val="18"/>
+          <w:u w:val="none"/>
+          <w:lang w:val="en"/>
+        </w:rPr>
+        <w:t>witness Monoid =</w:t>
+      </w:r>
+    </w:p>
+    <w:p>
+      <w:pPr>
+        <w:pStyle w:val="Normal"/>
+        <w:spacing w:lineRule="auto" w:line="276" w:before="0" w:after="0"/>
+        <w:rPr>
+          <w:rFonts w:ascii="Courier New" w:hAnsi="Courier New"/>
+          <w:b w:val="false"/>
+          <w:b w:val="false"/>
+          <w:i w:val="false"/>
+          <w:i w:val="false"/>
+          <w:sz w:val="18"/>
+          <w:u w:val="none"/>
+          <w:lang w:val="en"/>
+        </w:rPr>
       </w:pPr>
       <w:r>
         <w:rPr>
@@ -6081,296 +6456,7 @@
           <w:u w:val="none"/>
           <w:lang w:val="en"/>
         </w:rPr>
-        <w:t xml:space="preserve">| traverse&lt;a, b, </w:t>
-      </w:r>
-      <w:r>
-        <w:rPr>
-          <w:rFonts w:ascii="Courier New" w:hAnsi="Courier New"/>
-          <w:b w:val="false"/>
-          <w:i w:val="false"/>
-          <w:sz w:val="18"/>
-          <w:u w:val="none"/>
-          <w:lang w:val="en"/>
-        </w:rPr>
-        <w:t>p</w:t>
-      </w:r>
-      <w:r>
-        <w:rPr>
-          <w:rFonts w:ascii="Courier New" w:hAnsi="Courier New"/>
-          <w:b w:val="false"/>
-          <w:i w:val="false"/>
-          <w:sz w:val="18"/>
-          <w:u w:val="none"/>
-          <w:lang w:val="en"/>
-        </w:rPr>
-        <w:t xml:space="preserve">; Applicative&lt;f&gt;&gt; : (a -&gt; </w:t>
-      </w:r>
-      <w:r>
-        <w:rPr>
-          <w:rFonts w:ascii="Courier New" w:hAnsi="Courier New"/>
-          <w:b w:val="false"/>
-          <w:i w:val="false"/>
-          <w:sz w:val="18"/>
-          <w:u w:val="none"/>
-          <w:lang w:val="en"/>
-        </w:rPr>
-        <w:t>p</w:t>
-      </w:r>
-      <w:r>
-        <w:rPr>
-          <w:rFonts w:ascii="Courier New" w:hAnsi="Courier New"/>
-          <w:b w:val="false"/>
-          <w:i w:val="false"/>
-          <w:sz w:val="18"/>
-          <w:u w:val="none"/>
-          <w:lang w:val="en"/>
-        </w:rPr>
-        <w:t xml:space="preserve">&lt;b&gt;) -&gt; t&lt;a&gt; -&gt; </w:t>
-      </w:r>
-      <w:r>
-        <w:rPr>
-          <w:rFonts w:ascii="Courier New" w:hAnsi="Courier New"/>
-          <w:b w:val="false"/>
-          <w:i w:val="false"/>
-          <w:sz w:val="18"/>
-          <w:u w:val="none"/>
-          <w:lang w:val="en"/>
-        </w:rPr>
-        <w:t>p</w:t>
-      </w:r>
-      <w:r>
-        <w:rPr>
-          <w:rFonts w:ascii="Courier New" w:hAnsi="Courier New"/>
-          <w:b w:val="false"/>
-          <w:i w:val="false"/>
-          <w:sz w:val="18"/>
-          <w:u w:val="none"/>
-          <w:lang w:val="en"/>
-        </w:rPr>
-        <w:t>&lt;t&lt;b&gt;&gt;</w:t>
-      </w:r>
-    </w:p>
-    <w:p>
-      <w:pPr>
-        <w:pStyle w:val="Normal"/>
-        <w:spacing w:lineRule="auto" w:line="276" w:before="0" w:after="0"/>
-        <w:rPr>
-          <w:rFonts w:ascii="Courier New" w:hAnsi="Courier New"/>
-          <w:b w:val="false"/>
-          <w:b w:val="false"/>
-          <w:i w:val="false"/>
-          <w:i w:val="false"/>
-          <w:sz w:val="18"/>
-          <w:u w:val="none"/>
-          <w:lang w:val="en"/>
-        </w:rPr>
-      </w:pPr>
-      <w:r>
-        <w:rPr>
-          <w:rFonts w:ascii="Courier New" w:hAnsi="Courier New"/>
-          <w:b w:val="false"/>
-          <w:i w:val="false"/>
-          <w:sz w:val="18"/>
-          <w:u w:val="none"/>
-          <w:lang w:val="en"/>
-        </w:rPr>
-      </w:r>
-    </w:p>
-    <w:p>
-      <w:pPr>
-        <w:pStyle w:val="Normal"/>
-        <w:spacing w:lineRule="auto" w:line="276" w:before="0" w:after="0"/>
-        <w:rPr>
-          <w:rFonts w:ascii="Courier New" w:hAnsi="Courier New"/>
-          <w:b w:val="false"/>
-          <w:b w:val="false"/>
-          <w:i w:val="false"/>
-          <w:i w:val="false"/>
-          <w:sz w:val="18"/>
-          <w:u w:val="none"/>
-          <w:lang w:val="en"/>
-        </w:rPr>
-      </w:pPr>
-      <w:r>
-        <w:rPr>
-          <w:rFonts w:ascii="Courier New" w:hAnsi="Courier New"/>
-          <w:b w:val="false"/>
-          <w:i w:val="false"/>
-          <w:sz w:val="18"/>
-          <w:u w:val="none"/>
-          <w:lang w:val="en"/>
-        </w:rPr>
-        <w:t>// TODO: define the Arrow categories.</w:t>
-      </w:r>
-    </w:p>
-    <w:p>
-      <w:pPr>
-        <w:pStyle w:val="Normal"/>
-        <w:spacing w:lineRule="auto" w:line="276" w:before="0" w:after="0"/>
-        <w:rPr>
-          <w:rFonts w:ascii="Courier New" w:hAnsi="Courier New"/>
-          <w:b w:val="false"/>
-          <w:b w:val="false"/>
-          <w:i w:val="false"/>
-          <w:i w:val="false"/>
-          <w:sz w:val="18"/>
-          <w:u w:val="none"/>
-          <w:lang w:val="en"/>
-        </w:rPr>
-      </w:pPr>
-      <w:r>
-        <w:rPr>
-          <w:rFonts w:ascii="Courier New" w:hAnsi="Courier New"/>
-          <w:b w:val="false"/>
-          <w:i w:val="false"/>
-          <w:sz w:val="18"/>
-          <w:u w:val="none"/>
-          <w:lang w:val="en"/>
-        </w:rPr>
-      </w:r>
-    </w:p>
-    <w:p>
-      <w:pPr>
-        <w:pStyle w:val="Normal"/>
-        <w:spacing w:lineRule="auto" w:line="276" w:before="0" w:after="0"/>
-        <w:rPr/>
-      </w:pPr>
-      <w:r>
-        <w:rPr>
-          <w:rFonts w:ascii="Courier New" w:hAnsi="Courier New"/>
-          <w:b w:val="false"/>
-          <w:bCs w:val="false"/>
-          <w:i w:val="false"/>
-          <w:sz w:val="18"/>
-          <w:u w:val="none"/>
-          <w:lang w:val="en"/>
-        </w:rPr>
-        <w:t>id a = a</w:t>
-      </w:r>
-    </w:p>
-    <w:p>
-      <w:pPr>
-        <w:pStyle w:val="Normal"/>
-        <w:spacing w:lineRule="auto" w:line="276" w:before="0" w:after="0"/>
-        <w:rPr/>
-      </w:pPr>
-      <w:r>
-        <w:rPr>
-          <w:rFonts w:ascii="Courier New" w:hAnsi="Courier New"/>
-          <w:b w:val="false"/>
-          <w:i w:val="false"/>
-          <w:sz w:val="18"/>
-          <w:u w:val="none"/>
-          <w:lang w:val="en"/>
-        </w:rPr>
-        <w:t>const a _ = a</w:t>
-      </w:r>
-    </w:p>
-    <w:p>
-      <w:pPr>
-        <w:pStyle w:val="Normal"/>
-        <w:spacing w:lineRule="auto" w:line="276" w:before="0" w:after="0"/>
-        <w:rPr/>
-      </w:pPr>
-      <w:r>
-        <w:rPr>
-          <w:rFonts w:ascii="Courier New" w:hAnsi="Courier New"/>
-          <w:b w:val="false"/>
-          <w:bCs w:val="false"/>
-          <w:i w:val="false"/>
-          <w:sz w:val="18"/>
-          <w:u w:val="none"/>
-          <w:lang w:val="en"/>
-        </w:rPr>
-        <w:t>flip f a b = f b a</w:t>
-      </w:r>
-    </w:p>
-    <w:p>
-      <w:pPr>
-        <w:pStyle w:val="Normal"/>
-        <w:spacing w:lineRule="auto" w:line="276" w:before="0" w:after="0"/>
-        <w:rPr>
-          <w:bCs w:val="false"/>
-        </w:rPr>
-      </w:pPr>
-      <w:r>
-        <w:rPr>
-          <w:bCs w:val="false"/>
-        </w:rPr>
-      </w:r>
-      <w:r>
-        <w:br w:type="page"/>
-      </w:r>
-    </w:p>
-    <w:p>
-      <w:pPr>
-        <w:pStyle w:val="Normal"/>
-        <w:spacing w:lineRule="auto" w:line="276" w:before="0" w:after="0"/>
-        <w:rPr/>
-      </w:pPr>
-      <w:r>
-        <w:rPr>
-          <w:rFonts w:ascii="Courier New" w:hAnsi="Courier New"/>
-          <w:b w:val="false"/>
-          <w:i w:val="false"/>
-          <w:sz w:val="18"/>
-          <w:u w:val="single"/>
-          <w:lang w:val="en"/>
-        </w:rPr>
-        <w:t>Nu Script Semantic Design</w:t>
-      </w:r>
-    </w:p>
-    <w:p>
-      <w:pPr>
-        <w:pStyle w:val="Normal"/>
-        <w:spacing w:lineRule="auto" w:line="276" w:before="0" w:after="0"/>
-        <w:rPr>
-          <w:rFonts w:ascii="Courier New" w:hAnsi="Courier New"/>
-          <w:b w:val="false"/>
-          <w:b w:val="false"/>
-          <w:i w:val="false"/>
-          <w:i w:val="false"/>
-          <w:sz w:val="18"/>
-          <w:u w:val="none"/>
-          <w:lang w:val="en"/>
-        </w:rPr>
-      </w:pPr>
-      <w:r>
-        <w:rPr>
-          <w:rFonts w:ascii="Courier New" w:hAnsi="Courier New"/>
-          <w:b w:val="false"/>
-          <w:i w:val="false"/>
-          <w:sz w:val="18"/>
-          <w:u w:val="none"/>
-          <w:lang w:val="en"/>
-        </w:rPr>
-      </w:r>
-    </w:p>
-    <w:p>
-      <w:pPr>
-        <w:pStyle w:val="Normal"/>
-        <w:spacing w:lineRule="auto" w:line="276" w:before="0" w:after="0"/>
-        <w:rPr>
-          <w:rFonts w:ascii="Courier New" w:hAnsi="Courier New"/>
-          <w:b w:val="false"/>
-          <w:b w:val="false"/>
-          <w:i w:val="false"/>
-          <w:i w:val="false"/>
-          <w:sz w:val="18"/>
-          <w:u w:val="none"/>
-          <w:lang w:val="en"/>
-        </w:rPr>
-      </w:pPr>
-      <w:r>
-        <w:rPr>
-          <w:rFonts w:ascii="Courier New" w:hAnsi="Courier New"/>
-          <w:b w:val="false"/>
-          <w:i w:val="false"/>
-          <w:sz w:val="18"/>
-          <w:u w:val="none"/>
-          <w:lang w:val="en"/>
-        </w:rPr>
-        <w:t>witness Monoid =</w:t>
+        <w:t>| append = +</w:t>
       </w:r>
     </w:p>
     <w:p>
@@ -6408,23 +6494,67 @@
           <w:u w:val="none"/>
           <w:lang w:val="en"/>
         </w:rPr>
-        <w:t>| append = +</w:t>
-      </w:r>
-    </w:p>
-    <w:p>
-      <w:pPr>
-        <w:pStyle w:val="Normal"/>
-        <w:spacing w:lineRule="auto" w:line="276" w:before="0" w:after="0"/>
-        <w:rPr>
-          <w:rFonts w:ascii="Courier New" w:hAnsi="Courier New"/>
-          <w:b w:val="false"/>
-          <w:b w:val="false"/>
-          <w:i w:val="false"/>
-          <w:i w:val="false"/>
-          <w:sz w:val="18"/>
-          <w:u w:val="none"/>
-          <w:lang w:val="en"/>
-        </w:rPr>
+        <w:t>| empty = toEmpty -t-</w:t>
+      </w:r>
+    </w:p>
+    <w:p>
+      <w:pPr>
+        <w:pStyle w:val="Normal"/>
+        <w:spacing w:lineRule="auto" w:line="276" w:before="0" w:after="0"/>
+        <w:rPr>
+          <w:rFonts w:ascii="Courier New" w:hAnsi="Courier New"/>
+          <w:b w:val="false"/>
+          <w:b w:val="false"/>
+          <w:i w:val="false"/>
+          <w:i w:val="false"/>
+          <w:sz w:val="18"/>
+          <w:u w:val="none"/>
+          <w:lang w:val="en"/>
+        </w:rPr>
+      </w:pPr>
+      <w:r>
+        <w:rPr>
+          <w:rFonts w:ascii="Courier New" w:hAnsi="Courier New"/>
+          <w:b w:val="false"/>
+          <w:i w:val="false"/>
+          <w:sz w:val="18"/>
+          <w:u w:val="none"/>
+          <w:lang w:val="en"/>
+        </w:rPr>
+      </w:r>
+    </w:p>
+    <w:p>
+      <w:pPr>
+        <w:pStyle w:val="Normal"/>
+        <w:spacing w:lineRule="auto" w:line="276" w:before="0" w:after="0"/>
+        <w:rPr>
+          <w:rFonts w:ascii="Courier New" w:hAnsi="Courier New"/>
+          <w:b w:val="false"/>
+          <w:b w:val="false"/>
+          <w:i w:val="false"/>
+          <w:i w:val="false"/>
+          <w:sz w:val="18"/>
+          <w:u w:val="none"/>
+          <w:lang w:val="en"/>
+        </w:rPr>
+      </w:pPr>
+      <w:r>
+        <w:rPr>
+          <w:rFonts w:ascii="Courier New" w:hAnsi="Courier New"/>
+          <w:b w:val="false"/>
+          <w:i w:val="false"/>
+          <w:sz w:val="18"/>
+          <w:u w:val="none"/>
+          <w:lang w:val="en"/>
+        </w:rPr>
+        <w:t>witness Monad =</w:t>
+      </w:r>
+    </w:p>
+    <w:p>
+      <w:pPr>
+        <w:pStyle w:val="Normal"/>
+        <w:spacing w:lineRule="auto" w:line="276" w:before="0" w:after="0"/>
+        <w:rPr/>
       </w:pPr>
       <w:r>
         <w:rPr>
@@ -6446,76 +6576,14 @@
           <w:u w:val="none"/>
           <w:lang w:val="en"/>
         </w:rPr>
-        <w:t>| empty = toEmpty -t-</w:t>
-      </w:r>
-    </w:p>
-    <w:p>
-      <w:pPr>
-        <w:pStyle w:val="Normal"/>
-        <w:spacing w:lineRule="auto" w:line="276" w:before="0" w:after="0"/>
-        <w:rPr>
-          <w:rFonts w:ascii="Courier New" w:hAnsi="Courier New"/>
-          <w:b w:val="false"/>
-          <w:b w:val="false"/>
-          <w:i w:val="false"/>
-          <w:i w:val="false"/>
-          <w:sz w:val="18"/>
-          <w:u w:val="none"/>
-          <w:lang w:val="en"/>
-        </w:rPr>
-      </w:pPr>
-      <w:r>
-        <w:rPr>
-          <w:rFonts w:ascii="Courier New" w:hAnsi="Courier New"/>
-          <w:b w:val="false"/>
-          <w:i w:val="false"/>
-          <w:sz w:val="18"/>
-          <w:u w:val="none"/>
-          <w:lang w:val="en"/>
-        </w:rPr>
-      </w:r>
-    </w:p>
-    <w:p>
-      <w:pPr>
-        <w:pStyle w:val="Normal"/>
-        <w:spacing w:lineRule="auto" w:line="276" w:before="0" w:after="0"/>
-        <w:rPr>
-          <w:rFonts w:ascii="Courier New" w:hAnsi="Courier New"/>
-          <w:b w:val="false"/>
-          <w:b w:val="false"/>
-          <w:i w:val="false"/>
-          <w:i w:val="false"/>
-          <w:sz w:val="18"/>
-          <w:u w:val="none"/>
-          <w:lang w:val="en"/>
-        </w:rPr>
-      </w:pPr>
-      <w:r>
-        <w:rPr>
-          <w:rFonts w:ascii="Courier New" w:hAnsi="Courier New"/>
-          <w:b w:val="false"/>
-          <w:i w:val="false"/>
-          <w:sz w:val="18"/>
-          <w:u w:val="none"/>
-          <w:lang w:val="en"/>
-        </w:rPr>
-        <w:t>witness Monad =</w:t>
-      </w:r>
-    </w:p>
-    <w:p>
-      <w:pPr>
-        <w:pStyle w:val="Normal"/>
-        <w:spacing w:lineRule="auto" w:line="276" w:before="0" w:after="0"/>
-        <w:rPr>
-          <w:rFonts w:ascii="Courier New" w:hAnsi="Courier New"/>
-          <w:b w:val="false"/>
-          <w:b w:val="false"/>
-          <w:i w:val="false"/>
-          <w:i w:val="false"/>
-          <w:sz w:val="18"/>
-          <w:u w:val="none"/>
-          <w:lang w:val="en"/>
-        </w:rPr>
+        <w:t>| pure = toPure -t-</w:t>
+      </w:r>
+    </w:p>
+    <w:p>
+      <w:pPr>
+        <w:pStyle w:val="Normal"/>
+        <w:spacing w:lineRule="auto" w:line="276" w:before="0" w:after="0"/>
+        <w:rPr/>
       </w:pPr>
       <w:r>
         <w:rPr>
@@ -6544,16 +6612,7 @@
       <w:pPr>
         <w:pStyle w:val="Normal"/>
         <w:spacing w:lineRule="auto" w:line="276" w:before="0" w:after="0"/>
-        <w:rPr>
-          <w:rFonts w:ascii="Courier New" w:hAnsi="Courier New"/>
-          <w:b w:val="false"/>
-          <w:b w:val="false"/>
-          <w:i w:val="false"/>
-          <w:i w:val="false"/>
-          <w:sz w:val="18"/>
-          <w:u w:val="none"/>
-          <w:lang w:val="en"/>
-        </w:rPr>
+        <w:rPr/>
       </w:pPr>
       <w:r>
         <w:rPr>
@@ -6575,7 +6634,7 @@
           <w:u w:val="none"/>
           <w:lang w:val="en"/>
         </w:rPr>
-        <w:t>| pure = toPure -t-</w:t>
+        <w:t>| apply = app</w:t>
       </w:r>
     </w:p>
     <w:p>
@@ -6604,14 +6663,76 @@
           <w:u w:val="none"/>
           <w:lang w:val="en"/>
         </w:rPr>
-        <w:t>| apply = app</w:t>
-      </w:r>
-    </w:p>
-    <w:p>
-      <w:pPr>
-        <w:pStyle w:val="Normal"/>
-        <w:spacing w:lineRule="auto" w:line="276" w:before="0" w:after="0"/>
-        <w:rPr/>
+        <w:t>| bind = bind</w:t>
+      </w:r>
+    </w:p>
+    <w:p>
+      <w:pPr>
+        <w:pStyle w:val="Normal"/>
+        <w:spacing w:lineRule="auto" w:line="276" w:before="0" w:after="0"/>
+        <w:rPr>
+          <w:rFonts w:ascii="Courier New" w:hAnsi="Courier New"/>
+          <w:b w:val="false"/>
+          <w:b w:val="false"/>
+          <w:i w:val="false"/>
+          <w:i w:val="false"/>
+          <w:sz w:val="18"/>
+          <w:u w:val="none"/>
+          <w:lang w:val="en"/>
+        </w:rPr>
+      </w:pPr>
+      <w:r>
+        <w:rPr>
+          <w:rFonts w:ascii="Courier New" w:hAnsi="Courier New"/>
+          <w:b w:val="false"/>
+          <w:i w:val="false"/>
+          <w:sz w:val="18"/>
+          <w:u w:val="none"/>
+          <w:lang w:val="en"/>
+        </w:rPr>
+      </w:r>
+    </w:p>
+    <w:p>
+      <w:pPr>
+        <w:pStyle w:val="Normal"/>
+        <w:spacing w:lineRule="auto" w:line="276" w:before="0" w:after="0"/>
+        <w:rPr>
+          <w:rFonts w:ascii="Courier New" w:hAnsi="Courier New"/>
+          <w:b w:val="false"/>
+          <w:b w:val="false"/>
+          <w:i w:val="false"/>
+          <w:i w:val="false"/>
+          <w:sz w:val="18"/>
+          <w:u w:val="none"/>
+          <w:lang w:val="en"/>
+        </w:rPr>
+      </w:pPr>
+      <w:r>
+        <w:rPr>
+          <w:rFonts w:ascii="Courier New" w:hAnsi="Courier New"/>
+          <w:b w:val="false"/>
+          <w:i w:val="false"/>
+          <w:sz w:val="18"/>
+          <w:u w:val="none"/>
+          <w:lang w:val="en"/>
+        </w:rPr>
+        <w:t>witness Foldable =</w:t>
+      </w:r>
+    </w:p>
+    <w:p>
+      <w:pPr>
+        <w:pStyle w:val="Normal"/>
+        <w:spacing w:lineRule="auto" w:line="276" w:before="0" w:after="0"/>
+        <w:rPr>
+          <w:rFonts w:ascii="Courier New" w:hAnsi="Courier New"/>
+          <w:b w:val="false"/>
+          <w:b w:val="false"/>
+          <w:i w:val="false"/>
+          <w:i w:val="false"/>
+          <w:sz w:val="18"/>
+          <w:u w:val="none"/>
+          <w:lang w:val="en"/>
+        </w:rPr>
       </w:pPr>
       <w:r>
         <w:rPr>
@@ -6633,98 +6754,71 @@
           <w:u w:val="none"/>
           <w:lang w:val="en"/>
         </w:rPr>
-        <w:t>| bind = bind</w:t>
-      </w:r>
-    </w:p>
-    <w:p>
-      <w:pPr>
-        <w:pStyle w:val="Normal"/>
-        <w:spacing w:lineRule="auto" w:line="276" w:before="0" w:after="0"/>
-        <w:rPr>
-          <w:rFonts w:ascii="Courier New" w:hAnsi="Courier New"/>
-          <w:b w:val="false"/>
-          <w:b w:val="false"/>
-          <w:i w:val="false"/>
-          <w:i w:val="false"/>
-          <w:sz w:val="18"/>
-          <w:u w:val="none"/>
-          <w:lang w:val="en"/>
-        </w:rPr>
-      </w:pPr>
-      <w:r>
-        <w:rPr>
-          <w:rFonts w:ascii="Courier New" w:hAnsi="Courier New"/>
-          <w:b w:val="false"/>
-          <w:i w:val="false"/>
-          <w:sz w:val="18"/>
-          <w:u w:val="none"/>
-          <w:lang w:val="en"/>
-        </w:rPr>
-      </w:r>
-    </w:p>
-    <w:p>
-      <w:pPr>
-        <w:pStyle w:val="Normal"/>
-        <w:spacing w:lineRule="auto" w:line="276" w:before="0" w:after="0"/>
-        <w:rPr>
-          <w:rFonts w:ascii="Courier New" w:hAnsi="Courier New"/>
-          <w:b w:val="false"/>
-          <w:b w:val="false"/>
-          <w:i w:val="false"/>
-          <w:i w:val="false"/>
-          <w:sz w:val="18"/>
-          <w:u w:val="none"/>
-          <w:lang w:val="en"/>
-        </w:rPr>
-      </w:pPr>
-      <w:r>
-        <w:rPr>
-          <w:rFonts w:ascii="Courier New" w:hAnsi="Courier New"/>
-          <w:b w:val="false"/>
-          <w:i w:val="false"/>
-          <w:sz w:val="18"/>
-          <w:u w:val="none"/>
-          <w:lang w:val="en"/>
-        </w:rPr>
-        <w:t>witness Foldable =</w:t>
-      </w:r>
-    </w:p>
-    <w:p>
-      <w:pPr>
-        <w:pStyle w:val="Normal"/>
-        <w:spacing w:lineRule="auto" w:line="276" w:before="0" w:after="0"/>
-        <w:rPr>
-          <w:rFonts w:ascii="Courier New" w:hAnsi="Courier New"/>
-          <w:b w:val="false"/>
-          <w:b w:val="false"/>
-          <w:i w:val="false"/>
-          <w:i w:val="false"/>
-          <w:sz w:val="18"/>
-          <w:u w:val="none"/>
-          <w:lang w:val="en"/>
-        </w:rPr>
-      </w:pPr>
-      <w:r>
-        <w:rPr>
-          <w:rFonts w:ascii="Courier New" w:hAnsi="Courier New"/>
-          <w:b w:val="false"/>
-          <w:i w:val="false"/>
-          <w:sz w:val="18"/>
-          <w:u w:val="none"/>
-          <w:lang w:val="en"/>
-        </w:rPr>
-        <w:t xml:space="preserve">  </w:t>
-      </w:r>
-      <w:r>
-        <w:rPr>
-          <w:rFonts w:ascii="Courier New" w:hAnsi="Courier New"/>
-          <w:b w:val="false"/>
-          <w:i w:val="false"/>
-          <w:sz w:val="18"/>
-          <w:u w:val="none"/>
-          <w:lang w:val="en"/>
-        </w:rPr>
         <w:t>| fold = fold</w:t>
+      </w:r>
+    </w:p>
+    <w:p>
+      <w:pPr>
+        <w:pStyle w:val="Normal"/>
+        <w:spacing w:lineRule="auto" w:line="276" w:before="0" w:after="0"/>
+        <w:rPr>
+          <w:rFonts w:ascii="Courier New" w:hAnsi="Courier New"/>
+          <w:b w:val="false"/>
+          <w:b w:val="false"/>
+          <w:i w:val="false"/>
+          <w:i w:val="false"/>
+          <w:sz w:val="18"/>
+          <w:u w:val="none"/>
+          <w:lang w:val="en"/>
+        </w:rPr>
+      </w:pPr>
+      <w:r>
+        <w:rPr>
+          <w:rFonts w:ascii="Courier New" w:hAnsi="Courier New"/>
+          <w:b w:val="false"/>
+          <w:i w:val="false"/>
+          <w:sz w:val="18"/>
+          <w:u w:val="none"/>
+          <w:lang w:val="en"/>
+        </w:rPr>
+      </w:r>
+    </w:p>
+    <w:p>
+      <w:pPr>
+        <w:pStyle w:val="Normal"/>
+        <w:spacing w:lineRule="auto" w:line="276" w:before="0" w:after="0"/>
+        <w:rPr>
+          <w:rFonts w:ascii="Courier New" w:hAnsi="Courier New"/>
+          <w:b w:val="false"/>
+          <w:b w:val="false"/>
+          <w:i w:val="false"/>
+          <w:i w:val="false"/>
+          <w:sz w:val="18"/>
+          <w:u w:val="none"/>
+          <w:lang w:val="en"/>
+        </w:rPr>
+      </w:pPr>
+      <w:r>
+        <w:rPr>
+          <w:rFonts w:ascii="Courier New" w:hAnsi="Courier New"/>
+          <w:b w:val="false"/>
+          <w:i w:val="false"/>
+          <w:sz w:val="18"/>
+          <w:u w:val="none"/>
+          <w:lang w:val="en"/>
+        </w:rPr>
+        <w:t xml:space="preserve">// </w:t>
+      </w:r>
+      <w:r>
+        <w:rPr>
+          <w:rFonts w:ascii="Courier New" w:hAnsi="Courier New"/>
+          <w:b w:val="false"/>
+          <w:i w:val="false"/>
+          <w:sz w:val="18"/>
+          <w:u w:val="none"/>
+          <w:lang w:val="en"/>
+        </w:rPr>
+        <w:t>TODO: define traverse so we can make a witness for Traversable.</w:t>
       </w:r>
     </w:p>
     <w:p>

</xml_diff>

<commit_message>
First pass of implementing streams in NuScript.
Former-commit-id: 79755eb8883e0d6a2e1a4598d95e3744921cdcad
</commit_message>
<xml_diff>
--- a/Nu/Nu.Documentation/Nu Semantic Design.docx
+++ b/Nu/Nu.Documentation/Nu Semantic Design.docx
@@ -5370,55 +5370,7 @@
           <w:u w:val="none"/>
           <w:lang w:val="en"/>
         </w:rPr>
-        <w:t xml:space="preserve">category Functor&lt;f; </w:t>
-      </w:r>
-      <w:r>
-        <w:rPr>
-          <w:rFonts w:ascii="Courier New" w:hAnsi="Courier New"/>
-          <w:b w:val="false"/>
-          <w:bCs w:val="false"/>
-          <w:i w:val="false"/>
-          <w:sz w:val="18"/>
-          <w:u w:val="none"/>
-          <w:lang w:val="en"/>
-        </w:rPr>
-        <w:t>Pointed&lt;</w:t>
-      </w:r>
-      <w:r>
-        <w:rPr>
-          <w:rFonts w:ascii="Courier New" w:hAnsi="Courier New"/>
-          <w:b w:val="false"/>
-          <w:bCs w:val="false"/>
-          <w:i w:val="false"/>
-          <w:sz w:val="18"/>
-          <w:u w:val="none"/>
-          <w:lang w:val="en"/>
-        </w:rPr>
-        <w:t>f</w:t>
-      </w:r>
-      <w:r>
-        <w:rPr>
-          <w:rFonts w:ascii="Courier New" w:hAnsi="Courier New"/>
-          <w:b w:val="false"/>
-          <w:bCs w:val="false"/>
-          <w:i w:val="false"/>
-          <w:sz w:val="18"/>
-          <w:u w:val="none"/>
-          <w:lang w:val="en"/>
-        </w:rPr>
-        <w:t>&gt;</w:t>
-      </w:r>
-      <w:r>
-        <w:rPr>
-          <w:rFonts w:ascii="Courier New" w:hAnsi="Courier New"/>
-          <w:b w:val="false"/>
-          <w:bCs w:val="false"/>
-          <w:i w:val="false"/>
-          <w:sz w:val="18"/>
-          <w:u w:val="none"/>
-          <w:lang w:val="en"/>
-        </w:rPr>
-        <w:t>&gt; =</w:t>
+        <w:t>category Functor&lt;f; Pointed&lt;f&gt;&gt; =</w:t>
       </w:r>
     </w:p>
     <w:p>
@@ -5496,31 +5448,7 @@
           <w:u w:val="none"/>
           <w:lang w:val="en"/>
         </w:rPr>
-        <w:t>category Applicative&lt;p</w:t>
-      </w:r>
-      <w:r>
-        <w:rPr>
-          <w:rFonts w:ascii="Courier New" w:hAnsi="Courier New"/>
-          <w:b w:val="false"/>
-          <w:bCs w:val="false"/>
-          <w:i w:val="false"/>
-          <w:sz w:val="18"/>
-          <w:u w:val="none"/>
-          <w:lang w:val="en"/>
-        </w:rPr>
-        <w:t>; Functor&lt;p&gt;</w:t>
-      </w:r>
-      <w:r>
-        <w:rPr>
-          <w:rFonts w:ascii="Courier New" w:hAnsi="Courier New"/>
-          <w:b w:val="false"/>
-          <w:bCs w:val="false"/>
-          <w:i w:val="false"/>
-          <w:sz w:val="18"/>
-          <w:u w:val="none"/>
-          <w:lang w:val="en"/>
-        </w:rPr>
-        <w:t>&gt; =</w:t>
+        <w:t>category Applicative&lt;p; Functor&lt;p&gt;&gt; =</w:t>
       </w:r>
     </w:p>
     <w:p>
@@ -5963,43 +5891,47 @@
       <w:pPr>
         <w:pStyle w:val="Normal"/>
         <w:spacing w:lineRule="auto" w:line="276" w:before="0" w:after="0"/>
-        <w:rPr>
-          <w:rFonts w:ascii="Courier New" w:hAnsi="Courier New"/>
-          <w:b w:val="false"/>
-          <w:b w:val="false"/>
-          <w:i w:val="false"/>
-          <w:i w:val="false"/>
-          <w:sz w:val="18"/>
-          <w:u w:val="none"/>
-          <w:lang w:val="en"/>
-        </w:rPr>
-      </w:pPr>
-      <w:r>
-        <w:rPr>
-          <w:rFonts w:ascii="Courier New" w:hAnsi="Courier New"/>
-          <w:b w:val="false"/>
-          <w:i w:val="false"/>
-          <w:sz w:val="18"/>
-          <w:u w:val="none"/>
-          <w:lang w:val="en"/>
-        </w:rPr>
-        <w:t>category Foldable&lt;f&gt; =</w:t>
-      </w:r>
-    </w:p>
-    <w:p>
-      <w:pPr>
-        <w:pStyle w:val="Normal"/>
-        <w:spacing w:lineRule="auto" w:line="276" w:before="0" w:after="0"/>
-        <w:rPr>
-          <w:rFonts w:ascii="Courier New" w:hAnsi="Courier New"/>
-          <w:b w:val="false"/>
-          <w:b w:val="false"/>
-          <w:i w:val="false"/>
-          <w:i w:val="false"/>
-          <w:sz w:val="18"/>
-          <w:u w:val="none"/>
-          <w:lang w:val="en"/>
-        </w:rPr>
+        <w:rPr/>
+      </w:pPr>
+      <w:r>
+        <w:rPr>
+          <w:rFonts w:ascii="Courier New" w:hAnsi="Courier New"/>
+          <w:b w:val="false"/>
+          <w:i w:val="false"/>
+          <w:sz w:val="18"/>
+          <w:u w:val="none"/>
+          <w:lang w:val="en"/>
+        </w:rPr>
+        <w:t xml:space="preserve">category </w:t>
+      </w:r>
+      <w:r>
+        <w:rPr>
+          <w:rFonts w:ascii="Courier New" w:hAnsi="Courier New"/>
+          <w:b w:val="false"/>
+          <w:i w:val="false"/>
+          <w:sz w:val="18"/>
+          <w:u w:val="none"/>
+          <w:lang w:val="en"/>
+        </w:rPr>
+        <w:t>Foldable</w:t>
+      </w:r>
+      <w:r>
+        <w:rPr>
+          <w:rFonts w:ascii="Courier New" w:hAnsi="Courier New"/>
+          <w:b w:val="false"/>
+          <w:i w:val="false"/>
+          <w:sz w:val="18"/>
+          <w:u w:val="none"/>
+          <w:lang w:val="en"/>
+        </w:rPr>
+        <w:t>&lt;f&gt; =</w:t>
+      </w:r>
+    </w:p>
+    <w:p>
+      <w:pPr>
+        <w:pStyle w:val="Normal"/>
+        <w:spacing w:lineRule="auto" w:line="276" w:before="0" w:after="0"/>
+        <w:rPr/>
       </w:pPr>
       <w:r>
         <w:rPr>
@@ -6021,86 +5953,165 @@
           <w:u w:val="none"/>
           <w:lang w:val="en"/>
         </w:rPr>
-        <w:t>| fold&lt;a, b&gt; : (a -&gt; b -&gt; b) -&gt; b -&gt; f&lt;a&gt; -&gt; b</w:t>
-      </w:r>
-    </w:p>
-    <w:p>
-      <w:pPr>
-        <w:pStyle w:val="Normal"/>
-        <w:spacing w:lineRule="auto" w:line="276" w:before="0" w:after="0"/>
-        <w:rPr>
-          <w:rFonts w:ascii="Courier New" w:hAnsi="Courier New"/>
-          <w:b w:val="false"/>
-          <w:b w:val="false"/>
-          <w:i w:val="false"/>
-          <w:i w:val="false"/>
-          <w:sz w:val="18"/>
-          <w:u w:val="none"/>
-          <w:lang w:val="en"/>
-        </w:rPr>
-      </w:pPr>
-      <w:r>
-        <w:rPr>
-          <w:rFonts w:ascii="Courier New" w:hAnsi="Courier New"/>
-          <w:b w:val="false"/>
-          <w:i w:val="false"/>
-          <w:sz w:val="18"/>
-          <w:u w:val="none"/>
-          <w:lang w:val="en"/>
-        </w:rPr>
-      </w:r>
-    </w:p>
-    <w:p>
-      <w:pPr>
-        <w:pStyle w:val="Normal"/>
-        <w:spacing w:lineRule="auto" w:line="276" w:before="0" w:after="0"/>
-        <w:rPr>
-          <w:rFonts w:ascii="Courier New" w:hAnsi="Courier New"/>
-          <w:b w:val="false"/>
-          <w:b w:val="false"/>
-          <w:i w:val="false"/>
-          <w:i w:val="false"/>
-          <w:sz w:val="18"/>
-          <w:u w:val="none"/>
-          <w:lang w:val="en"/>
-        </w:rPr>
-      </w:pPr>
-      <w:r>
-        <w:rPr>
-          <w:rFonts w:ascii="Courier New" w:hAnsi="Courier New"/>
-          <w:b w:val="false"/>
-          <w:i w:val="false"/>
-          <w:sz w:val="18"/>
-          <w:u w:val="none"/>
-          <w:lang w:val="en"/>
-        </w:rPr>
-      </w:r>
-    </w:p>
-    <w:p>
-      <w:pPr>
-        <w:pStyle w:val="Normal"/>
-        <w:spacing w:lineRule="auto" w:line="276" w:before="0" w:after="0"/>
-        <w:rPr>
-          <w:rFonts w:ascii="Courier New" w:hAnsi="Courier New"/>
-          <w:b w:val="false"/>
-          <w:b w:val="false"/>
-          <w:i w:val="false"/>
-          <w:i w:val="false"/>
-          <w:sz w:val="18"/>
-          <w:u w:val="none"/>
-          <w:lang w:val="en"/>
-        </w:rPr>
-      </w:pPr>
-      <w:r>
-        <w:rPr>
-          <w:rFonts w:ascii="Courier New" w:hAnsi="Courier New"/>
-          <w:b w:val="false"/>
-          <w:i w:val="false"/>
-          <w:sz w:val="18"/>
-          <w:u w:val="none"/>
-          <w:lang w:val="en"/>
-        </w:rPr>
-        <w:t>category Traversable&lt;t; Functor&lt;t&gt;; Foldable&lt;t&gt;&gt; =</w:t>
+        <w:t xml:space="preserve">| </w:t>
+      </w:r>
+      <w:r>
+        <w:rPr>
+          <w:rFonts w:ascii="Courier New" w:hAnsi="Courier New"/>
+          <w:b w:val="false"/>
+          <w:i w:val="false"/>
+          <w:sz w:val="18"/>
+          <w:u w:val="none"/>
+          <w:lang w:val="en"/>
+        </w:rPr>
+        <w:t>fold</w:t>
+      </w:r>
+      <w:r>
+        <w:rPr>
+          <w:rFonts w:ascii="Courier New" w:hAnsi="Courier New"/>
+          <w:b w:val="false"/>
+          <w:i w:val="false"/>
+          <w:sz w:val="18"/>
+          <w:u w:val="none"/>
+          <w:lang w:val="en"/>
+        </w:rPr>
+        <w:t>&lt;a, b&gt; : (</w:t>
+      </w:r>
+      <w:r>
+        <w:rPr>
+          <w:rFonts w:ascii="Courier New" w:hAnsi="Courier New"/>
+          <w:b w:val="false"/>
+          <w:i w:val="false"/>
+          <w:sz w:val="18"/>
+          <w:u w:val="none"/>
+          <w:lang w:val="en"/>
+        </w:rPr>
+        <w:t>b</w:t>
+      </w:r>
+      <w:r>
+        <w:rPr>
+          <w:rFonts w:ascii="Courier New" w:hAnsi="Courier New"/>
+          <w:b w:val="false"/>
+          <w:i w:val="false"/>
+          <w:sz w:val="18"/>
+          <w:u w:val="none"/>
+          <w:lang w:val="en"/>
+        </w:rPr>
+        <w:t xml:space="preserve"> -&gt; </w:t>
+      </w:r>
+      <w:r>
+        <w:rPr>
+          <w:rFonts w:ascii="Courier New" w:hAnsi="Courier New"/>
+          <w:b w:val="false"/>
+          <w:i w:val="false"/>
+          <w:sz w:val="18"/>
+          <w:u w:val="none"/>
+          <w:lang w:val="en"/>
+        </w:rPr>
+        <w:t>a</w:t>
+      </w:r>
+      <w:r>
+        <w:rPr>
+          <w:rFonts w:ascii="Courier New" w:hAnsi="Courier New"/>
+          <w:b w:val="false"/>
+          <w:i w:val="false"/>
+          <w:sz w:val="18"/>
+          <w:u w:val="none"/>
+          <w:lang w:val="en"/>
+        </w:rPr>
+        <w:t xml:space="preserve"> -&gt; b) -&gt; f&lt;a&gt; -&gt; b</w:t>
+      </w:r>
+    </w:p>
+    <w:p>
+      <w:pPr>
+        <w:pStyle w:val="Normal"/>
+        <w:spacing w:lineRule="auto" w:line="276" w:before="0" w:after="0"/>
+        <w:rPr>
+          <w:rFonts w:ascii="Courier New" w:hAnsi="Courier New"/>
+          <w:b w:val="false"/>
+          <w:b w:val="false"/>
+          <w:i w:val="false"/>
+          <w:i w:val="false"/>
+          <w:sz w:val="18"/>
+          <w:u w:val="none"/>
+          <w:lang w:val="en"/>
+        </w:rPr>
+      </w:pPr>
+      <w:r>
+        <w:rPr>
+          <w:rFonts w:ascii="Courier New" w:hAnsi="Courier New"/>
+          <w:b w:val="false"/>
+          <w:i w:val="false"/>
+          <w:sz w:val="18"/>
+          <w:u w:val="none"/>
+          <w:lang w:val="en"/>
+        </w:rPr>
+      </w:r>
+    </w:p>
+    <w:p>
+      <w:pPr>
+        <w:pStyle w:val="Normal"/>
+        <w:spacing w:lineRule="auto" w:line="276" w:before="0" w:after="0"/>
+        <w:rPr>
+          <w:rFonts w:ascii="Courier New" w:hAnsi="Courier New"/>
+          <w:b w:val="false"/>
+          <w:b w:val="false"/>
+          <w:i w:val="false"/>
+          <w:i w:val="false"/>
+          <w:sz w:val="18"/>
+          <w:u w:val="none"/>
+          <w:lang w:val="en"/>
+        </w:rPr>
+      </w:pPr>
+      <w:r>
+        <w:rPr>
+          <w:rFonts w:ascii="Courier New" w:hAnsi="Courier New"/>
+          <w:b w:val="false"/>
+          <w:i w:val="false"/>
+          <w:sz w:val="18"/>
+          <w:u w:val="none"/>
+          <w:lang w:val="en"/>
+        </w:rPr>
+      </w:r>
+    </w:p>
+    <w:p>
+      <w:pPr>
+        <w:pStyle w:val="Normal"/>
+        <w:spacing w:lineRule="auto" w:line="276" w:before="0" w:after="0"/>
+        <w:rPr/>
+      </w:pPr>
+      <w:r>
+        <w:rPr>
+          <w:rFonts w:ascii="Courier New" w:hAnsi="Courier New"/>
+          <w:b w:val="false"/>
+          <w:i w:val="false"/>
+          <w:sz w:val="18"/>
+          <w:u w:val="none"/>
+          <w:lang w:val="en"/>
+        </w:rPr>
+        <w:t xml:space="preserve">category Traversable&lt;t; Functor&lt;t&gt;; </w:t>
+      </w:r>
+      <w:r>
+        <w:rPr>
+          <w:rFonts w:ascii="Courier New" w:hAnsi="Courier New"/>
+          <w:b w:val="false"/>
+          <w:i w:val="false"/>
+          <w:sz w:val="18"/>
+          <w:u w:val="none"/>
+          <w:lang w:val="en"/>
+        </w:rPr>
+        <w:t>Foldable</w:t>
+      </w:r>
+      <w:r>
+        <w:rPr>
+          <w:rFonts w:ascii="Courier New" w:hAnsi="Courier New"/>
+          <w:b w:val="false"/>
+          <w:i w:val="false"/>
+          <w:sz w:val="18"/>
+          <w:u w:val="none"/>
+          <w:lang w:val="en"/>
+        </w:rPr>
+        <w:t>&lt;t&gt;&gt; =</w:t>
       </w:r>
     </w:p>
     <w:p>
@@ -6129,7 +6140,388 @@
           <w:u w:val="none"/>
           <w:lang w:val="en"/>
         </w:rPr>
-        <w:t xml:space="preserve">| traverse&lt;a, b, </w:t>
+        <w:t>| traverse&lt;a, b, p; Applicative&lt;f&gt;&gt; : (a -&gt; p&lt;b&gt;) -&gt; t&lt;a&gt; -&gt; p&lt;t&lt;b&gt;&gt;</w:t>
+      </w:r>
+    </w:p>
+    <w:p>
+      <w:pPr>
+        <w:pStyle w:val="Normal"/>
+        <w:spacing w:lineRule="auto" w:line="276" w:before="0" w:after="0"/>
+        <w:rPr>
+          <w:rFonts w:ascii="Courier New" w:hAnsi="Courier New"/>
+          <w:b w:val="false"/>
+          <w:b w:val="false"/>
+          <w:i w:val="false"/>
+          <w:i w:val="false"/>
+          <w:sz w:val="18"/>
+          <w:u w:val="none"/>
+          <w:lang w:val="en"/>
+        </w:rPr>
+      </w:pPr>
+      <w:r>
+        <w:rPr>
+          <w:rFonts w:ascii="Courier New" w:hAnsi="Courier New"/>
+          <w:b w:val="false"/>
+          <w:i w:val="false"/>
+          <w:sz w:val="18"/>
+          <w:u w:val="none"/>
+          <w:lang w:val="en"/>
+        </w:rPr>
+      </w:r>
+    </w:p>
+    <w:p>
+      <w:pPr>
+        <w:pStyle w:val="Normal"/>
+        <w:spacing w:lineRule="auto" w:line="276" w:before="0" w:after="0"/>
+        <w:rPr>
+          <w:rFonts w:ascii="Courier New" w:hAnsi="Courier New"/>
+          <w:b w:val="false"/>
+          <w:b w:val="false"/>
+          <w:i w:val="false"/>
+          <w:i w:val="false"/>
+          <w:sz w:val="18"/>
+          <w:u w:val="none"/>
+          <w:lang w:val="en"/>
+        </w:rPr>
+      </w:pPr>
+      <w:r>
+        <w:rPr>
+          <w:rFonts w:ascii="Courier New" w:hAnsi="Courier New"/>
+          <w:b w:val="false"/>
+          <w:i w:val="false"/>
+          <w:sz w:val="18"/>
+          <w:u w:val="none"/>
+          <w:lang w:val="en"/>
+        </w:rPr>
+        <w:t>// TODO: define the Arrow categories.</w:t>
+      </w:r>
+    </w:p>
+    <w:p>
+      <w:pPr>
+        <w:pStyle w:val="Normal"/>
+        <w:spacing w:lineRule="auto" w:line="276" w:before="0" w:after="0"/>
+        <w:rPr>
+          <w:rFonts w:ascii="Courier New" w:hAnsi="Courier New"/>
+          <w:b w:val="false"/>
+          <w:b w:val="false"/>
+          <w:i w:val="false"/>
+          <w:i w:val="false"/>
+          <w:sz w:val="18"/>
+          <w:u w:val="none"/>
+          <w:lang w:val="en"/>
+        </w:rPr>
+      </w:pPr>
+      <w:r>
+        <w:rPr>
+          <w:rFonts w:ascii="Courier New" w:hAnsi="Courier New"/>
+          <w:b w:val="false"/>
+          <w:i w:val="false"/>
+          <w:sz w:val="18"/>
+          <w:u w:val="none"/>
+          <w:lang w:val="en"/>
+        </w:rPr>
+      </w:r>
+    </w:p>
+    <w:p>
+      <w:pPr>
+        <w:pStyle w:val="Normal"/>
+        <w:spacing w:lineRule="auto" w:line="276" w:before="0" w:after="0"/>
+        <w:rPr/>
+      </w:pPr>
+      <w:r>
+        <w:rPr>
+          <w:rFonts w:ascii="Courier New" w:hAnsi="Courier New"/>
+          <w:b w:val="false"/>
+          <w:bCs w:val="false"/>
+          <w:i w:val="false"/>
+          <w:sz w:val="18"/>
+          <w:u w:val="none"/>
+          <w:lang w:val="en"/>
+        </w:rPr>
+        <w:t>id a = a</w:t>
+      </w:r>
+    </w:p>
+    <w:p>
+      <w:pPr>
+        <w:pStyle w:val="Normal"/>
+        <w:spacing w:lineRule="auto" w:line="276" w:before="0" w:after="0"/>
+        <w:rPr/>
+      </w:pPr>
+      <w:r>
+        <w:rPr>
+          <w:rFonts w:ascii="Courier New" w:hAnsi="Courier New"/>
+          <w:b w:val="false"/>
+          <w:i w:val="false"/>
+          <w:sz w:val="18"/>
+          <w:u w:val="none"/>
+          <w:lang w:val="en"/>
+        </w:rPr>
+        <w:t>const a _ = a</w:t>
+      </w:r>
+    </w:p>
+    <w:p>
+      <w:pPr>
+        <w:pStyle w:val="Normal"/>
+        <w:spacing w:lineRule="auto" w:line="276" w:before="0" w:after="0"/>
+        <w:rPr/>
+      </w:pPr>
+      <w:r>
+        <w:rPr>
+          <w:rFonts w:ascii="Courier New" w:hAnsi="Courier New"/>
+          <w:b w:val="false"/>
+          <w:bCs w:val="false"/>
+          <w:i w:val="false"/>
+          <w:sz w:val="18"/>
+          <w:u w:val="none"/>
+          <w:lang w:val="en"/>
+        </w:rPr>
+        <w:t>flip f a b = f b a</w:t>
+      </w:r>
+    </w:p>
+    <w:p>
+      <w:pPr>
+        <w:pStyle w:val="Normal"/>
+        <w:spacing w:lineRule="auto" w:line="276" w:before="0" w:after="0"/>
+        <w:rPr>
+          <w:bCs w:val="false"/>
+        </w:rPr>
+      </w:pPr>
+      <w:r>
+        <w:rPr>
+          <w:bCs w:val="false"/>
+        </w:rPr>
+      </w:r>
+      <w:r>
+        <w:br w:type="page"/>
+      </w:r>
+    </w:p>
+    <w:p>
+      <w:pPr>
+        <w:pStyle w:val="Normal"/>
+        <w:spacing w:lineRule="auto" w:line="276" w:before="0" w:after="0"/>
+        <w:rPr/>
+      </w:pPr>
+      <w:r>
+        <w:rPr>
+          <w:rFonts w:ascii="Courier New" w:hAnsi="Courier New"/>
+          <w:b w:val="false"/>
+          <w:i w:val="false"/>
+          <w:sz w:val="18"/>
+          <w:u w:val="single"/>
+          <w:lang w:val="en"/>
+        </w:rPr>
+        <w:t>Nu Script Semantic Design</w:t>
+      </w:r>
+    </w:p>
+    <w:p>
+      <w:pPr>
+        <w:pStyle w:val="Normal"/>
+        <w:spacing w:lineRule="auto" w:line="276" w:before="0" w:after="0"/>
+        <w:rPr>
+          <w:rFonts w:ascii="Courier New" w:hAnsi="Courier New"/>
+          <w:b w:val="false"/>
+          <w:b w:val="false"/>
+          <w:i w:val="false"/>
+          <w:i w:val="false"/>
+          <w:sz w:val="18"/>
+          <w:u w:val="none"/>
+          <w:lang w:val="en"/>
+        </w:rPr>
+      </w:pPr>
+      <w:r>
+        <w:rPr>
+          <w:rFonts w:ascii="Courier New" w:hAnsi="Courier New"/>
+          <w:b w:val="false"/>
+          <w:i w:val="false"/>
+          <w:sz w:val="18"/>
+          <w:u w:val="none"/>
+          <w:lang w:val="en"/>
+        </w:rPr>
+      </w:r>
+    </w:p>
+    <w:p>
+      <w:pPr>
+        <w:pStyle w:val="Normal"/>
+        <w:spacing w:lineRule="auto" w:line="276" w:before="0" w:after="0"/>
+        <w:rPr>
+          <w:rFonts w:ascii="Courier New" w:hAnsi="Courier New"/>
+          <w:b w:val="false"/>
+          <w:b w:val="false"/>
+          <w:i w:val="false"/>
+          <w:i w:val="false"/>
+          <w:sz w:val="18"/>
+          <w:u w:val="none"/>
+          <w:lang w:val="en"/>
+        </w:rPr>
+      </w:pPr>
+      <w:r>
+        <w:rPr>
+          <w:rFonts w:ascii="Courier New" w:hAnsi="Courier New"/>
+          <w:b w:val="false"/>
+          <w:i w:val="false"/>
+          <w:sz w:val="18"/>
+          <w:u w:val="none"/>
+          <w:lang w:val="en"/>
+        </w:rPr>
+        <w:t>witness Monoid =</w:t>
+      </w:r>
+    </w:p>
+    <w:p>
+      <w:pPr>
+        <w:pStyle w:val="Normal"/>
+        <w:spacing w:lineRule="auto" w:line="276" w:before="0" w:after="0"/>
+        <w:rPr>
+          <w:rFonts w:ascii="Courier New" w:hAnsi="Courier New"/>
+          <w:b w:val="false"/>
+          <w:b w:val="false"/>
+          <w:i w:val="false"/>
+          <w:i w:val="false"/>
+          <w:sz w:val="18"/>
+          <w:u w:val="none"/>
+          <w:lang w:val="en"/>
+        </w:rPr>
+      </w:pPr>
+      <w:r>
+        <w:rPr>
+          <w:rFonts w:ascii="Courier New" w:hAnsi="Courier New"/>
+          <w:b w:val="false"/>
+          <w:i w:val="false"/>
+          <w:sz w:val="18"/>
+          <w:u w:val="none"/>
+          <w:lang w:val="en"/>
+        </w:rPr>
+        <w:t xml:space="preserve">  </w:t>
+      </w:r>
+      <w:r>
+        <w:rPr>
+          <w:rFonts w:ascii="Courier New" w:hAnsi="Courier New"/>
+          <w:b w:val="false"/>
+          <w:i w:val="false"/>
+          <w:sz w:val="18"/>
+          <w:u w:val="none"/>
+          <w:lang w:val="en"/>
+        </w:rPr>
+        <w:t>| append = +</w:t>
+      </w:r>
+    </w:p>
+    <w:p>
+      <w:pPr>
+        <w:pStyle w:val="Normal"/>
+        <w:spacing w:lineRule="auto" w:line="276" w:before="0" w:after="0"/>
+        <w:rPr>
+          <w:rFonts w:ascii="Courier New" w:hAnsi="Courier New"/>
+          <w:b w:val="false"/>
+          <w:b w:val="false"/>
+          <w:i w:val="false"/>
+          <w:i w:val="false"/>
+          <w:sz w:val="18"/>
+          <w:u w:val="none"/>
+          <w:lang w:val="en"/>
+        </w:rPr>
+      </w:pPr>
+      <w:r>
+        <w:rPr>
+          <w:rFonts w:ascii="Courier New" w:hAnsi="Courier New"/>
+          <w:b w:val="false"/>
+          <w:i w:val="false"/>
+          <w:sz w:val="18"/>
+          <w:u w:val="none"/>
+          <w:lang w:val="en"/>
+        </w:rPr>
+        <w:t xml:space="preserve">  </w:t>
+      </w:r>
+      <w:r>
+        <w:rPr>
+          <w:rFonts w:ascii="Courier New" w:hAnsi="Courier New"/>
+          <w:b w:val="false"/>
+          <w:i w:val="false"/>
+          <w:sz w:val="18"/>
+          <w:u w:val="none"/>
+          <w:lang w:val="en"/>
+        </w:rPr>
+        <w:t>| empty = toEmpty -t-</w:t>
+      </w:r>
+    </w:p>
+    <w:p>
+      <w:pPr>
+        <w:pStyle w:val="Normal"/>
+        <w:spacing w:lineRule="auto" w:line="276" w:before="0" w:after="0"/>
+        <w:rPr>
+          <w:rFonts w:ascii="Courier New" w:hAnsi="Courier New"/>
+          <w:b w:val="false"/>
+          <w:b w:val="false"/>
+          <w:i w:val="false"/>
+          <w:i w:val="false"/>
+          <w:sz w:val="18"/>
+          <w:u w:val="none"/>
+          <w:lang w:val="en"/>
+        </w:rPr>
+      </w:pPr>
+      <w:r>
+        <w:rPr>
+          <w:rFonts w:ascii="Courier New" w:hAnsi="Courier New"/>
+          <w:b w:val="false"/>
+          <w:i w:val="false"/>
+          <w:sz w:val="18"/>
+          <w:u w:val="none"/>
+          <w:lang w:val="en"/>
+        </w:rPr>
+      </w:r>
+    </w:p>
+    <w:p>
+      <w:pPr>
+        <w:pStyle w:val="Normal"/>
+        <w:spacing w:lineRule="auto" w:line="276" w:before="0" w:after="0"/>
+        <w:rPr>
+          <w:rFonts w:ascii="Courier New" w:hAnsi="Courier New"/>
+          <w:b w:val="false"/>
+          <w:b w:val="false"/>
+          <w:i w:val="false"/>
+          <w:i w:val="false"/>
+          <w:sz w:val="18"/>
+          <w:u w:val="none"/>
+          <w:lang w:val="en"/>
+        </w:rPr>
+      </w:pPr>
+      <w:r>
+        <w:rPr>
+          <w:rFonts w:ascii="Courier New" w:hAnsi="Courier New"/>
+          <w:b w:val="false"/>
+          <w:i w:val="false"/>
+          <w:sz w:val="18"/>
+          <w:u w:val="none"/>
+          <w:lang w:val="en"/>
+        </w:rPr>
+        <w:t>witness Monad =</w:t>
+      </w:r>
+    </w:p>
+    <w:p>
+      <w:pPr>
+        <w:pStyle w:val="Normal"/>
+        <w:spacing w:lineRule="auto" w:line="276" w:before="0" w:after="0"/>
+        <w:rPr/>
+      </w:pPr>
+      <w:r>
+        <w:rPr>
+          <w:rFonts w:ascii="Courier New" w:hAnsi="Courier New"/>
+          <w:b w:val="false"/>
+          <w:i w:val="false"/>
+          <w:sz w:val="18"/>
+          <w:u w:val="none"/>
+          <w:lang w:val="en"/>
+        </w:rPr>
+        <w:t xml:space="preserve">  </w:t>
+      </w:r>
+      <w:r>
+        <w:rPr>
+          <w:rFonts w:ascii="Courier New" w:hAnsi="Courier New"/>
+          <w:b w:val="false"/>
+          <w:i w:val="false"/>
+          <w:sz w:val="18"/>
+          <w:u w:val="none"/>
+          <w:lang w:val="en"/>
+        </w:rPr>
+        <w:t xml:space="preserve">| pure = </w:t>
       </w:r>
       <w:r>
         <w:rPr>
@@ -6151,200 +6543,925 @@
           <w:u w:val="none"/>
           <w:lang w:val="en"/>
         </w:rPr>
-        <w:t xml:space="preserve">; Applicative&lt;f&gt;&gt; : (a -&gt; </w:t>
-      </w:r>
-      <w:r>
-        <w:rPr>
-          <w:rFonts w:ascii="Courier New" w:hAnsi="Courier New"/>
-          <w:b w:val="false"/>
-          <w:i w:val="false"/>
-          <w:sz w:val="18"/>
-          <w:u w:val="none"/>
-          <w:lang w:val="en"/>
-        </w:rPr>
-        <w:t>p</w:t>
-      </w:r>
-      <w:r>
-        <w:rPr>
-          <w:rFonts w:ascii="Courier New" w:hAnsi="Courier New"/>
-          <w:b w:val="false"/>
-          <w:i w:val="false"/>
-          <w:sz w:val="18"/>
-          <w:u w:val="none"/>
-          <w:lang w:val="en"/>
-        </w:rPr>
-        <w:t xml:space="preserve">&lt;b&gt;) -&gt; t&lt;a&gt; -&gt; </w:t>
-      </w:r>
-      <w:r>
-        <w:rPr>
-          <w:rFonts w:ascii="Courier New" w:hAnsi="Courier New"/>
-          <w:b w:val="false"/>
-          <w:i w:val="false"/>
-          <w:sz w:val="18"/>
-          <w:u w:val="none"/>
-          <w:lang w:val="en"/>
-        </w:rPr>
-        <w:t>p</w:t>
-      </w:r>
-      <w:r>
-        <w:rPr>
-          <w:rFonts w:ascii="Courier New" w:hAnsi="Courier New"/>
-          <w:b w:val="false"/>
-          <w:i w:val="false"/>
-          <w:sz w:val="18"/>
-          <w:u w:val="none"/>
-          <w:lang w:val="en"/>
-        </w:rPr>
-        <w:t>&lt;t&lt;b&gt;&gt;</w:t>
-      </w:r>
-    </w:p>
-    <w:p>
-      <w:pPr>
-        <w:pStyle w:val="Normal"/>
-        <w:spacing w:lineRule="auto" w:line="276" w:before="0" w:after="0"/>
-        <w:rPr>
-          <w:rFonts w:ascii="Courier New" w:hAnsi="Courier New"/>
-          <w:b w:val="false"/>
-          <w:b w:val="false"/>
-          <w:i w:val="false"/>
-          <w:i w:val="false"/>
-          <w:sz w:val="18"/>
-          <w:u w:val="none"/>
-          <w:lang w:val="en"/>
-        </w:rPr>
-      </w:pPr>
-      <w:r>
-        <w:rPr>
-          <w:rFonts w:ascii="Courier New" w:hAnsi="Courier New"/>
-          <w:b w:val="false"/>
-          <w:i w:val="false"/>
-          <w:sz w:val="18"/>
-          <w:u w:val="none"/>
-          <w:lang w:val="en"/>
-        </w:rPr>
-      </w:r>
-    </w:p>
-    <w:p>
-      <w:pPr>
-        <w:pStyle w:val="Normal"/>
-        <w:spacing w:lineRule="auto" w:line="276" w:before="0" w:after="0"/>
-        <w:rPr>
-          <w:rFonts w:ascii="Courier New" w:hAnsi="Courier New"/>
-          <w:b w:val="false"/>
-          <w:b w:val="false"/>
-          <w:i w:val="false"/>
-          <w:i w:val="false"/>
-          <w:sz w:val="18"/>
-          <w:u w:val="none"/>
-          <w:lang w:val="en"/>
-        </w:rPr>
-      </w:pPr>
-      <w:r>
-        <w:rPr>
-          <w:rFonts w:ascii="Courier New" w:hAnsi="Courier New"/>
-          <w:b w:val="false"/>
-          <w:i w:val="false"/>
-          <w:sz w:val="18"/>
-          <w:u w:val="none"/>
-          <w:lang w:val="en"/>
-        </w:rPr>
-        <w:t>// TODO: define the Arrow categories.</w:t>
-      </w:r>
-    </w:p>
-    <w:p>
-      <w:pPr>
-        <w:pStyle w:val="Normal"/>
-        <w:spacing w:lineRule="auto" w:line="276" w:before="0" w:after="0"/>
-        <w:rPr>
-          <w:rFonts w:ascii="Courier New" w:hAnsi="Courier New"/>
-          <w:b w:val="false"/>
-          <w:b w:val="false"/>
-          <w:i w:val="false"/>
-          <w:i w:val="false"/>
-          <w:sz w:val="18"/>
-          <w:u w:val="none"/>
-          <w:lang w:val="en"/>
-        </w:rPr>
-      </w:pPr>
-      <w:r>
-        <w:rPr>
-          <w:rFonts w:ascii="Courier New" w:hAnsi="Courier New"/>
-          <w:b w:val="false"/>
-          <w:i w:val="false"/>
-          <w:sz w:val="18"/>
-          <w:u w:val="none"/>
-          <w:lang w:val="en"/>
-        </w:rPr>
-      </w:r>
-    </w:p>
-    <w:p>
-      <w:pPr>
-        <w:pStyle w:val="Normal"/>
-        <w:spacing w:lineRule="auto" w:line="276" w:before="0" w:after="0"/>
-        <w:rPr/>
-      </w:pPr>
-      <w:r>
-        <w:rPr>
-          <w:rFonts w:ascii="Courier New" w:hAnsi="Courier New"/>
-          <w:b w:val="false"/>
-          <w:bCs w:val="false"/>
-          <w:i w:val="false"/>
-          <w:sz w:val="18"/>
-          <w:u w:val="none"/>
-          <w:lang w:val="en"/>
-        </w:rPr>
-        <w:t>id a = a</w:t>
-      </w:r>
-    </w:p>
-    <w:p>
-      <w:pPr>
-        <w:pStyle w:val="Normal"/>
-        <w:spacing w:lineRule="auto" w:line="276" w:before="0" w:after="0"/>
-        <w:rPr/>
-      </w:pPr>
-      <w:r>
-        <w:rPr>
-          <w:rFonts w:ascii="Courier New" w:hAnsi="Courier New"/>
-          <w:b w:val="false"/>
-          <w:i w:val="false"/>
-          <w:sz w:val="18"/>
-          <w:u w:val="none"/>
-          <w:lang w:val="en"/>
-        </w:rPr>
-        <w:t>const a _ = a</w:t>
-      </w:r>
-    </w:p>
-    <w:p>
-      <w:pPr>
-        <w:pStyle w:val="Normal"/>
-        <w:spacing w:lineRule="auto" w:line="276" w:before="0" w:after="0"/>
-        <w:rPr/>
-      </w:pPr>
-      <w:r>
-        <w:rPr>
-          <w:rFonts w:ascii="Courier New" w:hAnsi="Courier New"/>
-          <w:b w:val="false"/>
-          <w:bCs w:val="false"/>
-          <w:i w:val="false"/>
-          <w:sz w:val="18"/>
-          <w:u w:val="none"/>
-          <w:lang w:val="en"/>
-        </w:rPr>
-        <w:t>flip f a b = f b a</w:t>
-      </w:r>
-    </w:p>
-    <w:p>
-      <w:pPr>
-        <w:pStyle w:val="Normal"/>
-        <w:spacing w:lineRule="auto" w:line="276" w:before="0" w:after="0"/>
-        <w:rPr>
-          <w:bCs w:val="false"/>
-        </w:rPr>
-      </w:pPr>
-      <w:r>
-        <w:rPr>
-          <w:bCs w:val="false"/>
-        </w:rPr>
+        <w:t>ure</w:t>
+      </w:r>
+    </w:p>
+    <w:p>
+      <w:pPr>
+        <w:pStyle w:val="Normal"/>
+        <w:spacing w:lineRule="auto" w:line="276" w:before="0" w:after="0"/>
+        <w:rPr/>
+      </w:pPr>
+      <w:r>
+        <w:rPr>
+          <w:rFonts w:ascii="Courier New" w:hAnsi="Courier New"/>
+          <w:b w:val="false"/>
+          <w:i w:val="false"/>
+          <w:sz w:val="18"/>
+          <w:u w:val="none"/>
+          <w:lang w:val="en"/>
+        </w:rPr>
+        <w:t xml:space="preserve">  </w:t>
+      </w:r>
+      <w:r>
+        <w:rPr>
+          <w:rFonts w:ascii="Courier New" w:hAnsi="Courier New"/>
+          <w:b w:val="false"/>
+          <w:i w:val="false"/>
+          <w:sz w:val="18"/>
+          <w:u w:val="none"/>
+          <w:lang w:val="en"/>
+        </w:rPr>
+        <w:t>| map = map</w:t>
+      </w:r>
+    </w:p>
+    <w:p>
+      <w:pPr>
+        <w:pStyle w:val="Normal"/>
+        <w:spacing w:lineRule="auto" w:line="276" w:before="0" w:after="0"/>
+        <w:rPr/>
+      </w:pPr>
+      <w:r>
+        <w:rPr>
+          <w:rFonts w:ascii="Courier New" w:hAnsi="Courier New"/>
+          <w:b w:val="false"/>
+          <w:i w:val="false"/>
+          <w:sz w:val="18"/>
+          <w:u w:val="none"/>
+          <w:lang w:val="en"/>
+        </w:rPr>
+        <w:t xml:space="preserve">  </w:t>
+      </w:r>
+      <w:r>
+        <w:rPr>
+          <w:rFonts w:ascii="Courier New" w:hAnsi="Courier New"/>
+          <w:b w:val="false"/>
+          <w:i w:val="false"/>
+          <w:sz w:val="18"/>
+          <w:u w:val="none"/>
+          <w:lang w:val="en"/>
+        </w:rPr>
+        <w:t>| apply = app</w:t>
+      </w:r>
+    </w:p>
+    <w:p>
+      <w:pPr>
+        <w:pStyle w:val="Normal"/>
+        <w:spacing w:lineRule="auto" w:line="276" w:before="0" w:after="0"/>
+        <w:rPr/>
+      </w:pPr>
+      <w:r>
+        <w:rPr>
+          <w:rFonts w:ascii="Courier New" w:hAnsi="Courier New"/>
+          <w:b w:val="false"/>
+          <w:i w:val="false"/>
+          <w:sz w:val="18"/>
+          <w:u w:val="none"/>
+          <w:lang w:val="en"/>
+        </w:rPr>
+        <w:t xml:space="preserve">  </w:t>
+      </w:r>
+      <w:r>
+        <w:rPr>
+          <w:rFonts w:ascii="Courier New" w:hAnsi="Courier New"/>
+          <w:b w:val="false"/>
+          <w:i w:val="false"/>
+          <w:sz w:val="18"/>
+          <w:u w:val="none"/>
+          <w:lang w:val="en"/>
+        </w:rPr>
+        <w:t>| bind = bind</w:t>
+      </w:r>
+    </w:p>
+    <w:p>
+      <w:pPr>
+        <w:pStyle w:val="Normal"/>
+        <w:spacing w:lineRule="auto" w:line="276" w:before="0" w:after="0"/>
+        <w:rPr>
+          <w:rFonts w:ascii="Courier New" w:hAnsi="Courier New"/>
+          <w:b w:val="false"/>
+          <w:b w:val="false"/>
+          <w:i w:val="false"/>
+          <w:i w:val="false"/>
+          <w:sz w:val="18"/>
+          <w:u w:val="none"/>
+          <w:lang w:val="en"/>
+        </w:rPr>
+      </w:pPr>
+      <w:r>
+        <w:rPr>
+          <w:rFonts w:ascii="Courier New" w:hAnsi="Courier New"/>
+          <w:b w:val="false"/>
+          <w:i w:val="false"/>
+          <w:sz w:val="18"/>
+          <w:u w:val="none"/>
+          <w:lang w:val="en"/>
+        </w:rPr>
+      </w:r>
+    </w:p>
+    <w:p>
+      <w:pPr>
+        <w:pStyle w:val="Normal"/>
+        <w:spacing w:lineRule="auto" w:line="276" w:before="0" w:after="0"/>
+        <w:rPr>
+          <w:rFonts w:ascii="Courier New" w:hAnsi="Courier New"/>
+          <w:b w:val="false"/>
+          <w:b w:val="false"/>
+          <w:i w:val="false"/>
+          <w:i w:val="false"/>
+          <w:sz w:val="18"/>
+          <w:u w:val="none"/>
+          <w:lang w:val="en"/>
+        </w:rPr>
+      </w:pPr>
+      <w:r>
+        <w:rPr>
+          <w:rFonts w:ascii="Courier New" w:hAnsi="Courier New"/>
+          <w:b w:val="false"/>
+          <w:i w:val="false"/>
+          <w:sz w:val="18"/>
+          <w:u w:val="none"/>
+          <w:lang w:val="en"/>
+        </w:rPr>
+        <w:t>witness Foldable =</w:t>
+      </w:r>
+    </w:p>
+    <w:p>
+      <w:pPr>
+        <w:pStyle w:val="Normal"/>
+        <w:spacing w:lineRule="auto" w:line="276" w:before="0" w:after="0"/>
+        <w:rPr>
+          <w:rFonts w:ascii="Courier New" w:hAnsi="Courier New"/>
+          <w:b w:val="false"/>
+          <w:b w:val="false"/>
+          <w:i w:val="false"/>
+          <w:i w:val="false"/>
+          <w:sz w:val="18"/>
+          <w:u w:val="none"/>
+          <w:lang w:val="en"/>
+        </w:rPr>
+      </w:pPr>
+      <w:r>
+        <w:rPr>
+          <w:rFonts w:ascii="Courier New" w:hAnsi="Courier New"/>
+          <w:b w:val="false"/>
+          <w:i w:val="false"/>
+          <w:sz w:val="18"/>
+          <w:u w:val="none"/>
+          <w:lang w:val="en"/>
+        </w:rPr>
+        <w:t xml:space="preserve">  </w:t>
+      </w:r>
+      <w:r>
+        <w:rPr>
+          <w:rFonts w:ascii="Courier New" w:hAnsi="Courier New"/>
+          <w:b w:val="false"/>
+          <w:i w:val="false"/>
+          <w:sz w:val="18"/>
+          <w:u w:val="none"/>
+          <w:lang w:val="en"/>
+        </w:rPr>
+        <w:t>| fold = fold</w:t>
+      </w:r>
+    </w:p>
+    <w:p>
+      <w:pPr>
+        <w:pStyle w:val="Normal"/>
+        <w:spacing w:lineRule="auto" w:line="276" w:before="0" w:after="0"/>
+        <w:rPr>
+          <w:rFonts w:ascii="Courier New" w:hAnsi="Courier New"/>
+          <w:b w:val="false"/>
+          <w:b w:val="false"/>
+          <w:i w:val="false"/>
+          <w:i w:val="false"/>
+          <w:sz w:val="18"/>
+          <w:u w:val="none"/>
+          <w:lang w:val="en"/>
+        </w:rPr>
+      </w:pPr>
+      <w:r>
+        <w:rPr>
+          <w:rFonts w:ascii="Courier New" w:hAnsi="Courier New"/>
+          <w:b w:val="false"/>
+          <w:i w:val="false"/>
+          <w:sz w:val="18"/>
+          <w:u w:val="none"/>
+          <w:lang w:val="en"/>
+        </w:rPr>
+      </w:r>
+    </w:p>
+    <w:p>
+      <w:pPr>
+        <w:pStyle w:val="Normal"/>
+        <w:spacing w:lineRule="auto" w:line="276" w:before="0" w:after="0"/>
+        <w:rPr>
+          <w:rFonts w:ascii="Courier New" w:hAnsi="Courier New"/>
+          <w:b w:val="false"/>
+          <w:b w:val="false"/>
+          <w:i w:val="false"/>
+          <w:i w:val="false"/>
+          <w:sz w:val="18"/>
+          <w:u w:val="none"/>
+          <w:lang w:val="en"/>
+        </w:rPr>
+      </w:pPr>
+      <w:r>
+        <w:rPr>
+          <w:rFonts w:ascii="Courier New" w:hAnsi="Courier New"/>
+          <w:b w:val="false"/>
+          <w:i w:val="false"/>
+          <w:sz w:val="18"/>
+          <w:u w:val="none"/>
+          <w:lang w:val="en"/>
+        </w:rPr>
+        <w:t>// TODO: define traverse so we can make a witness for Traversable.</w:t>
+      </w:r>
+    </w:p>
+    <w:p>
+      <w:pPr>
+        <w:pStyle w:val="Normal"/>
+        <w:spacing w:lineRule="auto" w:line="276" w:before="0" w:after="0"/>
+        <w:rPr>
+          <w:rFonts w:ascii="Courier New" w:hAnsi="Courier New"/>
+          <w:b w:val="false"/>
+          <w:b w:val="false"/>
+          <w:i w:val="false"/>
+          <w:i w:val="false"/>
+          <w:sz w:val="18"/>
+          <w:u w:val="none"/>
+          <w:lang w:val="en"/>
+        </w:rPr>
+      </w:pPr>
+      <w:r>
+        <w:rPr>
+          <w:rFonts w:ascii="Courier New" w:hAnsi="Courier New"/>
+          <w:b w:val="false"/>
+          <w:i w:val="false"/>
+          <w:sz w:val="18"/>
+          <w:u w:val="none"/>
+          <w:lang w:val="en"/>
+        </w:rPr>
+      </w:r>
+    </w:p>
+    <w:p>
+      <w:pPr>
+        <w:pStyle w:val="Normal"/>
+        <w:spacing w:lineRule="auto" w:line="276" w:before="0" w:after="0"/>
+        <w:rPr/>
+      </w:pPr>
+      <w:r>
+        <w:rPr>
+          <w:rFonts w:ascii="Courier New" w:hAnsi="Courier New"/>
+          <w:b w:val="false"/>
+          <w:i w:val="false"/>
+          <w:sz w:val="18"/>
+          <w:u w:val="none"/>
+          <w:lang w:val="en"/>
+        </w:rPr>
+        <w:t>Property = Axiom "A property of a simulant."</w:t>
+      </w:r>
+    </w:p>
+    <w:p>
+      <w:pPr>
+        <w:pStyle w:val="Normal"/>
+        <w:spacing w:lineRule="auto" w:line="276" w:before="0" w:after="0"/>
+        <w:rPr/>
+      </w:pPr>
+      <w:r>
+        <w:rPr>
+          <w:rFonts w:ascii="Courier New" w:hAnsi="Courier New"/>
+          <w:b w:val="false"/>
+          <w:i w:val="false"/>
+          <w:sz w:val="18"/>
+          <w:u w:val="none"/>
+          <w:lang w:val="en"/>
+        </w:rPr>
+        <w:t>Relation = Axiom "Indexes a simulant or event relative to the local simulant."</w:t>
+      </w:r>
+    </w:p>
+    <w:p>
+      <w:pPr>
+        <w:pStyle w:val="Normal"/>
+        <w:spacing w:lineRule="auto" w:line="276" w:before="0" w:after="0"/>
+        <w:rPr/>
+      </w:pPr>
+      <w:r>
+        <w:rPr>
+          <w:rFonts w:ascii="Courier New" w:hAnsi="Courier New"/>
+          <w:b w:val="false"/>
+          <w:i w:val="false"/>
+          <w:sz w:val="18"/>
+          <w:u w:val="none"/>
+          <w:lang w:val="en"/>
+        </w:rPr>
+        <w:t>Address = Axiom "Indexes a global simulant or event."</w:t>
+      </w:r>
+    </w:p>
+    <w:p>
+      <w:pPr>
+        <w:pStyle w:val="Normal"/>
+        <w:spacing w:lineRule="auto" w:line="276" w:before="0" w:after="0"/>
+        <w:rPr>
+          <w:rFonts w:ascii="Courier New" w:hAnsi="Courier New"/>
+          <w:b w:val="false"/>
+          <w:b w:val="false"/>
+          <w:i w:val="false"/>
+          <w:i w:val="false"/>
+          <w:sz w:val="18"/>
+          <w:u w:val="none"/>
+          <w:lang w:val="en"/>
+        </w:rPr>
+      </w:pPr>
+      <w:r>
+        <w:rPr>
+          <w:rFonts w:ascii="Courier New" w:hAnsi="Courier New"/>
+          <w:b w:val="false"/>
+          <w:i w:val="false"/>
+          <w:sz w:val="18"/>
+          <w:u w:val="none"/>
+          <w:lang w:val="en"/>
+        </w:rPr>
+      </w:r>
+    </w:p>
+    <w:p>
+      <w:pPr>
+        <w:pStyle w:val="Normal"/>
+        <w:spacing w:lineRule="auto" w:line="276" w:before="0" w:after="0"/>
+        <w:rPr/>
+      </w:pPr>
+      <w:r>
+        <w:rPr>
+          <w:rFonts w:ascii="Courier New" w:hAnsi="Courier New"/>
+          <w:b w:val="false"/>
+          <w:i w:val="false"/>
+          <w:sz w:val="18"/>
+          <w:u w:val="none"/>
+          <w:lang w:val="en"/>
+        </w:rPr>
+        <w:t>get&lt;a&gt; : Property -&gt; Relation -&gt; a = Axiom "Retrieve a property of a simulant indexed by Relation."</w:t>
+      </w:r>
+    </w:p>
+    <w:p>
+      <w:pPr>
+        <w:pStyle w:val="Normal"/>
+        <w:spacing w:lineRule="auto" w:line="276" w:before="0" w:after="0"/>
+        <w:rPr/>
+      </w:pPr>
+      <w:r>
+        <w:rPr>
+          <w:rFonts w:ascii="Courier New" w:hAnsi="Courier New"/>
+          <w:b w:val="false"/>
+          <w:i w:val="false"/>
+          <w:sz w:val="18"/>
+          <w:u w:val="none"/>
+          <w:lang w:val="en"/>
+        </w:rPr>
+        <w:t>set&lt;a&gt; : Property -&gt; Relation -&gt; a -&gt; a = Axiom! "Update a property of a simulant indexed by Relation, then returns its value."</w:t>
+      </w:r>
+    </w:p>
+    <w:p>
+      <w:pPr>
+        <w:pStyle w:val="Normal"/>
+        <w:spacing w:lineRule="auto" w:line="276" w:before="0" w:after="0"/>
+        <w:rPr>
+          <w:rFonts w:ascii="Courier New" w:hAnsi="Courier New"/>
+          <w:b w:val="false"/>
+          <w:b w:val="false"/>
+          <w:i w:val="false"/>
+          <w:i w:val="false"/>
+          <w:sz w:val="18"/>
+          <w:u w:val="none"/>
+          <w:lang w:val="en"/>
+        </w:rPr>
+      </w:pPr>
+      <w:r>
+        <w:rPr>
+          <w:rFonts w:ascii="Courier New" w:hAnsi="Courier New"/>
+          <w:b w:val="false"/>
+          <w:i w:val="false"/>
+          <w:sz w:val="18"/>
+          <w:u w:val="none"/>
+          <w:lang w:val="en"/>
+        </w:rPr>
+      </w:r>
+    </w:p>
+    <w:p>
+      <w:pPr>
+        <w:pStyle w:val="Normal"/>
+        <w:spacing w:lineRule="auto" w:line="276" w:before="0" w:after="0"/>
+        <w:rPr/>
+      </w:pPr>
+      <w:r>
+        <w:rPr>
+          <w:rFonts w:ascii="Courier New" w:hAnsi="Courier New"/>
+          <w:b w:val="false"/>
+          <w:i w:val="false"/>
+          <w:sz w:val="18"/>
+          <w:u w:val="none"/>
+          <w:lang w:val="en"/>
+        </w:rPr>
+        <w:t>Stream&lt;a&gt; = Axiom "A stream of simulant property or event values."</w:t>
+      </w:r>
+    </w:p>
+    <w:p>
+      <w:pPr>
+        <w:pStyle w:val="Normal"/>
+        <w:spacing w:lineRule="auto" w:line="276" w:before="0" w:after="0"/>
+        <w:rPr/>
+      </w:pPr>
+      <w:r>
+        <w:rPr>
+          <w:rFonts w:ascii="Courier New" w:hAnsi="Courier New"/>
+          <w:b w:val="false"/>
+          <w:i w:val="false"/>
+          <w:sz w:val="18"/>
+          <w:u w:val="none"/>
+          <w:lang w:val="en"/>
+        </w:rPr>
+        <w:t>getAsStream&lt;a&gt; : Property -&gt; Relation -&gt; Stream&lt;a&gt; = Axiom "Construct a stream of values from a simulant property."</w:t>
+      </w:r>
+    </w:p>
+    <w:p>
+      <w:pPr>
+        <w:pStyle w:val="Normal"/>
+        <w:spacing w:lineRule="auto" w:line="276" w:before="0" w:after="0"/>
+        <w:rPr/>
+      </w:pPr>
+      <w:r>
+        <w:rPr>
+          <w:rFonts w:ascii="Courier New" w:hAnsi="Courier New"/>
+          <w:b w:val="false"/>
+          <w:i w:val="false"/>
+          <w:color w:val="000000"/>
+          <w:sz w:val="18"/>
+          <w:u w:val="none"/>
+          <w:lang w:val="en"/>
+        </w:rPr>
+        <w:t>set</w:t>
+      </w:r>
+      <w:r>
+        <w:rPr>
+          <w:rFonts w:ascii="Courier New" w:hAnsi="Courier New"/>
+          <w:b w:val="false"/>
+          <w:i w:val="false"/>
+          <w:color w:val="000000"/>
+          <w:sz w:val="18"/>
+          <w:u w:val="none"/>
+          <w:lang w:val="en"/>
+        </w:rPr>
+        <w:t>As</w:t>
+      </w:r>
+      <w:r>
+        <w:rPr>
+          <w:rFonts w:ascii="Courier New" w:hAnsi="Courier New"/>
+          <w:b w:val="false"/>
+          <w:i w:val="false"/>
+          <w:color w:val="000000"/>
+          <w:sz w:val="18"/>
+          <w:u w:val="none"/>
+          <w:lang w:val="en"/>
+        </w:rPr>
+        <w:t>Stream&lt;a&gt; property relation stream = foldStream (fun _ -&gt; set&lt;a&gt; property relation) stream</w:t>
+      </w:r>
+    </w:p>
+    <w:p>
+      <w:pPr>
+        <w:pStyle w:val="Normal"/>
+        <w:spacing w:lineRule="auto" w:line="276" w:before="0" w:after="0"/>
+        <w:rPr/>
+      </w:pPr>
+      <w:r>
+        <w:rPr>
+          <w:rFonts w:ascii="Courier New" w:hAnsi="Courier New"/>
+          <w:b w:val="false"/>
+          <w:i w:val="false"/>
+          <w:color w:val="000000"/>
+          <w:sz w:val="18"/>
+          <w:u w:val="none"/>
+          <w:lang w:val="en"/>
+        </w:rPr>
+        <w:t>eventStream&lt;a&gt; : Address -&gt; Stream&lt;a&gt; = Axiom "Construct a stream of values from event data."</w:t>
+      </w:r>
+    </w:p>
+    <w:p>
+      <w:pPr>
+        <w:pStyle w:val="Normal"/>
+        <w:spacing w:lineRule="auto" w:line="276" w:before="0" w:after="0"/>
+        <w:rPr/>
+      </w:pPr>
+      <w:r>
+        <w:rPr>
+          <w:rFonts w:ascii="Courier New" w:hAnsi="Courier New"/>
+          <w:b w:val="false"/>
+          <w:i w:val="false"/>
+          <w:color w:val="000000"/>
+          <w:sz w:val="18"/>
+          <w:u w:val="none"/>
+          <w:lang w:val="en"/>
+        </w:rPr>
+        <w:t xml:space="preserve">mapStream&lt;a, b&gt; mapper stream = </w:t>
+      </w:r>
+      <w:r>
+        <w:rPr>
+          <w:rFonts w:ascii="Courier New" w:hAnsi="Courier New"/>
+          <w:b w:val="false"/>
+          <w:i w:val="false"/>
+          <w:color w:val="000000"/>
+          <w:sz w:val="18"/>
+          <w:u w:val="none"/>
+          <w:lang w:val="en"/>
+        </w:rPr>
+        <w:t>map mapper stream</w:t>
+      </w:r>
+    </w:p>
+    <w:p>
+      <w:pPr>
+        <w:pStyle w:val="Normal"/>
+        <w:spacing w:lineRule="auto" w:line="276" w:before="0" w:after="0"/>
+        <w:rPr>
+          <w:rFonts w:ascii="Courier New" w:hAnsi="Courier New"/>
+          <w:b w:val="false"/>
+          <w:b w:val="false"/>
+          <w:i w:val="false"/>
+          <w:i w:val="false"/>
+          <w:color w:val="000000"/>
+          <w:sz w:val="18"/>
+          <w:u w:val="none"/>
+          <w:lang w:val="en"/>
+        </w:rPr>
+      </w:pPr>
+      <w:r>
+        <w:rPr/>
+      </w:r>
+    </w:p>
+    <w:p>
+      <w:pPr>
+        <w:pStyle w:val="Normal"/>
+        <w:spacing w:lineRule="auto" w:line="276" w:before="0" w:after="0"/>
+        <w:rPr/>
+      </w:pPr>
+      <w:r>
+        <w:rPr>
+          <w:rFonts w:ascii="Courier New" w:hAnsi="Courier New"/>
+          <w:b w:val="false"/>
+          <w:i w:val="false"/>
+          <w:sz w:val="18"/>
+          <w:u w:val="none"/>
+          <w:lang w:val="en"/>
+        </w:rPr>
+        <w:t>witness Comonad =</w:t>
+      </w:r>
+    </w:p>
+    <w:p>
+      <w:pPr>
+        <w:pStyle w:val="Normal"/>
+        <w:spacing w:lineRule="auto" w:line="276" w:before="0" w:after="0"/>
+        <w:rPr/>
+      </w:pPr>
+      <w:r>
+        <w:rPr>
+          <w:rFonts w:ascii="Courier New" w:hAnsi="Courier New"/>
+          <w:b w:val="false"/>
+          <w:i w:val="false"/>
+          <w:sz w:val="18"/>
+          <w:u w:val="none"/>
+          <w:lang w:val="en"/>
+        </w:rPr>
+        <w:t xml:space="preserve">  </w:t>
+      </w:r>
+      <w:r>
+        <w:rPr>
+          <w:rFonts w:ascii="Courier New" w:hAnsi="Courier New"/>
+          <w:b w:val="false"/>
+          <w:i w:val="false"/>
+          <w:sz w:val="18"/>
+          <w:u w:val="none"/>
+          <w:lang w:val="en"/>
+        </w:rPr>
+        <w:t>| map = mapStream</w:t>
+      </w:r>
+    </w:p>
+    <w:p>
+      <w:pPr>
+        <w:pStyle w:val="Normal"/>
+        <w:spacing w:lineRule="auto" w:line="276" w:before="0" w:after="0"/>
+        <w:rPr/>
+      </w:pPr>
+      <w:r>
+        <w:rPr>
+          <w:rFonts w:ascii="Courier New" w:hAnsi="Courier New"/>
+          <w:b w:val="false"/>
+          <w:i w:val="false"/>
+          <w:sz w:val="18"/>
+          <w:u w:val="none"/>
+          <w:lang w:val="en"/>
+        </w:rPr>
+        <w:t xml:space="preserve">  </w:t>
+      </w:r>
+      <w:r>
+        <w:rPr>
+          <w:rFonts w:ascii="Courier New" w:hAnsi="Courier New"/>
+          <w:b w:val="false"/>
+          <w:i w:val="false"/>
+          <w:sz w:val="18"/>
+          <w:u w:val="none"/>
+          <w:lang w:val="en"/>
+        </w:rPr>
+        <w:t xml:space="preserve">| extract = fun f a -&gt; f a // </w:t>
+      </w:r>
+      <w:r>
+        <w:rPr>
+          <w:rFonts w:ascii="Courier New" w:hAnsi="Courier New"/>
+          <w:b w:val="false"/>
+          <w:i w:val="false"/>
+          <w:sz w:val="18"/>
+          <w:u w:val="none"/>
+          <w:lang w:val="en"/>
+        </w:rPr>
+        <w:t xml:space="preserve">NOTE: </w:t>
+      </w:r>
+      <w:bookmarkStart w:id="2" w:name="__DdeLink__661_3134408567"/>
+      <w:r>
+        <w:rPr>
+          <w:rFonts w:ascii="Courier New" w:hAnsi="Courier New"/>
+          <w:b w:val="false"/>
+          <w:i w:val="false"/>
+          <w:sz w:val="18"/>
+          <w:u w:val="none"/>
+          <w:lang w:val="en"/>
+        </w:rPr>
+        <w:t>this may not be the correct definition...</w:t>
+      </w:r>
+      <w:bookmarkEnd w:id="2"/>
+    </w:p>
+    <w:p>
+      <w:pPr>
+        <w:pStyle w:val="Normal"/>
+        <w:spacing w:lineRule="auto" w:line="276" w:before="0" w:after="0"/>
+        <w:rPr/>
+      </w:pPr>
+      <w:r>
+        <w:rPr>
+          <w:rFonts w:ascii="Courier New" w:hAnsi="Courier New"/>
+          <w:b w:val="false"/>
+          <w:i w:val="false"/>
+          <w:sz w:val="18"/>
+          <w:u w:val="none"/>
+          <w:lang w:val="en"/>
+        </w:rPr>
+        <w:t xml:space="preserve">  </w:t>
+      </w:r>
+      <w:r>
+        <w:rPr>
+          <w:rFonts w:ascii="Courier New" w:hAnsi="Courier New"/>
+          <w:b w:val="false"/>
+          <w:i w:val="false"/>
+          <w:sz w:val="18"/>
+          <w:u w:val="none"/>
+          <w:lang w:val="en"/>
+        </w:rPr>
+        <w:t xml:space="preserve">| duplicate = fun f -&gt; f f // </w:t>
+      </w:r>
+      <w:r>
+        <w:rPr>
+          <w:rFonts w:ascii="Courier New" w:hAnsi="Courier New"/>
+          <w:b w:val="false"/>
+          <w:i w:val="false"/>
+          <w:sz w:val="18"/>
+          <w:u w:val="none"/>
+          <w:lang w:val="en"/>
+        </w:rPr>
+        <w:t>NOTE: this may not be the correct definition...</w:t>
+      </w:r>
+    </w:p>
+    <w:p>
+      <w:pPr>
+        <w:pStyle w:val="Normal"/>
+        <w:spacing w:lineRule="auto" w:line="276" w:before="0" w:after="0"/>
+        <w:rPr/>
+      </w:pPr>
+      <w:r>
+        <w:rPr>
+          <w:rFonts w:ascii="Courier New" w:hAnsi="Courier New"/>
+          <w:b w:val="false"/>
+          <w:i w:val="false"/>
+          <w:sz w:val="18"/>
+          <w:u w:val="none"/>
+          <w:lang w:val="en"/>
+        </w:rPr>
+        <w:t xml:space="preserve">  </w:t>
+      </w:r>
+      <w:r>
+        <w:rPr>
+          <w:rFonts w:ascii="Courier New" w:hAnsi="Courier New"/>
+          <w:b w:val="false"/>
+          <w:i w:val="false"/>
+          <w:sz w:val="18"/>
+          <w:u w:val="none"/>
+          <w:lang w:val="en"/>
+        </w:rPr>
+        <w:t>| extend = fun f -&gt; map f . duplicate</w:t>
+      </w:r>
+    </w:p>
+    <w:p>
+      <w:pPr>
+        <w:pStyle w:val="Normal"/>
+        <w:spacing w:lineRule="auto" w:line="276" w:before="0" w:after="0"/>
+        <w:rPr>
+          <w:rFonts w:ascii="Courier New" w:hAnsi="Courier New"/>
+          <w:b w:val="false"/>
+          <w:b w:val="false"/>
+          <w:i w:val="false"/>
+          <w:i w:val="false"/>
+          <w:sz w:val="18"/>
+          <w:u w:val="none"/>
+          <w:lang w:val="en"/>
+        </w:rPr>
+      </w:pPr>
+      <w:r>
+        <w:rPr>
+          <w:rFonts w:ascii="Courier New" w:hAnsi="Courier New"/>
+          <w:b w:val="false"/>
+          <w:i w:val="false"/>
+          <w:sz w:val="18"/>
+          <w:u w:val="none"/>
+          <w:lang w:val="en"/>
+        </w:rPr>
+      </w:r>
+    </w:p>
+    <w:p>
+      <w:pPr>
+        <w:pStyle w:val="Normal"/>
+        <w:spacing w:lineRule="auto" w:line="276" w:before="0" w:after="0"/>
+        <w:rPr/>
+      </w:pPr>
+      <w:r>
+        <w:rPr>
+          <w:rFonts w:ascii="Courier New" w:hAnsi="Courier New"/>
+          <w:b w:val="false"/>
+          <w:i w:val="false"/>
+          <w:sz w:val="18"/>
+          <w:u w:val="none"/>
+          <w:lang w:val="en"/>
+        </w:rPr>
+        <w:t>fold</w:t>
+      </w:r>
+      <w:r>
+        <w:rPr>
+          <w:rFonts w:ascii="Courier New" w:hAnsi="Courier New"/>
+          <w:b w:val="false"/>
+          <w:i w:val="false"/>
+          <w:sz w:val="18"/>
+          <w:u w:val="none"/>
+          <w:lang w:val="en"/>
+        </w:rPr>
+        <w:t>Stream&lt;a, b&gt; (</w:t>
+      </w:r>
+      <w:r>
+        <w:rPr>
+          <w:rFonts w:ascii="Courier New" w:hAnsi="Courier New"/>
+          <w:b w:val="false"/>
+          <w:i w:val="false"/>
+          <w:sz w:val="18"/>
+          <w:u w:val="none"/>
+          <w:lang w:val="en"/>
+        </w:rPr>
+        <w:t>folder : b</w:t>
+      </w:r>
+      <w:r>
+        <w:rPr>
+          <w:rFonts w:ascii="Courier New" w:hAnsi="Courier New"/>
+          <w:b w:val="false"/>
+          <w:i w:val="false"/>
+          <w:sz w:val="18"/>
+          <w:u w:val="none"/>
+          <w:lang w:val="en"/>
+        </w:rPr>
+        <w:t xml:space="preserve"> -&gt; </w:t>
+      </w:r>
+      <w:r>
+        <w:rPr>
+          <w:rFonts w:ascii="Courier New" w:hAnsi="Courier New"/>
+          <w:b w:val="false"/>
+          <w:i w:val="false"/>
+          <w:sz w:val="18"/>
+          <w:u w:val="none"/>
+          <w:lang w:val="en"/>
+        </w:rPr>
+        <w:t>a</w:t>
+      </w:r>
+      <w:r>
+        <w:rPr>
+          <w:rFonts w:ascii="Courier New" w:hAnsi="Courier New"/>
+          <w:b w:val="false"/>
+          <w:i w:val="false"/>
+          <w:sz w:val="18"/>
+          <w:u w:val="none"/>
+          <w:lang w:val="en"/>
+        </w:rPr>
+        <w:t xml:space="preserve"> -&gt; b) </w:t>
+      </w:r>
+      <w:r>
+        <w:rPr>
+          <w:rFonts w:ascii="Courier New" w:hAnsi="Courier New"/>
+          <w:b w:val="false"/>
+          <w:i w:val="false"/>
+          <w:sz w:val="18"/>
+          <w:u w:val="none"/>
+          <w:lang w:val="en"/>
+        </w:rPr>
+        <w:t xml:space="preserve">(seed : b) (stream : </w:t>
+      </w:r>
+      <w:r>
+        <w:rPr>
+          <w:rFonts w:ascii="Courier New" w:hAnsi="Courier New"/>
+          <w:b w:val="false"/>
+          <w:i w:val="false"/>
+          <w:sz w:val="18"/>
+          <w:u w:val="none"/>
+          <w:lang w:val="en"/>
+        </w:rPr>
+        <w:t>Stream&lt;a&gt;</w:t>
+      </w:r>
+      <w:r>
+        <w:rPr>
+          <w:rFonts w:ascii="Courier New" w:hAnsi="Courier New"/>
+          <w:b w:val="false"/>
+          <w:i w:val="false"/>
+          <w:sz w:val="18"/>
+          <w:u w:val="none"/>
+          <w:lang w:val="en"/>
+        </w:rPr>
+        <w:t>)</w:t>
+      </w:r>
+      <w:r>
+        <w:rPr>
+          <w:rFonts w:ascii="Courier New" w:hAnsi="Courier New"/>
+          <w:b w:val="false"/>
+          <w:i w:val="false"/>
+          <w:sz w:val="18"/>
+          <w:u w:val="none"/>
+          <w:lang w:val="en"/>
+        </w:rPr>
+        <w:t xml:space="preserve"> : b = </w:t>
+      </w:r>
+      <w:r>
+        <w:rPr>
+          <w:rFonts w:ascii="Courier New" w:hAnsi="Courier New"/>
+          <w:b w:val="false"/>
+          <w:i w:val="false"/>
+          <w:sz w:val="18"/>
+          <w:u w:val="none"/>
+          <w:lang w:val="en"/>
+        </w:rPr>
+        <w:t>fold folder seed stream</w:t>
+      </w:r>
+    </w:p>
+    <w:p>
+      <w:pPr>
+        <w:pStyle w:val="Normal"/>
+        <w:spacing w:lineRule="auto" w:line="276" w:before="0" w:after="0"/>
+        <w:rPr/>
+      </w:pPr>
+      <w:r>
+        <w:rPr>
+          <w:rFonts w:ascii="Courier New" w:hAnsi="Courier New"/>
+          <w:b w:val="false"/>
+          <w:i w:val="false"/>
+          <w:sz w:val="18"/>
+          <w:u w:val="none"/>
+          <w:lang w:val="en"/>
+        </w:rPr>
+        <w:t>productStream&lt;a, b&gt; : Stream&lt;a&gt; -&gt; Stream&lt;b&gt; -&gt; Stream&lt;(a, b)&gt; = Axiom "Combines two streams into a single product stream"</w:t>
+      </w:r>
+    </w:p>
+    <w:p>
+      <w:pPr>
+        <w:pStyle w:val="Normal"/>
+        <w:spacing w:lineRule="auto" w:line="276" w:before="0" w:after="0"/>
+        <w:rPr>
+          <w:rFonts w:ascii="Courier New" w:hAnsi="Courier New"/>
+          <w:b w:val="false"/>
+          <w:b w:val="false"/>
+          <w:i w:val="false"/>
+          <w:i w:val="false"/>
+          <w:color w:val="000000"/>
+          <w:sz w:val="18"/>
+          <w:u w:val="none"/>
+          <w:lang w:val="en"/>
+        </w:rPr>
+      </w:pPr>
+      <w:r>
+        <w:rPr>
+          <w:rFonts w:ascii="Courier New" w:hAnsi="Courier New"/>
+          <w:b w:val="false"/>
+          <w:i w:val="false"/>
+          <w:color w:val="000000"/>
+          <w:sz w:val="18"/>
+          <w:u w:val="none"/>
+          <w:lang w:val="en"/>
+        </w:rPr>
+        <w:t>sumStream&lt;a, b&gt; : Stream&lt;a&gt; -&gt; Stream&lt;b&gt; -&gt; Stream&lt;Either&lt;a, b&gt;&gt; = Axiom "Combines two streams into a single sum stream."</w:t>
       </w:r>
       <w:r>
         <w:br w:type="page"/>
@@ -6361,86 +7478,73 @@
           <w:rFonts w:ascii="Courier New" w:hAnsi="Courier New"/>
           <w:b w:val="false"/>
           <w:i w:val="false"/>
+          <w:color w:val="000000"/>
           <w:sz w:val="18"/>
           <w:u w:val="single"/>
           <w:lang w:val="en"/>
         </w:rPr>
-        <w:t>Nu Script Semantic Design</w:t>
-      </w:r>
-    </w:p>
-    <w:p>
-      <w:pPr>
-        <w:pStyle w:val="Normal"/>
-        <w:spacing w:lineRule="auto" w:line="276" w:before="0" w:after="0"/>
-        <w:rPr>
-          <w:rFonts w:ascii="Courier New" w:hAnsi="Courier New"/>
-          <w:b w:val="false"/>
-          <w:b w:val="false"/>
-          <w:i w:val="false"/>
-          <w:i w:val="false"/>
-          <w:sz w:val="18"/>
-          <w:u w:val="none"/>
-          <w:lang w:val="en"/>
-        </w:rPr>
-      </w:pPr>
-      <w:r>
-        <w:rPr>
-          <w:rFonts w:ascii="Courier New" w:hAnsi="Courier New"/>
-          <w:b w:val="false"/>
-          <w:i w:val="false"/>
-          <w:sz w:val="18"/>
-          <w:u w:val="none"/>
-          <w:lang w:val="en"/>
-        </w:rPr>
-      </w:r>
-    </w:p>
-    <w:p>
-      <w:pPr>
-        <w:pStyle w:val="Normal"/>
-        <w:spacing w:lineRule="auto" w:line="276" w:before="0" w:after="0"/>
-        <w:rPr>
-          <w:rFonts w:ascii="Courier New" w:hAnsi="Courier New"/>
-          <w:b w:val="false"/>
-          <w:b w:val="false"/>
-          <w:i w:val="false"/>
-          <w:i w:val="false"/>
-          <w:sz w:val="18"/>
-          <w:u w:val="none"/>
-          <w:lang w:val="en"/>
-        </w:rPr>
-      </w:pPr>
-      <w:r>
-        <w:rPr>
-          <w:rFonts w:ascii="Courier New" w:hAnsi="Courier New"/>
-          <w:b w:val="false"/>
-          <w:i w:val="false"/>
-          <w:sz w:val="18"/>
-          <w:u w:val="none"/>
-          <w:lang w:val="en"/>
-        </w:rPr>
-        <w:t>witness Monoid =</w:t>
-      </w:r>
-    </w:p>
-    <w:p>
-      <w:pPr>
-        <w:pStyle w:val="Normal"/>
-        <w:spacing w:lineRule="auto" w:line="276" w:before="0" w:after="0"/>
-        <w:rPr>
-          <w:rFonts w:ascii="Courier New" w:hAnsi="Courier New"/>
-          <w:b w:val="false"/>
-          <w:b w:val="false"/>
-          <w:i w:val="false"/>
-          <w:i w:val="false"/>
-          <w:sz w:val="18"/>
-          <w:u w:val="none"/>
-          <w:lang w:val="en"/>
-        </w:rPr>
-      </w:pPr>
-      <w:r>
-        <w:rPr>
-          <w:rFonts w:ascii="Courier New" w:hAnsi="Courier New"/>
-          <w:b w:val="false"/>
-          <w:i w:val="false"/>
+        <w:t>Semantic Design for MetaFunctions (a replacement for micro-services – unrelated to Nu)</w:t>
+      </w:r>
+    </w:p>
+    <w:p>
+      <w:pPr>
+        <w:pStyle w:val="Normal"/>
+        <w:spacing w:lineRule="auto" w:line="276" w:before="0" w:after="0"/>
+        <w:rPr>
+          <w:rFonts w:ascii="Courier New" w:hAnsi="Courier New"/>
+          <w:b w:val="false"/>
+          <w:b w:val="false"/>
+          <w:i w:val="false"/>
+          <w:i w:val="false"/>
+          <w:color w:val="000000"/>
+          <w:sz w:val="18"/>
+          <w:u w:val="none"/>
+          <w:lang w:val="en"/>
+        </w:rPr>
+      </w:pPr>
+      <w:r>
+        <w:rPr>
+          <w:rFonts w:ascii="Courier New" w:hAnsi="Courier New"/>
+          <w:b w:val="false"/>
+          <w:i w:val="false"/>
+          <w:color w:val="000000"/>
+          <w:sz w:val="18"/>
+          <w:u w:val="none"/>
+          <w:lang w:val="en"/>
+        </w:rPr>
+      </w:r>
+    </w:p>
+    <w:p>
+      <w:pPr>
+        <w:pStyle w:val="Normal"/>
+        <w:spacing w:lineRule="auto" w:line="276" w:before="0" w:after="0"/>
+        <w:rPr/>
+      </w:pPr>
+      <w:r>
+        <w:rPr>
+          <w:rFonts w:ascii="Courier New" w:hAnsi="Courier New"/>
+          <w:b w:val="false"/>
+          <w:i w:val="false"/>
+          <w:color w:val="000000"/>
+          <w:sz w:val="18"/>
+          <w:u w:val="none"/>
+          <w:lang w:val="en"/>
+        </w:rPr>
+        <w:t>Symbol =</w:t>
+      </w:r>
+    </w:p>
+    <w:p>
+      <w:pPr>
+        <w:pStyle w:val="Normal"/>
+        <w:spacing w:lineRule="auto" w:line="276" w:before="0" w:after="0"/>
+        <w:rPr/>
+      </w:pPr>
+      <w:r>
+        <w:rPr>
+          <w:rFonts w:ascii="Courier New" w:hAnsi="Courier New"/>
+          <w:b w:val="false"/>
+          <w:i w:val="false"/>
+          <w:color w:val="000000"/>
           <w:sz w:val="18"/>
           <w:u w:val="none"/>
           <w:lang w:val="en"/>
@@ -6452,33 +7556,26 @@
           <w:rFonts w:ascii="Courier New" w:hAnsi="Courier New"/>
           <w:b w:val="false"/>
           <w:i w:val="false"/>
-          <w:sz w:val="18"/>
-          <w:u w:val="none"/>
-          <w:lang w:val="en"/>
-        </w:rPr>
-        <w:t>| append = +</w:t>
-      </w:r>
-    </w:p>
-    <w:p>
-      <w:pPr>
-        <w:pStyle w:val="Normal"/>
-        <w:spacing w:lineRule="auto" w:line="276" w:before="0" w:after="0"/>
-        <w:rPr>
-          <w:rFonts w:ascii="Courier New" w:hAnsi="Courier New"/>
-          <w:b w:val="false"/>
-          <w:b w:val="false"/>
-          <w:i w:val="false"/>
-          <w:i w:val="false"/>
-          <w:sz w:val="18"/>
-          <w:u w:val="none"/>
-          <w:lang w:val="en"/>
-        </w:rPr>
-      </w:pPr>
-      <w:r>
-        <w:rPr>
-          <w:rFonts w:ascii="Courier New" w:hAnsi="Courier New"/>
-          <w:b w:val="false"/>
-          <w:i w:val="false"/>
+          <w:color w:val="000000"/>
+          <w:sz w:val="18"/>
+          <w:u w:val="none"/>
+          <w:lang w:val="en"/>
+        </w:rPr>
+        <w:t>| Atom of String</w:t>
+      </w:r>
+    </w:p>
+    <w:p>
+      <w:pPr>
+        <w:pStyle w:val="Normal"/>
+        <w:spacing w:lineRule="auto" w:line="276" w:before="0" w:after="0"/>
+        <w:rPr/>
+      </w:pPr>
+      <w:r>
+        <w:rPr>
+          <w:rFonts w:ascii="Courier New" w:hAnsi="Courier New"/>
+          <w:b w:val="false"/>
+          <w:i w:val="false"/>
+          <w:color w:val="000000"/>
           <w:sz w:val="18"/>
           <w:u w:val="none"/>
           <w:lang w:val="en"/>
@@ -6490,59 +7587,242 @@
           <w:rFonts w:ascii="Courier New" w:hAnsi="Courier New"/>
           <w:b w:val="false"/>
           <w:i w:val="false"/>
-          <w:sz w:val="18"/>
-          <w:u w:val="none"/>
-          <w:lang w:val="en"/>
-        </w:rPr>
-        <w:t>| empty = toEmpty -t-</w:t>
-      </w:r>
-    </w:p>
-    <w:p>
-      <w:pPr>
-        <w:pStyle w:val="Normal"/>
-        <w:spacing w:lineRule="auto" w:line="276" w:before="0" w:after="0"/>
-        <w:rPr>
-          <w:rFonts w:ascii="Courier New" w:hAnsi="Courier New"/>
-          <w:b w:val="false"/>
-          <w:b w:val="false"/>
-          <w:i w:val="false"/>
-          <w:i w:val="false"/>
-          <w:sz w:val="18"/>
-          <w:u w:val="none"/>
-          <w:lang w:val="en"/>
-        </w:rPr>
-      </w:pPr>
-      <w:r>
-        <w:rPr>
-          <w:rFonts w:ascii="Courier New" w:hAnsi="Courier New"/>
-          <w:b w:val="false"/>
-          <w:i w:val="false"/>
-          <w:sz w:val="18"/>
-          <w:u w:val="none"/>
-          <w:lang w:val="en"/>
-        </w:rPr>
-      </w:r>
-    </w:p>
-    <w:p>
-      <w:pPr>
-        <w:pStyle w:val="Normal"/>
-        <w:spacing w:lineRule="auto" w:line="276" w:before="0" w:after="0"/>
-        <w:rPr>
-          <w:rFonts w:ascii="Courier New" w:hAnsi="Courier New"/>
-          <w:b w:val="false"/>
-          <w:b w:val="false"/>
-          <w:i w:val="false"/>
-          <w:i w:val="false"/>
-          <w:sz w:val="18"/>
-          <w:u w:val="none"/>
-          <w:lang w:val="en"/>
-        </w:rPr>
-      </w:pPr>
-      <w:r>
-        <w:rPr>
-          <w:rFonts w:ascii="Courier New" w:hAnsi="Courier New"/>
-          <w:b w:val="false"/>
-          <w:i w:val="false"/>
+          <w:color w:val="000000"/>
+          <w:sz w:val="18"/>
+          <w:u w:val="none"/>
+          <w:lang w:val="en"/>
+        </w:rPr>
+        <w:t>| Number of String</w:t>
+      </w:r>
+    </w:p>
+    <w:p>
+      <w:pPr>
+        <w:pStyle w:val="Normal"/>
+        <w:spacing w:lineRule="auto" w:line="276" w:before="0" w:after="0"/>
+        <w:rPr/>
+      </w:pPr>
+      <w:r>
+        <w:rPr>
+          <w:rFonts w:ascii="Courier New" w:hAnsi="Courier New"/>
+          <w:b w:val="false"/>
+          <w:i w:val="false"/>
+          <w:color w:val="000000"/>
+          <w:sz w:val="18"/>
+          <w:u w:val="none"/>
+          <w:lang w:val="en"/>
+        </w:rPr>
+        <w:t xml:space="preserve">  </w:t>
+      </w:r>
+      <w:r>
+        <w:rPr>
+          <w:rFonts w:ascii="Courier New" w:hAnsi="Courier New"/>
+          <w:b w:val="false"/>
+          <w:i w:val="false"/>
+          <w:color w:val="000000"/>
+          <w:sz w:val="18"/>
+          <w:u w:val="none"/>
+          <w:lang w:val="en"/>
+        </w:rPr>
+        <w:t>| String of String</w:t>
+      </w:r>
+    </w:p>
+    <w:p>
+      <w:pPr>
+        <w:pStyle w:val="Normal"/>
+        <w:spacing w:lineRule="auto" w:line="276" w:before="0" w:after="0"/>
+        <w:rPr/>
+      </w:pPr>
+      <w:r>
+        <w:rPr>
+          <w:rFonts w:ascii="Courier New" w:hAnsi="Courier New"/>
+          <w:b w:val="false"/>
+          <w:i w:val="false"/>
+          <w:color w:val="000000"/>
+          <w:sz w:val="18"/>
+          <w:u w:val="none"/>
+          <w:lang w:val="en"/>
+        </w:rPr>
+        <w:t xml:space="preserve">  </w:t>
+      </w:r>
+      <w:r>
+        <w:rPr>
+          <w:rFonts w:ascii="Courier New" w:hAnsi="Courier New"/>
+          <w:b w:val="false"/>
+          <w:i w:val="false"/>
+          <w:color w:val="000000"/>
+          <w:sz w:val="18"/>
+          <w:u w:val="none"/>
+          <w:lang w:val="en"/>
+        </w:rPr>
+        <w:t>| Quote of Symbol</w:t>
+      </w:r>
+    </w:p>
+    <w:p>
+      <w:pPr>
+        <w:pStyle w:val="Normal"/>
+        <w:spacing w:lineRule="auto" w:line="276" w:before="0" w:after="0"/>
+        <w:rPr/>
+      </w:pPr>
+      <w:r>
+        <w:rPr>
+          <w:rFonts w:ascii="Courier New" w:hAnsi="Courier New"/>
+          <w:b w:val="false"/>
+          <w:i w:val="false"/>
+          <w:color w:val="000000"/>
+          <w:sz w:val="18"/>
+          <w:u w:val="none"/>
+          <w:lang w:val="en"/>
+        </w:rPr>
+        <w:t xml:space="preserve">  </w:t>
+      </w:r>
+      <w:r>
+        <w:rPr>
+          <w:rFonts w:ascii="Courier New" w:hAnsi="Courier New"/>
+          <w:b w:val="false"/>
+          <w:i w:val="false"/>
+          <w:color w:val="000000"/>
+          <w:sz w:val="18"/>
+          <w:u w:val="none"/>
+          <w:lang w:val="en"/>
+        </w:rPr>
+        <w:t>| Symbols of List&lt;Symbol&gt;</w:t>
+      </w:r>
+    </w:p>
+    <w:p>
+      <w:pPr>
+        <w:pStyle w:val="Normal"/>
+        <w:spacing w:lineRule="auto" w:line="276" w:before="0" w:after="0"/>
+        <w:rPr/>
+      </w:pPr>
+      <w:r>
+        <w:rPr>
+          <w:rFonts w:ascii="Courier New" w:hAnsi="Courier New"/>
+          <w:b w:val="false"/>
+          <w:i w:val="false"/>
+          <w:color w:val="000000"/>
+          <w:sz w:val="18"/>
+          <w:u w:val="none"/>
+          <w:lang w:val="en"/>
+        </w:rPr>
+        <w:t>symbolToString (symbol : Symbol) : String = Axiom "Convert a symbol to string."</w:t>
+      </w:r>
+    </w:p>
+    <w:p>
+      <w:pPr>
+        <w:pStyle w:val="Normal"/>
+        <w:spacing w:lineRule="auto" w:line="276" w:before="0" w:after="0"/>
+        <w:rPr/>
+      </w:pPr>
+      <w:r>
+        <w:rPr>
+          <w:rFonts w:ascii="Courier New" w:hAnsi="Courier New"/>
+          <w:b w:val="false"/>
+          <w:i w:val="false"/>
+          <w:color w:val="000000"/>
+          <w:sz w:val="18"/>
+          <w:u w:val="none"/>
+          <w:lang w:val="en"/>
+        </w:rPr>
+        <w:t>symbolFromString (str : String) : Symbol = Axiom "Convert a string to a symbol."</w:t>
+      </w:r>
+    </w:p>
+    <w:p>
+      <w:pPr>
+        <w:pStyle w:val="Normal"/>
+        <w:spacing w:lineRule="auto" w:line="276" w:before="0" w:after="0"/>
+        <w:rPr>
+          <w:rFonts w:ascii="Courier New" w:hAnsi="Courier New"/>
+          <w:b w:val="false"/>
+          <w:b w:val="false"/>
+          <w:i w:val="false"/>
+          <w:i w:val="false"/>
+          <w:color w:val="000000"/>
+          <w:sz w:val="18"/>
+          <w:u w:val="none"/>
+          <w:lang w:val="en"/>
+        </w:rPr>
+      </w:pPr>
+      <w:r>
+        <w:rPr>
+          <w:rFonts w:ascii="Courier New" w:hAnsi="Courier New"/>
+          <w:b w:val="false"/>
+          <w:i w:val="false"/>
+          <w:color w:val="000000"/>
+          <w:sz w:val="18"/>
+          <w:u w:val="none"/>
+          <w:lang w:val="en"/>
+        </w:rPr>
+      </w:r>
+    </w:p>
+    <w:p>
+      <w:pPr>
+        <w:pStyle w:val="Normal"/>
+        <w:spacing w:lineRule="auto" w:line="276" w:before="0" w:after="0"/>
+        <w:rPr/>
+      </w:pPr>
+      <w:r>
+        <w:rPr>
+          <w:rFonts w:ascii="Courier New" w:hAnsi="Courier New"/>
+          <w:b w:val="false"/>
+          <w:i w:val="false"/>
+          <w:color w:val="000000"/>
+          <w:sz w:val="18"/>
+          <w:u w:val="none"/>
+          <w:lang w:val="en"/>
+        </w:rPr>
+        <w:t>Vsync&lt;a&gt; = Axiom "The potentially asynchronous monad such as the one defined by Prime."</w:t>
+      </w:r>
+    </w:p>
+    <w:p>
+      <w:pPr>
+        <w:pStyle w:val="Normal"/>
+        <w:spacing w:lineRule="auto" w:line="276" w:before="0" w:after="0"/>
+        <w:rPr/>
+      </w:pPr>
+      <w:r>
+        <w:rPr>
+          <w:rFonts w:ascii="Courier New" w:hAnsi="Courier New"/>
+          <w:b w:val="false"/>
+          <w:i w:val="false"/>
+          <w:color w:val="000000"/>
+          <w:sz w:val="18"/>
+          <w:u w:val="none"/>
+          <w:lang w:val="en"/>
+        </w:rPr>
+        <w:t>vsyncBind&lt;a, b&gt; (vsync : Vsync&lt;a&gt;) (f : a -&gt; Vsync&lt;b&gt;) : Vsync&lt;b&gt; = Axiom "Create a potentially asynchronous operation."</w:t>
+      </w:r>
+    </w:p>
+    <w:p>
+      <w:pPr>
+        <w:pStyle w:val="Normal"/>
+        <w:spacing w:lineRule="auto" w:line="276" w:before="0" w:after="0"/>
+        <w:rPr/>
+      </w:pPr>
+      <w:r>
+        <w:rPr>
+          <w:rFonts w:ascii="Courier New" w:hAnsi="Courier New"/>
+          <w:b w:val="false"/>
+          <w:i w:val="false"/>
+          <w:color w:val="000000"/>
+          <w:sz w:val="18"/>
+          <w:u w:val="none"/>
+          <w:lang w:val="en"/>
+        </w:rPr>
+        <w:t>vsyncReturn&lt;a&gt; (a : a) : Vsync&lt;a&gt; = Axiom "Create a potentially asynchronous operation that return the result 'a'."</w:t>
+      </w:r>
+    </w:p>
+    <w:p>
+      <w:pPr>
+        <w:pStyle w:val="Normal"/>
+        <w:spacing w:lineRule="auto" w:line="276" w:before="0" w:after="0"/>
+        <w:rPr/>
+      </w:pPr>
+      <w:r>
+        <w:rPr>
+          <w:rFonts w:ascii="Courier New" w:hAnsi="Courier New"/>
+          <w:b w:val="false"/>
+          <w:i w:val="false"/>
+          <w:color w:val="000000"/>
           <w:sz w:val="18"/>
           <w:u w:val="none"/>
           <w:lang w:val="en"/>
@@ -6561,6 +7841,7 @@
           <w:rFonts w:ascii="Courier New" w:hAnsi="Courier New"/>
           <w:b w:val="false"/>
           <w:i w:val="false"/>
+          <w:color w:val="000000"/>
           <w:sz w:val="18"/>
           <w:u w:val="none"/>
           <w:lang w:val="en"/>
@@ -6572,24 +7853,26 @@
           <w:rFonts w:ascii="Courier New" w:hAnsi="Courier New"/>
           <w:b w:val="false"/>
           <w:i w:val="false"/>
-          <w:sz w:val="18"/>
-          <w:u w:val="none"/>
-          <w:lang w:val="en"/>
-        </w:rPr>
-        <w:t>| pure = toPure -t-</w:t>
-      </w:r>
-    </w:p>
-    <w:p>
-      <w:pPr>
-        <w:pStyle w:val="Normal"/>
-        <w:spacing w:lineRule="auto" w:line="276" w:before="0" w:after="0"/>
-        <w:rPr/>
-      </w:pPr>
-      <w:r>
-        <w:rPr>
-          <w:rFonts w:ascii="Courier New" w:hAnsi="Courier New"/>
-          <w:b w:val="false"/>
-          <w:i w:val="false"/>
+          <w:color w:val="000000"/>
+          <w:sz w:val="18"/>
+          <w:u w:val="none"/>
+          <w:lang w:val="en"/>
+        </w:rPr>
+        <w:t>| bind = vsyncBind</w:t>
+      </w:r>
+    </w:p>
+    <w:p>
+      <w:pPr>
+        <w:pStyle w:val="Normal"/>
+        <w:spacing w:lineRule="auto" w:line="276" w:before="0" w:after="0"/>
+        <w:rPr/>
+      </w:pPr>
+      <w:r>
+        <w:rPr>
+          <w:rFonts w:ascii="Courier New" w:hAnsi="Courier New"/>
+          <w:b w:val="false"/>
+          <w:i w:val="false"/>
+          <w:color w:val="000000"/>
           <w:sz w:val="18"/>
           <w:u w:val="none"/>
           <w:lang w:val="en"/>
@@ -6601,725 +7884,47 @@
           <w:rFonts w:ascii="Courier New" w:hAnsi="Courier New"/>
           <w:b w:val="false"/>
           <w:i w:val="false"/>
-          <w:sz w:val="18"/>
-          <w:u w:val="none"/>
-          <w:lang w:val="en"/>
-        </w:rPr>
-        <w:t>| map = map</w:t>
-      </w:r>
-    </w:p>
-    <w:p>
-      <w:pPr>
-        <w:pStyle w:val="Normal"/>
-        <w:spacing w:lineRule="auto" w:line="276" w:before="0" w:after="0"/>
-        <w:rPr/>
-      </w:pPr>
-      <w:r>
-        <w:rPr>
-          <w:rFonts w:ascii="Courier New" w:hAnsi="Courier New"/>
-          <w:b w:val="false"/>
-          <w:i w:val="false"/>
-          <w:sz w:val="18"/>
-          <w:u w:val="none"/>
-          <w:lang w:val="en"/>
-        </w:rPr>
-        <w:t xml:space="preserve">  </w:t>
-      </w:r>
-      <w:r>
-        <w:rPr>
-          <w:rFonts w:ascii="Courier New" w:hAnsi="Courier New"/>
-          <w:b w:val="false"/>
-          <w:i w:val="false"/>
-          <w:sz w:val="18"/>
-          <w:u w:val="none"/>
-          <w:lang w:val="en"/>
-        </w:rPr>
-        <w:t>| apply = app</w:t>
-      </w:r>
-    </w:p>
-    <w:p>
-      <w:pPr>
-        <w:pStyle w:val="Normal"/>
-        <w:spacing w:lineRule="auto" w:line="276" w:before="0" w:after="0"/>
-        <w:rPr/>
-      </w:pPr>
-      <w:r>
-        <w:rPr>
-          <w:rFonts w:ascii="Courier New" w:hAnsi="Courier New"/>
-          <w:b w:val="false"/>
-          <w:i w:val="false"/>
-          <w:sz w:val="18"/>
-          <w:u w:val="none"/>
-          <w:lang w:val="en"/>
-        </w:rPr>
-        <w:t xml:space="preserve">  </w:t>
-      </w:r>
-      <w:r>
-        <w:rPr>
-          <w:rFonts w:ascii="Courier New" w:hAnsi="Courier New"/>
-          <w:b w:val="false"/>
-          <w:i w:val="false"/>
-          <w:sz w:val="18"/>
-          <w:u w:val="none"/>
-          <w:lang w:val="en"/>
-        </w:rPr>
-        <w:t>| bind = bind</w:t>
-      </w:r>
-    </w:p>
-    <w:p>
-      <w:pPr>
-        <w:pStyle w:val="Normal"/>
-        <w:spacing w:lineRule="auto" w:line="276" w:before="0" w:after="0"/>
-        <w:rPr>
-          <w:rFonts w:ascii="Courier New" w:hAnsi="Courier New"/>
-          <w:b w:val="false"/>
-          <w:b w:val="false"/>
-          <w:i w:val="false"/>
-          <w:i w:val="false"/>
-          <w:sz w:val="18"/>
-          <w:u w:val="none"/>
-          <w:lang w:val="en"/>
-        </w:rPr>
-      </w:pPr>
-      <w:r>
-        <w:rPr>
-          <w:rFonts w:ascii="Courier New" w:hAnsi="Courier New"/>
-          <w:b w:val="false"/>
-          <w:i w:val="false"/>
-          <w:sz w:val="18"/>
-          <w:u w:val="none"/>
-          <w:lang w:val="en"/>
-        </w:rPr>
-      </w:r>
-    </w:p>
-    <w:p>
-      <w:pPr>
-        <w:pStyle w:val="Normal"/>
-        <w:spacing w:lineRule="auto" w:line="276" w:before="0" w:after="0"/>
-        <w:rPr>
-          <w:rFonts w:ascii="Courier New" w:hAnsi="Courier New"/>
-          <w:b w:val="false"/>
-          <w:b w:val="false"/>
-          <w:i w:val="false"/>
-          <w:i w:val="false"/>
-          <w:sz w:val="18"/>
-          <w:u w:val="none"/>
-          <w:lang w:val="en"/>
-        </w:rPr>
-      </w:pPr>
-      <w:r>
-        <w:rPr>
-          <w:rFonts w:ascii="Courier New" w:hAnsi="Courier New"/>
-          <w:b w:val="false"/>
-          <w:i w:val="false"/>
-          <w:sz w:val="18"/>
-          <w:u w:val="none"/>
-          <w:lang w:val="en"/>
-        </w:rPr>
-        <w:t>witness Foldable =</w:t>
-      </w:r>
-    </w:p>
-    <w:p>
-      <w:pPr>
-        <w:pStyle w:val="Normal"/>
-        <w:spacing w:lineRule="auto" w:line="276" w:before="0" w:after="0"/>
-        <w:rPr>
-          <w:rFonts w:ascii="Courier New" w:hAnsi="Courier New"/>
-          <w:b w:val="false"/>
-          <w:b w:val="false"/>
-          <w:i w:val="false"/>
-          <w:i w:val="false"/>
-          <w:sz w:val="18"/>
-          <w:u w:val="none"/>
-          <w:lang w:val="en"/>
-        </w:rPr>
-      </w:pPr>
-      <w:r>
-        <w:rPr>
-          <w:rFonts w:ascii="Courier New" w:hAnsi="Courier New"/>
-          <w:b w:val="false"/>
-          <w:i w:val="false"/>
-          <w:sz w:val="18"/>
-          <w:u w:val="none"/>
-          <w:lang w:val="en"/>
-        </w:rPr>
-        <w:t xml:space="preserve">  </w:t>
-      </w:r>
-      <w:r>
-        <w:rPr>
-          <w:rFonts w:ascii="Courier New" w:hAnsi="Courier New"/>
-          <w:b w:val="false"/>
-          <w:i w:val="false"/>
-          <w:sz w:val="18"/>
-          <w:u w:val="none"/>
-          <w:lang w:val="en"/>
-        </w:rPr>
-        <w:t>| fold = fold</w:t>
-      </w:r>
-    </w:p>
-    <w:p>
-      <w:pPr>
-        <w:pStyle w:val="Normal"/>
-        <w:spacing w:lineRule="auto" w:line="276" w:before="0" w:after="0"/>
-        <w:rPr>
-          <w:rFonts w:ascii="Courier New" w:hAnsi="Courier New"/>
-          <w:b w:val="false"/>
-          <w:b w:val="false"/>
-          <w:i w:val="false"/>
-          <w:i w:val="false"/>
-          <w:sz w:val="18"/>
-          <w:u w:val="none"/>
-          <w:lang w:val="en"/>
-        </w:rPr>
-      </w:pPr>
-      <w:r>
-        <w:rPr>
-          <w:rFonts w:ascii="Courier New" w:hAnsi="Courier New"/>
-          <w:b w:val="false"/>
-          <w:i w:val="false"/>
-          <w:sz w:val="18"/>
-          <w:u w:val="none"/>
-          <w:lang w:val="en"/>
-        </w:rPr>
-      </w:r>
-    </w:p>
-    <w:p>
-      <w:pPr>
-        <w:pStyle w:val="Normal"/>
-        <w:spacing w:lineRule="auto" w:line="276" w:before="0" w:after="0"/>
-        <w:rPr>
-          <w:rFonts w:ascii="Courier New" w:hAnsi="Courier New"/>
-          <w:b w:val="false"/>
-          <w:b w:val="false"/>
-          <w:i w:val="false"/>
-          <w:i w:val="false"/>
-          <w:sz w:val="18"/>
-          <w:u w:val="none"/>
-          <w:lang w:val="en"/>
-        </w:rPr>
-      </w:pPr>
-      <w:r>
-        <w:rPr>
-          <w:rFonts w:ascii="Courier New" w:hAnsi="Courier New"/>
-          <w:b w:val="false"/>
-          <w:i w:val="false"/>
-          <w:sz w:val="18"/>
-          <w:u w:val="none"/>
-          <w:lang w:val="en"/>
-        </w:rPr>
-        <w:t xml:space="preserve">// </w:t>
-      </w:r>
-      <w:r>
-        <w:rPr>
-          <w:rFonts w:ascii="Courier New" w:hAnsi="Courier New"/>
-          <w:b w:val="false"/>
-          <w:i w:val="false"/>
-          <w:sz w:val="18"/>
-          <w:u w:val="none"/>
-          <w:lang w:val="en"/>
-        </w:rPr>
-        <w:t>TODO: define traverse so we can make a witness for Traversable.</w:t>
-      </w:r>
-    </w:p>
-    <w:p>
-      <w:pPr>
-        <w:pStyle w:val="Normal"/>
-        <w:spacing w:lineRule="auto" w:line="276" w:before="0" w:after="0"/>
-        <w:rPr>
-          <w:rFonts w:ascii="Courier New" w:hAnsi="Courier New"/>
-          <w:b w:val="false"/>
-          <w:b w:val="false"/>
-          <w:i w:val="false"/>
-          <w:i w:val="false"/>
-          <w:sz w:val="18"/>
-          <w:u w:val="none"/>
-          <w:lang w:val="en"/>
-        </w:rPr>
-      </w:pPr>
-      <w:r>
-        <w:rPr>
-          <w:rFonts w:ascii="Courier New" w:hAnsi="Courier New"/>
-          <w:b w:val="false"/>
-          <w:i w:val="false"/>
-          <w:sz w:val="18"/>
-          <w:u w:val="none"/>
-          <w:lang w:val="en"/>
-        </w:rPr>
-      </w:r>
-    </w:p>
-    <w:p>
-      <w:pPr>
-        <w:pStyle w:val="Normal"/>
-        <w:spacing w:lineRule="auto" w:line="276" w:before="0" w:after="0"/>
-        <w:rPr/>
-      </w:pPr>
-      <w:r>
-        <w:rPr>
-          <w:rFonts w:ascii="Courier New" w:hAnsi="Courier New"/>
-          <w:b w:val="false"/>
-          <w:i w:val="false"/>
-          <w:sz w:val="18"/>
-          <w:u w:val="none"/>
-          <w:lang w:val="en"/>
-        </w:rPr>
-        <w:t>Property = Axiom "A property of a simulant."</w:t>
-      </w:r>
-    </w:p>
-    <w:p>
-      <w:pPr>
-        <w:pStyle w:val="Normal"/>
-        <w:spacing w:lineRule="auto" w:line="276" w:before="0" w:after="0"/>
-        <w:rPr/>
-      </w:pPr>
-      <w:r>
-        <w:rPr>
-          <w:rFonts w:ascii="Courier New" w:hAnsi="Courier New"/>
-          <w:b w:val="false"/>
-          <w:i w:val="false"/>
-          <w:sz w:val="18"/>
-          <w:u w:val="none"/>
-          <w:lang w:val="en"/>
-        </w:rPr>
-        <w:t>Relation = Axiom "Indexes a simulant or event relative to the local simulant."</w:t>
-      </w:r>
-    </w:p>
-    <w:p>
-      <w:pPr>
-        <w:pStyle w:val="Normal"/>
-        <w:spacing w:lineRule="auto" w:line="276" w:before="0" w:after="0"/>
-        <w:rPr/>
-      </w:pPr>
-      <w:r>
-        <w:rPr>
-          <w:rFonts w:ascii="Courier New" w:hAnsi="Courier New"/>
-          <w:b w:val="false"/>
-          <w:i w:val="false"/>
-          <w:sz w:val="18"/>
-          <w:u w:val="none"/>
-          <w:lang w:val="en"/>
-        </w:rPr>
-        <w:t>Address = Axiom "Indexes a global simulant or event."</w:t>
-      </w:r>
-    </w:p>
-    <w:p>
-      <w:pPr>
-        <w:pStyle w:val="Normal"/>
-        <w:spacing w:lineRule="auto" w:line="276" w:before="0" w:after="0"/>
-        <w:rPr>
-          <w:rFonts w:ascii="Courier New" w:hAnsi="Courier New"/>
-          <w:b w:val="false"/>
-          <w:b w:val="false"/>
-          <w:i w:val="false"/>
-          <w:i w:val="false"/>
-          <w:sz w:val="18"/>
-          <w:u w:val="none"/>
-          <w:lang w:val="en"/>
-        </w:rPr>
-      </w:pPr>
-      <w:r>
-        <w:rPr>
-          <w:rFonts w:ascii="Courier New" w:hAnsi="Courier New"/>
-          <w:b w:val="false"/>
-          <w:i w:val="false"/>
-          <w:sz w:val="18"/>
-          <w:u w:val="none"/>
-          <w:lang w:val="en"/>
-        </w:rPr>
-      </w:r>
-    </w:p>
-    <w:p>
-      <w:pPr>
-        <w:pStyle w:val="Normal"/>
-        <w:spacing w:lineRule="auto" w:line="276" w:before="0" w:after="0"/>
-        <w:rPr/>
-      </w:pPr>
-      <w:r>
-        <w:rPr>
-          <w:rFonts w:ascii="Courier New" w:hAnsi="Courier New"/>
-          <w:b w:val="false"/>
-          <w:i w:val="false"/>
-          <w:sz w:val="18"/>
-          <w:u w:val="none"/>
-          <w:lang w:val="en"/>
-        </w:rPr>
-        <w:t>get&lt;a&gt; : Property -&gt; Relation -&gt; a = Axiom "Retrieve a property of a simulant indexed by Relation."</w:t>
-      </w:r>
-    </w:p>
-    <w:p>
-      <w:pPr>
-        <w:pStyle w:val="Normal"/>
-        <w:spacing w:lineRule="auto" w:line="276" w:before="0" w:after="0"/>
-        <w:rPr/>
-      </w:pPr>
-      <w:r>
-        <w:rPr>
-          <w:rFonts w:ascii="Courier New" w:hAnsi="Courier New"/>
-          <w:b w:val="false"/>
-          <w:i w:val="false"/>
-          <w:sz w:val="18"/>
-          <w:u w:val="none"/>
-          <w:lang w:val="en"/>
-        </w:rPr>
-        <w:t>set&lt;a&gt; : Property -&gt; Relation -&gt; a -&gt; a = Axiom! "Update a property of a simulant indexed by Relation, then returns its value."</w:t>
-      </w:r>
-    </w:p>
-    <w:p>
-      <w:pPr>
-        <w:pStyle w:val="Normal"/>
-        <w:spacing w:lineRule="auto" w:line="276" w:before="0" w:after="0"/>
-        <w:rPr>
-          <w:rFonts w:ascii="Courier New" w:hAnsi="Courier New"/>
-          <w:b w:val="false"/>
-          <w:b w:val="false"/>
-          <w:i w:val="false"/>
-          <w:i w:val="false"/>
-          <w:sz w:val="18"/>
-          <w:u w:val="none"/>
-          <w:lang w:val="en"/>
-        </w:rPr>
-      </w:pPr>
-      <w:r>
-        <w:rPr>
-          <w:rFonts w:ascii="Courier New" w:hAnsi="Courier New"/>
-          <w:b w:val="false"/>
-          <w:i w:val="false"/>
-          <w:sz w:val="18"/>
-          <w:u w:val="none"/>
-          <w:lang w:val="en"/>
-        </w:rPr>
-      </w:r>
-    </w:p>
-    <w:p>
-      <w:pPr>
-        <w:pStyle w:val="Normal"/>
-        <w:spacing w:lineRule="auto" w:line="276" w:before="0" w:after="0"/>
-        <w:rPr/>
-      </w:pPr>
-      <w:r>
-        <w:rPr>
-          <w:rFonts w:ascii="Courier New" w:hAnsi="Courier New"/>
-          <w:b w:val="false"/>
-          <w:i w:val="false"/>
-          <w:sz w:val="18"/>
-          <w:u w:val="none"/>
-          <w:lang w:val="en"/>
-        </w:rPr>
-        <w:t>Stream&lt;a&gt; = Axiom "A stream of simulant property or event values."</w:t>
-      </w:r>
-    </w:p>
-    <w:p>
-      <w:pPr>
-        <w:pStyle w:val="Normal"/>
-        <w:spacing w:lineRule="auto" w:line="276" w:before="0" w:after="0"/>
-        <w:rPr/>
-      </w:pPr>
-      <w:r>
-        <w:rPr>
-          <w:rFonts w:ascii="Courier New" w:hAnsi="Courier New"/>
-          <w:b w:val="false"/>
-          <w:i w:val="false"/>
-          <w:sz w:val="18"/>
-          <w:u w:val="none"/>
-          <w:lang w:val="en"/>
-        </w:rPr>
-        <w:t>getAsStream&lt;a&gt; : Property -&gt; Relation -&gt; Stream&lt;a&gt; = Axiom "Construct a stream of values from a simulant property."</w:t>
-      </w:r>
-    </w:p>
-    <w:p>
-      <w:pPr>
-        <w:pStyle w:val="Normal"/>
-        <w:spacing w:lineRule="auto" w:line="276" w:before="0" w:after="0"/>
-        <w:rPr/>
-      </w:pPr>
-      <w:r>
-        <w:rPr>
-          <w:rFonts w:ascii="Courier New" w:hAnsi="Courier New"/>
-          <w:b w:val="false"/>
-          <w:i w:val="false"/>
           <w:color w:val="000000"/>
           <w:sz w:val="18"/>
           <w:u w:val="none"/>
           <w:lang w:val="en"/>
         </w:rPr>
-        <w:t>setToStream&lt;a&gt; property relation stream = foldStream (fun _ -&gt; set&lt;a&gt; property relation) stream</w:t>
-      </w:r>
-    </w:p>
-    <w:p>
-      <w:pPr>
-        <w:pStyle w:val="Normal"/>
-        <w:spacing w:lineRule="auto" w:line="276" w:before="0" w:after="0"/>
-        <w:rPr/>
-      </w:pPr>
-      <w:r>
-        <w:rPr>
-          <w:rFonts w:ascii="Courier New" w:hAnsi="Courier New"/>
-          <w:b w:val="false"/>
+        <w:t>| return = vsyncReturn</w:t>
+      </w:r>
+    </w:p>
+    <w:p>
+      <w:pPr>
+        <w:pStyle w:val="Normal"/>
+        <w:spacing w:lineRule="auto" w:line="276" w:before="0" w:after="0"/>
+        <w:rPr>
+          <w:rFonts w:ascii="Courier New" w:hAnsi="Courier New"/>
+          <w:b w:val="false"/>
+          <w:b w:val="false"/>
+          <w:i w:val="false"/>
           <w:i w:val="false"/>
           <w:color w:val="000000"/>
           <w:sz w:val="18"/>
           <w:u w:val="none"/>
           <w:lang w:val="en"/>
         </w:rPr>
-        <w:t>eventStream&lt;a&gt; : Address -&gt; Stream&lt;a&gt; = Axiom "Construct a stream of values from event data."</w:t>
-      </w:r>
-    </w:p>
-    <w:p>
-      <w:pPr>
-        <w:pStyle w:val="Normal"/>
-        <w:spacing w:lineRule="auto" w:line="276" w:before="0" w:after="0"/>
-        <w:rPr>
-          <w:rFonts w:ascii="Courier New" w:hAnsi="Courier New"/>
-          <w:b w:val="false"/>
-          <w:b w:val="false"/>
-          <w:i w:val="false"/>
-          <w:i w:val="false"/>
-          <w:sz w:val="18"/>
-          <w:u w:val="none"/>
-          <w:lang w:val="en"/>
-        </w:rPr>
-      </w:pPr>
-      <w:r>
-        <w:rPr>
-          <w:rFonts w:ascii="Courier New" w:hAnsi="Courier New"/>
-          <w:b w:val="false"/>
-          <w:i w:val="false"/>
-          <w:sz w:val="18"/>
-          <w:u w:val="none"/>
-          <w:lang w:val="en"/>
-        </w:rPr>
-      </w:r>
-    </w:p>
-    <w:p>
-      <w:pPr>
-        <w:pStyle w:val="Normal"/>
-        <w:spacing w:lineRule="auto" w:line="276" w:before="0" w:after="0"/>
-        <w:rPr/>
-      </w:pPr>
-      <w:r>
-        <w:rPr>
-          <w:rFonts w:ascii="Courier New" w:hAnsi="Courier New"/>
-          <w:b w:val="false"/>
-          <w:i w:val="false"/>
-          <w:sz w:val="18"/>
-          <w:u w:val="none"/>
-          <w:lang w:val="en"/>
-        </w:rPr>
-        <w:t>foldStream&lt;a, b&gt; : (b -&gt; a -&gt; b) -&gt; Stream&lt;a&gt; -&gt; b = Axiom "Fold over a stream."</w:t>
-      </w:r>
-    </w:p>
-    <w:p>
-      <w:pPr>
-        <w:pStyle w:val="Normal"/>
-        <w:spacing w:lineRule="auto" w:line="276" w:before="0" w:after="0"/>
-        <w:rPr/>
-      </w:pPr>
-      <w:r>
-        <w:rPr>
-          <w:rFonts w:ascii="Courier New" w:hAnsi="Courier New"/>
-          <w:b w:val="false"/>
-          <w:i w:val="false"/>
-          <w:sz w:val="18"/>
-          <w:u w:val="none"/>
-          <w:lang w:val="en"/>
-        </w:rPr>
-        <w:t>productStream&lt;a, b&gt; : Stream&lt;a&gt; -&gt; Stream&lt;b&gt; -&gt; Stream&lt;(a, b)&gt; = Axiom "Combines two streams into a single product stream"</w:t>
-      </w:r>
-    </w:p>
-    <w:p>
-      <w:pPr>
-        <w:pStyle w:val="Normal"/>
-        <w:spacing w:lineRule="auto" w:line="276" w:before="0" w:after="0"/>
-        <w:rPr/>
-      </w:pPr>
-      <w:r>
-        <w:rPr>
-          <w:rFonts w:ascii="Courier New" w:hAnsi="Courier New"/>
-          <w:b w:val="false"/>
-          <w:i w:val="false"/>
-          <w:sz w:val="18"/>
-          <w:u w:val="none"/>
-          <w:lang w:val="en"/>
-        </w:rPr>
-        <w:t>sumStream&lt;a, b&gt; : Stream&lt;a&gt; -&gt; Stream&lt;b&gt; -&gt; Stream&lt;Either&lt;a, b&gt;&gt; = Axiom "Combines two streams into a single sum stream."</w:t>
-      </w:r>
-    </w:p>
-    <w:p>
-      <w:pPr>
-        <w:pStyle w:val="Normal"/>
-        <w:spacing w:lineRule="auto" w:line="276" w:before="0" w:after="0"/>
-        <w:rPr/>
-      </w:pPr>
-      <w:r>
-        <w:rPr>
-          <w:rFonts w:ascii="Courier New" w:hAnsi="Courier New"/>
-          <w:b w:val="false"/>
-          <w:i w:val="false"/>
-          <w:sz w:val="18"/>
-          <w:u w:val="none"/>
-          <w:lang w:val="en"/>
-        </w:rPr>
-        <w:t>mapStream&lt;a, b&gt; mapper stream = foldStream (fun _ -&gt; mapper a) stream</w:t>
-      </w:r>
-    </w:p>
-    <w:p>
-      <w:pPr>
-        <w:pStyle w:val="Normal"/>
-        <w:spacing w:lineRule="auto" w:line="276" w:before="0" w:after="0"/>
-        <w:rPr/>
-      </w:pPr>
-      <w:r>
-        <w:rPr/>
-      </w:r>
-    </w:p>
-    <w:p>
-      <w:pPr>
-        <w:pStyle w:val="Normal"/>
-        <w:spacing w:lineRule="auto" w:line="276" w:before="0" w:after="0"/>
-        <w:rPr/>
-      </w:pPr>
-      <w:r>
-        <w:rPr>
-          <w:rFonts w:ascii="Courier New" w:hAnsi="Courier New"/>
-          <w:b w:val="false"/>
-          <w:i w:val="false"/>
-          <w:sz w:val="18"/>
-          <w:u w:val="none"/>
-          <w:lang w:val="en"/>
-        </w:rPr>
-        <w:t>witness Comonad =</w:t>
-      </w:r>
-    </w:p>
-    <w:p>
-      <w:pPr>
-        <w:pStyle w:val="Normal"/>
-        <w:spacing w:lineRule="auto" w:line="276" w:before="0" w:after="0"/>
-        <w:rPr/>
-      </w:pPr>
-      <w:r>
-        <w:rPr>
-          <w:rFonts w:ascii="Courier New" w:hAnsi="Courier New"/>
-          <w:b w:val="false"/>
-          <w:i w:val="false"/>
-          <w:sz w:val="18"/>
-          <w:u w:val="none"/>
-          <w:lang w:val="en"/>
-        </w:rPr>
-        <w:t xml:space="preserve">  </w:t>
-      </w:r>
-      <w:r>
-        <w:rPr>
-          <w:rFonts w:ascii="Courier New" w:hAnsi="Courier New"/>
-          <w:b w:val="false"/>
-          <w:i w:val="false"/>
-          <w:sz w:val="18"/>
-          <w:u w:val="none"/>
-          <w:lang w:val="en"/>
-        </w:rPr>
-        <w:t>| map = mapStream</w:t>
-      </w:r>
-    </w:p>
-    <w:p>
-      <w:pPr>
-        <w:pStyle w:val="Normal"/>
-        <w:spacing w:lineRule="auto" w:line="276" w:before="0" w:after="0"/>
-        <w:rPr/>
-      </w:pPr>
-      <w:r>
-        <w:rPr>
-          <w:rFonts w:ascii="Courier New" w:hAnsi="Courier New"/>
-          <w:b w:val="false"/>
-          <w:i w:val="false"/>
-          <w:sz w:val="18"/>
-          <w:u w:val="none"/>
-          <w:lang w:val="en"/>
-        </w:rPr>
-        <w:t xml:space="preserve">  </w:t>
-      </w:r>
-      <w:r>
-        <w:rPr>
-          <w:rFonts w:ascii="Courier New" w:hAnsi="Courier New"/>
-          <w:b w:val="false"/>
-          <w:i w:val="false"/>
-          <w:sz w:val="18"/>
-          <w:u w:val="none"/>
-          <w:lang w:val="en"/>
-        </w:rPr>
-        <w:t>| extract = fun f a -&gt; f a</w:t>
-      </w:r>
-    </w:p>
-    <w:p>
-      <w:pPr>
-        <w:pStyle w:val="Normal"/>
-        <w:spacing w:lineRule="auto" w:line="276" w:before="0" w:after="0"/>
-        <w:rPr/>
-      </w:pPr>
-      <w:r>
-        <w:rPr>
-          <w:rFonts w:ascii="Courier New" w:hAnsi="Courier New"/>
-          <w:b w:val="false"/>
-          <w:i w:val="false"/>
-          <w:sz w:val="18"/>
-          <w:u w:val="none"/>
-          <w:lang w:val="en"/>
-        </w:rPr>
-        <w:t xml:space="preserve">  </w:t>
-      </w:r>
-      <w:r>
-        <w:rPr>
-          <w:rFonts w:ascii="Courier New" w:hAnsi="Courier New"/>
-          <w:b w:val="false"/>
-          <w:i w:val="false"/>
-          <w:sz w:val="18"/>
-          <w:u w:val="none"/>
-          <w:lang w:val="en"/>
-        </w:rPr>
-        <w:t>| duplicate = fun f -&gt; f f</w:t>
-      </w:r>
-    </w:p>
-    <w:p>
-      <w:pPr>
-        <w:pStyle w:val="Normal"/>
-        <w:spacing w:lineRule="auto" w:line="276" w:before="0" w:after="0"/>
-        <w:rPr/>
-      </w:pPr>
-      <w:r>
-        <w:rPr>
-          <w:rFonts w:ascii="Courier New" w:hAnsi="Courier New"/>
-          <w:b w:val="false"/>
-          <w:i w:val="false"/>
-          <w:sz w:val="18"/>
-          <w:u w:val="none"/>
-          <w:lang w:val="en"/>
-        </w:rPr>
-        <w:t xml:space="preserve">  </w:t>
-      </w:r>
-      <w:r>
-        <w:rPr>
-          <w:rFonts w:ascii="Courier New" w:hAnsi="Courier New"/>
-          <w:b w:val="false"/>
-          <w:i w:val="false"/>
-          <w:sz w:val="18"/>
-          <w:u w:val="none"/>
-          <w:lang w:val="en"/>
-        </w:rPr>
-        <w:t>| extend = fun f -&gt; map f . duplicate</w:t>
-      </w:r>
-    </w:p>
-    <w:p>
-      <w:pPr>
-        <w:pStyle w:val="Normal"/>
-        <w:spacing w:lineRule="auto" w:line="276" w:before="0" w:after="0"/>
-        <w:rPr>
-          <w:rFonts w:ascii="Courier New" w:hAnsi="Courier New"/>
-          <w:b w:val="false"/>
-          <w:b w:val="false"/>
-          <w:i w:val="false"/>
+      </w:pPr>
+      <w:r>
+        <w:rPr>
+          <w:rFonts w:ascii="Courier New" w:hAnsi="Courier New"/>
+          <w:b w:val="false"/>
           <w:i w:val="false"/>
           <w:color w:val="000000"/>
           <w:sz w:val="18"/>
           <w:u w:val="none"/>
           <w:lang w:val="en"/>
         </w:rPr>
+      </w:r>
+    </w:p>
+    <w:p>
+      <w:pPr>
+        <w:pStyle w:val="Normal"/>
+        <w:spacing w:lineRule="auto" w:line="276" w:before="0" w:after="0"/>
+        <w:rPr/>
       </w:pPr>
       <w:r>
         <w:rPr>
@@ -7331,9 +7936,7 @@
           <w:u w:val="none"/>
           <w:lang w:val="en"/>
         </w:rPr>
-      </w:r>
-      <w:r>
-        <w:br w:type="page"/>
+        <w:t>IPAddress = String</w:t>
       </w:r>
     </w:p>
     <w:p>
@@ -7349,27 +7952,36 @@
           <w:i w:val="false"/>
           <w:color w:val="000000"/>
           <w:sz w:val="18"/>
-          <w:u w:val="single"/>
-          <w:lang w:val="en"/>
-        </w:rPr>
-        <w:t>Semantic Design for MetaFunctions (a replacement for micro-services – unrelated to Nu)</w:t>
-      </w:r>
-    </w:p>
-    <w:p>
-      <w:pPr>
-        <w:pStyle w:val="Normal"/>
-        <w:spacing w:lineRule="auto" w:line="276" w:before="0" w:after="0"/>
-        <w:rPr>
-          <w:rFonts w:ascii="Courier New" w:hAnsi="Courier New"/>
-          <w:b w:val="false"/>
-          <w:b w:val="false"/>
-          <w:i w:val="false"/>
+          <w:u w:val="none"/>
+          <w:lang w:val="en"/>
+        </w:rPr>
+        <w:t>NetworkPort = Whole</w:t>
+      </w:r>
+    </w:p>
+    <w:p>
+      <w:pPr>
+        <w:pStyle w:val="Normal"/>
+        <w:spacing w:lineRule="auto" w:line="276" w:before="0" w:after="0"/>
+        <w:rPr/>
+      </w:pPr>
+      <w:r>
+        <w:rPr>
+          <w:rFonts w:ascii="Courier New" w:hAnsi="Courier New"/>
+          <w:b w:val="false"/>
           <w:i w:val="false"/>
           <w:color w:val="000000"/>
           <w:sz w:val="18"/>
           <w:u w:val="none"/>
           <w:lang w:val="en"/>
         </w:rPr>
+        <w:t>Endpoint = (IPAddress, NetworkPort)</w:t>
+      </w:r>
+    </w:p>
+    <w:p>
+      <w:pPr>
+        <w:pStyle w:val="Normal"/>
+        <w:spacing w:lineRule="auto" w:line="276" w:before="0" w:after="0"/>
+        <w:rPr/>
       </w:pPr>
       <w:r>
         <w:rPr>
@@ -7381,32 +7993,24 @@
           <w:u w:val="none"/>
           <w:lang w:val="en"/>
         </w:rPr>
-      </w:r>
-    </w:p>
-    <w:p>
-      <w:pPr>
-        <w:pStyle w:val="Normal"/>
-        <w:spacing w:lineRule="auto" w:line="276" w:before="0" w:after="0"/>
-        <w:rPr/>
-      </w:pPr>
-      <w:r>
-        <w:rPr>
-          <w:rFonts w:ascii="Courier New" w:hAnsi="Courier New"/>
-          <w:b w:val="false"/>
+        <w:t>Intent = String // the intended meaning of a MetaFunction (indexes a MetaFunction from a Provider – see below)</w:t>
+      </w:r>
+    </w:p>
+    <w:p>
+      <w:pPr>
+        <w:pStyle w:val="Normal"/>
+        <w:spacing w:lineRule="auto" w:line="276" w:before="0" w:after="0"/>
+        <w:rPr>
+          <w:rFonts w:ascii="Courier New" w:hAnsi="Courier New"/>
+          <w:b w:val="false"/>
+          <w:b w:val="false"/>
+          <w:i w:val="false"/>
           <w:i w:val="false"/>
           <w:color w:val="000000"/>
           <w:sz w:val="18"/>
           <w:u w:val="none"/>
           <w:lang w:val="en"/>
         </w:rPr>
-        <w:t>Symbol =</w:t>
-      </w:r>
-    </w:p>
-    <w:p>
-      <w:pPr>
-        <w:pStyle w:val="Normal"/>
-        <w:spacing w:lineRule="auto" w:line="276" w:before="0" w:after="0"/>
-        <w:rPr/>
       </w:pPr>
       <w:r>
         <w:rPr>
@@ -7418,8 +8022,14 @@
           <w:u w:val="none"/>
           <w:lang w:val="en"/>
         </w:rPr>
-        <w:t xml:space="preserve">  </w:t>
-      </w:r>
+      </w:r>
+    </w:p>
+    <w:p>
+      <w:pPr>
+        <w:pStyle w:val="Normal"/>
+        <w:spacing w:lineRule="auto" w:line="276" w:before="0" w:after="0"/>
+        <w:rPr/>
+      </w:pPr>
       <w:r>
         <w:rPr>
           <w:rFonts w:ascii="Courier New" w:hAnsi="Courier New"/>
@@ -7430,7 +8040,7 @@
           <w:u w:val="none"/>
           <w:lang w:val="en"/>
         </w:rPr>
-        <w:t>| Atom of String</w:t>
+        <w:t>Container = Intent -&gt; Symbol -&gt; Vsync&lt;Symbol&gt;</w:t>
       </w:r>
     </w:p>
     <w:p>
@@ -7449,8 +8059,15 @@
           <w:u w:val="none"/>
           <w:lang w:val="en"/>
         </w:rPr>
-        <w:t xml:space="preserve">  </w:t>
-      </w:r>
+        <w:t>Provider = | Endpoint | Container</w:t>
+      </w:r>
+    </w:p>
+    <w:p>
+      <w:pPr>
+        <w:pStyle w:val="Normal"/>
+        <w:spacing w:lineRule="auto" w:line="276" w:before="0" w:after="0"/>
+        <w:rPr/>
+      </w:pPr>
       <w:r>
         <w:rPr>
           <w:rFonts w:ascii="Courier New" w:hAnsi="Courier New"/>
@@ -7461,15 +8078,9 @@
           <w:u w:val="none"/>
           <w:lang w:val="en"/>
         </w:rPr>
-        <w:t>| Number of String</w:t>
-      </w:r>
-    </w:p>
-    <w:p>
-      <w:pPr>
-        <w:pStyle w:val="Normal"/>
-        <w:spacing w:lineRule="auto" w:line="276" w:before="0" w:after="0"/>
-        <w:rPr/>
-      </w:pPr>
+        <w:t xml:space="preserve">MetaFunction = Provider -&gt; Intent -&gt; Symbol -&gt; </w:t>
+      </w:r>
+      <w:bookmarkStart w:id="3" w:name="__DdeLink__213_1716356468"/>
       <w:r>
         <w:rPr>
           <w:rFonts w:ascii="Courier New" w:hAnsi="Courier New"/>
@@ -7480,489 +8091,9 @@
           <w:u w:val="none"/>
           <w:lang w:val="en"/>
         </w:rPr>
-        <w:t xml:space="preserve">  </w:t>
-      </w:r>
-      <w:r>
-        <w:rPr>
-          <w:rFonts w:ascii="Courier New" w:hAnsi="Courier New"/>
-          <w:b w:val="false"/>
-          <w:i w:val="false"/>
-          <w:color w:val="000000"/>
-          <w:sz w:val="18"/>
-          <w:u w:val="none"/>
-          <w:lang w:val="en"/>
-        </w:rPr>
-        <w:t>| String of String</w:t>
-      </w:r>
-    </w:p>
-    <w:p>
-      <w:pPr>
-        <w:pStyle w:val="Normal"/>
-        <w:spacing w:lineRule="auto" w:line="276" w:before="0" w:after="0"/>
-        <w:rPr/>
-      </w:pPr>
-      <w:r>
-        <w:rPr>
-          <w:rFonts w:ascii="Courier New" w:hAnsi="Courier New"/>
-          <w:b w:val="false"/>
-          <w:i w:val="false"/>
-          <w:color w:val="000000"/>
-          <w:sz w:val="18"/>
-          <w:u w:val="none"/>
-          <w:lang w:val="en"/>
-        </w:rPr>
-        <w:t xml:space="preserve">  </w:t>
-      </w:r>
-      <w:r>
-        <w:rPr>
-          <w:rFonts w:ascii="Courier New" w:hAnsi="Courier New"/>
-          <w:b w:val="false"/>
-          <w:i w:val="false"/>
-          <w:color w:val="000000"/>
-          <w:sz w:val="18"/>
-          <w:u w:val="none"/>
-          <w:lang w:val="en"/>
-        </w:rPr>
-        <w:t>| Quote of Symbol</w:t>
-      </w:r>
-    </w:p>
-    <w:p>
-      <w:pPr>
-        <w:pStyle w:val="Normal"/>
-        <w:spacing w:lineRule="auto" w:line="276" w:before="0" w:after="0"/>
-        <w:rPr/>
-      </w:pPr>
-      <w:r>
-        <w:rPr>
-          <w:rFonts w:ascii="Courier New" w:hAnsi="Courier New"/>
-          <w:b w:val="false"/>
-          <w:i w:val="false"/>
-          <w:color w:val="000000"/>
-          <w:sz w:val="18"/>
-          <w:u w:val="none"/>
-          <w:lang w:val="en"/>
-        </w:rPr>
-        <w:t xml:space="preserve">  </w:t>
-      </w:r>
-      <w:r>
-        <w:rPr>
-          <w:rFonts w:ascii="Courier New" w:hAnsi="Courier New"/>
-          <w:b w:val="false"/>
-          <w:i w:val="false"/>
-          <w:color w:val="000000"/>
-          <w:sz w:val="18"/>
-          <w:u w:val="none"/>
-          <w:lang w:val="en"/>
-        </w:rPr>
-        <w:t>| Symbols of List&lt;Symbol&gt;</w:t>
-      </w:r>
-    </w:p>
-    <w:p>
-      <w:pPr>
-        <w:pStyle w:val="Normal"/>
-        <w:spacing w:lineRule="auto" w:line="276" w:before="0" w:after="0"/>
-        <w:rPr/>
-      </w:pPr>
-      <w:r>
-        <w:rPr>
-          <w:rFonts w:ascii="Courier New" w:hAnsi="Courier New"/>
-          <w:b w:val="false"/>
-          <w:i w:val="false"/>
-          <w:color w:val="000000"/>
-          <w:sz w:val="18"/>
-          <w:u w:val="none"/>
-          <w:lang w:val="en"/>
-        </w:rPr>
-        <w:t>symbolToString (symbol : Symbol) : String = Axiom "Convert a symbol to string."</w:t>
-      </w:r>
-    </w:p>
-    <w:p>
-      <w:pPr>
-        <w:pStyle w:val="Normal"/>
-        <w:spacing w:lineRule="auto" w:line="276" w:before="0" w:after="0"/>
-        <w:rPr/>
-      </w:pPr>
-      <w:r>
-        <w:rPr>
-          <w:rFonts w:ascii="Courier New" w:hAnsi="Courier New"/>
-          <w:b w:val="false"/>
-          <w:i w:val="false"/>
-          <w:color w:val="000000"/>
-          <w:sz w:val="18"/>
-          <w:u w:val="none"/>
-          <w:lang w:val="en"/>
-        </w:rPr>
-        <w:t>symbolFromString (str : String) : Symbol = Axiom "Convert a string to a symbol."</w:t>
-      </w:r>
-    </w:p>
-    <w:p>
-      <w:pPr>
-        <w:pStyle w:val="Normal"/>
-        <w:spacing w:lineRule="auto" w:line="276" w:before="0" w:after="0"/>
-        <w:rPr>
-          <w:rFonts w:ascii="Courier New" w:hAnsi="Courier New"/>
-          <w:b w:val="false"/>
-          <w:b w:val="false"/>
-          <w:i w:val="false"/>
-          <w:i w:val="false"/>
-          <w:color w:val="000000"/>
-          <w:sz w:val="18"/>
-          <w:u w:val="none"/>
-          <w:lang w:val="en"/>
-        </w:rPr>
-      </w:pPr>
-      <w:r>
-        <w:rPr>
-          <w:rFonts w:ascii="Courier New" w:hAnsi="Courier New"/>
-          <w:b w:val="false"/>
-          <w:i w:val="false"/>
-          <w:color w:val="000000"/>
-          <w:sz w:val="18"/>
-          <w:u w:val="none"/>
-          <w:lang w:val="en"/>
-        </w:rPr>
-      </w:r>
-    </w:p>
-    <w:p>
-      <w:pPr>
-        <w:pStyle w:val="Normal"/>
-        <w:spacing w:lineRule="auto" w:line="276" w:before="0" w:after="0"/>
-        <w:rPr/>
-      </w:pPr>
-      <w:r>
-        <w:rPr>
-          <w:rFonts w:ascii="Courier New" w:hAnsi="Courier New"/>
-          <w:b w:val="false"/>
-          <w:i w:val="false"/>
-          <w:color w:val="000000"/>
-          <w:sz w:val="18"/>
-          <w:u w:val="none"/>
-          <w:lang w:val="en"/>
-        </w:rPr>
-        <w:t>Vsync&lt;a&gt; = Axiom "The potentially asynchronous monad such as the one defined by Prime."</w:t>
-      </w:r>
-    </w:p>
-    <w:p>
-      <w:pPr>
-        <w:pStyle w:val="Normal"/>
-        <w:spacing w:lineRule="auto" w:line="276" w:before="0" w:after="0"/>
-        <w:rPr/>
-      </w:pPr>
-      <w:r>
-        <w:rPr>
-          <w:rFonts w:ascii="Courier New" w:hAnsi="Courier New"/>
-          <w:b w:val="false"/>
-          <w:i w:val="false"/>
-          <w:color w:val="000000"/>
-          <w:sz w:val="18"/>
-          <w:u w:val="none"/>
-          <w:lang w:val="en"/>
-        </w:rPr>
-        <w:t>vsyncBind&lt;a, b&gt; (vsync : Vsync&lt;a&gt;) (f : a -&gt; Vsync&lt;b&gt;) : Vsync&lt;b&gt; = Axiom "Create a potentially asynchronous operation."</w:t>
-      </w:r>
-    </w:p>
-    <w:p>
-      <w:pPr>
-        <w:pStyle w:val="Normal"/>
-        <w:spacing w:lineRule="auto" w:line="276" w:before="0" w:after="0"/>
-        <w:rPr/>
-      </w:pPr>
-      <w:r>
-        <w:rPr>
-          <w:rFonts w:ascii="Courier New" w:hAnsi="Courier New"/>
-          <w:b w:val="false"/>
-          <w:i w:val="false"/>
-          <w:color w:val="000000"/>
-          <w:sz w:val="18"/>
-          <w:u w:val="none"/>
-          <w:lang w:val="en"/>
-        </w:rPr>
-        <w:t>vsyncReturn&lt;a&gt; (a : a) : Vsync&lt;a&gt; = Axiom "Create a potentially asynchronous operation that return the result 'a'."</w:t>
-      </w:r>
-    </w:p>
-    <w:p>
-      <w:pPr>
-        <w:pStyle w:val="Normal"/>
-        <w:spacing w:lineRule="auto" w:line="276" w:before="0" w:after="0"/>
-        <w:rPr/>
-      </w:pPr>
-      <w:r>
-        <w:rPr>
-          <w:rFonts w:ascii="Courier New" w:hAnsi="Courier New"/>
-          <w:b w:val="false"/>
-          <w:i w:val="false"/>
-          <w:color w:val="000000"/>
-          <w:sz w:val="18"/>
-          <w:u w:val="none"/>
-          <w:lang w:val="en"/>
-        </w:rPr>
-        <w:t>witness Monad =</w:t>
-      </w:r>
-    </w:p>
-    <w:p>
-      <w:pPr>
-        <w:pStyle w:val="Normal"/>
-        <w:spacing w:lineRule="auto" w:line="276" w:before="0" w:after="0"/>
-        <w:rPr/>
-      </w:pPr>
-      <w:r>
-        <w:rPr>
-          <w:rFonts w:ascii="Courier New" w:hAnsi="Courier New"/>
-          <w:b w:val="false"/>
-          <w:i w:val="false"/>
-          <w:color w:val="000000"/>
-          <w:sz w:val="18"/>
-          <w:u w:val="none"/>
-          <w:lang w:val="en"/>
-        </w:rPr>
-        <w:t xml:space="preserve">  </w:t>
-      </w:r>
-      <w:r>
-        <w:rPr>
-          <w:rFonts w:ascii="Courier New" w:hAnsi="Courier New"/>
-          <w:b w:val="false"/>
-          <w:i w:val="false"/>
-          <w:color w:val="000000"/>
-          <w:sz w:val="18"/>
-          <w:u w:val="none"/>
-          <w:lang w:val="en"/>
-        </w:rPr>
-        <w:t>| bind = vsyncBind</w:t>
-      </w:r>
-    </w:p>
-    <w:p>
-      <w:pPr>
-        <w:pStyle w:val="Normal"/>
-        <w:spacing w:lineRule="auto" w:line="276" w:before="0" w:after="0"/>
-        <w:rPr/>
-      </w:pPr>
-      <w:r>
-        <w:rPr>
-          <w:rFonts w:ascii="Courier New" w:hAnsi="Courier New"/>
-          <w:b w:val="false"/>
-          <w:i w:val="false"/>
-          <w:color w:val="000000"/>
-          <w:sz w:val="18"/>
-          <w:u w:val="none"/>
-          <w:lang w:val="en"/>
-        </w:rPr>
-        <w:t xml:space="preserve">  </w:t>
-      </w:r>
-      <w:r>
-        <w:rPr>
-          <w:rFonts w:ascii="Courier New" w:hAnsi="Courier New"/>
-          <w:b w:val="false"/>
-          <w:i w:val="false"/>
-          <w:color w:val="000000"/>
-          <w:sz w:val="18"/>
-          <w:u w:val="none"/>
-          <w:lang w:val="en"/>
-        </w:rPr>
-        <w:t>| return = vsyncReturn</w:t>
-      </w:r>
-    </w:p>
-    <w:p>
-      <w:pPr>
-        <w:pStyle w:val="Normal"/>
-        <w:spacing w:lineRule="auto" w:line="276" w:before="0" w:after="0"/>
-        <w:rPr>
-          <w:rFonts w:ascii="Courier New" w:hAnsi="Courier New"/>
-          <w:b w:val="false"/>
-          <w:b w:val="false"/>
-          <w:i w:val="false"/>
-          <w:i w:val="false"/>
-          <w:color w:val="000000"/>
-          <w:sz w:val="18"/>
-          <w:u w:val="none"/>
-          <w:lang w:val="en"/>
-        </w:rPr>
-      </w:pPr>
-      <w:r>
-        <w:rPr>
-          <w:rFonts w:ascii="Courier New" w:hAnsi="Courier New"/>
-          <w:b w:val="false"/>
-          <w:i w:val="false"/>
-          <w:color w:val="000000"/>
-          <w:sz w:val="18"/>
-          <w:u w:val="none"/>
-          <w:lang w:val="en"/>
-        </w:rPr>
-      </w:r>
-    </w:p>
-    <w:p>
-      <w:pPr>
-        <w:pStyle w:val="Normal"/>
-        <w:spacing w:lineRule="auto" w:line="276" w:before="0" w:after="0"/>
-        <w:rPr/>
-      </w:pPr>
-      <w:r>
-        <w:rPr>
-          <w:rFonts w:ascii="Courier New" w:hAnsi="Courier New"/>
-          <w:b w:val="false"/>
-          <w:i w:val="false"/>
-          <w:color w:val="000000"/>
-          <w:sz w:val="18"/>
-          <w:u w:val="none"/>
-          <w:lang w:val="en"/>
-        </w:rPr>
-        <w:t>IPAddress = String</w:t>
-      </w:r>
-    </w:p>
-    <w:p>
-      <w:pPr>
-        <w:pStyle w:val="Normal"/>
-        <w:spacing w:lineRule="auto" w:line="276" w:before="0" w:after="0"/>
-        <w:rPr/>
-      </w:pPr>
-      <w:r>
-        <w:rPr>
-          <w:rFonts w:ascii="Courier New" w:hAnsi="Courier New"/>
-          <w:b w:val="false"/>
-          <w:i w:val="false"/>
-          <w:color w:val="000000"/>
-          <w:sz w:val="18"/>
-          <w:u w:val="none"/>
-          <w:lang w:val="en"/>
-        </w:rPr>
-        <w:t>NetworkPort = Whole</w:t>
-      </w:r>
-    </w:p>
-    <w:p>
-      <w:pPr>
-        <w:pStyle w:val="Normal"/>
-        <w:spacing w:lineRule="auto" w:line="276" w:before="0" w:after="0"/>
-        <w:rPr/>
-      </w:pPr>
-      <w:r>
-        <w:rPr>
-          <w:rFonts w:ascii="Courier New" w:hAnsi="Courier New"/>
-          <w:b w:val="false"/>
-          <w:i w:val="false"/>
-          <w:color w:val="000000"/>
-          <w:sz w:val="18"/>
-          <w:u w:val="none"/>
-          <w:lang w:val="en"/>
-        </w:rPr>
-        <w:t>Endpoint = (IPAddress, NetworkPort)</w:t>
-      </w:r>
-    </w:p>
-    <w:p>
-      <w:pPr>
-        <w:pStyle w:val="Normal"/>
-        <w:spacing w:lineRule="auto" w:line="276" w:before="0" w:after="0"/>
-        <w:rPr/>
-      </w:pPr>
-      <w:r>
-        <w:rPr>
-          <w:rFonts w:ascii="Courier New" w:hAnsi="Courier New"/>
-          <w:b w:val="false"/>
-          <w:i w:val="false"/>
-          <w:color w:val="000000"/>
-          <w:sz w:val="18"/>
-          <w:u w:val="none"/>
-          <w:lang w:val="en"/>
-        </w:rPr>
-        <w:t>Intent = String // the intended meaning of a MetaFunction (indexes a MetaFunction from a Provider – see below)</w:t>
-      </w:r>
-    </w:p>
-    <w:p>
-      <w:pPr>
-        <w:pStyle w:val="Normal"/>
-        <w:spacing w:lineRule="auto" w:line="276" w:before="0" w:after="0"/>
-        <w:rPr>
-          <w:rFonts w:ascii="Courier New" w:hAnsi="Courier New"/>
-          <w:b w:val="false"/>
-          <w:b w:val="false"/>
-          <w:i w:val="false"/>
-          <w:i w:val="false"/>
-          <w:color w:val="000000"/>
-          <w:sz w:val="18"/>
-          <w:u w:val="none"/>
-          <w:lang w:val="en"/>
-        </w:rPr>
-      </w:pPr>
-      <w:r>
-        <w:rPr>
-          <w:rFonts w:ascii="Courier New" w:hAnsi="Courier New"/>
-          <w:b w:val="false"/>
-          <w:i w:val="false"/>
-          <w:color w:val="000000"/>
-          <w:sz w:val="18"/>
-          <w:u w:val="none"/>
-          <w:lang w:val="en"/>
-        </w:rPr>
-      </w:r>
-    </w:p>
-    <w:p>
-      <w:pPr>
-        <w:pStyle w:val="Normal"/>
-        <w:spacing w:lineRule="auto" w:line="276" w:before="0" w:after="0"/>
-        <w:rPr/>
-      </w:pPr>
-      <w:r>
-        <w:rPr>
-          <w:rFonts w:ascii="Courier New" w:hAnsi="Courier New"/>
-          <w:b w:val="false"/>
-          <w:i w:val="false"/>
-          <w:color w:val="000000"/>
-          <w:sz w:val="18"/>
-          <w:u w:val="none"/>
-          <w:lang w:val="en"/>
-        </w:rPr>
-        <w:t>Container = Intent -&gt; Symbol -&gt; Vsync&lt;Symbol&gt;</w:t>
-      </w:r>
-    </w:p>
-    <w:p>
-      <w:pPr>
-        <w:pStyle w:val="Normal"/>
-        <w:spacing w:lineRule="auto" w:line="276" w:before="0" w:after="0"/>
-        <w:rPr/>
-      </w:pPr>
-      <w:r>
-        <w:rPr>
-          <w:rFonts w:ascii="Courier New" w:hAnsi="Courier New"/>
-          <w:b w:val="false"/>
-          <w:i w:val="false"/>
-          <w:color w:val="000000"/>
-          <w:sz w:val="18"/>
-          <w:u w:val="none"/>
-          <w:lang w:val="en"/>
-        </w:rPr>
-        <w:t>Provider = | Endpoint | Container</w:t>
-      </w:r>
-    </w:p>
-    <w:p>
-      <w:pPr>
-        <w:pStyle w:val="Normal"/>
-        <w:spacing w:lineRule="auto" w:line="276" w:before="0" w:after="0"/>
-        <w:rPr/>
-      </w:pPr>
-      <w:r>
-        <w:rPr>
-          <w:rFonts w:ascii="Courier New" w:hAnsi="Courier New"/>
-          <w:b w:val="false"/>
-          <w:i w:val="false"/>
-          <w:color w:val="000000"/>
-          <w:sz w:val="18"/>
-          <w:u w:val="none"/>
-          <w:lang w:val="en"/>
-        </w:rPr>
-        <w:t xml:space="preserve">MetaFunction = Provider -&gt; Intent -&gt; Symbol -&gt; </w:t>
-      </w:r>
-      <w:bookmarkStart w:id="2" w:name="__DdeLink__213_1716356468"/>
-      <w:r>
-        <w:rPr>
-          <w:rFonts w:ascii="Courier New" w:hAnsi="Courier New"/>
-          <w:b w:val="false"/>
-          <w:i w:val="false"/>
-          <w:color w:val="000000"/>
-          <w:sz w:val="18"/>
-          <w:u w:val="none"/>
-          <w:lang w:val="en"/>
-        </w:rPr>
         <w:t>Vsync&lt;Symbol&gt;</w:t>
       </w:r>
-      <w:bookmarkEnd w:id="2"/>
+      <w:bookmarkEnd w:id="3"/>
     </w:p>
     <w:p>
       <w:pPr>
@@ -8286,6 +8417,15 @@
       <w:lang w:val="en"/>
     </w:rPr>
   </w:style>
+  <w:style w:type="character" w:styleId="ListLabel14">
+    <w:name w:val="ListLabel 14"/>
+    <w:qFormat/>
+    <w:rPr>
+      <w:rFonts w:ascii="Courier New" w:hAnsi="Courier New"/>
+      <w:sz w:val="18"/>
+      <w:lang w:val="en"/>
+    </w:rPr>
+  </w:style>
   <w:style w:type="paragraph" w:styleId="Heading">
     <w:name w:val="Heading"/>
     <w:basedOn w:val="Normal"/>

</xml_diff>

<commit_message>
More work on NuScript streams.
</commit_message>
<xml_diff>
--- a/Nu/Nu.Documentation/Nu Semantic Design.docx
+++ b/Nu/Nu.Documentation/Nu Semantic Design.docx
@@ -5370,7 +5370,7 @@
           <w:u w:val="none"/>
           <w:lang w:val="en"/>
         </w:rPr>
-        <w:t>category Functor&lt;f; Pointed&lt;f&gt;&gt; =</w:t>
+        <w:t>category Functor&lt;f&gt; =</w:t>
       </w:r>
     </w:p>
     <w:p>
@@ -5902,6 +5902,187 @@
           <w:u w:val="none"/>
           <w:lang w:val="en"/>
         </w:rPr>
+        <w:t>category Foldable&lt;f&gt; =</w:t>
+      </w:r>
+    </w:p>
+    <w:p>
+      <w:pPr>
+        <w:pStyle w:val="Normal"/>
+        <w:spacing w:lineRule="auto" w:line="276" w:before="0" w:after="0"/>
+        <w:rPr/>
+      </w:pPr>
+      <w:r>
+        <w:rPr>
+          <w:rFonts w:ascii="Courier New" w:hAnsi="Courier New"/>
+          <w:b w:val="false"/>
+          <w:i w:val="false"/>
+          <w:sz w:val="18"/>
+          <w:u w:val="none"/>
+          <w:lang w:val="en"/>
+        </w:rPr>
+        <w:t xml:space="preserve">  </w:t>
+      </w:r>
+      <w:r>
+        <w:rPr>
+          <w:rFonts w:ascii="Courier New" w:hAnsi="Courier New"/>
+          <w:b w:val="false"/>
+          <w:i w:val="false"/>
+          <w:sz w:val="18"/>
+          <w:u w:val="none"/>
+          <w:lang w:val="en"/>
+        </w:rPr>
+        <w:t>| fold&lt;a, b&gt; : (b -&gt; a -&gt; b) -&gt; f&lt;a&gt; -&gt; b</w:t>
+      </w:r>
+    </w:p>
+    <w:p>
+      <w:pPr>
+        <w:pStyle w:val="Normal"/>
+        <w:spacing w:lineRule="auto" w:line="276" w:before="0" w:after="0"/>
+        <w:rPr>
+          <w:rFonts w:ascii="Courier New" w:hAnsi="Courier New"/>
+          <w:b w:val="false"/>
+          <w:b w:val="false"/>
+          <w:i w:val="false"/>
+          <w:i w:val="false"/>
+          <w:sz w:val="18"/>
+          <w:u w:val="none"/>
+          <w:lang w:val="en"/>
+        </w:rPr>
+      </w:pPr>
+      <w:r>
+        <w:rPr>
+          <w:rFonts w:ascii="Courier New" w:hAnsi="Courier New"/>
+          <w:b w:val="false"/>
+          <w:i w:val="false"/>
+          <w:sz w:val="18"/>
+          <w:u w:val="none"/>
+          <w:lang w:val="en"/>
+        </w:rPr>
+      </w:r>
+    </w:p>
+    <w:p>
+      <w:pPr>
+        <w:pStyle w:val="Normal"/>
+        <w:spacing w:lineRule="auto" w:line="276" w:before="0" w:after="0"/>
+        <w:rPr>
+          <w:rFonts w:ascii="Courier New" w:hAnsi="Courier New"/>
+          <w:b w:val="false"/>
+          <w:b w:val="false"/>
+          <w:i w:val="false"/>
+          <w:i w:val="false"/>
+          <w:sz w:val="18"/>
+          <w:u w:val="none"/>
+          <w:lang w:val="en"/>
+        </w:rPr>
+      </w:pPr>
+      <w:r>
+        <w:rPr>
+          <w:rFonts w:ascii="Courier New" w:hAnsi="Courier New"/>
+          <w:b w:val="false"/>
+          <w:i w:val="false"/>
+          <w:sz w:val="18"/>
+          <w:u w:val="none"/>
+          <w:lang w:val="en"/>
+        </w:rPr>
+      </w:r>
+    </w:p>
+    <w:p>
+      <w:pPr>
+        <w:pStyle w:val="Normal"/>
+        <w:spacing w:lineRule="auto" w:line="276" w:before="0" w:after="0"/>
+        <w:rPr/>
+      </w:pPr>
+      <w:r>
+        <w:rPr>
+          <w:rFonts w:ascii="Courier New" w:hAnsi="Courier New"/>
+          <w:b w:val="false"/>
+          <w:i w:val="false"/>
+          <w:sz w:val="18"/>
+          <w:u w:val="none"/>
+          <w:lang w:val="en"/>
+        </w:rPr>
+        <w:t>category Traversable&lt;t; Functor&lt;t&gt;; Foldable&lt;t&gt;&gt; =</w:t>
+      </w:r>
+    </w:p>
+    <w:p>
+      <w:pPr>
+        <w:pStyle w:val="Normal"/>
+        <w:spacing w:lineRule="auto" w:line="276" w:before="0" w:after="0"/>
+        <w:rPr/>
+      </w:pPr>
+      <w:r>
+        <w:rPr>
+          <w:rFonts w:ascii="Courier New" w:hAnsi="Courier New"/>
+          <w:b w:val="false"/>
+          <w:i w:val="false"/>
+          <w:sz w:val="18"/>
+          <w:u w:val="none"/>
+          <w:lang w:val="en"/>
+        </w:rPr>
+        <w:t xml:space="preserve">  </w:t>
+      </w:r>
+      <w:r>
+        <w:rPr>
+          <w:rFonts w:ascii="Courier New" w:hAnsi="Courier New"/>
+          <w:b w:val="false"/>
+          <w:i w:val="false"/>
+          <w:sz w:val="18"/>
+          <w:u w:val="none"/>
+          <w:lang w:val="en"/>
+        </w:rPr>
+        <w:t>| traverse&lt;a, b, p; Applicative&lt;f&gt;&gt; : (a -&gt; p&lt;b&gt;) -&gt; t&lt;a&gt; -&gt; p&lt;t&lt;b&gt;&gt;</w:t>
+      </w:r>
+    </w:p>
+    <w:p>
+      <w:pPr>
+        <w:pStyle w:val="Normal"/>
+        <w:spacing w:lineRule="auto" w:line="276" w:before="0" w:after="0"/>
+        <w:rPr>
+          <w:rFonts w:ascii="Courier New" w:hAnsi="Courier New"/>
+          <w:b w:val="false"/>
+          <w:b w:val="false"/>
+          <w:i w:val="false"/>
+          <w:i w:val="false"/>
+          <w:sz w:val="18"/>
+          <w:u w:val="none"/>
+          <w:lang w:val="en"/>
+        </w:rPr>
+      </w:pPr>
+      <w:r>
+        <w:rPr>
+          <w:rFonts w:ascii="Courier New" w:hAnsi="Courier New"/>
+          <w:b w:val="false"/>
+          <w:i w:val="false"/>
+          <w:sz w:val="18"/>
+          <w:u w:val="none"/>
+          <w:lang w:val="en"/>
+        </w:rPr>
+      </w:r>
+    </w:p>
+    <w:p>
+      <w:pPr>
+        <w:pStyle w:val="Normal"/>
+        <w:spacing w:lineRule="auto" w:line="276" w:before="0" w:after="0"/>
+        <w:rPr>
+          <w:rFonts w:ascii="Courier New" w:hAnsi="Courier New"/>
+          <w:b w:val="false"/>
+          <w:b w:val="false"/>
+          <w:i w:val="false"/>
+          <w:i w:val="false"/>
+          <w:sz w:val="18"/>
+          <w:u w:val="none"/>
+          <w:lang w:val="en"/>
+        </w:rPr>
+      </w:pPr>
+      <w:r>
+        <w:rPr>
+          <w:rFonts w:ascii="Courier New" w:hAnsi="Courier New"/>
+          <w:b w:val="false"/>
+          <w:i w:val="false"/>
+          <w:sz w:val="18"/>
+          <w:u w:val="none"/>
+          <w:lang w:val="en"/>
+        </w:rPr>
         <w:t xml:space="preserve">category </w:t>
       </w:r>
       <w:r>
@@ -5913,25 +6094,34 @@
           <w:u w:val="none"/>
           <w:lang w:val="en"/>
         </w:rPr>
-        <w:t>Foldable</w:t>
-      </w:r>
-      <w:r>
-        <w:rPr>
-          <w:rFonts w:ascii="Courier New" w:hAnsi="Courier New"/>
-          <w:b w:val="false"/>
-          <w:i w:val="false"/>
-          <w:sz w:val="18"/>
-          <w:u w:val="none"/>
-          <w:lang w:val="en"/>
-        </w:rPr>
-        <w:t>&lt;f&gt; =</w:t>
-      </w:r>
-    </w:p>
-    <w:p>
-      <w:pPr>
-        <w:pStyle w:val="Normal"/>
-        <w:spacing w:lineRule="auto" w:line="276" w:before="0" w:after="0"/>
-        <w:rPr/>
+        <w:t>Algebraic&lt;g&gt;</w:t>
+      </w:r>
+      <w:r>
+        <w:rPr>
+          <w:rFonts w:ascii="Courier New" w:hAnsi="Courier New"/>
+          <w:b w:val="false"/>
+          <w:i w:val="false"/>
+          <w:sz w:val="18"/>
+          <w:u w:val="none"/>
+          <w:lang w:val="en"/>
+        </w:rPr>
+        <w:t xml:space="preserve"> =</w:t>
+      </w:r>
+    </w:p>
+    <w:p>
+      <w:pPr>
+        <w:pStyle w:val="Normal"/>
+        <w:spacing w:lineRule="auto" w:line="276" w:before="0" w:after="0"/>
+        <w:rPr>
+          <w:rFonts w:ascii="Courier New" w:hAnsi="Courier New"/>
+          <w:b w:val="false"/>
+          <w:b w:val="false"/>
+          <w:i w:val="false"/>
+          <w:i w:val="false"/>
+          <w:sz w:val="18"/>
+          <w:u w:val="none"/>
+          <w:lang w:val="en"/>
+        </w:rPr>
       </w:pPr>
       <w:r>
         <w:rPr>
@@ -5953,12 +6143,839 @@
           <w:u w:val="none"/>
           <w:lang w:val="en"/>
         </w:rPr>
-        <w:t xml:space="preserve">| </w:t>
-      </w:r>
-      <w:r>
-        <w:rPr>
-          <w:rFonts w:ascii="Courier New" w:hAnsi="Courier New"/>
-          <w:b w:val="false"/>
+        <w:t xml:space="preserve">| product&lt;a, b&gt; : </w:t>
+      </w:r>
+      <w:r>
+        <w:rPr>
+          <w:rFonts w:ascii="Courier New" w:hAnsi="Courier New"/>
+          <w:b w:val="false"/>
+          <w:i w:val="false"/>
+          <w:sz w:val="18"/>
+          <w:u w:val="none"/>
+          <w:lang w:val="en"/>
+        </w:rPr>
+        <w:t>g</w:t>
+      </w:r>
+      <w:r>
+        <w:rPr>
+          <w:rFonts w:ascii="Courier New" w:hAnsi="Courier New"/>
+          <w:b w:val="false"/>
+          <w:i w:val="false"/>
+          <w:sz w:val="18"/>
+          <w:u w:val="none"/>
+          <w:lang w:val="en"/>
+        </w:rPr>
+        <w:t xml:space="preserve">&lt;a&gt; -&gt; </w:t>
+      </w:r>
+      <w:r>
+        <w:rPr>
+          <w:rFonts w:ascii="Courier New" w:hAnsi="Courier New"/>
+          <w:b w:val="false"/>
+          <w:i w:val="false"/>
+          <w:sz w:val="18"/>
+          <w:u w:val="none"/>
+          <w:lang w:val="en"/>
+        </w:rPr>
+        <w:t>g</w:t>
+      </w:r>
+      <w:r>
+        <w:rPr>
+          <w:rFonts w:ascii="Courier New" w:hAnsi="Courier New"/>
+          <w:b w:val="false"/>
+          <w:i w:val="false"/>
+          <w:sz w:val="18"/>
+          <w:u w:val="none"/>
+          <w:lang w:val="en"/>
+        </w:rPr>
+        <w:t xml:space="preserve">&lt;b&gt; -&gt; </w:t>
+      </w:r>
+      <w:r>
+        <w:rPr>
+          <w:rFonts w:ascii="Courier New" w:hAnsi="Courier New"/>
+          <w:b w:val="false"/>
+          <w:i w:val="false"/>
+          <w:sz w:val="18"/>
+          <w:u w:val="none"/>
+          <w:lang w:val="en"/>
+        </w:rPr>
+        <w:t>g</w:t>
+      </w:r>
+      <w:r>
+        <w:rPr>
+          <w:rFonts w:ascii="Courier New" w:hAnsi="Courier New"/>
+          <w:b w:val="false"/>
+          <w:i w:val="false"/>
+          <w:sz w:val="18"/>
+          <w:u w:val="none"/>
+          <w:lang w:val="en"/>
+        </w:rPr>
+        <w:t>&lt;(a, b)&gt;</w:t>
+      </w:r>
+    </w:p>
+    <w:p>
+      <w:pPr>
+        <w:pStyle w:val="Normal"/>
+        <w:spacing w:lineRule="auto" w:line="276" w:before="0" w:after="0"/>
+        <w:rPr>
+          <w:rFonts w:ascii="Courier New" w:hAnsi="Courier New"/>
+          <w:b w:val="false"/>
+          <w:b w:val="false"/>
+          <w:i w:val="false"/>
+          <w:i w:val="false"/>
+          <w:sz w:val="18"/>
+          <w:u w:val="none"/>
+          <w:lang w:val="en"/>
+        </w:rPr>
+      </w:pPr>
+      <w:r>
+        <w:rPr>
+          <w:rFonts w:ascii="Courier New" w:hAnsi="Courier New"/>
+          <w:b w:val="false"/>
+          <w:i w:val="false"/>
+          <w:sz w:val="18"/>
+          <w:u w:val="none"/>
+          <w:lang w:val="en"/>
+        </w:rPr>
+        <w:t xml:space="preserve">  </w:t>
+      </w:r>
+      <w:r>
+        <w:rPr>
+          <w:rFonts w:ascii="Courier New" w:hAnsi="Courier New"/>
+          <w:b w:val="false"/>
+          <w:i w:val="false"/>
+          <w:sz w:val="18"/>
+          <w:u w:val="none"/>
+          <w:lang w:val="en"/>
+        </w:rPr>
+        <w:t xml:space="preserve">| sum&lt;a, b&gt; : </w:t>
+      </w:r>
+      <w:r>
+        <w:rPr>
+          <w:rFonts w:ascii="Courier New" w:hAnsi="Courier New"/>
+          <w:b w:val="false"/>
+          <w:i w:val="false"/>
+          <w:sz w:val="18"/>
+          <w:u w:val="none"/>
+          <w:lang w:val="en"/>
+        </w:rPr>
+        <w:t>g</w:t>
+      </w:r>
+      <w:r>
+        <w:rPr>
+          <w:rFonts w:ascii="Courier New" w:hAnsi="Courier New"/>
+          <w:b w:val="false"/>
+          <w:i w:val="false"/>
+          <w:sz w:val="18"/>
+          <w:u w:val="none"/>
+          <w:lang w:val="en"/>
+        </w:rPr>
+        <w:t xml:space="preserve">&lt;a&gt; -&gt; </w:t>
+      </w:r>
+      <w:r>
+        <w:rPr>
+          <w:rFonts w:ascii="Courier New" w:hAnsi="Courier New"/>
+          <w:b w:val="false"/>
+          <w:i w:val="false"/>
+          <w:sz w:val="18"/>
+          <w:u w:val="none"/>
+          <w:lang w:val="en"/>
+        </w:rPr>
+        <w:t>g</w:t>
+      </w:r>
+      <w:r>
+        <w:rPr>
+          <w:rFonts w:ascii="Courier New" w:hAnsi="Courier New"/>
+          <w:b w:val="false"/>
+          <w:i w:val="false"/>
+          <w:sz w:val="18"/>
+          <w:u w:val="none"/>
+          <w:lang w:val="en"/>
+        </w:rPr>
+        <w:t xml:space="preserve">&lt;b&gt; -&gt; </w:t>
+      </w:r>
+      <w:r>
+        <w:rPr>
+          <w:rFonts w:ascii="Courier New" w:hAnsi="Courier New"/>
+          <w:b w:val="false"/>
+          <w:i w:val="false"/>
+          <w:sz w:val="18"/>
+          <w:u w:val="none"/>
+          <w:lang w:val="en"/>
+        </w:rPr>
+        <w:t>g</w:t>
+      </w:r>
+      <w:r>
+        <w:rPr>
+          <w:rFonts w:ascii="Courier New" w:hAnsi="Courier New"/>
+          <w:b w:val="false"/>
+          <w:i w:val="false"/>
+          <w:sz w:val="18"/>
+          <w:u w:val="none"/>
+          <w:lang w:val="en"/>
+        </w:rPr>
+        <w:t>&lt;Either&lt;a, b&gt;&gt;</w:t>
+      </w:r>
+    </w:p>
+    <w:p>
+      <w:pPr>
+        <w:pStyle w:val="Normal"/>
+        <w:spacing w:lineRule="auto" w:line="276" w:before="0" w:after="0"/>
+        <w:rPr>
+          <w:rFonts w:ascii="Courier New" w:hAnsi="Courier New"/>
+          <w:b w:val="false"/>
+          <w:b w:val="false"/>
+          <w:i w:val="false"/>
+          <w:i w:val="false"/>
+          <w:sz w:val="18"/>
+          <w:u w:val="none"/>
+          <w:lang w:val="en"/>
+        </w:rPr>
+      </w:pPr>
+      <w:r>
+        <w:rPr>
+          <w:rFonts w:ascii="Courier New" w:hAnsi="Courier New"/>
+          <w:b w:val="false"/>
+          <w:i w:val="false"/>
+          <w:sz w:val="18"/>
+          <w:u w:val="none"/>
+          <w:lang w:val="en"/>
+        </w:rPr>
+      </w:r>
+    </w:p>
+    <w:p>
+      <w:pPr>
+        <w:pStyle w:val="Normal"/>
+        <w:spacing w:lineRule="auto" w:line="276" w:before="0" w:after="0"/>
+        <w:rPr>
+          <w:rFonts w:ascii="Courier New" w:hAnsi="Courier New"/>
+          <w:b w:val="false"/>
+          <w:b w:val="false"/>
+          <w:i w:val="false"/>
+          <w:i w:val="false"/>
+          <w:sz w:val="18"/>
+          <w:u w:val="none"/>
+          <w:lang w:val="en"/>
+        </w:rPr>
+      </w:pPr>
+      <w:r>
+        <w:rPr>
+          <w:rFonts w:ascii="Courier New" w:hAnsi="Courier New"/>
+          <w:b w:val="false"/>
+          <w:i w:val="false"/>
+          <w:sz w:val="18"/>
+          <w:u w:val="none"/>
+          <w:lang w:val="en"/>
+        </w:rPr>
+        <w:t>// TODO: define the Arrow categories.</w:t>
+      </w:r>
+    </w:p>
+    <w:p>
+      <w:pPr>
+        <w:pStyle w:val="Normal"/>
+        <w:spacing w:lineRule="auto" w:line="276" w:before="0" w:after="0"/>
+        <w:rPr>
+          <w:rFonts w:ascii="Courier New" w:hAnsi="Courier New"/>
+          <w:b w:val="false"/>
+          <w:b w:val="false"/>
+          <w:i w:val="false"/>
+          <w:i w:val="false"/>
+          <w:sz w:val="18"/>
+          <w:u w:val="none"/>
+          <w:lang w:val="en"/>
+        </w:rPr>
+      </w:pPr>
+      <w:r>
+        <w:rPr>
+          <w:rFonts w:ascii="Courier New" w:hAnsi="Courier New"/>
+          <w:b w:val="false"/>
+          <w:i w:val="false"/>
+          <w:sz w:val="18"/>
+          <w:u w:val="none"/>
+          <w:lang w:val="en"/>
+        </w:rPr>
+      </w:r>
+    </w:p>
+    <w:p>
+      <w:pPr>
+        <w:pStyle w:val="Normal"/>
+        <w:spacing w:lineRule="auto" w:line="276" w:before="0" w:after="0"/>
+        <w:rPr/>
+      </w:pPr>
+      <w:r>
+        <w:rPr>
+          <w:rFonts w:ascii="Courier New" w:hAnsi="Courier New"/>
+          <w:b w:val="false"/>
+          <w:bCs w:val="false"/>
+          <w:i w:val="false"/>
+          <w:sz w:val="18"/>
+          <w:u w:val="none"/>
+          <w:lang w:val="en"/>
+        </w:rPr>
+        <w:t>id a = a</w:t>
+      </w:r>
+    </w:p>
+    <w:p>
+      <w:pPr>
+        <w:pStyle w:val="Normal"/>
+        <w:spacing w:lineRule="auto" w:line="276" w:before="0" w:after="0"/>
+        <w:rPr/>
+      </w:pPr>
+      <w:r>
+        <w:rPr>
+          <w:rFonts w:ascii="Courier New" w:hAnsi="Courier New"/>
+          <w:b w:val="false"/>
+          <w:i w:val="false"/>
+          <w:sz w:val="18"/>
+          <w:u w:val="none"/>
+          <w:lang w:val="en"/>
+        </w:rPr>
+        <w:t>const a _ = a</w:t>
+      </w:r>
+    </w:p>
+    <w:p>
+      <w:pPr>
+        <w:pStyle w:val="Normal"/>
+        <w:spacing w:lineRule="auto" w:line="276" w:before="0" w:after="0"/>
+        <w:rPr/>
+      </w:pPr>
+      <w:r>
+        <w:rPr>
+          <w:rFonts w:ascii="Courier New" w:hAnsi="Courier New"/>
+          <w:b w:val="false"/>
+          <w:bCs w:val="false"/>
+          <w:i w:val="false"/>
+          <w:sz w:val="18"/>
+          <w:u w:val="none"/>
+          <w:lang w:val="en"/>
+        </w:rPr>
+        <w:t>flip f a b = f b a</w:t>
+      </w:r>
+    </w:p>
+    <w:p>
+      <w:pPr>
+        <w:pStyle w:val="Normal"/>
+        <w:spacing w:lineRule="auto" w:line="276" w:before="0" w:after="0"/>
+        <w:rPr>
+          <w:bCs w:val="false"/>
+        </w:rPr>
+      </w:pPr>
+      <w:r>
+        <w:rPr>
+          <w:bCs w:val="false"/>
+        </w:rPr>
+      </w:r>
+      <w:r>
+        <w:br w:type="page"/>
+      </w:r>
+    </w:p>
+    <w:p>
+      <w:pPr>
+        <w:pStyle w:val="Normal"/>
+        <w:spacing w:lineRule="auto" w:line="276" w:before="0" w:after="0"/>
+        <w:rPr/>
+      </w:pPr>
+      <w:r>
+        <w:rPr>
+          <w:rFonts w:ascii="Courier New" w:hAnsi="Courier New"/>
+          <w:b w:val="false"/>
+          <w:i w:val="false"/>
+          <w:sz w:val="18"/>
+          <w:u w:val="single"/>
+          <w:lang w:val="en"/>
+        </w:rPr>
+        <w:t xml:space="preserve">Nu Script Semantic Design </w:t>
+      </w:r>
+      <w:r>
+        <w:rPr>
+          <w:rFonts w:ascii="Courier New" w:hAnsi="Courier New"/>
+          <w:b w:val="false"/>
+          <w:i w:val="false"/>
+          <w:sz w:val="18"/>
+          <w:u w:val="single"/>
+          <w:lang w:val="en"/>
+        </w:rPr>
+        <w:t xml:space="preserve">(script code is in </w:t>
+      </w:r>
+      <w:r>
+        <w:rPr>
+          <w:rFonts w:ascii="Courier New" w:hAnsi="Courier New"/>
+          <w:b/>
+          <w:bCs/>
+          <w:i w:val="false"/>
+          <w:sz w:val="18"/>
+          <w:u w:val="single"/>
+          <w:lang w:val="en"/>
+        </w:rPr>
+        <w:t>bold</w:t>
+      </w:r>
+      <w:r>
+        <w:rPr>
+          <w:rFonts w:ascii="Courier New" w:hAnsi="Courier New"/>
+          <w:b w:val="false"/>
+          <w:i w:val="false"/>
+          <w:sz w:val="18"/>
+          <w:u w:val="single"/>
+          <w:lang w:val="en"/>
+        </w:rPr>
+        <w:t>)</w:t>
+      </w:r>
+    </w:p>
+    <w:p>
+      <w:pPr>
+        <w:pStyle w:val="Normal"/>
+        <w:spacing w:lineRule="auto" w:line="276" w:before="0" w:after="0"/>
+        <w:rPr>
+          <w:rFonts w:ascii="Courier New" w:hAnsi="Courier New"/>
+          <w:b w:val="false"/>
+          <w:b w:val="false"/>
+          <w:i w:val="false"/>
+          <w:i w:val="false"/>
+          <w:sz w:val="18"/>
+          <w:u w:val="none"/>
+          <w:lang w:val="en"/>
+        </w:rPr>
+      </w:pPr>
+      <w:r>
+        <w:rPr>
+          <w:rFonts w:ascii="Courier New" w:hAnsi="Courier New"/>
+          <w:b w:val="false"/>
+          <w:i w:val="false"/>
+          <w:sz w:val="18"/>
+          <w:u w:val="none"/>
+          <w:lang w:val="en"/>
+        </w:rPr>
+      </w:r>
+    </w:p>
+    <w:p>
+      <w:pPr>
+        <w:pStyle w:val="Normal"/>
+        <w:spacing w:lineRule="auto" w:line="276" w:before="0" w:after="0"/>
+        <w:rPr>
+          <w:rFonts w:ascii="Courier New" w:hAnsi="Courier New"/>
+          <w:b w:val="false"/>
+          <w:b w:val="false"/>
+          <w:i w:val="false"/>
+          <w:i w:val="false"/>
+          <w:sz w:val="18"/>
+          <w:u w:val="none"/>
+          <w:lang w:val="en"/>
+        </w:rPr>
+      </w:pPr>
+      <w:r>
+        <w:rPr>
+          <w:rFonts w:ascii="Courier New" w:hAnsi="Courier New"/>
+          <w:b w:val="false"/>
+          <w:i w:val="false"/>
+          <w:sz w:val="18"/>
+          <w:u w:val="none"/>
+          <w:lang w:val="en"/>
+        </w:rPr>
+        <w:t>witness Monoid =</w:t>
+      </w:r>
+    </w:p>
+    <w:p>
+      <w:pPr>
+        <w:pStyle w:val="Normal"/>
+        <w:spacing w:lineRule="auto" w:line="276" w:before="0" w:after="0"/>
+        <w:rPr>
+          <w:rFonts w:ascii="Courier New" w:hAnsi="Courier New"/>
+          <w:b w:val="false"/>
+          <w:b w:val="false"/>
+          <w:i w:val="false"/>
+          <w:i w:val="false"/>
+          <w:sz w:val="18"/>
+          <w:u w:val="none"/>
+          <w:lang w:val="en"/>
+        </w:rPr>
+      </w:pPr>
+      <w:r>
+        <w:rPr>
+          <w:rFonts w:ascii="Courier New" w:hAnsi="Courier New"/>
+          <w:b w:val="false"/>
+          <w:i w:val="false"/>
+          <w:sz w:val="18"/>
+          <w:u w:val="none"/>
+          <w:lang w:val="en"/>
+        </w:rPr>
+        <w:t xml:space="preserve">  </w:t>
+      </w:r>
+      <w:r>
+        <w:rPr>
+          <w:rFonts w:ascii="Courier New" w:hAnsi="Courier New"/>
+          <w:b w:val="false"/>
+          <w:i w:val="false"/>
+          <w:sz w:val="18"/>
+          <w:u w:val="none"/>
+          <w:lang w:val="en"/>
+        </w:rPr>
+        <w:t xml:space="preserve">| append = </w:t>
+      </w:r>
+      <w:r>
+        <w:rPr>
+          <w:rFonts w:ascii="Courier New" w:hAnsi="Courier New"/>
+          <w:b/>
+          <w:bCs/>
+          <w:i w:val="false"/>
+          <w:sz w:val="18"/>
+          <w:u w:val="none"/>
+          <w:lang w:val="en"/>
+        </w:rPr>
+        <w:t>+</w:t>
+      </w:r>
+    </w:p>
+    <w:p>
+      <w:pPr>
+        <w:pStyle w:val="Normal"/>
+        <w:spacing w:lineRule="auto" w:line="276" w:before="0" w:after="0"/>
+        <w:rPr>
+          <w:rFonts w:ascii="Courier New" w:hAnsi="Courier New"/>
+          <w:b w:val="false"/>
+          <w:b w:val="false"/>
+          <w:i w:val="false"/>
+          <w:i w:val="false"/>
+          <w:sz w:val="18"/>
+          <w:u w:val="none"/>
+          <w:lang w:val="en"/>
+        </w:rPr>
+      </w:pPr>
+      <w:r>
+        <w:rPr>
+          <w:rFonts w:ascii="Courier New" w:hAnsi="Courier New"/>
+          <w:b w:val="false"/>
+          <w:i w:val="false"/>
+          <w:sz w:val="18"/>
+          <w:u w:val="none"/>
+          <w:lang w:val="en"/>
+        </w:rPr>
+        <w:t xml:space="preserve">  </w:t>
+      </w:r>
+      <w:r>
+        <w:rPr>
+          <w:rFonts w:ascii="Courier New" w:hAnsi="Courier New"/>
+          <w:b w:val="false"/>
+          <w:i w:val="false"/>
+          <w:sz w:val="18"/>
+          <w:u w:val="none"/>
+          <w:lang w:val="en"/>
+        </w:rPr>
+        <w:t xml:space="preserve">| empty = </w:t>
+      </w:r>
+      <w:r>
+        <w:rPr>
+          <w:rFonts w:ascii="Courier New" w:hAnsi="Courier New"/>
+          <w:b/>
+          <w:bCs/>
+          <w:i w:val="false"/>
+          <w:sz w:val="18"/>
+          <w:u w:val="none"/>
+          <w:lang w:val="en"/>
+        </w:rPr>
+        <w:t>toEmpty -t-</w:t>
+      </w:r>
+    </w:p>
+    <w:p>
+      <w:pPr>
+        <w:pStyle w:val="Normal"/>
+        <w:spacing w:lineRule="auto" w:line="276" w:before="0" w:after="0"/>
+        <w:rPr>
+          <w:rFonts w:ascii="Courier New" w:hAnsi="Courier New"/>
+          <w:b w:val="false"/>
+          <w:b w:val="false"/>
+          <w:i w:val="false"/>
+          <w:i w:val="false"/>
+          <w:sz w:val="18"/>
+          <w:u w:val="none"/>
+          <w:lang w:val="en"/>
+        </w:rPr>
+      </w:pPr>
+      <w:r>
+        <w:rPr>
+          <w:rFonts w:ascii="Courier New" w:hAnsi="Courier New"/>
+          <w:b w:val="false"/>
+          <w:i w:val="false"/>
+          <w:sz w:val="18"/>
+          <w:u w:val="none"/>
+          <w:lang w:val="en"/>
+        </w:rPr>
+      </w:r>
+    </w:p>
+    <w:p>
+      <w:pPr>
+        <w:pStyle w:val="Normal"/>
+        <w:spacing w:lineRule="auto" w:line="276" w:before="0" w:after="0"/>
+        <w:rPr>
+          <w:rFonts w:ascii="Courier New" w:hAnsi="Courier New"/>
+          <w:b w:val="false"/>
+          <w:b w:val="false"/>
+          <w:i w:val="false"/>
+          <w:i w:val="false"/>
+          <w:sz w:val="18"/>
+          <w:u w:val="none"/>
+          <w:lang w:val="en"/>
+        </w:rPr>
+      </w:pPr>
+      <w:r>
+        <w:rPr>
+          <w:rFonts w:ascii="Courier New" w:hAnsi="Courier New"/>
+          <w:b w:val="false"/>
+          <w:i w:val="false"/>
+          <w:sz w:val="18"/>
+          <w:u w:val="none"/>
+          <w:lang w:val="en"/>
+        </w:rPr>
+        <w:t>witness Monad =</w:t>
+      </w:r>
+    </w:p>
+    <w:p>
+      <w:pPr>
+        <w:pStyle w:val="Normal"/>
+        <w:spacing w:lineRule="auto" w:line="276" w:before="0" w:after="0"/>
+        <w:rPr/>
+      </w:pPr>
+      <w:r>
+        <w:rPr>
+          <w:rFonts w:ascii="Courier New" w:hAnsi="Courier New"/>
+          <w:b w:val="false"/>
+          <w:i w:val="false"/>
+          <w:sz w:val="18"/>
+          <w:u w:val="none"/>
+          <w:lang w:val="en"/>
+        </w:rPr>
+        <w:t xml:space="preserve">  </w:t>
+      </w:r>
+      <w:r>
+        <w:rPr>
+          <w:rFonts w:ascii="Courier New" w:hAnsi="Courier New"/>
+          <w:b w:val="false"/>
+          <w:i w:val="false"/>
+          <w:sz w:val="18"/>
+          <w:u w:val="none"/>
+          <w:lang w:val="en"/>
+        </w:rPr>
+        <w:t xml:space="preserve">| pure = </w:t>
+      </w:r>
+      <w:r>
+        <w:rPr>
+          <w:rFonts w:ascii="Courier New" w:hAnsi="Courier New"/>
+          <w:b/>
+          <w:bCs/>
+          <w:i w:val="false"/>
+          <w:sz w:val="18"/>
+          <w:u w:val="none"/>
+          <w:lang w:val="en"/>
+        </w:rPr>
+        <w:t>pure</w:t>
+      </w:r>
+    </w:p>
+    <w:p>
+      <w:pPr>
+        <w:pStyle w:val="Normal"/>
+        <w:spacing w:lineRule="auto" w:line="276" w:before="0" w:after="0"/>
+        <w:rPr/>
+      </w:pPr>
+      <w:r>
+        <w:rPr>
+          <w:rFonts w:ascii="Courier New" w:hAnsi="Courier New"/>
+          <w:b w:val="false"/>
+          <w:i w:val="false"/>
+          <w:sz w:val="18"/>
+          <w:u w:val="none"/>
+          <w:lang w:val="en"/>
+        </w:rPr>
+        <w:t xml:space="preserve">  </w:t>
+      </w:r>
+      <w:r>
+        <w:rPr>
+          <w:rFonts w:ascii="Courier New" w:hAnsi="Courier New"/>
+          <w:b w:val="false"/>
+          <w:i w:val="false"/>
+          <w:sz w:val="18"/>
+          <w:u w:val="none"/>
+          <w:lang w:val="en"/>
+        </w:rPr>
+        <w:t xml:space="preserve">| map = </w:t>
+      </w:r>
+      <w:r>
+        <w:rPr>
+          <w:rFonts w:ascii="Courier New" w:hAnsi="Courier New"/>
+          <w:b/>
+          <w:bCs/>
+          <w:i w:val="false"/>
+          <w:sz w:val="18"/>
+          <w:u w:val="none"/>
+          <w:lang w:val="en"/>
+        </w:rPr>
+        <w:t>map</w:t>
+      </w:r>
+    </w:p>
+    <w:p>
+      <w:pPr>
+        <w:pStyle w:val="Normal"/>
+        <w:spacing w:lineRule="auto" w:line="276" w:before="0" w:after="0"/>
+        <w:rPr/>
+      </w:pPr>
+      <w:r>
+        <w:rPr>
+          <w:rFonts w:ascii="Courier New" w:hAnsi="Courier New"/>
+          <w:b w:val="false"/>
+          <w:i w:val="false"/>
+          <w:sz w:val="18"/>
+          <w:u w:val="none"/>
+          <w:lang w:val="en"/>
+        </w:rPr>
+        <w:t xml:space="preserve">  </w:t>
+      </w:r>
+      <w:r>
+        <w:rPr>
+          <w:rFonts w:ascii="Courier New" w:hAnsi="Courier New"/>
+          <w:b w:val="false"/>
+          <w:i w:val="false"/>
+          <w:sz w:val="18"/>
+          <w:u w:val="none"/>
+          <w:lang w:val="en"/>
+        </w:rPr>
+        <w:t xml:space="preserve">| apply = </w:t>
+      </w:r>
+      <w:r>
+        <w:rPr>
+          <w:rFonts w:ascii="Courier New" w:hAnsi="Courier New"/>
+          <w:b/>
+          <w:bCs/>
+          <w:i w:val="false"/>
+          <w:sz w:val="18"/>
+          <w:u w:val="none"/>
+          <w:lang w:val="en"/>
+        </w:rPr>
+        <w:t>app</w:t>
+      </w:r>
+    </w:p>
+    <w:p>
+      <w:pPr>
+        <w:pStyle w:val="Normal"/>
+        <w:spacing w:lineRule="auto" w:line="276" w:before="0" w:after="0"/>
+        <w:rPr/>
+      </w:pPr>
+      <w:r>
+        <w:rPr>
+          <w:rFonts w:ascii="Courier New" w:hAnsi="Courier New"/>
+          <w:b w:val="false"/>
+          <w:i w:val="false"/>
+          <w:sz w:val="18"/>
+          <w:u w:val="none"/>
+          <w:lang w:val="en"/>
+        </w:rPr>
+        <w:t xml:space="preserve">  </w:t>
+      </w:r>
+      <w:r>
+        <w:rPr>
+          <w:rFonts w:ascii="Courier New" w:hAnsi="Courier New"/>
+          <w:b w:val="false"/>
+          <w:i w:val="false"/>
+          <w:sz w:val="18"/>
+          <w:u w:val="none"/>
+          <w:lang w:val="en"/>
+        </w:rPr>
+        <w:t xml:space="preserve">| bind = </w:t>
+      </w:r>
+      <w:r>
+        <w:rPr>
+          <w:rFonts w:ascii="Courier New" w:hAnsi="Courier New"/>
+          <w:b/>
+          <w:bCs/>
+          <w:i w:val="false"/>
+          <w:sz w:val="18"/>
+          <w:u w:val="none"/>
+          <w:lang w:val="en"/>
+        </w:rPr>
+        <w:t>bind</w:t>
+      </w:r>
+    </w:p>
+    <w:p>
+      <w:pPr>
+        <w:pStyle w:val="Normal"/>
+        <w:spacing w:lineRule="auto" w:line="276" w:before="0" w:after="0"/>
+        <w:rPr>
+          <w:rFonts w:ascii="Courier New" w:hAnsi="Courier New"/>
+          <w:b w:val="false"/>
+          <w:b w:val="false"/>
+          <w:i w:val="false"/>
+          <w:i w:val="false"/>
+          <w:sz w:val="18"/>
+          <w:u w:val="none"/>
+          <w:lang w:val="en"/>
+        </w:rPr>
+      </w:pPr>
+      <w:r>
+        <w:rPr>
+          <w:rFonts w:ascii="Courier New" w:hAnsi="Courier New"/>
+          <w:b w:val="false"/>
+          <w:i w:val="false"/>
+          <w:sz w:val="18"/>
+          <w:u w:val="none"/>
+          <w:lang w:val="en"/>
+        </w:rPr>
+      </w:r>
+    </w:p>
+    <w:p>
+      <w:pPr>
+        <w:pStyle w:val="Normal"/>
+        <w:spacing w:lineRule="auto" w:line="276" w:before="0" w:after="0"/>
+        <w:rPr>
+          <w:rFonts w:ascii="Courier New" w:hAnsi="Courier New"/>
+          <w:b w:val="false"/>
+          <w:b w:val="false"/>
+          <w:i w:val="false"/>
+          <w:i w:val="false"/>
+          <w:sz w:val="18"/>
+          <w:u w:val="none"/>
+          <w:lang w:val="en"/>
+        </w:rPr>
+      </w:pPr>
+      <w:r>
+        <w:rPr>
+          <w:rFonts w:ascii="Courier New" w:hAnsi="Courier New"/>
+          <w:b w:val="false"/>
+          <w:i w:val="false"/>
+          <w:sz w:val="18"/>
+          <w:u w:val="none"/>
+          <w:lang w:val="en"/>
+        </w:rPr>
+        <w:t>witness Foldable =</w:t>
+      </w:r>
+    </w:p>
+    <w:p>
+      <w:pPr>
+        <w:pStyle w:val="Normal"/>
+        <w:spacing w:lineRule="auto" w:line="276" w:before="0" w:after="0"/>
+        <w:rPr/>
+      </w:pPr>
+      <w:r>
+        <w:rPr>
+          <w:rFonts w:ascii="Courier New" w:hAnsi="Courier New"/>
+          <w:b w:val="false"/>
+          <w:i w:val="false"/>
+          <w:sz w:val="18"/>
+          <w:u w:val="none"/>
+          <w:lang w:val="en"/>
+        </w:rPr>
+        <w:t xml:space="preserve">  </w:t>
+      </w:r>
+      <w:r>
+        <w:rPr>
+          <w:rFonts w:ascii="Courier New" w:hAnsi="Courier New"/>
+          <w:b w:val="false"/>
+          <w:i w:val="false"/>
+          <w:sz w:val="18"/>
+          <w:u w:val="none"/>
+          <w:lang w:val="en"/>
+        </w:rPr>
+        <w:t xml:space="preserve">| fold = </w:t>
+      </w:r>
+      <w:r>
+        <w:rPr>
+          <w:rFonts w:ascii="Courier New" w:hAnsi="Courier New"/>
+          <w:b/>
+          <w:bCs/>
           <w:i w:val="false"/>
           <w:sz w:val="18"/>
           <w:u w:val="none"/>
@@ -5966,165 +6983,997 @@
         </w:rPr>
         <w:t>fold</w:t>
       </w:r>
-      <w:r>
-        <w:rPr>
-          <w:rFonts w:ascii="Courier New" w:hAnsi="Courier New"/>
-          <w:b w:val="false"/>
-          <w:i w:val="false"/>
-          <w:sz w:val="18"/>
-          <w:u w:val="none"/>
-          <w:lang w:val="en"/>
-        </w:rPr>
-        <w:t>&lt;a, b&gt; : (</w:t>
-      </w:r>
-      <w:r>
-        <w:rPr>
-          <w:rFonts w:ascii="Courier New" w:hAnsi="Courier New"/>
-          <w:b w:val="false"/>
-          <w:i w:val="false"/>
-          <w:sz w:val="18"/>
-          <w:u w:val="none"/>
-          <w:lang w:val="en"/>
-        </w:rPr>
-        <w:t>b</w:t>
-      </w:r>
-      <w:r>
-        <w:rPr>
-          <w:rFonts w:ascii="Courier New" w:hAnsi="Courier New"/>
-          <w:b w:val="false"/>
-          <w:i w:val="false"/>
-          <w:sz w:val="18"/>
-          <w:u w:val="none"/>
-          <w:lang w:val="en"/>
-        </w:rPr>
-        <w:t xml:space="preserve"> -&gt; </w:t>
-      </w:r>
-      <w:r>
-        <w:rPr>
-          <w:rFonts w:ascii="Courier New" w:hAnsi="Courier New"/>
-          <w:b w:val="false"/>
-          <w:i w:val="false"/>
-          <w:sz w:val="18"/>
-          <w:u w:val="none"/>
-          <w:lang w:val="en"/>
-        </w:rPr>
-        <w:t>a</w:t>
-      </w:r>
-      <w:r>
-        <w:rPr>
-          <w:rFonts w:ascii="Courier New" w:hAnsi="Courier New"/>
-          <w:b w:val="false"/>
-          <w:i w:val="false"/>
-          <w:sz w:val="18"/>
-          <w:u w:val="none"/>
-          <w:lang w:val="en"/>
-        </w:rPr>
-        <w:t xml:space="preserve"> -&gt; b) -&gt; f&lt;a&gt; -&gt; b</w:t>
-      </w:r>
-    </w:p>
-    <w:p>
-      <w:pPr>
-        <w:pStyle w:val="Normal"/>
-        <w:spacing w:lineRule="auto" w:line="276" w:before="0" w:after="0"/>
-        <w:rPr>
-          <w:rFonts w:ascii="Courier New" w:hAnsi="Courier New"/>
-          <w:b w:val="false"/>
-          <w:b w:val="false"/>
-          <w:i w:val="false"/>
-          <w:i w:val="false"/>
-          <w:sz w:val="18"/>
-          <w:u w:val="none"/>
-          <w:lang w:val="en"/>
-        </w:rPr>
-      </w:pPr>
-      <w:r>
-        <w:rPr>
-          <w:rFonts w:ascii="Courier New" w:hAnsi="Courier New"/>
-          <w:b w:val="false"/>
-          <w:i w:val="false"/>
-          <w:sz w:val="18"/>
-          <w:u w:val="none"/>
-          <w:lang w:val="en"/>
-        </w:rPr>
-      </w:r>
-    </w:p>
-    <w:p>
-      <w:pPr>
-        <w:pStyle w:val="Normal"/>
-        <w:spacing w:lineRule="auto" w:line="276" w:before="0" w:after="0"/>
-        <w:rPr>
-          <w:rFonts w:ascii="Courier New" w:hAnsi="Courier New"/>
-          <w:b w:val="false"/>
-          <w:b w:val="false"/>
-          <w:i w:val="false"/>
-          <w:i w:val="false"/>
-          <w:sz w:val="18"/>
-          <w:u w:val="none"/>
-          <w:lang w:val="en"/>
-        </w:rPr>
-      </w:pPr>
-      <w:r>
-        <w:rPr>
-          <w:rFonts w:ascii="Courier New" w:hAnsi="Courier New"/>
-          <w:b w:val="false"/>
-          <w:i w:val="false"/>
-          <w:sz w:val="18"/>
-          <w:u w:val="none"/>
-          <w:lang w:val="en"/>
-        </w:rPr>
-      </w:r>
-    </w:p>
-    <w:p>
-      <w:pPr>
-        <w:pStyle w:val="Normal"/>
-        <w:spacing w:lineRule="auto" w:line="276" w:before="0" w:after="0"/>
-        <w:rPr/>
-      </w:pPr>
-      <w:r>
-        <w:rPr>
-          <w:rFonts w:ascii="Courier New" w:hAnsi="Courier New"/>
-          <w:b w:val="false"/>
-          <w:i w:val="false"/>
-          <w:sz w:val="18"/>
-          <w:u w:val="none"/>
-          <w:lang w:val="en"/>
-        </w:rPr>
-        <w:t xml:space="preserve">category Traversable&lt;t; Functor&lt;t&gt;; </w:t>
-      </w:r>
-      <w:r>
-        <w:rPr>
-          <w:rFonts w:ascii="Courier New" w:hAnsi="Courier New"/>
-          <w:b w:val="false"/>
-          <w:i w:val="false"/>
-          <w:sz w:val="18"/>
-          <w:u w:val="none"/>
-          <w:lang w:val="en"/>
-        </w:rPr>
-        <w:t>Foldable</w:t>
-      </w:r>
-      <w:r>
-        <w:rPr>
-          <w:rFonts w:ascii="Courier New" w:hAnsi="Courier New"/>
-          <w:b w:val="false"/>
-          <w:i w:val="false"/>
-          <w:sz w:val="18"/>
-          <w:u w:val="none"/>
-          <w:lang w:val="en"/>
-        </w:rPr>
-        <w:t>&lt;t&gt;&gt; =</w:t>
-      </w:r>
-    </w:p>
-    <w:p>
-      <w:pPr>
-        <w:pStyle w:val="Normal"/>
-        <w:spacing w:lineRule="auto" w:line="276" w:before="0" w:after="0"/>
-        <w:rPr/>
-      </w:pPr>
-      <w:r>
-        <w:rPr>
-          <w:rFonts w:ascii="Courier New" w:hAnsi="Courier New"/>
-          <w:b w:val="false"/>
-          <w:i w:val="false"/>
+    </w:p>
+    <w:p>
+      <w:pPr>
+        <w:pStyle w:val="Normal"/>
+        <w:spacing w:lineRule="auto" w:line="276" w:before="0" w:after="0"/>
+        <w:rPr>
+          <w:rFonts w:ascii="Courier New" w:hAnsi="Courier New"/>
+          <w:b w:val="false"/>
+          <w:b w:val="false"/>
+          <w:i w:val="false"/>
+          <w:i w:val="false"/>
+          <w:sz w:val="18"/>
+          <w:u w:val="none"/>
+          <w:lang w:val="en"/>
+        </w:rPr>
+      </w:pPr>
+      <w:r>
+        <w:rPr>
+          <w:rFonts w:ascii="Courier New" w:hAnsi="Courier New"/>
+          <w:b w:val="false"/>
+          <w:i w:val="false"/>
+          <w:sz w:val="18"/>
+          <w:u w:val="none"/>
+          <w:lang w:val="en"/>
+        </w:rPr>
+      </w:r>
+    </w:p>
+    <w:p>
+      <w:pPr>
+        <w:pStyle w:val="Normal"/>
+        <w:spacing w:lineRule="auto" w:line="276" w:before="0" w:after="0"/>
+        <w:rPr/>
+      </w:pPr>
+      <w:r>
+        <w:rPr>
+          <w:rFonts w:ascii="Courier New" w:hAnsi="Courier New"/>
+          <w:b w:val="false"/>
+          <w:i w:val="false"/>
+          <w:sz w:val="18"/>
+          <w:u w:val="none"/>
+          <w:lang w:val="en"/>
+        </w:rPr>
+        <w:t xml:space="preserve">// TODO: define </w:t>
+      </w:r>
+      <w:r>
+        <w:rPr>
+          <w:rFonts w:ascii="Courier New" w:hAnsi="Courier New"/>
+          <w:b/>
+          <w:bCs/>
+          <w:i w:val="false"/>
+          <w:sz w:val="18"/>
+          <w:u w:val="none"/>
+          <w:lang w:val="en"/>
+        </w:rPr>
+        <w:t>traverse</w:t>
+      </w:r>
+      <w:r>
+        <w:rPr>
+          <w:rFonts w:ascii="Courier New" w:hAnsi="Courier New"/>
+          <w:b w:val="false"/>
+          <w:i w:val="false"/>
+          <w:sz w:val="18"/>
+          <w:u w:val="none"/>
+          <w:lang w:val="en"/>
+        </w:rPr>
+        <w:t xml:space="preserve"> </w:t>
+      </w:r>
+      <w:r>
+        <w:rPr>
+          <w:rFonts w:ascii="Courier New" w:hAnsi="Courier New"/>
+          <w:b w:val="false"/>
+          <w:i w:val="false"/>
+          <w:sz w:val="18"/>
+          <w:u w:val="none"/>
+          <w:lang w:val="en"/>
+        </w:rPr>
+        <w:t xml:space="preserve">for AMSL </w:t>
+      </w:r>
+      <w:r>
+        <w:rPr>
+          <w:rFonts w:ascii="Courier New" w:hAnsi="Courier New"/>
+          <w:b w:val="false"/>
+          <w:i w:val="false"/>
+          <w:sz w:val="18"/>
+          <w:u w:val="none"/>
+          <w:lang w:val="en"/>
+        </w:rPr>
+        <w:t>so we can make a witness for Traversable.</w:t>
+      </w:r>
+    </w:p>
+    <w:p>
+      <w:pPr>
+        <w:pStyle w:val="Normal"/>
+        <w:spacing w:lineRule="auto" w:line="276" w:before="0" w:after="0"/>
+        <w:rPr/>
+      </w:pPr>
+      <w:r>
+        <w:rPr>
+          <w:rFonts w:ascii="Courier New" w:hAnsi="Courier New"/>
+          <w:b w:val="false"/>
+          <w:i w:val="false"/>
+          <w:sz w:val="18"/>
+          <w:u w:val="none"/>
+          <w:lang w:val="en"/>
+        </w:rPr>
+        <w:t xml:space="preserve">// </w:t>
+      </w:r>
+      <w:r>
+        <w:rPr>
+          <w:rFonts w:ascii="Courier New" w:hAnsi="Courier New"/>
+          <w:b w:val="false"/>
+          <w:i w:val="false"/>
+          <w:sz w:val="18"/>
+          <w:u w:val="none"/>
+          <w:lang w:val="en"/>
+        </w:rPr>
+        <w:t xml:space="preserve">TODO: define </w:t>
+      </w:r>
+      <w:r>
+        <w:rPr>
+          <w:rFonts w:ascii="Courier New" w:hAnsi="Courier New"/>
+          <w:b/>
+          <w:bCs/>
+          <w:i w:val="false"/>
+          <w:sz w:val="18"/>
+          <w:u w:val="none"/>
+          <w:lang w:val="en"/>
+        </w:rPr>
+        <w:t>product</w:t>
+      </w:r>
+      <w:r>
+        <w:rPr>
+          <w:rFonts w:ascii="Courier New" w:hAnsi="Courier New"/>
+          <w:b w:val="false"/>
+          <w:i w:val="false"/>
+          <w:sz w:val="18"/>
+          <w:u w:val="none"/>
+          <w:lang w:val="en"/>
+        </w:rPr>
+        <w:t xml:space="preserve"> and </w:t>
+      </w:r>
+      <w:r>
+        <w:rPr>
+          <w:rFonts w:ascii="Courier New" w:hAnsi="Courier New"/>
+          <w:b/>
+          <w:bCs/>
+          <w:i w:val="false"/>
+          <w:sz w:val="18"/>
+          <w:u w:val="none"/>
+          <w:lang w:val="en"/>
+        </w:rPr>
+        <w:t>sum</w:t>
+      </w:r>
+      <w:r>
+        <w:rPr>
+          <w:rFonts w:ascii="Courier New" w:hAnsi="Courier New"/>
+          <w:b w:val="false"/>
+          <w:bCs w:val="false"/>
+          <w:i w:val="false"/>
+          <w:sz w:val="18"/>
+          <w:u w:val="none"/>
+          <w:lang w:val="en"/>
+        </w:rPr>
+        <w:t xml:space="preserve"> for AMSL so we can make a witness for </w:t>
+      </w:r>
+      <w:r>
+        <w:rPr>
+          <w:rFonts w:ascii="Courier New" w:hAnsi="Courier New"/>
+          <w:b w:val="false"/>
+          <w:bCs w:val="false"/>
+          <w:i w:val="false"/>
+          <w:sz w:val="18"/>
+          <w:u w:val="none"/>
+          <w:lang w:val="en"/>
+        </w:rPr>
+        <w:t>Algebraic</w:t>
+      </w:r>
+      <w:r>
+        <w:rPr>
+          <w:rFonts w:ascii="Courier New" w:hAnsi="Courier New"/>
+          <w:b w:val="false"/>
+          <w:bCs w:val="false"/>
+          <w:i w:val="false"/>
+          <w:sz w:val="18"/>
+          <w:u w:val="none"/>
+          <w:lang w:val="en"/>
+        </w:rPr>
+        <w:t>.</w:t>
+      </w:r>
+    </w:p>
+    <w:p>
+      <w:pPr>
+        <w:pStyle w:val="Normal"/>
+        <w:spacing w:lineRule="auto" w:line="276" w:before="0" w:after="0"/>
+        <w:rPr/>
+      </w:pPr>
+      <w:r>
+        <w:rPr>
+          <w:rFonts w:ascii="Courier New" w:hAnsi="Courier New"/>
+          <w:b w:val="false"/>
+          <w:i w:val="false"/>
+          <w:sz w:val="18"/>
+          <w:u w:val="none"/>
+          <w:lang w:val="en"/>
+        </w:rPr>
+        <w:t xml:space="preserve">// </w:t>
+      </w:r>
+      <w:r>
+        <w:rPr>
+          <w:rFonts w:ascii="Courier New" w:hAnsi="Courier New"/>
+          <w:b w:val="false"/>
+          <w:i w:val="false"/>
+          <w:sz w:val="18"/>
+          <w:u w:val="none"/>
+          <w:lang w:val="en"/>
+        </w:rPr>
+        <w:t xml:space="preserve">TODO: define </w:t>
+      </w:r>
+      <w:r>
+        <w:rPr>
+          <w:rFonts w:ascii="Courier New" w:hAnsi="Courier New"/>
+          <w:b/>
+          <w:bCs/>
+          <w:i w:val="false"/>
+          <w:sz w:val="18"/>
+          <w:u w:val="none"/>
+          <w:lang w:val="en"/>
+        </w:rPr>
+        <w:t>extract</w:t>
+      </w:r>
+      <w:r>
+        <w:rPr>
+          <w:rFonts w:ascii="Courier New" w:hAnsi="Courier New"/>
+          <w:b w:val="false"/>
+          <w:i w:val="false"/>
+          <w:sz w:val="18"/>
+          <w:u w:val="none"/>
+          <w:lang w:val="en"/>
+        </w:rPr>
+        <w:t xml:space="preserve"> and </w:t>
+      </w:r>
+      <w:r>
+        <w:rPr>
+          <w:rFonts w:ascii="Courier New" w:hAnsi="Courier New"/>
+          <w:b/>
+          <w:bCs/>
+          <w:i w:val="false"/>
+          <w:sz w:val="18"/>
+          <w:u w:val="none"/>
+          <w:lang w:val="en"/>
+        </w:rPr>
+        <w:t>duplicate</w:t>
+      </w:r>
+      <w:r>
+        <w:rPr>
+          <w:rFonts w:ascii="Courier New" w:hAnsi="Courier New"/>
+          <w:b w:val="false"/>
+          <w:bCs w:val="false"/>
+          <w:i w:val="false"/>
+          <w:sz w:val="18"/>
+          <w:u w:val="none"/>
+          <w:lang w:val="en"/>
+        </w:rPr>
+        <w:t xml:space="preserve"> for AMSL so we can make a witness for Comonad.</w:t>
+      </w:r>
+    </w:p>
+    <w:p>
+      <w:pPr>
+        <w:pStyle w:val="Normal"/>
+        <w:spacing w:lineRule="auto" w:line="276" w:before="0" w:after="0"/>
+        <w:rPr>
+          <w:rFonts w:ascii="Courier New" w:hAnsi="Courier New"/>
+          <w:b w:val="false"/>
+          <w:b w:val="false"/>
+          <w:i w:val="false"/>
+          <w:i w:val="false"/>
+          <w:sz w:val="18"/>
+          <w:u w:val="none"/>
+          <w:lang w:val="en"/>
+        </w:rPr>
+      </w:pPr>
+      <w:r>
+        <w:rPr>
+          <w:rFonts w:ascii="Courier New" w:hAnsi="Courier New"/>
+          <w:b w:val="false"/>
+          <w:i w:val="false"/>
+          <w:sz w:val="18"/>
+          <w:u w:val="none"/>
+          <w:lang w:val="en"/>
+        </w:rPr>
+      </w:r>
+    </w:p>
+    <w:p>
+      <w:pPr>
+        <w:pStyle w:val="Normal"/>
+        <w:spacing w:lineRule="auto" w:line="276" w:before="0" w:after="0"/>
+        <w:rPr/>
+      </w:pPr>
+      <w:r>
+        <w:rPr>
+          <w:rFonts w:ascii="Courier New" w:hAnsi="Courier New"/>
+          <w:b w:val="false"/>
+          <w:i w:val="false"/>
+          <w:sz w:val="18"/>
+          <w:u w:val="none"/>
+          <w:lang w:val="en"/>
+        </w:rPr>
+        <w:t>Property = Axiom "A property of a simulant."</w:t>
+      </w:r>
+    </w:p>
+    <w:p>
+      <w:pPr>
+        <w:pStyle w:val="Normal"/>
+        <w:spacing w:lineRule="auto" w:line="276" w:before="0" w:after="0"/>
+        <w:rPr/>
+      </w:pPr>
+      <w:r>
+        <w:rPr>
+          <w:rFonts w:ascii="Courier New" w:hAnsi="Courier New"/>
+          <w:b w:val="false"/>
+          <w:i w:val="false"/>
+          <w:sz w:val="18"/>
+          <w:u w:val="none"/>
+          <w:lang w:val="en"/>
+        </w:rPr>
+        <w:t>Relation = Axiom "Indexes a simulant or event relative to the local simulant."</w:t>
+      </w:r>
+    </w:p>
+    <w:p>
+      <w:pPr>
+        <w:pStyle w:val="Normal"/>
+        <w:spacing w:lineRule="auto" w:line="276" w:before="0" w:after="0"/>
+        <w:rPr/>
+      </w:pPr>
+      <w:r>
+        <w:rPr>
+          <w:rFonts w:ascii="Courier New" w:hAnsi="Courier New"/>
+          <w:b w:val="false"/>
+          <w:i w:val="false"/>
+          <w:sz w:val="18"/>
+          <w:u w:val="none"/>
+          <w:lang w:val="en"/>
+        </w:rPr>
+        <w:t>Address = Axiom "Indexes a global simulant or event."</w:t>
+      </w:r>
+    </w:p>
+    <w:p>
+      <w:pPr>
+        <w:pStyle w:val="Normal"/>
+        <w:spacing w:lineRule="auto" w:line="276" w:before="0" w:after="0"/>
+        <w:rPr>
+          <w:rFonts w:ascii="Courier New" w:hAnsi="Courier New"/>
+          <w:b w:val="false"/>
+          <w:b w:val="false"/>
+          <w:i w:val="false"/>
+          <w:i w:val="false"/>
+          <w:sz w:val="18"/>
+          <w:u w:val="none"/>
+          <w:lang w:val="en"/>
+        </w:rPr>
+      </w:pPr>
+      <w:r>
+        <w:rPr>
+          <w:rFonts w:ascii="Courier New" w:hAnsi="Courier New"/>
+          <w:b w:val="false"/>
+          <w:i w:val="false"/>
+          <w:sz w:val="18"/>
+          <w:u w:val="none"/>
+          <w:lang w:val="en"/>
+        </w:rPr>
+      </w:r>
+    </w:p>
+    <w:p>
+      <w:pPr>
+        <w:pStyle w:val="Normal"/>
+        <w:spacing w:lineRule="auto" w:line="276" w:before="0" w:after="0"/>
+        <w:rPr/>
+      </w:pPr>
+      <w:r>
+        <w:rPr>
+          <w:rFonts w:ascii="Courier New" w:hAnsi="Courier New"/>
+          <w:b w:val="false"/>
+          <w:i w:val="false"/>
+          <w:sz w:val="18"/>
+          <w:u w:val="none"/>
+          <w:lang w:val="en"/>
+        </w:rPr>
+        <w:t>get&lt;a&gt; : Property -&gt; Relation -&gt; a = Axiom "Retrieve a property of a simulant indexed by Relation."</w:t>
+      </w:r>
+    </w:p>
+    <w:p>
+      <w:pPr>
+        <w:pStyle w:val="Normal"/>
+        <w:spacing w:lineRule="auto" w:line="276" w:before="0" w:after="0"/>
+        <w:rPr/>
+      </w:pPr>
+      <w:r>
+        <w:rPr>
+          <w:rFonts w:ascii="Courier New" w:hAnsi="Courier New"/>
+          <w:b w:val="false"/>
+          <w:i w:val="false"/>
+          <w:sz w:val="18"/>
+          <w:u w:val="none"/>
+          <w:lang w:val="en"/>
+        </w:rPr>
+        <w:t>set&lt;a&gt; : Property -&gt; Relation -&gt; a -&gt; a = Axiom! "Update a property of a simulant indexed by Relation, then returns its value."</w:t>
+      </w:r>
+    </w:p>
+    <w:p>
+      <w:pPr>
+        <w:pStyle w:val="Normal"/>
+        <w:spacing w:lineRule="auto" w:line="276" w:before="0" w:after="0"/>
+        <w:rPr>
+          <w:rFonts w:ascii="Courier New" w:hAnsi="Courier New"/>
+          <w:b w:val="false"/>
+          <w:b w:val="false"/>
+          <w:i w:val="false"/>
+          <w:i w:val="false"/>
+          <w:sz w:val="18"/>
+          <w:u w:val="none"/>
+          <w:lang w:val="en"/>
+        </w:rPr>
+      </w:pPr>
+      <w:r>
+        <w:rPr>
+          <w:rFonts w:ascii="Courier New" w:hAnsi="Courier New"/>
+          <w:b w:val="false"/>
+          <w:i w:val="false"/>
+          <w:sz w:val="18"/>
+          <w:u w:val="none"/>
+          <w:lang w:val="en"/>
+        </w:rPr>
+      </w:r>
+    </w:p>
+    <w:p>
+      <w:pPr>
+        <w:pStyle w:val="Normal"/>
+        <w:spacing w:lineRule="auto" w:line="276" w:before="0" w:after="0"/>
+        <w:rPr/>
+      </w:pPr>
+      <w:r>
+        <w:rPr>
+          <w:rFonts w:ascii="Courier New" w:hAnsi="Courier New"/>
+          <w:b w:val="false"/>
+          <w:i w:val="false"/>
+          <w:sz w:val="18"/>
+          <w:u w:val="none"/>
+          <w:lang w:val="en"/>
+        </w:rPr>
+        <w:t>Stream&lt;a&gt; = Axiom "A stream of simulant property or event values."</w:t>
+      </w:r>
+    </w:p>
+    <w:p>
+      <w:pPr>
+        <w:pStyle w:val="Normal"/>
+        <w:spacing w:lineRule="auto" w:line="276" w:before="0" w:after="0"/>
+        <w:rPr/>
+      </w:pPr>
+      <w:r>
+        <w:rPr>
+          <w:rFonts w:ascii="Courier New" w:hAnsi="Courier New"/>
+          <w:b w:val="false"/>
+          <w:i w:val="false"/>
+          <w:sz w:val="18"/>
+          <w:u w:val="none"/>
+          <w:lang w:val="en"/>
+        </w:rPr>
+        <w:t xml:space="preserve">getAsStream&lt;a&gt; : Property -&gt; Relation -&gt; Stream&lt;a&gt; = </w:t>
+      </w:r>
+      <w:r>
+        <w:rPr>
+          <w:rFonts w:ascii="Courier New" w:hAnsi="Courier New"/>
+          <w:b/>
+          <w:bCs/>
+          <w:i w:val="false"/>
+          <w:sz w:val="18"/>
+          <w:u w:val="none"/>
+          <w:lang w:val="en"/>
+        </w:rPr>
+        <w:t>getAsStream</w:t>
+      </w:r>
+    </w:p>
+    <w:p>
+      <w:pPr>
+        <w:pStyle w:val="Normal"/>
+        <w:spacing w:lineRule="auto" w:line="276" w:before="0" w:after="0"/>
+        <w:rPr/>
+      </w:pPr>
+      <w:r>
+        <w:rPr>
+          <w:rFonts w:ascii="Courier New" w:hAnsi="Courier New"/>
+          <w:b w:val="false"/>
+          <w:i w:val="false"/>
+          <w:color w:val="000000"/>
+          <w:sz w:val="18"/>
+          <w:u w:val="none"/>
+          <w:lang w:val="en"/>
+        </w:rPr>
+        <w:t xml:space="preserve">setAsStream&lt;a&gt; : </w:t>
+      </w:r>
+      <w:r>
+        <w:rPr>
+          <w:rFonts w:ascii="Courier New" w:hAnsi="Courier New"/>
+          <w:b w:val="false"/>
+          <w:i w:val="false"/>
+          <w:color w:val="000000"/>
+          <w:sz w:val="18"/>
+          <w:u w:val="none"/>
+          <w:lang w:val="en"/>
+        </w:rPr>
+        <w:t>P</w:t>
+      </w:r>
+      <w:r>
+        <w:rPr>
+          <w:rFonts w:ascii="Courier New" w:hAnsi="Courier New"/>
+          <w:b w:val="false"/>
+          <w:i w:val="false"/>
+          <w:color w:val="000000"/>
+          <w:sz w:val="18"/>
+          <w:u w:val="none"/>
+          <w:lang w:val="en"/>
+        </w:rPr>
+        <w:t>roperty -</w:t>
+      </w:r>
+      <w:r>
+        <w:rPr>
+          <w:rFonts w:ascii="Courier New" w:hAnsi="Courier New"/>
+          <w:b w:val="false"/>
+          <w:i w:val="false"/>
+          <w:color w:val="000000"/>
+          <w:sz w:val="18"/>
+          <w:u w:val="none"/>
+          <w:lang w:val="en"/>
+        </w:rPr>
+        <w:t>&gt; R</w:t>
+      </w:r>
+      <w:r>
+        <w:rPr>
+          <w:rFonts w:ascii="Courier New" w:hAnsi="Courier New"/>
+          <w:b w:val="false"/>
+          <w:i w:val="false"/>
+          <w:color w:val="000000"/>
+          <w:sz w:val="18"/>
+          <w:u w:val="none"/>
+          <w:lang w:val="en"/>
+        </w:rPr>
+        <w:t>elation -</w:t>
+      </w:r>
+      <w:r>
+        <w:rPr>
+          <w:rFonts w:ascii="Courier New" w:hAnsi="Courier New"/>
+          <w:b w:val="false"/>
+          <w:i w:val="false"/>
+          <w:color w:val="000000"/>
+          <w:sz w:val="18"/>
+          <w:u w:val="none"/>
+          <w:lang w:val="en"/>
+        </w:rPr>
+        <w:t>&gt; S</w:t>
+      </w:r>
+      <w:r>
+        <w:rPr>
+          <w:rFonts w:ascii="Courier New" w:hAnsi="Courier New"/>
+          <w:b w:val="false"/>
+          <w:i w:val="false"/>
+          <w:color w:val="000000"/>
+          <w:sz w:val="18"/>
+          <w:u w:val="none"/>
+          <w:lang w:val="en"/>
+        </w:rPr>
+        <w:t>tream</w:t>
+      </w:r>
+      <w:r>
+        <w:rPr>
+          <w:rFonts w:ascii="Courier New" w:hAnsi="Courier New"/>
+          <w:b w:val="false"/>
+          <w:i w:val="false"/>
+          <w:color w:val="000000"/>
+          <w:sz w:val="18"/>
+          <w:u w:val="none"/>
+          <w:lang w:val="en"/>
+        </w:rPr>
+        <w:t>&lt;a&gt;</w:t>
+      </w:r>
+      <w:r>
+        <w:rPr>
+          <w:rFonts w:ascii="Courier New" w:hAnsi="Courier New"/>
+          <w:b w:val="false"/>
+          <w:i w:val="false"/>
+          <w:color w:val="000000"/>
+          <w:sz w:val="18"/>
+          <w:u w:val="none"/>
+          <w:lang w:val="en"/>
+        </w:rPr>
+        <w:t xml:space="preserve"> = </w:t>
+      </w:r>
+      <w:r>
+        <w:rPr>
+          <w:rFonts w:ascii="Courier New" w:hAnsi="Courier New"/>
+          <w:b/>
+          <w:bCs/>
+          <w:i w:val="false"/>
+          <w:color w:val="000000"/>
+          <w:sz w:val="18"/>
+          <w:u w:val="none"/>
+          <w:lang w:val="en"/>
+        </w:rPr>
+        <w:t>setAsStream</w:t>
+      </w:r>
+    </w:p>
+    <w:p>
+      <w:pPr>
+        <w:pStyle w:val="Normal"/>
+        <w:spacing w:lineRule="auto" w:line="276" w:before="0" w:after="0"/>
+        <w:rPr/>
+      </w:pPr>
+      <w:r>
+        <w:rPr>
+          <w:rFonts w:ascii="Courier New" w:hAnsi="Courier New"/>
+          <w:b w:val="false"/>
+          <w:i w:val="false"/>
+          <w:color w:val="000000"/>
+          <w:sz w:val="18"/>
+          <w:u w:val="none"/>
+          <w:lang w:val="en"/>
+        </w:rPr>
+        <w:t>make</w:t>
+      </w:r>
+      <w:r>
+        <w:rPr>
+          <w:rFonts w:ascii="Courier New" w:hAnsi="Courier New"/>
+          <w:b w:val="false"/>
+          <w:i w:val="false"/>
+          <w:color w:val="000000"/>
+          <w:sz w:val="18"/>
+          <w:u w:val="none"/>
+          <w:lang w:val="en"/>
+        </w:rPr>
+        <w:t xml:space="preserve">Stream&lt;a&gt; : Address -&gt; Stream&lt;a&gt; = </w:t>
+      </w:r>
+      <w:r>
+        <w:rPr>
+          <w:rFonts w:ascii="Courier New" w:hAnsi="Courier New"/>
+          <w:b/>
+          <w:bCs/>
+          <w:i w:val="false"/>
+          <w:color w:val="000000"/>
+          <w:sz w:val="18"/>
+          <w:u w:val="none"/>
+          <w:lang w:val="en"/>
+        </w:rPr>
+        <w:t>makeStream</w:t>
+      </w:r>
+    </w:p>
+    <w:p>
+      <w:pPr>
+        <w:pStyle w:val="Normal"/>
+        <w:spacing w:lineRule="auto" w:line="276" w:before="0" w:after="0"/>
+        <w:rPr>
+          <w:rFonts w:ascii="Courier New" w:hAnsi="Courier New"/>
+          <w:b w:val="false"/>
+          <w:b w:val="false"/>
+          <w:i w:val="false"/>
+          <w:i w:val="false"/>
+          <w:sz w:val="18"/>
+          <w:u w:val="none"/>
+          <w:lang w:val="en"/>
+        </w:rPr>
+      </w:pPr>
+      <w:r>
+        <w:rPr>
+          <w:rFonts w:ascii="Courier New" w:hAnsi="Courier New"/>
+          <w:b w:val="false"/>
+          <w:i w:val="false"/>
+          <w:color w:val="000000"/>
+          <w:sz w:val="18"/>
+          <w:u w:val="none"/>
+          <w:lang w:val="en"/>
+        </w:rPr>
+        <w:t xml:space="preserve">mapStream&lt;a, b&gt; </w:t>
+      </w:r>
+      <w:r>
+        <w:rPr>
+          <w:rFonts w:ascii="Courier New" w:hAnsi="Courier New"/>
+          <w:b w:val="false"/>
+          <w:i w:val="false"/>
+          <w:color w:val="000000"/>
+          <w:sz w:val="18"/>
+          <w:u w:val="none"/>
+          <w:lang w:val="en"/>
+        </w:rPr>
+        <w:t>(a -&gt; b)</w:t>
+      </w:r>
+      <w:r>
+        <w:rPr>
+          <w:rFonts w:ascii="Courier New" w:hAnsi="Courier New"/>
+          <w:b w:val="false"/>
+          <w:i w:val="false"/>
+          <w:color w:val="000000"/>
+          <w:sz w:val="18"/>
+          <w:u w:val="none"/>
+          <w:lang w:val="en"/>
+        </w:rPr>
+        <w:t xml:space="preserve"> -</w:t>
+      </w:r>
+      <w:r>
+        <w:rPr>
+          <w:rFonts w:ascii="Courier New" w:hAnsi="Courier New"/>
+          <w:b w:val="false"/>
+          <w:i w:val="false"/>
+          <w:color w:val="000000"/>
+          <w:sz w:val="18"/>
+          <w:u w:val="none"/>
+          <w:lang w:val="en"/>
+        </w:rPr>
+        <w:t>&gt; S</w:t>
+      </w:r>
+      <w:r>
+        <w:rPr>
+          <w:rFonts w:ascii="Courier New" w:hAnsi="Courier New"/>
+          <w:b w:val="false"/>
+          <w:i w:val="false"/>
+          <w:color w:val="000000"/>
+          <w:sz w:val="18"/>
+          <w:u w:val="none"/>
+          <w:lang w:val="en"/>
+        </w:rPr>
+        <w:t>tream</w:t>
+      </w:r>
+      <w:r>
+        <w:rPr>
+          <w:rFonts w:ascii="Courier New" w:hAnsi="Courier New"/>
+          <w:b w:val="false"/>
+          <w:i w:val="false"/>
+          <w:color w:val="000000"/>
+          <w:sz w:val="18"/>
+          <w:u w:val="none"/>
+          <w:lang w:val="en"/>
+        </w:rPr>
+        <w:t>&lt;a&gt;</w:t>
+      </w:r>
+      <w:r>
+        <w:rPr>
+          <w:rFonts w:ascii="Courier New" w:hAnsi="Courier New"/>
+          <w:b w:val="false"/>
+          <w:i w:val="false"/>
+          <w:color w:val="000000"/>
+          <w:sz w:val="18"/>
+          <w:u w:val="none"/>
+          <w:lang w:val="en"/>
+        </w:rPr>
+        <w:t xml:space="preserve"> -</w:t>
+      </w:r>
+      <w:r>
+        <w:rPr>
+          <w:rFonts w:ascii="Courier New" w:hAnsi="Courier New"/>
+          <w:b w:val="false"/>
+          <w:i w:val="false"/>
+          <w:color w:val="000000"/>
+          <w:sz w:val="18"/>
+          <w:u w:val="none"/>
+          <w:lang w:val="en"/>
+        </w:rPr>
+        <w:t>&gt; S</w:t>
+      </w:r>
+      <w:r>
+        <w:rPr>
+          <w:rFonts w:ascii="Courier New" w:hAnsi="Courier New"/>
+          <w:b w:val="false"/>
+          <w:i w:val="false"/>
+          <w:color w:val="000000"/>
+          <w:sz w:val="18"/>
+          <w:u w:val="none"/>
+          <w:lang w:val="en"/>
+        </w:rPr>
+        <w:t>tream</w:t>
+      </w:r>
+      <w:r>
+        <w:rPr>
+          <w:rFonts w:ascii="Courier New" w:hAnsi="Courier New"/>
+          <w:b w:val="false"/>
+          <w:i w:val="false"/>
+          <w:color w:val="000000"/>
+          <w:sz w:val="18"/>
+          <w:u w:val="none"/>
+          <w:lang w:val="en"/>
+        </w:rPr>
+        <w:t xml:space="preserve">&lt;b&gt; </w:t>
+      </w:r>
+      <w:r>
+        <w:rPr>
+          <w:rFonts w:ascii="Courier New" w:hAnsi="Courier New"/>
+          <w:b w:val="false"/>
+          <w:i w:val="false"/>
+          <w:color w:val="000000"/>
+          <w:sz w:val="18"/>
+          <w:u w:val="none"/>
+          <w:lang w:val="en"/>
+        </w:rPr>
+        <w:t xml:space="preserve">= </w:t>
+      </w:r>
+      <w:r>
+        <w:rPr>
+          <w:rFonts w:ascii="Courier New" w:hAnsi="Courier New"/>
+          <w:b/>
+          <w:bCs/>
+          <w:i w:val="false"/>
+          <w:color w:val="000000"/>
+          <w:sz w:val="18"/>
+          <w:u w:val="none"/>
+          <w:lang w:val="en"/>
+        </w:rPr>
+        <w:t>map</w:t>
+      </w:r>
+    </w:p>
+    <w:p>
+      <w:pPr>
+        <w:pStyle w:val="Normal"/>
+        <w:spacing w:lineRule="auto" w:line="276" w:before="0" w:after="0"/>
+        <w:rPr/>
+      </w:pPr>
+      <w:r>
+        <w:rPr>
+          <w:rFonts w:ascii="Courier New" w:hAnsi="Courier New"/>
+          <w:b w:val="false"/>
+          <w:bCs/>
+          <w:i w:val="false"/>
+          <w:color w:val="000000"/>
+          <w:sz w:val="18"/>
+          <w:u w:val="none"/>
+          <w:lang w:val="en"/>
+        </w:rPr>
+        <w:t xml:space="preserve">foldStream&lt;a, b&gt; : (b -&gt; a -&gt; b) -&gt; b -&gt; Stream&lt;a&gt; -&gt; b = </w:t>
+      </w:r>
+      <w:r>
+        <w:rPr>
+          <w:rFonts w:ascii="Courier New" w:hAnsi="Courier New"/>
+          <w:b/>
+          <w:bCs/>
+          <w:i w:val="false"/>
+          <w:color w:val="000000"/>
+          <w:sz w:val="18"/>
+          <w:u w:val="none"/>
+          <w:lang w:val="en"/>
+        </w:rPr>
+        <w:t>fold</w:t>
+      </w:r>
+    </w:p>
+    <w:p>
+      <w:pPr>
+        <w:pStyle w:val="Normal"/>
+        <w:spacing w:lineRule="auto" w:line="276" w:before="0" w:after="0"/>
+        <w:rPr/>
+      </w:pPr>
+      <w:r>
+        <w:rPr>
+          <w:rFonts w:ascii="Courier New" w:hAnsi="Courier New"/>
+          <w:b w:val="false"/>
+          <w:i w:val="false"/>
+          <w:sz w:val="18"/>
+          <w:u w:val="none"/>
+          <w:lang w:val="en"/>
+        </w:rPr>
+        <w:t xml:space="preserve">productStream&lt;a, b&gt; : Stream&lt;a&gt; -&gt; Stream&lt;b&gt; -&gt; Stream&lt;(a, b)&gt; = </w:t>
+      </w:r>
+      <w:r>
+        <w:rPr>
+          <w:rFonts w:ascii="Courier New" w:hAnsi="Courier New"/>
+          <w:b/>
+          <w:bCs/>
+          <w:i w:val="false"/>
+          <w:sz w:val="18"/>
+          <w:u w:val="none"/>
+          <w:lang w:val="en"/>
+        </w:rPr>
+        <w:t>product</w:t>
+      </w:r>
+    </w:p>
+    <w:p>
+      <w:pPr>
+        <w:pStyle w:val="Normal"/>
+        <w:spacing w:lineRule="auto" w:line="276" w:before="0" w:after="0"/>
+        <w:rPr/>
+      </w:pPr>
+      <w:r>
+        <w:rPr>
+          <w:rFonts w:ascii="Courier New" w:hAnsi="Courier New"/>
+          <w:b w:val="false"/>
+          <w:i w:val="false"/>
+          <w:color w:val="000000"/>
+          <w:sz w:val="18"/>
+          <w:u w:val="none"/>
+          <w:lang w:val="en"/>
+        </w:rPr>
+        <w:t xml:space="preserve">sumStream&lt;a, b&gt; : Stream&lt;a&gt; -&gt; Stream&lt;b&gt; -&gt; Stream&lt;Either&lt;a, b&gt;&gt; = </w:t>
+      </w:r>
+      <w:r>
+        <w:rPr>
+          <w:rFonts w:ascii="Courier New" w:hAnsi="Courier New"/>
+          <w:b/>
+          <w:bCs/>
+          <w:i w:val="false"/>
+          <w:color w:val="000000"/>
+          <w:sz w:val="18"/>
+          <w:u w:val="none"/>
+          <w:lang w:val="en"/>
+        </w:rPr>
+        <w:t>sum</w:t>
+      </w:r>
+      <w:r>
+        <w:br w:type="page"/>
+      </w:r>
+    </w:p>
+    <w:p>
+      <w:pPr>
+        <w:pStyle w:val="Normal"/>
+        <w:spacing w:lineRule="auto" w:line="276" w:before="0" w:after="0"/>
+        <w:rPr/>
+      </w:pPr>
+      <w:r>
+        <w:rPr>
+          <w:rFonts w:ascii="Courier New" w:hAnsi="Courier New"/>
+          <w:b w:val="false"/>
+          <w:i w:val="false"/>
+          <w:color w:val="000000"/>
+          <w:sz w:val="18"/>
+          <w:u w:val="single"/>
+          <w:lang w:val="en"/>
+        </w:rPr>
+        <w:t>Semantic Design for MetaFunctions (a replacement for micro-services – unrelated to Nu)</w:t>
+      </w:r>
+    </w:p>
+    <w:p>
+      <w:pPr>
+        <w:pStyle w:val="Normal"/>
+        <w:spacing w:lineRule="auto" w:line="276" w:before="0" w:after="0"/>
+        <w:rPr>
+          <w:rFonts w:ascii="Courier New" w:hAnsi="Courier New"/>
+          <w:b w:val="false"/>
+          <w:b w:val="false"/>
+          <w:i w:val="false"/>
+          <w:i w:val="false"/>
+          <w:color w:val="000000"/>
+          <w:sz w:val="18"/>
+          <w:u w:val="none"/>
+          <w:lang w:val="en"/>
+        </w:rPr>
+      </w:pPr>
+      <w:r>
+        <w:rPr>
+          <w:rFonts w:ascii="Courier New" w:hAnsi="Courier New"/>
+          <w:b w:val="false"/>
+          <w:i w:val="false"/>
+          <w:color w:val="000000"/>
+          <w:sz w:val="18"/>
+          <w:u w:val="none"/>
+          <w:lang w:val="en"/>
+        </w:rPr>
+      </w:r>
+    </w:p>
+    <w:p>
+      <w:pPr>
+        <w:pStyle w:val="Normal"/>
+        <w:spacing w:lineRule="auto" w:line="276" w:before="0" w:after="0"/>
+        <w:rPr/>
+      </w:pPr>
+      <w:r>
+        <w:rPr>
+          <w:rFonts w:ascii="Courier New" w:hAnsi="Courier New"/>
+          <w:b w:val="false"/>
+          <w:i w:val="false"/>
+          <w:color w:val="000000"/>
+          <w:sz w:val="18"/>
+          <w:u w:val="none"/>
+          <w:lang w:val="en"/>
+        </w:rPr>
+        <w:t>Symbol =</w:t>
+      </w:r>
+    </w:p>
+    <w:p>
+      <w:pPr>
+        <w:pStyle w:val="Normal"/>
+        <w:spacing w:lineRule="auto" w:line="276" w:before="0" w:after="0"/>
+        <w:rPr/>
+      </w:pPr>
+      <w:r>
+        <w:rPr>
+          <w:rFonts w:ascii="Courier New" w:hAnsi="Courier New"/>
+          <w:b w:val="false"/>
+          <w:i w:val="false"/>
+          <w:color w:val="000000"/>
           <w:sz w:val="18"/>
           <w:u w:val="none"/>
           <w:lang w:val="en"/>
@@ -6136,256 +7985,26 @@
           <w:rFonts w:ascii="Courier New" w:hAnsi="Courier New"/>
           <w:b w:val="false"/>
           <w:i w:val="false"/>
-          <w:sz w:val="18"/>
-          <w:u w:val="none"/>
-          <w:lang w:val="en"/>
-        </w:rPr>
-        <w:t>| traverse&lt;a, b, p; Applicative&lt;f&gt;&gt; : (a -&gt; p&lt;b&gt;) -&gt; t&lt;a&gt; -&gt; p&lt;t&lt;b&gt;&gt;</w:t>
-      </w:r>
-    </w:p>
-    <w:p>
-      <w:pPr>
-        <w:pStyle w:val="Normal"/>
-        <w:spacing w:lineRule="auto" w:line="276" w:before="0" w:after="0"/>
-        <w:rPr>
-          <w:rFonts w:ascii="Courier New" w:hAnsi="Courier New"/>
-          <w:b w:val="false"/>
-          <w:b w:val="false"/>
-          <w:i w:val="false"/>
-          <w:i w:val="false"/>
-          <w:sz w:val="18"/>
-          <w:u w:val="none"/>
-          <w:lang w:val="en"/>
-        </w:rPr>
-      </w:pPr>
-      <w:r>
-        <w:rPr>
-          <w:rFonts w:ascii="Courier New" w:hAnsi="Courier New"/>
-          <w:b w:val="false"/>
-          <w:i w:val="false"/>
-          <w:sz w:val="18"/>
-          <w:u w:val="none"/>
-          <w:lang w:val="en"/>
-        </w:rPr>
-      </w:r>
-    </w:p>
-    <w:p>
-      <w:pPr>
-        <w:pStyle w:val="Normal"/>
-        <w:spacing w:lineRule="auto" w:line="276" w:before="0" w:after="0"/>
-        <w:rPr>
-          <w:rFonts w:ascii="Courier New" w:hAnsi="Courier New"/>
-          <w:b w:val="false"/>
-          <w:b w:val="false"/>
-          <w:i w:val="false"/>
-          <w:i w:val="false"/>
-          <w:sz w:val="18"/>
-          <w:u w:val="none"/>
-          <w:lang w:val="en"/>
-        </w:rPr>
-      </w:pPr>
-      <w:r>
-        <w:rPr>
-          <w:rFonts w:ascii="Courier New" w:hAnsi="Courier New"/>
-          <w:b w:val="false"/>
-          <w:i w:val="false"/>
-          <w:sz w:val="18"/>
-          <w:u w:val="none"/>
-          <w:lang w:val="en"/>
-        </w:rPr>
-        <w:t>// TODO: define the Arrow categories.</w:t>
-      </w:r>
-    </w:p>
-    <w:p>
-      <w:pPr>
-        <w:pStyle w:val="Normal"/>
-        <w:spacing w:lineRule="auto" w:line="276" w:before="0" w:after="0"/>
-        <w:rPr>
-          <w:rFonts w:ascii="Courier New" w:hAnsi="Courier New"/>
-          <w:b w:val="false"/>
-          <w:b w:val="false"/>
-          <w:i w:val="false"/>
-          <w:i w:val="false"/>
-          <w:sz w:val="18"/>
-          <w:u w:val="none"/>
-          <w:lang w:val="en"/>
-        </w:rPr>
-      </w:pPr>
-      <w:r>
-        <w:rPr>
-          <w:rFonts w:ascii="Courier New" w:hAnsi="Courier New"/>
-          <w:b w:val="false"/>
-          <w:i w:val="false"/>
-          <w:sz w:val="18"/>
-          <w:u w:val="none"/>
-          <w:lang w:val="en"/>
-        </w:rPr>
-      </w:r>
-    </w:p>
-    <w:p>
-      <w:pPr>
-        <w:pStyle w:val="Normal"/>
-        <w:spacing w:lineRule="auto" w:line="276" w:before="0" w:after="0"/>
-        <w:rPr/>
-      </w:pPr>
-      <w:r>
-        <w:rPr>
-          <w:rFonts w:ascii="Courier New" w:hAnsi="Courier New"/>
-          <w:b w:val="false"/>
-          <w:bCs w:val="false"/>
-          <w:i w:val="false"/>
-          <w:sz w:val="18"/>
-          <w:u w:val="none"/>
-          <w:lang w:val="en"/>
-        </w:rPr>
-        <w:t>id a = a</w:t>
-      </w:r>
-    </w:p>
-    <w:p>
-      <w:pPr>
-        <w:pStyle w:val="Normal"/>
-        <w:spacing w:lineRule="auto" w:line="276" w:before="0" w:after="0"/>
-        <w:rPr/>
-      </w:pPr>
-      <w:r>
-        <w:rPr>
-          <w:rFonts w:ascii="Courier New" w:hAnsi="Courier New"/>
-          <w:b w:val="false"/>
-          <w:i w:val="false"/>
-          <w:sz w:val="18"/>
-          <w:u w:val="none"/>
-          <w:lang w:val="en"/>
-        </w:rPr>
-        <w:t>const a _ = a</w:t>
-      </w:r>
-    </w:p>
-    <w:p>
-      <w:pPr>
-        <w:pStyle w:val="Normal"/>
-        <w:spacing w:lineRule="auto" w:line="276" w:before="0" w:after="0"/>
-        <w:rPr/>
-      </w:pPr>
-      <w:r>
-        <w:rPr>
-          <w:rFonts w:ascii="Courier New" w:hAnsi="Courier New"/>
-          <w:b w:val="false"/>
-          <w:bCs w:val="false"/>
-          <w:i w:val="false"/>
-          <w:sz w:val="18"/>
-          <w:u w:val="none"/>
-          <w:lang w:val="en"/>
-        </w:rPr>
-        <w:t>flip f a b = f b a</w:t>
-      </w:r>
-    </w:p>
-    <w:p>
-      <w:pPr>
-        <w:pStyle w:val="Normal"/>
-        <w:spacing w:lineRule="auto" w:line="276" w:before="0" w:after="0"/>
-        <w:rPr>
-          <w:bCs w:val="false"/>
-        </w:rPr>
-      </w:pPr>
-      <w:r>
-        <w:rPr>
-          <w:bCs w:val="false"/>
-        </w:rPr>
-      </w:r>
-      <w:r>
-        <w:br w:type="page"/>
-      </w:r>
-    </w:p>
-    <w:p>
-      <w:pPr>
-        <w:pStyle w:val="Normal"/>
-        <w:spacing w:lineRule="auto" w:line="276" w:before="0" w:after="0"/>
-        <w:rPr/>
-      </w:pPr>
-      <w:r>
-        <w:rPr>
-          <w:rFonts w:ascii="Courier New" w:hAnsi="Courier New"/>
-          <w:b w:val="false"/>
-          <w:i w:val="false"/>
-          <w:sz w:val="18"/>
-          <w:u w:val="single"/>
-          <w:lang w:val="en"/>
-        </w:rPr>
-        <w:t>Nu Script Semantic Design</w:t>
-      </w:r>
-    </w:p>
-    <w:p>
-      <w:pPr>
-        <w:pStyle w:val="Normal"/>
-        <w:spacing w:lineRule="auto" w:line="276" w:before="0" w:after="0"/>
-        <w:rPr>
-          <w:rFonts w:ascii="Courier New" w:hAnsi="Courier New"/>
-          <w:b w:val="false"/>
-          <w:b w:val="false"/>
-          <w:i w:val="false"/>
-          <w:i w:val="false"/>
-          <w:sz w:val="18"/>
-          <w:u w:val="none"/>
-          <w:lang w:val="en"/>
-        </w:rPr>
-      </w:pPr>
-      <w:r>
-        <w:rPr>
-          <w:rFonts w:ascii="Courier New" w:hAnsi="Courier New"/>
-          <w:b w:val="false"/>
-          <w:i w:val="false"/>
-          <w:sz w:val="18"/>
-          <w:u w:val="none"/>
-          <w:lang w:val="en"/>
-        </w:rPr>
-      </w:r>
-    </w:p>
-    <w:p>
-      <w:pPr>
-        <w:pStyle w:val="Normal"/>
-        <w:spacing w:lineRule="auto" w:line="276" w:before="0" w:after="0"/>
-        <w:rPr>
-          <w:rFonts w:ascii="Courier New" w:hAnsi="Courier New"/>
-          <w:b w:val="false"/>
-          <w:b w:val="false"/>
-          <w:i w:val="false"/>
-          <w:i w:val="false"/>
-          <w:sz w:val="18"/>
-          <w:u w:val="none"/>
-          <w:lang w:val="en"/>
-        </w:rPr>
-      </w:pPr>
-      <w:r>
-        <w:rPr>
-          <w:rFonts w:ascii="Courier New" w:hAnsi="Courier New"/>
-          <w:b w:val="false"/>
-          <w:i w:val="false"/>
-          <w:sz w:val="18"/>
-          <w:u w:val="none"/>
-          <w:lang w:val="en"/>
-        </w:rPr>
-        <w:t>witness Monoid =</w:t>
-      </w:r>
-    </w:p>
-    <w:p>
-      <w:pPr>
-        <w:pStyle w:val="Normal"/>
-        <w:spacing w:lineRule="auto" w:line="276" w:before="0" w:after="0"/>
-        <w:rPr>
-          <w:rFonts w:ascii="Courier New" w:hAnsi="Courier New"/>
-          <w:b w:val="false"/>
-          <w:b w:val="false"/>
-          <w:i w:val="false"/>
-          <w:i w:val="false"/>
-          <w:sz w:val="18"/>
-          <w:u w:val="none"/>
-          <w:lang w:val="en"/>
-        </w:rPr>
-      </w:pPr>
-      <w:r>
-        <w:rPr>
-          <w:rFonts w:ascii="Courier New" w:hAnsi="Courier New"/>
-          <w:b w:val="false"/>
-          <w:i w:val="false"/>
+          <w:color w:val="000000"/>
+          <w:sz w:val="18"/>
+          <w:u w:val="none"/>
+          <w:lang w:val="en"/>
+        </w:rPr>
+        <w:t>| Atom of String</w:t>
+      </w:r>
+    </w:p>
+    <w:p>
+      <w:pPr>
+        <w:pStyle w:val="Normal"/>
+        <w:spacing w:lineRule="auto" w:line="276" w:before="0" w:after="0"/>
+        <w:rPr/>
+      </w:pPr>
+      <w:r>
+        <w:rPr>
+          <w:rFonts w:ascii="Courier New" w:hAnsi="Courier New"/>
+          <w:b w:val="false"/>
+          <w:i w:val="false"/>
+          <w:color w:val="000000"/>
           <w:sz w:val="18"/>
           <w:u w:val="none"/>
           <w:lang w:val="en"/>
@@ -6397,33 +8016,26 @@
           <w:rFonts w:ascii="Courier New" w:hAnsi="Courier New"/>
           <w:b w:val="false"/>
           <w:i w:val="false"/>
-          <w:sz w:val="18"/>
-          <w:u w:val="none"/>
-          <w:lang w:val="en"/>
-        </w:rPr>
-        <w:t>| append = +</w:t>
-      </w:r>
-    </w:p>
-    <w:p>
-      <w:pPr>
-        <w:pStyle w:val="Normal"/>
-        <w:spacing w:lineRule="auto" w:line="276" w:before="0" w:after="0"/>
-        <w:rPr>
-          <w:rFonts w:ascii="Courier New" w:hAnsi="Courier New"/>
-          <w:b w:val="false"/>
-          <w:b w:val="false"/>
-          <w:i w:val="false"/>
-          <w:i w:val="false"/>
-          <w:sz w:val="18"/>
-          <w:u w:val="none"/>
-          <w:lang w:val="en"/>
-        </w:rPr>
-      </w:pPr>
-      <w:r>
-        <w:rPr>
-          <w:rFonts w:ascii="Courier New" w:hAnsi="Courier New"/>
-          <w:b w:val="false"/>
-          <w:i w:val="false"/>
+          <w:color w:val="000000"/>
+          <w:sz w:val="18"/>
+          <w:u w:val="none"/>
+          <w:lang w:val="en"/>
+        </w:rPr>
+        <w:t>| Number of String</w:t>
+      </w:r>
+    </w:p>
+    <w:p>
+      <w:pPr>
+        <w:pStyle w:val="Normal"/>
+        <w:spacing w:lineRule="auto" w:line="276" w:before="0" w:after="0"/>
+        <w:rPr/>
+      </w:pPr>
+      <w:r>
+        <w:rPr>
+          <w:rFonts w:ascii="Courier New" w:hAnsi="Courier New"/>
+          <w:b w:val="false"/>
+          <w:i w:val="false"/>
+          <w:color w:val="000000"/>
           <w:sz w:val="18"/>
           <w:u w:val="none"/>
           <w:lang w:val="en"/>
@@ -6435,59 +8047,211 @@
           <w:rFonts w:ascii="Courier New" w:hAnsi="Courier New"/>
           <w:b w:val="false"/>
           <w:i w:val="false"/>
-          <w:sz w:val="18"/>
-          <w:u w:val="none"/>
-          <w:lang w:val="en"/>
-        </w:rPr>
-        <w:t>| empty = toEmpty -t-</w:t>
-      </w:r>
-    </w:p>
-    <w:p>
-      <w:pPr>
-        <w:pStyle w:val="Normal"/>
-        <w:spacing w:lineRule="auto" w:line="276" w:before="0" w:after="0"/>
-        <w:rPr>
-          <w:rFonts w:ascii="Courier New" w:hAnsi="Courier New"/>
-          <w:b w:val="false"/>
-          <w:b w:val="false"/>
-          <w:i w:val="false"/>
-          <w:i w:val="false"/>
-          <w:sz w:val="18"/>
-          <w:u w:val="none"/>
-          <w:lang w:val="en"/>
-        </w:rPr>
-      </w:pPr>
-      <w:r>
-        <w:rPr>
-          <w:rFonts w:ascii="Courier New" w:hAnsi="Courier New"/>
-          <w:b w:val="false"/>
-          <w:i w:val="false"/>
-          <w:sz w:val="18"/>
-          <w:u w:val="none"/>
-          <w:lang w:val="en"/>
-        </w:rPr>
-      </w:r>
-    </w:p>
-    <w:p>
-      <w:pPr>
-        <w:pStyle w:val="Normal"/>
-        <w:spacing w:lineRule="auto" w:line="276" w:before="0" w:after="0"/>
-        <w:rPr>
-          <w:rFonts w:ascii="Courier New" w:hAnsi="Courier New"/>
-          <w:b w:val="false"/>
-          <w:b w:val="false"/>
-          <w:i w:val="false"/>
-          <w:i w:val="false"/>
-          <w:sz w:val="18"/>
-          <w:u w:val="none"/>
-          <w:lang w:val="en"/>
-        </w:rPr>
-      </w:pPr>
-      <w:r>
-        <w:rPr>
-          <w:rFonts w:ascii="Courier New" w:hAnsi="Courier New"/>
-          <w:b w:val="false"/>
-          <w:i w:val="false"/>
+          <w:color w:val="000000"/>
+          <w:sz w:val="18"/>
+          <w:u w:val="none"/>
+          <w:lang w:val="en"/>
+        </w:rPr>
+        <w:t>| String of String</w:t>
+      </w:r>
+    </w:p>
+    <w:p>
+      <w:pPr>
+        <w:pStyle w:val="Normal"/>
+        <w:spacing w:lineRule="auto" w:line="276" w:before="0" w:after="0"/>
+        <w:rPr/>
+      </w:pPr>
+      <w:r>
+        <w:rPr>
+          <w:rFonts w:ascii="Courier New" w:hAnsi="Courier New"/>
+          <w:b w:val="false"/>
+          <w:i w:val="false"/>
+          <w:color w:val="000000"/>
+          <w:sz w:val="18"/>
+          <w:u w:val="none"/>
+          <w:lang w:val="en"/>
+        </w:rPr>
+        <w:t xml:space="preserve">  </w:t>
+      </w:r>
+      <w:r>
+        <w:rPr>
+          <w:rFonts w:ascii="Courier New" w:hAnsi="Courier New"/>
+          <w:b w:val="false"/>
+          <w:i w:val="false"/>
+          <w:color w:val="000000"/>
+          <w:sz w:val="18"/>
+          <w:u w:val="none"/>
+          <w:lang w:val="en"/>
+        </w:rPr>
+        <w:t>| Quote of Symbol</w:t>
+      </w:r>
+    </w:p>
+    <w:p>
+      <w:pPr>
+        <w:pStyle w:val="Normal"/>
+        <w:spacing w:lineRule="auto" w:line="276" w:before="0" w:after="0"/>
+        <w:rPr/>
+      </w:pPr>
+      <w:r>
+        <w:rPr>
+          <w:rFonts w:ascii="Courier New" w:hAnsi="Courier New"/>
+          <w:b w:val="false"/>
+          <w:i w:val="false"/>
+          <w:color w:val="000000"/>
+          <w:sz w:val="18"/>
+          <w:u w:val="none"/>
+          <w:lang w:val="en"/>
+        </w:rPr>
+        <w:t xml:space="preserve">  </w:t>
+      </w:r>
+      <w:r>
+        <w:rPr>
+          <w:rFonts w:ascii="Courier New" w:hAnsi="Courier New"/>
+          <w:b w:val="false"/>
+          <w:i w:val="false"/>
+          <w:color w:val="000000"/>
+          <w:sz w:val="18"/>
+          <w:u w:val="none"/>
+          <w:lang w:val="en"/>
+        </w:rPr>
+        <w:t>| Symbols of List&lt;Symbol&gt;</w:t>
+      </w:r>
+    </w:p>
+    <w:p>
+      <w:pPr>
+        <w:pStyle w:val="Normal"/>
+        <w:spacing w:lineRule="auto" w:line="276" w:before="0" w:after="0"/>
+        <w:rPr/>
+      </w:pPr>
+      <w:r>
+        <w:rPr>
+          <w:rFonts w:ascii="Courier New" w:hAnsi="Courier New"/>
+          <w:b w:val="false"/>
+          <w:i w:val="false"/>
+          <w:color w:val="000000"/>
+          <w:sz w:val="18"/>
+          <w:u w:val="none"/>
+          <w:lang w:val="en"/>
+        </w:rPr>
+        <w:t>symbolToString (symbol : Symbol) : String = Axiom "Convert a symbol to string."</w:t>
+      </w:r>
+    </w:p>
+    <w:p>
+      <w:pPr>
+        <w:pStyle w:val="Normal"/>
+        <w:spacing w:lineRule="auto" w:line="276" w:before="0" w:after="0"/>
+        <w:rPr/>
+      </w:pPr>
+      <w:r>
+        <w:rPr>
+          <w:rFonts w:ascii="Courier New" w:hAnsi="Courier New"/>
+          <w:b w:val="false"/>
+          <w:i w:val="false"/>
+          <w:color w:val="000000"/>
+          <w:sz w:val="18"/>
+          <w:u w:val="none"/>
+          <w:lang w:val="en"/>
+        </w:rPr>
+        <w:t>symbolFromString (str : String) : Symbol = Axiom "Convert a string to a symbol."</w:t>
+      </w:r>
+    </w:p>
+    <w:p>
+      <w:pPr>
+        <w:pStyle w:val="Normal"/>
+        <w:spacing w:lineRule="auto" w:line="276" w:before="0" w:after="0"/>
+        <w:rPr>
+          <w:rFonts w:ascii="Courier New" w:hAnsi="Courier New"/>
+          <w:b w:val="false"/>
+          <w:b w:val="false"/>
+          <w:i w:val="false"/>
+          <w:i w:val="false"/>
+          <w:color w:val="000000"/>
+          <w:sz w:val="18"/>
+          <w:u w:val="none"/>
+          <w:lang w:val="en"/>
+        </w:rPr>
+      </w:pPr>
+      <w:r>
+        <w:rPr>
+          <w:rFonts w:ascii="Courier New" w:hAnsi="Courier New"/>
+          <w:b w:val="false"/>
+          <w:i w:val="false"/>
+          <w:color w:val="000000"/>
+          <w:sz w:val="18"/>
+          <w:u w:val="none"/>
+          <w:lang w:val="en"/>
+        </w:rPr>
+      </w:r>
+    </w:p>
+    <w:p>
+      <w:pPr>
+        <w:pStyle w:val="Normal"/>
+        <w:spacing w:lineRule="auto" w:line="276" w:before="0" w:after="0"/>
+        <w:rPr/>
+      </w:pPr>
+      <w:r>
+        <w:rPr>
+          <w:rFonts w:ascii="Courier New" w:hAnsi="Courier New"/>
+          <w:b w:val="false"/>
+          <w:i w:val="false"/>
+          <w:color w:val="000000"/>
+          <w:sz w:val="18"/>
+          <w:u w:val="none"/>
+          <w:lang w:val="en"/>
+        </w:rPr>
+        <w:t>Vsync&lt;a&gt; = Axiom "The potentially asynchronous monad such as the one defined by Prime."</w:t>
+      </w:r>
+    </w:p>
+    <w:p>
+      <w:pPr>
+        <w:pStyle w:val="Normal"/>
+        <w:spacing w:lineRule="auto" w:line="276" w:before="0" w:after="0"/>
+        <w:rPr/>
+      </w:pPr>
+      <w:r>
+        <w:rPr>
+          <w:rFonts w:ascii="Courier New" w:hAnsi="Courier New"/>
+          <w:b w:val="false"/>
+          <w:i w:val="false"/>
+          <w:color w:val="000000"/>
+          <w:sz w:val="18"/>
+          <w:u w:val="none"/>
+          <w:lang w:val="en"/>
+        </w:rPr>
+        <w:t>vsyncBind&lt;a, b&gt; (vsync : Vsync&lt;a&gt;) (f : a -&gt; Vsync&lt;b&gt;) : Vsync&lt;b&gt; = Axiom "Create a potentially asynchronous operation."</w:t>
+      </w:r>
+    </w:p>
+    <w:p>
+      <w:pPr>
+        <w:pStyle w:val="Normal"/>
+        <w:spacing w:lineRule="auto" w:line="276" w:before="0" w:after="0"/>
+        <w:rPr/>
+      </w:pPr>
+      <w:r>
+        <w:rPr>
+          <w:rFonts w:ascii="Courier New" w:hAnsi="Courier New"/>
+          <w:b w:val="false"/>
+          <w:i w:val="false"/>
+          <w:color w:val="000000"/>
+          <w:sz w:val="18"/>
+          <w:u w:val="none"/>
+          <w:lang w:val="en"/>
+        </w:rPr>
+        <w:t>vsyncReturn&lt;a&gt; (a : a) : Vsync&lt;a&gt; = Axiom "Create a potentially asynchronous operation that return the result 'a'."</w:t>
+      </w:r>
+    </w:p>
+    <w:p>
+      <w:pPr>
+        <w:pStyle w:val="Normal"/>
+        <w:spacing w:lineRule="auto" w:line="276" w:before="0" w:after="0"/>
+        <w:rPr/>
+      </w:pPr>
+      <w:r>
+        <w:rPr>
+          <w:rFonts w:ascii="Courier New" w:hAnsi="Courier New"/>
+          <w:b w:val="false"/>
+          <w:i w:val="false"/>
+          <w:color w:val="000000"/>
           <w:sz w:val="18"/>
           <w:u w:val="none"/>
           <w:lang w:val="en"/>
@@ -6506,6 +8270,7 @@
           <w:rFonts w:ascii="Courier New" w:hAnsi="Courier New"/>
           <w:b w:val="false"/>
           <w:i w:val="false"/>
+          <w:color w:val="000000"/>
           <w:sz w:val="18"/>
           <w:u w:val="none"/>
           <w:lang w:val="en"/>
@@ -6517,46 +8282,26 @@
           <w:rFonts w:ascii="Courier New" w:hAnsi="Courier New"/>
           <w:b w:val="false"/>
           <w:i w:val="false"/>
-          <w:sz w:val="18"/>
-          <w:u w:val="none"/>
-          <w:lang w:val="en"/>
-        </w:rPr>
-        <w:t xml:space="preserve">| pure = </w:t>
-      </w:r>
-      <w:r>
-        <w:rPr>
-          <w:rFonts w:ascii="Courier New" w:hAnsi="Courier New"/>
-          <w:b w:val="false"/>
-          <w:i w:val="false"/>
-          <w:sz w:val="18"/>
-          <w:u w:val="none"/>
-          <w:lang w:val="en"/>
-        </w:rPr>
-        <w:t>p</w:t>
-      </w:r>
-      <w:r>
-        <w:rPr>
-          <w:rFonts w:ascii="Courier New" w:hAnsi="Courier New"/>
-          <w:b w:val="false"/>
-          <w:i w:val="false"/>
-          <w:sz w:val="18"/>
-          <w:u w:val="none"/>
-          <w:lang w:val="en"/>
-        </w:rPr>
-        <w:t>ure</w:t>
-      </w:r>
-    </w:p>
-    <w:p>
-      <w:pPr>
-        <w:pStyle w:val="Normal"/>
-        <w:spacing w:lineRule="auto" w:line="276" w:before="0" w:after="0"/>
-        <w:rPr/>
-      </w:pPr>
-      <w:r>
-        <w:rPr>
-          <w:rFonts w:ascii="Courier New" w:hAnsi="Courier New"/>
-          <w:b w:val="false"/>
-          <w:i w:val="false"/>
+          <w:color w:val="000000"/>
+          <w:sz w:val="18"/>
+          <w:u w:val="none"/>
+          <w:lang w:val="en"/>
+        </w:rPr>
+        <w:t>| bind = vsyncBind</w:t>
+      </w:r>
+    </w:p>
+    <w:p>
+      <w:pPr>
+        <w:pStyle w:val="Normal"/>
+        <w:spacing w:lineRule="auto" w:line="276" w:before="0" w:after="0"/>
+        <w:rPr/>
+      </w:pPr>
+      <w:r>
+        <w:rPr>
+          <w:rFonts w:ascii="Courier New" w:hAnsi="Courier New"/>
+          <w:b w:val="false"/>
+          <w:i w:val="false"/>
+          <w:color w:val="000000"/>
           <w:sz w:val="18"/>
           <w:u w:val="none"/>
           <w:lang w:val="en"/>
@@ -6568,449 +8313,30 @@
           <w:rFonts w:ascii="Courier New" w:hAnsi="Courier New"/>
           <w:b w:val="false"/>
           <w:i w:val="false"/>
-          <w:sz w:val="18"/>
-          <w:u w:val="none"/>
-          <w:lang w:val="en"/>
-        </w:rPr>
-        <w:t>| map = map</w:t>
-      </w:r>
-    </w:p>
-    <w:p>
-      <w:pPr>
-        <w:pStyle w:val="Normal"/>
-        <w:spacing w:lineRule="auto" w:line="276" w:before="0" w:after="0"/>
-        <w:rPr/>
-      </w:pPr>
-      <w:r>
-        <w:rPr>
-          <w:rFonts w:ascii="Courier New" w:hAnsi="Courier New"/>
-          <w:b w:val="false"/>
-          <w:i w:val="false"/>
-          <w:sz w:val="18"/>
-          <w:u w:val="none"/>
-          <w:lang w:val="en"/>
-        </w:rPr>
-        <w:t xml:space="preserve">  </w:t>
-      </w:r>
-      <w:r>
-        <w:rPr>
-          <w:rFonts w:ascii="Courier New" w:hAnsi="Courier New"/>
-          <w:b w:val="false"/>
-          <w:i w:val="false"/>
-          <w:sz w:val="18"/>
-          <w:u w:val="none"/>
-          <w:lang w:val="en"/>
-        </w:rPr>
-        <w:t>| apply = app</w:t>
-      </w:r>
-    </w:p>
-    <w:p>
-      <w:pPr>
-        <w:pStyle w:val="Normal"/>
-        <w:spacing w:lineRule="auto" w:line="276" w:before="0" w:after="0"/>
-        <w:rPr/>
-      </w:pPr>
-      <w:r>
-        <w:rPr>
-          <w:rFonts w:ascii="Courier New" w:hAnsi="Courier New"/>
-          <w:b w:val="false"/>
-          <w:i w:val="false"/>
-          <w:sz w:val="18"/>
-          <w:u w:val="none"/>
-          <w:lang w:val="en"/>
-        </w:rPr>
-        <w:t xml:space="preserve">  </w:t>
-      </w:r>
-      <w:r>
-        <w:rPr>
-          <w:rFonts w:ascii="Courier New" w:hAnsi="Courier New"/>
-          <w:b w:val="false"/>
-          <w:i w:val="false"/>
-          <w:sz w:val="18"/>
-          <w:u w:val="none"/>
-          <w:lang w:val="en"/>
-        </w:rPr>
-        <w:t>| bind = bind</w:t>
-      </w:r>
-    </w:p>
-    <w:p>
-      <w:pPr>
-        <w:pStyle w:val="Normal"/>
-        <w:spacing w:lineRule="auto" w:line="276" w:before="0" w:after="0"/>
-        <w:rPr>
-          <w:rFonts w:ascii="Courier New" w:hAnsi="Courier New"/>
-          <w:b w:val="false"/>
-          <w:b w:val="false"/>
-          <w:i w:val="false"/>
-          <w:i w:val="false"/>
-          <w:sz w:val="18"/>
-          <w:u w:val="none"/>
-          <w:lang w:val="en"/>
-        </w:rPr>
-      </w:pPr>
-      <w:r>
-        <w:rPr>
-          <w:rFonts w:ascii="Courier New" w:hAnsi="Courier New"/>
-          <w:b w:val="false"/>
-          <w:i w:val="false"/>
-          <w:sz w:val="18"/>
-          <w:u w:val="none"/>
-          <w:lang w:val="en"/>
-        </w:rPr>
-      </w:r>
-    </w:p>
-    <w:p>
-      <w:pPr>
-        <w:pStyle w:val="Normal"/>
-        <w:spacing w:lineRule="auto" w:line="276" w:before="0" w:after="0"/>
-        <w:rPr>
-          <w:rFonts w:ascii="Courier New" w:hAnsi="Courier New"/>
-          <w:b w:val="false"/>
-          <w:b w:val="false"/>
-          <w:i w:val="false"/>
-          <w:i w:val="false"/>
-          <w:sz w:val="18"/>
-          <w:u w:val="none"/>
-          <w:lang w:val="en"/>
-        </w:rPr>
-      </w:pPr>
-      <w:r>
-        <w:rPr>
-          <w:rFonts w:ascii="Courier New" w:hAnsi="Courier New"/>
-          <w:b w:val="false"/>
-          <w:i w:val="false"/>
-          <w:sz w:val="18"/>
-          <w:u w:val="none"/>
-          <w:lang w:val="en"/>
-        </w:rPr>
-        <w:t>witness Foldable =</w:t>
-      </w:r>
-    </w:p>
-    <w:p>
-      <w:pPr>
-        <w:pStyle w:val="Normal"/>
-        <w:spacing w:lineRule="auto" w:line="276" w:before="0" w:after="0"/>
-        <w:rPr>
-          <w:rFonts w:ascii="Courier New" w:hAnsi="Courier New"/>
-          <w:b w:val="false"/>
-          <w:b w:val="false"/>
-          <w:i w:val="false"/>
-          <w:i w:val="false"/>
-          <w:sz w:val="18"/>
-          <w:u w:val="none"/>
-          <w:lang w:val="en"/>
-        </w:rPr>
-      </w:pPr>
-      <w:r>
-        <w:rPr>
-          <w:rFonts w:ascii="Courier New" w:hAnsi="Courier New"/>
-          <w:b w:val="false"/>
-          <w:i w:val="false"/>
-          <w:sz w:val="18"/>
-          <w:u w:val="none"/>
-          <w:lang w:val="en"/>
-        </w:rPr>
-        <w:t xml:space="preserve">  </w:t>
-      </w:r>
-      <w:r>
-        <w:rPr>
-          <w:rFonts w:ascii="Courier New" w:hAnsi="Courier New"/>
-          <w:b w:val="false"/>
-          <w:i w:val="false"/>
-          <w:sz w:val="18"/>
-          <w:u w:val="none"/>
-          <w:lang w:val="en"/>
-        </w:rPr>
-        <w:t>| fold = fold</w:t>
-      </w:r>
-    </w:p>
-    <w:p>
-      <w:pPr>
-        <w:pStyle w:val="Normal"/>
-        <w:spacing w:lineRule="auto" w:line="276" w:before="0" w:after="0"/>
-        <w:rPr>
-          <w:rFonts w:ascii="Courier New" w:hAnsi="Courier New"/>
-          <w:b w:val="false"/>
-          <w:b w:val="false"/>
-          <w:i w:val="false"/>
-          <w:i w:val="false"/>
-          <w:sz w:val="18"/>
-          <w:u w:val="none"/>
-          <w:lang w:val="en"/>
-        </w:rPr>
-      </w:pPr>
-      <w:r>
-        <w:rPr>
-          <w:rFonts w:ascii="Courier New" w:hAnsi="Courier New"/>
-          <w:b w:val="false"/>
-          <w:i w:val="false"/>
-          <w:sz w:val="18"/>
-          <w:u w:val="none"/>
-          <w:lang w:val="en"/>
-        </w:rPr>
-      </w:r>
-    </w:p>
-    <w:p>
-      <w:pPr>
-        <w:pStyle w:val="Normal"/>
-        <w:spacing w:lineRule="auto" w:line="276" w:before="0" w:after="0"/>
-        <w:rPr>
-          <w:rFonts w:ascii="Courier New" w:hAnsi="Courier New"/>
-          <w:b w:val="false"/>
-          <w:b w:val="false"/>
-          <w:i w:val="false"/>
-          <w:i w:val="false"/>
-          <w:sz w:val="18"/>
-          <w:u w:val="none"/>
-          <w:lang w:val="en"/>
-        </w:rPr>
-      </w:pPr>
-      <w:r>
-        <w:rPr>
-          <w:rFonts w:ascii="Courier New" w:hAnsi="Courier New"/>
-          <w:b w:val="false"/>
-          <w:i w:val="false"/>
-          <w:sz w:val="18"/>
-          <w:u w:val="none"/>
-          <w:lang w:val="en"/>
-        </w:rPr>
-        <w:t>// TODO: define traverse so we can make a witness for Traversable.</w:t>
-      </w:r>
-    </w:p>
-    <w:p>
-      <w:pPr>
-        <w:pStyle w:val="Normal"/>
-        <w:spacing w:lineRule="auto" w:line="276" w:before="0" w:after="0"/>
-        <w:rPr>
-          <w:rFonts w:ascii="Courier New" w:hAnsi="Courier New"/>
-          <w:b w:val="false"/>
-          <w:b w:val="false"/>
-          <w:i w:val="false"/>
-          <w:i w:val="false"/>
-          <w:sz w:val="18"/>
-          <w:u w:val="none"/>
-          <w:lang w:val="en"/>
-        </w:rPr>
-      </w:pPr>
-      <w:r>
-        <w:rPr>
-          <w:rFonts w:ascii="Courier New" w:hAnsi="Courier New"/>
-          <w:b w:val="false"/>
-          <w:i w:val="false"/>
-          <w:sz w:val="18"/>
-          <w:u w:val="none"/>
-          <w:lang w:val="en"/>
-        </w:rPr>
-      </w:r>
-    </w:p>
-    <w:p>
-      <w:pPr>
-        <w:pStyle w:val="Normal"/>
-        <w:spacing w:lineRule="auto" w:line="276" w:before="0" w:after="0"/>
-        <w:rPr/>
-      </w:pPr>
-      <w:r>
-        <w:rPr>
-          <w:rFonts w:ascii="Courier New" w:hAnsi="Courier New"/>
-          <w:b w:val="false"/>
-          <w:i w:val="false"/>
-          <w:sz w:val="18"/>
-          <w:u w:val="none"/>
-          <w:lang w:val="en"/>
-        </w:rPr>
-        <w:t>Property = Axiom "A property of a simulant."</w:t>
-      </w:r>
-    </w:p>
-    <w:p>
-      <w:pPr>
-        <w:pStyle w:val="Normal"/>
-        <w:spacing w:lineRule="auto" w:line="276" w:before="0" w:after="0"/>
-        <w:rPr/>
-      </w:pPr>
-      <w:r>
-        <w:rPr>
-          <w:rFonts w:ascii="Courier New" w:hAnsi="Courier New"/>
-          <w:b w:val="false"/>
-          <w:i w:val="false"/>
-          <w:sz w:val="18"/>
-          <w:u w:val="none"/>
-          <w:lang w:val="en"/>
-        </w:rPr>
-        <w:t>Relation = Axiom "Indexes a simulant or event relative to the local simulant."</w:t>
-      </w:r>
-    </w:p>
-    <w:p>
-      <w:pPr>
-        <w:pStyle w:val="Normal"/>
-        <w:spacing w:lineRule="auto" w:line="276" w:before="0" w:after="0"/>
-        <w:rPr/>
-      </w:pPr>
-      <w:r>
-        <w:rPr>
-          <w:rFonts w:ascii="Courier New" w:hAnsi="Courier New"/>
-          <w:b w:val="false"/>
-          <w:i w:val="false"/>
-          <w:sz w:val="18"/>
-          <w:u w:val="none"/>
-          <w:lang w:val="en"/>
-        </w:rPr>
-        <w:t>Address = Axiom "Indexes a global simulant or event."</w:t>
-      </w:r>
-    </w:p>
-    <w:p>
-      <w:pPr>
-        <w:pStyle w:val="Normal"/>
-        <w:spacing w:lineRule="auto" w:line="276" w:before="0" w:after="0"/>
-        <w:rPr>
-          <w:rFonts w:ascii="Courier New" w:hAnsi="Courier New"/>
-          <w:b w:val="false"/>
-          <w:b w:val="false"/>
-          <w:i w:val="false"/>
-          <w:i w:val="false"/>
-          <w:sz w:val="18"/>
-          <w:u w:val="none"/>
-          <w:lang w:val="en"/>
-        </w:rPr>
-      </w:pPr>
-      <w:r>
-        <w:rPr>
-          <w:rFonts w:ascii="Courier New" w:hAnsi="Courier New"/>
-          <w:b w:val="false"/>
-          <w:i w:val="false"/>
-          <w:sz w:val="18"/>
-          <w:u w:val="none"/>
-          <w:lang w:val="en"/>
-        </w:rPr>
-      </w:r>
-    </w:p>
-    <w:p>
-      <w:pPr>
-        <w:pStyle w:val="Normal"/>
-        <w:spacing w:lineRule="auto" w:line="276" w:before="0" w:after="0"/>
-        <w:rPr/>
-      </w:pPr>
-      <w:r>
-        <w:rPr>
-          <w:rFonts w:ascii="Courier New" w:hAnsi="Courier New"/>
-          <w:b w:val="false"/>
-          <w:i w:val="false"/>
-          <w:sz w:val="18"/>
-          <w:u w:val="none"/>
-          <w:lang w:val="en"/>
-        </w:rPr>
-        <w:t>get&lt;a&gt; : Property -&gt; Relation -&gt; a = Axiom "Retrieve a property of a simulant indexed by Relation."</w:t>
-      </w:r>
-    </w:p>
-    <w:p>
-      <w:pPr>
-        <w:pStyle w:val="Normal"/>
-        <w:spacing w:lineRule="auto" w:line="276" w:before="0" w:after="0"/>
-        <w:rPr/>
-      </w:pPr>
-      <w:r>
-        <w:rPr>
-          <w:rFonts w:ascii="Courier New" w:hAnsi="Courier New"/>
-          <w:b w:val="false"/>
-          <w:i w:val="false"/>
-          <w:sz w:val="18"/>
-          <w:u w:val="none"/>
-          <w:lang w:val="en"/>
-        </w:rPr>
-        <w:t>set&lt;a&gt; : Property -&gt; Relation -&gt; a -&gt; a = Axiom! "Update a property of a simulant indexed by Relation, then returns its value."</w:t>
-      </w:r>
-    </w:p>
-    <w:p>
-      <w:pPr>
-        <w:pStyle w:val="Normal"/>
-        <w:spacing w:lineRule="auto" w:line="276" w:before="0" w:after="0"/>
-        <w:rPr>
-          <w:rFonts w:ascii="Courier New" w:hAnsi="Courier New"/>
-          <w:b w:val="false"/>
-          <w:b w:val="false"/>
-          <w:i w:val="false"/>
-          <w:i w:val="false"/>
-          <w:sz w:val="18"/>
-          <w:u w:val="none"/>
-          <w:lang w:val="en"/>
-        </w:rPr>
-      </w:pPr>
-      <w:r>
-        <w:rPr>
-          <w:rFonts w:ascii="Courier New" w:hAnsi="Courier New"/>
-          <w:b w:val="false"/>
-          <w:i w:val="false"/>
-          <w:sz w:val="18"/>
-          <w:u w:val="none"/>
-          <w:lang w:val="en"/>
-        </w:rPr>
-      </w:r>
-    </w:p>
-    <w:p>
-      <w:pPr>
-        <w:pStyle w:val="Normal"/>
-        <w:spacing w:lineRule="auto" w:line="276" w:before="0" w:after="0"/>
-        <w:rPr/>
-      </w:pPr>
-      <w:r>
-        <w:rPr>
-          <w:rFonts w:ascii="Courier New" w:hAnsi="Courier New"/>
-          <w:b w:val="false"/>
-          <w:i w:val="false"/>
-          <w:sz w:val="18"/>
-          <w:u w:val="none"/>
-          <w:lang w:val="en"/>
-        </w:rPr>
-        <w:t>Stream&lt;a&gt; = Axiom "A stream of simulant property or event values."</w:t>
-      </w:r>
-    </w:p>
-    <w:p>
-      <w:pPr>
-        <w:pStyle w:val="Normal"/>
-        <w:spacing w:lineRule="auto" w:line="276" w:before="0" w:after="0"/>
-        <w:rPr/>
-      </w:pPr>
-      <w:r>
-        <w:rPr>
-          <w:rFonts w:ascii="Courier New" w:hAnsi="Courier New"/>
-          <w:b w:val="false"/>
-          <w:i w:val="false"/>
-          <w:sz w:val="18"/>
-          <w:u w:val="none"/>
-          <w:lang w:val="en"/>
-        </w:rPr>
-        <w:t>getAsStream&lt;a&gt; : Property -&gt; Relation -&gt; Stream&lt;a&gt; = Axiom "Construct a stream of values from a simulant property."</w:t>
-      </w:r>
-    </w:p>
-    <w:p>
-      <w:pPr>
-        <w:pStyle w:val="Normal"/>
-        <w:spacing w:lineRule="auto" w:line="276" w:before="0" w:after="0"/>
-        <w:rPr/>
-      </w:pPr>
-      <w:r>
-        <w:rPr>
-          <w:rFonts w:ascii="Courier New" w:hAnsi="Courier New"/>
-          <w:b w:val="false"/>
-          <w:i w:val="false"/>
           <w:color w:val="000000"/>
           <w:sz w:val="18"/>
           <w:u w:val="none"/>
           <w:lang w:val="en"/>
         </w:rPr>
-        <w:t>set</w:t>
-      </w:r>
-      <w:r>
-        <w:rPr>
-          <w:rFonts w:ascii="Courier New" w:hAnsi="Courier New"/>
-          <w:b w:val="false"/>
+        <w:t>| return = vsyncReturn</w:t>
+      </w:r>
+    </w:p>
+    <w:p>
+      <w:pPr>
+        <w:pStyle w:val="Normal"/>
+        <w:spacing w:lineRule="auto" w:line="276" w:before="0" w:after="0"/>
+        <w:rPr>
+          <w:rFonts w:ascii="Courier New" w:hAnsi="Courier New"/>
+          <w:b w:val="false"/>
+          <w:b w:val="false"/>
+          <w:i w:val="false"/>
           <w:i w:val="false"/>
           <w:color w:val="000000"/>
           <w:sz w:val="18"/>
           <w:u w:val="none"/>
           <w:lang w:val="en"/>
         </w:rPr>
-        <w:t>As</w:t>
-      </w:r>
+      </w:pPr>
       <w:r>
         <w:rPr>
           <w:rFonts w:ascii="Courier New" w:hAnsi="Courier New"/>
@@ -7021,7 +8347,6 @@
           <w:u w:val="none"/>
           <w:lang w:val="en"/>
         </w:rPr>
-        <w:t>Stream&lt;a&gt; property relation stream = foldStream (fun _ -&gt; set&lt;a&gt; property relation) stream</w:t>
       </w:r>
     </w:p>
     <w:p>
@@ -7040,7 +8365,7 @@
           <w:u w:val="none"/>
           <w:lang w:val="en"/>
         </w:rPr>
-        <w:t>eventStream&lt;a&gt; : Address -&gt; Stream&lt;a&gt; = Axiom "Construct a stream of values from event data."</w:t>
+        <w:t>IPAddress = String</w:t>
       </w:r>
     </w:p>
     <w:p>
@@ -7059,8 +8384,15 @@
           <w:u w:val="none"/>
           <w:lang w:val="en"/>
         </w:rPr>
-        <w:t xml:space="preserve">mapStream&lt;a, b&gt; mapper stream = </w:t>
-      </w:r>
+        <w:t>NetworkPort = Whole</w:t>
+      </w:r>
+    </w:p>
+    <w:p>
+      <w:pPr>
+        <w:pStyle w:val="Normal"/>
+        <w:spacing w:lineRule="auto" w:line="276" w:before="0" w:after="0"/>
+        <w:rPr/>
+      </w:pPr>
       <w:r>
         <w:rPr>
           <w:rFonts w:ascii="Courier New" w:hAnsi="Courier New"/>
@@ -7071,1029 +8403,126 @@
           <w:u w:val="none"/>
           <w:lang w:val="en"/>
         </w:rPr>
-        <w:t>map mapper stream</w:t>
-      </w:r>
-    </w:p>
-    <w:p>
-      <w:pPr>
-        <w:pStyle w:val="Normal"/>
-        <w:spacing w:lineRule="auto" w:line="276" w:before="0" w:after="0"/>
-        <w:rPr>
-          <w:rFonts w:ascii="Courier New" w:hAnsi="Courier New"/>
-          <w:b w:val="false"/>
-          <w:b w:val="false"/>
-          <w:i w:val="false"/>
+        <w:t>Endpoint = (IPAddress, NetworkPort)</w:t>
+      </w:r>
+    </w:p>
+    <w:p>
+      <w:pPr>
+        <w:pStyle w:val="Normal"/>
+        <w:spacing w:lineRule="auto" w:line="276" w:before="0" w:after="0"/>
+        <w:rPr/>
+      </w:pPr>
+      <w:r>
+        <w:rPr>
+          <w:rFonts w:ascii="Courier New" w:hAnsi="Courier New"/>
+          <w:b w:val="false"/>
           <w:i w:val="false"/>
           <w:color w:val="000000"/>
           <w:sz w:val="18"/>
           <w:u w:val="none"/>
           <w:lang w:val="en"/>
         </w:rPr>
-      </w:pPr>
-      <w:r>
-        <w:rPr/>
-      </w:r>
-    </w:p>
-    <w:p>
-      <w:pPr>
-        <w:pStyle w:val="Normal"/>
-        <w:spacing w:lineRule="auto" w:line="276" w:before="0" w:after="0"/>
-        <w:rPr/>
-      </w:pPr>
-      <w:r>
-        <w:rPr>
-          <w:rFonts w:ascii="Courier New" w:hAnsi="Courier New"/>
-          <w:b w:val="false"/>
-          <w:i w:val="false"/>
-          <w:sz w:val="18"/>
-          <w:u w:val="none"/>
-          <w:lang w:val="en"/>
-        </w:rPr>
-        <w:t>witness Comonad =</w:t>
-      </w:r>
-    </w:p>
-    <w:p>
-      <w:pPr>
-        <w:pStyle w:val="Normal"/>
-        <w:spacing w:lineRule="auto" w:line="276" w:before="0" w:after="0"/>
-        <w:rPr/>
-      </w:pPr>
-      <w:r>
-        <w:rPr>
-          <w:rFonts w:ascii="Courier New" w:hAnsi="Courier New"/>
-          <w:b w:val="false"/>
-          <w:i w:val="false"/>
-          <w:sz w:val="18"/>
-          <w:u w:val="none"/>
-          <w:lang w:val="en"/>
-        </w:rPr>
-        <w:t xml:space="preserve">  </w:t>
-      </w:r>
-      <w:r>
-        <w:rPr>
-          <w:rFonts w:ascii="Courier New" w:hAnsi="Courier New"/>
-          <w:b w:val="false"/>
-          <w:i w:val="false"/>
-          <w:sz w:val="18"/>
-          <w:u w:val="none"/>
-          <w:lang w:val="en"/>
-        </w:rPr>
-        <w:t>| map = mapStream</w:t>
-      </w:r>
-    </w:p>
-    <w:p>
-      <w:pPr>
-        <w:pStyle w:val="Normal"/>
-        <w:spacing w:lineRule="auto" w:line="276" w:before="0" w:after="0"/>
-        <w:rPr/>
-      </w:pPr>
-      <w:r>
-        <w:rPr>
-          <w:rFonts w:ascii="Courier New" w:hAnsi="Courier New"/>
-          <w:b w:val="false"/>
-          <w:i w:val="false"/>
-          <w:sz w:val="18"/>
-          <w:u w:val="none"/>
-          <w:lang w:val="en"/>
-        </w:rPr>
-        <w:t xml:space="preserve">  </w:t>
-      </w:r>
-      <w:r>
-        <w:rPr>
-          <w:rFonts w:ascii="Courier New" w:hAnsi="Courier New"/>
-          <w:b w:val="false"/>
-          <w:i w:val="false"/>
-          <w:sz w:val="18"/>
-          <w:u w:val="none"/>
-          <w:lang w:val="en"/>
-        </w:rPr>
-        <w:t xml:space="preserve">| extract = fun f a -&gt; f a // </w:t>
-      </w:r>
-      <w:r>
-        <w:rPr>
-          <w:rFonts w:ascii="Courier New" w:hAnsi="Courier New"/>
-          <w:b w:val="false"/>
-          <w:i w:val="false"/>
-          <w:sz w:val="18"/>
-          <w:u w:val="none"/>
-          <w:lang w:val="en"/>
-        </w:rPr>
-        <w:t xml:space="preserve">NOTE: </w:t>
-      </w:r>
-      <w:bookmarkStart w:id="2" w:name="__DdeLink__661_3134408567"/>
-      <w:r>
-        <w:rPr>
-          <w:rFonts w:ascii="Courier New" w:hAnsi="Courier New"/>
-          <w:b w:val="false"/>
-          <w:i w:val="false"/>
-          <w:sz w:val="18"/>
-          <w:u w:val="none"/>
-          <w:lang w:val="en"/>
-        </w:rPr>
-        <w:t>this may not be the correct definition...</w:t>
+        <w:t>Intent = String // the intended meaning of a MetaFunction (indexes a MetaFunction from a Provider – see below)</w:t>
+      </w:r>
+    </w:p>
+    <w:p>
+      <w:pPr>
+        <w:pStyle w:val="Normal"/>
+        <w:spacing w:lineRule="auto" w:line="276" w:before="0" w:after="0"/>
+        <w:rPr>
+          <w:rFonts w:ascii="Courier New" w:hAnsi="Courier New"/>
+          <w:b w:val="false"/>
+          <w:b w:val="false"/>
+          <w:i w:val="false"/>
+          <w:i w:val="false"/>
+          <w:color w:val="000000"/>
+          <w:sz w:val="18"/>
+          <w:u w:val="none"/>
+          <w:lang w:val="en"/>
+        </w:rPr>
+      </w:pPr>
+      <w:r>
+        <w:rPr>
+          <w:rFonts w:ascii="Courier New" w:hAnsi="Courier New"/>
+          <w:b w:val="false"/>
+          <w:i w:val="false"/>
+          <w:color w:val="000000"/>
+          <w:sz w:val="18"/>
+          <w:u w:val="none"/>
+          <w:lang w:val="en"/>
+        </w:rPr>
+      </w:r>
+    </w:p>
+    <w:p>
+      <w:pPr>
+        <w:pStyle w:val="Normal"/>
+        <w:spacing w:lineRule="auto" w:line="276" w:before="0" w:after="0"/>
+        <w:rPr/>
+      </w:pPr>
+      <w:r>
+        <w:rPr>
+          <w:rFonts w:ascii="Courier New" w:hAnsi="Courier New"/>
+          <w:b w:val="false"/>
+          <w:i w:val="false"/>
+          <w:color w:val="000000"/>
+          <w:sz w:val="18"/>
+          <w:u w:val="none"/>
+          <w:lang w:val="en"/>
+        </w:rPr>
+        <w:t>Container = Intent -&gt; Symbol -&gt; Vsync&lt;Symbol&gt;</w:t>
+      </w:r>
+    </w:p>
+    <w:p>
+      <w:pPr>
+        <w:pStyle w:val="Normal"/>
+        <w:spacing w:lineRule="auto" w:line="276" w:before="0" w:after="0"/>
+        <w:rPr/>
+      </w:pPr>
+      <w:r>
+        <w:rPr>
+          <w:rFonts w:ascii="Courier New" w:hAnsi="Courier New"/>
+          <w:b w:val="false"/>
+          <w:i w:val="false"/>
+          <w:color w:val="000000"/>
+          <w:sz w:val="18"/>
+          <w:u w:val="none"/>
+          <w:lang w:val="en"/>
+        </w:rPr>
+        <w:t>Provider = | Endpoint | Container</w:t>
+      </w:r>
+    </w:p>
+    <w:p>
+      <w:pPr>
+        <w:pStyle w:val="Normal"/>
+        <w:spacing w:lineRule="auto" w:line="276" w:before="0" w:after="0"/>
+        <w:rPr/>
+      </w:pPr>
+      <w:r>
+        <w:rPr>
+          <w:rFonts w:ascii="Courier New" w:hAnsi="Courier New"/>
+          <w:b w:val="false"/>
+          <w:i w:val="false"/>
+          <w:color w:val="000000"/>
+          <w:sz w:val="18"/>
+          <w:u w:val="none"/>
+          <w:lang w:val="en"/>
+        </w:rPr>
+        <w:t xml:space="preserve">MetaFunction = Provider -&gt; Intent -&gt; Symbol -&gt; </w:t>
+      </w:r>
+      <w:bookmarkStart w:id="2" w:name="__DdeLink__213_1716356468"/>
+      <w:r>
+        <w:rPr>
+          <w:rFonts w:ascii="Courier New" w:hAnsi="Courier New"/>
+          <w:b w:val="false"/>
+          <w:i w:val="false"/>
+          <w:color w:val="000000"/>
+          <w:sz w:val="18"/>
+          <w:u w:val="none"/>
+          <w:lang w:val="en"/>
+        </w:rPr>
+        <w:t>Vsync&lt;Symbol&gt;</w:t>
       </w:r>
       <w:bookmarkEnd w:id="2"/>
-    </w:p>
-    <w:p>
-      <w:pPr>
-        <w:pStyle w:val="Normal"/>
-        <w:spacing w:lineRule="auto" w:line="276" w:before="0" w:after="0"/>
-        <w:rPr/>
-      </w:pPr>
-      <w:r>
-        <w:rPr>
-          <w:rFonts w:ascii="Courier New" w:hAnsi="Courier New"/>
-          <w:b w:val="false"/>
-          <w:i w:val="false"/>
-          <w:sz w:val="18"/>
-          <w:u w:val="none"/>
-          <w:lang w:val="en"/>
-        </w:rPr>
-        <w:t xml:space="preserve">  </w:t>
-      </w:r>
-      <w:r>
-        <w:rPr>
-          <w:rFonts w:ascii="Courier New" w:hAnsi="Courier New"/>
-          <w:b w:val="false"/>
-          <w:i w:val="false"/>
-          <w:sz w:val="18"/>
-          <w:u w:val="none"/>
-          <w:lang w:val="en"/>
-        </w:rPr>
-        <w:t xml:space="preserve">| duplicate = fun f -&gt; f f // </w:t>
-      </w:r>
-      <w:r>
-        <w:rPr>
-          <w:rFonts w:ascii="Courier New" w:hAnsi="Courier New"/>
-          <w:b w:val="false"/>
-          <w:i w:val="false"/>
-          <w:sz w:val="18"/>
-          <w:u w:val="none"/>
-          <w:lang w:val="en"/>
-        </w:rPr>
-        <w:t>NOTE: this may not be the correct definition...</w:t>
-      </w:r>
-    </w:p>
-    <w:p>
-      <w:pPr>
-        <w:pStyle w:val="Normal"/>
-        <w:spacing w:lineRule="auto" w:line="276" w:before="0" w:after="0"/>
-        <w:rPr/>
-      </w:pPr>
-      <w:r>
-        <w:rPr>
-          <w:rFonts w:ascii="Courier New" w:hAnsi="Courier New"/>
-          <w:b w:val="false"/>
-          <w:i w:val="false"/>
-          <w:sz w:val="18"/>
-          <w:u w:val="none"/>
-          <w:lang w:val="en"/>
-        </w:rPr>
-        <w:t xml:space="preserve">  </w:t>
-      </w:r>
-      <w:r>
-        <w:rPr>
-          <w:rFonts w:ascii="Courier New" w:hAnsi="Courier New"/>
-          <w:b w:val="false"/>
-          <w:i w:val="false"/>
-          <w:sz w:val="18"/>
-          <w:u w:val="none"/>
-          <w:lang w:val="en"/>
-        </w:rPr>
-        <w:t>| extend = fun f -&gt; map f . duplicate</w:t>
-      </w:r>
-    </w:p>
-    <w:p>
-      <w:pPr>
-        <w:pStyle w:val="Normal"/>
-        <w:spacing w:lineRule="auto" w:line="276" w:before="0" w:after="0"/>
-        <w:rPr>
-          <w:rFonts w:ascii="Courier New" w:hAnsi="Courier New"/>
-          <w:b w:val="false"/>
-          <w:b w:val="false"/>
-          <w:i w:val="false"/>
-          <w:i w:val="false"/>
-          <w:sz w:val="18"/>
-          <w:u w:val="none"/>
-          <w:lang w:val="en"/>
-        </w:rPr>
-      </w:pPr>
-      <w:r>
-        <w:rPr>
-          <w:rFonts w:ascii="Courier New" w:hAnsi="Courier New"/>
-          <w:b w:val="false"/>
-          <w:i w:val="false"/>
-          <w:sz w:val="18"/>
-          <w:u w:val="none"/>
-          <w:lang w:val="en"/>
-        </w:rPr>
-      </w:r>
-    </w:p>
-    <w:p>
-      <w:pPr>
-        <w:pStyle w:val="Normal"/>
-        <w:spacing w:lineRule="auto" w:line="276" w:before="0" w:after="0"/>
-        <w:rPr/>
-      </w:pPr>
-      <w:r>
-        <w:rPr>
-          <w:rFonts w:ascii="Courier New" w:hAnsi="Courier New"/>
-          <w:b w:val="false"/>
-          <w:i w:val="false"/>
-          <w:sz w:val="18"/>
-          <w:u w:val="none"/>
-          <w:lang w:val="en"/>
-        </w:rPr>
-        <w:t>fold</w:t>
-      </w:r>
-      <w:r>
-        <w:rPr>
-          <w:rFonts w:ascii="Courier New" w:hAnsi="Courier New"/>
-          <w:b w:val="false"/>
-          <w:i w:val="false"/>
-          <w:sz w:val="18"/>
-          <w:u w:val="none"/>
-          <w:lang w:val="en"/>
-        </w:rPr>
-        <w:t>Stream&lt;a, b&gt; (</w:t>
-      </w:r>
-      <w:r>
-        <w:rPr>
-          <w:rFonts w:ascii="Courier New" w:hAnsi="Courier New"/>
-          <w:b w:val="false"/>
-          <w:i w:val="false"/>
-          <w:sz w:val="18"/>
-          <w:u w:val="none"/>
-          <w:lang w:val="en"/>
-        </w:rPr>
-        <w:t>folder : b</w:t>
-      </w:r>
-      <w:r>
-        <w:rPr>
-          <w:rFonts w:ascii="Courier New" w:hAnsi="Courier New"/>
-          <w:b w:val="false"/>
-          <w:i w:val="false"/>
-          <w:sz w:val="18"/>
-          <w:u w:val="none"/>
-          <w:lang w:val="en"/>
-        </w:rPr>
-        <w:t xml:space="preserve"> -&gt; </w:t>
-      </w:r>
-      <w:r>
-        <w:rPr>
-          <w:rFonts w:ascii="Courier New" w:hAnsi="Courier New"/>
-          <w:b w:val="false"/>
-          <w:i w:val="false"/>
-          <w:sz w:val="18"/>
-          <w:u w:val="none"/>
-          <w:lang w:val="en"/>
-        </w:rPr>
-        <w:t>a</w:t>
-      </w:r>
-      <w:r>
-        <w:rPr>
-          <w:rFonts w:ascii="Courier New" w:hAnsi="Courier New"/>
-          <w:b w:val="false"/>
-          <w:i w:val="false"/>
-          <w:sz w:val="18"/>
-          <w:u w:val="none"/>
-          <w:lang w:val="en"/>
-        </w:rPr>
-        <w:t xml:space="preserve"> -&gt; b) </w:t>
-      </w:r>
-      <w:r>
-        <w:rPr>
-          <w:rFonts w:ascii="Courier New" w:hAnsi="Courier New"/>
-          <w:b w:val="false"/>
-          <w:i w:val="false"/>
-          <w:sz w:val="18"/>
-          <w:u w:val="none"/>
-          <w:lang w:val="en"/>
-        </w:rPr>
-        <w:t xml:space="preserve">(seed : b) (stream : </w:t>
-      </w:r>
-      <w:r>
-        <w:rPr>
-          <w:rFonts w:ascii="Courier New" w:hAnsi="Courier New"/>
-          <w:b w:val="false"/>
-          <w:i w:val="false"/>
-          <w:sz w:val="18"/>
-          <w:u w:val="none"/>
-          <w:lang w:val="en"/>
-        </w:rPr>
-        <w:t>Stream&lt;a&gt;</w:t>
-      </w:r>
-      <w:r>
-        <w:rPr>
-          <w:rFonts w:ascii="Courier New" w:hAnsi="Courier New"/>
-          <w:b w:val="false"/>
-          <w:i w:val="false"/>
-          <w:sz w:val="18"/>
-          <w:u w:val="none"/>
-          <w:lang w:val="en"/>
-        </w:rPr>
-        <w:t>)</w:t>
-      </w:r>
-      <w:r>
-        <w:rPr>
-          <w:rFonts w:ascii="Courier New" w:hAnsi="Courier New"/>
-          <w:b w:val="false"/>
-          <w:i w:val="false"/>
-          <w:sz w:val="18"/>
-          <w:u w:val="none"/>
-          <w:lang w:val="en"/>
-        </w:rPr>
-        <w:t xml:space="preserve"> : b = </w:t>
-      </w:r>
-      <w:r>
-        <w:rPr>
-          <w:rFonts w:ascii="Courier New" w:hAnsi="Courier New"/>
-          <w:b w:val="false"/>
-          <w:i w:val="false"/>
-          <w:sz w:val="18"/>
-          <w:u w:val="none"/>
-          <w:lang w:val="en"/>
-        </w:rPr>
-        <w:t>fold folder seed stream</w:t>
-      </w:r>
-    </w:p>
-    <w:p>
-      <w:pPr>
-        <w:pStyle w:val="Normal"/>
-        <w:spacing w:lineRule="auto" w:line="276" w:before="0" w:after="0"/>
-        <w:rPr/>
-      </w:pPr>
-      <w:r>
-        <w:rPr>
-          <w:rFonts w:ascii="Courier New" w:hAnsi="Courier New"/>
-          <w:b w:val="false"/>
-          <w:i w:val="false"/>
-          <w:sz w:val="18"/>
-          <w:u w:val="none"/>
-          <w:lang w:val="en"/>
-        </w:rPr>
-        <w:t>productStream&lt;a, b&gt; : Stream&lt;a&gt; -&gt; Stream&lt;b&gt; -&gt; Stream&lt;(a, b)&gt; = Axiom "Combines two streams into a single product stream"</w:t>
-      </w:r>
-    </w:p>
-    <w:p>
-      <w:pPr>
-        <w:pStyle w:val="Normal"/>
-        <w:spacing w:lineRule="auto" w:line="276" w:before="0" w:after="0"/>
-        <w:rPr>
-          <w:rFonts w:ascii="Courier New" w:hAnsi="Courier New"/>
-          <w:b w:val="false"/>
-          <w:b w:val="false"/>
-          <w:i w:val="false"/>
-          <w:i w:val="false"/>
-          <w:color w:val="000000"/>
-          <w:sz w:val="18"/>
-          <w:u w:val="none"/>
-          <w:lang w:val="en"/>
-        </w:rPr>
-      </w:pPr>
-      <w:r>
-        <w:rPr>
-          <w:rFonts w:ascii="Courier New" w:hAnsi="Courier New"/>
-          <w:b w:val="false"/>
-          <w:i w:val="false"/>
-          <w:color w:val="000000"/>
-          <w:sz w:val="18"/>
-          <w:u w:val="none"/>
-          <w:lang w:val="en"/>
-        </w:rPr>
-        <w:t>sumStream&lt;a, b&gt; : Stream&lt;a&gt; -&gt; Stream&lt;b&gt; -&gt; Stream&lt;Either&lt;a, b&gt;&gt; = Axiom "Combines two streams into a single sum stream."</w:t>
-      </w:r>
-      <w:r>
-        <w:br w:type="page"/>
-      </w:r>
-    </w:p>
-    <w:p>
-      <w:pPr>
-        <w:pStyle w:val="Normal"/>
-        <w:spacing w:lineRule="auto" w:line="276" w:before="0" w:after="0"/>
-        <w:rPr/>
-      </w:pPr>
-      <w:r>
-        <w:rPr>
-          <w:rFonts w:ascii="Courier New" w:hAnsi="Courier New"/>
-          <w:b w:val="false"/>
-          <w:i w:val="false"/>
-          <w:color w:val="000000"/>
-          <w:sz w:val="18"/>
-          <w:u w:val="single"/>
-          <w:lang w:val="en"/>
-        </w:rPr>
-        <w:t>Semantic Design for MetaFunctions (a replacement for micro-services – unrelated to Nu)</w:t>
-      </w:r>
-    </w:p>
-    <w:p>
-      <w:pPr>
-        <w:pStyle w:val="Normal"/>
-        <w:spacing w:lineRule="auto" w:line="276" w:before="0" w:after="0"/>
-        <w:rPr>
-          <w:rFonts w:ascii="Courier New" w:hAnsi="Courier New"/>
-          <w:b w:val="false"/>
-          <w:b w:val="false"/>
-          <w:i w:val="false"/>
-          <w:i w:val="false"/>
-          <w:color w:val="000000"/>
-          <w:sz w:val="18"/>
-          <w:u w:val="none"/>
-          <w:lang w:val="en"/>
-        </w:rPr>
-      </w:pPr>
-      <w:r>
-        <w:rPr>
-          <w:rFonts w:ascii="Courier New" w:hAnsi="Courier New"/>
-          <w:b w:val="false"/>
-          <w:i w:val="false"/>
-          <w:color w:val="000000"/>
-          <w:sz w:val="18"/>
-          <w:u w:val="none"/>
-          <w:lang w:val="en"/>
-        </w:rPr>
-      </w:r>
-    </w:p>
-    <w:p>
-      <w:pPr>
-        <w:pStyle w:val="Normal"/>
-        <w:spacing w:lineRule="auto" w:line="276" w:before="0" w:after="0"/>
-        <w:rPr/>
-      </w:pPr>
-      <w:r>
-        <w:rPr>
-          <w:rFonts w:ascii="Courier New" w:hAnsi="Courier New"/>
-          <w:b w:val="false"/>
-          <w:i w:val="false"/>
-          <w:color w:val="000000"/>
-          <w:sz w:val="18"/>
-          <w:u w:val="none"/>
-          <w:lang w:val="en"/>
-        </w:rPr>
-        <w:t>Symbol =</w:t>
-      </w:r>
-    </w:p>
-    <w:p>
-      <w:pPr>
-        <w:pStyle w:val="Normal"/>
-        <w:spacing w:lineRule="auto" w:line="276" w:before="0" w:after="0"/>
-        <w:rPr/>
-      </w:pPr>
-      <w:r>
-        <w:rPr>
-          <w:rFonts w:ascii="Courier New" w:hAnsi="Courier New"/>
-          <w:b w:val="false"/>
-          <w:i w:val="false"/>
-          <w:color w:val="000000"/>
-          <w:sz w:val="18"/>
-          <w:u w:val="none"/>
-          <w:lang w:val="en"/>
-        </w:rPr>
-        <w:t xml:space="preserve">  </w:t>
-      </w:r>
-      <w:r>
-        <w:rPr>
-          <w:rFonts w:ascii="Courier New" w:hAnsi="Courier New"/>
-          <w:b w:val="false"/>
-          <w:i w:val="false"/>
-          <w:color w:val="000000"/>
-          <w:sz w:val="18"/>
-          <w:u w:val="none"/>
-          <w:lang w:val="en"/>
-        </w:rPr>
-        <w:t>| Atom of String</w:t>
-      </w:r>
-    </w:p>
-    <w:p>
-      <w:pPr>
-        <w:pStyle w:val="Normal"/>
-        <w:spacing w:lineRule="auto" w:line="276" w:before="0" w:after="0"/>
-        <w:rPr/>
-      </w:pPr>
-      <w:r>
-        <w:rPr>
-          <w:rFonts w:ascii="Courier New" w:hAnsi="Courier New"/>
-          <w:b w:val="false"/>
-          <w:i w:val="false"/>
-          <w:color w:val="000000"/>
-          <w:sz w:val="18"/>
-          <w:u w:val="none"/>
-          <w:lang w:val="en"/>
-        </w:rPr>
-        <w:t xml:space="preserve">  </w:t>
-      </w:r>
-      <w:r>
-        <w:rPr>
-          <w:rFonts w:ascii="Courier New" w:hAnsi="Courier New"/>
-          <w:b w:val="false"/>
-          <w:i w:val="false"/>
-          <w:color w:val="000000"/>
-          <w:sz w:val="18"/>
-          <w:u w:val="none"/>
-          <w:lang w:val="en"/>
-        </w:rPr>
-        <w:t>| Number of String</w:t>
-      </w:r>
-    </w:p>
-    <w:p>
-      <w:pPr>
-        <w:pStyle w:val="Normal"/>
-        <w:spacing w:lineRule="auto" w:line="276" w:before="0" w:after="0"/>
-        <w:rPr/>
-      </w:pPr>
-      <w:r>
-        <w:rPr>
-          <w:rFonts w:ascii="Courier New" w:hAnsi="Courier New"/>
-          <w:b w:val="false"/>
-          <w:i w:val="false"/>
-          <w:color w:val="000000"/>
-          <w:sz w:val="18"/>
-          <w:u w:val="none"/>
-          <w:lang w:val="en"/>
-        </w:rPr>
-        <w:t xml:space="preserve">  </w:t>
-      </w:r>
-      <w:r>
-        <w:rPr>
-          <w:rFonts w:ascii="Courier New" w:hAnsi="Courier New"/>
-          <w:b w:val="false"/>
-          <w:i w:val="false"/>
-          <w:color w:val="000000"/>
-          <w:sz w:val="18"/>
-          <w:u w:val="none"/>
-          <w:lang w:val="en"/>
-        </w:rPr>
-        <w:t>| String of String</w:t>
-      </w:r>
-    </w:p>
-    <w:p>
-      <w:pPr>
-        <w:pStyle w:val="Normal"/>
-        <w:spacing w:lineRule="auto" w:line="276" w:before="0" w:after="0"/>
-        <w:rPr/>
-      </w:pPr>
-      <w:r>
-        <w:rPr>
-          <w:rFonts w:ascii="Courier New" w:hAnsi="Courier New"/>
-          <w:b w:val="false"/>
-          <w:i w:val="false"/>
-          <w:color w:val="000000"/>
-          <w:sz w:val="18"/>
-          <w:u w:val="none"/>
-          <w:lang w:val="en"/>
-        </w:rPr>
-        <w:t xml:space="preserve">  </w:t>
-      </w:r>
-      <w:r>
-        <w:rPr>
-          <w:rFonts w:ascii="Courier New" w:hAnsi="Courier New"/>
-          <w:b w:val="false"/>
-          <w:i w:val="false"/>
-          <w:color w:val="000000"/>
-          <w:sz w:val="18"/>
-          <w:u w:val="none"/>
-          <w:lang w:val="en"/>
-        </w:rPr>
-        <w:t>| Quote of Symbol</w:t>
-      </w:r>
-    </w:p>
-    <w:p>
-      <w:pPr>
-        <w:pStyle w:val="Normal"/>
-        <w:spacing w:lineRule="auto" w:line="276" w:before="0" w:after="0"/>
-        <w:rPr/>
-      </w:pPr>
-      <w:r>
-        <w:rPr>
-          <w:rFonts w:ascii="Courier New" w:hAnsi="Courier New"/>
-          <w:b w:val="false"/>
-          <w:i w:val="false"/>
-          <w:color w:val="000000"/>
-          <w:sz w:val="18"/>
-          <w:u w:val="none"/>
-          <w:lang w:val="en"/>
-        </w:rPr>
-        <w:t xml:space="preserve">  </w:t>
-      </w:r>
-      <w:r>
-        <w:rPr>
-          <w:rFonts w:ascii="Courier New" w:hAnsi="Courier New"/>
-          <w:b w:val="false"/>
-          <w:i w:val="false"/>
-          <w:color w:val="000000"/>
-          <w:sz w:val="18"/>
-          <w:u w:val="none"/>
-          <w:lang w:val="en"/>
-        </w:rPr>
-        <w:t>| Symbols of List&lt;Symbol&gt;</w:t>
-      </w:r>
-    </w:p>
-    <w:p>
-      <w:pPr>
-        <w:pStyle w:val="Normal"/>
-        <w:spacing w:lineRule="auto" w:line="276" w:before="0" w:after="0"/>
-        <w:rPr/>
-      </w:pPr>
-      <w:r>
-        <w:rPr>
-          <w:rFonts w:ascii="Courier New" w:hAnsi="Courier New"/>
-          <w:b w:val="false"/>
-          <w:i w:val="false"/>
-          <w:color w:val="000000"/>
-          <w:sz w:val="18"/>
-          <w:u w:val="none"/>
-          <w:lang w:val="en"/>
-        </w:rPr>
-        <w:t>symbolToString (symbol : Symbol) : String = Axiom "Convert a symbol to string."</w:t>
-      </w:r>
-    </w:p>
-    <w:p>
-      <w:pPr>
-        <w:pStyle w:val="Normal"/>
-        <w:spacing w:lineRule="auto" w:line="276" w:before="0" w:after="0"/>
-        <w:rPr/>
-      </w:pPr>
-      <w:r>
-        <w:rPr>
-          <w:rFonts w:ascii="Courier New" w:hAnsi="Courier New"/>
-          <w:b w:val="false"/>
-          <w:i w:val="false"/>
-          <w:color w:val="000000"/>
-          <w:sz w:val="18"/>
-          <w:u w:val="none"/>
-          <w:lang w:val="en"/>
-        </w:rPr>
-        <w:t>symbolFromString (str : String) : Symbol = Axiom "Convert a string to a symbol."</w:t>
-      </w:r>
-    </w:p>
-    <w:p>
-      <w:pPr>
-        <w:pStyle w:val="Normal"/>
-        <w:spacing w:lineRule="auto" w:line="276" w:before="0" w:after="0"/>
-        <w:rPr>
-          <w:rFonts w:ascii="Courier New" w:hAnsi="Courier New"/>
-          <w:b w:val="false"/>
-          <w:b w:val="false"/>
-          <w:i w:val="false"/>
-          <w:i w:val="false"/>
-          <w:color w:val="000000"/>
-          <w:sz w:val="18"/>
-          <w:u w:val="none"/>
-          <w:lang w:val="en"/>
-        </w:rPr>
-      </w:pPr>
-      <w:r>
-        <w:rPr>
-          <w:rFonts w:ascii="Courier New" w:hAnsi="Courier New"/>
-          <w:b w:val="false"/>
-          <w:i w:val="false"/>
-          <w:color w:val="000000"/>
-          <w:sz w:val="18"/>
-          <w:u w:val="none"/>
-          <w:lang w:val="en"/>
-        </w:rPr>
-      </w:r>
-    </w:p>
-    <w:p>
-      <w:pPr>
-        <w:pStyle w:val="Normal"/>
-        <w:spacing w:lineRule="auto" w:line="276" w:before="0" w:after="0"/>
-        <w:rPr/>
-      </w:pPr>
-      <w:r>
-        <w:rPr>
-          <w:rFonts w:ascii="Courier New" w:hAnsi="Courier New"/>
-          <w:b w:val="false"/>
-          <w:i w:val="false"/>
-          <w:color w:val="000000"/>
-          <w:sz w:val="18"/>
-          <w:u w:val="none"/>
-          <w:lang w:val="en"/>
-        </w:rPr>
-        <w:t>Vsync&lt;a&gt; = Axiom "The potentially asynchronous monad such as the one defined by Prime."</w:t>
-      </w:r>
-    </w:p>
-    <w:p>
-      <w:pPr>
-        <w:pStyle w:val="Normal"/>
-        <w:spacing w:lineRule="auto" w:line="276" w:before="0" w:after="0"/>
-        <w:rPr/>
-      </w:pPr>
-      <w:r>
-        <w:rPr>
-          <w:rFonts w:ascii="Courier New" w:hAnsi="Courier New"/>
-          <w:b w:val="false"/>
-          <w:i w:val="false"/>
-          <w:color w:val="000000"/>
-          <w:sz w:val="18"/>
-          <w:u w:val="none"/>
-          <w:lang w:val="en"/>
-        </w:rPr>
-        <w:t>vsyncBind&lt;a, b&gt; (vsync : Vsync&lt;a&gt;) (f : a -&gt; Vsync&lt;b&gt;) : Vsync&lt;b&gt; = Axiom "Create a potentially asynchronous operation."</w:t>
-      </w:r>
-    </w:p>
-    <w:p>
-      <w:pPr>
-        <w:pStyle w:val="Normal"/>
-        <w:spacing w:lineRule="auto" w:line="276" w:before="0" w:after="0"/>
-        <w:rPr/>
-      </w:pPr>
-      <w:r>
-        <w:rPr>
-          <w:rFonts w:ascii="Courier New" w:hAnsi="Courier New"/>
-          <w:b w:val="false"/>
-          <w:i w:val="false"/>
-          <w:color w:val="000000"/>
-          <w:sz w:val="18"/>
-          <w:u w:val="none"/>
-          <w:lang w:val="en"/>
-        </w:rPr>
-        <w:t>vsyncReturn&lt;a&gt; (a : a) : Vsync&lt;a&gt; = Axiom "Create a potentially asynchronous operation that return the result 'a'."</w:t>
-      </w:r>
-    </w:p>
-    <w:p>
-      <w:pPr>
-        <w:pStyle w:val="Normal"/>
-        <w:spacing w:lineRule="auto" w:line="276" w:before="0" w:after="0"/>
-        <w:rPr/>
-      </w:pPr>
-      <w:r>
-        <w:rPr>
-          <w:rFonts w:ascii="Courier New" w:hAnsi="Courier New"/>
-          <w:b w:val="false"/>
-          <w:i w:val="false"/>
-          <w:color w:val="000000"/>
-          <w:sz w:val="18"/>
-          <w:u w:val="none"/>
-          <w:lang w:val="en"/>
-        </w:rPr>
-        <w:t>witness Monad =</w:t>
-      </w:r>
-    </w:p>
-    <w:p>
-      <w:pPr>
-        <w:pStyle w:val="Normal"/>
-        <w:spacing w:lineRule="auto" w:line="276" w:before="0" w:after="0"/>
-        <w:rPr/>
-      </w:pPr>
-      <w:r>
-        <w:rPr>
-          <w:rFonts w:ascii="Courier New" w:hAnsi="Courier New"/>
-          <w:b w:val="false"/>
-          <w:i w:val="false"/>
-          <w:color w:val="000000"/>
-          <w:sz w:val="18"/>
-          <w:u w:val="none"/>
-          <w:lang w:val="en"/>
-        </w:rPr>
-        <w:t xml:space="preserve">  </w:t>
-      </w:r>
-      <w:r>
-        <w:rPr>
-          <w:rFonts w:ascii="Courier New" w:hAnsi="Courier New"/>
-          <w:b w:val="false"/>
-          <w:i w:val="false"/>
-          <w:color w:val="000000"/>
-          <w:sz w:val="18"/>
-          <w:u w:val="none"/>
-          <w:lang w:val="en"/>
-        </w:rPr>
-        <w:t>| bind = vsyncBind</w:t>
-      </w:r>
-    </w:p>
-    <w:p>
-      <w:pPr>
-        <w:pStyle w:val="Normal"/>
-        <w:spacing w:lineRule="auto" w:line="276" w:before="0" w:after="0"/>
-        <w:rPr/>
-      </w:pPr>
-      <w:r>
-        <w:rPr>
-          <w:rFonts w:ascii="Courier New" w:hAnsi="Courier New"/>
-          <w:b w:val="false"/>
-          <w:i w:val="false"/>
-          <w:color w:val="000000"/>
-          <w:sz w:val="18"/>
-          <w:u w:val="none"/>
-          <w:lang w:val="en"/>
-        </w:rPr>
-        <w:t xml:space="preserve">  </w:t>
-      </w:r>
-      <w:r>
-        <w:rPr>
-          <w:rFonts w:ascii="Courier New" w:hAnsi="Courier New"/>
-          <w:b w:val="false"/>
-          <w:i w:val="false"/>
-          <w:color w:val="000000"/>
-          <w:sz w:val="18"/>
-          <w:u w:val="none"/>
-          <w:lang w:val="en"/>
-        </w:rPr>
-        <w:t>| return = vsyncReturn</w:t>
-      </w:r>
-    </w:p>
-    <w:p>
-      <w:pPr>
-        <w:pStyle w:val="Normal"/>
-        <w:spacing w:lineRule="auto" w:line="276" w:before="0" w:after="0"/>
-        <w:rPr>
-          <w:rFonts w:ascii="Courier New" w:hAnsi="Courier New"/>
-          <w:b w:val="false"/>
-          <w:b w:val="false"/>
-          <w:i w:val="false"/>
-          <w:i w:val="false"/>
-          <w:color w:val="000000"/>
-          <w:sz w:val="18"/>
-          <w:u w:val="none"/>
-          <w:lang w:val="en"/>
-        </w:rPr>
-      </w:pPr>
-      <w:r>
-        <w:rPr>
-          <w:rFonts w:ascii="Courier New" w:hAnsi="Courier New"/>
-          <w:b w:val="false"/>
-          <w:i w:val="false"/>
-          <w:color w:val="000000"/>
-          <w:sz w:val="18"/>
-          <w:u w:val="none"/>
-          <w:lang w:val="en"/>
-        </w:rPr>
-      </w:r>
-    </w:p>
-    <w:p>
-      <w:pPr>
-        <w:pStyle w:val="Normal"/>
-        <w:spacing w:lineRule="auto" w:line="276" w:before="0" w:after="0"/>
-        <w:rPr/>
-      </w:pPr>
-      <w:r>
-        <w:rPr>
-          <w:rFonts w:ascii="Courier New" w:hAnsi="Courier New"/>
-          <w:b w:val="false"/>
-          <w:i w:val="false"/>
-          <w:color w:val="000000"/>
-          <w:sz w:val="18"/>
-          <w:u w:val="none"/>
-          <w:lang w:val="en"/>
-        </w:rPr>
-        <w:t>IPAddress = String</w:t>
-      </w:r>
-    </w:p>
-    <w:p>
-      <w:pPr>
-        <w:pStyle w:val="Normal"/>
-        <w:spacing w:lineRule="auto" w:line="276" w:before="0" w:after="0"/>
-        <w:rPr/>
-      </w:pPr>
-      <w:r>
-        <w:rPr>
-          <w:rFonts w:ascii="Courier New" w:hAnsi="Courier New"/>
-          <w:b w:val="false"/>
-          <w:i w:val="false"/>
-          <w:color w:val="000000"/>
-          <w:sz w:val="18"/>
-          <w:u w:val="none"/>
-          <w:lang w:val="en"/>
-        </w:rPr>
-        <w:t>NetworkPort = Whole</w:t>
-      </w:r>
-    </w:p>
-    <w:p>
-      <w:pPr>
-        <w:pStyle w:val="Normal"/>
-        <w:spacing w:lineRule="auto" w:line="276" w:before="0" w:after="0"/>
-        <w:rPr/>
-      </w:pPr>
-      <w:r>
-        <w:rPr>
-          <w:rFonts w:ascii="Courier New" w:hAnsi="Courier New"/>
-          <w:b w:val="false"/>
-          <w:i w:val="false"/>
-          <w:color w:val="000000"/>
-          <w:sz w:val="18"/>
-          <w:u w:val="none"/>
-          <w:lang w:val="en"/>
-        </w:rPr>
-        <w:t>Endpoint = (IPAddress, NetworkPort)</w:t>
-      </w:r>
-    </w:p>
-    <w:p>
-      <w:pPr>
-        <w:pStyle w:val="Normal"/>
-        <w:spacing w:lineRule="auto" w:line="276" w:before="0" w:after="0"/>
-        <w:rPr/>
-      </w:pPr>
-      <w:r>
-        <w:rPr>
-          <w:rFonts w:ascii="Courier New" w:hAnsi="Courier New"/>
-          <w:b w:val="false"/>
-          <w:i w:val="false"/>
-          <w:color w:val="000000"/>
-          <w:sz w:val="18"/>
-          <w:u w:val="none"/>
-          <w:lang w:val="en"/>
-        </w:rPr>
-        <w:t>Intent = String // the intended meaning of a MetaFunction (indexes a MetaFunction from a Provider – see below)</w:t>
-      </w:r>
-    </w:p>
-    <w:p>
-      <w:pPr>
-        <w:pStyle w:val="Normal"/>
-        <w:spacing w:lineRule="auto" w:line="276" w:before="0" w:after="0"/>
-        <w:rPr>
-          <w:rFonts w:ascii="Courier New" w:hAnsi="Courier New"/>
-          <w:b w:val="false"/>
-          <w:b w:val="false"/>
-          <w:i w:val="false"/>
-          <w:i w:val="false"/>
-          <w:color w:val="000000"/>
-          <w:sz w:val="18"/>
-          <w:u w:val="none"/>
-          <w:lang w:val="en"/>
-        </w:rPr>
-      </w:pPr>
-      <w:r>
-        <w:rPr>
-          <w:rFonts w:ascii="Courier New" w:hAnsi="Courier New"/>
-          <w:b w:val="false"/>
-          <w:i w:val="false"/>
-          <w:color w:val="000000"/>
-          <w:sz w:val="18"/>
-          <w:u w:val="none"/>
-          <w:lang w:val="en"/>
-        </w:rPr>
-      </w:r>
-    </w:p>
-    <w:p>
-      <w:pPr>
-        <w:pStyle w:val="Normal"/>
-        <w:spacing w:lineRule="auto" w:line="276" w:before="0" w:after="0"/>
-        <w:rPr/>
-      </w:pPr>
-      <w:r>
-        <w:rPr>
-          <w:rFonts w:ascii="Courier New" w:hAnsi="Courier New"/>
-          <w:b w:val="false"/>
-          <w:i w:val="false"/>
-          <w:color w:val="000000"/>
-          <w:sz w:val="18"/>
-          <w:u w:val="none"/>
-          <w:lang w:val="en"/>
-        </w:rPr>
-        <w:t>Container = Intent -&gt; Symbol -&gt; Vsync&lt;Symbol&gt;</w:t>
-      </w:r>
-    </w:p>
-    <w:p>
-      <w:pPr>
-        <w:pStyle w:val="Normal"/>
-        <w:spacing w:lineRule="auto" w:line="276" w:before="0" w:after="0"/>
-        <w:rPr/>
-      </w:pPr>
-      <w:r>
-        <w:rPr>
-          <w:rFonts w:ascii="Courier New" w:hAnsi="Courier New"/>
-          <w:b w:val="false"/>
-          <w:i w:val="false"/>
-          <w:color w:val="000000"/>
-          <w:sz w:val="18"/>
-          <w:u w:val="none"/>
-          <w:lang w:val="en"/>
-        </w:rPr>
-        <w:t>Provider = | Endpoint | Container</w:t>
-      </w:r>
-    </w:p>
-    <w:p>
-      <w:pPr>
-        <w:pStyle w:val="Normal"/>
-        <w:spacing w:lineRule="auto" w:line="276" w:before="0" w:after="0"/>
-        <w:rPr/>
-      </w:pPr>
-      <w:r>
-        <w:rPr>
-          <w:rFonts w:ascii="Courier New" w:hAnsi="Courier New"/>
-          <w:b w:val="false"/>
-          <w:i w:val="false"/>
-          <w:color w:val="000000"/>
-          <w:sz w:val="18"/>
-          <w:u w:val="none"/>
-          <w:lang w:val="en"/>
-        </w:rPr>
-        <w:t xml:space="preserve">MetaFunction = Provider -&gt; Intent -&gt; Symbol -&gt; </w:t>
-      </w:r>
-      <w:bookmarkStart w:id="3" w:name="__DdeLink__213_1716356468"/>
-      <w:r>
-        <w:rPr>
-          <w:rFonts w:ascii="Courier New" w:hAnsi="Courier New"/>
-          <w:b w:val="false"/>
-          <w:i w:val="false"/>
-          <w:color w:val="000000"/>
-          <w:sz w:val="18"/>
-          <w:u w:val="none"/>
-          <w:lang w:val="en"/>
-        </w:rPr>
-        <w:t>Vsync&lt;Symbol&gt;</w:t>
-      </w:r>
-      <w:bookmarkEnd w:id="3"/>
     </w:p>
     <w:p>
       <w:pPr>
@@ -8426,6 +8855,15 @@
       <w:lang w:val="en"/>
     </w:rPr>
   </w:style>
+  <w:style w:type="character" w:styleId="ListLabel15">
+    <w:name w:val="ListLabel 15"/>
+    <w:qFormat/>
+    <w:rPr>
+      <w:rFonts w:ascii="Courier New" w:hAnsi="Courier New"/>
+      <w:sz w:val="18"/>
+      <w:lang w:val="en"/>
+    </w:rPr>
+  </w:style>
   <w:style w:type="paragraph" w:styleId="Heading">
     <w:name w:val="Heading"/>
     <w:basedOn w:val="Normal"/>

</xml_diff>

<commit_message>
Fixed Functor definition in Sedela (there are functors that are not pointed, Stream being one of them).
</commit_message>
<xml_diff>
--- a/Nu/Nu.Documentation/Nu Semantic Design.docx
+++ b/Nu/Nu.Documentation/Nu Semantic Design.docx
@@ -5448,7 +5448,31 @@
           <w:u w:val="none"/>
           <w:lang w:val="en"/>
         </w:rPr>
-        <w:t>category Applicative&lt;p; Functor&lt;p&gt;&gt; =</w:t>
+        <w:t xml:space="preserve">category Applicative&lt;p; </w:t>
+      </w:r>
+      <w:r>
+        <w:rPr>
+          <w:rFonts w:ascii="Courier New" w:hAnsi="Courier New"/>
+          <w:b w:val="false"/>
+          <w:bCs w:val="false"/>
+          <w:i w:val="false"/>
+          <w:sz w:val="18"/>
+          <w:u w:val="none"/>
+          <w:lang w:val="en"/>
+        </w:rPr>
+        <w:t>Pointed&lt;p&gt;</w:t>
+      </w:r>
+      <w:r>
+        <w:rPr>
+          <w:rFonts w:ascii="Courier New" w:hAnsi="Courier New"/>
+          <w:b w:val="false"/>
+          <w:bCs w:val="false"/>
+          <w:i w:val="false"/>
+          <w:sz w:val="18"/>
+          <w:u w:val="none"/>
+          <w:lang w:val="en"/>
+        </w:rPr>
+        <w:t>; Functor&lt;p&gt;&gt; =</w:t>
       </w:r>
     </w:p>
     <w:p>
@@ -6083,29 +6107,7 @@
           <w:u w:val="none"/>
           <w:lang w:val="en"/>
         </w:rPr>
-        <w:t xml:space="preserve">category </w:t>
-      </w:r>
-      <w:r>
-        <w:rPr>
-          <w:rFonts w:ascii="Courier New" w:hAnsi="Courier New"/>
-          <w:b w:val="false"/>
-          <w:i w:val="false"/>
-          <w:sz w:val="18"/>
-          <w:u w:val="none"/>
-          <w:lang w:val="en"/>
-        </w:rPr>
-        <w:t>Algebraic&lt;g&gt;</w:t>
-      </w:r>
-      <w:r>
-        <w:rPr>
-          <w:rFonts w:ascii="Courier New" w:hAnsi="Courier New"/>
-          <w:b w:val="false"/>
-          <w:i w:val="false"/>
-          <w:sz w:val="18"/>
-          <w:u w:val="none"/>
-          <w:lang w:val="en"/>
-        </w:rPr>
-        <w:t xml:space="preserve"> =</w:t>
+        <w:t>category Algebraic&lt;g&gt; =</w:t>
       </w:r>
     </w:p>
     <w:p>
@@ -6143,73 +6145,7 @@
           <w:u w:val="none"/>
           <w:lang w:val="en"/>
         </w:rPr>
-        <w:t xml:space="preserve">| product&lt;a, b&gt; : </w:t>
-      </w:r>
-      <w:r>
-        <w:rPr>
-          <w:rFonts w:ascii="Courier New" w:hAnsi="Courier New"/>
-          <w:b w:val="false"/>
-          <w:i w:val="false"/>
-          <w:sz w:val="18"/>
-          <w:u w:val="none"/>
-          <w:lang w:val="en"/>
-        </w:rPr>
-        <w:t>g</w:t>
-      </w:r>
-      <w:r>
-        <w:rPr>
-          <w:rFonts w:ascii="Courier New" w:hAnsi="Courier New"/>
-          <w:b w:val="false"/>
-          <w:i w:val="false"/>
-          <w:sz w:val="18"/>
-          <w:u w:val="none"/>
-          <w:lang w:val="en"/>
-        </w:rPr>
-        <w:t xml:space="preserve">&lt;a&gt; -&gt; </w:t>
-      </w:r>
-      <w:r>
-        <w:rPr>
-          <w:rFonts w:ascii="Courier New" w:hAnsi="Courier New"/>
-          <w:b w:val="false"/>
-          <w:i w:val="false"/>
-          <w:sz w:val="18"/>
-          <w:u w:val="none"/>
-          <w:lang w:val="en"/>
-        </w:rPr>
-        <w:t>g</w:t>
-      </w:r>
-      <w:r>
-        <w:rPr>
-          <w:rFonts w:ascii="Courier New" w:hAnsi="Courier New"/>
-          <w:b w:val="false"/>
-          <w:i w:val="false"/>
-          <w:sz w:val="18"/>
-          <w:u w:val="none"/>
-          <w:lang w:val="en"/>
-        </w:rPr>
-        <w:t xml:space="preserve">&lt;b&gt; -&gt; </w:t>
-      </w:r>
-      <w:r>
-        <w:rPr>
-          <w:rFonts w:ascii="Courier New" w:hAnsi="Courier New"/>
-          <w:b w:val="false"/>
-          <w:i w:val="false"/>
-          <w:sz w:val="18"/>
-          <w:u w:val="none"/>
-          <w:lang w:val="en"/>
-        </w:rPr>
-        <w:t>g</w:t>
-      </w:r>
-      <w:r>
-        <w:rPr>
-          <w:rFonts w:ascii="Courier New" w:hAnsi="Courier New"/>
-          <w:b w:val="false"/>
-          <w:i w:val="false"/>
-          <w:sz w:val="18"/>
-          <w:u w:val="none"/>
-          <w:lang w:val="en"/>
-        </w:rPr>
-        <w:t>&lt;(a, b)&gt;</w:t>
+        <w:t>| product&lt;a, b&gt; : g&lt;a&gt; -&gt; g&lt;b&gt; -&gt; g&lt;(a, b)&gt;</w:t>
       </w:r>
     </w:p>
     <w:p>
@@ -6247,73 +6183,7 @@
           <w:u w:val="none"/>
           <w:lang w:val="en"/>
         </w:rPr>
-        <w:t xml:space="preserve">| sum&lt;a, b&gt; : </w:t>
-      </w:r>
-      <w:r>
-        <w:rPr>
-          <w:rFonts w:ascii="Courier New" w:hAnsi="Courier New"/>
-          <w:b w:val="false"/>
-          <w:i w:val="false"/>
-          <w:sz w:val="18"/>
-          <w:u w:val="none"/>
-          <w:lang w:val="en"/>
-        </w:rPr>
-        <w:t>g</w:t>
-      </w:r>
-      <w:r>
-        <w:rPr>
-          <w:rFonts w:ascii="Courier New" w:hAnsi="Courier New"/>
-          <w:b w:val="false"/>
-          <w:i w:val="false"/>
-          <w:sz w:val="18"/>
-          <w:u w:val="none"/>
-          <w:lang w:val="en"/>
-        </w:rPr>
-        <w:t xml:space="preserve">&lt;a&gt; -&gt; </w:t>
-      </w:r>
-      <w:r>
-        <w:rPr>
-          <w:rFonts w:ascii="Courier New" w:hAnsi="Courier New"/>
-          <w:b w:val="false"/>
-          <w:i w:val="false"/>
-          <w:sz w:val="18"/>
-          <w:u w:val="none"/>
-          <w:lang w:val="en"/>
-        </w:rPr>
-        <w:t>g</w:t>
-      </w:r>
-      <w:r>
-        <w:rPr>
-          <w:rFonts w:ascii="Courier New" w:hAnsi="Courier New"/>
-          <w:b w:val="false"/>
-          <w:i w:val="false"/>
-          <w:sz w:val="18"/>
-          <w:u w:val="none"/>
-          <w:lang w:val="en"/>
-        </w:rPr>
-        <w:t xml:space="preserve">&lt;b&gt; -&gt; </w:t>
-      </w:r>
-      <w:r>
-        <w:rPr>
-          <w:rFonts w:ascii="Courier New" w:hAnsi="Courier New"/>
-          <w:b w:val="false"/>
-          <w:i w:val="false"/>
-          <w:sz w:val="18"/>
-          <w:u w:val="none"/>
-          <w:lang w:val="en"/>
-        </w:rPr>
-        <w:t>g</w:t>
-      </w:r>
-      <w:r>
-        <w:rPr>
-          <w:rFonts w:ascii="Courier New" w:hAnsi="Courier New"/>
-          <w:b w:val="false"/>
-          <w:i w:val="false"/>
-          <w:sz w:val="18"/>
-          <w:u w:val="none"/>
-          <w:lang w:val="en"/>
-        </w:rPr>
-        <w:t>&lt;Either&lt;a, b&gt;&gt;</w:t>
+        <w:t>| sum&lt;a, b&gt; : g&lt;a&gt; -&gt; g&lt;b&gt; -&gt; g&lt;Either&lt;a, b&gt;&gt;</w:t>
       </w:r>
     </w:p>
     <w:p>
@@ -6483,40 +6353,29 @@
           <w:u w:val="single"/>
           <w:lang w:val="en"/>
         </w:rPr>
-        <w:t xml:space="preserve">Nu Script Semantic Design </w:t>
-      </w:r>
-      <w:r>
-        <w:rPr>
-          <w:rFonts w:ascii="Courier New" w:hAnsi="Courier New"/>
-          <w:b w:val="false"/>
+        <w:t xml:space="preserve">Nu Script Semantic Design (script code is in </w:t>
+      </w:r>
+      <w:r>
+        <w:rPr>
+          <w:rFonts w:ascii="Courier New" w:hAnsi="Courier New"/>
+          <w:b/>
+          <w:bCs/>
           <w:i w:val="false"/>
           <w:sz w:val="18"/>
           <w:u w:val="single"/>
           <w:lang w:val="en"/>
         </w:rPr>
-        <w:t xml:space="preserve">(script code is in </w:t>
-      </w:r>
-      <w:r>
-        <w:rPr>
-          <w:rFonts w:ascii="Courier New" w:hAnsi="Courier New"/>
-          <w:b/>
-          <w:bCs/>
+        <w:t>bold</w:t>
+      </w:r>
+      <w:r>
+        <w:rPr>
+          <w:rFonts w:ascii="Courier New" w:hAnsi="Courier New"/>
+          <w:b w:val="false"/>
           <w:i w:val="false"/>
           <w:sz w:val="18"/>
           <w:u w:val="single"/>
           <w:lang w:val="en"/>
         </w:rPr>
-        <w:t>bold</w:t>
-      </w:r>
-      <w:r>
-        <w:rPr>
-          <w:rFonts w:ascii="Courier New" w:hAnsi="Courier New"/>
-          <w:b w:val="false"/>
-          <w:i w:val="false"/>
-          <w:sz w:val="18"/>
-          <w:u w:val="single"/>
-          <w:lang w:val="en"/>
-        </w:rPr>
         <w:t>)</w:t>
       </w:r>
     </w:p>
@@ -7000,36 +6859,32 @@
         </w:rPr>
       </w:pPr>
       <w:r>
-        <w:rPr/>
-      </w:r>
-    </w:p>
-    <w:p>
-      <w:pPr>
-        <w:pStyle w:val="Normal"/>
-        <w:spacing w:lineRule="auto" w:line="276" w:before="0" w:after="0"/>
-        <w:rPr/>
-      </w:pPr>
-      <w:r>
-        <w:rPr>
-          <w:rFonts w:ascii="Courier New" w:hAnsi="Courier New"/>
-          <w:b w:val="false"/>
-          <w:i w:val="false"/>
-          <w:sz w:val="18"/>
-          <w:u w:val="none"/>
-          <w:lang w:val="en"/>
-        </w:rPr>
-        <w:t xml:space="preserve">// </w:t>
-      </w:r>
-      <w:r>
-        <w:rPr>
-          <w:rFonts w:ascii="Courier New" w:hAnsi="Courier New"/>
-          <w:b w:val="false"/>
-          <w:i w:val="false"/>
-          <w:sz w:val="18"/>
-          <w:u w:val="none"/>
-          <w:lang w:val="en"/>
-        </w:rPr>
-        <w:t xml:space="preserve">TODO: define </w:t>
+        <w:rPr>
+          <w:rFonts w:ascii="Courier New" w:hAnsi="Courier New"/>
+          <w:b w:val="false"/>
+          <w:i w:val="false"/>
+          <w:sz w:val="18"/>
+          <w:u w:val="none"/>
+          <w:lang w:val="en"/>
+        </w:rPr>
+      </w:r>
+    </w:p>
+    <w:p>
+      <w:pPr>
+        <w:pStyle w:val="Normal"/>
+        <w:spacing w:lineRule="auto" w:line="276" w:before="0" w:after="0"/>
+        <w:rPr/>
+      </w:pPr>
+      <w:r>
+        <w:rPr>
+          <w:rFonts w:ascii="Courier New" w:hAnsi="Courier New"/>
+          <w:b w:val="false"/>
+          <w:i w:val="false"/>
+          <w:sz w:val="18"/>
+          <w:u w:val="none"/>
+          <w:lang w:val="en"/>
+        </w:rPr>
+        <w:t xml:space="preserve">// TODO: define </w:t>
       </w:r>
       <w:r>
         <w:rPr>
@@ -7076,31 +6931,7 @@
           <w:u w:val="none"/>
           <w:lang w:val="en"/>
         </w:rPr>
-        <w:t xml:space="preserve"> for AMSL so we can make a witness for </w:t>
-      </w:r>
-      <w:r>
-        <w:rPr>
-          <w:rFonts w:ascii="Courier New" w:hAnsi="Courier New"/>
-          <w:b w:val="false"/>
-          <w:bCs w:val="false"/>
-          <w:i w:val="false"/>
-          <w:sz w:val="18"/>
-          <w:u w:val="none"/>
-          <w:lang w:val="en"/>
-        </w:rPr>
-        <w:t>Algebraic</w:t>
-      </w:r>
-      <w:r>
-        <w:rPr>
-          <w:rFonts w:ascii="Courier New" w:hAnsi="Courier New"/>
-          <w:b w:val="false"/>
-          <w:bCs w:val="false"/>
-          <w:i w:val="false"/>
-          <w:sz w:val="18"/>
-          <w:u w:val="none"/>
-          <w:lang w:val="en"/>
-        </w:rPr>
-        <w:t>.</w:t>
+        <w:t xml:space="preserve"> for AMSL so we can make a witness for Algebraic.</w:t>
       </w:r>
     </w:p>
     <w:p>
@@ -7335,20 +7166,28 @@
           <w:u w:val="none"/>
           <w:lang w:val="en"/>
         </w:rPr>
-        <w:t xml:space="preserve">setAsStream&lt;a&gt; : </w:t>
-      </w:r>
-      <w:r>
-        <w:rPr>
-          <w:rFonts w:ascii="Courier New" w:hAnsi="Courier New"/>
-          <w:b w:val="false"/>
+        <w:t xml:space="preserve">setAsStream&lt;a&gt; : Property -&gt; Relation -&gt; Stream&lt;a&gt; = </w:t>
+      </w:r>
+      <w:r>
+        <w:rPr>
+          <w:rFonts w:ascii="Courier New" w:hAnsi="Courier New"/>
+          <w:b/>
+          <w:bCs/>
           <w:i w:val="false"/>
           <w:color w:val="000000"/>
           <w:sz w:val="18"/>
           <w:u w:val="none"/>
           <w:lang w:val="en"/>
         </w:rPr>
-        <w:t>P</w:t>
-      </w:r>
+        <w:t>setAsStream</w:t>
+      </w:r>
+    </w:p>
+    <w:p>
+      <w:pPr>
+        <w:pStyle w:val="Normal"/>
+        <w:spacing w:lineRule="auto" w:line="276" w:before="0" w:after="0"/>
+        <w:rPr/>
+      </w:pPr>
       <w:r>
         <w:rPr>
           <w:rFonts w:ascii="Courier New" w:hAnsi="Courier New"/>
@@ -7359,20 +7198,37 @@
           <w:u w:val="none"/>
           <w:lang w:val="en"/>
         </w:rPr>
-        <w:t>roperty -</w:t>
-      </w:r>
-      <w:r>
-        <w:rPr>
-          <w:rFonts w:ascii="Courier New" w:hAnsi="Courier New"/>
-          <w:b w:val="false"/>
+        <w:t xml:space="preserve">makeStream&lt;a&gt; : Address -&gt; Stream&lt;a&gt; = </w:t>
+      </w:r>
+      <w:r>
+        <w:rPr>
+          <w:rFonts w:ascii="Courier New" w:hAnsi="Courier New"/>
+          <w:b/>
+          <w:bCs/>
           <w:i w:val="false"/>
           <w:color w:val="000000"/>
           <w:sz w:val="18"/>
           <w:u w:val="none"/>
           <w:lang w:val="en"/>
         </w:rPr>
-        <w:t>&gt; R</w:t>
-      </w:r>
+        <w:t>makeStream</w:t>
+      </w:r>
+    </w:p>
+    <w:p>
+      <w:pPr>
+        <w:pStyle w:val="Normal"/>
+        <w:spacing w:lineRule="auto" w:line="276" w:before="0" w:after="0"/>
+        <w:rPr>
+          <w:rFonts w:ascii="Courier New" w:hAnsi="Courier New"/>
+          <w:b w:val="false"/>
+          <w:b w:val="false"/>
+          <w:i w:val="false"/>
+          <w:i w:val="false"/>
+          <w:sz w:val="18"/>
+          <w:u w:val="none"/>
+          <w:lang w:val="en"/>
+        </w:rPr>
+      </w:pPr>
       <w:r>
         <w:rPr>
           <w:rFonts w:ascii="Courier New" w:hAnsi="Courier New"/>
@@ -7383,260 +7239,7 @@
           <w:u w:val="none"/>
           <w:lang w:val="en"/>
         </w:rPr>
-        <w:t>elation -</w:t>
-      </w:r>
-      <w:r>
-        <w:rPr>
-          <w:rFonts w:ascii="Courier New" w:hAnsi="Courier New"/>
-          <w:b w:val="false"/>
-          <w:i w:val="false"/>
-          <w:color w:val="000000"/>
-          <w:sz w:val="18"/>
-          <w:u w:val="none"/>
-          <w:lang w:val="en"/>
-        </w:rPr>
-        <w:t>&gt; S</w:t>
-      </w:r>
-      <w:r>
-        <w:rPr>
-          <w:rFonts w:ascii="Courier New" w:hAnsi="Courier New"/>
-          <w:b w:val="false"/>
-          <w:i w:val="false"/>
-          <w:color w:val="000000"/>
-          <w:sz w:val="18"/>
-          <w:u w:val="none"/>
-          <w:lang w:val="en"/>
-        </w:rPr>
-        <w:t>tream</w:t>
-      </w:r>
-      <w:r>
-        <w:rPr>
-          <w:rFonts w:ascii="Courier New" w:hAnsi="Courier New"/>
-          <w:b w:val="false"/>
-          <w:i w:val="false"/>
-          <w:color w:val="000000"/>
-          <w:sz w:val="18"/>
-          <w:u w:val="none"/>
-          <w:lang w:val="en"/>
-        </w:rPr>
-        <w:t>&lt;a&gt;</w:t>
-      </w:r>
-      <w:r>
-        <w:rPr>
-          <w:rFonts w:ascii="Courier New" w:hAnsi="Courier New"/>
-          <w:b w:val="false"/>
-          <w:i w:val="false"/>
-          <w:color w:val="000000"/>
-          <w:sz w:val="18"/>
-          <w:u w:val="none"/>
-          <w:lang w:val="en"/>
-        </w:rPr>
-        <w:t xml:space="preserve"> = </w:t>
-      </w:r>
-      <w:r>
-        <w:rPr>
-          <w:rFonts w:ascii="Courier New" w:hAnsi="Courier New"/>
-          <w:b/>
-          <w:bCs/>
-          <w:i w:val="false"/>
-          <w:color w:val="000000"/>
-          <w:sz w:val="18"/>
-          <w:u w:val="none"/>
-          <w:lang w:val="en"/>
-        </w:rPr>
-        <w:t>setAsStream</w:t>
-      </w:r>
-    </w:p>
-    <w:p>
-      <w:pPr>
-        <w:pStyle w:val="Normal"/>
-        <w:spacing w:lineRule="auto" w:line="276" w:before="0" w:after="0"/>
-        <w:rPr/>
-      </w:pPr>
-      <w:r>
-        <w:rPr>
-          <w:rFonts w:ascii="Courier New" w:hAnsi="Courier New"/>
-          <w:b w:val="false"/>
-          <w:i w:val="false"/>
-          <w:color w:val="000000"/>
-          <w:sz w:val="18"/>
-          <w:u w:val="none"/>
-          <w:lang w:val="en"/>
-        </w:rPr>
-        <w:t>make</w:t>
-      </w:r>
-      <w:r>
-        <w:rPr>
-          <w:rFonts w:ascii="Courier New" w:hAnsi="Courier New"/>
-          <w:b w:val="false"/>
-          <w:i w:val="false"/>
-          <w:color w:val="000000"/>
-          <w:sz w:val="18"/>
-          <w:u w:val="none"/>
-          <w:lang w:val="en"/>
-        </w:rPr>
-        <w:t xml:space="preserve">Stream&lt;a&gt; : Address -&gt; Stream&lt;a&gt; = </w:t>
-      </w:r>
-      <w:r>
-        <w:rPr>
-          <w:rFonts w:ascii="Courier New" w:hAnsi="Courier New"/>
-          <w:b/>
-          <w:bCs/>
-          <w:i w:val="false"/>
-          <w:color w:val="000000"/>
-          <w:sz w:val="18"/>
-          <w:u w:val="none"/>
-          <w:lang w:val="en"/>
-        </w:rPr>
-        <w:t>makeStream</w:t>
-      </w:r>
-    </w:p>
-    <w:p>
-      <w:pPr>
-        <w:pStyle w:val="Normal"/>
-        <w:spacing w:lineRule="auto" w:line="276" w:before="0" w:after="0"/>
-        <w:rPr>
-          <w:rFonts w:ascii="Courier New" w:hAnsi="Courier New"/>
-          <w:b w:val="false"/>
-          <w:b w:val="false"/>
-          <w:i w:val="false"/>
-          <w:i w:val="false"/>
-          <w:sz w:val="18"/>
-          <w:u w:val="none"/>
-          <w:lang w:val="en"/>
-        </w:rPr>
-      </w:pPr>
-      <w:r>
-        <w:rPr>
-          <w:rFonts w:ascii="Courier New" w:hAnsi="Courier New"/>
-          <w:b w:val="false"/>
-          <w:i w:val="false"/>
-          <w:color w:val="000000"/>
-          <w:sz w:val="18"/>
-          <w:u w:val="none"/>
-          <w:lang w:val="en"/>
-        </w:rPr>
-        <w:t xml:space="preserve">mapStream&lt;a, b&gt; </w:t>
-      </w:r>
-      <w:r>
-        <w:rPr>
-          <w:rFonts w:ascii="Courier New" w:hAnsi="Courier New"/>
-          <w:b w:val="false"/>
-          <w:i w:val="false"/>
-          <w:color w:val="000000"/>
-          <w:sz w:val="18"/>
-          <w:u w:val="none"/>
-          <w:lang w:val="en"/>
-        </w:rPr>
-        <w:t>(a -&gt; b)</w:t>
-      </w:r>
-      <w:r>
-        <w:rPr>
-          <w:rFonts w:ascii="Courier New" w:hAnsi="Courier New"/>
-          <w:b w:val="false"/>
-          <w:i w:val="false"/>
-          <w:color w:val="000000"/>
-          <w:sz w:val="18"/>
-          <w:u w:val="none"/>
-          <w:lang w:val="en"/>
-        </w:rPr>
-        <w:t xml:space="preserve"> -</w:t>
-      </w:r>
-      <w:r>
-        <w:rPr>
-          <w:rFonts w:ascii="Courier New" w:hAnsi="Courier New"/>
-          <w:b w:val="false"/>
-          <w:i w:val="false"/>
-          <w:color w:val="000000"/>
-          <w:sz w:val="18"/>
-          <w:u w:val="none"/>
-          <w:lang w:val="en"/>
-        </w:rPr>
-        <w:t>&gt; S</w:t>
-      </w:r>
-      <w:r>
-        <w:rPr>
-          <w:rFonts w:ascii="Courier New" w:hAnsi="Courier New"/>
-          <w:b w:val="false"/>
-          <w:i w:val="false"/>
-          <w:color w:val="000000"/>
-          <w:sz w:val="18"/>
-          <w:u w:val="none"/>
-          <w:lang w:val="en"/>
-        </w:rPr>
-        <w:t>tream</w:t>
-      </w:r>
-      <w:r>
-        <w:rPr>
-          <w:rFonts w:ascii="Courier New" w:hAnsi="Courier New"/>
-          <w:b w:val="false"/>
-          <w:i w:val="false"/>
-          <w:color w:val="000000"/>
-          <w:sz w:val="18"/>
-          <w:u w:val="none"/>
-          <w:lang w:val="en"/>
-        </w:rPr>
-        <w:t>&lt;a&gt;</w:t>
-      </w:r>
-      <w:r>
-        <w:rPr>
-          <w:rFonts w:ascii="Courier New" w:hAnsi="Courier New"/>
-          <w:b w:val="false"/>
-          <w:i w:val="false"/>
-          <w:color w:val="000000"/>
-          <w:sz w:val="18"/>
-          <w:u w:val="none"/>
-          <w:lang w:val="en"/>
-        </w:rPr>
-        <w:t xml:space="preserve"> -</w:t>
-      </w:r>
-      <w:r>
-        <w:rPr>
-          <w:rFonts w:ascii="Courier New" w:hAnsi="Courier New"/>
-          <w:b w:val="false"/>
-          <w:i w:val="false"/>
-          <w:color w:val="000000"/>
-          <w:sz w:val="18"/>
-          <w:u w:val="none"/>
-          <w:lang w:val="en"/>
-        </w:rPr>
-        <w:t>&gt; S</w:t>
-      </w:r>
-      <w:r>
-        <w:rPr>
-          <w:rFonts w:ascii="Courier New" w:hAnsi="Courier New"/>
-          <w:b w:val="false"/>
-          <w:i w:val="false"/>
-          <w:color w:val="000000"/>
-          <w:sz w:val="18"/>
-          <w:u w:val="none"/>
-          <w:lang w:val="en"/>
-        </w:rPr>
-        <w:t>tream</w:t>
-      </w:r>
-      <w:r>
-        <w:rPr>
-          <w:rFonts w:ascii="Courier New" w:hAnsi="Courier New"/>
-          <w:b w:val="false"/>
-          <w:i w:val="false"/>
-          <w:color w:val="000000"/>
-          <w:sz w:val="18"/>
-          <w:u w:val="none"/>
-          <w:lang w:val="en"/>
-        </w:rPr>
-        <w:t xml:space="preserve">&lt;b&gt; </w:t>
-      </w:r>
-      <w:r>
-        <w:rPr>
-          <w:rFonts w:ascii="Courier New" w:hAnsi="Courier New"/>
-          <w:b w:val="false"/>
-          <w:i w:val="false"/>
-          <w:color w:val="000000"/>
-          <w:sz w:val="18"/>
-          <w:u w:val="none"/>
-          <w:lang w:val="en"/>
-        </w:rPr>
-        <w:t xml:space="preserve">= </w:t>
+        <w:t xml:space="preserve">mapStream&lt;a, b&gt; (a -&gt; b) -&gt; Stream&lt;a&gt; -&gt; Stream&lt;b&gt; = </w:t>
       </w:r>
       <w:r>
         <w:rPr>
@@ -8718,6 +8321,15 @@
       <w:lang w:val="en"/>
     </w:rPr>
   </w:style>
+  <w:style w:type="character" w:styleId="ListLabel16">
+    <w:name w:val="ListLabel 16"/>
+    <w:qFormat/>
+    <w:rPr>
+      <w:rFonts w:ascii="Courier New" w:hAnsi="Courier New"/>
+      <w:sz w:val="18"/>
+      <w:lang w:val="en"/>
+    </w:rPr>
+  </w:style>
   <w:style w:type="paragraph" w:styleId="Heading">
     <w:name w:val="Heading"/>
     <w:basedOn w:val="Normal"/>

</xml_diff>

<commit_message>
Applied temporary fix for outdated fsx file. Updated NuScript files.
</commit_message>
<xml_diff>
--- a/Nu/Nu.Documentation/Nu Semantic Design.docx
+++ b/Nu/Nu.Documentation/Nu Semantic Design.docx
@@ -6226,2283 +6226,2343 @@
           <w:u w:val="none"/>
           <w:lang w:val="en"/>
         </w:rPr>
-        <w:t xml:space="preserve">category </w:t>
-      </w:r>
-      <w:bookmarkStart w:id="2" w:name="__DdeLink__667_3930537815"/>
-      <w:r>
-        <w:rPr>
-          <w:rFonts w:ascii="Courier New" w:hAnsi="Courier New"/>
-          <w:b w:val="false"/>
-          <w:i w:val="false"/>
-          <w:sz w:val="18"/>
-          <w:u w:val="none"/>
-          <w:lang w:val="en"/>
-        </w:rPr>
-        <w:t>Producible</w:t>
+        <w:t>category Producible&lt;p; Functor2&lt;p&gt;&gt; =</w:t>
+      </w:r>
+    </w:p>
+    <w:p>
+      <w:pPr>
+        <w:pStyle w:val="Normal"/>
+        <w:spacing w:lineRule="auto" w:line="276" w:before="0" w:after="0"/>
+        <w:rPr/>
+      </w:pPr>
+      <w:r>
+        <w:rPr>
+          <w:rFonts w:ascii="Courier New" w:hAnsi="Courier New"/>
+          <w:b w:val="false"/>
+          <w:i w:val="false"/>
+          <w:sz w:val="18"/>
+          <w:u w:val="none"/>
+          <w:lang w:val="en"/>
+        </w:rPr>
+        <w:t xml:space="preserve">  </w:t>
+      </w:r>
+      <w:r>
+        <w:rPr>
+          <w:rFonts w:ascii="Courier New" w:hAnsi="Courier New"/>
+          <w:b w:val="false"/>
+          <w:i w:val="false"/>
+          <w:sz w:val="18"/>
+          <w:u w:val="none"/>
+          <w:lang w:val="en"/>
+        </w:rPr>
+        <w:t>| product&lt;a, b&gt; : p&lt;a&gt; -&gt; p&lt;b&gt; -&gt; p&lt;(a, b)&gt;</w:t>
+      </w:r>
+    </w:p>
+    <w:p>
+      <w:pPr>
+        <w:pStyle w:val="Normal"/>
+        <w:spacing w:lineRule="auto" w:line="276" w:before="0" w:after="0"/>
+        <w:rPr>
+          <w:rFonts w:ascii="Courier New" w:hAnsi="Courier New"/>
+          <w:b w:val="false"/>
+          <w:b w:val="false"/>
+          <w:i w:val="false"/>
+          <w:i w:val="false"/>
+          <w:sz w:val="18"/>
+          <w:u w:val="none"/>
+          <w:lang w:val="en"/>
+        </w:rPr>
+      </w:pPr>
+      <w:r>
+        <w:rPr/>
+      </w:r>
+    </w:p>
+    <w:p>
+      <w:pPr>
+        <w:pStyle w:val="Normal"/>
+        <w:spacing w:lineRule="auto" w:line="276" w:before="0" w:after="0"/>
+        <w:rPr/>
+      </w:pPr>
+      <w:r>
+        <w:rPr>
+          <w:rFonts w:ascii="Courier New" w:hAnsi="Courier New"/>
+          <w:b w:val="false"/>
+          <w:i w:val="false"/>
+          <w:sz w:val="18"/>
+          <w:u w:val="none"/>
+          <w:lang w:val="en"/>
+        </w:rPr>
+        <w:t>category Summable&lt;s; Producible&lt;s&gt;&gt; =</w:t>
+      </w:r>
+    </w:p>
+    <w:p>
+      <w:pPr>
+        <w:pStyle w:val="Normal"/>
+        <w:spacing w:lineRule="auto" w:line="276" w:before="0" w:after="0"/>
+        <w:rPr/>
+      </w:pPr>
+      <w:r>
+        <w:rPr>
+          <w:rFonts w:ascii="Courier New" w:hAnsi="Courier New"/>
+          <w:b w:val="false"/>
+          <w:i w:val="false"/>
+          <w:sz w:val="18"/>
+          <w:u w:val="none"/>
+          <w:lang w:val="en"/>
+        </w:rPr>
+        <w:t xml:space="preserve">  </w:t>
+      </w:r>
+      <w:r>
+        <w:rPr>
+          <w:rFonts w:ascii="Courier New" w:hAnsi="Courier New"/>
+          <w:b w:val="false"/>
+          <w:i w:val="false"/>
+          <w:sz w:val="18"/>
+          <w:u w:val="none"/>
+          <w:lang w:val="en"/>
+        </w:rPr>
+        <w:t>| sum&lt;a, b&gt; : s&lt;a&gt; -&gt; s&lt;b&gt; -&gt; s&lt;Either&lt;a, b&gt;&gt;</w:t>
+      </w:r>
+    </w:p>
+    <w:p>
+      <w:pPr>
+        <w:pStyle w:val="Normal"/>
+        <w:spacing w:lineRule="auto" w:line="276" w:before="0" w:after="0"/>
+        <w:rPr>
+          <w:rFonts w:ascii="Courier New" w:hAnsi="Courier New"/>
+          <w:b w:val="false"/>
+          <w:b w:val="false"/>
+          <w:i w:val="false"/>
+          <w:i w:val="false"/>
+          <w:sz w:val="18"/>
+          <w:u w:val="none"/>
+          <w:lang w:val="en"/>
+        </w:rPr>
+      </w:pPr>
+      <w:r>
+        <w:rPr>
+          <w:rFonts w:ascii="Courier New" w:hAnsi="Courier New"/>
+          <w:b w:val="false"/>
+          <w:i w:val="false"/>
+          <w:sz w:val="18"/>
+          <w:u w:val="none"/>
+          <w:lang w:val="en"/>
+        </w:rPr>
+      </w:r>
+    </w:p>
+    <w:p>
+      <w:pPr>
+        <w:pStyle w:val="Normal"/>
+        <w:spacing w:lineRule="auto" w:line="276" w:before="0" w:after="0"/>
+        <w:rPr/>
+      </w:pPr>
+      <w:r>
+        <w:rPr>
+          <w:rFonts w:ascii="Courier New" w:hAnsi="Courier New"/>
+          <w:b w:val="false"/>
+          <w:i w:val="false"/>
+          <w:sz w:val="18"/>
+          <w:u w:val="none"/>
+          <w:lang w:val="en"/>
+        </w:rPr>
+        <w:t>category Foldable</w:t>
+      </w:r>
+      <w:r>
+        <w:rPr>
+          <w:rFonts w:ascii="Courier New" w:hAnsi="Courier New"/>
+          <w:b w:val="false"/>
+          <w:i w:val="false"/>
+          <w:sz w:val="18"/>
+          <w:u w:val="none"/>
+          <w:lang w:val="en"/>
+        </w:rPr>
+        <w:t>2</w:t>
+      </w:r>
+      <w:r>
+        <w:rPr>
+          <w:rFonts w:ascii="Courier New" w:hAnsi="Courier New"/>
+          <w:b w:val="false"/>
+          <w:i w:val="false"/>
+          <w:sz w:val="18"/>
+          <w:u w:val="none"/>
+          <w:lang w:val="en"/>
+        </w:rPr>
+        <w:t>&lt;f&gt; =</w:t>
+      </w:r>
+    </w:p>
+    <w:p>
+      <w:pPr>
+        <w:pStyle w:val="Normal"/>
+        <w:spacing w:lineRule="auto" w:line="276" w:before="0" w:after="0"/>
+        <w:rPr/>
+      </w:pPr>
+      <w:r>
+        <w:rPr>
+          <w:rFonts w:ascii="Courier New" w:hAnsi="Courier New"/>
+          <w:b w:val="false"/>
+          <w:i w:val="false"/>
+          <w:sz w:val="18"/>
+          <w:u w:val="none"/>
+          <w:lang w:val="en"/>
+        </w:rPr>
+        <w:t xml:space="preserve">  </w:t>
+      </w:r>
+      <w:r>
+        <w:rPr>
+          <w:rFonts w:ascii="Courier New" w:hAnsi="Courier New"/>
+          <w:b w:val="false"/>
+          <w:i w:val="false"/>
+          <w:sz w:val="18"/>
+          <w:u w:val="none"/>
+          <w:lang w:val="en"/>
+        </w:rPr>
+        <w:t xml:space="preserve">| fold2&lt;a, b, c; </w:t>
+      </w:r>
+      <w:r>
+        <w:rPr>
+          <w:rFonts w:ascii="Courier New" w:hAnsi="Courier New"/>
+          <w:b w:val="false"/>
+          <w:i w:val="false"/>
+          <w:sz w:val="18"/>
+          <w:u w:val="none"/>
+          <w:lang w:val="en"/>
+        </w:rPr>
+        <w:t>Foldable&lt;a&gt;; Foldable&lt;b&gt;</w:t>
+      </w:r>
+      <w:r>
+        <w:rPr>
+          <w:rFonts w:ascii="Courier New" w:hAnsi="Courier New"/>
+          <w:b w:val="false"/>
+          <w:i w:val="false"/>
+          <w:sz w:val="18"/>
+          <w:u w:val="none"/>
+          <w:lang w:val="en"/>
+        </w:rPr>
+        <w:t>&gt; : (c -&gt; a -&gt; b -&gt; c) -&gt; f&lt;a&gt; -&gt; f&lt;b&gt; -&gt; c</w:t>
+      </w:r>
+    </w:p>
+    <w:p>
+      <w:pPr>
+        <w:pStyle w:val="Normal"/>
+        <w:spacing w:lineRule="auto" w:line="276" w:before="0" w:after="0"/>
+        <w:rPr>
+          <w:rFonts w:ascii="Courier New" w:hAnsi="Courier New"/>
+          <w:b w:val="false"/>
+          <w:b w:val="false"/>
+          <w:i w:val="false"/>
+          <w:i w:val="false"/>
+          <w:sz w:val="18"/>
+          <w:u w:val="none"/>
+          <w:lang w:val="en"/>
+        </w:rPr>
+      </w:pPr>
+      <w:r>
+        <w:rPr>
+          <w:rFonts w:ascii="Courier New" w:hAnsi="Courier New"/>
+          <w:b w:val="false"/>
+          <w:i w:val="false"/>
+          <w:sz w:val="18"/>
+          <w:u w:val="none"/>
+          <w:lang w:val="en"/>
+        </w:rPr>
+      </w:r>
+    </w:p>
+    <w:p>
+      <w:pPr>
+        <w:pStyle w:val="Normal"/>
+        <w:spacing w:lineRule="auto" w:line="276" w:before="0" w:after="0"/>
+        <w:rPr>
+          <w:rFonts w:ascii="Courier New" w:hAnsi="Courier New"/>
+          <w:b w:val="false"/>
+          <w:b w:val="false"/>
+          <w:i w:val="false"/>
+          <w:i w:val="false"/>
+          <w:sz w:val="18"/>
+          <w:u w:val="none"/>
+          <w:lang w:val="en"/>
+        </w:rPr>
+      </w:pPr>
+      <w:r>
+        <w:rPr>
+          <w:rFonts w:ascii="Courier New" w:hAnsi="Courier New"/>
+          <w:b w:val="false"/>
+          <w:i w:val="false"/>
+          <w:sz w:val="18"/>
+          <w:u w:val="none"/>
+          <w:lang w:val="en"/>
+        </w:rPr>
+        <w:t>// TODO: define the Arrow categories.</w:t>
+      </w:r>
+    </w:p>
+    <w:p>
+      <w:pPr>
+        <w:pStyle w:val="Normal"/>
+        <w:spacing w:lineRule="auto" w:line="276" w:before="0" w:after="0"/>
+        <w:rPr>
+          <w:rFonts w:ascii="Courier New" w:hAnsi="Courier New"/>
+          <w:b w:val="false"/>
+          <w:b w:val="false"/>
+          <w:i w:val="false"/>
+          <w:i w:val="false"/>
+          <w:sz w:val="18"/>
+          <w:u w:val="none"/>
+          <w:lang w:val="en"/>
+        </w:rPr>
+      </w:pPr>
+      <w:r>
+        <w:rPr>
+          <w:rFonts w:ascii="Courier New" w:hAnsi="Courier New"/>
+          <w:b w:val="false"/>
+          <w:i w:val="false"/>
+          <w:sz w:val="18"/>
+          <w:u w:val="none"/>
+          <w:lang w:val="en"/>
+        </w:rPr>
+      </w:r>
+    </w:p>
+    <w:p>
+      <w:pPr>
+        <w:pStyle w:val="Normal"/>
+        <w:spacing w:lineRule="auto" w:line="276" w:before="0" w:after="0"/>
+        <w:rPr/>
+      </w:pPr>
+      <w:r>
+        <w:rPr>
+          <w:rFonts w:ascii="Courier New" w:hAnsi="Courier New"/>
+          <w:b w:val="false"/>
+          <w:bCs w:val="false"/>
+          <w:i w:val="false"/>
+          <w:sz w:val="18"/>
+          <w:u w:val="none"/>
+          <w:lang w:val="en"/>
+        </w:rPr>
+        <w:t>id a = a</w:t>
+      </w:r>
+    </w:p>
+    <w:p>
+      <w:pPr>
+        <w:pStyle w:val="Normal"/>
+        <w:spacing w:lineRule="auto" w:line="276" w:before="0" w:after="0"/>
+        <w:rPr/>
+      </w:pPr>
+      <w:r>
+        <w:rPr>
+          <w:rFonts w:ascii="Courier New" w:hAnsi="Courier New"/>
+          <w:b w:val="false"/>
+          <w:i w:val="false"/>
+          <w:sz w:val="18"/>
+          <w:u w:val="none"/>
+          <w:lang w:val="en"/>
+        </w:rPr>
+        <w:t>const a _ = a</w:t>
+      </w:r>
+    </w:p>
+    <w:p>
+      <w:pPr>
+        <w:pStyle w:val="Normal"/>
+        <w:spacing w:lineRule="auto" w:line="276" w:before="0" w:after="0"/>
+        <w:rPr/>
+      </w:pPr>
+      <w:r>
+        <w:rPr>
+          <w:rFonts w:ascii="Courier New" w:hAnsi="Courier New"/>
+          <w:b w:val="false"/>
+          <w:bCs w:val="false"/>
+          <w:i w:val="false"/>
+          <w:sz w:val="18"/>
+          <w:u w:val="none"/>
+          <w:lang w:val="en"/>
+        </w:rPr>
+        <w:t>flip f a b = f b a</w:t>
+      </w:r>
+    </w:p>
+    <w:p>
+      <w:pPr>
+        <w:pStyle w:val="Normal"/>
+        <w:spacing w:lineRule="auto" w:line="276" w:before="0" w:after="0"/>
+        <w:rPr>
+          <w:bCs w:val="false"/>
+        </w:rPr>
+      </w:pPr>
+      <w:r>
+        <w:rPr>
+          <w:bCs w:val="false"/>
+        </w:rPr>
+      </w:r>
+      <w:r>
+        <w:br w:type="page"/>
+      </w:r>
+    </w:p>
+    <w:p>
+      <w:pPr>
+        <w:pStyle w:val="Normal"/>
+        <w:spacing w:lineRule="auto" w:line="276" w:before="0" w:after="0"/>
+        <w:rPr/>
+      </w:pPr>
+      <w:r>
+        <w:rPr>
+          <w:rFonts w:ascii="Courier New" w:hAnsi="Courier New"/>
+          <w:b w:val="false"/>
+          <w:i w:val="false"/>
+          <w:sz w:val="18"/>
+          <w:u w:val="single"/>
+          <w:lang w:val="en"/>
+        </w:rPr>
+        <w:t xml:space="preserve">Nu Script Semantic Design (script code is in </w:t>
+      </w:r>
+      <w:r>
+        <w:rPr>
+          <w:rFonts w:ascii="Courier New" w:hAnsi="Courier New"/>
+          <w:b/>
+          <w:bCs/>
+          <w:i w:val="false"/>
+          <w:sz w:val="18"/>
+          <w:u w:val="single"/>
+          <w:lang w:val="en"/>
+        </w:rPr>
+        <w:t>bold</w:t>
+      </w:r>
+      <w:r>
+        <w:rPr>
+          <w:rFonts w:ascii="Courier New" w:hAnsi="Courier New"/>
+          <w:b w:val="false"/>
+          <w:i w:val="false"/>
+          <w:sz w:val="18"/>
+          <w:u w:val="single"/>
+          <w:lang w:val="en"/>
+        </w:rPr>
+        <w:t>)</w:t>
+      </w:r>
+    </w:p>
+    <w:p>
+      <w:pPr>
+        <w:pStyle w:val="Normal"/>
+        <w:spacing w:lineRule="auto" w:line="276" w:before="0" w:after="0"/>
+        <w:rPr>
+          <w:rFonts w:ascii="Courier New" w:hAnsi="Courier New"/>
+          <w:b w:val="false"/>
+          <w:b w:val="false"/>
+          <w:i w:val="false"/>
+          <w:i w:val="false"/>
+          <w:sz w:val="18"/>
+          <w:u w:val="none"/>
+          <w:lang w:val="en"/>
+        </w:rPr>
+      </w:pPr>
+      <w:r>
+        <w:rPr>
+          <w:rFonts w:ascii="Courier New" w:hAnsi="Courier New"/>
+          <w:b w:val="false"/>
+          <w:i w:val="false"/>
+          <w:sz w:val="18"/>
+          <w:u w:val="none"/>
+          <w:lang w:val="en"/>
+        </w:rPr>
+      </w:r>
+    </w:p>
+    <w:p>
+      <w:pPr>
+        <w:pStyle w:val="Normal"/>
+        <w:spacing w:lineRule="auto" w:line="276" w:before="0" w:after="0"/>
+        <w:rPr>
+          <w:rFonts w:ascii="Courier New" w:hAnsi="Courier New"/>
+          <w:b w:val="false"/>
+          <w:b w:val="false"/>
+          <w:i w:val="false"/>
+          <w:i w:val="false"/>
+          <w:sz w:val="18"/>
+          <w:u w:val="none"/>
+          <w:lang w:val="en"/>
+        </w:rPr>
+      </w:pPr>
+      <w:r>
+        <w:rPr>
+          <w:rFonts w:ascii="Courier New" w:hAnsi="Courier New"/>
+          <w:b w:val="false"/>
+          <w:i w:val="false"/>
+          <w:sz w:val="18"/>
+          <w:u w:val="none"/>
+          <w:lang w:val="en"/>
+        </w:rPr>
+        <w:t>witness Monoid =</w:t>
+      </w:r>
+    </w:p>
+    <w:p>
+      <w:pPr>
+        <w:pStyle w:val="Normal"/>
+        <w:spacing w:lineRule="auto" w:line="276" w:before="0" w:after="0"/>
+        <w:rPr>
+          <w:rFonts w:ascii="Courier New" w:hAnsi="Courier New"/>
+          <w:b w:val="false"/>
+          <w:b w:val="false"/>
+          <w:i w:val="false"/>
+          <w:i w:val="false"/>
+          <w:sz w:val="18"/>
+          <w:u w:val="none"/>
+          <w:lang w:val="en"/>
+        </w:rPr>
+      </w:pPr>
+      <w:r>
+        <w:rPr>
+          <w:rFonts w:ascii="Courier New" w:hAnsi="Courier New"/>
+          <w:b w:val="false"/>
+          <w:i w:val="false"/>
+          <w:sz w:val="18"/>
+          <w:u w:val="none"/>
+          <w:lang w:val="en"/>
+        </w:rPr>
+        <w:t xml:space="preserve">  </w:t>
+      </w:r>
+      <w:r>
+        <w:rPr>
+          <w:rFonts w:ascii="Courier New" w:hAnsi="Courier New"/>
+          <w:b w:val="false"/>
+          <w:i w:val="false"/>
+          <w:sz w:val="18"/>
+          <w:u w:val="none"/>
+          <w:lang w:val="en"/>
+        </w:rPr>
+        <w:t xml:space="preserve">| append = </w:t>
+      </w:r>
+      <w:r>
+        <w:rPr>
+          <w:rFonts w:ascii="Courier New" w:hAnsi="Courier New"/>
+          <w:b/>
+          <w:bCs/>
+          <w:i w:val="false"/>
+          <w:sz w:val="18"/>
+          <w:u w:val="none"/>
+          <w:lang w:val="en"/>
+        </w:rPr>
+        <w:t>+</w:t>
+      </w:r>
+    </w:p>
+    <w:p>
+      <w:pPr>
+        <w:pStyle w:val="Normal"/>
+        <w:spacing w:lineRule="auto" w:line="276" w:before="0" w:after="0"/>
+        <w:rPr>
+          <w:rFonts w:ascii="Courier New" w:hAnsi="Courier New"/>
+          <w:b w:val="false"/>
+          <w:b w:val="false"/>
+          <w:i w:val="false"/>
+          <w:i w:val="false"/>
+          <w:sz w:val="18"/>
+          <w:u w:val="none"/>
+          <w:lang w:val="en"/>
+        </w:rPr>
+      </w:pPr>
+      <w:r>
+        <w:rPr>
+          <w:rFonts w:ascii="Courier New" w:hAnsi="Courier New"/>
+          <w:b w:val="false"/>
+          <w:i w:val="false"/>
+          <w:sz w:val="18"/>
+          <w:u w:val="none"/>
+          <w:lang w:val="en"/>
+        </w:rPr>
+        <w:t xml:space="preserve">  </w:t>
+      </w:r>
+      <w:r>
+        <w:rPr>
+          <w:rFonts w:ascii="Courier New" w:hAnsi="Courier New"/>
+          <w:b w:val="false"/>
+          <w:i w:val="false"/>
+          <w:sz w:val="18"/>
+          <w:u w:val="none"/>
+          <w:lang w:val="en"/>
+        </w:rPr>
+        <w:t xml:space="preserve">| empty = </w:t>
+      </w:r>
+      <w:r>
+        <w:rPr>
+          <w:rFonts w:ascii="Courier New" w:hAnsi="Courier New"/>
+          <w:b/>
+          <w:bCs/>
+          <w:i w:val="false"/>
+          <w:sz w:val="18"/>
+          <w:u w:val="none"/>
+          <w:lang w:val="en"/>
+        </w:rPr>
+        <w:t>toEmpty -t-</w:t>
+      </w:r>
+    </w:p>
+    <w:p>
+      <w:pPr>
+        <w:pStyle w:val="Normal"/>
+        <w:spacing w:lineRule="auto" w:line="276" w:before="0" w:after="0"/>
+        <w:rPr>
+          <w:rFonts w:ascii="Courier New" w:hAnsi="Courier New"/>
+          <w:b w:val="false"/>
+          <w:b w:val="false"/>
+          <w:i w:val="false"/>
+          <w:i w:val="false"/>
+          <w:sz w:val="18"/>
+          <w:u w:val="none"/>
+          <w:lang w:val="en"/>
+        </w:rPr>
+      </w:pPr>
+      <w:r>
+        <w:rPr>
+          <w:rFonts w:ascii="Courier New" w:hAnsi="Courier New"/>
+          <w:b w:val="false"/>
+          <w:i w:val="false"/>
+          <w:sz w:val="18"/>
+          <w:u w:val="none"/>
+          <w:lang w:val="en"/>
+        </w:rPr>
+      </w:r>
+    </w:p>
+    <w:p>
+      <w:pPr>
+        <w:pStyle w:val="Normal"/>
+        <w:spacing w:lineRule="auto" w:line="276" w:before="0" w:after="0"/>
+        <w:rPr>
+          <w:rFonts w:ascii="Courier New" w:hAnsi="Courier New"/>
+          <w:b w:val="false"/>
+          <w:b w:val="false"/>
+          <w:i w:val="false"/>
+          <w:i w:val="false"/>
+          <w:sz w:val="18"/>
+          <w:u w:val="none"/>
+          <w:lang w:val="en"/>
+        </w:rPr>
+      </w:pPr>
+      <w:r>
+        <w:rPr>
+          <w:rFonts w:ascii="Courier New" w:hAnsi="Courier New"/>
+          <w:b w:val="false"/>
+          <w:i w:val="false"/>
+          <w:sz w:val="18"/>
+          <w:u w:val="none"/>
+          <w:lang w:val="en"/>
+        </w:rPr>
+        <w:t>witness Monad =</w:t>
+      </w:r>
+    </w:p>
+    <w:p>
+      <w:pPr>
+        <w:pStyle w:val="Normal"/>
+        <w:spacing w:lineRule="auto" w:line="276" w:before="0" w:after="0"/>
+        <w:rPr/>
+      </w:pPr>
+      <w:r>
+        <w:rPr>
+          <w:rFonts w:ascii="Courier New" w:hAnsi="Courier New"/>
+          <w:b w:val="false"/>
+          <w:i w:val="false"/>
+          <w:sz w:val="18"/>
+          <w:u w:val="none"/>
+          <w:lang w:val="en"/>
+        </w:rPr>
+        <w:t xml:space="preserve">  </w:t>
+      </w:r>
+      <w:r>
+        <w:rPr>
+          <w:rFonts w:ascii="Courier New" w:hAnsi="Courier New"/>
+          <w:b w:val="false"/>
+          <w:i w:val="false"/>
+          <w:sz w:val="18"/>
+          <w:u w:val="none"/>
+          <w:lang w:val="en"/>
+        </w:rPr>
+        <w:t xml:space="preserve">| pure = </w:t>
+      </w:r>
+      <w:r>
+        <w:rPr>
+          <w:rFonts w:ascii="Courier New" w:hAnsi="Courier New"/>
+          <w:b/>
+          <w:bCs/>
+          <w:i w:val="false"/>
+          <w:sz w:val="18"/>
+          <w:u w:val="none"/>
+          <w:lang w:val="en"/>
+        </w:rPr>
+        <w:t>pure</w:t>
+      </w:r>
+    </w:p>
+    <w:p>
+      <w:pPr>
+        <w:pStyle w:val="Normal"/>
+        <w:spacing w:lineRule="auto" w:line="276" w:before="0" w:after="0"/>
+        <w:rPr/>
+      </w:pPr>
+      <w:r>
+        <w:rPr>
+          <w:rFonts w:ascii="Courier New" w:hAnsi="Courier New"/>
+          <w:b w:val="false"/>
+          <w:i w:val="false"/>
+          <w:sz w:val="18"/>
+          <w:u w:val="none"/>
+          <w:lang w:val="en"/>
+        </w:rPr>
+        <w:t xml:space="preserve">  </w:t>
+      </w:r>
+      <w:r>
+        <w:rPr>
+          <w:rFonts w:ascii="Courier New" w:hAnsi="Courier New"/>
+          <w:b w:val="false"/>
+          <w:i w:val="false"/>
+          <w:sz w:val="18"/>
+          <w:u w:val="none"/>
+          <w:lang w:val="en"/>
+        </w:rPr>
+        <w:t xml:space="preserve">| map = </w:t>
+      </w:r>
+      <w:r>
+        <w:rPr>
+          <w:rFonts w:ascii="Courier New" w:hAnsi="Courier New"/>
+          <w:b/>
+          <w:bCs/>
+          <w:i w:val="false"/>
+          <w:sz w:val="18"/>
+          <w:u w:val="none"/>
+          <w:lang w:val="en"/>
+        </w:rPr>
+        <w:t>map</w:t>
+      </w:r>
+    </w:p>
+    <w:p>
+      <w:pPr>
+        <w:pStyle w:val="Normal"/>
+        <w:spacing w:lineRule="auto" w:line="276" w:before="0" w:after="0"/>
+        <w:rPr/>
+      </w:pPr>
+      <w:r>
+        <w:rPr>
+          <w:rFonts w:ascii="Courier New" w:hAnsi="Courier New"/>
+          <w:b w:val="false"/>
+          <w:i w:val="false"/>
+          <w:sz w:val="18"/>
+          <w:u w:val="none"/>
+          <w:lang w:val="en"/>
+        </w:rPr>
+        <w:t xml:space="preserve">  </w:t>
+      </w:r>
+      <w:r>
+        <w:rPr>
+          <w:rFonts w:ascii="Courier New" w:hAnsi="Courier New"/>
+          <w:b w:val="false"/>
+          <w:i w:val="false"/>
+          <w:sz w:val="18"/>
+          <w:u w:val="none"/>
+          <w:lang w:val="en"/>
+        </w:rPr>
+        <w:t xml:space="preserve">| apply = </w:t>
+      </w:r>
+      <w:r>
+        <w:rPr>
+          <w:rFonts w:ascii="Courier New" w:hAnsi="Courier New"/>
+          <w:b/>
+          <w:bCs/>
+          <w:i w:val="false"/>
+          <w:sz w:val="18"/>
+          <w:u w:val="none"/>
+          <w:lang w:val="en"/>
+        </w:rPr>
+        <w:t>app</w:t>
+      </w:r>
+    </w:p>
+    <w:p>
+      <w:pPr>
+        <w:pStyle w:val="Normal"/>
+        <w:spacing w:lineRule="auto" w:line="276" w:before="0" w:after="0"/>
+        <w:rPr/>
+      </w:pPr>
+      <w:r>
+        <w:rPr>
+          <w:rFonts w:ascii="Courier New" w:hAnsi="Courier New"/>
+          <w:b w:val="false"/>
+          <w:i w:val="false"/>
+          <w:sz w:val="18"/>
+          <w:u w:val="none"/>
+          <w:lang w:val="en"/>
+        </w:rPr>
+        <w:t xml:space="preserve">  </w:t>
+      </w:r>
+      <w:r>
+        <w:rPr>
+          <w:rFonts w:ascii="Courier New" w:hAnsi="Courier New"/>
+          <w:b w:val="false"/>
+          <w:i w:val="false"/>
+          <w:sz w:val="18"/>
+          <w:u w:val="none"/>
+          <w:lang w:val="en"/>
+        </w:rPr>
+        <w:t xml:space="preserve">| bind = </w:t>
+      </w:r>
+      <w:r>
+        <w:rPr>
+          <w:rFonts w:ascii="Courier New" w:hAnsi="Courier New"/>
+          <w:b/>
+          <w:bCs/>
+          <w:i w:val="false"/>
+          <w:sz w:val="18"/>
+          <w:u w:val="none"/>
+          <w:lang w:val="en"/>
+        </w:rPr>
+        <w:t>bind</w:t>
+      </w:r>
+    </w:p>
+    <w:p>
+      <w:pPr>
+        <w:pStyle w:val="Normal"/>
+        <w:spacing w:lineRule="auto" w:line="276" w:before="0" w:after="0"/>
+        <w:rPr>
+          <w:rFonts w:ascii="Courier New" w:hAnsi="Courier New"/>
+          <w:b w:val="false"/>
+          <w:b w:val="false"/>
+          <w:i w:val="false"/>
+          <w:i w:val="false"/>
+          <w:sz w:val="18"/>
+          <w:u w:val="none"/>
+          <w:lang w:val="en"/>
+        </w:rPr>
+      </w:pPr>
+      <w:r>
+        <w:rPr>
+          <w:rFonts w:ascii="Courier New" w:hAnsi="Courier New"/>
+          <w:b w:val="false"/>
+          <w:i w:val="false"/>
+          <w:sz w:val="18"/>
+          <w:u w:val="none"/>
+          <w:lang w:val="en"/>
+        </w:rPr>
+      </w:r>
+    </w:p>
+    <w:p>
+      <w:pPr>
+        <w:pStyle w:val="Normal"/>
+        <w:spacing w:lineRule="auto" w:line="276" w:before="0" w:after="0"/>
+        <w:rPr>
+          <w:rFonts w:ascii="Courier New" w:hAnsi="Courier New"/>
+          <w:b w:val="false"/>
+          <w:b w:val="false"/>
+          <w:i w:val="false"/>
+          <w:i w:val="false"/>
+          <w:sz w:val="18"/>
+          <w:u w:val="none"/>
+          <w:lang w:val="en"/>
+        </w:rPr>
+      </w:pPr>
+      <w:r>
+        <w:rPr>
+          <w:rFonts w:ascii="Courier New" w:hAnsi="Courier New"/>
+          <w:b w:val="false"/>
+          <w:i w:val="false"/>
+          <w:sz w:val="18"/>
+          <w:u w:val="none"/>
+          <w:lang w:val="en"/>
+        </w:rPr>
+        <w:t>witness Foldable =</w:t>
+      </w:r>
+    </w:p>
+    <w:p>
+      <w:pPr>
+        <w:pStyle w:val="Normal"/>
+        <w:spacing w:lineRule="auto" w:line="276" w:before="0" w:after="0"/>
+        <w:rPr/>
+      </w:pPr>
+      <w:r>
+        <w:rPr>
+          <w:rFonts w:ascii="Courier New" w:hAnsi="Courier New"/>
+          <w:b w:val="false"/>
+          <w:i w:val="false"/>
+          <w:sz w:val="18"/>
+          <w:u w:val="none"/>
+          <w:lang w:val="en"/>
+        </w:rPr>
+        <w:t xml:space="preserve">  </w:t>
+      </w:r>
+      <w:r>
+        <w:rPr>
+          <w:rFonts w:ascii="Courier New" w:hAnsi="Courier New"/>
+          <w:b w:val="false"/>
+          <w:i w:val="false"/>
+          <w:sz w:val="18"/>
+          <w:u w:val="none"/>
+          <w:lang w:val="en"/>
+        </w:rPr>
+        <w:t xml:space="preserve">| fold = </w:t>
+      </w:r>
+      <w:r>
+        <w:rPr>
+          <w:rFonts w:ascii="Courier New" w:hAnsi="Courier New"/>
+          <w:b/>
+          <w:bCs/>
+          <w:i w:val="false"/>
+          <w:sz w:val="18"/>
+          <w:u w:val="none"/>
+          <w:lang w:val="en"/>
+        </w:rPr>
+        <w:t>fold</w:t>
+      </w:r>
+    </w:p>
+    <w:p>
+      <w:pPr>
+        <w:pStyle w:val="Normal"/>
+        <w:spacing w:lineRule="auto" w:line="276" w:before="0" w:after="0"/>
+        <w:rPr>
+          <w:rFonts w:ascii="Courier New" w:hAnsi="Courier New"/>
+          <w:b w:val="false"/>
+          <w:b w:val="false"/>
+          <w:i w:val="false"/>
+          <w:i w:val="false"/>
+          <w:sz w:val="18"/>
+          <w:u w:val="none"/>
+          <w:lang w:val="en"/>
+        </w:rPr>
+      </w:pPr>
+      <w:r>
+        <w:rPr>
+          <w:rFonts w:ascii="Courier New" w:hAnsi="Courier New"/>
+          <w:b w:val="false"/>
+          <w:i w:val="false"/>
+          <w:sz w:val="18"/>
+          <w:u w:val="none"/>
+          <w:lang w:val="en"/>
+        </w:rPr>
+      </w:r>
+    </w:p>
+    <w:p>
+      <w:pPr>
+        <w:pStyle w:val="Normal"/>
+        <w:spacing w:lineRule="auto" w:line="276" w:before="0" w:after="0"/>
+        <w:rPr>
+          <w:rFonts w:ascii="Courier New" w:hAnsi="Courier New"/>
+          <w:b w:val="false"/>
+          <w:b w:val="false"/>
+          <w:i w:val="false"/>
+          <w:i w:val="false"/>
+          <w:sz w:val="18"/>
+          <w:u w:val="none"/>
+          <w:lang w:val="en"/>
+        </w:rPr>
+      </w:pPr>
+      <w:r>
+        <w:rPr>
+          <w:rFonts w:ascii="Courier New" w:hAnsi="Courier New"/>
+          <w:b w:val="false"/>
+          <w:i w:val="false"/>
+          <w:sz w:val="18"/>
+          <w:u w:val="none"/>
+          <w:lang w:val="en"/>
+        </w:rPr>
+        <w:t>witness Functor2 =</w:t>
+      </w:r>
+    </w:p>
+    <w:p>
+      <w:pPr>
+        <w:pStyle w:val="Normal"/>
+        <w:spacing w:lineRule="auto" w:line="276" w:before="0" w:after="0"/>
+        <w:rPr>
+          <w:rFonts w:ascii="Courier New" w:hAnsi="Courier New"/>
+          <w:b w:val="false"/>
+          <w:b w:val="false"/>
+          <w:i w:val="false"/>
+          <w:i w:val="false"/>
+          <w:sz w:val="18"/>
+          <w:u w:val="none"/>
+          <w:lang w:val="en"/>
+        </w:rPr>
+      </w:pPr>
+      <w:r>
+        <w:rPr>
+          <w:rFonts w:ascii="Courier New" w:hAnsi="Courier New"/>
+          <w:b w:val="false"/>
+          <w:i w:val="false"/>
+          <w:sz w:val="18"/>
+          <w:u w:val="none"/>
+          <w:lang w:val="en"/>
+        </w:rPr>
+        <w:t xml:space="preserve">  </w:t>
+      </w:r>
+      <w:r>
+        <w:rPr>
+          <w:rFonts w:ascii="Courier New" w:hAnsi="Courier New"/>
+          <w:b w:val="false"/>
+          <w:i w:val="false"/>
+          <w:sz w:val="18"/>
+          <w:u w:val="none"/>
+          <w:lang w:val="en"/>
+        </w:rPr>
+        <w:t xml:space="preserve">| map2 = </w:t>
+      </w:r>
+      <w:r>
+        <w:rPr>
+          <w:rFonts w:ascii="Courier New" w:hAnsi="Courier New"/>
+          <w:b/>
+          <w:bCs/>
+          <w:i w:val="false"/>
+          <w:sz w:val="18"/>
+          <w:u w:val="none"/>
+          <w:lang w:val="en"/>
+        </w:rPr>
+        <w:t>map2</w:t>
+      </w:r>
+    </w:p>
+    <w:p>
+      <w:pPr>
+        <w:pStyle w:val="Normal"/>
+        <w:spacing w:lineRule="auto" w:line="276" w:before="0" w:after="0"/>
+        <w:rPr>
+          <w:rFonts w:ascii="Courier New" w:hAnsi="Courier New"/>
+          <w:b w:val="false"/>
+          <w:b w:val="false"/>
+          <w:i w:val="false"/>
+          <w:i w:val="false"/>
+          <w:sz w:val="18"/>
+          <w:u w:val="none"/>
+          <w:lang w:val="en"/>
+        </w:rPr>
+      </w:pPr>
+      <w:r>
+        <w:rPr>
+          <w:rFonts w:ascii="Courier New" w:hAnsi="Courier New"/>
+          <w:b w:val="false"/>
+          <w:i w:val="false"/>
+          <w:sz w:val="18"/>
+          <w:u w:val="none"/>
+          <w:lang w:val="en"/>
+        </w:rPr>
+      </w:r>
+    </w:p>
+    <w:p>
+      <w:pPr>
+        <w:pStyle w:val="Normal"/>
+        <w:spacing w:lineRule="auto" w:line="276" w:before="0" w:after="0"/>
+        <w:rPr>
+          <w:rFonts w:ascii="Courier New" w:hAnsi="Courier New"/>
+          <w:b w:val="false"/>
+          <w:b w:val="false"/>
+          <w:i w:val="false"/>
+          <w:i w:val="false"/>
+          <w:sz w:val="18"/>
+          <w:u w:val="none"/>
+          <w:lang w:val="en"/>
+        </w:rPr>
+      </w:pPr>
+      <w:r>
+        <w:rPr>
+          <w:rFonts w:ascii="Courier New" w:hAnsi="Courier New"/>
+          <w:b w:val="false"/>
+          <w:i w:val="false"/>
+          <w:sz w:val="18"/>
+          <w:u w:val="none"/>
+          <w:lang w:val="en"/>
+        </w:rPr>
+        <w:t xml:space="preserve">witness </w:t>
+      </w:r>
+      <w:r>
+        <w:rPr>
+          <w:rFonts w:ascii="Courier New" w:hAnsi="Courier New"/>
+          <w:b w:val="false"/>
+          <w:i w:val="false"/>
+          <w:sz w:val="18"/>
+          <w:u w:val="none"/>
+          <w:lang w:val="en"/>
+        </w:rPr>
+        <w:t>Summable</w:t>
+      </w:r>
+      <w:r>
+        <w:rPr>
+          <w:rFonts w:ascii="Courier New" w:hAnsi="Courier New"/>
+          <w:b w:val="false"/>
+          <w:i w:val="false"/>
+          <w:sz w:val="18"/>
+          <w:u w:val="none"/>
+          <w:lang w:val="en"/>
+        </w:rPr>
+        <w:t xml:space="preserve"> =</w:t>
+      </w:r>
+    </w:p>
+    <w:p>
+      <w:pPr>
+        <w:pStyle w:val="Normal"/>
+        <w:spacing w:lineRule="auto" w:line="276" w:before="0" w:after="0"/>
+        <w:rPr/>
+      </w:pPr>
+      <w:r>
+        <w:rPr>
+          <w:rFonts w:ascii="Courier New" w:hAnsi="Courier New"/>
+          <w:b w:val="false"/>
+          <w:i w:val="false"/>
+          <w:sz w:val="18"/>
+          <w:u w:val="none"/>
+          <w:lang w:val="en"/>
+        </w:rPr>
+        <w:t xml:space="preserve">  </w:t>
+      </w:r>
+      <w:r>
+        <w:rPr>
+          <w:rFonts w:ascii="Courier New" w:hAnsi="Courier New"/>
+          <w:b w:val="false"/>
+          <w:i w:val="false"/>
+          <w:sz w:val="18"/>
+          <w:u w:val="none"/>
+          <w:lang w:val="en"/>
+        </w:rPr>
+        <w:t xml:space="preserve">| product = </w:t>
+      </w:r>
+      <w:r>
+        <w:rPr>
+          <w:rFonts w:ascii="Courier New" w:hAnsi="Courier New"/>
+          <w:b/>
+          <w:bCs/>
+          <w:i w:val="false"/>
+          <w:sz w:val="18"/>
+          <w:u w:val="none"/>
+          <w:lang w:val="en"/>
+        </w:rPr>
+        <w:t>product</w:t>
+      </w:r>
+    </w:p>
+    <w:p>
+      <w:pPr>
+        <w:pStyle w:val="Normal"/>
+        <w:spacing w:lineRule="auto" w:line="276" w:before="0" w:after="0"/>
+        <w:rPr>
+          <w:rFonts w:ascii="Courier New" w:hAnsi="Courier New"/>
+          <w:b w:val="false"/>
+          <w:b w:val="false"/>
+          <w:i w:val="false"/>
+          <w:i w:val="false"/>
+          <w:sz w:val="18"/>
+          <w:u w:val="none"/>
+          <w:lang w:val="en"/>
+        </w:rPr>
+      </w:pPr>
+      <w:r>
+        <w:rPr>
+          <w:rFonts w:ascii="Courier New" w:hAnsi="Courier New"/>
+          <w:b w:val="false"/>
+          <w:i w:val="false"/>
+          <w:sz w:val="18"/>
+          <w:u w:val="none"/>
+          <w:lang w:val="en"/>
+        </w:rPr>
+        <w:t xml:space="preserve">  </w:t>
+      </w:r>
+      <w:r>
+        <w:rPr>
+          <w:rFonts w:ascii="Courier New" w:hAnsi="Courier New"/>
+          <w:b w:val="false"/>
+          <w:i w:val="false"/>
+          <w:sz w:val="18"/>
+          <w:u w:val="none"/>
+          <w:lang w:val="en"/>
+        </w:rPr>
+        <w:t xml:space="preserve">| sum = </w:t>
+      </w:r>
+      <w:r>
+        <w:rPr>
+          <w:rFonts w:ascii="Courier New" w:hAnsi="Courier New"/>
+          <w:b/>
+          <w:bCs/>
+          <w:i w:val="false"/>
+          <w:sz w:val="18"/>
+          <w:u w:val="none"/>
+          <w:lang w:val="en"/>
+        </w:rPr>
+        <w:t>sum</w:t>
+      </w:r>
+    </w:p>
+    <w:p>
+      <w:pPr>
+        <w:pStyle w:val="Normal"/>
+        <w:spacing w:lineRule="auto" w:line="276" w:before="0" w:after="0"/>
+        <w:rPr>
+          <w:rFonts w:ascii="Courier New" w:hAnsi="Courier New"/>
+          <w:b w:val="false"/>
+          <w:b w:val="false"/>
+          <w:i w:val="false"/>
+          <w:i w:val="false"/>
+          <w:sz w:val="18"/>
+          <w:u w:val="none"/>
+          <w:lang w:val="en"/>
+        </w:rPr>
+      </w:pPr>
+      <w:r>
+        <w:rPr>
+          <w:rFonts w:ascii="Courier New" w:hAnsi="Courier New"/>
+          <w:b w:val="false"/>
+          <w:i w:val="false"/>
+          <w:sz w:val="18"/>
+          <w:u w:val="none"/>
+          <w:lang w:val="en"/>
+        </w:rPr>
+      </w:r>
+    </w:p>
+    <w:p>
+      <w:pPr>
+        <w:pStyle w:val="Normal"/>
+        <w:spacing w:lineRule="auto" w:line="276" w:before="0" w:after="0"/>
+        <w:rPr/>
+      </w:pPr>
+      <w:r>
+        <w:rPr>
+          <w:rFonts w:ascii="Courier New" w:hAnsi="Courier New"/>
+          <w:b w:val="false"/>
+          <w:i w:val="false"/>
+          <w:sz w:val="18"/>
+          <w:u w:val="none"/>
+          <w:lang w:val="en"/>
+        </w:rPr>
+        <w:t>Property = Axiom "A property of a simulant."</w:t>
+      </w:r>
+    </w:p>
+    <w:p>
+      <w:pPr>
+        <w:pStyle w:val="Normal"/>
+        <w:spacing w:lineRule="auto" w:line="276" w:before="0" w:after="0"/>
+        <w:rPr/>
+      </w:pPr>
+      <w:r>
+        <w:rPr>
+          <w:rFonts w:ascii="Courier New" w:hAnsi="Courier New"/>
+          <w:b w:val="false"/>
+          <w:i w:val="false"/>
+          <w:sz w:val="18"/>
+          <w:u w:val="none"/>
+          <w:lang w:val="en"/>
+        </w:rPr>
+        <w:t>Relation = Axiom "Indexes a simulant or event relative to the local simulant."</w:t>
+      </w:r>
+    </w:p>
+    <w:p>
+      <w:pPr>
+        <w:pStyle w:val="Normal"/>
+        <w:spacing w:lineRule="auto" w:line="276" w:before="0" w:after="0"/>
+        <w:rPr/>
+      </w:pPr>
+      <w:r>
+        <w:rPr>
+          <w:rFonts w:ascii="Courier New" w:hAnsi="Courier New"/>
+          <w:b w:val="false"/>
+          <w:i w:val="false"/>
+          <w:sz w:val="18"/>
+          <w:u w:val="none"/>
+          <w:lang w:val="en"/>
+        </w:rPr>
+        <w:t>Address = Axiom "Indexes a global simulant or event."</w:t>
+      </w:r>
+    </w:p>
+    <w:p>
+      <w:pPr>
+        <w:pStyle w:val="Normal"/>
+        <w:spacing w:lineRule="auto" w:line="276" w:before="0" w:after="0"/>
+        <w:rPr>
+          <w:rFonts w:ascii="Courier New" w:hAnsi="Courier New"/>
+          <w:b w:val="false"/>
+          <w:b w:val="false"/>
+          <w:i w:val="false"/>
+          <w:i w:val="false"/>
+          <w:sz w:val="18"/>
+          <w:u w:val="none"/>
+          <w:lang w:val="en"/>
+        </w:rPr>
+      </w:pPr>
+      <w:r>
+        <w:rPr>
+          <w:rFonts w:ascii="Courier New" w:hAnsi="Courier New"/>
+          <w:b w:val="false"/>
+          <w:i w:val="false"/>
+          <w:sz w:val="18"/>
+          <w:u w:val="none"/>
+          <w:lang w:val="en"/>
+        </w:rPr>
+      </w:r>
+    </w:p>
+    <w:p>
+      <w:pPr>
+        <w:pStyle w:val="Normal"/>
+        <w:spacing w:lineRule="auto" w:line="276" w:before="0" w:after="0"/>
+        <w:rPr/>
+      </w:pPr>
+      <w:r>
+        <w:rPr>
+          <w:rFonts w:ascii="Courier New" w:hAnsi="Courier New"/>
+          <w:b w:val="false"/>
+          <w:i w:val="false"/>
+          <w:sz w:val="18"/>
+          <w:u w:val="none"/>
+          <w:lang w:val="en"/>
+        </w:rPr>
+        <w:t>get&lt;a&gt; : Property -&gt; Relation -&gt; a = Axiom "Retrieve a property of a simulant indexed by Relation."</w:t>
+      </w:r>
+    </w:p>
+    <w:p>
+      <w:pPr>
+        <w:pStyle w:val="Normal"/>
+        <w:spacing w:lineRule="auto" w:line="276" w:before="0" w:after="0"/>
+        <w:rPr/>
+      </w:pPr>
+      <w:r>
+        <w:rPr>
+          <w:rFonts w:ascii="Courier New" w:hAnsi="Courier New"/>
+          <w:b w:val="false"/>
+          <w:i w:val="false"/>
+          <w:sz w:val="18"/>
+          <w:u w:val="none"/>
+          <w:lang w:val="en"/>
+        </w:rPr>
+        <w:t>set&lt;a&gt; : Property -&gt; Relation -&gt; a -&gt; a = Axiom! "Update a property of a simulant indexed by Relation, then returns its value."</w:t>
+      </w:r>
+    </w:p>
+    <w:p>
+      <w:pPr>
+        <w:pStyle w:val="Normal"/>
+        <w:spacing w:lineRule="auto" w:line="276" w:before="0" w:after="0"/>
+        <w:rPr>
+          <w:rFonts w:ascii="Courier New" w:hAnsi="Courier New"/>
+          <w:b w:val="false"/>
+          <w:b w:val="false"/>
+          <w:i w:val="false"/>
+          <w:i w:val="false"/>
+          <w:sz w:val="18"/>
+          <w:u w:val="none"/>
+          <w:lang w:val="en"/>
+        </w:rPr>
+      </w:pPr>
+      <w:r>
+        <w:rPr>
+          <w:rFonts w:ascii="Courier New" w:hAnsi="Courier New"/>
+          <w:b w:val="false"/>
+          <w:i w:val="false"/>
+          <w:sz w:val="18"/>
+          <w:u w:val="none"/>
+          <w:lang w:val="en"/>
+        </w:rPr>
+      </w:r>
+    </w:p>
+    <w:p>
+      <w:pPr>
+        <w:pStyle w:val="Normal"/>
+        <w:spacing w:lineRule="auto" w:line="276" w:before="0" w:after="0"/>
+        <w:rPr/>
+      </w:pPr>
+      <w:r>
+        <w:rPr>
+          <w:rFonts w:ascii="Courier New" w:hAnsi="Courier New"/>
+          <w:b w:val="false"/>
+          <w:i w:val="false"/>
+          <w:sz w:val="18"/>
+          <w:u w:val="none"/>
+          <w:lang w:val="en"/>
+        </w:rPr>
+        <w:t>Stream&lt;a&gt; = Axiom "A stream of simulant property or event values."</w:t>
+      </w:r>
+    </w:p>
+    <w:p>
+      <w:pPr>
+        <w:pStyle w:val="Normal"/>
+        <w:spacing w:lineRule="auto" w:line="276" w:before="0" w:after="0"/>
+        <w:rPr/>
+      </w:pPr>
+      <w:r>
+        <w:rPr>
+          <w:rFonts w:ascii="Courier New" w:hAnsi="Courier New"/>
+          <w:b w:val="false"/>
+          <w:i w:val="false"/>
+          <w:sz w:val="18"/>
+          <w:u w:val="none"/>
+          <w:lang w:val="en"/>
+        </w:rPr>
+        <w:t xml:space="preserve">getAsStream&lt;a&gt; : Property -&gt; Relation -&gt; Stream&lt;a&gt; = </w:t>
+      </w:r>
+      <w:r>
+        <w:rPr>
+          <w:rFonts w:ascii="Courier New" w:hAnsi="Courier New"/>
+          <w:b/>
+          <w:bCs/>
+          <w:i w:val="false"/>
+          <w:sz w:val="18"/>
+          <w:u w:val="none"/>
+          <w:lang w:val="en"/>
+        </w:rPr>
+        <w:t>getAsStream</w:t>
+      </w:r>
+    </w:p>
+    <w:p>
+      <w:pPr>
+        <w:pStyle w:val="Normal"/>
+        <w:spacing w:lineRule="auto" w:line="276" w:before="0" w:after="0"/>
+        <w:rPr/>
+      </w:pPr>
+      <w:r>
+        <w:rPr>
+          <w:rFonts w:ascii="Courier New" w:hAnsi="Courier New"/>
+          <w:b w:val="false"/>
+          <w:i w:val="false"/>
+          <w:color w:val="000000"/>
+          <w:sz w:val="18"/>
+          <w:u w:val="none"/>
+          <w:lang w:val="en"/>
+        </w:rPr>
+        <w:t xml:space="preserve">setAsStream&lt;a&gt; : Property -&gt; Relation -&gt; Stream&lt;a&gt; = </w:t>
+      </w:r>
+      <w:r>
+        <w:rPr>
+          <w:rFonts w:ascii="Courier New" w:hAnsi="Courier New"/>
+          <w:b/>
+          <w:bCs/>
+          <w:i w:val="false"/>
+          <w:color w:val="000000"/>
+          <w:sz w:val="18"/>
+          <w:u w:val="none"/>
+          <w:lang w:val="en"/>
+        </w:rPr>
+        <w:t>setAsStream</w:t>
+      </w:r>
+    </w:p>
+    <w:p>
+      <w:pPr>
+        <w:pStyle w:val="Normal"/>
+        <w:spacing w:lineRule="auto" w:line="276" w:before="0" w:after="0"/>
+        <w:rPr/>
+      </w:pPr>
+      <w:r>
+        <w:rPr>
+          <w:rFonts w:ascii="Courier New" w:hAnsi="Courier New"/>
+          <w:b w:val="false"/>
+          <w:i w:val="false"/>
+          <w:color w:val="000000"/>
+          <w:sz w:val="18"/>
+          <w:u w:val="none"/>
+          <w:lang w:val="en"/>
+        </w:rPr>
+        <w:t xml:space="preserve">makeStream&lt;a&gt; : Address -&gt; Stream&lt;a&gt; = </w:t>
+      </w:r>
+      <w:r>
+        <w:rPr>
+          <w:rFonts w:ascii="Courier New" w:hAnsi="Courier New"/>
+          <w:b/>
+          <w:bCs/>
+          <w:i w:val="false"/>
+          <w:color w:val="000000"/>
+          <w:sz w:val="18"/>
+          <w:u w:val="none"/>
+          <w:lang w:val="en"/>
+        </w:rPr>
+        <w:t>makeStream</w:t>
+      </w:r>
+    </w:p>
+    <w:p>
+      <w:pPr>
+        <w:pStyle w:val="Normal"/>
+        <w:spacing w:lineRule="auto" w:line="276" w:before="0" w:after="0"/>
+        <w:rPr/>
+      </w:pPr>
+      <w:r>
+        <w:rPr>
+          <w:rFonts w:ascii="Courier New" w:hAnsi="Courier New"/>
+          <w:b w:val="false"/>
+          <w:i w:val="false"/>
+          <w:color w:val="000000"/>
+          <w:sz w:val="18"/>
+          <w:u w:val="none"/>
+          <w:lang w:val="en"/>
+        </w:rPr>
+        <w:t xml:space="preserve">mapStream&lt;a, b&gt; (a -&gt; b) -&gt; Stream&lt;a&gt; -&gt; Stream&lt;b&gt; = </w:t>
+      </w:r>
+      <w:r>
+        <w:rPr>
+          <w:rFonts w:ascii="Courier New" w:hAnsi="Courier New"/>
+          <w:b w:val="false"/>
+          <w:bCs w:val="false"/>
+          <w:i w:val="false"/>
+          <w:color w:val="000000"/>
+          <w:sz w:val="18"/>
+          <w:u w:val="none"/>
+          <w:lang w:val="en"/>
+        </w:rPr>
+        <w:t>map</w:t>
+      </w:r>
+    </w:p>
+    <w:p>
+      <w:pPr>
+        <w:pStyle w:val="Normal"/>
+        <w:spacing w:lineRule="auto" w:line="276" w:before="0" w:after="0"/>
+        <w:rPr>
+          <w:rFonts w:ascii="Courier New" w:hAnsi="Courier New"/>
+          <w:b w:val="false"/>
+          <w:b w:val="false"/>
+          <w:i w:val="false"/>
+          <w:i w:val="false"/>
+          <w:sz w:val="18"/>
+          <w:u w:val="none"/>
+          <w:lang w:val="en"/>
+        </w:rPr>
+      </w:pPr>
+      <w:r>
+        <w:rPr>
+          <w:rFonts w:ascii="Courier New" w:hAnsi="Courier New"/>
+          <w:b w:val="false"/>
+          <w:bCs/>
+          <w:i w:val="false"/>
+          <w:color w:val="000000"/>
+          <w:sz w:val="18"/>
+          <w:u w:val="none"/>
+          <w:lang w:val="en"/>
+        </w:rPr>
+        <w:t xml:space="preserve">foldStream&lt;a, b&gt; : (b -&gt; a -&gt; b) -&gt; b -&gt; Stream&lt;a&gt; -&gt; b = </w:t>
+      </w:r>
+      <w:r>
+        <w:rPr>
+          <w:rFonts w:ascii="Courier New" w:hAnsi="Courier New"/>
+          <w:b w:val="false"/>
+          <w:bCs w:val="false"/>
+          <w:i w:val="false"/>
+          <w:color w:val="000000"/>
+          <w:sz w:val="18"/>
+          <w:u w:val="none"/>
+          <w:lang w:val="en"/>
+        </w:rPr>
+        <w:t>fold</w:t>
+      </w:r>
+    </w:p>
+    <w:p>
+      <w:pPr>
+        <w:pStyle w:val="Normal"/>
+        <w:spacing w:lineRule="auto" w:line="276" w:before="0" w:after="0"/>
+        <w:rPr/>
+      </w:pPr>
+      <w:r>
+        <w:rPr>
+          <w:rFonts w:ascii="Courier New" w:hAnsi="Courier New"/>
+          <w:b w:val="false"/>
+          <w:bCs/>
+          <w:i w:val="false"/>
+          <w:color w:val="000000"/>
+          <w:sz w:val="18"/>
+          <w:u w:val="none"/>
+          <w:lang w:val="en"/>
+        </w:rPr>
+        <w:t>map</w:t>
+      </w:r>
+      <w:r>
+        <w:rPr>
+          <w:rFonts w:ascii="Courier New" w:hAnsi="Courier New"/>
+          <w:b w:val="false"/>
+          <w:bCs/>
+          <w:i w:val="false"/>
+          <w:color w:val="000000"/>
+          <w:sz w:val="18"/>
+          <w:u w:val="none"/>
+          <w:lang w:val="en"/>
+        </w:rPr>
+        <w:t>2</w:t>
+      </w:r>
+      <w:r>
+        <w:rPr>
+          <w:rFonts w:ascii="Courier New" w:hAnsi="Courier New"/>
+          <w:b w:val="false"/>
+          <w:bCs/>
+          <w:i w:val="false"/>
+          <w:color w:val="000000"/>
+          <w:sz w:val="18"/>
+          <w:u w:val="none"/>
+          <w:lang w:val="en"/>
+        </w:rPr>
+        <w:t xml:space="preserve">Stream&lt;a, b, </w:t>
+      </w:r>
+      <w:r>
+        <w:rPr>
+          <w:rFonts w:ascii="Courier New" w:hAnsi="Courier New"/>
+          <w:b w:val="false"/>
+          <w:bCs/>
+          <w:i w:val="false"/>
+          <w:color w:val="000000"/>
+          <w:sz w:val="18"/>
+          <w:u w:val="none"/>
+          <w:lang w:val="en"/>
+        </w:rPr>
+        <w:t>c</w:t>
+      </w:r>
+      <w:r>
+        <w:rPr>
+          <w:rFonts w:ascii="Courier New" w:hAnsi="Courier New"/>
+          <w:b w:val="false"/>
+          <w:bCs/>
+          <w:i w:val="false"/>
+          <w:color w:val="000000"/>
+          <w:sz w:val="18"/>
+          <w:u w:val="none"/>
+          <w:lang w:val="en"/>
+        </w:rPr>
+        <w:t>&gt; (a -&gt; b -</w:t>
+      </w:r>
+      <w:r>
+        <w:rPr>
+          <w:rFonts w:ascii="Courier New" w:hAnsi="Courier New"/>
+          <w:b w:val="false"/>
+          <w:bCs/>
+          <w:i w:val="false"/>
+          <w:color w:val="000000"/>
+          <w:sz w:val="18"/>
+          <w:u w:val="none"/>
+          <w:lang w:val="en"/>
+        </w:rPr>
+        <w:t>&gt; c</w:t>
+      </w:r>
+      <w:r>
+        <w:rPr>
+          <w:rFonts w:ascii="Courier New" w:hAnsi="Courier New"/>
+          <w:b w:val="false"/>
+          <w:bCs/>
+          <w:i w:val="false"/>
+          <w:color w:val="000000"/>
+          <w:sz w:val="18"/>
+          <w:u w:val="none"/>
+          <w:lang w:val="en"/>
+        </w:rPr>
+        <w:t>) -&gt; Stream&lt;a&gt; -&gt; Stream&lt;b&gt; -</w:t>
+      </w:r>
+      <w:r>
+        <w:rPr>
+          <w:rFonts w:ascii="Courier New" w:hAnsi="Courier New"/>
+          <w:b w:val="false"/>
+          <w:bCs/>
+          <w:i w:val="false"/>
+          <w:color w:val="000000"/>
+          <w:sz w:val="18"/>
+          <w:u w:val="none"/>
+          <w:lang w:val="en"/>
+        </w:rPr>
+        <w:t>&gt; Stream&lt;c&gt;</w:t>
+      </w:r>
+      <w:r>
+        <w:rPr>
+          <w:rFonts w:ascii="Courier New" w:hAnsi="Courier New"/>
+          <w:b w:val="false"/>
+          <w:bCs/>
+          <w:i w:val="false"/>
+          <w:color w:val="000000"/>
+          <w:sz w:val="18"/>
+          <w:u w:val="none"/>
+          <w:lang w:val="en"/>
+        </w:rPr>
+        <w:t xml:space="preserve"> = </w:t>
+      </w:r>
+      <w:r>
+        <w:rPr>
+          <w:rFonts w:ascii="Courier New" w:hAnsi="Courier New"/>
+          <w:b w:val="false"/>
+          <w:bCs w:val="false"/>
+          <w:i w:val="false"/>
+          <w:color w:val="000000"/>
+          <w:sz w:val="18"/>
+          <w:u w:val="none"/>
+          <w:lang w:val="en"/>
+        </w:rPr>
+        <w:t>map</w:t>
+      </w:r>
+      <w:r>
+        <w:rPr>
+          <w:rFonts w:ascii="Courier New" w:hAnsi="Courier New"/>
+          <w:b w:val="false"/>
+          <w:bCs w:val="false"/>
+          <w:i w:val="false"/>
+          <w:color w:val="000000"/>
+          <w:sz w:val="18"/>
+          <w:u w:val="none"/>
+          <w:lang w:val="en"/>
+        </w:rPr>
+        <w:t>2</w:t>
+      </w:r>
+    </w:p>
+    <w:p>
+      <w:pPr>
+        <w:pStyle w:val="Normal"/>
+        <w:spacing w:lineRule="auto" w:line="276" w:before="0" w:after="0"/>
+        <w:rPr/>
+      </w:pPr>
+      <w:r>
+        <w:rPr>
+          <w:rFonts w:ascii="Courier New" w:hAnsi="Courier New"/>
+          <w:b w:val="false"/>
+          <w:i w:val="false"/>
+          <w:sz w:val="18"/>
+          <w:u w:val="none"/>
+          <w:lang w:val="en"/>
+        </w:rPr>
+        <w:t xml:space="preserve">productStream&lt;a, b&gt; : Stream&lt;a&gt; -&gt; Stream&lt;b&gt; -&gt; Stream&lt;(a, b)&gt; = </w:t>
+      </w:r>
+      <w:r>
+        <w:rPr>
+          <w:rFonts w:ascii="Courier New" w:hAnsi="Courier New"/>
+          <w:b w:val="false"/>
+          <w:bCs w:val="false"/>
+          <w:i w:val="false"/>
+          <w:sz w:val="18"/>
+          <w:u w:val="none"/>
+          <w:lang w:val="en"/>
+        </w:rPr>
+        <w:t>product</w:t>
+      </w:r>
+    </w:p>
+    <w:p>
+      <w:pPr>
+        <w:pStyle w:val="Normal"/>
+        <w:spacing w:lineRule="auto" w:line="276" w:before="0" w:after="0"/>
+        <w:rPr/>
+      </w:pPr>
+      <w:r>
+        <w:rPr>
+          <w:rFonts w:ascii="Courier New" w:hAnsi="Courier New"/>
+          <w:b w:val="false"/>
+          <w:i w:val="false"/>
+          <w:color w:val="000000"/>
+          <w:sz w:val="18"/>
+          <w:u w:val="none"/>
+          <w:lang w:val="en"/>
+        </w:rPr>
+        <w:t xml:space="preserve">sumStream&lt;a, b&gt; : Stream&lt;a&gt; -&gt; Stream&lt;b&gt; -&gt; Stream&lt;Either&lt;a, b&gt;&gt; = </w:t>
+      </w:r>
+      <w:r>
+        <w:rPr>
+          <w:rFonts w:ascii="Courier New" w:hAnsi="Courier New"/>
+          <w:b w:val="false"/>
+          <w:bCs w:val="false"/>
+          <w:i w:val="false"/>
+          <w:color w:val="000000"/>
+          <w:sz w:val="18"/>
+          <w:u w:val="none"/>
+          <w:lang w:val="en"/>
+        </w:rPr>
+        <w:t>sum</w:t>
+      </w:r>
+      <w:r>
+        <w:br w:type="page"/>
+      </w:r>
+    </w:p>
+    <w:p>
+      <w:pPr>
+        <w:pStyle w:val="Normal"/>
+        <w:spacing w:lineRule="auto" w:line="276" w:before="0" w:after="0"/>
+        <w:rPr/>
+      </w:pPr>
+      <w:r>
+        <w:rPr>
+          <w:rFonts w:ascii="Courier New" w:hAnsi="Courier New"/>
+          <w:b w:val="false"/>
+          <w:i w:val="false"/>
+          <w:color w:val="000000"/>
+          <w:sz w:val="18"/>
+          <w:u w:val="single"/>
+          <w:lang w:val="en"/>
+        </w:rPr>
+        <w:t>Semantic Design for MetaFunctions (a replacement for micro-services – unrelated to Nu)</w:t>
+      </w:r>
+    </w:p>
+    <w:p>
+      <w:pPr>
+        <w:pStyle w:val="Normal"/>
+        <w:spacing w:lineRule="auto" w:line="276" w:before="0" w:after="0"/>
+        <w:rPr>
+          <w:rFonts w:ascii="Courier New" w:hAnsi="Courier New"/>
+          <w:b w:val="false"/>
+          <w:b w:val="false"/>
+          <w:i w:val="false"/>
+          <w:i w:val="false"/>
+          <w:color w:val="000000"/>
+          <w:sz w:val="18"/>
+          <w:u w:val="none"/>
+          <w:lang w:val="en"/>
+        </w:rPr>
+      </w:pPr>
+      <w:r>
+        <w:rPr>
+          <w:rFonts w:ascii="Courier New" w:hAnsi="Courier New"/>
+          <w:b w:val="false"/>
+          <w:i w:val="false"/>
+          <w:color w:val="000000"/>
+          <w:sz w:val="18"/>
+          <w:u w:val="none"/>
+          <w:lang w:val="en"/>
+        </w:rPr>
+      </w:r>
+    </w:p>
+    <w:p>
+      <w:pPr>
+        <w:pStyle w:val="Normal"/>
+        <w:spacing w:lineRule="auto" w:line="276" w:before="0" w:after="0"/>
+        <w:rPr/>
+      </w:pPr>
+      <w:r>
+        <w:rPr>
+          <w:rFonts w:ascii="Courier New" w:hAnsi="Courier New"/>
+          <w:b w:val="false"/>
+          <w:i w:val="false"/>
+          <w:color w:val="000000"/>
+          <w:sz w:val="18"/>
+          <w:u w:val="none"/>
+          <w:lang w:val="en"/>
+        </w:rPr>
+        <w:t>Symbol =</w:t>
+      </w:r>
+    </w:p>
+    <w:p>
+      <w:pPr>
+        <w:pStyle w:val="Normal"/>
+        <w:spacing w:lineRule="auto" w:line="276" w:before="0" w:after="0"/>
+        <w:rPr/>
+      </w:pPr>
+      <w:r>
+        <w:rPr>
+          <w:rFonts w:ascii="Courier New" w:hAnsi="Courier New"/>
+          <w:b w:val="false"/>
+          <w:i w:val="false"/>
+          <w:color w:val="000000"/>
+          <w:sz w:val="18"/>
+          <w:u w:val="none"/>
+          <w:lang w:val="en"/>
+        </w:rPr>
+        <w:t xml:space="preserve">  </w:t>
+      </w:r>
+      <w:r>
+        <w:rPr>
+          <w:rFonts w:ascii="Courier New" w:hAnsi="Courier New"/>
+          <w:b w:val="false"/>
+          <w:i w:val="false"/>
+          <w:color w:val="000000"/>
+          <w:sz w:val="18"/>
+          <w:u w:val="none"/>
+          <w:lang w:val="en"/>
+        </w:rPr>
+        <w:t>| Atom of String</w:t>
+      </w:r>
+    </w:p>
+    <w:p>
+      <w:pPr>
+        <w:pStyle w:val="Normal"/>
+        <w:spacing w:lineRule="auto" w:line="276" w:before="0" w:after="0"/>
+        <w:rPr/>
+      </w:pPr>
+      <w:r>
+        <w:rPr>
+          <w:rFonts w:ascii="Courier New" w:hAnsi="Courier New"/>
+          <w:b w:val="false"/>
+          <w:i w:val="false"/>
+          <w:color w:val="000000"/>
+          <w:sz w:val="18"/>
+          <w:u w:val="none"/>
+          <w:lang w:val="en"/>
+        </w:rPr>
+        <w:t xml:space="preserve">  </w:t>
+      </w:r>
+      <w:r>
+        <w:rPr>
+          <w:rFonts w:ascii="Courier New" w:hAnsi="Courier New"/>
+          <w:b w:val="false"/>
+          <w:i w:val="false"/>
+          <w:color w:val="000000"/>
+          <w:sz w:val="18"/>
+          <w:u w:val="none"/>
+          <w:lang w:val="en"/>
+        </w:rPr>
+        <w:t>| Number of String</w:t>
+      </w:r>
+    </w:p>
+    <w:p>
+      <w:pPr>
+        <w:pStyle w:val="Normal"/>
+        <w:spacing w:lineRule="auto" w:line="276" w:before="0" w:after="0"/>
+        <w:rPr/>
+      </w:pPr>
+      <w:r>
+        <w:rPr>
+          <w:rFonts w:ascii="Courier New" w:hAnsi="Courier New"/>
+          <w:b w:val="false"/>
+          <w:i w:val="false"/>
+          <w:color w:val="000000"/>
+          <w:sz w:val="18"/>
+          <w:u w:val="none"/>
+          <w:lang w:val="en"/>
+        </w:rPr>
+        <w:t xml:space="preserve">  </w:t>
+      </w:r>
+      <w:r>
+        <w:rPr>
+          <w:rFonts w:ascii="Courier New" w:hAnsi="Courier New"/>
+          <w:b w:val="false"/>
+          <w:i w:val="false"/>
+          <w:color w:val="000000"/>
+          <w:sz w:val="18"/>
+          <w:u w:val="none"/>
+          <w:lang w:val="en"/>
+        </w:rPr>
+        <w:t>| String of String</w:t>
+      </w:r>
+    </w:p>
+    <w:p>
+      <w:pPr>
+        <w:pStyle w:val="Normal"/>
+        <w:spacing w:lineRule="auto" w:line="276" w:before="0" w:after="0"/>
+        <w:rPr/>
+      </w:pPr>
+      <w:r>
+        <w:rPr>
+          <w:rFonts w:ascii="Courier New" w:hAnsi="Courier New"/>
+          <w:b w:val="false"/>
+          <w:i w:val="false"/>
+          <w:color w:val="000000"/>
+          <w:sz w:val="18"/>
+          <w:u w:val="none"/>
+          <w:lang w:val="en"/>
+        </w:rPr>
+        <w:t xml:space="preserve">  </w:t>
+      </w:r>
+      <w:r>
+        <w:rPr>
+          <w:rFonts w:ascii="Courier New" w:hAnsi="Courier New"/>
+          <w:b w:val="false"/>
+          <w:i w:val="false"/>
+          <w:color w:val="000000"/>
+          <w:sz w:val="18"/>
+          <w:u w:val="none"/>
+          <w:lang w:val="en"/>
+        </w:rPr>
+        <w:t>| Quote of Symbol</w:t>
+      </w:r>
+    </w:p>
+    <w:p>
+      <w:pPr>
+        <w:pStyle w:val="Normal"/>
+        <w:spacing w:lineRule="auto" w:line="276" w:before="0" w:after="0"/>
+        <w:rPr/>
+      </w:pPr>
+      <w:r>
+        <w:rPr>
+          <w:rFonts w:ascii="Courier New" w:hAnsi="Courier New"/>
+          <w:b w:val="false"/>
+          <w:i w:val="false"/>
+          <w:color w:val="000000"/>
+          <w:sz w:val="18"/>
+          <w:u w:val="none"/>
+          <w:lang w:val="en"/>
+        </w:rPr>
+        <w:t xml:space="preserve">  </w:t>
+      </w:r>
+      <w:r>
+        <w:rPr>
+          <w:rFonts w:ascii="Courier New" w:hAnsi="Courier New"/>
+          <w:b w:val="false"/>
+          <w:i w:val="false"/>
+          <w:color w:val="000000"/>
+          <w:sz w:val="18"/>
+          <w:u w:val="none"/>
+          <w:lang w:val="en"/>
+        </w:rPr>
+        <w:t>| Symbols of List&lt;Symbol&gt;</w:t>
+      </w:r>
+    </w:p>
+    <w:p>
+      <w:pPr>
+        <w:pStyle w:val="Normal"/>
+        <w:spacing w:lineRule="auto" w:line="276" w:before="0" w:after="0"/>
+        <w:rPr/>
+      </w:pPr>
+      <w:r>
+        <w:rPr>
+          <w:rFonts w:ascii="Courier New" w:hAnsi="Courier New"/>
+          <w:b w:val="false"/>
+          <w:i w:val="false"/>
+          <w:color w:val="000000"/>
+          <w:sz w:val="18"/>
+          <w:u w:val="none"/>
+          <w:lang w:val="en"/>
+        </w:rPr>
+        <w:t>symbolToString (symbol : Symbol) : String = Axiom "Convert a symbol to string."</w:t>
+      </w:r>
+    </w:p>
+    <w:p>
+      <w:pPr>
+        <w:pStyle w:val="Normal"/>
+        <w:spacing w:lineRule="auto" w:line="276" w:before="0" w:after="0"/>
+        <w:rPr/>
+      </w:pPr>
+      <w:r>
+        <w:rPr>
+          <w:rFonts w:ascii="Courier New" w:hAnsi="Courier New"/>
+          <w:b w:val="false"/>
+          <w:i w:val="false"/>
+          <w:color w:val="000000"/>
+          <w:sz w:val="18"/>
+          <w:u w:val="none"/>
+          <w:lang w:val="en"/>
+        </w:rPr>
+        <w:t>symbolFromString (str : String) : Symbol = Axiom "Convert a string to a symbol."</w:t>
+      </w:r>
+    </w:p>
+    <w:p>
+      <w:pPr>
+        <w:pStyle w:val="Normal"/>
+        <w:spacing w:lineRule="auto" w:line="276" w:before="0" w:after="0"/>
+        <w:rPr>
+          <w:rFonts w:ascii="Courier New" w:hAnsi="Courier New"/>
+          <w:b w:val="false"/>
+          <w:b w:val="false"/>
+          <w:i w:val="false"/>
+          <w:i w:val="false"/>
+          <w:color w:val="000000"/>
+          <w:sz w:val="18"/>
+          <w:u w:val="none"/>
+          <w:lang w:val="en"/>
+        </w:rPr>
+      </w:pPr>
+      <w:r>
+        <w:rPr>
+          <w:rFonts w:ascii="Courier New" w:hAnsi="Courier New"/>
+          <w:b w:val="false"/>
+          <w:i w:val="false"/>
+          <w:color w:val="000000"/>
+          <w:sz w:val="18"/>
+          <w:u w:val="none"/>
+          <w:lang w:val="en"/>
+        </w:rPr>
+      </w:r>
+    </w:p>
+    <w:p>
+      <w:pPr>
+        <w:pStyle w:val="Normal"/>
+        <w:spacing w:lineRule="auto" w:line="276" w:before="0" w:after="0"/>
+        <w:rPr/>
+      </w:pPr>
+      <w:r>
+        <w:rPr>
+          <w:rFonts w:ascii="Courier New" w:hAnsi="Courier New"/>
+          <w:b w:val="false"/>
+          <w:i w:val="false"/>
+          <w:color w:val="000000"/>
+          <w:sz w:val="18"/>
+          <w:u w:val="none"/>
+          <w:lang w:val="en"/>
+        </w:rPr>
+        <w:t>Vsync&lt;a&gt; = Axiom "The potentially asynchronous monad such as the one defined by Prime."</w:t>
+      </w:r>
+    </w:p>
+    <w:p>
+      <w:pPr>
+        <w:pStyle w:val="Normal"/>
+        <w:spacing w:lineRule="auto" w:line="276" w:before="0" w:after="0"/>
+        <w:rPr/>
+      </w:pPr>
+      <w:r>
+        <w:rPr>
+          <w:rFonts w:ascii="Courier New" w:hAnsi="Courier New"/>
+          <w:b w:val="false"/>
+          <w:i w:val="false"/>
+          <w:color w:val="000000"/>
+          <w:sz w:val="18"/>
+          <w:u w:val="none"/>
+          <w:lang w:val="en"/>
+        </w:rPr>
+        <w:t>vsyncBind&lt;a, b&gt; (vsync : Vsync&lt;a&gt;) (f : a -&gt; Vsync&lt;b&gt;) : Vsync&lt;b&gt; = Axiom "Create a potentially asynchronous operation."</w:t>
+      </w:r>
+    </w:p>
+    <w:p>
+      <w:pPr>
+        <w:pStyle w:val="Normal"/>
+        <w:spacing w:lineRule="auto" w:line="276" w:before="0" w:after="0"/>
+        <w:rPr/>
+      </w:pPr>
+      <w:r>
+        <w:rPr>
+          <w:rFonts w:ascii="Courier New" w:hAnsi="Courier New"/>
+          <w:b w:val="false"/>
+          <w:i w:val="false"/>
+          <w:color w:val="000000"/>
+          <w:sz w:val="18"/>
+          <w:u w:val="none"/>
+          <w:lang w:val="en"/>
+        </w:rPr>
+        <w:t>vsyncReturn&lt;a&gt; (a : a) : Vsync&lt;a&gt; = Axiom "Create a potentially asynchronous operation that return the result 'a'."</w:t>
+      </w:r>
+    </w:p>
+    <w:p>
+      <w:pPr>
+        <w:pStyle w:val="Normal"/>
+        <w:spacing w:lineRule="auto" w:line="276" w:before="0" w:after="0"/>
+        <w:rPr/>
+      </w:pPr>
+      <w:r>
+        <w:rPr>
+          <w:rFonts w:ascii="Courier New" w:hAnsi="Courier New"/>
+          <w:b w:val="false"/>
+          <w:i w:val="false"/>
+          <w:color w:val="000000"/>
+          <w:sz w:val="18"/>
+          <w:u w:val="none"/>
+          <w:lang w:val="en"/>
+        </w:rPr>
+        <w:t>witness Monad =</w:t>
+      </w:r>
+    </w:p>
+    <w:p>
+      <w:pPr>
+        <w:pStyle w:val="Normal"/>
+        <w:spacing w:lineRule="auto" w:line="276" w:before="0" w:after="0"/>
+        <w:rPr/>
+      </w:pPr>
+      <w:r>
+        <w:rPr>
+          <w:rFonts w:ascii="Courier New" w:hAnsi="Courier New"/>
+          <w:b w:val="false"/>
+          <w:i w:val="false"/>
+          <w:color w:val="000000"/>
+          <w:sz w:val="18"/>
+          <w:u w:val="none"/>
+          <w:lang w:val="en"/>
+        </w:rPr>
+        <w:t xml:space="preserve">  </w:t>
+      </w:r>
+      <w:r>
+        <w:rPr>
+          <w:rFonts w:ascii="Courier New" w:hAnsi="Courier New"/>
+          <w:b w:val="false"/>
+          <w:i w:val="false"/>
+          <w:color w:val="000000"/>
+          <w:sz w:val="18"/>
+          <w:u w:val="none"/>
+          <w:lang w:val="en"/>
+        </w:rPr>
+        <w:t>| bind = vsyncBind</w:t>
+      </w:r>
+    </w:p>
+    <w:p>
+      <w:pPr>
+        <w:pStyle w:val="Normal"/>
+        <w:spacing w:lineRule="auto" w:line="276" w:before="0" w:after="0"/>
+        <w:rPr/>
+      </w:pPr>
+      <w:r>
+        <w:rPr>
+          <w:rFonts w:ascii="Courier New" w:hAnsi="Courier New"/>
+          <w:b w:val="false"/>
+          <w:i w:val="false"/>
+          <w:color w:val="000000"/>
+          <w:sz w:val="18"/>
+          <w:u w:val="none"/>
+          <w:lang w:val="en"/>
+        </w:rPr>
+        <w:t xml:space="preserve">  </w:t>
+      </w:r>
+      <w:r>
+        <w:rPr>
+          <w:rFonts w:ascii="Courier New" w:hAnsi="Courier New"/>
+          <w:b w:val="false"/>
+          <w:i w:val="false"/>
+          <w:color w:val="000000"/>
+          <w:sz w:val="18"/>
+          <w:u w:val="none"/>
+          <w:lang w:val="en"/>
+        </w:rPr>
+        <w:t>| return = vsyncReturn</w:t>
+      </w:r>
+    </w:p>
+    <w:p>
+      <w:pPr>
+        <w:pStyle w:val="Normal"/>
+        <w:spacing w:lineRule="auto" w:line="276" w:before="0" w:after="0"/>
+        <w:rPr>
+          <w:rFonts w:ascii="Courier New" w:hAnsi="Courier New"/>
+          <w:b w:val="false"/>
+          <w:b w:val="false"/>
+          <w:i w:val="false"/>
+          <w:i w:val="false"/>
+          <w:color w:val="000000"/>
+          <w:sz w:val="18"/>
+          <w:u w:val="none"/>
+          <w:lang w:val="en"/>
+        </w:rPr>
+      </w:pPr>
+      <w:r>
+        <w:rPr>
+          <w:rFonts w:ascii="Courier New" w:hAnsi="Courier New"/>
+          <w:b w:val="false"/>
+          <w:i w:val="false"/>
+          <w:color w:val="000000"/>
+          <w:sz w:val="18"/>
+          <w:u w:val="none"/>
+          <w:lang w:val="en"/>
+        </w:rPr>
+      </w:r>
+    </w:p>
+    <w:p>
+      <w:pPr>
+        <w:pStyle w:val="Normal"/>
+        <w:spacing w:lineRule="auto" w:line="276" w:before="0" w:after="0"/>
+        <w:rPr/>
+      </w:pPr>
+      <w:r>
+        <w:rPr>
+          <w:rFonts w:ascii="Courier New" w:hAnsi="Courier New"/>
+          <w:b w:val="false"/>
+          <w:i w:val="false"/>
+          <w:color w:val="000000"/>
+          <w:sz w:val="18"/>
+          <w:u w:val="none"/>
+          <w:lang w:val="en"/>
+        </w:rPr>
+        <w:t>IPAddress = String</w:t>
+      </w:r>
+    </w:p>
+    <w:p>
+      <w:pPr>
+        <w:pStyle w:val="Normal"/>
+        <w:spacing w:lineRule="auto" w:line="276" w:before="0" w:after="0"/>
+        <w:rPr/>
+      </w:pPr>
+      <w:r>
+        <w:rPr>
+          <w:rFonts w:ascii="Courier New" w:hAnsi="Courier New"/>
+          <w:b w:val="false"/>
+          <w:i w:val="false"/>
+          <w:color w:val="000000"/>
+          <w:sz w:val="18"/>
+          <w:u w:val="none"/>
+          <w:lang w:val="en"/>
+        </w:rPr>
+        <w:t>NetworkPort = Whole</w:t>
+      </w:r>
+    </w:p>
+    <w:p>
+      <w:pPr>
+        <w:pStyle w:val="Normal"/>
+        <w:spacing w:lineRule="auto" w:line="276" w:before="0" w:after="0"/>
+        <w:rPr/>
+      </w:pPr>
+      <w:r>
+        <w:rPr>
+          <w:rFonts w:ascii="Courier New" w:hAnsi="Courier New"/>
+          <w:b w:val="false"/>
+          <w:i w:val="false"/>
+          <w:color w:val="000000"/>
+          <w:sz w:val="18"/>
+          <w:u w:val="none"/>
+          <w:lang w:val="en"/>
+        </w:rPr>
+        <w:t>Endpoint = (IPAddress, NetworkPort)</w:t>
+      </w:r>
+    </w:p>
+    <w:p>
+      <w:pPr>
+        <w:pStyle w:val="Normal"/>
+        <w:spacing w:lineRule="auto" w:line="276" w:before="0" w:after="0"/>
+        <w:rPr/>
+      </w:pPr>
+      <w:r>
+        <w:rPr>
+          <w:rFonts w:ascii="Courier New" w:hAnsi="Courier New"/>
+          <w:b w:val="false"/>
+          <w:i w:val="false"/>
+          <w:color w:val="000000"/>
+          <w:sz w:val="18"/>
+          <w:u w:val="none"/>
+          <w:lang w:val="en"/>
+        </w:rPr>
+        <w:t>Intent = String // the intended meaning of a MetaFunction (indexes a MetaFunction from a Provider – see below)</w:t>
+      </w:r>
+    </w:p>
+    <w:p>
+      <w:pPr>
+        <w:pStyle w:val="Normal"/>
+        <w:spacing w:lineRule="auto" w:line="276" w:before="0" w:after="0"/>
+        <w:rPr>
+          <w:rFonts w:ascii="Courier New" w:hAnsi="Courier New"/>
+          <w:b w:val="false"/>
+          <w:b w:val="false"/>
+          <w:i w:val="false"/>
+          <w:i w:val="false"/>
+          <w:color w:val="000000"/>
+          <w:sz w:val="18"/>
+          <w:u w:val="none"/>
+          <w:lang w:val="en"/>
+        </w:rPr>
+      </w:pPr>
+      <w:r>
+        <w:rPr>
+          <w:rFonts w:ascii="Courier New" w:hAnsi="Courier New"/>
+          <w:b w:val="false"/>
+          <w:i w:val="false"/>
+          <w:color w:val="000000"/>
+          <w:sz w:val="18"/>
+          <w:u w:val="none"/>
+          <w:lang w:val="en"/>
+        </w:rPr>
+      </w:r>
+    </w:p>
+    <w:p>
+      <w:pPr>
+        <w:pStyle w:val="Normal"/>
+        <w:spacing w:lineRule="auto" w:line="276" w:before="0" w:after="0"/>
+        <w:rPr/>
+      </w:pPr>
+      <w:r>
+        <w:rPr>
+          <w:rFonts w:ascii="Courier New" w:hAnsi="Courier New"/>
+          <w:b w:val="false"/>
+          <w:i w:val="false"/>
+          <w:color w:val="000000"/>
+          <w:sz w:val="18"/>
+          <w:u w:val="none"/>
+          <w:lang w:val="en"/>
+        </w:rPr>
+        <w:t>Container = Intent -&gt; Symbol -&gt; Vsync&lt;Symbol&gt;</w:t>
+      </w:r>
+    </w:p>
+    <w:p>
+      <w:pPr>
+        <w:pStyle w:val="Normal"/>
+        <w:spacing w:lineRule="auto" w:line="276" w:before="0" w:after="0"/>
+        <w:rPr/>
+      </w:pPr>
+      <w:r>
+        <w:rPr>
+          <w:rFonts w:ascii="Courier New" w:hAnsi="Courier New"/>
+          <w:b w:val="false"/>
+          <w:i w:val="false"/>
+          <w:color w:val="000000"/>
+          <w:sz w:val="18"/>
+          <w:u w:val="none"/>
+          <w:lang w:val="en"/>
+        </w:rPr>
+        <w:t>Provider = | Endpoint | Container</w:t>
+      </w:r>
+    </w:p>
+    <w:p>
+      <w:pPr>
+        <w:pStyle w:val="Normal"/>
+        <w:spacing w:lineRule="auto" w:line="276" w:before="0" w:after="0"/>
+        <w:rPr/>
+      </w:pPr>
+      <w:r>
+        <w:rPr>
+          <w:rFonts w:ascii="Courier New" w:hAnsi="Courier New"/>
+          <w:b w:val="false"/>
+          <w:i w:val="false"/>
+          <w:color w:val="000000"/>
+          <w:sz w:val="18"/>
+          <w:u w:val="none"/>
+          <w:lang w:val="en"/>
+        </w:rPr>
+        <w:t xml:space="preserve">MetaFunction = Provider -&gt; Intent -&gt; Symbol -&gt; </w:t>
+      </w:r>
+      <w:bookmarkStart w:id="2" w:name="__DdeLink__213_1716356468"/>
+      <w:r>
+        <w:rPr>
+          <w:rFonts w:ascii="Courier New" w:hAnsi="Courier New"/>
+          <w:b w:val="false"/>
+          <w:i w:val="false"/>
+          <w:color w:val="000000"/>
+          <w:sz w:val="18"/>
+          <w:u w:val="none"/>
+          <w:lang w:val="en"/>
+        </w:rPr>
+        <w:t>Vsync&lt;Symbol&gt;</w:t>
       </w:r>
       <w:bookmarkEnd w:id="2"/>
-      <w:r>
-        <w:rPr>
-          <w:rFonts w:ascii="Courier New" w:hAnsi="Courier New"/>
-          <w:b w:val="false"/>
-          <w:i w:val="false"/>
-          <w:sz w:val="18"/>
-          <w:u w:val="none"/>
-          <w:lang w:val="en"/>
-        </w:rPr>
-        <w:t>&lt;p; Functor2&lt;p&gt;&gt; =</w:t>
-      </w:r>
-    </w:p>
-    <w:p>
-      <w:pPr>
-        <w:pStyle w:val="Normal"/>
-        <w:spacing w:lineRule="auto" w:line="276" w:before="0" w:after="0"/>
-        <w:rPr/>
-      </w:pPr>
-      <w:r>
-        <w:rPr>
-          <w:rFonts w:ascii="Courier New" w:hAnsi="Courier New"/>
-          <w:b w:val="false"/>
-          <w:i w:val="false"/>
-          <w:sz w:val="18"/>
-          <w:u w:val="none"/>
-          <w:lang w:val="en"/>
-        </w:rPr>
-        <w:t xml:space="preserve">  </w:t>
-      </w:r>
-      <w:r>
-        <w:rPr>
-          <w:rFonts w:ascii="Courier New" w:hAnsi="Courier New"/>
-          <w:b w:val="false"/>
-          <w:i w:val="false"/>
-          <w:sz w:val="18"/>
-          <w:u w:val="none"/>
-          <w:lang w:val="en"/>
-        </w:rPr>
-        <w:t>| product&lt;a, b&gt; : p&lt;a&gt; -&gt; p&lt;b&gt; -&gt; p&lt;(a, b)&gt;</w:t>
-      </w:r>
-    </w:p>
-    <w:p>
-      <w:pPr>
-        <w:pStyle w:val="Normal"/>
-        <w:spacing w:lineRule="auto" w:line="276" w:before="0" w:after="0"/>
-        <w:rPr>
-          <w:rFonts w:ascii="Courier New" w:hAnsi="Courier New"/>
-          <w:b w:val="false"/>
-          <w:b w:val="false"/>
-          <w:i w:val="false"/>
-          <w:i w:val="false"/>
-          <w:sz w:val="18"/>
-          <w:u w:val="none"/>
-          <w:lang w:val="en"/>
-        </w:rPr>
-      </w:pPr>
-      <w:r>
-        <w:rPr/>
-      </w:r>
-    </w:p>
-    <w:p>
-      <w:pPr>
-        <w:pStyle w:val="Normal"/>
-        <w:spacing w:lineRule="auto" w:line="276" w:before="0" w:after="0"/>
-        <w:rPr/>
-      </w:pPr>
-      <w:r>
-        <w:rPr>
-          <w:rFonts w:ascii="Courier New" w:hAnsi="Courier New"/>
-          <w:b w:val="false"/>
-          <w:i w:val="false"/>
-          <w:sz w:val="18"/>
-          <w:u w:val="none"/>
-          <w:lang w:val="en"/>
-        </w:rPr>
-        <w:t>category Summable&lt;s; Producible&lt;s&gt;&gt; =</w:t>
-      </w:r>
-    </w:p>
-    <w:p>
-      <w:pPr>
-        <w:pStyle w:val="Normal"/>
-        <w:spacing w:lineRule="auto" w:line="276" w:before="0" w:after="0"/>
-        <w:rPr/>
-      </w:pPr>
-      <w:r>
-        <w:rPr>
-          <w:rFonts w:ascii="Courier New" w:hAnsi="Courier New"/>
-          <w:b w:val="false"/>
-          <w:i w:val="false"/>
-          <w:sz w:val="18"/>
-          <w:u w:val="none"/>
-          <w:lang w:val="en"/>
-        </w:rPr>
-        <w:t xml:space="preserve">  </w:t>
-      </w:r>
-      <w:r>
-        <w:rPr>
-          <w:rFonts w:ascii="Courier New" w:hAnsi="Courier New"/>
-          <w:b w:val="false"/>
-          <w:i w:val="false"/>
-          <w:sz w:val="18"/>
-          <w:u w:val="none"/>
-          <w:lang w:val="en"/>
-        </w:rPr>
-        <w:t>| sum&lt;a, b&gt; : s&lt;a&gt; -&gt; s&lt;b&gt; -&gt; s&lt;Either&lt;a, b&gt;&gt;</w:t>
-      </w:r>
-    </w:p>
-    <w:p>
-      <w:pPr>
-        <w:pStyle w:val="Normal"/>
-        <w:spacing w:lineRule="auto" w:line="276" w:before="0" w:after="0"/>
-        <w:rPr>
-          <w:rFonts w:ascii="Courier New" w:hAnsi="Courier New"/>
-          <w:b w:val="false"/>
-          <w:b w:val="false"/>
-          <w:i w:val="false"/>
-          <w:i w:val="false"/>
-          <w:sz w:val="18"/>
-          <w:u w:val="none"/>
-          <w:lang w:val="en"/>
-        </w:rPr>
-      </w:pPr>
-      <w:r>
-        <w:rPr>
-          <w:rFonts w:ascii="Courier New" w:hAnsi="Courier New"/>
-          <w:b w:val="false"/>
-          <w:i w:val="false"/>
-          <w:sz w:val="18"/>
-          <w:u w:val="none"/>
-          <w:lang w:val="en"/>
-        </w:rPr>
-      </w:r>
-    </w:p>
-    <w:p>
-      <w:pPr>
-        <w:pStyle w:val="Normal"/>
-        <w:spacing w:lineRule="auto" w:line="276" w:before="0" w:after="0"/>
-        <w:rPr/>
-      </w:pPr>
-      <w:r>
-        <w:rPr>
-          <w:rFonts w:ascii="Courier New" w:hAnsi="Courier New"/>
-          <w:b w:val="false"/>
-          <w:i w:val="false"/>
-          <w:sz w:val="18"/>
-          <w:u w:val="none"/>
-          <w:lang w:val="en"/>
-        </w:rPr>
-        <w:t xml:space="preserve">category </w:t>
-      </w:r>
-      <w:bookmarkStart w:id="3" w:name="__DdeLink__666_3930537815"/>
-      <w:r>
-        <w:rPr>
-          <w:rFonts w:ascii="Courier New" w:hAnsi="Courier New"/>
-          <w:b w:val="false"/>
-          <w:i w:val="false"/>
-          <w:sz w:val="18"/>
-          <w:u w:val="none"/>
-          <w:lang w:val="en"/>
-        </w:rPr>
-        <w:t>Foldable</w:t>
-      </w:r>
-      <w:r>
-        <w:rPr>
-          <w:rFonts w:ascii="Courier New" w:hAnsi="Courier New"/>
-          <w:b w:val="false"/>
-          <w:i w:val="false"/>
-          <w:sz w:val="18"/>
-          <w:u w:val="none"/>
-          <w:lang w:val="en"/>
-        </w:rPr>
-        <w:t>2</w:t>
-      </w:r>
-      <w:bookmarkEnd w:id="3"/>
-      <w:r>
-        <w:rPr>
-          <w:rFonts w:ascii="Courier New" w:hAnsi="Courier New"/>
-          <w:b w:val="false"/>
-          <w:i w:val="false"/>
-          <w:sz w:val="18"/>
-          <w:u w:val="none"/>
-          <w:lang w:val="en"/>
-        </w:rPr>
-        <w:t>&lt;f&gt; =</w:t>
-      </w:r>
-    </w:p>
-    <w:p>
-      <w:pPr>
-        <w:pStyle w:val="Normal"/>
-        <w:spacing w:lineRule="auto" w:line="276" w:before="0" w:after="0"/>
-        <w:rPr/>
-      </w:pPr>
-      <w:r>
-        <w:rPr>
-          <w:rFonts w:ascii="Courier New" w:hAnsi="Courier New"/>
-          <w:b w:val="false"/>
-          <w:i w:val="false"/>
-          <w:sz w:val="18"/>
-          <w:u w:val="none"/>
-          <w:lang w:val="en"/>
-        </w:rPr>
-        <w:t xml:space="preserve">  </w:t>
-      </w:r>
-      <w:r>
-        <w:rPr>
-          <w:rFonts w:ascii="Courier New" w:hAnsi="Courier New"/>
-          <w:b w:val="false"/>
-          <w:i w:val="false"/>
-          <w:sz w:val="18"/>
-          <w:u w:val="none"/>
-          <w:lang w:val="en"/>
-        </w:rPr>
-        <w:t>| fold2&lt;a, b, c&gt; : (c -&gt; a -&gt; b -&gt; c) -&gt; f&lt;a&gt; -&gt; f&lt;b&gt; -&gt; c</w:t>
-      </w:r>
-    </w:p>
-    <w:p>
-      <w:pPr>
-        <w:pStyle w:val="Normal"/>
-        <w:spacing w:lineRule="auto" w:line="276" w:before="0" w:after="0"/>
-        <w:rPr>
-          <w:rFonts w:ascii="Courier New" w:hAnsi="Courier New"/>
-          <w:b w:val="false"/>
-          <w:b w:val="false"/>
-          <w:i w:val="false"/>
-          <w:i w:val="false"/>
-          <w:sz w:val="18"/>
-          <w:u w:val="none"/>
-          <w:lang w:val="en"/>
-        </w:rPr>
-      </w:pPr>
-      <w:r>
-        <w:rPr>
-          <w:rFonts w:ascii="Courier New" w:hAnsi="Courier New"/>
-          <w:b w:val="false"/>
-          <w:i w:val="false"/>
-          <w:sz w:val="18"/>
-          <w:u w:val="none"/>
-          <w:lang w:val="en"/>
-        </w:rPr>
-      </w:r>
-    </w:p>
-    <w:p>
-      <w:pPr>
-        <w:pStyle w:val="Normal"/>
-        <w:spacing w:lineRule="auto" w:line="276" w:before="0" w:after="0"/>
-        <w:rPr>
-          <w:rFonts w:ascii="Courier New" w:hAnsi="Courier New"/>
-          <w:b w:val="false"/>
-          <w:b w:val="false"/>
-          <w:i w:val="false"/>
-          <w:i w:val="false"/>
-          <w:sz w:val="18"/>
-          <w:u w:val="none"/>
-          <w:lang w:val="en"/>
-        </w:rPr>
-      </w:pPr>
-      <w:r>
-        <w:rPr>
-          <w:rFonts w:ascii="Courier New" w:hAnsi="Courier New"/>
-          <w:b w:val="false"/>
-          <w:i w:val="false"/>
-          <w:sz w:val="18"/>
-          <w:u w:val="none"/>
-          <w:lang w:val="en"/>
-        </w:rPr>
-        <w:t>// TODO: define the Arrow categories.</w:t>
-      </w:r>
-    </w:p>
-    <w:p>
-      <w:pPr>
-        <w:pStyle w:val="Normal"/>
-        <w:spacing w:lineRule="auto" w:line="276" w:before="0" w:after="0"/>
-        <w:rPr>
-          <w:rFonts w:ascii="Courier New" w:hAnsi="Courier New"/>
-          <w:b w:val="false"/>
-          <w:b w:val="false"/>
-          <w:i w:val="false"/>
-          <w:i w:val="false"/>
-          <w:sz w:val="18"/>
-          <w:u w:val="none"/>
-          <w:lang w:val="en"/>
-        </w:rPr>
-      </w:pPr>
-      <w:r>
-        <w:rPr>
-          <w:rFonts w:ascii="Courier New" w:hAnsi="Courier New"/>
-          <w:b w:val="false"/>
-          <w:i w:val="false"/>
-          <w:sz w:val="18"/>
-          <w:u w:val="none"/>
-          <w:lang w:val="en"/>
-        </w:rPr>
-      </w:r>
-    </w:p>
-    <w:p>
-      <w:pPr>
-        <w:pStyle w:val="Normal"/>
-        <w:spacing w:lineRule="auto" w:line="276" w:before="0" w:after="0"/>
-        <w:rPr/>
-      </w:pPr>
-      <w:r>
-        <w:rPr>
-          <w:rFonts w:ascii="Courier New" w:hAnsi="Courier New"/>
-          <w:b w:val="false"/>
-          <w:bCs w:val="false"/>
-          <w:i w:val="false"/>
-          <w:sz w:val="18"/>
-          <w:u w:val="none"/>
-          <w:lang w:val="en"/>
-        </w:rPr>
-        <w:t>id a = a</w:t>
-      </w:r>
-    </w:p>
-    <w:p>
-      <w:pPr>
-        <w:pStyle w:val="Normal"/>
-        <w:spacing w:lineRule="auto" w:line="276" w:before="0" w:after="0"/>
-        <w:rPr/>
-      </w:pPr>
-      <w:r>
-        <w:rPr>
-          <w:rFonts w:ascii="Courier New" w:hAnsi="Courier New"/>
-          <w:b w:val="false"/>
-          <w:i w:val="false"/>
-          <w:sz w:val="18"/>
-          <w:u w:val="none"/>
-          <w:lang w:val="en"/>
-        </w:rPr>
-        <w:t>const a _ = a</w:t>
-      </w:r>
-    </w:p>
-    <w:p>
-      <w:pPr>
-        <w:pStyle w:val="Normal"/>
-        <w:spacing w:lineRule="auto" w:line="276" w:before="0" w:after="0"/>
-        <w:rPr/>
-      </w:pPr>
-      <w:r>
-        <w:rPr>
-          <w:rFonts w:ascii="Courier New" w:hAnsi="Courier New"/>
-          <w:b w:val="false"/>
-          <w:bCs w:val="false"/>
-          <w:i w:val="false"/>
-          <w:sz w:val="18"/>
-          <w:u w:val="none"/>
-          <w:lang w:val="en"/>
-        </w:rPr>
-        <w:t>flip f a b = f b a</w:t>
-      </w:r>
-    </w:p>
-    <w:p>
-      <w:pPr>
-        <w:pStyle w:val="Normal"/>
-        <w:spacing w:lineRule="auto" w:line="276" w:before="0" w:after="0"/>
-        <w:rPr>
-          <w:bCs w:val="false"/>
-        </w:rPr>
-      </w:pPr>
-      <w:r>
-        <w:rPr>
-          <w:bCs w:val="false"/>
-        </w:rPr>
-      </w:r>
-      <w:r>
-        <w:br w:type="page"/>
-      </w:r>
-    </w:p>
-    <w:p>
-      <w:pPr>
-        <w:pStyle w:val="Normal"/>
-        <w:spacing w:lineRule="auto" w:line="276" w:before="0" w:after="0"/>
-        <w:rPr/>
-      </w:pPr>
-      <w:r>
-        <w:rPr>
-          <w:rFonts w:ascii="Courier New" w:hAnsi="Courier New"/>
-          <w:b w:val="false"/>
-          <w:i w:val="false"/>
-          <w:sz w:val="18"/>
-          <w:u w:val="single"/>
-          <w:lang w:val="en"/>
-        </w:rPr>
-        <w:t xml:space="preserve">Nu Script Semantic Design (script code is in </w:t>
-      </w:r>
-      <w:r>
-        <w:rPr>
-          <w:rFonts w:ascii="Courier New" w:hAnsi="Courier New"/>
-          <w:b/>
-          <w:bCs/>
-          <w:i w:val="false"/>
-          <w:sz w:val="18"/>
-          <w:u w:val="single"/>
-          <w:lang w:val="en"/>
-        </w:rPr>
-        <w:t>bold</w:t>
-      </w:r>
-      <w:r>
-        <w:rPr>
-          <w:rFonts w:ascii="Courier New" w:hAnsi="Courier New"/>
-          <w:b w:val="false"/>
-          <w:i w:val="false"/>
-          <w:sz w:val="18"/>
-          <w:u w:val="single"/>
-          <w:lang w:val="en"/>
-        </w:rPr>
-        <w:t>)</w:t>
-      </w:r>
-    </w:p>
-    <w:p>
-      <w:pPr>
-        <w:pStyle w:val="Normal"/>
-        <w:spacing w:lineRule="auto" w:line="276" w:before="0" w:after="0"/>
-        <w:rPr>
-          <w:rFonts w:ascii="Courier New" w:hAnsi="Courier New"/>
-          <w:b w:val="false"/>
-          <w:b w:val="false"/>
-          <w:i w:val="false"/>
-          <w:i w:val="false"/>
-          <w:sz w:val="18"/>
-          <w:u w:val="none"/>
-          <w:lang w:val="en"/>
-        </w:rPr>
-      </w:pPr>
-      <w:r>
-        <w:rPr>
-          <w:rFonts w:ascii="Courier New" w:hAnsi="Courier New"/>
-          <w:b w:val="false"/>
-          <w:i w:val="false"/>
-          <w:sz w:val="18"/>
-          <w:u w:val="none"/>
-          <w:lang w:val="en"/>
-        </w:rPr>
-      </w:r>
-    </w:p>
-    <w:p>
-      <w:pPr>
-        <w:pStyle w:val="Normal"/>
-        <w:spacing w:lineRule="auto" w:line="276" w:before="0" w:after="0"/>
-        <w:rPr>
-          <w:rFonts w:ascii="Courier New" w:hAnsi="Courier New"/>
-          <w:b w:val="false"/>
-          <w:b w:val="false"/>
-          <w:i w:val="false"/>
-          <w:i w:val="false"/>
-          <w:sz w:val="18"/>
-          <w:u w:val="none"/>
-          <w:lang w:val="en"/>
-        </w:rPr>
-      </w:pPr>
-      <w:r>
-        <w:rPr>
-          <w:rFonts w:ascii="Courier New" w:hAnsi="Courier New"/>
-          <w:b w:val="false"/>
-          <w:i w:val="false"/>
-          <w:sz w:val="18"/>
-          <w:u w:val="none"/>
-          <w:lang w:val="en"/>
-        </w:rPr>
-        <w:t>witness Monoid =</w:t>
-      </w:r>
-    </w:p>
-    <w:p>
-      <w:pPr>
-        <w:pStyle w:val="Normal"/>
-        <w:spacing w:lineRule="auto" w:line="276" w:before="0" w:after="0"/>
-        <w:rPr>
-          <w:rFonts w:ascii="Courier New" w:hAnsi="Courier New"/>
-          <w:b w:val="false"/>
-          <w:b w:val="false"/>
-          <w:i w:val="false"/>
-          <w:i w:val="false"/>
-          <w:sz w:val="18"/>
-          <w:u w:val="none"/>
-          <w:lang w:val="en"/>
-        </w:rPr>
-      </w:pPr>
-      <w:r>
-        <w:rPr>
-          <w:rFonts w:ascii="Courier New" w:hAnsi="Courier New"/>
-          <w:b w:val="false"/>
-          <w:i w:val="false"/>
-          <w:sz w:val="18"/>
-          <w:u w:val="none"/>
-          <w:lang w:val="en"/>
-        </w:rPr>
-        <w:t xml:space="preserve">  </w:t>
-      </w:r>
-      <w:r>
-        <w:rPr>
-          <w:rFonts w:ascii="Courier New" w:hAnsi="Courier New"/>
-          <w:b w:val="false"/>
-          <w:i w:val="false"/>
-          <w:sz w:val="18"/>
-          <w:u w:val="none"/>
-          <w:lang w:val="en"/>
-        </w:rPr>
-        <w:t xml:space="preserve">| append = </w:t>
-      </w:r>
-      <w:r>
-        <w:rPr>
-          <w:rFonts w:ascii="Courier New" w:hAnsi="Courier New"/>
-          <w:b/>
-          <w:bCs/>
-          <w:i w:val="false"/>
-          <w:sz w:val="18"/>
-          <w:u w:val="none"/>
-          <w:lang w:val="en"/>
-        </w:rPr>
-        <w:t>+</w:t>
-      </w:r>
-    </w:p>
-    <w:p>
-      <w:pPr>
-        <w:pStyle w:val="Normal"/>
-        <w:spacing w:lineRule="auto" w:line="276" w:before="0" w:after="0"/>
-        <w:rPr>
-          <w:rFonts w:ascii="Courier New" w:hAnsi="Courier New"/>
-          <w:b w:val="false"/>
-          <w:b w:val="false"/>
-          <w:i w:val="false"/>
-          <w:i w:val="false"/>
-          <w:sz w:val="18"/>
-          <w:u w:val="none"/>
-          <w:lang w:val="en"/>
-        </w:rPr>
-      </w:pPr>
-      <w:r>
-        <w:rPr>
-          <w:rFonts w:ascii="Courier New" w:hAnsi="Courier New"/>
-          <w:b w:val="false"/>
-          <w:i w:val="false"/>
-          <w:sz w:val="18"/>
-          <w:u w:val="none"/>
-          <w:lang w:val="en"/>
-        </w:rPr>
-        <w:t xml:space="preserve">  </w:t>
-      </w:r>
-      <w:r>
-        <w:rPr>
-          <w:rFonts w:ascii="Courier New" w:hAnsi="Courier New"/>
-          <w:b w:val="false"/>
-          <w:i w:val="false"/>
-          <w:sz w:val="18"/>
-          <w:u w:val="none"/>
-          <w:lang w:val="en"/>
-        </w:rPr>
-        <w:t xml:space="preserve">| empty = </w:t>
-      </w:r>
-      <w:r>
-        <w:rPr>
-          <w:rFonts w:ascii="Courier New" w:hAnsi="Courier New"/>
-          <w:b/>
-          <w:bCs/>
-          <w:i w:val="false"/>
-          <w:sz w:val="18"/>
-          <w:u w:val="none"/>
-          <w:lang w:val="en"/>
-        </w:rPr>
-        <w:t>toEmpty -t-</w:t>
-      </w:r>
-    </w:p>
-    <w:p>
-      <w:pPr>
-        <w:pStyle w:val="Normal"/>
-        <w:spacing w:lineRule="auto" w:line="276" w:before="0" w:after="0"/>
-        <w:rPr>
-          <w:rFonts w:ascii="Courier New" w:hAnsi="Courier New"/>
-          <w:b w:val="false"/>
-          <w:b w:val="false"/>
-          <w:i w:val="false"/>
-          <w:i w:val="false"/>
-          <w:sz w:val="18"/>
-          <w:u w:val="none"/>
-          <w:lang w:val="en"/>
-        </w:rPr>
-      </w:pPr>
-      <w:r>
-        <w:rPr>
-          <w:rFonts w:ascii="Courier New" w:hAnsi="Courier New"/>
-          <w:b w:val="false"/>
-          <w:i w:val="false"/>
-          <w:sz w:val="18"/>
-          <w:u w:val="none"/>
-          <w:lang w:val="en"/>
-        </w:rPr>
-      </w:r>
-    </w:p>
-    <w:p>
-      <w:pPr>
-        <w:pStyle w:val="Normal"/>
-        <w:spacing w:lineRule="auto" w:line="276" w:before="0" w:after="0"/>
-        <w:rPr>
-          <w:rFonts w:ascii="Courier New" w:hAnsi="Courier New"/>
-          <w:b w:val="false"/>
-          <w:b w:val="false"/>
-          <w:i w:val="false"/>
-          <w:i w:val="false"/>
-          <w:sz w:val="18"/>
-          <w:u w:val="none"/>
-          <w:lang w:val="en"/>
-        </w:rPr>
-      </w:pPr>
-      <w:r>
-        <w:rPr>
-          <w:rFonts w:ascii="Courier New" w:hAnsi="Courier New"/>
-          <w:b w:val="false"/>
-          <w:i w:val="false"/>
-          <w:sz w:val="18"/>
-          <w:u w:val="none"/>
-          <w:lang w:val="en"/>
-        </w:rPr>
-        <w:t>witness Monad =</w:t>
-      </w:r>
-    </w:p>
-    <w:p>
-      <w:pPr>
-        <w:pStyle w:val="Normal"/>
-        <w:spacing w:lineRule="auto" w:line="276" w:before="0" w:after="0"/>
-        <w:rPr/>
-      </w:pPr>
-      <w:r>
-        <w:rPr>
-          <w:rFonts w:ascii="Courier New" w:hAnsi="Courier New"/>
-          <w:b w:val="false"/>
-          <w:i w:val="false"/>
-          <w:sz w:val="18"/>
-          <w:u w:val="none"/>
-          <w:lang w:val="en"/>
-        </w:rPr>
-        <w:t xml:space="preserve">  </w:t>
-      </w:r>
-      <w:r>
-        <w:rPr>
-          <w:rFonts w:ascii="Courier New" w:hAnsi="Courier New"/>
-          <w:b w:val="false"/>
-          <w:i w:val="false"/>
-          <w:sz w:val="18"/>
-          <w:u w:val="none"/>
-          <w:lang w:val="en"/>
-        </w:rPr>
-        <w:t xml:space="preserve">| pure = </w:t>
-      </w:r>
-      <w:r>
-        <w:rPr>
-          <w:rFonts w:ascii="Courier New" w:hAnsi="Courier New"/>
-          <w:b/>
-          <w:bCs/>
-          <w:i w:val="false"/>
-          <w:sz w:val="18"/>
-          <w:u w:val="none"/>
-          <w:lang w:val="en"/>
-        </w:rPr>
-        <w:t>pure</w:t>
-      </w:r>
-    </w:p>
-    <w:p>
-      <w:pPr>
-        <w:pStyle w:val="Normal"/>
-        <w:spacing w:lineRule="auto" w:line="276" w:before="0" w:after="0"/>
-        <w:rPr/>
-      </w:pPr>
-      <w:r>
-        <w:rPr>
-          <w:rFonts w:ascii="Courier New" w:hAnsi="Courier New"/>
-          <w:b w:val="false"/>
-          <w:i w:val="false"/>
-          <w:sz w:val="18"/>
-          <w:u w:val="none"/>
-          <w:lang w:val="en"/>
-        </w:rPr>
-        <w:t xml:space="preserve">  </w:t>
-      </w:r>
-      <w:r>
-        <w:rPr>
-          <w:rFonts w:ascii="Courier New" w:hAnsi="Courier New"/>
-          <w:b w:val="false"/>
-          <w:i w:val="false"/>
-          <w:sz w:val="18"/>
-          <w:u w:val="none"/>
-          <w:lang w:val="en"/>
-        </w:rPr>
-        <w:t xml:space="preserve">| map = </w:t>
-      </w:r>
-      <w:r>
-        <w:rPr>
-          <w:rFonts w:ascii="Courier New" w:hAnsi="Courier New"/>
-          <w:b/>
-          <w:bCs/>
-          <w:i w:val="false"/>
-          <w:sz w:val="18"/>
-          <w:u w:val="none"/>
-          <w:lang w:val="en"/>
-        </w:rPr>
-        <w:t>map</w:t>
-      </w:r>
-    </w:p>
-    <w:p>
-      <w:pPr>
-        <w:pStyle w:val="Normal"/>
-        <w:spacing w:lineRule="auto" w:line="276" w:before="0" w:after="0"/>
-        <w:rPr/>
-      </w:pPr>
-      <w:r>
-        <w:rPr>
-          <w:rFonts w:ascii="Courier New" w:hAnsi="Courier New"/>
-          <w:b w:val="false"/>
-          <w:i w:val="false"/>
-          <w:sz w:val="18"/>
-          <w:u w:val="none"/>
-          <w:lang w:val="en"/>
-        </w:rPr>
-        <w:t xml:space="preserve">  </w:t>
-      </w:r>
-      <w:r>
-        <w:rPr>
-          <w:rFonts w:ascii="Courier New" w:hAnsi="Courier New"/>
-          <w:b w:val="false"/>
-          <w:i w:val="false"/>
-          <w:sz w:val="18"/>
-          <w:u w:val="none"/>
-          <w:lang w:val="en"/>
-        </w:rPr>
-        <w:t xml:space="preserve">| apply = </w:t>
-      </w:r>
-      <w:r>
-        <w:rPr>
-          <w:rFonts w:ascii="Courier New" w:hAnsi="Courier New"/>
-          <w:b/>
-          <w:bCs/>
-          <w:i w:val="false"/>
-          <w:sz w:val="18"/>
-          <w:u w:val="none"/>
-          <w:lang w:val="en"/>
-        </w:rPr>
-        <w:t>app</w:t>
-      </w:r>
-    </w:p>
-    <w:p>
-      <w:pPr>
-        <w:pStyle w:val="Normal"/>
-        <w:spacing w:lineRule="auto" w:line="276" w:before="0" w:after="0"/>
-        <w:rPr/>
-      </w:pPr>
-      <w:r>
-        <w:rPr>
-          <w:rFonts w:ascii="Courier New" w:hAnsi="Courier New"/>
-          <w:b w:val="false"/>
-          <w:i w:val="false"/>
-          <w:sz w:val="18"/>
-          <w:u w:val="none"/>
-          <w:lang w:val="en"/>
-        </w:rPr>
-        <w:t xml:space="preserve">  </w:t>
-      </w:r>
-      <w:r>
-        <w:rPr>
-          <w:rFonts w:ascii="Courier New" w:hAnsi="Courier New"/>
-          <w:b w:val="false"/>
-          <w:i w:val="false"/>
-          <w:sz w:val="18"/>
-          <w:u w:val="none"/>
-          <w:lang w:val="en"/>
-        </w:rPr>
-        <w:t xml:space="preserve">| bind = </w:t>
-      </w:r>
-      <w:r>
-        <w:rPr>
-          <w:rFonts w:ascii="Courier New" w:hAnsi="Courier New"/>
-          <w:b/>
-          <w:bCs/>
-          <w:i w:val="false"/>
-          <w:sz w:val="18"/>
-          <w:u w:val="none"/>
-          <w:lang w:val="en"/>
-        </w:rPr>
-        <w:t>bind</w:t>
-      </w:r>
-    </w:p>
-    <w:p>
-      <w:pPr>
-        <w:pStyle w:val="Normal"/>
-        <w:spacing w:lineRule="auto" w:line="276" w:before="0" w:after="0"/>
-        <w:rPr>
-          <w:rFonts w:ascii="Courier New" w:hAnsi="Courier New"/>
-          <w:b w:val="false"/>
-          <w:b w:val="false"/>
-          <w:i w:val="false"/>
-          <w:i w:val="false"/>
-          <w:sz w:val="18"/>
-          <w:u w:val="none"/>
-          <w:lang w:val="en"/>
-        </w:rPr>
-      </w:pPr>
-      <w:r>
-        <w:rPr>
-          <w:rFonts w:ascii="Courier New" w:hAnsi="Courier New"/>
-          <w:b w:val="false"/>
-          <w:i w:val="false"/>
-          <w:sz w:val="18"/>
-          <w:u w:val="none"/>
-          <w:lang w:val="en"/>
-        </w:rPr>
-      </w:r>
-    </w:p>
-    <w:p>
-      <w:pPr>
-        <w:pStyle w:val="Normal"/>
-        <w:spacing w:lineRule="auto" w:line="276" w:before="0" w:after="0"/>
-        <w:rPr>
-          <w:rFonts w:ascii="Courier New" w:hAnsi="Courier New"/>
-          <w:b w:val="false"/>
-          <w:b w:val="false"/>
-          <w:i w:val="false"/>
-          <w:i w:val="false"/>
-          <w:sz w:val="18"/>
-          <w:u w:val="none"/>
-          <w:lang w:val="en"/>
-        </w:rPr>
-      </w:pPr>
-      <w:r>
-        <w:rPr>
-          <w:rFonts w:ascii="Courier New" w:hAnsi="Courier New"/>
-          <w:b w:val="false"/>
-          <w:i w:val="false"/>
-          <w:sz w:val="18"/>
-          <w:u w:val="none"/>
-          <w:lang w:val="en"/>
-        </w:rPr>
-        <w:t>witness Foldable =</w:t>
-      </w:r>
-    </w:p>
-    <w:p>
-      <w:pPr>
-        <w:pStyle w:val="Normal"/>
-        <w:spacing w:lineRule="auto" w:line="276" w:before="0" w:after="0"/>
-        <w:rPr/>
-      </w:pPr>
-      <w:r>
-        <w:rPr>
-          <w:rFonts w:ascii="Courier New" w:hAnsi="Courier New"/>
-          <w:b w:val="false"/>
-          <w:i w:val="false"/>
-          <w:sz w:val="18"/>
-          <w:u w:val="none"/>
-          <w:lang w:val="en"/>
-        </w:rPr>
-        <w:t xml:space="preserve">  </w:t>
-      </w:r>
-      <w:r>
-        <w:rPr>
-          <w:rFonts w:ascii="Courier New" w:hAnsi="Courier New"/>
-          <w:b w:val="false"/>
-          <w:i w:val="false"/>
-          <w:sz w:val="18"/>
-          <w:u w:val="none"/>
-          <w:lang w:val="en"/>
-        </w:rPr>
-        <w:t xml:space="preserve">| fold = </w:t>
-      </w:r>
-      <w:r>
-        <w:rPr>
-          <w:rFonts w:ascii="Courier New" w:hAnsi="Courier New"/>
-          <w:b/>
-          <w:bCs/>
-          <w:i w:val="false"/>
-          <w:sz w:val="18"/>
-          <w:u w:val="none"/>
-          <w:lang w:val="en"/>
-        </w:rPr>
-        <w:t>fold</w:t>
-      </w:r>
-    </w:p>
-    <w:p>
-      <w:pPr>
-        <w:pStyle w:val="Normal"/>
-        <w:spacing w:lineRule="auto" w:line="276" w:before="0" w:after="0"/>
-        <w:rPr>
-          <w:rFonts w:ascii="Courier New" w:hAnsi="Courier New"/>
-          <w:b w:val="false"/>
-          <w:b w:val="false"/>
-          <w:i w:val="false"/>
-          <w:i w:val="false"/>
-          <w:sz w:val="18"/>
-          <w:u w:val="none"/>
-          <w:lang w:val="en"/>
-        </w:rPr>
-      </w:pPr>
-      <w:r>
-        <w:rPr>
-          <w:rFonts w:ascii="Courier New" w:hAnsi="Courier New"/>
-          <w:b w:val="false"/>
-          <w:i w:val="false"/>
-          <w:sz w:val="18"/>
-          <w:u w:val="none"/>
-          <w:lang w:val="en"/>
-        </w:rPr>
-      </w:r>
-    </w:p>
-    <w:p>
-      <w:pPr>
-        <w:pStyle w:val="Normal"/>
-        <w:spacing w:lineRule="auto" w:line="276" w:before="0" w:after="0"/>
-        <w:rPr>
-          <w:rFonts w:ascii="Courier New" w:hAnsi="Courier New"/>
-          <w:b w:val="false"/>
-          <w:b w:val="false"/>
-          <w:i w:val="false"/>
-          <w:i w:val="false"/>
-          <w:sz w:val="18"/>
-          <w:u w:val="none"/>
-          <w:lang w:val="en"/>
-        </w:rPr>
-      </w:pPr>
-      <w:r>
-        <w:rPr>
-          <w:rFonts w:ascii="Courier New" w:hAnsi="Courier New"/>
-          <w:b w:val="false"/>
-          <w:i w:val="false"/>
-          <w:sz w:val="18"/>
-          <w:u w:val="none"/>
-          <w:lang w:val="en"/>
-        </w:rPr>
-        <w:t>witness Functor2 =</w:t>
-      </w:r>
-    </w:p>
-    <w:p>
-      <w:pPr>
-        <w:pStyle w:val="Normal"/>
-        <w:spacing w:lineRule="auto" w:line="276" w:before="0" w:after="0"/>
-        <w:rPr>
-          <w:rFonts w:ascii="Courier New" w:hAnsi="Courier New"/>
-          <w:b w:val="false"/>
-          <w:b w:val="false"/>
-          <w:i w:val="false"/>
-          <w:i w:val="false"/>
-          <w:sz w:val="18"/>
-          <w:u w:val="none"/>
-          <w:lang w:val="en"/>
-        </w:rPr>
-      </w:pPr>
-      <w:r>
-        <w:rPr>
-          <w:rFonts w:ascii="Courier New" w:hAnsi="Courier New"/>
-          <w:b w:val="false"/>
-          <w:i w:val="false"/>
-          <w:sz w:val="18"/>
-          <w:u w:val="none"/>
-          <w:lang w:val="en"/>
-        </w:rPr>
-        <w:t xml:space="preserve">  </w:t>
-      </w:r>
-      <w:r>
-        <w:rPr>
-          <w:rFonts w:ascii="Courier New" w:hAnsi="Courier New"/>
-          <w:b w:val="false"/>
-          <w:i w:val="false"/>
-          <w:sz w:val="18"/>
-          <w:u w:val="none"/>
-          <w:lang w:val="en"/>
-        </w:rPr>
-        <w:t xml:space="preserve">| map2 = </w:t>
-      </w:r>
-      <w:r>
-        <w:rPr>
-          <w:rFonts w:ascii="Courier New" w:hAnsi="Courier New"/>
-          <w:b/>
-          <w:bCs/>
-          <w:i w:val="false"/>
-          <w:sz w:val="18"/>
-          <w:u w:val="none"/>
-          <w:lang w:val="en"/>
-        </w:rPr>
-        <w:t>map2</w:t>
-      </w:r>
-    </w:p>
-    <w:p>
-      <w:pPr>
-        <w:pStyle w:val="Normal"/>
-        <w:spacing w:lineRule="auto" w:line="276" w:before="0" w:after="0"/>
-        <w:rPr>
-          <w:rFonts w:ascii="Courier New" w:hAnsi="Courier New"/>
-          <w:b w:val="false"/>
-          <w:b w:val="false"/>
-          <w:i w:val="false"/>
-          <w:i w:val="false"/>
-          <w:sz w:val="18"/>
-          <w:u w:val="none"/>
-          <w:lang w:val="en"/>
-        </w:rPr>
-      </w:pPr>
-      <w:r>
-        <w:rPr>
-          <w:rFonts w:ascii="Courier New" w:hAnsi="Courier New"/>
-          <w:b w:val="false"/>
-          <w:i w:val="false"/>
-          <w:sz w:val="18"/>
-          <w:u w:val="none"/>
-          <w:lang w:val="en"/>
-        </w:rPr>
-      </w:r>
-    </w:p>
-    <w:p>
-      <w:pPr>
-        <w:pStyle w:val="Normal"/>
-        <w:spacing w:lineRule="auto" w:line="276" w:before="0" w:after="0"/>
-        <w:rPr/>
-      </w:pPr>
-      <w:r>
-        <w:rPr>
-          <w:rFonts w:ascii="Courier New" w:hAnsi="Courier New"/>
-          <w:b w:val="false"/>
-          <w:i w:val="false"/>
-          <w:sz w:val="18"/>
-          <w:u w:val="none"/>
-          <w:lang w:val="en"/>
-        </w:rPr>
-        <w:t xml:space="preserve">// TODO: define </w:t>
-      </w:r>
-      <w:r>
-        <w:rPr>
-          <w:rFonts w:ascii="Courier New" w:hAnsi="Courier New"/>
-          <w:b/>
-          <w:bCs/>
-          <w:i w:val="false"/>
-          <w:sz w:val="18"/>
-          <w:u w:val="none"/>
-          <w:lang w:val="en"/>
-        </w:rPr>
-        <w:t>product</w:t>
-      </w:r>
-      <w:r>
-        <w:rPr>
-          <w:rFonts w:ascii="Courier New" w:hAnsi="Courier New"/>
-          <w:b w:val="false"/>
-          <w:i w:val="false"/>
-          <w:sz w:val="18"/>
-          <w:u w:val="none"/>
-          <w:lang w:val="en"/>
-        </w:rPr>
-        <w:t xml:space="preserve"> and </w:t>
-      </w:r>
-      <w:r>
-        <w:rPr>
-          <w:rFonts w:ascii="Courier New" w:hAnsi="Courier New"/>
-          <w:b/>
-          <w:bCs/>
-          <w:i w:val="false"/>
-          <w:sz w:val="18"/>
-          <w:u w:val="none"/>
-          <w:lang w:val="en"/>
-        </w:rPr>
-        <w:t>sum</w:t>
-      </w:r>
-      <w:r>
-        <w:rPr>
-          <w:rFonts w:ascii="Courier New" w:hAnsi="Courier New"/>
-          <w:b w:val="false"/>
-          <w:bCs w:val="false"/>
-          <w:i w:val="false"/>
-          <w:sz w:val="18"/>
-          <w:u w:val="none"/>
-          <w:lang w:val="en"/>
-        </w:rPr>
-        <w:t xml:space="preserve"> for AMSL so we can make a witness for Algebraic.</w:t>
-      </w:r>
-    </w:p>
-    <w:p>
-      <w:pPr>
-        <w:pStyle w:val="Normal"/>
-        <w:spacing w:lineRule="auto" w:line="276" w:before="0" w:after="0"/>
-        <w:rPr>
-          <w:rFonts w:ascii="Courier New" w:hAnsi="Courier New"/>
-          <w:b w:val="false"/>
-          <w:b w:val="false"/>
-          <w:i w:val="false"/>
-          <w:i w:val="false"/>
-          <w:sz w:val="18"/>
-          <w:u w:val="none"/>
-          <w:lang w:val="en"/>
-        </w:rPr>
-      </w:pPr>
-      <w:r>
-        <w:rPr>
-          <w:rFonts w:ascii="Courier New" w:hAnsi="Courier New"/>
-          <w:b w:val="false"/>
-          <w:i w:val="false"/>
-          <w:sz w:val="18"/>
-          <w:u w:val="none"/>
-          <w:lang w:val="en"/>
-        </w:rPr>
-      </w:r>
-    </w:p>
-    <w:p>
-      <w:pPr>
-        <w:pStyle w:val="Normal"/>
-        <w:spacing w:lineRule="auto" w:line="276" w:before="0" w:after="0"/>
-        <w:rPr/>
-      </w:pPr>
-      <w:r>
-        <w:rPr>
-          <w:rFonts w:ascii="Courier New" w:hAnsi="Courier New"/>
-          <w:b w:val="false"/>
-          <w:i w:val="false"/>
-          <w:sz w:val="18"/>
-          <w:u w:val="none"/>
-          <w:lang w:val="en"/>
-        </w:rPr>
-        <w:t>Property = Axiom "A property of a simulant."</w:t>
-      </w:r>
-    </w:p>
-    <w:p>
-      <w:pPr>
-        <w:pStyle w:val="Normal"/>
-        <w:spacing w:lineRule="auto" w:line="276" w:before="0" w:after="0"/>
-        <w:rPr/>
-      </w:pPr>
-      <w:r>
-        <w:rPr>
-          <w:rFonts w:ascii="Courier New" w:hAnsi="Courier New"/>
-          <w:b w:val="false"/>
-          <w:i w:val="false"/>
-          <w:sz w:val="18"/>
-          <w:u w:val="none"/>
-          <w:lang w:val="en"/>
-        </w:rPr>
-        <w:t>Relation = Axiom "Indexes a simulant or event relative to the local simulant."</w:t>
-      </w:r>
-    </w:p>
-    <w:p>
-      <w:pPr>
-        <w:pStyle w:val="Normal"/>
-        <w:spacing w:lineRule="auto" w:line="276" w:before="0" w:after="0"/>
-        <w:rPr/>
-      </w:pPr>
-      <w:r>
-        <w:rPr>
-          <w:rFonts w:ascii="Courier New" w:hAnsi="Courier New"/>
-          <w:b w:val="false"/>
-          <w:i w:val="false"/>
-          <w:sz w:val="18"/>
-          <w:u w:val="none"/>
-          <w:lang w:val="en"/>
-        </w:rPr>
-        <w:t>Address = Axiom "Indexes a global simulant or event."</w:t>
-      </w:r>
-    </w:p>
-    <w:p>
-      <w:pPr>
-        <w:pStyle w:val="Normal"/>
-        <w:spacing w:lineRule="auto" w:line="276" w:before="0" w:after="0"/>
-        <w:rPr>
-          <w:rFonts w:ascii="Courier New" w:hAnsi="Courier New"/>
-          <w:b w:val="false"/>
-          <w:b w:val="false"/>
-          <w:i w:val="false"/>
-          <w:i w:val="false"/>
-          <w:sz w:val="18"/>
-          <w:u w:val="none"/>
-          <w:lang w:val="en"/>
-        </w:rPr>
-      </w:pPr>
-      <w:r>
-        <w:rPr>
-          <w:rFonts w:ascii="Courier New" w:hAnsi="Courier New"/>
-          <w:b w:val="false"/>
-          <w:i w:val="false"/>
-          <w:sz w:val="18"/>
-          <w:u w:val="none"/>
-          <w:lang w:val="en"/>
-        </w:rPr>
-      </w:r>
-    </w:p>
-    <w:p>
-      <w:pPr>
-        <w:pStyle w:val="Normal"/>
-        <w:spacing w:lineRule="auto" w:line="276" w:before="0" w:after="0"/>
-        <w:rPr/>
-      </w:pPr>
-      <w:r>
-        <w:rPr>
-          <w:rFonts w:ascii="Courier New" w:hAnsi="Courier New"/>
-          <w:b w:val="false"/>
-          <w:i w:val="false"/>
-          <w:sz w:val="18"/>
-          <w:u w:val="none"/>
-          <w:lang w:val="en"/>
-        </w:rPr>
-        <w:t>get&lt;a&gt; : Property -&gt; Relation -&gt; a = Axiom "Retrieve a property of a simulant indexed by Relation."</w:t>
-      </w:r>
-    </w:p>
-    <w:p>
-      <w:pPr>
-        <w:pStyle w:val="Normal"/>
-        <w:spacing w:lineRule="auto" w:line="276" w:before="0" w:after="0"/>
-        <w:rPr/>
-      </w:pPr>
-      <w:r>
-        <w:rPr>
-          <w:rFonts w:ascii="Courier New" w:hAnsi="Courier New"/>
-          <w:b w:val="false"/>
-          <w:i w:val="false"/>
-          <w:sz w:val="18"/>
-          <w:u w:val="none"/>
-          <w:lang w:val="en"/>
-        </w:rPr>
-        <w:t>set&lt;a&gt; : Property -&gt; Relation -&gt; a -&gt; a = Axiom! "Update a property of a simulant indexed by Relation, then returns its value."</w:t>
-      </w:r>
-    </w:p>
-    <w:p>
-      <w:pPr>
-        <w:pStyle w:val="Normal"/>
-        <w:spacing w:lineRule="auto" w:line="276" w:before="0" w:after="0"/>
-        <w:rPr>
-          <w:rFonts w:ascii="Courier New" w:hAnsi="Courier New"/>
-          <w:b w:val="false"/>
-          <w:b w:val="false"/>
-          <w:i w:val="false"/>
-          <w:i w:val="false"/>
-          <w:sz w:val="18"/>
-          <w:u w:val="none"/>
-          <w:lang w:val="en"/>
-        </w:rPr>
-      </w:pPr>
-      <w:r>
-        <w:rPr>
-          <w:rFonts w:ascii="Courier New" w:hAnsi="Courier New"/>
-          <w:b w:val="false"/>
-          <w:i w:val="false"/>
-          <w:sz w:val="18"/>
-          <w:u w:val="none"/>
-          <w:lang w:val="en"/>
-        </w:rPr>
-      </w:r>
-    </w:p>
-    <w:p>
-      <w:pPr>
-        <w:pStyle w:val="Normal"/>
-        <w:spacing w:lineRule="auto" w:line="276" w:before="0" w:after="0"/>
-        <w:rPr/>
-      </w:pPr>
-      <w:r>
-        <w:rPr>
-          <w:rFonts w:ascii="Courier New" w:hAnsi="Courier New"/>
-          <w:b w:val="false"/>
-          <w:i w:val="false"/>
-          <w:sz w:val="18"/>
-          <w:u w:val="none"/>
-          <w:lang w:val="en"/>
-        </w:rPr>
-        <w:t>Stream&lt;a&gt; = Axiom "A stream of simulant property or event values."</w:t>
-      </w:r>
-    </w:p>
-    <w:p>
-      <w:pPr>
-        <w:pStyle w:val="Normal"/>
-        <w:spacing w:lineRule="auto" w:line="276" w:before="0" w:after="0"/>
-        <w:rPr/>
-      </w:pPr>
-      <w:r>
-        <w:rPr>
-          <w:rFonts w:ascii="Courier New" w:hAnsi="Courier New"/>
-          <w:b w:val="false"/>
-          <w:i w:val="false"/>
-          <w:sz w:val="18"/>
-          <w:u w:val="none"/>
-          <w:lang w:val="en"/>
-        </w:rPr>
-        <w:t xml:space="preserve">getAsStream&lt;a&gt; : Property -&gt; Relation -&gt; Stream&lt;a&gt; = </w:t>
-      </w:r>
-      <w:r>
-        <w:rPr>
-          <w:rFonts w:ascii="Courier New" w:hAnsi="Courier New"/>
-          <w:b/>
-          <w:bCs/>
-          <w:i w:val="false"/>
-          <w:sz w:val="18"/>
-          <w:u w:val="none"/>
-          <w:lang w:val="en"/>
-        </w:rPr>
-        <w:t>getAsStream</w:t>
-      </w:r>
-    </w:p>
-    <w:p>
-      <w:pPr>
-        <w:pStyle w:val="Normal"/>
-        <w:spacing w:lineRule="auto" w:line="276" w:before="0" w:after="0"/>
-        <w:rPr/>
-      </w:pPr>
-      <w:r>
-        <w:rPr>
-          <w:rFonts w:ascii="Courier New" w:hAnsi="Courier New"/>
-          <w:b w:val="false"/>
-          <w:i w:val="false"/>
-          <w:color w:val="000000"/>
-          <w:sz w:val="18"/>
-          <w:u w:val="none"/>
-          <w:lang w:val="en"/>
-        </w:rPr>
-        <w:t xml:space="preserve">setAsStream&lt;a&gt; : Property -&gt; Relation -&gt; Stream&lt;a&gt; = </w:t>
-      </w:r>
-      <w:r>
-        <w:rPr>
-          <w:rFonts w:ascii="Courier New" w:hAnsi="Courier New"/>
-          <w:b/>
-          <w:bCs/>
-          <w:i w:val="false"/>
-          <w:color w:val="000000"/>
-          <w:sz w:val="18"/>
-          <w:u w:val="none"/>
-          <w:lang w:val="en"/>
-        </w:rPr>
-        <w:t>setAsStream</w:t>
-      </w:r>
-    </w:p>
-    <w:p>
-      <w:pPr>
-        <w:pStyle w:val="Normal"/>
-        <w:spacing w:lineRule="auto" w:line="276" w:before="0" w:after="0"/>
-        <w:rPr/>
-      </w:pPr>
-      <w:r>
-        <w:rPr>
-          <w:rFonts w:ascii="Courier New" w:hAnsi="Courier New"/>
-          <w:b w:val="false"/>
-          <w:i w:val="false"/>
-          <w:color w:val="000000"/>
-          <w:sz w:val="18"/>
-          <w:u w:val="none"/>
-          <w:lang w:val="en"/>
-        </w:rPr>
-        <w:t xml:space="preserve">makeStream&lt;a&gt; : Address -&gt; Stream&lt;a&gt; = </w:t>
-      </w:r>
-      <w:r>
-        <w:rPr>
-          <w:rFonts w:ascii="Courier New" w:hAnsi="Courier New"/>
-          <w:b/>
-          <w:bCs/>
-          <w:i w:val="false"/>
-          <w:color w:val="000000"/>
-          <w:sz w:val="18"/>
-          <w:u w:val="none"/>
-          <w:lang w:val="en"/>
-        </w:rPr>
-        <w:t>makeStream</w:t>
-      </w:r>
-    </w:p>
-    <w:p>
-      <w:pPr>
-        <w:pStyle w:val="Normal"/>
-        <w:spacing w:lineRule="auto" w:line="276" w:before="0" w:after="0"/>
-        <w:rPr/>
-      </w:pPr>
-      <w:r>
-        <w:rPr>
-          <w:rFonts w:ascii="Courier New" w:hAnsi="Courier New"/>
-          <w:b w:val="false"/>
-          <w:i w:val="false"/>
-          <w:color w:val="000000"/>
-          <w:sz w:val="18"/>
-          <w:u w:val="none"/>
-          <w:lang w:val="en"/>
-        </w:rPr>
-        <w:t xml:space="preserve">mapStream&lt;a, b&gt; (a -&gt; b) -&gt; Stream&lt;a&gt; -&gt; Stream&lt;b&gt; = </w:t>
-      </w:r>
-      <w:r>
-        <w:rPr>
-          <w:rFonts w:ascii="Courier New" w:hAnsi="Courier New"/>
-          <w:b/>
-          <w:bCs/>
-          <w:i w:val="false"/>
-          <w:color w:val="000000"/>
-          <w:sz w:val="18"/>
-          <w:u w:val="none"/>
-          <w:lang w:val="en"/>
-        </w:rPr>
-        <w:t>map</w:t>
-      </w:r>
-    </w:p>
-    <w:p>
-      <w:pPr>
-        <w:pStyle w:val="Normal"/>
-        <w:spacing w:lineRule="auto" w:line="276" w:before="0" w:after="0"/>
-        <w:rPr>
-          <w:rFonts w:ascii="Courier New" w:hAnsi="Courier New"/>
-          <w:b w:val="false"/>
-          <w:b w:val="false"/>
-          <w:i w:val="false"/>
-          <w:i w:val="false"/>
-          <w:sz w:val="18"/>
-          <w:u w:val="none"/>
-          <w:lang w:val="en"/>
-        </w:rPr>
-      </w:pPr>
-      <w:r>
-        <w:rPr>
-          <w:rFonts w:ascii="Courier New" w:hAnsi="Courier New"/>
-          <w:b w:val="false"/>
-          <w:bCs/>
-          <w:i w:val="false"/>
-          <w:color w:val="000000"/>
-          <w:sz w:val="18"/>
-          <w:u w:val="none"/>
-          <w:lang w:val="en"/>
-        </w:rPr>
-        <w:t xml:space="preserve">foldStream&lt;a, b&gt; : (b -&gt; a -&gt; b) -&gt; b -&gt; Stream&lt;a&gt; -&gt; b = </w:t>
-      </w:r>
-      <w:r>
-        <w:rPr>
-          <w:rFonts w:ascii="Courier New" w:hAnsi="Courier New"/>
-          <w:b/>
-          <w:bCs/>
-          <w:i w:val="false"/>
-          <w:color w:val="000000"/>
-          <w:sz w:val="18"/>
-          <w:u w:val="none"/>
-          <w:lang w:val="en"/>
-        </w:rPr>
-        <w:t>fold</w:t>
-      </w:r>
-    </w:p>
-    <w:p>
-      <w:pPr>
-        <w:pStyle w:val="Normal"/>
-        <w:spacing w:lineRule="auto" w:line="276" w:before="0" w:after="0"/>
-        <w:rPr/>
-      </w:pPr>
-      <w:r>
-        <w:rPr>
-          <w:rFonts w:ascii="Courier New" w:hAnsi="Courier New"/>
-          <w:b w:val="false"/>
-          <w:bCs/>
-          <w:i w:val="false"/>
-          <w:color w:val="000000"/>
-          <w:sz w:val="18"/>
-          <w:u w:val="none"/>
-          <w:lang w:val="en"/>
-        </w:rPr>
-        <w:t>map</w:t>
-      </w:r>
-      <w:r>
-        <w:rPr>
-          <w:rFonts w:ascii="Courier New" w:hAnsi="Courier New"/>
-          <w:b w:val="false"/>
-          <w:bCs/>
-          <w:i w:val="false"/>
-          <w:color w:val="000000"/>
-          <w:sz w:val="18"/>
-          <w:u w:val="none"/>
-          <w:lang w:val="en"/>
-        </w:rPr>
-        <w:t>2</w:t>
-      </w:r>
-      <w:r>
-        <w:rPr>
-          <w:rFonts w:ascii="Courier New" w:hAnsi="Courier New"/>
-          <w:b w:val="false"/>
-          <w:bCs/>
-          <w:i w:val="false"/>
-          <w:color w:val="000000"/>
-          <w:sz w:val="18"/>
-          <w:u w:val="none"/>
-          <w:lang w:val="en"/>
-        </w:rPr>
-        <w:t xml:space="preserve">Stream&lt;a, b, </w:t>
-      </w:r>
-      <w:r>
-        <w:rPr>
-          <w:rFonts w:ascii="Courier New" w:hAnsi="Courier New"/>
-          <w:b w:val="false"/>
-          <w:bCs/>
-          <w:i w:val="false"/>
-          <w:color w:val="000000"/>
-          <w:sz w:val="18"/>
-          <w:u w:val="none"/>
-          <w:lang w:val="en"/>
-        </w:rPr>
-        <w:t>c</w:t>
-      </w:r>
-      <w:r>
-        <w:rPr>
-          <w:rFonts w:ascii="Courier New" w:hAnsi="Courier New"/>
-          <w:b w:val="false"/>
-          <w:bCs/>
-          <w:i w:val="false"/>
-          <w:color w:val="000000"/>
-          <w:sz w:val="18"/>
-          <w:u w:val="none"/>
-          <w:lang w:val="en"/>
-        </w:rPr>
-        <w:t>&gt; (a -&gt; b -</w:t>
-      </w:r>
-      <w:r>
-        <w:rPr>
-          <w:rFonts w:ascii="Courier New" w:hAnsi="Courier New"/>
-          <w:b w:val="false"/>
-          <w:bCs/>
-          <w:i w:val="false"/>
-          <w:color w:val="000000"/>
-          <w:sz w:val="18"/>
-          <w:u w:val="none"/>
-          <w:lang w:val="en"/>
-        </w:rPr>
-        <w:t>&gt; c</w:t>
-      </w:r>
-      <w:r>
-        <w:rPr>
-          <w:rFonts w:ascii="Courier New" w:hAnsi="Courier New"/>
-          <w:b w:val="false"/>
-          <w:bCs/>
-          <w:i w:val="false"/>
-          <w:color w:val="000000"/>
-          <w:sz w:val="18"/>
-          <w:u w:val="none"/>
-          <w:lang w:val="en"/>
-        </w:rPr>
-        <w:t>) -&gt; Stream&lt;a&gt; -&gt; Stream&lt;b&gt; -</w:t>
-      </w:r>
-      <w:r>
-        <w:rPr>
-          <w:rFonts w:ascii="Courier New" w:hAnsi="Courier New"/>
-          <w:b w:val="false"/>
-          <w:bCs/>
-          <w:i w:val="false"/>
-          <w:color w:val="000000"/>
-          <w:sz w:val="18"/>
-          <w:u w:val="none"/>
-          <w:lang w:val="en"/>
-        </w:rPr>
-        <w:t>&gt; Stream&lt;c&gt;</w:t>
-      </w:r>
-      <w:r>
-        <w:rPr>
-          <w:rFonts w:ascii="Courier New" w:hAnsi="Courier New"/>
-          <w:b w:val="false"/>
-          <w:bCs/>
-          <w:i w:val="false"/>
-          <w:color w:val="000000"/>
-          <w:sz w:val="18"/>
-          <w:u w:val="none"/>
-          <w:lang w:val="en"/>
-        </w:rPr>
-        <w:t xml:space="preserve"> = </w:t>
-      </w:r>
-      <w:r>
-        <w:rPr>
-          <w:rFonts w:ascii="Courier New" w:hAnsi="Courier New"/>
-          <w:b/>
-          <w:bCs/>
-          <w:i w:val="false"/>
-          <w:color w:val="000000"/>
-          <w:sz w:val="18"/>
-          <w:u w:val="none"/>
-          <w:lang w:val="en"/>
-        </w:rPr>
-        <w:t>map</w:t>
-      </w:r>
-      <w:r>
-        <w:rPr>
-          <w:rFonts w:ascii="Courier New" w:hAnsi="Courier New"/>
-          <w:b/>
-          <w:bCs/>
-          <w:i w:val="false"/>
-          <w:color w:val="000000"/>
-          <w:sz w:val="18"/>
-          <w:u w:val="none"/>
-          <w:lang w:val="en"/>
-        </w:rPr>
-        <w:t>2</w:t>
-      </w:r>
-    </w:p>
-    <w:p>
-      <w:pPr>
-        <w:pStyle w:val="Normal"/>
-        <w:spacing w:lineRule="auto" w:line="276" w:before="0" w:after="0"/>
-        <w:rPr/>
-      </w:pPr>
-      <w:r>
-        <w:rPr>
-          <w:rFonts w:ascii="Courier New" w:hAnsi="Courier New"/>
-          <w:b w:val="false"/>
-          <w:i w:val="false"/>
-          <w:sz w:val="18"/>
-          <w:u w:val="none"/>
-          <w:lang w:val="en"/>
-        </w:rPr>
-        <w:t xml:space="preserve">productStream&lt;a, b&gt; : Stream&lt;a&gt; -&gt; Stream&lt;b&gt; -&gt; Stream&lt;(a, b)&gt; = </w:t>
-      </w:r>
-      <w:r>
-        <w:rPr>
-          <w:rFonts w:ascii="Courier New" w:hAnsi="Courier New"/>
-          <w:b/>
-          <w:bCs/>
-          <w:i w:val="false"/>
-          <w:sz w:val="18"/>
-          <w:u w:val="none"/>
-          <w:lang w:val="en"/>
-        </w:rPr>
-        <w:t>product</w:t>
-      </w:r>
-    </w:p>
-    <w:p>
-      <w:pPr>
-        <w:pStyle w:val="Normal"/>
-        <w:spacing w:lineRule="auto" w:line="276" w:before="0" w:after="0"/>
-        <w:rPr/>
-      </w:pPr>
-      <w:r>
-        <w:rPr>
-          <w:rFonts w:ascii="Courier New" w:hAnsi="Courier New"/>
-          <w:b w:val="false"/>
-          <w:i w:val="false"/>
-          <w:color w:val="000000"/>
-          <w:sz w:val="18"/>
-          <w:u w:val="none"/>
-          <w:lang w:val="en"/>
-        </w:rPr>
-        <w:t xml:space="preserve">sumStream&lt;a, b&gt; : Stream&lt;a&gt; -&gt; Stream&lt;b&gt; -&gt; Stream&lt;Either&lt;a, b&gt;&gt; = </w:t>
-      </w:r>
-      <w:r>
-        <w:rPr>
-          <w:rFonts w:ascii="Courier New" w:hAnsi="Courier New"/>
-          <w:b/>
-          <w:bCs/>
-          <w:i w:val="false"/>
-          <w:color w:val="000000"/>
-          <w:sz w:val="18"/>
-          <w:u w:val="none"/>
-          <w:lang w:val="en"/>
-        </w:rPr>
-        <w:t>sum</w:t>
-      </w:r>
-      <w:r>
-        <w:br w:type="page"/>
-      </w:r>
-    </w:p>
-    <w:p>
-      <w:pPr>
-        <w:pStyle w:val="Normal"/>
-        <w:spacing w:lineRule="auto" w:line="276" w:before="0" w:after="0"/>
-        <w:rPr/>
-      </w:pPr>
-      <w:r>
-        <w:rPr>
-          <w:rFonts w:ascii="Courier New" w:hAnsi="Courier New"/>
-          <w:b w:val="false"/>
-          <w:i w:val="false"/>
-          <w:color w:val="000000"/>
-          <w:sz w:val="18"/>
-          <w:u w:val="single"/>
-          <w:lang w:val="en"/>
-        </w:rPr>
-        <w:t>Semantic Design for MetaFunctions (a replacement for micro-services – unrelated to Nu)</w:t>
-      </w:r>
-    </w:p>
-    <w:p>
-      <w:pPr>
-        <w:pStyle w:val="Normal"/>
-        <w:spacing w:lineRule="auto" w:line="276" w:before="0" w:after="0"/>
-        <w:rPr>
-          <w:rFonts w:ascii="Courier New" w:hAnsi="Courier New"/>
-          <w:b w:val="false"/>
-          <w:b w:val="false"/>
-          <w:i w:val="false"/>
-          <w:i w:val="false"/>
-          <w:color w:val="000000"/>
-          <w:sz w:val="18"/>
-          <w:u w:val="none"/>
-          <w:lang w:val="en"/>
-        </w:rPr>
-      </w:pPr>
-      <w:r>
-        <w:rPr>
-          <w:rFonts w:ascii="Courier New" w:hAnsi="Courier New"/>
-          <w:b w:val="false"/>
-          <w:i w:val="false"/>
-          <w:color w:val="000000"/>
-          <w:sz w:val="18"/>
-          <w:u w:val="none"/>
-          <w:lang w:val="en"/>
-        </w:rPr>
-      </w:r>
-    </w:p>
-    <w:p>
-      <w:pPr>
-        <w:pStyle w:val="Normal"/>
-        <w:spacing w:lineRule="auto" w:line="276" w:before="0" w:after="0"/>
-        <w:rPr/>
-      </w:pPr>
-      <w:r>
-        <w:rPr>
-          <w:rFonts w:ascii="Courier New" w:hAnsi="Courier New"/>
-          <w:b w:val="false"/>
-          <w:i w:val="false"/>
-          <w:color w:val="000000"/>
-          <w:sz w:val="18"/>
-          <w:u w:val="none"/>
-          <w:lang w:val="en"/>
-        </w:rPr>
-        <w:t>Symbol =</w:t>
-      </w:r>
-    </w:p>
-    <w:p>
-      <w:pPr>
-        <w:pStyle w:val="Normal"/>
-        <w:spacing w:lineRule="auto" w:line="276" w:before="0" w:after="0"/>
-        <w:rPr/>
-      </w:pPr>
-      <w:r>
-        <w:rPr>
-          <w:rFonts w:ascii="Courier New" w:hAnsi="Courier New"/>
-          <w:b w:val="false"/>
-          <w:i w:val="false"/>
-          <w:color w:val="000000"/>
-          <w:sz w:val="18"/>
-          <w:u w:val="none"/>
-          <w:lang w:val="en"/>
-        </w:rPr>
-        <w:t xml:space="preserve">  </w:t>
-      </w:r>
-      <w:r>
-        <w:rPr>
-          <w:rFonts w:ascii="Courier New" w:hAnsi="Courier New"/>
-          <w:b w:val="false"/>
-          <w:i w:val="false"/>
-          <w:color w:val="000000"/>
-          <w:sz w:val="18"/>
-          <w:u w:val="none"/>
-          <w:lang w:val="en"/>
-        </w:rPr>
-        <w:t>| Atom of String</w:t>
-      </w:r>
-    </w:p>
-    <w:p>
-      <w:pPr>
-        <w:pStyle w:val="Normal"/>
-        <w:spacing w:lineRule="auto" w:line="276" w:before="0" w:after="0"/>
-        <w:rPr/>
-      </w:pPr>
-      <w:r>
-        <w:rPr>
-          <w:rFonts w:ascii="Courier New" w:hAnsi="Courier New"/>
-          <w:b w:val="false"/>
-          <w:i w:val="false"/>
-          <w:color w:val="000000"/>
-          <w:sz w:val="18"/>
-          <w:u w:val="none"/>
-          <w:lang w:val="en"/>
-        </w:rPr>
-        <w:t xml:space="preserve">  </w:t>
-      </w:r>
-      <w:r>
-        <w:rPr>
-          <w:rFonts w:ascii="Courier New" w:hAnsi="Courier New"/>
-          <w:b w:val="false"/>
-          <w:i w:val="false"/>
-          <w:color w:val="000000"/>
-          <w:sz w:val="18"/>
-          <w:u w:val="none"/>
-          <w:lang w:val="en"/>
-        </w:rPr>
-        <w:t>| Number of String</w:t>
-      </w:r>
-    </w:p>
-    <w:p>
-      <w:pPr>
-        <w:pStyle w:val="Normal"/>
-        <w:spacing w:lineRule="auto" w:line="276" w:before="0" w:after="0"/>
-        <w:rPr/>
-      </w:pPr>
-      <w:r>
-        <w:rPr>
-          <w:rFonts w:ascii="Courier New" w:hAnsi="Courier New"/>
-          <w:b w:val="false"/>
-          <w:i w:val="false"/>
-          <w:color w:val="000000"/>
-          <w:sz w:val="18"/>
-          <w:u w:val="none"/>
-          <w:lang w:val="en"/>
-        </w:rPr>
-        <w:t xml:space="preserve">  </w:t>
-      </w:r>
-      <w:r>
-        <w:rPr>
-          <w:rFonts w:ascii="Courier New" w:hAnsi="Courier New"/>
-          <w:b w:val="false"/>
-          <w:i w:val="false"/>
-          <w:color w:val="000000"/>
-          <w:sz w:val="18"/>
-          <w:u w:val="none"/>
-          <w:lang w:val="en"/>
-        </w:rPr>
-        <w:t>| String of String</w:t>
-      </w:r>
-    </w:p>
-    <w:p>
-      <w:pPr>
-        <w:pStyle w:val="Normal"/>
-        <w:spacing w:lineRule="auto" w:line="276" w:before="0" w:after="0"/>
-        <w:rPr/>
-      </w:pPr>
-      <w:r>
-        <w:rPr>
-          <w:rFonts w:ascii="Courier New" w:hAnsi="Courier New"/>
-          <w:b w:val="false"/>
-          <w:i w:val="false"/>
-          <w:color w:val="000000"/>
-          <w:sz w:val="18"/>
-          <w:u w:val="none"/>
-          <w:lang w:val="en"/>
-        </w:rPr>
-        <w:t xml:space="preserve">  </w:t>
-      </w:r>
-      <w:r>
-        <w:rPr>
-          <w:rFonts w:ascii="Courier New" w:hAnsi="Courier New"/>
-          <w:b w:val="false"/>
-          <w:i w:val="false"/>
-          <w:color w:val="000000"/>
-          <w:sz w:val="18"/>
-          <w:u w:val="none"/>
-          <w:lang w:val="en"/>
-        </w:rPr>
-        <w:t>| Quote of Symbol</w:t>
-      </w:r>
-    </w:p>
-    <w:p>
-      <w:pPr>
-        <w:pStyle w:val="Normal"/>
-        <w:spacing w:lineRule="auto" w:line="276" w:before="0" w:after="0"/>
-        <w:rPr/>
-      </w:pPr>
-      <w:r>
-        <w:rPr>
-          <w:rFonts w:ascii="Courier New" w:hAnsi="Courier New"/>
-          <w:b w:val="false"/>
-          <w:i w:val="false"/>
-          <w:color w:val="000000"/>
-          <w:sz w:val="18"/>
-          <w:u w:val="none"/>
-          <w:lang w:val="en"/>
-        </w:rPr>
-        <w:t xml:space="preserve">  </w:t>
-      </w:r>
-      <w:r>
-        <w:rPr>
-          <w:rFonts w:ascii="Courier New" w:hAnsi="Courier New"/>
-          <w:b w:val="false"/>
-          <w:i w:val="false"/>
-          <w:color w:val="000000"/>
-          <w:sz w:val="18"/>
-          <w:u w:val="none"/>
-          <w:lang w:val="en"/>
-        </w:rPr>
-        <w:t>| Symbols of List&lt;Symbol&gt;</w:t>
-      </w:r>
-    </w:p>
-    <w:p>
-      <w:pPr>
-        <w:pStyle w:val="Normal"/>
-        <w:spacing w:lineRule="auto" w:line="276" w:before="0" w:after="0"/>
-        <w:rPr/>
-      </w:pPr>
-      <w:r>
-        <w:rPr>
-          <w:rFonts w:ascii="Courier New" w:hAnsi="Courier New"/>
-          <w:b w:val="false"/>
-          <w:i w:val="false"/>
-          <w:color w:val="000000"/>
-          <w:sz w:val="18"/>
-          <w:u w:val="none"/>
-          <w:lang w:val="en"/>
-        </w:rPr>
-        <w:t>symbolToString (symbol : Symbol) : String = Axiom "Convert a symbol to string."</w:t>
-      </w:r>
-    </w:p>
-    <w:p>
-      <w:pPr>
-        <w:pStyle w:val="Normal"/>
-        <w:spacing w:lineRule="auto" w:line="276" w:before="0" w:after="0"/>
-        <w:rPr/>
-      </w:pPr>
-      <w:r>
-        <w:rPr>
-          <w:rFonts w:ascii="Courier New" w:hAnsi="Courier New"/>
-          <w:b w:val="false"/>
-          <w:i w:val="false"/>
-          <w:color w:val="000000"/>
-          <w:sz w:val="18"/>
-          <w:u w:val="none"/>
-          <w:lang w:val="en"/>
-        </w:rPr>
-        <w:t>symbolFromString (str : String) : Symbol = Axiom "Convert a string to a symbol."</w:t>
-      </w:r>
-    </w:p>
-    <w:p>
-      <w:pPr>
-        <w:pStyle w:val="Normal"/>
-        <w:spacing w:lineRule="auto" w:line="276" w:before="0" w:after="0"/>
-        <w:rPr>
-          <w:rFonts w:ascii="Courier New" w:hAnsi="Courier New"/>
-          <w:b w:val="false"/>
-          <w:b w:val="false"/>
-          <w:i w:val="false"/>
-          <w:i w:val="false"/>
-          <w:color w:val="000000"/>
-          <w:sz w:val="18"/>
-          <w:u w:val="none"/>
-          <w:lang w:val="en"/>
-        </w:rPr>
-      </w:pPr>
-      <w:r>
-        <w:rPr>
-          <w:rFonts w:ascii="Courier New" w:hAnsi="Courier New"/>
-          <w:b w:val="false"/>
-          <w:i w:val="false"/>
-          <w:color w:val="000000"/>
-          <w:sz w:val="18"/>
-          <w:u w:val="none"/>
-          <w:lang w:val="en"/>
-        </w:rPr>
-      </w:r>
-    </w:p>
-    <w:p>
-      <w:pPr>
-        <w:pStyle w:val="Normal"/>
-        <w:spacing w:lineRule="auto" w:line="276" w:before="0" w:after="0"/>
-        <w:rPr/>
-      </w:pPr>
-      <w:r>
-        <w:rPr>
-          <w:rFonts w:ascii="Courier New" w:hAnsi="Courier New"/>
-          <w:b w:val="false"/>
-          <w:i w:val="false"/>
-          <w:color w:val="000000"/>
-          <w:sz w:val="18"/>
-          <w:u w:val="none"/>
-          <w:lang w:val="en"/>
-        </w:rPr>
-        <w:t>Vsync&lt;a&gt; = Axiom "The potentially asynchronous monad such as the one defined by Prime."</w:t>
-      </w:r>
-    </w:p>
-    <w:p>
-      <w:pPr>
-        <w:pStyle w:val="Normal"/>
-        <w:spacing w:lineRule="auto" w:line="276" w:before="0" w:after="0"/>
-        <w:rPr/>
-      </w:pPr>
-      <w:r>
-        <w:rPr>
-          <w:rFonts w:ascii="Courier New" w:hAnsi="Courier New"/>
-          <w:b w:val="false"/>
-          <w:i w:val="false"/>
-          <w:color w:val="000000"/>
-          <w:sz w:val="18"/>
-          <w:u w:val="none"/>
-          <w:lang w:val="en"/>
-        </w:rPr>
-        <w:t>vsyncBind&lt;a, b&gt; (vsync : Vsync&lt;a&gt;) (f : a -&gt; Vsync&lt;b&gt;) : Vsync&lt;b&gt; = Axiom "Create a potentially asynchronous operation."</w:t>
-      </w:r>
-    </w:p>
-    <w:p>
-      <w:pPr>
-        <w:pStyle w:val="Normal"/>
-        <w:spacing w:lineRule="auto" w:line="276" w:before="0" w:after="0"/>
-        <w:rPr/>
-      </w:pPr>
-      <w:r>
-        <w:rPr>
-          <w:rFonts w:ascii="Courier New" w:hAnsi="Courier New"/>
-          <w:b w:val="false"/>
-          <w:i w:val="false"/>
-          <w:color w:val="000000"/>
-          <w:sz w:val="18"/>
-          <w:u w:val="none"/>
-          <w:lang w:val="en"/>
-        </w:rPr>
-        <w:t>vsyncReturn&lt;a&gt; (a : a) : Vsync&lt;a&gt; = Axiom "Create a potentially asynchronous operation that return the result 'a'."</w:t>
-      </w:r>
-    </w:p>
-    <w:p>
-      <w:pPr>
-        <w:pStyle w:val="Normal"/>
-        <w:spacing w:lineRule="auto" w:line="276" w:before="0" w:after="0"/>
-        <w:rPr/>
-      </w:pPr>
-      <w:r>
-        <w:rPr>
-          <w:rFonts w:ascii="Courier New" w:hAnsi="Courier New"/>
-          <w:b w:val="false"/>
-          <w:i w:val="false"/>
-          <w:color w:val="000000"/>
-          <w:sz w:val="18"/>
-          <w:u w:val="none"/>
-          <w:lang w:val="en"/>
-        </w:rPr>
-        <w:t>witness Monad =</w:t>
-      </w:r>
-    </w:p>
-    <w:p>
-      <w:pPr>
-        <w:pStyle w:val="Normal"/>
-        <w:spacing w:lineRule="auto" w:line="276" w:before="0" w:after="0"/>
-        <w:rPr/>
-      </w:pPr>
-      <w:r>
-        <w:rPr>
-          <w:rFonts w:ascii="Courier New" w:hAnsi="Courier New"/>
-          <w:b w:val="false"/>
-          <w:i w:val="false"/>
-          <w:color w:val="000000"/>
-          <w:sz w:val="18"/>
-          <w:u w:val="none"/>
-          <w:lang w:val="en"/>
-        </w:rPr>
-        <w:t xml:space="preserve">  </w:t>
-      </w:r>
-      <w:r>
-        <w:rPr>
-          <w:rFonts w:ascii="Courier New" w:hAnsi="Courier New"/>
-          <w:b w:val="false"/>
-          <w:i w:val="false"/>
-          <w:color w:val="000000"/>
-          <w:sz w:val="18"/>
-          <w:u w:val="none"/>
-          <w:lang w:val="en"/>
-        </w:rPr>
-        <w:t>| bind = vsyncBind</w:t>
-      </w:r>
-    </w:p>
-    <w:p>
-      <w:pPr>
-        <w:pStyle w:val="Normal"/>
-        <w:spacing w:lineRule="auto" w:line="276" w:before="0" w:after="0"/>
-        <w:rPr/>
-      </w:pPr>
-      <w:r>
-        <w:rPr>
-          <w:rFonts w:ascii="Courier New" w:hAnsi="Courier New"/>
-          <w:b w:val="false"/>
-          <w:i w:val="false"/>
-          <w:color w:val="000000"/>
-          <w:sz w:val="18"/>
-          <w:u w:val="none"/>
-          <w:lang w:val="en"/>
-        </w:rPr>
-        <w:t xml:space="preserve">  </w:t>
-      </w:r>
-      <w:r>
-        <w:rPr>
-          <w:rFonts w:ascii="Courier New" w:hAnsi="Courier New"/>
-          <w:b w:val="false"/>
-          <w:i w:val="false"/>
-          <w:color w:val="000000"/>
-          <w:sz w:val="18"/>
-          <w:u w:val="none"/>
-          <w:lang w:val="en"/>
-        </w:rPr>
-        <w:t>| return = vsyncReturn</w:t>
-      </w:r>
-    </w:p>
-    <w:p>
-      <w:pPr>
-        <w:pStyle w:val="Normal"/>
-        <w:spacing w:lineRule="auto" w:line="276" w:before="0" w:after="0"/>
-        <w:rPr>
-          <w:rFonts w:ascii="Courier New" w:hAnsi="Courier New"/>
-          <w:b w:val="false"/>
-          <w:b w:val="false"/>
-          <w:i w:val="false"/>
-          <w:i w:val="false"/>
-          <w:color w:val="000000"/>
-          <w:sz w:val="18"/>
-          <w:u w:val="none"/>
-          <w:lang w:val="en"/>
-        </w:rPr>
-      </w:pPr>
-      <w:r>
-        <w:rPr>
-          <w:rFonts w:ascii="Courier New" w:hAnsi="Courier New"/>
-          <w:b w:val="false"/>
-          <w:i w:val="false"/>
-          <w:color w:val="000000"/>
-          <w:sz w:val="18"/>
-          <w:u w:val="none"/>
-          <w:lang w:val="en"/>
-        </w:rPr>
-      </w:r>
-    </w:p>
-    <w:p>
-      <w:pPr>
-        <w:pStyle w:val="Normal"/>
-        <w:spacing w:lineRule="auto" w:line="276" w:before="0" w:after="0"/>
-        <w:rPr/>
-      </w:pPr>
-      <w:r>
-        <w:rPr>
-          <w:rFonts w:ascii="Courier New" w:hAnsi="Courier New"/>
-          <w:b w:val="false"/>
-          <w:i w:val="false"/>
-          <w:color w:val="000000"/>
-          <w:sz w:val="18"/>
-          <w:u w:val="none"/>
-          <w:lang w:val="en"/>
-        </w:rPr>
-        <w:t>IPAddress = String</w:t>
-      </w:r>
-    </w:p>
-    <w:p>
-      <w:pPr>
-        <w:pStyle w:val="Normal"/>
-        <w:spacing w:lineRule="auto" w:line="276" w:before="0" w:after="0"/>
-        <w:rPr/>
-      </w:pPr>
-      <w:r>
-        <w:rPr>
-          <w:rFonts w:ascii="Courier New" w:hAnsi="Courier New"/>
-          <w:b w:val="false"/>
-          <w:i w:val="false"/>
-          <w:color w:val="000000"/>
-          <w:sz w:val="18"/>
-          <w:u w:val="none"/>
-          <w:lang w:val="en"/>
-        </w:rPr>
-        <w:t>NetworkPort = Whole</w:t>
-      </w:r>
-    </w:p>
-    <w:p>
-      <w:pPr>
-        <w:pStyle w:val="Normal"/>
-        <w:spacing w:lineRule="auto" w:line="276" w:before="0" w:after="0"/>
-        <w:rPr/>
-      </w:pPr>
-      <w:r>
-        <w:rPr>
-          <w:rFonts w:ascii="Courier New" w:hAnsi="Courier New"/>
-          <w:b w:val="false"/>
-          <w:i w:val="false"/>
-          <w:color w:val="000000"/>
-          <w:sz w:val="18"/>
-          <w:u w:val="none"/>
-          <w:lang w:val="en"/>
-        </w:rPr>
-        <w:t>Endpoint = (IPAddress, NetworkPort)</w:t>
-      </w:r>
-    </w:p>
-    <w:p>
-      <w:pPr>
-        <w:pStyle w:val="Normal"/>
-        <w:spacing w:lineRule="auto" w:line="276" w:before="0" w:after="0"/>
-        <w:rPr/>
-      </w:pPr>
-      <w:r>
-        <w:rPr>
-          <w:rFonts w:ascii="Courier New" w:hAnsi="Courier New"/>
-          <w:b w:val="false"/>
-          <w:i w:val="false"/>
-          <w:color w:val="000000"/>
-          <w:sz w:val="18"/>
-          <w:u w:val="none"/>
-          <w:lang w:val="en"/>
-        </w:rPr>
-        <w:t>Intent = String // the intended meaning of a MetaFunction (indexes a MetaFunction from a Provider – see below)</w:t>
-      </w:r>
-    </w:p>
-    <w:p>
-      <w:pPr>
-        <w:pStyle w:val="Normal"/>
-        <w:spacing w:lineRule="auto" w:line="276" w:before="0" w:after="0"/>
-        <w:rPr>
-          <w:rFonts w:ascii="Courier New" w:hAnsi="Courier New"/>
-          <w:b w:val="false"/>
-          <w:b w:val="false"/>
-          <w:i w:val="false"/>
-          <w:i w:val="false"/>
-          <w:color w:val="000000"/>
-          <w:sz w:val="18"/>
-          <w:u w:val="none"/>
-          <w:lang w:val="en"/>
-        </w:rPr>
-      </w:pPr>
-      <w:r>
-        <w:rPr>
-          <w:rFonts w:ascii="Courier New" w:hAnsi="Courier New"/>
-          <w:b w:val="false"/>
-          <w:i w:val="false"/>
-          <w:color w:val="000000"/>
-          <w:sz w:val="18"/>
-          <w:u w:val="none"/>
-          <w:lang w:val="en"/>
-        </w:rPr>
-      </w:r>
-    </w:p>
-    <w:p>
-      <w:pPr>
-        <w:pStyle w:val="Normal"/>
-        <w:spacing w:lineRule="auto" w:line="276" w:before="0" w:after="0"/>
-        <w:rPr/>
-      </w:pPr>
-      <w:r>
-        <w:rPr>
-          <w:rFonts w:ascii="Courier New" w:hAnsi="Courier New"/>
-          <w:b w:val="false"/>
-          <w:i w:val="false"/>
-          <w:color w:val="000000"/>
-          <w:sz w:val="18"/>
-          <w:u w:val="none"/>
-          <w:lang w:val="en"/>
-        </w:rPr>
-        <w:t>Container = Intent -&gt; Symbol -&gt; Vsync&lt;Symbol&gt;</w:t>
-      </w:r>
-    </w:p>
-    <w:p>
-      <w:pPr>
-        <w:pStyle w:val="Normal"/>
-        <w:spacing w:lineRule="auto" w:line="276" w:before="0" w:after="0"/>
-        <w:rPr/>
-      </w:pPr>
-      <w:r>
-        <w:rPr>
-          <w:rFonts w:ascii="Courier New" w:hAnsi="Courier New"/>
-          <w:b w:val="false"/>
-          <w:i w:val="false"/>
-          <w:color w:val="000000"/>
-          <w:sz w:val="18"/>
-          <w:u w:val="none"/>
-          <w:lang w:val="en"/>
-        </w:rPr>
-        <w:t>Provider = | Endpoint | Container</w:t>
-      </w:r>
-    </w:p>
-    <w:p>
-      <w:pPr>
-        <w:pStyle w:val="Normal"/>
-        <w:spacing w:lineRule="auto" w:line="276" w:before="0" w:after="0"/>
-        <w:rPr/>
-      </w:pPr>
-      <w:r>
-        <w:rPr>
-          <w:rFonts w:ascii="Courier New" w:hAnsi="Courier New"/>
-          <w:b w:val="false"/>
-          <w:i w:val="false"/>
-          <w:color w:val="000000"/>
-          <w:sz w:val="18"/>
-          <w:u w:val="none"/>
-          <w:lang w:val="en"/>
-        </w:rPr>
-        <w:t xml:space="preserve">MetaFunction = Provider -&gt; Intent -&gt; Symbol -&gt; </w:t>
-      </w:r>
-      <w:bookmarkStart w:id="4" w:name="__DdeLink__213_1716356468"/>
-      <w:r>
-        <w:rPr>
-          <w:rFonts w:ascii="Courier New" w:hAnsi="Courier New"/>
-          <w:b w:val="false"/>
-          <w:i w:val="false"/>
-          <w:color w:val="000000"/>
-          <w:sz w:val="18"/>
-          <w:u w:val="none"/>
-          <w:lang w:val="en"/>
-        </w:rPr>
-        <w:t>Vsync&lt;Symbol&gt;</w:t>
-      </w:r>
-      <w:bookmarkEnd w:id="4"/>
     </w:p>
     <w:p>
       <w:pPr>

</xml_diff>

<commit_message>
Fixed a flaw in Nu semantic specification.
</commit_message>
<xml_diff>
--- a/Nu/Nu.Documentation/Nu Semantic Design.docx
+++ b/Nu/Nu.Documentation/Nu Semantic Design.docx
@@ -6387,7 +6387,29 @@
           <w:u w:val="none"/>
           <w:lang w:val="en"/>
         </w:rPr>
-        <w:t>&lt;f&gt; =</w:t>
+        <w:t xml:space="preserve">&lt;f; </w:t>
+      </w:r>
+      <w:r>
+        <w:rPr>
+          <w:rFonts w:ascii="Courier New" w:hAnsi="Courier New"/>
+          <w:b w:val="false"/>
+          <w:i w:val="false"/>
+          <w:sz w:val="18"/>
+          <w:u w:val="none"/>
+          <w:lang w:val="en"/>
+        </w:rPr>
+        <w:t>Foldable&lt;f&gt;</w:t>
+      </w:r>
+      <w:r>
+        <w:rPr>
+          <w:rFonts w:ascii="Courier New" w:hAnsi="Courier New"/>
+          <w:b w:val="false"/>
+          <w:i w:val="false"/>
+          <w:sz w:val="18"/>
+          <w:u w:val="none"/>
+          <w:lang w:val="en"/>
+        </w:rPr>
+        <w:t>&gt; =</w:t>
       </w:r>
     </w:p>
     <w:p>
@@ -6416,18 +6438,7 @@
           <w:u w:val="none"/>
           <w:lang w:val="en"/>
         </w:rPr>
-        <w:t xml:space="preserve">| fold2&lt;a, b, c; </w:t>
-      </w:r>
-      <w:r>
-        <w:rPr>
-          <w:rFonts w:ascii="Courier New" w:hAnsi="Courier New"/>
-          <w:b w:val="false"/>
-          <w:i w:val="false"/>
-          <w:sz w:val="18"/>
-          <w:u w:val="none"/>
-          <w:lang w:val="en"/>
-        </w:rPr>
-        <w:t>Foldable&lt;a&gt;; Foldable&lt;b&gt;</w:t>
+        <w:t>| fold2&lt;a, b, c</w:t>
       </w:r>
       <w:r>
         <w:rPr>
@@ -7668,8 +7679,8 @@
       <w:r>
         <w:rPr>
           <w:rFonts w:ascii="Courier New" w:hAnsi="Courier New"/>
-          <w:b w:val="false"/>
-          <w:bCs w:val="false"/>
+          <w:b/>
+          <w:bCs/>
           <w:i w:val="false"/>
           <w:color w:val="000000"/>
           <w:sz w:val="18"/>
@@ -7710,8 +7721,8 @@
       <w:r>
         <w:rPr>
           <w:rFonts w:ascii="Courier New" w:hAnsi="Courier New"/>
-          <w:b w:val="false"/>
-          <w:bCs w:val="false"/>
+          <w:b/>
+          <w:bCs/>
           <w:i w:val="false"/>
           <w:color w:val="000000"/>
           <w:sz w:val="18"/>
@@ -7847,8 +7858,8 @@
       <w:r>
         <w:rPr>
           <w:rFonts w:ascii="Courier New" w:hAnsi="Courier New"/>
-          <w:b w:val="false"/>
-          <w:bCs w:val="false"/>
+          <w:b/>
+          <w:bCs/>
           <w:i w:val="false"/>
           <w:color w:val="000000"/>
           <w:sz w:val="18"/>
@@ -7860,8 +7871,8 @@
       <w:r>
         <w:rPr>
           <w:rFonts w:ascii="Courier New" w:hAnsi="Courier New"/>
-          <w:b w:val="false"/>
-          <w:bCs w:val="false"/>
+          <w:b/>
+          <w:bCs/>
           <w:i w:val="false"/>
           <w:color w:val="000000"/>
           <w:sz w:val="18"/>
@@ -7891,8 +7902,8 @@
       <w:r>
         <w:rPr>
           <w:rFonts w:ascii="Courier New" w:hAnsi="Courier New"/>
-          <w:b w:val="false"/>
-          <w:bCs w:val="false"/>
+          <w:b/>
+          <w:bCs/>
           <w:i w:val="false"/>
           <w:sz w:val="18"/>
           <w:u w:val="none"/>
@@ -7922,8 +7933,8 @@
       <w:r>
         <w:rPr>
           <w:rFonts w:ascii="Courier New" w:hAnsi="Courier New"/>
-          <w:b w:val="false"/>
-          <w:bCs w:val="false"/>
+          <w:b/>
+          <w:bCs/>
           <w:i w:val="false"/>
           <w:color w:val="000000"/>
           <w:sz w:val="18"/>

</xml_diff>

<commit_message>
Got rid of ad-hoc bolded syntax in Nu Script spec.
</commit_message>
<xml_diff>
--- a/Nu/Nu.Documentation/Nu Semantic Design.docx
+++ b/Nu/Nu.Documentation/Nu Semantic Design.docx
@@ -380,18 +380,7 @@
         <w:spacing w:lineRule="auto" w:line="276" w:before="0" w:after="0"/>
         <w:ind w:left="0" w:right="0" w:hanging="0"/>
         <w:jc w:val="left"/>
-        <w:rPr>
-          <w:rFonts w:ascii="Courier New" w:hAnsi="Courier New"/>
-          <w:b/>
-          <w:b/>
-          <w:bCs/>
-          <w:i w:val="false"/>
-          <w:i w:val="false"/>
-          <w:iCs w:val="false"/>
-          <w:sz w:val="18"/>
-          <w:u w:val="none"/>
-          <w:lang w:val="en"/>
-        </w:rPr>
+        <w:rPr/>
       </w:pPr>
       <w:r>
         <w:rPr>
@@ -6468,7 +6457,175 @@
           <w:u w:val="single"/>
           <w:lang w:val="en"/>
         </w:rPr>
-        <w:t xml:space="preserve">Nu Script Semantic Design (script code is in </w:t>
+        <w:t xml:space="preserve">Nu Script Semantic Design (script code is </w:t>
+      </w:r>
+      <w:r>
+        <w:rPr>
+          <w:rFonts w:ascii="Courier New" w:hAnsi="Courier New"/>
+          <w:b w:val="false"/>
+          <w:i w:val="false"/>
+          <w:sz w:val="18"/>
+          <w:u w:val="single"/>
+          <w:lang w:val="en"/>
+        </w:rPr>
+        <w:t>implementation-defined</w:t>
+      </w:r>
+      <w:r>
+        <w:rPr>
+          <w:rFonts w:ascii="Courier New" w:hAnsi="Courier New"/>
+          <w:b w:val="false"/>
+          <w:i w:val="false"/>
+          <w:sz w:val="18"/>
+          <w:u w:val="single"/>
+          <w:lang w:val="en"/>
+        </w:rPr>
+        <w:t>)</w:t>
+      </w:r>
+    </w:p>
+    <w:p>
+      <w:pPr>
+        <w:pStyle w:val="Normal"/>
+        <w:spacing w:lineRule="auto" w:line="276" w:before="0" w:after="0"/>
+        <w:rPr>
+          <w:rFonts w:ascii="Courier New" w:hAnsi="Courier New"/>
+          <w:b w:val="false"/>
+          <w:b w:val="false"/>
+          <w:i w:val="false"/>
+          <w:i w:val="false"/>
+          <w:sz w:val="18"/>
+          <w:u w:val="none"/>
+          <w:lang w:val="en"/>
+        </w:rPr>
+      </w:pPr>
+      <w:r>
+        <w:rPr>
+          <w:rFonts w:ascii="Courier New" w:hAnsi="Courier New"/>
+          <w:b w:val="false"/>
+          <w:i w:val="false"/>
+          <w:sz w:val="18"/>
+          <w:u w:val="none"/>
+          <w:lang w:val="en"/>
+        </w:rPr>
+      </w:r>
+    </w:p>
+    <w:p>
+      <w:pPr>
+        <w:pStyle w:val="Normal"/>
+        <w:spacing w:lineRule="auto" w:line="276" w:before="0" w:after="0"/>
+        <w:rPr>
+          <w:rFonts w:ascii="Courier New" w:hAnsi="Courier New"/>
+          <w:b w:val="false"/>
+          <w:b w:val="false"/>
+          <w:i w:val="false"/>
+          <w:i w:val="false"/>
+          <w:sz w:val="18"/>
+          <w:u w:val="none"/>
+          <w:lang w:val="en"/>
+        </w:rPr>
+      </w:pPr>
+      <w:r>
+        <w:rPr>
+          <w:rFonts w:ascii="Courier New" w:hAnsi="Courier New"/>
+          <w:b w:val="false"/>
+          <w:i w:val="false"/>
+          <w:sz w:val="18"/>
+          <w:u w:val="none"/>
+          <w:lang w:val="en"/>
+        </w:rPr>
+        <w:t>script (str : String) = Axiom "Denotes script code in str."</w:t>
+      </w:r>
+    </w:p>
+    <w:p>
+      <w:pPr>
+        <w:pStyle w:val="Normal"/>
+        <w:spacing w:lineRule="auto" w:line="276" w:before="0" w:after="0"/>
+        <w:rPr>
+          <w:rFonts w:ascii="Courier New" w:hAnsi="Courier New"/>
+          <w:b w:val="false"/>
+          <w:b w:val="false"/>
+          <w:i w:val="false"/>
+          <w:i w:val="false"/>
+          <w:sz w:val="18"/>
+          <w:u w:val="none"/>
+          <w:lang w:val="en"/>
+        </w:rPr>
+      </w:pPr>
+      <w:r>
+        <w:rPr>
+          <w:rFonts w:ascii="Courier New" w:hAnsi="Courier New"/>
+          <w:b w:val="false"/>
+          <w:i w:val="false"/>
+          <w:sz w:val="18"/>
+          <w:u w:val="none"/>
+          <w:lang w:val="en"/>
+        </w:rPr>
+      </w:r>
+    </w:p>
+    <w:p>
+      <w:pPr>
+        <w:pStyle w:val="Normal"/>
+        <w:spacing w:lineRule="auto" w:line="276" w:before="0" w:after="0"/>
+        <w:rPr>
+          <w:rFonts w:ascii="Courier New" w:hAnsi="Courier New"/>
+          <w:b w:val="false"/>
+          <w:b w:val="false"/>
+          <w:i w:val="false"/>
+          <w:i w:val="false"/>
+          <w:sz w:val="18"/>
+          <w:u w:val="none"/>
+          <w:lang w:val="en"/>
+        </w:rPr>
+      </w:pPr>
+      <w:r>
+        <w:rPr>
+          <w:rFonts w:ascii="Courier New" w:hAnsi="Courier New"/>
+          <w:b w:val="false"/>
+          <w:i w:val="false"/>
+          <w:sz w:val="18"/>
+          <w:u w:val="none"/>
+          <w:lang w:val="en"/>
+        </w:rPr>
+        <w:t>witness Monoid =</w:t>
+      </w:r>
+    </w:p>
+    <w:p>
+      <w:pPr>
+        <w:pStyle w:val="Normal"/>
+        <w:spacing w:lineRule="auto" w:line="276" w:before="0" w:after="0"/>
+        <w:rPr/>
+      </w:pPr>
+      <w:r>
+        <w:rPr>
+          <w:rFonts w:ascii="Courier New" w:hAnsi="Courier New"/>
+          <w:b w:val="false"/>
+          <w:i w:val="false"/>
+          <w:sz w:val="18"/>
+          <w:u w:val="none"/>
+          <w:lang w:val="en"/>
+        </w:rPr>
+        <w:t xml:space="preserve">  </w:t>
+      </w:r>
+      <w:r>
+        <w:rPr>
+          <w:rFonts w:ascii="Courier New" w:hAnsi="Courier New"/>
+          <w:b w:val="false"/>
+          <w:i w:val="false"/>
+          <w:sz w:val="18"/>
+          <w:u w:val="none"/>
+          <w:lang w:val="en"/>
+        </w:rPr>
+        <w:t xml:space="preserve">| append = </w:t>
+      </w:r>
+      <w:r>
+        <w:rPr>
+          <w:rFonts w:ascii="Courier New" w:hAnsi="Courier New"/>
+          <w:b w:val="false"/>
+          <w:i w:val="false"/>
+          <w:sz w:val="18"/>
+          <w:u w:val="none"/>
+          <w:lang w:val="en"/>
+        </w:rPr>
+        <w:t>script "</w:t>
       </w:r>
       <w:r>
         <w:rPr>
@@ -6477,96 +6634,1552 @@
           <w:bCs/>
           <w:i w:val="false"/>
           <w:sz w:val="18"/>
+          <w:u w:val="none"/>
+          <w:lang w:val="en"/>
+        </w:rPr>
+        <w:t>+</w:t>
+      </w:r>
+      <w:r>
+        <w:rPr>
+          <w:rFonts w:ascii="Courier New" w:hAnsi="Courier New"/>
+          <w:b w:val="false"/>
+          <w:bCs/>
+          <w:i w:val="false"/>
+          <w:sz w:val="18"/>
+          <w:u w:val="none"/>
+          <w:lang w:val="en"/>
+        </w:rPr>
+        <w:t>"</w:t>
+      </w:r>
+    </w:p>
+    <w:p>
+      <w:pPr>
+        <w:pStyle w:val="Normal"/>
+        <w:spacing w:lineRule="auto" w:line="276" w:before="0" w:after="0"/>
+        <w:rPr>
+          <w:rFonts w:ascii="Courier New" w:hAnsi="Courier New"/>
+          <w:b w:val="false"/>
+          <w:b w:val="false"/>
+          <w:bCs w:val="false"/>
+          <w:i w:val="false"/>
+          <w:i w:val="false"/>
+          <w:sz w:val="18"/>
+          <w:u w:val="none"/>
+          <w:lang w:val="en"/>
+        </w:rPr>
+      </w:pPr>
+      <w:r>
+        <w:rPr>
+          <w:rFonts w:ascii="Courier New" w:hAnsi="Courier New"/>
+          <w:b w:val="false"/>
+          <w:i w:val="false"/>
+          <w:sz w:val="18"/>
+          <w:u w:val="none"/>
+          <w:lang w:val="en"/>
+        </w:rPr>
+        <w:t xml:space="preserve">  </w:t>
+      </w:r>
+      <w:r>
+        <w:rPr>
+          <w:rFonts w:ascii="Courier New" w:hAnsi="Courier New"/>
+          <w:b w:val="false"/>
+          <w:i w:val="false"/>
+          <w:sz w:val="18"/>
+          <w:u w:val="none"/>
+          <w:lang w:val="en"/>
+        </w:rPr>
+        <w:t xml:space="preserve">| empty = </w:t>
+      </w:r>
+      <w:bookmarkStart w:id="2" w:name="__DdeLink__702_1780501040"/>
+      <w:r>
+        <w:rPr>
+          <w:rFonts w:ascii="Courier New" w:hAnsi="Courier New"/>
+          <w:b w:val="false"/>
+          <w:i w:val="false"/>
+          <w:sz w:val="18"/>
+          <w:u w:val="none"/>
+          <w:lang w:val="en"/>
+        </w:rPr>
+        <w:t>script "</w:t>
+      </w:r>
+      <w:bookmarkEnd w:id="2"/>
+      <w:r>
+        <w:rPr>
+          <w:rFonts w:ascii="Courier New" w:hAnsi="Courier New"/>
+          <w:b w:val="false"/>
+          <w:bCs w:val="false"/>
+          <w:i w:val="false"/>
+          <w:sz w:val="18"/>
+          <w:u w:val="none"/>
+          <w:lang w:val="en"/>
+        </w:rPr>
+        <w:t>toEmpty -t-"</w:t>
+      </w:r>
+    </w:p>
+    <w:p>
+      <w:pPr>
+        <w:pStyle w:val="Normal"/>
+        <w:spacing w:lineRule="auto" w:line="276" w:before="0" w:after="0"/>
+        <w:rPr>
+          <w:rFonts w:ascii="Courier New" w:hAnsi="Courier New"/>
+          <w:b w:val="false"/>
+          <w:b w:val="false"/>
+          <w:i w:val="false"/>
+          <w:i w:val="false"/>
+          <w:sz w:val="18"/>
+          <w:u w:val="none"/>
+          <w:lang w:val="en"/>
+        </w:rPr>
+      </w:pPr>
+      <w:r>
+        <w:rPr>
+          <w:rFonts w:ascii="Courier New" w:hAnsi="Courier New"/>
+          <w:b w:val="false"/>
+          <w:i w:val="false"/>
+          <w:sz w:val="18"/>
+          <w:u w:val="none"/>
+          <w:lang w:val="en"/>
+        </w:rPr>
+      </w:r>
+    </w:p>
+    <w:p>
+      <w:pPr>
+        <w:pStyle w:val="Normal"/>
+        <w:spacing w:lineRule="auto" w:line="276" w:before="0" w:after="0"/>
+        <w:rPr>
+          <w:rFonts w:ascii="Courier New" w:hAnsi="Courier New"/>
+          <w:b w:val="false"/>
+          <w:b w:val="false"/>
+          <w:i w:val="false"/>
+          <w:i w:val="false"/>
+          <w:sz w:val="18"/>
+          <w:u w:val="none"/>
+          <w:lang w:val="en"/>
+        </w:rPr>
+      </w:pPr>
+      <w:r>
+        <w:rPr>
+          <w:rFonts w:ascii="Courier New" w:hAnsi="Courier New"/>
+          <w:b w:val="false"/>
+          <w:i w:val="false"/>
+          <w:sz w:val="18"/>
+          <w:u w:val="none"/>
+          <w:lang w:val="en"/>
+        </w:rPr>
+        <w:t>witness Monad =</w:t>
+      </w:r>
+    </w:p>
+    <w:p>
+      <w:pPr>
+        <w:pStyle w:val="Normal"/>
+        <w:spacing w:lineRule="auto" w:line="276" w:before="0" w:after="0"/>
+        <w:rPr/>
+      </w:pPr>
+      <w:r>
+        <w:rPr>
+          <w:rFonts w:ascii="Courier New" w:hAnsi="Courier New"/>
+          <w:b w:val="false"/>
+          <w:i w:val="false"/>
+          <w:sz w:val="18"/>
+          <w:u w:val="none"/>
+          <w:lang w:val="en"/>
+        </w:rPr>
+        <w:t xml:space="preserve">  </w:t>
+      </w:r>
+      <w:r>
+        <w:rPr>
+          <w:rFonts w:ascii="Courier New" w:hAnsi="Courier New"/>
+          <w:b w:val="false"/>
+          <w:i w:val="false"/>
+          <w:sz w:val="18"/>
+          <w:u w:val="none"/>
+          <w:lang w:val="en"/>
+        </w:rPr>
+        <w:t xml:space="preserve">| pure = </w:t>
+      </w:r>
+      <w:r>
+        <w:rPr>
+          <w:rFonts w:ascii="Courier New" w:hAnsi="Courier New"/>
+          <w:b w:val="false"/>
+          <w:i w:val="false"/>
+          <w:sz w:val="18"/>
+          <w:u w:val="none"/>
+          <w:lang w:val="en"/>
+        </w:rPr>
+        <w:t>script "</w:t>
+      </w:r>
+      <w:r>
+        <w:rPr>
+          <w:rFonts w:ascii="Courier New" w:hAnsi="Courier New"/>
+          <w:b w:val="false"/>
+          <w:bCs w:val="false"/>
+          <w:i w:val="false"/>
+          <w:sz w:val="18"/>
+          <w:u w:val="none"/>
+          <w:lang w:val="en"/>
+        </w:rPr>
+        <w:t>pure</w:t>
+      </w:r>
+      <w:r>
+        <w:rPr>
+          <w:rFonts w:ascii="Courier New" w:hAnsi="Courier New"/>
+          <w:b w:val="false"/>
+          <w:bCs w:val="false"/>
+          <w:i w:val="false"/>
+          <w:sz w:val="18"/>
+          <w:u w:val="none"/>
+          <w:lang w:val="en"/>
+        </w:rPr>
+        <w:t>"</w:t>
+      </w:r>
+    </w:p>
+    <w:p>
+      <w:pPr>
+        <w:pStyle w:val="Normal"/>
+        <w:spacing w:lineRule="auto" w:line="276" w:before="0" w:after="0"/>
+        <w:rPr/>
+      </w:pPr>
+      <w:r>
+        <w:rPr>
+          <w:rFonts w:ascii="Courier New" w:hAnsi="Courier New"/>
+          <w:b w:val="false"/>
+          <w:i w:val="false"/>
+          <w:sz w:val="18"/>
+          <w:u w:val="none"/>
+          <w:lang w:val="en"/>
+        </w:rPr>
+        <w:t xml:space="preserve">  </w:t>
+      </w:r>
+      <w:r>
+        <w:rPr>
+          <w:rFonts w:ascii="Courier New" w:hAnsi="Courier New"/>
+          <w:b w:val="false"/>
+          <w:i w:val="false"/>
+          <w:sz w:val="18"/>
+          <w:u w:val="none"/>
+          <w:lang w:val="en"/>
+        </w:rPr>
+        <w:t xml:space="preserve">| map = </w:t>
+      </w:r>
+      <w:r>
+        <w:rPr>
+          <w:rFonts w:ascii="Courier New" w:hAnsi="Courier New"/>
+          <w:b w:val="false"/>
+          <w:i w:val="false"/>
+          <w:sz w:val="18"/>
+          <w:u w:val="none"/>
+          <w:lang w:val="en"/>
+        </w:rPr>
+        <w:t>script "</w:t>
+      </w:r>
+      <w:r>
+        <w:rPr>
+          <w:rFonts w:ascii="Courier New" w:hAnsi="Courier New"/>
+          <w:b w:val="false"/>
+          <w:bCs w:val="false"/>
+          <w:i w:val="false"/>
+          <w:sz w:val="18"/>
+          <w:u w:val="none"/>
+          <w:lang w:val="en"/>
+        </w:rPr>
+        <w:t>map</w:t>
+      </w:r>
+      <w:r>
+        <w:rPr>
+          <w:rFonts w:ascii="Courier New" w:hAnsi="Courier New"/>
+          <w:b w:val="false"/>
+          <w:bCs w:val="false"/>
+          <w:i w:val="false"/>
+          <w:sz w:val="18"/>
+          <w:u w:val="none"/>
+          <w:lang w:val="en"/>
+        </w:rPr>
+        <w:t>"</w:t>
+      </w:r>
+    </w:p>
+    <w:p>
+      <w:pPr>
+        <w:pStyle w:val="Normal"/>
+        <w:spacing w:lineRule="auto" w:line="276" w:before="0" w:after="0"/>
+        <w:rPr/>
+      </w:pPr>
+      <w:r>
+        <w:rPr>
+          <w:rFonts w:ascii="Courier New" w:hAnsi="Courier New"/>
+          <w:b w:val="false"/>
+          <w:i w:val="false"/>
+          <w:sz w:val="18"/>
+          <w:u w:val="none"/>
+          <w:lang w:val="en"/>
+        </w:rPr>
+        <w:t xml:space="preserve">  </w:t>
+      </w:r>
+      <w:r>
+        <w:rPr>
+          <w:rFonts w:ascii="Courier New" w:hAnsi="Courier New"/>
+          <w:b w:val="false"/>
+          <w:i w:val="false"/>
+          <w:sz w:val="18"/>
+          <w:u w:val="none"/>
+          <w:lang w:val="en"/>
+        </w:rPr>
+        <w:t xml:space="preserve">| apply = </w:t>
+      </w:r>
+      <w:r>
+        <w:rPr>
+          <w:rFonts w:ascii="Courier New" w:hAnsi="Courier New"/>
+          <w:b w:val="false"/>
+          <w:i w:val="false"/>
+          <w:sz w:val="18"/>
+          <w:u w:val="none"/>
+          <w:lang w:val="en"/>
+        </w:rPr>
+        <w:t>script "</w:t>
+      </w:r>
+      <w:r>
+        <w:rPr>
+          <w:rFonts w:ascii="Courier New" w:hAnsi="Courier New"/>
+          <w:b w:val="false"/>
+          <w:bCs w:val="false"/>
+          <w:i w:val="false"/>
+          <w:sz w:val="18"/>
+          <w:u w:val="none"/>
+          <w:lang w:val="en"/>
+        </w:rPr>
+        <w:t>app</w:t>
+      </w:r>
+      <w:r>
+        <w:rPr>
+          <w:rFonts w:ascii="Courier New" w:hAnsi="Courier New"/>
+          <w:b w:val="false"/>
+          <w:bCs w:val="false"/>
+          <w:i w:val="false"/>
+          <w:sz w:val="18"/>
+          <w:u w:val="none"/>
+          <w:lang w:val="en"/>
+        </w:rPr>
+        <w:t>"</w:t>
+      </w:r>
+    </w:p>
+    <w:p>
+      <w:pPr>
+        <w:pStyle w:val="Normal"/>
+        <w:spacing w:lineRule="auto" w:line="276" w:before="0" w:after="0"/>
+        <w:rPr/>
+      </w:pPr>
+      <w:r>
+        <w:rPr>
+          <w:rFonts w:ascii="Courier New" w:hAnsi="Courier New"/>
+          <w:b w:val="false"/>
+          <w:i w:val="false"/>
+          <w:sz w:val="18"/>
+          <w:u w:val="none"/>
+          <w:lang w:val="en"/>
+        </w:rPr>
+        <w:t xml:space="preserve">  </w:t>
+      </w:r>
+      <w:r>
+        <w:rPr>
+          <w:rFonts w:ascii="Courier New" w:hAnsi="Courier New"/>
+          <w:b w:val="false"/>
+          <w:i w:val="false"/>
+          <w:sz w:val="18"/>
+          <w:u w:val="none"/>
+          <w:lang w:val="en"/>
+        </w:rPr>
+        <w:t xml:space="preserve">| bind = </w:t>
+      </w:r>
+      <w:r>
+        <w:rPr>
+          <w:rFonts w:ascii="Courier New" w:hAnsi="Courier New"/>
+          <w:b w:val="false"/>
+          <w:i w:val="false"/>
+          <w:sz w:val="18"/>
+          <w:u w:val="none"/>
+          <w:lang w:val="en"/>
+        </w:rPr>
+        <w:t>script "</w:t>
+      </w:r>
+      <w:r>
+        <w:rPr>
+          <w:rFonts w:ascii="Courier New" w:hAnsi="Courier New"/>
+          <w:b w:val="false"/>
+          <w:bCs w:val="false"/>
+          <w:i w:val="false"/>
+          <w:sz w:val="18"/>
+          <w:u w:val="none"/>
+          <w:lang w:val="en"/>
+        </w:rPr>
+        <w:t>bind</w:t>
+      </w:r>
+      <w:r>
+        <w:rPr>
+          <w:rFonts w:ascii="Courier New" w:hAnsi="Courier New"/>
+          <w:b w:val="false"/>
+          <w:bCs w:val="false"/>
+          <w:i w:val="false"/>
+          <w:sz w:val="18"/>
+          <w:u w:val="none"/>
+          <w:lang w:val="en"/>
+        </w:rPr>
+        <w:t>"</w:t>
+      </w:r>
+    </w:p>
+    <w:p>
+      <w:pPr>
+        <w:pStyle w:val="Normal"/>
+        <w:spacing w:lineRule="auto" w:line="276" w:before="0" w:after="0"/>
+        <w:rPr>
+          <w:rFonts w:ascii="Courier New" w:hAnsi="Courier New"/>
+          <w:b w:val="false"/>
+          <w:b w:val="false"/>
+          <w:i w:val="false"/>
+          <w:i w:val="false"/>
+          <w:sz w:val="18"/>
+          <w:u w:val="none"/>
+          <w:lang w:val="en"/>
+        </w:rPr>
+      </w:pPr>
+      <w:r>
+        <w:rPr>
+          <w:rFonts w:ascii="Courier New" w:hAnsi="Courier New"/>
+          <w:b w:val="false"/>
+          <w:i w:val="false"/>
+          <w:sz w:val="18"/>
+          <w:u w:val="none"/>
+          <w:lang w:val="en"/>
+        </w:rPr>
+      </w:r>
+    </w:p>
+    <w:p>
+      <w:pPr>
+        <w:pStyle w:val="Normal"/>
+        <w:spacing w:lineRule="auto" w:line="276" w:before="0" w:after="0"/>
+        <w:rPr>
+          <w:rFonts w:ascii="Courier New" w:hAnsi="Courier New"/>
+          <w:b w:val="false"/>
+          <w:b w:val="false"/>
+          <w:i w:val="false"/>
+          <w:i w:val="false"/>
+          <w:sz w:val="18"/>
+          <w:u w:val="none"/>
+          <w:lang w:val="en"/>
+        </w:rPr>
+      </w:pPr>
+      <w:r>
+        <w:rPr>
+          <w:rFonts w:ascii="Courier New" w:hAnsi="Courier New"/>
+          <w:b w:val="false"/>
+          <w:i w:val="false"/>
+          <w:sz w:val="18"/>
+          <w:u w:val="none"/>
+          <w:lang w:val="en"/>
+        </w:rPr>
+        <w:t>witness Foldable =</w:t>
+      </w:r>
+    </w:p>
+    <w:p>
+      <w:pPr>
+        <w:pStyle w:val="Normal"/>
+        <w:spacing w:lineRule="auto" w:line="276" w:before="0" w:after="0"/>
+        <w:rPr/>
+      </w:pPr>
+      <w:r>
+        <w:rPr>
+          <w:rFonts w:ascii="Courier New" w:hAnsi="Courier New"/>
+          <w:b w:val="false"/>
+          <w:i w:val="false"/>
+          <w:sz w:val="18"/>
+          <w:u w:val="none"/>
+          <w:lang w:val="en"/>
+        </w:rPr>
+        <w:t xml:space="preserve">  </w:t>
+      </w:r>
+      <w:r>
+        <w:rPr>
+          <w:rFonts w:ascii="Courier New" w:hAnsi="Courier New"/>
+          <w:b w:val="false"/>
+          <w:i w:val="false"/>
+          <w:sz w:val="18"/>
+          <w:u w:val="none"/>
+          <w:lang w:val="en"/>
+        </w:rPr>
+        <w:t xml:space="preserve">| fold = </w:t>
+      </w:r>
+      <w:r>
+        <w:rPr>
+          <w:rFonts w:ascii="Courier New" w:hAnsi="Courier New"/>
+          <w:b w:val="false"/>
+          <w:i w:val="false"/>
+          <w:sz w:val="18"/>
+          <w:u w:val="none"/>
+          <w:lang w:val="en"/>
+        </w:rPr>
+        <w:t>script "</w:t>
+      </w:r>
+      <w:r>
+        <w:rPr>
+          <w:rFonts w:ascii="Courier New" w:hAnsi="Courier New"/>
+          <w:b w:val="false"/>
+          <w:bCs w:val="false"/>
+          <w:i w:val="false"/>
+          <w:sz w:val="18"/>
+          <w:u w:val="none"/>
+          <w:lang w:val="en"/>
+        </w:rPr>
+        <w:t>fold</w:t>
+      </w:r>
+      <w:r>
+        <w:rPr>
+          <w:rFonts w:ascii="Courier New" w:hAnsi="Courier New"/>
+          <w:b w:val="false"/>
+          <w:bCs w:val="false"/>
+          <w:i w:val="false"/>
+          <w:sz w:val="18"/>
+          <w:u w:val="none"/>
+          <w:lang w:val="en"/>
+        </w:rPr>
+        <w:t>"</w:t>
+      </w:r>
+    </w:p>
+    <w:p>
+      <w:pPr>
+        <w:pStyle w:val="Normal"/>
+        <w:spacing w:lineRule="auto" w:line="276" w:before="0" w:after="0"/>
+        <w:rPr>
+          <w:rFonts w:ascii="Courier New" w:hAnsi="Courier New"/>
+          <w:b w:val="false"/>
+          <w:b w:val="false"/>
+          <w:i w:val="false"/>
+          <w:i w:val="false"/>
+          <w:sz w:val="18"/>
+          <w:u w:val="none"/>
+          <w:lang w:val="en"/>
+        </w:rPr>
+      </w:pPr>
+      <w:r>
+        <w:rPr>
+          <w:rFonts w:ascii="Courier New" w:hAnsi="Courier New"/>
+          <w:b w:val="false"/>
+          <w:i w:val="false"/>
+          <w:sz w:val="18"/>
+          <w:u w:val="none"/>
+          <w:lang w:val="en"/>
+        </w:rPr>
+      </w:r>
+    </w:p>
+    <w:p>
+      <w:pPr>
+        <w:pStyle w:val="Normal"/>
+        <w:spacing w:lineRule="auto" w:line="276" w:before="0" w:after="0"/>
+        <w:rPr>
+          <w:rFonts w:ascii="Courier New" w:hAnsi="Courier New"/>
+          <w:b w:val="false"/>
+          <w:b w:val="false"/>
+          <w:i w:val="false"/>
+          <w:i w:val="false"/>
+          <w:sz w:val="18"/>
+          <w:u w:val="none"/>
+          <w:lang w:val="en"/>
+        </w:rPr>
+      </w:pPr>
+      <w:r>
+        <w:rPr>
+          <w:rFonts w:ascii="Courier New" w:hAnsi="Courier New"/>
+          <w:b w:val="false"/>
+          <w:i w:val="false"/>
+          <w:sz w:val="18"/>
+          <w:u w:val="none"/>
+          <w:lang w:val="en"/>
+        </w:rPr>
+        <w:t>witness Functor2 =</w:t>
+      </w:r>
+    </w:p>
+    <w:p>
+      <w:pPr>
+        <w:pStyle w:val="Normal"/>
+        <w:spacing w:lineRule="auto" w:line="276" w:before="0" w:after="0"/>
+        <w:rPr/>
+      </w:pPr>
+      <w:r>
+        <w:rPr>
+          <w:rFonts w:ascii="Courier New" w:hAnsi="Courier New"/>
+          <w:b w:val="false"/>
+          <w:i w:val="false"/>
+          <w:sz w:val="18"/>
+          <w:u w:val="none"/>
+          <w:lang w:val="en"/>
+        </w:rPr>
+        <w:t xml:space="preserve">  </w:t>
+      </w:r>
+      <w:r>
+        <w:rPr>
+          <w:rFonts w:ascii="Courier New" w:hAnsi="Courier New"/>
+          <w:b w:val="false"/>
+          <w:i w:val="false"/>
+          <w:sz w:val="18"/>
+          <w:u w:val="none"/>
+          <w:lang w:val="en"/>
+        </w:rPr>
+        <w:t xml:space="preserve">| map2 = </w:t>
+      </w:r>
+      <w:r>
+        <w:rPr>
+          <w:rFonts w:ascii="Courier New" w:hAnsi="Courier New"/>
+          <w:b w:val="false"/>
+          <w:i w:val="false"/>
+          <w:sz w:val="18"/>
+          <w:u w:val="none"/>
+          <w:lang w:val="en"/>
+        </w:rPr>
+        <w:t>script "</w:t>
+      </w:r>
+      <w:r>
+        <w:rPr>
+          <w:rFonts w:ascii="Courier New" w:hAnsi="Courier New"/>
+          <w:b w:val="false"/>
+          <w:bCs w:val="false"/>
+          <w:i w:val="false"/>
+          <w:sz w:val="18"/>
+          <w:u w:val="none"/>
+          <w:lang w:val="en"/>
+        </w:rPr>
+        <w:t>map2</w:t>
+      </w:r>
+      <w:r>
+        <w:rPr>
+          <w:rFonts w:ascii="Courier New" w:hAnsi="Courier New"/>
+          <w:b w:val="false"/>
+          <w:bCs w:val="false"/>
+          <w:i w:val="false"/>
+          <w:sz w:val="18"/>
+          <w:u w:val="none"/>
+          <w:lang w:val="en"/>
+        </w:rPr>
+        <w:t>"</w:t>
+      </w:r>
+    </w:p>
+    <w:p>
+      <w:pPr>
+        <w:pStyle w:val="Normal"/>
+        <w:spacing w:lineRule="auto" w:line="276" w:before="0" w:after="0"/>
+        <w:rPr>
+          <w:rFonts w:ascii="Courier New" w:hAnsi="Courier New"/>
+          <w:b w:val="false"/>
+          <w:b w:val="false"/>
+          <w:i w:val="false"/>
+          <w:i w:val="false"/>
+          <w:sz w:val="18"/>
+          <w:u w:val="none"/>
+          <w:lang w:val="en"/>
+        </w:rPr>
+      </w:pPr>
+      <w:r>
+        <w:rPr>
+          <w:rFonts w:ascii="Courier New" w:hAnsi="Courier New"/>
+          <w:b w:val="false"/>
+          <w:i w:val="false"/>
+          <w:sz w:val="18"/>
+          <w:u w:val="none"/>
+          <w:lang w:val="en"/>
+        </w:rPr>
+      </w:r>
+    </w:p>
+    <w:p>
+      <w:pPr>
+        <w:pStyle w:val="Normal"/>
+        <w:spacing w:lineRule="auto" w:line="276" w:before="0" w:after="0"/>
+        <w:rPr>
+          <w:rFonts w:ascii="Courier New" w:hAnsi="Courier New"/>
+          <w:b w:val="false"/>
+          <w:b w:val="false"/>
+          <w:i w:val="false"/>
+          <w:i w:val="false"/>
+          <w:sz w:val="18"/>
+          <w:u w:val="none"/>
+          <w:lang w:val="en"/>
+        </w:rPr>
+      </w:pPr>
+      <w:r>
+        <w:rPr>
+          <w:rFonts w:ascii="Courier New" w:hAnsi="Courier New"/>
+          <w:b w:val="false"/>
+          <w:i w:val="false"/>
+          <w:sz w:val="18"/>
+          <w:u w:val="none"/>
+          <w:lang w:val="en"/>
+        </w:rPr>
+        <w:t>witness Summable =</w:t>
+      </w:r>
+    </w:p>
+    <w:p>
+      <w:pPr>
+        <w:pStyle w:val="Normal"/>
+        <w:spacing w:lineRule="auto" w:line="276" w:before="0" w:after="0"/>
+        <w:rPr/>
+      </w:pPr>
+      <w:r>
+        <w:rPr>
+          <w:rFonts w:ascii="Courier New" w:hAnsi="Courier New"/>
+          <w:b w:val="false"/>
+          <w:i w:val="false"/>
+          <w:sz w:val="18"/>
+          <w:u w:val="none"/>
+          <w:lang w:val="en"/>
+        </w:rPr>
+        <w:t xml:space="preserve">  </w:t>
+      </w:r>
+      <w:r>
+        <w:rPr>
+          <w:rFonts w:ascii="Courier New" w:hAnsi="Courier New"/>
+          <w:b w:val="false"/>
+          <w:i w:val="false"/>
+          <w:sz w:val="18"/>
+          <w:u w:val="none"/>
+          <w:lang w:val="en"/>
+        </w:rPr>
+        <w:t xml:space="preserve">| product = </w:t>
+      </w:r>
+      <w:r>
+        <w:rPr>
+          <w:rFonts w:ascii="Courier New" w:hAnsi="Courier New"/>
+          <w:b w:val="false"/>
+          <w:i w:val="false"/>
+          <w:sz w:val="18"/>
+          <w:u w:val="none"/>
+          <w:lang w:val="en"/>
+        </w:rPr>
+        <w:t>script "</w:t>
+      </w:r>
+      <w:r>
+        <w:rPr>
+          <w:rFonts w:ascii="Courier New" w:hAnsi="Courier New"/>
+          <w:b w:val="false"/>
+          <w:bCs w:val="false"/>
+          <w:i w:val="false"/>
+          <w:sz w:val="18"/>
+          <w:u w:val="none"/>
+          <w:lang w:val="en"/>
+        </w:rPr>
+        <w:t>product</w:t>
+      </w:r>
+      <w:r>
+        <w:rPr>
+          <w:rFonts w:ascii="Courier New" w:hAnsi="Courier New"/>
+          <w:b w:val="false"/>
+          <w:bCs w:val="false"/>
+          <w:i w:val="false"/>
+          <w:sz w:val="18"/>
+          <w:u w:val="none"/>
+          <w:lang w:val="en"/>
+        </w:rPr>
+        <w:t>"</w:t>
+      </w:r>
+    </w:p>
+    <w:p>
+      <w:pPr>
+        <w:pStyle w:val="Normal"/>
+        <w:spacing w:lineRule="auto" w:line="276" w:before="0" w:after="0"/>
+        <w:rPr/>
+      </w:pPr>
+      <w:r>
+        <w:rPr>
+          <w:rFonts w:ascii="Courier New" w:hAnsi="Courier New"/>
+          <w:b w:val="false"/>
+          <w:i w:val="false"/>
+          <w:sz w:val="18"/>
+          <w:u w:val="none"/>
+          <w:lang w:val="en"/>
+        </w:rPr>
+        <w:t xml:space="preserve">  </w:t>
+      </w:r>
+      <w:r>
+        <w:rPr>
+          <w:rFonts w:ascii="Courier New" w:hAnsi="Courier New"/>
+          <w:b w:val="false"/>
+          <w:i w:val="false"/>
+          <w:sz w:val="18"/>
+          <w:u w:val="none"/>
+          <w:lang w:val="en"/>
+        </w:rPr>
+        <w:t xml:space="preserve">| sum = </w:t>
+      </w:r>
+      <w:r>
+        <w:rPr>
+          <w:rFonts w:ascii="Courier New" w:hAnsi="Courier New"/>
+          <w:b w:val="false"/>
+          <w:i w:val="false"/>
+          <w:sz w:val="18"/>
+          <w:u w:val="none"/>
+          <w:lang w:val="en"/>
+        </w:rPr>
+        <w:t>script "</w:t>
+      </w:r>
+      <w:r>
+        <w:rPr>
+          <w:rFonts w:ascii="Courier New" w:hAnsi="Courier New"/>
+          <w:b w:val="false"/>
+          <w:bCs w:val="false"/>
+          <w:i w:val="false"/>
+          <w:sz w:val="18"/>
+          <w:u w:val="none"/>
+          <w:lang w:val="en"/>
+        </w:rPr>
+        <w:t>sum</w:t>
+      </w:r>
+      <w:r>
+        <w:rPr>
+          <w:rFonts w:ascii="Courier New" w:hAnsi="Courier New"/>
+          <w:b w:val="false"/>
+          <w:bCs w:val="false"/>
+          <w:i w:val="false"/>
+          <w:sz w:val="18"/>
+          <w:u w:val="none"/>
+          <w:lang w:val="en"/>
+        </w:rPr>
+        <w:t>"</w:t>
+      </w:r>
+    </w:p>
+    <w:p>
+      <w:pPr>
+        <w:pStyle w:val="Normal"/>
+        <w:spacing w:lineRule="auto" w:line="276" w:before="0" w:after="0"/>
+        <w:rPr>
+          <w:rFonts w:ascii="Courier New" w:hAnsi="Courier New"/>
+          <w:b w:val="false"/>
+          <w:b w:val="false"/>
+          <w:i w:val="false"/>
+          <w:i w:val="false"/>
+          <w:sz w:val="18"/>
+          <w:u w:val="none"/>
+          <w:lang w:val="en"/>
+        </w:rPr>
+      </w:pPr>
+      <w:r>
+        <w:rPr>
+          <w:rFonts w:ascii="Courier New" w:hAnsi="Courier New"/>
+          <w:b w:val="false"/>
+          <w:i w:val="false"/>
+          <w:sz w:val="18"/>
+          <w:u w:val="none"/>
+          <w:lang w:val="en"/>
+        </w:rPr>
+      </w:r>
+    </w:p>
+    <w:p>
+      <w:pPr>
+        <w:pStyle w:val="Normal"/>
+        <w:spacing w:lineRule="auto" w:line="276" w:before="0" w:after="0"/>
+        <w:rPr/>
+      </w:pPr>
+      <w:r>
+        <w:rPr>
+          <w:rFonts w:ascii="Courier New" w:hAnsi="Courier New"/>
+          <w:b w:val="false"/>
+          <w:i w:val="false"/>
+          <w:sz w:val="18"/>
+          <w:u w:val="none"/>
+          <w:lang w:val="en"/>
+        </w:rPr>
+        <w:t>Property = Axiom "A property of a simulant."</w:t>
+      </w:r>
+    </w:p>
+    <w:p>
+      <w:pPr>
+        <w:pStyle w:val="Normal"/>
+        <w:spacing w:lineRule="auto" w:line="276" w:before="0" w:after="0"/>
+        <w:rPr/>
+      </w:pPr>
+      <w:r>
+        <w:rPr>
+          <w:rFonts w:ascii="Courier New" w:hAnsi="Courier New"/>
+          <w:b w:val="false"/>
+          <w:i w:val="false"/>
+          <w:sz w:val="18"/>
+          <w:u w:val="none"/>
+          <w:lang w:val="en"/>
+        </w:rPr>
+        <w:t>Relation = Axiom "Indexes a simulant or event relative to the local simulant."</w:t>
+      </w:r>
+    </w:p>
+    <w:p>
+      <w:pPr>
+        <w:pStyle w:val="Normal"/>
+        <w:spacing w:lineRule="auto" w:line="276" w:before="0" w:after="0"/>
+        <w:rPr/>
+      </w:pPr>
+      <w:r>
+        <w:rPr>
+          <w:rFonts w:ascii="Courier New" w:hAnsi="Courier New"/>
+          <w:b w:val="false"/>
+          <w:i w:val="false"/>
+          <w:sz w:val="18"/>
+          <w:u w:val="none"/>
+          <w:lang w:val="en"/>
+        </w:rPr>
+        <w:t>Address = Axiom "Indexes a global simulant or event."</w:t>
+      </w:r>
+    </w:p>
+    <w:p>
+      <w:pPr>
+        <w:pStyle w:val="Normal"/>
+        <w:spacing w:lineRule="auto" w:line="276" w:before="0" w:after="0"/>
+        <w:rPr>
+          <w:rFonts w:ascii="Courier New" w:hAnsi="Courier New"/>
+          <w:b w:val="false"/>
+          <w:b w:val="false"/>
+          <w:i w:val="false"/>
+          <w:i w:val="false"/>
+          <w:sz w:val="18"/>
+          <w:u w:val="none"/>
+          <w:lang w:val="en"/>
+        </w:rPr>
+      </w:pPr>
+      <w:r>
+        <w:rPr>
+          <w:rFonts w:ascii="Courier New" w:hAnsi="Courier New"/>
+          <w:b w:val="false"/>
+          <w:i w:val="false"/>
+          <w:sz w:val="18"/>
+          <w:u w:val="none"/>
+          <w:lang w:val="en"/>
+        </w:rPr>
+      </w:r>
+    </w:p>
+    <w:p>
+      <w:pPr>
+        <w:pStyle w:val="Normal"/>
+        <w:spacing w:lineRule="auto" w:line="276" w:before="0" w:after="0"/>
+        <w:rPr/>
+      </w:pPr>
+      <w:r>
+        <w:rPr>
+          <w:rFonts w:ascii="Courier New" w:hAnsi="Courier New"/>
+          <w:b w:val="false"/>
+          <w:i w:val="false"/>
+          <w:sz w:val="18"/>
+          <w:u w:val="none"/>
+          <w:lang w:val="en"/>
+        </w:rPr>
+        <w:t>get&lt;a&gt; : Property -&gt; Relation -&gt; a = Axiom "Retrieve a property of a simulant indexed by Relation."</w:t>
+      </w:r>
+    </w:p>
+    <w:p>
+      <w:pPr>
+        <w:pStyle w:val="Normal"/>
+        <w:spacing w:lineRule="auto" w:line="276" w:before="0" w:after="0"/>
+        <w:rPr/>
+      </w:pPr>
+      <w:r>
+        <w:rPr>
+          <w:rFonts w:ascii="Courier New" w:hAnsi="Courier New"/>
+          <w:b w:val="false"/>
+          <w:i w:val="false"/>
+          <w:sz w:val="18"/>
+          <w:u w:val="none"/>
+          <w:lang w:val="en"/>
+        </w:rPr>
+        <w:t>set&lt;a&gt; : Property -&gt; Relation -&gt; a -&gt; a = Axiom! "Update a property of a simulant indexed by Relation, then returns its value."</w:t>
+      </w:r>
+    </w:p>
+    <w:p>
+      <w:pPr>
+        <w:pStyle w:val="Normal"/>
+        <w:spacing w:lineRule="auto" w:line="276" w:before="0" w:after="0"/>
+        <w:rPr>
+          <w:rFonts w:ascii="Courier New" w:hAnsi="Courier New"/>
+          <w:b w:val="false"/>
+          <w:b w:val="false"/>
+          <w:i w:val="false"/>
+          <w:i w:val="false"/>
+          <w:sz w:val="18"/>
+          <w:u w:val="none"/>
+          <w:lang w:val="en"/>
+        </w:rPr>
+      </w:pPr>
+      <w:r>
+        <w:rPr>
+          <w:rFonts w:ascii="Courier New" w:hAnsi="Courier New"/>
+          <w:b w:val="false"/>
+          <w:i w:val="false"/>
+          <w:sz w:val="18"/>
+          <w:u w:val="none"/>
+          <w:lang w:val="en"/>
+        </w:rPr>
+      </w:r>
+    </w:p>
+    <w:p>
+      <w:pPr>
+        <w:pStyle w:val="Normal"/>
+        <w:spacing w:lineRule="auto" w:line="276" w:before="0" w:after="0"/>
+        <w:rPr/>
+      </w:pPr>
+      <w:r>
+        <w:rPr>
+          <w:rFonts w:ascii="Courier New" w:hAnsi="Courier New"/>
+          <w:b w:val="false"/>
+          <w:i w:val="false"/>
+          <w:sz w:val="18"/>
+          <w:u w:val="none"/>
+          <w:lang w:val="en"/>
+        </w:rPr>
+        <w:t>Stream&lt;a&gt; = Axiom "A stream of simulant property or event values."</w:t>
+      </w:r>
+    </w:p>
+    <w:p>
+      <w:pPr>
+        <w:pStyle w:val="Normal"/>
+        <w:spacing w:lineRule="auto" w:line="276" w:before="0" w:after="0"/>
+        <w:rPr/>
+      </w:pPr>
+      <w:r>
+        <w:rPr>
+          <w:rFonts w:ascii="Courier New" w:hAnsi="Courier New"/>
+          <w:b w:val="false"/>
+          <w:i w:val="false"/>
+          <w:sz w:val="18"/>
+          <w:u w:val="none"/>
+          <w:lang w:val="en"/>
+        </w:rPr>
+        <w:t xml:space="preserve">getAsStream&lt;a&gt; : Property -&gt; Relation -&gt; Stream&lt;a&gt; = </w:t>
+      </w:r>
+      <w:r>
+        <w:rPr>
+          <w:rFonts w:ascii="Courier New" w:hAnsi="Courier New"/>
+          <w:b w:val="false"/>
+          <w:i w:val="false"/>
+          <w:sz w:val="18"/>
+          <w:u w:val="none"/>
+          <w:lang w:val="en"/>
+        </w:rPr>
+        <w:t>script "</w:t>
+      </w:r>
+      <w:r>
+        <w:rPr>
+          <w:rFonts w:ascii="Courier New" w:hAnsi="Courier New"/>
+          <w:b w:val="false"/>
+          <w:bCs w:val="false"/>
+          <w:i w:val="false"/>
+          <w:sz w:val="18"/>
+          <w:u w:val="none"/>
+          <w:lang w:val="en"/>
+        </w:rPr>
+        <w:t>getAsStream</w:t>
+      </w:r>
+      <w:r>
+        <w:rPr>
+          <w:rFonts w:ascii="Courier New" w:hAnsi="Courier New"/>
+          <w:b w:val="false"/>
+          <w:bCs w:val="false"/>
+          <w:i w:val="false"/>
+          <w:sz w:val="18"/>
+          <w:u w:val="none"/>
+          <w:lang w:val="en"/>
+        </w:rPr>
+        <w:t>"</w:t>
+      </w:r>
+    </w:p>
+    <w:p>
+      <w:pPr>
+        <w:pStyle w:val="Normal"/>
+        <w:spacing w:lineRule="auto" w:line="276" w:before="0" w:after="0"/>
+        <w:rPr/>
+      </w:pPr>
+      <w:r>
+        <w:rPr>
+          <w:rFonts w:ascii="Courier New" w:hAnsi="Courier New"/>
+          <w:b w:val="false"/>
+          <w:i w:val="false"/>
+          <w:color w:val="000000"/>
+          <w:sz w:val="18"/>
+          <w:u w:val="none"/>
+          <w:lang w:val="en"/>
+        </w:rPr>
+        <w:t xml:space="preserve">setAsStream&lt;a&gt; : Property -&gt; Relation -&gt; Stream&lt;a&gt; = </w:t>
+      </w:r>
+      <w:r>
+        <w:rPr>
+          <w:rFonts w:ascii="Courier New" w:hAnsi="Courier New"/>
+          <w:b w:val="false"/>
+          <w:i w:val="false"/>
+          <w:color w:val="000000"/>
+          <w:sz w:val="18"/>
+          <w:u w:val="none"/>
+          <w:lang w:val="en"/>
+        </w:rPr>
+        <w:t>script "</w:t>
+      </w:r>
+      <w:r>
+        <w:rPr>
+          <w:rFonts w:ascii="Courier New" w:hAnsi="Courier New"/>
+          <w:b w:val="false"/>
+          <w:bCs w:val="false"/>
+          <w:i w:val="false"/>
+          <w:color w:val="000000"/>
+          <w:sz w:val="18"/>
+          <w:u w:val="none"/>
+          <w:lang w:val="en"/>
+        </w:rPr>
+        <w:t>setAsStream</w:t>
+      </w:r>
+      <w:r>
+        <w:rPr>
+          <w:rFonts w:ascii="Courier New" w:hAnsi="Courier New"/>
+          <w:b w:val="false"/>
+          <w:bCs w:val="false"/>
+          <w:i w:val="false"/>
+          <w:color w:val="000000"/>
+          <w:sz w:val="18"/>
+          <w:u w:val="none"/>
+          <w:lang w:val="en"/>
+        </w:rPr>
+        <w:t>"</w:t>
+      </w:r>
+    </w:p>
+    <w:p>
+      <w:pPr>
+        <w:pStyle w:val="Normal"/>
+        <w:spacing w:lineRule="auto" w:line="276" w:before="0" w:after="0"/>
+        <w:rPr/>
+      </w:pPr>
+      <w:r>
+        <w:rPr>
+          <w:rFonts w:ascii="Courier New" w:hAnsi="Courier New"/>
+          <w:b w:val="false"/>
+          <w:i w:val="false"/>
+          <w:color w:val="000000"/>
+          <w:sz w:val="18"/>
+          <w:u w:val="none"/>
+          <w:lang w:val="en"/>
+        </w:rPr>
+        <w:t xml:space="preserve">makeStream&lt;a&gt; : Address -&gt; Stream&lt;a&gt; = </w:t>
+      </w:r>
+      <w:r>
+        <w:rPr>
+          <w:rFonts w:ascii="Courier New" w:hAnsi="Courier New"/>
+          <w:b w:val="false"/>
+          <w:i w:val="false"/>
+          <w:color w:val="000000"/>
+          <w:sz w:val="18"/>
+          <w:u w:val="none"/>
+          <w:lang w:val="en"/>
+        </w:rPr>
+        <w:t>script "</w:t>
+      </w:r>
+      <w:r>
+        <w:rPr>
+          <w:rFonts w:ascii="Courier New" w:hAnsi="Courier New"/>
+          <w:b w:val="false"/>
+          <w:bCs w:val="false"/>
+          <w:i w:val="false"/>
+          <w:color w:val="000000"/>
+          <w:sz w:val="18"/>
+          <w:u w:val="none"/>
+          <w:lang w:val="en"/>
+        </w:rPr>
+        <w:t>makeStream</w:t>
+      </w:r>
+      <w:r>
+        <w:rPr>
+          <w:rFonts w:ascii="Courier New" w:hAnsi="Courier New"/>
+          <w:b w:val="false"/>
+          <w:bCs w:val="false"/>
+          <w:i w:val="false"/>
+          <w:color w:val="000000"/>
+          <w:sz w:val="18"/>
+          <w:u w:val="none"/>
+          <w:lang w:val="en"/>
+        </w:rPr>
+        <w:t>"</w:t>
+      </w:r>
+    </w:p>
+    <w:p>
+      <w:pPr>
+        <w:pStyle w:val="Normal"/>
+        <w:spacing w:lineRule="auto" w:line="276" w:before="0" w:after="0"/>
+        <w:rPr/>
+      </w:pPr>
+      <w:r>
+        <w:rPr>
+          <w:rFonts w:ascii="Courier New" w:hAnsi="Courier New"/>
+          <w:b w:val="false"/>
+          <w:i w:val="false"/>
+          <w:color w:val="000000"/>
+          <w:sz w:val="18"/>
+          <w:u w:val="none"/>
+          <w:lang w:val="en"/>
+        </w:rPr>
+        <w:t xml:space="preserve">mapStream&lt;a, b&gt; (a -&gt; b) -&gt; Stream&lt;a&gt; -&gt; Stream&lt;b&gt; = </w:t>
+      </w:r>
+      <w:r>
+        <w:rPr>
+          <w:rFonts w:ascii="Courier New" w:hAnsi="Courier New"/>
+          <w:b w:val="false"/>
+          <w:i w:val="false"/>
+          <w:color w:val="000000"/>
+          <w:sz w:val="18"/>
+          <w:u w:val="none"/>
+          <w:lang w:val="en"/>
+        </w:rPr>
+        <w:t>script "</w:t>
+      </w:r>
+      <w:r>
+        <w:rPr>
+          <w:rFonts w:ascii="Courier New" w:hAnsi="Courier New"/>
+          <w:b w:val="false"/>
+          <w:bCs w:val="false"/>
+          <w:i w:val="false"/>
+          <w:color w:val="000000"/>
+          <w:sz w:val="18"/>
+          <w:u w:val="none"/>
+          <w:lang w:val="en"/>
+        </w:rPr>
+        <w:t>map</w:t>
+      </w:r>
+      <w:r>
+        <w:rPr>
+          <w:rFonts w:ascii="Courier New" w:hAnsi="Courier New"/>
+          <w:b w:val="false"/>
+          <w:bCs w:val="false"/>
+          <w:i w:val="false"/>
+          <w:color w:val="000000"/>
+          <w:sz w:val="18"/>
+          <w:u w:val="none"/>
+          <w:lang w:val="en"/>
+        </w:rPr>
+        <w:t>"</w:t>
+      </w:r>
+    </w:p>
+    <w:p>
+      <w:pPr>
+        <w:pStyle w:val="Normal"/>
+        <w:spacing w:lineRule="auto" w:line="276" w:before="0" w:after="0"/>
+        <w:rPr/>
+      </w:pPr>
+      <w:r>
+        <w:rPr>
+          <w:rFonts w:ascii="Courier New" w:hAnsi="Courier New"/>
+          <w:b w:val="false"/>
+          <w:bCs/>
+          <w:i w:val="false"/>
+          <w:color w:val="000000"/>
+          <w:sz w:val="18"/>
+          <w:u w:val="none"/>
+          <w:lang w:val="en"/>
+        </w:rPr>
+        <w:t xml:space="preserve">foldStream&lt;a, b&gt; : (b -&gt; a -&gt; b) -&gt; b -&gt; Stream&lt;a&gt; -&gt; b = </w:t>
+      </w:r>
+      <w:r>
+        <w:rPr>
+          <w:rFonts w:ascii="Courier New" w:hAnsi="Courier New"/>
+          <w:b w:val="false"/>
+          <w:bCs/>
+          <w:i w:val="false"/>
+          <w:color w:val="000000"/>
+          <w:sz w:val="18"/>
+          <w:u w:val="none"/>
+          <w:lang w:val="en"/>
+        </w:rPr>
+        <w:t>script "</w:t>
+      </w:r>
+      <w:r>
+        <w:rPr>
+          <w:rFonts w:ascii="Courier New" w:hAnsi="Courier New"/>
+          <w:b w:val="false"/>
+          <w:bCs w:val="false"/>
+          <w:i w:val="false"/>
+          <w:color w:val="000000"/>
+          <w:sz w:val="18"/>
+          <w:u w:val="none"/>
+          <w:lang w:val="en"/>
+        </w:rPr>
+        <w:t>fold</w:t>
+      </w:r>
+      <w:r>
+        <w:rPr>
+          <w:rFonts w:ascii="Courier New" w:hAnsi="Courier New"/>
+          <w:b w:val="false"/>
+          <w:bCs w:val="false"/>
+          <w:i w:val="false"/>
+          <w:color w:val="000000"/>
+          <w:sz w:val="18"/>
+          <w:u w:val="none"/>
+          <w:lang w:val="en"/>
+        </w:rPr>
+        <w:t>"</w:t>
+      </w:r>
+    </w:p>
+    <w:p>
+      <w:pPr>
+        <w:pStyle w:val="Normal"/>
+        <w:spacing w:lineRule="auto" w:line="276" w:before="0" w:after="0"/>
+        <w:rPr/>
+      </w:pPr>
+      <w:r>
+        <w:rPr>
+          <w:rFonts w:ascii="Courier New" w:hAnsi="Courier New"/>
+          <w:b w:val="false"/>
+          <w:bCs/>
+          <w:i w:val="false"/>
+          <w:color w:val="000000"/>
+          <w:sz w:val="18"/>
+          <w:u w:val="none"/>
+          <w:lang w:val="en"/>
+        </w:rPr>
+        <w:t xml:space="preserve">map2Stream&lt;a, b, c&gt; (a -&gt; b -&gt; c) -&gt; Stream&lt;a&gt; -&gt; Stream&lt;b&gt; -&gt; Stream&lt;c&gt; = </w:t>
+      </w:r>
+      <w:r>
+        <w:rPr>
+          <w:rFonts w:ascii="Courier New" w:hAnsi="Courier New"/>
+          <w:b w:val="false"/>
+          <w:bCs/>
+          <w:i w:val="false"/>
+          <w:color w:val="000000"/>
+          <w:sz w:val="18"/>
+          <w:u w:val="none"/>
+          <w:lang w:val="en"/>
+        </w:rPr>
+        <w:t>script "</w:t>
+      </w:r>
+      <w:r>
+        <w:rPr>
+          <w:rFonts w:ascii="Courier New" w:hAnsi="Courier New"/>
+          <w:b w:val="false"/>
+          <w:bCs w:val="false"/>
+          <w:i w:val="false"/>
+          <w:color w:val="000000"/>
+          <w:sz w:val="18"/>
+          <w:u w:val="none"/>
+          <w:lang w:val="en"/>
+        </w:rPr>
+        <w:t>map2</w:t>
+      </w:r>
+      <w:r>
+        <w:rPr>
+          <w:rFonts w:ascii="Courier New" w:hAnsi="Courier New"/>
+          <w:b w:val="false"/>
+          <w:bCs w:val="false"/>
+          <w:i w:val="false"/>
+          <w:color w:val="000000"/>
+          <w:sz w:val="18"/>
+          <w:u w:val="none"/>
+          <w:lang w:val="en"/>
+        </w:rPr>
+        <w:t>"</w:t>
+      </w:r>
+    </w:p>
+    <w:p>
+      <w:pPr>
+        <w:pStyle w:val="Normal"/>
+        <w:spacing w:lineRule="auto" w:line="276" w:before="0" w:after="0"/>
+        <w:rPr/>
+      </w:pPr>
+      <w:r>
+        <w:rPr>
+          <w:rFonts w:ascii="Courier New" w:hAnsi="Courier New"/>
+          <w:b w:val="false"/>
+          <w:i w:val="false"/>
+          <w:sz w:val="18"/>
+          <w:u w:val="none"/>
+          <w:lang w:val="en"/>
+        </w:rPr>
+        <w:t xml:space="preserve">productStream&lt;a, b&gt; : Stream&lt;a&gt; -&gt; Stream&lt;b&gt; -&gt; Stream&lt;(a, b)&gt; = </w:t>
+      </w:r>
+      <w:r>
+        <w:rPr>
+          <w:rFonts w:ascii="Courier New" w:hAnsi="Courier New"/>
+          <w:b w:val="false"/>
+          <w:i w:val="false"/>
+          <w:sz w:val="18"/>
+          <w:u w:val="none"/>
+          <w:lang w:val="en"/>
+        </w:rPr>
+        <w:t>script "</w:t>
+      </w:r>
+      <w:r>
+        <w:rPr>
+          <w:rFonts w:ascii="Courier New" w:hAnsi="Courier New"/>
+          <w:b w:val="false"/>
+          <w:bCs w:val="false"/>
+          <w:i w:val="false"/>
+          <w:sz w:val="18"/>
+          <w:u w:val="none"/>
+          <w:lang w:val="en"/>
+        </w:rPr>
+        <w:t>product</w:t>
+      </w:r>
+      <w:r>
+        <w:rPr>
+          <w:rFonts w:ascii="Courier New" w:hAnsi="Courier New"/>
+          <w:b w:val="false"/>
+          <w:bCs w:val="false"/>
+          <w:i w:val="false"/>
+          <w:sz w:val="18"/>
+          <w:u w:val="none"/>
+          <w:lang w:val="en"/>
+        </w:rPr>
+        <w:t>"</w:t>
+      </w:r>
+    </w:p>
+    <w:p>
+      <w:pPr>
+        <w:pStyle w:val="Normal"/>
+        <w:spacing w:lineRule="auto" w:line="276" w:before="0" w:after="0"/>
+        <w:rPr/>
+      </w:pPr>
+      <w:r>
+        <w:rPr>
+          <w:rFonts w:ascii="Courier New" w:hAnsi="Courier New"/>
+          <w:b w:val="false"/>
+          <w:i w:val="false"/>
+          <w:color w:val="000000"/>
+          <w:sz w:val="18"/>
+          <w:u w:val="none"/>
+          <w:lang w:val="en"/>
+        </w:rPr>
+        <w:t xml:space="preserve">sumStream&lt;a, b&gt; : Stream&lt;a&gt; -&gt; Stream&lt;b&gt; -&gt; Stream&lt;Either&lt;a, b&gt;&gt; = </w:t>
+      </w:r>
+      <w:r>
+        <w:rPr>
+          <w:rFonts w:ascii="Courier New" w:hAnsi="Courier New"/>
+          <w:b w:val="false"/>
+          <w:i w:val="false"/>
+          <w:color w:val="000000"/>
+          <w:sz w:val="18"/>
+          <w:u w:val="none"/>
+          <w:lang w:val="en"/>
+        </w:rPr>
+        <w:t>script "</w:t>
+      </w:r>
+      <w:r>
+        <w:rPr>
+          <w:rFonts w:ascii="Courier New" w:hAnsi="Courier New"/>
+          <w:b w:val="false"/>
+          <w:bCs w:val="false"/>
+          <w:i w:val="false"/>
+          <w:color w:val="000000"/>
+          <w:sz w:val="18"/>
+          <w:u w:val="none"/>
+          <w:lang w:val="en"/>
+        </w:rPr>
+        <w:t>sum</w:t>
+      </w:r>
+      <w:r>
+        <w:rPr>
+          <w:rFonts w:ascii="Courier New" w:hAnsi="Courier New"/>
+          <w:b w:val="false"/>
+          <w:bCs w:val="false"/>
+          <w:i w:val="false"/>
+          <w:color w:val="000000"/>
+          <w:sz w:val="18"/>
+          <w:u w:val="none"/>
+          <w:lang w:val="en"/>
+        </w:rPr>
+        <w:t>"</w:t>
+      </w:r>
+    </w:p>
+    <w:p>
+      <w:pPr>
+        <w:pStyle w:val="Normal"/>
+        <w:spacing w:lineRule="auto" w:line="276" w:before="0" w:after="0"/>
+        <w:rPr>
+          <w:rFonts w:ascii="Courier New" w:hAnsi="Courier New"/>
+          <w:i w:val="false"/>
+          <w:i w:val="false"/>
+          <w:color w:val="000000"/>
+          <w:sz w:val="18"/>
+          <w:u w:val="none"/>
+          <w:lang w:val="en"/>
+        </w:rPr>
+      </w:pPr>
+      <w:r>
+        <w:rPr>
+          <w:b w:val="false"/>
+          <w:bCs w:val="false"/>
+        </w:rPr>
+      </w:r>
+      <w:r>
+        <w:br w:type="page"/>
+      </w:r>
+    </w:p>
+    <w:p>
+      <w:pPr>
+        <w:pStyle w:val="Normal"/>
+        <w:spacing w:lineRule="auto" w:line="276" w:before="0" w:after="0"/>
+        <w:rPr/>
+      </w:pPr>
+      <w:r>
+        <w:rPr>
+          <w:rFonts w:ascii="Courier New" w:hAnsi="Courier New"/>
+          <w:b w:val="false"/>
+          <w:i w:val="false"/>
+          <w:color w:val="000000"/>
+          <w:sz w:val="18"/>
           <w:u w:val="single"/>
           <w:lang w:val="en"/>
         </w:rPr>
-        <w:t>bold</w:t>
-      </w:r>
-      <w:r>
-        <w:rPr>
-          <w:rFonts w:ascii="Courier New" w:hAnsi="Courier New"/>
-          <w:b w:val="false"/>
-          <w:i w:val="false"/>
-          <w:sz w:val="18"/>
-          <w:u w:val="single"/>
-          <w:lang w:val="en"/>
-        </w:rPr>
-        <w:t>)</w:t>
-      </w:r>
-    </w:p>
-    <w:p>
-      <w:pPr>
-        <w:pStyle w:val="Normal"/>
-        <w:spacing w:lineRule="auto" w:line="276" w:before="0" w:after="0"/>
-        <w:rPr>
-          <w:rFonts w:ascii="Courier New" w:hAnsi="Courier New"/>
-          <w:b w:val="false"/>
-          <w:b w:val="false"/>
-          <w:i w:val="false"/>
-          <w:i w:val="false"/>
-          <w:sz w:val="18"/>
-          <w:u w:val="none"/>
-          <w:lang w:val="en"/>
-        </w:rPr>
-      </w:pPr>
-      <w:r>
-        <w:rPr>
-          <w:rFonts w:ascii="Courier New" w:hAnsi="Courier New"/>
-          <w:b w:val="false"/>
-          <w:i w:val="false"/>
-          <w:sz w:val="18"/>
-          <w:u w:val="none"/>
-          <w:lang w:val="en"/>
-        </w:rPr>
-      </w:r>
-    </w:p>
-    <w:p>
-      <w:pPr>
-        <w:pStyle w:val="Normal"/>
-        <w:spacing w:lineRule="auto" w:line="276" w:before="0" w:after="0"/>
-        <w:rPr>
-          <w:rFonts w:ascii="Courier New" w:hAnsi="Courier New"/>
-          <w:b w:val="false"/>
-          <w:b w:val="false"/>
-          <w:i w:val="false"/>
-          <w:i w:val="false"/>
-          <w:sz w:val="18"/>
-          <w:u w:val="none"/>
-          <w:lang w:val="en"/>
-        </w:rPr>
-      </w:pPr>
-      <w:r>
-        <w:rPr>
-          <w:rFonts w:ascii="Courier New" w:hAnsi="Courier New"/>
-          <w:b w:val="false"/>
-          <w:i w:val="false"/>
-          <w:sz w:val="18"/>
-          <w:u w:val="none"/>
-          <w:lang w:val="en"/>
-        </w:rPr>
-        <w:t>witness Monoid =</w:t>
-      </w:r>
-    </w:p>
-    <w:p>
-      <w:pPr>
-        <w:pStyle w:val="Normal"/>
-        <w:spacing w:lineRule="auto" w:line="276" w:before="0" w:after="0"/>
-        <w:rPr>
-          <w:rFonts w:ascii="Courier New" w:hAnsi="Courier New"/>
-          <w:b w:val="false"/>
-          <w:b w:val="false"/>
-          <w:i w:val="false"/>
-          <w:i w:val="false"/>
-          <w:sz w:val="18"/>
-          <w:u w:val="none"/>
-          <w:lang w:val="en"/>
-        </w:rPr>
-      </w:pPr>
-      <w:r>
-        <w:rPr>
-          <w:rFonts w:ascii="Courier New" w:hAnsi="Courier New"/>
-          <w:b w:val="false"/>
-          <w:i w:val="false"/>
+        <w:t>Semantic Design for MetaFunctions (a replacement for micro-services – unrelated to Nu)</w:t>
+      </w:r>
+    </w:p>
+    <w:p>
+      <w:pPr>
+        <w:pStyle w:val="Normal"/>
+        <w:spacing w:lineRule="auto" w:line="276" w:before="0" w:after="0"/>
+        <w:rPr>
+          <w:rFonts w:ascii="Courier New" w:hAnsi="Courier New"/>
+          <w:b w:val="false"/>
+          <w:b w:val="false"/>
+          <w:i w:val="false"/>
+          <w:i w:val="false"/>
+          <w:color w:val="000000"/>
+          <w:sz w:val="18"/>
+          <w:u w:val="none"/>
+          <w:lang w:val="en"/>
+        </w:rPr>
+      </w:pPr>
+      <w:r>
+        <w:rPr>
+          <w:rFonts w:ascii="Courier New" w:hAnsi="Courier New"/>
+          <w:b w:val="false"/>
+          <w:i w:val="false"/>
+          <w:color w:val="000000"/>
+          <w:sz w:val="18"/>
+          <w:u w:val="none"/>
+          <w:lang w:val="en"/>
+        </w:rPr>
+      </w:r>
+    </w:p>
+    <w:p>
+      <w:pPr>
+        <w:pStyle w:val="Normal"/>
+        <w:spacing w:lineRule="auto" w:line="276" w:before="0" w:after="0"/>
+        <w:rPr/>
+      </w:pPr>
+      <w:r>
+        <w:rPr>
+          <w:rFonts w:ascii="Courier New" w:hAnsi="Courier New"/>
+          <w:b w:val="false"/>
+          <w:i w:val="false"/>
+          <w:color w:val="000000"/>
+          <w:sz w:val="18"/>
+          <w:u w:val="none"/>
+          <w:lang w:val="en"/>
+        </w:rPr>
+        <w:t>Symbol =</w:t>
+      </w:r>
+    </w:p>
+    <w:p>
+      <w:pPr>
+        <w:pStyle w:val="Normal"/>
+        <w:spacing w:lineRule="auto" w:line="276" w:before="0" w:after="0"/>
+        <w:rPr/>
+      </w:pPr>
+      <w:r>
+        <w:rPr>
+          <w:rFonts w:ascii="Courier New" w:hAnsi="Courier New"/>
+          <w:b w:val="false"/>
+          <w:i w:val="false"/>
+          <w:color w:val="000000"/>
           <w:sz w:val="18"/>
           <w:u w:val="none"/>
           <w:lang w:val="en"/>
@@ -6578,45 +8191,26 @@
           <w:rFonts w:ascii="Courier New" w:hAnsi="Courier New"/>
           <w:b w:val="false"/>
           <w:i w:val="false"/>
-          <w:sz w:val="18"/>
-          <w:u w:val="none"/>
-          <w:lang w:val="en"/>
-        </w:rPr>
-        <w:t xml:space="preserve">| append = </w:t>
-      </w:r>
-      <w:r>
-        <w:rPr>
-          <w:rFonts w:ascii="Courier New" w:hAnsi="Courier New"/>
-          <w:b/>
-          <w:bCs/>
-          <w:i w:val="false"/>
-          <w:sz w:val="18"/>
-          <w:u w:val="none"/>
-          <w:lang w:val="en"/>
-        </w:rPr>
-        <w:t>+</w:t>
-      </w:r>
-    </w:p>
-    <w:p>
-      <w:pPr>
-        <w:pStyle w:val="Normal"/>
-        <w:spacing w:lineRule="auto" w:line="276" w:before="0" w:after="0"/>
-        <w:rPr>
-          <w:rFonts w:ascii="Courier New" w:hAnsi="Courier New"/>
-          <w:b w:val="false"/>
-          <w:b w:val="false"/>
-          <w:i w:val="false"/>
-          <w:i w:val="false"/>
-          <w:sz w:val="18"/>
-          <w:u w:val="none"/>
-          <w:lang w:val="en"/>
-        </w:rPr>
-      </w:pPr>
-      <w:r>
-        <w:rPr>
-          <w:rFonts w:ascii="Courier New" w:hAnsi="Courier New"/>
-          <w:b w:val="false"/>
-          <w:i w:val="false"/>
+          <w:color w:val="000000"/>
+          <w:sz w:val="18"/>
+          <w:u w:val="none"/>
+          <w:lang w:val="en"/>
+        </w:rPr>
+        <w:t>| Atom of String</w:t>
+      </w:r>
+    </w:p>
+    <w:p>
+      <w:pPr>
+        <w:pStyle w:val="Normal"/>
+        <w:spacing w:lineRule="auto" w:line="276" w:before="0" w:after="0"/>
+        <w:rPr/>
+      </w:pPr>
+      <w:r>
+        <w:rPr>
+          <w:rFonts w:ascii="Courier New" w:hAnsi="Courier New"/>
+          <w:b w:val="false"/>
+          <w:i w:val="false"/>
+          <w:color w:val="000000"/>
           <w:sz w:val="18"/>
           <w:u w:val="none"/>
           <w:lang w:val="en"/>
@@ -6628,71 +8222,469 @@
           <w:rFonts w:ascii="Courier New" w:hAnsi="Courier New"/>
           <w:b w:val="false"/>
           <w:i w:val="false"/>
-          <w:sz w:val="18"/>
-          <w:u w:val="none"/>
-          <w:lang w:val="en"/>
-        </w:rPr>
-        <w:t xml:space="preserve">| empty = </w:t>
-      </w:r>
-      <w:r>
-        <w:rPr>
-          <w:rFonts w:ascii="Courier New" w:hAnsi="Courier New"/>
-          <w:b/>
-          <w:bCs/>
-          <w:i w:val="false"/>
-          <w:sz w:val="18"/>
-          <w:u w:val="none"/>
-          <w:lang w:val="en"/>
-        </w:rPr>
-        <w:t>toEmpty -t-</w:t>
-      </w:r>
-    </w:p>
-    <w:p>
-      <w:pPr>
-        <w:pStyle w:val="Normal"/>
-        <w:spacing w:lineRule="auto" w:line="276" w:before="0" w:after="0"/>
-        <w:rPr>
-          <w:rFonts w:ascii="Courier New" w:hAnsi="Courier New"/>
-          <w:b w:val="false"/>
-          <w:b w:val="false"/>
-          <w:i w:val="false"/>
-          <w:i w:val="false"/>
-          <w:sz w:val="18"/>
-          <w:u w:val="none"/>
-          <w:lang w:val="en"/>
-        </w:rPr>
-      </w:pPr>
-      <w:r>
-        <w:rPr>
-          <w:rFonts w:ascii="Courier New" w:hAnsi="Courier New"/>
-          <w:b w:val="false"/>
-          <w:i w:val="false"/>
-          <w:sz w:val="18"/>
-          <w:u w:val="none"/>
-          <w:lang w:val="en"/>
-        </w:rPr>
-      </w:r>
-    </w:p>
-    <w:p>
-      <w:pPr>
-        <w:pStyle w:val="Normal"/>
-        <w:spacing w:lineRule="auto" w:line="276" w:before="0" w:after="0"/>
-        <w:rPr>
-          <w:rFonts w:ascii="Courier New" w:hAnsi="Courier New"/>
-          <w:b w:val="false"/>
-          <w:b w:val="false"/>
-          <w:i w:val="false"/>
-          <w:i w:val="false"/>
-          <w:sz w:val="18"/>
-          <w:u w:val="none"/>
-          <w:lang w:val="en"/>
-        </w:rPr>
-      </w:pPr>
-      <w:r>
-        <w:rPr>
-          <w:rFonts w:ascii="Courier New" w:hAnsi="Courier New"/>
-          <w:b w:val="false"/>
-          <w:i w:val="false"/>
+          <w:color w:val="000000"/>
+          <w:sz w:val="18"/>
+          <w:u w:val="none"/>
+          <w:lang w:val="en"/>
+        </w:rPr>
+        <w:t>| Number of String</w:t>
+      </w:r>
+    </w:p>
+    <w:p>
+      <w:pPr>
+        <w:pStyle w:val="Normal"/>
+        <w:spacing w:lineRule="auto" w:line="276" w:before="0" w:after="0"/>
+        <w:rPr/>
+      </w:pPr>
+      <w:r>
+        <w:rPr>
+          <w:rFonts w:ascii="Courier New" w:hAnsi="Courier New"/>
+          <w:b w:val="false"/>
+          <w:i w:val="false"/>
+          <w:color w:val="000000"/>
+          <w:sz w:val="18"/>
+          <w:u w:val="none"/>
+          <w:lang w:val="en"/>
+        </w:rPr>
+        <w:t xml:space="preserve">  </w:t>
+      </w:r>
+      <w:r>
+        <w:rPr>
+          <w:rFonts w:ascii="Courier New" w:hAnsi="Courier New"/>
+          <w:b w:val="false"/>
+          <w:i w:val="false"/>
+          <w:color w:val="000000"/>
+          <w:sz w:val="18"/>
+          <w:u w:val="none"/>
+          <w:lang w:val="en"/>
+        </w:rPr>
+        <w:t>| String of String</w:t>
+      </w:r>
+    </w:p>
+    <w:p>
+      <w:pPr>
+        <w:pStyle w:val="Normal"/>
+        <w:spacing w:lineRule="auto" w:line="276" w:before="0" w:after="0"/>
+        <w:rPr/>
+      </w:pPr>
+      <w:r>
+        <w:rPr>
+          <w:rFonts w:ascii="Courier New" w:hAnsi="Courier New"/>
+          <w:b w:val="false"/>
+          <w:i w:val="false"/>
+          <w:color w:val="000000"/>
+          <w:sz w:val="18"/>
+          <w:u w:val="none"/>
+          <w:lang w:val="en"/>
+        </w:rPr>
+        <w:t xml:space="preserve">  </w:t>
+      </w:r>
+      <w:r>
+        <w:rPr>
+          <w:rFonts w:ascii="Courier New" w:hAnsi="Courier New"/>
+          <w:b w:val="false"/>
+          <w:i w:val="false"/>
+          <w:color w:val="000000"/>
+          <w:sz w:val="18"/>
+          <w:u w:val="none"/>
+          <w:lang w:val="en"/>
+        </w:rPr>
+        <w:t>| Quote of Symbol</w:t>
+      </w:r>
+    </w:p>
+    <w:p>
+      <w:pPr>
+        <w:pStyle w:val="Normal"/>
+        <w:spacing w:lineRule="auto" w:line="276" w:before="0" w:after="0"/>
+        <w:rPr/>
+      </w:pPr>
+      <w:r>
+        <w:rPr>
+          <w:rFonts w:ascii="Courier New" w:hAnsi="Courier New"/>
+          <w:b w:val="false"/>
+          <w:i w:val="false"/>
+          <w:color w:val="000000"/>
+          <w:sz w:val="18"/>
+          <w:u w:val="none"/>
+          <w:lang w:val="en"/>
+        </w:rPr>
+        <w:t xml:space="preserve">  </w:t>
+      </w:r>
+      <w:r>
+        <w:rPr>
+          <w:rFonts w:ascii="Courier New" w:hAnsi="Courier New"/>
+          <w:b w:val="false"/>
+          <w:i w:val="false"/>
+          <w:color w:val="000000"/>
+          <w:sz w:val="18"/>
+          <w:u w:val="none"/>
+          <w:lang w:val="en"/>
+        </w:rPr>
+        <w:t>| Symbols of List&lt;Symbol&gt;</w:t>
+      </w:r>
+    </w:p>
+    <w:p>
+      <w:pPr>
+        <w:pStyle w:val="Normal"/>
+        <w:spacing w:lineRule="auto" w:line="276" w:before="0" w:after="0"/>
+        <w:rPr/>
+      </w:pPr>
+      <w:r>
+        <w:rPr>
+          <w:rFonts w:ascii="Courier New" w:hAnsi="Courier New"/>
+          <w:b w:val="false"/>
+          <w:i w:val="false"/>
+          <w:color w:val="000000"/>
+          <w:sz w:val="18"/>
+          <w:u w:val="none"/>
+          <w:lang w:val="en"/>
+        </w:rPr>
+        <w:t>symbolToString (symbol : Symbol) : String = Axiom "Convert a symbol to string."</w:t>
+      </w:r>
+    </w:p>
+    <w:p>
+      <w:pPr>
+        <w:pStyle w:val="Normal"/>
+        <w:spacing w:lineRule="auto" w:line="276" w:before="0" w:after="0"/>
+        <w:rPr/>
+      </w:pPr>
+      <w:r>
+        <w:rPr>
+          <w:rFonts w:ascii="Courier New" w:hAnsi="Courier New"/>
+          <w:b w:val="false"/>
+          <w:i w:val="false"/>
+          <w:color w:val="000000"/>
+          <w:sz w:val="18"/>
+          <w:u w:val="none"/>
+          <w:lang w:val="en"/>
+        </w:rPr>
+        <w:t>symbolFromString (str : String) : Symbol = Axiom "Convert a string to a symbol."</w:t>
+      </w:r>
+    </w:p>
+    <w:p>
+      <w:pPr>
+        <w:pStyle w:val="Normal"/>
+        <w:spacing w:lineRule="auto" w:line="276" w:before="0" w:after="0"/>
+        <w:rPr>
+          <w:rFonts w:ascii="Courier New" w:hAnsi="Courier New"/>
+          <w:b w:val="false"/>
+          <w:b w:val="false"/>
+          <w:i w:val="false"/>
+          <w:i w:val="false"/>
+          <w:color w:val="000000"/>
+          <w:sz w:val="18"/>
+          <w:u w:val="none"/>
+          <w:lang w:val="en"/>
+        </w:rPr>
+      </w:pPr>
+      <w:r>
+        <w:rPr>
+          <w:rFonts w:ascii="Courier New" w:hAnsi="Courier New"/>
+          <w:b w:val="false"/>
+          <w:i w:val="false"/>
+          <w:color w:val="000000"/>
+          <w:sz w:val="18"/>
+          <w:u w:val="none"/>
+          <w:lang w:val="en"/>
+        </w:rPr>
+      </w:r>
+    </w:p>
+    <w:p>
+      <w:pPr>
+        <w:pStyle w:val="Normal"/>
+        <w:spacing w:lineRule="auto" w:line="276" w:before="0" w:after="0"/>
+        <w:rPr/>
+      </w:pPr>
+      <w:r>
+        <w:rPr>
+          <w:rFonts w:ascii="Courier New" w:hAnsi="Courier New"/>
+          <w:b w:val="false"/>
+          <w:i w:val="false"/>
+          <w:color w:val="000000"/>
+          <w:sz w:val="18"/>
+          <w:u w:val="none"/>
+          <w:lang w:val="en"/>
+        </w:rPr>
+        <w:t>Vsync&lt;a&gt; =</w:t>
+      </w:r>
+    </w:p>
+    <w:p>
+      <w:pPr>
+        <w:pStyle w:val="Normal"/>
+        <w:spacing w:lineRule="auto" w:line="276" w:before="0" w:after="0"/>
+        <w:rPr/>
+      </w:pPr>
+      <w:r>
+        <w:rPr>
+          <w:rFonts w:ascii="Courier New" w:hAnsi="Courier New"/>
+          <w:b w:val="false"/>
+          <w:i w:val="false"/>
+          <w:color w:val="000000"/>
+          <w:sz w:val="18"/>
+          <w:u w:val="none"/>
+          <w:lang w:val="en"/>
+        </w:rPr>
+        <w:t xml:space="preserve">  </w:t>
+      </w:r>
+      <w:r>
+        <w:rPr>
+          <w:rFonts w:ascii="Courier New" w:hAnsi="Courier New"/>
+          <w:b w:val="false"/>
+          <w:i w:val="false"/>
+          <w:color w:val="000000"/>
+          <w:sz w:val="18"/>
+          <w:u w:val="none"/>
+          <w:lang w:val="en"/>
+        </w:rPr>
+        <w:t>Axiom "The potentially asynchronous monad such as the one defined by Prime."</w:t>
+      </w:r>
+    </w:p>
+    <w:p>
+      <w:pPr>
+        <w:pStyle w:val="Normal"/>
+        <w:spacing w:lineRule="auto" w:line="276" w:before="0" w:after="0"/>
+        <w:rPr/>
+      </w:pPr>
+      <w:r>
+        <w:rPr>
+          <w:rFonts w:ascii="Courier New" w:hAnsi="Courier New"/>
+          <w:b w:val="false"/>
+          <w:i w:val="false"/>
+          <w:color w:val="000000"/>
+          <w:sz w:val="18"/>
+          <w:u w:val="none"/>
+          <w:lang w:val="en"/>
+        </w:rPr>
+        <w:t>vsyncReturn&lt;a&gt; (a : a) : Vsync&lt;a&gt; =</w:t>
+      </w:r>
+    </w:p>
+    <w:p>
+      <w:pPr>
+        <w:pStyle w:val="Normal"/>
+        <w:spacing w:lineRule="auto" w:line="276" w:before="0" w:after="0"/>
+        <w:rPr/>
+      </w:pPr>
+      <w:r>
+        <w:rPr>
+          <w:rFonts w:ascii="Courier New" w:hAnsi="Courier New"/>
+          <w:b w:val="false"/>
+          <w:i w:val="false"/>
+          <w:color w:val="000000"/>
+          <w:sz w:val="18"/>
+          <w:u w:val="none"/>
+          <w:lang w:val="en"/>
+        </w:rPr>
+        <w:t xml:space="preserve">  </w:t>
+      </w:r>
+      <w:r>
+        <w:rPr>
+          <w:rFonts w:ascii="Courier New" w:hAnsi="Courier New"/>
+          <w:b w:val="false"/>
+          <w:i w:val="false"/>
+          <w:color w:val="000000"/>
+          <w:sz w:val="18"/>
+          <w:u w:val="none"/>
+          <w:lang w:val="en"/>
+        </w:rPr>
+        <w:t>Axiom "Create a potentially asynchronous operation that returns the result 'a'."</w:t>
+      </w:r>
+    </w:p>
+    <w:p>
+      <w:pPr>
+        <w:pStyle w:val="Normal"/>
+        <w:spacing w:lineRule="auto" w:line="276" w:before="0" w:after="0"/>
+        <w:rPr/>
+      </w:pPr>
+      <w:r>
+        <w:rPr>
+          <w:rFonts w:ascii="Courier New" w:hAnsi="Courier New"/>
+          <w:b w:val="false"/>
+          <w:bCs w:val="false"/>
+          <w:i w:val="false"/>
+          <w:color w:val="000000"/>
+          <w:sz w:val="18"/>
+          <w:u w:val="none"/>
+          <w:lang w:val="en"/>
+        </w:rPr>
+        <w:t>vsyncMap&lt;a, b&gt; (f : a -&gt; b) (vsync : Vsync&lt;a&gt;) : Vsync&lt;b&gt; =</w:t>
+      </w:r>
+    </w:p>
+    <w:p>
+      <w:pPr>
+        <w:pStyle w:val="Normal"/>
+        <w:spacing w:lineRule="auto" w:line="276" w:before="0" w:after="0"/>
+        <w:rPr/>
+      </w:pPr>
+      <w:r>
+        <w:rPr>
+          <w:rFonts w:ascii="Courier New" w:hAnsi="Courier New"/>
+          <w:b w:val="false"/>
+          <w:bCs w:val="false"/>
+          <w:i w:val="false"/>
+          <w:color w:val="000000"/>
+          <w:sz w:val="18"/>
+          <w:u w:val="none"/>
+          <w:lang w:val="en"/>
+        </w:rPr>
+        <w:t xml:space="preserve">  </w:t>
+      </w:r>
+      <w:r>
+        <w:rPr>
+          <w:rFonts w:ascii="Courier New" w:hAnsi="Courier New"/>
+          <w:b w:val="false"/>
+          <w:bCs w:val="false"/>
+          <w:i w:val="false"/>
+          <w:color w:val="000000"/>
+          <w:sz w:val="18"/>
+          <w:u w:val="none"/>
+          <w:lang w:val="en"/>
+        </w:rPr>
+        <w:t>Axiom "Create a potentially asynchronous operation that runs 'f' over computation of 'a'."</w:t>
+      </w:r>
+    </w:p>
+    <w:p>
+      <w:pPr>
+        <w:pStyle w:val="Normal"/>
+        <w:spacing w:lineRule="auto" w:line="276" w:before="0" w:after="0"/>
+        <w:rPr/>
+      </w:pPr>
+      <w:r>
+        <w:rPr>
+          <w:rFonts w:ascii="Courier New" w:hAnsi="Courier New"/>
+          <w:b w:val="false"/>
+          <w:bCs w:val="false"/>
+          <w:i w:val="false"/>
+          <w:color w:val="000000"/>
+          <w:sz w:val="18"/>
+          <w:u w:val="none"/>
+          <w:lang w:val="en"/>
+        </w:rPr>
+        <w:t>vsyncApply&lt;a, b&gt; (f : Vsync&lt;a&gt; -&gt; Vsync&lt;b&gt;) (vsync : Vsync&lt;a&gt;) : Vsync&lt;b&gt; =</w:t>
+      </w:r>
+    </w:p>
+    <w:p>
+      <w:pPr>
+        <w:pStyle w:val="Normal"/>
+        <w:spacing w:lineRule="auto" w:line="276" w:before="0" w:after="0"/>
+        <w:rPr/>
+      </w:pPr>
+      <w:r>
+        <w:rPr>
+          <w:rFonts w:ascii="Courier New" w:hAnsi="Courier New"/>
+          <w:b w:val="false"/>
+          <w:bCs w:val="false"/>
+          <w:i w:val="false"/>
+          <w:color w:val="000000"/>
+          <w:sz w:val="18"/>
+          <w:u w:val="none"/>
+          <w:lang w:val="en"/>
+        </w:rPr>
+        <w:t xml:space="preserve">  </w:t>
+      </w:r>
+      <w:r>
+        <w:rPr>
+          <w:rFonts w:ascii="Courier New" w:hAnsi="Courier New"/>
+          <w:b w:val="false"/>
+          <w:bCs w:val="false"/>
+          <w:i w:val="false"/>
+          <w:color w:val="000000"/>
+          <w:sz w:val="18"/>
+          <w:u w:val="none"/>
+          <w:lang w:val="en"/>
+        </w:rPr>
+        <w:t>Axiom "Apply a potentially asynchronous operation to a potentially asynchronous value"</w:t>
+      </w:r>
+    </w:p>
+    <w:p>
+      <w:pPr>
+        <w:pStyle w:val="Normal"/>
+        <w:spacing w:lineRule="auto" w:line="276" w:before="0" w:after="0"/>
+        <w:rPr/>
+      </w:pPr>
+      <w:r>
+        <w:rPr>
+          <w:rFonts w:ascii="Courier New" w:hAnsi="Courier New"/>
+          <w:b w:val="false"/>
+          <w:i w:val="false"/>
+          <w:color w:val="000000"/>
+          <w:sz w:val="18"/>
+          <w:u w:val="none"/>
+          <w:lang w:val="en"/>
+        </w:rPr>
+        <w:t>vsyncBind&lt;a, b&gt; (vsync : Vsync&lt;a&gt;) (f : a -&gt; Vsync&lt;b&gt;) : Vsync&lt;b&gt; =</w:t>
+      </w:r>
+    </w:p>
+    <w:p>
+      <w:pPr>
+        <w:pStyle w:val="Normal"/>
+        <w:spacing w:lineRule="auto" w:line="276" w:before="0" w:after="0"/>
+        <w:rPr/>
+      </w:pPr>
+      <w:r>
+        <w:rPr>
+          <w:rFonts w:ascii="Courier New" w:hAnsi="Courier New"/>
+          <w:b w:val="false"/>
+          <w:i w:val="false"/>
+          <w:color w:val="000000"/>
+          <w:sz w:val="18"/>
+          <w:u w:val="none"/>
+          <w:lang w:val="en"/>
+        </w:rPr>
+        <w:t xml:space="preserve">  </w:t>
+      </w:r>
+      <w:r>
+        <w:rPr>
+          <w:rFonts w:ascii="Courier New" w:hAnsi="Courier New"/>
+          <w:b w:val="false"/>
+          <w:i w:val="false"/>
+          <w:color w:val="000000"/>
+          <w:sz w:val="18"/>
+          <w:u w:val="none"/>
+          <w:lang w:val="en"/>
+        </w:rPr>
+        <w:t>Axiom "Create a potentially asynchronous operation."</w:t>
+      </w:r>
+    </w:p>
+    <w:p>
+      <w:pPr>
+        <w:pStyle w:val="Normal"/>
+        <w:spacing w:lineRule="auto" w:line="276" w:before="0" w:after="0"/>
+        <w:rPr>
+          <w:rFonts w:ascii="Courier New" w:hAnsi="Courier New"/>
+          <w:b w:val="false"/>
+          <w:b w:val="false"/>
+          <w:i w:val="false"/>
+          <w:i w:val="false"/>
+          <w:color w:val="000000"/>
+          <w:sz w:val="18"/>
+          <w:u w:val="none"/>
+          <w:lang w:val="en"/>
+        </w:rPr>
+      </w:pPr>
+      <w:r>
+        <w:rPr>
+          <w:rFonts w:ascii="Courier New" w:hAnsi="Courier New"/>
+          <w:b w:val="false"/>
+          <w:i w:val="false"/>
+          <w:color w:val="000000"/>
+          <w:sz w:val="18"/>
+          <w:u w:val="none"/>
+          <w:lang w:val="en"/>
+        </w:rPr>
+      </w:r>
+    </w:p>
+    <w:p>
+      <w:pPr>
+        <w:pStyle w:val="Normal"/>
+        <w:spacing w:lineRule="auto" w:line="276" w:before="0" w:after="0"/>
+        <w:rPr/>
+      </w:pPr>
+      <w:r>
+        <w:rPr>
+          <w:rFonts w:ascii="Courier New" w:hAnsi="Courier New"/>
+          <w:b w:val="false"/>
+          <w:i w:val="false"/>
+          <w:color w:val="000000"/>
           <w:sz w:val="18"/>
           <w:u w:val="none"/>
           <w:lang w:val="en"/>
@@ -6711,6 +8703,7 @@
           <w:rFonts w:ascii="Courier New" w:hAnsi="Courier New"/>
           <w:b w:val="false"/>
           <w:i w:val="false"/>
+          <w:color w:val="000000"/>
           <w:sz w:val="18"/>
           <w:u w:val="none"/>
           <w:lang w:val="en"/>
@@ -6722,36 +8715,26 @@
           <w:rFonts w:ascii="Courier New" w:hAnsi="Courier New"/>
           <w:b w:val="false"/>
           <w:i w:val="false"/>
-          <w:sz w:val="18"/>
-          <w:u w:val="none"/>
-          <w:lang w:val="en"/>
-        </w:rPr>
-        <w:t xml:space="preserve">| pure = </w:t>
-      </w:r>
-      <w:r>
-        <w:rPr>
-          <w:rFonts w:ascii="Courier New" w:hAnsi="Courier New"/>
-          <w:b/>
-          <w:bCs/>
-          <w:i w:val="false"/>
-          <w:sz w:val="18"/>
-          <w:u w:val="none"/>
-          <w:lang w:val="en"/>
-        </w:rPr>
-        <w:t>pure</w:t>
-      </w:r>
-    </w:p>
-    <w:p>
-      <w:pPr>
-        <w:pStyle w:val="Normal"/>
-        <w:spacing w:lineRule="auto" w:line="276" w:before="0" w:after="0"/>
-        <w:rPr/>
-      </w:pPr>
-      <w:r>
-        <w:rPr>
-          <w:rFonts w:ascii="Courier New" w:hAnsi="Courier New"/>
-          <w:b w:val="false"/>
-          <w:i w:val="false"/>
+          <w:color w:val="000000"/>
+          <w:sz w:val="18"/>
+          <w:u w:val="none"/>
+          <w:lang w:val="en"/>
+        </w:rPr>
+        <w:t>| pure = vsyncReturn</w:t>
+      </w:r>
+    </w:p>
+    <w:p>
+      <w:pPr>
+        <w:pStyle w:val="Normal"/>
+        <w:spacing w:lineRule="auto" w:line="276" w:before="0" w:after="0"/>
+        <w:rPr/>
+      </w:pPr>
+      <w:r>
+        <w:rPr>
+          <w:rFonts w:ascii="Courier New" w:hAnsi="Courier New"/>
+          <w:b w:val="false"/>
+          <w:i w:val="false"/>
+          <w:color w:val="000000"/>
           <w:sz w:val="18"/>
           <w:u w:val="none"/>
           <w:lang w:val="en"/>
@@ -6763,36 +8746,26 @@
           <w:rFonts w:ascii="Courier New" w:hAnsi="Courier New"/>
           <w:b w:val="false"/>
           <w:i w:val="false"/>
-          <w:sz w:val="18"/>
-          <w:u w:val="none"/>
-          <w:lang w:val="en"/>
-        </w:rPr>
-        <w:t xml:space="preserve">| map = </w:t>
-      </w:r>
-      <w:r>
-        <w:rPr>
-          <w:rFonts w:ascii="Courier New" w:hAnsi="Courier New"/>
-          <w:b/>
-          <w:bCs/>
-          <w:i w:val="false"/>
-          <w:sz w:val="18"/>
-          <w:u w:val="none"/>
-          <w:lang w:val="en"/>
-        </w:rPr>
-        <w:t>map</w:t>
-      </w:r>
-    </w:p>
-    <w:p>
-      <w:pPr>
-        <w:pStyle w:val="Normal"/>
-        <w:spacing w:lineRule="auto" w:line="276" w:before="0" w:after="0"/>
-        <w:rPr/>
-      </w:pPr>
-      <w:r>
-        <w:rPr>
-          <w:rFonts w:ascii="Courier New" w:hAnsi="Courier New"/>
-          <w:b w:val="false"/>
-          <w:i w:val="false"/>
+          <w:color w:val="000000"/>
+          <w:sz w:val="18"/>
+          <w:u w:val="none"/>
+          <w:lang w:val="en"/>
+        </w:rPr>
+        <w:t>| map = vsyncMap</w:t>
+      </w:r>
+    </w:p>
+    <w:p>
+      <w:pPr>
+        <w:pStyle w:val="Normal"/>
+        <w:spacing w:lineRule="auto" w:line="276" w:before="0" w:after="0"/>
+        <w:rPr/>
+      </w:pPr>
+      <w:r>
+        <w:rPr>
+          <w:rFonts w:ascii="Courier New" w:hAnsi="Courier New"/>
+          <w:b w:val="false"/>
+          <w:i w:val="false"/>
+          <w:color w:val="000000"/>
           <w:sz w:val="18"/>
           <w:u w:val="none"/>
           <w:lang w:val="en"/>
@@ -6804,36 +8777,26 @@
           <w:rFonts w:ascii="Courier New" w:hAnsi="Courier New"/>
           <w:b w:val="false"/>
           <w:i w:val="false"/>
-          <w:sz w:val="18"/>
-          <w:u w:val="none"/>
-          <w:lang w:val="en"/>
-        </w:rPr>
-        <w:t xml:space="preserve">| apply = </w:t>
-      </w:r>
-      <w:r>
-        <w:rPr>
-          <w:rFonts w:ascii="Courier New" w:hAnsi="Courier New"/>
-          <w:b/>
-          <w:bCs/>
-          <w:i w:val="false"/>
-          <w:sz w:val="18"/>
-          <w:u w:val="none"/>
-          <w:lang w:val="en"/>
-        </w:rPr>
-        <w:t>app</w:t>
-      </w:r>
-    </w:p>
-    <w:p>
-      <w:pPr>
-        <w:pStyle w:val="Normal"/>
-        <w:spacing w:lineRule="auto" w:line="276" w:before="0" w:after="0"/>
-        <w:rPr/>
-      </w:pPr>
-      <w:r>
-        <w:rPr>
-          <w:rFonts w:ascii="Courier New" w:hAnsi="Courier New"/>
-          <w:b w:val="false"/>
-          <w:i w:val="false"/>
+          <w:color w:val="000000"/>
+          <w:sz w:val="18"/>
+          <w:u w:val="none"/>
+          <w:lang w:val="en"/>
+        </w:rPr>
+        <w:t>| apply = vsyncApply</w:t>
+      </w:r>
+    </w:p>
+    <w:p>
+      <w:pPr>
+        <w:pStyle w:val="Normal"/>
+        <w:spacing w:lineRule="auto" w:line="276" w:before="0" w:after="0"/>
+        <w:rPr/>
+      </w:pPr>
+      <w:r>
+        <w:rPr>
+          <w:rFonts w:ascii="Courier New" w:hAnsi="Courier New"/>
+          <w:b w:val="false"/>
+          <w:i w:val="false"/>
+          <w:color w:val="000000"/>
           <w:sz w:val="18"/>
           <w:u w:val="none"/>
           <w:lang w:val="en"/>
@@ -6845,619 +8808,29 @@
           <w:rFonts w:ascii="Courier New" w:hAnsi="Courier New"/>
           <w:b w:val="false"/>
           <w:i w:val="false"/>
-          <w:sz w:val="18"/>
-          <w:u w:val="none"/>
-          <w:lang w:val="en"/>
-        </w:rPr>
-        <w:t xml:space="preserve">| bind = </w:t>
-      </w:r>
-      <w:r>
-        <w:rPr>
-          <w:rFonts w:ascii="Courier New" w:hAnsi="Courier New"/>
-          <w:b/>
-          <w:bCs/>
-          <w:i w:val="false"/>
-          <w:sz w:val="18"/>
-          <w:u w:val="none"/>
-          <w:lang w:val="en"/>
-        </w:rPr>
-        <w:t>bind</w:t>
-      </w:r>
-    </w:p>
-    <w:p>
-      <w:pPr>
-        <w:pStyle w:val="Normal"/>
-        <w:spacing w:lineRule="auto" w:line="276" w:before="0" w:after="0"/>
-        <w:rPr>
-          <w:rFonts w:ascii="Courier New" w:hAnsi="Courier New"/>
-          <w:b w:val="false"/>
-          <w:b w:val="false"/>
-          <w:i w:val="false"/>
-          <w:i w:val="false"/>
-          <w:sz w:val="18"/>
-          <w:u w:val="none"/>
-          <w:lang w:val="en"/>
-        </w:rPr>
-      </w:pPr>
-      <w:r>
-        <w:rPr>
-          <w:rFonts w:ascii="Courier New" w:hAnsi="Courier New"/>
-          <w:b w:val="false"/>
-          <w:i w:val="false"/>
-          <w:sz w:val="18"/>
-          <w:u w:val="none"/>
-          <w:lang w:val="en"/>
-        </w:rPr>
-      </w:r>
-    </w:p>
-    <w:p>
-      <w:pPr>
-        <w:pStyle w:val="Normal"/>
-        <w:spacing w:lineRule="auto" w:line="276" w:before="0" w:after="0"/>
-        <w:rPr>
-          <w:rFonts w:ascii="Courier New" w:hAnsi="Courier New"/>
-          <w:b w:val="false"/>
-          <w:b w:val="false"/>
-          <w:i w:val="false"/>
-          <w:i w:val="false"/>
-          <w:sz w:val="18"/>
-          <w:u w:val="none"/>
-          <w:lang w:val="en"/>
-        </w:rPr>
-      </w:pPr>
-      <w:r>
-        <w:rPr>
-          <w:rFonts w:ascii="Courier New" w:hAnsi="Courier New"/>
-          <w:b w:val="false"/>
-          <w:i w:val="false"/>
-          <w:sz w:val="18"/>
-          <w:u w:val="none"/>
-          <w:lang w:val="en"/>
-        </w:rPr>
-        <w:t>witness Foldable =</w:t>
-      </w:r>
-    </w:p>
-    <w:p>
-      <w:pPr>
-        <w:pStyle w:val="Normal"/>
-        <w:spacing w:lineRule="auto" w:line="276" w:before="0" w:after="0"/>
-        <w:rPr/>
-      </w:pPr>
-      <w:r>
-        <w:rPr>
-          <w:rFonts w:ascii="Courier New" w:hAnsi="Courier New"/>
-          <w:b w:val="false"/>
-          <w:i w:val="false"/>
-          <w:sz w:val="18"/>
-          <w:u w:val="none"/>
-          <w:lang w:val="en"/>
-        </w:rPr>
-        <w:t xml:space="preserve">  </w:t>
-      </w:r>
-      <w:r>
-        <w:rPr>
-          <w:rFonts w:ascii="Courier New" w:hAnsi="Courier New"/>
-          <w:b w:val="false"/>
-          <w:i w:val="false"/>
-          <w:sz w:val="18"/>
-          <w:u w:val="none"/>
-          <w:lang w:val="en"/>
-        </w:rPr>
-        <w:t xml:space="preserve">| fold = </w:t>
-      </w:r>
-      <w:r>
-        <w:rPr>
-          <w:rFonts w:ascii="Courier New" w:hAnsi="Courier New"/>
-          <w:b/>
-          <w:bCs/>
-          <w:i w:val="false"/>
-          <w:sz w:val="18"/>
-          <w:u w:val="none"/>
-          <w:lang w:val="en"/>
-        </w:rPr>
-        <w:t>fold</w:t>
-      </w:r>
-    </w:p>
-    <w:p>
-      <w:pPr>
-        <w:pStyle w:val="Normal"/>
-        <w:spacing w:lineRule="auto" w:line="276" w:before="0" w:after="0"/>
-        <w:rPr>
-          <w:rFonts w:ascii="Courier New" w:hAnsi="Courier New"/>
-          <w:b w:val="false"/>
-          <w:b w:val="false"/>
-          <w:i w:val="false"/>
-          <w:i w:val="false"/>
-          <w:sz w:val="18"/>
-          <w:u w:val="none"/>
-          <w:lang w:val="en"/>
-        </w:rPr>
-      </w:pPr>
-      <w:r>
-        <w:rPr>
-          <w:rFonts w:ascii="Courier New" w:hAnsi="Courier New"/>
-          <w:b w:val="false"/>
-          <w:i w:val="false"/>
-          <w:sz w:val="18"/>
-          <w:u w:val="none"/>
-          <w:lang w:val="en"/>
-        </w:rPr>
-      </w:r>
-    </w:p>
-    <w:p>
-      <w:pPr>
-        <w:pStyle w:val="Normal"/>
-        <w:spacing w:lineRule="auto" w:line="276" w:before="0" w:after="0"/>
-        <w:rPr>
-          <w:rFonts w:ascii="Courier New" w:hAnsi="Courier New"/>
-          <w:b w:val="false"/>
-          <w:b w:val="false"/>
-          <w:i w:val="false"/>
-          <w:i w:val="false"/>
-          <w:sz w:val="18"/>
-          <w:u w:val="none"/>
-          <w:lang w:val="en"/>
-        </w:rPr>
-      </w:pPr>
-      <w:r>
-        <w:rPr>
-          <w:rFonts w:ascii="Courier New" w:hAnsi="Courier New"/>
-          <w:b w:val="false"/>
-          <w:i w:val="false"/>
-          <w:sz w:val="18"/>
-          <w:u w:val="none"/>
-          <w:lang w:val="en"/>
-        </w:rPr>
-        <w:t>witness Functor2 =</w:t>
-      </w:r>
-    </w:p>
-    <w:p>
-      <w:pPr>
-        <w:pStyle w:val="Normal"/>
-        <w:spacing w:lineRule="auto" w:line="276" w:before="0" w:after="0"/>
-        <w:rPr>
-          <w:rFonts w:ascii="Courier New" w:hAnsi="Courier New"/>
-          <w:b w:val="false"/>
-          <w:b w:val="false"/>
-          <w:i w:val="false"/>
-          <w:i w:val="false"/>
-          <w:sz w:val="18"/>
-          <w:u w:val="none"/>
-          <w:lang w:val="en"/>
-        </w:rPr>
-      </w:pPr>
-      <w:r>
-        <w:rPr>
-          <w:rFonts w:ascii="Courier New" w:hAnsi="Courier New"/>
-          <w:b w:val="false"/>
-          <w:i w:val="false"/>
-          <w:sz w:val="18"/>
-          <w:u w:val="none"/>
-          <w:lang w:val="en"/>
-        </w:rPr>
-        <w:t xml:space="preserve">  </w:t>
-      </w:r>
-      <w:r>
-        <w:rPr>
-          <w:rFonts w:ascii="Courier New" w:hAnsi="Courier New"/>
-          <w:b w:val="false"/>
-          <w:i w:val="false"/>
-          <w:sz w:val="18"/>
-          <w:u w:val="none"/>
-          <w:lang w:val="en"/>
-        </w:rPr>
-        <w:t xml:space="preserve">| map2 = </w:t>
-      </w:r>
-      <w:r>
-        <w:rPr>
-          <w:rFonts w:ascii="Courier New" w:hAnsi="Courier New"/>
-          <w:b/>
-          <w:bCs/>
-          <w:i w:val="false"/>
-          <w:sz w:val="18"/>
-          <w:u w:val="none"/>
-          <w:lang w:val="en"/>
-        </w:rPr>
-        <w:t>map2</w:t>
-      </w:r>
-    </w:p>
-    <w:p>
-      <w:pPr>
-        <w:pStyle w:val="Normal"/>
-        <w:spacing w:lineRule="auto" w:line="276" w:before="0" w:after="0"/>
-        <w:rPr>
-          <w:rFonts w:ascii="Courier New" w:hAnsi="Courier New"/>
-          <w:b w:val="false"/>
-          <w:b w:val="false"/>
-          <w:i w:val="false"/>
-          <w:i w:val="false"/>
-          <w:sz w:val="18"/>
-          <w:u w:val="none"/>
-          <w:lang w:val="en"/>
-        </w:rPr>
-      </w:pPr>
-      <w:r>
-        <w:rPr>
-          <w:rFonts w:ascii="Courier New" w:hAnsi="Courier New"/>
-          <w:b w:val="false"/>
-          <w:i w:val="false"/>
-          <w:sz w:val="18"/>
-          <w:u w:val="none"/>
-          <w:lang w:val="en"/>
-        </w:rPr>
-      </w:r>
-    </w:p>
-    <w:p>
-      <w:pPr>
-        <w:pStyle w:val="Normal"/>
-        <w:spacing w:lineRule="auto" w:line="276" w:before="0" w:after="0"/>
-        <w:rPr>
-          <w:rFonts w:ascii="Courier New" w:hAnsi="Courier New"/>
-          <w:b w:val="false"/>
-          <w:b w:val="false"/>
-          <w:i w:val="false"/>
-          <w:i w:val="false"/>
-          <w:sz w:val="18"/>
-          <w:u w:val="none"/>
-          <w:lang w:val="en"/>
-        </w:rPr>
-      </w:pPr>
-      <w:r>
-        <w:rPr>
-          <w:rFonts w:ascii="Courier New" w:hAnsi="Courier New"/>
-          <w:b w:val="false"/>
-          <w:i w:val="false"/>
-          <w:sz w:val="18"/>
-          <w:u w:val="none"/>
-          <w:lang w:val="en"/>
-        </w:rPr>
-        <w:t>witness Summable =</w:t>
-      </w:r>
-    </w:p>
-    <w:p>
-      <w:pPr>
-        <w:pStyle w:val="Normal"/>
-        <w:spacing w:lineRule="auto" w:line="276" w:before="0" w:after="0"/>
-        <w:rPr/>
-      </w:pPr>
-      <w:r>
-        <w:rPr>
-          <w:rFonts w:ascii="Courier New" w:hAnsi="Courier New"/>
-          <w:b w:val="false"/>
-          <w:i w:val="false"/>
-          <w:sz w:val="18"/>
-          <w:u w:val="none"/>
-          <w:lang w:val="en"/>
-        </w:rPr>
-        <w:t xml:space="preserve">  </w:t>
-      </w:r>
-      <w:r>
-        <w:rPr>
-          <w:rFonts w:ascii="Courier New" w:hAnsi="Courier New"/>
-          <w:b w:val="false"/>
-          <w:i w:val="false"/>
-          <w:sz w:val="18"/>
-          <w:u w:val="none"/>
-          <w:lang w:val="en"/>
-        </w:rPr>
-        <w:t xml:space="preserve">| product = </w:t>
-      </w:r>
-      <w:r>
-        <w:rPr>
-          <w:rFonts w:ascii="Courier New" w:hAnsi="Courier New"/>
-          <w:b/>
-          <w:bCs/>
-          <w:i w:val="false"/>
-          <w:sz w:val="18"/>
-          <w:u w:val="none"/>
-          <w:lang w:val="en"/>
-        </w:rPr>
-        <w:t>product</w:t>
-      </w:r>
-    </w:p>
-    <w:p>
-      <w:pPr>
-        <w:pStyle w:val="Normal"/>
-        <w:spacing w:lineRule="auto" w:line="276" w:before="0" w:after="0"/>
-        <w:rPr>
-          <w:rFonts w:ascii="Courier New" w:hAnsi="Courier New"/>
-          <w:b w:val="false"/>
-          <w:b w:val="false"/>
-          <w:i w:val="false"/>
-          <w:i w:val="false"/>
-          <w:sz w:val="18"/>
-          <w:u w:val="none"/>
-          <w:lang w:val="en"/>
-        </w:rPr>
-      </w:pPr>
-      <w:r>
-        <w:rPr>
-          <w:rFonts w:ascii="Courier New" w:hAnsi="Courier New"/>
-          <w:b w:val="false"/>
-          <w:i w:val="false"/>
-          <w:sz w:val="18"/>
-          <w:u w:val="none"/>
-          <w:lang w:val="en"/>
-        </w:rPr>
-        <w:t xml:space="preserve">  </w:t>
-      </w:r>
-      <w:r>
-        <w:rPr>
-          <w:rFonts w:ascii="Courier New" w:hAnsi="Courier New"/>
-          <w:b w:val="false"/>
-          <w:i w:val="false"/>
-          <w:sz w:val="18"/>
-          <w:u w:val="none"/>
-          <w:lang w:val="en"/>
-        </w:rPr>
-        <w:t xml:space="preserve">| sum = </w:t>
-      </w:r>
-      <w:r>
-        <w:rPr>
-          <w:rFonts w:ascii="Courier New" w:hAnsi="Courier New"/>
-          <w:b/>
-          <w:bCs/>
-          <w:i w:val="false"/>
-          <w:sz w:val="18"/>
-          <w:u w:val="none"/>
-          <w:lang w:val="en"/>
-        </w:rPr>
-        <w:t>sum</w:t>
-      </w:r>
-    </w:p>
-    <w:p>
-      <w:pPr>
-        <w:pStyle w:val="Normal"/>
-        <w:spacing w:lineRule="auto" w:line="276" w:before="0" w:after="0"/>
-        <w:rPr>
-          <w:rFonts w:ascii="Courier New" w:hAnsi="Courier New"/>
-          <w:b w:val="false"/>
-          <w:b w:val="false"/>
-          <w:i w:val="false"/>
-          <w:i w:val="false"/>
-          <w:sz w:val="18"/>
-          <w:u w:val="none"/>
-          <w:lang w:val="en"/>
-        </w:rPr>
-      </w:pPr>
-      <w:r>
-        <w:rPr>
-          <w:rFonts w:ascii="Courier New" w:hAnsi="Courier New"/>
-          <w:b w:val="false"/>
-          <w:i w:val="false"/>
-          <w:sz w:val="18"/>
-          <w:u w:val="none"/>
-          <w:lang w:val="en"/>
-        </w:rPr>
-      </w:r>
-    </w:p>
-    <w:p>
-      <w:pPr>
-        <w:pStyle w:val="Normal"/>
-        <w:spacing w:lineRule="auto" w:line="276" w:before="0" w:after="0"/>
-        <w:rPr/>
-      </w:pPr>
-      <w:r>
-        <w:rPr>
-          <w:rFonts w:ascii="Courier New" w:hAnsi="Courier New"/>
-          <w:b w:val="false"/>
-          <w:i w:val="false"/>
-          <w:sz w:val="18"/>
-          <w:u w:val="none"/>
-          <w:lang w:val="en"/>
-        </w:rPr>
-        <w:t>Property = Axiom "A property of a simulant."</w:t>
-      </w:r>
-    </w:p>
-    <w:p>
-      <w:pPr>
-        <w:pStyle w:val="Normal"/>
-        <w:spacing w:lineRule="auto" w:line="276" w:before="0" w:after="0"/>
-        <w:rPr/>
-      </w:pPr>
-      <w:r>
-        <w:rPr>
-          <w:rFonts w:ascii="Courier New" w:hAnsi="Courier New"/>
-          <w:b w:val="false"/>
-          <w:i w:val="false"/>
-          <w:sz w:val="18"/>
-          <w:u w:val="none"/>
-          <w:lang w:val="en"/>
-        </w:rPr>
-        <w:t>Relation = Axiom "Indexes a simulant or event relative to the local simulant."</w:t>
-      </w:r>
-    </w:p>
-    <w:p>
-      <w:pPr>
-        <w:pStyle w:val="Normal"/>
-        <w:spacing w:lineRule="auto" w:line="276" w:before="0" w:after="0"/>
-        <w:rPr/>
-      </w:pPr>
-      <w:r>
-        <w:rPr>
-          <w:rFonts w:ascii="Courier New" w:hAnsi="Courier New"/>
-          <w:b w:val="false"/>
-          <w:i w:val="false"/>
-          <w:sz w:val="18"/>
-          <w:u w:val="none"/>
-          <w:lang w:val="en"/>
-        </w:rPr>
-        <w:t>Address = Axiom "Indexes a global simulant or event."</w:t>
-      </w:r>
-    </w:p>
-    <w:p>
-      <w:pPr>
-        <w:pStyle w:val="Normal"/>
-        <w:spacing w:lineRule="auto" w:line="276" w:before="0" w:after="0"/>
-        <w:rPr>
-          <w:rFonts w:ascii="Courier New" w:hAnsi="Courier New"/>
-          <w:b w:val="false"/>
-          <w:b w:val="false"/>
-          <w:i w:val="false"/>
-          <w:i w:val="false"/>
-          <w:sz w:val="18"/>
-          <w:u w:val="none"/>
-          <w:lang w:val="en"/>
-        </w:rPr>
-      </w:pPr>
-      <w:r>
-        <w:rPr>
-          <w:rFonts w:ascii="Courier New" w:hAnsi="Courier New"/>
-          <w:b w:val="false"/>
-          <w:i w:val="false"/>
-          <w:sz w:val="18"/>
-          <w:u w:val="none"/>
-          <w:lang w:val="en"/>
-        </w:rPr>
-      </w:r>
-    </w:p>
-    <w:p>
-      <w:pPr>
-        <w:pStyle w:val="Normal"/>
-        <w:spacing w:lineRule="auto" w:line="276" w:before="0" w:after="0"/>
-        <w:rPr/>
-      </w:pPr>
-      <w:r>
-        <w:rPr>
-          <w:rFonts w:ascii="Courier New" w:hAnsi="Courier New"/>
-          <w:b w:val="false"/>
-          <w:i w:val="false"/>
-          <w:sz w:val="18"/>
-          <w:u w:val="none"/>
-          <w:lang w:val="en"/>
-        </w:rPr>
-        <w:t>get&lt;a&gt; : Property -&gt; Relation -&gt; a = Axiom "Retrieve a property of a simulant indexed by Relation."</w:t>
-      </w:r>
-    </w:p>
-    <w:p>
-      <w:pPr>
-        <w:pStyle w:val="Normal"/>
-        <w:spacing w:lineRule="auto" w:line="276" w:before="0" w:after="0"/>
-        <w:rPr/>
-      </w:pPr>
-      <w:r>
-        <w:rPr>
-          <w:rFonts w:ascii="Courier New" w:hAnsi="Courier New"/>
-          <w:b w:val="false"/>
-          <w:i w:val="false"/>
-          <w:sz w:val="18"/>
-          <w:u w:val="none"/>
-          <w:lang w:val="en"/>
-        </w:rPr>
-        <w:t>set&lt;a&gt; : Property -&gt; Relation -&gt; a -&gt; a = Axiom! "Update a property of a simulant indexed by Relation, then returns its value."</w:t>
-      </w:r>
-    </w:p>
-    <w:p>
-      <w:pPr>
-        <w:pStyle w:val="Normal"/>
-        <w:spacing w:lineRule="auto" w:line="276" w:before="0" w:after="0"/>
-        <w:rPr>
-          <w:rFonts w:ascii="Courier New" w:hAnsi="Courier New"/>
-          <w:b w:val="false"/>
-          <w:b w:val="false"/>
-          <w:i w:val="false"/>
-          <w:i w:val="false"/>
-          <w:sz w:val="18"/>
-          <w:u w:val="none"/>
-          <w:lang w:val="en"/>
-        </w:rPr>
-      </w:pPr>
-      <w:r>
-        <w:rPr>
-          <w:rFonts w:ascii="Courier New" w:hAnsi="Courier New"/>
-          <w:b w:val="false"/>
-          <w:i w:val="false"/>
-          <w:sz w:val="18"/>
-          <w:u w:val="none"/>
-          <w:lang w:val="en"/>
-        </w:rPr>
-      </w:r>
-    </w:p>
-    <w:p>
-      <w:pPr>
-        <w:pStyle w:val="Normal"/>
-        <w:spacing w:lineRule="auto" w:line="276" w:before="0" w:after="0"/>
-        <w:rPr/>
-      </w:pPr>
-      <w:r>
-        <w:rPr>
-          <w:rFonts w:ascii="Courier New" w:hAnsi="Courier New"/>
-          <w:b w:val="false"/>
-          <w:i w:val="false"/>
-          <w:sz w:val="18"/>
-          <w:u w:val="none"/>
-          <w:lang w:val="en"/>
-        </w:rPr>
-        <w:t>Stream&lt;a&gt; = Axiom "A stream of simulant property or event values."</w:t>
-      </w:r>
-    </w:p>
-    <w:p>
-      <w:pPr>
-        <w:pStyle w:val="Normal"/>
-        <w:spacing w:lineRule="auto" w:line="276" w:before="0" w:after="0"/>
-        <w:rPr/>
-      </w:pPr>
-      <w:r>
-        <w:rPr>
-          <w:rFonts w:ascii="Courier New" w:hAnsi="Courier New"/>
-          <w:b w:val="false"/>
-          <w:i w:val="false"/>
-          <w:sz w:val="18"/>
-          <w:u w:val="none"/>
-          <w:lang w:val="en"/>
-        </w:rPr>
-        <w:t xml:space="preserve">getAsStream&lt;a&gt; : Property -&gt; Relation -&gt; Stream&lt;a&gt; = </w:t>
-      </w:r>
-      <w:r>
-        <w:rPr>
-          <w:rFonts w:ascii="Courier New" w:hAnsi="Courier New"/>
-          <w:b/>
-          <w:bCs/>
-          <w:i w:val="false"/>
-          <w:sz w:val="18"/>
-          <w:u w:val="none"/>
-          <w:lang w:val="en"/>
-        </w:rPr>
-        <w:t>getAsStream</w:t>
-      </w:r>
-    </w:p>
-    <w:p>
-      <w:pPr>
-        <w:pStyle w:val="Normal"/>
-        <w:spacing w:lineRule="auto" w:line="276" w:before="0" w:after="0"/>
-        <w:rPr/>
-      </w:pPr>
-      <w:r>
-        <w:rPr>
-          <w:rFonts w:ascii="Courier New" w:hAnsi="Courier New"/>
-          <w:b w:val="false"/>
-          <w:i w:val="false"/>
           <w:color w:val="000000"/>
           <w:sz w:val="18"/>
           <w:u w:val="none"/>
           <w:lang w:val="en"/>
         </w:rPr>
-        <w:t xml:space="preserve">setAsStream&lt;a&gt; : Property -&gt; Relation -&gt; Stream&lt;a&gt; = </w:t>
-      </w:r>
-      <w:r>
-        <w:rPr>
-          <w:rFonts w:ascii="Courier New" w:hAnsi="Courier New"/>
-          <w:b/>
-          <w:bCs/>
+        <w:t>| bind = vsyncBind</w:t>
+      </w:r>
+    </w:p>
+    <w:p>
+      <w:pPr>
+        <w:pStyle w:val="Normal"/>
+        <w:spacing w:lineRule="auto" w:line="276" w:before="0" w:after="0"/>
+        <w:rPr>
+          <w:rFonts w:ascii="Courier New" w:hAnsi="Courier New"/>
+          <w:b w:val="false"/>
+          <w:b w:val="false"/>
+          <w:i w:val="false"/>
           <w:i w:val="false"/>
           <w:color w:val="000000"/>
           <w:sz w:val="18"/>
           <w:u w:val="none"/>
           <w:lang w:val="en"/>
         </w:rPr>
-        <w:t>setAsStream</w:t>
-      </w:r>
-    </w:p>
-    <w:p>
-      <w:pPr>
-        <w:pStyle w:val="Normal"/>
-        <w:spacing w:lineRule="auto" w:line="276" w:before="0" w:after="0"/>
-        <w:rPr/>
       </w:pPr>
       <w:r>
         <w:rPr>
@@ -7469,20 +8842,25 @@
           <w:u w:val="none"/>
           <w:lang w:val="en"/>
         </w:rPr>
-        <w:t xml:space="preserve">makeStream&lt;a&gt; : Address -&gt; Stream&lt;a&gt; = </w:t>
-      </w:r>
-      <w:r>
-        <w:rPr>
-          <w:rFonts w:ascii="Courier New" w:hAnsi="Courier New"/>
-          <w:b/>
-          <w:bCs/>
+      </w:r>
+    </w:p>
+    <w:p>
+      <w:pPr>
+        <w:pStyle w:val="Normal"/>
+        <w:spacing w:lineRule="auto" w:line="276" w:before="0" w:after="0"/>
+        <w:rPr/>
+      </w:pPr>
+      <w:r>
+        <w:rPr>
+          <w:rFonts w:ascii="Courier New" w:hAnsi="Courier New"/>
+          <w:b w:val="false"/>
           <w:i w:val="false"/>
           <w:color w:val="000000"/>
           <w:sz w:val="18"/>
           <w:u w:val="none"/>
           <w:lang w:val="en"/>
         </w:rPr>
-        <w:t>makeStream</w:t>
+        <w:t>IPAddress = String</w:t>
       </w:r>
     </w:p>
     <w:p>
@@ -7501,125 +8879,92 @@
           <w:u w:val="none"/>
           <w:lang w:val="en"/>
         </w:rPr>
-        <w:t xml:space="preserve">mapStream&lt;a, b&gt; (a -&gt; b) -&gt; Stream&lt;a&gt; -&gt; Stream&lt;b&gt; = </w:t>
-      </w:r>
-      <w:r>
-        <w:rPr>
-          <w:rFonts w:ascii="Courier New" w:hAnsi="Courier New"/>
-          <w:b/>
-          <w:bCs/>
+        <w:t>NetworkPort = Whole</w:t>
+      </w:r>
+    </w:p>
+    <w:p>
+      <w:pPr>
+        <w:pStyle w:val="Normal"/>
+        <w:spacing w:lineRule="auto" w:line="276" w:before="0" w:after="0"/>
+        <w:rPr/>
+      </w:pPr>
+      <w:r>
+        <w:rPr>
+          <w:rFonts w:ascii="Courier New" w:hAnsi="Courier New"/>
+          <w:b w:val="false"/>
           <w:i w:val="false"/>
           <w:color w:val="000000"/>
           <w:sz w:val="18"/>
           <w:u w:val="none"/>
           <w:lang w:val="en"/>
         </w:rPr>
-        <w:t>map</w:t>
-      </w:r>
-    </w:p>
-    <w:p>
-      <w:pPr>
-        <w:pStyle w:val="Normal"/>
-        <w:spacing w:lineRule="auto" w:line="276" w:before="0" w:after="0"/>
-        <w:rPr>
-          <w:rFonts w:ascii="Courier New" w:hAnsi="Courier New"/>
-          <w:b w:val="false"/>
-          <w:b w:val="false"/>
-          <w:i w:val="false"/>
-          <w:i w:val="false"/>
-          <w:sz w:val="18"/>
-          <w:u w:val="none"/>
-          <w:lang w:val="en"/>
-        </w:rPr>
-      </w:pPr>
-      <w:r>
-        <w:rPr>
-          <w:rFonts w:ascii="Courier New" w:hAnsi="Courier New"/>
-          <w:b w:val="false"/>
-          <w:bCs/>
+        <w:t>Endpoint = (IPAddress, NetworkPort)</w:t>
+      </w:r>
+    </w:p>
+    <w:p>
+      <w:pPr>
+        <w:pStyle w:val="Normal"/>
+        <w:spacing w:lineRule="auto" w:line="276" w:before="0" w:after="0"/>
+        <w:rPr/>
+      </w:pPr>
+      <w:r>
+        <w:rPr>
+          <w:rFonts w:ascii="Courier New" w:hAnsi="Courier New"/>
+          <w:b w:val="false"/>
           <w:i w:val="false"/>
           <w:color w:val="000000"/>
           <w:sz w:val="18"/>
           <w:u w:val="none"/>
           <w:lang w:val="en"/>
         </w:rPr>
-        <w:t xml:space="preserve">foldStream&lt;a, b&gt; : (b -&gt; a -&gt; b) -&gt; b -&gt; Stream&lt;a&gt; -&gt; b = </w:t>
-      </w:r>
-      <w:r>
-        <w:rPr>
-          <w:rFonts w:ascii="Courier New" w:hAnsi="Courier New"/>
-          <w:b/>
-          <w:bCs/>
+        <w:t>Intent = String // the intended meaning of a MetaFunction (indexes a MetaFunction from a Provider – see below)</w:t>
+      </w:r>
+    </w:p>
+    <w:p>
+      <w:pPr>
+        <w:pStyle w:val="Normal"/>
+        <w:spacing w:lineRule="auto" w:line="276" w:before="0" w:after="0"/>
+        <w:rPr>
+          <w:rFonts w:ascii="Courier New" w:hAnsi="Courier New"/>
+          <w:b w:val="false"/>
+          <w:b w:val="false"/>
+          <w:i w:val="false"/>
           <w:i w:val="false"/>
           <w:color w:val="000000"/>
           <w:sz w:val="18"/>
           <w:u w:val="none"/>
           <w:lang w:val="en"/>
         </w:rPr>
-        <w:t>fold</w:t>
-      </w:r>
-    </w:p>
-    <w:p>
-      <w:pPr>
-        <w:pStyle w:val="Normal"/>
-        <w:spacing w:lineRule="auto" w:line="276" w:before="0" w:after="0"/>
-        <w:rPr/>
-      </w:pPr>
-      <w:r>
-        <w:rPr>
-          <w:rFonts w:ascii="Courier New" w:hAnsi="Courier New"/>
-          <w:b w:val="false"/>
-          <w:bCs/>
+      </w:pPr>
+      <w:r>
+        <w:rPr>
+          <w:rFonts w:ascii="Courier New" w:hAnsi="Courier New"/>
+          <w:b w:val="false"/>
           <w:i w:val="false"/>
           <w:color w:val="000000"/>
           <w:sz w:val="18"/>
           <w:u w:val="none"/>
           <w:lang w:val="en"/>
         </w:rPr>
-        <w:t xml:space="preserve">map2Stream&lt;a, b, c&gt; (a -&gt; b -&gt; c) -&gt; Stream&lt;a&gt; -&gt; Stream&lt;b&gt; -&gt; Stream&lt;c&gt; = </w:t>
-      </w:r>
-      <w:r>
-        <w:rPr>
-          <w:rFonts w:ascii="Courier New" w:hAnsi="Courier New"/>
-          <w:b/>
-          <w:bCs/>
+      </w:r>
+    </w:p>
+    <w:p>
+      <w:pPr>
+        <w:pStyle w:val="Normal"/>
+        <w:spacing w:lineRule="auto" w:line="276" w:before="0" w:after="0"/>
+        <w:rPr/>
+      </w:pPr>
+      <w:r>
+        <w:rPr>
+          <w:rFonts w:ascii="Courier New" w:hAnsi="Courier New"/>
+          <w:b w:val="false"/>
           <w:i w:val="false"/>
           <w:color w:val="000000"/>
           <w:sz w:val="18"/>
           <w:u w:val="none"/>
           <w:lang w:val="en"/>
         </w:rPr>
-        <w:t>map2</w:t>
-      </w:r>
-    </w:p>
-    <w:p>
-      <w:pPr>
-        <w:pStyle w:val="Normal"/>
-        <w:spacing w:lineRule="auto" w:line="276" w:before="0" w:after="0"/>
-        <w:rPr/>
-      </w:pPr>
-      <w:r>
-        <w:rPr>
-          <w:rFonts w:ascii="Courier New" w:hAnsi="Courier New"/>
-          <w:b w:val="false"/>
-          <w:i w:val="false"/>
-          <w:sz w:val="18"/>
-          <w:u w:val="none"/>
-          <w:lang w:val="en"/>
-        </w:rPr>
-        <w:t xml:space="preserve">productStream&lt;a, b&gt; : Stream&lt;a&gt; -&gt; Stream&lt;b&gt; -&gt; Stream&lt;(a, b)&gt; = </w:t>
-      </w:r>
-      <w:r>
-        <w:rPr>
-          <w:rFonts w:ascii="Courier New" w:hAnsi="Courier New"/>
-          <w:b/>
-          <w:bCs/>
-          <w:i w:val="false"/>
-          <w:sz w:val="18"/>
-          <w:u w:val="none"/>
-          <w:lang w:val="en"/>
-        </w:rPr>
-        <w:t>product</w:t>
+        <w:t>Container = Intent -&gt; Symbol -&gt; Vsync&lt;Symbol&gt;</w:t>
       </w:r>
     </w:p>
     <w:p>
@@ -7638,31 +8983,28 @@
           <w:u w:val="none"/>
           <w:lang w:val="en"/>
         </w:rPr>
-        <w:t xml:space="preserve">sumStream&lt;a, b&gt; : Stream&lt;a&gt; -&gt; Stream&lt;b&gt; -&gt; Stream&lt;Either&lt;a, b&gt;&gt; = </w:t>
-      </w:r>
-      <w:r>
-        <w:rPr>
-          <w:rFonts w:ascii="Courier New" w:hAnsi="Courier New"/>
-          <w:b/>
-          <w:bCs/>
+        <w:t>Provider = | Endpoint | Container</w:t>
+      </w:r>
+    </w:p>
+    <w:p>
+      <w:pPr>
+        <w:pStyle w:val="Normal"/>
+        <w:spacing w:lineRule="auto" w:line="276" w:before="0" w:after="0"/>
+        <w:rPr/>
+      </w:pPr>
+      <w:r>
+        <w:rPr>
+          <w:rFonts w:ascii="Courier New" w:hAnsi="Courier New"/>
+          <w:b w:val="false"/>
           <w:i w:val="false"/>
           <w:color w:val="000000"/>
           <w:sz w:val="18"/>
           <w:u w:val="none"/>
           <w:lang w:val="en"/>
         </w:rPr>
-        <w:t>sum</w:t>
-      </w:r>
-      <w:r>
-        <w:br w:type="page"/>
-      </w:r>
-    </w:p>
-    <w:p>
-      <w:pPr>
-        <w:pStyle w:val="Normal"/>
-        <w:spacing w:lineRule="auto" w:line="276" w:before="0" w:after="0"/>
-        <w:rPr/>
-      </w:pPr>
+        <w:t xml:space="preserve">MetaFunction = Provider -&gt; Intent -&gt; Symbol -&gt; </w:t>
+      </w:r>
+      <w:bookmarkStart w:id="3" w:name="__DdeLink__213_1716356468"/>
       <w:r>
         <w:rPr>
           <w:rFonts w:ascii="Courier New" w:hAnsi="Courier New"/>
@@ -7670,11 +9012,12 @@
           <w:i w:val="false"/>
           <w:color w:val="000000"/>
           <w:sz w:val="18"/>
-          <w:u w:val="single"/>
-          <w:lang w:val="en"/>
-        </w:rPr>
-        <w:t>Semantic Design for MetaFunctions (a replacement for micro-services – unrelated to Nu)</w:t>
-      </w:r>
+          <w:u w:val="none"/>
+          <w:lang w:val="en"/>
+        </w:rPr>
+        <w:t>Vsync&lt;Symbol&gt;</w:t>
+      </w:r>
+      <w:bookmarkEnd w:id="3"/>
     </w:p>
     <w:p>
       <w:pPr>
@@ -7720,27 +9063,25 @@
           <w:u w:val="none"/>
           <w:lang w:val="en"/>
         </w:rPr>
-        <w:t>Symbol =</w:t>
-      </w:r>
-    </w:p>
-    <w:p>
-      <w:pPr>
-        <w:pStyle w:val="Normal"/>
-        <w:spacing w:lineRule="auto" w:line="276" w:before="0" w:after="0"/>
-        <w:rPr/>
-      </w:pPr>
-      <w:r>
-        <w:rPr>
-          <w:rFonts w:ascii="Courier New" w:hAnsi="Courier New"/>
-          <w:b w:val="false"/>
+        <w:t>makeContainer (asynchrounous : Bool) (repositoryUrl : String) (credentials : (String, String)) (envDeps : Map&lt;String, Any&gt;) : Container = Axiom "Make a container configured with its Vsync as asyncronous or not, built from source pulled from the givern GIT url, and provided the given environmental dependencies."</w:t>
+      </w:r>
+    </w:p>
+    <w:p>
+      <w:pPr>
+        <w:pStyle w:val="Normal"/>
+        <w:spacing w:lineRule="auto" w:line="276" w:before="0" w:after="0"/>
+        <w:rPr>
+          <w:rFonts w:ascii="Courier New" w:hAnsi="Courier New"/>
+          <w:b w:val="false"/>
+          <w:b w:val="false"/>
+          <w:i w:val="false"/>
           <w:i w:val="false"/>
           <w:color w:val="000000"/>
           <w:sz w:val="18"/>
           <w:u w:val="none"/>
           <w:lang w:val="en"/>
         </w:rPr>
-        <w:t xml:space="preserve">  </w:t>
-      </w:r>
+      </w:pPr>
       <w:r>
         <w:rPr>
           <w:rFonts w:ascii="Courier New" w:hAnsi="Courier New"/>
@@ -7751,7 +9092,6 @@
           <w:u w:val="none"/>
           <w:lang w:val="en"/>
         </w:rPr>
-        <w:t>| Atom of String</w:t>
       </w:r>
     </w:p>
     <w:p>
@@ -7770,8 +9110,15 @@
           <w:u w:val="none"/>
           <w:lang w:val="en"/>
         </w:rPr>
-        <w:t xml:space="preserve">  </w:t>
-      </w:r>
+        <w:t>attachDebugger (container : Container) = Axiom! "Attach debugger to code called inside the given container."</w:t>
+      </w:r>
+    </w:p>
+    <w:p>
+      <w:pPr>
+        <w:pStyle w:val="Normal"/>
+        <w:spacing w:lineRule="auto" w:line="276" w:before="0" w:after="0"/>
+        <w:rPr/>
+      </w:pPr>
       <w:r>
         <w:rPr>
           <w:rFonts w:ascii="Courier New" w:hAnsi="Courier New"/>
@@ -7782,875 +9129,7 @@
           <w:u w:val="none"/>
           <w:lang w:val="en"/>
         </w:rPr>
-        <w:t>| Number of String</w:t>
-      </w:r>
-    </w:p>
-    <w:p>
-      <w:pPr>
-        <w:pStyle w:val="Normal"/>
-        <w:spacing w:lineRule="auto" w:line="276" w:before="0" w:after="0"/>
-        <w:rPr/>
-      </w:pPr>
-      <w:r>
-        <w:rPr>
-          <w:rFonts w:ascii="Courier New" w:hAnsi="Courier New"/>
-          <w:b w:val="false"/>
-          <w:i w:val="false"/>
-          <w:color w:val="000000"/>
-          <w:sz w:val="18"/>
-          <w:u w:val="none"/>
-          <w:lang w:val="en"/>
-        </w:rPr>
-        <w:t xml:space="preserve">  </w:t>
-      </w:r>
-      <w:r>
-        <w:rPr>
-          <w:rFonts w:ascii="Courier New" w:hAnsi="Courier New"/>
-          <w:b w:val="false"/>
-          <w:i w:val="false"/>
-          <w:color w:val="000000"/>
-          <w:sz w:val="18"/>
-          <w:u w:val="none"/>
-          <w:lang w:val="en"/>
-        </w:rPr>
-        <w:t>| String of String</w:t>
-      </w:r>
-    </w:p>
-    <w:p>
-      <w:pPr>
-        <w:pStyle w:val="Normal"/>
-        <w:spacing w:lineRule="auto" w:line="276" w:before="0" w:after="0"/>
-        <w:rPr/>
-      </w:pPr>
-      <w:r>
-        <w:rPr>
-          <w:rFonts w:ascii="Courier New" w:hAnsi="Courier New"/>
-          <w:b w:val="false"/>
-          <w:i w:val="false"/>
-          <w:color w:val="000000"/>
-          <w:sz w:val="18"/>
-          <w:u w:val="none"/>
-          <w:lang w:val="en"/>
-        </w:rPr>
-        <w:t xml:space="preserve">  </w:t>
-      </w:r>
-      <w:r>
-        <w:rPr>
-          <w:rFonts w:ascii="Courier New" w:hAnsi="Courier New"/>
-          <w:b w:val="false"/>
-          <w:i w:val="false"/>
-          <w:color w:val="000000"/>
-          <w:sz w:val="18"/>
-          <w:u w:val="none"/>
-          <w:lang w:val="en"/>
-        </w:rPr>
-        <w:t>| Quote of Symbol</w:t>
-      </w:r>
-    </w:p>
-    <w:p>
-      <w:pPr>
-        <w:pStyle w:val="Normal"/>
-        <w:spacing w:lineRule="auto" w:line="276" w:before="0" w:after="0"/>
-        <w:rPr/>
-      </w:pPr>
-      <w:r>
-        <w:rPr>
-          <w:rFonts w:ascii="Courier New" w:hAnsi="Courier New"/>
-          <w:b w:val="false"/>
-          <w:i w:val="false"/>
-          <w:color w:val="000000"/>
-          <w:sz w:val="18"/>
-          <w:u w:val="none"/>
-          <w:lang w:val="en"/>
-        </w:rPr>
-        <w:t xml:space="preserve">  </w:t>
-      </w:r>
-      <w:r>
-        <w:rPr>
-          <w:rFonts w:ascii="Courier New" w:hAnsi="Courier New"/>
-          <w:b w:val="false"/>
-          <w:i w:val="false"/>
-          <w:color w:val="000000"/>
-          <w:sz w:val="18"/>
-          <w:u w:val="none"/>
-          <w:lang w:val="en"/>
-        </w:rPr>
-        <w:t>| Symbols of List&lt;Symbol&gt;</w:t>
-      </w:r>
-    </w:p>
-    <w:p>
-      <w:pPr>
-        <w:pStyle w:val="Normal"/>
-        <w:spacing w:lineRule="auto" w:line="276" w:before="0" w:after="0"/>
-        <w:rPr/>
-      </w:pPr>
-      <w:r>
-        <w:rPr>
-          <w:rFonts w:ascii="Courier New" w:hAnsi="Courier New"/>
-          <w:b w:val="false"/>
-          <w:i w:val="false"/>
-          <w:color w:val="000000"/>
-          <w:sz w:val="18"/>
-          <w:u w:val="none"/>
-          <w:lang w:val="en"/>
-        </w:rPr>
-        <w:t>symbolToString (symbol : Symbol) : String = Axiom "Convert a symbol to string."</w:t>
-      </w:r>
-    </w:p>
-    <w:p>
-      <w:pPr>
-        <w:pStyle w:val="Normal"/>
-        <w:spacing w:lineRule="auto" w:line="276" w:before="0" w:after="0"/>
-        <w:rPr/>
-      </w:pPr>
-      <w:r>
-        <w:rPr>
-          <w:rFonts w:ascii="Courier New" w:hAnsi="Courier New"/>
-          <w:b w:val="false"/>
-          <w:i w:val="false"/>
-          <w:color w:val="000000"/>
-          <w:sz w:val="18"/>
-          <w:u w:val="none"/>
-          <w:lang w:val="en"/>
-        </w:rPr>
-        <w:t>symbolFromString (str : String) : Symbol = Axiom "Convert a string to a symbol."</w:t>
-      </w:r>
-    </w:p>
-    <w:p>
-      <w:pPr>
-        <w:pStyle w:val="Normal"/>
-        <w:spacing w:lineRule="auto" w:line="276" w:before="0" w:after="0"/>
-        <w:rPr>
-          <w:rFonts w:ascii="Courier New" w:hAnsi="Courier New"/>
-          <w:b w:val="false"/>
-          <w:b w:val="false"/>
-          <w:i w:val="false"/>
-          <w:i w:val="false"/>
-          <w:color w:val="000000"/>
-          <w:sz w:val="18"/>
-          <w:u w:val="none"/>
-          <w:lang w:val="en"/>
-        </w:rPr>
-      </w:pPr>
-      <w:r>
-        <w:rPr>
-          <w:rFonts w:ascii="Courier New" w:hAnsi="Courier New"/>
-          <w:b w:val="false"/>
-          <w:i w:val="false"/>
-          <w:color w:val="000000"/>
-          <w:sz w:val="18"/>
-          <w:u w:val="none"/>
-          <w:lang w:val="en"/>
-        </w:rPr>
-      </w:r>
-    </w:p>
-    <w:p>
-      <w:pPr>
-        <w:pStyle w:val="Normal"/>
-        <w:spacing w:lineRule="auto" w:line="276" w:before="0" w:after="0"/>
-        <w:rPr/>
-      </w:pPr>
-      <w:r>
-        <w:rPr>
-          <w:rFonts w:ascii="Courier New" w:hAnsi="Courier New"/>
-          <w:b w:val="false"/>
-          <w:i w:val="false"/>
-          <w:color w:val="000000"/>
-          <w:sz w:val="18"/>
-          <w:u w:val="none"/>
-          <w:lang w:val="en"/>
-        </w:rPr>
-        <w:t>Vsync&lt;a&gt; = Axiom "The potentially asynchronous monad such as the one defined by Prime."</w:t>
-      </w:r>
-    </w:p>
-    <w:p>
-      <w:pPr>
-        <w:pStyle w:val="Normal"/>
-        <w:spacing w:lineRule="auto" w:line="276" w:before="0" w:after="0"/>
-        <w:rPr/>
-      </w:pPr>
-      <w:r>
-        <w:rPr>
-          <w:rFonts w:ascii="Courier New" w:hAnsi="Courier New"/>
-          <w:b w:val="false"/>
-          <w:i w:val="false"/>
-          <w:color w:val="000000"/>
-          <w:sz w:val="18"/>
-          <w:u w:val="none"/>
-          <w:lang w:val="en"/>
-        </w:rPr>
-        <w:t>vsyncReturn&lt;a&gt; (a : a) : Vsync&lt;a&gt; = Axiom "Create a potentially asynchronous operation that return</w:t>
-      </w:r>
-      <w:r>
-        <w:rPr>
-          <w:rFonts w:ascii="Courier New" w:hAnsi="Courier New"/>
-          <w:b w:val="false"/>
-          <w:i w:val="false"/>
-          <w:color w:val="000000"/>
-          <w:sz w:val="18"/>
-          <w:u w:val="none"/>
-          <w:lang w:val="en"/>
-        </w:rPr>
-        <w:t>s</w:t>
-      </w:r>
-      <w:r>
-        <w:rPr>
-          <w:rFonts w:ascii="Courier New" w:hAnsi="Courier New"/>
-          <w:b w:val="false"/>
-          <w:i w:val="false"/>
-          <w:color w:val="000000"/>
-          <w:sz w:val="18"/>
-          <w:u w:val="none"/>
-          <w:lang w:val="en"/>
-        </w:rPr>
-        <w:t xml:space="preserve"> the result 'a'."</w:t>
-      </w:r>
-    </w:p>
-    <w:p>
-      <w:pPr>
-        <w:pStyle w:val="Normal"/>
-        <w:spacing w:lineRule="auto" w:line="276" w:before="0" w:after="0"/>
-        <w:rPr>
-          <w:b w:val="false"/>
-          <w:b w:val="false"/>
-          <w:bCs w:val="false"/>
-        </w:rPr>
-      </w:pPr>
-      <w:r>
-        <w:rPr>
-          <w:rFonts w:ascii="Courier New" w:hAnsi="Courier New"/>
-          <w:b w:val="false"/>
-          <w:bCs w:val="false"/>
-          <w:i w:val="false"/>
-          <w:color w:val="000000"/>
-          <w:sz w:val="18"/>
-          <w:u w:val="none"/>
-          <w:lang w:val="en"/>
-        </w:rPr>
-        <w:t>vsyncMap&lt;a, b&gt; (f : a -&gt; b) (vsync : Vsync&lt;a&gt;) : Vsync&lt;b&gt; = Axiom "</w:t>
-      </w:r>
-      <w:r>
-        <w:rPr>
-          <w:rFonts w:ascii="Courier New" w:hAnsi="Courier New"/>
-          <w:b w:val="false"/>
-          <w:bCs w:val="false"/>
-          <w:i w:val="false"/>
-          <w:color w:val="000000"/>
-          <w:sz w:val="18"/>
-          <w:u w:val="none"/>
-          <w:lang w:val="en"/>
-        </w:rPr>
-        <w:t>Create a potentially asynchronous operation that runs 'f' over computation of 'a'."</w:t>
-      </w:r>
-    </w:p>
-    <w:p>
-      <w:pPr>
-        <w:pStyle w:val="Normal"/>
-        <w:spacing w:lineRule="auto" w:line="276" w:before="0" w:after="0"/>
-        <w:rPr>
-          <w:b w:val="false"/>
-          <w:b w:val="false"/>
-          <w:bCs w:val="false"/>
-        </w:rPr>
-      </w:pPr>
-      <w:r>
-        <w:rPr>
-          <w:rFonts w:ascii="Courier New" w:hAnsi="Courier New"/>
-          <w:b w:val="false"/>
-          <w:bCs w:val="false"/>
-          <w:i w:val="false"/>
-          <w:color w:val="000000"/>
-          <w:sz w:val="18"/>
-          <w:u w:val="none"/>
-          <w:lang w:val="en"/>
-        </w:rPr>
-        <w:t>vsyncApply&lt;a, b&gt; (f : Vsync&lt;a&gt; -&gt; Vsync&lt;b&gt;) (vsync : Vsync&lt;a&gt;) : Vsync&lt;b&gt; = Axiom "</w:t>
-      </w:r>
-      <w:r>
-        <w:rPr>
-          <w:rFonts w:ascii="Courier New" w:hAnsi="Courier New"/>
-          <w:b/>
-          <w:bCs/>
-          <w:i w:val="false"/>
-          <w:color w:val="000000"/>
-          <w:sz w:val="18"/>
-          <w:u w:val="none"/>
-          <w:lang w:val="en"/>
-        </w:rPr>
-        <w:t>TODO: define this in Prime!</w:t>
-      </w:r>
-      <w:r>
-        <w:rPr>
-          <w:rFonts w:ascii="Courier New" w:hAnsi="Courier New"/>
-          <w:b w:val="false"/>
-          <w:bCs w:val="false"/>
-          <w:i w:val="false"/>
-          <w:color w:val="000000"/>
-          <w:sz w:val="18"/>
-          <w:u w:val="none"/>
-          <w:lang w:val="en"/>
-        </w:rPr>
-        <w:t>"</w:t>
-      </w:r>
-    </w:p>
-    <w:p>
-      <w:pPr>
-        <w:pStyle w:val="Normal"/>
-        <w:spacing w:lineRule="auto" w:line="276" w:before="0" w:after="0"/>
-        <w:rPr/>
-      </w:pPr>
-      <w:r>
-        <w:rPr>
-          <w:rFonts w:ascii="Courier New" w:hAnsi="Courier New"/>
-          <w:b w:val="false"/>
-          <w:i w:val="false"/>
-          <w:color w:val="000000"/>
-          <w:sz w:val="18"/>
-          <w:u w:val="none"/>
-          <w:lang w:val="en"/>
-        </w:rPr>
-        <w:t>vsyncBind&lt;a, b&gt; (vsync : Vsync&lt;a&gt;) (f : a -&gt; Vsync&lt;b&gt;) : Vsync&lt;b&gt; = Axiom "Create a potentially asynchronous operation."</w:t>
-      </w:r>
-    </w:p>
-    <w:p>
-      <w:pPr>
-        <w:pStyle w:val="Normal"/>
-        <w:spacing w:lineRule="auto" w:line="276" w:before="0" w:after="0"/>
-        <w:rPr>
-          <w:rFonts w:ascii="Courier New" w:hAnsi="Courier New"/>
-          <w:b w:val="false"/>
-          <w:b w:val="false"/>
-          <w:i w:val="false"/>
-          <w:i w:val="false"/>
-          <w:color w:val="000000"/>
-          <w:sz w:val="18"/>
-          <w:u w:val="none"/>
-          <w:lang w:val="en"/>
-        </w:rPr>
-      </w:pPr>
-      <w:r>
-        <w:rPr/>
-      </w:r>
-    </w:p>
-    <w:p>
-      <w:pPr>
-        <w:pStyle w:val="Normal"/>
-        <w:spacing w:lineRule="auto" w:line="276" w:before="0" w:after="0"/>
-        <w:rPr/>
-      </w:pPr>
-      <w:r>
-        <w:rPr>
-          <w:rFonts w:ascii="Courier New" w:hAnsi="Courier New"/>
-          <w:b w:val="false"/>
-          <w:i w:val="false"/>
-          <w:color w:val="000000"/>
-          <w:sz w:val="18"/>
-          <w:u w:val="none"/>
-          <w:lang w:val="en"/>
-        </w:rPr>
-        <w:t>witness Monad =</w:t>
-      </w:r>
-    </w:p>
-    <w:p>
-      <w:pPr>
-        <w:pStyle w:val="Normal"/>
-        <w:spacing w:lineRule="auto" w:line="276" w:before="0" w:after="0"/>
-        <w:rPr/>
-      </w:pPr>
-      <w:r>
-        <w:rPr>
-          <w:rFonts w:ascii="Courier New" w:hAnsi="Courier New"/>
-          <w:b w:val="false"/>
-          <w:i w:val="false"/>
-          <w:color w:val="000000"/>
-          <w:sz w:val="18"/>
-          <w:u w:val="none"/>
-          <w:lang w:val="en"/>
-        </w:rPr>
-        <w:t xml:space="preserve">  </w:t>
-      </w:r>
-      <w:r>
-        <w:rPr>
-          <w:rFonts w:ascii="Courier New" w:hAnsi="Courier New"/>
-          <w:b w:val="false"/>
-          <w:i w:val="false"/>
-          <w:color w:val="000000"/>
-          <w:sz w:val="18"/>
-          <w:u w:val="none"/>
-          <w:lang w:val="en"/>
-        </w:rPr>
-        <w:t xml:space="preserve">| </w:t>
-      </w:r>
-      <w:r>
-        <w:rPr>
-          <w:rFonts w:ascii="Courier New" w:hAnsi="Courier New"/>
-          <w:b w:val="false"/>
-          <w:i w:val="false"/>
-          <w:color w:val="000000"/>
-          <w:sz w:val="18"/>
-          <w:u w:val="none"/>
-          <w:lang w:val="en"/>
-        </w:rPr>
-        <w:t>pure</w:t>
-      </w:r>
-      <w:r>
-        <w:rPr>
-          <w:rFonts w:ascii="Courier New" w:hAnsi="Courier New"/>
-          <w:b w:val="false"/>
-          <w:i w:val="false"/>
-          <w:color w:val="000000"/>
-          <w:sz w:val="18"/>
-          <w:u w:val="none"/>
-          <w:lang w:val="en"/>
-        </w:rPr>
-        <w:t xml:space="preserve"> = vsyncReturn</w:t>
-      </w:r>
-    </w:p>
-    <w:p>
-      <w:pPr>
-        <w:pStyle w:val="Normal"/>
-        <w:spacing w:lineRule="auto" w:line="276" w:before="0" w:after="0"/>
-        <w:rPr/>
-      </w:pPr>
-      <w:r>
-        <w:rPr>
-          <w:rFonts w:ascii="Courier New" w:hAnsi="Courier New"/>
-          <w:b w:val="false"/>
-          <w:i w:val="false"/>
-          <w:color w:val="000000"/>
-          <w:sz w:val="18"/>
-          <w:u w:val="none"/>
-          <w:lang w:val="en"/>
-        </w:rPr>
-        <w:t xml:space="preserve">  </w:t>
-      </w:r>
-      <w:r>
-        <w:rPr>
-          <w:rFonts w:ascii="Courier New" w:hAnsi="Courier New"/>
-          <w:b w:val="false"/>
-          <w:i w:val="false"/>
-          <w:color w:val="000000"/>
-          <w:sz w:val="18"/>
-          <w:u w:val="none"/>
-          <w:lang w:val="en"/>
-        </w:rPr>
-        <w:t>| map = vsyncMap</w:t>
-      </w:r>
-    </w:p>
-    <w:p>
-      <w:pPr>
-        <w:pStyle w:val="Normal"/>
-        <w:spacing w:lineRule="auto" w:line="276" w:before="0" w:after="0"/>
-        <w:rPr/>
-      </w:pPr>
-      <w:r>
-        <w:rPr>
-          <w:rFonts w:ascii="Courier New" w:hAnsi="Courier New"/>
-          <w:b w:val="false"/>
-          <w:i w:val="false"/>
-          <w:color w:val="000000"/>
-          <w:sz w:val="18"/>
-          <w:u w:val="none"/>
-          <w:lang w:val="en"/>
-        </w:rPr>
-        <w:t xml:space="preserve">  </w:t>
-      </w:r>
-      <w:r>
-        <w:rPr>
-          <w:rFonts w:ascii="Courier New" w:hAnsi="Courier New"/>
-          <w:b w:val="false"/>
-          <w:i w:val="false"/>
-          <w:color w:val="000000"/>
-          <w:sz w:val="18"/>
-          <w:u w:val="none"/>
-          <w:lang w:val="en"/>
-        </w:rPr>
-        <w:t>| apply = vsyncApply</w:t>
-      </w:r>
-    </w:p>
-    <w:p>
-      <w:pPr>
-        <w:pStyle w:val="Normal"/>
-        <w:spacing w:lineRule="auto" w:line="276" w:before="0" w:after="0"/>
-        <w:rPr/>
-      </w:pPr>
-      <w:r>
-        <w:rPr>
-          <w:rFonts w:ascii="Courier New" w:hAnsi="Courier New"/>
-          <w:b w:val="false"/>
-          <w:i w:val="false"/>
-          <w:color w:val="000000"/>
-          <w:sz w:val="18"/>
-          <w:u w:val="none"/>
-          <w:lang w:val="en"/>
-        </w:rPr>
-        <w:t xml:space="preserve">  </w:t>
-      </w:r>
-      <w:r>
-        <w:rPr>
-          <w:rFonts w:ascii="Courier New" w:hAnsi="Courier New"/>
-          <w:b w:val="false"/>
-          <w:i w:val="false"/>
-          <w:color w:val="000000"/>
-          <w:sz w:val="18"/>
-          <w:u w:val="none"/>
-          <w:lang w:val="en"/>
-        </w:rPr>
-        <w:t>| bind = vsyncBind</w:t>
-      </w:r>
-    </w:p>
-    <w:p>
-      <w:pPr>
-        <w:pStyle w:val="Normal"/>
-        <w:spacing w:lineRule="auto" w:line="276" w:before="0" w:after="0"/>
-        <w:rPr>
-          <w:rFonts w:ascii="Courier New" w:hAnsi="Courier New"/>
-          <w:b w:val="false"/>
-          <w:b w:val="false"/>
-          <w:i w:val="false"/>
-          <w:i w:val="false"/>
-          <w:color w:val="000000"/>
-          <w:sz w:val="18"/>
-          <w:u w:val="none"/>
-          <w:lang w:val="en"/>
-        </w:rPr>
-      </w:pPr>
-      <w:r>
-        <w:rPr>
-          <w:rFonts w:ascii="Courier New" w:hAnsi="Courier New"/>
-          <w:b w:val="false"/>
-          <w:i w:val="false"/>
-          <w:color w:val="000000"/>
-          <w:sz w:val="18"/>
-          <w:u w:val="none"/>
-          <w:lang w:val="en"/>
-        </w:rPr>
-      </w:r>
-    </w:p>
-    <w:p>
-      <w:pPr>
-        <w:pStyle w:val="Normal"/>
-        <w:spacing w:lineRule="auto" w:line="276" w:before="0" w:after="0"/>
-        <w:rPr/>
-      </w:pPr>
-      <w:r>
-        <w:rPr>
-          <w:rFonts w:ascii="Courier New" w:hAnsi="Courier New"/>
-          <w:b w:val="false"/>
-          <w:i w:val="false"/>
-          <w:color w:val="000000"/>
-          <w:sz w:val="18"/>
-          <w:u w:val="none"/>
-          <w:lang w:val="en"/>
-        </w:rPr>
-        <w:t>IPAddress = String</w:t>
-      </w:r>
-    </w:p>
-    <w:p>
-      <w:pPr>
-        <w:pStyle w:val="Normal"/>
-        <w:spacing w:lineRule="auto" w:line="276" w:before="0" w:after="0"/>
-        <w:rPr/>
-      </w:pPr>
-      <w:r>
-        <w:rPr>
-          <w:rFonts w:ascii="Courier New" w:hAnsi="Courier New"/>
-          <w:b w:val="false"/>
-          <w:i w:val="false"/>
-          <w:color w:val="000000"/>
-          <w:sz w:val="18"/>
-          <w:u w:val="none"/>
-          <w:lang w:val="en"/>
-        </w:rPr>
-        <w:t>NetworkPort = Whole</w:t>
-      </w:r>
-    </w:p>
-    <w:p>
-      <w:pPr>
-        <w:pStyle w:val="Normal"/>
-        <w:spacing w:lineRule="auto" w:line="276" w:before="0" w:after="0"/>
-        <w:rPr/>
-      </w:pPr>
-      <w:r>
-        <w:rPr>
-          <w:rFonts w:ascii="Courier New" w:hAnsi="Courier New"/>
-          <w:b w:val="false"/>
-          <w:i w:val="false"/>
-          <w:color w:val="000000"/>
-          <w:sz w:val="18"/>
-          <w:u w:val="none"/>
-          <w:lang w:val="en"/>
-        </w:rPr>
-        <w:t>Endpoint = (IPAddress, NetworkPort)</w:t>
-      </w:r>
-    </w:p>
-    <w:p>
-      <w:pPr>
-        <w:pStyle w:val="Normal"/>
-        <w:spacing w:lineRule="auto" w:line="276" w:before="0" w:after="0"/>
-        <w:rPr/>
-      </w:pPr>
-      <w:r>
-        <w:rPr>
-          <w:rFonts w:ascii="Courier New" w:hAnsi="Courier New"/>
-          <w:b w:val="false"/>
-          <w:i w:val="false"/>
-          <w:color w:val="000000"/>
-          <w:sz w:val="18"/>
-          <w:u w:val="none"/>
-          <w:lang w:val="en"/>
-        </w:rPr>
-        <w:t>Intent = String // the intended meaning of a MetaFunction (indexes a MetaFunction from a Provider – see below)</w:t>
-      </w:r>
-    </w:p>
-    <w:p>
-      <w:pPr>
-        <w:pStyle w:val="Normal"/>
-        <w:spacing w:lineRule="auto" w:line="276" w:before="0" w:after="0"/>
-        <w:rPr>
-          <w:rFonts w:ascii="Courier New" w:hAnsi="Courier New"/>
-          <w:b w:val="false"/>
-          <w:b w:val="false"/>
-          <w:i w:val="false"/>
-          <w:i w:val="false"/>
-          <w:color w:val="000000"/>
-          <w:sz w:val="18"/>
-          <w:u w:val="none"/>
-          <w:lang w:val="en"/>
-        </w:rPr>
-      </w:pPr>
-      <w:r>
-        <w:rPr>
-          <w:rFonts w:ascii="Courier New" w:hAnsi="Courier New"/>
-          <w:b w:val="false"/>
-          <w:i w:val="false"/>
-          <w:color w:val="000000"/>
-          <w:sz w:val="18"/>
-          <w:u w:val="none"/>
-          <w:lang w:val="en"/>
-        </w:rPr>
-      </w:r>
-    </w:p>
-    <w:p>
-      <w:pPr>
-        <w:pStyle w:val="Normal"/>
-        <w:spacing w:lineRule="auto" w:line="276" w:before="0" w:after="0"/>
-        <w:rPr/>
-      </w:pPr>
-      <w:r>
-        <w:rPr>
-          <w:rFonts w:ascii="Courier New" w:hAnsi="Courier New"/>
-          <w:b w:val="false"/>
-          <w:i w:val="false"/>
-          <w:color w:val="000000"/>
-          <w:sz w:val="18"/>
-          <w:u w:val="none"/>
-          <w:lang w:val="en"/>
-        </w:rPr>
-        <w:t>Container = Intent -&gt; Symbol -&gt; Vsync&lt;Symbol&gt;</w:t>
-      </w:r>
-    </w:p>
-    <w:p>
-      <w:pPr>
-        <w:pStyle w:val="Normal"/>
-        <w:spacing w:lineRule="auto" w:line="276" w:before="0" w:after="0"/>
-        <w:rPr/>
-      </w:pPr>
-      <w:r>
-        <w:rPr>
-          <w:rFonts w:ascii="Courier New" w:hAnsi="Courier New"/>
-          <w:b w:val="false"/>
-          <w:i w:val="false"/>
-          <w:color w:val="000000"/>
-          <w:sz w:val="18"/>
-          <w:u w:val="none"/>
-          <w:lang w:val="en"/>
-        </w:rPr>
-        <w:t>Provider = | Endpoint | Container</w:t>
-      </w:r>
-    </w:p>
-    <w:p>
-      <w:pPr>
-        <w:pStyle w:val="Normal"/>
-        <w:spacing w:lineRule="auto" w:line="276" w:before="0" w:after="0"/>
-        <w:rPr/>
-      </w:pPr>
-      <w:r>
-        <w:rPr>
-          <w:rFonts w:ascii="Courier New" w:hAnsi="Courier New"/>
-          <w:b w:val="false"/>
-          <w:i w:val="false"/>
-          <w:color w:val="000000"/>
-          <w:sz w:val="18"/>
-          <w:u w:val="none"/>
-          <w:lang w:val="en"/>
-        </w:rPr>
-        <w:t xml:space="preserve">MetaFunction = Provider -&gt; Intent -&gt; Symbol -&gt; </w:t>
-      </w:r>
-      <w:bookmarkStart w:id="2" w:name="__DdeLink__213_1716356468"/>
-      <w:r>
-        <w:rPr>
-          <w:rFonts w:ascii="Courier New" w:hAnsi="Courier New"/>
-          <w:b w:val="false"/>
-          <w:i w:val="false"/>
-          <w:color w:val="000000"/>
-          <w:sz w:val="18"/>
-          <w:u w:val="none"/>
-          <w:lang w:val="en"/>
-        </w:rPr>
-        <w:t>Vsync&lt;Symbol&gt;</w:t>
-      </w:r>
-      <w:bookmarkEnd w:id="2"/>
-    </w:p>
-    <w:p>
-      <w:pPr>
-        <w:pStyle w:val="Normal"/>
-        <w:spacing w:lineRule="auto" w:line="276" w:before="0" w:after="0"/>
-        <w:rPr>
-          <w:rFonts w:ascii="Courier New" w:hAnsi="Courier New"/>
-          <w:b w:val="false"/>
-          <w:b w:val="false"/>
-          <w:i w:val="false"/>
-          <w:i w:val="false"/>
-          <w:color w:val="000000"/>
-          <w:sz w:val="18"/>
-          <w:u w:val="none"/>
-          <w:lang w:val="en"/>
-        </w:rPr>
-      </w:pPr>
-      <w:r>
-        <w:rPr>
-          <w:rFonts w:ascii="Courier New" w:hAnsi="Courier New"/>
-          <w:b w:val="false"/>
-          <w:i w:val="false"/>
-          <w:color w:val="000000"/>
-          <w:sz w:val="18"/>
-          <w:u w:val="none"/>
-          <w:lang w:val="en"/>
-        </w:rPr>
-      </w:r>
-    </w:p>
-    <w:p>
-      <w:pPr>
-        <w:pStyle w:val="Normal"/>
-        <w:spacing w:lineRule="auto" w:line="276" w:before="0" w:after="0"/>
-        <w:rPr/>
-      </w:pPr>
-      <w:r>
-        <w:rPr>
-          <w:rFonts w:ascii="Courier New" w:hAnsi="Courier New"/>
-          <w:b w:val="false"/>
-          <w:i w:val="false"/>
-          <w:color w:val="000000"/>
-          <w:sz w:val="18"/>
-          <w:u w:val="none"/>
-          <w:lang w:val="en"/>
-        </w:rPr>
-        <w:t>makeContainer (asynchrounous : Bool) (repositoryUrl : String) (credentials : (String, String)) (envDeps : Map&lt;String, Any&gt;) : Container = Axiom "Make a container configured with its Vsync as asyncronous or not, built from source pulled from the givern GIT url, and provided the given environmental dependencies."</w:t>
-      </w:r>
-    </w:p>
-    <w:p>
-      <w:pPr>
-        <w:pStyle w:val="Normal"/>
-        <w:spacing w:lineRule="auto" w:line="276" w:before="0" w:after="0"/>
-        <w:rPr>
-          <w:rFonts w:ascii="Courier New" w:hAnsi="Courier New"/>
-          <w:b w:val="false"/>
-          <w:b w:val="false"/>
-          <w:i w:val="false"/>
-          <w:i w:val="false"/>
-          <w:color w:val="000000"/>
-          <w:sz w:val="18"/>
-          <w:u w:val="none"/>
-          <w:lang w:val="en"/>
-        </w:rPr>
-      </w:pPr>
-      <w:r>
-        <w:rPr>
-          <w:rFonts w:ascii="Courier New" w:hAnsi="Courier New"/>
-          <w:b w:val="false"/>
-          <w:i w:val="false"/>
-          <w:color w:val="000000"/>
-          <w:sz w:val="18"/>
-          <w:u w:val="none"/>
-          <w:lang w:val="en"/>
-        </w:rPr>
-      </w:r>
-    </w:p>
-    <w:p>
-      <w:pPr>
-        <w:pStyle w:val="Normal"/>
-        <w:spacing w:lineRule="auto" w:line="276" w:before="0" w:after="0"/>
-        <w:rPr/>
-      </w:pPr>
-      <w:r>
-        <w:rPr>
-          <w:rFonts w:ascii="Courier New" w:hAnsi="Courier New"/>
-          <w:b w:val="false"/>
-          <w:i w:val="false"/>
-          <w:color w:val="000000"/>
-          <w:sz w:val="18"/>
-          <w:u w:val="none"/>
-          <w:lang w:val="en"/>
-        </w:rPr>
-        <w:t>attachDebugger (container : Container) = Axiom! "Attach debugger to code called inside the given container."</w:t>
-      </w:r>
-    </w:p>
-    <w:p>
-      <w:pPr>
-        <w:pStyle w:val="Normal"/>
-        <w:spacing w:lineRule="auto" w:line="276" w:before="0" w:after="0"/>
-        <w:rPr>
-          <w:rFonts w:ascii="Courier New" w:hAnsi="Courier New"/>
-          <w:b w:val="false"/>
-          <w:b w:val="false"/>
-          <w:i w:val="false"/>
-          <w:i w:val="false"/>
-          <w:color w:val="000000"/>
-          <w:sz w:val="18"/>
-          <w:u w:val="none"/>
-          <w:lang w:val="en"/>
-        </w:rPr>
-      </w:pPr>
-      <w:r>
-        <w:rPr>
-          <w:rFonts w:ascii="Courier New" w:hAnsi="Courier New"/>
-          <w:b w:val="false"/>
-          <w:i w:val="false"/>
-          <w:color w:val="000000"/>
-          <w:sz w:val="18"/>
-          <w:u w:val="none"/>
-          <w:lang w:val="en"/>
-        </w:rPr>
-      </w:r>
-    </w:p>
-    <w:p>
-      <w:pPr>
-        <w:pStyle w:val="Normal"/>
-        <w:spacing w:lineRule="auto" w:line="276" w:before="0" w:after="0"/>
-        <w:rPr/>
-      </w:pPr>
-      <w:r>
-        <w:rPr>
-          <w:rFonts w:ascii="Courier New" w:hAnsi="Courier New"/>
-          <w:b w:val="false"/>
-          <w:i w:val="false"/>
-          <w:color w:val="000000"/>
-          <w:sz w:val="18"/>
-          <w:u w:val="none"/>
-          <w:lang w:val="en"/>
-        </w:rPr>
         <w:t>call (mfn : MetaFunction) provider intent args : Vsync&lt;Symbol&gt; = mfn provider intent args</w:t>
-      </w:r>
-    </w:p>
-    <w:p>
-      <w:pPr>
-        <w:pStyle w:val="Normal"/>
-        <w:spacing w:lineRule="auto" w:line="276" w:before="0" w:after="0"/>
-        <w:rPr/>
-      </w:pPr>
-      <w:r>
-        <w:rPr/>
       </w:r>
     </w:p>
     <w:sectPr>
@@ -8878,6 +9357,15 @@
       <w:lang w:val="en"/>
     </w:rPr>
   </w:style>
+  <w:style w:type="character" w:styleId="ListLabel20">
+    <w:name w:val="ListLabel 20"/>
+    <w:qFormat/>
+    <w:rPr>
+      <w:rFonts w:ascii="Courier New" w:hAnsi="Courier New"/>
+      <w:sz w:val="18"/>
+      <w:lang w:val="en"/>
+    </w:rPr>
+  </w:style>
   <w:style w:type="paragraph" w:styleId="Heading">
     <w:name w:val="Heading"/>
     <w:basedOn w:val="Normal"/>

</xml_diff>

<commit_message>
Added script subscription tracking. Updated Prime.
Former-commit-id: 1f5d517dd5a5fd54229086ce0675791e5d35f4ca
</commit_message>
<xml_diff>
--- a/Nu/Nu.Documentation/Nu Semantic Design.docx
+++ b/Nu/Nu.Documentation/Nu Semantic Design.docx
@@ -6457,29 +6457,7 @@
           <w:u w:val="single"/>
           <w:lang w:val="en"/>
         </w:rPr>
-        <w:t xml:space="preserve">Nu Script Semantic Design (script code is </w:t>
-      </w:r>
-      <w:r>
-        <w:rPr>
-          <w:rFonts w:ascii="Courier New" w:hAnsi="Courier New"/>
-          <w:b w:val="false"/>
-          <w:i w:val="false"/>
-          <w:sz w:val="18"/>
-          <w:u w:val="single"/>
-          <w:lang w:val="en"/>
-        </w:rPr>
-        <w:t>implementation-defined</w:t>
-      </w:r>
-      <w:r>
-        <w:rPr>
-          <w:rFonts w:ascii="Courier New" w:hAnsi="Courier New"/>
-          <w:b w:val="false"/>
-          <w:i w:val="false"/>
-          <w:sz w:val="18"/>
-          <w:u w:val="single"/>
-          <w:lang w:val="en"/>
-        </w:rPr>
-        <w:t>)</w:t>
+        <w:t>Nu Script Semantic Design (script code is implementation-defined)</w:t>
       </w:r>
     </w:p>
     <w:p>
@@ -6614,8 +6592,72 @@
           <w:u w:val="none"/>
           <w:lang w:val="en"/>
         </w:rPr>
-        <w:t xml:space="preserve">| append = </w:t>
-      </w:r>
+        <w:t>| append = script "</w:t>
+      </w:r>
+      <w:r>
+        <w:rPr>
+          <w:rFonts w:ascii="Courier New" w:hAnsi="Courier New"/>
+          <w:b/>
+          <w:bCs/>
+          <w:i w:val="false"/>
+          <w:sz w:val="18"/>
+          <w:u w:val="none"/>
+          <w:lang w:val="en"/>
+        </w:rPr>
+        <w:t>+</w:t>
+      </w:r>
+      <w:r>
+        <w:rPr>
+          <w:rFonts w:ascii="Courier New" w:hAnsi="Courier New"/>
+          <w:b w:val="false"/>
+          <w:bCs/>
+          <w:i w:val="false"/>
+          <w:sz w:val="18"/>
+          <w:u w:val="none"/>
+          <w:lang w:val="en"/>
+        </w:rPr>
+        <w:t>"</w:t>
+      </w:r>
+    </w:p>
+    <w:p>
+      <w:pPr>
+        <w:pStyle w:val="Normal"/>
+        <w:spacing w:lineRule="auto" w:line="276" w:before="0" w:after="0"/>
+        <w:rPr>
+          <w:rFonts w:ascii="Courier New" w:hAnsi="Courier New"/>
+          <w:b w:val="false"/>
+          <w:b w:val="false"/>
+          <w:bCs w:val="false"/>
+          <w:i w:val="false"/>
+          <w:i w:val="false"/>
+          <w:sz w:val="18"/>
+          <w:u w:val="none"/>
+          <w:lang w:val="en"/>
+        </w:rPr>
+      </w:pPr>
+      <w:r>
+        <w:rPr>
+          <w:rFonts w:ascii="Courier New" w:hAnsi="Courier New"/>
+          <w:b w:val="false"/>
+          <w:i w:val="false"/>
+          <w:sz w:val="18"/>
+          <w:u w:val="none"/>
+          <w:lang w:val="en"/>
+        </w:rPr>
+        <w:t xml:space="preserve">  </w:t>
+      </w:r>
+      <w:r>
+        <w:rPr>
+          <w:rFonts w:ascii="Courier New" w:hAnsi="Courier New"/>
+          <w:b w:val="false"/>
+          <w:i w:val="false"/>
+          <w:sz w:val="18"/>
+          <w:u w:val="none"/>
+          <w:lang w:val="en"/>
+        </w:rPr>
+        <w:t xml:space="preserve">| empty = </w:t>
+      </w:r>
+      <w:bookmarkStart w:id="2" w:name="__DdeLink__702_1780501040"/>
       <w:r>
         <w:rPr>
           <w:rFonts w:ascii="Courier New" w:hAnsi="Courier New"/>
@@ -6627,1100 +6669,1009 @@
         </w:rPr>
         <w:t>script "</w:t>
       </w:r>
-      <w:r>
-        <w:rPr>
-          <w:rFonts w:ascii="Courier New" w:hAnsi="Courier New"/>
-          <w:b/>
+      <w:bookmarkEnd w:id="2"/>
+      <w:r>
+        <w:rPr>
+          <w:rFonts w:ascii="Courier New" w:hAnsi="Courier New"/>
+          <w:b w:val="false"/>
+          <w:bCs w:val="false"/>
+          <w:i w:val="false"/>
+          <w:sz w:val="18"/>
+          <w:u w:val="none"/>
+          <w:lang w:val="en"/>
+        </w:rPr>
+        <w:t>toEmpty -t-"</w:t>
+      </w:r>
+    </w:p>
+    <w:p>
+      <w:pPr>
+        <w:pStyle w:val="Normal"/>
+        <w:spacing w:lineRule="auto" w:line="276" w:before="0" w:after="0"/>
+        <w:rPr>
+          <w:rFonts w:ascii="Courier New" w:hAnsi="Courier New"/>
+          <w:b w:val="false"/>
+          <w:b w:val="false"/>
+          <w:i w:val="false"/>
+          <w:i w:val="false"/>
+          <w:sz w:val="18"/>
+          <w:u w:val="none"/>
+          <w:lang w:val="en"/>
+        </w:rPr>
+      </w:pPr>
+      <w:r>
+        <w:rPr>
+          <w:rFonts w:ascii="Courier New" w:hAnsi="Courier New"/>
+          <w:b w:val="false"/>
+          <w:i w:val="false"/>
+          <w:sz w:val="18"/>
+          <w:u w:val="none"/>
+          <w:lang w:val="en"/>
+        </w:rPr>
+      </w:r>
+    </w:p>
+    <w:p>
+      <w:pPr>
+        <w:pStyle w:val="Normal"/>
+        <w:spacing w:lineRule="auto" w:line="276" w:before="0" w:after="0"/>
+        <w:rPr>
+          <w:rFonts w:ascii="Courier New" w:hAnsi="Courier New"/>
+          <w:b w:val="false"/>
+          <w:b w:val="false"/>
+          <w:i w:val="false"/>
+          <w:i w:val="false"/>
+          <w:sz w:val="18"/>
+          <w:u w:val="none"/>
+          <w:lang w:val="en"/>
+        </w:rPr>
+      </w:pPr>
+      <w:r>
+        <w:rPr>
+          <w:rFonts w:ascii="Courier New" w:hAnsi="Courier New"/>
+          <w:b w:val="false"/>
+          <w:i w:val="false"/>
+          <w:sz w:val="18"/>
+          <w:u w:val="none"/>
+          <w:lang w:val="en"/>
+        </w:rPr>
+        <w:t>witness Monad =</w:t>
+      </w:r>
+    </w:p>
+    <w:p>
+      <w:pPr>
+        <w:pStyle w:val="Normal"/>
+        <w:spacing w:lineRule="auto" w:line="276" w:before="0" w:after="0"/>
+        <w:rPr/>
+      </w:pPr>
+      <w:r>
+        <w:rPr>
+          <w:rFonts w:ascii="Courier New" w:hAnsi="Courier New"/>
+          <w:b w:val="false"/>
+          <w:i w:val="false"/>
+          <w:sz w:val="18"/>
+          <w:u w:val="none"/>
+          <w:lang w:val="en"/>
+        </w:rPr>
+        <w:t xml:space="preserve">  </w:t>
+      </w:r>
+      <w:r>
+        <w:rPr>
+          <w:rFonts w:ascii="Courier New" w:hAnsi="Courier New"/>
+          <w:b w:val="false"/>
+          <w:i w:val="false"/>
+          <w:sz w:val="18"/>
+          <w:u w:val="none"/>
+          <w:lang w:val="en"/>
+        </w:rPr>
+        <w:t>| pure = script "</w:t>
+      </w:r>
+      <w:r>
+        <w:rPr>
+          <w:rFonts w:ascii="Courier New" w:hAnsi="Courier New"/>
+          <w:b w:val="false"/>
+          <w:bCs w:val="false"/>
+          <w:i w:val="false"/>
+          <w:sz w:val="18"/>
+          <w:u w:val="none"/>
+          <w:lang w:val="en"/>
+        </w:rPr>
+        <w:t>pure"</w:t>
+      </w:r>
+    </w:p>
+    <w:p>
+      <w:pPr>
+        <w:pStyle w:val="Normal"/>
+        <w:spacing w:lineRule="auto" w:line="276" w:before="0" w:after="0"/>
+        <w:rPr/>
+      </w:pPr>
+      <w:r>
+        <w:rPr>
+          <w:rFonts w:ascii="Courier New" w:hAnsi="Courier New"/>
+          <w:b w:val="false"/>
+          <w:i w:val="false"/>
+          <w:sz w:val="18"/>
+          <w:u w:val="none"/>
+          <w:lang w:val="en"/>
+        </w:rPr>
+        <w:t xml:space="preserve">  </w:t>
+      </w:r>
+      <w:r>
+        <w:rPr>
+          <w:rFonts w:ascii="Courier New" w:hAnsi="Courier New"/>
+          <w:b w:val="false"/>
+          <w:i w:val="false"/>
+          <w:sz w:val="18"/>
+          <w:u w:val="none"/>
+          <w:lang w:val="en"/>
+        </w:rPr>
+        <w:t>| map = script "</w:t>
+      </w:r>
+      <w:r>
+        <w:rPr>
+          <w:rFonts w:ascii="Courier New" w:hAnsi="Courier New"/>
+          <w:b w:val="false"/>
+          <w:bCs w:val="false"/>
+          <w:i w:val="false"/>
+          <w:sz w:val="18"/>
+          <w:u w:val="none"/>
+          <w:lang w:val="en"/>
+        </w:rPr>
+        <w:t>map"</w:t>
+      </w:r>
+    </w:p>
+    <w:p>
+      <w:pPr>
+        <w:pStyle w:val="Normal"/>
+        <w:spacing w:lineRule="auto" w:line="276" w:before="0" w:after="0"/>
+        <w:rPr/>
+      </w:pPr>
+      <w:r>
+        <w:rPr>
+          <w:rFonts w:ascii="Courier New" w:hAnsi="Courier New"/>
+          <w:b w:val="false"/>
+          <w:i w:val="false"/>
+          <w:sz w:val="18"/>
+          <w:u w:val="none"/>
+          <w:lang w:val="en"/>
+        </w:rPr>
+        <w:t xml:space="preserve">  </w:t>
+      </w:r>
+      <w:r>
+        <w:rPr>
+          <w:rFonts w:ascii="Courier New" w:hAnsi="Courier New"/>
+          <w:b w:val="false"/>
+          <w:i w:val="false"/>
+          <w:sz w:val="18"/>
+          <w:u w:val="none"/>
+          <w:lang w:val="en"/>
+        </w:rPr>
+        <w:t>| apply = script "</w:t>
+      </w:r>
+      <w:r>
+        <w:rPr>
+          <w:rFonts w:ascii="Courier New" w:hAnsi="Courier New"/>
+          <w:b w:val="false"/>
+          <w:bCs w:val="false"/>
+          <w:i w:val="false"/>
+          <w:sz w:val="18"/>
+          <w:u w:val="none"/>
+          <w:lang w:val="en"/>
+        </w:rPr>
+        <w:t>app</w:t>
+      </w:r>
+      <w:r>
+        <w:rPr>
+          <w:rFonts w:ascii="Courier New" w:hAnsi="Courier New"/>
+          <w:b w:val="false"/>
+          <w:bCs w:val="false"/>
+          <w:i w:val="false"/>
+          <w:sz w:val="18"/>
+          <w:u w:val="none"/>
+          <w:lang w:val="en"/>
+        </w:rPr>
+        <w:t>ly</w:t>
+      </w:r>
+      <w:r>
+        <w:rPr>
+          <w:rFonts w:ascii="Courier New" w:hAnsi="Courier New"/>
+          <w:b w:val="false"/>
+          <w:bCs w:val="false"/>
+          <w:i w:val="false"/>
+          <w:sz w:val="18"/>
+          <w:u w:val="none"/>
+          <w:lang w:val="en"/>
+        </w:rPr>
+        <w:t>"</w:t>
+      </w:r>
+    </w:p>
+    <w:p>
+      <w:pPr>
+        <w:pStyle w:val="Normal"/>
+        <w:spacing w:lineRule="auto" w:line="276" w:before="0" w:after="0"/>
+        <w:rPr/>
+      </w:pPr>
+      <w:r>
+        <w:rPr>
+          <w:rFonts w:ascii="Courier New" w:hAnsi="Courier New"/>
+          <w:b w:val="false"/>
+          <w:i w:val="false"/>
+          <w:sz w:val="18"/>
+          <w:u w:val="none"/>
+          <w:lang w:val="en"/>
+        </w:rPr>
+        <w:t xml:space="preserve">  </w:t>
+      </w:r>
+      <w:r>
+        <w:rPr>
+          <w:rFonts w:ascii="Courier New" w:hAnsi="Courier New"/>
+          <w:b w:val="false"/>
+          <w:i w:val="false"/>
+          <w:sz w:val="18"/>
+          <w:u w:val="none"/>
+          <w:lang w:val="en"/>
+        </w:rPr>
+        <w:t>| bind = script "</w:t>
+      </w:r>
+      <w:r>
+        <w:rPr>
+          <w:rFonts w:ascii="Courier New" w:hAnsi="Courier New"/>
+          <w:b w:val="false"/>
+          <w:bCs w:val="false"/>
+          <w:i w:val="false"/>
+          <w:sz w:val="18"/>
+          <w:u w:val="none"/>
+          <w:lang w:val="en"/>
+        </w:rPr>
+        <w:t>bind"</w:t>
+      </w:r>
+    </w:p>
+    <w:p>
+      <w:pPr>
+        <w:pStyle w:val="Normal"/>
+        <w:spacing w:lineRule="auto" w:line="276" w:before="0" w:after="0"/>
+        <w:rPr>
+          <w:rFonts w:ascii="Courier New" w:hAnsi="Courier New"/>
+          <w:b w:val="false"/>
+          <w:b w:val="false"/>
+          <w:i w:val="false"/>
+          <w:i w:val="false"/>
+          <w:sz w:val="18"/>
+          <w:u w:val="none"/>
+          <w:lang w:val="en"/>
+        </w:rPr>
+      </w:pPr>
+      <w:r>
+        <w:rPr>
+          <w:rFonts w:ascii="Courier New" w:hAnsi="Courier New"/>
+          <w:b w:val="false"/>
+          <w:i w:val="false"/>
+          <w:sz w:val="18"/>
+          <w:u w:val="none"/>
+          <w:lang w:val="en"/>
+        </w:rPr>
+      </w:r>
+    </w:p>
+    <w:p>
+      <w:pPr>
+        <w:pStyle w:val="Normal"/>
+        <w:spacing w:lineRule="auto" w:line="276" w:before="0" w:after="0"/>
+        <w:rPr>
+          <w:rFonts w:ascii="Courier New" w:hAnsi="Courier New"/>
+          <w:b w:val="false"/>
+          <w:b w:val="false"/>
+          <w:i w:val="false"/>
+          <w:i w:val="false"/>
+          <w:sz w:val="18"/>
+          <w:u w:val="none"/>
+          <w:lang w:val="en"/>
+        </w:rPr>
+      </w:pPr>
+      <w:r>
+        <w:rPr>
+          <w:rFonts w:ascii="Courier New" w:hAnsi="Courier New"/>
+          <w:b w:val="false"/>
+          <w:i w:val="false"/>
+          <w:sz w:val="18"/>
+          <w:u w:val="none"/>
+          <w:lang w:val="en"/>
+        </w:rPr>
+        <w:t>witness Foldable =</w:t>
+      </w:r>
+    </w:p>
+    <w:p>
+      <w:pPr>
+        <w:pStyle w:val="Normal"/>
+        <w:spacing w:lineRule="auto" w:line="276" w:before="0" w:after="0"/>
+        <w:rPr/>
+      </w:pPr>
+      <w:r>
+        <w:rPr>
+          <w:rFonts w:ascii="Courier New" w:hAnsi="Courier New"/>
+          <w:b w:val="false"/>
+          <w:i w:val="false"/>
+          <w:sz w:val="18"/>
+          <w:u w:val="none"/>
+          <w:lang w:val="en"/>
+        </w:rPr>
+        <w:t xml:space="preserve">  </w:t>
+      </w:r>
+      <w:r>
+        <w:rPr>
+          <w:rFonts w:ascii="Courier New" w:hAnsi="Courier New"/>
+          <w:b w:val="false"/>
+          <w:i w:val="false"/>
+          <w:sz w:val="18"/>
+          <w:u w:val="none"/>
+          <w:lang w:val="en"/>
+        </w:rPr>
+        <w:t>| fold = script "</w:t>
+      </w:r>
+      <w:r>
+        <w:rPr>
+          <w:rFonts w:ascii="Courier New" w:hAnsi="Courier New"/>
+          <w:b w:val="false"/>
+          <w:bCs w:val="false"/>
+          <w:i w:val="false"/>
+          <w:sz w:val="18"/>
+          <w:u w:val="none"/>
+          <w:lang w:val="en"/>
+        </w:rPr>
+        <w:t>fold"</w:t>
+      </w:r>
+    </w:p>
+    <w:p>
+      <w:pPr>
+        <w:pStyle w:val="Normal"/>
+        <w:spacing w:lineRule="auto" w:line="276" w:before="0" w:after="0"/>
+        <w:rPr>
+          <w:rFonts w:ascii="Courier New" w:hAnsi="Courier New"/>
+          <w:b w:val="false"/>
+          <w:b w:val="false"/>
+          <w:i w:val="false"/>
+          <w:i w:val="false"/>
+          <w:sz w:val="18"/>
+          <w:u w:val="none"/>
+          <w:lang w:val="en"/>
+        </w:rPr>
+      </w:pPr>
+      <w:r>
+        <w:rPr>
+          <w:rFonts w:ascii="Courier New" w:hAnsi="Courier New"/>
+          <w:b w:val="false"/>
+          <w:i w:val="false"/>
+          <w:sz w:val="18"/>
+          <w:u w:val="none"/>
+          <w:lang w:val="en"/>
+        </w:rPr>
+      </w:r>
+    </w:p>
+    <w:p>
+      <w:pPr>
+        <w:pStyle w:val="Normal"/>
+        <w:spacing w:lineRule="auto" w:line="276" w:before="0" w:after="0"/>
+        <w:rPr>
+          <w:rFonts w:ascii="Courier New" w:hAnsi="Courier New"/>
+          <w:b w:val="false"/>
+          <w:b w:val="false"/>
+          <w:i w:val="false"/>
+          <w:i w:val="false"/>
+          <w:sz w:val="18"/>
+          <w:u w:val="none"/>
+          <w:lang w:val="en"/>
+        </w:rPr>
+      </w:pPr>
+      <w:r>
+        <w:rPr>
+          <w:rFonts w:ascii="Courier New" w:hAnsi="Courier New"/>
+          <w:b w:val="false"/>
+          <w:i w:val="false"/>
+          <w:sz w:val="18"/>
+          <w:u w:val="none"/>
+          <w:lang w:val="en"/>
+        </w:rPr>
+        <w:t>witness Functor2 =</w:t>
+      </w:r>
+    </w:p>
+    <w:p>
+      <w:pPr>
+        <w:pStyle w:val="Normal"/>
+        <w:spacing w:lineRule="auto" w:line="276" w:before="0" w:after="0"/>
+        <w:rPr/>
+      </w:pPr>
+      <w:r>
+        <w:rPr>
+          <w:rFonts w:ascii="Courier New" w:hAnsi="Courier New"/>
+          <w:b w:val="false"/>
+          <w:i w:val="false"/>
+          <w:sz w:val="18"/>
+          <w:u w:val="none"/>
+          <w:lang w:val="en"/>
+        </w:rPr>
+        <w:t xml:space="preserve">  </w:t>
+      </w:r>
+      <w:r>
+        <w:rPr>
+          <w:rFonts w:ascii="Courier New" w:hAnsi="Courier New"/>
+          <w:b w:val="false"/>
+          <w:i w:val="false"/>
+          <w:sz w:val="18"/>
+          <w:u w:val="none"/>
+          <w:lang w:val="en"/>
+        </w:rPr>
+        <w:t>| map2 = script "</w:t>
+      </w:r>
+      <w:r>
+        <w:rPr>
+          <w:rFonts w:ascii="Courier New" w:hAnsi="Courier New"/>
+          <w:b w:val="false"/>
+          <w:bCs w:val="false"/>
+          <w:i w:val="false"/>
+          <w:sz w:val="18"/>
+          <w:u w:val="none"/>
+          <w:lang w:val="en"/>
+        </w:rPr>
+        <w:t>map2"</w:t>
+      </w:r>
+    </w:p>
+    <w:p>
+      <w:pPr>
+        <w:pStyle w:val="Normal"/>
+        <w:spacing w:lineRule="auto" w:line="276" w:before="0" w:after="0"/>
+        <w:rPr>
+          <w:rFonts w:ascii="Courier New" w:hAnsi="Courier New"/>
+          <w:b w:val="false"/>
+          <w:b w:val="false"/>
+          <w:i w:val="false"/>
+          <w:i w:val="false"/>
+          <w:sz w:val="18"/>
+          <w:u w:val="none"/>
+          <w:lang w:val="en"/>
+        </w:rPr>
+      </w:pPr>
+      <w:r>
+        <w:rPr>
+          <w:rFonts w:ascii="Courier New" w:hAnsi="Courier New"/>
+          <w:b w:val="false"/>
+          <w:i w:val="false"/>
+          <w:sz w:val="18"/>
+          <w:u w:val="none"/>
+          <w:lang w:val="en"/>
+        </w:rPr>
+      </w:r>
+    </w:p>
+    <w:p>
+      <w:pPr>
+        <w:pStyle w:val="Normal"/>
+        <w:spacing w:lineRule="auto" w:line="276" w:before="0" w:after="0"/>
+        <w:rPr>
+          <w:rFonts w:ascii="Courier New" w:hAnsi="Courier New"/>
+          <w:b w:val="false"/>
+          <w:b w:val="false"/>
+          <w:i w:val="false"/>
+          <w:i w:val="false"/>
+          <w:sz w:val="18"/>
+          <w:u w:val="none"/>
+          <w:lang w:val="en"/>
+        </w:rPr>
+      </w:pPr>
+      <w:r>
+        <w:rPr>
+          <w:rFonts w:ascii="Courier New" w:hAnsi="Courier New"/>
+          <w:b w:val="false"/>
+          <w:i w:val="false"/>
+          <w:sz w:val="18"/>
+          <w:u w:val="none"/>
+          <w:lang w:val="en"/>
+        </w:rPr>
+        <w:t>witness Summable =</w:t>
+      </w:r>
+    </w:p>
+    <w:p>
+      <w:pPr>
+        <w:pStyle w:val="Normal"/>
+        <w:spacing w:lineRule="auto" w:line="276" w:before="0" w:after="0"/>
+        <w:rPr/>
+      </w:pPr>
+      <w:r>
+        <w:rPr>
+          <w:rFonts w:ascii="Courier New" w:hAnsi="Courier New"/>
+          <w:b w:val="false"/>
+          <w:i w:val="false"/>
+          <w:sz w:val="18"/>
+          <w:u w:val="none"/>
+          <w:lang w:val="en"/>
+        </w:rPr>
+        <w:t xml:space="preserve">  </w:t>
+      </w:r>
+      <w:r>
+        <w:rPr>
+          <w:rFonts w:ascii="Courier New" w:hAnsi="Courier New"/>
+          <w:b w:val="false"/>
+          <w:i w:val="false"/>
+          <w:sz w:val="18"/>
+          <w:u w:val="none"/>
+          <w:lang w:val="en"/>
+        </w:rPr>
+        <w:t>| product = script "</w:t>
+      </w:r>
+      <w:r>
+        <w:rPr>
+          <w:rFonts w:ascii="Courier New" w:hAnsi="Courier New"/>
+          <w:b w:val="false"/>
+          <w:bCs w:val="false"/>
+          <w:i w:val="false"/>
+          <w:sz w:val="18"/>
+          <w:u w:val="none"/>
+          <w:lang w:val="en"/>
+        </w:rPr>
+        <w:t>product"</w:t>
+      </w:r>
+    </w:p>
+    <w:p>
+      <w:pPr>
+        <w:pStyle w:val="Normal"/>
+        <w:spacing w:lineRule="auto" w:line="276" w:before="0" w:after="0"/>
+        <w:rPr/>
+      </w:pPr>
+      <w:r>
+        <w:rPr>
+          <w:rFonts w:ascii="Courier New" w:hAnsi="Courier New"/>
+          <w:b w:val="false"/>
+          <w:i w:val="false"/>
+          <w:sz w:val="18"/>
+          <w:u w:val="none"/>
+          <w:lang w:val="en"/>
+        </w:rPr>
+        <w:t xml:space="preserve">  </w:t>
+      </w:r>
+      <w:r>
+        <w:rPr>
+          <w:rFonts w:ascii="Courier New" w:hAnsi="Courier New"/>
+          <w:b w:val="false"/>
+          <w:i w:val="false"/>
+          <w:sz w:val="18"/>
+          <w:u w:val="none"/>
+          <w:lang w:val="en"/>
+        </w:rPr>
+        <w:t>| sum = script "</w:t>
+      </w:r>
+      <w:r>
+        <w:rPr>
+          <w:rFonts w:ascii="Courier New" w:hAnsi="Courier New"/>
+          <w:b w:val="false"/>
+          <w:bCs w:val="false"/>
+          <w:i w:val="false"/>
+          <w:sz w:val="18"/>
+          <w:u w:val="none"/>
+          <w:lang w:val="en"/>
+        </w:rPr>
+        <w:t>sum"</w:t>
+      </w:r>
+    </w:p>
+    <w:p>
+      <w:pPr>
+        <w:pStyle w:val="Normal"/>
+        <w:spacing w:lineRule="auto" w:line="276" w:before="0" w:after="0"/>
+        <w:rPr>
+          <w:rFonts w:ascii="Courier New" w:hAnsi="Courier New"/>
+          <w:b w:val="false"/>
+          <w:b w:val="false"/>
+          <w:i w:val="false"/>
+          <w:i w:val="false"/>
+          <w:sz w:val="18"/>
+          <w:u w:val="none"/>
+          <w:lang w:val="en"/>
+        </w:rPr>
+      </w:pPr>
+      <w:r>
+        <w:rPr>
+          <w:rFonts w:ascii="Courier New" w:hAnsi="Courier New"/>
+          <w:b w:val="false"/>
+          <w:i w:val="false"/>
+          <w:sz w:val="18"/>
+          <w:u w:val="none"/>
+          <w:lang w:val="en"/>
+        </w:rPr>
+      </w:r>
+    </w:p>
+    <w:p>
+      <w:pPr>
+        <w:pStyle w:val="Normal"/>
+        <w:spacing w:lineRule="auto" w:line="276" w:before="0" w:after="0"/>
+        <w:rPr/>
+      </w:pPr>
+      <w:r>
+        <w:rPr>
+          <w:rFonts w:ascii="Courier New" w:hAnsi="Courier New"/>
+          <w:b w:val="false"/>
+          <w:i w:val="false"/>
+          <w:sz w:val="18"/>
+          <w:u w:val="none"/>
+          <w:lang w:val="en"/>
+        </w:rPr>
+        <w:t>Property = Axiom "A property of a simulant."</w:t>
+      </w:r>
+    </w:p>
+    <w:p>
+      <w:pPr>
+        <w:pStyle w:val="Normal"/>
+        <w:spacing w:lineRule="auto" w:line="276" w:before="0" w:after="0"/>
+        <w:rPr/>
+      </w:pPr>
+      <w:r>
+        <w:rPr>
+          <w:rFonts w:ascii="Courier New" w:hAnsi="Courier New"/>
+          <w:b w:val="false"/>
+          <w:i w:val="false"/>
+          <w:sz w:val="18"/>
+          <w:u w:val="none"/>
+          <w:lang w:val="en"/>
+        </w:rPr>
+        <w:t>Relation = Axiom "Indexes a simulant or event relative to the local simulant."</w:t>
+      </w:r>
+    </w:p>
+    <w:p>
+      <w:pPr>
+        <w:pStyle w:val="Normal"/>
+        <w:spacing w:lineRule="auto" w:line="276" w:before="0" w:after="0"/>
+        <w:rPr/>
+      </w:pPr>
+      <w:r>
+        <w:rPr>
+          <w:rFonts w:ascii="Courier New" w:hAnsi="Courier New"/>
+          <w:b w:val="false"/>
+          <w:i w:val="false"/>
+          <w:sz w:val="18"/>
+          <w:u w:val="none"/>
+          <w:lang w:val="en"/>
+        </w:rPr>
+        <w:t>Address = Axiom "Indexes a global simulant or event."</w:t>
+      </w:r>
+    </w:p>
+    <w:p>
+      <w:pPr>
+        <w:pStyle w:val="Normal"/>
+        <w:spacing w:lineRule="auto" w:line="276" w:before="0" w:after="0"/>
+        <w:rPr>
+          <w:rFonts w:ascii="Courier New" w:hAnsi="Courier New"/>
+          <w:b w:val="false"/>
+          <w:b w:val="false"/>
+          <w:i w:val="false"/>
+          <w:i w:val="false"/>
+          <w:sz w:val="18"/>
+          <w:u w:val="none"/>
+          <w:lang w:val="en"/>
+        </w:rPr>
+      </w:pPr>
+      <w:r>
+        <w:rPr>
+          <w:rFonts w:ascii="Courier New" w:hAnsi="Courier New"/>
+          <w:b w:val="false"/>
+          <w:i w:val="false"/>
+          <w:sz w:val="18"/>
+          <w:u w:val="none"/>
+          <w:lang w:val="en"/>
+        </w:rPr>
+      </w:r>
+    </w:p>
+    <w:p>
+      <w:pPr>
+        <w:pStyle w:val="Normal"/>
+        <w:spacing w:lineRule="auto" w:line="276" w:before="0" w:after="0"/>
+        <w:rPr/>
+      </w:pPr>
+      <w:r>
+        <w:rPr>
+          <w:rFonts w:ascii="Courier New" w:hAnsi="Courier New"/>
+          <w:b w:val="false"/>
+          <w:i w:val="false"/>
+          <w:sz w:val="18"/>
+          <w:u w:val="none"/>
+          <w:lang w:val="en"/>
+        </w:rPr>
+        <w:t>get&lt;a&gt; : Property -&gt; Relation -&gt; a = Axiom "Retrieve a property of a simulant indexed by Relation."</w:t>
+      </w:r>
+    </w:p>
+    <w:p>
+      <w:pPr>
+        <w:pStyle w:val="Normal"/>
+        <w:spacing w:lineRule="auto" w:line="276" w:before="0" w:after="0"/>
+        <w:rPr/>
+      </w:pPr>
+      <w:r>
+        <w:rPr>
+          <w:rFonts w:ascii="Courier New" w:hAnsi="Courier New"/>
+          <w:b w:val="false"/>
+          <w:i w:val="false"/>
+          <w:sz w:val="18"/>
+          <w:u w:val="none"/>
+          <w:lang w:val="en"/>
+        </w:rPr>
+        <w:t>set&lt;a&gt; : Property -&gt; Relation -&gt; a -&gt; a = Axiom! "Update a property of a simulant indexed by Relation, then returns its value."</w:t>
+      </w:r>
+    </w:p>
+    <w:p>
+      <w:pPr>
+        <w:pStyle w:val="Normal"/>
+        <w:spacing w:lineRule="auto" w:line="276" w:before="0" w:after="0"/>
+        <w:rPr>
+          <w:rFonts w:ascii="Courier New" w:hAnsi="Courier New"/>
+          <w:b w:val="false"/>
+          <w:b w:val="false"/>
+          <w:i w:val="false"/>
+          <w:i w:val="false"/>
+          <w:sz w:val="18"/>
+          <w:u w:val="none"/>
+          <w:lang w:val="en"/>
+        </w:rPr>
+      </w:pPr>
+      <w:r>
+        <w:rPr>
+          <w:rFonts w:ascii="Courier New" w:hAnsi="Courier New"/>
+          <w:b w:val="false"/>
+          <w:i w:val="false"/>
+          <w:sz w:val="18"/>
+          <w:u w:val="none"/>
+          <w:lang w:val="en"/>
+        </w:rPr>
+      </w:r>
+    </w:p>
+    <w:p>
+      <w:pPr>
+        <w:pStyle w:val="Normal"/>
+        <w:spacing w:lineRule="auto" w:line="276" w:before="0" w:after="0"/>
+        <w:rPr/>
+      </w:pPr>
+      <w:r>
+        <w:rPr>
+          <w:rFonts w:ascii="Courier New" w:hAnsi="Courier New"/>
+          <w:b w:val="false"/>
+          <w:i w:val="false"/>
+          <w:sz w:val="18"/>
+          <w:u w:val="none"/>
+          <w:lang w:val="en"/>
+        </w:rPr>
+        <w:t>Stream&lt;a&gt; = Axiom "A stream of simulant property or event values."</w:t>
+      </w:r>
+    </w:p>
+    <w:p>
+      <w:pPr>
+        <w:pStyle w:val="Normal"/>
+        <w:spacing w:lineRule="auto" w:line="276" w:before="0" w:after="0"/>
+        <w:rPr/>
+      </w:pPr>
+      <w:r>
+        <w:rPr>
+          <w:rFonts w:ascii="Courier New" w:hAnsi="Courier New"/>
+          <w:b w:val="false"/>
+          <w:i w:val="false"/>
+          <w:sz w:val="18"/>
+          <w:u w:val="none"/>
+          <w:lang w:val="en"/>
+        </w:rPr>
+        <w:t>getAsStream&lt;a&gt; : Property -&gt; Relation -&gt; Stream&lt;a&gt; = script "</w:t>
+      </w:r>
+      <w:r>
+        <w:rPr>
+          <w:rFonts w:ascii="Courier New" w:hAnsi="Courier New"/>
+          <w:b w:val="false"/>
+          <w:bCs w:val="false"/>
+          <w:i w:val="false"/>
+          <w:sz w:val="18"/>
+          <w:u w:val="none"/>
+          <w:lang w:val="en"/>
+        </w:rPr>
+        <w:t>getAsStream"</w:t>
+      </w:r>
+    </w:p>
+    <w:p>
+      <w:pPr>
+        <w:pStyle w:val="Normal"/>
+        <w:spacing w:lineRule="auto" w:line="276" w:before="0" w:after="0"/>
+        <w:rPr/>
+      </w:pPr>
+      <w:r>
+        <w:rPr>
+          <w:rFonts w:ascii="Courier New" w:hAnsi="Courier New"/>
+          <w:b w:val="false"/>
+          <w:i w:val="false"/>
+          <w:color w:val="000000"/>
+          <w:sz w:val="18"/>
+          <w:u w:val="none"/>
+          <w:lang w:val="en"/>
+        </w:rPr>
+        <w:t>setAsStream&lt;a&gt; : Property -&gt; Relation -&gt; Stream&lt;a&gt; = script "</w:t>
+      </w:r>
+      <w:r>
+        <w:rPr>
+          <w:rFonts w:ascii="Courier New" w:hAnsi="Courier New"/>
+          <w:b w:val="false"/>
+          <w:bCs w:val="false"/>
+          <w:i w:val="false"/>
+          <w:color w:val="000000"/>
+          <w:sz w:val="18"/>
+          <w:u w:val="none"/>
+          <w:lang w:val="en"/>
+        </w:rPr>
+        <w:t>setAsStream"</w:t>
+      </w:r>
+    </w:p>
+    <w:p>
+      <w:pPr>
+        <w:pStyle w:val="Normal"/>
+        <w:spacing w:lineRule="auto" w:line="276" w:before="0" w:after="0"/>
+        <w:rPr/>
+      </w:pPr>
+      <w:r>
+        <w:rPr>
+          <w:rFonts w:ascii="Courier New" w:hAnsi="Courier New"/>
+          <w:b w:val="false"/>
+          <w:i w:val="false"/>
+          <w:color w:val="000000"/>
+          <w:sz w:val="18"/>
+          <w:u w:val="none"/>
+          <w:lang w:val="en"/>
+        </w:rPr>
+        <w:t>makeStream&lt;a&gt; : Address -&gt; Stream&lt;a&gt; = script "</w:t>
+      </w:r>
+      <w:r>
+        <w:rPr>
+          <w:rFonts w:ascii="Courier New" w:hAnsi="Courier New"/>
+          <w:b w:val="false"/>
+          <w:bCs w:val="false"/>
+          <w:i w:val="false"/>
+          <w:color w:val="000000"/>
+          <w:sz w:val="18"/>
+          <w:u w:val="none"/>
+          <w:lang w:val="en"/>
+        </w:rPr>
+        <w:t>makeStream"</w:t>
+      </w:r>
+    </w:p>
+    <w:p>
+      <w:pPr>
+        <w:pStyle w:val="Normal"/>
+        <w:spacing w:lineRule="auto" w:line="276" w:before="0" w:after="0"/>
+        <w:rPr/>
+      </w:pPr>
+      <w:r>
+        <w:rPr>
+          <w:rFonts w:ascii="Courier New" w:hAnsi="Courier New"/>
+          <w:b w:val="false"/>
+          <w:i w:val="false"/>
+          <w:color w:val="000000"/>
+          <w:sz w:val="18"/>
+          <w:u w:val="none"/>
+          <w:lang w:val="en"/>
+        </w:rPr>
+        <w:t>mapStream&lt;a, b&gt; (a -&gt; b) -&gt; Stream&lt;a&gt; -&gt; Stream&lt;b&gt; = script "</w:t>
+      </w:r>
+      <w:r>
+        <w:rPr>
+          <w:rFonts w:ascii="Courier New" w:hAnsi="Courier New"/>
+          <w:b w:val="false"/>
+          <w:bCs w:val="false"/>
+          <w:i w:val="false"/>
+          <w:color w:val="000000"/>
+          <w:sz w:val="18"/>
+          <w:u w:val="none"/>
+          <w:lang w:val="en"/>
+        </w:rPr>
+        <w:t>map"</w:t>
+      </w:r>
+    </w:p>
+    <w:p>
+      <w:pPr>
+        <w:pStyle w:val="Normal"/>
+        <w:spacing w:lineRule="auto" w:line="276" w:before="0" w:after="0"/>
+        <w:rPr/>
+      </w:pPr>
+      <w:r>
+        <w:rPr>
+          <w:rFonts w:ascii="Courier New" w:hAnsi="Courier New"/>
+          <w:b w:val="false"/>
           <w:bCs/>
           <w:i w:val="false"/>
-          <w:sz w:val="18"/>
-          <w:u w:val="none"/>
-          <w:lang w:val="en"/>
-        </w:rPr>
-        <w:t>+</w:t>
-      </w:r>
+          <w:color w:val="000000"/>
+          <w:sz w:val="18"/>
+          <w:u w:val="none"/>
+          <w:lang w:val="en"/>
+        </w:rPr>
+        <w:t>foldStream&lt;a, b&gt; : (b -&gt; a -&gt; b) -&gt; b -&gt; Stream&lt;a&gt; -&gt; b = script "</w:t>
+      </w:r>
+      <w:r>
+        <w:rPr>
+          <w:rFonts w:ascii="Courier New" w:hAnsi="Courier New"/>
+          <w:b w:val="false"/>
+          <w:bCs w:val="false"/>
+          <w:i w:val="false"/>
+          <w:color w:val="000000"/>
+          <w:sz w:val="18"/>
+          <w:u w:val="none"/>
+          <w:lang w:val="en"/>
+        </w:rPr>
+        <w:t>fold"</w:t>
+      </w:r>
+    </w:p>
+    <w:p>
+      <w:pPr>
+        <w:pStyle w:val="Normal"/>
+        <w:spacing w:lineRule="auto" w:line="276" w:before="0" w:after="0"/>
+        <w:rPr/>
+      </w:pPr>
       <w:r>
         <w:rPr>
           <w:rFonts w:ascii="Courier New" w:hAnsi="Courier New"/>
           <w:b w:val="false"/>
           <w:bCs/>
           <w:i w:val="false"/>
-          <w:sz w:val="18"/>
-          <w:u w:val="none"/>
-          <w:lang w:val="en"/>
-        </w:rPr>
-        <w:t>"</w:t>
-      </w:r>
-    </w:p>
-    <w:p>
-      <w:pPr>
-        <w:pStyle w:val="Normal"/>
-        <w:spacing w:lineRule="auto" w:line="276" w:before="0" w:after="0"/>
-        <w:rPr>
-          <w:rFonts w:ascii="Courier New" w:hAnsi="Courier New"/>
-          <w:b w:val="false"/>
-          <w:b w:val="false"/>
-          <w:bCs w:val="false"/>
-          <w:i w:val="false"/>
-          <w:i w:val="false"/>
-          <w:sz w:val="18"/>
-          <w:u w:val="none"/>
-          <w:lang w:val="en"/>
-        </w:rPr>
-      </w:pPr>
-      <w:r>
-        <w:rPr>
-          <w:rFonts w:ascii="Courier New" w:hAnsi="Courier New"/>
-          <w:b w:val="false"/>
-          <w:i w:val="false"/>
-          <w:sz w:val="18"/>
-          <w:u w:val="none"/>
-          <w:lang w:val="en"/>
-        </w:rPr>
-        <w:t xml:space="preserve">  </w:t>
-      </w:r>
-      <w:r>
-        <w:rPr>
-          <w:rFonts w:ascii="Courier New" w:hAnsi="Courier New"/>
-          <w:b w:val="false"/>
-          <w:i w:val="false"/>
-          <w:sz w:val="18"/>
-          <w:u w:val="none"/>
-          <w:lang w:val="en"/>
-        </w:rPr>
-        <w:t xml:space="preserve">| empty = </w:t>
-      </w:r>
-      <w:bookmarkStart w:id="2" w:name="__DdeLink__702_1780501040"/>
-      <w:r>
-        <w:rPr>
-          <w:rFonts w:ascii="Courier New" w:hAnsi="Courier New"/>
-          <w:b w:val="false"/>
-          <w:i w:val="false"/>
-          <w:sz w:val="18"/>
-          <w:u w:val="none"/>
-          <w:lang w:val="en"/>
-        </w:rPr>
-        <w:t>script "</w:t>
-      </w:r>
-      <w:bookmarkEnd w:id="2"/>
-      <w:r>
-        <w:rPr>
-          <w:rFonts w:ascii="Courier New" w:hAnsi="Courier New"/>
-          <w:b w:val="false"/>
-          <w:bCs w:val="false"/>
-          <w:i w:val="false"/>
-          <w:sz w:val="18"/>
-          <w:u w:val="none"/>
-          <w:lang w:val="en"/>
-        </w:rPr>
-        <w:t>toEmpty -t-"</w:t>
-      </w:r>
-    </w:p>
-    <w:p>
-      <w:pPr>
-        <w:pStyle w:val="Normal"/>
-        <w:spacing w:lineRule="auto" w:line="276" w:before="0" w:after="0"/>
-        <w:rPr>
-          <w:rFonts w:ascii="Courier New" w:hAnsi="Courier New"/>
-          <w:b w:val="false"/>
-          <w:b w:val="false"/>
-          <w:i w:val="false"/>
-          <w:i w:val="false"/>
-          <w:sz w:val="18"/>
-          <w:u w:val="none"/>
-          <w:lang w:val="en"/>
-        </w:rPr>
-      </w:pPr>
-      <w:r>
-        <w:rPr>
-          <w:rFonts w:ascii="Courier New" w:hAnsi="Courier New"/>
-          <w:b w:val="false"/>
-          <w:i w:val="false"/>
-          <w:sz w:val="18"/>
-          <w:u w:val="none"/>
-          <w:lang w:val="en"/>
-        </w:rPr>
-      </w:r>
-    </w:p>
-    <w:p>
-      <w:pPr>
-        <w:pStyle w:val="Normal"/>
-        <w:spacing w:lineRule="auto" w:line="276" w:before="0" w:after="0"/>
-        <w:rPr>
-          <w:rFonts w:ascii="Courier New" w:hAnsi="Courier New"/>
-          <w:b w:val="false"/>
-          <w:b w:val="false"/>
-          <w:i w:val="false"/>
-          <w:i w:val="false"/>
-          <w:sz w:val="18"/>
-          <w:u w:val="none"/>
-          <w:lang w:val="en"/>
-        </w:rPr>
-      </w:pPr>
-      <w:r>
-        <w:rPr>
-          <w:rFonts w:ascii="Courier New" w:hAnsi="Courier New"/>
-          <w:b w:val="false"/>
-          <w:i w:val="false"/>
-          <w:sz w:val="18"/>
-          <w:u w:val="none"/>
-          <w:lang w:val="en"/>
-        </w:rPr>
-        <w:t>witness Monad =</w:t>
-      </w:r>
-    </w:p>
-    <w:p>
-      <w:pPr>
-        <w:pStyle w:val="Normal"/>
-        <w:spacing w:lineRule="auto" w:line="276" w:before="0" w:after="0"/>
-        <w:rPr/>
-      </w:pPr>
-      <w:r>
-        <w:rPr>
-          <w:rFonts w:ascii="Courier New" w:hAnsi="Courier New"/>
-          <w:b w:val="false"/>
-          <w:i w:val="false"/>
-          <w:sz w:val="18"/>
-          <w:u w:val="none"/>
-          <w:lang w:val="en"/>
-        </w:rPr>
-        <w:t xml:space="preserve">  </w:t>
-      </w:r>
-      <w:r>
-        <w:rPr>
-          <w:rFonts w:ascii="Courier New" w:hAnsi="Courier New"/>
-          <w:b w:val="false"/>
-          <w:i w:val="false"/>
-          <w:sz w:val="18"/>
-          <w:u w:val="none"/>
-          <w:lang w:val="en"/>
-        </w:rPr>
-        <w:t xml:space="preserve">| pure = </w:t>
-      </w:r>
-      <w:r>
-        <w:rPr>
-          <w:rFonts w:ascii="Courier New" w:hAnsi="Courier New"/>
-          <w:b w:val="false"/>
-          <w:i w:val="false"/>
-          <w:sz w:val="18"/>
-          <w:u w:val="none"/>
-          <w:lang w:val="en"/>
-        </w:rPr>
-        <w:t>script "</w:t>
-      </w:r>
-      <w:r>
-        <w:rPr>
-          <w:rFonts w:ascii="Courier New" w:hAnsi="Courier New"/>
-          <w:b w:val="false"/>
-          <w:bCs w:val="false"/>
-          <w:i w:val="false"/>
-          <w:sz w:val="18"/>
-          <w:u w:val="none"/>
-          <w:lang w:val="en"/>
-        </w:rPr>
-        <w:t>pure</w:t>
-      </w:r>
-      <w:r>
-        <w:rPr>
-          <w:rFonts w:ascii="Courier New" w:hAnsi="Courier New"/>
-          <w:b w:val="false"/>
-          <w:bCs w:val="false"/>
-          <w:i w:val="false"/>
-          <w:sz w:val="18"/>
-          <w:u w:val="none"/>
-          <w:lang w:val="en"/>
-        </w:rPr>
-        <w:t>"</w:t>
-      </w:r>
-    </w:p>
-    <w:p>
-      <w:pPr>
-        <w:pStyle w:val="Normal"/>
-        <w:spacing w:lineRule="auto" w:line="276" w:before="0" w:after="0"/>
-        <w:rPr/>
-      </w:pPr>
-      <w:r>
-        <w:rPr>
-          <w:rFonts w:ascii="Courier New" w:hAnsi="Courier New"/>
-          <w:b w:val="false"/>
-          <w:i w:val="false"/>
-          <w:sz w:val="18"/>
-          <w:u w:val="none"/>
-          <w:lang w:val="en"/>
-        </w:rPr>
-        <w:t xml:space="preserve">  </w:t>
-      </w:r>
-      <w:r>
-        <w:rPr>
-          <w:rFonts w:ascii="Courier New" w:hAnsi="Courier New"/>
-          <w:b w:val="false"/>
-          <w:i w:val="false"/>
-          <w:sz w:val="18"/>
-          <w:u w:val="none"/>
-          <w:lang w:val="en"/>
-        </w:rPr>
-        <w:t xml:space="preserve">| map = </w:t>
-      </w:r>
-      <w:r>
-        <w:rPr>
-          <w:rFonts w:ascii="Courier New" w:hAnsi="Courier New"/>
-          <w:b w:val="false"/>
-          <w:i w:val="false"/>
-          <w:sz w:val="18"/>
-          <w:u w:val="none"/>
-          <w:lang w:val="en"/>
-        </w:rPr>
-        <w:t>script "</w:t>
-      </w:r>
-      <w:r>
-        <w:rPr>
-          <w:rFonts w:ascii="Courier New" w:hAnsi="Courier New"/>
-          <w:b w:val="false"/>
-          <w:bCs w:val="false"/>
-          <w:i w:val="false"/>
-          <w:sz w:val="18"/>
-          <w:u w:val="none"/>
-          <w:lang w:val="en"/>
-        </w:rPr>
-        <w:t>map</w:t>
-      </w:r>
-      <w:r>
-        <w:rPr>
-          <w:rFonts w:ascii="Courier New" w:hAnsi="Courier New"/>
-          <w:b w:val="false"/>
-          <w:bCs w:val="false"/>
-          <w:i w:val="false"/>
-          <w:sz w:val="18"/>
-          <w:u w:val="none"/>
-          <w:lang w:val="en"/>
-        </w:rPr>
-        <w:t>"</w:t>
-      </w:r>
-    </w:p>
-    <w:p>
-      <w:pPr>
-        <w:pStyle w:val="Normal"/>
-        <w:spacing w:lineRule="auto" w:line="276" w:before="0" w:after="0"/>
-        <w:rPr/>
-      </w:pPr>
-      <w:r>
-        <w:rPr>
-          <w:rFonts w:ascii="Courier New" w:hAnsi="Courier New"/>
-          <w:b w:val="false"/>
-          <w:i w:val="false"/>
-          <w:sz w:val="18"/>
-          <w:u w:val="none"/>
-          <w:lang w:val="en"/>
-        </w:rPr>
-        <w:t xml:space="preserve">  </w:t>
-      </w:r>
-      <w:r>
-        <w:rPr>
-          <w:rFonts w:ascii="Courier New" w:hAnsi="Courier New"/>
-          <w:b w:val="false"/>
-          <w:i w:val="false"/>
-          <w:sz w:val="18"/>
-          <w:u w:val="none"/>
-          <w:lang w:val="en"/>
-        </w:rPr>
-        <w:t xml:space="preserve">| apply = </w:t>
-      </w:r>
-      <w:r>
-        <w:rPr>
-          <w:rFonts w:ascii="Courier New" w:hAnsi="Courier New"/>
-          <w:b w:val="false"/>
-          <w:i w:val="false"/>
-          <w:sz w:val="18"/>
-          <w:u w:val="none"/>
-          <w:lang w:val="en"/>
-        </w:rPr>
-        <w:t>script "</w:t>
-      </w:r>
-      <w:r>
-        <w:rPr>
-          <w:rFonts w:ascii="Courier New" w:hAnsi="Courier New"/>
-          <w:b w:val="false"/>
-          <w:bCs w:val="false"/>
-          <w:i w:val="false"/>
-          <w:sz w:val="18"/>
-          <w:u w:val="none"/>
-          <w:lang w:val="en"/>
-        </w:rPr>
-        <w:t>app</w:t>
-      </w:r>
-      <w:r>
-        <w:rPr>
-          <w:rFonts w:ascii="Courier New" w:hAnsi="Courier New"/>
-          <w:b w:val="false"/>
-          <w:bCs w:val="false"/>
-          <w:i w:val="false"/>
-          <w:sz w:val="18"/>
-          <w:u w:val="none"/>
-          <w:lang w:val="en"/>
-        </w:rPr>
-        <w:t>"</w:t>
-      </w:r>
-    </w:p>
-    <w:p>
-      <w:pPr>
-        <w:pStyle w:val="Normal"/>
-        <w:spacing w:lineRule="auto" w:line="276" w:before="0" w:after="0"/>
-        <w:rPr/>
-      </w:pPr>
-      <w:r>
-        <w:rPr>
-          <w:rFonts w:ascii="Courier New" w:hAnsi="Courier New"/>
-          <w:b w:val="false"/>
-          <w:i w:val="false"/>
-          <w:sz w:val="18"/>
-          <w:u w:val="none"/>
-          <w:lang w:val="en"/>
-        </w:rPr>
-        <w:t xml:space="preserve">  </w:t>
-      </w:r>
-      <w:r>
-        <w:rPr>
-          <w:rFonts w:ascii="Courier New" w:hAnsi="Courier New"/>
-          <w:b w:val="false"/>
-          <w:i w:val="false"/>
-          <w:sz w:val="18"/>
-          <w:u w:val="none"/>
-          <w:lang w:val="en"/>
-        </w:rPr>
-        <w:t xml:space="preserve">| bind = </w:t>
-      </w:r>
-      <w:r>
-        <w:rPr>
-          <w:rFonts w:ascii="Courier New" w:hAnsi="Courier New"/>
-          <w:b w:val="false"/>
-          <w:i w:val="false"/>
-          <w:sz w:val="18"/>
-          <w:u w:val="none"/>
-          <w:lang w:val="en"/>
-        </w:rPr>
-        <w:t>script "</w:t>
-      </w:r>
-      <w:r>
-        <w:rPr>
-          <w:rFonts w:ascii="Courier New" w:hAnsi="Courier New"/>
-          <w:b w:val="false"/>
-          <w:bCs w:val="false"/>
-          <w:i w:val="false"/>
-          <w:sz w:val="18"/>
-          <w:u w:val="none"/>
-          <w:lang w:val="en"/>
-        </w:rPr>
-        <w:t>bind</w:t>
-      </w:r>
-      <w:r>
-        <w:rPr>
-          <w:rFonts w:ascii="Courier New" w:hAnsi="Courier New"/>
-          <w:b w:val="false"/>
-          <w:bCs w:val="false"/>
-          <w:i w:val="false"/>
-          <w:sz w:val="18"/>
-          <w:u w:val="none"/>
-          <w:lang w:val="en"/>
-        </w:rPr>
-        <w:t>"</w:t>
-      </w:r>
-    </w:p>
-    <w:p>
-      <w:pPr>
-        <w:pStyle w:val="Normal"/>
-        <w:spacing w:lineRule="auto" w:line="276" w:before="0" w:after="0"/>
-        <w:rPr>
-          <w:rFonts w:ascii="Courier New" w:hAnsi="Courier New"/>
-          <w:b w:val="false"/>
-          <w:b w:val="false"/>
-          <w:i w:val="false"/>
-          <w:i w:val="false"/>
-          <w:sz w:val="18"/>
-          <w:u w:val="none"/>
-          <w:lang w:val="en"/>
-        </w:rPr>
-      </w:pPr>
-      <w:r>
-        <w:rPr>
-          <w:rFonts w:ascii="Courier New" w:hAnsi="Courier New"/>
-          <w:b w:val="false"/>
-          <w:i w:val="false"/>
-          <w:sz w:val="18"/>
-          <w:u w:val="none"/>
-          <w:lang w:val="en"/>
-        </w:rPr>
-      </w:r>
-    </w:p>
-    <w:p>
-      <w:pPr>
-        <w:pStyle w:val="Normal"/>
-        <w:spacing w:lineRule="auto" w:line="276" w:before="0" w:after="0"/>
-        <w:rPr>
-          <w:rFonts w:ascii="Courier New" w:hAnsi="Courier New"/>
-          <w:b w:val="false"/>
-          <w:b w:val="false"/>
-          <w:i w:val="false"/>
-          <w:i w:val="false"/>
-          <w:sz w:val="18"/>
-          <w:u w:val="none"/>
-          <w:lang w:val="en"/>
-        </w:rPr>
-      </w:pPr>
-      <w:r>
-        <w:rPr>
-          <w:rFonts w:ascii="Courier New" w:hAnsi="Courier New"/>
-          <w:b w:val="false"/>
-          <w:i w:val="false"/>
-          <w:sz w:val="18"/>
-          <w:u w:val="none"/>
-          <w:lang w:val="en"/>
-        </w:rPr>
-        <w:t>witness Foldable =</w:t>
-      </w:r>
-    </w:p>
-    <w:p>
-      <w:pPr>
-        <w:pStyle w:val="Normal"/>
-        <w:spacing w:lineRule="auto" w:line="276" w:before="0" w:after="0"/>
-        <w:rPr/>
-      </w:pPr>
-      <w:r>
-        <w:rPr>
-          <w:rFonts w:ascii="Courier New" w:hAnsi="Courier New"/>
-          <w:b w:val="false"/>
-          <w:i w:val="false"/>
-          <w:sz w:val="18"/>
-          <w:u w:val="none"/>
-          <w:lang w:val="en"/>
-        </w:rPr>
-        <w:t xml:space="preserve">  </w:t>
-      </w:r>
-      <w:r>
-        <w:rPr>
-          <w:rFonts w:ascii="Courier New" w:hAnsi="Courier New"/>
-          <w:b w:val="false"/>
-          <w:i w:val="false"/>
-          <w:sz w:val="18"/>
-          <w:u w:val="none"/>
-          <w:lang w:val="en"/>
-        </w:rPr>
-        <w:t xml:space="preserve">| fold = </w:t>
-      </w:r>
-      <w:r>
-        <w:rPr>
-          <w:rFonts w:ascii="Courier New" w:hAnsi="Courier New"/>
-          <w:b w:val="false"/>
-          <w:i w:val="false"/>
-          <w:sz w:val="18"/>
-          <w:u w:val="none"/>
-          <w:lang w:val="en"/>
-        </w:rPr>
-        <w:t>script "</w:t>
-      </w:r>
-      <w:r>
-        <w:rPr>
-          <w:rFonts w:ascii="Courier New" w:hAnsi="Courier New"/>
-          <w:b w:val="false"/>
-          <w:bCs w:val="false"/>
-          <w:i w:val="false"/>
-          <w:sz w:val="18"/>
-          <w:u w:val="none"/>
-          <w:lang w:val="en"/>
-        </w:rPr>
-        <w:t>fold</w:t>
-      </w:r>
-      <w:r>
-        <w:rPr>
-          <w:rFonts w:ascii="Courier New" w:hAnsi="Courier New"/>
-          <w:b w:val="false"/>
-          <w:bCs w:val="false"/>
-          <w:i w:val="false"/>
-          <w:sz w:val="18"/>
-          <w:u w:val="none"/>
-          <w:lang w:val="en"/>
-        </w:rPr>
-        <w:t>"</w:t>
-      </w:r>
-    </w:p>
-    <w:p>
-      <w:pPr>
-        <w:pStyle w:val="Normal"/>
-        <w:spacing w:lineRule="auto" w:line="276" w:before="0" w:after="0"/>
-        <w:rPr>
-          <w:rFonts w:ascii="Courier New" w:hAnsi="Courier New"/>
-          <w:b w:val="false"/>
-          <w:b w:val="false"/>
-          <w:i w:val="false"/>
-          <w:i w:val="false"/>
-          <w:sz w:val="18"/>
-          <w:u w:val="none"/>
-          <w:lang w:val="en"/>
-        </w:rPr>
-      </w:pPr>
-      <w:r>
-        <w:rPr>
-          <w:rFonts w:ascii="Courier New" w:hAnsi="Courier New"/>
-          <w:b w:val="false"/>
-          <w:i w:val="false"/>
-          <w:sz w:val="18"/>
-          <w:u w:val="none"/>
-          <w:lang w:val="en"/>
-        </w:rPr>
-      </w:r>
-    </w:p>
-    <w:p>
-      <w:pPr>
-        <w:pStyle w:val="Normal"/>
-        <w:spacing w:lineRule="auto" w:line="276" w:before="0" w:after="0"/>
-        <w:rPr>
-          <w:rFonts w:ascii="Courier New" w:hAnsi="Courier New"/>
-          <w:b w:val="false"/>
-          <w:b w:val="false"/>
-          <w:i w:val="false"/>
-          <w:i w:val="false"/>
-          <w:sz w:val="18"/>
-          <w:u w:val="none"/>
-          <w:lang w:val="en"/>
-        </w:rPr>
-      </w:pPr>
-      <w:r>
-        <w:rPr>
-          <w:rFonts w:ascii="Courier New" w:hAnsi="Courier New"/>
-          <w:b w:val="false"/>
-          <w:i w:val="false"/>
-          <w:sz w:val="18"/>
-          <w:u w:val="none"/>
-          <w:lang w:val="en"/>
-        </w:rPr>
-        <w:t>witness Functor2 =</w:t>
-      </w:r>
-    </w:p>
-    <w:p>
-      <w:pPr>
-        <w:pStyle w:val="Normal"/>
-        <w:spacing w:lineRule="auto" w:line="276" w:before="0" w:after="0"/>
-        <w:rPr/>
-      </w:pPr>
-      <w:r>
-        <w:rPr>
-          <w:rFonts w:ascii="Courier New" w:hAnsi="Courier New"/>
-          <w:b w:val="false"/>
-          <w:i w:val="false"/>
-          <w:sz w:val="18"/>
-          <w:u w:val="none"/>
-          <w:lang w:val="en"/>
-        </w:rPr>
-        <w:t xml:space="preserve">  </w:t>
-      </w:r>
-      <w:r>
-        <w:rPr>
-          <w:rFonts w:ascii="Courier New" w:hAnsi="Courier New"/>
-          <w:b w:val="false"/>
-          <w:i w:val="false"/>
-          <w:sz w:val="18"/>
-          <w:u w:val="none"/>
-          <w:lang w:val="en"/>
-        </w:rPr>
-        <w:t xml:space="preserve">| map2 = </w:t>
-      </w:r>
-      <w:r>
-        <w:rPr>
-          <w:rFonts w:ascii="Courier New" w:hAnsi="Courier New"/>
-          <w:b w:val="false"/>
-          <w:i w:val="false"/>
-          <w:sz w:val="18"/>
-          <w:u w:val="none"/>
-          <w:lang w:val="en"/>
-        </w:rPr>
-        <w:t>script "</w:t>
-      </w:r>
-      <w:r>
-        <w:rPr>
-          <w:rFonts w:ascii="Courier New" w:hAnsi="Courier New"/>
-          <w:b w:val="false"/>
-          <w:bCs w:val="false"/>
-          <w:i w:val="false"/>
-          <w:sz w:val="18"/>
-          <w:u w:val="none"/>
-          <w:lang w:val="en"/>
-        </w:rPr>
-        <w:t>map2</w:t>
-      </w:r>
-      <w:r>
-        <w:rPr>
-          <w:rFonts w:ascii="Courier New" w:hAnsi="Courier New"/>
-          <w:b w:val="false"/>
-          <w:bCs w:val="false"/>
-          <w:i w:val="false"/>
-          <w:sz w:val="18"/>
-          <w:u w:val="none"/>
-          <w:lang w:val="en"/>
-        </w:rPr>
-        <w:t>"</w:t>
-      </w:r>
-    </w:p>
-    <w:p>
-      <w:pPr>
-        <w:pStyle w:val="Normal"/>
-        <w:spacing w:lineRule="auto" w:line="276" w:before="0" w:after="0"/>
-        <w:rPr>
-          <w:rFonts w:ascii="Courier New" w:hAnsi="Courier New"/>
-          <w:b w:val="false"/>
-          <w:b w:val="false"/>
-          <w:i w:val="false"/>
-          <w:i w:val="false"/>
-          <w:sz w:val="18"/>
-          <w:u w:val="none"/>
-          <w:lang w:val="en"/>
-        </w:rPr>
-      </w:pPr>
-      <w:r>
-        <w:rPr>
-          <w:rFonts w:ascii="Courier New" w:hAnsi="Courier New"/>
-          <w:b w:val="false"/>
-          <w:i w:val="false"/>
-          <w:sz w:val="18"/>
-          <w:u w:val="none"/>
-          <w:lang w:val="en"/>
-        </w:rPr>
-      </w:r>
-    </w:p>
-    <w:p>
-      <w:pPr>
-        <w:pStyle w:val="Normal"/>
-        <w:spacing w:lineRule="auto" w:line="276" w:before="0" w:after="0"/>
-        <w:rPr>
-          <w:rFonts w:ascii="Courier New" w:hAnsi="Courier New"/>
-          <w:b w:val="false"/>
-          <w:b w:val="false"/>
-          <w:i w:val="false"/>
-          <w:i w:val="false"/>
-          <w:sz w:val="18"/>
-          <w:u w:val="none"/>
-          <w:lang w:val="en"/>
-        </w:rPr>
-      </w:pPr>
-      <w:r>
-        <w:rPr>
-          <w:rFonts w:ascii="Courier New" w:hAnsi="Courier New"/>
-          <w:b w:val="false"/>
-          <w:i w:val="false"/>
-          <w:sz w:val="18"/>
-          <w:u w:val="none"/>
-          <w:lang w:val="en"/>
-        </w:rPr>
-        <w:t>witness Summable =</w:t>
-      </w:r>
-    </w:p>
-    <w:p>
-      <w:pPr>
-        <w:pStyle w:val="Normal"/>
-        <w:spacing w:lineRule="auto" w:line="276" w:before="0" w:after="0"/>
-        <w:rPr/>
-      </w:pPr>
-      <w:r>
-        <w:rPr>
-          <w:rFonts w:ascii="Courier New" w:hAnsi="Courier New"/>
-          <w:b w:val="false"/>
-          <w:i w:val="false"/>
-          <w:sz w:val="18"/>
-          <w:u w:val="none"/>
-          <w:lang w:val="en"/>
-        </w:rPr>
-        <w:t xml:space="preserve">  </w:t>
-      </w:r>
-      <w:r>
-        <w:rPr>
-          <w:rFonts w:ascii="Courier New" w:hAnsi="Courier New"/>
-          <w:b w:val="false"/>
-          <w:i w:val="false"/>
-          <w:sz w:val="18"/>
-          <w:u w:val="none"/>
-          <w:lang w:val="en"/>
-        </w:rPr>
-        <w:t xml:space="preserve">| product = </w:t>
-      </w:r>
-      <w:r>
-        <w:rPr>
-          <w:rFonts w:ascii="Courier New" w:hAnsi="Courier New"/>
-          <w:b w:val="false"/>
-          <w:i w:val="false"/>
-          <w:sz w:val="18"/>
-          <w:u w:val="none"/>
-          <w:lang w:val="en"/>
-        </w:rPr>
-        <w:t>script "</w:t>
-      </w:r>
-      <w:r>
-        <w:rPr>
-          <w:rFonts w:ascii="Courier New" w:hAnsi="Courier New"/>
-          <w:b w:val="false"/>
-          <w:bCs w:val="false"/>
-          <w:i w:val="false"/>
-          <w:sz w:val="18"/>
-          <w:u w:val="none"/>
-          <w:lang w:val="en"/>
-        </w:rPr>
-        <w:t>product</w:t>
-      </w:r>
-      <w:r>
-        <w:rPr>
-          <w:rFonts w:ascii="Courier New" w:hAnsi="Courier New"/>
-          <w:b w:val="false"/>
-          <w:bCs w:val="false"/>
-          <w:i w:val="false"/>
-          <w:sz w:val="18"/>
-          <w:u w:val="none"/>
-          <w:lang w:val="en"/>
-        </w:rPr>
-        <w:t>"</w:t>
-      </w:r>
-    </w:p>
-    <w:p>
-      <w:pPr>
-        <w:pStyle w:val="Normal"/>
-        <w:spacing w:lineRule="auto" w:line="276" w:before="0" w:after="0"/>
-        <w:rPr/>
-      </w:pPr>
-      <w:r>
-        <w:rPr>
-          <w:rFonts w:ascii="Courier New" w:hAnsi="Courier New"/>
-          <w:b w:val="false"/>
-          <w:i w:val="false"/>
-          <w:sz w:val="18"/>
-          <w:u w:val="none"/>
-          <w:lang w:val="en"/>
-        </w:rPr>
-        <w:t xml:space="preserve">  </w:t>
-      </w:r>
-      <w:r>
-        <w:rPr>
-          <w:rFonts w:ascii="Courier New" w:hAnsi="Courier New"/>
-          <w:b w:val="false"/>
-          <w:i w:val="false"/>
-          <w:sz w:val="18"/>
-          <w:u w:val="none"/>
-          <w:lang w:val="en"/>
-        </w:rPr>
-        <w:t xml:space="preserve">| sum = </w:t>
-      </w:r>
-      <w:r>
-        <w:rPr>
-          <w:rFonts w:ascii="Courier New" w:hAnsi="Courier New"/>
-          <w:b w:val="false"/>
-          <w:i w:val="false"/>
-          <w:sz w:val="18"/>
-          <w:u w:val="none"/>
-          <w:lang w:val="en"/>
-        </w:rPr>
-        <w:t>script "</w:t>
-      </w:r>
-      <w:r>
-        <w:rPr>
-          <w:rFonts w:ascii="Courier New" w:hAnsi="Courier New"/>
-          <w:b w:val="false"/>
-          <w:bCs w:val="false"/>
-          <w:i w:val="false"/>
-          <w:sz w:val="18"/>
-          <w:u w:val="none"/>
-          <w:lang w:val="en"/>
-        </w:rPr>
-        <w:t>sum</w:t>
-      </w:r>
-      <w:r>
-        <w:rPr>
-          <w:rFonts w:ascii="Courier New" w:hAnsi="Courier New"/>
-          <w:b w:val="false"/>
-          <w:bCs w:val="false"/>
-          <w:i w:val="false"/>
-          <w:sz w:val="18"/>
-          <w:u w:val="none"/>
-          <w:lang w:val="en"/>
-        </w:rPr>
-        <w:t>"</w:t>
-      </w:r>
-    </w:p>
-    <w:p>
-      <w:pPr>
-        <w:pStyle w:val="Normal"/>
-        <w:spacing w:lineRule="auto" w:line="276" w:before="0" w:after="0"/>
-        <w:rPr>
-          <w:rFonts w:ascii="Courier New" w:hAnsi="Courier New"/>
-          <w:b w:val="false"/>
-          <w:b w:val="false"/>
-          <w:i w:val="false"/>
-          <w:i w:val="false"/>
-          <w:sz w:val="18"/>
-          <w:u w:val="none"/>
-          <w:lang w:val="en"/>
-        </w:rPr>
-      </w:pPr>
-      <w:r>
-        <w:rPr>
-          <w:rFonts w:ascii="Courier New" w:hAnsi="Courier New"/>
-          <w:b w:val="false"/>
-          <w:i w:val="false"/>
-          <w:sz w:val="18"/>
-          <w:u w:val="none"/>
-          <w:lang w:val="en"/>
-        </w:rPr>
-      </w:r>
-    </w:p>
-    <w:p>
-      <w:pPr>
-        <w:pStyle w:val="Normal"/>
-        <w:spacing w:lineRule="auto" w:line="276" w:before="0" w:after="0"/>
-        <w:rPr/>
-      </w:pPr>
-      <w:r>
-        <w:rPr>
-          <w:rFonts w:ascii="Courier New" w:hAnsi="Courier New"/>
-          <w:b w:val="false"/>
-          <w:i w:val="false"/>
-          <w:sz w:val="18"/>
-          <w:u w:val="none"/>
-          <w:lang w:val="en"/>
-        </w:rPr>
-        <w:t>Property = Axiom "A property of a simulant."</w:t>
-      </w:r>
-    </w:p>
-    <w:p>
-      <w:pPr>
-        <w:pStyle w:val="Normal"/>
-        <w:spacing w:lineRule="auto" w:line="276" w:before="0" w:after="0"/>
-        <w:rPr/>
-      </w:pPr>
-      <w:r>
-        <w:rPr>
-          <w:rFonts w:ascii="Courier New" w:hAnsi="Courier New"/>
-          <w:b w:val="false"/>
-          <w:i w:val="false"/>
-          <w:sz w:val="18"/>
-          <w:u w:val="none"/>
-          <w:lang w:val="en"/>
-        </w:rPr>
-        <w:t>Relation = Axiom "Indexes a simulant or event relative to the local simulant."</w:t>
-      </w:r>
-    </w:p>
-    <w:p>
-      <w:pPr>
-        <w:pStyle w:val="Normal"/>
-        <w:spacing w:lineRule="auto" w:line="276" w:before="0" w:after="0"/>
-        <w:rPr/>
-      </w:pPr>
-      <w:r>
-        <w:rPr>
-          <w:rFonts w:ascii="Courier New" w:hAnsi="Courier New"/>
-          <w:b w:val="false"/>
-          <w:i w:val="false"/>
-          <w:sz w:val="18"/>
-          <w:u w:val="none"/>
-          <w:lang w:val="en"/>
-        </w:rPr>
-        <w:t>Address = Axiom "Indexes a global simulant or event."</w:t>
-      </w:r>
-    </w:p>
-    <w:p>
-      <w:pPr>
-        <w:pStyle w:val="Normal"/>
-        <w:spacing w:lineRule="auto" w:line="276" w:before="0" w:after="0"/>
-        <w:rPr>
-          <w:rFonts w:ascii="Courier New" w:hAnsi="Courier New"/>
-          <w:b w:val="false"/>
-          <w:b w:val="false"/>
-          <w:i w:val="false"/>
-          <w:i w:val="false"/>
-          <w:sz w:val="18"/>
-          <w:u w:val="none"/>
-          <w:lang w:val="en"/>
-        </w:rPr>
-      </w:pPr>
-      <w:r>
-        <w:rPr>
-          <w:rFonts w:ascii="Courier New" w:hAnsi="Courier New"/>
-          <w:b w:val="false"/>
-          <w:i w:val="false"/>
-          <w:sz w:val="18"/>
-          <w:u w:val="none"/>
-          <w:lang w:val="en"/>
-        </w:rPr>
-      </w:r>
-    </w:p>
-    <w:p>
-      <w:pPr>
-        <w:pStyle w:val="Normal"/>
-        <w:spacing w:lineRule="auto" w:line="276" w:before="0" w:after="0"/>
-        <w:rPr/>
-      </w:pPr>
-      <w:r>
-        <w:rPr>
-          <w:rFonts w:ascii="Courier New" w:hAnsi="Courier New"/>
-          <w:b w:val="false"/>
-          <w:i w:val="false"/>
-          <w:sz w:val="18"/>
-          <w:u w:val="none"/>
-          <w:lang w:val="en"/>
-        </w:rPr>
-        <w:t>get&lt;a&gt; : Property -&gt; Relation -&gt; a = Axiom "Retrieve a property of a simulant indexed by Relation."</w:t>
-      </w:r>
-    </w:p>
-    <w:p>
-      <w:pPr>
-        <w:pStyle w:val="Normal"/>
-        <w:spacing w:lineRule="auto" w:line="276" w:before="0" w:after="0"/>
-        <w:rPr/>
-      </w:pPr>
-      <w:r>
-        <w:rPr>
-          <w:rFonts w:ascii="Courier New" w:hAnsi="Courier New"/>
-          <w:b w:val="false"/>
-          <w:i w:val="false"/>
-          <w:sz w:val="18"/>
-          <w:u w:val="none"/>
-          <w:lang w:val="en"/>
-        </w:rPr>
-        <w:t>set&lt;a&gt; : Property -&gt; Relation -&gt; a -&gt; a = Axiom! "Update a property of a simulant indexed by Relation, then returns its value."</w:t>
-      </w:r>
-    </w:p>
-    <w:p>
-      <w:pPr>
-        <w:pStyle w:val="Normal"/>
-        <w:spacing w:lineRule="auto" w:line="276" w:before="0" w:after="0"/>
-        <w:rPr>
-          <w:rFonts w:ascii="Courier New" w:hAnsi="Courier New"/>
-          <w:b w:val="false"/>
-          <w:b w:val="false"/>
-          <w:i w:val="false"/>
-          <w:i w:val="false"/>
-          <w:sz w:val="18"/>
-          <w:u w:val="none"/>
-          <w:lang w:val="en"/>
-        </w:rPr>
-      </w:pPr>
-      <w:r>
-        <w:rPr>
-          <w:rFonts w:ascii="Courier New" w:hAnsi="Courier New"/>
-          <w:b w:val="false"/>
-          <w:i w:val="false"/>
-          <w:sz w:val="18"/>
-          <w:u w:val="none"/>
-          <w:lang w:val="en"/>
-        </w:rPr>
-      </w:r>
-    </w:p>
-    <w:p>
-      <w:pPr>
-        <w:pStyle w:val="Normal"/>
-        <w:spacing w:lineRule="auto" w:line="276" w:before="0" w:after="0"/>
-        <w:rPr/>
-      </w:pPr>
-      <w:r>
-        <w:rPr>
-          <w:rFonts w:ascii="Courier New" w:hAnsi="Courier New"/>
-          <w:b w:val="false"/>
-          <w:i w:val="false"/>
-          <w:sz w:val="18"/>
-          <w:u w:val="none"/>
-          <w:lang w:val="en"/>
-        </w:rPr>
-        <w:t>Stream&lt;a&gt; = Axiom "A stream of simulant property or event values."</w:t>
-      </w:r>
-    </w:p>
-    <w:p>
-      <w:pPr>
-        <w:pStyle w:val="Normal"/>
-        <w:spacing w:lineRule="auto" w:line="276" w:before="0" w:after="0"/>
-        <w:rPr/>
-      </w:pPr>
-      <w:r>
-        <w:rPr>
-          <w:rFonts w:ascii="Courier New" w:hAnsi="Courier New"/>
-          <w:b w:val="false"/>
-          <w:i w:val="false"/>
-          <w:sz w:val="18"/>
-          <w:u w:val="none"/>
-          <w:lang w:val="en"/>
-        </w:rPr>
-        <w:t xml:space="preserve">getAsStream&lt;a&gt; : Property -&gt; Relation -&gt; Stream&lt;a&gt; = </w:t>
-      </w:r>
-      <w:r>
-        <w:rPr>
-          <w:rFonts w:ascii="Courier New" w:hAnsi="Courier New"/>
-          <w:b w:val="false"/>
-          <w:i w:val="false"/>
-          <w:sz w:val="18"/>
-          <w:u w:val="none"/>
-          <w:lang w:val="en"/>
-        </w:rPr>
-        <w:t>script "</w:t>
-      </w:r>
-      <w:r>
-        <w:rPr>
-          <w:rFonts w:ascii="Courier New" w:hAnsi="Courier New"/>
-          <w:b w:val="false"/>
-          <w:bCs w:val="false"/>
-          <w:i w:val="false"/>
-          <w:sz w:val="18"/>
-          <w:u w:val="none"/>
-          <w:lang w:val="en"/>
-        </w:rPr>
-        <w:t>getAsStream</w:t>
-      </w:r>
-      <w:r>
-        <w:rPr>
-          <w:rFonts w:ascii="Courier New" w:hAnsi="Courier New"/>
-          <w:b w:val="false"/>
-          <w:bCs w:val="false"/>
-          <w:i w:val="false"/>
-          <w:sz w:val="18"/>
-          <w:u w:val="none"/>
-          <w:lang w:val="en"/>
-        </w:rPr>
-        <w:t>"</w:t>
-      </w:r>
-    </w:p>
-    <w:p>
-      <w:pPr>
-        <w:pStyle w:val="Normal"/>
-        <w:spacing w:lineRule="auto" w:line="276" w:before="0" w:after="0"/>
-        <w:rPr/>
-      </w:pPr>
-      <w:r>
-        <w:rPr>
-          <w:rFonts w:ascii="Courier New" w:hAnsi="Courier New"/>
-          <w:b w:val="false"/>
-          <w:i w:val="false"/>
           <w:color w:val="000000"/>
           <w:sz w:val="18"/>
           <w:u w:val="none"/>
           <w:lang w:val="en"/>
         </w:rPr>
-        <w:t xml:space="preserve">setAsStream&lt;a&gt; : Property -&gt; Relation -&gt; Stream&lt;a&gt; = </w:t>
-      </w:r>
-      <w:r>
-        <w:rPr>
-          <w:rFonts w:ascii="Courier New" w:hAnsi="Courier New"/>
-          <w:b w:val="false"/>
+        <w:t>map2Stream&lt;a, b, c&gt; (a -&gt; b -&gt; c) -&gt; Stream&lt;a&gt; -&gt; Stream&lt;b&gt; -&gt; Stream&lt;c&gt; = script "</w:t>
+      </w:r>
+      <w:r>
+        <w:rPr>
+          <w:rFonts w:ascii="Courier New" w:hAnsi="Courier New"/>
+          <w:b w:val="false"/>
+          <w:bCs w:val="false"/>
           <w:i w:val="false"/>
           <w:color w:val="000000"/>
           <w:sz w:val="18"/>
           <w:u w:val="none"/>
           <w:lang w:val="en"/>
         </w:rPr>
-        <w:t>script "</w:t>
-      </w:r>
-      <w:r>
-        <w:rPr>
-          <w:rFonts w:ascii="Courier New" w:hAnsi="Courier New"/>
-          <w:b w:val="false"/>
-          <w:bCs w:val="false"/>
+        <w:t>map2"</w:t>
+      </w:r>
+    </w:p>
+    <w:p>
+      <w:pPr>
+        <w:pStyle w:val="Normal"/>
+        <w:spacing w:lineRule="auto" w:line="276" w:before="0" w:after="0"/>
+        <w:rPr/>
+      </w:pPr>
+      <w:r>
+        <w:rPr>
+          <w:rFonts w:ascii="Courier New" w:hAnsi="Courier New"/>
+          <w:b w:val="false"/>
+          <w:i w:val="false"/>
+          <w:sz w:val="18"/>
+          <w:u w:val="none"/>
+          <w:lang w:val="en"/>
+        </w:rPr>
+        <w:t>productStream&lt;a, b&gt; : Stream&lt;a&gt; -&gt; Stream&lt;b&gt; -&gt; Stream&lt;(a, b)&gt; = script "</w:t>
+      </w:r>
+      <w:r>
+        <w:rPr>
+          <w:rFonts w:ascii="Courier New" w:hAnsi="Courier New"/>
+          <w:b w:val="false"/>
+          <w:bCs w:val="false"/>
+          <w:i w:val="false"/>
+          <w:sz w:val="18"/>
+          <w:u w:val="none"/>
+          <w:lang w:val="en"/>
+        </w:rPr>
+        <w:t>product"</w:t>
+      </w:r>
+    </w:p>
+    <w:p>
+      <w:pPr>
+        <w:pStyle w:val="Normal"/>
+        <w:spacing w:lineRule="auto" w:line="276" w:before="0" w:after="0"/>
+        <w:rPr/>
+      </w:pPr>
+      <w:r>
+        <w:rPr>
+          <w:rFonts w:ascii="Courier New" w:hAnsi="Courier New"/>
+          <w:b w:val="false"/>
           <w:i w:val="false"/>
           <w:color w:val="000000"/>
           <w:sz w:val="18"/>
           <w:u w:val="none"/>
           <w:lang w:val="en"/>
         </w:rPr>
-        <w:t>setAsStream</w:t>
+        <w:t>sumStream&lt;a, b&gt; : Stream&lt;a&gt; -&gt; Stream&lt;b&gt; -&gt; Stream&lt;Either&lt;a, b&gt;&gt; = script "</w:t>
       </w:r>
       <w:r>
         <w:rPr>
@@ -7733,369 +7684,31 @@
           <w:u w:val="none"/>
           <w:lang w:val="en"/>
         </w:rPr>
-        <w:t>"</w:t>
-      </w:r>
-    </w:p>
-    <w:p>
-      <w:pPr>
-        <w:pStyle w:val="Normal"/>
-        <w:spacing w:lineRule="auto" w:line="276" w:before="0" w:after="0"/>
-        <w:rPr/>
-      </w:pPr>
-      <w:r>
-        <w:rPr>
-          <w:rFonts w:ascii="Courier New" w:hAnsi="Courier New"/>
-          <w:b w:val="false"/>
+        <w:t>sum"</w:t>
+      </w:r>
+    </w:p>
+    <w:p>
+      <w:pPr>
+        <w:pStyle w:val="Normal"/>
+        <w:spacing w:lineRule="auto" w:line="276" w:before="0" w:after="0"/>
+        <w:rPr>
+          <w:rFonts w:ascii="Courier New" w:hAnsi="Courier New"/>
+          <w:i w:val="false"/>
           <w:i w:val="false"/>
           <w:color w:val="000000"/>
           <w:sz w:val="18"/>
           <w:u w:val="none"/>
           <w:lang w:val="en"/>
         </w:rPr>
-        <w:t xml:space="preserve">makeStream&lt;a&gt; : Address -&gt; Stream&lt;a&gt; = </w:t>
-      </w:r>
-      <w:r>
-        <w:rPr>
-          <w:rFonts w:ascii="Courier New" w:hAnsi="Courier New"/>
-          <w:b w:val="false"/>
+      </w:pPr>
+      <w:r>
+        <w:rPr>
+          <w:rFonts w:ascii="Courier New" w:hAnsi="Courier New"/>
           <w:i w:val="false"/>
           <w:color w:val="000000"/>
           <w:sz w:val="18"/>
           <w:u w:val="none"/>
           <w:lang w:val="en"/>
-        </w:rPr>
-        <w:t>script "</w:t>
-      </w:r>
-      <w:r>
-        <w:rPr>
-          <w:rFonts w:ascii="Courier New" w:hAnsi="Courier New"/>
-          <w:b w:val="false"/>
-          <w:bCs w:val="false"/>
-          <w:i w:val="false"/>
-          <w:color w:val="000000"/>
-          <w:sz w:val="18"/>
-          <w:u w:val="none"/>
-          <w:lang w:val="en"/>
-        </w:rPr>
-        <w:t>makeStream</w:t>
-      </w:r>
-      <w:r>
-        <w:rPr>
-          <w:rFonts w:ascii="Courier New" w:hAnsi="Courier New"/>
-          <w:b w:val="false"/>
-          <w:bCs w:val="false"/>
-          <w:i w:val="false"/>
-          <w:color w:val="000000"/>
-          <w:sz w:val="18"/>
-          <w:u w:val="none"/>
-          <w:lang w:val="en"/>
-        </w:rPr>
-        <w:t>"</w:t>
-      </w:r>
-    </w:p>
-    <w:p>
-      <w:pPr>
-        <w:pStyle w:val="Normal"/>
-        <w:spacing w:lineRule="auto" w:line="276" w:before="0" w:after="0"/>
-        <w:rPr/>
-      </w:pPr>
-      <w:r>
-        <w:rPr>
-          <w:rFonts w:ascii="Courier New" w:hAnsi="Courier New"/>
-          <w:b w:val="false"/>
-          <w:i w:val="false"/>
-          <w:color w:val="000000"/>
-          <w:sz w:val="18"/>
-          <w:u w:val="none"/>
-          <w:lang w:val="en"/>
-        </w:rPr>
-        <w:t xml:space="preserve">mapStream&lt;a, b&gt; (a -&gt; b) -&gt; Stream&lt;a&gt; -&gt; Stream&lt;b&gt; = </w:t>
-      </w:r>
-      <w:r>
-        <w:rPr>
-          <w:rFonts w:ascii="Courier New" w:hAnsi="Courier New"/>
-          <w:b w:val="false"/>
-          <w:i w:val="false"/>
-          <w:color w:val="000000"/>
-          <w:sz w:val="18"/>
-          <w:u w:val="none"/>
-          <w:lang w:val="en"/>
-        </w:rPr>
-        <w:t>script "</w:t>
-      </w:r>
-      <w:r>
-        <w:rPr>
-          <w:rFonts w:ascii="Courier New" w:hAnsi="Courier New"/>
-          <w:b w:val="false"/>
-          <w:bCs w:val="false"/>
-          <w:i w:val="false"/>
-          <w:color w:val="000000"/>
-          <w:sz w:val="18"/>
-          <w:u w:val="none"/>
-          <w:lang w:val="en"/>
-        </w:rPr>
-        <w:t>map</w:t>
-      </w:r>
-      <w:r>
-        <w:rPr>
-          <w:rFonts w:ascii="Courier New" w:hAnsi="Courier New"/>
-          <w:b w:val="false"/>
-          <w:bCs w:val="false"/>
-          <w:i w:val="false"/>
-          <w:color w:val="000000"/>
-          <w:sz w:val="18"/>
-          <w:u w:val="none"/>
-          <w:lang w:val="en"/>
-        </w:rPr>
-        <w:t>"</w:t>
-      </w:r>
-    </w:p>
-    <w:p>
-      <w:pPr>
-        <w:pStyle w:val="Normal"/>
-        <w:spacing w:lineRule="auto" w:line="276" w:before="0" w:after="0"/>
-        <w:rPr/>
-      </w:pPr>
-      <w:r>
-        <w:rPr>
-          <w:rFonts w:ascii="Courier New" w:hAnsi="Courier New"/>
-          <w:b w:val="false"/>
-          <w:bCs/>
-          <w:i w:val="false"/>
-          <w:color w:val="000000"/>
-          <w:sz w:val="18"/>
-          <w:u w:val="none"/>
-          <w:lang w:val="en"/>
-        </w:rPr>
-        <w:t xml:space="preserve">foldStream&lt;a, b&gt; : (b -&gt; a -&gt; b) -&gt; b -&gt; Stream&lt;a&gt; -&gt; b = </w:t>
-      </w:r>
-      <w:r>
-        <w:rPr>
-          <w:rFonts w:ascii="Courier New" w:hAnsi="Courier New"/>
-          <w:b w:val="false"/>
-          <w:bCs/>
-          <w:i w:val="false"/>
-          <w:color w:val="000000"/>
-          <w:sz w:val="18"/>
-          <w:u w:val="none"/>
-          <w:lang w:val="en"/>
-        </w:rPr>
-        <w:t>script "</w:t>
-      </w:r>
-      <w:r>
-        <w:rPr>
-          <w:rFonts w:ascii="Courier New" w:hAnsi="Courier New"/>
-          <w:b w:val="false"/>
-          <w:bCs w:val="false"/>
-          <w:i w:val="false"/>
-          <w:color w:val="000000"/>
-          <w:sz w:val="18"/>
-          <w:u w:val="none"/>
-          <w:lang w:val="en"/>
-        </w:rPr>
-        <w:t>fold</w:t>
-      </w:r>
-      <w:r>
-        <w:rPr>
-          <w:rFonts w:ascii="Courier New" w:hAnsi="Courier New"/>
-          <w:b w:val="false"/>
-          <w:bCs w:val="false"/>
-          <w:i w:val="false"/>
-          <w:color w:val="000000"/>
-          <w:sz w:val="18"/>
-          <w:u w:val="none"/>
-          <w:lang w:val="en"/>
-        </w:rPr>
-        <w:t>"</w:t>
-      </w:r>
-    </w:p>
-    <w:p>
-      <w:pPr>
-        <w:pStyle w:val="Normal"/>
-        <w:spacing w:lineRule="auto" w:line="276" w:before="0" w:after="0"/>
-        <w:rPr/>
-      </w:pPr>
-      <w:r>
-        <w:rPr>
-          <w:rFonts w:ascii="Courier New" w:hAnsi="Courier New"/>
-          <w:b w:val="false"/>
-          <w:bCs/>
-          <w:i w:val="false"/>
-          <w:color w:val="000000"/>
-          <w:sz w:val="18"/>
-          <w:u w:val="none"/>
-          <w:lang w:val="en"/>
-        </w:rPr>
-        <w:t xml:space="preserve">map2Stream&lt;a, b, c&gt; (a -&gt; b -&gt; c) -&gt; Stream&lt;a&gt; -&gt; Stream&lt;b&gt; -&gt; Stream&lt;c&gt; = </w:t>
-      </w:r>
-      <w:r>
-        <w:rPr>
-          <w:rFonts w:ascii="Courier New" w:hAnsi="Courier New"/>
-          <w:b w:val="false"/>
-          <w:bCs/>
-          <w:i w:val="false"/>
-          <w:color w:val="000000"/>
-          <w:sz w:val="18"/>
-          <w:u w:val="none"/>
-          <w:lang w:val="en"/>
-        </w:rPr>
-        <w:t>script "</w:t>
-      </w:r>
-      <w:r>
-        <w:rPr>
-          <w:rFonts w:ascii="Courier New" w:hAnsi="Courier New"/>
-          <w:b w:val="false"/>
-          <w:bCs w:val="false"/>
-          <w:i w:val="false"/>
-          <w:color w:val="000000"/>
-          <w:sz w:val="18"/>
-          <w:u w:val="none"/>
-          <w:lang w:val="en"/>
-        </w:rPr>
-        <w:t>map2</w:t>
-      </w:r>
-      <w:r>
-        <w:rPr>
-          <w:rFonts w:ascii="Courier New" w:hAnsi="Courier New"/>
-          <w:b w:val="false"/>
-          <w:bCs w:val="false"/>
-          <w:i w:val="false"/>
-          <w:color w:val="000000"/>
-          <w:sz w:val="18"/>
-          <w:u w:val="none"/>
-          <w:lang w:val="en"/>
-        </w:rPr>
-        <w:t>"</w:t>
-      </w:r>
-    </w:p>
-    <w:p>
-      <w:pPr>
-        <w:pStyle w:val="Normal"/>
-        <w:spacing w:lineRule="auto" w:line="276" w:before="0" w:after="0"/>
-        <w:rPr/>
-      </w:pPr>
-      <w:r>
-        <w:rPr>
-          <w:rFonts w:ascii="Courier New" w:hAnsi="Courier New"/>
-          <w:b w:val="false"/>
-          <w:i w:val="false"/>
-          <w:sz w:val="18"/>
-          <w:u w:val="none"/>
-          <w:lang w:val="en"/>
-        </w:rPr>
-        <w:t xml:space="preserve">productStream&lt;a, b&gt; : Stream&lt;a&gt; -&gt; Stream&lt;b&gt; -&gt; Stream&lt;(a, b)&gt; = </w:t>
-      </w:r>
-      <w:r>
-        <w:rPr>
-          <w:rFonts w:ascii="Courier New" w:hAnsi="Courier New"/>
-          <w:b w:val="false"/>
-          <w:i w:val="false"/>
-          <w:sz w:val="18"/>
-          <w:u w:val="none"/>
-          <w:lang w:val="en"/>
-        </w:rPr>
-        <w:t>script "</w:t>
-      </w:r>
-      <w:r>
-        <w:rPr>
-          <w:rFonts w:ascii="Courier New" w:hAnsi="Courier New"/>
-          <w:b w:val="false"/>
-          <w:bCs w:val="false"/>
-          <w:i w:val="false"/>
-          <w:sz w:val="18"/>
-          <w:u w:val="none"/>
-          <w:lang w:val="en"/>
-        </w:rPr>
-        <w:t>product</w:t>
-      </w:r>
-      <w:r>
-        <w:rPr>
-          <w:rFonts w:ascii="Courier New" w:hAnsi="Courier New"/>
-          <w:b w:val="false"/>
-          <w:bCs w:val="false"/>
-          <w:i w:val="false"/>
-          <w:sz w:val="18"/>
-          <w:u w:val="none"/>
-          <w:lang w:val="en"/>
-        </w:rPr>
-        <w:t>"</w:t>
-      </w:r>
-    </w:p>
-    <w:p>
-      <w:pPr>
-        <w:pStyle w:val="Normal"/>
-        <w:spacing w:lineRule="auto" w:line="276" w:before="0" w:after="0"/>
-        <w:rPr/>
-      </w:pPr>
-      <w:r>
-        <w:rPr>
-          <w:rFonts w:ascii="Courier New" w:hAnsi="Courier New"/>
-          <w:b w:val="false"/>
-          <w:i w:val="false"/>
-          <w:color w:val="000000"/>
-          <w:sz w:val="18"/>
-          <w:u w:val="none"/>
-          <w:lang w:val="en"/>
-        </w:rPr>
-        <w:t xml:space="preserve">sumStream&lt;a, b&gt; : Stream&lt;a&gt; -&gt; Stream&lt;b&gt; -&gt; Stream&lt;Either&lt;a, b&gt;&gt; = </w:t>
-      </w:r>
-      <w:r>
-        <w:rPr>
-          <w:rFonts w:ascii="Courier New" w:hAnsi="Courier New"/>
-          <w:b w:val="false"/>
-          <w:i w:val="false"/>
-          <w:color w:val="000000"/>
-          <w:sz w:val="18"/>
-          <w:u w:val="none"/>
-          <w:lang w:val="en"/>
-        </w:rPr>
-        <w:t>script "</w:t>
-      </w:r>
-      <w:r>
-        <w:rPr>
-          <w:rFonts w:ascii="Courier New" w:hAnsi="Courier New"/>
-          <w:b w:val="false"/>
-          <w:bCs w:val="false"/>
-          <w:i w:val="false"/>
-          <w:color w:val="000000"/>
-          <w:sz w:val="18"/>
-          <w:u w:val="none"/>
-          <w:lang w:val="en"/>
-        </w:rPr>
-        <w:t>sum</w:t>
-      </w:r>
-      <w:r>
-        <w:rPr>
-          <w:rFonts w:ascii="Courier New" w:hAnsi="Courier New"/>
-          <w:b w:val="false"/>
-          <w:bCs w:val="false"/>
-          <w:i w:val="false"/>
-          <w:color w:val="000000"/>
-          <w:sz w:val="18"/>
-          <w:u w:val="none"/>
-          <w:lang w:val="en"/>
-        </w:rPr>
-        <w:t>"</w:t>
-      </w:r>
-    </w:p>
-    <w:p>
-      <w:pPr>
-        <w:pStyle w:val="Normal"/>
-        <w:spacing w:lineRule="auto" w:line="276" w:before="0" w:after="0"/>
-        <w:rPr>
-          <w:rFonts w:ascii="Courier New" w:hAnsi="Courier New"/>
-          <w:i w:val="false"/>
-          <w:i w:val="false"/>
-          <w:color w:val="000000"/>
-          <w:sz w:val="18"/>
-          <w:u w:val="none"/>
-          <w:lang w:val="en"/>
-        </w:rPr>
-      </w:pPr>
-      <w:r>
-        <w:rPr>
-          <w:b w:val="false"/>
-          <w:bCs w:val="false"/>
         </w:rPr>
       </w:r>
       <w:r>
@@ -9366,6 +8979,15 @@
       <w:lang w:val="en"/>
     </w:rPr>
   </w:style>
+  <w:style w:type="character" w:styleId="ListLabel21">
+    <w:name w:val="ListLabel 21"/>
+    <w:qFormat/>
+    <w:rPr>
+      <w:rFonts w:ascii="Courier New" w:hAnsi="Courier New"/>
+      <w:sz w:val="18"/>
+      <w:lang w:val="en"/>
+    </w:rPr>
+  </w:style>
   <w:style w:type="paragraph" w:styleId="Heading">
     <w:name w:val="Heading"/>
     <w:basedOn w:val="Normal"/>

</xml_diff>

<commit_message>
Some work on Unengine design.
</commit_message>
<xml_diff>
--- a/Nu/Nu.Documentation/Nu Semantic Design.docx
+++ b/Nu/Nu.Documentation/Nu Semantic Design.docx
@@ -8743,6 +8743,802 @@
           <w:lang w:val="en"/>
         </w:rPr>
         <w:t>call (mfn : MetaFunction) provider intent args : Vsync&lt;Symbol&gt; = mfn provider intent args</w:t>
+      </w:r>
+    </w:p>
+    <w:p>
+      <w:pPr>
+        <w:pStyle w:val="Normal"/>
+        <w:spacing w:lineRule="auto" w:line="276" w:before="0" w:after="0"/>
+        <w:rPr>
+          <w:u w:val="single"/>
+        </w:rPr>
+      </w:pPr>
+      <w:r>
+        <w:rPr>
+          <w:rFonts w:ascii="Courier New" w:hAnsi="Courier New"/>
+          <w:b w:val="false"/>
+          <w:i w:val="false"/>
+          <w:color w:val="000000"/>
+          <w:sz w:val="18"/>
+          <w:u w:val="single"/>
+          <w:lang w:val="en"/>
+        </w:rPr>
+        <w:t xml:space="preserve">Semantic Design for Unengine </w:t>
+      </w:r>
+      <w:r>
+        <w:rPr>
+          <w:rFonts w:ascii="Courier New" w:hAnsi="Courier New"/>
+          <w:b w:val="false"/>
+          <w:i w:val="false"/>
+          <w:color w:val="000000"/>
+          <w:sz w:val="18"/>
+          <w:u w:val="single"/>
+          <w:lang w:val="en"/>
+        </w:rPr>
+        <w:t>(for game programming without a monolithic game engine).</w:t>
+      </w:r>
+    </w:p>
+    <w:p>
+      <w:pPr>
+        <w:pStyle w:val="Normal"/>
+        <w:spacing w:lineRule="auto" w:line="276" w:before="0" w:after="0"/>
+        <w:rPr>
+          <w:rFonts w:ascii="Courier New" w:hAnsi="Courier New"/>
+          <w:b w:val="false"/>
+          <w:b w:val="false"/>
+          <w:i w:val="false"/>
+          <w:i w:val="false"/>
+          <w:color w:val="000000"/>
+          <w:sz w:val="18"/>
+          <w:u w:val="none"/>
+          <w:lang w:val="en"/>
+        </w:rPr>
+      </w:pPr>
+      <w:r>
+        <w:rPr>
+          <w:u w:val="single"/>
+        </w:rPr>
+      </w:r>
+    </w:p>
+    <w:p>
+      <w:pPr>
+        <w:pStyle w:val="Normal"/>
+        <w:spacing w:lineRule="auto" w:line="276" w:before="0" w:after="0"/>
+        <w:rPr>
+          <w:u w:val="single"/>
+        </w:rPr>
+      </w:pPr>
+      <w:r>
+        <w:rPr>
+          <w:rFonts w:ascii="Courier New" w:hAnsi="Courier New"/>
+          <w:b w:val="false"/>
+          <w:i w:val="false"/>
+          <w:color w:val="000000"/>
+          <w:sz w:val="18"/>
+          <w:u w:val="none"/>
+          <w:lang w:val="en"/>
+        </w:rPr>
+        <w:t>Time = Axiom "The current simulation time."</w:t>
+      </w:r>
+    </w:p>
+    <w:p>
+      <w:pPr>
+        <w:pStyle w:val="Normal"/>
+        <w:spacing w:lineRule="auto" w:line="276" w:before="0" w:after="0"/>
+        <w:rPr>
+          <w:u w:val="single"/>
+        </w:rPr>
+      </w:pPr>
+      <w:r>
+        <w:rPr>
+          <w:rFonts w:ascii="Courier New" w:hAnsi="Courier New"/>
+          <w:b w:val="false"/>
+          <w:i w:val="false"/>
+          <w:color w:val="000000"/>
+          <w:sz w:val="18"/>
+          <w:u w:val="none"/>
+          <w:lang w:val="en"/>
+        </w:rPr>
+        <w:t>Input = Axiom "The current state of HID input."</w:t>
+      </w:r>
+    </w:p>
+    <w:p>
+      <w:pPr>
+        <w:pStyle w:val="Normal"/>
+        <w:spacing w:lineRule="auto" w:line="276" w:before="0" w:after="0"/>
+        <w:rPr>
+          <w:u w:val="single"/>
+        </w:rPr>
+      </w:pPr>
+      <w:r>
+        <w:rPr>
+          <w:rFonts w:ascii="Courier New" w:hAnsi="Courier New"/>
+          <w:b w:val="false"/>
+          <w:i w:val="false"/>
+          <w:color w:val="000000"/>
+          <w:sz w:val="18"/>
+          <w:u w:val="none"/>
+          <w:lang w:val="en"/>
+        </w:rPr>
+        <w:t>A</w:t>
+      </w:r>
+      <w:r>
+        <w:rPr>
+          <w:rFonts w:ascii="Courier New" w:hAnsi="Courier New"/>
+          <w:b w:val="false"/>
+          <w:i w:val="false"/>
+          <w:color w:val="000000"/>
+          <w:sz w:val="18"/>
+          <w:u w:val="none"/>
+          <w:lang w:val="en"/>
+        </w:rPr>
+        <w:t>ddress = Axiom "A series of names denoting a simulant in the hierarchy."</w:t>
+      </w:r>
+    </w:p>
+    <w:p>
+      <w:pPr>
+        <w:pStyle w:val="Normal"/>
+        <w:spacing w:lineRule="auto" w:line="276" w:before="0" w:after="0"/>
+        <w:rPr>
+          <w:u w:val="single"/>
+        </w:rPr>
+      </w:pPr>
+      <w:r>
+        <w:rPr>
+          <w:rFonts w:ascii="Courier New" w:hAnsi="Courier New"/>
+          <w:b w:val="false"/>
+          <w:i w:val="false"/>
+          <w:color w:val="000000"/>
+          <w:sz w:val="18"/>
+          <w:u w:val="none"/>
+          <w:lang w:val="en"/>
+        </w:rPr>
+        <w:t>Listener</w:t>
+      </w:r>
+      <w:r>
+        <w:rPr>
+          <w:rFonts w:ascii="Courier New" w:hAnsi="Courier New"/>
+          <w:b w:val="false"/>
+          <w:i w:val="false"/>
+          <w:color w:val="000000"/>
+          <w:sz w:val="18"/>
+          <w:u w:val="none"/>
+          <w:lang w:val="en"/>
+        </w:rPr>
+        <w:t xml:space="preserve"> = Axiom "A generalized reference to a </w:t>
+      </w:r>
+      <w:r>
+        <w:rPr>
+          <w:rFonts w:ascii="Courier New" w:hAnsi="Courier New"/>
+          <w:b w:val="false"/>
+          <w:i w:val="false"/>
+          <w:color w:val="000000"/>
+          <w:sz w:val="18"/>
+          <w:u w:val="none"/>
+          <w:lang w:val="en"/>
+        </w:rPr>
+        <w:t>Listener</w:t>
+      </w:r>
+      <w:r>
+        <w:rPr>
+          <w:rFonts w:ascii="Courier New" w:hAnsi="Courier New"/>
+          <w:b w:val="false"/>
+          <w:i w:val="false"/>
+          <w:color w:val="000000"/>
+          <w:sz w:val="18"/>
+          <w:u w:val="none"/>
+          <w:lang w:val="en"/>
+        </w:rPr>
+        <w:t>&lt;_&gt;."</w:t>
+      </w:r>
+    </w:p>
+    <w:p>
+      <w:pPr>
+        <w:pStyle w:val="Normal"/>
+        <w:spacing w:lineRule="auto" w:line="276" w:before="0" w:after="0"/>
+        <w:rPr>
+          <w:u w:val="single"/>
+        </w:rPr>
+      </w:pPr>
+      <w:r>
+        <w:rPr>
+          <w:rFonts w:ascii="Courier New" w:hAnsi="Courier New"/>
+          <w:b w:val="false"/>
+          <w:i w:val="false"/>
+          <w:color w:val="000000"/>
+          <w:sz w:val="18"/>
+          <w:u w:val="none"/>
+          <w:lang w:val="en"/>
+        </w:rPr>
+        <w:t>Simulant = Axiom "A generalized reference to a Simulant&lt;_, _, _, _, _&gt;."</w:t>
+      </w:r>
+    </w:p>
+    <w:p>
+      <w:pPr>
+        <w:pStyle w:val="Normal"/>
+        <w:spacing w:lineRule="auto" w:line="276" w:before="0" w:after="0"/>
+        <w:rPr>
+          <w:u w:val="single"/>
+        </w:rPr>
+      </w:pPr>
+      <w:r>
+        <w:rPr>
+          <w:rFonts w:ascii="Courier New" w:hAnsi="Courier New"/>
+          <w:b w:val="false"/>
+          <w:i w:val="false"/>
+          <w:color w:val="000000"/>
+          <w:sz w:val="18"/>
+          <w:u w:val="none"/>
+          <w:lang w:val="en"/>
+        </w:rPr>
+        <w:t>Render</w:t>
+      </w:r>
+      <w:r>
+        <w:rPr>
+          <w:rFonts w:ascii="Courier New" w:hAnsi="Courier New"/>
+          <w:b w:val="false"/>
+          <w:i w:val="false"/>
+          <w:color w:val="000000"/>
+          <w:sz w:val="18"/>
+          <w:u w:val="none"/>
+          <w:lang w:val="en"/>
+        </w:rPr>
+        <w:t>Msg</w:t>
+      </w:r>
+      <w:r>
+        <w:rPr>
+          <w:rFonts w:ascii="Courier New" w:hAnsi="Courier New"/>
+          <w:b w:val="false"/>
+          <w:i w:val="false"/>
+          <w:color w:val="000000"/>
+          <w:sz w:val="18"/>
+          <w:u w:val="none"/>
+          <w:lang w:val="en"/>
+        </w:rPr>
+        <w:t xml:space="preserve"> = Axiom "A sum type representing the different render requests a simulant can send."</w:t>
+      </w:r>
+    </w:p>
+    <w:p>
+      <w:pPr>
+        <w:pStyle w:val="Normal"/>
+        <w:spacing w:lineRule="auto" w:line="276" w:before="0" w:after="0"/>
+        <w:rPr>
+          <w:u w:val="single"/>
+        </w:rPr>
+      </w:pPr>
+      <w:r>
+        <w:rPr>
+          <w:rFonts w:ascii="Courier New" w:hAnsi="Courier New"/>
+          <w:b w:val="false"/>
+          <w:i w:val="false"/>
+          <w:color w:val="000000"/>
+          <w:sz w:val="18"/>
+          <w:u w:val="none"/>
+          <w:lang w:val="en"/>
+        </w:rPr>
+        <w:t xml:space="preserve">IOMsg </w:t>
+      </w:r>
+      <w:r>
+        <w:rPr>
+          <w:rFonts w:ascii="Courier New" w:hAnsi="Courier New"/>
+          <w:b w:val="false"/>
+          <w:i w:val="false"/>
+          <w:color w:val="000000"/>
+          <w:sz w:val="18"/>
+          <w:u w:val="none"/>
+          <w:lang w:val="en"/>
+        </w:rPr>
+        <w:t>= | CreateSimulant of ... | DestroySimulant of ... | CreateListener of ... | DestroyListener of ... | PlaySound of ...</w:t>
+      </w:r>
+    </w:p>
+    <w:p>
+      <w:pPr>
+        <w:pStyle w:val="Normal"/>
+        <w:spacing w:lineRule="auto" w:line="276" w:before="0" w:after="0"/>
+        <w:rPr>
+          <w:rFonts w:ascii="Courier New" w:hAnsi="Courier New"/>
+          <w:b w:val="false"/>
+          <w:b w:val="false"/>
+          <w:i w:val="false"/>
+          <w:i w:val="false"/>
+          <w:color w:val="000000"/>
+          <w:sz w:val="18"/>
+          <w:u w:val="none"/>
+          <w:lang w:val="en"/>
+        </w:rPr>
+      </w:pPr>
+      <w:r>
+        <w:rPr>
+          <w:u w:val="single"/>
+        </w:rPr>
+      </w:r>
+    </w:p>
+    <w:p>
+      <w:pPr>
+        <w:pStyle w:val="Normal"/>
+        <w:spacing w:lineRule="auto" w:line="276" w:before="0" w:after="0"/>
+        <w:rPr>
+          <w:u w:val="single"/>
+        </w:rPr>
+      </w:pPr>
+      <w:r>
+        <w:rPr>
+          <w:rFonts w:ascii="Courier New" w:hAnsi="Courier New"/>
+          <w:b w:val="false"/>
+          <w:i w:val="false"/>
+          <w:color w:val="000000"/>
+          <w:sz w:val="18"/>
+          <w:u w:val="none"/>
+          <w:lang w:val="en"/>
+        </w:rPr>
+        <w:t>Listen</w:t>
+      </w:r>
+      <w:r>
+        <w:rPr>
+          <w:rFonts w:ascii="Courier New" w:hAnsi="Courier New"/>
+          <w:b w:val="false"/>
+          <w:i w:val="false"/>
+          <w:color w:val="000000"/>
+          <w:sz w:val="18"/>
+          <w:u w:val="none"/>
+          <w:lang w:val="en"/>
+        </w:rPr>
+        <w:t>er</w:t>
+      </w:r>
+      <w:r>
+        <w:rPr>
+          <w:rFonts w:ascii="Courier New" w:hAnsi="Courier New"/>
+          <w:b w:val="false"/>
+          <w:i w:val="false"/>
+          <w:color w:val="000000"/>
+          <w:sz w:val="18"/>
+          <w:u w:val="none"/>
+          <w:lang w:val="en"/>
+        </w:rPr>
+        <w:t xml:space="preserve">&lt;TheirUpdateMsg&gt; </w:t>
+      </w:r>
+      <w:r>
+        <w:rPr>
+          <w:rFonts w:ascii="Courier New" w:hAnsi="Courier New"/>
+          <w:b w:val="false"/>
+          <w:i w:val="false"/>
+          <w:color w:val="000000"/>
+          <w:sz w:val="18"/>
+          <w:u w:val="none"/>
+          <w:lang w:val="en"/>
+        </w:rPr>
+        <w:t>=</w:t>
+      </w:r>
+    </w:p>
+    <w:p>
+      <w:pPr>
+        <w:pStyle w:val="Normal"/>
+        <w:spacing w:lineRule="auto" w:line="276" w:before="0" w:after="0"/>
+        <w:rPr>
+          <w:u w:val="single"/>
+        </w:rPr>
+      </w:pPr>
+      <w:r>
+        <w:rPr>
+          <w:rFonts w:ascii="Courier New" w:hAnsi="Courier New"/>
+          <w:b w:val="false"/>
+          <w:i w:val="false"/>
+          <w:color w:val="000000"/>
+          <w:sz w:val="18"/>
+          <w:u w:val="none"/>
+          <w:lang w:val="en"/>
+        </w:rPr>
+        <w:t xml:space="preserve"> </w:t>
+      </w:r>
+      <w:r>
+        <w:rPr>
+          <w:rFonts w:ascii="Courier New" w:hAnsi="Courier New"/>
+          <w:b w:val="false"/>
+          <w:i w:val="false"/>
+          <w:color w:val="000000"/>
+          <w:sz w:val="18"/>
+          <w:u w:val="none"/>
+          <w:lang w:val="en"/>
+        </w:rPr>
+        <w:t xml:space="preserve"> </w:t>
+      </w:r>
+      <w:r>
+        <w:rPr>
+          <w:rFonts w:ascii="Courier New" w:hAnsi="Courier New"/>
+          <w:b w:val="false"/>
+          <w:i w:val="false"/>
+          <w:color w:val="000000"/>
+          <w:sz w:val="18"/>
+          <w:u w:val="none"/>
+          <w:lang w:val="en"/>
+        </w:rPr>
+        <w:t>(Address : Address,</w:t>
+      </w:r>
+    </w:p>
+    <w:p>
+      <w:pPr>
+        <w:pStyle w:val="Normal"/>
+        <w:spacing w:lineRule="auto" w:line="276" w:before="0" w:after="0"/>
+        <w:rPr>
+          <w:u w:val="single"/>
+        </w:rPr>
+      </w:pPr>
+      <w:r>
+        <w:rPr>
+          <w:rFonts w:ascii="Courier New" w:hAnsi="Courier New"/>
+          <w:b w:val="false"/>
+          <w:i w:val="false"/>
+          <w:color w:val="000000"/>
+          <w:sz w:val="18"/>
+          <w:u w:val="none"/>
+          <w:lang w:val="en"/>
+        </w:rPr>
+        <w:t xml:space="preserve">   </w:t>
+      </w:r>
+      <w:r>
+        <w:rPr>
+          <w:rFonts w:ascii="Courier New" w:hAnsi="Courier New"/>
+          <w:b w:val="false"/>
+          <w:i w:val="false"/>
+          <w:color w:val="000000"/>
+          <w:sz w:val="18"/>
+          <w:u w:val="none"/>
+          <w:lang w:val="en"/>
+        </w:rPr>
+        <w:t xml:space="preserve">Import : </w:t>
+      </w:r>
+      <w:r>
+        <w:rPr>
+          <w:rFonts w:ascii="Courier New" w:hAnsi="Courier New"/>
+          <w:b w:val="false"/>
+          <w:i w:val="false"/>
+          <w:color w:val="000000"/>
+          <w:sz w:val="18"/>
+          <w:u w:val="none"/>
+          <w:lang w:val="en"/>
+        </w:rPr>
+        <w:t>TheirUpdateMsg -&gt; UpdateMsg)</w:t>
+      </w:r>
+    </w:p>
+    <w:p>
+      <w:pPr>
+        <w:pStyle w:val="Normal"/>
+        <w:spacing w:lineRule="auto" w:line="276" w:before="0" w:after="0"/>
+        <w:rPr>
+          <w:rFonts w:ascii="Courier New" w:hAnsi="Courier New"/>
+          <w:b w:val="false"/>
+          <w:b w:val="false"/>
+          <w:i w:val="false"/>
+          <w:i w:val="false"/>
+          <w:color w:val="000000"/>
+          <w:sz w:val="18"/>
+          <w:u w:val="none"/>
+          <w:lang w:val="en"/>
+        </w:rPr>
+      </w:pPr>
+      <w:r>
+        <w:rPr>
+          <w:u w:val="single"/>
+        </w:rPr>
+      </w:r>
+    </w:p>
+    <w:p>
+      <w:pPr>
+        <w:pStyle w:val="Normal"/>
+        <w:spacing w:lineRule="auto" w:line="276" w:before="0" w:after="0"/>
+        <w:rPr>
+          <w:u w:val="single"/>
+        </w:rPr>
+      </w:pPr>
+      <w:r>
+        <w:rPr>
+          <w:rFonts w:ascii="Courier New" w:hAnsi="Courier New"/>
+          <w:b w:val="false"/>
+          <w:i w:val="false"/>
+          <w:color w:val="000000"/>
+          <w:sz w:val="18"/>
+          <w:u w:val="none"/>
+          <w:lang w:val="en"/>
+        </w:rPr>
+        <w:t>Simulant&lt;Config, State, ErrorMsg, UpdateMsg&gt; =</w:t>
+      </w:r>
+    </w:p>
+    <w:p>
+      <w:pPr>
+        <w:pStyle w:val="Normal"/>
+        <w:spacing w:lineRule="auto" w:line="276" w:before="0" w:after="0"/>
+        <w:rPr>
+          <w:u w:val="single"/>
+        </w:rPr>
+      </w:pPr>
+      <w:r>
+        <w:rPr>
+          <w:rFonts w:ascii="Courier New" w:hAnsi="Courier New"/>
+          <w:b w:val="false"/>
+          <w:i w:val="false"/>
+          <w:color w:val="000000"/>
+          <w:sz w:val="18"/>
+          <w:u w:val="none"/>
+          <w:lang w:val="en"/>
+        </w:rPr>
+        <w:t xml:space="preserve">  </w:t>
+      </w:r>
+      <w:r>
+        <w:rPr>
+          <w:rFonts w:ascii="Courier New" w:hAnsi="Courier New"/>
+          <w:b w:val="false"/>
+          <w:i w:val="false"/>
+          <w:color w:val="000000"/>
+          <w:sz w:val="18"/>
+          <w:u w:val="none"/>
+          <w:lang w:val="en"/>
+        </w:rPr>
+        <w:t>(</w:t>
+      </w:r>
+      <w:r>
+        <w:rPr>
+          <w:rFonts w:ascii="Courier New" w:hAnsi="Courier New"/>
+          <w:b w:val="false"/>
+          <w:i w:val="false"/>
+          <w:color w:val="000000"/>
+          <w:sz w:val="18"/>
+          <w:u w:val="none"/>
+          <w:lang w:val="en"/>
+        </w:rPr>
+        <w:t>Name : String,</w:t>
+      </w:r>
+    </w:p>
+    <w:p>
+      <w:pPr>
+        <w:pStyle w:val="Normal"/>
+        <w:spacing w:lineRule="auto" w:line="276" w:before="0" w:after="0"/>
+        <w:rPr>
+          <w:u w:val="single"/>
+        </w:rPr>
+      </w:pPr>
+      <w:r>
+        <w:rPr>
+          <w:rFonts w:ascii="Courier New" w:hAnsi="Courier New"/>
+          <w:b w:val="false"/>
+          <w:i w:val="false"/>
+          <w:color w:val="000000"/>
+          <w:sz w:val="18"/>
+          <w:u w:val="none"/>
+          <w:lang w:val="en"/>
+        </w:rPr>
+        <w:t xml:space="preserve">   </w:t>
+      </w:r>
+      <w:r>
+        <w:rPr>
+          <w:rFonts w:ascii="Courier New" w:hAnsi="Courier New"/>
+          <w:b w:val="false"/>
+          <w:i w:val="false"/>
+          <w:color w:val="000000"/>
+          <w:sz w:val="18"/>
+          <w:u w:val="none"/>
+          <w:lang w:val="en"/>
+        </w:rPr>
+        <w:t>Init : Config -&gt; Time -&gt; (State, List&lt;UpdateMsg&gt;),</w:t>
+      </w:r>
+    </w:p>
+    <w:p>
+      <w:pPr>
+        <w:pStyle w:val="Normal"/>
+        <w:spacing w:lineRule="auto" w:line="276" w:before="0" w:after="0"/>
+        <w:rPr>
+          <w:u w:val="single"/>
+        </w:rPr>
+      </w:pPr>
+      <w:r>
+        <w:rPr>
+          <w:rFonts w:ascii="Courier New" w:hAnsi="Courier New"/>
+          <w:b w:val="false"/>
+          <w:i w:val="false"/>
+          <w:color w:val="000000"/>
+          <w:sz w:val="18"/>
+          <w:u w:val="none"/>
+          <w:lang w:val="en"/>
+        </w:rPr>
+        <w:t xml:space="preserve">   </w:t>
+      </w:r>
+      <w:r>
+        <w:rPr>
+          <w:rFonts w:ascii="Courier New" w:hAnsi="Courier New"/>
+          <w:b w:val="false"/>
+          <w:i w:val="false"/>
+          <w:color w:val="000000"/>
+          <w:sz w:val="18"/>
+          <w:u w:val="none"/>
+          <w:lang w:val="en"/>
+        </w:rPr>
+        <w:t>Sense : State -&gt; Time -&gt; Input -&gt; (State, List&lt;UpdateMsg&gt;),</w:t>
+      </w:r>
+    </w:p>
+    <w:p>
+      <w:pPr>
+        <w:pStyle w:val="Normal"/>
+        <w:spacing w:lineRule="auto" w:line="276" w:before="0" w:after="0"/>
+        <w:rPr>
+          <w:u w:val="single"/>
+        </w:rPr>
+      </w:pPr>
+      <w:r>
+        <w:rPr>
+          <w:rFonts w:ascii="Courier New" w:hAnsi="Courier New"/>
+          <w:b w:val="false"/>
+          <w:i w:val="false"/>
+          <w:color w:val="000000"/>
+          <w:sz w:val="18"/>
+          <w:u w:val="none"/>
+          <w:lang w:val="en"/>
+        </w:rPr>
+        <w:t xml:space="preserve">   </w:t>
+      </w:r>
+      <w:r>
+        <w:rPr>
+          <w:rFonts w:ascii="Courier New" w:hAnsi="Courier New"/>
+          <w:b w:val="false"/>
+          <w:i w:val="false"/>
+          <w:color w:val="000000"/>
+          <w:sz w:val="18"/>
+          <w:u w:val="none"/>
+          <w:lang w:val="en"/>
+        </w:rPr>
+        <w:t>Update : State -&gt; Time -&gt; UpdateMsg -&gt; (State, List&lt;UpdateMsg&gt;, List&lt;IOMsg&gt;),</w:t>
+      </w:r>
+    </w:p>
+    <w:p>
+      <w:pPr>
+        <w:pStyle w:val="Normal"/>
+        <w:spacing w:lineRule="auto" w:line="276" w:before="0" w:after="0"/>
+        <w:rPr>
+          <w:u w:val="single"/>
+        </w:rPr>
+      </w:pPr>
+      <w:r>
+        <w:rPr>
+          <w:rFonts w:ascii="Courier New" w:hAnsi="Courier New"/>
+          <w:b w:val="false"/>
+          <w:i w:val="false"/>
+          <w:color w:val="000000"/>
+          <w:sz w:val="18"/>
+          <w:u w:val="none"/>
+          <w:lang w:val="en"/>
+        </w:rPr>
+        <w:t xml:space="preserve">   </w:t>
+      </w:r>
+      <w:r>
+        <w:rPr>
+          <w:rFonts w:ascii="Courier New" w:hAnsi="Courier New"/>
+          <w:b w:val="false"/>
+          <w:i w:val="false"/>
+          <w:color w:val="000000"/>
+          <w:sz w:val="18"/>
+          <w:u w:val="none"/>
+          <w:lang w:val="en"/>
+        </w:rPr>
+        <w:t>Error : State -&gt; Time -&gt; ErrorMsg -&gt; (State, List&lt;UpdateMsg&gt;, List&lt;IOMsg&gt;),</w:t>
+      </w:r>
+    </w:p>
+    <w:p>
+      <w:pPr>
+        <w:pStyle w:val="Normal"/>
+        <w:spacing w:lineRule="auto" w:line="276" w:before="0" w:after="0"/>
+        <w:rPr>
+          <w:u w:val="single"/>
+        </w:rPr>
+      </w:pPr>
+      <w:r>
+        <w:rPr>
+          <w:rFonts w:ascii="Courier New" w:hAnsi="Courier New"/>
+          <w:b w:val="false"/>
+          <w:i w:val="false"/>
+          <w:color w:val="000000"/>
+          <w:sz w:val="18"/>
+          <w:u w:val="none"/>
+          <w:lang w:val="en"/>
+        </w:rPr>
+        <w:t xml:space="preserve">   </w:t>
+      </w:r>
+      <w:r>
+        <w:rPr>
+          <w:rFonts w:ascii="Courier New" w:hAnsi="Courier New"/>
+          <w:b w:val="false"/>
+          <w:i w:val="false"/>
+          <w:color w:val="000000"/>
+          <w:sz w:val="18"/>
+          <w:u w:val="none"/>
+          <w:lang w:val="en"/>
+        </w:rPr>
+        <w:t>Draw : State -&gt; Time -&gt; (List&lt;RenderMsg&gt;, List&lt;ErrorMsg&gt;),</w:t>
+      </w:r>
+    </w:p>
+    <w:p>
+      <w:pPr>
+        <w:pStyle w:val="Normal"/>
+        <w:spacing w:lineRule="auto" w:line="276" w:before="0" w:after="0"/>
+        <w:rPr>
+          <w:u w:val="single"/>
+        </w:rPr>
+      </w:pPr>
+      <w:r>
+        <w:rPr>
+          <w:rFonts w:ascii="Courier New" w:hAnsi="Courier New"/>
+          <w:b w:val="false"/>
+          <w:i w:val="false"/>
+          <w:color w:val="000000"/>
+          <w:sz w:val="18"/>
+          <w:u w:val="none"/>
+          <w:lang w:val="en"/>
+        </w:rPr>
+        <w:t xml:space="preserve">   </w:t>
+      </w:r>
+      <w:r>
+        <w:rPr>
+          <w:rFonts w:ascii="Courier New" w:hAnsi="Courier New"/>
+          <w:b w:val="false"/>
+          <w:i w:val="false"/>
+          <w:color w:val="000000"/>
+          <w:sz w:val="18"/>
+          <w:u w:val="none"/>
+          <w:lang w:val="en"/>
+        </w:rPr>
+        <w:t>Listeners : List&lt;Listener&gt;,</w:t>
+      </w:r>
+    </w:p>
+    <w:p>
+      <w:pPr>
+        <w:pStyle w:val="Normal"/>
+        <w:spacing w:lineRule="auto" w:line="276" w:before="0" w:after="0"/>
+        <w:rPr>
+          <w:u w:val="single"/>
+        </w:rPr>
+      </w:pPr>
+      <w:r>
+        <w:rPr>
+          <w:rFonts w:ascii="Courier New" w:hAnsi="Courier New"/>
+          <w:b w:val="false"/>
+          <w:i w:val="false"/>
+          <w:color w:val="000000"/>
+          <w:sz w:val="18"/>
+          <w:u w:val="none"/>
+          <w:lang w:val="en"/>
+        </w:rPr>
+        <w:t xml:space="preserve">   </w:t>
+      </w:r>
+      <w:r>
+        <w:rPr>
+          <w:rFonts w:ascii="Courier New" w:hAnsi="Courier New"/>
+          <w:b w:val="false"/>
+          <w:i w:val="false"/>
+          <w:color w:val="000000"/>
+          <w:sz w:val="18"/>
+          <w:u w:val="none"/>
+          <w:lang w:val="en"/>
+        </w:rPr>
+        <w:t>Children : List&lt;Simulant&gt;)</w:t>
+      </w:r>
+    </w:p>
+    <w:p>
+      <w:pPr>
+        <w:pStyle w:val="Normal"/>
+        <w:spacing w:lineRule="auto" w:line="276" w:before="0" w:after="0"/>
+        <w:rPr>
+          <w:rFonts w:ascii="Courier New" w:hAnsi="Courier New"/>
+          <w:b w:val="false"/>
+          <w:b w:val="false"/>
+          <w:i w:val="false"/>
+          <w:i w:val="false"/>
+          <w:color w:val="000000"/>
+          <w:sz w:val="18"/>
+          <w:u w:val="none"/>
+          <w:lang w:val="en"/>
+        </w:rPr>
+      </w:pPr>
+      <w:r>
+        <w:rPr>
+          <w:u w:val="single"/>
+        </w:rPr>
       </w:r>
     </w:p>
     <w:sectPr>

</xml_diff>

<commit_message>
More work on Unengine design.
</commit_message>
<xml_diff>
--- a/Nu/Nu.Documentation/Nu Semantic Design.docx
+++ b/Nu/Nu.Documentation/Nu Semantic Design.docx
@@ -6768,13 +6768,48 @@
         <w:rPr>
           <w:rFonts w:ascii="Courier New" w:hAnsi="Courier New"/>
           <w:b w:val="false"/>
-          <w:bCs w:val="false"/>
-          <w:i w:val="false"/>
-          <w:sz w:val="18"/>
-          <w:u w:val="none"/>
-          <w:lang w:val="en"/>
-        </w:rPr>
-        <w:t>pure"</w:t>
+          <w:i w:val="false"/>
+          <w:sz w:val="18"/>
+          <w:u w:val="none"/>
+          <w:lang w:val="en"/>
+        </w:rPr>
+        <w:t>[fun [a] [</w:t>
+      </w:r>
+      <w:r>
+        <w:rPr>
+          <w:rFonts w:ascii="Courier New" w:hAnsi="Courier New"/>
+          <w:b w:val="false"/>
+          <w:bCs w:val="false"/>
+          <w:i w:val="false"/>
+          <w:sz w:val="18"/>
+          <w:u w:val="none"/>
+          <w:lang w:val="en"/>
+        </w:rPr>
+        <w:t>pure -</w:t>
+      </w:r>
+      <w:r>
+        <w:rPr>
+          <w:rFonts w:ascii="Courier New" w:hAnsi="Courier New"/>
+          <w:b w:val="false"/>
+          <w:bCs w:val="false"/>
+          <w:i w:val="false"/>
+          <w:sz w:val="18"/>
+          <w:u w:val="none"/>
+          <w:lang w:val="en"/>
+        </w:rPr>
+        <w:t>t- a]]</w:t>
+      </w:r>
+      <w:r>
+        <w:rPr>
+          <w:rFonts w:ascii="Courier New" w:hAnsi="Courier New"/>
+          <w:b w:val="false"/>
+          <w:bCs w:val="false"/>
+          <w:i w:val="false"/>
+          <w:sz w:val="18"/>
+          <w:u w:val="none"/>
+          <w:lang w:val="en"/>
+        </w:rPr>
+        <w:t>"</w:t>
       </w:r>
     </w:p>
     <w:p>
@@ -8775,37 +8810,61 @@
           <w:u w:val="single"/>
           <w:lang w:val="en"/>
         </w:rPr>
-        <w:t>(for game programming without a monolithic game engine).</w:t>
-      </w:r>
-    </w:p>
-    <w:p>
-      <w:pPr>
-        <w:pStyle w:val="Normal"/>
-        <w:spacing w:lineRule="auto" w:line="276" w:before="0" w:after="0"/>
-        <w:rPr>
-          <w:rFonts w:ascii="Courier New" w:hAnsi="Courier New"/>
-          <w:b w:val="false"/>
-          <w:b w:val="false"/>
-          <w:i w:val="false"/>
-          <w:i w:val="false"/>
-          <w:color w:val="000000"/>
-          <w:sz w:val="18"/>
-          <w:u w:val="none"/>
-          <w:lang w:val="en"/>
-        </w:rPr>
-      </w:pPr>
-      <w:r>
-        <w:rPr>
+        <w:t>(</w:t>
+      </w:r>
+      <w:r>
+        <w:rPr>
+          <w:rFonts w:ascii="Courier New" w:hAnsi="Courier New"/>
+          <w:b w:val="false"/>
+          <w:i w:val="false"/>
+          <w:color w:val="000000"/>
+          <w:sz w:val="18"/>
           <w:u w:val="single"/>
-        </w:rPr>
-      </w:r>
-    </w:p>
-    <w:p>
-      <w:pPr>
-        <w:pStyle w:val="Normal"/>
-        <w:spacing w:lineRule="auto" w:line="276" w:before="0" w:after="0"/>
-        <w:rPr>
+          <w:lang w:val="en"/>
+        </w:rPr>
+        <w:t xml:space="preserve">a library </w:t>
+      </w:r>
+      <w:r>
+        <w:rPr>
+          <w:rFonts w:ascii="Courier New" w:hAnsi="Courier New"/>
+          <w:b w:val="false"/>
+          <w:i w:val="false"/>
+          <w:color w:val="000000"/>
+          <w:sz w:val="18"/>
           <w:u w:val="single"/>
+          <w:lang w:val="en"/>
+        </w:rPr>
+        <w:t>for game programming without a monolithic game engine)</w:t>
+      </w:r>
+    </w:p>
+    <w:p>
+      <w:pPr>
+        <w:pStyle w:val="Normal"/>
+        <w:spacing w:lineRule="auto" w:line="276" w:before="0" w:after="0"/>
+        <w:rPr>
+          <w:rFonts w:ascii="Courier New" w:hAnsi="Courier New"/>
+          <w:b w:val="false"/>
+          <w:b w:val="false"/>
+          <w:i w:val="false"/>
+          <w:i w:val="false"/>
+          <w:color w:val="000000"/>
+          <w:sz w:val="18"/>
+          <w:u w:val="none"/>
+          <w:lang w:val="en"/>
+        </w:rPr>
+      </w:pPr>
+      <w:r>
+        <w:rPr>
+          <w:u w:val="single"/>
+        </w:rPr>
+      </w:r>
+    </w:p>
+    <w:p>
+      <w:pPr>
+        <w:pStyle w:val="Normal"/>
+        <w:spacing w:lineRule="auto" w:line="276" w:before="0" w:after="0"/>
+        <w:rPr>
+          <w:u w:val="single"/>
         </w:rPr>
       </w:pPr>
       <w:r>
@@ -9016,41 +9075,100 @@
           <w:u w:val="none"/>
           <w:lang w:val="en"/>
         </w:rPr>
-        <w:t xml:space="preserve">IOMsg </w:t>
-      </w:r>
-      <w:r>
-        <w:rPr>
-          <w:rFonts w:ascii="Courier New" w:hAnsi="Courier New"/>
-          <w:b w:val="false"/>
-          <w:i w:val="false"/>
-          <w:color w:val="000000"/>
-          <w:sz w:val="18"/>
-          <w:u w:val="none"/>
-          <w:lang w:val="en"/>
-        </w:rPr>
-        <w:t>= | CreateSimulant of ... | DestroySimulant of ... | CreateListener of ... | DestroyListener of ... | PlaySound of ...</w:t>
-      </w:r>
-    </w:p>
-    <w:p>
-      <w:pPr>
-        <w:pStyle w:val="Normal"/>
-        <w:spacing w:lineRule="auto" w:line="276" w:before="0" w:after="0"/>
-        <w:rPr>
-          <w:rFonts w:ascii="Courier New" w:hAnsi="Courier New"/>
-          <w:b w:val="false"/>
-          <w:b w:val="false"/>
-          <w:i w:val="false"/>
-          <w:i w:val="false"/>
-          <w:color w:val="000000"/>
-          <w:sz w:val="18"/>
-          <w:u w:val="none"/>
-          <w:lang w:val="en"/>
-        </w:rPr>
-      </w:pPr>
-      <w:r>
+        <w:t>IOMsg</w:t>
+      </w:r>
+      <w:r>
+        <w:rPr>
+          <w:rFonts w:ascii="Courier New" w:hAnsi="Courier New"/>
+          <w:b w:val="false"/>
+          <w:i w:val="false"/>
+          <w:color w:val="000000"/>
+          <w:sz w:val="18"/>
+          <w:u w:val="none"/>
+          <w:lang w:val="en"/>
+        </w:rPr>
+        <w:t>&lt;</w:t>
+      </w:r>
+      <w:r>
+        <w:rPr>
+          <w:rFonts w:ascii="Courier New" w:hAnsi="Courier New"/>
+          <w:b w:val="false"/>
+          <w:i w:val="false"/>
+          <w:color w:val="000000"/>
+          <w:sz w:val="18"/>
+          <w:u w:val="none"/>
+          <w:lang w:val="en"/>
+        </w:rPr>
+        <w:t>My</w:t>
+      </w:r>
+      <w:r>
+        <w:rPr>
+          <w:rFonts w:ascii="Courier New" w:hAnsi="Courier New"/>
+          <w:b w:val="false"/>
+          <w:i w:val="false"/>
+          <w:color w:val="000000"/>
+          <w:sz w:val="18"/>
+          <w:u w:val="none"/>
+          <w:lang w:val="en"/>
+        </w:rPr>
+        <w:t>UpdateMsg&gt;</w:t>
+      </w:r>
+      <w:r>
+        <w:rPr>
+          <w:rFonts w:ascii="Courier New" w:hAnsi="Courier New"/>
+          <w:b w:val="false"/>
+          <w:i w:val="false"/>
+          <w:color w:val="000000"/>
+          <w:sz w:val="18"/>
+          <w:u w:val="none"/>
+          <w:lang w:val="en"/>
+        </w:rPr>
+        <w:t xml:space="preserve"> </w:t>
+      </w:r>
+      <w:r>
+        <w:rPr>
+          <w:rFonts w:ascii="Courier New" w:hAnsi="Courier New"/>
+          <w:b w:val="false"/>
+          <w:i w:val="false"/>
+          <w:color w:val="000000"/>
+          <w:sz w:val="18"/>
+          <w:u w:val="none"/>
+          <w:lang w:val="en"/>
+        </w:rPr>
+        <w:t>=</w:t>
+      </w:r>
+    </w:p>
+    <w:p>
+      <w:pPr>
+        <w:pStyle w:val="Normal"/>
+        <w:spacing w:lineRule="auto" w:line="276" w:before="0" w:after="0"/>
         <w:rPr>
           <w:u w:val="single"/>
         </w:rPr>
+      </w:pPr>
+      <w:r>
+        <w:rPr>
+          <w:rFonts w:ascii="Courier New" w:hAnsi="Courier New"/>
+          <w:b w:val="false"/>
+          <w:i w:val="false"/>
+          <w:color w:val="000000"/>
+          <w:sz w:val="18"/>
+          <w:u w:val="none"/>
+          <w:lang w:val="en"/>
+        </w:rPr>
+        <w:t xml:space="preserve">  </w:t>
+      </w:r>
+      <w:r>
+        <w:rPr>
+          <w:rFonts w:ascii="Courier New" w:hAnsi="Courier New"/>
+          <w:b w:val="false"/>
+          <w:i w:val="false"/>
+          <w:color w:val="000000"/>
+          <w:sz w:val="18"/>
+          <w:u w:val="none"/>
+          <w:lang w:val="en"/>
+        </w:rPr>
+        <w:t>| CreateSimulant of ... | DestroySimulant of ...</w:t>
       </w:r>
     </w:p>
     <w:p>
@@ -9071,6 +9189,241 @@
           <w:u w:val="none"/>
           <w:lang w:val="en"/>
         </w:rPr>
+        <w:t xml:space="preserve">  </w:t>
+      </w:r>
+      <w:r>
+        <w:rPr>
+          <w:rFonts w:ascii="Courier New" w:hAnsi="Courier New"/>
+          <w:b w:val="false"/>
+          <w:i w:val="false"/>
+          <w:color w:val="000000"/>
+          <w:sz w:val="18"/>
+          <w:u w:val="none"/>
+          <w:lang w:val="en"/>
+        </w:rPr>
+        <w:t>| CreateListener of ... | DestroyListener of ...</w:t>
+      </w:r>
+    </w:p>
+    <w:p>
+      <w:pPr>
+        <w:pStyle w:val="Normal"/>
+        <w:spacing w:lineRule="auto" w:line="276" w:before="0" w:after="0"/>
+        <w:rPr>
+          <w:u w:val="single"/>
+        </w:rPr>
+      </w:pPr>
+      <w:r>
+        <w:rPr>
+          <w:rFonts w:ascii="Courier New" w:hAnsi="Courier New"/>
+          <w:b w:val="false"/>
+          <w:i w:val="false"/>
+          <w:color w:val="000000"/>
+          <w:sz w:val="18"/>
+          <w:u w:val="none"/>
+          <w:lang w:val="en"/>
+        </w:rPr>
+        <w:t xml:space="preserve">  </w:t>
+      </w:r>
+      <w:r>
+        <w:rPr>
+          <w:rFonts w:ascii="Courier New" w:hAnsi="Courier New"/>
+          <w:b w:val="false"/>
+          <w:i w:val="false"/>
+          <w:color w:val="000000"/>
+          <w:sz w:val="18"/>
+          <w:u w:val="none"/>
+          <w:lang w:val="en"/>
+        </w:rPr>
+        <w:t>| CreatePhysicsBody of (</w:t>
+      </w:r>
+      <w:r>
+        <w:rPr>
+          <w:rFonts w:ascii="Courier New" w:hAnsi="Courier New"/>
+          <w:b w:val="false"/>
+          <w:i w:val="false"/>
+          <w:color w:val="000000"/>
+          <w:sz w:val="18"/>
+          <w:u w:val="none"/>
+          <w:lang w:val="en"/>
+        </w:rPr>
+        <w:t xml:space="preserve">Address, </w:t>
+      </w:r>
+      <w:r>
+        <w:rPr>
+          <w:rFonts w:ascii="Courier New" w:hAnsi="Courier New"/>
+          <w:b w:val="false"/>
+          <w:i w:val="false"/>
+          <w:color w:val="000000"/>
+          <w:sz w:val="18"/>
+          <w:u w:val="none"/>
+          <w:lang w:val="en"/>
+        </w:rPr>
+        <w:t xml:space="preserve">PhysicsBodyUpdateMsg -&gt; </w:t>
+      </w:r>
+      <w:r>
+        <w:rPr>
+          <w:rFonts w:ascii="Courier New" w:hAnsi="Courier New"/>
+          <w:b w:val="false"/>
+          <w:i w:val="false"/>
+          <w:color w:val="000000"/>
+          <w:sz w:val="18"/>
+          <w:u w:val="none"/>
+          <w:lang w:val="en"/>
+        </w:rPr>
+        <w:t>My</w:t>
+      </w:r>
+      <w:r>
+        <w:rPr>
+          <w:rFonts w:ascii="Courier New" w:hAnsi="Courier New"/>
+          <w:b w:val="false"/>
+          <w:i w:val="false"/>
+          <w:color w:val="000000"/>
+          <w:sz w:val="18"/>
+          <w:u w:val="none"/>
+          <w:lang w:val="en"/>
+        </w:rPr>
+        <w:t>UpdateMsg, ...)</w:t>
+      </w:r>
+    </w:p>
+    <w:p>
+      <w:pPr>
+        <w:pStyle w:val="Normal"/>
+        <w:spacing w:lineRule="auto" w:line="276" w:before="0" w:after="0"/>
+        <w:rPr>
+          <w:u w:val="single"/>
+        </w:rPr>
+      </w:pPr>
+      <w:r>
+        <w:rPr>
+          <w:rFonts w:ascii="Courier New" w:hAnsi="Courier New"/>
+          <w:b w:val="false"/>
+          <w:i w:val="false"/>
+          <w:color w:val="000000"/>
+          <w:sz w:val="18"/>
+          <w:u w:val="none"/>
+          <w:lang w:val="en"/>
+        </w:rPr>
+        <w:t xml:space="preserve">  </w:t>
+      </w:r>
+      <w:r>
+        <w:rPr>
+          <w:rFonts w:ascii="Courier New" w:hAnsi="Courier New"/>
+          <w:b w:val="false"/>
+          <w:i w:val="false"/>
+          <w:color w:val="000000"/>
+          <w:sz w:val="18"/>
+          <w:u w:val="none"/>
+          <w:lang w:val="en"/>
+        </w:rPr>
+        <w:t>| DestroyPhysicsBody of ...</w:t>
+      </w:r>
+    </w:p>
+    <w:p>
+      <w:pPr>
+        <w:pStyle w:val="Normal"/>
+        <w:spacing w:lineRule="auto" w:line="276" w:before="0" w:after="0"/>
+        <w:rPr>
+          <w:u w:val="single"/>
+        </w:rPr>
+      </w:pPr>
+      <w:r>
+        <w:rPr>
+          <w:rFonts w:ascii="Courier New" w:hAnsi="Courier New"/>
+          <w:b w:val="false"/>
+          <w:i w:val="false"/>
+          <w:color w:val="000000"/>
+          <w:sz w:val="18"/>
+          <w:u w:val="none"/>
+          <w:lang w:val="en"/>
+        </w:rPr>
+        <w:t xml:space="preserve">  </w:t>
+      </w:r>
+      <w:r>
+        <w:rPr>
+          <w:rFonts w:ascii="Courier New" w:hAnsi="Courier New"/>
+          <w:b w:val="false"/>
+          <w:i w:val="false"/>
+          <w:color w:val="000000"/>
+          <w:sz w:val="18"/>
+          <w:u w:val="none"/>
+          <w:lang w:val="en"/>
+        </w:rPr>
+        <w:t>| PlaySound of ...</w:t>
+      </w:r>
+    </w:p>
+    <w:p>
+      <w:pPr>
+        <w:pStyle w:val="Normal"/>
+        <w:spacing w:lineRule="auto" w:line="276" w:before="0" w:after="0"/>
+        <w:rPr>
+          <w:u w:val="single"/>
+        </w:rPr>
+      </w:pPr>
+      <w:r>
+        <w:rPr>
+          <w:rFonts w:ascii="Courier New" w:hAnsi="Courier New"/>
+          <w:b w:val="false"/>
+          <w:i w:val="false"/>
+          <w:color w:val="000000"/>
+          <w:sz w:val="18"/>
+          <w:u w:val="none"/>
+          <w:lang w:val="en"/>
+        </w:rPr>
+        <w:t xml:space="preserve">  </w:t>
+      </w:r>
+      <w:r>
+        <w:rPr>
+          <w:rFonts w:ascii="Courier New" w:hAnsi="Courier New"/>
+          <w:b w:val="false"/>
+          <w:i w:val="false"/>
+          <w:color w:val="000000"/>
+          <w:sz w:val="18"/>
+          <w:u w:val="none"/>
+          <w:lang w:val="en"/>
+        </w:rPr>
+        <w:t>| ...</w:t>
+      </w:r>
+    </w:p>
+    <w:p>
+      <w:pPr>
+        <w:pStyle w:val="Normal"/>
+        <w:spacing w:lineRule="auto" w:line="276" w:before="0" w:after="0"/>
+        <w:rPr>
+          <w:rFonts w:ascii="Courier New" w:hAnsi="Courier New"/>
+          <w:b w:val="false"/>
+          <w:b w:val="false"/>
+          <w:i w:val="false"/>
+          <w:i w:val="false"/>
+          <w:color w:val="000000"/>
+          <w:sz w:val="18"/>
+          <w:u w:val="none"/>
+          <w:lang w:val="en"/>
+        </w:rPr>
+      </w:pPr>
+      <w:r>
+        <w:rPr>
+          <w:u w:val="single"/>
+        </w:rPr>
+      </w:r>
+    </w:p>
+    <w:p>
+      <w:pPr>
+        <w:pStyle w:val="Normal"/>
+        <w:spacing w:lineRule="auto" w:line="276" w:before="0" w:after="0"/>
+        <w:rPr>
+          <w:u w:val="single"/>
+        </w:rPr>
+      </w:pPr>
+      <w:r>
+        <w:rPr>
+          <w:rFonts w:ascii="Courier New" w:hAnsi="Courier New"/>
+          <w:b w:val="false"/>
+          <w:i w:val="false"/>
+          <w:color w:val="000000"/>
+          <w:sz w:val="18"/>
+          <w:u w:val="none"/>
+          <w:lang w:val="en"/>
+        </w:rPr>
         <w:t>Listen</w:t>
       </w:r>
       <w:r>
@@ -9095,7 +9448,31 @@
           <w:u w:val="none"/>
           <w:lang w:val="en"/>
         </w:rPr>
-        <w:t xml:space="preserve">&lt;TheirUpdateMsg&gt; </w:t>
+        <w:t>&lt;Their</w:t>
+      </w:r>
+      <w:r>
+        <w:rPr>
+          <w:rFonts w:ascii="Courier New" w:hAnsi="Courier New"/>
+          <w:b w:val="false"/>
+          <w:i w:val="false"/>
+          <w:color w:val="000000"/>
+          <w:sz w:val="18"/>
+          <w:u w:val="none"/>
+          <w:lang w:val="en"/>
+        </w:rPr>
+        <w:t>UpdateMsg, My</w:t>
+      </w:r>
+      <w:r>
+        <w:rPr>
+          <w:rFonts w:ascii="Courier New" w:hAnsi="Courier New"/>
+          <w:b w:val="false"/>
+          <w:i w:val="false"/>
+          <w:color w:val="000000"/>
+          <w:sz w:val="18"/>
+          <w:u w:val="none"/>
+          <w:lang w:val="en"/>
+        </w:rPr>
+        <w:t xml:space="preserve">UpdateMsg&gt; </w:t>
       </w:r>
       <w:r>
         <w:rPr>
@@ -9197,7 +9574,31 @@
           <w:u w:val="none"/>
           <w:lang w:val="en"/>
         </w:rPr>
-        <w:t>TheirUpdateMsg -&gt; UpdateMsg)</w:t>
+        <w:t xml:space="preserve">TheirUpdateMsg -&gt; </w:t>
+      </w:r>
+      <w:r>
+        <w:rPr>
+          <w:rFonts w:ascii="Courier New" w:hAnsi="Courier New"/>
+          <w:b w:val="false"/>
+          <w:i w:val="false"/>
+          <w:color w:val="000000"/>
+          <w:sz w:val="18"/>
+          <w:u w:val="none"/>
+          <w:lang w:val="en"/>
+        </w:rPr>
+        <w:t>My</w:t>
+      </w:r>
+      <w:r>
+        <w:rPr>
+          <w:rFonts w:ascii="Courier New" w:hAnsi="Courier New"/>
+          <w:b w:val="false"/>
+          <w:i w:val="false"/>
+          <w:color w:val="000000"/>
+          <w:sz w:val="18"/>
+          <w:u w:val="none"/>
+          <w:lang w:val="en"/>
+        </w:rPr>
+        <w:t>UpdateMsg)</w:t>
       </w:r>
     </w:p>
     <w:p>
@@ -9240,7 +9641,7 @@
           <w:u w:val="none"/>
           <w:lang w:val="en"/>
         </w:rPr>
-        <w:t>Simulant&lt;Config, State, ErrorMsg, UpdateMsg&gt; =</w:t>
+        <w:t>Simulant&lt;Config, State, UpdateMsg&gt; =</w:t>
       </w:r>
     </w:p>
     <w:p>
@@ -9318,6 +9719,39 @@
           <w:u w:val="none"/>
           <w:lang w:val="en"/>
         </w:rPr>
+        <w:t>Persistent : Bool,</w:t>
+      </w:r>
+    </w:p>
+    <w:p>
+      <w:pPr>
+        <w:pStyle w:val="Normal"/>
+        <w:spacing w:lineRule="auto" w:line="276" w:before="0" w:after="0"/>
+        <w:rPr>
+          <w:u w:val="single"/>
+        </w:rPr>
+      </w:pPr>
+      <w:r>
+        <w:rPr>
+          <w:rFonts w:ascii="Courier New" w:hAnsi="Courier New"/>
+          <w:b w:val="false"/>
+          <w:i w:val="false"/>
+          <w:color w:val="000000"/>
+          <w:sz w:val="18"/>
+          <w:u w:val="none"/>
+          <w:lang w:val="en"/>
+        </w:rPr>
+        <w:t xml:space="preserve">   </w:t>
+      </w:r>
+      <w:r>
+        <w:rPr>
+          <w:rFonts w:ascii="Courier New" w:hAnsi="Courier New"/>
+          <w:b w:val="false"/>
+          <w:i w:val="false"/>
+          <w:color w:val="000000"/>
+          <w:sz w:val="18"/>
+          <w:u w:val="none"/>
+          <w:lang w:val="en"/>
+        </w:rPr>
         <w:t>Init : Config -&gt; Time -&gt; (State, List&lt;UpdateMsg&gt;),</w:t>
       </w:r>
     </w:p>
@@ -9384,7 +9818,31 @@
           <w:u w:val="none"/>
           <w:lang w:val="en"/>
         </w:rPr>
-        <w:t>Update : State -&gt; Time -&gt; UpdateMsg -&gt; (State, List&lt;UpdateMsg&gt;, List&lt;IOMsg&gt;),</w:t>
+        <w:t>Update : State -&gt; Time -&gt; UpdateMsg -&gt; (State, List&lt;UpdateMsg&gt;, List&lt;IOMsg</w:t>
+      </w:r>
+      <w:r>
+        <w:rPr>
+          <w:rFonts w:ascii="Courier New" w:hAnsi="Courier New"/>
+          <w:b w:val="false"/>
+          <w:i w:val="false"/>
+          <w:color w:val="000000"/>
+          <w:sz w:val="18"/>
+          <w:u w:val="none"/>
+          <w:lang w:val="en"/>
+        </w:rPr>
+        <w:t>&lt;UpdateMsg&gt;</w:t>
+      </w:r>
+      <w:r>
+        <w:rPr>
+          <w:rFonts w:ascii="Courier New" w:hAnsi="Courier New"/>
+          <w:b w:val="false"/>
+          <w:i w:val="false"/>
+          <w:color w:val="000000"/>
+          <w:sz w:val="18"/>
+          <w:u w:val="none"/>
+          <w:lang w:val="en"/>
+        </w:rPr>
+        <w:t>&gt;),</w:t>
       </w:r>
     </w:p>
     <w:p>
@@ -9417,40 +9875,7 @@
           <w:u w:val="none"/>
           <w:lang w:val="en"/>
         </w:rPr>
-        <w:t>Error : State -&gt; Time -&gt; ErrorMsg -&gt; (State, List&lt;UpdateMsg&gt;, List&lt;IOMsg&gt;),</w:t>
-      </w:r>
-    </w:p>
-    <w:p>
-      <w:pPr>
-        <w:pStyle w:val="Normal"/>
-        <w:spacing w:lineRule="auto" w:line="276" w:before="0" w:after="0"/>
-        <w:rPr>
-          <w:u w:val="single"/>
-        </w:rPr>
-      </w:pPr>
-      <w:r>
-        <w:rPr>
-          <w:rFonts w:ascii="Courier New" w:hAnsi="Courier New"/>
-          <w:b w:val="false"/>
-          <w:i w:val="false"/>
-          <w:color w:val="000000"/>
-          <w:sz w:val="18"/>
-          <w:u w:val="none"/>
-          <w:lang w:val="en"/>
-        </w:rPr>
-        <w:t xml:space="preserve">   </w:t>
-      </w:r>
-      <w:r>
-        <w:rPr>
-          <w:rFonts w:ascii="Courier New" w:hAnsi="Courier New"/>
-          <w:b w:val="false"/>
-          <w:i w:val="false"/>
-          <w:color w:val="000000"/>
-          <w:sz w:val="18"/>
-          <w:u w:val="none"/>
-          <w:lang w:val="en"/>
-        </w:rPr>
-        <w:t>Draw : State -&gt; Time -&gt; (List&lt;RenderMsg&gt;, List&lt;ErrorMsg&gt;),</w:t>
+        <w:t>Draw : State -&gt; Time -&gt; List&lt;RenderMsg&gt;,</w:t>
       </w:r>
     </w:p>
     <w:p>

</xml_diff>

<commit_message>
Removed address from NuScript semantics! A bit of code clean-up.
</commit_message>
<xml_diff>
--- a/Nu/Nu.Documentation/Nu Semantic Design.docx
+++ b/Nu/Nu.Documentation/Nu Semantic Design.docx
@@ -6762,54 +6762,19 @@
           <w:u w:val="none"/>
           <w:lang w:val="en"/>
         </w:rPr>
-        <w:t>| pure = script "</w:t>
-      </w:r>
-      <w:r>
-        <w:rPr>
-          <w:rFonts w:ascii="Courier New" w:hAnsi="Courier New"/>
-          <w:b w:val="false"/>
-          <w:i w:val="false"/>
-          <w:sz w:val="18"/>
-          <w:u w:val="none"/>
-          <w:lang w:val="en"/>
-        </w:rPr>
-        <w:t>[fun [a] [</w:t>
-      </w:r>
-      <w:r>
-        <w:rPr>
-          <w:rFonts w:ascii="Courier New" w:hAnsi="Courier New"/>
-          <w:b w:val="false"/>
-          <w:bCs w:val="false"/>
-          <w:i w:val="false"/>
-          <w:sz w:val="18"/>
-          <w:u w:val="none"/>
-          <w:lang w:val="en"/>
-        </w:rPr>
-        <w:t>pure -</w:t>
-      </w:r>
-      <w:r>
-        <w:rPr>
-          <w:rFonts w:ascii="Courier New" w:hAnsi="Courier New"/>
-          <w:b w:val="false"/>
-          <w:bCs w:val="false"/>
-          <w:i w:val="false"/>
-          <w:sz w:val="18"/>
-          <w:u w:val="none"/>
-          <w:lang w:val="en"/>
-        </w:rPr>
-        <w:t>t- a]]</w:t>
-      </w:r>
-      <w:r>
-        <w:rPr>
-          <w:rFonts w:ascii="Courier New" w:hAnsi="Courier New"/>
-          <w:b w:val="false"/>
-          <w:bCs w:val="false"/>
-          <w:i w:val="false"/>
-          <w:sz w:val="18"/>
-          <w:u w:val="none"/>
-          <w:lang w:val="en"/>
-        </w:rPr>
-        <w:t>"</w:t>
+        <w:t>| pure = script "[fun [a] [</w:t>
+      </w:r>
+      <w:r>
+        <w:rPr>
+          <w:rFonts w:ascii="Courier New" w:hAnsi="Courier New"/>
+          <w:b w:val="false"/>
+          <w:bCs w:val="false"/>
+          <w:i w:val="false"/>
+          <w:sz w:val="18"/>
+          <w:u w:val="none"/>
+          <w:lang w:val="en"/>
+        </w:rPr>
+        <w:t>pure -t- a]]"</w:t>
       </w:r>
     </w:p>
     <w:p>
@@ -6891,31 +6856,7 @@
           <w:u w:val="none"/>
           <w:lang w:val="en"/>
         </w:rPr>
-        <w:t>app</w:t>
-      </w:r>
-      <w:r>
-        <w:rPr>
-          <w:rFonts w:ascii="Courier New" w:hAnsi="Courier New"/>
-          <w:b w:val="false"/>
-          <w:bCs w:val="false"/>
-          <w:i w:val="false"/>
-          <w:sz w:val="18"/>
-          <w:u w:val="none"/>
-          <w:lang w:val="en"/>
-        </w:rPr>
-        <w:t>ly</w:t>
-      </w:r>
-      <w:r>
-        <w:rPr>
-          <w:rFonts w:ascii="Courier New" w:hAnsi="Courier New"/>
-          <w:b w:val="false"/>
-          <w:bCs w:val="false"/>
-          <w:i w:val="false"/>
-          <w:sz w:val="18"/>
-          <w:u w:val="none"/>
-          <w:lang w:val="en"/>
-        </w:rPr>
-        <w:t>"</w:t>
+        <w:t>apply"</w:t>
       </w:r>
     </w:p>
     <w:p>
@@ -7348,24 +7289,6 @@
       <w:pPr>
         <w:pStyle w:val="Normal"/>
         <w:spacing w:lineRule="auto" w:line="276" w:before="0" w:after="0"/>
-        <w:rPr/>
-      </w:pPr>
-      <w:r>
-        <w:rPr>
-          <w:rFonts w:ascii="Courier New" w:hAnsi="Courier New"/>
-          <w:b w:val="false"/>
-          <w:i w:val="false"/>
-          <w:sz w:val="18"/>
-          <w:u w:val="none"/>
-          <w:lang w:val="en"/>
-        </w:rPr>
-        <w:t>Address = Axiom "Indexes a global simulant or event."</w:t>
-      </w:r>
-    </w:p>
-    <w:p>
-      <w:pPr>
-        <w:pStyle w:val="Normal"/>
-        <w:spacing w:lineRule="auto" w:line="276" w:before="0" w:after="0"/>
         <w:rPr>
           <w:rFonts w:ascii="Courier New" w:hAnsi="Courier New"/>
           <w:b w:val="false"/>
@@ -7546,7 +7469,31 @@
           <w:u w:val="none"/>
           <w:lang w:val="en"/>
         </w:rPr>
-        <w:t>makeStream&lt;a&gt; : Address -&gt; Stream&lt;a&gt; = script "</w:t>
+        <w:t xml:space="preserve">makeStream&lt;a&gt; : </w:t>
+      </w:r>
+      <w:r>
+        <w:rPr>
+          <w:rFonts w:ascii="Courier New" w:hAnsi="Courier New"/>
+          <w:b w:val="false"/>
+          <w:i w:val="false"/>
+          <w:color w:val="000000"/>
+          <w:sz w:val="18"/>
+          <w:u w:val="none"/>
+          <w:lang w:val="en"/>
+        </w:rPr>
+        <w:t>Relation</w:t>
+      </w:r>
+      <w:r>
+        <w:rPr>
+          <w:rFonts w:ascii="Courier New" w:hAnsi="Courier New"/>
+          <w:b w:val="false"/>
+          <w:i w:val="false"/>
+          <w:color w:val="000000"/>
+          <w:sz w:val="18"/>
+          <w:u w:val="none"/>
+          <w:lang w:val="en"/>
+        </w:rPr>
+        <w:t xml:space="preserve"> -&gt; Stream&lt;a&gt; = script "</w:t>
       </w:r>
       <w:r>
         <w:rPr>
@@ -8798,65 +8745,119 @@
           <w:u w:val="single"/>
           <w:lang w:val="en"/>
         </w:rPr>
-        <w:t xml:space="preserve">Semantic Design for Unengine </w:t>
-      </w:r>
-      <w:r>
-        <w:rPr>
-          <w:rFonts w:ascii="Courier New" w:hAnsi="Courier New"/>
-          <w:b w:val="false"/>
-          <w:i w:val="false"/>
-          <w:color w:val="000000"/>
-          <w:sz w:val="18"/>
+        <w:t>Semantic Design for Unengine (a library for game programming without a monolithic game engine)</w:t>
+      </w:r>
+    </w:p>
+    <w:p>
+      <w:pPr>
+        <w:pStyle w:val="Normal"/>
+        <w:spacing w:lineRule="auto" w:line="276" w:before="0" w:after="0"/>
+        <w:rPr>
+          <w:rFonts w:ascii="Courier New" w:hAnsi="Courier New"/>
+          <w:b w:val="false"/>
+          <w:b w:val="false"/>
+          <w:i w:val="false"/>
+          <w:i w:val="false"/>
+          <w:color w:val="000000"/>
+          <w:sz w:val="18"/>
+          <w:u w:val="none"/>
+          <w:lang w:val="en"/>
+        </w:rPr>
+      </w:pPr>
+      <w:r>
+        <w:rPr>
+          <w:rFonts w:ascii="Courier New" w:hAnsi="Courier New"/>
+          <w:b w:val="false"/>
+          <w:i w:val="false"/>
+          <w:color w:val="000000"/>
+          <w:sz w:val="18"/>
+          <w:u w:val="none"/>
+          <w:lang w:val="en"/>
+        </w:rPr>
+      </w:r>
+    </w:p>
+    <w:p>
+      <w:pPr>
+        <w:pStyle w:val="Normal"/>
+        <w:spacing w:lineRule="auto" w:line="276" w:before="0" w:after="0"/>
+        <w:rPr>
           <w:u w:val="single"/>
-          <w:lang w:val="en"/>
-        </w:rPr>
-        <w:t>(</w:t>
-      </w:r>
-      <w:r>
-        <w:rPr>
-          <w:rFonts w:ascii="Courier New" w:hAnsi="Courier New"/>
-          <w:b w:val="false"/>
-          <w:i w:val="false"/>
-          <w:color w:val="000000"/>
-          <w:sz w:val="18"/>
+        </w:rPr>
+      </w:pPr>
+      <w:r>
+        <w:rPr>
+          <w:rFonts w:ascii="Courier New" w:hAnsi="Courier New"/>
+          <w:b w:val="false"/>
+          <w:i w:val="false"/>
+          <w:color w:val="000000"/>
+          <w:sz w:val="18"/>
+          <w:u w:val="none"/>
+          <w:lang w:val="en"/>
+        </w:rPr>
+        <w:t>Time = Axiom "The current simulation time."</w:t>
+      </w:r>
+    </w:p>
+    <w:p>
+      <w:pPr>
+        <w:pStyle w:val="Normal"/>
+        <w:spacing w:lineRule="auto" w:line="276" w:before="0" w:after="0"/>
+        <w:rPr>
           <w:u w:val="single"/>
-          <w:lang w:val="en"/>
-        </w:rPr>
-        <w:t xml:space="preserve">a library </w:t>
-      </w:r>
-      <w:r>
-        <w:rPr>
-          <w:rFonts w:ascii="Courier New" w:hAnsi="Courier New"/>
-          <w:b w:val="false"/>
-          <w:i w:val="false"/>
-          <w:color w:val="000000"/>
-          <w:sz w:val="18"/>
+        </w:rPr>
+      </w:pPr>
+      <w:r>
+        <w:rPr>
+          <w:rFonts w:ascii="Courier New" w:hAnsi="Courier New"/>
+          <w:b w:val="false"/>
+          <w:i w:val="false"/>
+          <w:color w:val="000000"/>
+          <w:sz w:val="18"/>
+          <w:u w:val="none"/>
+          <w:lang w:val="en"/>
+        </w:rPr>
+        <w:t>Input = Axiom "The current state of HID input."</w:t>
+      </w:r>
+    </w:p>
+    <w:p>
+      <w:pPr>
+        <w:pStyle w:val="Normal"/>
+        <w:spacing w:lineRule="auto" w:line="276" w:before="0" w:after="0"/>
+        <w:rPr>
           <w:u w:val="single"/>
-          <w:lang w:val="en"/>
-        </w:rPr>
-        <w:t>for game programming without a monolithic game engine)</w:t>
-      </w:r>
-    </w:p>
-    <w:p>
-      <w:pPr>
-        <w:pStyle w:val="Normal"/>
-        <w:spacing w:lineRule="auto" w:line="276" w:before="0" w:after="0"/>
-        <w:rPr>
-          <w:rFonts w:ascii="Courier New" w:hAnsi="Courier New"/>
-          <w:b w:val="false"/>
-          <w:b w:val="false"/>
-          <w:i w:val="false"/>
-          <w:i w:val="false"/>
-          <w:color w:val="000000"/>
-          <w:sz w:val="18"/>
-          <w:u w:val="none"/>
-          <w:lang w:val="en"/>
-        </w:rPr>
-      </w:pPr>
-      <w:r>
+        </w:rPr>
+      </w:pPr>
+      <w:r>
+        <w:rPr>
+          <w:rFonts w:ascii="Courier New" w:hAnsi="Courier New"/>
+          <w:b w:val="false"/>
+          <w:i w:val="false"/>
+          <w:color w:val="000000"/>
+          <w:sz w:val="18"/>
+          <w:u w:val="none"/>
+          <w:lang w:val="en"/>
+        </w:rPr>
+        <w:t>Address = Axiom "A series of names denoting a simulant in the hierarchy."</w:t>
+      </w:r>
+    </w:p>
+    <w:p>
+      <w:pPr>
+        <w:pStyle w:val="Normal"/>
+        <w:spacing w:lineRule="auto" w:line="276" w:before="0" w:after="0"/>
         <w:rPr>
           <w:u w:val="single"/>
         </w:rPr>
+      </w:pPr>
+      <w:r>
+        <w:rPr>
+          <w:rFonts w:ascii="Courier New" w:hAnsi="Courier New"/>
+          <w:b w:val="false"/>
+          <w:i w:val="false"/>
+          <w:color w:val="000000"/>
+          <w:sz w:val="18"/>
+          <w:u w:val="none"/>
+          <w:lang w:val="en"/>
+        </w:rPr>
+        <w:t>Listener = Axiom "A generalized reference to a Listener&lt;_&gt;."</w:t>
       </w:r>
     </w:p>
     <w:p>
@@ -8877,7 +8878,7 @@
           <w:u w:val="none"/>
           <w:lang w:val="en"/>
         </w:rPr>
-        <w:t>Time = Axiom "The current simulation time."</w:t>
+        <w:t>Simulant = Axiom "A generalized reference to a Simulant&lt;_, _, _, _, _&gt;."</w:t>
       </w:r>
     </w:p>
     <w:p>
@@ -8898,7 +8899,7 @@
           <w:u w:val="none"/>
           <w:lang w:val="en"/>
         </w:rPr>
-        <w:t>Input = Axiom "The current state of HID input."</w:t>
+        <w:t>RenderMsg = Axiom "A sum type representing the different render requests a simulant can send."</w:t>
       </w:r>
     </w:p>
     <w:p>
@@ -8919,19 +8920,7 @@
           <w:u w:val="none"/>
           <w:lang w:val="en"/>
         </w:rPr>
-        <w:t>A</w:t>
-      </w:r>
-      <w:r>
-        <w:rPr>
-          <w:rFonts w:ascii="Courier New" w:hAnsi="Courier New"/>
-          <w:b w:val="false"/>
-          <w:i w:val="false"/>
-          <w:color w:val="000000"/>
-          <w:sz w:val="18"/>
-          <w:u w:val="none"/>
-          <w:lang w:val="en"/>
-        </w:rPr>
-        <w:t>ddress = Axiom "A series of names denoting a simulant in the hierarchy."</w:t>
+        <w:t>IOMsg&lt;MyUpdateMsg&gt; =</w:t>
       </w:r>
     </w:p>
     <w:p>
@@ -8952,43 +8941,19 @@
           <w:u w:val="none"/>
           <w:lang w:val="en"/>
         </w:rPr>
-        <w:t>Listener</w:t>
-      </w:r>
-      <w:r>
-        <w:rPr>
-          <w:rFonts w:ascii="Courier New" w:hAnsi="Courier New"/>
-          <w:b w:val="false"/>
-          <w:i w:val="false"/>
-          <w:color w:val="000000"/>
-          <w:sz w:val="18"/>
-          <w:u w:val="none"/>
-          <w:lang w:val="en"/>
-        </w:rPr>
-        <w:t xml:space="preserve"> = Axiom "A generalized reference to a </w:t>
-      </w:r>
-      <w:r>
-        <w:rPr>
-          <w:rFonts w:ascii="Courier New" w:hAnsi="Courier New"/>
-          <w:b w:val="false"/>
-          <w:i w:val="false"/>
-          <w:color w:val="000000"/>
-          <w:sz w:val="18"/>
-          <w:u w:val="none"/>
-          <w:lang w:val="en"/>
-        </w:rPr>
-        <w:t>Listener</w:t>
-      </w:r>
-      <w:r>
-        <w:rPr>
-          <w:rFonts w:ascii="Courier New" w:hAnsi="Courier New"/>
-          <w:b w:val="false"/>
-          <w:i w:val="false"/>
-          <w:color w:val="000000"/>
-          <w:sz w:val="18"/>
-          <w:u w:val="none"/>
-          <w:lang w:val="en"/>
-        </w:rPr>
-        <w:t>&lt;_&gt;."</w:t>
+        <w:t xml:space="preserve">  </w:t>
+      </w:r>
+      <w:r>
+        <w:rPr>
+          <w:rFonts w:ascii="Courier New" w:hAnsi="Courier New"/>
+          <w:b w:val="false"/>
+          <w:i w:val="false"/>
+          <w:color w:val="000000"/>
+          <w:sz w:val="18"/>
+          <w:u w:val="none"/>
+          <w:lang w:val="en"/>
+        </w:rPr>
+        <w:t>| CreateSimulant of ... | DestroySimulant of ...</w:t>
       </w:r>
     </w:p>
     <w:p>
@@ -9009,7 +8974,19 @@
           <w:u w:val="none"/>
           <w:lang w:val="en"/>
         </w:rPr>
-        <w:t>Simulant = Axiom "A generalized reference to a Simulant&lt;_, _, _, _, _&gt;."</w:t>
+        <w:t xml:space="preserve">  </w:t>
+      </w:r>
+      <w:r>
+        <w:rPr>
+          <w:rFonts w:ascii="Courier New" w:hAnsi="Courier New"/>
+          <w:b w:val="false"/>
+          <w:i w:val="false"/>
+          <w:color w:val="000000"/>
+          <w:sz w:val="18"/>
+          <w:u w:val="none"/>
+          <w:lang w:val="en"/>
+        </w:rPr>
+        <w:t>| CreateListener of ... | DestroyListener of ...</w:t>
       </w:r>
     </w:p>
     <w:p>
@@ -9030,31 +9007,19 @@
           <w:u w:val="none"/>
           <w:lang w:val="en"/>
         </w:rPr>
-        <w:t>Render</w:t>
-      </w:r>
-      <w:r>
-        <w:rPr>
-          <w:rFonts w:ascii="Courier New" w:hAnsi="Courier New"/>
-          <w:b w:val="false"/>
-          <w:i w:val="false"/>
-          <w:color w:val="000000"/>
-          <w:sz w:val="18"/>
-          <w:u w:val="none"/>
-          <w:lang w:val="en"/>
-        </w:rPr>
-        <w:t>Msg</w:t>
-      </w:r>
-      <w:r>
-        <w:rPr>
-          <w:rFonts w:ascii="Courier New" w:hAnsi="Courier New"/>
-          <w:b w:val="false"/>
-          <w:i w:val="false"/>
-          <w:color w:val="000000"/>
-          <w:sz w:val="18"/>
-          <w:u w:val="none"/>
-          <w:lang w:val="en"/>
-        </w:rPr>
-        <w:t xml:space="preserve"> = Axiom "A sum type representing the different render requests a simulant can send."</w:t>
+        <w:t xml:space="preserve">  </w:t>
+      </w:r>
+      <w:r>
+        <w:rPr>
+          <w:rFonts w:ascii="Courier New" w:hAnsi="Courier New"/>
+          <w:b w:val="false"/>
+          <w:i w:val="false"/>
+          <w:color w:val="000000"/>
+          <w:sz w:val="18"/>
+          <w:u w:val="none"/>
+          <w:lang w:val="en"/>
+        </w:rPr>
+        <w:t>| CreatePhysicsBody of (Address, PhysicsBodyUpdateMsg -&gt; MyUpdateMsg, ...)</w:t>
       </w:r>
     </w:p>
     <w:p>
@@ -9075,67 +9040,19 @@
           <w:u w:val="none"/>
           <w:lang w:val="en"/>
         </w:rPr>
-        <w:t>IOMsg</w:t>
-      </w:r>
-      <w:r>
-        <w:rPr>
-          <w:rFonts w:ascii="Courier New" w:hAnsi="Courier New"/>
-          <w:b w:val="false"/>
-          <w:i w:val="false"/>
-          <w:color w:val="000000"/>
-          <w:sz w:val="18"/>
-          <w:u w:val="none"/>
-          <w:lang w:val="en"/>
-        </w:rPr>
-        <w:t>&lt;</w:t>
-      </w:r>
-      <w:r>
-        <w:rPr>
-          <w:rFonts w:ascii="Courier New" w:hAnsi="Courier New"/>
-          <w:b w:val="false"/>
-          <w:i w:val="false"/>
-          <w:color w:val="000000"/>
-          <w:sz w:val="18"/>
-          <w:u w:val="none"/>
-          <w:lang w:val="en"/>
-        </w:rPr>
-        <w:t>My</w:t>
-      </w:r>
-      <w:r>
-        <w:rPr>
-          <w:rFonts w:ascii="Courier New" w:hAnsi="Courier New"/>
-          <w:b w:val="false"/>
-          <w:i w:val="false"/>
-          <w:color w:val="000000"/>
-          <w:sz w:val="18"/>
-          <w:u w:val="none"/>
-          <w:lang w:val="en"/>
-        </w:rPr>
-        <w:t>UpdateMsg&gt;</w:t>
-      </w:r>
-      <w:r>
-        <w:rPr>
-          <w:rFonts w:ascii="Courier New" w:hAnsi="Courier New"/>
-          <w:b w:val="false"/>
-          <w:i w:val="false"/>
-          <w:color w:val="000000"/>
-          <w:sz w:val="18"/>
-          <w:u w:val="none"/>
-          <w:lang w:val="en"/>
-        </w:rPr>
-        <w:t xml:space="preserve"> </w:t>
-      </w:r>
-      <w:r>
-        <w:rPr>
-          <w:rFonts w:ascii="Courier New" w:hAnsi="Courier New"/>
-          <w:b w:val="false"/>
-          <w:i w:val="false"/>
-          <w:color w:val="000000"/>
-          <w:sz w:val="18"/>
-          <w:u w:val="none"/>
-          <w:lang w:val="en"/>
-        </w:rPr>
-        <w:t>=</w:t>
+        <w:t xml:space="preserve">  </w:t>
+      </w:r>
+      <w:r>
+        <w:rPr>
+          <w:rFonts w:ascii="Courier New" w:hAnsi="Courier New"/>
+          <w:b w:val="false"/>
+          <w:i w:val="false"/>
+          <w:color w:val="000000"/>
+          <w:sz w:val="18"/>
+          <w:u w:val="none"/>
+          <w:lang w:val="en"/>
+        </w:rPr>
+        <w:t>| DestroyPhysicsBody of ...</w:t>
       </w:r>
     </w:p>
     <w:p>
@@ -9168,7 +9085,7 @@
           <w:u w:val="none"/>
           <w:lang w:val="en"/>
         </w:rPr>
-        <w:t>| CreateSimulant of ... | DestroySimulant of ...</w:t>
+        <w:t>| PlaySound of ...</w:t>
       </w:r>
     </w:p>
     <w:p>
@@ -9201,7 +9118,35 @@
           <w:u w:val="none"/>
           <w:lang w:val="en"/>
         </w:rPr>
-        <w:t>| CreateListener of ... | DestroyListener of ...</w:t>
+        <w:t>| ...</w:t>
+      </w:r>
+    </w:p>
+    <w:p>
+      <w:pPr>
+        <w:pStyle w:val="Normal"/>
+        <w:spacing w:lineRule="auto" w:line="276" w:before="0" w:after="0"/>
+        <w:rPr>
+          <w:rFonts w:ascii="Courier New" w:hAnsi="Courier New"/>
+          <w:b w:val="false"/>
+          <w:b w:val="false"/>
+          <w:i w:val="false"/>
+          <w:i w:val="false"/>
+          <w:color w:val="000000"/>
+          <w:sz w:val="18"/>
+          <w:u w:val="none"/>
+          <w:lang w:val="en"/>
+        </w:rPr>
+      </w:pPr>
+      <w:r>
+        <w:rPr>
+          <w:rFonts w:ascii="Courier New" w:hAnsi="Courier New"/>
+          <w:b w:val="false"/>
+          <w:i w:val="false"/>
+          <w:color w:val="000000"/>
+          <w:sz w:val="18"/>
+          <w:u w:val="none"/>
+          <w:lang w:val="en"/>
+        </w:rPr>
       </w:r>
     </w:p>
     <w:p>
@@ -9222,6 +9167,27 @@
           <w:u w:val="none"/>
           <w:lang w:val="en"/>
         </w:rPr>
+        <w:t>Listener&lt;TheirUpdateMsg, MyUpdateMsg&gt; =</w:t>
+      </w:r>
+    </w:p>
+    <w:p>
+      <w:pPr>
+        <w:pStyle w:val="Normal"/>
+        <w:spacing w:lineRule="auto" w:line="276" w:before="0" w:after="0"/>
+        <w:rPr>
+          <w:u w:val="single"/>
+        </w:rPr>
+      </w:pPr>
+      <w:r>
+        <w:rPr>
+          <w:rFonts w:ascii="Courier New" w:hAnsi="Courier New"/>
+          <w:b w:val="false"/>
+          <w:i w:val="false"/>
+          <w:color w:val="000000"/>
+          <w:sz w:val="18"/>
+          <w:u w:val="none"/>
+          <w:lang w:val="en"/>
+        </w:rPr>
         <w:t xml:space="preserve">  </w:t>
       </w:r>
       <w:r>
@@ -9234,55 +9200,7 @@
           <w:u w:val="none"/>
           <w:lang w:val="en"/>
         </w:rPr>
-        <w:t>| CreatePhysicsBody of (</w:t>
-      </w:r>
-      <w:r>
-        <w:rPr>
-          <w:rFonts w:ascii="Courier New" w:hAnsi="Courier New"/>
-          <w:b w:val="false"/>
-          <w:i w:val="false"/>
-          <w:color w:val="000000"/>
-          <w:sz w:val="18"/>
-          <w:u w:val="none"/>
-          <w:lang w:val="en"/>
-        </w:rPr>
-        <w:t xml:space="preserve">Address, </w:t>
-      </w:r>
-      <w:r>
-        <w:rPr>
-          <w:rFonts w:ascii="Courier New" w:hAnsi="Courier New"/>
-          <w:b w:val="false"/>
-          <w:i w:val="false"/>
-          <w:color w:val="000000"/>
-          <w:sz w:val="18"/>
-          <w:u w:val="none"/>
-          <w:lang w:val="en"/>
-        </w:rPr>
-        <w:t xml:space="preserve">PhysicsBodyUpdateMsg -&gt; </w:t>
-      </w:r>
-      <w:r>
-        <w:rPr>
-          <w:rFonts w:ascii="Courier New" w:hAnsi="Courier New"/>
-          <w:b w:val="false"/>
-          <w:i w:val="false"/>
-          <w:color w:val="000000"/>
-          <w:sz w:val="18"/>
-          <w:u w:val="none"/>
-          <w:lang w:val="en"/>
-        </w:rPr>
-        <w:t>My</w:t>
-      </w:r>
-      <w:r>
-        <w:rPr>
-          <w:rFonts w:ascii="Courier New" w:hAnsi="Courier New"/>
-          <w:b w:val="false"/>
-          <w:i w:val="false"/>
-          <w:color w:val="000000"/>
-          <w:sz w:val="18"/>
-          <w:u w:val="none"/>
-          <w:lang w:val="en"/>
-        </w:rPr>
-        <w:t>UpdateMsg, ...)</w:t>
+        <w:t>(Address : Address,</w:t>
       </w:r>
     </w:p>
     <w:p>
@@ -9303,6 +9221,88 @@
           <w:u w:val="none"/>
           <w:lang w:val="en"/>
         </w:rPr>
+        <w:t xml:space="preserve">   </w:t>
+      </w:r>
+      <w:r>
+        <w:rPr>
+          <w:rFonts w:ascii="Courier New" w:hAnsi="Courier New"/>
+          <w:b w:val="false"/>
+          <w:i w:val="false"/>
+          <w:color w:val="000000"/>
+          <w:sz w:val="18"/>
+          <w:u w:val="none"/>
+          <w:lang w:val="en"/>
+        </w:rPr>
+        <w:t>Import : TheirUpdateMsg -&gt; MyUpdateMsg)</w:t>
+      </w:r>
+    </w:p>
+    <w:p>
+      <w:pPr>
+        <w:pStyle w:val="Normal"/>
+        <w:spacing w:lineRule="auto" w:line="276" w:before="0" w:after="0"/>
+        <w:rPr>
+          <w:rFonts w:ascii="Courier New" w:hAnsi="Courier New"/>
+          <w:b w:val="false"/>
+          <w:b w:val="false"/>
+          <w:i w:val="false"/>
+          <w:i w:val="false"/>
+          <w:color w:val="000000"/>
+          <w:sz w:val="18"/>
+          <w:u w:val="none"/>
+          <w:lang w:val="en"/>
+        </w:rPr>
+      </w:pPr>
+      <w:r>
+        <w:rPr>
+          <w:rFonts w:ascii="Courier New" w:hAnsi="Courier New"/>
+          <w:b w:val="false"/>
+          <w:i w:val="false"/>
+          <w:color w:val="000000"/>
+          <w:sz w:val="18"/>
+          <w:u w:val="none"/>
+          <w:lang w:val="en"/>
+        </w:rPr>
+      </w:r>
+    </w:p>
+    <w:p>
+      <w:pPr>
+        <w:pStyle w:val="Normal"/>
+        <w:spacing w:lineRule="auto" w:line="276" w:before="0" w:after="0"/>
+        <w:rPr>
+          <w:u w:val="single"/>
+        </w:rPr>
+      </w:pPr>
+      <w:r>
+        <w:rPr>
+          <w:rFonts w:ascii="Courier New" w:hAnsi="Courier New"/>
+          <w:b w:val="false"/>
+          <w:i w:val="false"/>
+          <w:color w:val="000000"/>
+          <w:sz w:val="18"/>
+          <w:u w:val="none"/>
+          <w:lang w:val="en"/>
+        </w:rPr>
+        <w:t>Simulant&lt;Config, State, UpdateMsg&gt; =</w:t>
+      </w:r>
+    </w:p>
+    <w:p>
+      <w:pPr>
+        <w:pStyle w:val="Normal"/>
+        <w:spacing w:lineRule="auto" w:line="276" w:before="0" w:after="0"/>
+        <w:rPr>
+          <w:u w:val="single"/>
+        </w:rPr>
+      </w:pPr>
+      <w:r>
+        <w:rPr>
+          <w:rFonts w:ascii="Courier New" w:hAnsi="Courier New"/>
+          <w:b w:val="false"/>
+          <w:i w:val="false"/>
+          <w:color w:val="000000"/>
+          <w:sz w:val="18"/>
+          <w:u w:val="none"/>
+          <w:lang w:val="en"/>
+        </w:rPr>
         <w:t xml:space="preserve">  </w:t>
       </w:r>
       <w:r>
@@ -9315,7 +9315,7 @@
           <w:u w:val="none"/>
           <w:lang w:val="en"/>
         </w:rPr>
-        <w:t>| DestroyPhysicsBody of ...</w:t>
+        <w:t>(Name : String,</w:t>
       </w:r>
     </w:p>
     <w:p>
@@ -9336,19 +9336,19 @@
           <w:u w:val="none"/>
           <w:lang w:val="en"/>
         </w:rPr>
-        <w:t xml:space="preserve">  </w:t>
-      </w:r>
-      <w:r>
-        <w:rPr>
-          <w:rFonts w:ascii="Courier New" w:hAnsi="Courier New"/>
-          <w:b w:val="false"/>
-          <w:i w:val="false"/>
-          <w:color w:val="000000"/>
-          <w:sz w:val="18"/>
-          <w:u w:val="none"/>
-          <w:lang w:val="en"/>
-        </w:rPr>
-        <w:t>| PlaySound of ...</w:t>
+        <w:t xml:space="preserve">   </w:t>
+      </w:r>
+      <w:r>
+        <w:rPr>
+          <w:rFonts w:ascii="Courier New" w:hAnsi="Courier New"/>
+          <w:b w:val="false"/>
+          <w:i w:val="false"/>
+          <w:color w:val="000000"/>
+          <w:sz w:val="18"/>
+          <w:u w:val="none"/>
+          <w:lang w:val="en"/>
+        </w:rPr>
+        <w:t>Persistent : Bool,</w:t>
       </w:r>
     </w:p>
     <w:p>
@@ -9369,41 +9369,52 @@
           <w:u w:val="none"/>
           <w:lang w:val="en"/>
         </w:rPr>
-        <w:t xml:space="preserve">  </w:t>
-      </w:r>
-      <w:r>
-        <w:rPr>
-          <w:rFonts w:ascii="Courier New" w:hAnsi="Courier New"/>
-          <w:b w:val="false"/>
-          <w:i w:val="false"/>
-          <w:color w:val="000000"/>
-          <w:sz w:val="18"/>
-          <w:u w:val="none"/>
-          <w:lang w:val="en"/>
-        </w:rPr>
-        <w:t>| ...</w:t>
-      </w:r>
-    </w:p>
-    <w:p>
-      <w:pPr>
-        <w:pStyle w:val="Normal"/>
-        <w:spacing w:lineRule="auto" w:line="276" w:before="0" w:after="0"/>
-        <w:rPr>
-          <w:rFonts w:ascii="Courier New" w:hAnsi="Courier New"/>
-          <w:b w:val="false"/>
-          <w:b w:val="false"/>
-          <w:i w:val="false"/>
-          <w:i w:val="false"/>
-          <w:color w:val="000000"/>
-          <w:sz w:val="18"/>
-          <w:u w:val="none"/>
-          <w:lang w:val="en"/>
-        </w:rPr>
-      </w:pPr>
-      <w:r>
+        <w:t xml:space="preserve">   </w:t>
+      </w:r>
+      <w:r>
+        <w:rPr>
+          <w:rFonts w:ascii="Courier New" w:hAnsi="Courier New"/>
+          <w:b w:val="false"/>
+          <w:i w:val="false"/>
+          <w:color w:val="000000"/>
+          <w:sz w:val="18"/>
+          <w:u w:val="none"/>
+          <w:lang w:val="en"/>
+        </w:rPr>
+        <w:t>Init : Config -&gt; Time -&gt; (State, List&lt;UpdateMsg&gt;),</w:t>
+      </w:r>
+    </w:p>
+    <w:p>
+      <w:pPr>
+        <w:pStyle w:val="Normal"/>
+        <w:spacing w:lineRule="auto" w:line="276" w:before="0" w:after="0"/>
         <w:rPr>
           <w:u w:val="single"/>
         </w:rPr>
+      </w:pPr>
+      <w:r>
+        <w:rPr>
+          <w:rFonts w:ascii="Courier New" w:hAnsi="Courier New"/>
+          <w:b w:val="false"/>
+          <w:i w:val="false"/>
+          <w:color w:val="000000"/>
+          <w:sz w:val="18"/>
+          <w:u w:val="none"/>
+          <w:lang w:val="en"/>
+        </w:rPr>
+        <w:t xml:space="preserve">   </w:t>
+      </w:r>
+      <w:r>
+        <w:rPr>
+          <w:rFonts w:ascii="Courier New" w:hAnsi="Courier New"/>
+          <w:b w:val="false"/>
+          <w:i w:val="false"/>
+          <w:color w:val="000000"/>
+          <w:sz w:val="18"/>
+          <w:u w:val="none"/>
+          <w:lang w:val="en"/>
+        </w:rPr>
+        <w:t>Sense : State -&gt; Time -&gt; Input -&gt; (State, List&lt;UpdateMsg&gt;),</w:t>
       </w:r>
     </w:p>
     <w:p>
@@ -9424,67 +9435,19 @@
           <w:u w:val="none"/>
           <w:lang w:val="en"/>
         </w:rPr>
-        <w:t>Listen</w:t>
-      </w:r>
-      <w:r>
-        <w:rPr>
-          <w:rFonts w:ascii="Courier New" w:hAnsi="Courier New"/>
-          <w:b w:val="false"/>
-          <w:i w:val="false"/>
-          <w:color w:val="000000"/>
-          <w:sz w:val="18"/>
-          <w:u w:val="none"/>
-          <w:lang w:val="en"/>
-        </w:rPr>
-        <w:t>er</w:t>
-      </w:r>
-      <w:r>
-        <w:rPr>
-          <w:rFonts w:ascii="Courier New" w:hAnsi="Courier New"/>
-          <w:b w:val="false"/>
-          <w:i w:val="false"/>
-          <w:color w:val="000000"/>
-          <w:sz w:val="18"/>
-          <w:u w:val="none"/>
-          <w:lang w:val="en"/>
-        </w:rPr>
-        <w:t>&lt;Their</w:t>
-      </w:r>
-      <w:r>
-        <w:rPr>
-          <w:rFonts w:ascii="Courier New" w:hAnsi="Courier New"/>
-          <w:b w:val="false"/>
-          <w:i w:val="false"/>
-          <w:color w:val="000000"/>
-          <w:sz w:val="18"/>
-          <w:u w:val="none"/>
-          <w:lang w:val="en"/>
-        </w:rPr>
-        <w:t>UpdateMsg, My</w:t>
-      </w:r>
-      <w:r>
-        <w:rPr>
-          <w:rFonts w:ascii="Courier New" w:hAnsi="Courier New"/>
-          <w:b w:val="false"/>
-          <w:i w:val="false"/>
-          <w:color w:val="000000"/>
-          <w:sz w:val="18"/>
-          <w:u w:val="none"/>
-          <w:lang w:val="en"/>
-        </w:rPr>
-        <w:t xml:space="preserve">UpdateMsg&gt; </w:t>
-      </w:r>
-      <w:r>
-        <w:rPr>
-          <w:rFonts w:ascii="Courier New" w:hAnsi="Courier New"/>
-          <w:b w:val="false"/>
-          <w:i w:val="false"/>
-          <w:color w:val="000000"/>
-          <w:sz w:val="18"/>
-          <w:u w:val="none"/>
-          <w:lang w:val="en"/>
-        </w:rPr>
-        <w:t>=</w:t>
+        <w:t xml:space="preserve">   </w:t>
+      </w:r>
+      <w:r>
+        <w:rPr>
+          <w:rFonts w:ascii="Courier New" w:hAnsi="Courier New"/>
+          <w:b w:val="false"/>
+          <w:i w:val="false"/>
+          <w:color w:val="000000"/>
+          <w:sz w:val="18"/>
+          <w:u w:val="none"/>
+          <w:lang w:val="en"/>
+        </w:rPr>
+        <w:t>Update : State -&gt; Time -&gt; UpdateMsg -&gt; (State, List&lt;UpdateMsg&gt;, List&lt;IOMsg&lt;UpdateMsg&gt;&gt;),</w:t>
       </w:r>
     </w:p>
     <w:p>
@@ -9505,31 +9468,19 @@
           <w:u w:val="none"/>
           <w:lang w:val="en"/>
         </w:rPr>
-        <w:t xml:space="preserve"> </w:t>
-      </w:r>
-      <w:r>
-        <w:rPr>
-          <w:rFonts w:ascii="Courier New" w:hAnsi="Courier New"/>
-          <w:b w:val="false"/>
-          <w:i w:val="false"/>
-          <w:color w:val="000000"/>
-          <w:sz w:val="18"/>
-          <w:u w:val="none"/>
-          <w:lang w:val="en"/>
-        </w:rPr>
-        <w:t xml:space="preserve"> </w:t>
-      </w:r>
-      <w:r>
-        <w:rPr>
-          <w:rFonts w:ascii="Courier New" w:hAnsi="Courier New"/>
-          <w:b w:val="false"/>
-          <w:i w:val="false"/>
-          <w:color w:val="000000"/>
-          <w:sz w:val="18"/>
-          <w:u w:val="none"/>
-          <w:lang w:val="en"/>
-        </w:rPr>
-        <w:t>(Address : Address,</w:t>
+        <w:t xml:space="preserve">   </w:t>
+      </w:r>
+      <w:r>
+        <w:rPr>
+          <w:rFonts w:ascii="Courier New" w:hAnsi="Courier New"/>
+          <w:b w:val="false"/>
+          <w:i w:val="false"/>
+          <w:color w:val="000000"/>
+          <w:sz w:val="18"/>
+          <w:u w:val="none"/>
+          <w:lang w:val="en"/>
+        </w:rPr>
+        <w:t>Draw : State -&gt; Time -&gt; List&lt;RenderMsg&gt;,</w:t>
       </w:r>
     </w:p>
     <w:p>
@@ -9562,140 +9513,16 @@
           <w:u w:val="none"/>
           <w:lang w:val="en"/>
         </w:rPr>
-        <w:t xml:space="preserve">Import : </w:t>
-      </w:r>
-      <w:r>
-        <w:rPr>
-          <w:rFonts w:ascii="Courier New" w:hAnsi="Courier New"/>
-          <w:b w:val="false"/>
-          <w:i w:val="false"/>
-          <w:color w:val="000000"/>
-          <w:sz w:val="18"/>
-          <w:u w:val="none"/>
-          <w:lang w:val="en"/>
-        </w:rPr>
-        <w:t xml:space="preserve">TheirUpdateMsg -&gt; </w:t>
-      </w:r>
-      <w:r>
-        <w:rPr>
-          <w:rFonts w:ascii="Courier New" w:hAnsi="Courier New"/>
-          <w:b w:val="false"/>
-          <w:i w:val="false"/>
-          <w:color w:val="000000"/>
-          <w:sz w:val="18"/>
-          <w:u w:val="none"/>
-          <w:lang w:val="en"/>
-        </w:rPr>
-        <w:t>My</w:t>
-      </w:r>
-      <w:r>
-        <w:rPr>
-          <w:rFonts w:ascii="Courier New" w:hAnsi="Courier New"/>
-          <w:b w:val="false"/>
-          <w:i w:val="false"/>
-          <w:color w:val="000000"/>
-          <w:sz w:val="18"/>
-          <w:u w:val="none"/>
-          <w:lang w:val="en"/>
-        </w:rPr>
-        <w:t>UpdateMsg)</w:t>
-      </w:r>
-    </w:p>
-    <w:p>
-      <w:pPr>
-        <w:pStyle w:val="Normal"/>
-        <w:spacing w:lineRule="auto" w:line="276" w:before="0" w:after="0"/>
-        <w:rPr>
-          <w:rFonts w:ascii="Courier New" w:hAnsi="Courier New"/>
-          <w:b w:val="false"/>
-          <w:b w:val="false"/>
-          <w:i w:val="false"/>
-          <w:i w:val="false"/>
-          <w:color w:val="000000"/>
-          <w:sz w:val="18"/>
-          <w:u w:val="none"/>
-          <w:lang w:val="en"/>
-        </w:rPr>
-      </w:pPr>
-      <w:r>
+        <w:t>Listeners : List&lt;Listener&gt;,</w:t>
+      </w:r>
+    </w:p>
+    <w:p>
+      <w:pPr>
+        <w:pStyle w:val="Normal"/>
+        <w:spacing w:lineRule="auto" w:line="276" w:before="0" w:after="0"/>
         <w:rPr>
           <w:u w:val="single"/>
         </w:rPr>
-      </w:r>
-    </w:p>
-    <w:p>
-      <w:pPr>
-        <w:pStyle w:val="Normal"/>
-        <w:spacing w:lineRule="auto" w:line="276" w:before="0" w:after="0"/>
-        <w:rPr>
-          <w:u w:val="single"/>
-        </w:rPr>
-      </w:pPr>
-      <w:r>
-        <w:rPr>
-          <w:rFonts w:ascii="Courier New" w:hAnsi="Courier New"/>
-          <w:b w:val="false"/>
-          <w:i w:val="false"/>
-          <w:color w:val="000000"/>
-          <w:sz w:val="18"/>
-          <w:u w:val="none"/>
-          <w:lang w:val="en"/>
-        </w:rPr>
-        <w:t>Simulant&lt;Config, State, UpdateMsg&gt; =</w:t>
-      </w:r>
-    </w:p>
-    <w:p>
-      <w:pPr>
-        <w:pStyle w:val="Normal"/>
-        <w:spacing w:lineRule="auto" w:line="276" w:before="0" w:after="0"/>
-        <w:rPr>
-          <w:u w:val="single"/>
-        </w:rPr>
-      </w:pPr>
-      <w:r>
-        <w:rPr>
-          <w:rFonts w:ascii="Courier New" w:hAnsi="Courier New"/>
-          <w:b w:val="false"/>
-          <w:i w:val="false"/>
-          <w:color w:val="000000"/>
-          <w:sz w:val="18"/>
-          <w:u w:val="none"/>
-          <w:lang w:val="en"/>
-        </w:rPr>
-        <w:t xml:space="preserve">  </w:t>
-      </w:r>
-      <w:r>
-        <w:rPr>
-          <w:rFonts w:ascii="Courier New" w:hAnsi="Courier New"/>
-          <w:b w:val="false"/>
-          <w:i w:val="false"/>
-          <w:color w:val="000000"/>
-          <w:sz w:val="18"/>
-          <w:u w:val="none"/>
-          <w:lang w:val="en"/>
-        </w:rPr>
-        <w:t>(</w:t>
-      </w:r>
-      <w:r>
-        <w:rPr>
-          <w:rFonts w:ascii="Courier New" w:hAnsi="Courier New"/>
-          <w:b w:val="false"/>
-          <w:i w:val="false"/>
-          <w:color w:val="000000"/>
-          <w:sz w:val="18"/>
-          <w:u w:val="none"/>
-          <w:lang w:val="en"/>
-        </w:rPr>
-        <w:t>Name : String,</w:t>
-      </w:r>
-    </w:p>
-    <w:p>
-      <w:pPr>
-        <w:pStyle w:val="Normal"/>
-        <w:spacing w:lineRule="auto" w:line="276" w:before="0" w:after="0"/>
-        <w:rPr>
-          <w:u w:val="single"/>
-        </w:rPr>
       </w:pPr>
       <w:r>
         <w:rPr>
@@ -9719,228 +9546,6 @@
           <w:u w:val="none"/>
           <w:lang w:val="en"/>
         </w:rPr>
-        <w:t>Persistent : Bool,</w:t>
-      </w:r>
-    </w:p>
-    <w:p>
-      <w:pPr>
-        <w:pStyle w:val="Normal"/>
-        <w:spacing w:lineRule="auto" w:line="276" w:before="0" w:after="0"/>
-        <w:rPr>
-          <w:u w:val="single"/>
-        </w:rPr>
-      </w:pPr>
-      <w:r>
-        <w:rPr>
-          <w:rFonts w:ascii="Courier New" w:hAnsi="Courier New"/>
-          <w:b w:val="false"/>
-          <w:i w:val="false"/>
-          <w:color w:val="000000"/>
-          <w:sz w:val="18"/>
-          <w:u w:val="none"/>
-          <w:lang w:val="en"/>
-        </w:rPr>
-        <w:t xml:space="preserve">   </w:t>
-      </w:r>
-      <w:r>
-        <w:rPr>
-          <w:rFonts w:ascii="Courier New" w:hAnsi="Courier New"/>
-          <w:b w:val="false"/>
-          <w:i w:val="false"/>
-          <w:color w:val="000000"/>
-          <w:sz w:val="18"/>
-          <w:u w:val="none"/>
-          <w:lang w:val="en"/>
-        </w:rPr>
-        <w:t>Init : Config -&gt; Time -&gt; (State, List&lt;UpdateMsg&gt;),</w:t>
-      </w:r>
-    </w:p>
-    <w:p>
-      <w:pPr>
-        <w:pStyle w:val="Normal"/>
-        <w:spacing w:lineRule="auto" w:line="276" w:before="0" w:after="0"/>
-        <w:rPr>
-          <w:u w:val="single"/>
-        </w:rPr>
-      </w:pPr>
-      <w:r>
-        <w:rPr>
-          <w:rFonts w:ascii="Courier New" w:hAnsi="Courier New"/>
-          <w:b w:val="false"/>
-          <w:i w:val="false"/>
-          <w:color w:val="000000"/>
-          <w:sz w:val="18"/>
-          <w:u w:val="none"/>
-          <w:lang w:val="en"/>
-        </w:rPr>
-        <w:t xml:space="preserve">   </w:t>
-      </w:r>
-      <w:r>
-        <w:rPr>
-          <w:rFonts w:ascii="Courier New" w:hAnsi="Courier New"/>
-          <w:b w:val="false"/>
-          <w:i w:val="false"/>
-          <w:color w:val="000000"/>
-          <w:sz w:val="18"/>
-          <w:u w:val="none"/>
-          <w:lang w:val="en"/>
-        </w:rPr>
-        <w:t>Sense : State -&gt; Time -&gt; Input -&gt; (State, List&lt;UpdateMsg&gt;),</w:t>
-      </w:r>
-    </w:p>
-    <w:p>
-      <w:pPr>
-        <w:pStyle w:val="Normal"/>
-        <w:spacing w:lineRule="auto" w:line="276" w:before="0" w:after="0"/>
-        <w:rPr>
-          <w:u w:val="single"/>
-        </w:rPr>
-      </w:pPr>
-      <w:r>
-        <w:rPr>
-          <w:rFonts w:ascii="Courier New" w:hAnsi="Courier New"/>
-          <w:b w:val="false"/>
-          <w:i w:val="false"/>
-          <w:color w:val="000000"/>
-          <w:sz w:val="18"/>
-          <w:u w:val="none"/>
-          <w:lang w:val="en"/>
-        </w:rPr>
-        <w:t xml:space="preserve">   </w:t>
-      </w:r>
-      <w:r>
-        <w:rPr>
-          <w:rFonts w:ascii="Courier New" w:hAnsi="Courier New"/>
-          <w:b w:val="false"/>
-          <w:i w:val="false"/>
-          <w:color w:val="000000"/>
-          <w:sz w:val="18"/>
-          <w:u w:val="none"/>
-          <w:lang w:val="en"/>
-        </w:rPr>
-        <w:t>Update : State -&gt; Time -&gt; UpdateMsg -&gt; (State, List&lt;UpdateMsg&gt;, List&lt;IOMsg</w:t>
-      </w:r>
-      <w:r>
-        <w:rPr>
-          <w:rFonts w:ascii="Courier New" w:hAnsi="Courier New"/>
-          <w:b w:val="false"/>
-          <w:i w:val="false"/>
-          <w:color w:val="000000"/>
-          <w:sz w:val="18"/>
-          <w:u w:val="none"/>
-          <w:lang w:val="en"/>
-        </w:rPr>
-        <w:t>&lt;UpdateMsg&gt;</w:t>
-      </w:r>
-      <w:r>
-        <w:rPr>
-          <w:rFonts w:ascii="Courier New" w:hAnsi="Courier New"/>
-          <w:b w:val="false"/>
-          <w:i w:val="false"/>
-          <w:color w:val="000000"/>
-          <w:sz w:val="18"/>
-          <w:u w:val="none"/>
-          <w:lang w:val="en"/>
-        </w:rPr>
-        <w:t>&gt;),</w:t>
-      </w:r>
-    </w:p>
-    <w:p>
-      <w:pPr>
-        <w:pStyle w:val="Normal"/>
-        <w:spacing w:lineRule="auto" w:line="276" w:before="0" w:after="0"/>
-        <w:rPr>
-          <w:u w:val="single"/>
-        </w:rPr>
-      </w:pPr>
-      <w:r>
-        <w:rPr>
-          <w:rFonts w:ascii="Courier New" w:hAnsi="Courier New"/>
-          <w:b w:val="false"/>
-          <w:i w:val="false"/>
-          <w:color w:val="000000"/>
-          <w:sz w:val="18"/>
-          <w:u w:val="none"/>
-          <w:lang w:val="en"/>
-        </w:rPr>
-        <w:t xml:space="preserve">   </w:t>
-      </w:r>
-      <w:r>
-        <w:rPr>
-          <w:rFonts w:ascii="Courier New" w:hAnsi="Courier New"/>
-          <w:b w:val="false"/>
-          <w:i w:val="false"/>
-          <w:color w:val="000000"/>
-          <w:sz w:val="18"/>
-          <w:u w:val="none"/>
-          <w:lang w:val="en"/>
-        </w:rPr>
-        <w:t>Draw : State -&gt; Time -&gt; List&lt;RenderMsg&gt;,</w:t>
-      </w:r>
-    </w:p>
-    <w:p>
-      <w:pPr>
-        <w:pStyle w:val="Normal"/>
-        <w:spacing w:lineRule="auto" w:line="276" w:before="0" w:after="0"/>
-        <w:rPr>
-          <w:u w:val="single"/>
-        </w:rPr>
-      </w:pPr>
-      <w:r>
-        <w:rPr>
-          <w:rFonts w:ascii="Courier New" w:hAnsi="Courier New"/>
-          <w:b w:val="false"/>
-          <w:i w:val="false"/>
-          <w:color w:val="000000"/>
-          <w:sz w:val="18"/>
-          <w:u w:val="none"/>
-          <w:lang w:val="en"/>
-        </w:rPr>
-        <w:t xml:space="preserve">   </w:t>
-      </w:r>
-      <w:r>
-        <w:rPr>
-          <w:rFonts w:ascii="Courier New" w:hAnsi="Courier New"/>
-          <w:b w:val="false"/>
-          <w:i w:val="false"/>
-          <w:color w:val="000000"/>
-          <w:sz w:val="18"/>
-          <w:u w:val="none"/>
-          <w:lang w:val="en"/>
-        </w:rPr>
-        <w:t>Listeners : List&lt;Listener&gt;,</w:t>
-      </w:r>
-    </w:p>
-    <w:p>
-      <w:pPr>
-        <w:pStyle w:val="Normal"/>
-        <w:spacing w:lineRule="auto" w:line="276" w:before="0" w:after="0"/>
-        <w:rPr>
-          <w:u w:val="single"/>
-        </w:rPr>
-      </w:pPr>
-      <w:r>
-        <w:rPr>
-          <w:rFonts w:ascii="Courier New" w:hAnsi="Courier New"/>
-          <w:b w:val="false"/>
-          <w:i w:val="false"/>
-          <w:color w:val="000000"/>
-          <w:sz w:val="18"/>
-          <w:u w:val="none"/>
-          <w:lang w:val="en"/>
-        </w:rPr>
-        <w:t xml:space="preserve">   </w:t>
-      </w:r>
-      <w:r>
-        <w:rPr>
-          <w:rFonts w:ascii="Courier New" w:hAnsi="Courier New"/>
-          <w:b w:val="false"/>
-          <w:i w:val="false"/>
-          <w:color w:val="000000"/>
-          <w:sz w:val="18"/>
-          <w:u w:val="none"/>
-          <w:lang w:val="en"/>
-        </w:rPr>
         <w:t>Children : List&lt;Simulant&gt;)</w:t>
       </w:r>
     </w:p>
@@ -9948,22 +9553,10 @@
       <w:pPr>
         <w:pStyle w:val="Normal"/>
         <w:spacing w:lineRule="auto" w:line="276" w:before="0" w:after="0"/>
-        <w:rPr>
-          <w:rFonts w:ascii="Courier New" w:hAnsi="Courier New"/>
-          <w:b w:val="false"/>
-          <w:b w:val="false"/>
-          <w:i w:val="false"/>
-          <w:i w:val="false"/>
-          <w:color w:val="000000"/>
-          <w:sz w:val="18"/>
-          <w:u w:val="none"/>
-          <w:lang w:val="en"/>
-        </w:rPr>
-      </w:pPr>
-      <w:r>
-        <w:rPr>
-          <w:u w:val="single"/>
-        </w:rPr>
+        <w:rPr/>
+      </w:pPr>
+      <w:r>
+        <w:rPr/>
       </w:r>
     </w:p>
     <w:sectPr>
@@ -10209,6 +9802,15 @@
       <w:lang w:val="en"/>
     </w:rPr>
   </w:style>
+  <w:style w:type="character" w:styleId="ListLabel22">
+    <w:name w:val="ListLabel 22"/>
+    <w:qFormat/>
+    <w:rPr>
+      <w:rFonts w:ascii="Courier New" w:hAnsi="Courier New"/>
+      <w:sz w:val="18"/>
+      <w:lang w:val="en"/>
+    </w:rPr>
+  </w:style>
   <w:style w:type="paragraph" w:styleId="Heading">
     <w:name w:val="Heading"/>
     <w:basedOn w:val="Normal"/>

</xml_diff>

<commit_message>
Updated design to match implementation change.
Former-commit-id: cc23cf0b0815dbd246aa56b0af15cb14c292c389
</commit_message>
<xml_diff>
--- a/Nu/Nu.Documentation/Nu Semantic Design.docx
+++ b/Nu/Nu.Documentation/Nu Semantic Design.docx
@@ -400,23 +400,7 @@
           <w:sz w:val="18"/>
           <w:lang w:val="en"/>
         </w:rPr>
-        <w:t>3) Semantic design provides a ‘knob’ for the level of semantic detail at which designers would like to specify their programs. It has been found to be useful to increase the level of semantic detail for designs by replacing some informal definitions with more detailed ones (terms defined in terms of other terms) while leaving less detailed other definitions for brevity or temporary convenience. Semantic design may end up being a useful bridge from a low-detail ‘on-napki</w:t>
-      </w:r>
-      <w:r>
-        <w:rPr>
-          <w:rFonts w:ascii="Courier New" w:hAnsi="Courier New"/>
-          <w:sz w:val="18"/>
-          <w:lang w:val="en"/>
-        </w:rPr>
-        <w:t>n</w:t>
-      </w:r>
-      <w:r>
-        <w:rPr>
-          <w:rFonts w:ascii="Courier New" w:hAnsi="Courier New"/>
-          <w:sz w:val="18"/>
-          <w:lang w:val="en"/>
-        </w:rPr>
-        <w:t>s’ design to one that can (and should be) specified denotatively with denotational design.</w:t>
+        <w:t>3) Semantic design provides a ‘knob’ for the level of semantic detail at which designers would like to specify their programs. It has been found to be useful to increase the level of semantic detail for designs by replacing some informal definitions with more detailed ones (terms defined in terms of other terms) while leaving less detailed other definitions for brevity or temporary convenience. Semantic design may end up being a useful bridge from a low-detail ‘on-napkins’ design to one that can (and should be) specified denotatively with denotational design.</w:t>
       </w:r>
     </w:p>
     <w:p>
@@ -7796,25 +7780,25 @@
           <w:u w:val="none"/>
           <w:lang w:val="en"/>
         </w:rPr>
-        <w:t>get&lt;a&gt; : Property -&gt; Relation -&gt; a = Axiom "Retrieve a property of a simulant indexed by Relation."</w:t>
-      </w:r>
-    </w:p>
-    <w:p>
-      <w:pPr>
-        <w:pStyle w:val="Normal"/>
-        <w:spacing w:lineRule="auto" w:line="276" w:before="0" w:after="0"/>
-        <w:rPr/>
-      </w:pPr>
-      <w:r>
-        <w:rPr>
-          <w:rFonts w:ascii="Courier New" w:hAnsi="Courier New"/>
-          <w:b w:val="false"/>
-          <w:i w:val="false"/>
-          <w:sz w:val="18"/>
-          <w:u w:val="none"/>
-          <w:lang w:val="en"/>
-        </w:rPr>
-        <w:t>set&lt;a&gt; : Property -&gt; Relation -&gt; a -&gt; a = Axiom! "Update a property of a simulant indexed by Relation, then returns its value."</w:t>
+        <w:t>get&lt;a&gt; : Relation -&gt; Property -&gt; a = Axiom "Retrieve a property of a simulant indexed by Relation."</w:t>
+      </w:r>
+    </w:p>
+    <w:p>
+      <w:pPr>
+        <w:pStyle w:val="Normal"/>
+        <w:spacing w:lineRule="auto" w:line="276" w:before="0" w:after="0"/>
+        <w:rPr/>
+      </w:pPr>
+      <w:r>
+        <w:rPr>
+          <w:rFonts w:ascii="Courier New" w:hAnsi="Courier New"/>
+          <w:b w:val="false"/>
+          <w:i w:val="false"/>
+          <w:sz w:val="18"/>
+          <w:u w:val="none"/>
+          <w:lang w:val="en"/>
+        </w:rPr>
+        <w:t>set&lt;a&gt; : Relation -&gt; Property -&gt; a -&gt; a = Axiom! "Update a property of a simulant indexed by Relation, then returns its value."</w:t>
       </w:r>
     </w:p>
     <w:p>
@@ -7876,7 +7860,7 @@
           <w:u w:val="none"/>
           <w:lang w:val="en"/>
         </w:rPr>
-        <w:t>getAsStream&lt;a&gt; : Property -&gt; Relation -&gt; Stream&lt;a&gt; = script "</w:t>
+        <w:t>getAsStream&lt;a&gt; : Relation -&gt; Property -&gt; Stream&lt;a&gt; = script "</w:t>
       </w:r>
       <w:r>
         <w:rPr>
@@ -7907,7 +7891,7 @@
           <w:u w:val="none"/>
           <w:lang w:val="en"/>
         </w:rPr>
-        <w:t>setAsStream&lt;a&gt; : Property -&gt; Relation -&gt; Stream&lt;a&gt; = script "</w:t>
+        <w:t>setAsStream&lt;a&gt; : Relation -&gt; Property -&gt; Stream&lt;a&gt; = script "</w:t>
       </w:r>
       <w:r>
         <w:rPr>
@@ -10301,6 +10285,15 @@
       <w:lang w:val="en"/>
     </w:rPr>
   </w:style>
+  <w:style w:type="character" w:styleId="ListLabel28">
+    <w:name w:val="ListLabel 28"/>
+    <w:qFormat/>
+    <w:rPr>
+      <w:rFonts w:ascii="Courier New" w:hAnsi="Courier New"/>
+      <w:sz w:val="18"/>
+      <w:lang w:val="en"/>
+    </w:rPr>
+  </w:style>
   <w:style w:type="paragraph" w:styleId="Heading">
     <w:name w:val="Heading"/>
     <w:basedOn w:val="Normal"/>

</xml_diff>

<commit_message>
Fixed inadequate Sedela syntax.
</commit_message>
<xml_diff>
--- a/Nu/Nu.Documentation/Nu Semantic Design.docx
+++ b/Nu/Nu.Documentation/Nu Semantic Design.docx
@@ -817,6 +817,27 @@
           <w:lang w:val="en"/>
         </w:rPr>
         <w:tab/>
+      </w:r>
+      <w:r>
+        <w:rPr>
+          <w:rFonts w:ascii="Courier New" w:hAnsi="Courier New"/>
+          <w:b w:val="false"/>
+          <w:i w:val="false"/>
+          <w:sz w:val="18"/>
+          <w:u w:val="none"/>
+          <w:lang w:val="en"/>
+        </w:rPr>
+        <w:t xml:space="preserve">let </w:t>
+      </w:r>
+      <w:r>
+        <w:rPr>
+          <w:rFonts w:ascii="Courier New" w:hAnsi="Courier New"/>
+          <w:b w:val="false"/>
+          <w:i w:val="false"/>
+          <w:sz w:val="18"/>
+          <w:u w:val="none"/>
+          <w:lang w:val="en"/>
+        </w:rPr>
         <w:t xml:space="preserve">f (a : </w:t>
       </w:r>
       <w:r>
@@ -922,7 +943,6 @@
           <w:u w:val="none"/>
           <w:lang w:val="en"/>
         </w:rPr>
-        <w:tab/>
         <w:tab/>
         <w:tab/>
       </w:r>
@@ -1529,6 +1549,27 @@
         </w:rPr>
         <w:tab/>
         <w:tab/>
+      </w:r>
+      <w:r>
+        <w:rPr>
+          <w:rFonts w:ascii="Courier New" w:hAnsi="Courier New"/>
+          <w:b w:val="false"/>
+          <w:i w:val="false"/>
+          <w:sz w:val="18"/>
+          <w:u w:val="none"/>
+          <w:lang w:val="en"/>
+        </w:rPr>
+        <w:t xml:space="preserve">let </w:t>
+      </w:r>
+      <w:r>
+        <w:rPr>
+          <w:rFonts w:ascii="Courier New" w:hAnsi="Courier New"/>
+          <w:b w:val="false"/>
+          <w:i w:val="false"/>
+          <w:sz w:val="18"/>
+          <w:u w:val="none"/>
+          <w:lang w:val="en"/>
+        </w:rPr>
         <w:t xml:space="preserve">MyProduct&lt;...&gt; = </w:t>
       </w:r>
       <w:r>
@@ -2033,9 +2074,32 @@
           <w:lang w:val="en"/>
         </w:rPr>
         <w:t>:=</w:t>
-        <w:tab/>
-        <w:tab/>
-        <w:tab/>
+      </w:r>
+      <w:r>
+        <w:rPr>
+          <w:rFonts w:ascii="Courier New" w:hAnsi="Courier New"/>
+          <w:b w:val="false"/>
+          <w:bCs w:val="false"/>
+          <w:i w:val="false"/>
+          <w:sz w:val="18"/>
+          <w:u w:val="none"/>
+          <w:lang w:val="en"/>
+        </w:rPr>
+        <w:tab/>
+        <w:tab/>
+        <w:tab/>
+      </w:r>
+      <w:r>
+        <w:rPr>
+          <w:rFonts w:ascii="Courier New" w:hAnsi="Courier New"/>
+          <w:b w:val="false"/>
+          <w:bCs w:val="false"/>
+          <w:i w:val="false"/>
+          <w:sz w:val="18"/>
+          <w:u w:val="none"/>
+          <w:lang w:val="en"/>
+        </w:rPr>
+        <w:t xml:space="preserve">let </w:t>
       </w:r>
       <w:r>
         <w:rPr>
@@ -2059,7 +2123,6 @@
           <w:lang w:val="en"/>
         </w:rPr>
         <w:t>Sum&lt;...&gt; =</w:t>
-        <w:tab/>
         <w:tab/>
         <w:tab/>
         <w:tab/>
@@ -4816,6 +4879,31 @@
         <w:tab/>
         <w:tab/>
         <w:tab/>
+      </w:r>
+      <w:r>
+        <w:rPr>
+          <w:rFonts w:ascii="Courier New" w:hAnsi="Courier New"/>
+          <w:b w:val="false"/>
+          <w:bCs w:val="false"/>
+          <w:i w:val="false"/>
+          <w:iCs w:val="false"/>
+          <w:sz w:val="18"/>
+          <w:u w:val="none"/>
+          <w:lang w:val="en"/>
+        </w:rPr>
+        <w:t xml:space="preserve">let </w:t>
+      </w:r>
+      <w:r>
+        <w:rPr>
+          <w:rFonts w:ascii="Courier New" w:hAnsi="Courier New"/>
+          <w:b w:val="false"/>
+          <w:bCs w:val="false"/>
+          <w:i w:val="false"/>
+          <w:iCs w:val="false"/>
+          <w:sz w:val="18"/>
+          <w:u w:val="none"/>
+          <w:lang w:val="en"/>
+        </w:rPr>
         <w:t xml:space="preserve">_ = (_ : </w:t>
       </w:r>
       <w:r>
@@ -5182,6 +5270,18 @@
           <w:u w:val="none"/>
           <w:lang w:val="en"/>
         </w:rPr>
+        <w:t xml:space="preserve">let </w:t>
+      </w:r>
+      <w:r>
+        <w:rPr>
+          <w:rFonts w:ascii="Courier New" w:hAnsi="Courier New"/>
+          <w:b w:val="false"/>
+          <w:i w:val="false"/>
+          <w:color w:val="000000"/>
+          <w:sz w:val="18"/>
+          <w:u w:val="none"/>
+          <w:lang w:val="en"/>
+        </w:rPr>
         <w:t>Any = Axiom "The universal base type."</w:t>
       </w:r>
     </w:p>
@@ -5196,6 +5296,18 @@
           <w:rFonts w:ascii="Courier New" w:hAnsi="Courier New"/>
           <w:b w:val="false"/>
           <w:i w:val="false"/>
+          <w:color w:val="000000"/>
+          <w:sz w:val="18"/>
+          <w:u w:val="none"/>
+          <w:lang w:val="en"/>
+        </w:rPr>
+        <w:t xml:space="preserve">let </w:t>
+      </w:r>
+      <w:r>
+        <w:rPr>
+          <w:rFonts w:ascii="Courier New" w:hAnsi="Courier New"/>
+          <w:b w:val="false"/>
+          <w:i w:val="false"/>
           <w:sz w:val="18"/>
           <w:u w:val="none"/>
           <w:lang w:val="en"/>
@@ -5214,6 +5326,18 @@
           <w:rFonts w:ascii="Courier New" w:hAnsi="Courier New"/>
           <w:b w:val="false"/>
           <w:i w:val="false"/>
+          <w:color w:val="000000"/>
+          <w:sz w:val="18"/>
+          <w:u w:val="none"/>
+          <w:lang w:val="en"/>
+        </w:rPr>
+        <w:t xml:space="preserve">let </w:t>
+      </w:r>
+      <w:r>
+        <w:rPr>
+          <w:rFonts w:ascii="Courier New" w:hAnsi="Courier New"/>
+          <w:b w:val="false"/>
+          <w:i w:val="false"/>
           <w:sz w:val="18"/>
           <w:u w:val="none"/>
           <w:lang w:val="en"/>
@@ -5232,6 +5356,18 @@
           <w:rFonts w:ascii="Courier New" w:hAnsi="Courier New"/>
           <w:b w:val="false"/>
           <w:i w:val="false"/>
+          <w:color w:val="000000"/>
+          <w:sz w:val="18"/>
+          <w:u w:val="none"/>
+          <w:lang w:val="en"/>
+        </w:rPr>
+        <w:t xml:space="preserve">let </w:t>
+      </w:r>
+      <w:r>
+        <w:rPr>
+          <w:rFonts w:ascii="Courier New" w:hAnsi="Courier New"/>
+          <w:b w:val="false"/>
+          <w:i w:val="false"/>
           <w:sz w:val="18"/>
           <w:u w:val="none"/>
           <w:lang w:val="en"/>
@@ -5250,6 +5386,18 @@
           <w:rFonts w:ascii="Courier New" w:hAnsi="Courier New"/>
           <w:b w:val="false"/>
           <w:i w:val="false"/>
+          <w:color w:val="000000"/>
+          <w:sz w:val="18"/>
+          <w:u w:val="none"/>
+          <w:lang w:val="en"/>
+        </w:rPr>
+        <w:t xml:space="preserve">let </w:t>
+      </w:r>
+      <w:r>
+        <w:rPr>
+          <w:rFonts w:ascii="Courier New" w:hAnsi="Courier New"/>
+          <w:b w:val="false"/>
+          <w:i w:val="false"/>
           <w:sz w:val="18"/>
           <w:u w:val="none"/>
           <w:lang w:val="en"/>
@@ -5268,6 +5416,18 @@
           <w:rFonts w:ascii="Courier New" w:hAnsi="Courier New"/>
           <w:b w:val="false"/>
           <w:i w:val="false"/>
+          <w:color w:val="000000"/>
+          <w:sz w:val="18"/>
+          <w:u w:val="none"/>
+          <w:lang w:val="en"/>
+        </w:rPr>
+        <w:t xml:space="preserve">let </w:t>
+      </w:r>
+      <w:r>
+        <w:rPr>
+          <w:rFonts w:ascii="Courier New" w:hAnsi="Courier New"/>
+          <w:b w:val="false"/>
+          <w:i w:val="false"/>
           <w:sz w:val="18"/>
           <w:u w:val="none"/>
           <w:lang w:val="en"/>
@@ -5279,18 +5439,20 @@
       <w:pPr>
         <w:pStyle w:val="Normal"/>
         <w:spacing w:lineRule="auto" w:line="276" w:before="0" w:after="0"/>
-        <w:rPr>
-          <w:rFonts w:ascii="Courier New" w:hAnsi="Courier New"/>
-          <w:b w:val="false"/>
-          <w:b w:val="false"/>
-          <w:i w:val="false"/>
-          <w:i w:val="false"/>
-          <w:color w:val="000000"/>
-          <w:sz w:val="18"/>
-          <w:u w:val="none"/>
-          <w:lang w:val="en"/>
-        </w:rPr>
-      </w:pPr>
+        <w:rPr/>
+      </w:pPr>
+      <w:r>
+        <w:rPr>
+          <w:rFonts w:ascii="Courier New" w:hAnsi="Courier New"/>
+          <w:b w:val="false"/>
+          <w:i w:val="false"/>
+          <w:color w:val="000000"/>
+          <w:sz w:val="18"/>
+          <w:u w:val="none"/>
+          <w:lang w:val="en"/>
+        </w:rPr>
+        <w:t xml:space="preserve">let </w:t>
+      </w:r>
       <w:r>
         <w:rPr>
           <w:rFonts w:ascii="Courier New" w:hAnsi="Courier New"/>
@@ -5319,6 +5481,18 @@
           <w:u w:val="none"/>
           <w:lang w:val="en"/>
         </w:rPr>
+        <w:t xml:space="preserve">let </w:t>
+      </w:r>
+      <w:r>
+        <w:rPr>
+          <w:rFonts w:ascii="Courier New" w:hAnsi="Courier New"/>
+          <w:b w:val="false"/>
+          <w:i w:val="false"/>
+          <w:color w:val="000000"/>
+          <w:sz w:val="18"/>
+          <w:u w:val="none"/>
+          <w:lang w:val="en"/>
+        </w:rPr>
         <w:t>List&lt;a&gt; = | Nil | Link of (a, List&lt;a&gt;)</w:t>
       </w:r>
     </w:p>
@@ -5338,6 +5512,18 @@
           <w:u w:val="none"/>
           <w:lang w:val="en"/>
         </w:rPr>
+        <w:t xml:space="preserve">let </w:t>
+      </w:r>
+      <w:r>
+        <w:rPr>
+          <w:rFonts w:ascii="Courier New" w:hAnsi="Courier New"/>
+          <w:b w:val="false"/>
+          <w:i w:val="false"/>
+          <w:color w:val="000000"/>
+          <w:sz w:val="18"/>
+          <w:u w:val="none"/>
+          <w:lang w:val="en"/>
+        </w:rPr>
         <w:t>Map&lt;a, b&gt; = | Leaf of (a, b) | Node of (Map&lt;a, b&gt;, Map&lt;a, b&gt;)</w:t>
       </w:r>
     </w:p>
@@ -5887,16 +6073,7 @@
       <w:pPr>
         <w:pStyle w:val="Normal"/>
         <w:spacing w:lineRule="auto" w:line="276" w:before="0" w:after="0"/>
-        <w:rPr>
-          <w:rFonts w:ascii="Courier New" w:hAnsi="Courier New"/>
-          <w:b w:val="false"/>
-          <w:b w:val="false"/>
-          <w:i w:val="false"/>
-          <w:i w:val="false"/>
-          <w:sz w:val="18"/>
-          <w:u w:val="none"/>
-          <w:lang w:val="en"/>
-        </w:rPr>
+        <w:rPr/>
       </w:pPr>
       <w:r>
         <w:rPr>
@@ -6012,16 +6189,7 @@
       <w:pPr>
         <w:pStyle w:val="Normal"/>
         <w:spacing w:lineRule="auto" w:line="276" w:before="0" w:after="0"/>
-        <w:rPr>
-          <w:rFonts w:ascii="Courier New" w:hAnsi="Courier New"/>
-          <w:b w:val="false"/>
-          <w:b w:val="false"/>
-          <w:i w:val="false"/>
-          <w:i w:val="false"/>
-          <w:sz w:val="18"/>
-          <w:u w:val="none"/>
-          <w:lang w:val="en"/>
-        </w:rPr>
+        <w:rPr/>
       </w:pPr>
       <w:r>
         <w:rPr>
@@ -6669,6 +6837,19 @@
           <w:b w:val="false"/>
           <w:bCs w:val="false"/>
           <w:i w:val="false"/>
+          <w:color w:val="000000"/>
+          <w:sz w:val="18"/>
+          <w:u w:val="none"/>
+          <w:lang w:val="en"/>
+        </w:rPr>
+        <w:t xml:space="preserve">let </w:t>
+      </w:r>
+      <w:r>
+        <w:rPr>
+          <w:rFonts w:ascii="Courier New" w:hAnsi="Courier New"/>
+          <w:b w:val="false"/>
+          <w:bCs w:val="false"/>
+          <w:i w:val="false"/>
           <w:sz w:val="18"/>
           <w:u w:val="none"/>
           <w:lang w:val="en"/>
@@ -6687,6 +6868,18 @@
           <w:rFonts w:ascii="Courier New" w:hAnsi="Courier New"/>
           <w:b w:val="false"/>
           <w:i w:val="false"/>
+          <w:color w:val="000000"/>
+          <w:sz w:val="18"/>
+          <w:u w:val="none"/>
+          <w:lang w:val="en"/>
+        </w:rPr>
+        <w:t xml:space="preserve">let </w:t>
+      </w:r>
+      <w:r>
+        <w:rPr>
+          <w:rFonts w:ascii="Courier New" w:hAnsi="Courier New"/>
+          <w:b w:val="false"/>
+          <w:i w:val="false"/>
           <w:sz w:val="18"/>
           <w:u w:val="none"/>
           <w:lang w:val="en"/>
@@ -6706,6 +6899,19 @@
           <w:b w:val="false"/>
           <w:bCs w:val="false"/>
           <w:i w:val="false"/>
+          <w:color w:val="000000"/>
+          <w:sz w:val="18"/>
+          <w:u w:val="none"/>
+          <w:lang w:val="en"/>
+        </w:rPr>
+        <w:t xml:space="preserve">let </w:t>
+      </w:r>
+      <w:r>
+        <w:rPr>
+          <w:rFonts w:ascii="Courier New" w:hAnsi="Courier New"/>
+          <w:b w:val="false"/>
+          <w:bCs w:val="false"/>
+          <w:i w:val="false"/>
           <w:sz w:val="18"/>
           <w:u w:val="none"/>
           <w:lang w:val="en"/>
@@ -6778,17 +6984,20 @@
       <w:pPr>
         <w:pStyle w:val="Normal"/>
         <w:spacing w:lineRule="auto" w:line="276" w:before="0" w:after="0"/>
-        <w:rPr>
-          <w:rFonts w:ascii="Courier New" w:hAnsi="Courier New"/>
-          <w:b w:val="false"/>
-          <w:b w:val="false"/>
-          <w:i w:val="false"/>
-          <w:i w:val="false"/>
-          <w:sz w:val="18"/>
-          <w:u w:val="none"/>
-          <w:lang w:val="en"/>
-        </w:rPr>
-      </w:pPr>
+        <w:rPr/>
+      </w:pPr>
+      <w:r>
+        <w:rPr>
+          <w:rFonts w:ascii="Courier New" w:hAnsi="Courier New"/>
+          <w:b w:val="false"/>
+          <w:i w:val="false"/>
+          <w:color w:val="000000"/>
+          <w:sz w:val="18"/>
+          <w:u w:val="none"/>
+          <w:lang w:val="en"/>
+        </w:rPr>
+        <w:t xml:space="preserve">let </w:t>
+      </w:r>
       <w:r>
         <w:rPr>
           <w:rFonts w:ascii="Courier New" w:hAnsi="Courier New"/>
@@ -6832,16 +7041,7 @@
       <w:pPr>
         <w:pStyle w:val="Normal"/>
         <w:spacing w:lineRule="auto" w:line="276" w:before="0" w:after="0"/>
-        <w:rPr>
-          <w:rFonts w:ascii="Courier New" w:hAnsi="Courier New"/>
-          <w:b w:val="false"/>
-          <w:b w:val="false"/>
-          <w:i w:val="false"/>
-          <w:i w:val="false"/>
-          <w:sz w:val="18"/>
-          <w:u w:val="none"/>
-          <w:lang w:val="en"/>
-        </w:rPr>
+        <w:rPr/>
       </w:pPr>
       <w:r>
         <w:rPr>
@@ -6912,16 +7112,7 @@
       <w:pPr>
         <w:pStyle w:val="Normal"/>
         <w:spacing w:lineRule="auto" w:line="276" w:before="0" w:after="0"/>
-        <w:rPr>
-          <w:rFonts w:ascii="Courier New" w:hAnsi="Courier New"/>
-          <w:b w:val="false"/>
-          <w:b w:val="false"/>
-          <w:i w:val="false"/>
-          <w:i w:val="false"/>
-          <w:sz w:val="18"/>
-          <w:u w:val="none"/>
-          <w:lang w:val="en"/>
-        </w:rPr>
+        <w:rPr/>
       </w:pPr>
       <w:r>
         <w:rPr>
@@ -7167,16 +7358,7 @@
       <w:pPr>
         <w:pStyle w:val="Normal"/>
         <w:spacing w:lineRule="auto" w:line="276" w:before="0" w:after="0"/>
-        <w:rPr>
-          <w:rFonts w:ascii="Courier New" w:hAnsi="Courier New"/>
-          <w:b w:val="false"/>
-          <w:b w:val="false"/>
-          <w:i w:val="false"/>
-          <w:i w:val="false"/>
-          <w:sz w:val="18"/>
-          <w:u w:val="none"/>
-          <w:lang w:val="en"/>
-        </w:rPr>
+        <w:rPr/>
       </w:pPr>
       <w:r>
         <w:rPr>
@@ -7384,16 +7566,7 @@
       <w:pPr>
         <w:pStyle w:val="Normal"/>
         <w:spacing w:lineRule="auto" w:line="276" w:before="0" w:after="0"/>
-        <w:rPr>
-          <w:rFonts w:ascii="Courier New" w:hAnsi="Courier New"/>
-          <w:b w:val="false"/>
-          <w:b w:val="false"/>
-          <w:i w:val="false"/>
-          <w:i w:val="false"/>
-          <w:sz w:val="18"/>
-          <w:u w:val="none"/>
-          <w:lang w:val="en"/>
-        </w:rPr>
+        <w:rPr/>
       </w:pPr>
       <w:r>
         <w:rPr>
@@ -7478,16 +7651,7 @@
       <w:pPr>
         <w:pStyle w:val="Normal"/>
         <w:spacing w:lineRule="auto" w:line="276" w:before="0" w:after="0"/>
-        <w:rPr>
-          <w:rFonts w:ascii="Courier New" w:hAnsi="Courier New"/>
-          <w:b w:val="false"/>
-          <w:b w:val="false"/>
-          <w:i w:val="false"/>
-          <w:i w:val="false"/>
-          <w:sz w:val="18"/>
-          <w:u w:val="none"/>
-          <w:lang w:val="en"/>
-        </w:rPr>
+        <w:rPr/>
       </w:pPr>
       <w:r>
         <w:rPr>
@@ -7572,16 +7736,7 @@
       <w:pPr>
         <w:pStyle w:val="Normal"/>
         <w:spacing w:lineRule="auto" w:line="276" w:before="0" w:after="0"/>
-        <w:rPr>
-          <w:rFonts w:ascii="Courier New" w:hAnsi="Courier New"/>
-          <w:b w:val="false"/>
-          <w:b w:val="false"/>
-          <w:i w:val="false"/>
-          <w:i w:val="false"/>
-          <w:sz w:val="18"/>
-          <w:u w:val="none"/>
-          <w:lang w:val="en"/>
-        </w:rPr>
+        <w:rPr/>
       </w:pPr>
       <w:r>
         <w:rPr>
@@ -7714,6 +7869,18 @@
           <w:rFonts w:ascii="Courier New" w:hAnsi="Courier New"/>
           <w:b w:val="false"/>
           <w:i w:val="false"/>
+          <w:color w:val="000000"/>
+          <w:sz w:val="18"/>
+          <w:u w:val="none"/>
+          <w:lang w:val="en"/>
+        </w:rPr>
+        <w:t xml:space="preserve">let </w:t>
+      </w:r>
+      <w:r>
+        <w:rPr>
+          <w:rFonts w:ascii="Courier New" w:hAnsi="Courier New"/>
+          <w:b w:val="false"/>
+          <w:i w:val="false"/>
           <w:sz w:val="18"/>
           <w:u w:val="none"/>
           <w:lang w:val="en"/>
@@ -7732,6 +7899,18 @@
           <w:rFonts w:ascii="Courier New" w:hAnsi="Courier New"/>
           <w:b w:val="false"/>
           <w:i w:val="false"/>
+          <w:color w:val="000000"/>
+          <w:sz w:val="18"/>
+          <w:u w:val="none"/>
+          <w:lang w:val="en"/>
+        </w:rPr>
+        <w:t xml:space="preserve">let </w:t>
+      </w:r>
+      <w:r>
+        <w:rPr>
+          <w:rFonts w:ascii="Courier New" w:hAnsi="Courier New"/>
+          <w:b w:val="false"/>
+          <w:i w:val="false"/>
           <w:sz w:val="18"/>
           <w:u w:val="none"/>
           <w:lang w:val="en"/>
@@ -7776,6 +7955,18 @@
           <w:rFonts w:ascii="Courier New" w:hAnsi="Courier New"/>
           <w:b w:val="false"/>
           <w:i w:val="false"/>
+          <w:color w:val="000000"/>
+          <w:sz w:val="18"/>
+          <w:u w:val="none"/>
+          <w:lang w:val="en"/>
+        </w:rPr>
+        <w:t xml:space="preserve">let </w:t>
+      </w:r>
+      <w:r>
+        <w:rPr>
+          <w:rFonts w:ascii="Courier New" w:hAnsi="Courier New"/>
+          <w:b w:val="false"/>
+          <w:i w:val="false"/>
           <w:sz w:val="18"/>
           <w:u w:val="none"/>
           <w:lang w:val="en"/>
@@ -7794,6 +7985,18 @@
           <w:rFonts w:ascii="Courier New" w:hAnsi="Courier New"/>
           <w:b w:val="false"/>
           <w:i w:val="false"/>
+          <w:color w:val="000000"/>
+          <w:sz w:val="18"/>
+          <w:u w:val="none"/>
+          <w:lang w:val="en"/>
+        </w:rPr>
+        <w:t xml:space="preserve">let </w:t>
+      </w:r>
+      <w:r>
+        <w:rPr>
+          <w:rFonts w:ascii="Courier New" w:hAnsi="Courier New"/>
+          <w:b w:val="false"/>
+          <w:i w:val="false"/>
           <w:sz w:val="18"/>
           <w:u w:val="none"/>
           <w:lang w:val="en"/>
@@ -7838,6 +8041,18 @@
           <w:rFonts w:ascii="Courier New" w:hAnsi="Courier New"/>
           <w:b w:val="false"/>
           <w:i w:val="false"/>
+          <w:color w:val="000000"/>
+          <w:sz w:val="18"/>
+          <w:u w:val="none"/>
+          <w:lang w:val="en"/>
+        </w:rPr>
+        <w:t xml:space="preserve">let </w:t>
+      </w:r>
+      <w:r>
+        <w:rPr>
+          <w:rFonts w:ascii="Courier New" w:hAnsi="Courier New"/>
+          <w:b w:val="false"/>
+          <w:i w:val="false"/>
           <w:sz w:val="18"/>
           <w:u w:val="none"/>
           <w:lang w:val="en"/>
@@ -7856,6 +8071,18 @@
           <w:rFonts w:ascii="Courier New" w:hAnsi="Courier New"/>
           <w:b w:val="false"/>
           <w:i w:val="false"/>
+          <w:color w:val="000000"/>
+          <w:sz w:val="18"/>
+          <w:u w:val="none"/>
+          <w:lang w:val="en"/>
+        </w:rPr>
+        <w:t xml:space="preserve">let </w:t>
+      </w:r>
+      <w:r>
+        <w:rPr>
+          <w:rFonts w:ascii="Courier New" w:hAnsi="Courier New"/>
+          <w:b w:val="false"/>
+          <w:i w:val="false"/>
           <w:sz w:val="18"/>
           <w:u w:val="none"/>
           <w:lang w:val="en"/>
@@ -7891,6 +8118,18 @@
           <w:u w:val="none"/>
           <w:lang w:val="en"/>
         </w:rPr>
+        <w:t xml:space="preserve">let </w:t>
+      </w:r>
+      <w:r>
+        <w:rPr>
+          <w:rFonts w:ascii="Courier New" w:hAnsi="Courier New"/>
+          <w:b w:val="false"/>
+          <w:i w:val="false"/>
+          <w:color w:val="000000"/>
+          <w:sz w:val="18"/>
+          <w:u w:val="none"/>
+          <w:lang w:val="en"/>
+        </w:rPr>
         <w:t>setAsStream&lt;a&gt; : Relation -&gt; Property -&gt; Stream&lt;a&gt; = script "</w:t>
       </w:r>
       <w:r>
@@ -7923,6 +8162,18 @@
           <w:u w:val="none"/>
           <w:lang w:val="en"/>
         </w:rPr>
+        <w:t xml:space="preserve">let </w:t>
+      </w:r>
+      <w:r>
+        <w:rPr>
+          <w:rFonts w:ascii="Courier New" w:hAnsi="Courier New"/>
+          <w:b w:val="false"/>
+          <w:i w:val="false"/>
+          <w:color w:val="000000"/>
+          <w:sz w:val="18"/>
+          <w:u w:val="none"/>
+          <w:lang w:val="en"/>
+        </w:rPr>
         <w:t>makeStream&lt;a&gt; : Relation -&gt; Stream&lt;a&gt; = script "</w:t>
       </w:r>
       <w:r>
@@ -7955,6 +8206,18 @@
           <w:u w:val="none"/>
           <w:lang w:val="en"/>
         </w:rPr>
+        <w:t xml:space="preserve">let </w:t>
+      </w:r>
+      <w:r>
+        <w:rPr>
+          <w:rFonts w:ascii="Courier New" w:hAnsi="Courier New"/>
+          <w:b w:val="false"/>
+          <w:i w:val="false"/>
+          <w:color w:val="000000"/>
+          <w:sz w:val="18"/>
+          <w:u w:val="none"/>
+          <w:lang w:val="en"/>
+        </w:rPr>
         <w:t>mapStream&lt;a, b&gt; (a -&gt; b) -&gt; Stream&lt;a&gt; -&gt; Stream&lt;b&gt; = script "</w:t>
       </w:r>
       <w:r>
@@ -7988,6 +8251,19 @@
           <w:u w:val="none"/>
           <w:lang w:val="en"/>
         </w:rPr>
+        <w:t xml:space="preserve">let </w:t>
+      </w:r>
+      <w:r>
+        <w:rPr>
+          <w:rFonts w:ascii="Courier New" w:hAnsi="Courier New"/>
+          <w:b w:val="false"/>
+          <w:bCs/>
+          <w:i w:val="false"/>
+          <w:color w:val="000000"/>
+          <w:sz w:val="18"/>
+          <w:u w:val="none"/>
+          <w:lang w:val="en"/>
+        </w:rPr>
         <w:t>foldStream&lt;a, b&gt; : (b -&gt; a -&gt; b) -&gt; b -&gt; Stream&lt;a&gt; -&gt; b = script "</w:t>
       </w:r>
       <w:r>
@@ -8021,6 +8297,19 @@
           <w:u w:val="none"/>
           <w:lang w:val="en"/>
         </w:rPr>
+        <w:t xml:space="preserve">let </w:t>
+      </w:r>
+      <w:r>
+        <w:rPr>
+          <w:rFonts w:ascii="Courier New" w:hAnsi="Courier New"/>
+          <w:b w:val="false"/>
+          <w:bCs/>
+          <w:i w:val="false"/>
+          <w:color w:val="000000"/>
+          <w:sz w:val="18"/>
+          <w:u w:val="none"/>
+          <w:lang w:val="en"/>
+        </w:rPr>
         <w:t>map2Stream&lt;a, b, c&gt; : (a -&gt; b -&gt; c) -&gt; Stream&lt;a&gt; -&gt; Stream&lt;b&gt; -&gt; Stream&lt;c&gt; = script "</w:t>
       </w:r>
       <w:r>
@@ -8048,6 +8337,18 @@
           <w:rFonts w:ascii="Courier New" w:hAnsi="Courier New"/>
           <w:b w:val="false"/>
           <w:i w:val="false"/>
+          <w:color w:val="000000"/>
+          <w:sz w:val="18"/>
+          <w:u w:val="none"/>
+          <w:lang w:val="en"/>
+        </w:rPr>
+        <w:t xml:space="preserve">let </w:t>
+      </w:r>
+      <w:r>
+        <w:rPr>
+          <w:rFonts w:ascii="Courier New" w:hAnsi="Courier New"/>
+          <w:b w:val="false"/>
+          <w:i w:val="false"/>
           <w:sz w:val="18"/>
           <w:u w:val="none"/>
           <w:lang w:val="en"/>
@@ -8083,6 +8384,18 @@
           <w:u w:val="none"/>
           <w:lang w:val="en"/>
         </w:rPr>
+        <w:t xml:space="preserve">let </w:t>
+      </w:r>
+      <w:r>
+        <w:rPr>
+          <w:rFonts w:ascii="Courier New" w:hAnsi="Courier New"/>
+          <w:b w:val="false"/>
+          <w:i w:val="false"/>
+          <w:color w:val="000000"/>
+          <w:sz w:val="18"/>
+          <w:u w:val="none"/>
+          <w:lang w:val="en"/>
+        </w:rPr>
         <w:t>sumStream&lt;a, b&gt; : Stream&lt;a&gt; -&gt; Stream&lt;b&gt; -&gt; Stream&lt;Either&lt;a, b&gt;&gt; = script "</w:t>
       </w:r>
       <w:r>
@@ -8098,31 +8411,6 @@
         </w:rPr>
         <w:t>sum"</w:t>
       </w:r>
-    </w:p>
-    <w:p>
-      <w:pPr>
-        <w:pStyle w:val="Normal"/>
-        <w:spacing w:lineRule="auto" w:line="276" w:before="0" w:after="0"/>
-        <w:rPr>
-          <w:rFonts w:ascii="Courier New" w:hAnsi="Courier New"/>
-          <w:i w:val="false"/>
-          <w:i w:val="false"/>
-          <w:color w:val="000000"/>
-          <w:sz w:val="18"/>
-          <w:u w:val="none"/>
-          <w:lang w:val="en"/>
-        </w:rPr>
-      </w:pPr>
-      <w:r>
-        <w:rPr>
-          <w:rFonts w:ascii="Courier New" w:hAnsi="Courier New"/>
-          <w:i w:val="false"/>
-          <w:color w:val="000000"/>
-          <w:sz w:val="18"/>
-          <w:u w:val="none"/>
-          <w:lang w:val="en"/>
-        </w:rPr>
-      </w:r>
       <w:r>
         <w:br w:type="page"/>
       </w:r>
@@ -8190,6 +8478,18 @@
           <w:u w:val="none"/>
           <w:lang w:val="en"/>
         </w:rPr>
+        <w:t xml:space="preserve">let </w:t>
+      </w:r>
+      <w:r>
+        <w:rPr>
+          <w:rFonts w:ascii="Courier New" w:hAnsi="Courier New"/>
+          <w:b w:val="false"/>
+          <w:i w:val="false"/>
+          <w:color w:val="000000"/>
+          <w:sz w:val="18"/>
+          <w:u w:val="none"/>
+          <w:lang w:val="en"/>
+        </w:rPr>
         <w:t>Symbol =</w:t>
       </w:r>
     </w:p>
@@ -8364,6 +8664,18 @@
           <w:u w:val="none"/>
           <w:lang w:val="en"/>
         </w:rPr>
+        <w:t xml:space="preserve">let </w:t>
+      </w:r>
+      <w:r>
+        <w:rPr>
+          <w:rFonts w:ascii="Courier New" w:hAnsi="Courier New"/>
+          <w:b w:val="false"/>
+          <w:i w:val="false"/>
+          <w:color w:val="000000"/>
+          <w:sz w:val="18"/>
+          <w:u w:val="none"/>
+          <w:lang w:val="en"/>
+        </w:rPr>
         <w:t>symbolToString (symbol : Symbol) : String = Axiom "Convert a symbol to string."</w:t>
       </w:r>
     </w:p>
@@ -8383,6 +8695,18 @@
           <w:u w:val="none"/>
           <w:lang w:val="en"/>
         </w:rPr>
+        <w:t xml:space="preserve">let </w:t>
+      </w:r>
+      <w:r>
+        <w:rPr>
+          <w:rFonts w:ascii="Courier New" w:hAnsi="Courier New"/>
+          <w:b w:val="false"/>
+          <w:i w:val="false"/>
+          <w:color w:val="000000"/>
+          <w:sz w:val="18"/>
+          <w:u w:val="none"/>
+          <w:lang w:val="en"/>
+        </w:rPr>
         <w:t>symbolFromString (str : String) : Symbol = Axiom "Convert a string to a symbol."</w:t>
       </w:r>
     </w:p>
@@ -8430,6 +8754,18 @@
           <w:u w:val="none"/>
           <w:lang w:val="en"/>
         </w:rPr>
+        <w:t xml:space="preserve">let </w:t>
+      </w:r>
+      <w:r>
+        <w:rPr>
+          <w:rFonts w:ascii="Courier New" w:hAnsi="Courier New"/>
+          <w:b w:val="false"/>
+          <w:i w:val="false"/>
+          <w:color w:val="000000"/>
+          <w:sz w:val="18"/>
+          <w:u w:val="none"/>
+          <w:lang w:val="en"/>
+        </w:rPr>
         <w:t>Vsync&lt;a&gt; =</w:t>
       </w:r>
     </w:p>
@@ -8480,6 +8816,18 @@
           <w:u w:val="none"/>
           <w:lang w:val="en"/>
         </w:rPr>
+        <w:t xml:space="preserve">let </w:t>
+      </w:r>
+      <w:r>
+        <w:rPr>
+          <w:rFonts w:ascii="Courier New" w:hAnsi="Courier New"/>
+          <w:b w:val="false"/>
+          <w:i w:val="false"/>
+          <w:color w:val="000000"/>
+          <w:sz w:val="18"/>
+          <w:u w:val="none"/>
+          <w:lang w:val="en"/>
+        </w:rPr>
         <w:t>vsyncReturn&lt;a&gt; (a : a) : Vsync&lt;a&gt; =</w:t>
       </w:r>
     </w:p>
@@ -8531,6 +8879,19 @@
           <w:u w:val="none"/>
           <w:lang w:val="en"/>
         </w:rPr>
+        <w:t xml:space="preserve">let </w:t>
+      </w:r>
+      <w:r>
+        <w:rPr>
+          <w:rFonts w:ascii="Courier New" w:hAnsi="Courier New"/>
+          <w:b w:val="false"/>
+          <w:bCs w:val="false"/>
+          <w:i w:val="false"/>
+          <w:color w:val="000000"/>
+          <w:sz w:val="18"/>
+          <w:u w:val="none"/>
+          <w:lang w:val="en"/>
+        </w:rPr>
         <w:t>vsyncMap&lt;a, b&gt; (f : a -&gt; b) (vsync : Vsync&lt;a&gt;) : Vsync&lt;b&gt; =</w:t>
       </w:r>
     </w:p>
@@ -8584,6 +8945,19 @@
           <w:u w:val="none"/>
           <w:lang w:val="en"/>
         </w:rPr>
+        <w:t xml:space="preserve">let </w:t>
+      </w:r>
+      <w:r>
+        <w:rPr>
+          <w:rFonts w:ascii="Courier New" w:hAnsi="Courier New"/>
+          <w:b w:val="false"/>
+          <w:bCs w:val="false"/>
+          <w:i w:val="false"/>
+          <w:color w:val="000000"/>
+          <w:sz w:val="18"/>
+          <w:u w:val="none"/>
+          <w:lang w:val="en"/>
+        </w:rPr>
         <w:t>vsyncApply&lt;a, b&gt; (f : Vsync&lt;a&gt; -&gt; Vsync&lt;b&gt;) (vsync : Vsync&lt;a&gt;) : Vsync&lt;b&gt; =</w:t>
       </w:r>
     </w:p>
@@ -8636,6 +9010,18 @@
           <w:u w:val="none"/>
           <w:lang w:val="en"/>
         </w:rPr>
+        <w:t xml:space="preserve">let </w:t>
+      </w:r>
+      <w:r>
+        <w:rPr>
+          <w:rFonts w:ascii="Courier New" w:hAnsi="Courier New"/>
+          <w:b w:val="false"/>
+          <w:i w:val="false"/>
+          <w:color w:val="000000"/>
+          <w:sz w:val="18"/>
+          <w:u w:val="none"/>
+          <w:lang w:val="en"/>
+        </w:rPr>
         <w:t>vsyncBind&lt;a, b&gt; (vsync : Vsync&lt;a&gt;) (f : a -&gt; Vsync&lt;b&gt;) : Vsync&lt;b&gt; =</w:t>
       </w:r>
     </w:p>
@@ -8885,6 +9271,18 @@
           <w:u w:val="none"/>
           <w:lang w:val="en"/>
         </w:rPr>
+        <w:t xml:space="preserve">let </w:t>
+      </w:r>
+      <w:r>
+        <w:rPr>
+          <w:rFonts w:ascii="Courier New" w:hAnsi="Courier New"/>
+          <w:b w:val="false"/>
+          <w:i w:val="false"/>
+          <w:color w:val="000000"/>
+          <w:sz w:val="18"/>
+          <w:u w:val="none"/>
+          <w:lang w:val="en"/>
+        </w:rPr>
         <w:t>IPAddress = String</w:t>
       </w:r>
     </w:p>
@@ -8904,6 +9302,18 @@
           <w:u w:val="none"/>
           <w:lang w:val="en"/>
         </w:rPr>
+        <w:t xml:space="preserve">let </w:t>
+      </w:r>
+      <w:r>
+        <w:rPr>
+          <w:rFonts w:ascii="Courier New" w:hAnsi="Courier New"/>
+          <w:b w:val="false"/>
+          <w:i w:val="false"/>
+          <w:color w:val="000000"/>
+          <w:sz w:val="18"/>
+          <w:u w:val="none"/>
+          <w:lang w:val="en"/>
+        </w:rPr>
         <w:t>NetworkPort = Whole</w:t>
       </w:r>
     </w:p>
@@ -8923,6 +9333,18 @@
           <w:u w:val="none"/>
           <w:lang w:val="en"/>
         </w:rPr>
+        <w:t xml:space="preserve">let </w:t>
+      </w:r>
+      <w:r>
+        <w:rPr>
+          <w:rFonts w:ascii="Courier New" w:hAnsi="Courier New"/>
+          <w:b w:val="false"/>
+          <w:i w:val="false"/>
+          <w:color w:val="000000"/>
+          <w:sz w:val="18"/>
+          <w:u w:val="none"/>
+          <w:lang w:val="en"/>
+        </w:rPr>
         <w:t>Endpoint = (IPAddress, NetworkPort)</w:t>
       </w:r>
     </w:p>
@@ -8942,6 +9364,18 @@
           <w:u w:val="none"/>
           <w:lang w:val="en"/>
         </w:rPr>
+        <w:t xml:space="preserve">let </w:t>
+      </w:r>
+      <w:r>
+        <w:rPr>
+          <w:rFonts w:ascii="Courier New" w:hAnsi="Courier New"/>
+          <w:b w:val="false"/>
+          <w:i w:val="false"/>
+          <w:color w:val="000000"/>
+          <w:sz w:val="18"/>
+          <w:u w:val="none"/>
+          <w:lang w:val="en"/>
+        </w:rPr>
         <w:t>Intent = String // the intended meaning of a MetaFunction (indexes a MetaFunction from a Provider – see below)c</w:t>
       </w:r>
     </w:p>
@@ -8961,6 +9395,18 @@
           <w:u w:val="none"/>
           <w:lang w:val="en"/>
         </w:rPr>
+        <w:t xml:space="preserve">let </w:t>
+      </w:r>
+      <w:r>
+        <w:rPr>
+          <w:rFonts w:ascii="Courier New" w:hAnsi="Courier New"/>
+          <w:b w:val="false"/>
+          <w:i w:val="false"/>
+          <w:color w:val="000000"/>
+          <w:sz w:val="18"/>
+          <w:u w:val="none"/>
+          <w:lang w:val="en"/>
+        </w:rPr>
         <w:t>Container = Intent -&gt; Symbol -&gt; Vsync&lt;Symbol&gt;</w:t>
       </w:r>
     </w:p>
@@ -8980,6 +9426,18 @@
           <w:u w:val="none"/>
           <w:lang w:val="en"/>
         </w:rPr>
+        <w:t xml:space="preserve">let </w:t>
+      </w:r>
+      <w:r>
+        <w:rPr>
+          <w:rFonts w:ascii="Courier New" w:hAnsi="Courier New"/>
+          <w:b w:val="false"/>
+          <w:i w:val="false"/>
+          <w:color w:val="000000"/>
+          <w:sz w:val="18"/>
+          <w:u w:val="none"/>
+          <w:lang w:val="en"/>
+        </w:rPr>
         <w:t>Provider = | Endpoint | Container</w:t>
       </w:r>
     </w:p>
@@ -8999,6 +9457,18 @@
           <w:u w:val="none"/>
           <w:lang w:val="en"/>
         </w:rPr>
+        <w:t xml:space="preserve">let </w:t>
+      </w:r>
+      <w:r>
+        <w:rPr>
+          <w:rFonts w:ascii="Courier New" w:hAnsi="Courier New"/>
+          <w:b w:val="false"/>
+          <w:i w:val="false"/>
+          <w:color w:val="000000"/>
+          <w:sz w:val="18"/>
+          <w:u w:val="none"/>
+          <w:lang w:val="en"/>
+        </w:rPr>
         <w:t xml:space="preserve">MetaFunction = Provider -&gt; Intent -&gt; Symbol -&gt; </w:t>
       </w:r>
       <w:bookmarkStart w:id="5" w:name="__DdeLink__213_1716356468"/>
@@ -9060,6 +9530,18 @@
           <w:u w:val="none"/>
           <w:lang w:val="en"/>
         </w:rPr>
+        <w:t xml:space="preserve">let </w:t>
+      </w:r>
+      <w:r>
+        <w:rPr>
+          <w:rFonts w:ascii="Courier New" w:hAnsi="Courier New"/>
+          <w:b w:val="false"/>
+          <w:i w:val="false"/>
+          <w:color w:val="000000"/>
+          <w:sz w:val="18"/>
+          <w:u w:val="none"/>
+          <w:lang w:val="en"/>
+        </w:rPr>
         <w:t>makeContainer (asynchrounous : Bool) (repositoryUrl : String) (credentials : (String, String)) (envDeps : Map&lt;String, Any&gt;) : Container = Axiom "Make a container configured with its Vsync as asyncronous or not, built from source pulled from the given source control url, and provided the given environmental dependencies."</w:t>
       </w:r>
     </w:p>
@@ -9107,6 +9589,18 @@
           <w:u w:val="none"/>
           <w:lang w:val="en"/>
         </w:rPr>
+        <w:t xml:space="preserve">let </w:t>
+      </w:r>
+      <w:r>
+        <w:rPr>
+          <w:rFonts w:ascii="Courier New" w:hAnsi="Courier New"/>
+          <w:b w:val="false"/>
+          <w:i w:val="false"/>
+          <w:color w:val="000000"/>
+          <w:sz w:val="18"/>
+          <w:u w:val="none"/>
+          <w:lang w:val="en"/>
+        </w:rPr>
         <w:t>attachDebugger (container : Container) = Axiom! "Attach debugger to code called inside the given container."</w:t>
       </w:r>
     </w:p>
@@ -9154,6 +9648,18 @@
           <w:u w:val="none"/>
           <w:lang w:val="en"/>
         </w:rPr>
+        <w:t xml:space="preserve">let </w:t>
+      </w:r>
+      <w:r>
+        <w:rPr>
+          <w:rFonts w:ascii="Courier New" w:hAnsi="Courier New"/>
+          <w:b w:val="false"/>
+          <w:i w:val="false"/>
+          <w:color w:val="000000"/>
+          <w:sz w:val="18"/>
+          <w:u w:val="none"/>
+          <w:lang w:val="en"/>
+        </w:rPr>
         <w:t>call (mfn : MetaFunction) provider intent args : Vsync&lt;Symbol&gt; = mfn provider intent args</w:t>
       </w:r>
       <w:r>
@@ -9211,6 +9717,223 @@
       <w:pPr>
         <w:pStyle w:val="Normal"/>
         <w:spacing w:lineRule="auto" w:line="276" w:before="0" w:after="0"/>
+        <w:rPr/>
+      </w:pPr>
+      <w:r>
+        <w:rPr>
+          <w:rFonts w:ascii="Courier New" w:hAnsi="Courier New"/>
+          <w:b w:val="false"/>
+          <w:i w:val="false"/>
+          <w:color w:val="000000"/>
+          <w:sz w:val="18"/>
+          <w:u w:val="none"/>
+          <w:lang w:val="en"/>
+        </w:rPr>
+        <w:t xml:space="preserve">let </w:t>
+      </w:r>
+      <w:r>
+        <w:rPr>
+          <w:rFonts w:ascii="Courier New" w:hAnsi="Courier New"/>
+          <w:b w:val="false"/>
+          <w:i w:val="false"/>
+          <w:color w:val="000000"/>
+          <w:sz w:val="18"/>
+          <w:u w:val="none"/>
+          <w:lang w:val="en"/>
+        </w:rPr>
+        <w:t>Time = Axiom "The current simulation time."</w:t>
+      </w:r>
+    </w:p>
+    <w:p>
+      <w:pPr>
+        <w:pStyle w:val="Normal"/>
+        <w:spacing w:lineRule="auto" w:line="276" w:before="0" w:after="0"/>
+        <w:rPr/>
+      </w:pPr>
+      <w:r>
+        <w:rPr>
+          <w:rFonts w:ascii="Courier New" w:hAnsi="Courier New"/>
+          <w:b w:val="false"/>
+          <w:i w:val="false"/>
+          <w:color w:val="000000"/>
+          <w:sz w:val="18"/>
+          <w:u w:val="none"/>
+          <w:lang w:val="en"/>
+        </w:rPr>
+        <w:t xml:space="preserve">let </w:t>
+      </w:r>
+      <w:r>
+        <w:rPr>
+          <w:rFonts w:ascii="Courier New" w:hAnsi="Courier New"/>
+          <w:b w:val="false"/>
+          <w:i w:val="false"/>
+          <w:color w:val="000000"/>
+          <w:sz w:val="18"/>
+          <w:u w:val="none"/>
+          <w:lang w:val="en"/>
+        </w:rPr>
+        <w:t>Input = Axiom "The current state of HID input."</w:t>
+      </w:r>
+    </w:p>
+    <w:p>
+      <w:pPr>
+        <w:pStyle w:val="Normal"/>
+        <w:spacing w:lineRule="auto" w:line="276" w:before="0" w:after="0"/>
+        <w:rPr/>
+      </w:pPr>
+      <w:r>
+        <w:rPr>
+          <w:rFonts w:ascii="Courier New" w:hAnsi="Courier New"/>
+          <w:b w:val="false"/>
+          <w:i w:val="false"/>
+          <w:color w:val="000000"/>
+          <w:sz w:val="18"/>
+          <w:u w:val="none"/>
+          <w:lang w:val="en"/>
+        </w:rPr>
+        <w:t xml:space="preserve">let </w:t>
+      </w:r>
+      <w:r>
+        <w:rPr>
+          <w:rFonts w:ascii="Courier New" w:hAnsi="Courier New"/>
+          <w:b w:val="false"/>
+          <w:i w:val="false"/>
+          <w:color w:val="000000"/>
+          <w:sz w:val="18"/>
+          <w:u w:val="none"/>
+          <w:lang w:val="en"/>
+        </w:rPr>
+        <w:t>Address = Axiom "A series of names denoting a simulant in the hierarchy."</w:t>
+      </w:r>
+    </w:p>
+    <w:p>
+      <w:pPr>
+        <w:pStyle w:val="Normal"/>
+        <w:spacing w:lineRule="auto" w:line="276" w:before="0" w:after="0"/>
+        <w:rPr/>
+      </w:pPr>
+      <w:r>
+        <w:rPr>
+          <w:rFonts w:ascii="Courier New" w:hAnsi="Courier New"/>
+          <w:b w:val="false"/>
+          <w:i w:val="false"/>
+          <w:color w:val="000000"/>
+          <w:sz w:val="18"/>
+          <w:u w:val="none"/>
+          <w:lang w:val="en"/>
+        </w:rPr>
+        <w:t xml:space="preserve">let </w:t>
+      </w:r>
+      <w:r>
+        <w:rPr>
+          <w:rFonts w:ascii="Courier New" w:hAnsi="Courier New"/>
+          <w:b w:val="false"/>
+          <w:i w:val="false"/>
+          <w:color w:val="000000"/>
+          <w:sz w:val="18"/>
+          <w:u w:val="none"/>
+          <w:lang w:val="en"/>
+        </w:rPr>
+        <w:t>Listener = Axiom "A generalized reference to a Listener&lt;_&gt;."</w:t>
+      </w:r>
+    </w:p>
+    <w:p>
+      <w:pPr>
+        <w:pStyle w:val="Normal"/>
+        <w:spacing w:lineRule="auto" w:line="276" w:before="0" w:after="0"/>
+        <w:rPr/>
+      </w:pPr>
+      <w:r>
+        <w:rPr>
+          <w:rFonts w:ascii="Courier New" w:hAnsi="Courier New"/>
+          <w:b w:val="false"/>
+          <w:i w:val="false"/>
+          <w:color w:val="000000"/>
+          <w:sz w:val="18"/>
+          <w:u w:val="none"/>
+          <w:lang w:val="en"/>
+        </w:rPr>
+        <w:t xml:space="preserve">let </w:t>
+      </w:r>
+      <w:r>
+        <w:rPr>
+          <w:rFonts w:ascii="Courier New" w:hAnsi="Courier New"/>
+          <w:b w:val="false"/>
+          <w:i w:val="false"/>
+          <w:color w:val="000000"/>
+          <w:sz w:val="18"/>
+          <w:u w:val="none"/>
+          <w:lang w:val="en"/>
+        </w:rPr>
+        <w:t>Simulant = Axiom "A generalized reference to a Simulant&lt;_, _, _, _, _&gt;."</w:t>
+      </w:r>
+    </w:p>
+    <w:p>
+      <w:pPr>
+        <w:pStyle w:val="Normal"/>
+        <w:spacing w:lineRule="auto" w:line="276" w:before="0" w:after="0"/>
+        <w:rPr/>
+      </w:pPr>
+      <w:r>
+        <w:rPr>
+          <w:rFonts w:ascii="Courier New" w:hAnsi="Courier New"/>
+          <w:b w:val="false"/>
+          <w:i w:val="false"/>
+          <w:color w:val="000000"/>
+          <w:sz w:val="18"/>
+          <w:u w:val="none"/>
+          <w:lang w:val="en"/>
+        </w:rPr>
+        <w:t xml:space="preserve">let </w:t>
+      </w:r>
+      <w:r>
+        <w:rPr>
+          <w:rFonts w:ascii="Courier New" w:hAnsi="Courier New"/>
+          <w:b w:val="false"/>
+          <w:i w:val="false"/>
+          <w:color w:val="000000"/>
+          <w:sz w:val="18"/>
+          <w:u w:val="none"/>
+          <w:lang w:val="en"/>
+        </w:rPr>
+        <w:t>RenderMsg = Axiom "A sum type representing the different render requests a simulant can send."</w:t>
+      </w:r>
+    </w:p>
+    <w:p>
+      <w:pPr>
+        <w:pStyle w:val="Normal"/>
+        <w:spacing w:lineRule="auto" w:line="276" w:before="0" w:after="0"/>
+        <w:rPr/>
+      </w:pPr>
+      <w:r>
+        <w:rPr>
+          <w:rFonts w:ascii="Courier New" w:hAnsi="Courier New"/>
+          <w:b w:val="false"/>
+          <w:i w:val="false"/>
+          <w:color w:val="000000"/>
+          <w:sz w:val="18"/>
+          <w:u w:val="none"/>
+          <w:lang w:val="en"/>
+        </w:rPr>
+        <w:t xml:space="preserve">let </w:t>
+      </w:r>
+      <w:r>
+        <w:rPr>
+          <w:rFonts w:ascii="Courier New" w:hAnsi="Courier New"/>
+          <w:b w:val="false"/>
+          <w:i w:val="false"/>
+          <w:color w:val="000000"/>
+          <w:sz w:val="18"/>
+          <w:u w:val="none"/>
+          <w:lang w:val="en"/>
+        </w:rPr>
+        <w:t>IOMsg&lt;MyUpdateMsg&gt; =</w:t>
+      </w:r>
+    </w:p>
+    <w:p>
+      <w:pPr>
+        <w:pStyle w:val="Normal"/>
+        <w:spacing w:lineRule="auto" w:line="276" w:before="0" w:after="0"/>
         <w:rPr>
           <w:u w:val="single"/>
         </w:rPr>
@@ -9225,7 +9948,19 @@
           <w:u w:val="none"/>
           <w:lang w:val="en"/>
         </w:rPr>
-        <w:t>Time = Axiom "The current simulation time."</w:t>
+        <w:t xml:space="preserve">  </w:t>
+      </w:r>
+      <w:r>
+        <w:rPr>
+          <w:rFonts w:ascii="Courier New" w:hAnsi="Courier New"/>
+          <w:b w:val="false"/>
+          <w:i w:val="false"/>
+          <w:color w:val="000000"/>
+          <w:sz w:val="18"/>
+          <w:u w:val="none"/>
+          <w:lang w:val="en"/>
+        </w:rPr>
+        <w:t>| CreateSimulant of ... | DestroySimulant of ...</w:t>
       </w:r>
     </w:p>
     <w:p>
@@ -9246,26 +9981,19 @@
           <w:u w:val="none"/>
           <w:lang w:val="en"/>
         </w:rPr>
-        <w:t>Input = Axiom "The current state of HID input."</w:t>
-      </w:r>
-    </w:p>
-    <w:p>
-      <w:pPr>
-        <w:pStyle w:val="Normal"/>
-        <w:spacing w:lineRule="auto" w:line="276" w:before="0" w:after="0"/>
-        <w:rPr/>
-      </w:pPr>
-      <w:r>
-        <w:rPr>
-          <w:rFonts w:ascii="Courier New" w:hAnsi="Courier New"/>
-          <w:b w:val="false"/>
-          <w:i w:val="false"/>
-          <w:color w:val="000000"/>
-          <w:sz w:val="18"/>
-          <w:u w:val="none"/>
-          <w:lang w:val="en"/>
-        </w:rPr>
-        <w:t>Address = Axiom "A series of names denoting a simulant in the hierarchy."</w:t>
+        <w:t xml:space="preserve">  </w:t>
+      </w:r>
+      <w:r>
+        <w:rPr>
+          <w:rFonts w:ascii="Courier New" w:hAnsi="Courier New"/>
+          <w:b w:val="false"/>
+          <w:i w:val="false"/>
+          <w:color w:val="000000"/>
+          <w:sz w:val="18"/>
+          <w:u w:val="none"/>
+          <w:lang w:val="en"/>
+        </w:rPr>
+        <w:t>| CreateListener of ... | DestroyListener of ...</w:t>
       </w:r>
     </w:p>
     <w:p>
@@ -9286,7 +10014,19 @@
           <w:u w:val="none"/>
           <w:lang w:val="en"/>
         </w:rPr>
-        <w:t>Listener = Axiom "A generalized reference to a Listener&lt;_&gt;."</w:t>
+        <w:t xml:space="preserve">  </w:t>
+      </w:r>
+      <w:r>
+        <w:rPr>
+          <w:rFonts w:ascii="Courier New" w:hAnsi="Courier New"/>
+          <w:b w:val="false"/>
+          <w:i w:val="false"/>
+          <w:color w:val="000000"/>
+          <w:sz w:val="18"/>
+          <w:u w:val="none"/>
+          <w:lang w:val="en"/>
+        </w:rPr>
+        <w:t>| CreatePhysicsBody of (Address, PhysicsBodyUpdateMsg -&gt; MyUpdateMsg, ...)</w:t>
       </w:r>
     </w:p>
     <w:p>
@@ -9307,7 +10047,19 @@
           <w:u w:val="none"/>
           <w:lang w:val="en"/>
         </w:rPr>
-        <w:t>Simulant = Axiom "A generalized reference to a Simulant&lt;_, _, _, _, _&gt;."</w:t>
+        <w:t xml:space="preserve">  </w:t>
+      </w:r>
+      <w:r>
+        <w:rPr>
+          <w:rFonts w:ascii="Courier New" w:hAnsi="Courier New"/>
+          <w:b w:val="false"/>
+          <w:i w:val="false"/>
+          <w:color w:val="000000"/>
+          <w:sz w:val="18"/>
+          <w:u w:val="none"/>
+          <w:lang w:val="en"/>
+        </w:rPr>
+        <w:t>| DestroyPhysicsBody of ...</w:t>
       </w:r>
     </w:p>
     <w:p>
@@ -9328,7 +10080,19 @@
           <w:u w:val="none"/>
           <w:lang w:val="en"/>
         </w:rPr>
-        <w:t>RenderMsg = Axiom "A sum type representing the different render requests a simulant can send."</w:t>
+        <w:t xml:space="preserve">  </w:t>
+      </w:r>
+      <w:r>
+        <w:rPr>
+          <w:rFonts w:ascii="Courier New" w:hAnsi="Courier New"/>
+          <w:b w:val="false"/>
+          <w:i w:val="false"/>
+          <w:color w:val="000000"/>
+          <w:sz w:val="18"/>
+          <w:u w:val="none"/>
+          <w:lang w:val="en"/>
+        </w:rPr>
+        <w:t>| PlaySound of ...</w:t>
       </w:r>
     </w:p>
     <w:p>
@@ -9349,7 +10113,78 @@
           <w:u w:val="none"/>
           <w:lang w:val="en"/>
         </w:rPr>
-        <w:t>IOMsg&lt;MyUpdateMsg&gt; =</w:t>
+        <w:t xml:space="preserve">  </w:t>
+      </w:r>
+      <w:r>
+        <w:rPr>
+          <w:rFonts w:ascii="Courier New" w:hAnsi="Courier New"/>
+          <w:b w:val="false"/>
+          <w:i w:val="false"/>
+          <w:color w:val="000000"/>
+          <w:sz w:val="18"/>
+          <w:u w:val="none"/>
+          <w:lang w:val="en"/>
+        </w:rPr>
+        <w:t>| ...</w:t>
+      </w:r>
+    </w:p>
+    <w:p>
+      <w:pPr>
+        <w:pStyle w:val="Normal"/>
+        <w:spacing w:lineRule="auto" w:line="276" w:before="0" w:after="0"/>
+        <w:rPr>
+          <w:rFonts w:ascii="Courier New" w:hAnsi="Courier New"/>
+          <w:b w:val="false"/>
+          <w:b w:val="false"/>
+          <w:i w:val="false"/>
+          <w:i w:val="false"/>
+          <w:color w:val="000000"/>
+          <w:sz w:val="18"/>
+          <w:u w:val="none"/>
+          <w:lang w:val="en"/>
+        </w:rPr>
+      </w:pPr>
+      <w:r>
+        <w:rPr>
+          <w:rFonts w:ascii="Courier New" w:hAnsi="Courier New"/>
+          <w:b w:val="false"/>
+          <w:i w:val="false"/>
+          <w:color w:val="000000"/>
+          <w:sz w:val="18"/>
+          <w:u w:val="none"/>
+          <w:lang w:val="en"/>
+        </w:rPr>
+      </w:r>
+    </w:p>
+    <w:p>
+      <w:pPr>
+        <w:pStyle w:val="Normal"/>
+        <w:spacing w:lineRule="auto" w:line="276" w:before="0" w:after="0"/>
+        <w:rPr/>
+      </w:pPr>
+      <w:r>
+        <w:rPr>
+          <w:rFonts w:ascii="Courier New" w:hAnsi="Courier New"/>
+          <w:b w:val="false"/>
+          <w:i w:val="false"/>
+          <w:color w:val="000000"/>
+          <w:sz w:val="18"/>
+          <w:u w:val="none"/>
+          <w:lang w:val="en"/>
+        </w:rPr>
+        <w:t xml:space="preserve">let </w:t>
+      </w:r>
+      <w:r>
+        <w:rPr>
+          <w:rFonts w:ascii="Courier New" w:hAnsi="Courier New"/>
+          <w:b w:val="false"/>
+          <w:i w:val="false"/>
+          <w:color w:val="000000"/>
+          <w:sz w:val="18"/>
+          <w:u w:val="none"/>
+          <w:lang w:val="en"/>
+        </w:rPr>
+        <w:t>Listener&lt;TheirUpdateMsg, MyUpdateMsg&gt; =</w:t>
       </w:r>
     </w:p>
     <w:p>
@@ -9382,7 +10217,7 @@
           <w:u w:val="none"/>
           <w:lang w:val="en"/>
         </w:rPr>
-        <w:t>| CreateSimulant of ... | DestroySimulant of ...</w:t>
+        <w:t>(Address : Address,</w:t>
       </w:r>
     </w:p>
     <w:p>
@@ -9403,253 +10238,6 @@
           <w:u w:val="none"/>
           <w:lang w:val="en"/>
         </w:rPr>
-        <w:t xml:space="preserve">  </w:t>
-      </w:r>
-      <w:r>
-        <w:rPr>
-          <w:rFonts w:ascii="Courier New" w:hAnsi="Courier New"/>
-          <w:b w:val="false"/>
-          <w:i w:val="false"/>
-          <w:color w:val="000000"/>
-          <w:sz w:val="18"/>
-          <w:u w:val="none"/>
-          <w:lang w:val="en"/>
-        </w:rPr>
-        <w:t>| CreateListener of ... | DestroyListener of ...</w:t>
-      </w:r>
-    </w:p>
-    <w:p>
-      <w:pPr>
-        <w:pStyle w:val="Normal"/>
-        <w:spacing w:lineRule="auto" w:line="276" w:before="0" w:after="0"/>
-        <w:rPr>
-          <w:u w:val="single"/>
-        </w:rPr>
-      </w:pPr>
-      <w:r>
-        <w:rPr>
-          <w:rFonts w:ascii="Courier New" w:hAnsi="Courier New"/>
-          <w:b w:val="false"/>
-          <w:i w:val="false"/>
-          <w:color w:val="000000"/>
-          <w:sz w:val="18"/>
-          <w:u w:val="none"/>
-          <w:lang w:val="en"/>
-        </w:rPr>
-        <w:t xml:space="preserve">  </w:t>
-      </w:r>
-      <w:r>
-        <w:rPr>
-          <w:rFonts w:ascii="Courier New" w:hAnsi="Courier New"/>
-          <w:b w:val="false"/>
-          <w:i w:val="false"/>
-          <w:color w:val="000000"/>
-          <w:sz w:val="18"/>
-          <w:u w:val="none"/>
-          <w:lang w:val="en"/>
-        </w:rPr>
-        <w:t>| CreatePhysicsBody of (Address, PhysicsBodyUpdateMsg -&gt; MyUpdateMsg, ...)</w:t>
-      </w:r>
-    </w:p>
-    <w:p>
-      <w:pPr>
-        <w:pStyle w:val="Normal"/>
-        <w:spacing w:lineRule="auto" w:line="276" w:before="0" w:after="0"/>
-        <w:rPr>
-          <w:u w:val="single"/>
-        </w:rPr>
-      </w:pPr>
-      <w:r>
-        <w:rPr>
-          <w:rFonts w:ascii="Courier New" w:hAnsi="Courier New"/>
-          <w:b w:val="false"/>
-          <w:i w:val="false"/>
-          <w:color w:val="000000"/>
-          <w:sz w:val="18"/>
-          <w:u w:val="none"/>
-          <w:lang w:val="en"/>
-        </w:rPr>
-        <w:t xml:space="preserve">  </w:t>
-      </w:r>
-      <w:r>
-        <w:rPr>
-          <w:rFonts w:ascii="Courier New" w:hAnsi="Courier New"/>
-          <w:b w:val="false"/>
-          <w:i w:val="false"/>
-          <w:color w:val="000000"/>
-          <w:sz w:val="18"/>
-          <w:u w:val="none"/>
-          <w:lang w:val="en"/>
-        </w:rPr>
-        <w:t>| DestroyPhysicsBody of ...</w:t>
-      </w:r>
-    </w:p>
-    <w:p>
-      <w:pPr>
-        <w:pStyle w:val="Normal"/>
-        <w:spacing w:lineRule="auto" w:line="276" w:before="0" w:after="0"/>
-        <w:rPr>
-          <w:u w:val="single"/>
-        </w:rPr>
-      </w:pPr>
-      <w:r>
-        <w:rPr>
-          <w:rFonts w:ascii="Courier New" w:hAnsi="Courier New"/>
-          <w:b w:val="false"/>
-          <w:i w:val="false"/>
-          <w:color w:val="000000"/>
-          <w:sz w:val="18"/>
-          <w:u w:val="none"/>
-          <w:lang w:val="en"/>
-        </w:rPr>
-        <w:t xml:space="preserve">  </w:t>
-      </w:r>
-      <w:r>
-        <w:rPr>
-          <w:rFonts w:ascii="Courier New" w:hAnsi="Courier New"/>
-          <w:b w:val="false"/>
-          <w:i w:val="false"/>
-          <w:color w:val="000000"/>
-          <w:sz w:val="18"/>
-          <w:u w:val="none"/>
-          <w:lang w:val="en"/>
-        </w:rPr>
-        <w:t>| PlaySound of ...</w:t>
-      </w:r>
-    </w:p>
-    <w:p>
-      <w:pPr>
-        <w:pStyle w:val="Normal"/>
-        <w:spacing w:lineRule="auto" w:line="276" w:before="0" w:after="0"/>
-        <w:rPr>
-          <w:u w:val="single"/>
-        </w:rPr>
-      </w:pPr>
-      <w:r>
-        <w:rPr>
-          <w:rFonts w:ascii="Courier New" w:hAnsi="Courier New"/>
-          <w:b w:val="false"/>
-          <w:i w:val="false"/>
-          <w:color w:val="000000"/>
-          <w:sz w:val="18"/>
-          <w:u w:val="none"/>
-          <w:lang w:val="en"/>
-        </w:rPr>
-        <w:t xml:space="preserve">  </w:t>
-      </w:r>
-      <w:r>
-        <w:rPr>
-          <w:rFonts w:ascii="Courier New" w:hAnsi="Courier New"/>
-          <w:b w:val="false"/>
-          <w:i w:val="false"/>
-          <w:color w:val="000000"/>
-          <w:sz w:val="18"/>
-          <w:u w:val="none"/>
-          <w:lang w:val="en"/>
-        </w:rPr>
-        <w:t>| ...</w:t>
-      </w:r>
-    </w:p>
-    <w:p>
-      <w:pPr>
-        <w:pStyle w:val="Normal"/>
-        <w:spacing w:lineRule="auto" w:line="276" w:before="0" w:after="0"/>
-        <w:rPr>
-          <w:rFonts w:ascii="Courier New" w:hAnsi="Courier New"/>
-          <w:b w:val="false"/>
-          <w:b w:val="false"/>
-          <w:i w:val="false"/>
-          <w:i w:val="false"/>
-          <w:color w:val="000000"/>
-          <w:sz w:val="18"/>
-          <w:u w:val="none"/>
-          <w:lang w:val="en"/>
-        </w:rPr>
-      </w:pPr>
-      <w:r>
-        <w:rPr>
-          <w:rFonts w:ascii="Courier New" w:hAnsi="Courier New"/>
-          <w:b w:val="false"/>
-          <w:i w:val="false"/>
-          <w:color w:val="000000"/>
-          <w:sz w:val="18"/>
-          <w:u w:val="none"/>
-          <w:lang w:val="en"/>
-        </w:rPr>
-      </w:r>
-    </w:p>
-    <w:p>
-      <w:pPr>
-        <w:pStyle w:val="Normal"/>
-        <w:spacing w:lineRule="auto" w:line="276" w:before="0" w:after="0"/>
-        <w:rPr>
-          <w:u w:val="single"/>
-        </w:rPr>
-      </w:pPr>
-      <w:r>
-        <w:rPr>
-          <w:rFonts w:ascii="Courier New" w:hAnsi="Courier New"/>
-          <w:b w:val="false"/>
-          <w:i w:val="false"/>
-          <w:color w:val="000000"/>
-          <w:sz w:val="18"/>
-          <w:u w:val="none"/>
-          <w:lang w:val="en"/>
-        </w:rPr>
-        <w:t>Listener&lt;TheirUpdateMsg, MyUpdateMsg&gt; =</w:t>
-      </w:r>
-    </w:p>
-    <w:p>
-      <w:pPr>
-        <w:pStyle w:val="Normal"/>
-        <w:spacing w:lineRule="auto" w:line="276" w:before="0" w:after="0"/>
-        <w:rPr>
-          <w:u w:val="single"/>
-        </w:rPr>
-      </w:pPr>
-      <w:r>
-        <w:rPr>
-          <w:rFonts w:ascii="Courier New" w:hAnsi="Courier New"/>
-          <w:b w:val="false"/>
-          <w:i w:val="false"/>
-          <w:color w:val="000000"/>
-          <w:sz w:val="18"/>
-          <w:u w:val="none"/>
-          <w:lang w:val="en"/>
-        </w:rPr>
-        <w:t xml:space="preserve">  </w:t>
-      </w:r>
-      <w:r>
-        <w:rPr>
-          <w:rFonts w:ascii="Courier New" w:hAnsi="Courier New"/>
-          <w:b w:val="false"/>
-          <w:i w:val="false"/>
-          <w:color w:val="000000"/>
-          <w:sz w:val="18"/>
-          <w:u w:val="none"/>
-          <w:lang w:val="en"/>
-        </w:rPr>
-        <w:t>(Address : Address,</w:t>
-      </w:r>
-    </w:p>
-    <w:p>
-      <w:pPr>
-        <w:pStyle w:val="Normal"/>
-        <w:spacing w:lineRule="auto" w:line="276" w:before="0" w:after="0"/>
-        <w:rPr>
-          <w:u w:val="single"/>
-        </w:rPr>
-      </w:pPr>
-      <w:r>
-        <w:rPr>
-          <w:rFonts w:ascii="Courier New" w:hAnsi="Courier New"/>
-          <w:b w:val="false"/>
-          <w:i w:val="false"/>
-          <w:color w:val="000000"/>
-          <w:sz w:val="18"/>
-          <w:u w:val="none"/>
-          <w:lang w:val="en"/>
-        </w:rPr>
         <w:t xml:space="preserve">   </w:t>
       </w:r>
       <w:r>
@@ -9662,56 +10250,86 @@
           <w:u w:val="none"/>
           <w:lang w:val="en"/>
         </w:rPr>
-        <w:t>Import : TheirUpdateMsg -&gt; MyUpdateMsg)</w:t>
-      </w:r>
-    </w:p>
-    <w:p>
-      <w:pPr>
-        <w:pStyle w:val="Normal"/>
-        <w:spacing w:lineRule="auto" w:line="276" w:before="0" w:after="0"/>
-        <w:rPr>
-          <w:rFonts w:ascii="Courier New" w:hAnsi="Courier New"/>
-          <w:b w:val="false"/>
-          <w:b w:val="false"/>
-          <w:i w:val="false"/>
-          <w:i w:val="false"/>
-          <w:color w:val="000000"/>
-          <w:sz w:val="18"/>
-          <w:u w:val="none"/>
-          <w:lang w:val="en"/>
-        </w:rPr>
-      </w:pPr>
-      <w:r>
-        <w:rPr>
-          <w:rFonts w:ascii="Courier New" w:hAnsi="Courier New"/>
-          <w:b w:val="false"/>
-          <w:i w:val="false"/>
-          <w:color w:val="000000"/>
-          <w:sz w:val="18"/>
-          <w:u w:val="none"/>
-          <w:lang w:val="en"/>
-        </w:rPr>
-      </w:r>
-    </w:p>
-    <w:p>
-      <w:pPr>
-        <w:pStyle w:val="Normal"/>
-        <w:spacing w:lineRule="auto" w:line="276" w:before="0" w:after="0"/>
-        <w:rPr>
-          <w:u w:val="single"/>
-        </w:rPr>
-      </w:pPr>
-      <w:r>
-        <w:rPr>
-          <w:rFonts w:ascii="Courier New" w:hAnsi="Courier New"/>
-          <w:b w:val="false"/>
-          <w:i w:val="false"/>
-          <w:color w:val="000000"/>
-          <w:sz w:val="18"/>
-          <w:u w:val="none"/>
-          <w:lang w:val="en"/>
-        </w:rPr>
-        <w:t>Simulant&lt;Config, State, UpdateMsg&gt; =</w:t>
+        <w:t>Import : TheirUpdateMsg -&gt; MyUpdate</w:t>
+      </w:r>
+      <w:r>
+        <w:rPr>
+          <w:rFonts w:eastAsia="SimSun" w:cs="Mangal" w:ascii="Courier New" w:hAnsi="Courier New"/>
+          <w:b w:val="false"/>
+          <w:i w:val="false"/>
+          <w:color w:val="000000"/>
+          <w:kern w:val="2"/>
+          <w:sz w:val="18"/>
+          <w:szCs w:val="24"/>
+          <w:u w:val="none"/>
+          <w:lang w:val="en" w:eastAsia="zh-CN" w:bidi="hi-IN"/>
+        </w:rPr>
+        <w:t>Msg)</w:t>
+      </w:r>
+    </w:p>
+    <w:p>
+      <w:pPr>
+        <w:pStyle w:val="Normal"/>
+        <w:spacing w:lineRule="auto" w:line="276" w:before="0" w:after="0"/>
+        <w:rPr>
+          <w:rFonts w:ascii="Courier New" w:hAnsi="Courier New" w:eastAsia="SimSun" w:cs="Mangal"/>
+          <w:b w:val="false"/>
+          <w:b w:val="false"/>
+          <w:i w:val="false"/>
+          <w:i w:val="false"/>
+          <w:color w:val="000000"/>
+          <w:kern w:val="2"/>
+          <w:sz w:val="18"/>
+          <w:szCs w:val="24"/>
+          <w:u w:val="none"/>
+          <w:lang w:val="en" w:eastAsia="zh-CN" w:bidi="hi-IN"/>
+        </w:rPr>
+      </w:pPr>
+      <w:r>
+        <w:rPr>
+          <w:rFonts w:eastAsia="SimSun" w:cs="Mangal" w:ascii="Courier New" w:hAnsi="Courier New"/>
+          <w:b w:val="false"/>
+          <w:i w:val="false"/>
+          <w:color w:val="000000"/>
+          <w:kern w:val="2"/>
+          <w:sz w:val="18"/>
+          <w:szCs w:val="24"/>
+          <w:u w:val="none"/>
+          <w:lang w:val="en" w:eastAsia="zh-CN" w:bidi="hi-IN"/>
+        </w:rPr>
+      </w:r>
+    </w:p>
+    <w:p>
+      <w:pPr>
+        <w:pStyle w:val="Normal"/>
+        <w:spacing w:lineRule="auto" w:line="276" w:before="0" w:after="0"/>
+        <w:rPr>
+          <w:rFonts w:ascii="Courier New" w:hAnsi="Courier New" w:eastAsia="SimSun" w:cs="Mangal"/>
+          <w:b w:val="false"/>
+          <w:b w:val="false"/>
+          <w:i w:val="false"/>
+          <w:i w:val="false"/>
+          <w:color w:val="000000"/>
+          <w:kern w:val="2"/>
+          <w:sz w:val="18"/>
+          <w:szCs w:val="24"/>
+          <w:u w:val="none"/>
+          <w:lang w:val="en" w:eastAsia="zh-CN" w:bidi="hi-IN"/>
+        </w:rPr>
+      </w:pPr>
+      <w:r>
+        <w:rPr>
+          <w:rFonts w:eastAsia="SimSun" w:cs="Mangal" w:ascii="Courier New" w:hAnsi="Courier New"/>
+          <w:b w:val="false"/>
+          <w:i w:val="false"/>
+          <w:color w:val="000000"/>
+          <w:kern w:val="2"/>
+          <w:sz w:val="18"/>
+          <w:szCs w:val="24"/>
+          <w:u w:val="none"/>
+          <w:lang w:val="en" w:eastAsia="zh-CN" w:bidi="hi-IN"/>
+        </w:rPr>
+        <w:t>let Simulant&lt;Config, State, UpdateMsg&gt; =</w:t>
       </w:r>
     </w:p>
     <w:p>
@@ -10294,6 +10912,15 @@
       <w:lang w:val="en"/>
     </w:rPr>
   </w:style>
+  <w:style w:type="character" w:styleId="ListLabel29">
+    <w:name w:val="ListLabel 29"/>
+    <w:qFormat/>
+    <w:rPr>
+      <w:rFonts w:ascii="Courier New" w:hAnsi="Courier New"/>
+      <w:sz w:val="18"/>
+      <w:lang w:val="en"/>
+    </w:rPr>
+  </w:style>
   <w:style w:type="paragraph" w:styleId="Heading">
     <w:name w:val="Heading"/>
     <w:basedOn w:val="Normal"/>

</xml_diff>

<commit_message>
Partial implementation of Property Bag Simulation Semantics.
Former-commit-id: a02a5e6fe74ce6616fdf15e443dc09645238fa4f
</commit_message>
<xml_diff>
--- a/Nu/Nu.Documentation/Nu Semantic Design.docx
+++ b/Nu/Nu.Documentation/Nu Semantic Design.docx
@@ -10109,7 +10109,15 @@
         </w:rPr>
       </w:pPr>
       <w:r>
-        <w:rPr/>
+        <w:rPr>
+          <w:rFonts w:ascii="Courier New" w:hAnsi="Courier New"/>
+          <w:b w:val="false"/>
+          <w:i w:val="false"/>
+          <w:color w:val="000000"/>
+          <w:sz w:val="18"/>
+          <w:u w:val="single"/>
+          <w:lang w:val="en"/>
+        </w:rPr>
       </w:r>
       <w:r>
         <w:br w:type="page"/>
@@ -10151,706 +10159,182 @@
       </w:pPr>
       <w:r>
         <w:rPr>
-          <w:u w:val="none"/>
-        </w:rPr>
-      </w:r>
-    </w:p>
-    <w:p>
-      <w:pPr>
-        <w:pStyle w:val="Normal"/>
-        <w:spacing w:lineRule="auto" w:line="276" w:before="0" w:after="0"/>
-        <w:rPr>
-          <w:u w:val="none"/>
-        </w:rPr>
-      </w:pPr>
-      <w:r>
-        <w:rPr>
-          <w:rFonts w:ascii="Courier New" w:hAnsi="Courier New"/>
-          <w:b w:val="false"/>
-          <w:i w:val="false"/>
-          <w:color w:val="000000"/>
-          <w:sz w:val="18"/>
-          <w:u w:val="none"/>
-          <w:lang w:val="en"/>
-        </w:rPr>
-        <w:t xml:space="preserve">let PropertyChangeHandler&lt;Key, Guid&gt; = </w:t>
-      </w:r>
-      <w:r>
-        <w:rPr>
-          <w:rFonts w:ascii="Courier New" w:hAnsi="Courier New"/>
-          <w:b w:val="false"/>
-          <w:i w:val="false"/>
-          <w:color w:val="000000"/>
-          <w:sz w:val="18"/>
-          <w:u w:val="none"/>
-          <w:lang w:val="en"/>
-        </w:rPr>
-        <w:t xml:space="preserve">Simulation&lt;Key, </w:t>
-      </w:r>
-      <w:r>
-        <w:rPr>
-          <w:rFonts w:ascii="Courier New" w:hAnsi="Courier New"/>
-          <w:b w:val="false"/>
-          <w:i w:val="false"/>
-          <w:color w:val="000000"/>
-          <w:sz w:val="18"/>
-          <w:u w:val="none"/>
-          <w:lang w:val="en"/>
-        </w:rPr>
-        <w:t>Guid</w:t>
-      </w:r>
-      <w:r>
-        <w:rPr>
-          <w:rFonts w:ascii="Courier New" w:hAnsi="Courier New"/>
-          <w:b w:val="false"/>
-          <w:i w:val="false"/>
-          <w:color w:val="000000"/>
-          <w:sz w:val="18"/>
-          <w:u w:val="none"/>
-          <w:lang w:val="en"/>
-        </w:rPr>
-        <w:t xml:space="preserve">&gt; -&gt; Simulation&lt;Key, </w:t>
-      </w:r>
-      <w:r>
-        <w:rPr>
-          <w:rFonts w:ascii="Courier New" w:hAnsi="Courier New"/>
-          <w:b w:val="false"/>
-          <w:i w:val="false"/>
-          <w:color w:val="000000"/>
-          <w:sz w:val="18"/>
-          <w:u w:val="none"/>
-          <w:lang w:val="en"/>
-        </w:rPr>
-        <w:t>Guid</w:t>
-      </w:r>
-      <w:r>
-        <w:rPr>
-          <w:rFonts w:ascii="Courier New" w:hAnsi="Courier New"/>
-          <w:b w:val="false"/>
-          <w:i w:val="false"/>
-          <w:color w:val="000000"/>
-          <w:sz w:val="18"/>
-          <w:u w:val="none"/>
-          <w:lang w:val="en"/>
-        </w:rPr>
-        <w:t xml:space="preserve">&gt; -&gt; Simulation&lt;Key, </w:t>
-      </w:r>
-      <w:r>
-        <w:rPr>
-          <w:rFonts w:ascii="Courier New" w:hAnsi="Courier New"/>
-          <w:b w:val="false"/>
-          <w:i w:val="false"/>
-          <w:color w:val="000000"/>
-          <w:sz w:val="18"/>
-          <w:u w:val="none"/>
-          <w:lang w:val="en"/>
-        </w:rPr>
-        <w:t>Guid</w:t>
-      </w:r>
-      <w:r>
-        <w:rPr>
-          <w:rFonts w:ascii="Courier New" w:hAnsi="Courier New"/>
-          <w:b w:val="false"/>
-          <w:i w:val="false"/>
-          <w:color w:val="000000"/>
-          <w:sz w:val="18"/>
-          <w:u w:val="none"/>
-          <w:lang w:val="en"/>
-        </w:rPr>
-        <w:t>&gt;</w:t>
-      </w:r>
-    </w:p>
-    <w:p>
-      <w:pPr>
-        <w:pStyle w:val="Normal"/>
-        <w:spacing w:lineRule="auto" w:line="276" w:before="0" w:after="0"/>
-        <w:rPr>
-          <w:u w:val="none"/>
-        </w:rPr>
-      </w:pPr>
-      <w:r>
-        <w:rPr>
-          <w:rFonts w:ascii="Courier New" w:hAnsi="Courier New"/>
-          <w:b w:val="false"/>
-          <w:i w:val="false"/>
-          <w:color w:val="000000"/>
-          <w:sz w:val="18"/>
-          <w:u w:val="none"/>
-          <w:lang w:val="en"/>
-        </w:rPr>
-        <w:t>and</w:t>
-      </w:r>
-      <w:r>
-        <w:rPr>
-          <w:rFonts w:ascii="Courier New" w:hAnsi="Courier New"/>
-          <w:b w:val="false"/>
-          <w:i w:val="false"/>
-          <w:color w:val="000000"/>
-          <w:sz w:val="18"/>
-          <w:u w:val="none"/>
-          <w:lang w:val="en"/>
-        </w:rPr>
-        <w:t xml:space="preserve"> Simulation&lt;Key, </w:t>
-      </w:r>
-      <w:r>
-        <w:rPr>
-          <w:rFonts w:ascii="Courier New" w:hAnsi="Courier New"/>
-          <w:b w:val="false"/>
-          <w:i w:val="false"/>
-          <w:color w:val="000000"/>
-          <w:sz w:val="18"/>
-          <w:u w:val="none"/>
-          <w:lang w:val="en"/>
-        </w:rPr>
-        <w:t>Guid</w:t>
-      </w:r>
-      <w:r>
-        <w:rPr>
-          <w:rFonts w:ascii="Courier New" w:hAnsi="Courier New"/>
-          <w:b w:val="false"/>
-          <w:i w:val="false"/>
-          <w:color w:val="000000"/>
-          <w:sz w:val="18"/>
-          <w:u w:val="none"/>
-          <w:lang w:val="en"/>
-        </w:rPr>
-        <w:t>&gt; = Axiom "A simulation in terms of an observable property bag."</w:t>
-      </w:r>
-    </w:p>
-    <w:p>
-      <w:pPr>
-        <w:pStyle w:val="Normal"/>
-        <w:spacing w:lineRule="auto" w:line="276" w:before="0" w:after="0"/>
-        <w:rPr>
-          <w:u w:val="none"/>
-        </w:rPr>
-      </w:pPr>
-      <w:r>
-        <w:rPr>
-          <w:rFonts w:ascii="Courier New" w:hAnsi="Courier New"/>
-          <w:b w:val="false"/>
-          <w:i w:val="false"/>
-          <w:color w:val="000000"/>
-          <w:sz w:val="18"/>
-          <w:u w:val="none"/>
-          <w:lang w:val="en"/>
-        </w:rPr>
-        <w:t xml:space="preserve">let getProperty&lt;Key, </w:t>
-      </w:r>
-      <w:r>
-        <w:rPr>
-          <w:rFonts w:ascii="Courier New" w:hAnsi="Courier New"/>
-          <w:b w:val="false"/>
-          <w:i w:val="false"/>
-          <w:color w:val="000000"/>
-          <w:sz w:val="18"/>
-          <w:u w:val="none"/>
-          <w:lang w:val="en"/>
-        </w:rPr>
-        <w:t>Guid</w:t>
-      </w:r>
-      <w:r>
-        <w:rPr>
-          <w:rFonts w:ascii="Courier New" w:hAnsi="Courier New"/>
-          <w:b w:val="false"/>
-          <w:i w:val="false"/>
-          <w:color w:val="000000"/>
-          <w:sz w:val="18"/>
-          <w:u w:val="none"/>
-          <w:lang w:val="en"/>
-        </w:rPr>
-        <w:t xml:space="preserve">&gt; : Key -&gt; Simulation&lt;Key, </w:t>
-      </w:r>
-      <w:r>
-        <w:rPr>
-          <w:rFonts w:ascii="Courier New" w:hAnsi="Courier New"/>
-          <w:b w:val="false"/>
-          <w:i w:val="false"/>
-          <w:color w:val="000000"/>
-          <w:sz w:val="18"/>
-          <w:u w:val="none"/>
-          <w:lang w:val="en"/>
-        </w:rPr>
-        <w:t>Guid</w:t>
-      </w:r>
-      <w:r>
-        <w:rPr>
-          <w:rFonts w:ascii="Courier New" w:hAnsi="Courier New"/>
-          <w:b w:val="false"/>
-          <w:i w:val="false"/>
-          <w:color w:val="000000"/>
-          <w:sz w:val="18"/>
-          <w:u w:val="none"/>
-          <w:lang w:val="en"/>
-        </w:rPr>
-        <w:t xml:space="preserve">&gt; -&gt; Maybe&lt;Any&gt; </w:t>
-      </w:r>
-      <w:r>
-        <w:rPr>
-          <w:rFonts w:ascii="Courier New" w:hAnsi="Courier New"/>
-          <w:b w:val="false"/>
-          <w:i w:val="false"/>
-          <w:color w:val="000000"/>
-          <w:sz w:val="18"/>
-          <w:u w:val="none"/>
-          <w:lang w:val="en"/>
-        </w:rPr>
-        <w:t>= Axiom ""</w:t>
-      </w:r>
-    </w:p>
-    <w:p>
-      <w:pPr>
-        <w:pStyle w:val="Normal"/>
-        <w:spacing w:lineRule="auto" w:line="276" w:before="0" w:after="0"/>
-        <w:rPr>
-          <w:u w:val="none"/>
-        </w:rPr>
-      </w:pPr>
-      <w:r>
-        <w:rPr>
-          <w:rFonts w:ascii="Courier New" w:hAnsi="Courier New"/>
-          <w:b w:val="false"/>
-          <w:i w:val="false"/>
-          <w:color w:val="000000"/>
-          <w:sz w:val="18"/>
-          <w:u w:val="none"/>
-          <w:lang w:val="en"/>
-        </w:rPr>
-        <w:t xml:space="preserve">let setProperty&lt;Key, </w:t>
-      </w:r>
-      <w:r>
-        <w:rPr>
-          <w:rFonts w:ascii="Courier New" w:hAnsi="Courier New"/>
-          <w:b w:val="false"/>
-          <w:i w:val="false"/>
-          <w:color w:val="000000"/>
-          <w:sz w:val="18"/>
-          <w:u w:val="none"/>
-          <w:lang w:val="en"/>
-        </w:rPr>
-        <w:t>Guid</w:t>
-      </w:r>
-      <w:r>
-        <w:rPr>
-          <w:rFonts w:ascii="Courier New" w:hAnsi="Courier New"/>
-          <w:b w:val="false"/>
-          <w:i w:val="false"/>
-          <w:color w:val="000000"/>
-          <w:sz w:val="18"/>
-          <w:u w:val="none"/>
-          <w:lang w:val="en"/>
-        </w:rPr>
-        <w:t xml:space="preserve">&gt; : Key -&gt; Maybe&lt;Any&gt; -&gt; Simulation&lt;Key, </w:t>
-      </w:r>
-      <w:r>
-        <w:rPr>
-          <w:rFonts w:ascii="Courier New" w:hAnsi="Courier New"/>
-          <w:b w:val="false"/>
-          <w:i w:val="false"/>
-          <w:color w:val="000000"/>
-          <w:sz w:val="18"/>
-          <w:u w:val="none"/>
-          <w:lang w:val="en"/>
-        </w:rPr>
-        <w:t>Guid</w:t>
-      </w:r>
-      <w:r>
-        <w:rPr>
-          <w:rFonts w:ascii="Courier New" w:hAnsi="Courier New"/>
-          <w:b w:val="false"/>
-          <w:i w:val="false"/>
-          <w:color w:val="000000"/>
-          <w:sz w:val="18"/>
-          <w:u w:val="none"/>
-          <w:lang w:val="en"/>
-        </w:rPr>
-        <w:t xml:space="preserve">&gt; -&gt; Simulation&lt;Key, </w:t>
-      </w:r>
-      <w:r>
-        <w:rPr>
-          <w:rFonts w:ascii="Courier New" w:hAnsi="Courier New"/>
-          <w:b w:val="false"/>
-          <w:i w:val="false"/>
-          <w:color w:val="000000"/>
-          <w:sz w:val="18"/>
-          <w:u w:val="none"/>
-          <w:lang w:val="en"/>
-        </w:rPr>
-        <w:t>Guid</w:t>
-      </w:r>
-      <w:r>
-        <w:rPr>
-          <w:rFonts w:ascii="Courier New" w:hAnsi="Courier New"/>
-          <w:b w:val="false"/>
-          <w:i w:val="false"/>
-          <w:color w:val="000000"/>
-          <w:sz w:val="18"/>
-          <w:u w:val="none"/>
-          <w:lang w:val="en"/>
-        </w:rPr>
-        <w:t xml:space="preserve">&gt; </w:t>
-      </w:r>
-      <w:r>
-        <w:rPr>
-          <w:rFonts w:ascii="Courier New" w:hAnsi="Courier New"/>
-          <w:b w:val="false"/>
-          <w:i w:val="false"/>
-          <w:color w:val="000000"/>
-          <w:sz w:val="18"/>
-          <w:u w:val="none"/>
-          <w:lang w:val="en"/>
-        </w:rPr>
-        <w:t>= Axiom ""</w:t>
-      </w:r>
-    </w:p>
-    <w:p>
-      <w:pPr>
-        <w:pStyle w:val="Normal"/>
-        <w:spacing w:lineRule="auto" w:line="276" w:before="0" w:after="0"/>
-        <w:rPr/>
-      </w:pPr>
-      <w:r>
-        <w:rPr>
-          <w:rFonts w:ascii="Courier New" w:hAnsi="Courier New"/>
-          <w:b w:val="false"/>
-          <w:i w:val="false"/>
-          <w:color w:val="000000"/>
-          <w:sz w:val="18"/>
-          <w:u w:val="none"/>
-          <w:lang w:val="en"/>
-        </w:rPr>
-        <w:t>let handle</w:t>
-      </w:r>
-      <w:r>
-        <w:rPr>
-          <w:rFonts w:ascii="Courier New" w:hAnsi="Courier New"/>
-          <w:b w:val="false"/>
-          <w:i w:val="false"/>
-          <w:color w:val="000000"/>
-          <w:sz w:val="18"/>
-          <w:u w:val="none"/>
-          <w:lang w:val="en"/>
-        </w:rPr>
-        <w:t>Property</w:t>
-      </w:r>
-      <w:r>
-        <w:rPr>
-          <w:rFonts w:ascii="Courier New" w:hAnsi="Courier New"/>
-          <w:b w:val="false"/>
-          <w:i w:val="false"/>
-          <w:color w:val="000000"/>
-          <w:sz w:val="18"/>
-          <w:u w:val="none"/>
-          <w:lang w:val="en"/>
-        </w:rPr>
-        <w:t xml:space="preserve">Change&lt;Key, </w:t>
-      </w:r>
-      <w:r>
-        <w:rPr>
-          <w:rFonts w:ascii="Courier New" w:hAnsi="Courier New"/>
-          <w:b w:val="false"/>
-          <w:i w:val="false"/>
-          <w:color w:val="000000"/>
-          <w:sz w:val="18"/>
-          <w:u w:val="none"/>
-          <w:lang w:val="en"/>
-        </w:rPr>
-        <w:t>Guid</w:t>
-      </w:r>
-      <w:r>
-        <w:rPr>
-          <w:rFonts w:ascii="Courier New" w:hAnsi="Courier New"/>
-          <w:b w:val="false"/>
-          <w:i w:val="false"/>
-          <w:color w:val="000000"/>
-          <w:sz w:val="18"/>
-          <w:u w:val="none"/>
-          <w:lang w:val="en"/>
-        </w:rPr>
-        <w:t xml:space="preserve">&gt; : Key -&gt; </w:t>
-      </w:r>
-      <w:r>
-        <w:rPr>
-          <w:rFonts w:ascii="Courier New" w:hAnsi="Courier New"/>
-          <w:b w:val="false"/>
-          <w:i w:val="false"/>
-          <w:color w:val="000000"/>
-          <w:sz w:val="18"/>
-          <w:u w:val="none"/>
-          <w:lang w:val="en"/>
-        </w:rPr>
-        <w:t>PropertyChangeHandler&lt;Key, Guid&gt;</w:t>
-      </w:r>
-      <w:r>
-        <w:rPr>
-          <w:rFonts w:ascii="Courier New" w:hAnsi="Courier New"/>
-          <w:b w:val="false"/>
-          <w:i w:val="false"/>
-          <w:color w:val="000000"/>
-          <w:sz w:val="18"/>
-          <w:u w:val="none"/>
-          <w:lang w:val="en"/>
-        </w:rPr>
-        <w:t xml:space="preserve"> -&gt; </w:t>
-      </w:r>
-      <w:r>
-        <w:rPr>
-          <w:rFonts w:ascii="Courier New" w:hAnsi="Courier New"/>
-          <w:b w:val="false"/>
-          <w:i w:val="false"/>
-          <w:color w:val="000000"/>
-          <w:sz w:val="18"/>
-          <w:u w:val="none"/>
-          <w:lang w:val="en"/>
-        </w:rPr>
-        <w:t>(</w:t>
-      </w:r>
-      <w:r>
-        <w:rPr>
-          <w:rFonts w:ascii="Courier New" w:hAnsi="Courier New"/>
-          <w:b w:val="false"/>
-          <w:i w:val="false"/>
-          <w:color w:val="000000"/>
-          <w:sz w:val="18"/>
-          <w:u w:val="none"/>
-          <w:lang w:val="en"/>
-        </w:rPr>
-        <w:t xml:space="preserve">Simulation&lt;Key, </w:t>
-      </w:r>
-      <w:r>
-        <w:rPr>
-          <w:rFonts w:ascii="Courier New" w:hAnsi="Courier New"/>
-          <w:b w:val="false"/>
-          <w:i w:val="false"/>
-          <w:color w:val="000000"/>
-          <w:sz w:val="18"/>
-          <w:u w:val="none"/>
-          <w:lang w:val="en"/>
-        </w:rPr>
-        <w:t>Guid</w:t>
-      </w:r>
-      <w:r>
-        <w:rPr>
-          <w:rFonts w:ascii="Courier New" w:hAnsi="Courier New"/>
-          <w:b w:val="false"/>
-          <w:i w:val="false"/>
-          <w:color w:val="000000"/>
-          <w:sz w:val="18"/>
-          <w:u w:val="none"/>
-          <w:lang w:val="en"/>
-        </w:rPr>
-        <w:t xml:space="preserve">&gt;, </w:t>
-      </w:r>
-      <w:r>
-        <w:rPr>
-          <w:rFonts w:ascii="Courier New" w:hAnsi="Courier New"/>
-          <w:b w:val="false"/>
-          <w:i w:val="false"/>
-          <w:color w:val="000000"/>
-          <w:sz w:val="18"/>
-          <w:u w:val="none"/>
-          <w:lang w:val="en"/>
-        </w:rPr>
-        <w:t>Guid)</w:t>
-      </w:r>
-      <w:r>
-        <w:rPr>
-          <w:rFonts w:ascii="Courier New" w:hAnsi="Courier New"/>
-          <w:b w:val="false"/>
-          <w:i w:val="false"/>
-          <w:color w:val="000000"/>
-          <w:sz w:val="18"/>
-          <w:u w:val="none"/>
-          <w:lang w:val="en"/>
-        </w:rPr>
-        <w:t xml:space="preserve"> </w:t>
-      </w:r>
-      <w:r>
-        <w:rPr>
-          <w:rFonts w:ascii="Courier New" w:hAnsi="Courier New"/>
-          <w:b w:val="false"/>
-          <w:i w:val="false"/>
-          <w:color w:val="000000"/>
-          <w:sz w:val="18"/>
-          <w:u w:val="none"/>
-          <w:lang w:val="en"/>
-        </w:rPr>
-        <w:t>= Axiom ""</w:t>
-      </w:r>
-    </w:p>
-    <w:p>
-      <w:pPr>
-        <w:pStyle w:val="Normal"/>
-        <w:spacing w:lineRule="auto" w:line="276" w:before="0" w:after="0"/>
-        <w:rPr/>
-      </w:pPr>
-      <w:r>
-        <w:rPr>
-          <w:rFonts w:ascii="Courier New" w:hAnsi="Courier New"/>
-          <w:b w:val="false"/>
-          <w:i w:val="false"/>
-          <w:color w:val="000000"/>
-          <w:sz w:val="18"/>
-          <w:u w:val="none"/>
-          <w:lang w:val="en"/>
-        </w:rPr>
-        <w:t xml:space="preserve">let </w:t>
-      </w:r>
-      <w:r>
-        <w:rPr>
-          <w:rFonts w:ascii="Courier New" w:hAnsi="Courier New"/>
-          <w:b w:val="false"/>
-          <w:i w:val="false"/>
-          <w:color w:val="000000"/>
-          <w:sz w:val="18"/>
-          <w:u w:val="none"/>
-          <w:lang w:val="en"/>
-        </w:rPr>
-        <w:t>forgetProperty</w:t>
-      </w:r>
-      <w:r>
-        <w:rPr>
-          <w:rFonts w:ascii="Courier New" w:hAnsi="Courier New"/>
-          <w:b w:val="false"/>
-          <w:i w:val="false"/>
-          <w:color w:val="000000"/>
-          <w:sz w:val="18"/>
-          <w:u w:val="none"/>
-          <w:lang w:val="en"/>
-        </w:rPr>
-        <w:t xml:space="preserve">Change&lt;Key, </w:t>
-      </w:r>
-      <w:r>
-        <w:rPr>
-          <w:rFonts w:ascii="Courier New" w:hAnsi="Courier New"/>
-          <w:b w:val="false"/>
-          <w:i w:val="false"/>
-          <w:color w:val="000000"/>
-          <w:sz w:val="18"/>
-          <w:u w:val="none"/>
-          <w:lang w:val="en"/>
-        </w:rPr>
-        <w:t>Guid</w:t>
-      </w:r>
-      <w:r>
-        <w:rPr>
-          <w:rFonts w:ascii="Courier New" w:hAnsi="Courier New"/>
-          <w:b w:val="false"/>
-          <w:i w:val="false"/>
-          <w:color w:val="000000"/>
-          <w:sz w:val="18"/>
-          <w:u w:val="none"/>
-          <w:lang w:val="en"/>
-        </w:rPr>
-        <w:t xml:space="preserve">&gt; : </w:t>
-      </w:r>
-      <w:r>
-        <w:rPr>
-          <w:rFonts w:ascii="Courier New" w:hAnsi="Courier New"/>
-          <w:b w:val="false"/>
-          <w:i w:val="false"/>
-          <w:color w:val="000000"/>
-          <w:sz w:val="18"/>
-          <w:u w:val="none"/>
-          <w:lang w:val="en"/>
-        </w:rPr>
-        <w:t>Guid</w:t>
-      </w:r>
-      <w:r>
-        <w:rPr>
-          <w:rFonts w:ascii="Courier New" w:hAnsi="Courier New"/>
-          <w:b w:val="false"/>
-          <w:i w:val="false"/>
-          <w:color w:val="000000"/>
-          <w:sz w:val="18"/>
-          <w:u w:val="none"/>
-          <w:lang w:val="en"/>
-        </w:rPr>
-        <w:t xml:space="preserve"> -&gt; </w:t>
-      </w:r>
-      <w:r>
-        <w:rPr>
-          <w:rFonts w:ascii="Courier New" w:hAnsi="Courier New"/>
-          <w:b w:val="false"/>
-          <w:i w:val="false"/>
-          <w:color w:val="000000"/>
-          <w:sz w:val="18"/>
-          <w:u w:val="none"/>
-          <w:lang w:val="en"/>
-        </w:rPr>
-        <w:t>(</w:t>
-      </w:r>
-      <w:r>
-        <w:rPr>
-          <w:rFonts w:ascii="Courier New" w:hAnsi="Courier New"/>
-          <w:b w:val="false"/>
-          <w:i w:val="false"/>
-          <w:color w:val="000000"/>
-          <w:sz w:val="18"/>
-          <w:u w:val="none"/>
-          <w:lang w:val="en"/>
-        </w:rPr>
-        <w:t xml:space="preserve">Simulation&lt;Key, </w:t>
-      </w:r>
-      <w:r>
-        <w:rPr>
-          <w:rFonts w:ascii="Courier New" w:hAnsi="Courier New"/>
-          <w:b w:val="false"/>
-          <w:i w:val="false"/>
-          <w:color w:val="000000"/>
-          <w:sz w:val="18"/>
-          <w:u w:val="none"/>
-          <w:lang w:val="en"/>
-        </w:rPr>
-        <w:t>Guid</w:t>
-      </w:r>
-      <w:r>
-        <w:rPr>
-          <w:rFonts w:ascii="Courier New" w:hAnsi="Courier New"/>
-          <w:b w:val="false"/>
-          <w:i w:val="false"/>
-          <w:color w:val="000000"/>
-          <w:sz w:val="18"/>
-          <w:u w:val="none"/>
-          <w:lang w:val="en"/>
-        </w:rPr>
-        <w:t xml:space="preserve">&gt;, </w:t>
-      </w:r>
-      <w:r>
-        <w:rPr>
-          <w:rFonts w:ascii="Courier New" w:hAnsi="Courier New"/>
-          <w:b w:val="false"/>
-          <w:i w:val="false"/>
-          <w:color w:val="000000"/>
-          <w:sz w:val="18"/>
-          <w:u w:val="none"/>
-          <w:lang w:val="en"/>
-        </w:rPr>
-        <w:t>Guid)</w:t>
-      </w:r>
-      <w:r>
-        <w:rPr>
-          <w:rFonts w:ascii="Courier New" w:hAnsi="Courier New"/>
-          <w:b w:val="false"/>
-          <w:i w:val="false"/>
-          <w:color w:val="000000"/>
-          <w:sz w:val="18"/>
-          <w:u w:val="none"/>
-          <w:lang w:val="en"/>
-        </w:rPr>
-        <w:t xml:space="preserve"> </w:t>
-      </w:r>
-      <w:r>
-        <w:rPr>
-          <w:rFonts w:ascii="Courier New" w:hAnsi="Courier New"/>
-          <w:b w:val="false"/>
-          <w:i w:val="false"/>
-          <w:color w:val="000000"/>
-          <w:sz w:val="18"/>
-          <w:u w:val="none"/>
-          <w:lang w:val="en"/>
-        </w:rPr>
-        <w:t>= Axiom ""</w:t>
+          <w:rFonts w:ascii="Courier New" w:hAnsi="Courier New"/>
+          <w:b w:val="false"/>
+          <w:i w:val="false"/>
+          <w:color w:val="000000"/>
+          <w:sz w:val="18"/>
+          <w:lang w:val="en"/>
+        </w:rPr>
+      </w:r>
+    </w:p>
+    <w:p>
+      <w:pPr>
+        <w:pStyle w:val="Normal"/>
+        <w:spacing w:lineRule="auto" w:line="276" w:before="0" w:after="0"/>
+        <w:rPr>
+          <w:u w:val="none"/>
+        </w:rPr>
+      </w:pPr>
+      <w:r>
+        <w:rPr>
+          <w:rFonts w:ascii="Courier New" w:hAnsi="Courier New"/>
+          <w:b w:val="false"/>
+          <w:i w:val="false"/>
+          <w:color w:val="000000"/>
+          <w:sz w:val="18"/>
+          <w:u w:val="none"/>
+          <w:lang w:val="en"/>
+        </w:rPr>
+        <w:t>let PropertyChangeHandler&lt;Key&gt; = Simulation&lt;Key&gt; -&gt; Simulation&lt;Key&gt; -&gt; Simulation&lt;Key&gt;</w:t>
+      </w:r>
+    </w:p>
+    <w:p>
+      <w:pPr>
+        <w:pStyle w:val="Normal"/>
+        <w:spacing w:lineRule="auto" w:line="276" w:before="0" w:after="0"/>
+        <w:rPr>
+          <w:u w:val="none"/>
+        </w:rPr>
+      </w:pPr>
+      <w:r>
+        <w:rPr>
+          <w:rFonts w:ascii="Courier New" w:hAnsi="Courier New"/>
+          <w:b w:val="false"/>
+          <w:i w:val="false"/>
+          <w:color w:val="000000"/>
+          <w:sz w:val="18"/>
+          <w:u w:val="none"/>
+          <w:lang w:val="en"/>
+        </w:rPr>
+        <w:t>and Simulation&lt;Key&gt; = Axiom "A simulation in terms of an observable property bag."</w:t>
+      </w:r>
+    </w:p>
+    <w:p>
+      <w:pPr>
+        <w:pStyle w:val="Normal"/>
+        <w:spacing w:lineRule="auto" w:line="276" w:before="0" w:after="0"/>
+        <w:rPr/>
+      </w:pPr>
+      <w:r>
+        <w:rPr>
+          <w:rFonts w:ascii="Courier New" w:hAnsi="Courier New"/>
+          <w:b w:val="false"/>
+          <w:i w:val="false"/>
+          <w:color w:val="000000"/>
+          <w:sz w:val="18"/>
+          <w:u w:val="none"/>
+          <w:lang w:val="en"/>
+        </w:rPr>
+        <w:t>let getProperty&lt;Key, A&gt; : Key -&gt; Simulation&lt;Key&gt; -&gt; Maybe&lt;A&gt; = Axiom ""</w:t>
+      </w:r>
+    </w:p>
+    <w:p>
+      <w:pPr>
+        <w:pStyle w:val="Normal"/>
+        <w:spacing w:lineRule="auto" w:line="276" w:before="0" w:after="0"/>
+        <w:rPr/>
+      </w:pPr>
+      <w:r>
+        <w:rPr>
+          <w:rFonts w:ascii="Courier New" w:hAnsi="Courier New"/>
+          <w:b w:val="false"/>
+          <w:i w:val="false"/>
+          <w:color w:val="000000"/>
+          <w:sz w:val="18"/>
+          <w:u w:val="none"/>
+          <w:lang w:val="en"/>
+        </w:rPr>
+        <w:t>let setProperty&lt;Key, A&gt; : Key -&gt; Maybe&lt;A&gt; -&gt; Simulation&lt;Key&gt; -&gt; Simulation&lt;Key&gt; = Axiom ""</w:t>
+      </w:r>
+    </w:p>
+    <w:p>
+      <w:pPr>
+        <w:pStyle w:val="Normal"/>
+        <w:spacing w:lineRule="auto" w:line="276" w:before="0" w:after="0"/>
+        <w:rPr/>
+      </w:pPr>
+      <w:r>
+        <w:rPr>
+          <w:rFonts w:ascii="Courier New" w:hAnsi="Courier New"/>
+          <w:b w:val="false"/>
+          <w:i w:val="false"/>
+          <w:color w:val="000000"/>
+          <w:sz w:val="18"/>
+          <w:u w:val="none"/>
+          <w:lang w:val="en"/>
+        </w:rPr>
+        <w:t>let handlePropertyChange&lt;Key&gt; : Key -&gt; PropertyChangeHandler&lt;Key&gt; -&gt; (</w:t>
+      </w:r>
+      <w:bookmarkStart w:id="6" w:name="__DdeLink__784_21958475"/>
+      <w:r>
+        <w:rPr>
+          <w:rFonts w:ascii="Courier New" w:hAnsi="Courier New"/>
+          <w:b w:val="false"/>
+          <w:i w:val="false"/>
+          <w:color w:val="000000"/>
+          <w:sz w:val="18"/>
+          <w:u w:val="none"/>
+          <w:lang w:val="en"/>
+        </w:rPr>
+        <w:t>Simulation&lt;Key&gt;</w:t>
+      </w:r>
+      <w:bookmarkEnd w:id="6"/>
+      <w:r>
+        <w:rPr>
+          <w:rFonts w:ascii="Courier New" w:hAnsi="Courier New"/>
+          <w:b w:val="false"/>
+          <w:i w:val="false"/>
+          <w:color w:val="000000"/>
+          <w:sz w:val="18"/>
+          <w:u w:val="none"/>
+          <w:lang w:val="en"/>
+        </w:rPr>
+        <w:t xml:space="preserve"> -</w:t>
+      </w:r>
+      <w:r>
+        <w:rPr>
+          <w:rFonts w:ascii="Courier New" w:hAnsi="Courier New"/>
+          <w:b w:val="false"/>
+          <w:i w:val="false"/>
+          <w:color w:val="000000"/>
+          <w:sz w:val="18"/>
+          <w:u w:val="none"/>
+          <w:lang w:val="en"/>
+        </w:rPr>
+        <w:t>&gt; Simulation&lt;Key&gt;</w:t>
+      </w:r>
+      <w:r>
+        <w:rPr>
+          <w:rFonts w:ascii="Courier New" w:hAnsi="Courier New"/>
+          <w:b w:val="false"/>
+          <w:i w:val="false"/>
+          <w:color w:val="000000"/>
+          <w:sz w:val="18"/>
+          <w:u w:val="none"/>
+          <w:lang w:val="en"/>
+        </w:rPr>
+        <w:t>) = Axiom ""</w:t>
+      </w:r>
+    </w:p>
+    <w:p>
+      <w:pPr>
+        <w:pStyle w:val="Normal"/>
+        <w:spacing w:lineRule="auto" w:line="276" w:before="0" w:after="0"/>
+        <w:rPr>
+          <w:rFonts w:ascii="Courier New" w:hAnsi="Courier New"/>
+          <w:b w:val="false"/>
+          <w:b w:val="false"/>
+          <w:i w:val="false"/>
+          <w:i w:val="false"/>
+          <w:color w:val="000000"/>
+          <w:sz w:val="18"/>
+          <w:u w:val="none"/>
+          <w:lang w:val="en"/>
+        </w:rPr>
+      </w:pPr>
+      <w:r>
+        <w:rPr/>
       </w:r>
     </w:p>
     <w:sectPr>
@@ -11177,6 +10661,24 @@
       <w:lang w:val="en"/>
     </w:rPr>
   </w:style>
+  <w:style w:type="character" w:styleId="ListLabel31">
+    <w:name w:val="ListLabel 31"/>
+    <w:qFormat/>
+    <w:rPr>
+      <w:rFonts w:ascii="Courier New" w:hAnsi="Courier New"/>
+      <w:sz w:val="18"/>
+      <w:lang w:val="en"/>
+    </w:rPr>
+  </w:style>
+  <w:style w:type="character" w:styleId="ListLabel32">
+    <w:name w:val="ListLabel 32"/>
+    <w:qFormat/>
+    <w:rPr>
+      <w:rFonts w:ascii="Courier New" w:hAnsi="Courier New"/>
+      <w:sz w:val="18"/>
+      <w:lang w:val="en"/>
+    </w:rPr>
+  </w:style>
   <w:style w:type="paragraph" w:styleId="Heading">
     <w:name w:val="Heading"/>
     <w:basedOn w:val="Normal"/>

</xml_diff>

<commit_message>
More work on Observable Property Bag Simulation implementation.
</commit_message>
<xml_diff>
--- a/Nu/Nu.Documentation/Nu Semantic Design.docx
+++ b/Nu/Nu.Documentation/Nu Semantic Design.docx
@@ -10268,26 +10268,60 @@
         </w:rPr>
       </w:pPr>
       <w:r>
-        <w:rPr/>
-      </w:r>
-    </w:p>
-    <w:p>
-      <w:pPr>
-        <w:pStyle w:val="Normal"/>
-        <w:spacing w:lineRule="auto" w:line="276" w:before="0" w:after="0"/>
-        <w:rPr/>
-      </w:pPr>
-      <w:r>
-        <w:rPr>
-          <w:rFonts w:ascii="Courier New" w:hAnsi="Courier New"/>
-          <w:b w:val="false"/>
-          <w:i w:val="false"/>
-          <w:color w:val="000000"/>
-          <w:sz w:val="18"/>
-          <w:u w:val="none"/>
-          <w:lang w:val="en"/>
-        </w:rPr>
-        <w:t>let getProperty&lt;Key, A&gt; : Key -&gt; Simulation&lt;Key&gt; -&gt; Maybe&lt;A&gt; =</w:t>
+        <w:rPr>
+          <w:rFonts w:ascii="Courier New" w:hAnsi="Courier New"/>
+          <w:b w:val="false"/>
+          <w:i w:val="false"/>
+          <w:color w:val="000000"/>
+          <w:sz w:val="18"/>
+          <w:u w:val="none"/>
+          <w:lang w:val="en"/>
+        </w:rPr>
+      </w:r>
+    </w:p>
+    <w:p>
+      <w:pPr>
+        <w:pStyle w:val="Normal"/>
+        <w:spacing w:lineRule="auto" w:line="276" w:before="0" w:after="0"/>
+        <w:rPr/>
+      </w:pPr>
+      <w:r>
+        <w:rPr>
+          <w:rFonts w:ascii="Courier New" w:hAnsi="Courier New"/>
+          <w:b w:val="false"/>
+          <w:i w:val="false"/>
+          <w:color w:val="000000"/>
+          <w:sz w:val="18"/>
+          <w:u w:val="none"/>
+          <w:lang w:val="en"/>
+        </w:rPr>
+        <w:t>let getProperty</w:t>
+      </w:r>
+      <w:bookmarkStart w:id="7" w:name="__DdeLink__799_3327225089"/>
+      <w:r>
+        <w:rPr>
+          <w:rFonts w:ascii="Courier New" w:hAnsi="Courier New"/>
+          <w:b w:val="false"/>
+          <w:i w:val="false"/>
+          <w:color w:val="000000"/>
+          <w:sz w:val="18"/>
+          <w:u w:val="none"/>
+          <w:lang w:val="en"/>
+        </w:rPr>
+        <w:t>Opt</w:t>
+      </w:r>
+      <w:bookmarkEnd w:id="7"/>
+      <w:r>
+        <w:rPr>
+          <w:rFonts w:ascii="Courier New" w:hAnsi="Courier New"/>
+          <w:b w:val="false"/>
+          <w:i w:val="false"/>
+          <w:color w:val="000000"/>
+          <w:sz w:val="18"/>
+          <w:u w:val="none"/>
+          <w:lang w:val="en"/>
+        </w:rPr>
+        <w:t>&lt;Key, A&gt; : Key -&gt; Simulation&lt;Key&gt; -&gt; Maybe&lt;A&gt; =</w:t>
       </w:r>
     </w:p>
     <w:p>
@@ -10318,70 +10352,78 @@
           <w:u w:val="none"/>
           <w:lang w:val="en"/>
         </w:rPr>
-        <w:t>Axiom "</w:t>
-      </w:r>
-      <w:r>
-        <w:rPr>
-          <w:rFonts w:ascii="Courier New" w:hAnsi="Courier New"/>
-          <w:b w:val="false"/>
-          <w:i w:val="false"/>
-          <w:color w:val="000000"/>
-          <w:sz w:val="18"/>
-          <w:u w:val="none"/>
-          <w:lang w:val="en"/>
-        </w:rPr>
-        <w:t>Obtain a simulation property associated with the given key if it exists.</w:t>
-      </w:r>
-      <w:r>
-        <w:rPr>
-          <w:rFonts w:ascii="Courier New" w:hAnsi="Courier New"/>
-          <w:b w:val="false"/>
-          <w:i w:val="false"/>
-          <w:color w:val="000000"/>
-          <w:sz w:val="18"/>
-          <w:u w:val="none"/>
-          <w:lang w:val="en"/>
-        </w:rPr>
-        <w:t>"</w:t>
-      </w:r>
-    </w:p>
-    <w:p>
-      <w:pPr>
-        <w:pStyle w:val="Normal"/>
-        <w:spacing w:lineRule="auto" w:line="276" w:before="0" w:after="0"/>
-        <w:rPr>
-          <w:rFonts w:ascii="Courier New" w:hAnsi="Courier New"/>
-          <w:b w:val="false"/>
-          <w:b w:val="false"/>
-          <w:i w:val="false"/>
-          <w:i w:val="false"/>
-          <w:color w:val="000000"/>
-          <w:sz w:val="18"/>
-          <w:u w:val="none"/>
-          <w:lang w:val="en"/>
-        </w:rPr>
-      </w:pPr>
-      <w:r>
-        <w:rPr/>
-      </w:r>
-    </w:p>
-    <w:p>
-      <w:pPr>
-        <w:pStyle w:val="Normal"/>
-        <w:spacing w:lineRule="auto" w:line="276" w:before="0" w:after="0"/>
-        <w:rPr/>
-      </w:pPr>
-      <w:r>
-        <w:rPr>
-          <w:rFonts w:ascii="Courier New" w:hAnsi="Courier New"/>
-          <w:b w:val="false"/>
-          <w:i w:val="false"/>
-          <w:color w:val="000000"/>
-          <w:sz w:val="18"/>
-          <w:u w:val="none"/>
-          <w:lang w:val="en"/>
-        </w:rPr>
-        <w:t>let setProperty&lt;Key, A&gt; : Key -&gt; Maybe&lt;A&gt; -&gt; Simulation&lt;Key&gt; -&gt; Simulation&lt;Key&gt; =</w:t>
+        <w:t>Axiom "Obtain a simulation property associated with the given key if it exists."</w:t>
+      </w:r>
+    </w:p>
+    <w:p>
+      <w:pPr>
+        <w:pStyle w:val="Normal"/>
+        <w:spacing w:lineRule="auto" w:line="276" w:before="0" w:after="0"/>
+        <w:rPr>
+          <w:rFonts w:ascii="Courier New" w:hAnsi="Courier New"/>
+          <w:b w:val="false"/>
+          <w:b w:val="false"/>
+          <w:i w:val="false"/>
+          <w:i w:val="false"/>
+          <w:color w:val="000000"/>
+          <w:sz w:val="18"/>
+          <w:u w:val="none"/>
+          <w:lang w:val="en"/>
+        </w:rPr>
+      </w:pPr>
+      <w:r>
+        <w:rPr>
+          <w:rFonts w:ascii="Courier New" w:hAnsi="Courier New"/>
+          <w:b w:val="false"/>
+          <w:i w:val="false"/>
+          <w:color w:val="000000"/>
+          <w:sz w:val="18"/>
+          <w:u w:val="none"/>
+          <w:lang w:val="en"/>
+        </w:rPr>
+      </w:r>
+    </w:p>
+    <w:p>
+      <w:pPr>
+        <w:pStyle w:val="Normal"/>
+        <w:spacing w:lineRule="auto" w:line="276" w:before="0" w:after="0"/>
+        <w:rPr/>
+      </w:pPr>
+      <w:r>
+        <w:rPr>
+          <w:rFonts w:ascii="Courier New" w:hAnsi="Courier New"/>
+          <w:b w:val="false"/>
+          <w:i w:val="false"/>
+          <w:color w:val="000000"/>
+          <w:sz w:val="18"/>
+          <w:u w:val="none"/>
+          <w:lang w:val="en"/>
+        </w:rPr>
+        <w:t>let setProperty</w:t>
+      </w:r>
+      <w:r>
+        <w:rPr>
+          <w:rFonts w:ascii="Courier New" w:hAnsi="Courier New"/>
+          <w:b w:val="false"/>
+          <w:i w:val="false"/>
+          <w:color w:val="000000"/>
+          <w:sz w:val="18"/>
+          <w:u w:val="none"/>
+          <w:lang w:val="en"/>
+        </w:rPr>
+        <w:t>Opt</w:t>
+      </w:r>
+      <w:r>
+        <w:rPr>
+          <w:rFonts w:ascii="Courier New" w:hAnsi="Courier New"/>
+          <w:b w:val="false"/>
+          <w:i w:val="false"/>
+          <w:color w:val="000000"/>
+          <w:sz w:val="18"/>
+          <w:u w:val="none"/>
+          <w:lang w:val="en"/>
+        </w:rPr>
+        <w:t>&lt;Key, A&gt; : Key -&gt; Maybe&lt;A&gt; -&gt; Simulation&lt;Key&gt; -&gt; Simulation&lt;Key&gt; =</w:t>
       </w:r>
     </w:p>
     <w:p>
@@ -10412,118 +10454,54 @@
           <w:u w:val="none"/>
           <w:lang w:val="en"/>
         </w:rPr>
-        <w:t>Axiom "</w:t>
-      </w:r>
-      <w:r>
-        <w:rPr>
-          <w:rFonts w:ascii="Courier New" w:hAnsi="Courier New"/>
-          <w:b w:val="false"/>
-          <w:i w:val="false"/>
-          <w:color w:val="000000"/>
-          <w:sz w:val="18"/>
-          <w:u w:val="none"/>
-          <w:lang w:val="en"/>
-        </w:rPr>
-        <w:t>Set a simulation property associated with the given key if it exists.</w:t>
-      </w:r>
-      <w:r>
-        <w:rPr>
-          <w:rFonts w:ascii="Courier New" w:hAnsi="Courier New"/>
-          <w:b w:val="false"/>
-          <w:i w:val="false"/>
-          <w:color w:val="000000"/>
-          <w:sz w:val="18"/>
-          <w:u w:val="none"/>
-          <w:lang w:val="en"/>
-        </w:rPr>
-        <w:t>"</w:t>
-      </w:r>
-    </w:p>
-    <w:p>
-      <w:pPr>
-        <w:pStyle w:val="Normal"/>
-        <w:spacing w:lineRule="auto" w:line="276" w:before="0" w:after="0"/>
-        <w:rPr>
-          <w:rFonts w:ascii="Courier New" w:hAnsi="Courier New"/>
-          <w:b w:val="false"/>
-          <w:b w:val="false"/>
-          <w:i w:val="false"/>
-          <w:i w:val="false"/>
-          <w:color w:val="000000"/>
-          <w:sz w:val="18"/>
-          <w:u w:val="none"/>
-          <w:lang w:val="en"/>
-        </w:rPr>
-      </w:pPr>
-      <w:r>
-        <w:rPr/>
-      </w:r>
-    </w:p>
-    <w:p>
-      <w:pPr>
-        <w:pStyle w:val="Normal"/>
-        <w:spacing w:lineRule="auto" w:line="276" w:before="0" w:after="0"/>
-        <w:rPr/>
-      </w:pPr>
-      <w:r>
-        <w:rPr>
-          <w:rFonts w:ascii="Courier New" w:hAnsi="Courier New"/>
-          <w:b w:val="false"/>
-          <w:i w:val="false"/>
-          <w:color w:val="000000"/>
-          <w:sz w:val="18"/>
-          <w:u w:val="none"/>
-          <w:lang w:val="en"/>
-        </w:rPr>
-        <w:t xml:space="preserve">let handlePropertyChange&lt;Key&gt; : Key -&gt; PropertyChangeHandler&lt;Key&gt; -&gt; </w:t>
-      </w:r>
-      <w:r>
-        <w:rPr>
-          <w:rFonts w:ascii="Courier New" w:hAnsi="Courier New"/>
-          <w:b w:val="false"/>
-          <w:i w:val="false"/>
-          <w:color w:val="000000"/>
-          <w:sz w:val="18"/>
-          <w:u w:val="none"/>
-          <w:lang w:val="en"/>
-        </w:rPr>
-        <w:t>(PropertyChangeUnhandler</w:t>
-      </w:r>
-      <w:r>
-        <w:rPr>
-          <w:rFonts w:ascii="Courier New" w:hAnsi="Courier New"/>
-          <w:b w:val="false"/>
-          <w:i w:val="false"/>
-          <w:color w:val="000000"/>
-          <w:sz w:val="18"/>
-          <w:u w:val="none"/>
-          <w:lang w:val="en"/>
-        </w:rPr>
-        <w:t xml:space="preserve">&lt;Key&gt;, </w:t>
-      </w:r>
-      <w:r>
-        <w:rPr>
-          <w:rFonts w:ascii="Courier New" w:hAnsi="Courier New"/>
-          <w:b w:val="false"/>
-          <w:i w:val="false"/>
-          <w:color w:val="000000"/>
-          <w:sz w:val="18"/>
-          <w:u w:val="none"/>
-          <w:lang w:val="en"/>
-        </w:rPr>
-        <w:t>Simulation&lt;Key&gt;)</w:t>
-      </w:r>
-      <w:r>
-        <w:rPr>
-          <w:rFonts w:ascii="Courier New" w:hAnsi="Courier New"/>
-          <w:b w:val="false"/>
-          <w:i w:val="false"/>
-          <w:color w:val="000000"/>
-          <w:sz w:val="18"/>
-          <w:u w:val="none"/>
-          <w:lang w:val="en"/>
-        </w:rPr>
-        <w:t xml:space="preserve"> =</w:t>
+        <w:t>Axiom "Set a simulation property associated with the given key if it exists."</w:t>
+      </w:r>
+    </w:p>
+    <w:p>
+      <w:pPr>
+        <w:pStyle w:val="Normal"/>
+        <w:spacing w:lineRule="auto" w:line="276" w:before="0" w:after="0"/>
+        <w:rPr>
+          <w:rFonts w:ascii="Courier New" w:hAnsi="Courier New"/>
+          <w:b w:val="false"/>
+          <w:b w:val="false"/>
+          <w:i w:val="false"/>
+          <w:i w:val="false"/>
+          <w:color w:val="000000"/>
+          <w:sz w:val="18"/>
+          <w:u w:val="none"/>
+          <w:lang w:val="en"/>
+        </w:rPr>
+      </w:pPr>
+      <w:r>
+        <w:rPr>
+          <w:rFonts w:ascii="Courier New" w:hAnsi="Courier New"/>
+          <w:b w:val="false"/>
+          <w:i w:val="false"/>
+          <w:color w:val="000000"/>
+          <w:sz w:val="18"/>
+          <w:u w:val="none"/>
+          <w:lang w:val="en"/>
+        </w:rPr>
+      </w:r>
+    </w:p>
+    <w:p>
+      <w:pPr>
+        <w:pStyle w:val="Normal"/>
+        <w:spacing w:lineRule="auto" w:line="276" w:before="0" w:after="0"/>
+        <w:rPr/>
+      </w:pPr>
+      <w:r>
+        <w:rPr>
+          <w:rFonts w:ascii="Courier New" w:hAnsi="Courier New"/>
+          <w:b w:val="false"/>
+          <w:i w:val="false"/>
+          <w:color w:val="000000"/>
+          <w:sz w:val="18"/>
+          <w:u w:val="none"/>
+          <w:lang w:val="en"/>
+        </w:rPr>
+        <w:t>let handlePropertyChange&lt;Key&gt; : Key -&gt; PropertyChangeHandler&lt;Key&gt; -&gt; (PropertyChangeUnhandler&lt;Key&gt;, Simulation&lt;Key&gt;) =</w:t>
       </w:r>
     </w:p>
     <w:p>
@@ -10554,48 +10532,14 @@
           <w:u w:val="none"/>
           <w:lang w:val="en"/>
         </w:rPr>
-        <w:t>Axiom "</w:t>
-      </w:r>
-      <w:r>
-        <w:rPr>
-          <w:rFonts w:ascii="Courier New" w:hAnsi="Courier New"/>
-          <w:b w:val="false"/>
-          <w:i w:val="false"/>
-          <w:color w:val="000000"/>
-          <w:sz w:val="18"/>
-          <w:u w:val="none"/>
-          <w:lang w:val="en"/>
-        </w:rPr>
-        <w:t>Invoke the given handler when a property with the given key is changed.</w:t>
-      </w:r>
-      <w:r>
-        <w:rPr>
-          <w:rFonts w:ascii="Courier New" w:hAnsi="Courier New"/>
-          <w:b w:val="false"/>
-          <w:i w:val="false"/>
-          <w:color w:val="000000"/>
-          <w:sz w:val="18"/>
-          <w:u w:val="none"/>
-          <w:lang w:val="en"/>
-        </w:rPr>
-        <w:t>"</w:t>
-      </w:r>
-    </w:p>
-    <w:p>
-      <w:pPr>
-        <w:pStyle w:val="Normal"/>
-        <w:spacing w:lineRule="auto" w:line="276" w:before="0" w:after="0"/>
-        <w:rPr>
-          <w:rFonts w:ascii="Courier New" w:hAnsi="Courier New"/>
-          <w:b w:val="false"/>
-          <w:b w:val="false"/>
-          <w:i w:val="false"/>
-          <w:i w:val="false"/>
-          <w:color w:val="000000"/>
-          <w:sz w:val="18"/>
-          <w:u w:val="none"/>
-          <w:lang w:val="en"/>
-        </w:rPr>
+        <w:t>Axiom "Invoke the given handler when a property with the given key is changed."</w:t>
+      </w:r>
+    </w:p>
+    <w:p>
+      <w:pPr>
+        <w:pStyle w:val="Normal"/>
+        <w:spacing w:lineRule="auto" w:line="276" w:before="0" w:after="0"/>
+        <w:rPr/>
       </w:pPr>
       <w:r>
         <w:rPr/>
@@ -10952,6 +10896,15 @@
       <w:lang w:val="en"/>
     </w:rPr>
   </w:style>
+  <w:style w:type="character" w:styleId="ListLabel34">
+    <w:name w:val="ListLabel 34"/>
+    <w:qFormat/>
+    <w:rPr>
+      <w:rFonts w:ascii="Courier New" w:hAnsi="Courier New"/>
+      <w:sz w:val="18"/>
+      <w:lang w:val="en"/>
+    </w:rPr>
+  </w:style>
   <w:style w:type="paragraph" w:styleId="Heading">
     <w:name w:val="Heading"/>
     <w:basedOn w:val="Normal"/>

</xml_diff>

<commit_message>
Now modeling Nu's semantic design with an abstract data type.
Former-commit-id: 4a5fac5c043ebbc5fa13d2c36095e504f950dbb7
</commit_message>
<xml_diff>
--- a/Nu/Nu.Documentation/Nu Semantic Design.docx
+++ b/Nu/Nu.Documentation/Nu Semantic Design.docx
@@ -32,76 +32,640 @@
           <w:u w:val="single"/>
           <w:lang w:val="en"/>
         </w:rPr>
-        <w:t xml:space="preserve">Nu Game Engine </w:t>
-      </w:r>
-      <w:r>
-        <w:rPr>
-          <w:rFonts w:ascii="Courier New" w:hAnsi="Courier New"/>
-          <w:b w:val="false"/>
+        <w:t>Nu Game Engine (using Sedela)</w:t>
+      </w:r>
+    </w:p>
+    <w:p>
+      <w:pPr>
+        <w:pStyle w:val="Normal"/>
+        <w:spacing w:lineRule="auto" w:line="276" w:before="0" w:after="0"/>
+        <w:rPr>
+          <w:rFonts w:ascii="Courier New" w:hAnsi="Courier New"/>
+          <w:b w:val="false"/>
+          <w:b w:val="false"/>
+          <w:i w:val="false"/>
           <w:i w:val="false"/>
           <w:color w:val="000000"/>
           <w:sz w:val="18"/>
           <w:u w:val="single"/>
           <w:lang w:val="en"/>
         </w:rPr>
-        <w:t>(using Sedela)</w:t>
-      </w:r>
-    </w:p>
-    <w:p>
-      <w:pPr>
-        <w:pStyle w:val="Normal"/>
-        <w:spacing w:lineRule="auto" w:line="276" w:before="0" w:after="0"/>
-        <w:rPr>
-          <w:rFonts w:ascii="Courier New" w:hAnsi="Courier New"/>
-          <w:b w:val="false"/>
-          <w:b w:val="false"/>
-          <w:i w:val="false"/>
-          <w:i w:val="false"/>
-          <w:color w:val="000000"/>
-          <w:sz w:val="18"/>
-          <w:u w:val="none"/>
-          <w:lang w:val="en"/>
-        </w:rPr>
-      </w:pPr>
-      <w:r>
-        <w:rPr>
-          <w:rFonts w:ascii="Courier New" w:hAnsi="Courier New"/>
-          <w:b w:val="false"/>
-          <w:i w:val="false"/>
-          <w:color w:val="000000"/>
-          <w:sz w:val="18"/>
-          <w:u w:val="none"/>
-          <w:lang w:val="en"/>
-        </w:rPr>
-      </w:r>
-    </w:p>
-    <w:p>
-      <w:pPr>
-        <w:pStyle w:val="Normal"/>
-        <w:spacing w:lineRule="auto" w:line="276" w:before="0" w:after="0"/>
-        <w:rPr>
-          <w:rFonts w:ascii="Courier New" w:hAnsi="Courier New"/>
-          <w:b w:val="false"/>
-          <w:b w:val="false"/>
-          <w:i w:val="false"/>
-          <w:i w:val="false"/>
-          <w:color w:val="000000"/>
-          <w:sz w:val="18"/>
-          <w:u w:val="none"/>
-          <w:lang w:val="en"/>
-        </w:rPr>
-      </w:pPr>
-      <w:r>
-        <w:rPr>
-          <w:rFonts w:ascii="Courier New" w:hAnsi="Courier New"/>
-          <w:b w:val="false"/>
-          <w:i w:val="false"/>
-          <w:color w:val="000000"/>
-          <w:sz w:val="18"/>
-          <w:u w:val="none"/>
-          <w:lang w:val="en"/>
-        </w:rPr>
-        <w:t>let World = (Game : Game)</w:t>
+      </w:pPr>
+      <w:r>
+        <w:rPr>
+          <w:rFonts w:ascii="Courier New" w:hAnsi="Courier New"/>
+          <w:b w:val="false"/>
+          <w:i w:val="false"/>
+          <w:color w:val="000000"/>
+          <w:sz w:val="18"/>
+          <w:u w:val="single"/>
+          <w:lang w:val="en"/>
+        </w:rPr>
+      </w:r>
+    </w:p>
+    <w:p>
+      <w:pPr>
+        <w:pStyle w:val="Normal"/>
+        <w:spacing w:lineRule="auto" w:line="276" w:before="0" w:after="0"/>
+        <w:rPr>
+          <w:rFonts w:ascii="Courier New" w:hAnsi="Courier New"/>
+          <w:b w:val="false"/>
+          <w:b w:val="false"/>
+          <w:i w:val="false"/>
+          <w:i w:val="false"/>
+          <w:color w:val="000000"/>
+          <w:sz w:val="18"/>
+          <w:u w:val="none"/>
+          <w:lang w:val="en"/>
+        </w:rPr>
+      </w:pPr>
+      <w:r>
+        <w:rPr>
+          <w:rFonts w:ascii="Courier New" w:hAnsi="Courier New"/>
+          <w:b w:val="false"/>
+          <w:i w:val="false"/>
+          <w:color w:val="000000"/>
+          <w:sz w:val="18"/>
+          <w:u w:val="none"/>
+          <w:lang w:val="en"/>
+        </w:rPr>
+        <w:t>let World = Axiom "The world value."</w:t>
+      </w:r>
+    </w:p>
+    <w:p>
+      <w:pPr>
+        <w:pStyle w:val="Normal"/>
+        <w:spacing w:lineRule="auto" w:line="276" w:before="0" w:after="0"/>
+        <w:rPr>
+          <w:rFonts w:ascii="Courier New" w:hAnsi="Courier New"/>
+          <w:b w:val="false"/>
+          <w:b w:val="false"/>
+          <w:i w:val="false"/>
+          <w:i w:val="false"/>
+          <w:color w:val="000000"/>
+          <w:sz w:val="18"/>
+          <w:u w:val="none"/>
+          <w:lang w:val="en"/>
+        </w:rPr>
+      </w:pPr>
+      <w:r>
+        <w:rPr>
+          <w:rFonts w:ascii="Courier New" w:hAnsi="Courier New"/>
+          <w:b w:val="false"/>
+          <w:i w:val="false"/>
+          <w:color w:val="000000"/>
+          <w:sz w:val="18"/>
+          <w:u w:val="none"/>
+          <w:lang w:val="en"/>
+        </w:rPr>
+        <w:t>let Game = (GameAddress : Address&lt;Game&gt;; Simulant)</w:t>
+      </w:r>
+    </w:p>
+    <w:p>
+      <w:pPr>
+        <w:pStyle w:val="Normal"/>
+        <w:spacing w:lineRule="auto" w:line="276" w:before="0" w:after="0"/>
+        <w:rPr>
+          <w:rFonts w:ascii="Courier New" w:hAnsi="Courier New"/>
+          <w:b w:val="false"/>
+          <w:b w:val="false"/>
+          <w:i w:val="false"/>
+          <w:i w:val="false"/>
+          <w:color w:val="000000"/>
+          <w:sz w:val="18"/>
+          <w:u w:val="none"/>
+          <w:lang w:val="en"/>
+        </w:rPr>
+      </w:pPr>
+      <w:r>
+        <w:rPr>
+          <w:rFonts w:ascii="Courier New" w:hAnsi="Courier New"/>
+          <w:b w:val="false"/>
+          <w:i w:val="false"/>
+          <w:color w:val="000000"/>
+          <w:sz w:val="18"/>
+          <w:u w:val="none"/>
+          <w:lang w:val="en"/>
+        </w:rPr>
+        <w:t>let Screen = (ScreenAddress : Address&lt;Screen&gt;; Simulant)</w:t>
+      </w:r>
+    </w:p>
+    <w:p>
+      <w:pPr>
+        <w:pStyle w:val="Normal"/>
+        <w:spacing w:lineRule="auto" w:line="276" w:before="0" w:after="0"/>
+        <w:rPr>
+          <w:rFonts w:ascii="Courier New" w:hAnsi="Courier New"/>
+          <w:b w:val="false"/>
+          <w:b w:val="false"/>
+          <w:i w:val="false"/>
+          <w:i w:val="false"/>
+          <w:color w:val="000000"/>
+          <w:sz w:val="18"/>
+          <w:u w:val="none"/>
+          <w:lang w:val="en"/>
+        </w:rPr>
+      </w:pPr>
+      <w:r>
+        <w:rPr>
+          <w:rFonts w:ascii="Courier New" w:hAnsi="Courier New"/>
+          <w:b w:val="false"/>
+          <w:i w:val="false"/>
+          <w:color w:val="000000"/>
+          <w:sz w:val="18"/>
+          <w:u w:val="none"/>
+          <w:lang w:val="en"/>
+        </w:rPr>
+        <w:t>let Layer = (LayerAddress : Address&lt;Layer&gt;; Simulant)</w:t>
+      </w:r>
+    </w:p>
+    <w:p>
+      <w:pPr>
+        <w:pStyle w:val="Normal"/>
+        <w:spacing w:lineRule="auto" w:line="276" w:before="0" w:after="0"/>
+        <w:rPr>
+          <w:rFonts w:ascii="Courier New" w:hAnsi="Courier New"/>
+          <w:b w:val="false"/>
+          <w:b w:val="false"/>
+          <w:i w:val="false"/>
+          <w:i w:val="false"/>
+          <w:color w:val="000000"/>
+          <w:sz w:val="18"/>
+          <w:u w:val="none"/>
+          <w:lang w:val="en"/>
+        </w:rPr>
+      </w:pPr>
+      <w:r>
+        <w:rPr>
+          <w:rFonts w:ascii="Courier New" w:hAnsi="Courier New"/>
+          <w:b w:val="false"/>
+          <w:i w:val="false"/>
+          <w:color w:val="000000"/>
+          <w:sz w:val="18"/>
+          <w:u w:val="none"/>
+          <w:lang w:val="en"/>
+        </w:rPr>
+        <w:t>let Entity = (EntityAddress : Address&lt;Entity&gt;; Simulant)</w:t>
+      </w:r>
+    </w:p>
+    <w:p>
+      <w:pPr>
+        <w:pStyle w:val="Normal"/>
+        <w:spacing w:lineRule="auto" w:line="276" w:before="0" w:after="0"/>
+        <w:rPr>
+          <w:rFonts w:ascii="Courier New" w:hAnsi="Courier New"/>
+          <w:b w:val="false"/>
+          <w:b w:val="false"/>
+          <w:i w:val="false"/>
+          <w:i w:val="false"/>
+          <w:color w:val="000000"/>
+          <w:sz w:val="18"/>
+          <w:u w:val="none"/>
+          <w:lang w:val="en"/>
+        </w:rPr>
+      </w:pPr>
+      <w:r>
+        <w:rPr>
+          <w:rFonts w:ascii="Courier New" w:hAnsi="Courier New"/>
+          <w:b w:val="false"/>
+          <w:i w:val="false"/>
+          <w:color w:val="000000"/>
+          <w:sz w:val="18"/>
+          <w:u w:val="none"/>
+          <w:lang w:val="en"/>
+        </w:rPr>
+      </w:r>
+    </w:p>
+    <w:p>
+      <w:pPr>
+        <w:pStyle w:val="Normal"/>
+        <w:spacing w:lineRule="auto" w:line="276" w:before="0" w:after="0"/>
+        <w:rPr>
+          <w:rFonts w:ascii="Courier New" w:hAnsi="Courier New"/>
+          <w:b w:val="false"/>
+          <w:b w:val="false"/>
+          <w:i w:val="false"/>
+          <w:i w:val="false"/>
+          <w:color w:val="000000"/>
+          <w:sz w:val="18"/>
+          <w:u w:val="none"/>
+          <w:lang w:val="en"/>
+        </w:rPr>
+      </w:pPr>
+      <w:r>
+        <w:rPr>
+          <w:rFonts w:ascii="Courier New" w:hAnsi="Courier New"/>
+          <w:b w:val="false"/>
+          <w:i w:val="false"/>
+          <w:color w:val="000000"/>
+          <w:sz w:val="18"/>
+          <w:u w:val="none"/>
+          <w:lang w:val="en"/>
+        </w:rPr>
+        <w:t>let Simulant = (SimulantAddress : Address&lt;Simulant&gt;)</w:t>
+      </w:r>
+    </w:p>
+    <w:p>
+      <w:pPr>
+        <w:pStyle w:val="Normal"/>
+        <w:spacing w:lineRule="auto" w:line="276" w:before="0" w:after="0"/>
+        <w:rPr>
+          <w:rFonts w:ascii="Courier New" w:hAnsi="Courier New"/>
+          <w:b w:val="false"/>
+          <w:b w:val="false"/>
+          <w:i w:val="false"/>
+          <w:i w:val="false"/>
+          <w:color w:val="000000"/>
+          <w:sz w:val="18"/>
+          <w:u w:val="none"/>
+          <w:lang w:val="en"/>
+        </w:rPr>
+      </w:pPr>
+      <w:r>
+        <w:rPr>
+          <w:rFonts w:ascii="Courier New" w:hAnsi="Courier New"/>
+          <w:b w:val="false"/>
+          <w:i w:val="false"/>
+          <w:color w:val="000000"/>
+          <w:sz w:val="18"/>
+          <w:u w:val="none"/>
+          <w:lang w:val="en"/>
+        </w:rPr>
+        <w:t>let Dispatcher = Axiom "Specifies the shape and behavior of a simulant."</w:t>
+      </w:r>
+    </w:p>
+    <w:p>
+      <w:pPr>
+        <w:pStyle w:val="Normal"/>
+        <w:spacing w:lineRule="auto" w:line="276" w:before="0" w:after="0"/>
+        <w:rPr>
+          <w:rFonts w:ascii="Courier New" w:hAnsi="Courier New"/>
+          <w:b w:val="false"/>
+          <w:b w:val="false"/>
+          <w:i w:val="false"/>
+          <w:i w:val="false"/>
+          <w:color w:val="000000"/>
+          <w:sz w:val="18"/>
+          <w:u w:val="none"/>
+          <w:lang w:val="en"/>
+        </w:rPr>
+      </w:pPr>
+      <w:r>
+        <w:rPr>
+          <w:rFonts w:ascii="Courier New" w:hAnsi="Courier New"/>
+          <w:b w:val="false"/>
+          <w:i w:val="false"/>
+          <w:color w:val="000000"/>
+          <w:sz w:val="18"/>
+          <w:u w:val="none"/>
+          <w:lang w:val="en"/>
+        </w:rPr>
+        <w:t>let getGame : World -&gt; Game = Axiom "Get the global game handle."</w:t>
+      </w:r>
+    </w:p>
+    <w:p>
+      <w:pPr>
+        <w:pStyle w:val="Normal"/>
+        <w:spacing w:lineRule="auto" w:line="276" w:before="0" w:after="0"/>
+        <w:rPr>
+          <w:rFonts w:ascii="Courier New" w:hAnsi="Courier New"/>
+          <w:b w:val="false"/>
+          <w:b w:val="false"/>
+          <w:i w:val="false"/>
+          <w:i w:val="false"/>
+          <w:color w:val="000000"/>
+          <w:sz w:val="18"/>
+          <w:u w:val="none"/>
+          <w:lang w:val="en"/>
+        </w:rPr>
+      </w:pPr>
+      <w:r>
+        <w:rPr>
+          <w:rFonts w:ascii="Courier New" w:hAnsi="Courier New"/>
+          <w:b w:val="false"/>
+          <w:i w:val="false"/>
+          <w:color w:val="000000"/>
+          <w:sz w:val="18"/>
+          <w:u w:val="none"/>
+          <w:lang w:val="en"/>
+        </w:rPr>
+      </w:r>
+    </w:p>
+    <w:p>
+      <w:pPr>
+        <w:pStyle w:val="Normal"/>
+        <w:spacing w:lineRule="auto" w:line="276" w:before="0" w:after="0"/>
+        <w:rPr>
+          <w:rFonts w:ascii="Courier New" w:hAnsi="Courier New"/>
+          <w:b w:val="false"/>
+          <w:b w:val="false"/>
+          <w:i w:val="false"/>
+          <w:i w:val="false"/>
+          <w:color w:val="000000"/>
+          <w:sz w:val="18"/>
+          <w:u w:val="none"/>
+          <w:lang w:val="en"/>
+        </w:rPr>
+      </w:pPr>
+      <w:r>
+        <w:rPr>
+          <w:rFonts w:ascii="Courier New" w:hAnsi="Courier New"/>
+          <w:b w:val="false"/>
+          <w:i w:val="false"/>
+          <w:color w:val="000000"/>
+          <w:sz w:val="18"/>
+          <w:u w:val="none"/>
+          <w:lang w:val="en"/>
+        </w:rPr>
+        <w:t>let getScreens : World -&gt; List&lt;Screen&gt; = Axiom "Get all screen handles belonging to the global game."</w:t>
+      </w:r>
+    </w:p>
+    <w:p>
+      <w:pPr>
+        <w:pStyle w:val="Normal"/>
+        <w:spacing w:lineRule="auto" w:line="276" w:before="0" w:after="0"/>
+        <w:rPr>
+          <w:rFonts w:ascii="Courier New" w:hAnsi="Courier New"/>
+          <w:b w:val="false"/>
+          <w:b w:val="false"/>
+          <w:i w:val="false"/>
+          <w:i w:val="false"/>
+          <w:color w:val="000000"/>
+          <w:sz w:val="18"/>
+          <w:u w:val="none"/>
+          <w:lang w:val="en"/>
+        </w:rPr>
+      </w:pPr>
+      <w:r>
+        <w:rPr>
+          <w:rFonts w:ascii="Courier New" w:hAnsi="Courier New"/>
+          <w:b w:val="false"/>
+          <w:i w:val="false"/>
+          <w:color w:val="000000"/>
+          <w:sz w:val="18"/>
+          <w:u w:val="none"/>
+          <w:lang w:val="en"/>
+        </w:rPr>
+        <w:t>let getLayers : Screen -&gt; World -&gt; List&lt;Layer&gt; = Axiom "Get all layer handles belonging to the given screen."</w:t>
+      </w:r>
+    </w:p>
+    <w:p>
+      <w:pPr>
+        <w:pStyle w:val="Normal"/>
+        <w:spacing w:lineRule="auto" w:line="276" w:before="0" w:after="0"/>
+        <w:rPr>
+          <w:rFonts w:ascii="Courier New" w:hAnsi="Courier New"/>
+          <w:b w:val="false"/>
+          <w:b w:val="false"/>
+          <w:i w:val="false"/>
+          <w:i w:val="false"/>
+          <w:color w:val="000000"/>
+          <w:sz w:val="18"/>
+          <w:u w:val="none"/>
+          <w:lang w:val="en"/>
+        </w:rPr>
+      </w:pPr>
+      <w:r>
+        <w:rPr>
+          <w:rFonts w:ascii="Courier New" w:hAnsi="Courier New"/>
+          <w:b w:val="false"/>
+          <w:i w:val="false"/>
+          <w:color w:val="000000"/>
+          <w:sz w:val="18"/>
+          <w:u w:val="none"/>
+          <w:lang w:val="en"/>
+        </w:rPr>
+        <w:t>let getEntities : Layer -&gt; World -&gt; List&lt;Entity&gt; = Axiom "Get all entity handles belonging to the given layer."</w:t>
+      </w:r>
+    </w:p>
+    <w:p>
+      <w:pPr>
+        <w:pStyle w:val="Normal"/>
+        <w:spacing w:lineRule="auto" w:line="276" w:before="0" w:after="0"/>
+        <w:rPr>
+          <w:rFonts w:ascii="Courier New" w:hAnsi="Courier New"/>
+          <w:b w:val="false"/>
+          <w:b w:val="false"/>
+          <w:i w:val="false"/>
+          <w:i w:val="false"/>
+          <w:color w:val="000000"/>
+          <w:sz w:val="18"/>
+          <w:u w:val="none"/>
+          <w:lang w:val="en"/>
+        </w:rPr>
+      </w:pPr>
+      <w:r>
+        <w:rPr>
+          <w:rFonts w:ascii="Courier New" w:hAnsi="Courier New"/>
+          <w:b w:val="false"/>
+          <w:i w:val="false"/>
+          <w:color w:val="000000"/>
+          <w:sz w:val="18"/>
+          <w:u w:val="none"/>
+          <w:lang w:val="en"/>
+        </w:rPr>
+      </w:r>
+    </w:p>
+    <w:p>
+      <w:pPr>
+        <w:pStyle w:val="Normal"/>
+        <w:spacing w:lineRule="auto" w:line="276" w:before="0" w:after="0"/>
+        <w:rPr>
+          <w:rFonts w:ascii="Courier New" w:hAnsi="Courier New"/>
+          <w:b w:val="false"/>
+          <w:b w:val="false"/>
+          <w:i w:val="false"/>
+          <w:i w:val="false"/>
+          <w:color w:val="000000"/>
+          <w:sz w:val="18"/>
+          <w:u w:val="none"/>
+          <w:lang w:val="en"/>
+        </w:rPr>
+      </w:pPr>
+      <w:r>
+        <w:rPr>
+          <w:rFonts w:ascii="Courier New" w:hAnsi="Courier New"/>
+          <w:b w:val="false"/>
+          <w:i w:val="false"/>
+          <w:color w:val="000000"/>
+          <w:sz w:val="18"/>
+          <w:u w:val="none"/>
+          <w:lang w:val="en"/>
+        </w:rPr>
+        <w:t>let tryGetParent : Simulant -&gt; World -&gt; Maybe&lt;Simulant&gt; = Axiom "Attempt to get the parent of a simulant."</w:t>
+      </w:r>
+    </w:p>
+    <w:p>
+      <w:pPr>
+        <w:pStyle w:val="Normal"/>
+        <w:spacing w:lineRule="auto" w:line="276" w:before="0" w:after="0"/>
+        <w:rPr>
+          <w:rFonts w:ascii="Courier New" w:hAnsi="Courier New"/>
+          <w:b w:val="false"/>
+          <w:b w:val="false"/>
+          <w:i w:val="false"/>
+          <w:i w:val="false"/>
+          <w:color w:val="000000"/>
+          <w:sz w:val="18"/>
+          <w:u w:val="none"/>
+          <w:lang w:val="en"/>
+        </w:rPr>
+      </w:pPr>
+      <w:r>
+        <w:rPr>
+          <w:rFonts w:ascii="Courier New" w:hAnsi="Courier New"/>
+          <w:b w:val="false"/>
+          <w:i w:val="false"/>
+          <w:color w:val="000000"/>
+          <w:sz w:val="18"/>
+          <w:u w:val="none"/>
+          <w:lang w:val="en"/>
+        </w:rPr>
+        <w:t>let getChildren : Simulant -&gt; World -&gt; List&lt;Simulant&gt; = Axtion "Get the children of a simulant."</w:t>
+      </w:r>
+    </w:p>
+    <w:p>
+      <w:pPr>
+        <w:pStyle w:val="Normal"/>
+        <w:spacing w:lineRule="auto" w:line="276" w:before="0" w:after="0"/>
+        <w:rPr>
+          <w:rFonts w:ascii="Courier New" w:hAnsi="Courier New"/>
+          <w:b w:val="false"/>
+          <w:b w:val="false"/>
+          <w:i w:val="false"/>
+          <w:i w:val="false"/>
+          <w:color w:val="000000"/>
+          <w:sz w:val="18"/>
+          <w:u w:val="none"/>
+          <w:lang w:val="en"/>
+        </w:rPr>
+      </w:pPr>
+      <w:r>
+        <w:rPr>
+          <w:rFonts w:ascii="Courier New" w:hAnsi="Courier New"/>
+          <w:b w:val="false"/>
+          <w:i w:val="false"/>
+          <w:color w:val="000000"/>
+          <w:sz w:val="18"/>
+          <w:u w:val="none"/>
+          <w:lang w:val="en"/>
+        </w:rPr>
+        <w:t>let getProperty : String -&gt; Simulant -&gt; World -&gt; Any = Axiom "Get the property of a simulant."</w:t>
+      </w:r>
+    </w:p>
+    <w:p>
+      <w:pPr>
+        <w:pStyle w:val="Normal"/>
+        <w:spacing w:lineRule="auto" w:line="276" w:before="0" w:after="0"/>
+        <w:rPr>
+          <w:rFonts w:ascii="Courier New" w:hAnsi="Courier New"/>
+          <w:b w:val="false"/>
+          <w:b w:val="false"/>
+          <w:i w:val="false"/>
+          <w:i w:val="false"/>
+          <w:color w:val="000000"/>
+          <w:sz w:val="18"/>
+          <w:u w:val="none"/>
+          <w:lang w:val="en"/>
+        </w:rPr>
+      </w:pPr>
+      <w:r>
+        <w:rPr>
+          <w:rFonts w:ascii="Courier New" w:hAnsi="Courier New"/>
+          <w:b w:val="false"/>
+          <w:i w:val="false"/>
+          <w:color w:val="000000"/>
+          <w:sz w:val="18"/>
+          <w:u w:val="none"/>
+          <w:lang w:val="en"/>
+        </w:rPr>
+        <w:t>let getDispatcher : Simulant -&gt; World -&gt; Dispatcher = Axiom "Get the dispatcher belonging to a simulant."</w:t>
+      </w:r>
+    </w:p>
+    <w:p>
+      <w:pPr>
+        <w:pStyle w:val="Normal"/>
+        <w:spacing w:lineRule="auto" w:line="276" w:before="0" w:after="0"/>
+        <w:rPr>
+          <w:rFonts w:ascii="Courier New" w:hAnsi="Courier New"/>
+          <w:b w:val="false"/>
+          <w:b w:val="false"/>
+          <w:i w:val="false"/>
+          <w:i w:val="false"/>
+          <w:color w:val="000000"/>
+          <w:sz w:val="18"/>
+          <w:u w:val="none"/>
+          <w:lang w:val="en"/>
+        </w:rPr>
+      </w:pPr>
+      <w:r>
+        <w:rPr>
+          <w:rFonts w:ascii="Courier New" w:hAnsi="Courier New"/>
+          <w:b w:val="false"/>
+          <w:i w:val="false"/>
+          <w:color w:val="000000"/>
+          <w:sz w:val="18"/>
+          <w:u w:val="none"/>
+          <w:lang w:val="en"/>
+        </w:rPr>
+        <w:t>let getPropertyDefinition : String -&gt; Dispatcher -&gt; World -&gt; PropertyDefinition = Axiom "Get property definition of dispatcher."</w:t>
+      </w:r>
+    </w:p>
+    <w:p>
+      <w:pPr>
+        <w:pStyle w:val="Normal"/>
+        <w:spacing w:lineRule="auto" w:line="276" w:before="0" w:after="0"/>
+        <w:rPr>
+          <w:rFonts w:ascii="Courier New" w:hAnsi="Courier New"/>
+          <w:b w:val="false"/>
+          <w:b w:val="false"/>
+          <w:i w:val="false"/>
+          <w:i w:val="false"/>
+          <w:color w:val="000000"/>
+          <w:sz w:val="18"/>
+          <w:u w:val="none"/>
+          <w:lang w:val="en"/>
+        </w:rPr>
+      </w:pPr>
+      <w:r>
+        <w:rPr>
+          <w:rFonts w:ascii="Courier New" w:hAnsi="Courier New"/>
+          <w:b w:val="false"/>
+          <w:i w:val="false"/>
+          <w:color w:val="000000"/>
+          <w:sz w:val="18"/>
+          <w:u w:val="none"/>
+          <w:lang w:val="en"/>
+        </w:rPr>
+        <w:t>let getBehaviors&lt;A, S :&gt; Simulant&gt; : Dispatcher -&gt; World -&gt; List&lt;Behavior&lt;A, S&gt;&gt;</w:t>
+      </w:r>
+    </w:p>
+    <w:p>
+      <w:pPr>
+        <w:pStyle w:val="Normal"/>
+        <w:spacing w:lineRule="auto" w:line="276" w:before="0" w:after="0"/>
+        <w:rPr>
+          <w:rFonts w:ascii="Courier New" w:hAnsi="Courier New"/>
+          <w:b w:val="false"/>
+          <w:b w:val="false"/>
+          <w:i w:val="false"/>
+          <w:i w:val="false"/>
+          <w:color w:val="000000"/>
+          <w:sz w:val="18"/>
+          <w:u w:val="none"/>
+          <w:lang w:val="en"/>
+        </w:rPr>
+      </w:pPr>
+      <w:r>
+        <w:rPr>
+          <w:rFonts w:ascii="Courier New" w:hAnsi="Courier New"/>
+          <w:b w:val="false"/>
+          <w:i w:val="false"/>
+          <w:color w:val="000000"/>
+          <w:sz w:val="18"/>
+          <w:u w:val="none"/>
+          <w:lang w:val="en"/>
+        </w:rPr>
       </w:r>
     </w:p>
     <w:p>
@@ -120,7 +684,7 @@
           <w:u w:val="none"/>
           <w:lang w:val="en"/>
         </w:rPr>
-        <w:t>let Game = (Screens : List&lt;Screen&gt;; Simulant)</w:t>
+        <w:t>let PropertyDefinition =</w:t>
       </w:r>
     </w:p>
     <w:p>
@@ -139,7 +703,141 @@
           <w:u w:val="none"/>
           <w:lang w:val="en"/>
         </w:rPr>
-        <w:t>let Screen = (Layers : List&lt;Layer&gt;; Simulant)</w:t>
+        <w:t xml:space="preserve">    </w:t>
+      </w:r>
+      <w:r>
+        <w:rPr>
+          <w:rFonts w:ascii="Courier New" w:hAnsi="Courier New"/>
+          <w:b w:val="false"/>
+          <w:i w:val="false"/>
+          <w:color w:val="000000"/>
+          <w:sz w:val="18"/>
+          <w:u w:val="none"/>
+          <w:lang w:val="en"/>
+        </w:rPr>
+        <w:t>(Type : Axiom "A value type.",</w:t>
+      </w:r>
+    </w:p>
+    <w:p>
+      <w:pPr>
+        <w:pStyle w:val="Normal"/>
+        <w:spacing w:lineRule="auto" w:line="276" w:before="0" w:after="0"/>
+        <w:rPr>
+          <w:rFonts w:ascii="Courier New" w:hAnsi="Courier New"/>
+          <w:b w:val="false"/>
+          <w:b w:val="false"/>
+          <w:i w:val="false"/>
+          <w:i w:val="false"/>
+          <w:color w:val="000000"/>
+          <w:sz w:val="18"/>
+          <w:u w:val="none"/>
+          <w:lang w:val="en"/>
+        </w:rPr>
+      </w:pPr>
+      <w:r>
+        <w:rPr>
+          <w:rFonts w:ascii="Courier New" w:hAnsi="Courier New"/>
+          <w:b w:val="false"/>
+          <w:i w:val="false"/>
+          <w:color w:val="000000"/>
+          <w:sz w:val="18"/>
+          <w:u w:val="none"/>
+          <w:lang w:val="en"/>
+        </w:rPr>
+        <w:t xml:space="preserve">     </w:t>
+      </w:r>
+      <w:r>
+        <w:rPr>
+          <w:rFonts w:ascii="Courier New" w:hAnsi="Courier New"/>
+          <w:b w:val="false"/>
+          <w:i w:val="false"/>
+          <w:color w:val="000000"/>
+          <w:sz w:val="18"/>
+          <w:u w:val="none"/>
+          <w:lang w:val="en"/>
+        </w:rPr>
+        <w:t>Default : Any)</w:t>
+      </w:r>
+    </w:p>
+    <w:p>
+      <w:pPr>
+        <w:pStyle w:val="Normal"/>
+        <w:spacing w:lineRule="auto" w:line="276" w:before="0" w:after="0"/>
+        <w:rPr>
+          <w:rFonts w:ascii="Courier New" w:hAnsi="Courier New"/>
+          <w:b w:val="false"/>
+          <w:b w:val="false"/>
+          <w:i w:val="false"/>
+          <w:i w:val="false"/>
+          <w:color w:val="000000"/>
+          <w:sz w:val="18"/>
+          <w:u w:val="none"/>
+          <w:lang w:val="en"/>
+        </w:rPr>
+      </w:pPr>
+      <w:r>
+        <w:rPr>
+          <w:rFonts w:ascii="Courier New" w:hAnsi="Courier New"/>
+          <w:b w:val="false"/>
+          <w:i w:val="false"/>
+          <w:color w:val="000000"/>
+          <w:sz w:val="18"/>
+          <w:u w:val="none"/>
+          <w:lang w:val="en"/>
+        </w:rPr>
+      </w:r>
+    </w:p>
+    <w:p>
+      <w:pPr>
+        <w:pStyle w:val="Normal"/>
+        <w:spacing w:lineRule="auto" w:line="276" w:before="0" w:after="0"/>
+        <w:rPr>
+          <w:rFonts w:ascii="Courier New" w:hAnsi="Courier New"/>
+          <w:b w:val="false"/>
+          <w:b w:val="false"/>
+          <w:i w:val="false"/>
+          <w:i w:val="false"/>
+          <w:color w:val="000000"/>
+          <w:sz w:val="18"/>
+          <w:u w:val="none"/>
+          <w:lang w:val="en"/>
+        </w:rPr>
+      </w:pPr>
+      <w:r>
+        <w:rPr>
+          <w:rFonts w:ascii="Courier New" w:hAnsi="Courier New"/>
+          <w:b w:val="false"/>
+          <w:i w:val="false"/>
+          <w:color w:val="000000"/>
+          <w:sz w:val="18"/>
+          <w:u w:val="none"/>
+          <w:lang w:val="en"/>
+        </w:rPr>
+        <w:t>let Event&lt;</w:t>
+      </w:r>
+      <w:r>
+        <w:rPr>
+          <w:rFonts w:ascii="Courier New" w:hAnsi="Courier New"/>
+          <w:b w:val="false"/>
+          <w:i w:val="false"/>
+          <w:color w:val="000000"/>
+          <w:sz w:val="18"/>
+          <w:u w:val="none"/>
+          <w:lang w:val="en"/>
+        </w:rPr>
+        <w:t xml:space="preserve">A, </w:t>
+      </w:r>
+      <w:r>
+        <w:rPr>
+          <w:rFonts w:ascii="Courier New" w:hAnsi="Courier New"/>
+          <w:b w:val="false"/>
+          <w:i w:val="false"/>
+          <w:color w:val="000000"/>
+          <w:sz w:val="18"/>
+          <w:u w:val="none"/>
+          <w:lang w:val="en"/>
+        </w:rPr>
+        <w:t>S :&gt; Simulant&gt; =</w:t>
       </w:r>
     </w:p>
     <w:p>
@@ -158,7 +856,19 @@
           <w:u w:val="none"/>
           <w:lang w:val="en"/>
         </w:rPr>
-        <w:t>let Layer = (Entities : List&lt;Entity&gt;; Simulant)</w:t>
+        <w:t xml:space="preserve">    </w:t>
+      </w:r>
+      <w:r>
+        <w:rPr>
+          <w:rFonts w:ascii="Courier New" w:hAnsi="Courier New"/>
+          <w:b w:val="false"/>
+          <w:i w:val="false"/>
+          <w:color w:val="000000"/>
+          <w:sz w:val="18"/>
+          <w:u w:val="none"/>
+          <w:lang w:val="en"/>
+        </w:rPr>
+        <w:t>(Data : Any,</w:t>
       </w:r>
     </w:p>
     <w:p>
@@ -177,7 +887,19 @@
           <w:u w:val="none"/>
           <w:lang w:val="en"/>
         </w:rPr>
-        <w:t>let Entity = (Facets : List&lt;Facet&gt;; Simulant)</w:t>
+        <w:t xml:space="preserve">     </w:t>
+      </w:r>
+      <w:r>
+        <w:rPr>
+          <w:rFonts w:ascii="Courier New" w:hAnsi="Courier New"/>
+          <w:b w:val="false"/>
+          <w:i w:val="false"/>
+          <w:color w:val="000000"/>
+          <w:sz w:val="18"/>
+          <w:u w:val="none"/>
+          <w:lang w:val="en"/>
+        </w:rPr>
+        <w:t>Publisher : Simulant,</w:t>
       </w:r>
     </w:p>
     <w:p>
@@ -196,7 +918,72 @@
           <w:u w:val="none"/>
           <w:lang w:val="en"/>
         </w:rPr>
-        <w:t>let Simulant = (Name : String, Dispatcher : Dispatcher, Properties : Map&lt;String, Any&gt;)</w:t>
+        <w:t xml:space="preserve">     </w:t>
+      </w:r>
+      <w:r>
+        <w:rPr>
+          <w:rFonts w:ascii="Courier New" w:hAnsi="Courier New"/>
+          <w:b w:val="false"/>
+          <w:i w:val="false"/>
+          <w:color w:val="000000"/>
+          <w:sz w:val="18"/>
+          <w:u w:val="none"/>
+          <w:lang w:val="en"/>
+        </w:rPr>
+        <w:t>Subscriber : S,</w:t>
+      </w:r>
+    </w:p>
+    <w:p>
+      <w:pPr>
+        <w:pStyle w:val="Normal"/>
+        <w:spacing w:lineRule="auto" w:line="276" w:before="0" w:after="0"/>
+        <w:rPr>
+          <w:rFonts w:ascii="Courier New" w:hAnsi="Courier New"/>
+          <w:b w:val="false"/>
+          <w:b w:val="false"/>
+          <w:i w:val="false"/>
+          <w:i w:val="false"/>
+          <w:color w:val="000000"/>
+          <w:sz w:val="18"/>
+          <w:u w:val="none"/>
+          <w:lang w:val="en"/>
+        </w:rPr>
+      </w:pPr>
+      <w:r>
+        <w:rPr>
+          <w:rFonts w:ascii="Courier New" w:hAnsi="Courier New"/>
+          <w:b w:val="false"/>
+          <w:i w:val="false"/>
+          <w:color w:val="000000"/>
+          <w:sz w:val="18"/>
+          <w:u w:val="none"/>
+          <w:lang w:val="en"/>
+        </w:rPr>
+        <w:t xml:space="preserve">     </w:t>
+      </w:r>
+      <w:r>
+        <w:rPr>
+          <w:rFonts w:ascii="Courier New" w:hAnsi="Courier New"/>
+          <w:b w:val="false"/>
+          <w:i w:val="false"/>
+          <w:color w:val="000000"/>
+          <w:sz w:val="18"/>
+          <w:u w:val="none"/>
+          <w:lang w:val="en"/>
+        </w:rPr>
+        <w:t>Address : Address&lt;A&gt;</w:t>
+      </w:r>
+      <w:r>
+        <w:rPr>
+          <w:rFonts w:ascii="Courier New" w:hAnsi="Courier New"/>
+          <w:b w:val="false"/>
+          <w:i w:val="false"/>
+          <w:color w:val="000000"/>
+          <w:sz w:val="18"/>
+          <w:u w:val="none"/>
+          <w:lang w:val="en"/>
+        </w:rPr>
+        <w:t>)</w:t>
       </w:r>
     </w:p>
     <w:p>
@@ -243,7 +1030,31 @@
           <w:u w:val="none"/>
           <w:lang w:val="en"/>
         </w:rPr>
-        <w:t>let PropertyDefinition =</w:t>
+        <w:t>let Behavior&lt;</w:t>
+      </w:r>
+      <w:r>
+        <w:rPr>
+          <w:rFonts w:ascii="Courier New" w:hAnsi="Courier New"/>
+          <w:b w:val="false"/>
+          <w:i w:val="false"/>
+          <w:color w:val="000000"/>
+          <w:sz w:val="18"/>
+          <w:u w:val="none"/>
+          <w:lang w:val="en"/>
+        </w:rPr>
+        <w:t xml:space="preserve">A, </w:t>
+      </w:r>
+      <w:r>
+        <w:rPr>
+          <w:rFonts w:ascii="Courier New" w:hAnsi="Courier New"/>
+          <w:b w:val="false"/>
+          <w:i w:val="false"/>
+          <w:color w:val="000000"/>
+          <w:sz w:val="18"/>
+          <w:u w:val="none"/>
+          <w:lang w:val="en"/>
+        </w:rPr>
+        <w:t>S :&gt; Subscriber&gt; =</w:t>
       </w:r>
     </w:p>
     <w:p>
@@ -274,572 +1085,51 @@
           <w:u w:val="none"/>
           <w:lang w:val="en"/>
         </w:rPr>
-        <w:t>(Name : String,</w:t>
-      </w:r>
-    </w:p>
-    <w:p>
-      <w:pPr>
-        <w:pStyle w:val="Normal"/>
-        <w:spacing w:lineRule="auto" w:line="276" w:before="0" w:after="0"/>
+        <w:t>Event&lt;</w:t>
+      </w:r>
+      <w:r>
+        <w:rPr>
+          <w:rFonts w:ascii="Courier New" w:hAnsi="Courier New"/>
+          <w:b w:val="false"/>
+          <w:i w:val="false"/>
+          <w:color w:val="000000"/>
+          <w:sz w:val="18"/>
+          <w:u w:val="none"/>
+          <w:lang w:val="en"/>
+        </w:rPr>
+        <w:t xml:space="preserve">A, </w:t>
+      </w:r>
+      <w:r>
+        <w:rPr>
+          <w:rFonts w:ascii="Courier New" w:hAnsi="Courier New"/>
+          <w:b w:val="false"/>
+          <w:i w:val="false"/>
+          <w:color w:val="000000"/>
+          <w:sz w:val="18"/>
+          <w:u w:val="none"/>
+          <w:lang w:val="en"/>
+        </w:rPr>
+        <w:t>S&gt; -&gt; World -&gt; World</w:t>
+      </w:r>
+    </w:p>
+    <w:p>
+      <w:pPr>
+        <w:pStyle w:val="Normal"/>
+        <w:spacing w:lineRule="auto" w:line="276" w:before="0" w:after="0"/>
+        <w:rPr>
+          <w:rFonts w:ascii="Courier New" w:hAnsi="Courier New"/>
+          <w:b w:val="false"/>
+          <w:b w:val="false"/>
+          <w:i w:val="false"/>
+          <w:i w:val="false"/>
+          <w:color w:val="000000"/>
+          <w:sz w:val="18"/>
+          <w:u w:val="none"/>
+          <w:lang w:val="en"/>
+        </w:rPr>
+      </w:pPr>
+      <w:r>
         <w:rPr/>
-      </w:pPr>
-      <w:r>
-        <w:rPr>
-          <w:rFonts w:ascii="Courier New" w:hAnsi="Courier New"/>
-          <w:b w:val="false"/>
-          <w:i w:val="false"/>
-          <w:color w:val="000000"/>
-          <w:sz w:val="18"/>
-          <w:u w:val="none"/>
-          <w:lang w:val="en"/>
-        </w:rPr>
-        <w:t xml:space="preserve">     </w:t>
-      </w:r>
-      <w:r>
-        <w:rPr>
-          <w:rFonts w:ascii="Courier New" w:hAnsi="Courier New"/>
-          <w:b w:val="false"/>
-          <w:i w:val="false"/>
-          <w:color w:val="000000"/>
-          <w:sz w:val="18"/>
-          <w:u w:val="none"/>
-          <w:lang w:val="en"/>
-        </w:rPr>
-        <w:t>Type : Axiom "A value type.",</w:t>
-      </w:r>
-    </w:p>
-    <w:p>
-      <w:pPr>
-        <w:pStyle w:val="Normal"/>
-        <w:spacing w:lineRule="auto" w:line="276" w:before="0" w:after="0"/>
-        <w:rPr>
-          <w:rFonts w:ascii="Courier New" w:hAnsi="Courier New"/>
-          <w:b w:val="false"/>
-          <w:b w:val="false"/>
-          <w:i w:val="false"/>
-          <w:i w:val="false"/>
-          <w:color w:val="000000"/>
-          <w:sz w:val="18"/>
-          <w:u w:val="none"/>
-          <w:lang w:val="en"/>
-        </w:rPr>
-      </w:pPr>
-      <w:r>
-        <w:rPr>
-          <w:rFonts w:ascii="Courier New" w:hAnsi="Courier New"/>
-          <w:b w:val="false"/>
-          <w:i w:val="false"/>
-          <w:color w:val="000000"/>
-          <w:sz w:val="18"/>
-          <w:u w:val="none"/>
-          <w:lang w:val="en"/>
-        </w:rPr>
-        <w:t xml:space="preserve">     </w:t>
-      </w:r>
-      <w:r>
-        <w:rPr>
-          <w:rFonts w:ascii="Courier New" w:hAnsi="Courier New"/>
-          <w:b w:val="false"/>
-          <w:i w:val="false"/>
-          <w:color w:val="000000"/>
-          <w:sz w:val="18"/>
-          <w:u w:val="none"/>
-          <w:lang w:val="en"/>
-        </w:rPr>
-        <w:t>Default : Any)</w:t>
-      </w:r>
-    </w:p>
-    <w:p>
-      <w:pPr>
-        <w:pStyle w:val="Normal"/>
-        <w:spacing w:lineRule="auto" w:line="276" w:before="0" w:after="0"/>
-        <w:rPr>
-          <w:rFonts w:ascii="Courier New" w:hAnsi="Courier New"/>
-          <w:b w:val="false"/>
-          <w:b w:val="false"/>
-          <w:i w:val="false"/>
-          <w:i w:val="false"/>
-          <w:color w:val="000000"/>
-          <w:sz w:val="18"/>
-          <w:u w:val="none"/>
-          <w:lang w:val="en"/>
-        </w:rPr>
-      </w:pPr>
-      <w:r>
-        <w:rPr>
-          <w:rFonts w:ascii="Courier New" w:hAnsi="Courier New"/>
-          <w:b w:val="false"/>
-          <w:i w:val="false"/>
-          <w:color w:val="000000"/>
-          <w:sz w:val="18"/>
-          <w:u w:val="none"/>
-          <w:lang w:val="en"/>
-        </w:rPr>
-      </w:r>
-    </w:p>
-    <w:p>
-      <w:pPr>
-        <w:pStyle w:val="Normal"/>
-        <w:spacing w:lineRule="auto" w:line="276" w:before="0" w:after="0"/>
-        <w:rPr>
-          <w:rFonts w:ascii="Courier New" w:hAnsi="Courier New"/>
-          <w:b w:val="false"/>
-          <w:b w:val="false"/>
-          <w:i w:val="false"/>
-          <w:i w:val="false"/>
-          <w:color w:val="000000"/>
-          <w:sz w:val="18"/>
-          <w:u w:val="none"/>
-          <w:lang w:val="en"/>
-        </w:rPr>
-      </w:pPr>
-      <w:r>
-        <w:rPr>
-          <w:rFonts w:ascii="Courier New" w:hAnsi="Courier New"/>
-          <w:b w:val="false"/>
-          <w:i w:val="false"/>
-          <w:color w:val="000000"/>
-          <w:sz w:val="18"/>
-          <w:u w:val="none"/>
-          <w:lang w:val="en"/>
-        </w:rPr>
-        <w:t>let Event&lt;S :&gt; Simulant&gt; =</w:t>
-      </w:r>
-    </w:p>
-    <w:p>
-      <w:pPr>
-        <w:pStyle w:val="Normal"/>
-        <w:spacing w:lineRule="auto" w:line="276" w:before="0" w:after="0"/>
-        <w:rPr/>
-      </w:pPr>
-      <w:r>
-        <w:rPr>
-          <w:rFonts w:ascii="Courier New" w:hAnsi="Courier New"/>
-          <w:b w:val="false"/>
-          <w:i w:val="false"/>
-          <w:color w:val="000000"/>
-          <w:sz w:val="18"/>
-          <w:u w:val="none"/>
-          <w:lang w:val="en"/>
-        </w:rPr>
-        <w:t xml:space="preserve">    </w:t>
-      </w:r>
-      <w:r>
-        <w:rPr>
-          <w:rFonts w:ascii="Courier New" w:hAnsi="Courier New"/>
-          <w:b w:val="false"/>
-          <w:i w:val="false"/>
-          <w:color w:val="000000"/>
-          <w:sz w:val="18"/>
-          <w:u w:val="none"/>
-          <w:lang w:val="en"/>
-        </w:rPr>
-        <w:t>(Publisher : Simulant,</w:t>
-      </w:r>
-    </w:p>
-    <w:p>
-      <w:pPr>
-        <w:pStyle w:val="Normal"/>
-        <w:spacing w:lineRule="auto" w:line="276" w:before="0" w:after="0"/>
-        <w:rPr/>
-      </w:pPr>
-      <w:r>
-        <w:rPr>
-          <w:rFonts w:ascii="Courier New" w:hAnsi="Courier New"/>
-          <w:b w:val="false"/>
-          <w:i w:val="false"/>
-          <w:color w:val="000000"/>
-          <w:sz w:val="18"/>
-          <w:u w:val="none"/>
-          <w:lang w:val="en"/>
-        </w:rPr>
-        <w:t xml:space="preserve">     </w:t>
-      </w:r>
-      <w:r>
-        <w:rPr>
-          <w:rFonts w:ascii="Courier New" w:hAnsi="Courier New"/>
-          <w:b w:val="false"/>
-          <w:i w:val="false"/>
-          <w:color w:val="000000"/>
-          <w:sz w:val="18"/>
-          <w:u w:val="none"/>
-          <w:lang w:val="en"/>
-        </w:rPr>
-        <w:t>Subscriber : S,</w:t>
-      </w:r>
-    </w:p>
-    <w:p>
-      <w:pPr>
-        <w:pStyle w:val="Normal"/>
-        <w:spacing w:lineRule="auto" w:line="276" w:before="0" w:after="0"/>
-        <w:rPr>
-          <w:rFonts w:ascii="Courier New" w:hAnsi="Courier New"/>
-          <w:b w:val="false"/>
-          <w:b w:val="false"/>
-          <w:i w:val="false"/>
-          <w:i w:val="false"/>
-          <w:color w:val="000000"/>
-          <w:sz w:val="18"/>
-          <w:u w:val="none"/>
-          <w:lang w:val="en"/>
-        </w:rPr>
-      </w:pPr>
-      <w:r>
-        <w:rPr>
-          <w:rFonts w:ascii="Courier New" w:hAnsi="Courier New"/>
-          <w:b w:val="false"/>
-          <w:i w:val="false"/>
-          <w:color w:val="000000"/>
-          <w:sz w:val="18"/>
-          <w:u w:val="none"/>
-          <w:lang w:val="en"/>
-        </w:rPr>
-        <w:t xml:space="preserve">     </w:t>
-      </w:r>
-      <w:r>
-        <w:rPr>
-          <w:rFonts w:ascii="Courier New" w:hAnsi="Courier New"/>
-          <w:b w:val="false"/>
-          <w:i w:val="false"/>
-          <w:color w:val="000000"/>
-          <w:sz w:val="18"/>
-          <w:u w:val="none"/>
-          <w:lang w:val="en"/>
-        </w:rPr>
-        <w:t>Data : Any)</w:t>
-      </w:r>
-    </w:p>
-    <w:p>
-      <w:pPr>
-        <w:pStyle w:val="Normal"/>
-        <w:spacing w:lineRule="auto" w:line="276" w:before="0" w:after="0"/>
-        <w:rPr>
-          <w:rFonts w:ascii="Courier New" w:hAnsi="Courier New"/>
-          <w:b w:val="false"/>
-          <w:b w:val="false"/>
-          <w:i w:val="false"/>
-          <w:i w:val="false"/>
-          <w:color w:val="000000"/>
-          <w:sz w:val="18"/>
-          <w:u w:val="none"/>
-          <w:lang w:val="en"/>
-        </w:rPr>
-      </w:pPr>
-      <w:r>
-        <w:rPr>
-          <w:rFonts w:ascii="Courier New" w:hAnsi="Courier New"/>
-          <w:b w:val="false"/>
-          <w:i w:val="false"/>
-          <w:color w:val="000000"/>
-          <w:sz w:val="18"/>
-          <w:u w:val="none"/>
-          <w:lang w:val="en"/>
-        </w:rPr>
-      </w:r>
-    </w:p>
-    <w:p>
-      <w:pPr>
-        <w:pStyle w:val="Normal"/>
-        <w:spacing w:lineRule="auto" w:line="276" w:before="0" w:after="0"/>
-        <w:rPr>
-          <w:rFonts w:ascii="Courier New" w:hAnsi="Courier New"/>
-          <w:b w:val="false"/>
-          <w:b w:val="false"/>
-          <w:i w:val="false"/>
-          <w:i w:val="false"/>
-          <w:color w:val="000000"/>
-          <w:sz w:val="18"/>
-          <w:u w:val="none"/>
-          <w:lang w:val="en"/>
-        </w:rPr>
-      </w:pPr>
-      <w:r>
-        <w:rPr>
-          <w:rFonts w:ascii="Courier New" w:hAnsi="Courier New"/>
-          <w:b w:val="false"/>
-          <w:i w:val="false"/>
-          <w:color w:val="000000"/>
-          <w:sz w:val="18"/>
-          <w:u w:val="none"/>
-          <w:lang w:val="en"/>
-        </w:rPr>
-        <w:t>let Dispatcher =</w:t>
-      </w:r>
-    </w:p>
-    <w:p>
-      <w:pPr>
-        <w:pStyle w:val="Normal"/>
-        <w:spacing w:lineRule="auto" w:line="276" w:before="0" w:after="0"/>
-        <w:rPr/>
-      </w:pPr>
-      <w:r>
-        <w:rPr>
-          <w:rFonts w:ascii="Courier New" w:hAnsi="Courier New"/>
-          <w:b w:val="false"/>
-          <w:i w:val="false"/>
-          <w:color w:val="000000"/>
-          <w:sz w:val="18"/>
-          <w:u w:val="none"/>
-          <w:lang w:val="en"/>
-        </w:rPr>
-        <w:t xml:space="preserve">    </w:t>
-      </w:r>
-      <w:r>
-        <w:rPr>
-          <w:rFonts w:ascii="Courier New" w:hAnsi="Courier New"/>
-          <w:b w:val="false"/>
-          <w:i w:val="false"/>
-          <w:color w:val="000000"/>
-          <w:sz w:val="18"/>
-          <w:u w:val="none"/>
-          <w:lang w:val="en"/>
-        </w:rPr>
-        <w:t>(PropertyDefinitions : List&lt;PropertyDefinition&gt;,</w:t>
-      </w:r>
-    </w:p>
-    <w:p>
-      <w:pPr>
-        <w:pStyle w:val="Normal"/>
-        <w:spacing w:lineRule="auto" w:line="276" w:before="0" w:after="0"/>
-        <w:rPr>
-          <w:rFonts w:ascii="Courier New" w:hAnsi="Courier New"/>
-          <w:b w:val="false"/>
-          <w:b w:val="false"/>
-          <w:i w:val="false"/>
-          <w:i w:val="false"/>
-          <w:color w:val="000000"/>
-          <w:sz w:val="18"/>
-          <w:u w:val="none"/>
-          <w:lang w:val="en"/>
-        </w:rPr>
-      </w:pPr>
-      <w:r>
-        <w:rPr>
-          <w:rFonts w:ascii="Courier New" w:hAnsi="Courier New"/>
-          <w:b w:val="false"/>
-          <w:i w:val="false"/>
-          <w:color w:val="000000"/>
-          <w:sz w:val="18"/>
-          <w:u w:val="none"/>
-          <w:lang w:val="en"/>
-        </w:rPr>
-        <w:t xml:space="preserve">     </w:t>
-      </w:r>
-      <w:r>
-        <w:rPr>
-          <w:rFonts w:ascii="Courier New" w:hAnsi="Courier New"/>
-          <w:b w:val="false"/>
-          <w:i w:val="false"/>
-          <w:color w:val="000000"/>
-          <w:sz w:val="18"/>
-          <w:u w:val="none"/>
-          <w:lang w:val="en"/>
-        </w:rPr>
-        <w:t>Behaviors : List&lt;Behavior&gt;)</w:t>
-      </w:r>
-    </w:p>
-    <w:p>
-      <w:pPr>
-        <w:pStyle w:val="Normal"/>
-        <w:spacing w:lineRule="auto" w:line="276" w:before="0" w:after="0"/>
-        <w:rPr>
-          <w:rFonts w:ascii="Courier New" w:hAnsi="Courier New"/>
-          <w:b w:val="false"/>
-          <w:b w:val="false"/>
-          <w:i w:val="false"/>
-          <w:i w:val="false"/>
-          <w:color w:val="000000"/>
-          <w:sz w:val="18"/>
-          <w:u w:val="none"/>
-          <w:lang w:val="en"/>
-        </w:rPr>
-      </w:pPr>
-      <w:r>
-        <w:rPr>
-          <w:rFonts w:ascii="Courier New" w:hAnsi="Courier New"/>
-          <w:b w:val="false"/>
-          <w:i w:val="false"/>
-          <w:color w:val="000000"/>
-          <w:sz w:val="18"/>
-          <w:u w:val="none"/>
-          <w:lang w:val="en"/>
-        </w:rPr>
-      </w:r>
-    </w:p>
-    <w:p>
-      <w:pPr>
-        <w:pStyle w:val="Normal"/>
-        <w:spacing w:lineRule="auto" w:line="276" w:before="0" w:after="0"/>
-        <w:rPr>
-          <w:rFonts w:ascii="Courier New" w:hAnsi="Courier New"/>
-          <w:b w:val="false"/>
-          <w:b w:val="false"/>
-          <w:i w:val="false"/>
-          <w:i w:val="false"/>
-          <w:color w:val="000000"/>
-          <w:sz w:val="18"/>
-          <w:u w:val="none"/>
-          <w:lang w:val="en"/>
-        </w:rPr>
-      </w:pPr>
-      <w:r>
-        <w:rPr>
-          <w:rFonts w:ascii="Courier New" w:hAnsi="Courier New"/>
-          <w:b w:val="false"/>
-          <w:i w:val="false"/>
-          <w:color w:val="000000"/>
-          <w:sz w:val="18"/>
-          <w:u w:val="none"/>
-          <w:lang w:val="en"/>
-        </w:rPr>
-        <w:t>let Facet =</w:t>
-      </w:r>
-    </w:p>
-    <w:p>
-      <w:pPr>
-        <w:pStyle w:val="Normal"/>
-        <w:spacing w:lineRule="auto" w:line="276" w:before="0" w:after="0"/>
-        <w:rPr/>
-      </w:pPr>
-      <w:r>
-        <w:rPr>
-          <w:rFonts w:ascii="Courier New" w:hAnsi="Courier New"/>
-          <w:b w:val="false"/>
-          <w:i w:val="false"/>
-          <w:color w:val="000000"/>
-          <w:sz w:val="18"/>
-          <w:u w:val="none"/>
-          <w:lang w:val="en"/>
-        </w:rPr>
-        <w:t xml:space="preserve">    </w:t>
-      </w:r>
-      <w:r>
-        <w:rPr>
-          <w:rFonts w:ascii="Courier New" w:hAnsi="Courier New"/>
-          <w:b w:val="false"/>
-          <w:i w:val="false"/>
-          <w:color w:val="000000"/>
-          <w:sz w:val="18"/>
-          <w:u w:val="none"/>
-          <w:lang w:val="en"/>
-        </w:rPr>
-        <w:t>(PropertyDefinitions : List&lt;PropertyDefinition&gt;,</w:t>
-      </w:r>
-    </w:p>
-    <w:p>
-      <w:pPr>
-        <w:pStyle w:val="Normal"/>
-        <w:spacing w:lineRule="auto" w:line="276" w:before="0" w:after="0"/>
-        <w:rPr>
-          <w:rFonts w:ascii="Courier New" w:hAnsi="Courier New"/>
-          <w:b w:val="false"/>
-          <w:b w:val="false"/>
-          <w:i w:val="false"/>
-          <w:i w:val="false"/>
-          <w:color w:val="000000"/>
-          <w:sz w:val="18"/>
-          <w:u w:val="none"/>
-          <w:lang w:val="en"/>
-        </w:rPr>
-      </w:pPr>
-      <w:r>
-        <w:rPr>
-          <w:rFonts w:ascii="Courier New" w:hAnsi="Courier New"/>
-          <w:b w:val="false"/>
-          <w:i w:val="false"/>
-          <w:color w:val="000000"/>
-          <w:sz w:val="18"/>
-          <w:u w:val="none"/>
-          <w:lang w:val="en"/>
-        </w:rPr>
-        <w:t xml:space="preserve">     </w:t>
-      </w:r>
-      <w:r>
-        <w:rPr>
-          <w:rFonts w:ascii="Courier New" w:hAnsi="Courier New"/>
-          <w:b w:val="false"/>
-          <w:i w:val="false"/>
-          <w:color w:val="000000"/>
-          <w:sz w:val="18"/>
-          <w:u w:val="none"/>
-          <w:lang w:val="en"/>
-        </w:rPr>
-        <w:t>Behaviors : List&lt;Behavior&gt;)</w:t>
-      </w:r>
-    </w:p>
-    <w:p>
-      <w:pPr>
-        <w:pStyle w:val="Normal"/>
-        <w:spacing w:lineRule="auto" w:line="276" w:before="0" w:after="0"/>
-        <w:rPr>
-          <w:rFonts w:ascii="Courier New" w:hAnsi="Courier New"/>
-          <w:b w:val="false"/>
-          <w:b w:val="false"/>
-          <w:i w:val="false"/>
-          <w:i w:val="false"/>
-          <w:color w:val="000000"/>
-          <w:sz w:val="18"/>
-          <w:u w:val="none"/>
-          <w:lang w:val="en"/>
-        </w:rPr>
-      </w:pPr>
-      <w:r>
-        <w:rPr>
-          <w:rFonts w:ascii="Courier New" w:hAnsi="Courier New"/>
-          <w:b w:val="false"/>
-          <w:i w:val="false"/>
-          <w:color w:val="000000"/>
-          <w:sz w:val="18"/>
-          <w:u w:val="none"/>
-          <w:lang w:val="en"/>
-        </w:rPr>
-      </w:r>
-    </w:p>
-    <w:p>
-      <w:pPr>
-        <w:pStyle w:val="Normal"/>
-        <w:spacing w:lineRule="auto" w:line="276" w:before="0" w:after="0"/>
-        <w:rPr/>
-      </w:pPr>
-      <w:r>
-        <w:rPr>
-          <w:rFonts w:ascii="Courier New" w:hAnsi="Courier New"/>
-          <w:b w:val="false"/>
-          <w:i w:val="false"/>
-          <w:color w:val="000000"/>
-          <w:sz w:val="18"/>
-          <w:u w:val="none"/>
-          <w:lang w:val="en"/>
-        </w:rPr>
-        <w:t>let Behavior&lt;S :&gt; Subscriber&gt; = Event&lt;S&gt; -&gt; World -&gt; World</w:t>
-      </w:r>
-    </w:p>
-    <w:p>
-      <w:pPr>
-        <w:pStyle w:val="Normal"/>
-        <w:spacing w:lineRule="auto" w:line="276" w:before="0" w:after="0"/>
-        <w:rPr>
-          <w:rFonts w:ascii="Courier New" w:hAnsi="Courier New"/>
-          <w:b w:val="false"/>
-          <w:b w:val="false"/>
-          <w:i w:val="false"/>
-          <w:i w:val="false"/>
-          <w:color w:val="000000"/>
-          <w:sz w:val="18"/>
-          <w:u w:val="single"/>
-          <w:lang w:val="en"/>
-        </w:rPr>
-      </w:pPr>
-      <w:r>
-        <w:rPr>
-          <w:rFonts w:ascii="Courier New" w:hAnsi="Courier New"/>
-          <w:b w:val="false"/>
-          <w:i w:val="false"/>
-          <w:color w:val="000000"/>
-          <w:sz w:val="18"/>
-          <w:u w:val="single"/>
-          <w:lang w:val="en"/>
-        </w:rPr>
       </w:r>
       <w:r>
         <w:br w:type="page"/>
@@ -1341,7 +1631,7 @@
     <w:qFormat/>
     <w:pPr>
       <w:widowControl w:val="false"/>
-      <w:overflowPunct w:val="false"/>
+      <w:overflowPunct w:val="true"/>
       <w:bidi w:val="0"/>
       <w:jc w:val="left"/>
     </w:pPr>

</xml_diff>

<commit_message>
Updated Prime to 3.3.3.
Former-commit-id: 241a881cc5085e5b792ae749d7de6841dcc766d7
</commit_message>
<xml_diff>
--- a/Nu/Nu.Documentation/Nu Semantic Design.docx
+++ b/Nu/Nu.Documentation/Nu Semantic Design.docx
@@ -86,45 +86,89 @@
           <w:u w:val="none"/>
           <w:lang w:val="en"/>
         </w:rPr>
-        <w:t>let Participant = Axiom "Associates with observable properties."</w:t>
-      </w:r>
-    </w:p>
-    <w:p>
-      <w:pPr>
-        <w:pStyle w:val="Normal"/>
-        <w:spacing w:lineRule="auto" w:line="276" w:before="0" w:after="0"/>
-        <w:rPr/>
-      </w:pPr>
-      <w:r>
-        <w:rPr>
-          <w:rFonts w:ascii="Courier New" w:hAnsi="Courier New"/>
-          <w:b w:val="false"/>
-          <w:i w:val="false"/>
-          <w:color w:val="000000"/>
-          <w:sz w:val="18"/>
-          <w:u w:val="none"/>
-          <w:lang w:val="en"/>
-        </w:rPr>
-        <w:t>let PropertyChangeHandler = EventSystem -&gt; EventSystem -&gt; EventSystem</w:t>
-      </w:r>
-    </w:p>
-    <w:p>
-      <w:pPr>
-        <w:pStyle w:val="Normal"/>
-        <w:spacing w:lineRule="auto" w:line="276" w:before="0" w:after="0"/>
-        <w:rPr/>
-      </w:pPr>
-      <w:r>
-        <w:rPr>
-          <w:rFonts w:ascii="Courier New" w:hAnsi="Courier New"/>
-          <w:b w:val="false"/>
-          <w:i w:val="false"/>
-          <w:color w:val="000000"/>
-          <w:sz w:val="18"/>
-          <w:u w:val="none"/>
-          <w:lang w:val="en"/>
-        </w:rPr>
-        <w:t>and PropertyChangeUnhandler = EventSystem -&gt; EventSystem</w:t>
+        <w:t xml:space="preserve">let </w:t>
+      </w:r>
+      <w:r>
+        <w:rPr>
+          <w:rFonts w:ascii="Courier New" w:hAnsi="Courier New"/>
+          <w:b w:val="false"/>
+          <w:i w:val="false"/>
+          <w:sz w:val="18"/>
+          <w:u w:val="none"/>
+          <w:lang w:val="en"/>
+        </w:rPr>
+        <w:t>Propertied</w:t>
+      </w:r>
+      <w:r>
+        <w:rPr>
+          <w:rFonts w:ascii="Courier New" w:hAnsi="Courier New"/>
+          <w:b w:val="false"/>
+          <w:i w:val="false"/>
+          <w:sz w:val="18"/>
+          <w:u w:val="none"/>
+          <w:lang w:val="en"/>
+        </w:rPr>
+        <w:t xml:space="preserve"> = Axiom "</w:t>
+      </w:r>
+      <w:r>
+        <w:rPr>
+          <w:rFonts w:ascii="Courier New" w:hAnsi="Courier New"/>
+          <w:b w:val="false"/>
+          <w:i w:val="false"/>
+          <w:sz w:val="18"/>
+          <w:u w:val="none"/>
+          <w:lang w:val="en"/>
+        </w:rPr>
+        <w:t>Something</w:t>
+      </w:r>
+      <w:r>
+        <w:rPr>
+          <w:rFonts w:ascii="Courier New" w:hAnsi="Courier New"/>
+          <w:b w:val="false"/>
+          <w:i w:val="false"/>
+          <w:sz w:val="18"/>
+          <w:u w:val="none"/>
+          <w:lang w:val="en"/>
+        </w:rPr>
+        <w:t xml:space="preserve"> with observable properties."</w:t>
+      </w:r>
+    </w:p>
+    <w:p>
+      <w:pPr>
+        <w:pStyle w:val="Normal"/>
+        <w:spacing w:lineRule="auto" w:line="276" w:before="0" w:after="0"/>
+        <w:rPr/>
+      </w:pPr>
+      <w:r>
+        <w:rPr>
+          <w:rFonts w:ascii="Courier New" w:hAnsi="Courier New"/>
+          <w:b w:val="false"/>
+          <w:i w:val="false"/>
+          <w:color w:val="000000"/>
+          <w:sz w:val="18"/>
+          <w:u w:val="none"/>
+          <w:lang w:val="en"/>
+        </w:rPr>
+        <w:t>let PropertyChangeHandler = PropertySystem -&gt; PropertySystem -&gt; PropertySystem</w:t>
+      </w:r>
+    </w:p>
+    <w:p>
+      <w:pPr>
+        <w:pStyle w:val="Normal"/>
+        <w:spacing w:lineRule="auto" w:line="276" w:before="0" w:after="0"/>
+        <w:rPr/>
+      </w:pPr>
+      <w:r>
+        <w:rPr>
+          <w:rFonts w:ascii="Courier New" w:hAnsi="Courier New"/>
+          <w:b w:val="false"/>
+          <w:i w:val="false"/>
+          <w:color w:val="000000"/>
+          <w:sz w:val="18"/>
+          <w:u w:val="none"/>
+          <w:lang w:val="en"/>
+        </w:rPr>
+        <w:t>and PropertyChangeUnhandler = PropertySystem -&gt; PropertySystem</w:t>
       </w:r>
     </w:p>
     <w:p>
@@ -164,52 +208,100 @@
           <w:u w:val="none"/>
           <w:lang w:val="en"/>
         </w:rPr>
-        <w:t>System = Axiom "A publisher-neutral event system."</w:t>
-      </w:r>
-    </w:p>
-    <w:p>
-      <w:pPr>
-        <w:pStyle w:val="Normal"/>
-        <w:spacing w:lineRule="auto" w:line="276" w:before="0" w:after="0"/>
-        <w:rPr>
-          <w:rFonts w:ascii="Courier New" w:hAnsi="Courier New"/>
-          <w:b w:val="false"/>
-          <w:b w:val="false"/>
-          <w:i w:val="false"/>
-          <w:i w:val="false"/>
-          <w:sz w:val="18"/>
-          <w:u w:val="none"/>
-          <w:lang w:val="en"/>
-        </w:rPr>
-      </w:pPr>
-      <w:r>
-        <w:rPr>
-          <w:rFonts w:ascii="Courier New" w:hAnsi="Courier New"/>
-          <w:b w:val="false"/>
-          <w:i w:val="false"/>
-          <w:sz w:val="18"/>
-          <w:u w:val="none"/>
-          <w:lang w:val="en"/>
-        </w:rPr>
-      </w:r>
-    </w:p>
-    <w:p>
-      <w:pPr>
-        <w:pStyle w:val="Normal"/>
-        <w:spacing w:lineRule="auto" w:line="276" w:before="0" w:after="0"/>
-        <w:rPr/>
-      </w:pPr>
-      <w:r>
-        <w:rPr>
-          <w:rFonts w:ascii="Courier New" w:hAnsi="Courier New"/>
-          <w:b w:val="false"/>
-          <w:i w:val="false"/>
-          <w:color w:val="000000"/>
-          <w:sz w:val="18"/>
-          <w:u w:val="none"/>
-          <w:lang w:val="en"/>
-        </w:rPr>
-        <w:t>let getPropertyOpt&lt;a&gt; : String -&gt; Participant? -&gt; PropertySystem -&gt; Maybe&lt;a&gt; =</w:t>
+        <w:t>System = Axiom "</w:t>
+      </w:r>
+      <w:r>
+        <w:rPr>
+          <w:rFonts w:ascii="Courier New" w:hAnsi="Courier New"/>
+          <w:b w:val="false"/>
+          <w:i w:val="false"/>
+          <w:sz w:val="18"/>
+          <w:u w:val="none"/>
+          <w:lang w:val="en"/>
+        </w:rPr>
+        <w:t>An observable-property</w:t>
+      </w:r>
+      <w:r>
+        <w:rPr>
+          <w:rFonts w:ascii="Courier New" w:hAnsi="Courier New"/>
+          <w:b w:val="false"/>
+          <w:i w:val="false"/>
+          <w:sz w:val="18"/>
+          <w:u w:val="none"/>
+          <w:lang w:val="en"/>
+        </w:rPr>
+        <w:t xml:space="preserve"> system."</w:t>
+      </w:r>
+    </w:p>
+    <w:p>
+      <w:pPr>
+        <w:pStyle w:val="Normal"/>
+        <w:spacing w:lineRule="auto" w:line="276" w:before="0" w:after="0"/>
+        <w:rPr>
+          <w:rFonts w:ascii="Courier New" w:hAnsi="Courier New"/>
+          <w:b w:val="false"/>
+          <w:b w:val="false"/>
+          <w:i w:val="false"/>
+          <w:i w:val="false"/>
+          <w:sz w:val="18"/>
+          <w:u w:val="none"/>
+          <w:lang w:val="en"/>
+        </w:rPr>
+      </w:pPr>
+      <w:r>
+        <w:rPr>
+          <w:rFonts w:ascii="Courier New" w:hAnsi="Courier New"/>
+          <w:b w:val="false"/>
+          <w:i w:val="false"/>
+          <w:sz w:val="18"/>
+          <w:u w:val="none"/>
+          <w:lang w:val="en"/>
+        </w:rPr>
+      </w:r>
+    </w:p>
+    <w:p>
+      <w:pPr>
+        <w:pStyle w:val="Normal"/>
+        <w:spacing w:lineRule="auto" w:line="276" w:before="0" w:after="0"/>
+        <w:rPr/>
+      </w:pPr>
+      <w:r>
+        <w:rPr>
+          <w:rFonts w:ascii="Courier New" w:hAnsi="Courier New"/>
+          <w:b w:val="false"/>
+          <w:i w:val="false"/>
+          <w:color w:val="000000"/>
+          <w:sz w:val="18"/>
+          <w:u w:val="none"/>
+          <w:lang w:val="en"/>
+        </w:rPr>
+        <w:t xml:space="preserve">let getPropertyOpt&lt;a&gt; : String -&gt; Propertied? -&gt; </w:t>
+      </w:r>
+      <w:bookmarkStart w:id="0" w:name="__DdeLink__202_1986131582"/>
+      <w:r>
+        <w:rPr>
+          <w:rFonts w:ascii="Courier New" w:hAnsi="Courier New"/>
+          <w:b w:val="false"/>
+          <w:i w:val="false"/>
+          <w:color w:val="000000"/>
+          <w:sz w:val="18"/>
+          <w:u w:val="none"/>
+          <w:lang w:val="en"/>
+        </w:rPr>
+        <w:t>PropertySystem</w:t>
+      </w:r>
+      <w:bookmarkEnd w:id="0"/>
+      <w:r>
+        <w:rPr>
+          <w:rFonts w:ascii="Courier New" w:hAnsi="Courier New"/>
+          <w:b w:val="false"/>
+          <w:i w:val="false"/>
+          <w:color w:val="000000"/>
+          <w:sz w:val="18"/>
+          <w:u w:val="none"/>
+          <w:lang w:val="en"/>
+        </w:rPr>
+        <w:t xml:space="preserve"> -&gt; Maybe&lt;a&gt; =</w:t>
       </w:r>
     </w:p>
     <w:p>
@@ -287,7 +379,7 @@
           <w:u w:val="none"/>
           <w:lang w:val="en"/>
         </w:rPr>
-        <w:t>let setPropertyOpt&lt;a&gt; : String -&gt; Participant? -&gt; Maybe&lt;a&gt; -&gt; PropertySystem -&gt; PropertySystem =</w:t>
+        <w:t>let setPropertyOpt&lt;a&gt; : String -&gt; Propertied? -&gt; Maybe&lt;a&gt; -&gt; PropertySystem -&gt; PropertySystem =</w:t>
       </w:r>
     </w:p>
     <w:p>
@@ -365,7 +457,7 @@
           <w:u w:val="none"/>
           <w:lang w:val="en"/>
         </w:rPr>
-        <w:t>let handlePropertyChange : String -&gt; Participant? -&gt; PropertyChangeHandler -&gt; (PropertyChangeUnhandler, PropertySystem) =</w:t>
+        <w:t>let handlePropertyChange : String -&gt; Propertied? -&gt; PropertyChangeHandler -&gt; (PropertyChangeUnhandler, PropertySystem) =</w:t>
       </w:r>
     </w:p>
     <w:p>
@@ -418,6 +510,57 @@
       <w:r>
         <w:rPr/>
       </w:r>
+    </w:p>
+    <w:p>
+      <w:pPr>
+        <w:pStyle w:val="Normal"/>
+        <w:spacing w:lineRule="auto" w:line="276" w:before="0" w:after="0"/>
+        <w:rPr/>
+      </w:pPr>
+      <w:r>
+        <w:rPr>
+          <w:rFonts w:ascii="Courier New" w:hAnsi="Courier New"/>
+          <w:b w:val="false"/>
+          <w:i w:val="false"/>
+          <w:color w:val="000000"/>
+          <w:sz w:val="18"/>
+          <w:u w:val="none"/>
+          <w:lang w:val="en"/>
+        </w:rPr>
+        <w:t xml:space="preserve">// </w:t>
+      </w:r>
+      <w:r>
+        <w:rPr>
+          <w:rFonts w:ascii="Courier New" w:hAnsi="Courier New"/>
+          <w:b w:val="false"/>
+          <w:i w:val="false"/>
+          <w:color w:val="000000"/>
+          <w:sz w:val="18"/>
+          <w:u w:val="none"/>
+          <w:lang w:val="en"/>
+        </w:rPr>
+        <w:t>TODO: See what categories the property system yields and make witnesses for them.</w:t>
+      </w:r>
+    </w:p>
+    <w:p>
+      <w:pPr>
+        <w:pStyle w:val="Normal"/>
+        <w:spacing w:lineRule="auto" w:line="276" w:before="0" w:after="0"/>
+        <w:rPr>
+          <w:rFonts w:ascii="Courier New" w:hAnsi="Courier New"/>
+          <w:b w:val="false"/>
+          <w:b w:val="false"/>
+          <w:i w:val="false"/>
+          <w:i w:val="false"/>
+          <w:color w:val="000000"/>
+          <w:sz w:val="18"/>
+          <w:u w:val="none"/>
+          <w:lang w:val="en"/>
+        </w:rPr>
+      </w:pPr>
+      <w:r>
+        <w:rPr/>
+      </w:r>
       <w:r>
         <w:br w:type="page"/>
       </w:r>
@@ -469,29 +612,267 @@
       <w:pPr>
         <w:pStyle w:val="Normal"/>
         <w:spacing w:lineRule="auto" w:line="276" w:before="0" w:after="0"/>
-        <w:rPr/>
-      </w:pPr>
-      <w:r>
-        <w:rPr/>
-      </w:r>
-    </w:p>
-    <w:p>
-      <w:pPr>
-        <w:pStyle w:val="Normal"/>
-        <w:spacing w:lineRule="auto" w:line="276" w:before="0" w:after="0"/>
-        <w:rPr/>
-      </w:pPr>
-      <w:r>
-        <w:rPr>
-          <w:rFonts w:ascii="Courier New" w:hAnsi="Courier New"/>
-          <w:b w:val="false"/>
-          <w:i w:val="false"/>
-          <w:color w:val="000000"/>
-          <w:sz w:val="18"/>
-          <w:u w:val="none"/>
-          <w:lang w:val="en"/>
-        </w:rPr>
-        <w:t>let Participant = Axiom "Associates with observable properties."</w:t>
+        <w:rPr>
+          <w:rFonts w:ascii="Courier New" w:hAnsi="Courier New"/>
+          <w:b w:val="false"/>
+          <w:b w:val="false"/>
+          <w:i w:val="false"/>
+          <w:i w:val="false"/>
+          <w:color w:val="000000"/>
+          <w:sz w:val="18"/>
+          <w:lang w:val="en"/>
+        </w:rPr>
+      </w:pPr>
+      <w:r>
+        <w:rPr>
+          <w:u w:val="none"/>
+        </w:rPr>
+      </w:r>
+    </w:p>
+    <w:p>
+      <w:pPr>
+        <w:pStyle w:val="Normal"/>
+        <w:spacing w:lineRule="auto" w:line="276" w:before="0" w:after="0"/>
+        <w:rPr>
+          <w:rFonts w:ascii="Courier New" w:hAnsi="Courier New"/>
+          <w:b w:val="false"/>
+          <w:b w:val="false"/>
+          <w:i w:val="false"/>
+          <w:i w:val="false"/>
+          <w:sz w:val="18"/>
+          <w:u w:val="none"/>
+          <w:lang w:val="en"/>
+        </w:rPr>
+      </w:pPr>
+      <w:r>
+        <w:rPr>
+          <w:rFonts w:ascii="Courier New" w:hAnsi="Courier New"/>
+          <w:b w:val="false"/>
+          <w:i w:val="false"/>
+          <w:color w:val="000000"/>
+          <w:sz w:val="18"/>
+          <w:u w:val="none"/>
+          <w:lang w:val="en"/>
+        </w:rPr>
+        <w:t>l</w:t>
+      </w:r>
+      <w:r>
+        <w:rPr>
+          <w:rFonts w:ascii="Courier New" w:hAnsi="Courier New"/>
+          <w:b w:val="false"/>
+          <w:i w:val="false"/>
+          <w:color w:val="000000"/>
+          <w:sz w:val="18"/>
+          <w:u w:val="none"/>
+          <w:lang w:val="en"/>
+        </w:rPr>
+        <w:t>et Address</w:t>
+      </w:r>
+      <w:r>
+        <w:rPr>
+          <w:rFonts w:ascii="Courier New" w:hAnsi="Courier New"/>
+          <w:b w:val="false"/>
+          <w:i w:val="false"/>
+          <w:color w:val="000000"/>
+          <w:sz w:val="18"/>
+          <w:u w:val="none"/>
+          <w:lang w:val="en"/>
+        </w:rPr>
+        <w:t>&lt;a&gt;</w:t>
+      </w:r>
+      <w:r>
+        <w:rPr>
+          <w:rFonts w:ascii="Courier New" w:hAnsi="Courier New"/>
+          <w:b w:val="false"/>
+          <w:i w:val="false"/>
+          <w:color w:val="000000"/>
+          <w:sz w:val="18"/>
+          <w:u w:val="none"/>
+          <w:lang w:val="en"/>
+        </w:rPr>
+        <w:t xml:space="preserve"> = List&lt;String&gt;</w:t>
+      </w:r>
+    </w:p>
+    <w:p>
+      <w:pPr>
+        <w:pStyle w:val="Normal"/>
+        <w:spacing w:lineRule="auto" w:line="276" w:before="0" w:after="0"/>
+        <w:rPr/>
+      </w:pPr>
+      <w:r>
+        <w:rPr>
+          <w:rFonts w:ascii="Courier New" w:hAnsi="Courier New"/>
+          <w:b w:val="false"/>
+          <w:i w:val="false"/>
+          <w:color w:val="000000"/>
+          <w:sz w:val="18"/>
+          <w:u w:val="none"/>
+          <w:lang w:val="en"/>
+        </w:rPr>
+        <w:t xml:space="preserve">let </w:t>
+      </w:r>
+      <w:r>
+        <w:rPr>
+          <w:rFonts w:ascii="Courier New" w:hAnsi="Courier New"/>
+          <w:b w:val="false"/>
+          <w:i w:val="false"/>
+          <w:color w:val="000000"/>
+          <w:sz w:val="18"/>
+          <w:u w:val="none"/>
+          <w:lang w:val="en"/>
+        </w:rPr>
+        <w:t>Participant</w:t>
+      </w:r>
+      <w:r>
+        <w:rPr>
+          <w:rFonts w:ascii="Courier New" w:hAnsi="Courier New"/>
+          <w:b w:val="false"/>
+          <w:i w:val="false"/>
+          <w:color w:val="000000"/>
+          <w:sz w:val="18"/>
+          <w:u w:val="none"/>
+          <w:lang w:val="en"/>
+        </w:rPr>
+        <w:t xml:space="preserve"> = </w:t>
+      </w:r>
+      <w:r>
+        <w:rPr>
+          <w:rFonts w:ascii="Courier New" w:hAnsi="Courier New"/>
+          <w:b w:val="false"/>
+          <w:i w:val="false"/>
+          <w:color w:val="000000"/>
+          <w:sz w:val="18"/>
+          <w:u w:val="none"/>
+          <w:lang w:val="en"/>
+        </w:rPr>
+        <w:t xml:space="preserve">(_ : </w:t>
+      </w:r>
+      <w:r>
+        <w:rPr>
+          <w:rFonts w:ascii="Courier New" w:hAnsi="Courier New"/>
+          <w:b w:val="false"/>
+          <w:i w:val="false"/>
+          <w:color w:val="000000"/>
+          <w:sz w:val="18"/>
+          <w:u w:val="none"/>
+          <w:lang w:val="en"/>
+        </w:rPr>
+        <w:t>Axiom "</w:t>
+      </w:r>
+      <w:r>
+        <w:rPr>
+          <w:rFonts w:ascii="Courier New" w:hAnsi="Courier New"/>
+          <w:b w:val="false"/>
+          <w:i w:val="false"/>
+          <w:color w:val="000000"/>
+          <w:sz w:val="18"/>
+          <w:u w:val="none"/>
+          <w:lang w:val="en"/>
+        </w:rPr>
+        <w:t>A participant in the event system</w:t>
+      </w:r>
+      <w:r>
+        <w:rPr>
+          <w:rFonts w:ascii="Courier New" w:hAnsi="Courier New"/>
+          <w:b w:val="false"/>
+          <w:i w:val="false"/>
+          <w:color w:val="000000"/>
+          <w:sz w:val="18"/>
+          <w:u w:val="none"/>
+          <w:lang w:val="en"/>
+        </w:rPr>
+        <w:t xml:space="preserve">.", </w:t>
+      </w:r>
+      <w:r>
+        <w:rPr>
+          <w:rFonts w:ascii="Courier New" w:hAnsi="Courier New"/>
+          <w:b w:val="false"/>
+          <w:i w:val="false"/>
+          <w:color w:val="000000"/>
+          <w:sz w:val="18"/>
+          <w:u w:val="none"/>
+          <w:lang w:val="en"/>
+        </w:rPr>
+        <w:t>Propertied)</w:t>
+      </w:r>
+    </w:p>
+    <w:p>
+      <w:pPr>
+        <w:pStyle w:val="Normal"/>
+        <w:spacing w:lineRule="auto" w:line="276" w:before="0" w:after="0"/>
+        <w:rPr/>
+      </w:pPr>
+      <w:r>
+        <w:rPr>
+          <w:rFonts w:ascii="Courier New" w:hAnsi="Courier New"/>
+          <w:b w:val="false"/>
+          <w:i w:val="false"/>
+          <w:color w:val="000000"/>
+          <w:sz w:val="18"/>
+          <w:u w:val="none"/>
+          <w:lang w:val="en"/>
+        </w:rPr>
+        <w:t xml:space="preserve">let Event&lt;a, s :&gt; </w:t>
+      </w:r>
+      <w:r>
+        <w:rPr>
+          <w:rFonts w:ascii="Courier New" w:hAnsi="Courier New"/>
+          <w:b w:val="false"/>
+          <w:i w:val="false"/>
+          <w:color w:val="000000"/>
+          <w:sz w:val="18"/>
+          <w:u w:val="none"/>
+          <w:lang w:val="en"/>
+        </w:rPr>
+        <w:t>Participant</w:t>
+      </w:r>
+      <w:r>
+        <w:rPr>
+          <w:rFonts w:ascii="Courier New" w:hAnsi="Courier New"/>
+          <w:b w:val="false"/>
+          <w:i w:val="false"/>
+          <w:color w:val="000000"/>
+          <w:sz w:val="18"/>
+          <w:u w:val="none"/>
+          <w:lang w:val="en"/>
+        </w:rPr>
+        <w:t xml:space="preserve">&gt; = (Data : </w:t>
+      </w:r>
+      <w:r>
+        <w:rPr>
+          <w:rFonts w:ascii="Courier New" w:hAnsi="Courier New"/>
+          <w:b w:val="false"/>
+          <w:i w:val="false"/>
+          <w:color w:val="000000"/>
+          <w:sz w:val="18"/>
+          <w:u w:val="none"/>
+          <w:lang w:val="en"/>
+        </w:rPr>
+        <w:t>a</w:t>
+      </w:r>
+      <w:r>
+        <w:rPr>
+          <w:rFonts w:ascii="Courier New" w:hAnsi="Courier New"/>
+          <w:b w:val="false"/>
+          <w:i w:val="false"/>
+          <w:color w:val="000000"/>
+          <w:sz w:val="18"/>
+          <w:u w:val="none"/>
+          <w:lang w:val="en"/>
+        </w:rPr>
+        <w:t xml:space="preserve">, Publisher : Simulant, Subscriber : s, </w:t>
+      </w:r>
+      <w:r>
+        <w:rPr>
+          <w:rFonts w:ascii="Courier New" w:hAnsi="Courier New"/>
+          <w:b w:val="false"/>
+          <w:i w:val="false"/>
+          <w:color w:val="000000"/>
+          <w:sz w:val="18"/>
+          <w:u w:val="none"/>
+          <w:lang w:val="en"/>
+        </w:rPr>
+        <w:t>Address : Address&lt;a&gt;)</w:t>
       </w:r>
     </w:p>
     <w:p>
@@ -522,119 +903,303 @@
           <w:u w:val="none"/>
           <w:lang w:val="en"/>
         </w:rPr>
-        <w:t>Axiom "A publisher-neutral event system."</w:t>
-      </w:r>
-    </w:p>
-    <w:p>
-      <w:pPr>
-        <w:pStyle w:val="Normal"/>
-        <w:spacing w:lineRule="auto" w:line="276" w:before="0" w:after="0"/>
-        <w:rPr>
-          <w:rFonts w:ascii="Courier New" w:hAnsi="Courier New"/>
-          <w:b w:val="false"/>
-          <w:b w:val="false"/>
-          <w:i w:val="false"/>
-          <w:i w:val="false"/>
-          <w:color w:val="000000"/>
-          <w:sz w:val="18"/>
-          <w:u w:val="none"/>
-          <w:lang w:val="en"/>
-        </w:rPr>
-      </w:pPr>
-      <w:r>
-        <w:rPr/>
-      </w:r>
-    </w:p>
-    <w:p>
-      <w:pPr>
-        <w:pStyle w:val="Normal"/>
-        <w:spacing w:lineRule="auto" w:line="276" w:before="0" w:after="0"/>
-        <w:rPr/>
-      </w:pPr>
-      <w:r>
-        <w:rPr>
-          <w:rFonts w:ascii="Courier New" w:hAnsi="Courier New"/>
-          <w:b w:val="false"/>
-          <w:i w:val="false"/>
-          <w:sz w:val="18"/>
-          <w:u w:val="none"/>
-          <w:lang w:val="en"/>
-        </w:rPr>
-        <w:t>let participantExists : Participant? -&gt; PropertySystem -&gt; bool = Axiom "Check that a participant exists."</w:t>
-      </w:r>
-    </w:p>
-    <w:p>
-      <w:pPr>
-        <w:pStyle w:val="Normal"/>
-        <w:spacing w:lineRule="auto" w:line="276" w:before="0" w:after="0"/>
-        <w:rPr/>
-      </w:pPr>
-      <w:r>
-        <w:rPr>
-          <w:rFonts w:ascii="Courier New" w:hAnsi="Courier New"/>
-          <w:b w:val="false"/>
-          <w:i w:val="false"/>
-          <w:color w:val="000000"/>
-          <w:sz w:val="18"/>
-          <w:u w:val="none"/>
-          <w:lang w:val="en"/>
-        </w:rPr>
-        <w:t xml:space="preserve">let getLiveness : EventWorld -&gt; Bool = Axiom "Check that the event system is </w:t>
-      </w:r>
-      <w:r>
-        <w:rPr>
-          <w:rFonts w:ascii="Courier New" w:hAnsi="Courier New"/>
-          <w:b w:val="false"/>
-          <w:i w:val="false"/>
-          <w:color w:val="000000"/>
-          <w:sz w:val="18"/>
-          <w:u w:val="none"/>
-          <w:lang w:val="en"/>
-        </w:rPr>
-        <w:t xml:space="preserve">either </w:t>
-      </w:r>
-      <w:r>
-        <w:rPr>
-          <w:rFonts w:ascii="Courier New" w:hAnsi="Courier New"/>
-          <w:b w:val="false"/>
-          <w:i w:val="false"/>
-          <w:color w:val="000000"/>
-          <w:sz w:val="18"/>
-          <w:u w:val="none"/>
-          <w:lang w:val="en"/>
-        </w:rPr>
-        <w:t>live or terminated."</w:t>
-      </w:r>
-    </w:p>
-    <w:p>
-      <w:pPr>
-        <w:pStyle w:val="Normal"/>
-        <w:spacing w:lineRule="auto" w:line="276" w:before="0" w:after="0"/>
-        <w:rPr/>
-      </w:pPr>
-      <w:r>
-        <w:rPr>
-          <w:rFonts w:ascii="Courier New" w:hAnsi="Courier New"/>
-          <w:b w:val="false"/>
-          <w:i w:val="false"/>
-          <w:color w:val="000000"/>
-          <w:sz w:val="18"/>
-          <w:u w:val="none"/>
-          <w:lang w:val="en"/>
-        </w:rPr>
-        <w:t>let publishEvent</w:t>
-      </w:r>
-      <w:r>
-        <w:rPr>
-          <w:rFonts w:ascii="Courier New" w:hAnsi="Courier New"/>
-          <w:b w:val="false"/>
-          <w:i w:val="false"/>
-          <w:color w:val="000000"/>
-          <w:sz w:val="18"/>
-          <w:u w:val="none"/>
-          <w:lang w:val="en"/>
-        </w:rPr>
-        <w:t>&lt;a, p, s&gt;</w:t>
+        <w:t xml:space="preserve">(_ : </w:t>
+      </w:r>
+      <w:r>
+        <w:rPr>
+          <w:rFonts w:ascii="Courier New" w:hAnsi="Courier New"/>
+          <w:b w:val="false"/>
+          <w:i w:val="false"/>
+          <w:color w:val="000000"/>
+          <w:sz w:val="18"/>
+          <w:u w:val="none"/>
+          <w:lang w:val="en"/>
+        </w:rPr>
+        <w:t xml:space="preserve">Axiom "A publisher-neutral event system."; </w:t>
+      </w:r>
+      <w:r>
+        <w:rPr>
+          <w:rFonts w:ascii="Courier New" w:hAnsi="Courier New"/>
+          <w:b w:val="false"/>
+          <w:i w:val="false"/>
+          <w:color w:val="000000"/>
+          <w:sz w:val="18"/>
+          <w:u w:val="none"/>
+          <w:lang w:val="en"/>
+        </w:rPr>
+        <w:t>PropertySystem)</w:t>
+      </w:r>
+    </w:p>
+    <w:p>
+      <w:pPr>
+        <w:pStyle w:val="Normal"/>
+        <w:spacing w:lineRule="auto" w:line="276" w:before="0" w:after="0"/>
+        <w:rPr/>
+      </w:pPr>
+      <w:r>
+        <w:rPr>
+          <w:rFonts w:ascii="Courier New" w:hAnsi="Courier New"/>
+          <w:b w:val="false"/>
+          <w:i w:val="false"/>
+          <w:color w:val="000000"/>
+          <w:sz w:val="18"/>
+          <w:u w:val="none"/>
+          <w:lang w:val="en"/>
+        </w:rPr>
+        <w:t>l</w:t>
+      </w:r>
+      <w:r>
+        <w:rPr>
+          <w:rFonts w:ascii="Courier New" w:hAnsi="Courier New"/>
+          <w:b w:val="false"/>
+          <w:i w:val="false"/>
+          <w:color w:val="000000"/>
+          <w:sz w:val="18"/>
+          <w:u w:val="none"/>
+          <w:lang w:val="en"/>
+        </w:rPr>
+        <w:t>et EventHandler&lt;a, s :&gt; Participant&gt; = Event&lt;a, s&gt; -&gt; EventSystem -&gt; EventSystem</w:t>
+      </w:r>
+    </w:p>
+    <w:p>
+      <w:pPr>
+        <w:pStyle w:val="Normal"/>
+        <w:spacing w:lineRule="auto" w:line="276" w:before="0" w:after="0"/>
+        <w:rPr/>
+      </w:pPr>
+      <w:r>
+        <w:rPr>
+          <w:rFonts w:ascii="Courier New" w:hAnsi="Courier New"/>
+          <w:b w:val="false"/>
+          <w:i w:val="false"/>
+          <w:color w:val="000000"/>
+          <w:sz w:val="18"/>
+          <w:u w:val="none"/>
+          <w:lang w:val="en"/>
+        </w:rPr>
+        <w:t>l</w:t>
+      </w:r>
+      <w:r>
+        <w:rPr>
+          <w:rFonts w:ascii="Courier New" w:hAnsi="Courier New"/>
+          <w:b w:val="false"/>
+          <w:i w:val="false"/>
+          <w:color w:val="000000"/>
+          <w:sz w:val="18"/>
+          <w:u w:val="none"/>
+          <w:lang w:val="en"/>
+        </w:rPr>
+        <w:t>et EventUnhandler = EventSystem -&gt; EventSystem</w:t>
+      </w:r>
+    </w:p>
+    <w:p>
+      <w:pPr>
+        <w:pStyle w:val="Normal"/>
+        <w:spacing w:lineRule="auto" w:line="276" w:before="0" w:after="0"/>
+        <w:rPr>
+          <w:rFonts w:ascii="Courier New" w:hAnsi="Courier New"/>
+          <w:b w:val="false"/>
+          <w:b w:val="false"/>
+          <w:i w:val="false"/>
+          <w:i w:val="false"/>
+          <w:color w:val="000000"/>
+          <w:sz w:val="18"/>
+          <w:u w:val="none"/>
+          <w:lang w:val="en"/>
+        </w:rPr>
+      </w:pPr>
+      <w:r>
+        <w:rPr/>
+      </w:r>
+    </w:p>
+    <w:p>
+      <w:pPr>
+        <w:pStyle w:val="Normal"/>
+        <w:spacing w:lineRule="auto" w:line="276" w:before="0" w:after="0"/>
+        <w:rPr/>
+      </w:pPr>
+      <w:r>
+        <w:rPr>
+          <w:rFonts w:ascii="Courier New" w:hAnsi="Courier New"/>
+          <w:b w:val="false"/>
+          <w:i w:val="false"/>
+          <w:color w:val="000000"/>
+          <w:sz w:val="18"/>
+          <w:u w:val="none"/>
+          <w:lang w:val="en"/>
+        </w:rPr>
+        <w:t>let getLiveness : EventWorld -&gt; Bool =</w:t>
+      </w:r>
+    </w:p>
+    <w:p>
+      <w:pPr>
+        <w:pStyle w:val="Normal"/>
+        <w:spacing w:lineRule="auto" w:line="276" w:before="0" w:after="0"/>
+        <w:rPr/>
+      </w:pPr>
+      <w:r>
+        <w:rPr>
+          <w:rFonts w:ascii="Courier New" w:hAnsi="Courier New"/>
+          <w:b w:val="false"/>
+          <w:i w:val="false"/>
+          <w:color w:val="000000"/>
+          <w:sz w:val="18"/>
+          <w:u w:val="none"/>
+          <w:lang w:val="en"/>
+        </w:rPr>
+        <w:t xml:space="preserve">    </w:t>
+      </w:r>
+      <w:r>
+        <w:rPr>
+          <w:rFonts w:ascii="Courier New" w:hAnsi="Courier New"/>
+          <w:b w:val="false"/>
+          <w:i w:val="false"/>
+          <w:color w:val="000000"/>
+          <w:sz w:val="18"/>
+          <w:u w:val="none"/>
+          <w:lang w:val="en"/>
+        </w:rPr>
+        <w:t>Axiom "Check that the event system is either live or terminated."</w:t>
+      </w:r>
+    </w:p>
+    <w:p>
+      <w:pPr>
+        <w:pStyle w:val="Normal"/>
+        <w:spacing w:lineRule="auto" w:line="276" w:before="0" w:after="0"/>
+        <w:rPr>
+          <w:rFonts w:ascii="Courier New" w:hAnsi="Courier New"/>
+          <w:b w:val="false"/>
+          <w:b w:val="false"/>
+          <w:i w:val="false"/>
+          <w:i w:val="false"/>
+          <w:color w:val="000000"/>
+          <w:sz w:val="18"/>
+          <w:u w:val="none"/>
+          <w:lang w:val="en"/>
+        </w:rPr>
+      </w:pPr>
+      <w:r>
+        <w:rPr/>
+      </w:r>
+    </w:p>
+    <w:p>
+      <w:pPr>
+        <w:pStyle w:val="Normal"/>
+        <w:spacing w:lineRule="auto" w:line="276" w:before="0" w:after="0"/>
+        <w:rPr/>
+      </w:pPr>
+      <w:r>
+        <w:rPr>
+          <w:rFonts w:ascii="Courier New" w:hAnsi="Courier New"/>
+          <w:b w:val="false"/>
+          <w:i w:val="false"/>
+          <w:sz w:val="18"/>
+          <w:u w:val="none"/>
+          <w:lang w:val="en"/>
+        </w:rPr>
+        <w:t xml:space="preserve">let participantExists : Participant? -&gt; </w:t>
+      </w:r>
+      <w:r>
+        <w:rPr>
+          <w:rFonts w:ascii="Courier New" w:hAnsi="Courier New"/>
+          <w:b w:val="false"/>
+          <w:i w:val="false"/>
+          <w:color w:val="000000"/>
+          <w:sz w:val="18"/>
+          <w:u w:val="none"/>
+          <w:lang w:val="en"/>
+        </w:rPr>
+        <w:t>EventWorld</w:t>
+      </w:r>
+      <w:r>
+        <w:rPr>
+          <w:rFonts w:ascii="Courier New" w:hAnsi="Courier New"/>
+          <w:b w:val="false"/>
+          <w:i w:val="false"/>
+          <w:sz w:val="18"/>
+          <w:u w:val="none"/>
+          <w:lang w:val="en"/>
+        </w:rPr>
+        <w:t xml:space="preserve"> -&gt; bool =</w:t>
+      </w:r>
+    </w:p>
+    <w:p>
+      <w:pPr>
+        <w:pStyle w:val="Normal"/>
+        <w:spacing w:lineRule="auto" w:line="276" w:before="0" w:after="0"/>
+        <w:rPr/>
+      </w:pPr>
+      <w:r>
+        <w:rPr>
+          <w:rFonts w:ascii="Courier New" w:hAnsi="Courier New"/>
+          <w:b w:val="false"/>
+          <w:i w:val="false"/>
+          <w:sz w:val="18"/>
+          <w:u w:val="none"/>
+          <w:lang w:val="en"/>
+        </w:rPr>
+        <w:t xml:space="preserve">    </w:t>
+      </w:r>
+      <w:r>
+        <w:rPr>
+          <w:rFonts w:ascii="Courier New" w:hAnsi="Courier New"/>
+          <w:b w:val="false"/>
+          <w:i w:val="false"/>
+          <w:sz w:val="18"/>
+          <w:u w:val="none"/>
+          <w:lang w:val="en"/>
+        </w:rPr>
+        <w:t>Axiom "Check that a participant exists."</w:t>
+      </w:r>
+    </w:p>
+    <w:p>
+      <w:pPr>
+        <w:pStyle w:val="Normal"/>
+        <w:spacing w:lineRule="auto" w:line="276" w:before="0" w:after="0"/>
+        <w:rPr>
+          <w:rFonts w:ascii="Courier New" w:hAnsi="Courier New"/>
+          <w:b w:val="false"/>
+          <w:b w:val="false"/>
+          <w:i w:val="false"/>
+          <w:i w:val="false"/>
+          <w:sz w:val="18"/>
+          <w:u w:val="none"/>
+          <w:lang w:val="en"/>
+        </w:rPr>
+      </w:pPr>
+      <w:r>
+        <w:rPr/>
+      </w:r>
+    </w:p>
+    <w:p>
+      <w:pPr>
+        <w:pStyle w:val="Normal"/>
+        <w:spacing w:lineRule="auto" w:line="276" w:before="0" w:after="0"/>
+        <w:rPr/>
+      </w:pPr>
+      <w:r>
+        <w:rPr>
+          <w:rFonts w:ascii="Courier New" w:hAnsi="Courier New"/>
+          <w:b w:val="false"/>
+          <w:i w:val="false"/>
+          <w:color w:val="000000"/>
+          <w:sz w:val="18"/>
+          <w:u w:val="none"/>
+          <w:lang w:val="en"/>
+        </w:rPr>
+        <w:t>let publish</w:t>
+      </w:r>
+      <w:r>
+        <w:rPr>
+          <w:rFonts w:ascii="Courier New" w:hAnsi="Courier New"/>
+          <w:b w:val="false"/>
+          <w:i w:val="false"/>
+          <w:color w:val="000000"/>
+          <w:sz w:val="18"/>
+          <w:u w:val="none"/>
+          <w:lang w:val="en"/>
+        </w:rPr>
+        <w:t>&lt;a, p :&gt; Participant&gt;</w:t>
       </w:r>
       <w:r>
         <w:rPr>
@@ -647,6 +1212,163 @@
           <w:lang w:val="en"/>
         </w:rPr>
         <w:t xml:space="preserve"> : </w:t>
+      </w:r>
+      <w:r>
+        <w:rPr>
+          <w:rFonts w:ascii="Courier New" w:hAnsi="Courier New"/>
+          <w:b w:val="false"/>
+          <w:i w:val="false"/>
+          <w:color w:val="000000"/>
+          <w:sz w:val="18"/>
+          <w:u w:val="none"/>
+          <w:lang w:val="en"/>
+        </w:rPr>
+        <w:t>a -&gt; Address&lt;a&gt; -&gt; p -&gt; EventSystem</w:t>
+      </w:r>
+      <w:r>
+        <w:rPr>
+          <w:rFonts w:ascii="Courier New" w:hAnsi="Courier New"/>
+          <w:b w:val="false"/>
+          <w:i w:val="false"/>
+          <w:color w:val="000000"/>
+          <w:sz w:val="18"/>
+          <w:u w:val="none"/>
+          <w:lang w:val="en"/>
+        </w:rPr>
+        <w:t xml:space="preserve"> -&gt; EventSystem =</w:t>
+      </w:r>
+    </w:p>
+    <w:p>
+      <w:pPr>
+        <w:pStyle w:val="Normal"/>
+        <w:spacing w:lineRule="auto" w:line="276" w:before="0" w:after="0"/>
+        <w:rPr/>
+      </w:pPr>
+      <w:r>
+        <w:rPr>
+          <w:rFonts w:ascii="Courier New" w:hAnsi="Courier New"/>
+          <w:b w:val="false"/>
+          <w:i w:val="false"/>
+          <w:color w:val="000000"/>
+          <w:sz w:val="18"/>
+          <w:u w:val="none"/>
+          <w:lang w:val="en"/>
+        </w:rPr>
+        <w:t xml:space="preserve">    </w:t>
+      </w:r>
+      <w:r>
+        <w:rPr>
+          <w:rFonts w:ascii="Courier New" w:hAnsi="Courier New"/>
+          <w:b w:val="false"/>
+          <w:i w:val="false"/>
+          <w:color w:val="000000"/>
+          <w:sz w:val="18"/>
+          <w:u w:val="none"/>
+          <w:lang w:val="en"/>
+        </w:rPr>
+        <w:t>Axiom "Publish an event with the given data with the given event address for the given participant."</w:t>
+      </w:r>
+    </w:p>
+    <w:p>
+      <w:pPr>
+        <w:pStyle w:val="Normal"/>
+        <w:spacing w:lineRule="auto" w:line="276" w:before="0" w:after="0"/>
+        <w:rPr>
+          <w:rFonts w:ascii="Courier New" w:hAnsi="Courier New"/>
+          <w:b w:val="false"/>
+          <w:b w:val="false"/>
+          <w:i w:val="false"/>
+          <w:i w:val="false"/>
+          <w:color w:val="000000"/>
+          <w:sz w:val="18"/>
+          <w:u w:val="none"/>
+          <w:lang w:val="en"/>
+        </w:rPr>
+      </w:pPr>
+      <w:r>
+        <w:rPr/>
+      </w:r>
+    </w:p>
+    <w:p>
+      <w:pPr>
+        <w:pStyle w:val="Normal"/>
+        <w:spacing w:lineRule="auto" w:line="276" w:before="0" w:after="0"/>
+        <w:rPr/>
+      </w:pPr>
+      <w:r>
+        <w:rPr>
+          <w:rFonts w:ascii="Courier New" w:hAnsi="Courier New"/>
+          <w:b w:val="false"/>
+          <w:i w:val="false"/>
+          <w:color w:val="000000"/>
+          <w:sz w:val="18"/>
+          <w:u w:val="none"/>
+          <w:lang w:val="en"/>
+        </w:rPr>
+        <w:t>l</w:t>
+      </w:r>
+      <w:r>
+        <w:rPr>
+          <w:rFonts w:ascii="Courier New" w:hAnsi="Courier New"/>
+          <w:b w:val="false"/>
+          <w:i w:val="false"/>
+          <w:color w:val="000000"/>
+          <w:sz w:val="18"/>
+          <w:u w:val="none"/>
+          <w:lang w:val="en"/>
+        </w:rPr>
+        <w:t>et subscribe&lt;a, s :&gt; Participant&gt; : Address&lt;a&gt; -&gt; s -&gt; EventSystem -&gt; EventHandler&lt;a, s&gt; -&gt; (EventUnhandler, EventSystem)</w:t>
+      </w:r>
+    </w:p>
+    <w:p>
+      <w:pPr>
+        <w:pStyle w:val="Normal"/>
+        <w:spacing w:lineRule="auto" w:line="276" w:before="0" w:after="0"/>
+        <w:rPr/>
+      </w:pPr>
+      <w:r>
+        <w:rPr>
+          <w:rFonts w:ascii="Courier New" w:hAnsi="Courier New"/>
+          <w:b w:val="false"/>
+          <w:i w:val="false"/>
+          <w:color w:val="000000"/>
+          <w:sz w:val="18"/>
+          <w:u w:val="none"/>
+          <w:lang w:val="en"/>
+        </w:rPr>
+        <w:t xml:space="preserve">    </w:t>
+      </w:r>
+      <w:r>
+        <w:rPr>
+          <w:rFonts w:ascii="Courier New" w:hAnsi="Courier New"/>
+          <w:b w:val="false"/>
+          <w:i w:val="false"/>
+          <w:color w:val="000000"/>
+          <w:sz w:val="18"/>
+          <w:u w:val="none"/>
+          <w:lang w:val="en"/>
+        </w:rPr>
+        <w:t>Axiom "Subscribe to an event with the given event address with the given subscriber."</w:t>
+      </w:r>
+    </w:p>
+    <w:p>
+      <w:pPr>
+        <w:pStyle w:val="Normal"/>
+        <w:spacing w:lineRule="auto" w:line="276" w:before="0" w:after="0"/>
+        <w:rPr>
+          <w:rFonts w:ascii="Courier New" w:hAnsi="Courier New"/>
+          <w:b w:val="false"/>
+          <w:b w:val="false"/>
+          <w:i w:val="false"/>
+          <w:i w:val="false"/>
+          <w:color w:val="000000"/>
+          <w:sz w:val="18"/>
+          <w:u w:val="none"/>
+          <w:lang w:val="en"/>
+        </w:rPr>
+      </w:pPr>
+      <w:r>
+        <w:rPr/>
       </w:r>
     </w:p>
     <w:p>
@@ -662,20 +1384,19 @@
         </w:sectPr>
         <w:pStyle w:val="Normal"/>
         <w:spacing w:lineRule="auto" w:line="276" w:before="0" w:after="0"/>
-        <w:rPr>
-          <w:rFonts w:ascii="Courier New" w:hAnsi="Courier New"/>
-          <w:b w:val="false"/>
-          <w:b w:val="false"/>
-          <w:i w:val="false"/>
-          <w:i w:val="false"/>
-          <w:color w:val="000000"/>
-          <w:sz w:val="18"/>
-          <w:u w:val="none"/>
-          <w:lang w:val="en"/>
-        </w:rPr>
-      </w:pPr>
-      <w:r>
-        <w:rPr/>
+        <w:rPr/>
+      </w:pPr>
+      <w:r>
+        <w:rPr>
+          <w:rFonts w:ascii="Courier New" w:hAnsi="Courier New"/>
+          <w:b w:val="false"/>
+          <w:i w:val="false"/>
+          <w:color w:val="000000"/>
+          <w:sz w:val="18"/>
+          <w:u w:val="none"/>
+          <w:lang w:val="en"/>
+        </w:rPr>
+        <w:t>// TODO: Stream and Chain types and their witnesses...</w:t>
       </w:r>
     </w:p>
     <w:p>
@@ -750,7 +1471,43 @@
           <w:u w:val="none"/>
           <w:lang w:val="en"/>
         </w:rPr>
-        <w:t>let World = Axiom "The world value."</w:t>
+        <w:t xml:space="preserve">let World = </w:t>
+      </w:r>
+      <w:r>
+        <w:rPr>
+          <w:rFonts w:ascii="Courier New" w:hAnsi="Courier New"/>
+          <w:b w:val="false"/>
+          <w:i w:val="false"/>
+          <w:color w:val="000000"/>
+          <w:sz w:val="18"/>
+          <w:u w:val="none"/>
+          <w:lang w:val="en"/>
+        </w:rPr>
+        <w:t xml:space="preserve">(_ : </w:t>
+      </w:r>
+      <w:r>
+        <w:rPr>
+          <w:rFonts w:ascii="Courier New" w:hAnsi="Courier New"/>
+          <w:b w:val="false"/>
+          <w:i w:val="false"/>
+          <w:color w:val="000000"/>
+          <w:sz w:val="18"/>
+          <w:u w:val="none"/>
+          <w:lang w:val="en"/>
+        </w:rPr>
+        <w:t xml:space="preserve">Axiom "The world value."; </w:t>
+      </w:r>
+      <w:r>
+        <w:rPr>
+          <w:rFonts w:ascii="Courier New" w:hAnsi="Courier New"/>
+          <w:b w:val="false"/>
+          <w:i w:val="false"/>
+          <w:color w:val="000000"/>
+          <w:sz w:val="18"/>
+          <w:u w:val="none"/>
+          <w:lang w:val="en"/>
+        </w:rPr>
+        <w:t>EventSystem)</w:t>
       </w:r>
     </w:p>
     <w:p>
@@ -1290,14 +2047,23 @@
           <w:u w:val="none"/>
           <w:lang w:val="en"/>
         </w:rPr>
-        <w:t>let Event&lt;a, s :&gt; Simulant&gt; =</w:t>
-      </w:r>
-    </w:p>
-    <w:p>
-      <w:pPr>
-        <w:pStyle w:val="Normal"/>
-        <w:spacing w:lineRule="auto" w:line="276" w:before="0" w:after="0"/>
-        <w:rPr/>
+        <w:t>let Behavior&lt;a, s :&gt; Subscriber&gt; =</w:t>
+      </w:r>
+    </w:p>
+    <w:p>
+      <w:pPr>
+        <w:pStyle w:val="Normal"/>
+        <w:spacing w:lineRule="auto" w:line="276" w:before="0" w:after="0"/>
+        <w:rPr>
+          <w:rFonts w:ascii="Courier New" w:hAnsi="Courier New"/>
+          <w:b w:val="false"/>
+          <w:b w:val="false"/>
+          <w:i w:val="false"/>
+          <w:i w:val="false"/>
+          <w:sz w:val="18"/>
+          <w:u w:val="none"/>
+          <w:lang w:val="en"/>
+        </w:rPr>
       </w:pPr>
       <w:r>
         <w:rPr>
@@ -1321,170 +2087,143 @@
           <w:u w:val="none"/>
           <w:lang w:val="en"/>
         </w:rPr>
-        <w:t>(Data : Any,</w:t>
-      </w:r>
-    </w:p>
-    <w:p>
-      <w:pPr>
-        <w:pStyle w:val="Normal"/>
-        <w:spacing w:lineRule="auto" w:line="276" w:before="0" w:after="0"/>
-        <w:rPr/>
-      </w:pPr>
-      <w:r>
-        <w:rPr>
-          <w:rFonts w:ascii="Courier New" w:hAnsi="Courier New"/>
-          <w:b w:val="false"/>
-          <w:i w:val="false"/>
-          <w:color w:val="000000"/>
-          <w:sz w:val="18"/>
-          <w:u w:val="none"/>
-          <w:lang w:val="en"/>
-        </w:rPr>
-        <w:t xml:space="preserve">     </w:t>
-      </w:r>
-      <w:r>
-        <w:rPr>
-          <w:rFonts w:ascii="Courier New" w:hAnsi="Courier New"/>
-          <w:b w:val="false"/>
-          <w:i w:val="false"/>
-          <w:color w:val="000000"/>
-          <w:sz w:val="18"/>
-          <w:u w:val="none"/>
-          <w:lang w:val="en"/>
-        </w:rPr>
-        <w:t>Publisher : Simulant,</w:t>
-      </w:r>
-    </w:p>
-    <w:p>
-      <w:pPr>
-        <w:pStyle w:val="Normal"/>
-        <w:spacing w:lineRule="auto" w:line="276" w:before="0" w:after="0"/>
-        <w:rPr/>
-      </w:pPr>
-      <w:r>
-        <w:rPr>
-          <w:rFonts w:ascii="Courier New" w:hAnsi="Courier New"/>
-          <w:b w:val="false"/>
-          <w:i w:val="false"/>
-          <w:color w:val="000000"/>
-          <w:sz w:val="18"/>
-          <w:u w:val="none"/>
-          <w:lang w:val="en"/>
-        </w:rPr>
-        <w:t xml:space="preserve">     </w:t>
-      </w:r>
-      <w:r>
-        <w:rPr>
-          <w:rFonts w:ascii="Courier New" w:hAnsi="Courier New"/>
-          <w:b w:val="false"/>
-          <w:i w:val="false"/>
-          <w:color w:val="000000"/>
-          <w:sz w:val="18"/>
-          <w:u w:val="none"/>
-          <w:lang w:val="en"/>
-        </w:rPr>
-        <w:t>Subscriber : s,</w:t>
-      </w:r>
-    </w:p>
-    <w:p>
-      <w:pPr>
-        <w:pStyle w:val="Normal"/>
-        <w:spacing w:lineRule="auto" w:line="276" w:before="0" w:after="0"/>
-        <w:rPr/>
-      </w:pPr>
-      <w:r>
-        <w:rPr>
-          <w:rFonts w:ascii="Courier New" w:hAnsi="Courier New"/>
-          <w:b w:val="false"/>
-          <w:i w:val="false"/>
-          <w:color w:val="000000"/>
-          <w:sz w:val="18"/>
-          <w:u w:val="none"/>
-          <w:lang w:val="en"/>
-        </w:rPr>
-        <w:t xml:space="preserve">     </w:t>
-      </w:r>
-      <w:r>
-        <w:rPr>
-          <w:rFonts w:ascii="Courier New" w:hAnsi="Courier New"/>
-          <w:b w:val="false"/>
-          <w:i w:val="false"/>
-          <w:color w:val="000000"/>
-          <w:sz w:val="18"/>
-          <w:u w:val="none"/>
-          <w:lang w:val="en"/>
-        </w:rPr>
-        <w:t>Address : Address&lt;a&gt;)</w:t>
-      </w:r>
-    </w:p>
-    <w:p>
-      <w:pPr>
-        <w:pStyle w:val="Normal"/>
-        <w:spacing w:lineRule="auto" w:line="276" w:before="0" w:after="0"/>
-        <w:rPr>
-          <w:rFonts w:ascii="Courier New" w:hAnsi="Courier New"/>
-          <w:b w:val="false"/>
-          <w:b w:val="false"/>
-          <w:i w:val="false"/>
-          <w:i w:val="false"/>
-          <w:color w:val="000000"/>
-          <w:sz w:val="18"/>
-          <w:u w:val="none"/>
-          <w:lang w:val="en"/>
-        </w:rPr>
-      </w:pPr>
-      <w:r>
-        <w:rPr>
-          <w:rFonts w:ascii="Courier New" w:hAnsi="Courier New"/>
-          <w:b w:val="false"/>
-          <w:i w:val="false"/>
-          <w:color w:val="000000"/>
-          <w:sz w:val="18"/>
-          <w:u w:val="none"/>
-          <w:lang w:val="en"/>
-        </w:rPr>
-      </w:r>
-    </w:p>
-    <w:p>
-      <w:pPr>
-        <w:pStyle w:val="Normal"/>
-        <w:spacing w:lineRule="auto" w:line="276" w:before="0" w:after="0"/>
-        <w:rPr/>
-      </w:pPr>
-      <w:r>
-        <w:rPr>
-          <w:rFonts w:ascii="Courier New" w:hAnsi="Courier New"/>
-          <w:b w:val="false"/>
-          <w:i w:val="false"/>
-          <w:color w:val="000000"/>
-          <w:sz w:val="18"/>
-          <w:u w:val="none"/>
-          <w:lang w:val="en"/>
-        </w:rPr>
-        <w:t>let Behavior&lt;a, s :&gt; Subscriber&gt; =</w:t>
-      </w:r>
-    </w:p>
-    <w:p>
-      <w:pPr>
-        <w:pStyle w:val="Normal"/>
-        <w:spacing w:lineRule="auto" w:line="276" w:before="0" w:after="0"/>
-        <w:rPr>
-          <w:rFonts w:ascii="Courier New" w:hAnsi="Courier New"/>
-          <w:b w:val="false"/>
-          <w:b w:val="false"/>
-          <w:i w:val="false"/>
-          <w:i w:val="false"/>
-          <w:sz w:val="18"/>
-          <w:u w:val="none"/>
-          <w:lang w:val="en"/>
-        </w:rPr>
-      </w:pPr>
-      <w:r>
-        <w:rPr>
-          <w:rFonts w:ascii="Courier New" w:hAnsi="Courier New"/>
-          <w:b w:val="false"/>
-          <w:i w:val="false"/>
-          <w:color w:val="000000"/>
+        <w:t>Event&lt;a, s&gt; -&gt; World -&gt; World</w:t>
+      </w:r>
+    </w:p>
+    <w:p>
+      <w:pPr>
+        <w:pStyle w:val="Normal"/>
+        <w:spacing w:lineRule="auto" w:line="276" w:before="0" w:after="0"/>
+        <w:rPr>
+          <w:rFonts w:ascii="Courier New" w:hAnsi="Courier New"/>
+          <w:b w:val="false"/>
+          <w:b w:val="false"/>
+          <w:i w:val="false"/>
+          <w:i w:val="false"/>
+          <w:color w:val="000000"/>
+          <w:sz w:val="18"/>
+          <w:lang w:val="en"/>
+        </w:rPr>
+      </w:pPr>
+      <w:r>
+        <w:rPr>
+          <w:rFonts w:ascii="Courier New" w:hAnsi="Courier New"/>
+          <w:b w:val="false"/>
+          <w:i w:val="false"/>
+          <w:color w:val="000000"/>
+          <w:sz w:val="18"/>
+          <w:lang w:val="en"/>
+        </w:rPr>
+      </w:r>
+      <w:r>
+        <w:br w:type="page"/>
+      </w:r>
+    </w:p>
+    <w:p>
+      <w:pPr>
+        <w:pStyle w:val="Normal"/>
+        <w:spacing w:lineRule="auto" w:line="276" w:before="0" w:after="0"/>
+        <w:rPr/>
+      </w:pPr>
+      <w:r>
+        <w:rPr>
+          <w:rFonts w:ascii="Courier New" w:hAnsi="Courier New"/>
+          <w:b w:val="false"/>
+          <w:i w:val="false"/>
+          <w:color w:val="000000"/>
+          <w:sz w:val="18"/>
+          <w:u w:val="single"/>
+          <w:lang w:val="en"/>
+        </w:rPr>
+        <w:t>Nu Script Semantic Design</w:t>
+      </w:r>
+    </w:p>
+    <w:p>
+      <w:pPr>
+        <w:pStyle w:val="Normal"/>
+        <w:spacing w:lineRule="auto" w:line="276" w:before="0" w:after="0"/>
+        <w:rPr/>
+      </w:pPr>
+      <w:r>
+        <w:rPr>
+          <w:rFonts w:ascii="Courier New" w:hAnsi="Courier New"/>
+          <w:b w:val="false"/>
+          <w:i w:val="false"/>
+          <w:color w:val="000000"/>
+          <w:sz w:val="18"/>
+          <w:u w:val="none"/>
+          <w:lang w:val="en"/>
+        </w:rPr>
+        <w:t xml:space="preserve">let </w:t>
+      </w:r>
+      <w:r>
+        <w:rPr>
+          <w:rFonts w:ascii="Courier New" w:hAnsi="Courier New"/>
+          <w:b w:val="false"/>
+          <w:i w:val="false"/>
+          <w:sz w:val="18"/>
+          <w:u w:val="none"/>
+          <w:lang w:val="en"/>
+        </w:rPr>
+        <w:t>script (str : String) = Axiom "Denotes script code in str."</w:t>
+      </w:r>
+      <w:bookmarkStart w:id="1" w:name="__DdeLink__800_3469670999"/>
+    </w:p>
+    <w:p>
+      <w:pPr>
+        <w:pStyle w:val="Normal"/>
+        <w:spacing w:lineRule="auto" w:line="276" w:before="0" w:after="0"/>
+        <w:rPr>
+          <w:rFonts w:ascii="Courier New" w:hAnsi="Courier New"/>
+          <w:b w:val="false"/>
+          <w:b w:val="false"/>
+          <w:i w:val="false"/>
+          <w:i w:val="false"/>
+          <w:sz w:val="18"/>
+          <w:u w:val="none"/>
+          <w:lang w:val="en"/>
+        </w:rPr>
+      </w:pPr>
+      <w:r>
+        <w:rPr>
+          <w:rFonts w:ascii="Courier New" w:hAnsi="Courier New"/>
+          <w:b w:val="false"/>
+          <w:i w:val="false"/>
+          <w:sz w:val="18"/>
+          <w:u w:val="none"/>
+          <w:lang w:val="en"/>
+        </w:rPr>
+      </w:r>
+    </w:p>
+    <w:p>
+      <w:pPr>
+        <w:pStyle w:val="Normal"/>
+        <w:spacing w:lineRule="auto" w:line="276" w:before="0" w:after="0"/>
+        <w:rPr/>
+      </w:pPr>
+      <w:r>
+        <w:rPr>
+          <w:rFonts w:ascii="Courier New" w:hAnsi="Courier New"/>
+          <w:b w:val="false"/>
+          <w:i w:val="false"/>
+          <w:sz w:val="18"/>
+          <w:u w:val="none"/>
+          <w:lang w:val="en"/>
+        </w:rPr>
+        <w:t>witness Monoid =</w:t>
+      </w:r>
+    </w:p>
+    <w:p>
+      <w:pPr>
+        <w:pStyle w:val="Normal"/>
+        <w:spacing w:lineRule="auto" w:line="276" w:before="0" w:after="0"/>
+        <w:rPr/>
+      </w:pPr>
+      <w:r>
+        <w:rPr>
+          <w:rFonts w:ascii="Courier New" w:hAnsi="Courier New"/>
+          <w:b w:val="false"/>
+          <w:i w:val="false"/>
           <w:sz w:val="18"/>
           <w:u w:val="none"/>
           <w:lang w:val="en"/>
@@ -1496,92 +2235,102 @@
           <w:rFonts w:ascii="Courier New" w:hAnsi="Courier New"/>
           <w:b w:val="false"/>
           <w:i w:val="false"/>
-          <w:color w:val="000000"/>
-          <w:sz w:val="18"/>
-          <w:u w:val="none"/>
-          <w:lang w:val="en"/>
-        </w:rPr>
-        <w:t>Event&lt;a, s&gt; -&gt; World -&gt; World</w:t>
-      </w:r>
-    </w:p>
-    <w:p>
-      <w:pPr>
-        <w:pStyle w:val="Normal"/>
-        <w:spacing w:lineRule="auto" w:line="276" w:before="0" w:after="0"/>
-        <w:rPr>
-          <w:rFonts w:ascii="Courier New" w:hAnsi="Courier New"/>
-          <w:b w:val="false"/>
-          <w:b w:val="false"/>
-          <w:i w:val="false"/>
-          <w:i w:val="false"/>
-          <w:color w:val="000000"/>
-          <w:sz w:val="18"/>
-          <w:lang w:val="en"/>
-        </w:rPr>
-      </w:pPr>
-      <w:r>
-        <w:rPr>
-          <w:rFonts w:ascii="Courier New" w:hAnsi="Courier New"/>
-          <w:b w:val="false"/>
-          <w:i w:val="false"/>
-          <w:color w:val="000000"/>
-          <w:sz w:val="18"/>
-          <w:lang w:val="en"/>
-        </w:rPr>
-      </w:r>
-      <w:r>
-        <w:br w:type="page"/>
-      </w:r>
-    </w:p>
-    <w:p>
-      <w:pPr>
-        <w:pStyle w:val="Normal"/>
-        <w:spacing w:lineRule="auto" w:line="276" w:before="0" w:after="0"/>
-        <w:rPr/>
-      </w:pPr>
-      <w:r>
-        <w:rPr>
-          <w:rFonts w:ascii="Courier New" w:hAnsi="Courier New"/>
-          <w:b w:val="false"/>
-          <w:i w:val="false"/>
-          <w:color w:val="000000"/>
-          <w:sz w:val="18"/>
-          <w:u w:val="single"/>
-          <w:lang w:val="en"/>
-        </w:rPr>
-        <w:t>Nu Script Semantic Design</w:t>
-      </w:r>
-    </w:p>
-    <w:p>
-      <w:pPr>
-        <w:pStyle w:val="Normal"/>
-        <w:spacing w:lineRule="auto" w:line="276" w:before="0" w:after="0"/>
-        <w:rPr/>
-      </w:pPr>
-      <w:r>
-        <w:rPr>
-          <w:rFonts w:ascii="Courier New" w:hAnsi="Courier New"/>
-          <w:b w:val="false"/>
-          <w:i w:val="false"/>
-          <w:color w:val="000000"/>
-          <w:sz w:val="18"/>
-          <w:u w:val="none"/>
-          <w:lang w:val="en"/>
-        </w:rPr>
-        <w:t xml:space="preserve">let </w:t>
-      </w:r>
-      <w:r>
-        <w:rPr>
-          <w:rFonts w:ascii="Courier New" w:hAnsi="Courier New"/>
-          <w:b w:val="false"/>
-          <w:i w:val="false"/>
-          <w:sz w:val="18"/>
-          <w:u w:val="none"/>
-          <w:lang w:val="en"/>
-        </w:rPr>
-        <w:t>script (str : String) = Axiom "Denotes script code in str."</w:t>
-      </w:r>
-      <w:bookmarkStart w:id="0" w:name="__DdeLink__800_3469670999"/>
+          <w:sz w:val="18"/>
+          <w:u w:val="none"/>
+          <w:lang w:val="en"/>
+        </w:rPr>
+        <w:t>| append = script "</w:t>
+      </w:r>
+      <w:r>
+        <w:rPr>
+          <w:rFonts w:ascii="Courier New" w:hAnsi="Courier New"/>
+          <w:b w:val="false"/>
+          <w:bCs w:val="false"/>
+          <w:i w:val="false"/>
+          <w:sz w:val="18"/>
+          <w:u w:val="none"/>
+          <w:lang w:val="en"/>
+        </w:rPr>
+        <w:t>+</w:t>
+      </w:r>
+      <w:r>
+        <w:rPr>
+          <w:rFonts w:ascii="Courier New" w:hAnsi="Courier New"/>
+          <w:b w:val="false"/>
+          <w:bCs/>
+          <w:i w:val="false"/>
+          <w:sz w:val="18"/>
+          <w:u w:val="none"/>
+          <w:lang w:val="en"/>
+        </w:rPr>
+        <w:t>"</w:t>
+      </w:r>
+    </w:p>
+    <w:p>
+      <w:pPr>
+        <w:pStyle w:val="Normal"/>
+        <w:spacing w:lineRule="auto" w:line="276" w:before="0" w:after="0"/>
+        <w:rPr/>
+      </w:pPr>
+      <w:r>
+        <w:rPr>
+          <w:rFonts w:ascii="Courier New" w:hAnsi="Courier New"/>
+          <w:b w:val="false"/>
+          <w:i w:val="false"/>
+          <w:sz w:val="18"/>
+          <w:u w:val="none"/>
+          <w:lang w:val="en"/>
+        </w:rPr>
+        <w:t xml:space="preserve">    </w:t>
+      </w:r>
+      <w:r>
+        <w:rPr>
+          <w:rFonts w:ascii="Courier New" w:hAnsi="Courier New"/>
+          <w:b w:val="false"/>
+          <w:i w:val="false"/>
+          <w:sz w:val="18"/>
+          <w:u w:val="none"/>
+          <w:lang w:val="en"/>
+        </w:rPr>
+        <w:t xml:space="preserve">| empty = </w:t>
+      </w:r>
+      <w:bookmarkStart w:id="2" w:name="__DdeLink__702_1780501040"/>
+      <w:r>
+        <w:rPr>
+          <w:rFonts w:ascii="Courier New" w:hAnsi="Courier New"/>
+          <w:b w:val="false"/>
+          <w:i w:val="false"/>
+          <w:sz w:val="18"/>
+          <w:u w:val="none"/>
+          <w:lang w:val="en"/>
+        </w:rPr>
+        <w:t>script "</w:t>
+      </w:r>
+      <w:bookmarkEnd w:id="2"/>
+      <w:r>
+        <w:rPr>
+          <w:rFonts w:ascii="Courier New" w:hAnsi="Courier New"/>
+          <w:b w:val="false"/>
+          <w:i w:val="false"/>
+          <w:sz w:val="18"/>
+          <w:u w:val="none"/>
+          <w:lang w:val="en"/>
+        </w:rPr>
+        <w:t>[e</w:t>
+      </w:r>
+      <w:r>
+        <w:rPr>
+          <w:rFonts w:ascii="Courier New" w:hAnsi="Courier New"/>
+          <w:b w:val="false"/>
+          <w:bCs w:val="false"/>
+          <w:i w:val="false"/>
+          <w:sz w:val="18"/>
+          <w:u w:val="none"/>
+          <w:lang w:val="en"/>
+        </w:rPr>
+        <w:t>mpty -t-]"</w:t>
+      </w:r>
+      <w:bookmarkEnd w:id="1"/>
     </w:p>
     <w:p>
       <w:pPr>
@@ -1642,7 +2391,7 @@
           <w:u w:val="none"/>
           <w:lang w:val="en"/>
         </w:rPr>
-        <w:t xml:space="preserve">  </w:t>
+        <w:t xml:space="preserve">    </w:t>
       </w:r>
       <w:r>
         <w:rPr>
@@ -1665,7 +2414,7 @@
           <w:u w:val="none"/>
           <w:lang w:val="en"/>
         </w:rPr>
-        <w:t>+</w:t>
+        <w:t>*</w:t>
       </w:r>
       <w:r>
         <w:rPr>
@@ -1690,17 +2439,19 @@
         <w:rPr>
           <w:rFonts w:ascii="Courier New" w:hAnsi="Courier New"/>
           <w:b w:val="false"/>
-          <w:i w:val="false"/>
-          <w:sz w:val="18"/>
-          <w:u w:val="none"/>
-          <w:lang w:val="en"/>
-        </w:rPr>
-        <w:t xml:space="preserve">  </w:t>
-      </w:r>
-      <w:r>
-        <w:rPr>
-          <w:rFonts w:ascii="Courier New" w:hAnsi="Courier New"/>
-          <w:b w:val="false"/>
+          <w:bCs w:val="false"/>
+          <w:i w:val="false"/>
+          <w:sz w:val="18"/>
+          <w:u w:val="none"/>
+          <w:lang w:val="en"/>
+        </w:rPr>
+        <w:t xml:space="preserve">    </w:t>
+      </w:r>
+      <w:r>
+        <w:rPr>
+          <w:rFonts w:ascii="Courier New" w:hAnsi="Courier New"/>
+          <w:b w:val="false"/>
+          <w:bCs w:val="false"/>
           <w:i w:val="false"/>
           <w:sz w:val="18"/>
           <w:u w:val="none"/>
@@ -1708,11 +2459,12 @@
         </w:rPr>
         <w:t xml:space="preserve">| empty = </w:t>
       </w:r>
-      <w:bookmarkStart w:id="1" w:name="__DdeLink__702_1780501040"/>
-      <w:r>
-        <w:rPr>
-          <w:rFonts w:ascii="Courier New" w:hAnsi="Courier New"/>
-          <w:b w:val="false"/>
+      <w:bookmarkStart w:id="3" w:name="__DdeLink__702_17805010401"/>
+      <w:r>
+        <w:rPr>
+          <w:rFonts w:ascii="Courier New" w:hAnsi="Courier New"/>
+          <w:b w:val="false"/>
+          <w:bCs w:val="false"/>
           <w:i w:val="false"/>
           <w:sz w:val="18"/>
           <w:u w:val="none"/>
@@ -1720,18 +2472,7 @@
         </w:rPr>
         <w:t>script "</w:t>
       </w:r>
-      <w:bookmarkEnd w:id="1"/>
-      <w:r>
-        <w:rPr>
-          <w:rFonts w:ascii="Courier New" w:hAnsi="Courier New"/>
-          <w:b w:val="false"/>
-          <w:i w:val="false"/>
-          <w:sz w:val="18"/>
-          <w:u w:val="none"/>
-          <w:lang w:val="en"/>
-        </w:rPr>
-        <w:t>[e</w:t>
-      </w:r>
+      <w:bookmarkEnd w:id="3"/>
       <w:r>
         <w:rPr>
           <w:rFonts w:ascii="Courier New" w:hAnsi="Courier New"/>
@@ -1742,81 +2483,80 @@
           <w:u w:val="none"/>
           <w:lang w:val="en"/>
         </w:rPr>
-        <w:t>mpty -t-]"</w:t>
-      </w:r>
-      <w:bookmarkEnd w:id="0"/>
-    </w:p>
-    <w:p>
-      <w:pPr>
-        <w:pStyle w:val="Normal"/>
-        <w:spacing w:lineRule="auto" w:line="276" w:before="0" w:after="0"/>
-        <w:rPr>
-          <w:rFonts w:ascii="Courier New" w:hAnsi="Courier New"/>
-          <w:b w:val="false"/>
-          <w:b w:val="false"/>
-          <w:i w:val="false"/>
-          <w:i w:val="false"/>
-          <w:sz w:val="18"/>
-          <w:u w:val="none"/>
-          <w:lang w:val="en"/>
-        </w:rPr>
-      </w:pPr>
-      <w:r>
-        <w:rPr>
-          <w:rFonts w:ascii="Courier New" w:hAnsi="Courier New"/>
-          <w:b w:val="false"/>
-          <w:i w:val="false"/>
-          <w:sz w:val="18"/>
-          <w:u w:val="none"/>
-          <w:lang w:val="en"/>
-        </w:rPr>
-      </w:r>
-    </w:p>
-    <w:p>
-      <w:pPr>
-        <w:pStyle w:val="Normal"/>
-        <w:spacing w:lineRule="auto" w:line="276" w:before="0" w:after="0"/>
-        <w:rPr/>
-      </w:pPr>
-      <w:r>
-        <w:rPr>
-          <w:rFonts w:ascii="Courier New" w:hAnsi="Courier New"/>
-          <w:b w:val="false"/>
-          <w:i w:val="false"/>
-          <w:sz w:val="18"/>
-          <w:u w:val="none"/>
-          <w:lang w:val="en"/>
-        </w:rPr>
-        <w:t>witness Monoid =</w:t>
-      </w:r>
-    </w:p>
-    <w:p>
-      <w:pPr>
-        <w:pStyle w:val="Normal"/>
-        <w:spacing w:lineRule="auto" w:line="276" w:before="0" w:after="0"/>
-        <w:rPr/>
-      </w:pPr>
-      <w:r>
-        <w:rPr>
-          <w:rFonts w:ascii="Courier New" w:hAnsi="Courier New"/>
-          <w:b w:val="false"/>
-          <w:i w:val="false"/>
-          <w:sz w:val="18"/>
-          <w:u w:val="none"/>
-          <w:lang w:val="en"/>
-        </w:rPr>
-        <w:t xml:space="preserve">  </w:t>
-      </w:r>
-      <w:r>
-        <w:rPr>
-          <w:rFonts w:ascii="Courier New" w:hAnsi="Courier New"/>
-          <w:b w:val="false"/>
-          <w:i w:val="false"/>
-          <w:sz w:val="18"/>
-          <w:u w:val="none"/>
-          <w:lang w:val="en"/>
-        </w:rPr>
-        <w:t>| append = script "</w:t>
+        <w:t>[identity -t-]"</w:t>
+      </w:r>
+    </w:p>
+    <w:p>
+      <w:pPr>
+        <w:pStyle w:val="Normal"/>
+        <w:spacing w:lineRule="auto" w:line="276" w:before="0" w:after="0"/>
+        <w:rPr>
+          <w:rFonts w:ascii="Courier New" w:hAnsi="Courier New"/>
+          <w:b w:val="false"/>
+          <w:b w:val="false"/>
+          <w:i w:val="false"/>
+          <w:i w:val="false"/>
+          <w:sz w:val="18"/>
+          <w:u w:val="none"/>
+          <w:lang w:val="en"/>
+        </w:rPr>
+      </w:pPr>
+      <w:r>
+        <w:rPr>
+          <w:rFonts w:ascii="Courier New" w:hAnsi="Courier New"/>
+          <w:b w:val="false"/>
+          <w:i w:val="false"/>
+          <w:sz w:val="18"/>
+          <w:u w:val="none"/>
+          <w:lang w:val="en"/>
+        </w:rPr>
+      </w:r>
+    </w:p>
+    <w:p>
+      <w:pPr>
+        <w:pStyle w:val="Normal"/>
+        <w:spacing w:lineRule="auto" w:line="276" w:before="0" w:after="0"/>
+        <w:rPr/>
+      </w:pPr>
+      <w:r>
+        <w:rPr>
+          <w:rFonts w:ascii="Courier New" w:hAnsi="Courier New"/>
+          <w:b w:val="false"/>
+          <w:i w:val="false"/>
+          <w:sz w:val="18"/>
+          <w:u w:val="none"/>
+          <w:lang w:val="en"/>
+        </w:rPr>
+        <w:t>witness Monad =</w:t>
+      </w:r>
+    </w:p>
+    <w:p>
+      <w:pPr>
+        <w:pStyle w:val="Normal"/>
+        <w:spacing w:lineRule="auto" w:line="276" w:before="0" w:after="0"/>
+        <w:rPr/>
+      </w:pPr>
+      <w:r>
+        <w:rPr>
+          <w:rFonts w:ascii="Courier New" w:hAnsi="Courier New"/>
+          <w:b w:val="false"/>
+          <w:i w:val="false"/>
+          <w:sz w:val="18"/>
+          <w:u w:val="none"/>
+          <w:lang w:val="en"/>
+        </w:rPr>
+        <w:t xml:space="preserve">    </w:t>
+      </w:r>
+      <w:r>
+        <w:rPr>
+          <w:rFonts w:ascii="Courier New" w:hAnsi="Courier New"/>
+          <w:b w:val="false"/>
+          <w:i w:val="false"/>
+          <w:sz w:val="18"/>
+          <w:u w:val="none"/>
+          <w:lang w:val="en"/>
+        </w:rPr>
+        <w:t>| pure = script "[fun [a] [</w:t>
       </w:r>
       <w:r>
         <w:rPr>
@@ -1828,27 +2568,37 @@
           <w:u w:val="none"/>
           <w:lang w:val="en"/>
         </w:rPr>
-        <w:t>*</w:t>
-      </w:r>
-      <w:r>
-        <w:rPr>
-          <w:rFonts w:ascii="Courier New" w:hAnsi="Courier New"/>
-          <w:b w:val="false"/>
-          <w:bCs/>
-          <w:i w:val="false"/>
-          <w:sz w:val="18"/>
-          <w:u w:val="none"/>
-          <w:lang w:val="en"/>
-        </w:rPr>
-        <w:t>"</w:t>
-      </w:r>
-    </w:p>
-    <w:p>
-      <w:pPr>
-        <w:pStyle w:val="Normal"/>
-        <w:spacing w:lineRule="auto" w:line="276" w:before="0" w:after="0"/>
-        <w:rPr/>
-      </w:pPr>
+        <w:t>pure -t- a]]"</w:t>
+      </w:r>
+    </w:p>
+    <w:p>
+      <w:pPr>
+        <w:pStyle w:val="Normal"/>
+        <w:spacing w:lineRule="auto" w:line="276" w:before="0" w:after="0"/>
+        <w:rPr/>
+      </w:pPr>
+      <w:r>
+        <w:rPr>
+          <w:rFonts w:ascii="Courier New" w:hAnsi="Courier New"/>
+          <w:b w:val="false"/>
+          <w:i w:val="false"/>
+          <w:sz w:val="18"/>
+          <w:u w:val="none"/>
+          <w:lang w:val="en"/>
+        </w:rPr>
+        <w:t xml:space="preserve">    </w:t>
+      </w:r>
+      <w:r>
+        <w:rPr>
+          <w:rFonts w:ascii="Courier New" w:hAnsi="Courier New"/>
+          <w:b w:val="false"/>
+          <w:i w:val="false"/>
+          <w:sz w:val="18"/>
+          <w:u w:val="none"/>
+          <w:lang w:val="en"/>
+        </w:rPr>
+        <w:t>| map = script "</w:t>
+      </w:r>
       <w:r>
         <w:rPr>
           <w:rFonts w:ascii="Courier New" w:hAnsi="Courier New"/>
@@ -1859,7 +2609,36 @@
           <w:u w:val="none"/>
           <w:lang w:val="en"/>
         </w:rPr>
-        <w:t xml:space="preserve">  </w:t>
+        <w:t>map"</w:t>
+      </w:r>
+    </w:p>
+    <w:p>
+      <w:pPr>
+        <w:pStyle w:val="Normal"/>
+        <w:spacing w:lineRule="auto" w:line="276" w:before="0" w:after="0"/>
+        <w:rPr/>
+      </w:pPr>
+      <w:r>
+        <w:rPr>
+          <w:rFonts w:ascii="Courier New" w:hAnsi="Courier New"/>
+          <w:b w:val="false"/>
+          <w:i w:val="false"/>
+          <w:sz w:val="18"/>
+          <w:u w:val="none"/>
+          <w:lang w:val="en"/>
+        </w:rPr>
+        <w:t xml:space="preserve">    </w:t>
+      </w:r>
+      <w:r>
+        <w:rPr>
+          <w:rFonts w:ascii="Courier New" w:hAnsi="Courier New"/>
+          <w:b w:val="false"/>
+          <w:i w:val="false"/>
+          <w:sz w:val="18"/>
+          <w:u w:val="none"/>
+          <w:lang w:val="en"/>
+        </w:rPr>
+        <w:t>| apply = script "</w:t>
       </w:r>
       <w:r>
         <w:rPr>
@@ -1871,9 +2650,37 @@
           <w:u w:val="none"/>
           <w:lang w:val="en"/>
         </w:rPr>
-        <w:t xml:space="preserve">| empty = </w:t>
-      </w:r>
-      <w:bookmarkStart w:id="2" w:name="__DdeLink__702_17805010401"/>
+        <w:t>apply"</w:t>
+      </w:r>
+    </w:p>
+    <w:p>
+      <w:pPr>
+        <w:pStyle w:val="Normal"/>
+        <w:spacing w:lineRule="auto" w:line="276" w:before="0" w:after="0"/>
+        <w:rPr/>
+      </w:pPr>
+      <w:r>
+        <w:rPr>
+          <w:rFonts w:ascii="Courier New" w:hAnsi="Courier New"/>
+          <w:b w:val="false"/>
+          <w:i w:val="false"/>
+          <w:sz w:val="18"/>
+          <w:u w:val="none"/>
+          <w:lang w:val="en"/>
+        </w:rPr>
+        <w:t xml:space="preserve">    </w:t>
+      </w:r>
+      <w:r>
+        <w:rPr>
+          <w:rFonts w:ascii="Courier New" w:hAnsi="Courier New"/>
+          <w:b w:val="false"/>
+          <w:i w:val="false"/>
+          <w:sz w:val="18"/>
+          <w:u w:val="none"/>
+          <w:lang w:val="en"/>
+        </w:rPr>
+        <w:t>| bind = script "</w:t>
+      </w:r>
       <w:r>
         <w:rPr>
           <w:rFonts w:ascii="Courier New" w:hAnsi="Courier New"/>
@@ -1884,9 +2691,81 @@
           <w:u w:val="none"/>
           <w:lang w:val="en"/>
         </w:rPr>
-        <w:t>script "</w:t>
-      </w:r>
-      <w:bookmarkEnd w:id="2"/>
+        <w:t>bind"</w:t>
+      </w:r>
+    </w:p>
+    <w:p>
+      <w:pPr>
+        <w:pStyle w:val="Normal"/>
+        <w:spacing w:lineRule="auto" w:line="276" w:before="0" w:after="0"/>
+        <w:rPr>
+          <w:rFonts w:ascii="Courier New" w:hAnsi="Courier New"/>
+          <w:b w:val="false"/>
+          <w:b w:val="false"/>
+          <w:i w:val="false"/>
+          <w:i w:val="false"/>
+          <w:sz w:val="18"/>
+          <w:u w:val="none"/>
+          <w:lang w:val="en"/>
+        </w:rPr>
+      </w:pPr>
+      <w:r>
+        <w:rPr>
+          <w:rFonts w:ascii="Courier New" w:hAnsi="Courier New"/>
+          <w:b w:val="false"/>
+          <w:i w:val="false"/>
+          <w:sz w:val="18"/>
+          <w:u w:val="none"/>
+          <w:lang w:val="en"/>
+        </w:rPr>
+      </w:r>
+    </w:p>
+    <w:p>
+      <w:pPr>
+        <w:pStyle w:val="Normal"/>
+        <w:spacing w:lineRule="auto" w:line="276" w:before="0" w:after="0"/>
+        <w:rPr/>
+      </w:pPr>
+      <w:r>
+        <w:rPr>
+          <w:rFonts w:ascii="Courier New" w:hAnsi="Courier New"/>
+          <w:b w:val="false"/>
+          <w:i w:val="false"/>
+          <w:sz w:val="18"/>
+          <w:u w:val="none"/>
+          <w:lang w:val="en"/>
+        </w:rPr>
+        <w:t>witness Foldable =</w:t>
+      </w:r>
+    </w:p>
+    <w:p>
+      <w:pPr>
+        <w:pStyle w:val="Normal"/>
+        <w:spacing w:lineRule="auto" w:line="276" w:before="0" w:after="0"/>
+        <w:rPr/>
+      </w:pPr>
+      <w:r>
+        <w:rPr>
+          <w:rFonts w:ascii="Courier New" w:hAnsi="Courier New"/>
+          <w:b w:val="false"/>
+          <w:i w:val="false"/>
+          <w:sz w:val="18"/>
+          <w:u w:val="none"/>
+          <w:lang w:val="en"/>
+        </w:rPr>
+        <w:t xml:space="preserve">    </w:t>
+      </w:r>
+      <w:r>
+        <w:rPr>
+          <w:rFonts w:ascii="Courier New" w:hAnsi="Courier New"/>
+          <w:b w:val="false"/>
+          <w:i w:val="false"/>
+          <w:sz w:val="18"/>
+          <w:u w:val="none"/>
+          <w:lang w:val="en"/>
+        </w:rPr>
+        <w:t>| fold = script "</w:t>
+      </w:r>
       <w:r>
         <w:rPr>
           <w:rFonts w:ascii="Courier New" w:hAnsi="Courier New"/>
@@ -1897,80 +2776,80 @@
           <w:u w:val="none"/>
           <w:lang w:val="en"/>
         </w:rPr>
-        <w:t>[identity -t-]"</w:t>
-      </w:r>
-    </w:p>
-    <w:p>
-      <w:pPr>
-        <w:pStyle w:val="Normal"/>
-        <w:spacing w:lineRule="auto" w:line="276" w:before="0" w:after="0"/>
-        <w:rPr>
-          <w:rFonts w:ascii="Courier New" w:hAnsi="Courier New"/>
-          <w:b w:val="false"/>
-          <w:b w:val="false"/>
-          <w:i w:val="false"/>
-          <w:i w:val="false"/>
-          <w:sz w:val="18"/>
-          <w:u w:val="none"/>
-          <w:lang w:val="en"/>
-        </w:rPr>
-      </w:pPr>
-      <w:r>
-        <w:rPr>
-          <w:rFonts w:ascii="Courier New" w:hAnsi="Courier New"/>
-          <w:b w:val="false"/>
-          <w:i w:val="false"/>
-          <w:sz w:val="18"/>
-          <w:u w:val="none"/>
-          <w:lang w:val="en"/>
-        </w:rPr>
-      </w:r>
-    </w:p>
-    <w:p>
-      <w:pPr>
-        <w:pStyle w:val="Normal"/>
-        <w:spacing w:lineRule="auto" w:line="276" w:before="0" w:after="0"/>
-        <w:rPr/>
-      </w:pPr>
-      <w:r>
-        <w:rPr>
-          <w:rFonts w:ascii="Courier New" w:hAnsi="Courier New"/>
-          <w:b w:val="false"/>
-          <w:i w:val="false"/>
-          <w:sz w:val="18"/>
-          <w:u w:val="none"/>
-          <w:lang w:val="en"/>
-        </w:rPr>
-        <w:t>witness Monad =</w:t>
-      </w:r>
-    </w:p>
-    <w:p>
-      <w:pPr>
-        <w:pStyle w:val="Normal"/>
-        <w:spacing w:lineRule="auto" w:line="276" w:before="0" w:after="0"/>
-        <w:rPr/>
-      </w:pPr>
-      <w:r>
-        <w:rPr>
-          <w:rFonts w:ascii="Courier New" w:hAnsi="Courier New"/>
-          <w:b w:val="false"/>
-          <w:i w:val="false"/>
-          <w:sz w:val="18"/>
-          <w:u w:val="none"/>
-          <w:lang w:val="en"/>
-        </w:rPr>
-        <w:t xml:space="preserve">  </w:t>
-      </w:r>
-      <w:r>
-        <w:rPr>
-          <w:rFonts w:ascii="Courier New" w:hAnsi="Courier New"/>
-          <w:b w:val="false"/>
-          <w:i w:val="false"/>
-          <w:sz w:val="18"/>
-          <w:u w:val="none"/>
-          <w:lang w:val="en"/>
-        </w:rPr>
-        <w:t>| pure = script "[fun [a] [</w:t>
+        <w:t>fold"</w:t>
+      </w:r>
+    </w:p>
+    <w:p>
+      <w:pPr>
+        <w:pStyle w:val="Normal"/>
+        <w:spacing w:lineRule="auto" w:line="276" w:before="0" w:after="0"/>
+        <w:rPr>
+          <w:rFonts w:ascii="Courier New" w:hAnsi="Courier New"/>
+          <w:b w:val="false"/>
+          <w:b w:val="false"/>
+          <w:i w:val="false"/>
+          <w:i w:val="false"/>
+          <w:sz w:val="18"/>
+          <w:u w:val="none"/>
+          <w:lang w:val="en"/>
+        </w:rPr>
+      </w:pPr>
+      <w:r>
+        <w:rPr>
+          <w:rFonts w:ascii="Courier New" w:hAnsi="Courier New"/>
+          <w:b w:val="false"/>
+          <w:i w:val="false"/>
+          <w:sz w:val="18"/>
+          <w:u w:val="none"/>
+          <w:lang w:val="en"/>
+        </w:rPr>
+      </w:r>
+    </w:p>
+    <w:p>
+      <w:pPr>
+        <w:pStyle w:val="Normal"/>
+        <w:spacing w:lineRule="auto" w:line="276" w:before="0" w:after="0"/>
+        <w:rPr/>
+      </w:pPr>
+      <w:r>
+        <w:rPr>
+          <w:rFonts w:ascii="Courier New" w:hAnsi="Courier New"/>
+          <w:b w:val="false"/>
+          <w:i w:val="false"/>
+          <w:sz w:val="18"/>
+          <w:u w:val="none"/>
+          <w:lang w:val="en"/>
+        </w:rPr>
+        <w:t>witness Functor2 =</w:t>
+      </w:r>
+    </w:p>
+    <w:p>
+      <w:pPr>
+        <w:pStyle w:val="Normal"/>
+        <w:spacing w:lineRule="auto" w:line="276" w:before="0" w:after="0"/>
+        <w:rPr/>
+      </w:pPr>
+      <w:r>
+        <w:rPr>
+          <w:rFonts w:ascii="Courier New" w:hAnsi="Courier New"/>
+          <w:b w:val="false"/>
+          <w:i w:val="false"/>
+          <w:sz w:val="18"/>
+          <w:u w:val="none"/>
+          <w:lang w:val="en"/>
+        </w:rPr>
+        <w:t xml:space="preserve">    </w:t>
+      </w:r>
+      <w:r>
+        <w:rPr>
+          <w:rFonts w:ascii="Courier New" w:hAnsi="Courier New"/>
+          <w:b w:val="false"/>
+          <w:i w:val="false"/>
+          <w:sz w:val="18"/>
+          <w:u w:val="none"/>
+          <w:lang w:val="en"/>
+        </w:rPr>
+        <w:t>| map2 = script "</w:t>
       </w:r>
       <w:r>
         <w:rPr>
@@ -1982,36 +2861,80 @@
           <w:u w:val="none"/>
           <w:lang w:val="en"/>
         </w:rPr>
-        <w:t>pure -t- a]]"</w:t>
-      </w:r>
-    </w:p>
-    <w:p>
-      <w:pPr>
-        <w:pStyle w:val="Normal"/>
-        <w:spacing w:lineRule="auto" w:line="276" w:before="0" w:after="0"/>
-        <w:rPr/>
-      </w:pPr>
-      <w:r>
-        <w:rPr>
-          <w:rFonts w:ascii="Courier New" w:hAnsi="Courier New"/>
-          <w:b w:val="false"/>
-          <w:i w:val="false"/>
-          <w:sz w:val="18"/>
-          <w:u w:val="none"/>
-          <w:lang w:val="en"/>
-        </w:rPr>
-        <w:t xml:space="preserve">  </w:t>
-      </w:r>
-      <w:r>
-        <w:rPr>
-          <w:rFonts w:ascii="Courier New" w:hAnsi="Courier New"/>
-          <w:b w:val="false"/>
-          <w:i w:val="false"/>
-          <w:sz w:val="18"/>
-          <w:u w:val="none"/>
-          <w:lang w:val="en"/>
-        </w:rPr>
-        <w:t>| map = script "</w:t>
+        <w:t>map2"</w:t>
+      </w:r>
+    </w:p>
+    <w:p>
+      <w:pPr>
+        <w:pStyle w:val="Normal"/>
+        <w:spacing w:lineRule="auto" w:line="276" w:before="0" w:after="0"/>
+        <w:rPr>
+          <w:rFonts w:ascii="Courier New" w:hAnsi="Courier New"/>
+          <w:b w:val="false"/>
+          <w:b w:val="false"/>
+          <w:i w:val="false"/>
+          <w:i w:val="false"/>
+          <w:sz w:val="18"/>
+          <w:u w:val="none"/>
+          <w:lang w:val="en"/>
+        </w:rPr>
+      </w:pPr>
+      <w:r>
+        <w:rPr>
+          <w:rFonts w:ascii="Courier New" w:hAnsi="Courier New"/>
+          <w:b w:val="false"/>
+          <w:i w:val="false"/>
+          <w:sz w:val="18"/>
+          <w:u w:val="none"/>
+          <w:lang w:val="en"/>
+        </w:rPr>
+      </w:r>
+    </w:p>
+    <w:p>
+      <w:pPr>
+        <w:pStyle w:val="Normal"/>
+        <w:spacing w:lineRule="auto" w:line="276" w:before="0" w:after="0"/>
+        <w:rPr/>
+      </w:pPr>
+      <w:r>
+        <w:rPr>
+          <w:rFonts w:ascii="Courier New" w:hAnsi="Courier New"/>
+          <w:b w:val="false"/>
+          <w:i w:val="false"/>
+          <w:sz w:val="18"/>
+          <w:u w:val="none"/>
+          <w:lang w:val="en"/>
+        </w:rPr>
+        <w:t>witness Summable =</w:t>
+      </w:r>
+    </w:p>
+    <w:p>
+      <w:pPr>
+        <w:pStyle w:val="Normal"/>
+        <w:spacing w:lineRule="auto" w:line="276" w:before="0" w:after="0"/>
+        <w:rPr/>
+      </w:pPr>
+      <w:r>
+        <w:rPr>
+          <w:rFonts w:ascii="Courier New" w:hAnsi="Courier New"/>
+          <w:b w:val="false"/>
+          <w:i w:val="false"/>
+          <w:sz w:val="18"/>
+          <w:u w:val="none"/>
+          <w:lang w:val="en"/>
+        </w:rPr>
+        <w:t xml:space="preserve">    </w:t>
+      </w:r>
+      <w:r>
+        <w:rPr>
+          <w:rFonts w:ascii="Courier New" w:hAnsi="Courier New"/>
+          <w:b w:val="false"/>
+          <w:i w:val="false"/>
+          <w:sz w:val="18"/>
+          <w:u w:val="none"/>
+          <w:lang w:val="en"/>
+        </w:rPr>
+        <w:t>| product = script "</w:t>
       </w:r>
       <w:r>
         <w:rPr>
@@ -2023,343 +2946,6 @@
           <w:u w:val="none"/>
           <w:lang w:val="en"/>
         </w:rPr>
-        <w:t>map"</w:t>
-      </w:r>
-    </w:p>
-    <w:p>
-      <w:pPr>
-        <w:pStyle w:val="Normal"/>
-        <w:spacing w:lineRule="auto" w:line="276" w:before="0" w:after="0"/>
-        <w:rPr/>
-      </w:pPr>
-      <w:r>
-        <w:rPr>
-          <w:rFonts w:ascii="Courier New" w:hAnsi="Courier New"/>
-          <w:b w:val="false"/>
-          <w:i w:val="false"/>
-          <w:sz w:val="18"/>
-          <w:u w:val="none"/>
-          <w:lang w:val="en"/>
-        </w:rPr>
-        <w:t xml:space="preserve">  </w:t>
-      </w:r>
-      <w:r>
-        <w:rPr>
-          <w:rFonts w:ascii="Courier New" w:hAnsi="Courier New"/>
-          <w:b w:val="false"/>
-          <w:i w:val="false"/>
-          <w:sz w:val="18"/>
-          <w:u w:val="none"/>
-          <w:lang w:val="en"/>
-        </w:rPr>
-        <w:t>| apply = script "</w:t>
-      </w:r>
-      <w:r>
-        <w:rPr>
-          <w:rFonts w:ascii="Courier New" w:hAnsi="Courier New"/>
-          <w:b w:val="false"/>
-          <w:bCs w:val="false"/>
-          <w:i w:val="false"/>
-          <w:sz w:val="18"/>
-          <w:u w:val="none"/>
-          <w:lang w:val="en"/>
-        </w:rPr>
-        <w:t>apply"</w:t>
-      </w:r>
-    </w:p>
-    <w:p>
-      <w:pPr>
-        <w:pStyle w:val="Normal"/>
-        <w:spacing w:lineRule="auto" w:line="276" w:before="0" w:after="0"/>
-        <w:rPr/>
-      </w:pPr>
-      <w:r>
-        <w:rPr>
-          <w:rFonts w:ascii="Courier New" w:hAnsi="Courier New"/>
-          <w:b w:val="false"/>
-          <w:i w:val="false"/>
-          <w:sz w:val="18"/>
-          <w:u w:val="none"/>
-          <w:lang w:val="en"/>
-        </w:rPr>
-        <w:t xml:space="preserve">  </w:t>
-      </w:r>
-      <w:r>
-        <w:rPr>
-          <w:rFonts w:ascii="Courier New" w:hAnsi="Courier New"/>
-          <w:b w:val="false"/>
-          <w:i w:val="false"/>
-          <w:sz w:val="18"/>
-          <w:u w:val="none"/>
-          <w:lang w:val="en"/>
-        </w:rPr>
-        <w:t>| bind = script "</w:t>
-      </w:r>
-      <w:r>
-        <w:rPr>
-          <w:rFonts w:ascii="Courier New" w:hAnsi="Courier New"/>
-          <w:b w:val="false"/>
-          <w:bCs w:val="false"/>
-          <w:i w:val="false"/>
-          <w:sz w:val="18"/>
-          <w:u w:val="none"/>
-          <w:lang w:val="en"/>
-        </w:rPr>
-        <w:t>bind"</w:t>
-      </w:r>
-    </w:p>
-    <w:p>
-      <w:pPr>
-        <w:pStyle w:val="Normal"/>
-        <w:spacing w:lineRule="auto" w:line="276" w:before="0" w:after="0"/>
-        <w:rPr>
-          <w:rFonts w:ascii="Courier New" w:hAnsi="Courier New"/>
-          <w:b w:val="false"/>
-          <w:b w:val="false"/>
-          <w:i w:val="false"/>
-          <w:i w:val="false"/>
-          <w:sz w:val="18"/>
-          <w:u w:val="none"/>
-          <w:lang w:val="en"/>
-        </w:rPr>
-      </w:pPr>
-      <w:r>
-        <w:rPr>
-          <w:rFonts w:ascii="Courier New" w:hAnsi="Courier New"/>
-          <w:b w:val="false"/>
-          <w:i w:val="false"/>
-          <w:sz w:val="18"/>
-          <w:u w:val="none"/>
-          <w:lang w:val="en"/>
-        </w:rPr>
-      </w:r>
-    </w:p>
-    <w:p>
-      <w:pPr>
-        <w:pStyle w:val="Normal"/>
-        <w:spacing w:lineRule="auto" w:line="276" w:before="0" w:after="0"/>
-        <w:rPr/>
-      </w:pPr>
-      <w:r>
-        <w:rPr>
-          <w:rFonts w:ascii="Courier New" w:hAnsi="Courier New"/>
-          <w:b w:val="false"/>
-          <w:i w:val="false"/>
-          <w:sz w:val="18"/>
-          <w:u w:val="none"/>
-          <w:lang w:val="en"/>
-        </w:rPr>
-        <w:t>witness Foldable =</w:t>
-      </w:r>
-    </w:p>
-    <w:p>
-      <w:pPr>
-        <w:pStyle w:val="Normal"/>
-        <w:spacing w:lineRule="auto" w:line="276" w:before="0" w:after="0"/>
-        <w:rPr/>
-      </w:pPr>
-      <w:r>
-        <w:rPr>
-          <w:rFonts w:ascii="Courier New" w:hAnsi="Courier New"/>
-          <w:b w:val="false"/>
-          <w:i w:val="false"/>
-          <w:sz w:val="18"/>
-          <w:u w:val="none"/>
-          <w:lang w:val="en"/>
-        </w:rPr>
-        <w:t xml:space="preserve">  </w:t>
-      </w:r>
-      <w:r>
-        <w:rPr>
-          <w:rFonts w:ascii="Courier New" w:hAnsi="Courier New"/>
-          <w:b w:val="false"/>
-          <w:i w:val="false"/>
-          <w:sz w:val="18"/>
-          <w:u w:val="none"/>
-          <w:lang w:val="en"/>
-        </w:rPr>
-        <w:t>| fold = script "</w:t>
-      </w:r>
-      <w:r>
-        <w:rPr>
-          <w:rFonts w:ascii="Courier New" w:hAnsi="Courier New"/>
-          <w:b w:val="false"/>
-          <w:bCs w:val="false"/>
-          <w:i w:val="false"/>
-          <w:sz w:val="18"/>
-          <w:u w:val="none"/>
-          <w:lang w:val="en"/>
-        </w:rPr>
-        <w:t>fold"</w:t>
-      </w:r>
-    </w:p>
-    <w:p>
-      <w:pPr>
-        <w:pStyle w:val="Normal"/>
-        <w:spacing w:lineRule="auto" w:line="276" w:before="0" w:after="0"/>
-        <w:rPr>
-          <w:rFonts w:ascii="Courier New" w:hAnsi="Courier New"/>
-          <w:b w:val="false"/>
-          <w:b w:val="false"/>
-          <w:i w:val="false"/>
-          <w:i w:val="false"/>
-          <w:sz w:val="18"/>
-          <w:u w:val="none"/>
-          <w:lang w:val="en"/>
-        </w:rPr>
-      </w:pPr>
-      <w:r>
-        <w:rPr>
-          <w:rFonts w:ascii="Courier New" w:hAnsi="Courier New"/>
-          <w:b w:val="false"/>
-          <w:i w:val="false"/>
-          <w:sz w:val="18"/>
-          <w:u w:val="none"/>
-          <w:lang w:val="en"/>
-        </w:rPr>
-      </w:r>
-    </w:p>
-    <w:p>
-      <w:pPr>
-        <w:pStyle w:val="Normal"/>
-        <w:spacing w:lineRule="auto" w:line="276" w:before="0" w:after="0"/>
-        <w:rPr/>
-      </w:pPr>
-      <w:r>
-        <w:rPr>
-          <w:rFonts w:ascii="Courier New" w:hAnsi="Courier New"/>
-          <w:b w:val="false"/>
-          <w:i w:val="false"/>
-          <w:sz w:val="18"/>
-          <w:u w:val="none"/>
-          <w:lang w:val="en"/>
-        </w:rPr>
-        <w:t>witness Functor2 =</w:t>
-      </w:r>
-    </w:p>
-    <w:p>
-      <w:pPr>
-        <w:pStyle w:val="Normal"/>
-        <w:spacing w:lineRule="auto" w:line="276" w:before="0" w:after="0"/>
-        <w:rPr/>
-      </w:pPr>
-      <w:r>
-        <w:rPr>
-          <w:rFonts w:ascii="Courier New" w:hAnsi="Courier New"/>
-          <w:b w:val="false"/>
-          <w:i w:val="false"/>
-          <w:sz w:val="18"/>
-          <w:u w:val="none"/>
-          <w:lang w:val="en"/>
-        </w:rPr>
-        <w:t xml:space="preserve">  </w:t>
-      </w:r>
-      <w:r>
-        <w:rPr>
-          <w:rFonts w:ascii="Courier New" w:hAnsi="Courier New"/>
-          <w:b w:val="false"/>
-          <w:i w:val="false"/>
-          <w:sz w:val="18"/>
-          <w:u w:val="none"/>
-          <w:lang w:val="en"/>
-        </w:rPr>
-        <w:t>| map2 = script "</w:t>
-      </w:r>
-      <w:r>
-        <w:rPr>
-          <w:rFonts w:ascii="Courier New" w:hAnsi="Courier New"/>
-          <w:b w:val="false"/>
-          <w:bCs w:val="false"/>
-          <w:i w:val="false"/>
-          <w:sz w:val="18"/>
-          <w:u w:val="none"/>
-          <w:lang w:val="en"/>
-        </w:rPr>
-        <w:t>map2"</w:t>
-      </w:r>
-    </w:p>
-    <w:p>
-      <w:pPr>
-        <w:pStyle w:val="Normal"/>
-        <w:spacing w:lineRule="auto" w:line="276" w:before="0" w:after="0"/>
-        <w:rPr>
-          <w:rFonts w:ascii="Courier New" w:hAnsi="Courier New"/>
-          <w:b w:val="false"/>
-          <w:b w:val="false"/>
-          <w:i w:val="false"/>
-          <w:i w:val="false"/>
-          <w:sz w:val="18"/>
-          <w:u w:val="none"/>
-          <w:lang w:val="en"/>
-        </w:rPr>
-      </w:pPr>
-      <w:r>
-        <w:rPr>
-          <w:rFonts w:ascii="Courier New" w:hAnsi="Courier New"/>
-          <w:b w:val="false"/>
-          <w:i w:val="false"/>
-          <w:sz w:val="18"/>
-          <w:u w:val="none"/>
-          <w:lang w:val="en"/>
-        </w:rPr>
-      </w:r>
-    </w:p>
-    <w:p>
-      <w:pPr>
-        <w:pStyle w:val="Normal"/>
-        <w:spacing w:lineRule="auto" w:line="276" w:before="0" w:after="0"/>
-        <w:rPr/>
-      </w:pPr>
-      <w:r>
-        <w:rPr>
-          <w:rFonts w:ascii="Courier New" w:hAnsi="Courier New"/>
-          <w:b w:val="false"/>
-          <w:i w:val="false"/>
-          <w:sz w:val="18"/>
-          <w:u w:val="none"/>
-          <w:lang w:val="en"/>
-        </w:rPr>
-        <w:t>witness Summable =</w:t>
-      </w:r>
-    </w:p>
-    <w:p>
-      <w:pPr>
-        <w:pStyle w:val="Normal"/>
-        <w:spacing w:lineRule="auto" w:line="276" w:before="0" w:after="0"/>
-        <w:rPr/>
-      </w:pPr>
-      <w:r>
-        <w:rPr>
-          <w:rFonts w:ascii="Courier New" w:hAnsi="Courier New"/>
-          <w:b w:val="false"/>
-          <w:i w:val="false"/>
-          <w:sz w:val="18"/>
-          <w:u w:val="none"/>
-          <w:lang w:val="en"/>
-        </w:rPr>
-        <w:t xml:space="preserve">  </w:t>
-      </w:r>
-      <w:r>
-        <w:rPr>
-          <w:rFonts w:ascii="Courier New" w:hAnsi="Courier New"/>
-          <w:b w:val="false"/>
-          <w:i w:val="false"/>
-          <w:sz w:val="18"/>
-          <w:u w:val="none"/>
-          <w:lang w:val="en"/>
-        </w:rPr>
-        <w:t>| product = script "</w:t>
-      </w:r>
-      <w:r>
-        <w:rPr>
-          <w:rFonts w:ascii="Courier New" w:hAnsi="Courier New"/>
-          <w:b w:val="false"/>
-          <w:bCs w:val="false"/>
-          <w:i w:val="false"/>
-          <w:sz w:val="18"/>
-          <w:u w:val="none"/>
-          <w:lang w:val="en"/>
-        </w:rPr>
         <w:t>product"</w:t>
       </w:r>
     </w:p>
@@ -2378,7 +2964,7 @@
           <w:u w:val="none"/>
           <w:lang w:val="en"/>
         </w:rPr>
-        <w:t xml:space="preserve">  </w:t>
+        <w:t xml:space="preserve">    </w:t>
       </w:r>
       <w:r>
         <w:rPr>

</xml_diff>

<commit_message>
Added some witness for Stream and Chain.
</commit_message>
<xml_diff>
--- a/Nu/Nu.Documentation/Nu Semantic Design.docx
+++ b/Nu/Nu.Documentation/Nu Semantic Design.docx
@@ -18,8 +18,451 @@
           <w:u w:val="single"/>
           <w:lang w:val="en"/>
         </w:rPr>
-        <w:t xml:space="preserve">Semantic Design for </w:t>
-      </w:r>
+        <w:t>Semantic Design for the Observable-Property System</w:t>
+      </w:r>
+    </w:p>
+    <w:p>
+      <w:pPr>
+        <w:pStyle w:val="Normal"/>
+        <w:spacing w:lineRule="auto" w:line="276" w:before="0" w:after="0"/>
+        <w:rPr>
+          <w:rFonts w:ascii="Courier New" w:hAnsi="Courier New"/>
+          <w:b w:val="false"/>
+          <w:b w:val="false"/>
+          <w:i w:val="false"/>
+          <w:i w:val="false"/>
+          <w:sz w:val="18"/>
+          <w:u w:val="none"/>
+          <w:lang w:val="en"/>
+        </w:rPr>
+      </w:pPr>
+      <w:r>
+        <w:rPr>
+          <w:rFonts w:ascii="Courier New" w:hAnsi="Courier New"/>
+          <w:b w:val="false"/>
+          <w:i w:val="false"/>
+          <w:sz w:val="18"/>
+          <w:u w:val="none"/>
+          <w:lang w:val="en"/>
+        </w:rPr>
+      </w:r>
+    </w:p>
+    <w:p>
+      <w:pPr>
+        <w:pStyle w:val="Normal"/>
+        <w:spacing w:lineRule="auto" w:line="276" w:before="0" w:after="0"/>
+        <w:rPr/>
+      </w:pPr>
+      <w:r>
+        <w:rPr>
+          <w:rFonts w:ascii="Courier New" w:hAnsi="Courier New"/>
+          <w:b w:val="false"/>
+          <w:i w:val="false"/>
+          <w:sz w:val="18"/>
+          <w:u w:val="none"/>
+          <w:lang w:val="en"/>
+        </w:rPr>
+        <w:t>let Propertied = Axiom "Something with observable properties."</w:t>
+      </w:r>
+    </w:p>
+    <w:p>
+      <w:pPr>
+        <w:pStyle w:val="Normal"/>
+        <w:spacing w:lineRule="auto" w:line="276" w:before="0" w:after="0"/>
+        <w:rPr/>
+      </w:pPr>
+      <w:r>
+        <w:rPr>
+          <w:rFonts w:ascii="Courier New" w:hAnsi="Courier New"/>
+          <w:b w:val="false"/>
+          <w:i w:val="false"/>
+          <w:color w:val="000000"/>
+          <w:sz w:val="18"/>
+          <w:u w:val="none"/>
+          <w:lang w:val="en"/>
+        </w:rPr>
+        <w:t>let PropertyChangeHandler = PropertySystem -&gt; PropertySystem -&gt; PropertySystem</w:t>
+      </w:r>
+    </w:p>
+    <w:p>
+      <w:pPr>
+        <w:pStyle w:val="Normal"/>
+        <w:spacing w:lineRule="auto" w:line="276" w:before="0" w:after="0"/>
+        <w:rPr/>
+      </w:pPr>
+      <w:r>
+        <w:rPr>
+          <w:rFonts w:ascii="Courier New" w:hAnsi="Courier New"/>
+          <w:b w:val="false"/>
+          <w:i w:val="false"/>
+          <w:color w:val="000000"/>
+          <w:sz w:val="18"/>
+          <w:u w:val="none"/>
+          <w:lang w:val="en"/>
+        </w:rPr>
+        <w:t>and PropertyChangeUnhandler = PropertySystem -&gt; PropertySystem</w:t>
+      </w:r>
+    </w:p>
+    <w:p>
+      <w:pPr>
+        <w:pStyle w:val="Normal"/>
+        <w:spacing w:lineRule="auto" w:line="276" w:before="0" w:after="0"/>
+        <w:rPr/>
+      </w:pPr>
+      <w:r>
+        <w:rPr>
+          <w:rFonts w:ascii="Courier New" w:hAnsi="Courier New"/>
+          <w:b w:val="false"/>
+          <w:i w:val="false"/>
+          <w:sz w:val="18"/>
+          <w:u w:val="none"/>
+          <w:lang w:val="en"/>
+        </w:rPr>
+        <w:t>and PropertySystem = Axiom "An observable-property system."</w:t>
+      </w:r>
+    </w:p>
+    <w:p>
+      <w:pPr>
+        <w:pStyle w:val="Normal"/>
+        <w:spacing w:lineRule="auto" w:line="276" w:before="0" w:after="0"/>
+        <w:rPr>
+          <w:rFonts w:ascii="Courier New" w:hAnsi="Courier New"/>
+          <w:b w:val="false"/>
+          <w:b w:val="false"/>
+          <w:i w:val="false"/>
+          <w:i w:val="false"/>
+          <w:sz w:val="18"/>
+          <w:u w:val="none"/>
+          <w:lang w:val="en"/>
+        </w:rPr>
+      </w:pPr>
+      <w:r>
+        <w:rPr>
+          <w:rFonts w:ascii="Courier New" w:hAnsi="Courier New"/>
+          <w:b w:val="false"/>
+          <w:i w:val="false"/>
+          <w:sz w:val="18"/>
+          <w:u w:val="none"/>
+          <w:lang w:val="en"/>
+        </w:rPr>
+      </w:r>
+    </w:p>
+    <w:p>
+      <w:pPr>
+        <w:pStyle w:val="Normal"/>
+        <w:spacing w:lineRule="auto" w:line="276" w:before="0" w:after="0"/>
+        <w:rPr/>
+      </w:pPr>
+      <w:r>
+        <w:rPr>
+          <w:rFonts w:ascii="Courier New" w:hAnsi="Courier New"/>
+          <w:b w:val="false"/>
+          <w:i w:val="false"/>
+          <w:color w:val="000000"/>
+          <w:sz w:val="18"/>
+          <w:u w:val="none"/>
+          <w:lang w:val="en"/>
+        </w:rPr>
+        <w:t xml:space="preserve">let getPropertyOpt&lt;a&gt; : String -&gt; Propertied? -&gt; </w:t>
+      </w:r>
+      <w:bookmarkStart w:id="0" w:name="__DdeLink__202_1986131582"/>
+      <w:r>
+        <w:rPr>
+          <w:rFonts w:ascii="Courier New" w:hAnsi="Courier New"/>
+          <w:b w:val="false"/>
+          <w:i w:val="false"/>
+          <w:color w:val="000000"/>
+          <w:sz w:val="18"/>
+          <w:u w:val="none"/>
+          <w:lang w:val="en"/>
+        </w:rPr>
+        <w:t>PropertySystem</w:t>
+      </w:r>
+      <w:bookmarkEnd w:id="0"/>
+      <w:r>
+        <w:rPr>
+          <w:rFonts w:ascii="Courier New" w:hAnsi="Courier New"/>
+          <w:b w:val="false"/>
+          <w:i w:val="false"/>
+          <w:color w:val="000000"/>
+          <w:sz w:val="18"/>
+          <w:u w:val="none"/>
+          <w:lang w:val="en"/>
+        </w:rPr>
+        <w:t xml:space="preserve"> -&gt; Maybe&lt;a&gt; =</w:t>
+      </w:r>
+    </w:p>
+    <w:p>
+      <w:pPr>
+        <w:pStyle w:val="Normal"/>
+        <w:spacing w:lineRule="auto" w:line="276" w:before="0" w:after="0"/>
+        <w:rPr/>
+      </w:pPr>
+      <w:r>
+        <w:rPr>
+          <w:rFonts w:ascii="Courier New" w:hAnsi="Courier New"/>
+          <w:b w:val="false"/>
+          <w:i w:val="false"/>
+          <w:color w:val="000000"/>
+          <w:sz w:val="18"/>
+          <w:u w:val="none"/>
+          <w:lang w:val="en"/>
+        </w:rPr>
+        <w:t xml:space="preserve">    </w:t>
+      </w:r>
+      <w:r>
+        <w:rPr>
+          <w:rFonts w:ascii="Courier New" w:hAnsi="Courier New"/>
+          <w:b w:val="false"/>
+          <w:i w:val="false"/>
+          <w:color w:val="000000"/>
+          <w:sz w:val="18"/>
+          <w:u w:val="none"/>
+          <w:lang w:val="en"/>
+        </w:rPr>
+        <w:t>Axiom "Obtain a participant property if it exists."</w:t>
+      </w:r>
+    </w:p>
+    <w:p>
+      <w:pPr>
+        <w:pStyle w:val="Normal"/>
+        <w:spacing w:lineRule="auto" w:line="276" w:before="0" w:after="0"/>
+        <w:rPr>
+          <w:rFonts w:ascii="Courier New" w:hAnsi="Courier New"/>
+          <w:b w:val="false"/>
+          <w:b w:val="false"/>
+          <w:i w:val="false"/>
+          <w:i w:val="false"/>
+          <w:color w:val="000000"/>
+          <w:sz w:val="18"/>
+          <w:u w:val="none"/>
+          <w:lang w:val="en"/>
+        </w:rPr>
+      </w:pPr>
+      <w:r>
+        <w:rPr>
+          <w:rFonts w:ascii="Courier New" w:hAnsi="Courier New"/>
+          <w:b w:val="false"/>
+          <w:i w:val="false"/>
+          <w:color w:val="000000"/>
+          <w:sz w:val="18"/>
+          <w:u w:val="none"/>
+          <w:lang w:val="en"/>
+        </w:rPr>
+      </w:r>
+    </w:p>
+    <w:p>
+      <w:pPr>
+        <w:pStyle w:val="Normal"/>
+        <w:spacing w:lineRule="auto" w:line="276" w:before="0" w:after="0"/>
+        <w:rPr/>
+      </w:pPr>
+      <w:r>
+        <w:rPr>
+          <w:rFonts w:ascii="Courier New" w:hAnsi="Courier New"/>
+          <w:b w:val="false"/>
+          <w:i w:val="false"/>
+          <w:color w:val="000000"/>
+          <w:sz w:val="18"/>
+          <w:u w:val="none"/>
+          <w:lang w:val="en"/>
+        </w:rPr>
+        <w:t>let setPropertyOpt&lt;a&gt; : String -&gt; Propertied? -&gt; Maybe&lt;a&gt; -&gt; PropertySystem -&gt; PropertySystem =</w:t>
+      </w:r>
+    </w:p>
+    <w:p>
+      <w:pPr>
+        <w:pStyle w:val="Normal"/>
+        <w:spacing w:lineRule="auto" w:line="276" w:before="0" w:after="0"/>
+        <w:rPr/>
+      </w:pPr>
+      <w:r>
+        <w:rPr>
+          <w:rFonts w:ascii="Courier New" w:hAnsi="Courier New"/>
+          <w:b w:val="false"/>
+          <w:i w:val="false"/>
+          <w:color w:val="000000"/>
+          <w:sz w:val="18"/>
+          <w:u w:val="none"/>
+          <w:lang w:val="en"/>
+        </w:rPr>
+        <w:t xml:space="preserve">    </w:t>
+      </w:r>
+      <w:r>
+        <w:rPr>
+          <w:rFonts w:ascii="Courier New" w:hAnsi="Courier New"/>
+          <w:b w:val="false"/>
+          <w:i w:val="false"/>
+          <w:color w:val="000000"/>
+          <w:sz w:val="18"/>
+          <w:u w:val="none"/>
+          <w:lang w:val="en"/>
+        </w:rPr>
+        <w:t>Axiom "Set a participant property if it exists."</w:t>
+      </w:r>
+    </w:p>
+    <w:p>
+      <w:pPr>
+        <w:pStyle w:val="Normal"/>
+        <w:spacing w:lineRule="auto" w:line="276" w:before="0" w:after="0"/>
+        <w:rPr>
+          <w:rFonts w:ascii="Courier New" w:hAnsi="Courier New"/>
+          <w:b w:val="false"/>
+          <w:b w:val="false"/>
+          <w:i w:val="false"/>
+          <w:i w:val="false"/>
+          <w:color w:val="000000"/>
+          <w:sz w:val="18"/>
+          <w:u w:val="none"/>
+          <w:lang w:val="en"/>
+        </w:rPr>
+      </w:pPr>
+      <w:r>
+        <w:rPr>
+          <w:rFonts w:ascii="Courier New" w:hAnsi="Courier New"/>
+          <w:b w:val="false"/>
+          <w:i w:val="false"/>
+          <w:color w:val="000000"/>
+          <w:sz w:val="18"/>
+          <w:u w:val="none"/>
+          <w:lang w:val="en"/>
+        </w:rPr>
+      </w:r>
+    </w:p>
+    <w:p>
+      <w:pPr>
+        <w:pStyle w:val="Normal"/>
+        <w:spacing w:lineRule="auto" w:line="276" w:before="0" w:after="0"/>
+        <w:rPr/>
+      </w:pPr>
+      <w:r>
+        <w:rPr>
+          <w:rFonts w:ascii="Courier New" w:hAnsi="Courier New"/>
+          <w:b w:val="false"/>
+          <w:i w:val="false"/>
+          <w:color w:val="000000"/>
+          <w:sz w:val="18"/>
+          <w:u w:val="none"/>
+          <w:lang w:val="en"/>
+        </w:rPr>
+        <w:t>let handlePropertyChange : String -&gt; Propertied? -&gt; PropertyChangeHandler -&gt; (PropertyChangeUnhandler, PropertySystem) =</w:t>
+      </w:r>
+    </w:p>
+    <w:p>
+      <w:pPr>
+        <w:pStyle w:val="Normal"/>
+        <w:spacing w:lineRule="auto" w:line="276" w:before="0" w:after="0"/>
+        <w:rPr/>
+      </w:pPr>
+      <w:r>
+        <w:rPr>
+          <w:rFonts w:ascii="Courier New" w:hAnsi="Courier New"/>
+          <w:b w:val="false"/>
+          <w:i w:val="false"/>
+          <w:color w:val="000000"/>
+          <w:sz w:val="18"/>
+          <w:u w:val="none"/>
+          <w:lang w:val="en"/>
+        </w:rPr>
+        <w:t xml:space="preserve">    </w:t>
+      </w:r>
+      <w:r>
+        <w:rPr>
+          <w:rFonts w:ascii="Courier New" w:hAnsi="Courier New"/>
+          <w:b w:val="false"/>
+          <w:i w:val="false"/>
+          <w:color w:val="000000"/>
+          <w:sz w:val="18"/>
+          <w:u w:val="none"/>
+          <w:lang w:val="en"/>
+        </w:rPr>
+        <w:t>Axiom "Invoke the given handler when a participant property is changed."</w:t>
+      </w:r>
+    </w:p>
+    <w:p>
+      <w:pPr>
+        <w:pStyle w:val="Normal"/>
+        <w:spacing w:lineRule="auto" w:line="276" w:before="0" w:after="0"/>
+        <w:rPr>
+          <w:rFonts w:ascii="Courier New" w:hAnsi="Courier New"/>
+          <w:b w:val="false"/>
+          <w:b w:val="false"/>
+          <w:i w:val="false"/>
+          <w:i w:val="false"/>
+          <w:color w:val="000000"/>
+          <w:sz w:val="18"/>
+          <w:u w:val="none"/>
+          <w:lang w:val="en"/>
+        </w:rPr>
+      </w:pPr>
+      <w:r>
+        <w:rPr>
+          <w:rFonts w:ascii="Courier New" w:hAnsi="Courier New"/>
+          <w:b w:val="false"/>
+          <w:i w:val="false"/>
+          <w:color w:val="000000"/>
+          <w:sz w:val="18"/>
+          <w:u w:val="none"/>
+          <w:lang w:val="en"/>
+        </w:rPr>
+      </w:r>
+    </w:p>
+    <w:p>
+      <w:pPr>
+        <w:pStyle w:val="Normal"/>
+        <w:spacing w:lineRule="auto" w:line="276" w:before="0" w:after="0"/>
+        <w:rPr/>
+      </w:pPr>
+      <w:r>
+        <w:rPr>
+          <w:rFonts w:ascii="Courier New" w:hAnsi="Courier New"/>
+          <w:b w:val="false"/>
+          <w:i w:val="false"/>
+          <w:color w:val="000000"/>
+          <w:sz w:val="18"/>
+          <w:u w:val="none"/>
+          <w:lang w:val="en"/>
+        </w:rPr>
+        <w:t>// TODO: See what categories the property system yields and make witnesses for them.</w:t>
+      </w:r>
+    </w:p>
+    <w:p>
+      <w:pPr>
+        <w:pStyle w:val="Normal"/>
+        <w:spacing w:lineRule="auto" w:line="276" w:before="0" w:after="0"/>
+        <w:rPr>
+          <w:rFonts w:ascii="Courier New" w:hAnsi="Courier New"/>
+          <w:b w:val="false"/>
+          <w:b w:val="false"/>
+          <w:i w:val="false"/>
+          <w:i w:val="false"/>
+          <w:color w:val="000000"/>
+          <w:sz w:val="18"/>
+          <w:u w:val="none"/>
+          <w:lang w:val="en"/>
+        </w:rPr>
+      </w:pPr>
+      <w:r>
+        <w:rPr>
+          <w:rFonts w:ascii="Courier New" w:hAnsi="Courier New"/>
+          <w:b w:val="false"/>
+          <w:i w:val="false"/>
+          <w:color w:val="000000"/>
+          <w:sz w:val="18"/>
+          <w:u w:val="none"/>
+          <w:lang w:val="en"/>
+        </w:rPr>
+      </w:r>
+      <w:r>
+        <w:br w:type="page"/>
+      </w:r>
+    </w:p>
+    <w:p>
+      <w:pPr>
+        <w:pStyle w:val="Normal"/>
+        <w:spacing w:lineRule="auto" w:line="276" w:before="0" w:after="0"/>
+        <w:rPr/>
+      </w:pPr>
       <w:r>
         <w:rPr>
           <w:rFonts w:ascii="Courier New" w:hAnsi="Courier New"/>
@@ -30,278 +473,261 @@
           <w:u w:val="single"/>
           <w:lang w:val="en"/>
         </w:rPr>
-        <w:t xml:space="preserve">the </w:t>
-      </w:r>
-      <w:r>
-        <w:rPr>
-          <w:rFonts w:ascii="Courier New" w:hAnsi="Courier New"/>
-          <w:b w:val="false"/>
-          <w:i w:val="false"/>
-          <w:color w:val="000000"/>
-          <w:sz w:val="18"/>
-          <w:u w:val="single"/>
-          <w:lang w:val="en"/>
-        </w:rPr>
-        <w:t>Observable-Property System</w:t>
-      </w:r>
-    </w:p>
-    <w:p>
-      <w:pPr>
-        <w:pStyle w:val="Normal"/>
-        <w:spacing w:lineRule="auto" w:line="276" w:before="0" w:after="0"/>
-        <w:rPr>
-          <w:rFonts w:ascii="Courier New" w:hAnsi="Courier New"/>
-          <w:b w:val="false"/>
-          <w:b w:val="false"/>
-          <w:i w:val="false"/>
-          <w:i w:val="false"/>
-          <w:sz w:val="18"/>
-          <w:u w:val="none"/>
-          <w:lang w:val="en"/>
-        </w:rPr>
-      </w:pPr>
-      <w:r>
-        <w:rPr>
-          <w:rFonts w:ascii="Courier New" w:hAnsi="Courier New"/>
-          <w:b w:val="false"/>
-          <w:i w:val="false"/>
-          <w:sz w:val="18"/>
-          <w:u w:val="none"/>
-          <w:lang w:val="en"/>
-        </w:rPr>
-      </w:r>
-    </w:p>
-    <w:p>
-      <w:pPr>
-        <w:pStyle w:val="Normal"/>
-        <w:spacing w:lineRule="auto" w:line="276" w:before="0" w:after="0"/>
-        <w:rPr/>
-      </w:pPr>
-      <w:r>
-        <w:rPr>
-          <w:rFonts w:ascii="Courier New" w:hAnsi="Courier New"/>
-          <w:b w:val="false"/>
-          <w:i w:val="false"/>
-          <w:sz w:val="18"/>
-          <w:u w:val="none"/>
-          <w:lang w:val="en"/>
-        </w:rPr>
-        <w:t xml:space="preserve">let </w:t>
-      </w:r>
-      <w:r>
-        <w:rPr>
-          <w:rFonts w:ascii="Courier New" w:hAnsi="Courier New"/>
-          <w:b w:val="false"/>
-          <w:i w:val="false"/>
-          <w:sz w:val="18"/>
-          <w:u w:val="none"/>
-          <w:lang w:val="en"/>
-        </w:rPr>
-        <w:t>Propertied</w:t>
-      </w:r>
-      <w:r>
-        <w:rPr>
-          <w:rFonts w:ascii="Courier New" w:hAnsi="Courier New"/>
-          <w:b w:val="false"/>
-          <w:i w:val="false"/>
-          <w:sz w:val="18"/>
-          <w:u w:val="none"/>
-          <w:lang w:val="en"/>
-        </w:rPr>
-        <w:t xml:space="preserve"> = Axiom "</w:t>
-      </w:r>
-      <w:r>
-        <w:rPr>
-          <w:rFonts w:ascii="Courier New" w:hAnsi="Courier New"/>
-          <w:b w:val="false"/>
-          <w:i w:val="false"/>
-          <w:sz w:val="18"/>
-          <w:u w:val="none"/>
-          <w:lang w:val="en"/>
-        </w:rPr>
-        <w:t>Something</w:t>
-      </w:r>
-      <w:r>
-        <w:rPr>
-          <w:rFonts w:ascii="Courier New" w:hAnsi="Courier New"/>
-          <w:b w:val="false"/>
-          <w:i w:val="false"/>
-          <w:sz w:val="18"/>
-          <w:u w:val="none"/>
-          <w:lang w:val="en"/>
-        </w:rPr>
-        <w:t xml:space="preserve"> with observable properties."</w:t>
-      </w:r>
-    </w:p>
-    <w:p>
-      <w:pPr>
-        <w:pStyle w:val="Normal"/>
-        <w:spacing w:lineRule="auto" w:line="276" w:before="0" w:after="0"/>
-        <w:rPr/>
-      </w:pPr>
-      <w:r>
-        <w:rPr>
-          <w:rFonts w:ascii="Courier New" w:hAnsi="Courier New"/>
-          <w:b w:val="false"/>
-          <w:i w:val="false"/>
-          <w:color w:val="000000"/>
-          <w:sz w:val="18"/>
-          <w:u w:val="none"/>
-          <w:lang w:val="en"/>
-        </w:rPr>
-        <w:t>let PropertyChangeHandler = PropertySystem -&gt; PropertySystem -&gt; PropertySystem</w:t>
-      </w:r>
-    </w:p>
-    <w:p>
-      <w:pPr>
-        <w:pStyle w:val="Normal"/>
-        <w:spacing w:lineRule="auto" w:line="276" w:before="0" w:after="0"/>
-        <w:rPr/>
-      </w:pPr>
-      <w:r>
-        <w:rPr>
-          <w:rFonts w:ascii="Courier New" w:hAnsi="Courier New"/>
-          <w:b w:val="false"/>
-          <w:i w:val="false"/>
-          <w:color w:val="000000"/>
-          <w:sz w:val="18"/>
-          <w:u w:val="none"/>
-          <w:lang w:val="en"/>
-        </w:rPr>
-        <w:t>and PropertyChangeUnhandler = PropertySystem -&gt; PropertySystem</w:t>
-      </w:r>
-    </w:p>
-    <w:p>
-      <w:pPr>
-        <w:pStyle w:val="Normal"/>
-        <w:spacing w:lineRule="auto" w:line="276" w:before="0" w:after="0"/>
-        <w:rPr/>
-      </w:pPr>
-      <w:r>
-        <w:rPr>
-          <w:rFonts w:ascii="Courier New" w:hAnsi="Courier New"/>
-          <w:b w:val="false"/>
-          <w:i w:val="false"/>
-          <w:sz w:val="18"/>
-          <w:u w:val="none"/>
-          <w:lang w:val="en"/>
-        </w:rPr>
-        <w:t xml:space="preserve">and </w:t>
-      </w:r>
-      <w:r>
-        <w:rPr>
-          <w:rFonts w:ascii="Courier New" w:hAnsi="Courier New"/>
-          <w:b w:val="false"/>
-          <w:i w:val="false"/>
-          <w:sz w:val="18"/>
-          <w:u w:val="none"/>
-          <w:lang w:val="en"/>
-        </w:rPr>
-        <w:t>Property</w:t>
-      </w:r>
-      <w:r>
-        <w:rPr>
-          <w:rFonts w:ascii="Courier New" w:hAnsi="Courier New"/>
-          <w:b w:val="false"/>
-          <w:i w:val="false"/>
-          <w:sz w:val="18"/>
-          <w:u w:val="none"/>
-          <w:lang w:val="en"/>
-        </w:rPr>
-        <w:t>System = Axiom "</w:t>
-      </w:r>
-      <w:r>
-        <w:rPr>
-          <w:rFonts w:ascii="Courier New" w:hAnsi="Courier New"/>
-          <w:b w:val="false"/>
-          <w:i w:val="false"/>
-          <w:sz w:val="18"/>
-          <w:u w:val="none"/>
-          <w:lang w:val="en"/>
-        </w:rPr>
-        <w:t>An observable-property</w:t>
-      </w:r>
-      <w:r>
-        <w:rPr>
-          <w:rFonts w:ascii="Courier New" w:hAnsi="Courier New"/>
-          <w:b w:val="false"/>
-          <w:i w:val="false"/>
-          <w:sz w:val="18"/>
-          <w:u w:val="none"/>
-          <w:lang w:val="en"/>
-        </w:rPr>
-        <w:t xml:space="preserve"> system."</w:t>
-      </w:r>
-    </w:p>
-    <w:p>
-      <w:pPr>
-        <w:pStyle w:val="Normal"/>
-        <w:spacing w:lineRule="auto" w:line="276" w:before="0" w:after="0"/>
-        <w:rPr>
-          <w:rFonts w:ascii="Courier New" w:hAnsi="Courier New"/>
-          <w:b w:val="false"/>
-          <w:b w:val="false"/>
-          <w:i w:val="false"/>
-          <w:i w:val="false"/>
-          <w:sz w:val="18"/>
-          <w:u w:val="none"/>
-          <w:lang w:val="en"/>
-        </w:rPr>
-      </w:pPr>
-      <w:r>
-        <w:rPr>
-          <w:rFonts w:ascii="Courier New" w:hAnsi="Courier New"/>
-          <w:b w:val="false"/>
-          <w:i w:val="false"/>
-          <w:sz w:val="18"/>
-          <w:u w:val="none"/>
-          <w:lang w:val="en"/>
-        </w:rPr>
-      </w:r>
-    </w:p>
-    <w:p>
-      <w:pPr>
-        <w:pStyle w:val="Normal"/>
-        <w:spacing w:lineRule="auto" w:line="276" w:before="0" w:after="0"/>
-        <w:rPr/>
-      </w:pPr>
-      <w:r>
-        <w:rPr>
-          <w:rFonts w:ascii="Courier New" w:hAnsi="Courier New"/>
-          <w:b w:val="false"/>
-          <w:i w:val="false"/>
-          <w:color w:val="000000"/>
-          <w:sz w:val="18"/>
-          <w:u w:val="none"/>
-          <w:lang w:val="en"/>
-        </w:rPr>
-        <w:t xml:space="preserve">let getPropertyOpt&lt;a&gt; : String -&gt; Propertied? -&gt; </w:t>
-      </w:r>
-      <w:bookmarkStart w:id="0" w:name="__DdeLink__202_1986131582"/>
-      <w:r>
-        <w:rPr>
-          <w:rFonts w:ascii="Courier New" w:hAnsi="Courier New"/>
-          <w:b w:val="false"/>
-          <w:i w:val="false"/>
-          <w:color w:val="000000"/>
-          <w:sz w:val="18"/>
-          <w:u w:val="none"/>
-          <w:lang w:val="en"/>
-        </w:rPr>
-        <w:t>PropertySystem</w:t>
-      </w:r>
-      <w:bookmarkEnd w:id="0"/>
-      <w:r>
-        <w:rPr>
-          <w:rFonts w:ascii="Courier New" w:hAnsi="Courier New"/>
-          <w:b w:val="false"/>
-          <w:i w:val="false"/>
-          <w:color w:val="000000"/>
-          <w:sz w:val="18"/>
-          <w:u w:val="none"/>
-          <w:lang w:val="en"/>
-        </w:rPr>
-        <w:t xml:space="preserve"> -&gt; Maybe&lt;a&gt; =</w:t>
+        <w:t>Semantic Design for the Publisher-Neutral Event System</w:t>
+      </w:r>
+    </w:p>
+    <w:p>
+      <w:pPr>
+        <w:pStyle w:val="Normal"/>
+        <w:spacing w:lineRule="auto" w:line="276" w:before="0" w:after="0"/>
+        <w:rPr>
+          <w:rFonts w:ascii="Courier New" w:hAnsi="Courier New"/>
+          <w:b w:val="false"/>
+          <w:b w:val="false"/>
+          <w:i w:val="false"/>
+          <w:i w:val="false"/>
+          <w:color w:val="000000"/>
+          <w:sz w:val="18"/>
+          <w:lang w:val="en"/>
+        </w:rPr>
+      </w:pPr>
+      <w:r>
+        <w:rPr>
+          <w:rFonts w:ascii="Courier New" w:hAnsi="Courier New"/>
+          <w:b w:val="false"/>
+          <w:i w:val="false"/>
+          <w:color w:val="000000"/>
+          <w:sz w:val="18"/>
+          <w:lang w:val="en"/>
+        </w:rPr>
+      </w:r>
+    </w:p>
+    <w:p>
+      <w:pPr>
+        <w:pStyle w:val="Normal"/>
+        <w:spacing w:lineRule="auto" w:line="276" w:before="0" w:after="0"/>
+        <w:rPr>
+          <w:rFonts w:ascii="Courier New" w:hAnsi="Courier New"/>
+          <w:b w:val="false"/>
+          <w:b w:val="false"/>
+          <w:i w:val="false"/>
+          <w:i w:val="false"/>
+          <w:sz w:val="18"/>
+          <w:u w:val="none"/>
+          <w:lang w:val="en"/>
+        </w:rPr>
+      </w:pPr>
+      <w:r>
+        <w:rPr>
+          <w:rFonts w:ascii="Courier New" w:hAnsi="Courier New"/>
+          <w:b w:val="false"/>
+          <w:i w:val="false"/>
+          <w:color w:val="000000"/>
+          <w:sz w:val="18"/>
+          <w:u w:val="none"/>
+          <w:lang w:val="en"/>
+        </w:rPr>
+        <w:t>let Address&lt;a&gt; = List&lt;String&gt;</w:t>
+      </w:r>
+    </w:p>
+    <w:p>
+      <w:pPr>
+        <w:pStyle w:val="Normal"/>
+        <w:spacing w:lineRule="auto" w:line="276" w:before="0" w:after="0"/>
+        <w:rPr/>
+      </w:pPr>
+      <w:r>
+        <w:rPr>
+          <w:rFonts w:ascii="Courier New" w:hAnsi="Courier New"/>
+          <w:b w:val="false"/>
+          <w:i w:val="false"/>
+          <w:color w:val="000000"/>
+          <w:sz w:val="18"/>
+          <w:u w:val="none"/>
+          <w:lang w:val="en"/>
+        </w:rPr>
+        <w:t>let Participant = (_ : Axiom "A participant in the event system.", Propertied)</w:t>
+      </w:r>
+    </w:p>
+    <w:p>
+      <w:pPr>
+        <w:pStyle w:val="Normal"/>
+        <w:spacing w:lineRule="auto" w:line="276" w:before="0" w:after="0"/>
+        <w:rPr/>
+      </w:pPr>
+      <w:r>
+        <w:rPr>
+          <w:rFonts w:ascii="Courier New" w:hAnsi="Courier New"/>
+          <w:b w:val="false"/>
+          <w:i w:val="false"/>
+          <w:color w:val="000000"/>
+          <w:sz w:val="18"/>
+          <w:u w:val="none"/>
+          <w:lang w:val="en"/>
+        </w:rPr>
+        <w:t>let Event&lt;a, s :&gt; Participant&gt; = (Data : a, Publisher : Simulant, Subscriber : s, Address : Address&lt;a&gt;)</w:t>
+      </w:r>
+    </w:p>
+    <w:p>
+      <w:pPr>
+        <w:pStyle w:val="Normal"/>
+        <w:spacing w:lineRule="auto" w:line="276" w:before="0" w:after="0"/>
+        <w:rPr/>
+      </w:pPr>
+      <w:r>
+        <w:rPr>
+          <w:rFonts w:ascii="Courier New" w:hAnsi="Courier New"/>
+          <w:b w:val="false"/>
+          <w:i w:val="false"/>
+          <w:color w:val="000000"/>
+          <w:sz w:val="18"/>
+          <w:u w:val="none"/>
+          <w:lang w:val="en"/>
+        </w:rPr>
+        <w:t>let EventSystem = (_ : Axiom "A publisher-neutral event system."; PropertySystem)</w:t>
+      </w:r>
+    </w:p>
+    <w:p>
+      <w:pPr>
+        <w:pStyle w:val="Normal"/>
+        <w:spacing w:lineRule="auto" w:line="276" w:before="0" w:after="0"/>
+        <w:rPr/>
+      </w:pPr>
+      <w:r>
+        <w:rPr>
+          <w:rFonts w:ascii="Courier New" w:hAnsi="Courier New"/>
+          <w:b w:val="false"/>
+          <w:i w:val="false"/>
+          <w:color w:val="000000"/>
+          <w:sz w:val="18"/>
+          <w:u w:val="none"/>
+          <w:lang w:val="en"/>
+        </w:rPr>
+        <w:t>let EventHandler&lt;a, s :&gt; Participant&gt; = Event&lt;a, s&gt; -&gt; EventSystem -&gt; EventSystem</w:t>
+      </w:r>
+    </w:p>
+    <w:p>
+      <w:pPr>
+        <w:pStyle w:val="Normal"/>
+        <w:spacing w:lineRule="auto" w:line="276" w:before="0" w:after="0"/>
+        <w:rPr/>
+      </w:pPr>
+      <w:r>
+        <w:rPr>
+          <w:rFonts w:ascii="Courier New" w:hAnsi="Courier New"/>
+          <w:b w:val="false"/>
+          <w:i w:val="false"/>
+          <w:color w:val="000000"/>
+          <w:sz w:val="18"/>
+          <w:u w:val="none"/>
+          <w:lang w:val="en"/>
+        </w:rPr>
+        <w:t>let EventUnhandler = EventSystem -&gt; EventSystem</w:t>
+      </w:r>
+    </w:p>
+    <w:p>
+      <w:pPr>
+        <w:pStyle w:val="Normal"/>
+        <w:spacing w:lineRule="auto" w:line="276" w:before="0" w:after="0"/>
+        <w:rPr>
+          <w:rFonts w:ascii="Courier New" w:hAnsi="Courier New"/>
+          <w:b w:val="false"/>
+          <w:b w:val="false"/>
+          <w:i w:val="false"/>
+          <w:i w:val="false"/>
+          <w:color w:val="000000"/>
+          <w:sz w:val="18"/>
+          <w:u w:val="none"/>
+          <w:lang w:val="en"/>
+        </w:rPr>
+      </w:pPr>
+      <w:r>
+        <w:rPr>
+          <w:rFonts w:ascii="Courier New" w:hAnsi="Courier New"/>
+          <w:b w:val="false"/>
+          <w:i w:val="false"/>
+          <w:color w:val="000000"/>
+          <w:sz w:val="18"/>
+          <w:u w:val="none"/>
+          <w:lang w:val="en"/>
+        </w:rPr>
+        <w:t>let Stream&lt;a&gt; = Axiom "A stream of data flowing from events."</w:t>
+      </w:r>
+    </w:p>
+    <w:p>
+      <w:pPr>
+        <w:pStyle w:val="Normal"/>
+        <w:spacing w:lineRule="auto" w:line="276" w:before="0" w:after="0"/>
+        <w:rPr>
+          <w:rFonts w:ascii="Courier New" w:hAnsi="Courier New"/>
+          <w:b w:val="false"/>
+          <w:b w:val="false"/>
+          <w:i w:val="false"/>
+          <w:i w:val="false"/>
+          <w:color w:val="000000"/>
+          <w:sz w:val="18"/>
+          <w:u w:val="none"/>
+          <w:lang w:val="en"/>
+        </w:rPr>
+      </w:pPr>
+      <w:r>
+        <w:rPr>
+          <w:rFonts w:ascii="Courier New" w:hAnsi="Courier New"/>
+          <w:b w:val="false"/>
+          <w:i w:val="false"/>
+          <w:color w:val="000000"/>
+          <w:sz w:val="18"/>
+          <w:u w:val="none"/>
+          <w:lang w:val="en"/>
+        </w:rPr>
+        <w:t>let Chain&lt;e, a&gt; = Axiom "A programmable ‘chain’ of events."</w:t>
+      </w:r>
+    </w:p>
+    <w:p>
+      <w:pPr>
+        <w:pStyle w:val="Normal"/>
+        <w:spacing w:lineRule="auto" w:line="276" w:before="0" w:after="0"/>
+        <w:rPr>
+          <w:rFonts w:ascii="Courier New" w:hAnsi="Courier New"/>
+          <w:b w:val="false"/>
+          <w:b w:val="false"/>
+          <w:i w:val="false"/>
+          <w:i w:val="false"/>
+          <w:color w:val="000000"/>
+          <w:sz w:val="18"/>
+          <w:u w:val="none"/>
+          <w:lang w:val="en"/>
+        </w:rPr>
+      </w:pPr>
+      <w:r>
+        <w:rPr>
+          <w:rFonts w:ascii="Courier New" w:hAnsi="Courier New"/>
+          <w:b w:val="false"/>
+          <w:i w:val="false"/>
+          <w:color w:val="000000"/>
+          <w:sz w:val="18"/>
+          <w:u w:val="none"/>
+          <w:lang w:val="en"/>
+        </w:rPr>
+      </w:r>
+    </w:p>
+    <w:p>
+      <w:pPr>
+        <w:pStyle w:val="Normal"/>
+        <w:spacing w:lineRule="auto" w:line="276" w:before="0" w:after="0"/>
+        <w:rPr/>
+      </w:pPr>
+      <w:r>
+        <w:rPr>
+          <w:rFonts w:ascii="Courier New" w:hAnsi="Courier New"/>
+          <w:b w:val="false"/>
+          <w:i w:val="false"/>
+          <w:color w:val="000000"/>
+          <w:sz w:val="18"/>
+          <w:u w:val="none"/>
+          <w:lang w:val="en"/>
+        </w:rPr>
+        <w:t>let getLiveness : EventWorld -&gt; Bool =</w:t>
       </w:r>
     </w:p>
     <w:p>
@@ -332,68 +758,89 @@
           <w:u w:val="none"/>
           <w:lang w:val="en"/>
         </w:rPr>
-        <w:t>Axiom "Obtain a participant property if it exists."</w:t>
-      </w:r>
-    </w:p>
-    <w:p>
-      <w:pPr>
-        <w:pStyle w:val="Normal"/>
-        <w:spacing w:lineRule="auto" w:line="276" w:before="0" w:after="0"/>
-        <w:rPr>
-          <w:rFonts w:ascii="Courier New" w:hAnsi="Courier New"/>
-          <w:b w:val="false"/>
-          <w:b w:val="false"/>
-          <w:i w:val="false"/>
-          <w:i w:val="false"/>
-          <w:color w:val="000000"/>
-          <w:sz w:val="18"/>
-          <w:u w:val="none"/>
-          <w:lang w:val="en"/>
-        </w:rPr>
-      </w:pPr>
-      <w:r>
-        <w:rPr>
-          <w:rFonts w:ascii="Courier New" w:hAnsi="Courier New"/>
-          <w:b w:val="false"/>
-          <w:i w:val="false"/>
-          <w:color w:val="000000"/>
-          <w:sz w:val="18"/>
-          <w:u w:val="none"/>
-          <w:lang w:val="en"/>
-        </w:rPr>
-      </w:r>
-    </w:p>
-    <w:p>
-      <w:pPr>
-        <w:pStyle w:val="Normal"/>
-        <w:spacing w:lineRule="auto" w:line="276" w:before="0" w:after="0"/>
-        <w:rPr/>
-      </w:pPr>
-      <w:r>
-        <w:rPr>
-          <w:rFonts w:ascii="Courier New" w:hAnsi="Courier New"/>
-          <w:b w:val="false"/>
-          <w:i w:val="false"/>
-          <w:color w:val="000000"/>
-          <w:sz w:val="18"/>
-          <w:u w:val="none"/>
-          <w:lang w:val="en"/>
-        </w:rPr>
-        <w:t>let setPropertyOpt&lt;a&gt; : String -&gt; Propertied? -&gt; Maybe&lt;a&gt; -&gt; PropertySystem -&gt; PropertySystem =</w:t>
-      </w:r>
-    </w:p>
-    <w:p>
-      <w:pPr>
-        <w:pStyle w:val="Normal"/>
-        <w:spacing w:lineRule="auto" w:line="276" w:before="0" w:after="0"/>
-        <w:rPr/>
-      </w:pPr>
-      <w:r>
-        <w:rPr>
-          <w:rFonts w:ascii="Courier New" w:hAnsi="Courier New"/>
-          <w:b w:val="false"/>
-          <w:i w:val="false"/>
-          <w:color w:val="000000"/>
+        <w:t>Axiom "Check that the event system is either live or terminated."</w:t>
+      </w:r>
+    </w:p>
+    <w:p>
+      <w:pPr>
+        <w:pStyle w:val="Normal"/>
+        <w:spacing w:lineRule="auto" w:line="276" w:before="0" w:after="0"/>
+        <w:rPr>
+          <w:rFonts w:ascii="Courier New" w:hAnsi="Courier New"/>
+          <w:b w:val="false"/>
+          <w:b w:val="false"/>
+          <w:i w:val="false"/>
+          <w:i w:val="false"/>
+          <w:color w:val="000000"/>
+          <w:sz w:val="18"/>
+          <w:u w:val="none"/>
+          <w:lang w:val="en"/>
+        </w:rPr>
+      </w:pPr>
+      <w:r>
+        <w:rPr>
+          <w:rFonts w:ascii="Courier New" w:hAnsi="Courier New"/>
+          <w:b w:val="false"/>
+          <w:i w:val="false"/>
+          <w:color w:val="000000"/>
+          <w:sz w:val="18"/>
+          <w:u w:val="none"/>
+          <w:lang w:val="en"/>
+        </w:rPr>
+      </w:r>
+    </w:p>
+    <w:p>
+      <w:pPr>
+        <w:pStyle w:val="Normal"/>
+        <w:spacing w:lineRule="auto" w:line="276" w:before="0" w:after="0"/>
+        <w:rPr/>
+      </w:pPr>
+      <w:r>
+        <w:rPr>
+          <w:rFonts w:ascii="Courier New" w:hAnsi="Courier New"/>
+          <w:b w:val="false"/>
+          <w:i w:val="false"/>
+          <w:sz w:val="18"/>
+          <w:u w:val="none"/>
+          <w:lang w:val="en"/>
+        </w:rPr>
+        <w:t xml:space="preserve">let participantExists : Participant? -&gt; </w:t>
+      </w:r>
+      <w:r>
+        <w:rPr>
+          <w:rFonts w:ascii="Courier New" w:hAnsi="Courier New"/>
+          <w:b w:val="false"/>
+          <w:i w:val="false"/>
+          <w:color w:val="000000"/>
+          <w:sz w:val="18"/>
+          <w:u w:val="none"/>
+          <w:lang w:val="en"/>
+        </w:rPr>
+        <w:t>EventWorld</w:t>
+      </w:r>
+      <w:r>
+        <w:rPr>
+          <w:rFonts w:ascii="Courier New" w:hAnsi="Courier New"/>
+          <w:b w:val="false"/>
+          <w:i w:val="false"/>
+          <w:sz w:val="18"/>
+          <w:u w:val="none"/>
+          <w:lang w:val="en"/>
+        </w:rPr>
+        <w:t xml:space="preserve"> -&gt; bool =</w:t>
+      </w:r>
+    </w:p>
+    <w:p>
+      <w:pPr>
+        <w:pStyle w:val="Normal"/>
+        <w:spacing w:lineRule="auto" w:line="276" w:before="0" w:after="0"/>
+        <w:rPr/>
+      </w:pPr>
+      <w:r>
+        <w:rPr>
+          <w:rFonts w:ascii="Courier New" w:hAnsi="Courier New"/>
+          <w:b w:val="false"/>
+          <w:i w:val="false"/>
           <w:sz w:val="18"/>
           <w:u w:val="none"/>
           <w:lang w:val="en"/>
@@ -405,59 +852,56 @@
           <w:rFonts w:ascii="Courier New" w:hAnsi="Courier New"/>
           <w:b w:val="false"/>
           <w:i w:val="false"/>
-          <w:color w:val="000000"/>
-          <w:sz w:val="18"/>
-          <w:u w:val="none"/>
-          <w:lang w:val="en"/>
-        </w:rPr>
-        <w:t>Axiom "Set a participant property if it exists."</w:t>
-      </w:r>
-    </w:p>
-    <w:p>
-      <w:pPr>
-        <w:pStyle w:val="Normal"/>
-        <w:spacing w:lineRule="auto" w:line="276" w:before="0" w:after="0"/>
-        <w:rPr>
-          <w:rFonts w:ascii="Courier New" w:hAnsi="Courier New"/>
-          <w:b w:val="false"/>
-          <w:b w:val="false"/>
-          <w:i w:val="false"/>
-          <w:i w:val="false"/>
-          <w:color w:val="000000"/>
-          <w:sz w:val="18"/>
-          <w:u w:val="none"/>
-          <w:lang w:val="en"/>
-        </w:rPr>
-      </w:pPr>
-      <w:r>
-        <w:rPr>
-          <w:rFonts w:ascii="Courier New" w:hAnsi="Courier New"/>
-          <w:b w:val="false"/>
-          <w:i w:val="false"/>
-          <w:color w:val="000000"/>
-          <w:sz w:val="18"/>
-          <w:u w:val="none"/>
-          <w:lang w:val="en"/>
-        </w:rPr>
-      </w:r>
-    </w:p>
-    <w:p>
-      <w:pPr>
-        <w:pStyle w:val="Normal"/>
-        <w:spacing w:lineRule="auto" w:line="276" w:before="0" w:after="0"/>
-        <w:rPr/>
-      </w:pPr>
-      <w:r>
-        <w:rPr>
-          <w:rFonts w:ascii="Courier New" w:hAnsi="Courier New"/>
-          <w:b w:val="false"/>
-          <w:i w:val="false"/>
-          <w:color w:val="000000"/>
-          <w:sz w:val="18"/>
-          <w:u w:val="none"/>
-          <w:lang w:val="en"/>
-        </w:rPr>
-        <w:t>let handlePropertyChange : String -&gt; Propertied? -&gt; PropertyChangeHandler -&gt; (PropertyChangeUnhandler, PropertySystem) =</w:t>
+          <w:sz w:val="18"/>
+          <w:u w:val="none"/>
+          <w:lang w:val="en"/>
+        </w:rPr>
+        <w:t>Axiom "Check that a participant exists."</w:t>
+      </w:r>
+    </w:p>
+    <w:p>
+      <w:pPr>
+        <w:pStyle w:val="Normal"/>
+        <w:spacing w:lineRule="auto" w:line="276" w:before="0" w:after="0"/>
+        <w:rPr>
+          <w:rFonts w:ascii="Courier New" w:hAnsi="Courier New"/>
+          <w:b w:val="false"/>
+          <w:b w:val="false"/>
+          <w:i w:val="false"/>
+          <w:i w:val="false"/>
+          <w:sz w:val="18"/>
+          <w:u w:val="none"/>
+          <w:lang w:val="en"/>
+        </w:rPr>
+      </w:pPr>
+      <w:r>
+        <w:rPr>
+          <w:rFonts w:ascii="Courier New" w:hAnsi="Courier New"/>
+          <w:b w:val="false"/>
+          <w:i w:val="false"/>
+          <w:sz w:val="18"/>
+          <w:u w:val="none"/>
+          <w:lang w:val="en"/>
+        </w:rPr>
+      </w:r>
+    </w:p>
+    <w:p>
+      <w:pPr>
+        <w:pStyle w:val="Normal"/>
+        <w:spacing w:lineRule="auto" w:line="276" w:before="0" w:after="0"/>
+        <w:rPr/>
+      </w:pPr>
+      <w:r>
+        <w:rPr>
+          <w:rFonts w:ascii="Courier New" w:hAnsi="Courier New"/>
+          <w:b w:val="false"/>
+          <w:i w:val="false"/>
+          <w:color w:val="000000"/>
+          <w:sz w:val="18"/>
+          <w:u w:val="none"/>
+          <w:lang w:val="en"/>
+        </w:rPr>
+        <w:t>let publish&lt;a, p :&gt; Participant&gt; : a -&gt; Address&lt;a&gt; -&gt; p -&gt; EventSystem -&gt; EventSystem =</w:t>
       </w:r>
     </w:p>
     <w:p>
@@ -488,34 +932,1224 @@
           <w:u w:val="none"/>
           <w:lang w:val="en"/>
         </w:rPr>
-        <w:t>Axiom "Invoke the given handler when a participant property is changed."</w:t>
-      </w:r>
-    </w:p>
-    <w:p>
-      <w:pPr>
-        <w:pStyle w:val="Normal"/>
-        <w:spacing w:lineRule="auto" w:line="276" w:before="0" w:after="0"/>
-        <w:rPr>
-          <w:rFonts w:ascii="Courier New" w:hAnsi="Courier New"/>
-          <w:b w:val="false"/>
-          <w:b w:val="false"/>
-          <w:i w:val="false"/>
-          <w:i w:val="false"/>
-          <w:color w:val="000000"/>
-          <w:sz w:val="18"/>
-          <w:u w:val="none"/>
-          <w:lang w:val="en"/>
-        </w:rPr>
-      </w:pPr>
-      <w:r>
-        <w:rPr/>
-      </w:r>
-    </w:p>
-    <w:p>
-      <w:pPr>
-        <w:pStyle w:val="Normal"/>
-        <w:spacing w:lineRule="auto" w:line="276" w:before="0" w:after="0"/>
-        <w:rPr/>
+        <w:t>Axiom "Publish an event with the given data with the given event address for the given participant."</w:t>
+      </w:r>
+    </w:p>
+    <w:p>
+      <w:pPr>
+        <w:pStyle w:val="Normal"/>
+        <w:spacing w:lineRule="auto" w:line="276" w:before="0" w:after="0"/>
+        <w:rPr>
+          <w:rFonts w:ascii="Courier New" w:hAnsi="Courier New"/>
+          <w:b w:val="false"/>
+          <w:b w:val="false"/>
+          <w:i w:val="false"/>
+          <w:i w:val="false"/>
+          <w:color w:val="000000"/>
+          <w:sz w:val="18"/>
+          <w:u w:val="none"/>
+          <w:lang w:val="en"/>
+        </w:rPr>
+      </w:pPr>
+      <w:r>
+        <w:rPr>
+          <w:rFonts w:ascii="Courier New" w:hAnsi="Courier New"/>
+          <w:b w:val="false"/>
+          <w:i w:val="false"/>
+          <w:color w:val="000000"/>
+          <w:sz w:val="18"/>
+          <w:u w:val="none"/>
+          <w:lang w:val="en"/>
+        </w:rPr>
+      </w:r>
+    </w:p>
+    <w:p>
+      <w:pPr>
+        <w:pStyle w:val="Normal"/>
+        <w:spacing w:lineRule="auto" w:line="276" w:before="0" w:after="0"/>
+        <w:rPr/>
+      </w:pPr>
+      <w:r>
+        <w:rPr>
+          <w:rFonts w:ascii="Courier New" w:hAnsi="Courier New"/>
+          <w:b w:val="false"/>
+          <w:i w:val="false"/>
+          <w:color w:val="000000"/>
+          <w:sz w:val="18"/>
+          <w:u w:val="none"/>
+          <w:lang w:val="en"/>
+        </w:rPr>
+        <w:t>let subscribe&lt;a, s :&gt; Participant&gt; : Address&lt;a&gt; -&gt; s -&gt; EventSystem -&gt; EventHandler&lt;a, s&gt; -&gt; (EventUnhandler, EventSystem)</w:t>
+      </w:r>
+    </w:p>
+    <w:p>
+      <w:pPr>
+        <w:pStyle w:val="Normal"/>
+        <w:spacing w:lineRule="auto" w:line="276" w:before="0" w:after="0"/>
+        <w:rPr/>
+      </w:pPr>
+      <w:r>
+        <w:rPr>
+          <w:rFonts w:ascii="Courier New" w:hAnsi="Courier New"/>
+          <w:b w:val="false"/>
+          <w:i w:val="false"/>
+          <w:color w:val="000000"/>
+          <w:sz w:val="18"/>
+          <w:u w:val="none"/>
+          <w:lang w:val="en"/>
+        </w:rPr>
+        <w:t xml:space="preserve">    </w:t>
+      </w:r>
+      <w:r>
+        <w:rPr>
+          <w:rFonts w:ascii="Courier New" w:hAnsi="Courier New"/>
+          <w:b w:val="false"/>
+          <w:i w:val="false"/>
+          <w:color w:val="000000"/>
+          <w:sz w:val="18"/>
+          <w:u w:val="none"/>
+          <w:lang w:val="en"/>
+        </w:rPr>
+        <w:t>Axiom "Subscribe to an event with the given event address with the given subscriber."</w:t>
+      </w:r>
+    </w:p>
+    <w:p>
+      <w:pPr>
+        <w:pStyle w:val="Normal"/>
+        <w:spacing w:lineRule="auto" w:line="276" w:before="0" w:after="0"/>
+        <w:rPr>
+          <w:rFonts w:ascii="Courier New" w:hAnsi="Courier New"/>
+          <w:b w:val="false"/>
+          <w:b w:val="false"/>
+          <w:i w:val="false"/>
+          <w:i w:val="false"/>
+          <w:color w:val="000000"/>
+          <w:sz w:val="18"/>
+          <w:u w:val="none"/>
+          <w:lang w:val="en"/>
+        </w:rPr>
+      </w:pPr>
+      <w:r>
+        <w:rPr>
+          <w:rFonts w:ascii="Courier New" w:hAnsi="Courier New"/>
+          <w:b w:val="false"/>
+          <w:i w:val="false"/>
+          <w:color w:val="000000"/>
+          <w:sz w:val="18"/>
+          <w:u w:val="none"/>
+          <w:lang w:val="en"/>
+        </w:rPr>
+      </w:r>
+    </w:p>
+    <w:p>
+      <w:pPr>
+        <w:pStyle w:val="Normal"/>
+        <w:spacing w:lineRule="auto" w:line="276" w:before="0" w:after="0"/>
+        <w:rPr>
+          <w:rFonts w:ascii="Courier New" w:hAnsi="Courier New"/>
+          <w:b w:val="false"/>
+          <w:b w:val="false"/>
+          <w:i w:val="false"/>
+          <w:i w:val="false"/>
+          <w:color w:val="000000"/>
+          <w:sz w:val="18"/>
+          <w:u w:val="none"/>
+          <w:lang w:val="en"/>
+        </w:rPr>
+      </w:pPr>
+      <w:r>
+        <w:rPr>
+          <w:rFonts w:ascii="Courier New" w:hAnsi="Courier New"/>
+          <w:b w:val="false"/>
+          <w:i w:val="false"/>
+          <w:color w:val="000000"/>
+          <w:sz w:val="18"/>
+          <w:u w:val="none"/>
+          <w:lang w:val="en"/>
+        </w:rPr>
+        <w:t>let mapStream&lt;a, b&gt; : (a -&gt; b) -&gt; Stream&lt;a&gt; -&gt; Stream&lt;b&gt; =</w:t>
+      </w:r>
+    </w:p>
+    <w:p>
+      <w:pPr>
+        <w:pStyle w:val="Normal"/>
+        <w:spacing w:lineRule="auto" w:line="276" w:before="0" w:after="0"/>
+        <w:rPr>
+          <w:rFonts w:ascii="Courier New" w:hAnsi="Courier New"/>
+          <w:b w:val="false"/>
+          <w:b w:val="false"/>
+          <w:i w:val="false"/>
+          <w:i w:val="false"/>
+          <w:color w:val="000000"/>
+          <w:sz w:val="18"/>
+          <w:u w:val="none"/>
+          <w:lang w:val="en"/>
+        </w:rPr>
+      </w:pPr>
+      <w:r>
+        <w:rPr>
+          <w:rFonts w:ascii="Courier New" w:hAnsi="Courier New"/>
+          <w:b w:val="false"/>
+          <w:i w:val="false"/>
+          <w:color w:val="000000"/>
+          <w:sz w:val="18"/>
+          <w:u w:val="none"/>
+          <w:lang w:val="en"/>
+        </w:rPr>
+        <w:t xml:space="preserve">    </w:t>
+      </w:r>
+      <w:r>
+        <w:rPr>
+          <w:rFonts w:ascii="Courier New" w:hAnsi="Courier New"/>
+          <w:b w:val="false"/>
+          <w:i w:val="false"/>
+          <w:color w:val="000000"/>
+          <w:sz w:val="18"/>
+          <w:u w:val="none"/>
+          <w:lang w:val="en"/>
+        </w:rPr>
+        <w:t>Axiom "Map over a stream."</w:t>
+      </w:r>
+    </w:p>
+    <w:p>
+      <w:pPr>
+        <w:pStyle w:val="Normal"/>
+        <w:spacing w:lineRule="auto" w:line="276" w:before="0" w:after="0"/>
+        <w:rPr>
+          <w:rFonts w:ascii="Courier New" w:hAnsi="Courier New"/>
+          <w:b w:val="false"/>
+          <w:b w:val="false"/>
+          <w:i w:val="false"/>
+          <w:i w:val="false"/>
+          <w:color w:val="000000"/>
+          <w:sz w:val="18"/>
+          <w:u w:val="none"/>
+          <w:lang w:val="en"/>
+        </w:rPr>
+      </w:pPr>
+      <w:r>
+        <w:rPr>
+          <w:rFonts w:ascii="Courier New" w:hAnsi="Courier New"/>
+          <w:b w:val="false"/>
+          <w:i w:val="false"/>
+          <w:color w:val="000000"/>
+          <w:sz w:val="18"/>
+          <w:u w:val="none"/>
+          <w:lang w:val="en"/>
+        </w:rPr>
+      </w:r>
+    </w:p>
+    <w:p>
+      <w:pPr>
+        <w:pStyle w:val="Normal"/>
+        <w:spacing w:lineRule="auto" w:line="276" w:before="0" w:after="0"/>
+        <w:rPr>
+          <w:rFonts w:ascii="Courier New" w:hAnsi="Courier New"/>
+          <w:b w:val="false"/>
+          <w:b w:val="false"/>
+          <w:i w:val="false"/>
+          <w:i w:val="false"/>
+          <w:color w:val="000000"/>
+          <w:sz w:val="18"/>
+          <w:u w:val="none"/>
+          <w:lang w:val="en"/>
+        </w:rPr>
+      </w:pPr>
+      <w:r>
+        <w:rPr>
+          <w:rFonts w:ascii="Courier New" w:hAnsi="Courier New"/>
+          <w:b w:val="false"/>
+          <w:i w:val="false"/>
+          <w:color w:val="000000"/>
+          <w:sz w:val="18"/>
+          <w:u w:val="none"/>
+          <w:lang w:val="en"/>
+        </w:rPr>
+        <w:t>let foldStream&lt;a, b&gt; : (b -&gt; a -&gt; b) -&gt; b -&gt; Stream&lt;a&gt; -&gt; b =</w:t>
+      </w:r>
+    </w:p>
+    <w:p>
+      <w:pPr>
+        <w:pStyle w:val="Normal"/>
+        <w:spacing w:lineRule="auto" w:line="276" w:before="0" w:after="0"/>
+        <w:rPr>
+          <w:rFonts w:ascii="Courier New" w:hAnsi="Courier New"/>
+          <w:b w:val="false"/>
+          <w:b w:val="false"/>
+          <w:i w:val="false"/>
+          <w:i w:val="false"/>
+          <w:color w:val="000000"/>
+          <w:sz w:val="18"/>
+          <w:u w:val="none"/>
+          <w:lang w:val="en"/>
+        </w:rPr>
+      </w:pPr>
+      <w:r>
+        <w:rPr>
+          <w:rFonts w:ascii="Courier New" w:hAnsi="Courier New"/>
+          <w:b w:val="false"/>
+          <w:i w:val="false"/>
+          <w:color w:val="000000"/>
+          <w:sz w:val="18"/>
+          <w:u w:val="none"/>
+          <w:lang w:val="en"/>
+        </w:rPr>
+        <w:t xml:space="preserve">    </w:t>
+      </w:r>
+      <w:r>
+        <w:rPr>
+          <w:rFonts w:ascii="Courier New" w:hAnsi="Courier New"/>
+          <w:b w:val="false"/>
+          <w:i w:val="false"/>
+          <w:color w:val="000000"/>
+          <w:sz w:val="18"/>
+          <w:u w:val="none"/>
+          <w:lang w:val="en"/>
+        </w:rPr>
+        <w:t>Axiom "Fold over a stream."</w:t>
+      </w:r>
+    </w:p>
+    <w:p>
+      <w:pPr>
+        <w:pStyle w:val="Normal"/>
+        <w:spacing w:lineRule="auto" w:line="276" w:before="0" w:after="0"/>
+        <w:rPr>
+          <w:rFonts w:ascii="Courier New" w:hAnsi="Courier New"/>
+          <w:b w:val="false"/>
+          <w:b w:val="false"/>
+          <w:i w:val="false"/>
+          <w:i w:val="false"/>
+          <w:color w:val="000000"/>
+          <w:sz w:val="18"/>
+          <w:u w:val="none"/>
+          <w:lang w:val="en"/>
+        </w:rPr>
+      </w:pPr>
+      <w:r>
+        <w:rPr>
+          <w:rFonts w:ascii="Courier New" w:hAnsi="Courier New"/>
+          <w:b w:val="false"/>
+          <w:i w:val="false"/>
+          <w:color w:val="000000"/>
+          <w:sz w:val="18"/>
+          <w:u w:val="none"/>
+          <w:lang w:val="en"/>
+        </w:rPr>
+      </w:r>
+    </w:p>
+    <w:p>
+      <w:pPr>
+        <w:pStyle w:val="Normal"/>
+        <w:spacing w:lineRule="auto" w:line="276" w:before="0" w:after="0"/>
+        <w:rPr>
+          <w:rFonts w:ascii="Courier New" w:hAnsi="Courier New"/>
+          <w:b w:val="false"/>
+          <w:b w:val="false"/>
+          <w:i w:val="false"/>
+          <w:i w:val="false"/>
+          <w:color w:val="000000"/>
+          <w:sz w:val="18"/>
+          <w:u w:val="none"/>
+          <w:lang w:val="en"/>
+        </w:rPr>
+      </w:pPr>
+      <w:r>
+        <w:rPr>
+          <w:rFonts w:ascii="Courier New" w:hAnsi="Courier New"/>
+          <w:b w:val="false"/>
+          <w:i w:val="false"/>
+          <w:color w:val="000000"/>
+          <w:sz w:val="18"/>
+          <w:u w:val="none"/>
+          <w:lang w:val="en"/>
+        </w:rPr>
+        <w:t>let map2Stream&lt;a, b, c&gt; : (a -&gt; b -&gt; c) -&gt; Stream&lt;a&gt; -&gt; Stream&lt;b&gt; -&gt; Stream&lt;c&gt; =</w:t>
+      </w:r>
+    </w:p>
+    <w:p>
+      <w:pPr>
+        <w:pStyle w:val="Normal"/>
+        <w:spacing w:lineRule="auto" w:line="276" w:before="0" w:after="0"/>
+        <w:rPr>
+          <w:rFonts w:ascii="Courier New" w:hAnsi="Courier New"/>
+          <w:b w:val="false"/>
+          <w:b w:val="false"/>
+          <w:i w:val="false"/>
+          <w:i w:val="false"/>
+          <w:color w:val="000000"/>
+          <w:sz w:val="18"/>
+          <w:u w:val="none"/>
+          <w:lang w:val="en"/>
+        </w:rPr>
+      </w:pPr>
+      <w:r>
+        <w:rPr>
+          <w:rFonts w:ascii="Courier New" w:hAnsi="Courier New"/>
+          <w:b w:val="false"/>
+          <w:i w:val="false"/>
+          <w:color w:val="000000"/>
+          <w:sz w:val="18"/>
+          <w:u w:val="none"/>
+          <w:lang w:val="en"/>
+        </w:rPr>
+        <w:t xml:space="preserve">    </w:t>
+      </w:r>
+      <w:r>
+        <w:rPr>
+          <w:rFonts w:ascii="Courier New" w:hAnsi="Courier New"/>
+          <w:b w:val="false"/>
+          <w:i w:val="false"/>
+          <w:color w:val="000000"/>
+          <w:sz w:val="18"/>
+          <w:u w:val="none"/>
+          <w:lang w:val="en"/>
+        </w:rPr>
+        <w:t>Axiom "Map over two stream."</w:t>
+      </w:r>
+    </w:p>
+    <w:p>
+      <w:pPr>
+        <w:pStyle w:val="Normal"/>
+        <w:spacing w:lineRule="auto" w:line="276" w:before="0" w:after="0"/>
+        <w:rPr>
+          <w:rFonts w:ascii="Courier New" w:hAnsi="Courier New"/>
+          <w:b w:val="false"/>
+          <w:b w:val="false"/>
+          <w:i w:val="false"/>
+          <w:i w:val="false"/>
+          <w:color w:val="000000"/>
+          <w:sz w:val="18"/>
+          <w:u w:val="none"/>
+          <w:lang w:val="en"/>
+        </w:rPr>
+      </w:pPr>
+      <w:r>
+        <w:rPr>
+          <w:rFonts w:ascii="Courier New" w:hAnsi="Courier New"/>
+          <w:b w:val="false"/>
+          <w:i w:val="false"/>
+          <w:color w:val="000000"/>
+          <w:sz w:val="18"/>
+          <w:u w:val="none"/>
+          <w:lang w:val="en"/>
+        </w:rPr>
+      </w:r>
+    </w:p>
+    <w:p>
+      <w:pPr>
+        <w:pStyle w:val="Normal"/>
+        <w:spacing w:lineRule="auto" w:line="276" w:before="0" w:after="0"/>
+        <w:rPr>
+          <w:rFonts w:ascii="Courier New" w:hAnsi="Courier New"/>
+          <w:b w:val="false"/>
+          <w:b w:val="false"/>
+          <w:i w:val="false"/>
+          <w:i w:val="false"/>
+          <w:color w:val="000000"/>
+          <w:sz w:val="18"/>
+          <w:u w:val="none"/>
+          <w:lang w:val="en"/>
+        </w:rPr>
+      </w:pPr>
+      <w:r>
+        <w:rPr>
+          <w:rFonts w:ascii="Courier New" w:hAnsi="Courier New"/>
+          <w:b w:val="false"/>
+          <w:i w:val="false"/>
+          <w:color w:val="000000"/>
+          <w:sz w:val="18"/>
+          <w:u w:val="none"/>
+          <w:lang w:val="en"/>
+        </w:rPr>
+        <w:t>let productStream&lt;a, b&gt; : Stream&lt;a&gt; -&gt; Stream&lt;b&gt; -&gt; Stream&lt;(a, b)&gt; =</w:t>
+      </w:r>
+    </w:p>
+    <w:p>
+      <w:pPr>
+        <w:pStyle w:val="Normal"/>
+        <w:spacing w:lineRule="auto" w:line="276" w:before="0" w:after="0"/>
+        <w:rPr>
+          <w:rFonts w:ascii="Courier New" w:hAnsi="Courier New"/>
+          <w:b w:val="false"/>
+          <w:b w:val="false"/>
+          <w:i w:val="false"/>
+          <w:i w:val="false"/>
+          <w:color w:val="000000"/>
+          <w:sz w:val="18"/>
+          <w:u w:val="none"/>
+          <w:lang w:val="en"/>
+        </w:rPr>
+      </w:pPr>
+      <w:r>
+        <w:rPr>
+          <w:rFonts w:ascii="Courier New" w:hAnsi="Courier New"/>
+          <w:b w:val="false"/>
+          <w:i w:val="false"/>
+          <w:color w:val="000000"/>
+          <w:sz w:val="18"/>
+          <w:u w:val="none"/>
+          <w:lang w:val="en"/>
+        </w:rPr>
+        <w:t xml:space="preserve">    </w:t>
+      </w:r>
+      <w:r>
+        <w:rPr>
+          <w:rFonts w:ascii="Courier New" w:hAnsi="Courier New"/>
+          <w:b w:val="false"/>
+          <w:i w:val="false"/>
+          <w:color w:val="000000"/>
+          <w:sz w:val="18"/>
+          <w:u w:val="none"/>
+          <w:lang w:val="en"/>
+        </w:rPr>
+        <w:t>Axiom "Make a pairwise product from two streams."</w:t>
+      </w:r>
+    </w:p>
+    <w:p>
+      <w:pPr>
+        <w:pStyle w:val="Normal"/>
+        <w:spacing w:lineRule="auto" w:line="276" w:before="0" w:after="0"/>
+        <w:rPr>
+          <w:rFonts w:ascii="Courier New" w:hAnsi="Courier New"/>
+          <w:b w:val="false"/>
+          <w:b w:val="false"/>
+          <w:i w:val="false"/>
+          <w:i w:val="false"/>
+          <w:color w:val="000000"/>
+          <w:sz w:val="18"/>
+          <w:u w:val="none"/>
+          <w:lang w:val="en"/>
+        </w:rPr>
+      </w:pPr>
+      <w:r>
+        <w:rPr>
+          <w:rFonts w:ascii="Courier New" w:hAnsi="Courier New"/>
+          <w:b w:val="false"/>
+          <w:i w:val="false"/>
+          <w:color w:val="000000"/>
+          <w:sz w:val="18"/>
+          <w:u w:val="none"/>
+          <w:lang w:val="en"/>
+        </w:rPr>
+      </w:r>
+    </w:p>
+    <w:p>
+      <w:pPr>
+        <w:pStyle w:val="Normal"/>
+        <w:spacing w:lineRule="auto" w:line="276" w:before="0" w:after="0"/>
+        <w:rPr>
+          <w:rFonts w:ascii="Courier New" w:hAnsi="Courier New"/>
+          <w:b w:val="false"/>
+          <w:b w:val="false"/>
+          <w:i w:val="false"/>
+          <w:i w:val="false"/>
+          <w:color w:val="000000"/>
+          <w:sz w:val="18"/>
+          <w:u w:val="none"/>
+          <w:lang w:val="en"/>
+        </w:rPr>
+      </w:pPr>
+      <w:r>
+        <w:rPr>
+          <w:rFonts w:ascii="Courier New" w:hAnsi="Courier New"/>
+          <w:b w:val="false"/>
+          <w:i w:val="false"/>
+          <w:color w:val="000000"/>
+          <w:sz w:val="18"/>
+          <w:u w:val="none"/>
+          <w:lang w:val="en"/>
+        </w:rPr>
+        <w:t>let sumStream&lt;a, b&gt; : Stream&lt;a&gt; -&gt; Stream&lt;b&gt; -&gt; Stream&lt;Either&lt;a, b&gt;&gt; =</w:t>
+      </w:r>
+    </w:p>
+    <w:p>
+      <w:pPr>
+        <w:pStyle w:val="Normal"/>
+        <w:spacing w:lineRule="auto" w:line="276" w:before="0" w:after="0"/>
+        <w:rPr>
+          <w:rFonts w:ascii="Courier New" w:hAnsi="Courier New"/>
+          <w:b w:val="false"/>
+          <w:b w:val="false"/>
+          <w:i w:val="false"/>
+          <w:i w:val="false"/>
+          <w:color w:val="000000"/>
+          <w:sz w:val="18"/>
+          <w:u w:val="none"/>
+          <w:lang w:val="en"/>
+        </w:rPr>
+      </w:pPr>
+      <w:r>
+        <w:rPr>
+          <w:rFonts w:ascii="Courier New" w:hAnsi="Courier New"/>
+          <w:b w:val="false"/>
+          <w:i w:val="false"/>
+          <w:color w:val="000000"/>
+          <w:sz w:val="18"/>
+          <w:u w:val="none"/>
+          <w:lang w:val="en"/>
+        </w:rPr>
+        <w:t xml:space="preserve">    </w:t>
+      </w:r>
+      <w:r>
+        <w:rPr>
+          <w:rFonts w:ascii="Courier New" w:hAnsi="Courier New"/>
+          <w:b w:val="false"/>
+          <w:i w:val="false"/>
+          <w:color w:val="000000"/>
+          <w:sz w:val="18"/>
+          <w:u w:val="none"/>
+          <w:lang w:val="en"/>
+        </w:rPr>
+        <w:t>Axiom "Make an either sum from two streams."</w:t>
+      </w:r>
+    </w:p>
+    <w:p>
+      <w:pPr>
+        <w:pStyle w:val="Normal"/>
+        <w:spacing w:lineRule="auto" w:line="276" w:before="0" w:after="0"/>
+        <w:rPr>
+          <w:bCs w:val="false"/>
+        </w:rPr>
+      </w:pPr>
+      <w:r>
+        <w:rPr>
+          <w:rFonts w:ascii="Courier New" w:hAnsi="Courier New"/>
+          <w:b w:val="false"/>
+          <w:i w:val="false"/>
+          <w:color w:val="000000"/>
+          <w:sz w:val="18"/>
+          <w:u w:val="none"/>
+          <w:lang w:val="en"/>
+        </w:rPr>
+      </w:r>
+    </w:p>
+    <w:p>
+      <w:pPr>
+        <w:pStyle w:val="Normal"/>
+        <w:spacing w:lineRule="auto" w:line="276" w:before="0" w:after="0"/>
+        <w:rPr>
+          <w:rFonts w:ascii="Courier New" w:hAnsi="Courier New"/>
+          <w:b w:val="false"/>
+          <w:b w:val="false"/>
+          <w:i w:val="false"/>
+          <w:i w:val="false"/>
+          <w:color w:val="000000"/>
+          <w:sz w:val="18"/>
+          <w:u w:val="none"/>
+          <w:lang w:val="en"/>
+        </w:rPr>
+      </w:pPr>
+      <w:r>
+        <w:rPr>
+          <w:rFonts w:ascii="Courier New" w:hAnsi="Courier New"/>
+          <w:b w:val="false"/>
+          <w:bCs w:val="false"/>
+          <w:i w:val="false"/>
+          <w:color w:val="000000"/>
+          <w:sz w:val="18"/>
+          <w:u w:val="none"/>
+          <w:lang w:val="en"/>
+        </w:rPr>
+        <w:t>let pureChain&lt;a&gt; : a -&gt; Chain&lt;e, a&gt; =</w:t>
+      </w:r>
+    </w:p>
+    <w:p>
+      <w:pPr>
+        <w:pStyle w:val="Normal"/>
+        <w:spacing w:lineRule="auto" w:line="276" w:before="0" w:after="0"/>
+        <w:rPr>
+          <w:rFonts w:ascii="Courier New" w:hAnsi="Courier New"/>
+          <w:b w:val="false"/>
+          <w:b w:val="false"/>
+          <w:i w:val="false"/>
+          <w:i w:val="false"/>
+          <w:color w:val="000000"/>
+          <w:sz w:val="18"/>
+          <w:u w:val="none"/>
+          <w:lang w:val="en"/>
+        </w:rPr>
+      </w:pPr>
+      <w:r>
+        <w:rPr>
+          <w:rFonts w:ascii="Courier New" w:hAnsi="Courier New"/>
+          <w:b w:val="false"/>
+          <w:bCs w:val="false"/>
+          <w:i w:val="false"/>
+          <w:color w:val="000000"/>
+          <w:sz w:val="18"/>
+          <w:u w:val="none"/>
+          <w:lang w:val="en"/>
+        </w:rPr>
+        <w:t xml:space="preserve">    </w:t>
+      </w:r>
+      <w:r>
+        <w:rPr>
+          <w:rFonts w:ascii="Courier New" w:hAnsi="Courier New"/>
+          <w:b w:val="false"/>
+          <w:bCs w:val="false"/>
+          <w:i w:val="false"/>
+          <w:color w:val="000000"/>
+          <w:sz w:val="18"/>
+          <w:u w:val="none"/>
+          <w:lang w:val="en"/>
+        </w:rPr>
+        <w:t>Axiom "Construct a chain from a single value."</w:t>
+      </w:r>
+    </w:p>
+    <w:p>
+      <w:pPr>
+        <w:pStyle w:val="Normal"/>
+        <w:spacing w:lineRule="auto" w:line="276" w:before="0" w:after="0"/>
+        <w:rPr>
+          <w:bCs w:val="false"/>
+        </w:rPr>
+      </w:pPr>
+      <w:r>
+        <w:rPr>
+          <w:rFonts w:ascii="Courier New" w:hAnsi="Courier New"/>
+          <w:b w:val="false"/>
+          <w:i w:val="false"/>
+          <w:color w:val="000000"/>
+          <w:sz w:val="18"/>
+          <w:u w:val="none"/>
+          <w:lang w:val="en"/>
+        </w:rPr>
+      </w:r>
+    </w:p>
+    <w:p>
+      <w:pPr>
+        <w:pStyle w:val="Normal"/>
+        <w:spacing w:lineRule="auto" w:line="276" w:before="0" w:after="0"/>
+        <w:rPr>
+          <w:rFonts w:ascii="Courier New" w:hAnsi="Courier New"/>
+          <w:b w:val="false"/>
+          <w:b w:val="false"/>
+          <w:i w:val="false"/>
+          <w:i w:val="false"/>
+          <w:color w:val="000000"/>
+          <w:sz w:val="18"/>
+          <w:u w:val="none"/>
+          <w:lang w:val="en"/>
+        </w:rPr>
+      </w:pPr>
+      <w:r>
+        <w:rPr>
+          <w:rFonts w:ascii="Courier New" w:hAnsi="Courier New"/>
+          <w:b w:val="false"/>
+          <w:bCs w:val="false"/>
+          <w:i w:val="false"/>
+          <w:color w:val="000000"/>
+          <w:sz w:val="18"/>
+          <w:u w:val="none"/>
+          <w:lang w:val="en"/>
+        </w:rPr>
+        <w:t>let bindChain&lt;e, a&gt; : Chain&lt;e, a&gt; -&gt; (b -&gt; Chain&lt;e, b&gt;) -&gt; Chain&lt;e, b&gt; =</w:t>
+      </w:r>
+    </w:p>
+    <w:p>
+      <w:pPr>
+        <w:pStyle w:val="Normal"/>
+        <w:spacing w:lineRule="auto" w:line="276" w:before="0" w:after="0"/>
+        <w:rPr>
+          <w:rFonts w:ascii="Courier New" w:hAnsi="Courier New"/>
+          <w:b w:val="false"/>
+          <w:b w:val="false"/>
+          <w:i w:val="false"/>
+          <w:i w:val="false"/>
+          <w:color w:val="000000"/>
+          <w:sz w:val="18"/>
+          <w:u w:val="none"/>
+          <w:lang w:val="en"/>
+        </w:rPr>
+      </w:pPr>
+      <w:r>
+        <w:rPr>
+          <w:rFonts w:ascii="Courier New" w:hAnsi="Courier New"/>
+          <w:b w:val="false"/>
+          <w:bCs w:val="false"/>
+          <w:i w:val="false"/>
+          <w:color w:val="000000"/>
+          <w:sz w:val="18"/>
+          <w:u w:val="none"/>
+          <w:lang w:val="en"/>
+        </w:rPr>
+        <w:t xml:space="preserve">    </w:t>
+      </w:r>
+      <w:r>
+        <w:rPr>
+          <w:rFonts w:ascii="Courier New" w:hAnsi="Courier New"/>
+          <w:b w:val="false"/>
+          <w:bCs w:val="false"/>
+          <w:i w:val="false"/>
+          <w:color w:val="000000"/>
+          <w:sz w:val="18"/>
+          <w:u w:val="none"/>
+          <w:lang w:val="en"/>
+        </w:rPr>
+        <w:t>Axiom "A monadic bind over a chain"</w:t>
+      </w:r>
+    </w:p>
+    <w:p>
+      <w:pPr>
+        <w:pStyle w:val="Normal"/>
+        <w:spacing w:lineRule="auto" w:line="276" w:before="0" w:after="0"/>
+        <w:rPr>
+          <w:rFonts w:ascii="Courier New" w:hAnsi="Courier New"/>
+          <w:b w:val="false"/>
+          <w:b w:val="false"/>
+          <w:i w:val="false"/>
+          <w:i w:val="false"/>
+          <w:sz w:val="18"/>
+          <w:u w:val="none"/>
+          <w:lang w:val="en"/>
+        </w:rPr>
+      </w:pPr>
+      <w:r>
+        <w:rPr>
+          <w:rFonts w:ascii="Courier New" w:hAnsi="Courier New"/>
+          <w:b w:val="false"/>
+          <w:i w:val="false"/>
+          <w:sz w:val="18"/>
+          <w:u w:val="none"/>
+          <w:lang w:val="en"/>
+        </w:rPr>
+      </w:r>
+    </w:p>
+    <w:p>
+      <w:pPr>
+        <w:pStyle w:val="Normal"/>
+        <w:spacing w:lineRule="auto" w:line="276" w:before="0" w:after="0"/>
+        <w:rPr/>
+      </w:pPr>
+      <w:r>
+        <w:rPr>
+          <w:rFonts w:ascii="Courier New" w:hAnsi="Courier New"/>
+          <w:b w:val="false"/>
+          <w:i w:val="false"/>
+          <w:sz w:val="18"/>
+          <w:u w:val="none"/>
+          <w:lang w:val="en"/>
+        </w:rPr>
+        <w:t xml:space="preserve">witness </w:t>
+      </w:r>
+      <w:r>
+        <w:rPr>
+          <w:rFonts w:ascii="Courier New" w:hAnsi="Courier New"/>
+          <w:b w:val="false"/>
+          <w:i w:val="false"/>
+          <w:sz w:val="18"/>
+          <w:u w:val="none"/>
+          <w:lang w:val="en"/>
+        </w:rPr>
+        <w:t>functor</w:t>
+      </w:r>
+      <w:r>
+        <w:rPr>
+          <w:rFonts w:ascii="Courier New" w:hAnsi="Courier New"/>
+          <w:b w:val="false"/>
+          <w:i w:val="false"/>
+          <w:sz w:val="18"/>
+          <w:u w:val="none"/>
+          <w:lang w:val="en"/>
+        </w:rPr>
+        <w:t xml:space="preserve"> =</w:t>
+      </w:r>
+    </w:p>
+    <w:p>
+      <w:pPr>
+        <w:pStyle w:val="Normal"/>
+        <w:spacing w:lineRule="auto" w:line="276" w:before="0" w:after="0"/>
+        <w:rPr/>
+      </w:pPr>
+      <w:r>
+        <w:rPr>
+          <w:rFonts w:ascii="Courier New" w:hAnsi="Courier New"/>
+          <w:b w:val="false"/>
+          <w:i w:val="false"/>
+          <w:sz w:val="18"/>
+          <w:u w:val="none"/>
+          <w:lang w:val="en"/>
+        </w:rPr>
+        <w:t xml:space="preserve">    </w:t>
+      </w:r>
+      <w:r>
+        <w:rPr>
+          <w:rFonts w:ascii="Courier New" w:hAnsi="Courier New"/>
+          <w:b w:val="false"/>
+          <w:i w:val="false"/>
+          <w:sz w:val="18"/>
+          <w:u w:val="none"/>
+          <w:lang w:val="en"/>
+        </w:rPr>
+        <w:t xml:space="preserve">| map = </w:t>
+      </w:r>
+      <w:r>
+        <w:rPr>
+          <w:rFonts w:ascii="Courier New" w:hAnsi="Courier New"/>
+          <w:b w:val="false"/>
+          <w:bCs w:val="false"/>
+          <w:i w:val="false"/>
+          <w:sz w:val="18"/>
+          <w:u w:val="none"/>
+          <w:lang w:val="en"/>
+        </w:rPr>
+        <w:t>mapStream</w:t>
+      </w:r>
+    </w:p>
+    <w:p>
+      <w:pPr>
+        <w:pStyle w:val="Normal"/>
+        <w:spacing w:lineRule="auto" w:line="276" w:before="0" w:after="0"/>
+        <w:rPr>
+          <w:rFonts w:ascii="Courier New" w:hAnsi="Courier New"/>
+          <w:b w:val="false"/>
+          <w:b w:val="false"/>
+          <w:i w:val="false"/>
+          <w:i w:val="false"/>
+          <w:sz w:val="18"/>
+          <w:u w:val="none"/>
+          <w:lang w:val="en"/>
+        </w:rPr>
+      </w:pPr>
+      <w:r>
+        <w:rPr>
+          <w:rFonts w:ascii="Courier New" w:hAnsi="Courier New"/>
+          <w:b w:val="false"/>
+          <w:i w:val="false"/>
+          <w:sz w:val="18"/>
+          <w:u w:val="none"/>
+          <w:lang w:val="en"/>
+        </w:rPr>
+      </w:r>
+    </w:p>
+    <w:p>
+      <w:pPr>
+        <w:pStyle w:val="Normal"/>
+        <w:spacing w:lineRule="auto" w:line="276" w:before="0" w:after="0"/>
+        <w:rPr/>
+      </w:pPr>
+      <w:r>
+        <w:rPr>
+          <w:rFonts w:ascii="Courier New" w:hAnsi="Courier New"/>
+          <w:b w:val="false"/>
+          <w:i w:val="false"/>
+          <w:sz w:val="18"/>
+          <w:u w:val="none"/>
+          <w:lang w:val="en"/>
+        </w:rPr>
+        <w:t>witness Foldable =</w:t>
+      </w:r>
+    </w:p>
+    <w:p>
+      <w:pPr>
+        <w:pStyle w:val="Normal"/>
+        <w:spacing w:lineRule="auto" w:line="276" w:before="0" w:after="0"/>
+        <w:rPr>
+          <w:rFonts w:ascii="Courier New" w:hAnsi="Courier New"/>
+          <w:b w:val="false"/>
+          <w:b w:val="false"/>
+          <w:i w:val="false"/>
+          <w:i w:val="false"/>
+          <w:color w:val="000000"/>
+          <w:sz w:val="18"/>
+          <w:u w:val="none"/>
+          <w:lang w:val="en"/>
+        </w:rPr>
+      </w:pPr>
+      <w:r>
+        <w:rPr>
+          <w:rFonts w:ascii="Courier New" w:hAnsi="Courier New"/>
+          <w:b w:val="false"/>
+          <w:i w:val="false"/>
+          <w:color w:val="000000"/>
+          <w:sz w:val="18"/>
+          <w:u w:val="none"/>
+          <w:lang w:val="en"/>
+        </w:rPr>
+        <w:t xml:space="preserve">    </w:t>
+      </w:r>
+      <w:r>
+        <w:rPr>
+          <w:rFonts w:ascii="Courier New" w:hAnsi="Courier New"/>
+          <w:b w:val="false"/>
+          <w:i w:val="false"/>
+          <w:color w:val="000000"/>
+          <w:sz w:val="18"/>
+          <w:u w:val="none"/>
+          <w:lang w:val="en"/>
+        </w:rPr>
+        <w:t xml:space="preserve">| fold = </w:t>
+      </w:r>
+      <w:r>
+        <w:rPr>
+          <w:rFonts w:ascii="Courier New" w:hAnsi="Courier New"/>
+          <w:b w:val="false"/>
+          <w:bCs w:val="false"/>
+          <w:i w:val="false"/>
+          <w:color w:val="000000"/>
+          <w:sz w:val="18"/>
+          <w:u w:val="none"/>
+          <w:lang w:val="en"/>
+        </w:rPr>
+        <w:t>foldStream</w:t>
+      </w:r>
+    </w:p>
+    <w:p>
+      <w:pPr>
+        <w:pStyle w:val="Normal"/>
+        <w:spacing w:lineRule="auto" w:line="276" w:before="0" w:after="0"/>
+        <w:rPr>
+          <w:rFonts w:ascii="Courier New" w:hAnsi="Courier New"/>
+          <w:b w:val="false"/>
+          <w:b w:val="false"/>
+          <w:i w:val="false"/>
+          <w:i w:val="false"/>
+          <w:sz w:val="18"/>
+          <w:u w:val="none"/>
+          <w:lang w:val="en"/>
+        </w:rPr>
+      </w:pPr>
+      <w:r>
+        <w:rPr>
+          <w:rFonts w:ascii="Courier New" w:hAnsi="Courier New"/>
+          <w:b w:val="false"/>
+          <w:i w:val="false"/>
+          <w:sz w:val="18"/>
+          <w:u w:val="none"/>
+          <w:lang w:val="en"/>
+        </w:rPr>
+      </w:r>
+    </w:p>
+    <w:p>
+      <w:pPr>
+        <w:pStyle w:val="Normal"/>
+        <w:spacing w:lineRule="auto" w:line="276" w:before="0" w:after="0"/>
+        <w:rPr/>
+      </w:pPr>
+      <w:r>
+        <w:rPr>
+          <w:rFonts w:ascii="Courier New" w:hAnsi="Courier New"/>
+          <w:b w:val="false"/>
+          <w:i w:val="false"/>
+          <w:sz w:val="18"/>
+          <w:u w:val="none"/>
+          <w:lang w:val="en"/>
+        </w:rPr>
+        <w:t>witness Functor2 =</w:t>
+      </w:r>
+    </w:p>
+    <w:p>
+      <w:pPr>
+        <w:pStyle w:val="Normal"/>
+        <w:spacing w:lineRule="auto" w:line="276" w:before="0" w:after="0"/>
+        <w:rPr/>
+      </w:pPr>
+      <w:r>
+        <w:rPr>
+          <w:rFonts w:ascii="Courier New" w:hAnsi="Courier New"/>
+          <w:b w:val="false"/>
+          <w:i w:val="false"/>
+          <w:sz w:val="18"/>
+          <w:u w:val="none"/>
+          <w:lang w:val="en"/>
+        </w:rPr>
+        <w:t xml:space="preserve">    </w:t>
+      </w:r>
+      <w:r>
+        <w:rPr>
+          <w:rFonts w:ascii="Courier New" w:hAnsi="Courier New"/>
+          <w:b w:val="false"/>
+          <w:i w:val="false"/>
+          <w:sz w:val="18"/>
+          <w:u w:val="none"/>
+          <w:lang w:val="en"/>
+        </w:rPr>
+        <w:t xml:space="preserve">| map2 = </w:t>
+      </w:r>
+      <w:r>
+        <w:rPr>
+          <w:rFonts w:ascii="Courier New" w:hAnsi="Courier New"/>
+          <w:b w:val="false"/>
+          <w:bCs w:val="false"/>
+          <w:i w:val="false"/>
+          <w:sz w:val="18"/>
+          <w:u w:val="none"/>
+          <w:lang w:val="en"/>
+        </w:rPr>
+        <w:t>map2Stream</w:t>
+      </w:r>
+    </w:p>
+    <w:p>
+      <w:pPr>
+        <w:pStyle w:val="Normal"/>
+        <w:spacing w:lineRule="auto" w:line="276" w:before="0" w:after="0"/>
+        <w:rPr>
+          <w:rFonts w:ascii="Courier New" w:hAnsi="Courier New"/>
+          <w:b w:val="false"/>
+          <w:b w:val="false"/>
+          <w:i w:val="false"/>
+          <w:i w:val="false"/>
+          <w:sz w:val="18"/>
+          <w:u w:val="none"/>
+          <w:lang w:val="en"/>
+        </w:rPr>
+      </w:pPr>
+      <w:r>
+        <w:rPr>
+          <w:rFonts w:ascii="Courier New" w:hAnsi="Courier New"/>
+          <w:b w:val="false"/>
+          <w:i w:val="false"/>
+          <w:sz w:val="18"/>
+          <w:u w:val="none"/>
+          <w:lang w:val="en"/>
+        </w:rPr>
+      </w:r>
+    </w:p>
+    <w:p>
+      <w:pPr>
+        <w:pStyle w:val="Normal"/>
+        <w:spacing w:lineRule="auto" w:line="276" w:before="0" w:after="0"/>
+        <w:rPr/>
+      </w:pPr>
+      <w:r>
+        <w:rPr>
+          <w:rFonts w:ascii="Courier New" w:hAnsi="Courier New"/>
+          <w:b w:val="false"/>
+          <w:i w:val="false"/>
+          <w:sz w:val="18"/>
+          <w:u w:val="none"/>
+          <w:lang w:val="en"/>
+        </w:rPr>
+        <w:t>witness Summable =</w:t>
+      </w:r>
+    </w:p>
+    <w:p>
+      <w:pPr>
+        <w:pStyle w:val="Normal"/>
+        <w:spacing w:lineRule="auto" w:line="276" w:before="0" w:after="0"/>
+        <w:rPr/>
+      </w:pPr>
+      <w:r>
+        <w:rPr>
+          <w:rFonts w:ascii="Courier New" w:hAnsi="Courier New"/>
+          <w:b w:val="false"/>
+          <w:i w:val="false"/>
+          <w:sz w:val="18"/>
+          <w:u w:val="none"/>
+          <w:lang w:val="en"/>
+        </w:rPr>
+        <w:t xml:space="preserve">    </w:t>
+      </w:r>
+      <w:r>
+        <w:rPr>
+          <w:rFonts w:ascii="Courier New" w:hAnsi="Courier New"/>
+          <w:b w:val="false"/>
+          <w:i w:val="false"/>
+          <w:sz w:val="18"/>
+          <w:u w:val="none"/>
+          <w:lang w:val="en"/>
+        </w:rPr>
+        <w:t xml:space="preserve">| product = </w:t>
+      </w:r>
+      <w:r>
+        <w:rPr>
+          <w:rFonts w:ascii="Courier New" w:hAnsi="Courier New"/>
+          <w:b w:val="false"/>
+          <w:bCs w:val="false"/>
+          <w:i w:val="false"/>
+          <w:sz w:val="18"/>
+          <w:u w:val="none"/>
+          <w:lang w:val="en"/>
+        </w:rPr>
+        <w:t>productStream</w:t>
+      </w:r>
+    </w:p>
+    <w:p>
+      <w:pPr>
+        <w:pStyle w:val="Normal"/>
+        <w:spacing w:lineRule="auto" w:line="276" w:before="0" w:after="0"/>
+        <w:rPr>
+          <w:rFonts w:ascii="Courier New" w:hAnsi="Courier New"/>
+          <w:b w:val="false"/>
+          <w:b w:val="false"/>
+          <w:i w:val="false"/>
+          <w:i w:val="false"/>
+          <w:color w:val="000000"/>
+          <w:sz w:val="18"/>
+          <w:u w:val="none"/>
+          <w:lang w:val="en"/>
+        </w:rPr>
+      </w:pPr>
+      <w:r>
+        <w:rPr>
+          <w:rFonts w:ascii="Courier New" w:hAnsi="Courier New"/>
+          <w:b w:val="false"/>
+          <w:bCs w:val="false"/>
+          <w:i w:val="false"/>
+          <w:color w:val="000000"/>
+          <w:sz w:val="18"/>
+          <w:u w:val="none"/>
+          <w:lang w:val="en"/>
+        </w:rPr>
+        <w:t xml:space="preserve">    </w:t>
+      </w:r>
+      <w:r>
+        <w:rPr>
+          <w:rFonts w:ascii="Courier New" w:hAnsi="Courier New"/>
+          <w:b w:val="false"/>
+          <w:bCs w:val="false"/>
+          <w:i w:val="false"/>
+          <w:color w:val="000000"/>
+          <w:sz w:val="18"/>
+          <w:u w:val="none"/>
+          <w:lang w:val="en"/>
+        </w:rPr>
+        <w:t>| sum = sumStream</w:t>
+      </w:r>
+    </w:p>
+    <w:p>
+      <w:pPr>
+        <w:pStyle w:val="Normal"/>
+        <w:spacing w:lineRule="auto" w:line="276" w:before="0" w:after="0"/>
+        <w:rPr>
+          <w:rFonts w:ascii="Courier New" w:hAnsi="Courier New"/>
+          <w:b w:val="false"/>
+          <w:b w:val="false"/>
+          <w:i w:val="false"/>
+          <w:i w:val="false"/>
+          <w:color w:val="000000"/>
+          <w:sz w:val="18"/>
+          <w:u w:val="none"/>
+          <w:lang w:val="en"/>
+        </w:rPr>
+      </w:pPr>
+      <w:r>
+        <w:rPr>
+          <w:rFonts w:ascii="Courier New" w:hAnsi="Courier New"/>
+          <w:b w:val="false"/>
+          <w:i w:val="false"/>
+          <w:color w:val="000000"/>
+          <w:sz w:val="18"/>
+          <w:u w:val="none"/>
+          <w:lang w:val="en"/>
+        </w:rPr>
+      </w:r>
+    </w:p>
+    <w:p>
+      <w:pPr>
+        <w:pStyle w:val="Normal"/>
+        <w:spacing w:lineRule="auto" w:line="276" w:before="0" w:after="0"/>
+        <w:rPr>
+          <w:rFonts w:ascii="Courier New" w:hAnsi="Courier New"/>
+          <w:b w:val="false"/>
+          <w:b w:val="false"/>
+          <w:i w:val="false"/>
+          <w:i w:val="false"/>
+          <w:color w:val="000000"/>
+          <w:sz w:val="18"/>
+          <w:u w:val="none"/>
+          <w:lang w:val="en"/>
+        </w:rPr>
       </w:pPr>
       <w:r>
         <w:rPr>
@@ -539,503 +2173,53 @@
           <w:u w:val="none"/>
           <w:lang w:val="en"/>
         </w:rPr>
-        <w:t>TODO: See what categories the property system yields and make witnesses for them.</w:t>
-      </w:r>
-    </w:p>
-    <w:p>
-      <w:pPr>
-        <w:pStyle w:val="Normal"/>
-        <w:spacing w:lineRule="auto" w:line="276" w:before="0" w:after="0"/>
-        <w:rPr>
-          <w:rFonts w:ascii="Courier New" w:hAnsi="Courier New"/>
-          <w:b w:val="false"/>
-          <w:b w:val="false"/>
-          <w:i w:val="false"/>
-          <w:i w:val="false"/>
-          <w:color w:val="000000"/>
-          <w:sz w:val="18"/>
-          <w:u w:val="none"/>
-          <w:lang w:val="en"/>
-        </w:rPr>
-      </w:pPr>
-      <w:r>
-        <w:rPr/>
-      </w:r>
-      <w:r>
-        <w:br w:type="page"/>
-      </w:r>
-    </w:p>
-    <w:p>
-      <w:pPr>
-        <w:pStyle w:val="Normal"/>
-        <w:spacing w:lineRule="auto" w:line="276" w:before="0" w:after="0"/>
-        <w:rPr/>
-      </w:pPr>
-      <w:r>
-        <w:rPr>
-          <w:rFonts w:ascii="Courier New" w:hAnsi="Courier New"/>
-          <w:b w:val="false"/>
-          <w:i w:val="false"/>
-          <w:color w:val="000000"/>
-          <w:sz w:val="18"/>
-          <w:u w:val="single"/>
-          <w:lang w:val="en"/>
-        </w:rPr>
-        <w:t xml:space="preserve">Semantic Design for </w:t>
-      </w:r>
-      <w:r>
-        <w:rPr>
-          <w:rFonts w:ascii="Courier New" w:hAnsi="Courier New"/>
-          <w:b w:val="false"/>
-          <w:i w:val="false"/>
-          <w:color w:val="000000"/>
-          <w:sz w:val="18"/>
-          <w:u w:val="single"/>
-          <w:lang w:val="en"/>
-        </w:rPr>
-        <w:t xml:space="preserve">the </w:t>
-      </w:r>
-      <w:r>
-        <w:rPr>
-          <w:rFonts w:ascii="Courier New" w:hAnsi="Courier New"/>
-          <w:b w:val="false"/>
-          <w:i w:val="false"/>
-          <w:color w:val="000000"/>
-          <w:sz w:val="18"/>
-          <w:u w:val="single"/>
-          <w:lang w:val="en"/>
-        </w:rPr>
-        <w:t>Publisher-Neutral Event System</w:t>
-      </w:r>
-    </w:p>
-    <w:p>
-      <w:pPr>
-        <w:pStyle w:val="Normal"/>
-        <w:spacing w:lineRule="auto" w:line="276" w:before="0" w:after="0"/>
-        <w:rPr>
-          <w:rFonts w:ascii="Courier New" w:hAnsi="Courier New"/>
-          <w:b w:val="false"/>
-          <w:b w:val="false"/>
-          <w:i w:val="false"/>
-          <w:i w:val="false"/>
-          <w:color w:val="000000"/>
-          <w:sz w:val="18"/>
-          <w:lang w:val="en"/>
-        </w:rPr>
-      </w:pPr>
-      <w:r>
-        <w:rPr>
-          <w:u w:val="none"/>
-        </w:rPr>
-      </w:r>
-    </w:p>
-    <w:p>
-      <w:pPr>
-        <w:pStyle w:val="Normal"/>
-        <w:spacing w:lineRule="auto" w:line="276" w:before="0" w:after="0"/>
-        <w:rPr>
-          <w:rFonts w:ascii="Courier New" w:hAnsi="Courier New"/>
-          <w:b w:val="false"/>
-          <w:b w:val="false"/>
-          <w:i w:val="false"/>
-          <w:i w:val="false"/>
-          <w:sz w:val="18"/>
-          <w:u w:val="none"/>
-          <w:lang w:val="en"/>
-        </w:rPr>
-      </w:pPr>
-      <w:r>
-        <w:rPr>
-          <w:rFonts w:ascii="Courier New" w:hAnsi="Courier New"/>
-          <w:b w:val="false"/>
-          <w:i w:val="false"/>
-          <w:color w:val="000000"/>
-          <w:sz w:val="18"/>
-          <w:u w:val="none"/>
-          <w:lang w:val="en"/>
-        </w:rPr>
-        <w:t>l</w:t>
-      </w:r>
-      <w:r>
-        <w:rPr>
-          <w:rFonts w:ascii="Courier New" w:hAnsi="Courier New"/>
-          <w:b w:val="false"/>
-          <w:i w:val="false"/>
-          <w:color w:val="000000"/>
-          <w:sz w:val="18"/>
-          <w:u w:val="none"/>
-          <w:lang w:val="en"/>
-        </w:rPr>
-        <w:t>et Address</w:t>
-      </w:r>
-      <w:r>
-        <w:rPr>
-          <w:rFonts w:ascii="Courier New" w:hAnsi="Courier New"/>
-          <w:b w:val="false"/>
-          <w:i w:val="false"/>
-          <w:color w:val="000000"/>
-          <w:sz w:val="18"/>
-          <w:u w:val="none"/>
-          <w:lang w:val="en"/>
-        </w:rPr>
-        <w:t>&lt;a&gt;</w:t>
-      </w:r>
-      <w:r>
-        <w:rPr>
-          <w:rFonts w:ascii="Courier New" w:hAnsi="Courier New"/>
-          <w:b w:val="false"/>
-          <w:i w:val="false"/>
-          <w:color w:val="000000"/>
-          <w:sz w:val="18"/>
-          <w:u w:val="none"/>
-          <w:lang w:val="en"/>
-        </w:rPr>
-        <w:t xml:space="preserve"> = List&lt;String&gt;</w:t>
-      </w:r>
-    </w:p>
-    <w:p>
-      <w:pPr>
-        <w:pStyle w:val="Normal"/>
-        <w:spacing w:lineRule="auto" w:line="276" w:before="0" w:after="0"/>
-        <w:rPr/>
-      </w:pPr>
-      <w:r>
-        <w:rPr>
-          <w:rFonts w:ascii="Courier New" w:hAnsi="Courier New"/>
-          <w:b w:val="false"/>
-          <w:i w:val="false"/>
-          <w:color w:val="000000"/>
-          <w:sz w:val="18"/>
-          <w:u w:val="none"/>
-          <w:lang w:val="en"/>
-        </w:rPr>
-        <w:t xml:space="preserve">let </w:t>
-      </w:r>
-      <w:r>
-        <w:rPr>
-          <w:rFonts w:ascii="Courier New" w:hAnsi="Courier New"/>
-          <w:b w:val="false"/>
-          <w:i w:val="false"/>
-          <w:color w:val="000000"/>
-          <w:sz w:val="18"/>
-          <w:u w:val="none"/>
-          <w:lang w:val="en"/>
-        </w:rPr>
-        <w:t>Participant</w:t>
-      </w:r>
-      <w:r>
-        <w:rPr>
-          <w:rFonts w:ascii="Courier New" w:hAnsi="Courier New"/>
-          <w:b w:val="false"/>
-          <w:i w:val="false"/>
-          <w:color w:val="000000"/>
-          <w:sz w:val="18"/>
-          <w:u w:val="none"/>
-          <w:lang w:val="en"/>
-        </w:rPr>
-        <w:t xml:space="preserve"> = </w:t>
-      </w:r>
-      <w:r>
-        <w:rPr>
-          <w:rFonts w:ascii="Courier New" w:hAnsi="Courier New"/>
-          <w:b w:val="false"/>
-          <w:i w:val="false"/>
-          <w:color w:val="000000"/>
-          <w:sz w:val="18"/>
-          <w:u w:val="none"/>
-          <w:lang w:val="en"/>
-        </w:rPr>
-        <w:t xml:space="preserve">(_ : </w:t>
-      </w:r>
-      <w:r>
-        <w:rPr>
-          <w:rFonts w:ascii="Courier New" w:hAnsi="Courier New"/>
-          <w:b w:val="false"/>
-          <w:i w:val="false"/>
-          <w:color w:val="000000"/>
-          <w:sz w:val="18"/>
-          <w:u w:val="none"/>
-          <w:lang w:val="en"/>
-        </w:rPr>
-        <w:t>Axiom "</w:t>
-      </w:r>
-      <w:r>
-        <w:rPr>
-          <w:rFonts w:ascii="Courier New" w:hAnsi="Courier New"/>
-          <w:b w:val="false"/>
-          <w:i w:val="false"/>
-          <w:color w:val="000000"/>
-          <w:sz w:val="18"/>
-          <w:u w:val="none"/>
-          <w:lang w:val="en"/>
-        </w:rPr>
-        <w:t>A participant in the event system</w:t>
-      </w:r>
-      <w:r>
-        <w:rPr>
-          <w:rFonts w:ascii="Courier New" w:hAnsi="Courier New"/>
-          <w:b w:val="false"/>
-          <w:i w:val="false"/>
-          <w:color w:val="000000"/>
-          <w:sz w:val="18"/>
-          <w:u w:val="none"/>
-          <w:lang w:val="en"/>
-        </w:rPr>
-        <w:t xml:space="preserve">.", </w:t>
-      </w:r>
-      <w:r>
-        <w:rPr>
-          <w:rFonts w:ascii="Courier New" w:hAnsi="Courier New"/>
-          <w:b w:val="false"/>
-          <w:i w:val="false"/>
-          <w:color w:val="000000"/>
-          <w:sz w:val="18"/>
-          <w:u w:val="none"/>
-          <w:lang w:val="en"/>
-        </w:rPr>
-        <w:t>Propertied)</w:t>
-      </w:r>
-    </w:p>
-    <w:p>
-      <w:pPr>
-        <w:pStyle w:val="Normal"/>
-        <w:spacing w:lineRule="auto" w:line="276" w:before="0" w:after="0"/>
-        <w:rPr/>
-      </w:pPr>
-      <w:r>
-        <w:rPr>
-          <w:rFonts w:ascii="Courier New" w:hAnsi="Courier New"/>
-          <w:b w:val="false"/>
-          <w:i w:val="false"/>
-          <w:color w:val="000000"/>
-          <w:sz w:val="18"/>
-          <w:u w:val="none"/>
-          <w:lang w:val="en"/>
-        </w:rPr>
-        <w:t xml:space="preserve">let Event&lt;a, s :&gt; </w:t>
-      </w:r>
-      <w:r>
-        <w:rPr>
-          <w:rFonts w:ascii="Courier New" w:hAnsi="Courier New"/>
-          <w:b w:val="false"/>
-          <w:i w:val="false"/>
-          <w:color w:val="000000"/>
-          <w:sz w:val="18"/>
-          <w:u w:val="none"/>
-          <w:lang w:val="en"/>
-        </w:rPr>
-        <w:t>Participant</w:t>
-      </w:r>
-      <w:r>
-        <w:rPr>
-          <w:rFonts w:ascii="Courier New" w:hAnsi="Courier New"/>
-          <w:b w:val="false"/>
-          <w:i w:val="false"/>
-          <w:color w:val="000000"/>
-          <w:sz w:val="18"/>
-          <w:u w:val="none"/>
-          <w:lang w:val="en"/>
-        </w:rPr>
-        <w:t xml:space="preserve">&gt; = (Data : </w:t>
-      </w:r>
-      <w:r>
-        <w:rPr>
-          <w:rFonts w:ascii="Courier New" w:hAnsi="Courier New"/>
-          <w:b w:val="false"/>
-          <w:i w:val="false"/>
-          <w:color w:val="000000"/>
-          <w:sz w:val="18"/>
-          <w:u w:val="none"/>
-          <w:lang w:val="en"/>
-        </w:rPr>
-        <w:t>a</w:t>
-      </w:r>
-      <w:r>
-        <w:rPr>
-          <w:rFonts w:ascii="Courier New" w:hAnsi="Courier New"/>
-          <w:b w:val="false"/>
-          <w:i w:val="false"/>
-          <w:color w:val="000000"/>
-          <w:sz w:val="18"/>
-          <w:u w:val="none"/>
-          <w:lang w:val="en"/>
-        </w:rPr>
-        <w:t xml:space="preserve">, Publisher : Simulant, Subscriber : s, </w:t>
-      </w:r>
-      <w:r>
-        <w:rPr>
-          <w:rFonts w:ascii="Courier New" w:hAnsi="Courier New"/>
-          <w:b w:val="false"/>
-          <w:i w:val="false"/>
-          <w:color w:val="000000"/>
-          <w:sz w:val="18"/>
-          <w:u w:val="none"/>
-          <w:lang w:val="en"/>
-        </w:rPr>
-        <w:t>Address : Address&lt;a&gt;)</w:t>
-      </w:r>
-    </w:p>
-    <w:p>
-      <w:pPr>
-        <w:pStyle w:val="Normal"/>
-        <w:spacing w:lineRule="auto" w:line="276" w:before="0" w:after="0"/>
-        <w:rPr/>
-      </w:pPr>
-      <w:r>
-        <w:rPr>
-          <w:rFonts w:ascii="Courier New" w:hAnsi="Courier New"/>
-          <w:b w:val="false"/>
-          <w:i w:val="false"/>
-          <w:color w:val="000000"/>
-          <w:sz w:val="18"/>
-          <w:u w:val="none"/>
-          <w:lang w:val="en"/>
-        </w:rPr>
-        <w:t xml:space="preserve">let EventSystem = </w:t>
-      </w:r>
-      <w:r>
-        <w:rPr>
-          <w:rFonts w:ascii="Courier New" w:hAnsi="Courier New"/>
-          <w:b w:val="false"/>
-          <w:i w:val="false"/>
-          <w:color w:val="000000"/>
-          <w:sz w:val="18"/>
-          <w:u w:val="none"/>
-          <w:lang w:val="en"/>
-        </w:rPr>
-        <w:t xml:space="preserve">(_ : </w:t>
-      </w:r>
-      <w:r>
-        <w:rPr>
-          <w:rFonts w:ascii="Courier New" w:hAnsi="Courier New"/>
-          <w:b w:val="false"/>
-          <w:i w:val="false"/>
-          <w:color w:val="000000"/>
-          <w:sz w:val="18"/>
-          <w:u w:val="none"/>
-          <w:lang w:val="en"/>
-        </w:rPr>
-        <w:t xml:space="preserve">Axiom "A publisher-neutral event system."; </w:t>
-      </w:r>
-      <w:r>
-        <w:rPr>
-          <w:rFonts w:ascii="Courier New" w:hAnsi="Courier New"/>
-          <w:b w:val="false"/>
-          <w:i w:val="false"/>
-          <w:color w:val="000000"/>
-          <w:sz w:val="18"/>
-          <w:u w:val="none"/>
-          <w:lang w:val="en"/>
-        </w:rPr>
-        <w:t>PropertySystem)</w:t>
-      </w:r>
-    </w:p>
-    <w:p>
-      <w:pPr>
-        <w:pStyle w:val="Normal"/>
-        <w:spacing w:lineRule="auto" w:line="276" w:before="0" w:after="0"/>
-        <w:rPr/>
-      </w:pPr>
-      <w:r>
-        <w:rPr>
-          <w:rFonts w:ascii="Courier New" w:hAnsi="Courier New"/>
-          <w:b w:val="false"/>
-          <w:i w:val="false"/>
-          <w:color w:val="000000"/>
-          <w:sz w:val="18"/>
-          <w:u w:val="none"/>
-          <w:lang w:val="en"/>
-        </w:rPr>
-        <w:t>l</w:t>
-      </w:r>
-      <w:r>
-        <w:rPr>
-          <w:rFonts w:ascii="Courier New" w:hAnsi="Courier New"/>
-          <w:b w:val="false"/>
-          <w:i w:val="false"/>
-          <w:color w:val="000000"/>
-          <w:sz w:val="18"/>
-          <w:u w:val="none"/>
-          <w:lang w:val="en"/>
-        </w:rPr>
-        <w:t>et EventHandler&lt;a, s :&gt; Participant&gt; = Event&lt;a, s&gt; -&gt; EventSystem -&gt; EventSystem</w:t>
-      </w:r>
-    </w:p>
-    <w:p>
-      <w:pPr>
-        <w:pStyle w:val="Normal"/>
-        <w:spacing w:lineRule="auto" w:line="276" w:before="0" w:after="0"/>
-        <w:rPr/>
-      </w:pPr>
-      <w:r>
-        <w:rPr>
-          <w:rFonts w:ascii="Courier New" w:hAnsi="Courier New"/>
-          <w:b w:val="false"/>
-          <w:i w:val="false"/>
-          <w:color w:val="000000"/>
-          <w:sz w:val="18"/>
-          <w:u w:val="none"/>
-          <w:lang w:val="en"/>
-        </w:rPr>
-        <w:t>l</w:t>
-      </w:r>
-      <w:r>
-        <w:rPr>
-          <w:rFonts w:ascii="Courier New" w:hAnsi="Courier New"/>
-          <w:b w:val="false"/>
-          <w:i w:val="false"/>
-          <w:color w:val="000000"/>
-          <w:sz w:val="18"/>
-          <w:u w:val="none"/>
-          <w:lang w:val="en"/>
-        </w:rPr>
-        <w:t>et EventUnhandler = EventSystem -&gt; EventSystem</w:t>
-      </w:r>
-    </w:p>
-    <w:p>
-      <w:pPr>
-        <w:pStyle w:val="Normal"/>
-        <w:spacing w:lineRule="auto" w:line="276" w:before="0" w:after="0"/>
-        <w:rPr>
-          <w:rFonts w:ascii="Courier New" w:hAnsi="Courier New"/>
-          <w:b w:val="false"/>
-          <w:b w:val="false"/>
-          <w:i w:val="false"/>
-          <w:i w:val="false"/>
-          <w:color w:val="000000"/>
-          <w:sz w:val="18"/>
-          <w:u w:val="none"/>
-          <w:lang w:val="en"/>
-        </w:rPr>
-      </w:pPr>
-      <w:r>
-        <w:rPr/>
-      </w:r>
-    </w:p>
-    <w:p>
-      <w:pPr>
-        <w:pStyle w:val="Normal"/>
-        <w:spacing w:lineRule="auto" w:line="276" w:before="0" w:after="0"/>
-        <w:rPr/>
-      </w:pPr>
-      <w:r>
-        <w:rPr>
-          <w:rFonts w:ascii="Courier New" w:hAnsi="Courier New"/>
-          <w:b w:val="false"/>
-          <w:i w:val="false"/>
-          <w:color w:val="000000"/>
-          <w:sz w:val="18"/>
-          <w:u w:val="none"/>
-          <w:lang w:val="en"/>
-        </w:rPr>
-        <w:t>let getLiveness : EventWorld -&gt; Bool =</w:t>
-      </w:r>
-    </w:p>
-    <w:p>
-      <w:pPr>
-        <w:pStyle w:val="Normal"/>
-        <w:spacing w:lineRule="auto" w:line="276" w:before="0" w:after="0"/>
-        <w:rPr/>
+        <w:t>TODO: see if we can witness Monad fully for Chain...</w:t>
+      </w:r>
+    </w:p>
+    <w:p>
+      <w:pPr>
+        <w:pStyle w:val="Normal"/>
+        <w:spacing w:lineRule="auto" w:line="276" w:before="0" w:after="0"/>
+        <w:rPr>
+          <w:rFonts w:ascii="Courier New" w:hAnsi="Courier New"/>
+          <w:b w:val="false"/>
+          <w:b w:val="false"/>
+          <w:i w:val="false"/>
+          <w:i w:val="false"/>
+          <w:color w:val="000000"/>
+          <w:sz w:val="18"/>
+          <w:u w:val="none"/>
+          <w:lang w:val="en"/>
+        </w:rPr>
+      </w:pPr>
+      <w:r>
+        <w:rPr>
+          <w:rFonts w:ascii="Courier New" w:hAnsi="Courier New"/>
+          <w:b w:val="false"/>
+          <w:i w:val="false"/>
+          <w:color w:val="000000"/>
+          <w:sz w:val="18"/>
+          <w:u w:val="none"/>
+          <w:lang w:val="en"/>
+        </w:rPr>
+        <w:t>witness Monad =</w:t>
+      </w:r>
+    </w:p>
+    <w:p>
+      <w:pPr>
+        <w:pStyle w:val="Normal"/>
+        <w:spacing w:lineRule="auto" w:line="276" w:before="0" w:after="0"/>
+        <w:rPr>
+          <w:rFonts w:ascii="Courier New" w:hAnsi="Courier New"/>
+          <w:b w:val="false"/>
+          <w:b w:val="false"/>
+          <w:i w:val="false"/>
+          <w:i w:val="false"/>
+          <w:color w:val="000000"/>
+          <w:sz w:val="18"/>
+          <w:u w:val="none"/>
+          <w:lang w:val="en"/>
+        </w:rPr>
       </w:pPr>
       <w:r>
         <w:rPr>
@@ -1059,81 +2243,31 @@
           <w:u w:val="none"/>
           <w:lang w:val="en"/>
         </w:rPr>
-        <w:t>Axiom "Check that the event system is either live or terminated."</w:t>
-      </w:r>
-    </w:p>
-    <w:p>
-      <w:pPr>
-        <w:pStyle w:val="Normal"/>
-        <w:spacing w:lineRule="auto" w:line="276" w:before="0" w:after="0"/>
-        <w:rPr>
-          <w:rFonts w:ascii="Courier New" w:hAnsi="Courier New"/>
-          <w:b w:val="false"/>
-          <w:b w:val="false"/>
-          <w:i w:val="false"/>
-          <w:i w:val="false"/>
-          <w:color w:val="000000"/>
-          <w:sz w:val="18"/>
-          <w:u w:val="none"/>
-          <w:lang w:val="en"/>
-        </w:rPr>
-      </w:pPr>
-      <w:r>
-        <w:rPr/>
-      </w:r>
-    </w:p>
-    <w:p>
-      <w:pPr>
-        <w:pStyle w:val="Normal"/>
-        <w:spacing w:lineRule="auto" w:line="276" w:before="0" w:after="0"/>
-        <w:rPr/>
-      </w:pPr>
-      <w:r>
-        <w:rPr>
-          <w:rFonts w:ascii="Courier New" w:hAnsi="Courier New"/>
-          <w:b w:val="false"/>
-          <w:i w:val="false"/>
-          <w:sz w:val="18"/>
-          <w:u w:val="none"/>
-          <w:lang w:val="en"/>
-        </w:rPr>
-        <w:t xml:space="preserve">let participantExists : Participant? -&gt; </w:t>
-      </w:r>
-      <w:r>
-        <w:rPr>
-          <w:rFonts w:ascii="Courier New" w:hAnsi="Courier New"/>
-          <w:b w:val="false"/>
-          <w:i w:val="false"/>
-          <w:color w:val="000000"/>
-          <w:sz w:val="18"/>
-          <w:u w:val="none"/>
-          <w:lang w:val="en"/>
-        </w:rPr>
-        <w:t>EventWorld</w:t>
-      </w:r>
-      <w:r>
-        <w:rPr>
-          <w:rFonts w:ascii="Courier New" w:hAnsi="Courier New"/>
-          <w:b w:val="false"/>
-          <w:i w:val="false"/>
-          <w:sz w:val="18"/>
-          <w:u w:val="none"/>
-          <w:lang w:val="en"/>
-        </w:rPr>
-        <w:t xml:space="preserve"> -&gt; bool =</w:t>
-      </w:r>
-    </w:p>
-    <w:p>
-      <w:pPr>
-        <w:pStyle w:val="Normal"/>
-        <w:spacing w:lineRule="auto" w:line="276" w:before="0" w:after="0"/>
-        <w:rPr/>
-      </w:pPr>
-      <w:r>
-        <w:rPr>
-          <w:rFonts w:ascii="Courier New" w:hAnsi="Courier New"/>
-          <w:b w:val="false"/>
-          <w:i w:val="false"/>
+        <w:t>| pure = pureChain</w:t>
+      </w:r>
+    </w:p>
+    <w:p>
+      <w:pPr>
+        <w:pStyle w:val="Normal"/>
+        <w:spacing w:lineRule="auto" w:line="276" w:before="0" w:after="0"/>
+        <w:rPr>
+          <w:rFonts w:ascii="Courier New" w:hAnsi="Courier New"/>
+          <w:b w:val="false"/>
+          <w:b w:val="false"/>
+          <w:i w:val="false"/>
+          <w:i w:val="false"/>
+          <w:color w:val="000000"/>
+          <w:sz w:val="18"/>
+          <w:u w:val="none"/>
+          <w:lang w:val="en"/>
+        </w:rPr>
+      </w:pPr>
+      <w:r>
+        <w:rPr>
+          <w:rFonts w:ascii="Courier New" w:hAnsi="Courier New"/>
+          <w:b w:val="false"/>
+          <w:i w:val="false"/>
+          <w:color w:val="000000"/>
           <w:sz w:val="18"/>
           <w:u w:val="none"/>
           <w:lang w:val="en"/>
@@ -1145,104 +2279,43 @@
           <w:rFonts w:ascii="Courier New" w:hAnsi="Courier New"/>
           <w:b w:val="false"/>
           <w:i w:val="false"/>
-          <w:sz w:val="18"/>
-          <w:u w:val="none"/>
-          <w:lang w:val="en"/>
-        </w:rPr>
-        <w:t>Axiom "Check that a participant exists."</w:t>
-      </w:r>
-    </w:p>
-    <w:p>
-      <w:pPr>
-        <w:pStyle w:val="Normal"/>
-        <w:spacing w:lineRule="auto" w:line="276" w:before="0" w:after="0"/>
-        <w:rPr>
-          <w:rFonts w:ascii="Courier New" w:hAnsi="Courier New"/>
-          <w:b w:val="false"/>
-          <w:b w:val="false"/>
-          <w:i w:val="false"/>
-          <w:i w:val="false"/>
-          <w:sz w:val="18"/>
-          <w:u w:val="none"/>
-          <w:lang w:val="en"/>
-        </w:rPr>
-      </w:pPr>
-      <w:r>
-        <w:rPr/>
-      </w:r>
-    </w:p>
-    <w:p>
-      <w:pPr>
-        <w:pStyle w:val="Normal"/>
-        <w:spacing w:lineRule="auto" w:line="276" w:before="0" w:after="0"/>
-        <w:rPr/>
-      </w:pPr>
-      <w:r>
-        <w:rPr>
-          <w:rFonts w:ascii="Courier New" w:hAnsi="Courier New"/>
-          <w:b w:val="false"/>
-          <w:i w:val="false"/>
-          <w:color w:val="000000"/>
-          <w:sz w:val="18"/>
-          <w:u w:val="none"/>
-          <w:lang w:val="en"/>
-        </w:rPr>
-        <w:t>let publish</w:t>
-      </w:r>
-      <w:r>
-        <w:rPr>
-          <w:rFonts w:ascii="Courier New" w:hAnsi="Courier New"/>
-          <w:b w:val="false"/>
-          <w:i w:val="false"/>
-          <w:color w:val="000000"/>
-          <w:sz w:val="18"/>
-          <w:u w:val="none"/>
-          <w:lang w:val="en"/>
-        </w:rPr>
-        <w:t>&lt;a, p :&gt; Participant&gt;</w:t>
-      </w:r>
-      <w:r>
-        <w:rPr>
-          <w:rFonts w:ascii="Courier New" w:hAnsi="Courier New"/>
-          <w:b w:val="false"/>
-          <w:i w:val="false"/>
-          <w:color w:val="000000"/>
-          <w:sz w:val="18"/>
-          <w:u w:val="none"/>
-          <w:lang w:val="en"/>
-        </w:rPr>
-        <w:t xml:space="preserve"> : </w:t>
-      </w:r>
-      <w:r>
-        <w:rPr>
-          <w:rFonts w:ascii="Courier New" w:hAnsi="Courier New"/>
-          <w:b w:val="false"/>
-          <w:i w:val="false"/>
-          <w:color w:val="000000"/>
-          <w:sz w:val="18"/>
-          <w:u w:val="none"/>
-          <w:lang w:val="en"/>
-        </w:rPr>
-        <w:t>a -&gt; Address&lt;a&gt; -&gt; p -&gt; EventSystem</w:t>
-      </w:r>
-      <w:r>
-        <w:rPr>
-          <w:rFonts w:ascii="Courier New" w:hAnsi="Courier New"/>
-          <w:b w:val="false"/>
-          <w:i w:val="false"/>
-          <w:color w:val="000000"/>
-          <w:sz w:val="18"/>
-          <w:u w:val="none"/>
-          <w:lang w:val="en"/>
-        </w:rPr>
-        <w:t xml:space="preserve"> -&gt; EventSystem =</w:t>
-      </w:r>
-    </w:p>
-    <w:p>
-      <w:pPr>
-        <w:pStyle w:val="Normal"/>
-        <w:spacing w:lineRule="auto" w:line="276" w:before="0" w:after="0"/>
-        <w:rPr/>
+          <w:color w:val="000000"/>
+          <w:sz w:val="18"/>
+          <w:u w:val="none"/>
+          <w:lang w:val="en"/>
+        </w:rPr>
+        <w:t xml:space="preserve">| map = </w:t>
+      </w:r>
+      <w:r>
+        <w:rPr>
+          <w:rFonts w:ascii="Courier New" w:hAnsi="Courier New"/>
+          <w:b/>
+          <w:bCs/>
+          <w:i/>
+          <w:iCs/>
+          <w:color w:val="000000"/>
+          <w:sz w:val="18"/>
+          <w:u w:val="none"/>
+          <w:lang w:val="en"/>
+        </w:rPr>
+        <w:t>???</w:t>
+      </w:r>
+    </w:p>
+    <w:p>
+      <w:pPr>
+        <w:pStyle w:val="Normal"/>
+        <w:spacing w:lineRule="auto" w:line="276" w:before="0" w:after="0"/>
+        <w:rPr>
+          <w:rFonts w:ascii="Courier New" w:hAnsi="Courier New"/>
+          <w:b w:val="false"/>
+          <w:b w:val="false"/>
+          <w:i w:val="false"/>
+          <w:i w:val="false"/>
+          <w:color w:val="000000"/>
+          <w:sz w:val="18"/>
+          <w:u w:val="none"/>
+          <w:lang w:val="en"/>
+        </w:rPr>
       </w:pPr>
       <w:r>
         <w:rPr>
@@ -1266,65 +2339,38 @@
           <w:u w:val="none"/>
           <w:lang w:val="en"/>
         </w:rPr>
-        <w:t>Axiom "Publish an event with the given data with the given event address for the given participant."</w:t>
-      </w:r>
-    </w:p>
-    <w:p>
-      <w:pPr>
-        <w:pStyle w:val="Normal"/>
-        <w:spacing w:lineRule="auto" w:line="276" w:before="0" w:after="0"/>
-        <w:rPr>
-          <w:rFonts w:ascii="Courier New" w:hAnsi="Courier New"/>
-          <w:b w:val="false"/>
-          <w:b w:val="false"/>
-          <w:i w:val="false"/>
-          <w:i w:val="false"/>
-          <w:color w:val="000000"/>
-          <w:sz w:val="18"/>
-          <w:u w:val="none"/>
-          <w:lang w:val="en"/>
-        </w:rPr>
-      </w:pPr>
-      <w:r>
-        <w:rPr/>
-      </w:r>
-    </w:p>
-    <w:p>
-      <w:pPr>
-        <w:pStyle w:val="Normal"/>
-        <w:spacing w:lineRule="auto" w:line="276" w:before="0" w:after="0"/>
-        <w:rPr/>
-      </w:pPr>
-      <w:r>
-        <w:rPr>
-          <w:rFonts w:ascii="Courier New" w:hAnsi="Courier New"/>
-          <w:b w:val="false"/>
-          <w:i w:val="false"/>
-          <w:color w:val="000000"/>
-          <w:sz w:val="18"/>
-          <w:u w:val="none"/>
-          <w:lang w:val="en"/>
-        </w:rPr>
-        <w:t>l</w:t>
-      </w:r>
-      <w:r>
-        <w:rPr>
-          <w:rFonts w:ascii="Courier New" w:hAnsi="Courier New"/>
-          <w:b w:val="false"/>
-          <w:i w:val="false"/>
-          <w:color w:val="000000"/>
-          <w:sz w:val="18"/>
-          <w:u w:val="none"/>
-          <w:lang w:val="en"/>
-        </w:rPr>
-        <w:t>et subscribe&lt;a, s :&gt; Participant&gt; : Address&lt;a&gt; -&gt; s -&gt; EventSystem -&gt; EventHandler&lt;a, s&gt; -&gt; (EventUnhandler, EventSystem)</w:t>
-      </w:r>
-    </w:p>
-    <w:p>
-      <w:pPr>
-        <w:pStyle w:val="Normal"/>
-        <w:spacing w:lineRule="auto" w:line="276" w:before="0" w:after="0"/>
-        <w:rPr/>
+        <w:t xml:space="preserve">| apply = </w:t>
+      </w:r>
+      <w:r>
+        <w:rPr>
+          <w:rFonts w:ascii="Courier New" w:hAnsi="Courier New"/>
+          <w:b/>
+          <w:bCs/>
+          <w:i/>
+          <w:iCs/>
+          <w:color w:val="000000"/>
+          <w:sz w:val="18"/>
+          <w:u w:val="none"/>
+          <w:lang w:val="en"/>
+        </w:rPr>
+        <w:t>???</w:t>
+      </w:r>
+    </w:p>
+    <w:p>
+      <w:pPr>
+        <w:pStyle w:val="Normal"/>
+        <w:spacing w:lineRule="auto" w:line="276" w:before="0" w:after="0"/>
+        <w:rPr>
+          <w:rFonts w:ascii="Courier New" w:hAnsi="Courier New"/>
+          <w:b w:val="false"/>
+          <w:b w:val="false"/>
+          <w:i w:val="false"/>
+          <w:i w:val="false"/>
+          <w:color w:val="000000"/>
+          <w:sz w:val="18"/>
+          <w:u w:val="none"/>
+          <w:lang w:val="en"/>
+        </w:rPr>
       </w:pPr>
       <w:r>
         <w:rPr>
@@ -1348,27 +2394,7 @@
           <w:u w:val="none"/>
           <w:lang w:val="en"/>
         </w:rPr>
-        <w:t>Axiom "Subscribe to an event with the given event address with the given subscriber."</w:t>
-      </w:r>
-    </w:p>
-    <w:p>
-      <w:pPr>
-        <w:pStyle w:val="Normal"/>
-        <w:spacing w:lineRule="auto" w:line="276" w:before="0" w:after="0"/>
-        <w:rPr>
-          <w:rFonts w:ascii="Courier New" w:hAnsi="Courier New"/>
-          <w:b w:val="false"/>
-          <w:b w:val="false"/>
-          <w:i w:val="false"/>
-          <w:i w:val="false"/>
-          <w:color w:val="000000"/>
-          <w:sz w:val="18"/>
-          <w:u w:val="none"/>
-          <w:lang w:val="en"/>
-        </w:rPr>
-      </w:pPr>
-      <w:r>
-        <w:rPr/>
+        <w:t>| bind = bindChain</w:t>
       </w:r>
     </w:p>
     <w:p>
@@ -1384,19 +2410,20 @@
         </w:sectPr>
         <w:pStyle w:val="Normal"/>
         <w:spacing w:lineRule="auto" w:line="276" w:before="0" w:after="0"/>
-        <w:rPr/>
-      </w:pPr>
-      <w:r>
-        <w:rPr>
-          <w:rFonts w:ascii="Courier New" w:hAnsi="Courier New"/>
-          <w:b w:val="false"/>
-          <w:i w:val="false"/>
-          <w:color w:val="000000"/>
-          <w:sz w:val="18"/>
-          <w:u w:val="none"/>
-          <w:lang w:val="en"/>
-        </w:rPr>
-        <w:t>// TODO: Stream and Chain types and their witnesses...</w:t>
+        <w:rPr>
+          <w:rFonts w:ascii="Courier New" w:hAnsi="Courier New"/>
+          <w:b w:val="false"/>
+          <w:b w:val="false"/>
+          <w:i w:val="false"/>
+          <w:i w:val="false"/>
+          <w:color w:val="000000"/>
+          <w:sz w:val="18"/>
+          <w:u w:val="none"/>
+          <w:lang w:val="en"/>
+        </w:rPr>
+      </w:pPr>
+      <w:r>
+        <w:rPr/>
       </w:r>
     </w:p>
     <w:p>
@@ -1471,43 +2498,7 @@
           <w:u w:val="none"/>
           <w:lang w:val="en"/>
         </w:rPr>
-        <w:t xml:space="preserve">let World = </w:t>
-      </w:r>
-      <w:r>
-        <w:rPr>
-          <w:rFonts w:ascii="Courier New" w:hAnsi="Courier New"/>
-          <w:b w:val="false"/>
-          <w:i w:val="false"/>
-          <w:color w:val="000000"/>
-          <w:sz w:val="18"/>
-          <w:u w:val="none"/>
-          <w:lang w:val="en"/>
-        </w:rPr>
-        <w:t xml:space="preserve">(_ : </w:t>
-      </w:r>
-      <w:r>
-        <w:rPr>
-          <w:rFonts w:ascii="Courier New" w:hAnsi="Courier New"/>
-          <w:b w:val="false"/>
-          <w:i w:val="false"/>
-          <w:color w:val="000000"/>
-          <w:sz w:val="18"/>
-          <w:u w:val="none"/>
-          <w:lang w:val="en"/>
-        </w:rPr>
-        <w:t xml:space="preserve">Axiom "The world value."; </w:t>
-      </w:r>
-      <w:r>
-        <w:rPr>
-          <w:rFonts w:ascii="Courier New" w:hAnsi="Courier New"/>
-          <w:b w:val="false"/>
-          <w:i w:val="false"/>
-          <w:color w:val="000000"/>
-          <w:sz w:val="18"/>
-          <w:u w:val="none"/>
-          <w:lang w:val="en"/>
-        </w:rPr>
-        <w:t>EventSystem)</w:t>
+        <w:t>let World = (_ : Axiom "The world value."; EventSystem)</w:t>
       </w:r>
     </w:p>
     <w:p>
@@ -1945,31 +2936,7 @@
           <w:u w:val="none"/>
           <w:lang w:val="en"/>
         </w:rPr>
-        <w:t>(Type : Axiom "</w:t>
-      </w:r>
-      <w:r>
-        <w:rPr>
-          <w:rFonts w:ascii="Courier New" w:hAnsi="Courier New"/>
-          <w:b w:val="false"/>
-          <w:i w:val="false"/>
-          <w:color w:val="000000"/>
-          <w:sz w:val="18"/>
-          <w:u w:val="none"/>
-          <w:lang w:val="en"/>
-        </w:rPr>
-        <w:t>A</w:t>
-      </w:r>
-      <w:r>
-        <w:rPr>
-          <w:rFonts w:ascii="Courier New" w:hAnsi="Courier New"/>
-          <w:b w:val="false"/>
-          <w:i w:val="false"/>
-          <w:color w:val="000000"/>
-          <w:sz w:val="18"/>
-          <w:u w:val="none"/>
-          <w:lang w:val="en"/>
-        </w:rPr>
-        <w:t xml:space="preserve"> value type.",</w:t>
+        <w:t>(Type : Axiom "A value type.",</w:t>
       </w:r>
     </w:p>
     <w:p>
@@ -3530,7 +4497,7 @@
     <w:qFormat/>
     <w:pPr>
       <w:widowControl w:val="false"/>
-      <w:overflowPunct w:val="false"/>
+      <w:overflowPunct w:val="true"/>
       <w:bidi w:val="0"/>
       <w:jc w:val="left"/>
     </w:pPr>

</xml_diff>

<commit_message>
Last bit of current work on semantic design.
Former-commit-id: fead8a6aa8f468c3fc5c6ad67a41632d55c0fda4
</commit_message>
<xml_diff>
--- a/Nu/Nu.Documentation/Nu Semantic Design.docx
+++ b/Nu/Nu.Documentation/Nu Semantic Design.docx
@@ -1579,6 +1579,87 @@
         </w:rPr>
         <w:t>Axiom "Construct a chain from a single value."</w:t>
       </w:r>
+      <w:bookmarkStart w:id="1" w:name="__DdeLink__3025_1811293511"/>
+      <w:bookmarkEnd w:id="1"/>
+    </w:p>
+    <w:p>
+      <w:pPr>
+        <w:pStyle w:val="Normal"/>
+        <w:spacing w:lineRule="auto" w:line="276" w:before="0" w:after="0"/>
+        <w:rPr>
+          <w:bCs w:val="false"/>
+        </w:rPr>
+      </w:pPr>
+      <w:r>
+        <w:rPr>
+          <w:bCs w:val="false"/>
+        </w:rPr>
+      </w:r>
+    </w:p>
+    <w:p>
+      <w:pPr>
+        <w:pStyle w:val="Normal"/>
+        <w:spacing w:lineRule="auto" w:line="276" w:before="0" w:after="0"/>
+        <w:rPr/>
+      </w:pPr>
+      <w:r>
+        <w:rPr>
+          <w:rFonts w:ascii="Courier New" w:hAnsi="Courier New"/>
+          <w:b w:val="false"/>
+          <w:bCs w:val="false"/>
+          <w:i w:val="false"/>
+          <w:color w:val="000000"/>
+          <w:sz w:val="18"/>
+          <w:u w:val="none"/>
+          <w:lang w:val="en"/>
+        </w:rPr>
+        <w:t>let mapChain&lt;a, b&gt; : (a -&gt; b) -&gt; a -&gt; Chain&lt;e, b&gt; =</w:t>
+      </w:r>
+    </w:p>
+    <w:p>
+      <w:pPr>
+        <w:pStyle w:val="Normal"/>
+        <w:spacing w:lineRule="auto" w:line="276" w:before="0" w:after="0"/>
+        <w:rPr>
+          <w:rFonts w:ascii="Courier New" w:hAnsi="Courier New"/>
+          <w:b w:val="false"/>
+          <w:b w:val="false"/>
+          <w:i w:val="false"/>
+          <w:i w:val="false"/>
+          <w:color w:val="000000"/>
+          <w:sz w:val="18"/>
+          <w:u w:val="none"/>
+          <w:lang w:val="en"/>
+        </w:rPr>
+      </w:pPr>
+      <w:r>
+        <w:rPr>
+          <w:rFonts w:ascii="Courier New" w:hAnsi="Courier New"/>
+          <w:b w:val="false"/>
+          <w:bCs w:val="false"/>
+          <w:i w:val="false"/>
+          <w:color w:val="000000"/>
+          <w:sz w:val="18"/>
+          <w:u w:val="none"/>
+          <w:lang w:val="en"/>
+        </w:rPr>
+        <w:t xml:space="preserve">    </w:t>
+      </w:r>
+      <w:r>
+        <w:rPr>
+          <w:rFonts w:ascii="Courier New" w:hAnsi="Courier New"/>
+          <w:b w:val="false"/>
+          <w:bCs w:val="false"/>
+          <w:i w:val="false"/>
+          <w:color w:val="000000"/>
+          <w:sz w:val="18"/>
+          <w:u w:val="none"/>
+          <w:lang w:val="en"/>
+        </w:rPr>
+        <w:t>Axiom "Construct a chain from a single value."</w:t>
+      </w:r>
+      <w:bookmarkStart w:id="2" w:name="__DdeLink__3025_1811293511"/>
+      <w:bookmarkEnd w:id="2"/>
     </w:p>
     <w:p>
       <w:pPr>
@@ -1624,98 +1705,124 @@
           <w:u w:val="none"/>
           <w:lang w:val="en"/>
         </w:rPr>
-        <w:t>map</w:t>
-      </w:r>
-      <w:r>
-        <w:rPr>
-          <w:rFonts w:ascii="Courier New" w:hAnsi="Courier New"/>
-          <w:b w:val="false"/>
-          <w:bCs w:val="false"/>
-          <w:i w:val="false"/>
-          <w:color w:val="000000"/>
-          <w:sz w:val="18"/>
-          <w:u w:val="none"/>
-          <w:lang w:val="en"/>
-        </w:rPr>
-        <w:t xml:space="preserve">Chain&lt;a, </w:t>
-      </w:r>
-      <w:r>
-        <w:rPr>
-          <w:rFonts w:ascii="Courier New" w:hAnsi="Courier New"/>
-          <w:b w:val="false"/>
-          <w:bCs w:val="false"/>
-          <w:i w:val="false"/>
-          <w:color w:val="000000"/>
-          <w:sz w:val="18"/>
-          <w:u w:val="none"/>
-          <w:lang w:val="en"/>
-        </w:rPr>
-        <w:t>b</w:t>
-      </w:r>
-      <w:r>
-        <w:rPr>
-          <w:rFonts w:ascii="Courier New" w:hAnsi="Courier New"/>
-          <w:b w:val="false"/>
-          <w:bCs w:val="false"/>
-          <w:i w:val="false"/>
-          <w:color w:val="000000"/>
-          <w:sz w:val="18"/>
-          <w:u w:val="none"/>
-          <w:lang w:val="en"/>
-        </w:rPr>
-        <w:t xml:space="preserve">&gt; : </w:t>
-      </w:r>
-      <w:r>
-        <w:rPr>
-          <w:rFonts w:ascii="Courier New" w:hAnsi="Courier New"/>
-          <w:b w:val="false"/>
-          <w:bCs w:val="false"/>
-          <w:i w:val="false"/>
-          <w:color w:val="000000"/>
-          <w:sz w:val="18"/>
-          <w:u w:val="none"/>
-          <w:lang w:val="en"/>
-        </w:rPr>
-        <w:t xml:space="preserve">(a -&gt; b) -&gt; </w:t>
-      </w:r>
-      <w:r>
-        <w:rPr>
-          <w:rFonts w:ascii="Courier New" w:hAnsi="Courier New"/>
-          <w:b w:val="false"/>
-          <w:bCs w:val="false"/>
-          <w:i w:val="false"/>
-          <w:color w:val="000000"/>
-          <w:sz w:val="18"/>
-          <w:u w:val="none"/>
-          <w:lang w:val="en"/>
-        </w:rPr>
-        <w:t xml:space="preserve">a -&gt; Chain&lt;e, </w:t>
-      </w:r>
-      <w:r>
-        <w:rPr>
-          <w:rFonts w:ascii="Courier New" w:hAnsi="Courier New"/>
-          <w:b w:val="false"/>
-          <w:bCs w:val="false"/>
-          <w:i w:val="false"/>
-          <w:color w:val="000000"/>
-          <w:sz w:val="18"/>
-          <w:u w:val="none"/>
-          <w:lang w:val="en"/>
-        </w:rPr>
-        <w:t>b</w:t>
-      </w:r>
-      <w:r>
-        <w:rPr>
-          <w:rFonts w:ascii="Courier New" w:hAnsi="Courier New"/>
-          <w:b w:val="false"/>
-          <w:bCs w:val="false"/>
-          <w:i w:val="false"/>
-          <w:color w:val="000000"/>
-          <w:sz w:val="18"/>
-          <w:u w:val="none"/>
-          <w:lang w:val="en"/>
-        </w:rPr>
-        <w:t>&gt; =</w:t>
+        <w:t>apply</w:t>
+      </w:r>
+      <w:r>
+        <w:rPr>
+          <w:rFonts w:ascii="Courier New" w:hAnsi="Courier New"/>
+          <w:b w:val="false"/>
+          <w:bCs w:val="false"/>
+          <w:i w:val="false"/>
+          <w:color w:val="000000"/>
+          <w:sz w:val="18"/>
+          <w:u w:val="none"/>
+          <w:lang w:val="en"/>
+        </w:rPr>
+        <w:t xml:space="preserve">Chain&lt;a, b&gt; : </w:t>
+      </w:r>
+      <w:r>
+        <w:rPr>
+          <w:rFonts w:ascii="Courier New" w:hAnsi="Courier New"/>
+          <w:b w:val="false"/>
+          <w:bCs w:val="false"/>
+          <w:i w:val="false"/>
+          <w:color w:val="000000"/>
+          <w:sz w:val="18"/>
+          <w:u w:val="none"/>
+          <w:lang w:val="en"/>
+        </w:rPr>
+        <w:t xml:space="preserve">Chain&lt;e, </w:t>
+      </w:r>
+      <w:r>
+        <w:rPr>
+          <w:rFonts w:ascii="Courier New" w:hAnsi="Courier New"/>
+          <w:b w:val="false"/>
+          <w:bCs w:val="false"/>
+          <w:i w:val="false"/>
+          <w:color w:val="000000"/>
+          <w:sz w:val="18"/>
+          <w:u w:val="none"/>
+          <w:lang w:val="en"/>
+        </w:rPr>
+        <w:t>a -&gt; b</w:t>
+      </w:r>
+      <w:r>
+        <w:rPr>
+          <w:rFonts w:ascii="Courier New" w:hAnsi="Courier New"/>
+          <w:b w:val="false"/>
+          <w:bCs w:val="false"/>
+          <w:i w:val="false"/>
+          <w:color w:val="000000"/>
+          <w:sz w:val="18"/>
+          <w:u w:val="none"/>
+          <w:lang w:val="en"/>
+        </w:rPr>
+        <w:t>&gt;</w:t>
+      </w:r>
+      <w:r>
+        <w:rPr>
+          <w:rFonts w:ascii="Courier New" w:hAnsi="Courier New"/>
+          <w:b w:val="false"/>
+          <w:bCs w:val="false"/>
+          <w:i w:val="false"/>
+          <w:color w:val="000000"/>
+          <w:sz w:val="18"/>
+          <w:u w:val="none"/>
+          <w:lang w:val="en"/>
+        </w:rPr>
+        <w:t xml:space="preserve"> -&gt; </w:t>
+      </w:r>
+      <w:r>
+        <w:rPr>
+          <w:rFonts w:ascii="Courier New" w:hAnsi="Courier New"/>
+          <w:b w:val="false"/>
+          <w:bCs w:val="false"/>
+          <w:i w:val="false"/>
+          <w:color w:val="000000"/>
+          <w:sz w:val="18"/>
+          <w:u w:val="none"/>
+          <w:lang w:val="en"/>
+        </w:rPr>
+        <w:t xml:space="preserve">Chain&lt;e, </w:t>
+      </w:r>
+      <w:r>
+        <w:rPr>
+          <w:rFonts w:ascii="Courier New" w:hAnsi="Courier New"/>
+          <w:b w:val="false"/>
+          <w:bCs w:val="false"/>
+          <w:i w:val="false"/>
+          <w:color w:val="000000"/>
+          <w:sz w:val="18"/>
+          <w:u w:val="none"/>
+          <w:lang w:val="en"/>
+        </w:rPr>
+        <w:t>a</w:t>
+      </w:r>
+      <w:r>
+        <w:rPr>
+          <w:rFonts w:ascii="Courier New" w:hAnsi="Courier New"/>
+          <w:b w:val="false"/>
+          <w:bCs w:val="false"/>
+          <w:i w:val="false"/>
+          <w:color w:val="000000"/>
+          <w:sz w:val="18"/>
+          <w:u w:val="none"/>
+          <w:lang w:val="en"/>
+        </w:rPr>
+        <w:t>&gt;</w:t>
+      </w:r>
+      <w:r>
+        <w:rPr>
+          <w:rFonts w:ascii="Courier New" w:hAnsi="Courier New"/>
+          <w:b w:val="false"/>
+          <w:bCs w:val="false"/>
+          <w:i w:val="false"/>
+          <w:color w:val="000000"/>
+          <w:sz w:val="18"/>
+          <w:u w:val="none"/>
+          <w:lang w:val="en"/>
+        </w:rPr>
+        <w:t xml:space="preserve"> -&gt; Chain&lt;e, b&gt; =</w:t>
       </w:r>
     </w:p>
     <w:p>
@@ -1748,7 +1855,33 @@
           <w:u w:val="none"/>
           <w:lang w:val="en"/>
         </w:rPr>
-        <w:t>Axiom "Construct a chain from a single value."</w:t>
+        <w:t>Axiom "</w:t>
+      </w:r>
+      <w:r>
+        <w:rPr>
+          <w:rFonts w:ascii="Courier New" w:hAnsi="Courier New"/>
+          <w:b w:val="false"/>
+          <w:bCs w:val="false"/>
+          <w:i w:val="false"/>
+          <w:color w:val="000000"/>
+          <w:sz w:val="18"/>
+          <w:u w:val="none"/>
+          <w:lang w:val="en"/>
+        </w:rPr>
+        <w:t>Apply a function in the context of a Chain</w:t>
+      </w:r>
+      <w:r>
+        <w:rPr>
+          <w:rFonts w:ascii="Courier New" w:hAnsi="Courier New"/>
+          <w:b w:val="false"/>
+          <w:bCs w:val="false"/>
+          <w:i w:val="false"/>
+          <w:color w:val="000000"/>
+          <w:sz w:val="18"/>
+          <w:u w:val="none"/>
+          <w:lang w:val="en"/>
+        </w:rPr>
+        <w:t>."</w:t>
       </w:r>
     </w:p>
     <w:p>
@@ -2251,44 +2384,7 @@
         </w:rPr>
       </w:pPr>
       <w:r>
-        <w:rPr>
-          <w:rFonts w:ascii="Courier New" w:hAnsi="Courier New"/>
-          <w:b w:val="false"/>
-          <w:i w:val="false"/>
-          <w:color w:val="000000"/>
-          <w:sz w:val="18"/>
-          <w:u w:val="none"/>
-          <w:lang w:val="en"/>
-        </w:rPr>
-      </w:r>
-    </w:p>
-    <w:p>
-      <w:pPr>
-        <w:pStyle w:val="Normal"/>
-        <w:spacing w:lineRule="auto" w:line="276" w:before="0" w:after="0"/>
-        <w:rPr>
-          <w:rFonts w:ascii="Courier New" w:hAnsi="Courier New"/>
-          <w:b w:val="false"/>
-          <w:b w:val="false"/>
-          <w:i w:val="false"/>
-          <w:i w:val="false"/>
-          <w:color w:val="000000"/>
-          <w:sz w:val="18"/>
-          <w:u w:val="none"/>
-          <w:lang w:val="en"/>
-        </w:rPr>
-      </w:pPr>
-      <w:r>
-        <w:rPr>
-          <w:rFonts w:ascii="Courier New" w:hAnsi="Courier New"/>
-          <w:b w:val="false"/>
-          <w:i w:val="false"/>
-          <w:color w:val="000000"/>
-          <w:sz w:val="18"/>
-          <w:u w:val="none"/>
-          <w:lang w:val="en"/>
-        </w:rPr>
-        <w:t>// TODO: see if we can witness Monad fully for Chain...</w:t>
+        <w:rPr/>
       </w:r>
     </w:p>
     <w:p>
@@ -2410,17 +2506,7 @@
       <w:pPr>
         <w:pStyle w:val="Normal"/>
         <w:spacing w:lineRule="auto" w:line="276" w:before="0" w:after="0"/>
-        <w:rPr>
-          <w:rFonts w:ascii="Courier New" w:hAnsi="Courier New"/>
-          <w:b w:val="false"/>
-          <w:b w:val="false"/>
-          <w:i w:val="false"/>
-          <w:i w:val="false"/>
-          <w:color w:val="000000"/>
-          <w:sz w:val="18"/>
-          <w:u w:val="none"/>
-          <w:lang w:val="en"/>
-        </w:rPr>
+        <w:rPr/>
       </w:pPr>
       <w:r>
         <w:rPr>
@@ -2449,16 +2535,14 @@
       <w:r>
         <w:rPr>
           <w:rFonts w:ascii="Courier New" w:hAnsi="Courier New"/>
-          <w:b/>
-          <w:bCs/>
-          <w:i/>
-          <w:iCs/>
-          <w:color w:val="000000"/>
-          <w:sz w:val="18"/>
-          <w:u w:val="none"/>
-          <w:lang w:val="en"/>
-        </w:rPr>
-        <w:t>???</w:t>
+          <w:b w:val="false"/>
+          <w:i w:val="false"/>
+          <w:color w:val="000000"/>
+          <w:sz w:val="18"/>
+          <w:u w:val="none"/>
+          <w:lang w:val="en"/>
+        </w:rPr>
+        <w:t>applyChain</w:t>
       </w:r>
     </w:p>
     <w:p>
@@ -3219,7 +3303,7 @@
         </w:rPr>
         <w:t>script (str : String) = Axiom "Denotes script code in str."</w:t>
       </w:r>
-      <w:bookmarkStart w:id="1" w:name="__DdeLink__800_3469670999"/>
+      <w:bookmarkStart w:id="3" w:name="__DdeLink__800_3469670999"/>
     </w:p>
     <w:p>
       <w:pPr>
@@ -3346,7 +3430,7 @@
         </w:rPr>
         <w:t xml:space="preserve">| empty = </w:t>
       </w:r>
-      <w:bookmarkStart w:id="2" w:name="__DdeLink__702_1780501040"/>
+      <w:bookmarkStart w:id="4" w:name="__DdeLink__702_1780501040"/>
       <w:r>
         <w:rPr>
           <w:rFonts w:ascii="Courier New" w:hAnsi="Courier New"/>
@@ -3358,7 +3442,7 @@
         </w:rPr>
         <w:t>script "</w:t>
       </w:r>
-      <w:bookmarkEnd w:id="2"/>
+      <w:bookmarkEnd w:id="4"/>
       <w:r>
         <w:rPr>
           <w:rFonts w:ascii="Courier New" w:hAnsi="Courier New"/>
@@ -3382,7 +3466,7 @@
         </w:rPr>
         <w:t>mpty -t-]"</w:t>
       </w:r>
-      <w:bookmarkEnd w:id="1"/>
+      <w:bookmarkEnd w:id="3"/>
     </w:p>
     <w:p>
       <w:pPr>
@@ -3511,7 +3595,7 @@
         </w:rPr>
         <w:t xml:space="preserve">| empty = </w:t>
       </w:r>
-      <w:bookmarkStart w:id="3" w:name="__DdeLink__702_17805010401"/>
+      <w:bookmarkStart w:id="5" w:name="__DdeLink__702_17805010401"/>
       <w:r>
         <w:rPr>
           <w:rFonts w:ascii="Courier New" w:hAnsi="Courier New"/>
@@ -3524,7 +3608,7 @@
         </w:rPr>
         <w:t>script "</w:t>
       </w:r>
-      <w:bookmarkEnd w:id="3"/>
+      <w:bookmarkEnd w:id="5"/>
       <w:r>
         <w:rPr>
           <w:rFonts w:ascii="Courier New" w:hAnsi="Courier New"/>
@@ -4582,7 +4666,7 @@
     <w:qFormat/>
     <w:pPr>
       <w:widowControl w:val="false"/>
-      <w:overflowPunct w:val="true"/>
+      <w:overflowPunct w:val="false"/>
       <w:bidi w:val="0"/>
       <w:jc w:val="left"/>
     </w:pPr>

</xml_diff>

<commit_message>
Added remark about comonadic nature of property system.
</commit_message>
<xml_diff>
--- a/Nu/Nu.Documentation/Nu Semantic Design.docx
+++ b/Nu/Nu.Documentation/Nu Semantic Design.docx
@@ -447,35 +447,19 @@
           <w:u w:val="none"/>
           <w:lang w:val="en"/>
         </w:rPr>
-        <w:t>// TODO: See what categories the property system yields and make witnesses for them.</w:t>
-      </w:r>
-    </w:p>
-    <w:p>
-      <w:pPr>
-        <w:pStyle w:val="Normal"/>
-        <w:spacing w:lineRule="auto" w:line="276" w:before="0" w:after="0"/>
-        <w:rPr>
-          <w:rFonts w:ascii="Courier New" w:hAnsi="Courier New"/>
-          <w:b w:val="false"/>
-          <w:b w:val="false"/>
-          <w:i w:val="false"/>
-          <w:i w:val="false"/>
-          <w:color w:val="000000"/>
-          <w:sz w:val="18"/>
-          <w:u w:val="none"/>
-          <w:lang w:val="en"/>
-        </w:rPr>
-      </w:pPr>
-      <w:r>
-        <w:rPr>
-          <w:rFonts w:ascii="Courier New" w:hAnsi="Courier New"/>
-          <w:b w:val="false"/>
-          <w:i w:val="false"/>
-          <w:color w:val="000000"/>
-          <w:sz w:val="18"/>
-          <w:u w:val="none"/>
-          <w:lang w:val="en"/>
-        </w:rPr>
+        <w:t xml:space="preserve">// TODO: See what categories the property system yields and make witnesses for them. </w:t>
+      </w:r>
+      <w:r>
+        <w:rPr>
+          <w:rFonts w:ascii="Courier New" w:hAnsi="Courier New"/>
+          <w:b w:val="false"/>
+          <w:i w:val="false"/>
+          <w:color w:val="000000"/>
+          <w:sz w:val="18"/>
+          <w:u w:val="none"/>
+          <w:lang w:val="en"/>
+        </w:rPr>
+        <w:t>I believe there is at least a comonad here.</w:t>
       </w:r>
       <w:r>
         <w:br w:type="page"/>
@@ -4739,7 +4723,8 @@
     <w:qFormat/>
     <w:pPr>
       <w:widowControl w:val="false"/>
-      <w:overflowPunct w:val="false"/>
+      <w:suppressAutoHyphens w:val="true"/>
+      <w:overflowPunct w:val="true"/>
       <w:bidi w:val="0"/>
       <w:spacing w:before="0" w:after="0"/>
       <w:jc w:val="left"/>

</xml_diff>

<commit_message>
Working on PropertySystem witness for comonad.
Former-commit-id: 5e9dfb912663a3f18c765cf00a8c589c944a70d7
</commit_message>
<xml_diff>
--- a/Nu/Nu.Documentation/Nu Semantic Design.docx
+++ b/Nu/Nu.Documentation/Nu Semantic Design.docx
@@ -161,6 +161,72 @@
         </w:rPr>
       </w:pPr>
       <w:r>
+        <w:rPr/>
+      </w:r>
+    </w:p>
+    <w:p>
+      <w:pPr>
+        <w:pStyle w:val="Normal"/>
+        <w:spacing w:lineRule="auto" w:line="276" w:before="0" w:after="0"/>
+        <w:rPr/>
+      </w:pPr>
+      <w:r>
+        <w:rPr>
+          <w:rFonts w:ascii="Courier New" w:hAnsi="Courier New"/>
+          <w:b w:val="false"/>
+          <w:i w:val="false"/>
+          <w:sz w:val="18"/>
+          <w:u w:val="none"/>
+          <w:lang w:val="en"/>
+        </w:rPr>
+        <w:t>let fail&lt;a&gt; : String -&gt; a =</w:t>
+      </w:r>
+    </w:p>
+    <w:p>
+      <w:pPr>
+        <w:pStyle w:val="Normal"/>
+        <w:spacing w:lineRule="auto" w:line="276" w:before="0" w:after="0"/>
+        <w:rPr/>
+      </w:pPr>
+      <w:r>
+        <w:rPr>
+          <w:rFonts w:ascii="Courier New" w:hAnsi="Courier New"/>
+          <w:b w:val="false"/>
+          <w:i w:val="false"/>
+          <w:sz w:val="18"/>
+          <w:u w:val="none"/>
+          <w:lang w:val="en"/>
+        </w:rPr>
+        <w:t xml:space="preserve">    </w:t>
+      </w:r>
+      <w:r>
+        <w:rPr>
+          <w:rFonts w:ascii="Courier New" w:hAnsi="Courier New"/>
+          <w:b w:val="false"/>
+          <w:i w:val="false"/>
+          <w:sz w:val="18"/>
+          <w:u w:val="none"/>
+          <w:lang w:val="en"/>
+        </w:rPr>
+        <w:t>Proposition "Terminate evaluation with an error with the given message."</w:t>
+      </w:r>
+    </w:p>
+    <w:p>
+      <w:pPr>
+        <w:pStyle w:val="Normal"/>
+        <w:spacing w:lineRule="auto" w:line="276" w:before="0" w:after="0"/>
+        <w:rPr>
+          <w:rFonts w:ascii="Courier New" w:hAnsi="Courier New"/>
+          <w:b w:val="false"/>
+          <w:b w:val="false"/>
+          <w:i w:val="false"/>
+          <w:i w:val="false"/>
+          <w:sz w:val="18"/>
+          <w:u w:val="none"/>
+          <w:lang w:val="en"/>
+        </w:rPr>
+      </w:pPr>
+      <w:r>
         <w:rPr>
           <w:rFonts w:ascii="Courier New" w:hAnsi="Courier New"/>
           <w:b w:val="false"/>
@@ -435,31 +501,521 @@
       <w:pPr>
         <w:pStyle w:val="Normal"/>
         <w:spacing w:lineRule="auto" w:line="276" w:before="0" w:after="0"/>
-        <w:rPr/>
-      </w:pPr>
-      <w:r>
-        <w:rPr>
-          <w:rFonts w:ascii="Courier New" w:hAnsi="Courier New"/>
-          <w:b w:val="false"/>
-          <w:i w:val="false"/>
-          <w:color w:val="000000"/>
-          <w:sz w:val="18"/>
-          <w:u w:val="none"/>
-          <w:lang w:val="en"/>
-        </w:rPr>
-        <w:t xml:space="preserve">// TODO: See what categories the property system yields and make witnesses for them. </w:t>
-      </w:r>
-      <w:r>
-        <w:rPr>
-          <w:rFonts w:ascii="Courier New" w:hAnsi="Courier New"/>
-          <w:b w:val="false"/>
-          <w:i w:val="false"/>
-          <w:color w:val="000000"/>
-          <w:sz w:val="18"/>
-          <w:u w:val="none"/>
-          <w:lang w:val="en"/>
-        </w:rPr>
-        <w:t>I believe there is at least a comonad here.</w:t>
+        <w:rPr>
+          <w:rFonts w:ascii="Courier New" w:hAnsi="Courier New" w:eastAsia="SimSun" w:cs="Mangal"/>
+          <w:b w:val="false"/>
+          <w:b w:val="false"/>
+          <w:i w:val="false"/>
+          <w:i w:val="false"/>
+          <w:color w:val="000000"/>
+          <w:kern w:val="2"/>
+          <w:sz w:val="18"/>
+          <w:szCs w:val="24"/>
+          <w:u w:val="none"/>
+          <w:lang w:val="en" w:eastAsia="zh-CN" w:bidi="hi-IN"/>
+        </w:rPr>
+      </w:pPr>
+      <w:r>
+        <w:rPr>
+          <w:rFonts w:eastAsia="SimSun" w:cs="Mangal" w:ascii="Courier New" w:hAnsi="Courier New"/>
+          <w:b w:val="false"/>
+          <w:i w:val="false"/>
+          <w:color w:val="000000"/>
+          <w:kern w:val="2"/>
+          <w:sz w:val="18"/>
+          <w:szCs w:val="24"/>
+          <w:u w:val="none"/>
+          <w:lang w:val="en" w:eastAsia="zh-CN" w:bidi="hi-IN"/>
+        </w:rPr>
+        <w:t>witness Comonad&lt;</w:t>
+      </w:r>
+      <w:r>
+        <w:rPr>
+          <w:rFonts w:eastAsia="SimSun" w:cs="Mangal" w:ascii="Courier New" w:hAnsi="Courier New"/>
+          <w:b w:val="false"/>
+          <w:i w:val="false"/>
+          <w:color w:val="000000"/>
+          <w:kern w:val="2"/>
+          <w:sz w:val="18"/>
+          <w:szCs w:val="24"/>
+          <w:u w:val="none"/>
+          <w:lang w:val="en" w:eastAsia="zh-CN" w:bidi="hi-IN"/>
+        </w:rPr>
+        <w:t>PropertySystem&lt;</w:t>
+      </w:r>
+      <w:r>
+        <w:rPr>
+          <w:rFonts w:eastAsia="SimSun" w:cs="Mangal" w:ascii="Courier New" w:hAnsi="Courier New"/>
+          <w:b w:val="false"/>
+          <w:i w:val="false"/>
+          <w:color w:val="000000"/>
+          <w:kern w:val="2"/>
+          <w:sz w:val="18"/>
+          <w:szCs w:val="24"/>
+          <w:u w:val="none"/>
+          <w:lang w:val="en" w:eastAsia="zh-CN" w:bidi="hi-IN"/>
+        </w:rPr>
+        <w:t>a&gt;&gt; =</w:t>
+      </w:r>
+    </w:p>
+    <w:p>
+      <w:pPr>
+        <w:pStyle w:val="Normal"/>
+        <w:spacing w:lineRule="auto" w:line="276" w:before="0" w:after="0"/>
+        <w:rPr>
+          <w:rFonts w:ascii="Courier New" w:hAnsi="Courier New" w:eastAsia="SimSun" w:cs="Mangal"/>
+          <w:b w:val="false"/>
+          <w:b w:val="false"/>
+          <w:i w:val="false"/>
+          <w:i w:val="false"/>
+          <w:color w:val="000000"/>
+          <w:kern w:val="2"/>
+          <w:sz w:val="18"/>
+          <w:szCs w:val="24"/>
+          <w:u w:val="none"/>
+          <w:lang w:val="en" w:eastAsia="zh-CN" w:bidi="hi-IN"/>
+        </w:rPr>
+      </w:pPr>
+      <w:r>
+        <w:rPr>
+          <w:rFonts w:eastAsia="SimSun" w:cs="Mangal" w:ascii="Courier New" w:hAnsi="Courier New"/>
+          <w:b w:val="false"/>
+          <w:i w:val="false"/>
+          <w:color w:val="000000"/>
+          <w:kern w:val="2"/>
+          <w:sz w:val="18"/>
+          <w:szCs w:val="24"/>
+          <w:u w:val="none"/>
+          <w:lang w:val="en" w:eastAsia="zh-CN" w:bidi="hi-IN"/>
+        </w:rPr>
+        <w:t xml:space="preserve">    </w:t>
+      </w:r>
+      <w:r>
+        <w:rPr>
+          <w:rFonts w:eastAsia="SimSun" w:cs="Mangal" w:ascii="Courier New" w:hAnsi="Courier New"/>
+          <w:b w:val="false"/>
+          <w:i w:val="false"/>
+          <w:color w:val="000000"/>
+          <w:kern w:val="2"/>
+          <w:sz w:val="18"/>
+          <w:szCs w:val="24"/>
+          <w:u w:val="none"/>
+          <w:lang w:val="en" w:eastAsia="zh-CN" w:bidi="hi-IN"/>
+        </w:rPr>
+        <w:t xml:space="preserve">extract </w:t>
+      </w:r>
+      <w:r>
+        <w:rPr>
+          <w:rFonts w:eastAsia="SimSun" w:cs="Mangal" w:ascii="Courier New" w:hAnsi="Courier New"/>
+          <w:b w:val="false"/>
+          <w:i w:val="false"/>
+          <w:color w:val="000000"/>
+          <w:kern w:val="2"/>
+          <w:sz w:val="18"/>
+          <w:szCs w:val="24"/>
+          <w:u w:val="none"/>
+          <w:lang w:val="en" w:eastAsia="zh-CN" w:bidi="hi-IN"/>
+        </w:rPr>
+        <w:t xml:space="preserve">n p s </w:t>
+      </w:r>
+      <w:r>
+        <w:rPr>
+          <w:rFonts w:eastAsia="SimSun" w:cs="Mangal" w:ascii="Courier New" w:hAnsi="Courier New"/>
+          <w:b w:val="false"/>
+          <w:i w:val="false"/>
+          <w:color w:val="000000"/>
+          <w:kern w:val="2"/>
+          <w:sz w:val="18"/>
+          <w:szCs w:val="24"/>
+          <w:u w:val="none"/>
+          <w:lang w:val="en" w:eastAsia="zh-CN" w:bidi="hi-IN"/>
+        </w:rPr>
+        <w:t>=</w:t>
+      </w:r>
+    </w:p>
+    <w:p>
+      <w:pPr>
+        <w:pStyle w:val="Normal"/>
+        <w:spacing w:lineRule="auto" w:line="276" w:before="0" w:after="0"/>
+        <w:rPr>
+          <w:rFonts w:ascii="Courier New" w:hAnsi="Courier New" w:eastAsia="SimSun" w:cs="Mangal"/>
+          <w:b w:val="false"/>
+          <w:b w:val="false"/>
+          <w:i w:val="false"/>
+          <w:i w:val="false"/>
+          <w:color w:val="000000"/>
+          <w:kern w:val="2"/>
+          <w:sz w:val="18"/>
+          <w:szCs w:val="24"/>
+          <w:u w:val="none"/>
+          <w:lang w:val="en" w:eastAsia="zh-CN" w:bidi="hi-IN"/>
+        </w:rPr>
+      </w:pPr>
+      <w:r>
+        <w:rPr>
+          <w:rFonts w:eastAsia="SimSun" w:cs="Mangal" w:ascii="Courier New" w:hAnsi="Courier New"/>
+          <w:b w:val="false"/>
+          <w:i w:val="false"/>
+          <w:color w:val="000000"/>
+          <w:kern w:val="2"/>
+          <w:sz w:val="18"/>
+          <w:szCs w:val="24"/>
+          <w:u w:val="none"/>
+          <w:lang w:val="en" w:eastAsia="zh-CN" w:bidi="hi-IN"/>
+        </w:rPr>
+        <w:t xml:space="preserve">        </w:t>
+      </w:r>
+      <w:r>
+        <w:rPr>
+          <w:rFonts w:eastAsia="SimSun" w:cs="Mangal" w:ascii="Courier New" w:hAnsi="Courier New"/>
+          <w:b w:val="false"/>
+          <w:i w:val="false"/>
+          <w:color w:val="000000"/>
+          <w:kern w:val="2"/>
+          <w:sz w:val="18"/>
+          <w:szCs w:val="24"/>
+          <w:u w:val="none"/>
+          <w:lang w:val="en" w:eastAsia="zh-CN" w:bidi="hi-IN"/>
+        </w:rPr>
+        <w:t xml:space="preserve">match </w:t>
+      </w:r>
+      <w:r>
+        <w:rPr>
+          <w:rFonts w:eastAsia="SimSun" w:cs="Mangal" w:ascii="Courier New" w:hAnsi="Courier New"/>
+          <w:b w:val="false"/>
+          <w:i w:val="false"/>
+          <w:color w:val="000000"/>
+          <w:kern w:val="2"/>
+          <w:sz w:val="18"/>
+          <w:szCs w:val="24"/>
+          <w:u w:val="none"/>
+          <w:lang w:val="en" w:eastAsia="zh-CN" w:bidi="hi-IN"/>
+        </w:rPr>
+        <w:t xml:space="preserve">getPropertyOpt </w:t>
+      </w:r>
+      <w:r>
+        <w:rPr>
+          <w:rFonts w:eastAsia="SimSun" w:cs="Mangal" w:ascii="Courier New" w:hAnsi="Courier New"/>
+          <w:b w:val="false"/>
+          <w:i w:val="false"/>
+          <w:color w:val="000000"/>
+          <w:kern w:val="2"/>
+          <w:sz w:val="18"/>
+          <w:szCs w:val="24"/>
+          <w:u w:val="none"/>
+          <w:lang w:val="en" w:eastAsia="zh-CN" w:bidi="hi-IN"/>
+        </w:rPr>
+        <w:t xml:space="preserve">n p </w:t>
+      </w:r>
+      <w:r>
+        <w:rPr>
+          <w:rFonts w:eastAsia="SimSun" w:cs="Mangal" w:ascii="Courier New" w:hAnsi="Courier New"/>
+          <w:b w:val="false"/>
+          <w:i w:val="false"/>
+          <w:color w:val="000000"/>
+          <w:kern w:val="2"/>
+          <w:sz w:val="18"/>
+          <w:szCs w:val="24"/>
+          <w:u w:val="none"/>
+          <w:lang w:val="en" w:eastAsia="zh-CN" w:bidi="hi-IN"/>
+        </w:rPr>
+        <w:t xml:space="preserve">s </w:t>
+      </w:r>
+      <w:r>
+        <w:rPr>
+          <w:rFonts w:eastAsia="SimSun" w:cs="Mangal" w:ascii="Courier New" w:hAnsi="Courier New"/>
+          <w:b w:val="false"/>
+          <w:i w:val="false"/>
+          <w:color w:val="000000"/>
+          <w:kern w:val="2"/>
+          <w:sz w:val="18"/>
+          <w:szCs w:val="24"/>
+          <w:u w:val="none"/>
+          <w:lang w:val="en" w:eastAsia="zh-CN" w:bidi="hi-IN"/>
+        </w:rPr>
+        <w:t>with Some a -&gt; a | None -&gt; fail "Cannot find property."</w:t>
+      </w:r>
+    </w:p>
+    <w:p>
+      <w:pPr>
+        <w:pStyle w:val="Normal"/>
+        <w:spacing w:lineRule="auto" w:line="276" w:before="0" w:after="0"/>
+        <w:rPr>
+          <w:rFonts w:ascii="Courier New" w:hAnsi="Courier New" w:eastAsia="SimSun" w:cs="Mangal"/>
+          <w:b w:val="false"/>
+          <w:b w:val="false"/>
+          <w:i w:val="false"/>
+          <w:i w:val="false"/>
+          <w:color w:val="000000"/>
+          <w:kern w:val="2"/>
+          <w:sz w:val="18"/>
+          <w:szCs w:val="24"/>
+          <w:u w:val="none"/>
+          <w:lang w:val="en" w:eastAsia="zh-CN" w:bidi="hi-IN"/>
+        </w:rPr>
+      </w:pPr>
+      <w:r>
+        <w:rPr>
+          <w:rFonts w:eastAsia="SimSun" w:cs="Mangal" w:ascii="Courier New" w:hAnsi="Courier New"/>
+          <w:b w:val="false"/>
+          <w:i w:val="false"/>
+          <w:color w:val="000000"/>
+          <w:kern w:val="2"/>
+          <w:sz w:val="18"/>
+          <w:szCs w:val="24"/>
+          <w:u w:val="none"/>
+          <w:lang w:val="en" w:eastAsia="zh-CN" w:bidi="hi-IN"/>
+        </w:rPr>
+        <w:t xml:space="preserve">    </w:t>
+      </w:r>
+      <w:r>
+        <w:rPr>
+          <w:rFonts w:eastAsia="SimSun" w:cs="Mangal" w:ascii="Courier New" w:hAnsi="Courier New"/>
+          <w:b w:val="false"/>
+          <w:i w:val="false"/>
+          <w:color w:val="000000"/>
+          <w:kern w:val="2"/>
+          <w:sz w:val="18"/>
+          <w:szCs w:val="24"/>
+          <w:u w:val="none"/>
+          <w:lang w:val="en" w:eastAsia="zh-CN" w:bidi="hi-IN"/>
+        </w:rPr>
+        <w:t>duplicate n p s =</w:t>
+      </w:r>
+    </w:p>
+    <w:p>
+      <w:pPr>
+        <w:pStyle w:val="Normal"/>
+        <w:spacing w:lineRule="auto" w:line="276" w:before="0" w:after="0"/>
+        <w:rPr>
+          <w:rFonts w:ascii="Courier New" w:hAnsi="Courier New" w:eastAsia="SimSun" w:cs="Mangal"/>
+          <w:b w:val="false"/>
+          <w:b w:val="false"/>
+          <w:i w:val="false"/>
+          <w:i w:val="false"/>
+          <w:color w:val="000000"/>
+          <w:kern w:val="2"/>
+          <w:sz w:val="18"/>
+          <w:szCs w:val="24"/>
+          <w:u w:val="none"/>
+          <w:lang w:val="en" w:eastAsia="zh-CN" w:bidi="hi-IN"/>
+        </w:rPr>
+      </w:pPr>
+      <w:r>
+        <w:rPr>
+          <w:rFonts w:eastAsia="SimSun" w:cs="Mangal" w:ascii="Courier New" w:hAnsi="Courier New"/>
+          <w:b w:val="false"/>
+          <w:i w:val="false"/>
+          <w:color w:val="000000"/>
+          <w:kern w:val="2"/>
+          <w:sz w:val="18"/>
+          <w:szCs w:val="24"/>
+          <w:u w:val="none"/>
+          <w:lang w:val="en" w:eastAsia="zh-CN" w:bidi="hi-IN"/>
+        </w:rPr>
+        <w:t xml:space="preserve">        </w:t>
+      </w:r>
+      <w:r>
+        <w:rPr>
+          <w:rFonts w:eastAsia="SimSun" w:cs="Mangal" w:ascii="Courier New" w:hAnsi="Courier New"/>
+          <w:b w:val="false"/>
+          <w:i w:val="false"/>
+          <w:color w:val="000000"/>
+          <w:kern w:val="2"/>
+          <w:sz w:val="18"/>
+          <w:szCs w:val="24"/>
+          <w:u w:val="none"/>
+          <w:lang w:val="en" w:eastAsia="zh-CN" w:bidi="hi-IN"/>
+        </w:rPr>
+        <w:t>setPropertyOpt n p (Some s) s</w:t>
+      </w:r>
+    </w:p>
+    <w:p>
+      <w:pPr>
+        <w:pStyle w:val="Normal"/>
+        <w:spacing w:lineRule="auto" w:line="276" w:before="0" w:after="0"/>
+        <w:rPr>
+          <w:rFonts w:ascii="Courier New" w:hAnsi="Courier New" w:eastAsia="SimSun" w:cs="Mangal"/>
+          <w:b w:val="false"/>
+          <w:b w:val="false"/>
+          <w:i w:val="false"/>
+          <w:i w:val="false"/>
+          <w:color w:val="000000"/>
+          <w:kern w:val="2"/>
+          <w:sz w:val="18"/>
+          <w:szCs w:val="24"/>
+          <w:u w:val="none"/>
+          <w:lang w:val="en" w:eastAsia="zh-CN" w:bidi="hi-IN"/>
+        </w:rPr>
+      </w:pPr>
+      <w:r>
+        <w:rPr>
+          <w:rFonts w:eastAsia="SimSun" w:cs="Mangal" w:ascii="Courier New" w:hAnsi="Courier New"/>
+          <w:b w:val="false"/>
+          <w:i w:val="false"/>
+          <w:color w:val="000000"/>
+          <w:kern w:val="2"/>
+          <w:sz w:val="18"/>
+          <w:szCs w:val="24"/>
+          <w:u w:val="none"/>
+          <w:lang w:val="en" w:eastAsia="zh-CN" w:bidi="hi-IN"/>
+        </w:rPr>
+        <w:t xml:space="preserve">    </w:t>
+      </w:r>
+      <w:r>
+        <w:rPr>
+          <w:rFonts w:eastAsia="SimSun" w:cs="Mangal" w:ascii="Courier New" w:hAnsi="Courier New"/>
+          <w:b w:val="false"/>
+          <w:i w:val="false"/>
+          <w:color w:val="000000"/>
+          <w:kern w:val="2"/>
+          <w:sz w:val="18"/>
+          <w:szCs w:val="24"/>
+          <w:u w:val="none"/>
+          <w:lang w:val="en" w:eastAsia="zh-CN" w:bidi="hi-IN"/>
+        </w:rPr>
+        <w:t>extend n p f s =</w:t>
+      </w:r>
+    </w:p>
+    <w:p>
+      <w:pPr>
+        <w:pStyle w:val="Normal"/>
+        <w:spacing w:lineRule="auto" w:line="276" w:before="0" w:after="0"/>
+        <w:rPr>
+          <w:rFonts w:ascii="Courier New" w:hAnsi="Courier New" w:eastAsia="SimSun" w:cs="Mangal"/>
+          <w:b w:val="false"/>
+          <w:b w:val="false"/>
+          <w:i w:val="false"/>
+          <w:i w:val="false"/>
+          <w:color w:val="000000"/>
+          <w:kern w:val="2"/>
+          <w:sz w:val="18"/>
+          <w:szCs w:val="24"/>
+          <w:u w:val="none"/>
+          <w:lang w:val="en" w:eastAsia="zh-CN" w:bidi="hi-IN"/>
+        </w:rPr>
+      </w:pPr>
+      <w:r>
+        <w:rPr>
+          <w:rFonts w:eastAsia="SimSun" w:cs="Mangal" w:ascii="Courier New" w:hAnsi="Courier New"/>
+          <w:b w:val="false"/>
+          <w:i w:val="false"/>
+          <w:color w:val="000000"/>
+          <w:kern w:val="2"/>
+          <w:sz w:val="18"/>
+          <w:szCs w:val="24"/>
+          <w:u w:val="none"/>
+          <w:lang w:val="en" w:eastAsia="zh-CN" w:bidi="hi-IN"/>
+        </w:rPr>
+        <w:t xml:space="preserve">        </w:t>
+      </w:r>
+      <w:r>
+        <w:rPr>
+          <w:rFonts w:eastAsia="SimSun" w:cs="Mangal" w:ascii="Courier New" w:hAnsi="Courier New"/>
+          <w:b w:val="false"/>
+          <w:i w:val="false"/>
+          <w:color w:val="000000"/>
+          <w:kern w:val="2"/>
+          <w:sz w:val="18"/>
+          <w:szCs w:val="24"/>
+          <w:u w:val="none"/>
+          <w:lang w:val="en" w:eastAsia="zh-CN" w:bidi="hi-IN"/>
+        </w:rPr>
+        <w:t>let a = match getPropertyOpt n p with Some a -&gt; a | None -&gt; fail "Cannot find property."</w:t>
+      </w:r>
+    </w:p>
+    <w:p>
+      <w:pPr>
+        <w:pStyle w:val="Normal"/>
+        <w:spacing w:lineRule="auto" w:line="276" w:before="0" w:after="0"/>
+        <w:rPr>
+          <w:rFonts w:ascii="Courier New" w:hAnsi="Courier New" w:eastAsia="SimSun" w:cs="Mangal"/>
+          <w:b w:val="false"/>
+          <w:b w:val="false"/>
+          <w:i w:val="false"/>
+          <w:i w:val="false"/>
+          <w:color w:val="000000"/>
+          <w:kern w:val="2"/>
+          <w:sz w:val="18"/>
+          <w:szCs w:val="24"/>
+          <w:u w:val="none"/>
+          <w:lang w:val="en" w:eastAsia="zh-CN" w:bidi="hi-IN"/>
+        </w:rPr>
+      </w:pPr>
+      <w:r>
+        <w:rPr>
+          <w:rFonts w:eastAsia="SimSun" w:cs="Mangal" w:ascii="Courier New" w:hAnsi="Courier New"/>
+          <w:b w:val="false"/>
+          <w:i w:val="false"/>
+          <w:color w:val="000000"/>
+          <w:kern w:val="2"/>
+          <w:sz w:val="18"/>
+          <w:szCs w:val="24"/>
+          <w:u w:val="none"/>
+          <w:lang w:val="en" w:eastAsia="zh-CN" w:bidi="hi-IN"/>
+        </w:rPr>
+        <w:t xml:space="preserve">        </w:t>
+      </w:r>
+      <w:r>
+        <w:rPr>
+          <w:rFonts w:eastAsia="SimSun" w:cs="Mangal" w:ascii="Courier New" w:hAnsi="Courier New"/>
+          <w:b w:val="false"/>
+          <w:i w:val="false"/>
+          <w:color w:val="000000"/>
+          <w:kern w:val="2"/>
+          <w:sz w:val="18"/>
+          <w:szCs w:val="24"/>
+          <w:u w:val="none"/>
+          <w:lang w:val="en" w:eastAsia="zh-CN" w:bidi="hi-IN"/>
+        </w:rPr>
+        <w:t>let b = f a</w:t>
+      </w:r>
+    </w:p>
+    <w:p>
+      <w:pPr>
+        <w:pStyle w:val="Normal"/>
+        <w:spacing w:lineRule="auto" w:line="276" w:before="0" w:after="0"/>
+        <w:rPr>
+          <w:rFonts w:ascii="Courier New" w:hAnsi="Courier New" w:eastAsia="SimSun" w:cs="Mangal"/>
+          <w:b w:val="false"/>
+          <w:b w:val="false"/>
+          <w:i w:val="false"/>
+          <w:i w:val="false"/>
+          <w:color w:val="000000"/>
+          <w:kern w:val="2"/>
+          <w:sz w:val="18"/>
+          <w:szCs w:val="24"/>
+          <w:u w:val="none"/>
+          <w:lang w:val="en" w:eastAsia="zh-CN" w:bidi="hi-IN"/>
+        </w:rPr>
+      </w:pPr>
+      <w:r>
+        <w:rPr>
+          <w:rFonts w:eastAsia="SimSun" w:cs="Mangal" w:ascii="Courier New" w:hAnsi="Courier New"/>
+          <w:b w:val="false"/>
+          <w:i w:val="false"/>
+          <w:color w:val="000000"/>
+          <w:kern w:val="2"/>
+          <w:sz w:val="18"/>
+          <w:szCs w:val="24"/>
+          <w:u w:val="none"/>
+          <w:lang w:val="en" w:eastAsia="zh-CN" w:bidi="hi-IN"/>
+        </w:rPr>
+        <w:t xml:space="preserve">        </w:t>
+      </w:r>
+      <w:r>
+        <w:rPr>
+          <w:rFonts w:eastAsia="SimSun" w:cs="Mangal" w:ascii="Courier New" w:hAnsi="Courier New"/>
+          <w:b w:val="false"/>
+          <w:i w:val="false"/>
+          <w:color w:val="000000"/>
+          <w:kern w:val="2"/>
+          <w:sz w:val="18"/>
+          <w:szCs w:val="24"/>
+          <w:u w:val="none"/>
+          <w:lang w:val="en" w:eastAsia="zh-CN" w:bidi="hi-IN"/>
+        </w:rPr>
+        <w:t>setPropertyOpt n p (Some b) s</w:t>
       </w:r>
       <w:r>
         <w:br w:type="page"/>
@@ -1893,7 +2449,7 @@
           <w:u w:val="none"/>
           <w:lang w:val="en"/>
         </w:rPr>
-        <w:t xml:space="preserve">| map = </w:t>
+        <w:t xml:space="preserve">map = </w:t>
       </w:r>
       <w:r>
         <w:rPr>
@@ -1990,7 +2546,7 @@
           <w:u w:val="none"/>
           <w:lang w:val="en"/>
         </w:rPr>
-        <w:t xml:space="preserve">| fold = </w:t>
+        <w:t xml:space="preserve">fold = </w:t>
       </w:r>
       <w:r>
         <w:rPr>
@@ -2076,7 +2632,7 @@
           <w:u w:val="none"/>
           <w:lang w:val="en"/>
         </w:rPr>
-        <w:t xml:space="preserve">| map2 = </w:t>
+        <w:t xml:space="preserve">map2 = </w:t>
       </w:r>
       <w:r>
         <w:rPr>
@@ -2161,7 +2717,7 @@
           <w:u w:val="none"/>
           <w:lang w:val="en"/>
         </w:rPr>
-        <w:t xml:space="preserve">| product = </w:t>
+        <w:t xml:space="preserve">product = </w:t>
       </w:r>
       <w:r>
         <w:rPr>
@@ -2216,7 +2772,7 @@
           <w:u w:val="none"/>
           <w:lang w:val="en"/>
         </w:rPr>
-        <w:t>| sum = sumStream</w:t>
+        <w:t>sum = sumStream</w:t>
       </w:r>
     </w:p>
     <w:p>
@@ -2314,7 +2870,7 @@
           <w:u w:val="none"/>
           <w:lang w:val="en"/>
         </w:rPr>
-        <w:t>| pure = pureChain</w:t>
+        <w:t>pure = pureChain</w:t>
       </w:r>
     </w:p>
     <w:p>
@@ -2345,7 +2901,7 @@
           <w:u w:val="none"/>
           <w:lang w:val="en"/>
         </w:rPr>
-        <w:t xml:space="preserve">| map = </w:t>
+        <w:t xml:space="preserve">map = </w:t>
       </w:r>
       <w:r>
         <w:rPr>
@@ -2390,7 +2946,7 @@
           <w:u w:val="none"/>
           <w:lang w:val="en"/>
         </w:rPr>
-        <w:t>| apply = applyChain</w:t>
+        <w:t>apply = applyChain</w:t>
       </w:r>
     </w:p>
     <w:p>
@@ -2440,7 +2996,7 @@
           <w:u w:val="none"/>
           <w:lang w:val="en"/>
         </w:rPr>
-        <w:t>| bind = bindChain</w:t>
+        <w:t>bind = bindChain</w:t>
       </w:r>
     </w:p>
     <w:p>
@@ -3431,7 +3987,7 @@
           <w:u w:val="none"/>
           <w:lang w:val="en"/>
         </w:rPr>
-        <w:t>| append = script "</w:t>
+        <w:t>append = script "</w:t>
       </w:r>
       <w:r>
         <w:rPr>
@@ -3484,7 +4040,7 @@
           <w:u w:val="none"/>
           <w:lang w:val="en"/>
         </w:rPr>
-        <w:t xml:space="preserve">| empty = </w:t>
+        <w:t xml:space="preserve">empty = </w:t>
       </w:r>
       <w:bookmarkStart w:id="5" w:name="__DdeLink__702_1780501040"/>
       <w:r>
@@ -3594,7 +4150,7 @@
           <w:u w:val="none"/>
           <w:lang w:val="en"/>
         </w:rPr>
-        <w:t>| append = script "</w:t>
+        <w:t>append = script "</w:t>
       </w:r>
       <w:r>
         <w:rPr>
@@ -3649,7 +4205,7 @@
           <w:u w:val="none"/>
           <w:lang w:val="en"/>
         </w:rPr>
-        <w:t xml:space="preserve">| empty = </w:t>
+        <w:t xml:space="preserve">empty = </w:t>
       </w:r>
       <w:bookmarkStart w:id="6" w:name="__DdeLink__702_17805010401"/>
       <w:r>
@@ -3748,7 +4304,7 @@
           <w:u w:val="none"/>
           <w:lang w:val="en"/>
         </w:rPr>
-        <w:t>| pure = script "[fun [a] [</w:t>
+        <w:t>pure = script "[fun [a] [</w:t>
       </w:r>
       <w:r>
         <w:rPr>
@@ -3789,7 +4345,7 @@
           <w:u w:val="none"/>
           <w:lang w:val="en"/>
         </w:rPr>
-        <w:t>| map = script "</w:t>
+        <w:t>map = script "</w:t>
       </w:r>
       <w:r>
         <w:rPr>
@@ -3830,7 +4386,7 @@
           <w:u w:val="none"/>
           <w:lang w:val="en"/>
         </w:rPr>
-        <w:t>| apply = script "</w:t>
+        <w:t>apply = script "</w:t>
       </w:r>
       <w:r>
         <w:rPr>
@@ -3871,7 +4427,7 @@
           <w:u w:val="none"/>
           <w:lang w:val="en"/>
         </w:rPr>
-        <w:t>| bind = script "</w:t>
+        <w:t>bind = script "</w:t>
       </w:r>
       <w:r>
         <w:rPr>
@@ -3956,7 +4512,7 @@
           <w:u w:val="none"/>
           <w:lang w:val="en"/>
         </w:rPr>
-        <w:t>| fold = script "</w:t>
+        <w:t>fold = script "</w:t>
       </w:r>
       <w:r>
         <w:rPr>
@@ -4041,7 +4597,7 @@
           <w:u w:val="none"/>
           <w:lang w:val="en"/>
         </w:rPr>
-        <w:t>| map2 = script "</w:t>
+        <w:t>map2 = script "</w:t>
       </w:r>
       <w:r>
         <w:rPr>
@@ -4126,7 +4682,7 @@
           <w:u w:val="none"/>
           <w:lang w:val="en"/>
         </w:rPr>
-        <w:t>| product = script "</w:t>
+        <w:t>product = script "</w:t>
       </w:r>
       <w:r>
         <w:rPr>
@@ -4167,7 +4723,7 @@
           <w:u w:val="none"/>
           <w:lang w:val="en"/>
         </w:rPr>
-        <w:t>| sum = script "</w:t>
+        <w:t>sum = script "</w:t>
       </w:r>
       <w:r>
         <w:rPr>

</xml_diff>

<commit_message>
More work on comonad witness.
Former-commit-id: 9aec0b24ad6f63545a4e2adf84e6fb24e8164f80
</commit_message>
<xml_diff>
--- a/Nu/Nu.Documentation/Nu Semantic Design.docx
+++ b/Nu/Nu.Documentation/Nu Semantic Design.docx
@@ -310,7 +310,7 @@
           <w:u w:val="none"/>
           <w:lang w:val="en"/>
         </w:rPr>
-        <w:t>Proposition "Obtain a participant property if it exists."</w:t>
+        <w:t>Proposition "Obtain a property if it exists."</w:t>
       </w:r>
     </w:p>
     <w:p>
@@ -388,7 +388,7 @@
           <w:u w:val="none"/>
           <w:lang w:val="en"/>
         </w:rPr>
-        <w:t>Proposition "Set a participant property if it exists."</w:t>
+        <w:t>Proposition "Set a property if it exists."</w:t>
       </w:r>
     </w:p>
     <w:p>
@@ -466,7 +466,7 @@
           <w:u w:val="none"/>
           <w:lang w:val="en"/>
         </w:rPr>
-        <w:t>Proposition "Invoke the given handler when a participant property is changed."</w:t>
+        <w:t>Proposition "Invoke the given handler when a property is changed."</w:t>
       </w:r>
     </w:p>
     <w:p>
@@ -733,7 +733,7 @@
           <w:u w:val="none"/>
           <w:lang w:val="en" w:eastAsia="zh-CN" w:bidi="hi-IN"/>
         </w:rPr>
-        <w:t>with Some a -&gt; a | None -&gt; fail "Cannot find property."</w:t>
+        <w:t>with</w:t>
       </w:r>
     </w:p>
     <w:p>
@@ -766,6 +766,100 @@
           <w:u w:val="none"/>
           <w:lang w:val="en" w:eastAsia="zh-CN" w:bidi="hi-IN"/>
         </w:rPr>
+        <w:t xml:space="preserve">        </w:t>
+      </w:r>
+      <w:r>
+        <w:rPr>
+          <w:rFonts w:eastAsia="SimSun" w:cs="Mangal" w:ascii="Courier New" w:hAnsi="Courier New"/>
+          <w:b w:val="false"/>
+          <w:i w:val="false"/>
+          <w:color w:val="000000"/>
+          <w:kern w:val="2"/>
+          <w:sz w:val="18"/>
+          <w:szCs w:val="24"/>
+          <w:u w:val="none"/>
+          <w:lang w:val="en" w:eastAsia="zh-CN" w:bidi="hi-IN"/>
+        </w:rPr>
+        <w:t>| Some a -&gt; a</w:t>
+      </w:r>
+    </w:p>
+    <w:p>
+      <w:pPr>
+        <w:pStyle w:val="Normal"/>
+        <w:spacing w:lineRule="auto" w:line="276" w:before="0" w:after="0"/>
+        <w:rPr>
+          <w:rFonts w:ascii="Courier New" w:hAnsi="Courier New" w:eastAsia="SimSun" w:cs="Mangal"/>
+          <w:b w:val="false"/>
+          <w:b w:val="false"/>
+          <w:i w:val="false"/>
+          <w:i w:val="false"/>
+          <w:color w:val="000000"/>
+          <w:kern w:val="2"/>
+          <w:sz w:val="18"/>
+          <w:szCs w:val="24"/>
+          <w:u w:val="none"/>
+          <w:lang w:val="en" w:eastAsia="zh-CN" w:bidi="hi-IN"/>
+        </w:rPr>
+      </w:pPr>
+      <w:r>
+        <w:rPr>
+          <w:rFonts w:eastAsia="SimSun" w:cs="Mangal" w:ascii="Courier New" w:hAnsi="Courier New"/>
+          <w:b w:val="false"/>
+          <w:i w:val="false"/>
+          <w:color w:val="000000"/>
+          <w:kern w:val="2"/>
+          <w:sz w:val="18"/>
+          <w:szCs w:val="24"/>
+          <w:u w:val="none"/>
+          <w:lang w:val="en" w:eastAsia="zh-CN" w:bidi="hi-IN"/>
+        </w:rPr>
+        <w:t xml:space="preserve">        </w:t>
+      </w:r>
+      <w:r>
+        <w:rPr>
+          <w:rFonts w:eastAsia="SimSun" w:cs="Mangal" w:ascii="Courier New" w:hAnsi="Courier New"/>
+          <w:b w:val="false"/>
+          <w:i w:val="false"/>
+          <w:color w:val="000000"/>
+          <w:kern w:val="2"/>
+          <w:sz w:val="18"/>
+          <w:szCs w:val="24"/>
+          <w:u w:val="none"/>
+          <w:lang w:val="en" w:eastAsia="zh-CN" w:bidi="hi-IN"/>
+        </w:rPr>
+        <w:t>| None -&gt; fail "Cannot find property."</w:t>
+      </w:r>
+    </w:p>
+    <w:p>
+      <w:pPr>
+        <w:pStyle w:val="Normal"/>
+        <w:spacing w:lineRule="auto" w:line="276" w:before="0" w:after="0"/>
+        <w:rPr>
+          <w:rFonts w:ascii="Courier New" w:hAnsi="Courier New" w:eastAsia="SimSun" w:cs="Mangal"/>
+          <w:b w:val="false"/>
+          <w:b w:val="false"/>
+          <w:i w:val="false"/>
+          <w:i w:val="false"/>
+          <w:color w:val="000000"/>
+          <w:kern w:val="2"/>
+          <w:sz w:val="18"/>
+          <w:szCs w:val="24"/>
+          <w:u w:val="none"/>
+          <w:lang w:val="en" w:eastAsia="zh-CN" w:bidi="hi-IN"/>
+        </w:rPr>
+      </w:pPr>
+      <w:r>
+        <w:rPr>
+          <w:rFonts w:eastAsia="SimSun" w:cs="Mangal" w:ascii="Courier New" w:hAnsi="Courier New"/>
+          <w:b w:val="false"/>
+          <w:i w:val="false"/>
+          <w:color w:val="000000"/>
+          <w:kern w:val="2"/>
+          <w:sz w:val="18"/>
+          <w:szCs w:val="24"/>
+          <w:u w:val="none"/>
+          <w:lang w:val="en" w:eastAsia="zh-CN" w:bidi="hi-IN"/>
+        </w:rPr>
         <w:t xml:space="preserve">    </w:t>
       </w:r>
       <w:r>
@@ -827,7 +921,63 @@
           <w:u w:val="none"/>
           <w:lang w:val="en" w:eastAsia="zh-CN" w:bidi="hi-IN"/>
         </w:rPr>
-        <w:t>setPropertyOpt n p (Some s) s</w:t>
+        <w:t xml:space="preserve">match </w:t>
+      </w:r>
+      <w:r>
+        <w:rPr>
+          <w:rFonts w:eastAsia="SimSun" w:cs="Mangal" w:ascii="Courier New" w:hAnsi="Courier New"/>
+          <w:b w:val="false"/>
+          <w:i w:val="false"/>
+          <w:color w:val="000000"/>
+          <w:kern w:val="2"/>
+          <w:sz w:val="18"/>
+          <w:szCs w:val="24"/>
+          <w:u w:val="none"/>
+          <w:lang w:val="en" w:eastAsia="zh-CN" w:bidi="hi-IN"/>
+        </w:rPr>
+        <w:t xml:space="preserve">getPropertyOpt </w:t>
+      </w:r>
+      <w:r>
+        <w:rPr>
+          <w:rFonts w:eastAsia="SimSun" w:cs="Mangal" w:ascii="Courier New" w:hAnsi="Courier New"/>
+          <w:b w:val="false"/>
+          <w:i w:val="false"/>
+          <w:color w:val="000000"/>
+          <w:kern w:val="2"/>
+          <w:sz w:val="18"/>
+          <w:szCs w:val="24"/>
+          <w:u w:val="none"/>
+          <w:lang w:val="en" w:eastAsia="zh-CN" w:bidi="hi-IN"/>
+        </w:rPr>
+        <w:t xml:space="preserve">n p </w:t>
+      </w:r>
+      <w:r>
+        <w:rPr>
+          <w:rFonts w:eastAsia="SimSun" w:cs="Mangal" w:ascii="Courier New" w:hAnsi="Courier New"/>
+          <w:b w:val="false"/>
+          <w:i w:val="false"/>
+          <w:color w:val="000000"/>
+          <w:kern w:val="2"/>
+          <w:sz w:val="18"/>
+          <w:szCs w:val="24"/>
+          <w:u w:val="none"/>
+          <w:lang w:val="en" w:eastAsia="zh-CN" w:bidi="hi-IN"/>
+        </w:rPr>
+        <w:t xml:space="preserve">s </w:t>
+      </w:r>
+      <w:r>
+        <w:rPr>
+          <w:rFonts w:eastAsia="SimSun" w:cs="Mangal" w:ascii="Courier New" w:hAnsi="Courier New"/>
+          <w:b w:val="false"/>
+          <w:i w:val="false"/>
+          <w:color w:val="000000"/>
+          <w:kern w:val="2"/>
+          <w:sz w:val="18"/>
+          <w:szCs w:val="24"/>
+          <w:u w:val="none"/>
+          <w:lang w:val="en" w:eastAsia="zh-CN" w:bidi="hi-IN"/>
+        </w:rPr>
+        <w:t>with</w:t>
       </w:r>
     </w:p>
     <w:p>
@@ -860,6 +1010,100 @@
           <w:u w:val="none"/>
           <w:lang w:val="en" w:eastAsia="zh-CN" w:bidi="hi-IN"/>
         </w:rPr>
+        <w:t xml:space="preserve">        </w:t>
+      </w:r>
+      <w:r>
+        <w:rPr>
+          <w:rFonts w:eastAsia="SimSun" w:cs="Mangal" w:ascii="Courier New" w:hAnsi="Courier New"/>
+          <w:b w:val="false"/>
+          <w:i w:val="false"/>
+          <w:color w:val="000000"/>
+          <w:kern w:val="2"/>
+          <w:sz w:val="18"/>
+          <w:szCs w:val="24"/>
+          <w:u w:val="none"/>
+          <w:lang w:val="en" w:eastAsia="zh-CN" w:bidi="hi-IN"/>
+        </w:rPr>
+        <w:t>| Some _ -&gt; setPropertyOpt n p (Some s) s</w:t>
+      </w:r>
+    </w:p>
+    <w:p>
+      <w:pPr>
+        <w:pStyle w:val="Normal"/>
+        <w:spacing w:lineRule="auto" w:line="276" w:before="0" w:after="0"/>
+        <w:rPr>
+          <w:rFonts w:ascii="Courier New" w:hAnsi="Courier New" w:eastAsia="SimSun" w:cs="Mangal"/>
+          <w:b w:val="false"/>
+          <w:b w:val="false"/>
+          <w:i w:val="false"/>
+          <w:i w:val="false"/>
+          <w:color w:val="000000"/>
+          <w:kern w:val="2"/>
+          <w:sz w:val="18"/>
+          <w:szCs w:val="24"/>
+          <w:u w:val="none"/>
+          <w:lang w:val="en" w:eastAsia="zh-CN" w:bidi="hi-IN"/>
+        </w:rPr>
+      </w:pPr>
+      <w:r>
+        <w:rPr>
+          <w:rFonts w:eastAsia="SimSun" w:cs="Mangal" w:ascii="Courier New" w:hAnsi="Courier New"/>
+          <w:b w:val="false"/>
+          <w:i w:val="false"/>
+          <w:color w:val="000000"/>
+          <w:kern w:val="2"/>
+          <w:sz w:val="18"/>
+          <w:szCs w:val="24"/>
+          <w:u w:val="none"/>
+          <w:lang w:val="en" w:eastAsia="zh-CN" w:bidi="hi-IN"/>
+        </w:rPr>
+        <w:t xml:space="preserve">        </w:t>
+      </w:r>
+      <w:r>
+        <w:rPr>
+          <w:rFonts w:eastAsia="SimSun" w:cs="Mangal" w:ascii="Courier New" w:hAnsi="Courier New"/>
+          <w:b w:val="false"/>
+          <w:i w:val="false"/>
+          <w:color w:val="000000"/>
+          <w:kern w:val="2"/>
+          <w:sz w:val="18"/>
+          <w:szCs w:val="24"/>
+          <w:u w:val="none"/>
+          <w:lang w:val="en" w:eastAsia="zh-CN" w:bidi="hi-IN"/>
+        </w:rPr>
+        <w:t>| None -&gt; fail "Cannot find property."</w:t>
+      </w:r>
+    </w:p>
+    <w:p>
+      <w:pPr>
+        <w:pStyle w:val="Normal"/>
+        <w:spacing w:lineRule="auto" w:line="276" w:before="0" w:after="0"/>
+        <w:rPr>
+          <w:rFonts w:ascii="Courier New" w:hAnsi="Courier New" w:eastAsia="SimSun" w:cs="Mangal"/>
+          <w:b w:val="false"/>
+          <w:b w:val="false"/>
+          <w:i w:val="false"/>
+          <w:i w:val="false"/>
+          <w:color w:val="000000"/>
+          <w:kern w:val="2"/>
+          <w:sz w:val="18"/>
+          <w:szCs w:val="24"/>
+          <w:u w:val="none"/>
+          <w:lang w:val="en" w:eastAsia="zh-CN" w:bidi="hi-IN"/>
+        </w:rPr>
+      </w:pPr>
+      <w:r>
+        <w:rPr>
+          <w:rFonts w:eastAsia="SimSun" w:cs="Mangal" w:ascii="Courier New" w:hAnsi="Courier New"/>
+          <w:b w:val="false"/>
+          <w:i w:val="false"/>
+          <w:color w:val="000000"/>
+          <w:kern w:val="2"/>
+          <w:sz w:val="18"/>
+          <w:szCs w:val="24"/>
+          <w:u w:val="none"/>
+          <w:lang w:val="en" w:eastAsia="zh-CN" w:bidi="hi-IN"/>
+        </w:rPr>
         <w:t xml:space="preserve">    </w:t>
       </w:r>
       <w:r>
@@ -921,7 +1165,7 @@
           <w:u w:val="none"/>
           <w:lang w:val="en" w:eastAsia="zh-CN" w:bidi="hi-IN"/>
         </w:rPr>
-        <w:t>let a = match getPropertyOpt n p with Some a -&gt; a | None -&gt; fail "Cannot find property."</w:t>
+        <w:t>match getPropertyOpt n p with</w:t>
       </w:r>
     </w:p>
     <w:p>
@@ -968,7 +1212,7 @@
           <w:u w:val="none"/>
           <w:lang w:val="en" w:eastAsia="zh-CN" w:bidi="hi-IN"/>
         </w:rPr>
-        <w:t>let b = f a</w:t>
+        <w:t>| Some a -&gt; setPropertyOpt n p (Some (f a)) s</w:t>
       </w:r>
     </w:p>
     <w:p>
@@ -1015,7 +1259,7 @@
           <w:u w:val="none"/>
           <w:lang w:val="en" w:eastAsia="zh-CN" w:bidi="hi-IN"/>
         </w:rPr>
-        <w:t>setPropertyOpt n p (Some b) s</w:t>
+        <w:t>| None -&gt; fail "Cannot find property."</w:t>
       </w:r>
       <w:r>
         <w:br w:type="page"/>

</xml_diff>

<commit_message>
Fixed PropertySystem semantic design.
Former-commit-id: e60e4fde07294b5b0d9931ab0c2f439cc4ff8e87
</commit_message>
<xml_diff>
--- a/Nu/Nu.Documentation/Nu Semantic Design.docx
+++ b/Nu/Nu.Documentation/Nu Semantic Design.docx
@@ -310,7 +310,31 @@
           <w:u w:val="none"/>
           <w:lang w:val="en"/>
         </w:rPr>
-        <w:t>Proposition "Obtain a property if it exists."</w:t>
+        <w:t xml:space="preserve">Proposition "Obtain a property </w:t>
+      </w:r>
+      <w:r>
+        <w:rPr>
+          <w:rFonts w:ascii="Courier New" w:hAnsi="Courier New"/>
+          <w:b w:val="false"/>
+          <w:i w:val="false"/>
+          <w:color w:val="000000"/>
+          <w:sz w:val="18"/>
+          <w:u w:val="none"/>
+          <w:lang w:val="en"/>
+        </w:rPr>
+        <w:t>if it exists</w:t>
+      </w:r>
+      <w:r>
+        <w:rPr>
+          <w:rFonts w:ascii="Courier New" w:hAnsi="Courier New"/>
+          <w:b w:val="false"/>
+          <w:i w:val="false"/>
+          <w:color w:val="000000"/>
+          <w:sz w:val="18"/>
+          <w:u w:val="none"/>
+          <w:lang w:val="en"/>
+        </w:rPr>
+        <w:t>."</w:t>
       </w:r>
     </w:p>
     <w:p>
@@ -388,7 +412,83 @@
           <w:u w:val="none"/>
           <w:lang w:val="en"/>
         </w:rPr>
-        <w:t>Proposition "Set a property if it exists."</w:t>
+        <w:t xml:space="preserve">Proposition "Set a property, </w:t>
+      </w:r>
+      <w:r>
+        <w:rPr>
+          <w:rFonts w:ascii="Courier New" w:hAnsi="Courier New"/>
+          <w:b w:val="false"/>
+          <w:i w:val="false"/>
+          <w:color w:val="000000"/>
+          <w:sz w:val="18"/>
+          <w:u w:val="none"/>
+          <w:lang w:val="en"/>
+        </w:rPr>
+        <w:t xml:space="preserve">creating </w:t>
+      </w:r>
+      <w:r>
+        <w:rPr>
+          <w:rFonts w:eastAsia="SimSun" w:cs="Mangal" w:ascii="Courier New" w:hAnsi="Courier New"/>
+          <w:b w:val="false"/>
+          <w:i w:val="false"/>
+          <w:color w:val="000000"/>
+          <w:kern w:val="2"/>
+          <w:sz w:val="18"/>
+          <w:szCs w:val="24"/>
+          <w:u w:val="none"/>
+          <w:lang w:val="en" w:eastAsia="zh-CN" w:bidi="hi-IN"/>
+        </w:rPr>
+        <w:t>it</w:t>
+      </w:r>
+      <w:r>
+        <w:rPr>
+          <w:rFonts w:ascii="Courier New" w:hAnsi="Courier New"/>
+          <w:b w:val="false"/>
+          <w:i w:val="false"/>
+          <w:color w:val="000000"/>
+          <w:sz w:val="18"/>
+          <w:u w:val="none"/>
+          <w:lang w:val="en"/>
+        </w:rPr>
+        <w:t xml:space="preserve"> if Some and </w:t>
+      </w:r>
+      <w:r>
+        <w:rPr>
+          <w:rFonts w:eastAsia="SimSun" w:cs="Mangal" w:ascii="Courier New" w:hAnsi="Courier New"/>
+          <w:b w:val="false"/>
+          <w:i w:val="false"/>
+          <w:color w:val="000000"/>
+          <w:kern w:val="2"/>
+          <w:sz w:val="18"/>
+          <w:szCs w:val="24"/>
+          <w:u w:val="none"/>
+          <w:lang w:val="en" w:eastAsia="zh-CN" w:bidi="hi-IN"/>
+        </w:rPr>
+        <w:t>it</w:t>
+      </w:r>
+      <w:r>
+        <w:rPr>
+          <w:rFonts w:ascii="Courier New" w:hAnsi="Courier New"/>
+          <w:b w:val="false"/>
+          <w:i w:val="false"/>
+          <w:color w:val="000000"/>
+          <w:sz w:val="18"/>
+          <w:u w:val="none"/>
+          <w:lang w:val="en"/>
+        </w:rPr>
+        <w:t xml:space="preserve"> doesn’t yet exist, destroying it if None and it does exist</w:t>
+      </w:r>
+      <w:r>
+        <w:rPr>
+          <w:rFonts w:ascii="Courier New" w:hAnsi="Courier New"/>
+          <w:b w:val="false"/>
+          <w:i w:val="false"/>
+          <w:color w:val="000000"/>
+          <w:sz w:val="18"/>
+          <w:u w:val="none"/>
+          <w:lang w:val="en"/>
+        </w:rPr>
+        <w:t>."</w:t>
       </w:r>
     </w:p>
     <w:p>
@@ -874,6 +974,194 @@
           <w:u w:val="none"/>
           <w:lang w:val="en" w:eastAsia="zh-CN" w:bidi="hi-IN"/>
         </w:rPr>
+        <w:t>extend n p f s =</w:t>
+      </w:r>
+    </w:p>
+    <w:p>
+      <w:pPr>
+        <w:pStyle w:val="Normal"/>
+        <w:spacing w:lineRule="auto" w:line="276" w:before="0" w:after="0"/>
+        <w:rPr>
+          <w:rFonts w:ascii="Courier New" w:hAnsi="Courier New" w:eastAsia="SimSun" w:cs="Mangal"/>
+          <w:b w:val="false"/>
+          <w:b w:val="false"/>
+          <w:i w:val="false"/>
+          <w:i w:val="false"/>
+          <w:color w:val="000000"/>
+          <w:kern w:val="2"/>
+          <w:sz w:val="18"/>
+          <w:szCs w:val="24"/>
+          <w:u w:val="none"/>
+          <w:lang w:val="en" w:eastAsia="zh-CN" w:bidi="hi-IN"/>
+        </w:rPr>
+      </w:pPr>
+      <w:r>
+        <w:rPr>
+          <w:rFonts w:eastAsia="SimSun" w:cs="Mangal" w:ascii="Courier New" w:hAnsi="Courier New"/>
+          <w:b w:val="false"/>
+          <w:i w:val="false"/>
+          <w:color w:val="000000"/>
+          <w:kern w:val="2"/>
+          <w:sz w:val="18"/>
+          <w:szCs w:val="24"/>
+          <w:u w:val="none"/>
+          <w:lang w:val="en" w:eastAsia="zh-CN" w:bidi="hi-IN"/>
+        </w:rPr>
+        <w:t xml:space="preserve">        </w:t>
+      </w:r>
+      <w:r>
+        <w:rPr>
+          <w:rFonts w:eastAsia="SimSun" w:cs="Mangal" w:ascii="Courier New" w:hAnsi="Courier New"/>
+          <w:b w:val="false"/>
+          <w:i w:val="false"/>
+          <w:color w:val="000000"/>
+          <w:kern w:val="2"/>
+          <w:sz w:val="18"/>
+          <w:szCs w:val="24"/>
+          <w:u w:val="none"/>
+          <w:lang w:val="en" w:eastAsia="zh-CN" w:bidi="hi-IN"/>
+        </w:rPr>
+        <w:t>match getPropertyOpt n p with</w:t>
+      </w:r>
+    </w:p>
+    <w:p>
+      <w:pPr>
+        <w:pStyle w:val="Normal"/>
+        <w:spacing w:lineRule="auto" w:line="276" w:before="0" w:after="0"/>
+        <w:rPr>
+          <w:rFonts w:ascii="Courier New" w:hAnsi="Courier New" w:eastAsia="SimSun" w:cs="Mangal"/>
+          <w:b w:val="false"/>
+          <w:b w:val="false"/>
+          <w:i w:val="false"/>
+          <w:i w:val="false"/>
+          <w:color w:val="000000"/>
+          <w:kern w:val="2"/>
+          <w:sz w:val="18"/>
+          <w:szCs w:val="24"/>
+          <w:u w:val="none"/>
+          <w:lang w:val="en" w:eastAsia="zh-CN" w:bidi="hi-IN"/>
+        </w:rPr>
+      </w:pPr>
+      <w:r>
+        <w:rPr>
+          <w:rFonts w:eastAsia="SimSun" w:cs="Mangal" w:ascii="Courier New" w:hAnsi="Courier New"/>
+          <w:b w:val="false"/>
+          <w:i w:val="false"/>
+          <w:color w:val="000000"/>
+          <w:kern w:val="2"/>
+          <w:sz w:val="18"/>
+          <w:szCs w:val="24"/>
+          <w:u w:val="none"/>
+          <w:lang w:val="en" w:eastAsia="zh-CN" w:bidi="hi-IN"/>
+        </w:rPr>
+        <w:t xml:space="preserve">        </w:t>
+      </w:r>
+      <w:r>
+        <w:rPr>
+          <w:rFonts w:eastAsia="SimSun" w:cs="Mangal" w:ascii="Courier New" w:hAnsi="Courier New"/>
+          <w:b w:val="false"/>
+          <w:i w:val="false"/>
+          <w:color w:val="000000"/>
+          <w:kern w:val="2"/>
+          <w:sz w:val="18"/>
+          <w:szCs w:val="24"/>
+          <w:u w:val="none"/>
+          <w:lang w:val="en" w:eastAsia="zh-CN" w:bidi="hi-IN"/>
+        </w:rPr>
+        <w:t>| Some a -&gt; setPropertyOpt n p (Some (f a)) s</w:t>
+      </w:r>
+    </w:p>
+    <w:p>
+      <w:pPr>
+        <w:pStyle w:val="Normal"/>
+        <w:spacing w:lineRule="auto" w:line="276" w:before="0" w:after="0"/>
+        <w:rPr>
+          <w:rFonts w:ascii="Courier New" w:hAnsi="Courier New" w:eastAsia="SimSun" w:cs="Mangal"/>
+          <w:b w:val="false"/>
+          <w:b w:val="false"/>
+          <w:i w:val="false"/>
+          <w:i w:val="false"/>
+          <w:color w:val="000000"/>
+          <w:kern w:val="2"/>
+          <w:sz w:val="18"/>
+          <w:szCs w:val="24"/>
+          <w:u w:val="none"/>
+          <w:lang w:val="en" w:eastAsia="zh-CN" w:bidi="hi-IN"/>
+        </w:rPr>
+      </w:pPr>
+      <w:r>
+        <w:rPr>
+          <w:rFonts w:eastAsia="SimSun" w:cs="Mangal" w:ascii="Courier New" w:hAnsi="Courier New"/>
+          <w:b w:val="false"/>
+          <w:i w:val="false"/>
+          <w:color w:val="000000"/>
+          <w:kern w:val="2"/>
+          <w:sz w:val="18"/>
+          <w:szCs w:val="24"/>
+          <w:u w:val="none"/>
+          <w:lang w:val="en" w:eastAsia="zh-CN" w:bidi="hi-IN"/>
+        </w:rPr>
+        <w:t xml:space="preserve">        </w:t>
+      </w:r>
+      <w:r>
+        <w:rPr>
+          <w:rFonts w:eastAsia="SimSun" w:cs="Mangal" w:ascii="Courier New" w:hAnsi="Courier New"/>
+          <w:b w:val="false"/>
+          <w:i w:val="false"/>
+          <w:color w:val="000000"/>
+          <w:kern w:val="2"/>
+          <w:sz w:val="18"/>
+          <w:szCs w:val="24"/>
+          <w:u w:val="none"/>
+          <w:lang w:val="en" w:eastAsia="zh-CN" w:bidi="hi-IN"/>
+        </w:rPr>
+        <w:t>| None -&gt; fail "Cannot find property."</w:t>
+      </w:r>
+    </w:p>
+    <w:p>
+      <w:pPr>
+        <w:pStyle w:val="Normal"/>
+        <w:spacing w:lineRule="auto" w:line="276" w:before="0" w:after="0"/>
+        <w:rPr>
+          <w:rFonts w:ascii="Courier New" w:hAnsi="Courier New" w:eastAsia="SimSun" w:cs="Mangal"/>
+          <w:b w:val="false"/>
+          <w:b w:val="false"/>
+          <w:i w:val="false"/>
+          <w:i w:val="false"/>
+          <w:color w:val="000000"/>
+          <w:kern w:val="2"/>
+          <w:sz w:val="18"/>
+          <w:szCs w:val="24"/>
+          <w:u w:val="none"/>
+          <w:lang w:val="en" w:eastAsia="zh-CN" w:bidi="hi-IN"/>
+        </w:rPr>
+      </w:pPr>
+      <w:r>
+        <w:rPr>
+          <w:rFonts w:eastAsia="SimSun" w:cs="Mangal" w:ascii="Courier New" w:hAnsi="Courier New"/>
+          <w:b w:val="false"/>
+          <w:i w:val="false"/>
+          <w:color w:val="000000"/>
+          <w:kern w:val="2"/>
+          <w:sz w:val="18"/>
+          <w:szCs w:val="24"/>
+          <w:u w:val="none"/>
+          <w:lang w:val="en" w:eastAsia="zh-CN" w:bidi="hi-IN"/>
+        </w:rPr>
+        <w:t xml:space="preserve">    </w:t>
+      </w:r>
+      <w:r>
+        <w:rPr>
+          <w:rFonts w:eastAsia="SimSun" w:cs="Mangal" w:ascii="Courier New" w:hAnsi="Courier New"/>
+          <w:b w:val="false"/>
+          <w:i w:val="false"/>
+          <w:color w:val="000000"/>
+          <w:kern w:val="2"/>
+          <w:sz w:val="18"/>
+          <w:szCs w:val="24"/>
+          <w:u w:val="none"/>
+          <w:lang w:val="en" w:eastAsia="zh-CN" w:bidi="hi-IN"/>
+        </w:rPr>
         <w:t>duplicate n p s =</w:t>
       </w:r>
     </w:p>
@@ -921,345 +1209,7 @@
           <w:u w:val="none"/>
           <w:lang w:val="en" w:eastAsia="zh-CN" w:bidi="hi-IN"/>
         </w:rPr>
-        <w:t xml:space="preserve">match </w:t>
-      </w:r>
-      <w:r>
-        <w:rPr>
-          <w:rFonts w:eastAsia="SimSun" w:cs="Mangal" w:ascii="Courier New" w:hAnsi="Courier New"/>
-          <w:b w:val="false"/>
-          <w:i w:val="false"/>
-          <w:color w:val="000000"/>
-          <w:kern w:val="2"/>
-          <w:sz w:val="18"/>
-          <w:szCs w:val="24"/>
-          <w:u w:val="none"/>
-          <w:lang w:val="en" w:eastAsia="zh-CN" w:bidi="hi-IN"/>
-        </w:rPr>
-        <w:t xml:space="preserve">getPropertyOpt </w:t>
-      </w:r>
-      <w:r>
-        <w:rPr>
-          <w:rFonts w:eastAsia="SimSun" w:cs="Mangal" w:ascii="Courier New" w:hAnsi="Courier New"/>
-          <w:b w:val="false"/>
-          <w:i w:val="false"/>
-          <w:color w:val="000000"/>
-          <w:kern w:val="2"/>
-          <w:sz w:val="18"/>
-          <w:szCs w:val="24"/>
-          <w:u w:val="none"/>
-          <w:lang w:val="en" w:eastAsia="zh-CN" w:bidi="hi-IN"/>
-        </w:rPr>
-        <w:t xml:space="preserve">n p </w:t>
-      </w:r>
-      <w:r>
-        <w:rPr>
-          <w:rFonts w:eastAsia="SimSun" w:cs="Mangal" w:ascii="Courier New" w:hAnsi="Courier New"/>
-          <w:b w:val="false"/>
-          <w:i w:val="false"/>
-          <w:color w:val="000000"/>
-          <w:kern w:val="2"/>
-          <w:sz w:val="18"/>
-          <w:szCs w:val="24"/>
-          <w:u w:val="none"/>
-          <w:lang w:val="en" w:eastAsia="zh-CN" w:bidi="hi-IN"/>
-        </w:rPr>
-        <w:t xml:space="preserve">s </w:t>
-      </w:r>
-      <w:r>
-        <w:rPr>
-          <w:rFonts w:eastAsia="SimSun" w:cs="Mangal" w:ascii="Courier New" w:hAnsi="Courier New"/>
-          <w:b w:val="false"/>
-          <w:i w:val="false"/>
-          <w:color w:val="000000"/>
-          <w:kern w:val="2"/>
-          <w:sz w:val="18"/>
-          <w:szCs w:val="24"/>
-          <w:u w:val="none"/>
-          <w:lang w:val="en" w:eastAsia="zh-CN" w:bidi="hi-IN"/>
-        </w:rPr>
-        <w:t>with</w:t>
-      </w:r>
-    </w:p>
-    <w:p>
-      <w:pPr>
-        <w:pStyle w:val="Normal"/>
-        <w:spacing w:lineRule="auto" w:line="276" w:before="0" w:after="0"/>
-        <w:rPr>
-          <w:rFonts w:ascii="Courier New" w:hAnsi="Courier New" w:eastAsia="SimSun" w:cs="Mangal"/>
-          <w:b w:val="false"/>
-          <w:b w:val="false"/>
-          <w:i w:val="false"/>
-          <w:i w:val="false"/>
-          <w:color w:val="000000"/>
-          <w:kern w:val="2"/>
-          <w:sz w:val="18"/>
-          <w:szCs w:val="24"/>
-          <w:u w:val="none"/>
-          <w:lang w:val="en" w:eastAsia="zh-CN" w:bidi="hi-IN"/>
-        </w:rPr>
-      </w:pPr>
-      <w:r>
-        <w:rPr>
-          <w:rFonts w:eastAsia="SimSun" w:cs="Mangal" w:ascii="Courier New" w:hAnsi="Courier New"/>
-          <w:b w:val="false"/>
-          <w:i w:val="false"/>
-          <w:color w:val="000000"/>
-          <w:kern w:val="2"/>
-          <w:sz w:val="18"/>
-          <w:szCs w:val="24"/>
-          <w:u w:val="none"/>
-          <w:lang w:val="en" w:eastAsia="zh-CN" w:bidi="hi-IN"/>
-        </w:rPr>
-        <w:t xml:space="preserve">        </w:t>
-      </w:r>
-      <w:r>
-        <w:rPr>
-          <w:rFonts w:eastAsia="SimSun" w:cs="Mangal" w:ascii="Courier New" w:hAnsi="Courier New"/>
-          <w:b w:val="false"/>
-          <w:i w:val="false"/>
-          <w:color w:val="000000"/>
-          <w:kern w:val="2"/>
-          <w:sz w:val="18"/>
-          <w:szCs w:val="24"/>
-          <w:u w:val="none"/>
-          <w:lang w:val="en" w:eastAsia="zh-CN" w:bidi="hi-IN"/>
-        </w:rPr>
-        <w:t>| Some _ -&gt; setPropertyOpt n p (Some s) s</w:t>
-      </w:r>
-    </w:p>
-    <w:p>
-      <w:pPr>
-        <w:pStyle w:val="Normal"/>
-        <w:spacing w:lineRule="auto" w:line="276" w:before="0" w:after="0"/>
-        <w:rPr>
-          <w:rFonts w:ascii="Courier New" w:hAnsi="Courier New" w:eastAsia="SimSun" w:cs="Mangal"/>
-          <w:b w:val="false"/>
-          <w:b w:val="false"/>
-          <w:i w:val="false"/>
-          <w:i w:val="false"/>
-          <w:color w:val="000000"/>
-          <w:kern w:val="2"/>
-          <w:sz w:val="18"/>
-          <w:szCs w:val="24"/>
-          <w:u w:val="none"/>
-          <w:lang w:val="en" w:eastAsia="zh-CN" w:bidi="hi-IN"/>
-        </w:rPr>
-      </w:pPr>
-      <w:r>
-        <w:rPr>
-          <w:rFonts w:eastAsia="SimSun" w:cs="Mangal" w:ascii="Courier New" w:hAnsi="Courier New"/>
-          <w:b w:val="false"/>
-          <w:i w:val="false"/>
-          <w:color w:val="000000"/>
-          <w:kern w:val="2"/>
-          <w:sz w:val="18"/>
-          <w:szCs w:val="24"/>
-          <w:u w:val="none"/>
-          <w:lang w:val="en" w:eastAsia="zh-CN" w:bidi="hi-IN"/>
-        </w:rPr>
-        <w:t xml:space="preserve">        </w:t>
-      </w:r>
-      <w:r>
-        <w:rPr>
-          <w:rFonts w:eastAsia="SimSun" w:cs="Mangal" w:ascii="Courier New" w:hAnsi="Courier New"/>
-          <w:b w:val="false"/>
-          <w:i w:val="false"/>
-          <w:color w:val="000000"/>
-          <w:kern w:val="2"/>
-          <w:sz w:val="18"/>
-          <w:szCs w:val="24"/>
-          <w:u w:val="none"/>
-          <w:lang w:val="en" w:eastAsia="zh-CN" w:bidi="hi-IN"/>
-        </w:rPr>
-        <w:t>| None -&gt; fail "Cannot find property."</w:t>
-      </w:r>
-    </w:p>
-    <w:p>
-      <w:pPr>
-        <w:pStyle w:val="Normal"/>
-        <w:spacing w:lineRule="auto" w:line="276" w:before="0" w:after="0"/>
-        <w:rPr>
-          <w:rFonts w:ascii="Courier New" w:hAnsi="Courier New" w:eastAsia="SimSun" w:cs="Mangal"/>
-          <w:b w:val="false"/>
-          <w:b w:val="false"/>
-          <w:i w:val="false"/>
-          <w:i w:val="false"/>
-          <w:color w:val="000000"/>
-          <w:kern w:val="2"/>
-          <w:sz w:val="18"/>
-          <w:szCs w:val="24"/>
-          <w:u w:val="none"/>
-          <w:lang w:val="en" w:eastAsia="zh-CN" w:bidi="hi-IN"/>
-        </w:rPr>
-      </w:pPr>
-      <w:r>
-        <w:rPr>
-          <w:rFonts w:eastAsia="SimSun" w:cs="Mangal" w:ascii="Courier New" w:hAnsi="Courier New"/>
-          <w:b w:val="false"/>
-          <w:i w:val="false"/>
-          <w:color w:val="000000"/>
-          <w:kern w:val="2"/>
-          <w:sz w:val="18"/>
-          <w:szCs w:val="24"/>
-          <w:u w:val="none"/>
-          <w:lang w:val="en" w:eastAsia="zh-CN" w:bidi="hi-IN"/>
-        </w:rPr>
-        <w:t xml:space="preserve">    </w:t>
-      </w:r>
-      <w:r>
-        <w:rPr>
-          <w:rFonts w:eastAsia="SimSun" w:cs="Mangal" w:ascii="Courier New" w:hAnsi="Courier New"/>
-          <w:b w:val="false"/>
-          <w:i w:val="false"/>
-          <w:color w:val="000000"/>
-          <w:kern w:val="2"/>
-          <w:sz w:val="18"/>
-          <w:szCs w:val="24"/>
-          <w:u w:val="none"/>
-          <w:lang w:val="en" w:eastAsia="zh-CN" w:bidi="hi-IN"/>
-        </w:rPr>
-        <w:t>extend n p f s =</w:t>
-      </w:r>
-    </w:p>
-    <w:p>
-      <w:pPr>
-        <w:pStyle w:val="Normal"/>
-        <w:spacing w:lineRule="auto" w:line="276" w:before="0" w:after="0"/>
-        <w:rPr>
-          <w:rFonts w:ascii="Courier New" w:hAnsi="Courier New" w:eastAsia="SimSun" w:cs="Mangal"/>
-          <w:b w:val="false"/>
-          <w:b w:val="false"/>
-          <w:i w:val="false"/>
-          <w:i w:val="false"/>
-          <w:color w:val="000000"/>
-          <w:kern w:val="2"/>
-          <w:sz w:val="18"/>
-          <w:szCs w:val="24"/>
-          <w:u w:val="none"/>
-          <w:lang w:val="en" w:eastAsia="zh-CN" w:bidi="hi-IN"/>
-        </w:rPr>
-      </w:pPr>
-      <w:r>
-        <w:rPr>
-          <w:rFonts w:eastAsia="SimSun" w:cs="Mangal" w:ascii="Courier New" w:hAnsi="Courier New"/>
-          <w:b w:val="false"/>
-          <w:i w:val="false"/>
-          <w:color w:val="000000"/>
-          <w:kern w:val="2"/>
-          <w:sz w:val="18"/>
-          <w:szCs w:val="24"/>
-          <w:u w:val="none"/>
-          <w:lang w:val="en" w:eastAsia="zh-CN" w:bidi="hi-IN"/>
-        </w:rPr>
-        <w:t xml:space="preserve">        </w:t>
-      </w:r>
-      <w:r>
-        <w:rPr>
-          <w:rFonts w:eastAsia="SimSun" w:cs="Mangal" w:ascii="Courier New" w:hAnsi="Courier New"/>
-          <w:b w:val="false"/>
-          <w:i w:val="false"/>
-          <w:color w:val="000000"/>
-          <w:kern w:val="2"/>
-          <w:sz w:val="18"/>
-          <w:szCs w:val="24"/>
-          <w:u w:val="none"/>
-          <w:lang w:val="en" w:eastAsia="zh-CN" w:bidi="hi-IN"/>
-        </w:rPr>
-        <w:t>match getPropertyOpt n p with</w:t>
-      </w:r>
-    </w:p>
-    <w:p>
-      <w:pPr>
-        <w:pStyle w:val="Normal"/>
-        <w:spacing w:lineRule="auto" w:line="276" w:before="0" w:after="0"/>
-        <w:rPr>
-          <w:rFonts w:ascii="Courier New" w:hAnsi="Courier New" w:eastAsia="SimSun" w:cs="Mangal"/>
-          <w:b w:val="false"/>
-          <w:b w:val="false"/>
-          <w:i w:val="false"/>
-          <w:i w:val="false"/>
-          <w:color w:val="000000"/>
-          <w:kern w:val="2"/>
-          <w:sz w:val="18"/>
-          <w:szCs w:val="24"/>
-          <w:u w:val="none"/>
-          <w:lang w:val="en" w:eastAsia="zh-CN" w:bidi="hi-IN"/>
-        </w:rPr>
-      </w:pPr>
-      <w:r>
-        <w:rPr>
-          <w:rFonts w:eastAsia="SimSun" w:cs="Mangal" w:ascii="Courier New" w:hAnsi="Courier New"/>
-          <w:b w:val="false"/>
-          <w:i w:val="false"/>
-          <w:color w:val="000000"/>
-          <w:kern w:val="2"/>
-          <w:sz w:val="18"/>
-          <w:szCs w:val="24"/>
-          <w:u w:val="none"/>
-          <w:lang w:val="en" w:eastAsia="zh-CN" w:bidi="hi-IN"/>
-        </w:rPr>
-        <w:t xml:space="preserve">        </w:t>
-      </w:r>
-      <w:r>
-        <w:rPr>
-          <w:rFonts w:eastAsia="SimSun" w:cs="Mangal" w:ascii="Courier New" w:hAnsi="Courier New"/>
-          <w:b w:val="false"/>
-          <w:i w:val="false"/>
-          <w:color w:val="000000"/>
-          <w:kern w:val="2"/>
-          <w:sz w:val="18"/>
-          <w:szCs w:val="24"/>
-          <w:u w:val="none"/>
-          <w:lang w:val="en" w:eastAsia="zh-CN" w:bidi="hi-IN"/>
-        </w:rPr>
-        <w:t>| Some a -&gt; setPropertyOpt n p (Some (f a)) s</w:t>
-      </w:r>
-    </w:p>
-    <w:p>
-      <w:pPr>
-        <w:pStyle w:val="Normal"/>
-        <w:spacing w:lineRule="auto" w:line="276" w:before="0" w:after="0"/>
-        <w:rPr>
-          <w:rFonts w:ascii="Courier New" w:hAnsi="Courier New" w:eastAsia="SimSun" w:cs="Mangal"/>
-          <w:b w:val="false"/>
-          <w:b w:val="false"/>
-          <w:i w:val="false"/>
-          <w:i w:val="false"/>
-          <w:color w:val="000000"/>
-          <w:kern w:val="2"/>
-          <w:sz w:val="18"/>
-          <w:szCs w:val="24"/>
-          <w:u w:val="none"/>
-          <w:lang w:val="en" w:eastAsia="zh-CN" w:bidi="hi-IN"/>
-        </w:rPr>
-      </w:pPr>
-      <w:r>
-        <w:rPr>
-          <w:rFonts w:eastAsia="SimSun" w:cs="Mangal" w:ascii="Courier New" w:hAnsi="Courier New"/>
-          <w:b w:val="false"/>
-          <w:i w:val="false"/>
-          <w:color w:val="000000"/>
-          <w:kern w:val="2"/>
-          <w:sz w:val="18"/>
-          <w:szCs w:val="24"/>
-          <w:u w:val="none"/>
-          <w:lang w:val="en" w:eastAsia="zh-CN" w:bidi="hi-IN"/>
-        </w:rPr>
-        <w:t xml:space="preserve">        </w:t>
-      </w:r>
-      <w:r>
-        <w:rPr>
-          <w:rFonts w:eastAsia="SimSun" w:cs="Mangal" w:ascii="Courier New" w:hAnsi="Courier New"/>
-          <w:b w:val="false"/>
-          <w:i w:val="false"/>
-          <w:color w:val="000000"/>
-          <w:kern w:val="2"/>
-          <w:sz w:val="18"/>
-          <w:szCs w:val="24"/>
-          <w:u w:val="none"/>
-          <w:lang w:val="en" w:eastAsia="zh-CN" w:bidi="hi-IN"/>
-        </w:rPr>
-        <w:t>| None -&gt; fail "Cannot find property."</w:t>
+        <w:t>setPropertyOpt n p (Some s) s</w:t>
       </w:r>
       <w:r>
         <w:br w:type="page"/>

</xml_diff>